<commit_message>
Generation du certificate OK (recette et calage a faire avec SOCOTEC)
</commit_message>
<xml_diff>
--- a/src/AppBundle/Resources/templates/cert-ra1999.docx
+++ b/src/AppBundle/Resources/templates/cert-ra1999.docx
@@ -54,11 +54,19 @@
                 <w:rFonts w:ascii="Arial" w:hAnsi="Arial" w:cs="Arial"/>
               </w:rPr>
             </w:pPr>
-            <w:r>
-              <w:rPr>
-                <w:rFonts w:ascii="Arial" w:hAnsi="Arial" w:cs="Arial"/>
-              </w:rPr>
-              <w:t>interlocuteur client</w:t>
+            <w:proofErr w:type="gramStart"/>
+            <w:r>
+              <w:rPr>
+                <w:rFonts w:ascii="Arial" w:hAnsi="Arial" w:cs="Arial"/>
+              </w:rPr>
+              <w:t>interlocuteur</w:t>
+            </w:r>
+            <w:proofErr w:type="gramEnd"/>
+            <w:r>
+              <w:rPr>
+                <w:rFonts w:ascii="Arial" w:hAnsi="Arial" w:cs="Arial"/>
+              </w:rPr>
+              <w:t xml:space="preserve"> client</w:t>
             </w:r>
           </w:p>
           <w:p>
@@ -69,11 +77,19 @@
                 <w:rFonts w:ascii="Arial" w:hAnsi="Arial" w:cs="Arial"/>
               </w:rPr>
             </w:pPr>
-            <w:r>
-              <w:rPr>
-                <w:rFonts w:ascii="Arial" w:hAnsi="Arial" w:cs="Arial"/>
-              </w:rPr>
-              <w:t>adresse client</w:t>
+            <w:proofErr w:type="gramStart"/>
+            <w:r>
+              <w:rPr>
+                <w:rFonts w:ascii="Arial" w:hAnsi="Arial" w:cs="Arial"/>
+              </w:rPr>
+              <w:t>adresse</w:t>
+            </w:r>
+            <w:proofErr w:type="gramEnd"/>
+            <w:r>
+              <w:rPr>
+                <w:rFonts w:ascii="Arial" w:hAnsi="Arial" w:cs="Arial"/>
+              </w:rPr>
+              <w:t xml:space="preserve"> client</w:t>
             </w:r>
           </w:p>
           <w:p>
@@ -84,11 +100,19 @@
                 <w:rFonts w:ascii="Arial" w:hAnsi="Arial" w:cs="Arial"/>
               </w:rPr>
             </w:pPr>
-            <w:r>
-              <w:rPr>
-                <w:rFonts w:ascii="Arial" w:hAnsi="Arial" w:cs="Arial"/>
-              </w:rPr>
-              <w:t>adresse client</w:t>
+            <w:proofErr w:type="gramStart"/>
+            <w:r>
+              <w:rPr>
+                <w:rFonts w:ascii="Arial" w:hAnsi="Arial" w:cs="Arial"/>
+              </w:rPr>
+              <w:t>adresse</w:t>
+            </w:r>
+            <w:proofErr w:type="gramEnd"/>
+            <w:r>
+              <w:rPr>
+                <w:rFonts w:ascii="Arial" w:hAnsi="Arial" w:cs="Arial"/>
+              </w:rPr>
+              <w:t xml:space="preserve"> client</w:t>
             </w:r>
           </w:p>
           <w:p>
@@ -99,11 +123,19 @@
                 <w:rFonts w:ascii="Arial" w:hAnsi="Arial" w:cs="Arial"/>
               </w:rPr>
             </w:pPr>
-            <w:r>
-              <w:rPr>
-                <w:rFonts w:ascii="Arial" w:hAnsi="Arial" w:cs="Arial"/>
-              </w:rPr>
-              <w:t>code postal – ville</w:t>
+            <w:proofErr w:type="gramStart"/>
+            <w:r>
+              <w:rPr>
+                <w:rFonts w:ascii="Arial" w:hAnsi="Arial" w:cs="Arial"/>
+              </w:rPr>
+              <w:t>code</w:t>
+            </w:r>
+            <w:proofErr w:type="gramEnd"/>
+            <w:r>
+              <w:rPr>
+                <w:rFonts w:ascii="Arial" w:hAnsi="Arial" w:cs="Arial"/>
+              </w:rPr>
+              <w:t xml:space="preserve"> postal – ville</w:t>
             </w:r>
           </w:p>
           <w:p>
@@ -13553,7 +13585,25 @@
           <w:sz w:val="20"/>
           <w:szCs w:val="20"/>
         </w:rPr>
-        <w:t>Le contrôleur technique a-t-il eu la mission PH (isolation acoustique) : OUI</w:t>
+        <w:t xml:space="preserve">Le contrôleur technique </w:t>
+      </w:r>
+      <w:proofErr w:type="spellStart"/>
+      <w:r>
+        <w:rPr>
+          <w:rFonts w:ascii="Arial" w:hAnsi="Arial" w:cs="Arial"/>
+          <w:sz w:val="20"/>
+          <w:szCs w:val="20"/>
+        </w:rPr>
+        <w:t>a-t-il</w:t>
+      </w:r>
+      <w:proofErr w:type="spellEnd"/>
+      <w:r>
+        <w:rPr>
+          <w:rFonts w:ascii="Arial" w:hAnsi="Arial" w:cs="Arial"/>
+          <w:sz w:val="20"/>
+          <w:szCs w:val="20"/>
+        </w:rPr>
+        <w:t xml:space="preserve"> eu la mission PH (isolation acoustique) : OUI</w:t>
       </w:r>
       <w:r>
         <w:rPr>
@@ -15469,13 +15519,23 @@
           <w:szCs w:val="20"/>
         </w:rPr>
       </w:pPr>
+      <w:proofErr w:type="gramStart"/>
       <w:r>
         <w:rPr>
           <w:rFonts w:ascii="Arial" w:hAnsi="Arial" w:cs="Arial"/>
           <w:sz w:val="20"/>
           <w:szCs w:val="20"/>
         </w:rPr>
-        <w:t xml:space="preserve">pour l’opération </w:t>
+        <w:t>pour</w:t>
+      </w:r>
+      <w:proofErr w:type="gramEnd"/>
+      <w:r>
+        <w:rPr>
+          <w:rFonts w:ascii="Arial" w:hAnsi="Arial" w:cs="Arial"/>
+          <w:sz w:val="20"/>
+          <w:szCs w:val="20"/>
+        </w:rPr>
+        <w:t xml:space="preserve"> l’opération </w:t>
       </w:r>
       <w:proofErr w:type="spellStart"/>
       <w:r>
@@ -15555,13 +15615,23 @@
           <w:szCs w:val="20"/>
         </w:rPr>
       </w:pPr>
+      <w:proofErr w:type="gramStart"/>
       <w:r>
         <w:rPr>
           <w:rFonts w:ascii="Arial" w:hAnsi="Arial" w:cs="Arial"/>
           <w:sz w:val="20"/>
           <w:szCs w:val="20"/>
         </w:rPr>
-        <w:t>les constats</w:t>
+        <w:t>les</w:t>
+      </w:r>
+      <w:proofErr w:type="gramEnd"/>
+      <w:r>
+        <w:rPr>
+          <w:rFonts w:ascii="Arial" w:hAnsi="Arial" w:cs="Arial"/>
+          <w:sz w:val="20"/>
+          <w:szCs w:val="20"/>
+        </w:rPr>
+        <w:t xml:space="preserve"> constats</w:t>
       </w:r>
       <w:r>
         <w:rPr>
@@ -16974,6 +17044,7 @@
           <w:szCs w:val="18"/>
         </w:rPr>
       </w:pPr>
+      <w:proofErr w:type="gramStart"/>
       <w:r>
         <w:rPr>
           <w:rFonts w:ascii="Arial" w:hAnsi="Arial" w:cs="Arial"/>
@@ -16982,7 +17053,18 @@
           <w:sz w:val="18"/>
           <w:szCs w:val="18"/>
         </w:rPr>
-        <w:t>articles L. 111-11, R. 111-1-1, R. 111-4 et R. 111-4-1 du code de la construction et de l’habitation ;</w:t>
+        <w:t>articles</w:t>
+      </w:r>
+      <w:proofErr w:type="gramEnd"/>
+      <w:r>
+        <w:rPr>
+          <w:rFonts w:ascii="Arial" w:hAnsi="Arial" w:cs="Arial"/>
+          <w:i/>
+          <w:iCs/>
+          <w:sz w:val="18"/>
+          <w:szCs w:val="18"/>
+        </w:rPr>
+        <w:t xml:space="preserve"> L. 111-11, R. 111-1-1, R. 111-4 et R. 111-4-1 du code de la construction et de l’habitation ;</w:t>
       </w:r>
     </w:p>
     <w:p>
@@ -17011,6 +17093,7 @@
           <w:szCs w:val="18"/>
         </w:rPr>
       </w:pPr>
+      <w:proofErr w:type="gramStart"/>
       <w:r>
         <w:rPr>
           <w:rFonts w:ascii="Arial" w:hAnsi="Arial" w:cs="Arial"/>
@@ -17019,7 +17102,18 @@
           <w:sz w:val="18"/>
           <w:szCs w:val="18"/>
         </w:rPr>
-        <w:t>arrêtés du 30 juin 1999 relatifs aux caractéristiques acoustiques des bâtiments d’habitation et aux modalités d’application de la réglementation ;</w:t>
+        <w:t>arrêtés</w:t>
+      </w:r>
+      <w:proofErr w:type="gramEnd"/>
+      <w:r>
+        <w:rPr>
+          <w:rFonts w:ascii="Arial" w:hAnsi="Arial" w:cs="Arial"/>
+          <w:i/>
+          <w:iCs/>
+          <w:sz w:val="18"/>
+          <w:szCs w:val="18"/>
+        </w:rPr>
+        <w:t xml:space="preserve"> du 30 juin 1999 relatifs aux caractéristiques acoustiques des bâtiments d’habitation et aux modalités d’application de la réglementation ;</w:t>
       </w:r>
     </w:p>
     <w:p>
@@ -17048,6 +17142,7 @@
           <w:szCs w:val="18"/>
         </w:rPr>
       </w:pPr>
+      <w:proofErr w:type="gramStart"/>
       <w:r>
         <w:rPr>
           <w:rFonts w:ascii="Arial" w:hAnsi="Arial" w:cs="Arial"/>
@@ -17056,7 +17151,18 @@
           <w:sz w:val="18"/>
           <w:szCs w:val="18"/>
         </w:rPr>
-        <w:t>arrêté du 30 mai 1996 (modifié par l’arrêté du 23 juillet 2013 pour les demandes de permis de construire déposées à compter du 01 janvier 2014) relatif aux modalités de classement des infrastructures de transports terrestres et à l’isolement acoustique des bâtiments d’habitation dans les secteurs affectés par le bruit.</w:t>
+        <w:t>arrêté</w:t>
+      </w:r>
+      <w:proofErr w:type="gramEnd"/>
+      <w:r>
+        <w:rPr>
+          <w:rFonts w:ascii="Arial" w:hAnsi="Arial" w:cs="Arial"/>
+          <w:i/>
+          <w:iCs/>
+          <w:sz w:val="18"/>
+          <w:szCs w:val="18"/>
+        </w:rPr>
+        <w:t xml:space="preserve"> du 30 mai 1996 (modifié par l’arrêté du 23 juillet 2013 pour les demandes de permis de construire déposées à compter du 01 janvier 2014) relatif aux modalités de classement des infrastructures de transports terrestres et à l’isolement acoustique des bâtiments d’habitation dans les secteurs affectés par le bruit.</w:t>
       </w:r>
     </w:p>
     <w:p>
@@ -19981,7 +20087,25 @@
                 <w:sz w:val="18"/>
                 <w:szCs w:val="18"/>
               </w:rPr>
-              <w:t>(hors VMC)</w:t>
+              <w:t>(</w:t>
+            </w:r>
+            <w:proofErr w:type="gramStart"/>
+            <w:r>
+              <w:rPr>
+                <w:rFonts w:ascii="Arial" w:hAnsi="Arial" w:cs="Arial"/>
+                <w:sz w:val="18"/>
+                <w:szCs w:val="18"/>
+              </w:rPr>
+              <w:t>hors</w:t>
+            </w:r>
+            <w:proofErr w:type="gramEnd"/>
+            <w:r>
+              <w:rPr>
+                <w:rFonts w:ascii="Arial" w:hAnsi="Arial" w:cs="Arial"/>
+                <w:sz w:val="18"/>
+                <w:szCs w:val="18"/>
+              </w:rPr>
+              <w:t xml:space="preserve"> VMC)</w:t>
             </w:r>
           </w:p>
         </w:tc>
@@ -20965,7 +21089,21 @@
               <w:rPr>
                 <w:rFonts w:ascii="Arial" w:hAnsi="Arial" w:cs="Arial"/>
               </w:rPr>
-              <w:t>er la réponse dans la colonne «Oui» ou la colonne «</w:t>
+              <w:t>er la réponse dans la colonne</w:t>
+            </w:r>
+            <w:proofErr w:type="gramStart"/>
+            <w:r>
+              <w:rPr>
+                <w:rFonts w:ascii="Arial" w:hAnsi="Arial" w:cs="Arial"/>
+              </w:rPr>
+              <w:t xml:space="preserve"> «Oui</w:t>
+            </w:r>
+            <w:proofErr w:type="gramEnd"/>
+            <w:r>
+              <w:rPr>
+                <w:rFonts w:ascii="Arial" w:hAnsi="Arial" w:cs="Arial"/>
+              </w:rPr>
+              <w:t>» ou la colonne «</w:t>
             </w:r>
             <w:r>
               <w:rPr>
@@ -21428,7 +21566,27 @@
                 <w:sz w:val="18"/>
                 <w:szCs w:val="18"/>
               </w:rPr>
-              <w:t>(hors ventilation mécanique)</w:t>
+              <w:t>(</w:t>
+            </w:r>
+            <w:proofErr w:type="gramStart"/>
+            <w:r>
+              <w:rPr>
+                <w:rFonts w:ascii="Arial" w:hAnsi="Arial" w:cs="Arial"/>
+                <w:color w:val="auto"/>
+                <w:sz w:val="18"/>
+                <w:szCs w:val="18"/>
+              </w:rPr>
+              <w:t>hors</w:t>
+            </w:r>
+            <w:proofErr w:type="gramEnd"/>
+            <w:r>
+              <w:rPr>
+                <w:rFonts w:ascii="Arial" w:hAnsi="Arial" w:cs="Arial"/>
+                <w:color w:val="auto"/>
+                <w:sz w:val="18"/>
+                <w:szCs w:val="18"/>
+              </w:rPr>
+              <w:t xml:space="preserve"> ventilation mécanique)</w:t>
             </w:r>
           </w:p>
         </w:tc>
@@ -26275,6 +26433,7 @@
               <w:t xml:space="preserve"> </w:t>
             </w:r>
             <w:proofErr w:type="spellStart"/>
+            <w:proofErr w:type="gramStart"/>
             <w:r>
               <w:rPr>
                 <w:rFonts w:ascii="Arial" w:hAnsi="Arial" w:cs="Arial"/>
@@ -26282,6 +26441,7 @@
               <w:t>M.Ou</w:t>
             </w:r>
             <w:proofErr w:type="spellEnd"/>
+            <w:proofErr w:type="gramEnd"/>
             <w:r>
               <w:rPr>
                 <w:rFonts w:ascii="Arial" w:hAnsi="Arial" w:cs="Arial"/>
@@ -26778,6 +26938,7 @@
               <w:t xml:space="preserve"> </w:t>
             </w:r>
             <w:proofErr w:type="spellStart"/>
+            <w:proofErr w:type="gramStart"/>
             <w:r>
               <w:rPr>
                 <w:rFonts w:ascii="Arial" w:hAnsi="Arial" w:cs="Arial"/>
@@ -26785,6 +26946,7 @@
               <w:t>M.Ou</w:t>
             </w:r>
             <w:proofErr w:type="spellEnd"/>
+            <w:proofErr w:type="gramEnd"/>
             <w:r>
               <w:rPr>
                 <w:rFonts w:ascii="Arial" w:hAnsi="Arial" w:cs="Arial"/>
@@ -27282,6 +27444,7 @@
               <w:t xml:space="preserve"> </w:t>
             </w:r>
             <w:proofErr w:type="spellStart"/>
+            <w:proofErr w:type="gramStart"/>
             <w:r>
               <w:rPr>
                 <w:rFonts w:ascii="Arial" w:hAnsi="Arial" w:cs="Arial"/>
@@ -27289,6 +27452,7 @@
               <w:t>M.Ou</w:t>
             </w:r>
             <w:proofErr w:type="spellEnd"/>
+            <w:proofErr w:type="gramEnd"/>
             <w:r>
               <w:rPr>
                 <w:rFonts w:ascii="Arial" w:hAnsi="Arial" w:cs="Arial"/>
@@ -27785,6 +27949,7 @@
               <w:t xml:space="preserve"> </w:t>
             </w:r>
             <w:proofErr w:type="spellStart"/>
+            <w:proofErr w:type="gramStart"/>
             <w:r>
               <w:rPr>
                 <w:rFonts w:ascii="Arial" w:hAnsi="Arial" w:cs="Arial"/>
@@ -27792,6 +27957,7 @@
               <w:t>M.Ou</w:t>
             </w:r>
             <w:proofErr w:type="spellEnd"/>
+            <w:proofErr w:type="gramEnd"/>
             <w:r>
               <w:rPr>
                 <w:rFonts w:ascii="Arial" w:hAnsi="Arial" w:cs="Arial"/>
@@ -28289,6 +28455,7 @@
               <w:t xml:space="preserve"> </w:t>
             </w:r>
             <w:proofErr w:type="spellStart"/>
+            <w:proofErr w:type="gramStart"/>
             <w:r>
               <w:rPr>
                 <w:rFonts w:ascii="Arial" w:hAnsi="Arial" w:cs="Arial"/>
@@ -28296,6 +28463,7 @@
               <w:t>M.Ou</w:t>
             </w:r>
             <w:proofErr w:type="spellEnd"/>
+            <w:proofErr w:type="gramEnd"/>
             <w:r>
               <w:rPr>
                 <w:rFonts w:ascii="Arial" w:hAnsi="Arial" w:cs="Arial"/>
@@ -28792,6 +28960,7 @@
               <w:t xml:space="preserve"> </w:t>
             </w:r>
             <w:proofErr w:type="spellStart"/>
+            <w:proofErr w:type="gramStart"/>
             <w:r>
               <w:rPr>
                 <w:rFonts w:ascii="Arial" w:hAnsi="Arial" w:cs="Arial"/>
@@ -28799,6 +28968,7 @@
               <w:t>M.Ou</w:t>
             </w:r>
             <w:proofErr w:type="spellEnd"/>
+            <w:proofErr w:type="gramEnd"/>
             <w:r>
               <w:rPr>
                 <w:rFonts w:ascii="Arial" w:hAnsi="Arial" w:cs="Arial"/>
@@ -29296,6 +29466,7 @@
               <w:t xml:space="preserve"> </w:t>
             </w:r>
             <w:proofErr w:type="spellStart"/>
+            <w:proofErr w:type="gramStart"/>
             <w:r>
               <w:rPr>
                 <w:rFonts w:ascii="Arial" w:hAnsi="Arial" w:cs="Arial"/>
@@ -29303,6 +29474,7 @@
               <w:t>M.Ou</w:t>
             </w:r>
             <w:proofErr w:type="spellEnd"/>
+            <w:proofErr w:type="gramEnd"/>
             <w:r>
               <w:rPr>
                 <w:rFonts w:ascii="Arial" w:hAnsi="Arial" w:cs="Arial"/>
@@ -29799,6 +29971,7 @@
               <w:t xml:space="preserve"> </w:t>
             </w:r>
             <w:proofErr w:type="spellStart"/>
+            <w:proofErr w:type="gramStart"/>
             <w:r>
               <w:rPr>
                 <w:rFonts w:ascii="Arial" w:hAnsi="Arial" w:cs="Arial"/>
@@ -29806,6 +29979,7 @@
               <w:t>M.Ou</w:t>
             </w:r>
             <w:proofErr w:type="spellEnd"/>
+            <w:proofErr w:type="gramEnd"/>
             <w:r>
               <w:rPr>
                 <w:rFonts w:ascii="Arial" w:hAnsi="Arial" w:cs="Arial"/>
@@ -30098,6 +30272,7 @@
         <w:t xml:space="preserve"> : Architecte, </w:t>
       </w:r>
       <w:proofErr w:type="spellStart"/>
+      <w:proofErr w:type="gramStart"/>
       <w:r>
         <w:rPr>
           <w:rFonts w:ascii="Arial" w:hAnsi="Arial" w:cs="Arial"/>
@@ -30106,6 +30281,7 @@
         <w:t>M.Oe</w:t>
       </w:r>
       <w:proofErr w:type="spellEnd"/>
+      <w:proofErr w:type="gramEnd"/>
       <w:r>
         <w:rPr>
           <w:rFonts w:ascii="Arial" w:hAnsi="Arial" w:cs="Arial"/>
@@ -30578,7 +30754,21 @@
               <w:rPr>
                 <w:rFonts w:ascii="Arial" w:hAnsi="Arial" w:cs="Arial"/>
               </w:rPr>
-              <w:t>(hors ventilation mécanique)</w:t>
+              <w:t>(</w:t>
+            </w:r>
+            <w:proofErr w:type="gramStart"/>
+            <w:r>
+              <w:rPr>
+                <w:rFonts w:ascii="Arial" w:hAnsi="Arial" w:cs="Arial"/>
+              </w:rPr>
+              <w:t>hors</w:t>
+            </w:r>
+            <w:proofErr w:type="gramEnd"/>
+            <w:r>
+              <w:rPr>
+                <w:rFonts w:ascii="Arial" w:hAnsi="Arial" w:cs="Arial"/>
+              </w:rPr>
+              <w:t xml:space="preserve"> ventilation mécanique)</w:t>
             </w:r>
           </w:p>
         </w:tc>
@@ -34983,7 +35173,23 @@
                 <w:sz w:val="16"/>
                 <w:szCs w:val="16"/>
               </w:rPr>
-              <w:t xml:space="preserve"> oui         </w:t>
+              <w:t xml:space="preserve"> </w:t>
+            </w:r>
+            <w:proofErr w:type="gramStart"/>
+            <w:r>
+              <w:rPr>
+                <w:sz w:val="16"/>
+                <w:szCs w:val="16"/>
+              </w:rPr>
+              <w:t>oui</w:t>
+            </w:r>
+            <w:proofErr w:type="gramEnd"/>
+            <w:r>
+              <w:rPr>
+                <w:sz w:val="16"/>
+                <w:szCs w:val="16"/>
+              </w:rPr>
+              <w:t xml:space="preserve">         </w:t>
             </w:r>
             <w:sdt>
               <w:sdtPr>
@@ -35076,7 +35282,23 @@
                 <w:sz w:val="16"/>
                 <w:szCs w:val="16"/>
               </w:rPr>
-              <w:t xml:space="preserve"> oui         </w:t>
+              <w:t xml:space="preserve"> </w:t>
+            </w:r>
+            <w:proofErr w:type="gramStart"/>
+            <w:r>
+              <w:rPr>
+                <w:sz w:val="16"/>
+                <w:szCs w:val="16"/>
+              </w:rPr>
+              <w:t>oui</w:t>
+            </w:r>
+            <w:proofErr w:type="gramEnd"/>
+            <w:r>
+              <w:rPr>
+                <w:sz w:val="16"/>
+                <w:szCs w:val="16"/>
+              </w:rPr>
+              <w:t xml:space="preserve">         </w:t>
             </w:r>
             <w:sdt>
               <w:sdtPr>
@@ -37299,6 +37521,7 @@
         <w:t xml:space="preserve"> : Architecte, </w:t>
       </w:r>
       <w:proofErr w:type="spellStart"/>
+      <w:proofErr w:type="gramStart"/>
       <w:r>
         <w:rPr>
           <w:rFonts w:ascii="Arial" w:hAnsi="Arial" w:cs="Arial"/>
@@ -37310,6 +37533,7 @@
         <w:t>M.Oe</w:t>
       </w:r>
       <w:proofErr w:type="spellEnd"/>
+      <w:proofErr w:type="gramEnd"/>
       <w:r>
         <w:rPr>
           <w:rFonts w:ascii="Arial" w:hAnsi="Arial" w:cs="Arial"/>
@@ -38465,19 +38689,17 @@
                 <w:sz w:val="20"/>
                 <w:szCs w:val="20"/>
               </w:rPr>
-              <w:t>${</w:t>
-            </w:r>
-            <w:proofErr w:type="spellStart"/>
-            <w:r>
-              <w:rPr>
-                <w:rFonts w:ascii="Arial" w:hAnsi="Arial" w:cs="Arial"/>
-                <w:color w:val="000000"/>
-                <w:sz w:val="20"/>
-                <w:szCs w:val="20"/>
-              </w:rPr>
-              <w:t>BAEType</w:t>
-            </w:r>
-            <w:proofErr w:type="spellEnd"/>
+              <w:t>${BAE</w:t>
+            </w:r>
+            <w:r>
+              <w:rPr>
+                <w:rFonts w:ascii="Arial" w:hAnsi="Arial" w:cs="Arial"/>
+                <w:color w:val="000000"/>
+                <w:sz w:val="20"/>
+                <w:szCs w:val="20"/>
+              </w:rPr>
+              <w:t>-1</w:t>
+            </w:r>
             <w:r>
               <w:rPr>
                 <w:rFonts w:ascii="Arial" w:hAnsi="Arial" w:cs="Arial"/>
@@ -38521,19 +38743,17 @@
                 <w:sz w:val="20"/>
                 <w:szCs w:val="20"/>
               </w:rPr>
-              <w:t>${</w:t>
-            </w:r>
-            <w:proofErr w:type="spellStart"/>
-            <w:r>
-              <w:rPr>
-                <w:rFonts w:ascii="Arial" w:hAnsi="Arial" w:cs="Arial"/>
-                <w:color w:val="000000"/>
-                <w:sz w:val="20"/>
-                <w:szCs w:val="20"/>
-              </w:rPr>
-              <w:t>BAEEmit</w:t>
-            </w:r>
-            <w:proofErr w:type="spellEnd"/>
+              <w:t>${BAE</w:t>
+            </w:r>
+            <w:r>
+              <w:rPr>
+                <w:rFonts w:ascii="Arial" w:hAnsi="Arial" w:cs="Arial"/>
+                <w:color w:val="000000"/>
+                <w:sz w:val="20"/>
+                <w:szCs w:val="20"/>
+              </w:rPr>
+              <w:t>-2</w:t>
+            </w:r>
             <w:r>
               <w:rPr>
                 <w:rFonts w:ascii="Arial" w:hAnsi="Arial" w:cs="Arial"/>
@@ -38577,19 +38797,17 @@
                 <w:sz w:val="20"/>
                 <w:szCs w:val="20"/>
               </w:rPr>
-              <w:t>${</w:t>
-            </w:r>
-            <w:proofErr w:type="spellStart"/>
-            <w:r>
-              <w:rPr>
-                <w:rFonts w:ascii="Arial" w:hAnsi="Arial" w:cs="Arial"/>
-                <w:color w:val="000000"/>
-                <w:sz w:val="20"/>
-                <w:szCs w:val="20"/>
-              </w:rPr>
-              <w:t>BAERecieve</w:t>
-            </w:r>
-            <w:proofErr w:type="spellEnd"/>
+              <w:t>${BAE</w:t>
+            </w:r>
+            <w:r>
+              <w:rPr>
+                <w:rFonts w:ascii="Arial" w:hAnsi="Arial" w:cs="Arial"/>
+                <w:color w:val="000000"/>
+                <w:sz w:val="20"/>
+                <w:szCs w:val="20"/>
+              </w:rPr>
+              <w:t>-3</w:t>
+            </w:r>
             <w:r>
               <w:rPr>
                 <w:rFonts w:ascii="Arial" w:hAnsi="Arial" w:cs="Arial"/>
@@ -38633,19 +38851,17 @@
                 <w:sz w:val="20"/>
                 <w:szCs w:val="20"/>
               </w:rPr>
-              <w:t>${</w:t>
-            </w:r>
-            <w:proofErr w:type="spellStart"/>
-            <w:r>
-              <w:rPr>
-                <w:rFonts w:ascii="Arial" w:hAnsi="Arial" w:cs="Arial"/>
-                <w:color w:val="000000"/>
-                <w:sz w:val="20"/>
-                <w:szCs w:val="20"/>
-              </w:rPr>
-              <w:t>BAEFound</w:t>
-            </w:r>
-            <w:proofErr w:type="spellEnd"/>
+              <w:t>${BAE</w:t>
+            </w:r>
+            <w:r>
+              <w:rPr>
+                <w:rFonts w:ascii="Arial" w:hAnsi="Arial" w:cs="Arial"/>
+                <w:color w:val="000000"/>
+                <w:sz w:val="20"/>
+                <w:szCs w:val="20"/>
+              </w:rPr>
+              <w:t>-4</w:t>
+            </w:r>
             <w:r>
               <w:rPr>
                 <w:rFonts w:ascii="Arial" w:hAnsi="Arial" w:cs="Arial"/>
@@ -38689,19 +38905,17 @@
                 <w:sz w:val="20"/>
                 <w:szCs w:val="20"/>
               </w:rPr>
-              <w:t>${</w:t>
-            </w:r>
-            <w:proofErr w:type="spellStart"/>
-            <w:r>
-              <w:rPr>
-                <w:rFonts w:ascii="Arial" w:hAnsi="Arial" w:cs="Arial"/>
-                <w:color w:val="000000"/>
-                <w:sz w:val="20"/>
-                <w:szCs w:val="20"/>
-              </w:rPr>
-              <w:t>BAEObjective</w:t>
-            </w:r>
-            <w:proofErr w:type="spellEnd"/>
+              <w:t>${BAE</w:t>
+            </w:r>
+            <w:r>
+              <w:rPr>
+                <w:rFonts w:ascii="Arial" w:hAnsi="Arial" w:cs="Arial"/>
+                <w:color w:val="000000"/>
+                <w:sz w:val="20"/>
+                <w:szCs w:val="20"/>
+              </w:rPr>
+              <w:t>-5</w:t>
+            </w:r>
             <w:r>
               <w:rPr>
                 <w:rFonts w:ascii="Arial" w:hAnsi="Arial" w:cs="Arial"/>
@@ -38745,19 +38959,8 @@
                 <w:sz w:val="20"/>
                 <w:szCs w:val="20"/>
               </w:rPr>
-              <w:t>${</w:t>
-            </w:r>
-            <w:proofErr w:type="spellStart"/>
-            <w:r>
-              <w:rPr>
-                <w:rFonts w:ascii="Arial" w:hAnsi="Arial" w:cs="Arial"/>
-                <w:color w:val="000000"/>
-                <w:sz w:val="20"/>
-                <w:szCs w:val="20"/>
-              </w:rPr>
-              <w:t>BAEDelta</w:t>
-            </w:r>
-            <w:proofErr w:type="spellEnd"/>
+              <w:t>${BAE-6</w:t>
+            </w:r>
             <w:r>
               <w:rPr>
                 <w:rFonts w:ascii="Arial" w:hAnsi="Arial" w:cs="Arial"/>
@@ -38801,7 +39004,25 @@
                 <w:sz w:val="20"/>
                 <w:szCs w:val="20"/>
               </w:rPr>
-              <w:t>${BAERA1999}</w:t>
+              <w:t>${BAE</w:t>
+            </w:r>
+            <w:r>
+              <w:rPr>
+                <w:rFonts w:ascii="Arial" w:hAnsi="Arial" w:cs="Arial"/>
+                <w:color w:val="000000"/>
+                <w:sz w:val="20"/>
+                <w:szCs w:val="20"/>
+              </w:rPr>
+              <w:t>-7</w:t>
+            </w:r>
+            <w:r>
+              <w:rPr>
+                <w:rFonts w:ascii="Arial" w:hAnsi="Arial" w:cs="Arial"/>
+                <w:color w:val="000000"/>
+                <w:sz w:val="20"/>
+                <w:szCs w:val="20"/>
+              </w:rPr>
+              <w:t>}</w:t>
             </w:r>
           </w:p>
         </w:tc>
@@ -38837,19 +39058,17 @@
                 <w:sz w:val="20"/>
                 <w:szCs w:val="20"/>
               </w:rPr>
-              <w:t>${</w:t>
-            </w:r>
-            <w:proofErr w:type="spellStart"/>
-            <w:r>
-              <w:rPr>
-                <w:rFonts w:ascii="Arial" w:hAnsi="Arial" w:cs="Arial"/>
-                <w:color w:val="000000"/>
-                <w:sz w:val="20"/>
-                <w:szCs w:val="20"/>
-              </w:rPr>
-              <w:t>BAEComment</w:t>
-            </w:r>
-            <w:proofErr w:type="spellEnd"/>
+              <w:t>${BAE</w:t>
+            </w:r>
+            <w:r>
+              <w:rPr>
+                <w:rFonts w:ascii="Arial" w:hAnsi="Arial" w:cs="Arial"/>
+                <w:color w:val="000000"/>
+                <w:sz w:val="20"/>
+                <w:szCs w:val="20"/>
+              </w:rPr>
+              <w:t>-8</w:t>
+            </w:r>
             <w:r>
               <w:rPr>
                 <w:rFonts w:ascii="Arial" w:hAnsi="Arial" w:cs="Arial"/>
@@ -39877,19 +40096,17 @@
                 <w:sz w:val="20"/>
                 <w:szCs w:val="20"/>
               </w:rPr>
-              <w:t>${</w:t>
-            </w:r>
-            <w:proofErr w:type="spellStart"/>
-            <w:r>
-              <w:rPr>
-                <w:rFonts w:ascii="Arial" w:hAnsi="Arial" w:cs="Arial"/>
-                <w:color w:val="000000"/>
-                <w:sz w:val="20"/>
-                <w:szCs w:val="20"/>
-              </w:rPr>
-              <w:t>BAIType</w:t>
-            </w:r>
-            <w:proofErr w:type="spellEnd"/>
+              <w:t>${BAI</w:t>
+            </w:r>
+            <w:r>
+              <w:rPr>
+                <w:rFonts w:ascii="Arial" w:hAnsi="Arial" w:cs="Arial"/>
+                <w:color w:val="000000"/>
+                <w:sz w:val="20"/>
+                <w:szCs w:val="20"/>
+              </w:rPr>
+              <w:t>-1</w:t>
+            </w:r>
             <w:r>
               <w:rPr>
                 <w:rFonts w:ascii="Arial" w:hAnsi="Arial" w:cs="Arial"/>
@@ -39933,19 +40150,17 @@
                 <w:sz w:val="20"/>
                 <w:szCs w:val="20"/>
               </w:rPr>
-              <w:t>${</w:t>
-            </w:r>
-            <w:proofErr w:type="spellStart"/>
-            <w:r>
-              <w:rPr>
-                <w:rFonts w:ascii="Arial" w:hAnsi="Arial" w:cs="Arial"/>
-                <w:color w:val="000000"/>
-                <w:sz w:val="20"/>
-                <w:szCs w:val="20"/>
-              </w:rPr>
-              <w:t>BAIEmit</w:t>
-            </w:r>
-            <w:proofErr w:type="spellEnd"/>
+              <w:t>${BAI</w:t>
+            </w:r>
+            <w:r>
+              <w:rPr>
+                <w:rFonts w:ascii="Arial" w:hAnsi="Arial" w:cs="Arial"/>
+                <w:color w:val="000000"/>
+                <w:sz w:val="20"/>
+                <w:szCs w:val="20"/>
+              </w:rPr>
+              <w:t>-2</w:t>
+            </w:r>
             <w:r>
               <w:rPr>
                 <w:rFonts w:ascii="Arial" w:hAnsi="Arial" w:cs="Arial"/>
@@ -39989,19 +40204,17 @@
                 <w:sz w:val="20"/>
                 <w:szCs w:val="20"/>
               </w:rPr>
-              <w:t>${</w:t>
-            </w:r>
-            <w:proofErr w:type="spellStart"/>
-            <w:r>
-              <w:rPr>
-                <w:rFonts w:ascii="Arial" w:hAnsi="Arial" w:cs="Arial"/>
-                <w:color w:val="000000"/>
-                <w:sz w:val="20"/>
-                <w:szCs w:val="20"/>
-              </w:rPr>
-              <w:t>BAIRecieve</w:t>
-            </w:r>
-            <w:proofErr w:type="spellEnd"/>
+              <w:t>${BAI</w:t>
+            </w:r>
+            <w:r>
+              <w:rPr>
+                <w:rFonts w:ascii="Arial" w:hAnsi="Arial" w:cs="Arial"/>
+                <w:color w:val="000000"/>
+                <w:sz w:val="20"/>
+                <w:szCs w:val="20"/>
+              </w:rPr>
+              <w:t>-3</w:t>
+            </w:r>
             <w:r>
               <w:rPr>
                 <w:rFonts w:ascii="Arial" w:hAnsi="Arial" w:cs="Arial"/>
@@ -40045,19 +40258,17 @@
                 <w:sz w:val="20"/>
                 <w:szCs w:val="20"/>
               </w:rPr>
-              <w:t>${</w:t>
-            </w:r>
-            <w:proofErr w:type="spellStart"/>
-            <w:r>
-              <w:rPr>
-                <w:rFonts w:ascii="Arial" w:hAnsi="Arial" w:cs="Arial"/>
-                <w:color w:val="000000"/>
-                <w:sz w:val="20"/>
-                <w:szCs w:val="20"/>
-              </w:rPr>
-              <w:t>BAIMFound</w:t>
-            </w:r>
-            <w:proofErr w:type="spellEnd"/>
+              <w:t>${BAI</w:t>
+            </w:r>
+            <w:r>
+              <w:rPr>
+                <w:rFonts w:ascii="Arial" w:hAnsi="Arial" w:cs="Arial"/>
+                <w:color w:val="000000"/>
+                <w:sz w:val="20"/>
+                <w:szCs w:val="20"/>
+              </w:rPr>
+              <w:t>-4</w:t>
+            </w:r>
             <w:r>
               <w:rPr>
                 <w:rFonts w:ascii="Arial" w:hAnsi="Arial" w:cs="Arial"/>
@@ -40101,19 +40312,17 @@
                 <w:sz w:val="20"/>
                 <w:szCs w:val="20"/>
               </w:rPr>
-              <w:t>${</w:t>
-            </w:r>
-            <w:proofErr w:type="spellStart"/>
-            <w:r>
-              <w:rPr>
-                <w:rFonts w:ascii="Arial" w:hAnsi="Arial" w:cs="Arial"/>
-                <w:color w:val="000000"/>
-                <w:sz w:val="20"/>
-                <w:szCs w:val="20"/>
-              </w:rPr>
-              <w:t>BAIObjective</w:t>
-            </w:r>
-            <w:proofErr w:type="spellEnd"/>
+              <w:t>${BAI</w:t>
+            </w:r>
+            <w:r>
+              <w:rPr>
+                <w:rFonts w:ascii="Arial" w:hAnsi="Arial" w:cs="Arial"/>
+                <w:color w:val="000000"/>
+                <w:sz w:val="20"/>
+                <w:szCs w:val="20"/>
+              </w:rPr>
+              <w:t>-5</w:t>
+            </w:r>
             <w:r>
               <w:rPr>
                 <w:rFonts w:ascii="Arial" w:hAnsi="Arial" w:cs="Arial"/>
@@ -40157,19 +40366,17 @@
                 <w:sz w:val="20"/>
                 <w:szCs w:val="20"/>
               </w:rPr>
-              <w:t>${</w:t>
-            </w:r>
-            <w:proofErr w:type="spellStart"/>
-            <w:r>
-              <w:rPr>
-                <w:rFonts w:ascii="Arial" w:hAnsi="Arial" w:cs="Arial"/>
-                <w:color w:val="000000"/>
-                <w:sz w:val="20"/>
-                <w:szCs w:val="20"/>
-              </w:rPr>
-              <w:t>BAIDelta</w:t>
-            </w:r>
-            <w:proofErr w:type="spellEnd"/>
+              <w:t>${BAI</w:t>
+            </w:r>
+            <w:r>
+              <w:rPr>
+                <w:rFonts w:ascii="Arial" w:hAnsi="Arial" w:cs="Arial"/>
+                <w:color w:val="000000"/>
+                <w:sz w:val="20"/>
+                <w:szCs w:val="20"/>
+              </w:rPr>
+              <w:t>-6</w:t>
+            </w:r>
             <w:r>
               <w:rPr>
                 <w:rFonts w:ascii="Arial" w:hAnsi="Arial" w:cs="Arial"/>
@@ -40213,7 +40420,16 @@
                 <w:sz w:val="20"/>
                 <w:szCs w:val="20"/>
               </w:rPr>
-              <w:t>${BAIRa1999}</w:t>
+              <w:t>${BAI-7</w:t>
+            </w:r>
+            <w:r>
+              <w:rPr>
+                <w:rFonts w:ascii="Arial" w:hAnsi="Arial" w:cs="Arial"/>
+                <w:color w:val="000000"/>
+                <w:sz w:val="20"/>
+                <w:szCs w:val="20"/>
+              </w:rPr>
+              <w:t>}</w:t>
             </w:r>
           </w:p>
         </w:tc>
@@ -40249,19 +40465,17 @@
                 <w:sz w:val="20"/>
                 <w:szCs w:val="20"/>
               </w:rPr>
-              <w:t>${</w:t>
-            </w:r>
-            <w:proofErr w:type="spellStart"/>
-            <w:r>
-              <w:rPr>
-                <w:rFonts w:ascii="Arial" w:hAnsi="Arial" w:cs="Arial"/>
-                <w:color w:val="000000"/>
-                <w:sz w:val="20"/>
-                <w:szCs w:val="20"/>
-              </w:rPr>
-              <w:t>BAIComment</w:t>
-            </w:r>
-            <w:proofErr w:type="spellEnd"/>
+              <w:t>${BAI</w:t>
+            </w:r>
+            <w:r>
+              <w:rPr>
+                <w:rFonts w:ascii="Arial" w:hAnsi="Arial" w:cs="Arial"/>
+                <w:color w:val="000000"/>
+                <w:sz w:val="20"/>
+                <w:szCs w:val="20"/>
+              </w:rPr>
+              <w:t>-8</w:t>
+            </w:r>
             <w:r>
               <w:rPr>
                 <w:rFonts w:ascii="Arial" w:hAnsi="Arial" w:cs="Arial"/>
@@ -40302,7 +40516,6 @@
         <w:rPr>
           <w:rFonts w:ascii="Arial" w:hAnsi="Arial" w:cs="Arial"/>
         </w:rPr>
-        <w:lastRenderedPageBreak/>
         <w:t>Niveau du bruit de chocs</w:t>
       </w:r>
       <w:bookmarkEnd w:id="43"/>
@@ -40751,6 +40964,7 @@
                 <w:sz w:val="20"/>
                 <w:szCs w:val="20"/>
               </w:rPr>
+              <w:lastRenderedPageBreak/>
               <w:t>et</w:t>
             </w:r>
             <w:proofErr w:type="gramEnd"/>
@@ -41308,19 +41522,17 @@
                 <w:sz w:val="20"/>
                 <w:szCs w:val="20"/>
               </w:rPr>
-              <w:t>${</w:t>
-            </w:r>
-            <w:proofErr w:type="spellStart"/>
-            <w:r>
-              <w:rPr>
-                <w:rFonts w:ascii="Arial" w:hAnsi="Arial" w:cs="Arial"/>
-                <w:color w:val="000000"/>
-                <w:sz w:val="20"/>
-                <w:szCs w:val="20"/>
-              </w:rPr>
-              <w:t>BCType</w:t>
-            </w:r>
-            <w:proofErr w:type="spellEnd"/>
+              <w:t>${BC</w:t>
+            </w:r>
+            <w:r>
+              <w:rPr>
+                <w:rFonts w:ascii="Arial" w:hAnsi="Arial" w:cs="Arial"/>
+                <w:color w:val="000000"/>
+                <w:sz w:val="20"/>
+                <w:szCs w:val="20"/>
+              </w:rPr>
+              <w:t>-1</w:t>
+            </w:r>
             <w:r>
               <w:rPr>
                 <w:rFonts w:ascii="Arial" w:hAnsi="Arial" w:cs="Arial"/>
@@ -41364,19 +41576,17 @@
                 <w:sz w:val="20"/>
                 <w:szCs w:val="20"/>
               </w:rPr>
-              <w:t>${</w:t>
-            </w:r>
-            <w:proofErr w:type="spellStart"/>
-            <w:r>
-              <w:rPr>
-                <w:rFonts w:ascii="Arial" w:hAnsi="Arial" w:cs="Arial"/>
-                <w:color w:val="000000"/>
-                <w:sz w:val="20"/>
-                <w:szCs w:val="20"/>
-              </w:rPr>
-              <w:t>BCEmit</w:t>
-            </w:r>
-            <w:proofErr w:type="spellEnd"/>
+              <w:t>${BC</w:t>
+            </w:r>
+            <w:r>
+              <w:rPr>
+                <w:rFonts w:ascii="Arial" w:hAnsi="Arial" w:cs="Arial"/>
+                <w:color w:val="000000"/>
+                <w:sz w:val="20"/>
+                <w:szCs w:val="20"/>
+              </w:rPr>
+              <w:t>-2</w:t>
+            </w:r>
             <w:r>
               <w:rPr>
                 <w:rFonts w:ascii="Arial" w:hAnsi="Arial" w:cs="Arial"/>
@@ -41420,19 +41630,17 @@
                 <w:sz w:val="20"/>
                 <w:szCs w:val="20"/>
               </w:rPr>
-              <w:t>${</w:t>
-            </w:r>
-            <w:proofErr w:type="spellStart"/>
-            <w:r>
-              <w:rPr>
-                <w:rFonts w:ascii="Arial" w:hAnsi="Arial" w:cs="Arial"/>
-                <w:color w:val="000000"/>
-                <w:sz w:val="20"/>
-                <w:szCs w:val="20"/>
-              </w:rPr>
-              <w:t>BCRecieve</w:t>
-            </w:r>
-            <w:proofErr w:type="spellEnd"/>
+              <w:t>${BC</w:t>
+            </w:r>
+            <w:r>
+              <w:rPr>
+                <w:rFonts w:ascii="Arial" w:hAnsi="Arial" w:cs="Arial"/>
+                <w:color w:val="000000"/>
+                <w:sz w:val="20"/>
+                <w:szCs w:val="20"/>
+              </w:rPr>
+              <w:t>-3</w:t>
+            </w:r>
             <w:r>
               <w:rPr>
                 <w:rFonts w:ascii="Arial" w:hAnsi="Arial" w:cs="Arial"/>
@@ -41476,19 +41684,17 @@
                 <w:sz w:val="20"/>
                 <w:szCs w:val="20"/>
               </w:rPr>
-              <w:t>${</w:t>
-            </w:r>
-            <w:proofErr w:type="spellStart"/>
-            <w:r>
-              <w:rPr>
-                <w:rFonts w:ascii="Arial" w:hAnsi="Arial" w:cs="Arial"/>
-                <w:color w:val="000000"/>
-                <w:sz w:val="20"/>
-                <w:szCs w:val="20"/>
-              </w:rPr>
-              <w:t>BCFound</w:t>
-            </w:r>
-            <w:proofErr w:type="spellEnd"/>
+              <w:t>${BC</w:t>
+            </w:r>
+            <w:r>
+              <w:rPr>
+                <w:rFonts w:ascii="Arial" w:hAnsi="Arial" w:cs="Arial"/>
+                <w:color w:val="000000"/>
+                <w:sz w:val="20"/>
+                <w:szCs w:val="20"/>
+              </w:rPr>
+              <w:t>-4</w:t>
+            </w:r>
             <w:r>
               <w:rPr>
                 <w:rFonts w:ascii="Arial" w:hAnsi="Arial" w:cs="Arial"/>
@@ -41532,19 +41738,17 @@
                 <w:sz w:val="20"/>
                 <w:szCs w:val="20"/>
               </w:rPr>
-              <w:t>${</w:t>
-            </w:r>
-            <w:proofErr w:type="spellStart"/>
-            <w:r>
-              <w:rPr>
-                <w:rFonts w:ascii="Arial" w:hAnsi="Arial" w:cs="Arial"/>
-                <w:color w:val="000000"/>
-                <w:sz w:val="20"/>
-                <w:szCs w:val="20"/>
-              </w:rPr>
-              <w:t>BCObjective</w:t>
-            </w:r>
-            <w:proofErr w:type="spellEnd"/>
+              <w:t>${BC</w:t>
+            </w:r>
+            <w:r>
+              <w:rPr>
+                <w:rFonts w:ascii="Arial" w:hAnsi="Arial" w:cs="Arial"/>
+                <w:color w:val="000000"/>
+                <w:sz w:val="20"/>
+                <w:szCs w:val="20"/>
+              </w:rPr>
+              <w:t>-5</w:t>
+            </w:r>
             <w:r>
               <w:rPr>
                 <w:rFonts w:ascii="Arial" w:hAnsi="Arial" w:cs="Arial"/>
@@ -41588,19 +41792,17 @@
                 <w:sz w:val="20"/>
                 <w:szCs w:val="20"/>
               </w:rPr>
-              <w:t>${</w:t>
-            </w:r>
-            <w:proofErr w:type="spellStart"/>
-            <w:r>
-              <w:rPr>
-                <w:rFonts w:ascii="Arial" w:hAnsi="Arial" w:cs="Arial"/>
-                <w:color w:val="000000"/>
-                <w:sz w:val="20"/>
-                <w:szCs w:val="20"/>
-              </w:rPr>
-              <w:t>BCDelta</w:t>
-            </w:r>
-            <w:proofErr w:type="spellEnd"/>
+              <w:t>${BC</w:t>
+            </w:r>
+            <w:r>
+              <w:rPr>
+                <w:rFonts w:ascii="Arial" w:hAnsi="Arial" w:cs="Arial"/>
+                <w:color w:val="000000"/>
+                <w:sz w:val="20"/>
+                <w:szCs w:val="20"/>
+              </w:rPr>
+              <w:t>-6</w:t>
+            </w:r>
             <w:r>
               <w:rPr>
                 <w:rFonts w:ascii="Arial" w:hAnsi="Arial" w:cs="Arial"/>
@@ -41644,7 +41846,25 @@
                 <w:sz w:val="20"/>
                 <w:szCs w:val="20"/>
               </w:rPr>
-              <w:t>${BCRa1999}</w:t>
+              <w:t>${BC</w:t>
+            </w:r>
+            <w:r>
+              <w:rPr>
+                <w:rFonts w:ascii="Arial" w:hAnsi="Arial" w:cs="Arial"/>
+                <w:color w:val="000000"/>
+                <w:sz w:val="20"/>
+                <w:szCs w:val="20"/>
+              </w:rPr>
+              <w:t>-7</w:t>
+            </w:r>
+            <w:r>
+              <w:rPr>
+                <w:rFonts w:ascii="Arial" w:hAnsi="Arial" w:cs="Arial"/>
+                <w:color w:val="000000"/>
+                <w:sz w:val="20"/>
+                <w:szCs w:val="20"/>
+              </w:rPr>
+              <w:t>}</w:t>
             </w:r>
           </w:p>
         </w:tc>
@@ -41680,19 +41900,17 @@
                 <w:sz w:val="20"/>
                 <w:szCs w:val="20"/>
               </w:rPr>
-              <w:t>${</w:t>
-            </w:r>
-            <w:proofErr w:type="spellStart"/>
-            <w:r>
-              <w:rPr>
-                <w:rFonts w:ascii="Arial" w:hAnsi="Arial" w:cs="Arial"/>
-                <w:color w:val="000000"/>
-                <w:sz w:val="20"/>
-                <w:szCs w:val="20"/>
-              </w:rPr>
-              <w:t>BCComment</w:t>
-            </w:r>
-            <w:proofErr w:type="spellEnd"/>
+              <w:t>${BC</w:t>
+            </w:r>
+            <w:r>
+              <w:rPr>
+                <w:rFonts w:ascii="Arial" w:hAnsi="Arial" w:cs="Arial"/>
+                <w:color w:val="000000"/>
+                <w:sz w:val="20"/>
+                <w:szCs w:val="20"/>
+              </w:rPr>
+              <w:t>-8</w:t>
+            </w:r>
             <w:r>
               <w:rPr>
                 <w:rFonts w:ascii="Arial" w:hAnsi="Arial" w:cs="Arial"/>
@@ -42745,19 +42963,17 @@
                 <w:sz w:val="20"/>
                 <w:szCs w:val="20"/>
               </w:rPr>
-              <w:t>${</w:t>
-            </w:r>
-            <w:proofErr w:type="spellStart"/>
-            <w:r>
-              <w:rPr>
-                <w:rFonts w:ascii="Arial" w:hAnsi="Arial" w:cs="Arial"/>
-                <w:color w:val="000000"/>
-                <w:sz w:val="20"/>
-                <w:szCs w:val="20"/>
-              </w:rPr>
-              <w:t>BEIILEmit</w:t>
-            </w:r>
-            <w:proofErr w:type="spellEnd"/>
+              <w:t>${BEIIL</w:t>
+            </w:r>
+            <w:r>
+              <w:rPr>
+                <w:rFonts w:ascii="Arial" w:hAnsi="Arial" w:cs="Arial"/>
+                <w:color w:val="000000"/>
+                <w:sz w:val="20"/>
+                <w:szCs w:val="20"/>
+              </w:rPr>
+              <w:t>-1</w:t>
+            </w:r>
             <w:r>
               <w:rPr>
                 <w:rFonts w:ascii="Arial" w:hAnsi="Arial" w:cs="Arial"/>
@@ -42801,19 +43017,17 @@
                 <w:sz w:val="20"/>
                 <w:szCs w:val="20"/>
               </w:rPr>
-              <w:t>${</w:t>
-            </w:r>
-            <w:proofErr w:type="spellStart"/>
-            <w:r>
-              <w:rPr>
-                <w:rFonts w:ascii="Arial" w:hAnsi="Arial" w:cs="Arial"/>
-                <w:color w:val="000000"/>
-                <w:sz w:val="20"/>
-                <w:szCs w:val="20"/>
-              </w:rPr>
-              <w:t>BEIILRecieve</w:t>
-            </w:r>
-            <w:proofErr w:type="spellEnd"/>
+              <w:t>${BEIIL</w:t>
+            </w:r>
+            <w:r>
+              <w:rPr>
+                <w:rFonts w:ascii="Arial" w:hAnsi="Arial" w:cs="Arial"/>
+                <w:color w:val="000000"/>
+                <w:sz w:val="20"/>
+                <w:szCs w:val="20"/>
+              </w:rPr>
+              <w:t>-2</w:t>
+            </w:r>
             <w:r>
               <w:rPr>
                 <w:rFonts w:ascii="Arial" w:hAnsi="Arial" w:cs="Arial"/>
@@ -42857,19 +43071,17 @@
                 <w:sz w:val="20"/>
                 <w:szCs w:val="20"/>
               </w:rPr>
-              <w:t>${</w:t>
-            </w:r>
-            <w:proofErr w:type="spellStart"/>
-            <w:r>
-              <w:rPr>
-                <w:rFonts w:ascii="Arial" w:hAnsi="Arial" w:cs="Arial"/>
-                <w:color w:val="000000"/>
-                <w:sz w:val="20"/>
-                <w:szCs w:val="20"/>
-              </w:rPr>
-              <w:t>BEIILFound</w:t>
-            </w:r>
-            <w:proofErr w:type="spellEnd"/>
+              <w:t>${BEIIL</w:t>
+            </w:r>
+            <w:r>
+              <w:rPr>
+                <w:rFonts w:ascii="Arial" w:hAnsi="Arial" w:cs="Arial"/>
+                <w:color w:val="000000"/>
+                <w:sz w:val="20"/>
+                <w:szCs w:val="20"/>
+              </w:rPr>
+              <w:t>-3</w:t>
+            </w:r>
             <w:r>
               <w:rPr>
                 <w:rFonts w:ascii="Arial" w:hAnsi="Arial" w:cs="Arial"/>
@@ -42913,19 +43125,17 @@
                 <w:sz w:val="20"/>
                 <w:szCs w:val="20"/>
               </w:rPr>
-              <w:t>${</w:t>
-            </w:r>
-            <w:proofErr w:type="spellStart"/>
-            <w:r>
-              <w:rPr>
-                <w:rFonts w:ascii="Arial" w:hAnsi="Arial" w:cs="Arial"/>
-                <w:color w:val="000000"/>
-                <w:sz w:val="20"/>
-                <w:szCs w:val="20"/>
-              </w:rPr>
-              <w:t>BEIILObjective</w:t>
-            </w:r>
-            <w:proofErr w:type="spellEnd"/>
+              <w:t>${BEIIL</w:t>
+            </w:r>
+            <w:r>
+              <w:rPr>
+                <w:rFonts w:ascii="Arial" w:hAnsi="Arial" w:cs="Arial"/>
+                <w:color w:val="000000"/>
+                <w:sz w:val="20"/>
+                <w:szCs w:val="20"/>
+              </w:rPr>
+              <w:t>-4</w:t>
+            </w:r>
             <w:r>
               <w:rPr>
                 <w:rFonts w:ascii="Arial" w:hAnsi="Arial" w:cs="Arial"/>
@@ -42969,19 +43179,17 @@
                 <w:sz w:val="20"/>
                 <w:szCs w:val="20"/>
               </w:rPr>
-              <w:t>${</w:t>
-            </w:r>
-            <w:proofErr w:type="spellStart"/>
-            <w:r>
-              <w:rPr>
-                <w:rFonts w:ascii="Arial" w:hAnsi="Arial" w:cs="Arial"/>
-                <w:color w:val="000000"/>
-                <w:sz w:val="20"/>
-                <w:szCs w:val="20"/>
-              </w:rPr>
-              <w:t>BEIILDelta</w:t>
-            </w:r>
-            <w:proofErr w:type="spellEnd"/>
+              <w:t>${BEIIL</w:t>
+            </w:r>
+            <w:r>
+              <w:rPr>
+                <w:rFonts w:ascii="Arial" w:hAnsi="Arial" w:cs="Arial"/>
+                <w:color w:val="000000"/>
+                <w:sz w:val="20"/>
+                <w:szCs w:val="20"/>
+              </w:rPr>
+              <w:t>-5</w:t>
+            </w:r>
             <w:r>
               <w:rPr>
                 <w:rFonts w:ascii="Arial" w:hAnsi="Arial" w:cs="Arial"/>
@@ -43025,7 +43233,25 @@
                 <w:sz w:val="20"/>
                 <w:szCs w:val="20"/>
               </w:rPr>
-              <w:t>${BEIILRA19999}</w:t>
+              <w:t>${BEIIL</w:t>
+            </w:r>
+            <w:r>
+              <w:rPr>
+                <w:rFonts w:ascii="Arial" w:hAnsi="Arial" w:cs="Arial"/>
+                <w:color w:val="000000"/>
+                <w:sz w:val="20"/>
+                <w:szCs w:val="20"/>
+              </w:rPr>
+              <w:t>-6</w:t>
+            </w:r>
+            <w:r>
+              <w:rPr>
+                <w:rFonts w:ascii="Arial" w:hAnsi="Arial" w:cs="Arial"/>
+                <w:color w:val="000000"/>
+                <w:sz w:val="20"/>
+                <w:szCs w:val="20"/>
+              </w:rPr>
+              <w:t>}</w:t>
             </w:r>
           </w:p>
         </w:tc>
@@ -43061,19 +43287,17 @@
                 <w:sz w:val="20"/>
                 <w:szCs w:val="20"/>
               </w:rPr>
-              <w:t>${</w:t>
-            </w:r>
-            <w:proofErr w:type="spellStart"/>
-            <w:r>
-              <w:rPr>
-                <w:rFonts w:ascii="Arial" w:hAnsi="Arial" w:cs="Arial"/>
-                <w:color w:val="000000"/>
-                <w:sz w:val="20"/>
-                <w:szCs w:val="20"/>
-              </w:rPr>
-              <w:t>BEIILComment</w:t>
-            </w:r>
-            <w:proofErr w:type="spellEnd"/>
+              <w:t>${BEIIL</w:t>
+            </w:r>
+            <w:r>
+              <w:rPr>
+                <w:rFonts w:ascii="Arial" w:hAnsi="Arial" w:cs="Arial"/>
+                <w:color w:val="000000"/>
+                <w:sz w:val="20"/>
+                <w:szCs w:val="20"/>
+              </w:rPr>
+              <w:t>-7</w:t>
+            </w:r>
             <w:r>
               <w:rPr>
                 <w:rFonts w:ascii="Arial" w:hAnsi="Arial" w:cs="Arial"/>
@@ -43973,17 +44197,7 @@
                 <w:szCs w:val="20"/>
               </w:rPr>
               <w:lastRenderedPageBreak/>
-              <w:t xml:space="preserve">(Pièce / Logement / </w:t>
-            </w:r>
-            <w:r>
-              <w:rPr>
-                <w:rFonts w:ascii="Arial" w:hAnsi="Arial" w:cs="Arial"/>
-                <w:color w:val="000000"/>
-                <w:sz w:val="20"/>
-                <w:szCs w:val="20"/>
-              </w:rPr>
-              <w:lastRenderedPageBreak/>
-              <w:t>Bâtiment</w:t>
+              <w:t>(Pièce / Logement / Bâtiment</w:t>
             </w:r>
           </w:p>
           <w:p>
@@ -44251,19 +44465,17 @@
                 <w:sz w:val="20"/>
                 <w:szCs w:val="20"/>
               </w:rPr>
-              <w:t>${</w:t>
-            </w:r>
-            <w:proofErr w:type="spellStart"/>
-            <w:r>
-              <w:rPr>
-                <w:rFonts w:ascii="Arial" w:hAnsi="Arial" w:cs="Arial"/>
-                <w:color w:val="000000"/>
-                <w:sz w:val="20"/>
-                <w:szCs w:val="20"/>
-              </w:rPr>
-              <w:t>BEIELEmit</w:t>
-            </w:r>
-            <w:proofErr w:type="spellEnd"/>
+              <w:t>${BEIEL</w:t>
+            </w:r>
+            <w:r>
+              <w:rPr>
+                <w:rFonts w:ascii="Arial" w:hAnsi="Arial" w:cs="Arial"/>
+                <w:color w:val="000000"/>
+                <w:sz w:val="20"/>
+                <w:szCs w:val="20"/>
+              </w:rPr>
+              <w:t>-1</w:t>
+            </w:r>
             <w:r>
               <w:rPr>
                 <w:rFonts w:ascii="Arial" w:hAnsi="Arial" w:cs="Arial"/>
@@ -44307,19 +44519,17 @@
                 <w:sz w:val="20"/>
                 <w:szCs w:val="20"/>
               </w:rPr>
-              <w:t>${</w:t>
-            </w:r>
-            <w:proofErr w:type="spellStart"/>
-            <w:r>
-              <w:rPr>
-                <w:rFonts w:ascii="Arial" w:hAnsi="Arial" w:cs="Arial"/>
-                <w:color w:val="000000"/>
-                <w:sz w:val="20"/>
-                <w:szCs w:val="20"/>
-              </w:rPr>
-              <w:t>BEIELRecieve</w:t>
-            </w:r>
-            <w:proofErr w:type="spellEnd"/>
+              <w:t>${BEIEL</w:t>
+            </w:r>
+            <w:r>
+              <w:rPr>
+                <w:rFonts w:ascii="Arial" w:hAnsi="Arial" w:cs="Arial"/>
+                <w:color w:val="000000"/>
+                <w:sz w:val="20"/>
+                <w:szCs w:val="20"/>
+              </w:rPr>
+              <w:t>-2</w:t>
+            </w:r>
             <w:r>
               <w:rPr>
                 <w:rFonts w:ascii="Arial" w:hAnsi="Arial" w:cs="Arial"/>
@@ -44363,19 +44573,17 @@
                 <w:sz w:val="20"/>
                 <w:szCs w:val="20"/>
               </w:rPr>
-              <w:t>${</w:t>
-            </w:r>
-            <w:proofErr w:type="spellStart"/>
-            <w:r>
-              <w:rPr>
-                <w:rFonts w:ascii="Arial" w:hAnsi="Arial" w:cs="Arial"/>
-                <w:color w:val="000000"/>
-                <w:sz w:val="20"/>
-                <w:szCs w:val="20"/>
-              </w:rPr>
-              <w:t>BEIELFound</w:t>
-            </w:r>
-            <w:proofErr w:type="spellEnd"/>
+              <w:t>${BEIEL</w:t>
+            </w:r>
+            <w:r>
+              <w:rPr>
+                <w:rFonts w:ascii="Arial" w:hAnsi="Arial" w:cs="Arial"/>
+                <w:color w:val="000000"/>
+                <w:sz w:val="20"/>
+                <w:szCs w:val="20"/>
+              </w:rPr>
+              <w:t>-3</w:t>
+            </w:r>
             <w:r>
               <w:rPr>
                 <w:rFonts w:ascii="Arial" w:hAnsi="Arial" w:cs="Arial"/>
@@ -44419,19 +44627,17 @@
                 <w:sz w:val="20"/>
                 <w:szCs w:val="20"/>
               </w:rPr>
-              <w:t>${</w:t>
-            </w:r>
-            <w:proofErr w:type="spellStart"/>
-            <w:r>
-              <w:rPr>
-                <w:rFonts w:ascii="Arial" w:hAnsi="Arial" w:cs="Arial"/>
-                <w:color w:val="000000"/>
-                <w:sz w:val="20"/>
-                <w:szCs w:val="20"/>
-              </w:rPr>
-              <w:t>BEIELObjective</w:t>
-            </w:r>
-            <w:proofErr w:type="spellEnd"/>
+              <w:t>${BEIEL</w:t>
+            </w:r>
+            <w:r>
+              <w:rPr>
+                <w:rFonts w:ascii="Arial" w:hAnsi="Arial" w:cs="Arial"/>
+                <w:color w:val="000000"/>
+                <w:sz w:val="20"/>
+                <w:szCs w:val="20"/>
+              </w:rPr>
+              <w:t>-4</w:t>
+            </w:r>
             <w:r>
               <w:rPr>
                 <w:rFonts w:ascii="Arial" w:hAnsi="Arial" w:cs="Arial"/>
@@ -44475,19 +44681,17 @@
                 <w:sz w:val="20"/>
                 <w:szCs w:val="20"/>
               </w:rPr>
-              <w:t>${</w:t>
-            </w:r>
-            <w:proofErr w:type="spellStart"/>
-            <w:r>
-              <w:rPr>
-                <w:rFonts w:ascii="Arial" w:hAnsi="Arial" w:cs="Arial"/>
-                <w:color w:val="000000"/>
-                <w:sz w:val="20"/>
-                <w:szCs w:val="20"/>
-              </w:rPr>
-              <w:t>BEIELDelta</w:t>
-            </w:r>
-            <w:proofErr w:type="spellEnd"/>
+              <w:t>${BEIEL</w:t>
+            </w:r>
+            <w:r>
+              <w:rPr>
+                <w:rFonts w:ascii="Arial" w:hAnsi="Arial" w:cs="Arial"/>
+                <w:color w:val="000000"/>
+                <w:sz w:val="20"/>
+                <w:szCs w:val="20"/>
+              </w:rPr>
+              <w:t>-5</w:t>
+            </w:r>
             <w:r>
               <w:rPr>
                 <w:rFonts w:ascii="Arial" w:hAnsi="Arial" w:cs="Arial"/>
@@ -44531,7 +44735,25 @@
                 <w:sz w:val="20"/>
                 <w:szCs w:val="20"/>
               </w:rPr>
-              <w:t>${BEIELRA19999}</w:t>
+              <w:t>${BEIEL</w:t>
+            </w:r>
+            <w:r>
+              <w:rPr>
+                <w:rFonts w:ascii="Arial" w:hAnsi="Arial" w:cs="Arial"/>
+                <w:color w:val="000000"/>
+                <w:sz w:val="20"/>
+                <w:szCs w:val="20"/>
+              </w:rPr>
+              <w:t>-6</w:t>
+            </w:r>
+            <w:r>
+              <w:rPr>
+                <w:rFonts w:ascii="Arial" w:hAnsi="Arial" w:cs="Arial"/>
+                <w:color w:val="000000"/>
+                <w:sz w:val="20"/>
+                <w:szCs w:val="20"/>
+              </w:rPr>
+              <w:t>}</w:t>
             </w:r>
           </w:p>
         </w:tc>
@@ -44567,19 +44789,17 @@
                 <w:sz w:val="20"/>
                 <w:szCs w:val="20"/>
               </w:rPr>
-              <w:t>${</w:t>
-            </w:r>
-            <w:proofErr w:type="spellStart"/>
-            <w:r>
-              <w:rPr>
-                <w:rFonts w:ascii="Arial" w:hAnsi="Arial" w:cs="Arial"/>
-                <w:color w:val="000000"/>
-                <w:sz w:val="20"/>
-                <w:szCs w:val="20"/>
-              </w:rPr>
-              <w:t>BEIELComment</w:t>
-            </w:r>
-            <w:proofErr w:type="spellEnd"/>
+              <w:t>${BEIEL</w:t>
+            </w:r>
+            <w:r>
+              <w:rPr>
+                <w:rFonts w:ascii="Arial" w:hAnsi="Arial" w:cs="Arial"/>
+                <w:color w:val="000000"/>
+                <w:sz w:val="20"/>
+                <w:szCs w:val="20"/>
+              </w:rPr>
+              <w:t>-7</w:t>
+            </w:r>
             <w:r>
               <w:rPr>
                 <w:rFonts w:ascii="Arial" w:hAnsi="Arial" w:cs="Arial"/>
@@ -45623,19 +45843,17 @@
                 <w:sz w:val="20"/>
                 <w:szCs w:val="20"/>
               </w:rPr>
-              <w:t>${</w:t>
-            </w:r>
-            <w:proofErr w:type="spellStart"/>
-            <w:r>
-              <w:rPr>
-                <w:rFonts w:ascii="Arial" w:hAnsi="Arial" w:cs="Arial"/>
-                <w:color w:val="000000"/>
-                <w:sz w:val="20"/>
-                <w:szCs w:val="20"/>
-              </w:rPr>
-              <w:t>BEVMCEmit</w:t>
-            </w:r>
-            <w:proofErr w:type="spellEnd"/>
+              <w:t>${BEVMC</w:t>
+            </w:r>
+            <w:r>
+              <w:rPr>
+                <w:rFonts w:ascii="Arial" w:hAnsi="Arial" w:cs="Arial"/>
+                <w:color w:val="000000"/>
+                <w:sz w:val="20"/>
+                <w:szCs w:val="20"/>
+              </w:rPr>
+              <w:t>-1</w:t>
+            </w:r>
             <w:r>
               <w:rPr>
                 <w:rFonts w:ascii="Arial" w:hAnsi="Arial" w:cs="Arial"/>
@@ -45679,19 +45897,17 @@
                 <w:sz w:val="20"/>
                 <w:szCs w:val="20"/>
               </w:rPr>
-              <w:t>${</w:t>
-            </w:r>
-            <w:proofErr w:type="spellStart"/>
-            <w:r>
-              <w:rPr>
-                <w:rFonts w:ascii="Arial" w:hAnsi="Arial" w:cs="Arial"/>
-                <w:color w:val="000000"/>
-                <w:sz w:val="20"/>
-                <w:szCs w:val="20"/>
-              </w:rPr>
-              <w:t>BEVMCRecieve</w:t>
-            </w:r>
-            <w:proofErr w:type="spellEnd"/>
+              <w:t>${BEVMC</w:t>
+            </w:r>
+            <w:r>
+              <w:rPr>
+                <w:rFonts w:ascii="Arial" w:hAnsi="Arial" w:cs="Arial"/>
+                <w:color w:val="000000"/>
+                <w:sz w:val="20"/>
+                <w:szCs w:val="20"/>
+              </w:rPr>
+              <w:t>-2</w:t>
+            </w:r>
             <w:r>
               <w:rPr>
                 <w:rFonts w:ascii="Arial" w:hAnsi="Arial" w:cs="Arial"/>
@@ -45735,19 +45951,8 @@
                 <w:sz w:val="20"/>
                 <w:szCs w:val="20"/>
               </w:rPr>
-              <w:t>${</w:t>
-            </w:r>
-            <w:proofErr w:type="spellStart"/>
-            <w:r>
-              <w:rPr>
-                <w:rFonts w:ascii="Arial" w:hAnsi="Arial" w:cs="Arial"/>
-                <w:color w:val="000000"/>
-                <w:sz w:val="20"/>
-                <w:szCs w:val="20"/>
-              </w:rPr>
-              <w:t>BEVMCFound</w:t>
-            </w:r>
-            <w:proofErr w:type="spellEnd"/>
+              <w:t>${BEVMC-3</w:t>
+            </w:r>
             <w:r>
               <w:rPr>
                 <w:rFonts w:ascii="Arial" w:hAnsi="Arial" w:cs="Arial"/>
@@ -45791,19 +45996,17 @@
                 <w:sz w:val="20"/>
                 <w:szCs w:val="20"/>
               </w:rPr>
-              <w:t>${</w:t>
-            </w:r>
-            <w:proofErr w:type="spellStart"/>
-            <w:r>
-              <w:rPr>
-                <w:rFonts w:ascii="Arial" w:hAnsi="Arial" w:cs="Arial"/>
-                <w:color w:val="000000"/>
-                <w:sz w:val="20"/>
-                <w:szCs w:val="20"/>
-              </w:rPr>
-              <w:t>BEVMCObjective</w:t>
-            </w:r>
-            <w:proofErr w:type="spellEnd"/>
+              <w:t>${BEVMC</w:t>
+            </w:r>
+            <w:r>
+              <w:rPr>
+                <w:rFonts w:ascii="Arial" w:hAnsi="Arial" w:cs="Arial"/>
+                <w:color w:val="000000"/>
+                <w:sz w:val="20"/>
+                <w:szCs w:val="20"/>
+              </w:rPr>
+              <w:t>-4</w:t>
+            </w:r>
             <w:r>
               <w:rPr>
                 <w:rFonts w:ascii="Arial" w:hAnsi="Arial" w:cs="Arial"/>
@@ -45847,19 +46050,8 @@
                 <w:sz w:val="20"/>
                 <w:szCs w:val="20"/>
               </w:rPr>
-              <w:t>${</w:t>
-            </w:r>
-            <w:proofErr w:type="spellStart"/>
-            <w:r>
-              <w:rPr>
-                <w:rFonts w:ascii="Arial" w:hAnsi="Arial" w:cs="Arial"/>
-                <w:color w:val="000000"/>
-                <w:sz w:val="20"/>
-                <w:szCs w:val="20"/>
-              </w:rPr>
-              <w:t>BEVMCDelta</w:t>
-            </w:r>
-            <w:proofErr w:type="spellEnd"/>
+              <w:t>${BEVMC-5</w:t>
+            </w:r>
             <w:r>
               <w:rPr>
                 <w:rFonts w:ascii="Arial" w:hAnsi="Arial" w:cs="Arial"/>
@@ -45903,7 +46095,25 @@
                 <w:sz w:val="20"/>
                 <w:szCs w:val="20"/>
               </w:rPr>
-              <w:t>${BEVMCRA1999}</w:t>
+              <w:t>${BEVMC</w:t>
+            </w:r>
+            <w:r>
+              <w:rPr>
+                <w:rFonts w:ascii="Arial" w:hAnsi="Arial" w:cs="Arial"/>
+                <w:color w:val="000000"/>
+                <w:sz w:val="20"/>
+                <w:szCs w:val="20"/>
+              </w:rPr>
+              <w:t>-6</w:t>
+            </w:r>
+            <w:r>
+              <w:rPr>
+                <w:rFonts w:ascii="Arial" w:hAnsi="Arial" w:cs="Arial"/>
+                <w:color w:val="000000"/>
+                <w:sz w:val="20"/>
+                <w:szCs w:val="20"/>
+              </w:rPr>
+              <w:t>}</w:t>
             </w:r>
           </w:p>
         </w:tc>
@@ -45939,19 +46149,17 @@
                 <w:sz w:val="20"/>
                 <w:szCs w:val="20"/>
               </w:rPr>
-              <w:t>${</w:t>
-            </w:r>
-            <w:proofErr w:type="spellStart"/>
-            <w:r>
-              <w:rPr>
-                <w:rFonts w:ascii="Arial" w:hAnsi="Arial" w:cs="Arial"/>
-                <w:color w:val="000000"/>
-                <w:sz w:val="20"/>
-                <w:szCs w:val="20"/>
-              </w:rPr>
-              <w:t>BEVMCComment</w:t>
-            </w:r>
-            <w:proofErr w:type="spellEnd"/>
+              <w:t>${BEVMC</w:t>
+            </w:r>
+            <w:r>
+              <w:rPr>
+                <w:rFonts w:ascii="Arial" w:hAnsi="Arial" w:cs="Arial"/>
+                <w:color w:val="000000"/>
+                <w:sz w:val="20"/>
+                <w:szCs w:val="20"/>
+              </w:rPr>
+              <w:t>-7</w:t>
+            </w:r>
             <w:r>
               <w:rPr>
                 <w:rFonts w:ascii="Arial" w:hAnsi="Arial" w:cs="Arial"/>
@@ -46908,8 +47116,6 @@
             </w:pPr>
           </w:p>
         </w:tc>
-        <w:bookmarkStart w:id="54" w:name="_GoBack"/>
-        <w:bookmarkEnd w:id="54"/>
       </w:tr>
       <w:tr>
         <w:tc>
@@ -46980,28 +47186,17 @@
                 <w:sz w:val="20"/>
                 <w:szCs w:val="20"/>
               </w:rPr>
-              <w:t>${</w:t>
-            </w:r>
-            <w:proofErr w:type="spellStart"/>
-            <w:r>
-              <w:rPr>
-                <w:rFonts w:ascii="Arial" w:hAnsi="Arial" w:cs="Arial"/>
-                <w:color w:val="000000"/>
-                <w:sz w:val="20"/>
-                <w:szCs w:val="20"/>
-              </w:rPr>
-              <w:t>BE</w:t>
-            </w:r>
-            <w:r>
-              <w:rPr>
-                <w:rFonts w:ascii="Arial" w:hAnsi="Arial" w:cs="Arial"/>
-                <w:color w:val="000000"/>
-                <w:sz w:val="20"/>
-                <w:szCs w:val="20"/>
-              </w:rPr>
-              <w:t>CEmit</w:t>
-            </w:r>
-            <w:proofErr w:type="spellEnd"/>
+              <w:t>${BEC</w:t>
+            </w:r>
+            <w:r>
+              <w:rPr>
+                <w:rFonts w:ascii="Arial" w:hAnsi="Arial" w:cs="Arial"/>
+                <w:color w:val="000000"/>
+                <w:sz w:val="20"/>
+                <w:szCs w:val="20"/>
+              </w:rPr>
+              <w:t>-1</w:t>
+            </w:r>
             <w:r>
               <w:rPr>
                 <w:rFonts w:ascii="Arial" w:hAnsi="Arial" w:cs="Arial"/>
@@ -47045,28 +47240,17 @@
                 <w:sz w:val="20"/>
                 <w:szCs w:val="20"/>
               </w:rPr>
-              <w:t>${</w:t>
-            </w:r>
-            <w:proofErr w:type="spellStart"/>
-            <w:r>
-              <w:rPr>
-                <w:rFonts w:ascii="Arial" w:hAnsi="Arial" w:cs="Arial"/>
-                <w:color w:val="000000"/>
-                <w:sz w:val="20"/>
-                <w:szCs w:val="20"/>
-              </w:rPr>
-              <w:t>BE</w:t>
-            </w:r>
-            <w:r>
-              <w:rPr>
-                <w:rFonts w:ascii="Arial" w:hAnsi="Arial" w:cs="Arial"/>
-                <w:color w:val="000000"/>
-                <w:sz w:val="20"/>
-                <w:szCs w:val="20"/>
-              </w:rPr>
-              <w:t>CRecieve</w:t>
-            </w:r>
-            <w:proofErr w:type="spellEnd"/>
+              <w:t>${BEC</w:t>
+            </w:r>
+            <w:r>
+              <w:rPr>
+                <w:rFonts w:ascii="Arial" w:hAnsi="Arial" w:cs="Arial"/>
+                <w:color w:val="000000"/>
+                <w:sz w:val="20"/>
+                <w:szCs w:val="20"/>
+              </w:rPr>
+              <w:t>-2</w:t>
+            </w:r>
             <w:r>
               <w:rPr>
                 <w:rFonts w:ascii="Arial" w:hAnsi="Arial" w:cs="Arial"/>
@@ -47110,28 +47294,17 @@
                 <w:sz w:val="20"/>
                 <w:szCs w:val="20"/>
               </w:rPr>
-              <w:t>${</w:t>
-            </w:r>
-            <w:proofErr w:type="spellStart"/>
-            <w:r>
-              <w:rPr>
-                <w:rFonts w:ascii="Arial" w:hAnsi="Arial" w:cs="Arial"/>
-                <w:color w:val="000000"/>
-                <w:sz w:val="20"/>
-                <w:szCs w:val="20"/>
-              </w:rPr>
-              <w:t>BE</w:t>
-            </w:r>
-            <w:r>
-              <w:rPr>
-                <w:rFonts w:ascii="Arial" w:hAnsi="Arial" w:cs="Arial"/>
-                <w:color w:val="000000"/>
-                <w:sz w:val="20"/>
-                <w:szCs w:val="20"/>
-              </w:rPr>
-              <w:t>CFound</w:t>
-            </w:r>
-            <w:proofErr w:type="spellEnd"/>
+              <w:t>${BEC</w:t>
+            </w:r>
+            <w:r>
+              <w:rPr>
+                <w:rFonts w:ascii="Arial" w:hAnsi="Arial" w:cs="Arial"/>
+                <w:color w:val="000000"/>
+                <w:sz w:val="20"/>
+                <w:szCs w:val="20"/>
+              </w:rPr>
+              <w:t>-3</w:t>
+            </w:r>
             <w:r>
               <w:rPr>
                 <w:rFonts w:ascii="Arial" w:hAnsi="Arial" w:cs="Arial"/>
@@ -47175,28 +47348,17 @@
                 <w:sz w:val="20"/>
                 <w:szCs w:val="20"/>
               </w:rPr>
-              <w:t>${</w:t>
-            </w:r>
-            <w:proofErr w:type="spellStart"/>
-            <w:r>
-              <w:rPr>
-                <w:rFonts w:ascii="Arial" w:hAnsi="Arial" w:cs="Arial"/>
-                <w:color w:val="000000"/>
-                <w:sz w:val="20"/>
-                <w:szCs w:val="20"/>
-              </w:rPr>
-              <w:t>BE</w:t>
-            </w:r>
-            <w:r>
-              <w:rPr>
-                <w:rFonts w:ascii="Arial" w:hAnsi="Arial" w:cs="Arial"/>
-                <w:color w:val="000000"/>
-                <w:sz w:val="20"/>
-                <w:szCs w:val="20"/>
-              </w:rPr>
-              <w:t>CObjective</w:t>
-            </w:r>
-            <w:proofErr w:type="spellEnd"/>
+              <w:t>${BEC</w:t>
+            </w:r>
+            <w:r>
+              <w:rPr>
+                <w:rFonts w:ascii="Arial" w:hAnsi="Arial" w:cs="Arial"/>
+                <w:color w:val="000000"/>
+                <w:sz w:val="20"/>
+                <w:szCs w:val="20"/>
+              </w:rPr>
+              <w:t>-4</w:t>
+            </w:r>
             <w:r>
               <w:rPr>
                 <w:rFonts w:ascii="Arial" w:hAnsi="Arial" w:cs="Arial"/>
@@ -47240,28 +47402,17 @@
                 <w:sz w:val="20"/>
                 <w:szCs w:val="20"/>
               </w:rPr>
-              <w:t>${</w:t>
-            </w:r>
-            <w:proofErr w:type="spellStart"/>
-            <w:r>
-              <w:rPr>
-                <w:rFonts w:ascii="Arial" w:hAnsi="Arial" w:cs="Arial"/>
-                <w:color w:val="000000"/>
-                <w:sz w:val="20"/>
-                <w:szCs w:val="20"/>
-              </w:rPr>
-              <w:t>BE</w:t>
-            </w:r>
-            <w:r>
-              <w:rPr>
-                <w:rFonts w:ascii="Arial" w:hAnsi="Arial" w:cs="Arial"/>
-                <w:color w:val="000000"/>
-                <w:sz w:val="20"/>
-                <w:szCs w:val="20"/>
-              </w:rPr>
-              <w:t>CDelta</w:t>
-            </w:r>
-            <w:proofErr w:type="spellEnd"/>
+              <w:t>${BEC</w:t>
+            </w:r>
+            <w:r>
+              <w:rPr>
+                <w:rFonts w:ascii="Arial" w:hAnsi="Arial" w:cs="Arial"/>
+                <w:color w:val="000000"/>
+                <w:sz w:val="20"/>
+                <w:szCs w:val="20"/>
+              </w:rPr>
+              <w:t>-5</w:t>
+            </w:r>
             <w:r>
               <w:rPr>
                 <w:rFonts w:ascii="Arial" w:hAnsi="Arial" w:cs="Arial"/>
@@ -47305,16 +47456,25 @@
                 <w:sz w:val="20"/>
                 <w:szCs w:val="20"/>
               </w:rPr>
-              <w:t>${BE</w:t>
-            </w:r>
-            <w:r>
-              <w:rPr>
-                <w:rFonts w:ascii="Arial" w:hAnsi="Arial" w:cs="Arial"/>
-                <w:color w:val="000000"/>
-                <w:sz w:val="20"/>
-                <w:szCs w:val="20"/>
-              </w:rPr>
-              <w:t>CRA1999}</w:t>
+              <w:t>${BEC</w:t>
+            </w:r>
+            <w:r>
+              <w:rPr>
+                <w:rFonts w:ascii="Arial" w:hAnsi="Arial" w:cs="Arial"/>
+                <w:color w:val="000000"/>
+                <w:sz w:val="20"/>
+                <w:szCs w:val="20"/>
+              </w:rPr>
+              <w:t>-6</w:t>
+            </w:r>
+            <w:r>
+              <w:rPr>
+                <w:rFonts w:ascii="Arial" w:hAnsi="Arial" w:cs="Arial"/>
+                <w:color w:val="000000"/>
+                <w:sz w:val="20"/>
+                <w:szCs w:val="20"/>
+              </w:rPr>
+              <w:t>}</w:t>
             </w:r>
           </w:p>
         </w:tc>
@@ -47350,28 +47510,17 @@
                 <w:sz w:val="20"/>
                 <w:szCs w:val="20"/>
               </w:rPr>
-              <w:t>${</w:t>
-            </w:r>
-            <w:proofErr w:type="spellStart"/>
-            <w:r>
-              <w:rPr>
-                <w:rFonts w:ascii="Arial" w:hAnsi="Arial" w:cs="Arial"/>
-                <w:color w:val="000000"/>
-                <w:sz w:val="20"/>
-                <w:szCs w:val="20"/>
-              </w:rPr>
-              <w:t>BE</w:t>
-            </w:r>
-            <w:r>
-              <w:rPr>
-                <w:rFonts w:ascii="Arial" w:hAnsi="Arial" w:cs="Arial"/>
-                <w:color w:val="000000"/>
-                <w:sz w:val="20"/>
-                <w:szCs w:val="20"/>
-              </w:rPr>
-              <w:t>CComment</w:t>
-            </w:r>
-            <w:proofErr w:type="spellEnd"/>
+              <w:t>${BEC</w:t>
+            </w:r>
+            <w:r>
+              <w:rPr>
+                <w:rFonts w:ascii="Arial" w:hAnsi="Arial" w:cs="Arial"/>
+                <w:color w:val="000000"/>
+                <w:sz w:val="20"/>
+                <w:szCs w:val="20"/>
+              </w:rPr>
+              <w:t>-7</w:t>
+            </w:r>
             <w:r>
               <w:rPr>
                 <w:rFonts w:ascii="Arial" w:hAnsi="Arial" w:cs="Arial"/>
@@ -47423,7 +47572,7 @@
           <w:szCs w:val="20"/>
         </w:rPr>
       </w:pPr>
-      <w:bookmarkStart w:id="55" w:name="_Toc369182892"/>
+      <w:bookmarkStart w:id="54" w:name="_Toc369182892"/>
       <w:r>
         <w:rPr>
           <w:rFonts w:ascii="Arial" w:hAnsi="Arial" w:cs="Arial"/>
@@ -47432,7 +47581,7 @@
         </w:rPr>
         <w:t>Aire d’absorption équivalente des parties communes</w:t>
       </w:r>
-      <w:bookmarkEnd w:id="55"/>
+      <w:bookmarkEnd w:id="54"/>
     </w:p>
     <w:tbl>
       <w:tblPr>
@@ -47454,12 +47603,6 @@
         <w:gridCol w:w="2211"/>
       </w:tblGrid>
       <w:tr>
-        <w:tblPrEx>
-          <w:tblCellMar>
-            <w:top w:w="0" w:type="dxa"/>
-            <w:bottom w:w="0" w:type="dxa"/>
-          </w:tblCellMar>
-        </w:tblPrEx>
         <w:trPr>
           <w:cantSplit/>
           <w:trHeight w:val="3524"/>
@@ -47762,12 +47905,6 @@
         </w:tc>
       </w:tr>
       <w:tr>
-        <w:tblPrEx>
-          <w:tblCellMar>
-            <w:top w:w="0" w:type="dxa"/>
-            <w:bottom w:w="0" w:type="dxa"/>
-          </w:tblCellMar>
-        </w:tblPrEx>
         <w:trPr>
           <w:cantSplit/>
         </w:trPr>
@@ -47839,9 +47976,8 @@
                 <w:sz w:val="26"/>
                 <w:szCs w:val="26"/>
               </w:rPr>
-              <w:t>${</w:t>
-            </w:r>
-            <w:proofErr w:type="spellStart"/>
+              <w:t>${AAE</w:t>
+            </w:r>
             <w:r>
               <w:rPr>
                 <w:rFonts w:ascii="Arial" w:hAnsi="Arial" w:cs="Arial"/>
@@ -47849,7 +47985,7 @@
                 <w:sz w:val="26"/>
                 <w:szCs w:val="26"/>
               </w:rPr>
-              <w:t>AAE</w:t>
+              <w:t>-1</w:t>
             </w:r>
             <w:r>
               <w:rPr>
@@ -47858,9 +47994,8 @@
                 <w:sz w:val="26"/>
                 <w:szCs w:val="26"/>
               </w:rPr>
-              <w:t>Location</w:t>
-            </w:r>
-            <w:proofErr w:type="spellEnd"/>
+              <w:t>}</w:t>
+            </w:r>
             <w:r>
               <w:rPr>
                 <w:rFonts w:ascii="Arial" w:hAnsi="Arial" w:cs="Arial"/>
@@ -47868,8 +48003,28 @@
                 <w:sz w:val="26"/>
                 <w:szCs w:val="26"/>
               </w:rPr>
+              <w:t>${AAE-2}</w:t>
+            </w:r>
+            <w:r>
+              <w:rPr>
+                <w:rFonts w:ascii="Arial" w:hAnsi="Arial" w:cs="Arial"/>
+                <w:color w:val="000000"/>
+                <w:sz w:val="26"/>
+                <w:szCs w:val="26"/>
+              </w:rPr>
+              <w:t>${AAE-3</w:t>
+            </w:r>
+            <w:r>
+              <w:rPr>
+                <w:rFonts w:ascii="Arial" w:hAnsi="Arial" w:cs="Arial"/>
+                <w:color w:val="000000"/>
+                <w:sz w:val="26"/>
+                <w:szCs w:val="26"/>
+              </w:rPr>
               <w:t>}</w:t>
             </w:r>
+            <w:bookmarkStart w:id="55" w:name="_GoBack"/>
+            <w:bookmarkEnd w:id="55"/>
           </w:p>
         </w:tc>
         <w:tc>
@@ -47904,9 +48059,8 @@
                 <w:sz w:val="26"/>
                 <w:szCs w:val="26"/>
               </w:rPr>
-              <w:t>${</w:t>
-            </w:r>
-            <w:proofErr w:type="spellStart"/>
+              <w:t>${AAE</w:t>
+            </w:r>
             <w:r>
               <w:rPr>
                 <w:rFonts w:ascii="Arial" w:hAnsi="Arial" w:cs="Arial"/>
@@ -47914,7 +48068,7 @@
                 <w:sz w:val="26"/>
                 <w:szCs w:val="26"/>
               </w:rPr>
-              <w:t>AAE</w:t>
+              <w:t>-</w:t>
             </w:r>
             <w:r>
               <w:rPr>
@@ -47923,9 +48077,8 @@
                 <w:sz w:val="26"/>
                 <w:szCs w:val="26"/>
               </w:rPr>
-              <w:t>Found</w:t>
-            </w:r>
-            <w:proofErr w:type="spellEnd"/>
+              <w:t>4</w:t>
+            </w:r>
             <w:r>
               <w:rPr>
                 <w:rFonts w:ascii="Arial" w:hAnsi="Arial" w:cs="Arial"/>
@@ -47969,9 +48122,8 @@
                 <w:sz w:val="26"/>
                 <w:szCs w:val="26"/>
               </w:rPr>
-              <w:t>${</w:t>
-            </w:r>
-            <w:proofErr w:type="spellStart"/>
+              <w:t>${AAE</w:t>
+            </w:r>
             <w:r>
               <w:rPr>
                 <w:rFonts w:ascii="Arial" w:hAnsi="Arial" w:cs="Arial"/>
@@ -47979,7 +48131,7 @@
                 <w:sz w:val="26"/>
                 <w:szCs w:val="26"/>
               </w:rPr>
-              <w:t>AAE</w:t>
+              <w:t>-</w:t>
             </w:r>
             <w:r>
               <w:rPr>
@@ -47988,9 +48140,8 @@
                 <w:sz w:val="26"/>
                 <w:szCs w:val="26"/>
               </w:rPr>
-              <w:t>Objective</w:t>
-            </w:r>
-            <w:proofErr w:type="spellEnd"/>
+              <w:t>5</w:t>
+            </w:r>
             <w:r>
               <w:rPr>
                 <w:rFonts w:ascii="Arial" w:hAnsi="Arial" w:cs="Arial"/>
@@ -48043,7 +48194,16 @@
                 <w:sz w:val="26"/>
                 <w:szCs w:val="26"/>
               </w:rPr>
-              <w:t>RA1999</w:t>
+              <w:t>-</w:t>
+            </w:r>
+            <w:r>
+              <w:rPr>
+                <w:rFonts w:ascii="Arial" w:hAnsi="Arial" w:cs="Arial"/>
+                <w:color w:val="000000"/>
+                <w:sz w:val="26"/>
+                <w:szCs w:val="26"/>
+              </w:rPr>
+              <w:t>6</w:t>
             </w:r>
             <w:r>
               <w:rPr>
@@ -48088,9 +48248,9 @@
                 <w:sz w:val="26"/>
                 <w:szCs w:val="26"/>
               </w:rPr>
-              <w:t>${</w:t>
-            </w:r>
-            <w:proofErr w:type="spellStart"/>
+              <w:t>${AAE-</w:t>
+            </w:r>
+            <w:proofErr w:type="gramStart"/>
             <w:r>
               <w:rPr>
                 <w:rFonts w:ascii="Arial" w:hAnsi="Arial" w:cs="Arial"/>
@@ -48098,8 +48258,9 @@
                 <w:sz w:val="26"/>
                 <w:szCs w:val="26"/>
               </w:rPr>
-              <w:t>AAE</w:t>
-            </w:r>
+              <w:t>7}$</w:t>
+            </w:r>
+            <w:proofErr w:type="gramEnd"/>
             <w:r>
               <w:rPr>
                 <w:rFonts w:ascii="Arial" w:hAnsi="Arial" w:cs="Arial"/>
@@ -48107,17 +48268,7 @@
                 <w:sz w:val="26"/>
                 <w:szCs w:val="26"/>
               </w:rPr>
-              <w:t>Comment</w:t>
-            </w:r>
-            <w:proofErr w:type="spellEnd"/>
-            <w:r>
-              <w:rPr>
-                <w:rFonts w:ascii="Arial" w:hAnsi="Arial" w:cs="Arial"/>
-                <w:color w:val="000000"/>
-                <w:sz w:val="26"/>
-                <w:szCs w:val="26"/>
-              </w:rPr>
-              <w:t>}</w:t>
+              <w:t>{AAE-8}</w:t>
             </w:r>
           </w:p>
         </w:tc>
@@ -52070,10 +52221,10 @@
     <w:lsdException w:name="Table Subtle 2" w:semiHidden="1" w:unhideWhenUsed="1"/>
     <w:lsdException w:name="Table Web 1" w:semiHidden="1" w:unhideWhenUsed="1"/>
     <w:lsdException w:name="Table Web 2" w:semiHidden="1" w:unhideWhenUsed="1"/>
-    <w:lsdException w:name="Table Web 3" w:semiHidden="1"/>
+    <w:lsdException w:name="Table Web 3" w:semiHidden="1" w:unhideWhenUsed="1"/>
     <w:lsdException w:name="Balloon Text" w:semiHidden="1" w:uiPriority="0" w:unhideWhenUsed="1"/>
-    <w:lsdException w:name="Table Grid" w:semiHidden="1" w:uiPriority="0"/>
-    <w:lsdException w:name="Table Theme" w:semiHidden="1"/>
+    <w:lsdException w:name="Table Grid" w:uiPriority="0"/>
+    <w:lsdException w:name="Table Theme" w:semiHidden="1" w:unhideWhenUsed="1"/>
     <w:lsdException w:name="Placeholder Text" w:semiHidden="1"/>
     <w:lsdException w:name="No Spacing" w:semiHidden="1" w:uiPriority="1"/>
     <w:lsdException w:name="Light Shading" w:uiPriority="60"/>
@@ -55985,6 +56136,16 @@
       </w:tcPr>
     </w:tblStylePr>
   </w:style>
+  <w:style w:type="paragraph" w:styleId="Rvision">
+    <w:name w:val="Revision"/>
+    <w:hidden/>
+    <w:uiPriority w:val="99"/>
+    <w:semiHidden/>
+    <w:rsid w:val="00244EFA"/>
+    <w:pPr>
+      <w:spacing w:line="240" w:lineRule="auto"/>
+    </w:pPr>
+  </w:style>
 </w:styles>
 </file>
 
@@ -56218,7 +56379,7 @@
 </file>
 
 <file path=customXml/itemProps1.xml><?xml version="1.0" encoding="utf-8"?>
-<ds:datastoreItem xmlns:ds="http://schemas.openxmlformats.org/officeDocument/2006/customXml" ds:itemID="{408BDAC8-2992-554C-84DD-78B069C3FCF6}">
+<ds:datastoreItem xmlns:ds="http://schemas.openxmlformats.org/officeDocument/2006/customXml" ds:itemID="{FBFB8F95-899E-7747-B209-22B0A526F7CD}">
   <ds:schemaRefs>
     <ds:schemaRef ds:uri="http://schemas.openxmlformats.org/officeDocument/2006/bibliography"/>
   </ds:schemaRefs>

</xml_diff>

<commit_message>
Refacto Generate Cert et Report + Guess type Excel Dans ReadXLSSheet
</commit_message>
<xml_diff>
--- a/src/AppBundle/Resources/templates/cert-ra1999.docx
+++ b/src/AppBundle/Resources/templates/cert-ra1999.docx
@@ -304,7 +304,7 @@
                     <w:rPr>
                       <w:rFonts w:ascii="Arial" w:hAnsi="Arial" w:cs="Arial"/>
                     </w:rPr>
-                    <w:t>${OPREF}</w:t>
+                    <w:t>${CASEREF}</w:t>
                   </w:r>
                 </w:p>
                 <w:p>
@@ -368,7 +368,13 @@
                     <w:rPr>
                       <w:rFonts w:ascii="Arial" w:hAnsi="Arial" w:cs="Arial"/>
                     </w:rPr>
-                    <w:t>Date du rapport : XX/XX/XXXX</w:t>
+                    <w:t xml:space="preserve">Date du rapport : </w:t>
+                  </w:r>
+                  <w:r>
+                    <w:rPr>
+                      <w:rFonts w:ascii="Arial" w:hAnsi="Arial" w:cs="Arial"/>
+                    </w:rPr>
+                    <w:t>${REPORTDATE}</w:t>
                   </w:r>
                 </w:p>
               </w:tc>
@@ -394,7 +400,19 @@
                     <w:rPr>
                       <w:rFonts w:ascii="Arial" w:hAnsi="Arial" w:cs="Arial"/>
                     </w:rPr>
-                    <w:t>${OPCASE}</w:t>
+                    <w:t>${</w:t>
+                  </w:r>
+                  <w:r>
+                    <w:rPr>
+                      <w:rFonts w:ascii="Arial" w:hAnsi="Arial" w:cs="Arial"/>
+                    </w:rPr>
+                    <w:t>REPORTREF</w:t>
+                  </w:r>
+                  <w:r>
+                    <w:rPr>
+                      <w:rFonts w:ascii="Arial" w:hAnsi="Arial" w:cs="Arial"/>
+                    </w:rPr>
+                    <w:t>}</w:t>
                   </w:r>
                 </w:p>
               </w:tc>
@@ -1376,6 +1394,7 @@
                   <w14:uncheckedState w14:val="2610" w14:font="MS Gothic"/>
                 </w14:checkbox>
               </w:sdtPr>
+              <w:sdtEndPr/>
               <w:sdtContent>
                 <w:r>
                   <w:rPr>
@@ -1418,6 +1437,7 @@
                   <w14:uncheckedState w14:val="2610" w14:font="MS Gothic"/>
                 </w14:checkbox>
               </w:sdtPr>
+              <w:sdtEndPr/>
               <w:sdtContent>
                 <w:r>
                   <w:rPr>
@@ -9972,6 +9992,7 @@
             <w14:uncheckedState w14:val="2610" w14:font="MS Gothic"/>
           </w14:checkbox>
         </w:sdtPr>
+        <w:sdtEndPr/>
         <w:sdtContent>
           <w:r>
             <w:rPr>
@@ -10059,6 +10080,7 @@
             <w14:uncheckedState w14:val="2610" w14:font="MS Gothic"/>
           </w14:checkbox>
         </w:sdtPr>
+        <w:sdtEndPr/>
         <w:sdtContent>
           <w:r>
             <w:rPr>
@@ -10093,6 +10115,7 @@
             <w14:uncheckedState w14:val="2610" w14:font="MS Gothic"/>
           </w14:checkbox>
         </w:sdtPr>
+        <w:sdtEndPr/>
         <w:sdtContent>
           <w:r>
             <w:rPr>
@@ -10127,6 +10150,7 @@
             <w14:uncheckedState w14:val="2610" w14:font="MS Gothic"/>
           </w14:checkbox>
         </w:sdtPr>
+        <w:sdtEndPr/>
         <w:sdtContent>
           <w:r>
             <w:rPr>
@@ -10161,6 +10185,7 @@
             <w14:uncheckedState w14:val="2610" w14:font="MS Gothic"/>
           </w14:checkbox>
         </w:sdtPr>
+        <w:sdtEndPr/>
         <w:sdtContent>
           <w:r>
             <w:rPr>
@@ -10195,6 +10220,7 @@
             <w14:uncheckedState w14:val="2610" w14:font="MS Gothic"/>
           </w14:checkbox>
         </w:sdtPr>
+        <w:sdtEndPr/>
         <w:sdtContent>
           <w:r>
             <w:rPr>
@@ -10229,6 +10255,7 @@
             <w14:uncheckedState w14:val="2610" w14:font="MS Gothic"/>
           </w14:checkbox>
         </w:sdtPr>
+        <w:sdtEndPr/>
         <w:sdtContent>
           <w:r>
             <w:rPr>
@@ -10271,6 +10298,7 @@
             <w14:uncheckedState w14:val="2610" w14:font="MS Gothic"/>
           </w14:checkbox>
         </w:sdtPr>
+        <w:sdtEndPr/>
         <w:sdtContent>
           <w:r>
             <w:rPr>
@@ -10358,6 +10386,7 @@
             <w14:uncheckedState w14:val="2610" w14:font="MS Gothic"/>
           </w14:checkbox>
         </w:sdtPr>
+        <w:sdtEndPr/>
         <w:sdtContent>
           <w:r>
             <w:rPr>
@@ -10392,6 +10421,7 @@
             <w14:uncheckedState w14:val="2610" w14:font="MS Gothic"/>
           </w14:checkbox>
         </w:sdtPr>
+        <w:sdtEndPr/>
         <w:sdtContent>
           <w:r>
             <w:rPr>
@@ -10426,6 +10456,7 @@
             <w14:uncheckedState w14:val="2610" w14:font="MS Gothic"/>
           </w14:checkbox>
         </w:sdtPr>
+        <w:sdtEndPr/>
         <w:sdtContent>
           <w:r>
             <w:rPr>
@@ -10460,6 +10491,7 @@
             <w14:uncheckedState w14:val="2610" w14:font="MS Gothic"/>
           </w14:checkbox>
         </w:sdtPr>
+        <w:sdtEndPr/>
         <w:sdtContent>
           <w:r>
             <w:rPr>
@@ -10494,6 +10526,7 @@
             <w14:uncheckedState w14:val="2610" w14:font="MS Gothic"/>
           </w14:checkbox>
         </w:sdtPr>
+        <w:sdtEndPr/>
         <w:sdtContent>
           <w:r>
             <w:rPr>
@@ -13629,6 +13662,7 @@
             <w14:uncheckedState w14:val="2610" w14:font="MS Gothic"/>
           </w14:checkbox>
         </w:sdtPr>
+        <w:sdtEndPr/>
         <w:sdtContent>
           <w:r>
             <w:rPr>
@@ -13665,6 +13699,7 @@
             <w14:uncheckedState w14:val="2610" w14:font="MS Gothic"/>
           </w14:checkbox>
         </w:sdtPr>
+        <w:sdtEndPr/>
         <w:sdtContent>
           <w:r>
             <w:rPr>
@@ -13735,6 +13770,7 @@
             <w14:uncheckedState w14:val="2610" w14:font="MS Gothic"/>
           </w14:checkbox>
         </w:sdtPr>
+        <w:sdtEndPr/>
         <w:sdtContent>
           <w:r>
             <w:rPr>
@@ -13811,6 +13847,7 @@
             <w14:uncheckedState w14:val="2610" w14:font="MS Gothic"/>
           </w14:checkbox>
         </w:sdtPr>
+        <w:sdtEndPr/>
         <w:sdtContent>
           <w:r>
             <w:rPr>
@@ -13907,6 +13944,7 @@
             <w14:uncheckedState w14:val="2610" w14:font="MS Gothic"/>
           </w14:checkbox>
         </w:sdtPr>
+        <w:sdtEndPr/>
         <w:sdtContent>
           <w:r>
             <w:rPr>
@@ -13984,6 +14022,7 @@
             <w14:uncheckedState w14:val="2610" w14:font="MS Gothic"/>
           </w14:checkbox>
         </w:sdtPr>
+        <w:sdtEndPr/>
         <w:sdtContent>
           <w:r>
             <w:rPr>
@@ -15154,6 +15193,7 @@
             <w14:uncheckedState w14:val="2610" w14:font="MS Gothic"/>
           </w14:checkbox>
         </w:sdtPr>
+        <w:sdtEndPr/>
         <w:sdtContent>
           <w:r>
             <w:rPr>
@@ -15222,6 +15262,7 @@
             <w14:uncheckedState w14:val="2610" w14:font="MS Gothic"/>
           </w14:checkbox>
         </w:sdtPr>
+        <w:sdtEndPr/>
         <w:sdtContent>
           <w:r>
             <w:rPr>
@@ -15271,6 +15312,7 @@
             <w14:uncheckedState w14:val="2610" w14:font="MS Gothic"/>
           </w14:checkbox>
         </w:sdtPr>
+        <w:sdtEndPr/>
         <w:sdtContent>
           <w:r>
             <w:rPr>
@@ -15320,6 +15362,7 @@
             <w14:uncheckedState w14:val="2610" w14:font="MS Gothic"/>
           </w14:checkbox>
         </w:sdtPr>
+        <w:sdtEndPr/>
         <w:sdtContent>
           <w:r>
             <w:rPr>
@@ -15369,6 +15412,7 @@
             <w14:uncheckedState w14:val="2610" w14:font="MS Gothic"/>
           </w14:checkbox>
         </w:sdtPr>
+        <w:sdtEndPr/>
         <w:sdtContent>
           <w:r>
             <w:rPr>
@@ -15418,6 +15462,7 @@
             <w14:uncheckedState w14:val="2610" w14:font="MS Gothic"/>
           </w14:checkbox>
         </w:sdtPr>
+        <w:sdtEndPr/>
         <w:sdtContent>
           <w:r>
             <w:rPr>
@@ -15687,6 +15732,7 @@
             <w14:uncheckedState w14:val="2610" w14:font="MS Gothic"/>
           </w14:checkbox>
         </w:sdtPr>
+        <w:sdtEndPr/>
         <w:sdtContent>
           <w:r>
             <w:rPr>
@@ -15770,6 +15816,7 @@
             <w14:uncheckedState w14:val="2610" w14:font="MS Gothic"/>
           </w14:checkbox>
         </w:sdtPr>
+        <w:sdtEndPr/>
         <w:sdtContent>
           <w:r>
             <w:rPr>
@@ -17930,6 +17977,7 @@
               <w14:uncheckedState w14:val="2610" w14:font="MS Gothic"/>
             </w14:checkbox>
           </w:sdtPr>
+          <w:sdtEndPr/>
           <w:sdtContent>
             <w:tc>
               <w:tcPr>
@@ -17979,6 +18027,7 @@
               <w14:uncheckedState w14:val="2610" w14:font="MS Gothic"/>
             </w14:checkbox>
           </w:sdtPr>
+          <w:sdtEndPr/>
           <w:sdtContent>
             <w:tc>
               <w:tcPr>
@@ -18029,6 +18078,7 @@
               <w14:uncheckedState w14:val="2610" w14:font="MS Gothic"/>
             </w14:checkbox>
           </w:sdtPr>
+          <w:sdtEndPr/>
           <w:sdtContent>
             <w:tc>
               <w:tcPr>
@@ -18072,6 +18122,7 @@
               <w14:uncheckedState w14:val="2610" w14:font="MS Gothic"/>
             </w14:checkbox>
           </w:sdtPr>
+          <w:sdtEndPr/>
           <w:sdtContent>
             <w:tc>
               <w:tcPr>
@@ -18115,6 +18166,7 @@
               <w14:uncheckedState w14:val="2610" w14:font="MS Gothic"/>
             </w14:checkbox>
           </w:sdtPr>
+          <w:sdtEndPr/>
           <w:sdtContent>
             <w:tc>
               <w:tcPr>
@@ -18235,6 +18287,7 @@
               <w14:uncheckedState w14:val="2610" w14:font="MS Gothic"/>
             </w14:checkbox>
           </w:sdtPr>
+          <w:sdtEndPr/>
           <w:sdtContent>
             <w:tc>
               <w:tcPr>
@@ -18284,6 +18337,7 @@
               <w14:uncheckedState w14:val="2610" w14:font="MS Gothic"/>
             </w14:checkbox>
           </w:sdtPr>
+          <w:sdtEndPr/>
           <w:sdtContent>
             <w:tc>
               <w:tcPr>
@@ -18334,6 +18388,7 @@
               <w14:uncheckedState w14:val="2610" w14:font="MS Gothic"/>
             </w14:checkbox>
           </w:sdtPr>
+          <w:sdtEndPr/>
           <w:sdtContent>
             <w:tc>
               <w:tcPr>
@@ -18377,6 +18432,7 @@
               <w14:uncheckedState w14:val="2610" w14:font="MS Gothic"/>
             </w14:checkbox>
           </w:sdtPr>
+          <w:sdtEndPr/>
           <w:sdtContent>
             <w:tc>
               <w:tcPr>
@@ -18420,6 +18476,7 @@
               <w14:uncheckedState w14:val="2610" w14:font="MS Gothic"/>
             </w14:checkbox>
           </w:sdtPr>
+          <w:sdtEndPr/>
           <w:sdtContent>
             <w:tc>
               <w:tcPr>
@@ -18540,6 +18597,7 @@
               <w14:uncheckedState w14:val="2610" w14:font="MS Gothic"/>
             </w14:checkbox>
           </w:sdtPr>
+          <w:sdtEndPr/>
           <w:sdtContent>
             <w:tc>
               <w:tcPr>
@@ -18589,6 +18647,7 @@
               <w14:uncheckedState w14:val="2610" w14:font="MS Gothic"/>
             </w14:checkbox>
           </w:sdtPr>
+          <w:sdtEndPr/>
           <w:sdtContent>
             <w:tc>
               <w:tcPr>
@@ -18639,6 +18698,7 @@
               <w14:uncheckedState w14:val="2610" w14:font="MS Gothic"/>
             </w14:checkbox>
           </w:sdtPr>
+          <w:sdtEndPr/>
           <w:sdtContent>
             <w:tc>
               <w:tcPr>
@@ -18682,6 +18742,7 @@
               <w14:uncheckedState w14:val="2610" w14:font="MS Gothic"/>
             </w14:checkbox>
           </w:sdtPr>
+          <w:sdtEndPr/>
           <w:sdtContent>
             <w:tc>
               <w:tcPr>
@@ -18725,6 +18786,7 @@
               <w14:uncheckedState w14:val="2610" w14:font="MS Gothic"/>
             </w14:checkbox>
           </w:sdtPr>
+          <w:sdtEndPr/>
           <w:sdtContent>
             <w:tc>
               <w:tcPr>
@@ -18845,6 +18907,7 @@
               <w14:uncheckedState w14:val="2610" w14:font="MS Gothic"/>
             </w14:checkbox>
           </w:sdtPr>
+          <w:sdtEndPr/>
           <w:sdtContent>
             <w:tc>
               <w:tcPr>
@@ -18894,6 +18957,7 @@
               <w14:uncheckedState w14:val="2610" w14:font="MS Gothic"/>
             </w14:checkbox>
           </w:sdtPr>
+          <w:sdtEndPr/>
           <w:sdtContent>
             <w:tc>
               <w:tcPr>
@@ -18944,6 +19008,7 @@
               <w14:uncheckedState w14:val="2610" w14:font="MS Gothic"/>
             </w14:checkbox>
           </w:sdtPr>
+          <w:sdtEndPr/>
           <w:sdtContent>
             <w:tc>
               <w:tcPr>
@@ -18987,6 +19052,7 @@
               <w14:uncheckedState w14:val="2610" w14:font="MS Gothic"/>
             </w14:checkbox>
           </w:sdtPr>
+          <w:sdtEndPr/>
           <w:sdtContent>
             <w:tc>
               <w:tcPr>
@@ -19030,6 +19096,7 @@
               <w14:uncheckedState w14:val="2610" w14:font="MS Gothic"/>
             </w14:checkbox>
           </w:sdtPr>
+          <w:sdtEndPr/>
           <w:sdtContent>
             <w:tc>
               <w:tcPr>
@@ -19159,6 +19226,7 @@
               <w14:uncheckedState w14:val="2610" w14:font="MS Gothic"/>
             </w14:checkbox>
           </w:sdtPr>
+          <w:sdtEndPr/>
           <w:sdtContent>
             <w:tc>
               <w:tcPr>
@@ -19208,6 +19276,7 @@
               <w14:uncheckedState w14:val="2610" w14:font="MS Gothic"/>
             </w14:checkbox>
           </w:sdtPr>
+          <w:sdtEndPr/>
           <w:sdtContent>
             <w:tc>
               <w:tcPr>
@@ -19258,6 +19327,7 @@
               <w14:uncheckedState w14:val="2610" w14:font="MS Gothic"/>
             </w14:checkbox>
           </w:sdtPr>
+          <w:sdtEndPr/>
           <w:sdtContent>
             <w:tc>
               <w:tcPr>
@@ -19301,6 +19371,7 @@
               <w14:uncheckedState w14:val="2610" w14:font="MS Gothic"/>
             </w14:checkbox>
           </w:sdtPr>
+          <w:sdtEndPr/>
           <w:sdtContent>
             <w:tc>
               <w:tcPr>
@@ -19344,6 +19415,7 @@
               <w14:uncheckedState w14:val="2610" w14:font="MS Gothic"/>
             </w14:checkbox>
           </w:sdtPr>
+          <w:sdtEndPr/>
           <w:sdtContent>
             <w:tc>
               <w:tcPr>
@@ -19473,6 +19545,7 @@
               <w14:uncheckedState w14:val="2610" w14:font="MS Gothic"/>
             </w14:checkbox>
           </w:sdtPr>
+          <w:sdtEndPr/>
           <w:sdtContent>
             <w:tc>
               <w:tcPr>
@@ -19522,6 +19595,7 @@
               <w14:uncheckedState w14:val="2610" w14:font="MS Gothic"/>
             </w14:checkbox>
           </w:sdtPr>
+          <w:sdtEndPr/>
           <w:sdtContent>
             <w:tc>
               <w:tcPr>
@@ -19572,6 +19646,7 @@
               <w14:uncheckedState w14:val="2610" w14:font="MS Gothic"/>
             </w14:checkbox>
           </w:sdtPr>
+          <w:sdtEndPr/>
           <w:sdtContent>
             <w:tc>
               <w:tcPr>
@@ -19615,6 +19690,7 @@
               <w14:uncheckedState w14:val="2610" w14:font="MS Gothic"/>
             </w14:checkbox>
           </w:sdtPr>
+          <w:sdtEndPr/>
           <w:sdtContent>
             <w:tc>
               <w:tcPr>
@@ -19658,6 +19734,7 @@
               <w14:uncheckedState w14:val="2610" w14:font="MS Gothic"/>
             </w14:checkbox>
           </w:sdtPr>
+          <w:sdtEndPr/>
           <w:sdtContent>
             <w:tc>
               <w:tcPr>
@@ -19778,6 +19855,7 @@
               <w14:uncheckedState w14:val="2610" w14:font="MS Gothic"/>
             </w14:checkbox>
           </w:sdtPr>
+          <w:sdtEndPr/>
           <w:sdtContent>
             <w:tc>
               <w:tcPr>
@@ -19827,6 +19905,7 @@
               <w14:uncheckedState w14:val="2610" w14:font="MS Gothic"/>
             </w14:checkbox>
           </w:sdtPr>
+          <w:sdtEndPr/>
           <w:sdtContent>
             <w:tc>
               <w:tcPr>
@@ -19877,6 +19956,7 @@
               <w14:uncheckedState w14:val="2610" w14:font="MS Gothic"/>
             </w14:checkbox>
           </w:sdtPr>
+          <w:sdtEndPr/>
           <w:sdtContent>
             <w:tc>
               <w:tcPr>
@@ -19920,6 +20000,7 @@
               <w14:uncheckedState w14:val="2610" w14:font="MS Gothic"/>
             </w14:checkbox>
           </w:sdtPr>
+          <w:sdtEndPr/>
           <w:sdtContent>
             <w:tc>
               <w:tcPr>
@@ -19963,6 +20044,7 @@
               <w14:uncheckedState w14:val="2610" w14:font="MS Gothic"/>
             </w14:checkbox>
           </w:sdtPr>
+          <w:sdtEndPr/>
           <w:sdtContent>
             <w:tc>
               <w:tcPr>
@@ -20121,6 +20203,7 @@
               <w14:uncheckedState w14:val="2610" w14:font="MS Gothic"/>
             </w14:checkbox>
           </w:sdtPr>
+          <w:sdtEndPr/>
           <w:sdtContent>
             <w:tc>
               <w:tcPr>
@@ -20170,6 +20253,7 @@
               <w14:uncheckedState w14:val="2610" w14:font="MS Gothic"/>
             </w14:checkbox>
           </w:sdtPr>
+          <w:sdtEndPr/>
           <w:sdtContent>
             <w:tc>
               <w:tcPr>
@@ -20220,6 +20304,7 @@
               <w14:uncheckedState w14:val="2610" w14:font="MS Gothic"/>
             </w14:checkbox>
           </w:sdtPr>
+          <w:sdtEndPr/>
           <w:sdtContent>
             <w:tc>
               <w:tcPr>
@@ -20263,6 +20348,7 @@
               <w14:uncheckedState w14:val="2610" w14:font="MS Gothic"/>
             </w14:checkbox>
           </w:sdtPr>
+          <w:sdtEndPr/>
           <w:sdtContent>
             <w:tc>
               <w:tcPr>
@@ -20306,6 +20392,7 @@
               <w14:uncheckedState w14:val="2610" w14:font="MS Gothic"/>
             </w14:checkbox>
           </w:sdtPr>
+          <w:sdtEndPr/>
           <w:sdtContent>
             <w:tc>
               <w:tcPr>
@@ -20436,6 +20523,7 @@
               <w14:uncheckedState w14:val="2610" w14:font="MS Gothic"/>
             </w14:checkbox>
           </w:sdtPr>
+          <w:sdtEndPr/>
           <w:sdtContent>
             <w:tc>
               <w:tcPr>
@@ -20485,6 +20573,7 @@
               <w14:uncheckedState w14:val="2610" w14:font="MS Gothic"/>
             </w14:checkbox>
           </w:sdtPr>
+          <w:sdtEndPr/>
           <w:sdtContent>
             <w:tc>
               <w:tcPr>
@@ -20535,6 +20624,7 @@
               <w14:uncheckedState w14:val="2610" w14:font="MS Gothic"/>
             </w14:checkbox>
           </w:sdtPr>
+          <w:sdtEndPr/>
           <w:sdtContent>
             <w:tc>
               <w:tcPr>
@@ -20578,6 +20668,7 @@
               <w14:uncheckedState w14:val="2610" w14:font="MS Gothic"/>
             </w14:checkbox>
           </w:sdtPr>
+          <w:sdtEndPr/>
           <w:sdtContent>
             <w:tc>
               <w:tcPr>
@@ -20621,6 +20712,7 @@
               <w14:uncheckedState w14:val="2610" w14:font="MS Gothic"/>
             </w14:checkbox>
           </w:sdtPr>
+          <w:sdtEndPr/>
           <w:sdtContent>
             <w:tc>
               <w:tcPr>
@@ -21875,6 +21967,7 @@
                   <w14:uncheckedState w14:val="2610" w14:font="MS Gothic"/>
                 </w14:checkbox>
               </w:sdtPr>
+              <w:sdtEndPr/>
               <w:sdtContent>
                 <w:r>
                   <w:rPr>
@@ -21934,6 +22027,7 @@
                   <w14:uncheckedState w14:val="2610" w14:font="MS Gothic"/>
                 </w14:checkbox>
               </w:sdtPr>
+              <w:sdtEndPr/>
               <w:sdtContent>
                 <w:r>
                   <w:rPr>
@@ -21967,6 +22061,7 @@
                   <w14:uncheckedState w14:val="2610" w14:font="MS Gothic"/>
                 </w14:checkbox>
               </w:sdtPr>
+              <w:sdtEndPr/>
               <w:sdtContent>
                 <w:r>
                   <w:rPr>
@@ -22005,6 +22100,7 @@
                   <w14:uncheckedState w14:val="2610" w14:font="MS Gothic"/>
                 </w14:checkbox>
               </w:sdtPr>
+              <w:sdtEndPr/>
               <w:sdtContent>
                 <w:r>
                   <w:rPr>
@@ -22038,6 +22134,7 @@
                   <w14:uncheckedState w14:val="2610" w14:font="MS Gothic"/>
                 </w14:checkbox>
               </w:sdtPr>
+              <w:sdtEndPr/>
               <w:sdtContent>
                 <w:r>
                   <w:rPr>
@@ -22076,6 +22173,7 @@
                   <w14:uncheckedState w14:val="2610" w14:font="MS Gothic"/>
                 </w14:checkbox>
               </w:sdtPr>
+              <w:sdtEndPr/>
               <w:sdtContent>
                 <w:r>
                   <w:rPr>
@@ -22109,6 +22207,7 @@
                   <w14:uncheckedState w14:val="2610" w14:font="MS Gothic"/>
                 </w14:checkbox>
               </w:sdtPr>
+              <w:sdtEndPr/>
               <w:sdtContent>
                 <w:r>
                   <w:rPr>
@@ -22155,6 +22254,7 @@
                   <w14:uncheckedState w14:val="2610" w14:font="MS Gothic"/>
                 </w14:checkbox>
               </w:sdtPr>
+              <w:sdtEndPr/>
               <w:sdtContent>
                 <w:r>
                   <w:rPr>
@@ -22196,6 +22296,7 @@
                   <w14:uncheckedState w14:val="2610" w14:font="MS Gothic"/>
                 </w14:checkbox>
               </w:sdtPr>
+              <w:sdtEndPr/>
               <w:sdtContent>
                 <w:r>
                   <w:rPr>
@@ -22359,6 +22460,7 @@
                   <w14:uncheckedState w14:val="2610" w14:font="MS Gothic"/>
                 </w14:checkbox>
               </w:sdtPr>
+              <w:sdtEndPr/>
               <w:sdtContent>
                 <w:r>
                   <w:rPr>
@@ -22400,6 +22502,7 @@
                   <w14:uncheckedState w14:val="2610" w14:font="MS Gothic"/>
                 </w14:checkbox>
               </w:sdtPr>
+              <w:sdtEndPr/>
               <w:sdtContent>
                 <w:r>
                   <w:rPr>
@@ -22461,6 +22564,7 @@
                   <w14:uncheckedState w14:val="2610" w14:font="MS Gothic"/>
                 </w14:checkbox>
               </w:sdtPr>
+              <w:sdtEndPr/>
               <w:sdtContent>
                 <w:r>
                   <w:rPr>
@@ -22494,6 +22598,7 @@
                   <w14:uncheckedState w14:val="2610" w14:font="MS Gothic"/>
                 </w14:checkbox>
               </w:sdtPr>
+              <w:sdtEndPr/>
               <w:sdtContent>
                 <w:r>
                   <w:rPr>
@@ -22533,6 +22638,7 @@
                   <w14:uncheckedState w14:val="2610" w14:font="MS Gothic"/>
                 </w14:checkbox>
               </w:sdtPr>
+              <w:sdtEndPr/>
               <w:sdtContent>
                 <w:r>
                   <w:rPr>
@@ -22566,6 +22672,7 @@
                   <w14:uncheckedState w14:val="2610" w14:font="MS Gothic"/>
                 </w14:checkbox>
               </w:sdtPr>
+              <w:sdtEndPr/>
               <w:sdtContent>
                 <w:r>
                   <w:rPr>
@@ -22605,6 +22712,7 @@
                   <w14:uncheckedState w14:val="2610" w14:font="MS Gothic"/>
                 </w14:checkbox>
               </w:sdtPr>
+              <w:sdtEndPr/>
               <w:sdtContent>
                 <w:r>
                   <w:rPr>
@@ -22638,6 +22746,7 @@
                   <w14:uncheckedState w14:val="2610" w14:font="MS Gothic"/>
                 </w14:checkbox>
               </w:sdtPr>
+              <w:sdtEndPr/>
               <w:sdtContent>
                 <w:r>
                   <w:rPr>
@@ -22685,6 +22794,7 @@
                   <w14:uncheckedState w14:val="2610" w14:font="MS Gothic"/>
                 </w14:checkbox>
               </w:sdtPr>
+              <w:sdtEndPr/>
               <w:sdtContent>
                 <w:r>
                   <w:rPr>
@@ -22726,6 +22836,7 @@
                   <w14:uncheckedState w14:val="2610" w14:font="MS Gothic"/>
                 </w14:checkbox>
               </w:sdtPr>
+              <w:sdtEndPr/>
               <w:sdtContent>
                 <w:r>
                   <w:rPr>
@@ -22893,6 +23004,7 @@
                   <w14:uncheckedState w14:val="2610" w14:font="MS Gothic"/>
                 </w14:checkbox>
               </w:sdtPr>
+              <w:sdtEndPr/>
               <w:sdtContent>
                 <w:r>
                   <w:rPr>
@@ -22934,6 +23046,7 @@
                   <w14:uncheckedState w14:val="2610" w14:font="MS Gothic"/>
                 </w14:checkbox>
               </w:sdtPr>
+              <w:sdtEndPr/>
               <w:sdtContent>
                 <w:r>
                   <w:rPr>
@@ -22993,6 +23106,7 @@
                   <w14:uncheckedState w14:val="2610" w14:font="MS Gothic"/>
                 </w14:checkbox>
               </w:sdtPr>
+              <w:sdtEndPr/>
               <w:sdtContent>
                 <w:r>
                   <w:rPr>
@@ -23026,6 +23140,7 @@
                   <w14:uncheckedState w14:val="2610" w14:font="MS Gothic"/>
                 </w14:checkbox>
               </w:sdtPr>
+              <w:sdtEndPr/>
               <w:sdtContent>
                 <w:r>
                   <w:rPr>
@@ -23064,6 +23179,7 @@
                   <w14:uncheckedState w14:val="2610" w14:font="MS Gothic"/>
                 </w14:checkbox>
               </w:sdtPr>
+              <w:sdtEndPr/>
               <w:sdtContent>
                 <w:r>
                   <w:rPr>
@@ -23097,6 +23213,7 @@
                   <w14:uncheckedState w14:val="2610" w14:font="MS Gothic"/>
                 </w14:checkbox>
               </w:sdtPr>
+              <w:sdtEndPr/>
               <w:sdtContent>
                 <w:r>
                   <w:rPr>
@@ -23135,6 +23252,7 @@
                   <w14:uncheckedState w14:val="2610" w14:font="MS Gothic"/>
                 </w14:checkbox>
               </w:sdtPr>
+              <w:sdtEndPr/>
               <w:sdtContent>
                 <w:r>
                   <w:rPr>
@@ -23168,6 +23286,7 @@
                   <w14:uncheckedState w14:val="2610" w14:font="MS Gothic"/>
                 </w14:checkbox>
               </w:sdtPr>
+              <w:sdtEndPr/>
               <w:sdtContent>
                 <w:r>
                   <w:rPr>
@@ -23214,6 +23333,7 @@
                   <w14:uncheckedState w14:val="2610" w14:font="MS Gothic"/>
                 </w14:checkbox>
               </w:sdtPr>
+              <w:sdtEndPr/>
               <w:sdtContent>
                 <w:r>
                   <w:rPr>
@@ -23255,6 +23375,7 @@
                   <w14:uncheckedState w14:val="2610" w14:font="MS Gothic"/>
                 </w14:checkbox>
               </w:sdtPr>
+              <w:sdtEndPr/>
               <w:sdtContent>
                 <w:r>
                   <w:rPr>
@@ -23418,6 +23539,7 @@
                   <w14:uncheckedState w14:val="2610" w14:font="MS Gothic"/>
                 </w14:checkbox>
               </w:sdtPr>
+              <w:sdtEndPr/>
               <w:sdtContent>
                 <w:r>
                   <w:rPr>
@@ -23459,6 +23581,7 @@
                   <w14:uncheckedState w14:val="2610" w14:font="MS Gothic"/>
                 </w14:checkbox>
               </w:sdtPr>
+              <w:sdtEndPr/>
               <w:sdtContent>
                 <w:r>
                   <w:rPr>
@@ -23520,6 +23643,7 @@
                   <w14:uncheckedState w14:val="2610" w14:font="MS Gothic"/>
                 </w14:checkbox>
               </w:sdtPr>
+              <w:sdtEndPr/>
               <w:sdtContent>
                 <w:r>
                   <w:rPr>
@@ -23553,6 +23677,7 @@
                   <w14:uncheckedState w14:val="2610" w14:font="MS Gothic"/>
                 </w14:checkbox>
               </w:sdtPr>
+              <w:sdtEndPr/>
               <w:sdtContent>
                 <w:r>
                   <w:rPr>
@@ -23592,6 +23717,7 @@
                   <w14:uncheckedState w14:val="2610" w14:font="MS Gothic"/>
                 </w14:checkbox>
               </w:sdtPr>
+              <w:sdtEndPr/>
               <w:sdtContent>
                 <w:r>
                   <w:rPr>
@@ -23625,6 +23751,7 @@
                   <w14:uncheckedState w14:val="2610" w14:font="MS Gothic"/>
                 </w14:checkbox>
               </w:sdtPr>
+              <w:sdtEndPr/>
               <w:sdtContent>
                 <w:r>
                   <w:rPr>
@@ -23664,6 +23791,7 @@
                   <w14:uncheckedState w14:val="2610" w14:font="MS Gothic"/>
                 </w14:checkbox>
               </w:sdtPr>
+              <w:sdtEndPr/>
               <w:sdtContent>
                 <w:r>
                   <w:rPr>
@@ -23697,6 +23825,7 @@
                   <w14:uncheckedState w14:val="2610" w14:font="MS Gothic"/>
                 </w14:checkbox>
               </w:sdtPr>
+              <w:sdtEndPr/>
               <w:sdtContent>
                 <w:r>
                   <w:rPr>
@@ -23744,6 +23873,7 @@
                   <w14:uncheckedState w14:val="2610" w14:font="MS Gothic"/>
                 </w14:checkbox>
               </w:sdtPr>
+              <w:sdtEndPr/>
               <w:sdtContent>
                 <w:r>
                   <w:rPr>
@@ -23785,6 +23915,7 @@
                   <w14:uncheckedState w14:val="2610" w14:font="MS Gothic"/>
                 </w14:checkbox>
               </w:sdtPr>
+              <w:sdtEndPr/>
               <w:sdtContent>
                 <w:r>
                   <w:rPr>
@@ -23952,6 +24083,7 @@
                   <w14:uncheckedState w14:val="2610" w14:font="MS Gothic"/>
                 </w14:checkbox>
               </w:sdtPr>
+              <w:sdtEndPr/>
               <w:sdtContent>
                 <w:r>
                   <w:rPr>
@@ -23993,6 +24125,7 @@
                   <w14:uncheckedState w14:val="2610" w14:font="MS Gothic"/>
                 </w14:checkbox>
               </w:sdtPr>
+              <w:sdtEndPr/>
               <w:sdtContent>
                 <w:r>
                   <w:rPr>
@@ -24052,6 +24185,7 @@
                   <w14:uncheckedState w14:val="2610" w14:font="MS Gothic"/>
                 </w14:checkbox>
               </w:sdtPr>
+              <w:sdtEndPr/>
               <w:sdtContent>
                 <w:r>
                   <w:rPr>
@@ -24085,6 +24219,7 @@
                   <w14:uncheckedState w14:val="2610" w14:font="MS Gothic"/>
                 </w14:checkbox>
               </w:sdtPr>
+              <w:sdtEndPr/>
               <w:sdtContent>
                 <w:r>
                   <w:rPr>
@@ -24123,6 +24258,7 @@
                   <w14:uncheckedState w14:val="2610" w14:font="MS Gothic"/>
                 </w14:checkbox>
               </w:sdtPr>
+              <w:sdtEndPr/>
               <w:sdtContent>
                 <w:r>
                   <w:rPr>
@@ -24156,6 +24292,7 @@
                   <w14:uncheckedState w14:val="2610" w14:font="MS Gothic"/>
                 </w14:checkbox>
               </w:sdtPr>
+              <w:sdtEndPr/>
               <w:sdtContent>
                 <w:r>
                   <w:rPr>
@@ -24194,6 +24331,7 @@
                   <w14:uncheckedState w14:val="2610" w14:font="MS Gothic"/>
                 </w14:checkbox>
               </w:sdtPr>
+              <w:sdtEndPr/>
               <w:sdtContent>
                 <w:r>
                   <w:rPr>
@@ -24227,6 +24365,7 @@
                   <w14:uncheckedState w14:val="2610" w14:font="MS Gothic"/>
                 </w14:checkbox>
               </w:sdtPr>
+              <w:sdtEndPr/>
               <w:sdtContent>
                 <w:r>
                   <w:rPr>
@@ -24273,6 +24412,7 @@
                   <w14:uncheckedState w14:val="2610" w14:font="MS Gothic"/>
                 </w14:checkbox>
               </w:sdtPr>
+              <w:sdtEndPr/>
               <w:sdtContent>
                 <w:r>
                   <w:rPr>
@@ -24314,6 +24454,7 @@
                   <w14:uncheckedState w14:val="2610" w14:font="MS Gothic"/>
                 </w14:checkbox>
               </w:sdtPr>
+              <w:sdtEndPr/>
               <w:sdtContent>
                 <w:r>
                   <w:rPr>
@@ -24477,6 +24618,7 @@
                   <w14:uncheckedState w14:val="2610" w14:font="MS Gothic"/>
                 </w14:checkbox>
               </w:sdtPr>
+              <w:sdtEndPr/>
               <w:sdtContent>
                 <w:r>
                   <w:rPr>
@@ -24518,6 +24660,7 @@
                   <w14:uncheckedState w14:val="2610" w14:font="MS Gothic"/>
                 </w14:checkbox>
               </w:sdtPr>
+              <w:sdtEndPr/>
               <w:sdtContent>
                 <w:r>
                   <w:rPr>
@@ -24579,6 +24722,7 @@
                   <w14:uncheckedState w14:val="2610" w14:font="MS Gothic"/>
                 </w14:checkbox>
               </w:sdtPr>
+              <w:sdtEndPr/>
               <w:sdtContent>
                 <w:r>
                   <w:rPr>
@@ -24612,6 +24756,7 @@
                   <w14:uncheckedState w14:val="2610" w14:font="MS Gothic"/>
                 </w14:checkbox>
               </w:sdtPr>
+              <w:sdtEndPr/>
               <w:sdtContent>
                 <w:r>
                   <w:rPr>
@@ -24651,6 +24796,7 @@
                   <w14:uncheckedState w14:val="2610" w14:font="MS Gothic"/>
                 </w14:checkbox>
               </w:sdtPr>
+              <w:sdtEndPr/>
               <w:sdtContent>
                 <w:r>
                   <w:rPr>
@@ -24684,6 +24830,7 @@
                   <w14:uncheckedState w14:val="2610" w14:font="MS Gothic"/>
                 </w14:checkbox>
               </w:sdtPr>
+              <w:sdtEndPr/>
               <w:sdtContent>
                 <w:r>
                   <w:rPr>
@@ -24723,6 +24870,7 @@
                   <w14:uncheckedState w14:val="2610" w14:font="MS Gothic"/>
                 </w14:checkbox>
               </w:sdtPr>
+              <w:sdtEndPr/>
               <w:sdtContent>
                 <w:r>
                   <w:rPr>
@@ -24756,6 +24904,7 @@
                   <w14:uncheckedState w14:val="2610" w14:font="MS Gothic"/>
                 </w14:checkbox>
               </w:sdtPr>
+              <w:sdtEndPr/>
               <w:sdtContent>
                 <w:r>
                   <w:rPr>
@@ -24803,6 +24952,7 @@
                   <w14:uncheckedState w14:val="2610" w14:font="MS Gothic"/>
                 </w14:checkbox>
               </w:sdtPr>
+              <w:sdtEndPr/>
               <w:sdtContent>
                 <w:r>
                   <w:rPr>
@@ -24844,6 +24994,7 @@
                   <w14:uncheckedState w14:val="2610" w14:font="MS Gothic"/>
                 </w14:checkbox>
               </w:sdtPr>
+              <w:sdtEndPr/>
               <w:sdtContent>
                 <w:r>
                   <w:rPr>
@@ -25011,6 +25162,7 @@
                   <w14:uncheckedState w14:val="2610" w14:font="MS Gothic"/>
                 </w14:checkbox>
               </w:sdtPr>
+              <w:sdtEndPr/>
               <w:sdtContent>
                 <w:r>
                   <w:rPr>
@@ -25052,6 +25204,7 @@
                   <w14:uncheckedState w14:val="2610" w14:font="MS Gothic"/>
                 </w14:checkbox>
               </w:sdtPr>
+              <w:sdtEndPr/>
               <w:sdtContent>
                 <w:r>
                   <w:rPr>
@@ -25111,6 +25264,7 @@
                   <w14:uncheckedState w14:val="2610" w14:font="MS Gothic"/>
                 </w14:checkbox>
               </w:sdtPr>
+              <w:sdtEndPr/>
               <w:sdtContent>
                 <w:r>
                   <w:rPr>
@@ -25144,6 +25298,7 @@
                   <w14:uncheckedState w14:val="2610" w14:font="MS Gothic"/>
                 </w14:checkbox>
               </w:sdtPr>
+              <w:sdtEndPr/>
               <w:sdtContent>
                 <w:r>
                   <w:rPr>
@@ -25182,6 +25337,7 @@
                   <w14:uncheckedState w14:val="2610" w14:font="MS Gothic"/>
                 </w14:checkbox>
               </w:sdtPr>
+              <w:sdtEndPr/>
               <w:sdtContent>
                 <w:r>
                   <w:rPr>
@@ -25215,6 +25371,7 @@
                   <w14:uncheckedState w14:val="2610" w14:font="MS Gothic"/>
                 </w14:checkbox>
               </w:sdtPr>
+              <w:sdtEndPr/>
               <w:sdtContent>
                 <w:r>
                   <w:rPr>
@@ -25253,6 +25410,7 @@
                   <w14:uncheckedState w14:val="2610" w14:font="MS Gothic"/>
                 </w14:checkbox>
               </w:sdtPr>
+              <w:sdtEndPr/>
               <w:sdtContent>
                 <w:r>
                   <w:rPr>
@@ -25286,6 +25444,7 @@
                   <w14:uncheckedState w14:val="2610" w14:font="MS Gothic"/>
                 </w14:checkbox>
               </w:sdtPr>
+              <w:sdtEndPr/>
               <w:sdtContent>
                 <w:r>
                   <w:rPr>
@@ -25332,6 +25491,7 @@
                   <w14:uncheckedState w14:val="2610" w14:font="MS Gothic"/>
                 </w14:checkbox>
               </w:sdtPr>
+              <w:sdtEndPr/>
               <w:sdtContent>
                 <w:r>
                   <w:rPr>
@@ -25373,6 +25533,7 @@
                   <w14:uncheckedState w14:val="2610" w14:font="MS Gothic"/>
                 </w14:checkbox>
               </w:sdtPr>
+              <w:sdtEndPr/>
               <w:sdtContent>
                 <w:r>
                   <w:rPr>
@@ -25536,6 +25697,7 @@
                   <w14:uncheckedState w14:val="2610" w14:font="MS Gothic"/>
                 </w14:checkbox>
               </w:sdtPr>
+              <w:sdtEndPr/>
               <w:sdtContent>
                 <w:r>
                   <w:rPr>
@@ -25577,6 +25739,7 @@
                   <w14:uncheckedState w14:val="2610" w14:font="MS Gothic"/>
                 </w14:checkbox>
               </w:sdtPr>
+              <w:sdtEndPr/>
               <w:sdtContent>
                 <w:r>
                   <w:rPr>
@@ -25638,6 +25801,7 @@
                   <w14:uncheckedState w14:val="2610" w14:font="MS Gothic"/>
                 </w14:checkbox>
               </w:sdtPr>
+              <w:sdtEndPr/>
               <w:sdtContent>
                 <w:r>
                   <w:rPr>
@@ -25671,6 +25835,7 @@
                   <w14:uncheckedState w14:val="2610" w14:font="MS Gothic"/>
                 </w14:checkbox>
               </w:sdtPr>
+              <w:sdtEndPr/>
               <w:sdtContent>
                 <w:r>
                   <w:rPr>
@@ -25710,6 +25875,7 @@
                   <w14:uncheckedState w14:val="2610" w14:font="MS Gothic"/>
                 </w14:checkbox>
               </w:sdtPr>
+              <w:sdtEndPr/>
               <w:sdtContent>
                 <w:r>
                   <w:rPr>
@@ -25743,6 +25909,7 @@
                   <w14:uncheckedState w14:val="2610" w14:font="MS Gothic"/>
                 </w14:checkbox>
               </w:sdtPr>
+              <w:sdtEndPr/>
               <w:sdtContent>
                 <w:r>
                   <w:rPr>
@@ -25782,6 +25949,7 @@
                   <w14:uncheckedState w14:val="2610" w14:font="MS Gothic"/>
                 </w14:checkbox>
               </w:sdtPr>
+              <w:sdtEndPr/>
               <w:sdtContent>
                 <w:r>
                   <w:rPr>
@@ -25815,6 +25983,7 @@
                   <w14:uncheckedState w14:val="2610" w14:font="MS Gothic"/>
                 </w14:checkbox>
               </w:sdtPr>
+              <w:sdtEndPr/>
               <w:sdtContent>
                 <w:r>
                   <w:rPr>
@@ -25862,6 +26031,7 @@
                   <w14:uncheckedState w14:val="2610" w14:font="MS Gothic"/>
                 </w14:checkbox>
               </w:sdtPr>
+              <w:sdtEndPr/>
               <w:sdtContent>
                 <w:r>
                   <w:rPr>
@@ -25903,6 +26073,7 @@
                   <w14:uncheckedState w14:val="2610" w14:font="MS Gothic"/>
                 </w14:checkbox>
               </w:sdtPr>
+              <w:sdtEndPr/>
               <w:sdtContent>
                 <w:r>
                   <w:rPr>
@@ -26070,6 +26241,7 @@
                   <w14:uncheckedState w14:val="2610" w14:font="MS Gothic"/>
                 </w14:checkbox>
               </w:sdtPr>
+              <w:sdtEndPr/>
               <w:sdtContent>
                 <w:r>
                   <w:rPr>
@@ -26171,6 +26343,7 @@
                   <w14:uncheckedState w14:val="2610" w14:font="MS Gothic"/>
                 </w14:checkbox>
               </w:sdtPr>
+              <w:sdtEndPr/>
               <w:sdtContent>
                 <w:r>
                   <w:rPr>
@@ -26231,6 +26404,7 @@
                   <w14:uncheckedState w14:val="2610" w14:font="MS Gothic"/>
                 </w14:checkbox>
               </w:sdtPr>
+              <w:sdtEndPr/>
               <w:sdtContent>
                 <w:r>
                   <w:rPr>
@@ -26265,6 +26439,7 @@
                   <w14:uncheckedState w14:val="2610" w14:font="MS Gothic"/>
                 </w14:checkbox>
               </w:sdtPr>
+              <w:sdtEndPr/>
               <w:sdtContent>
                 <w:r>
                   <w:rPr>
@@ -26303,6 +26478,7 @@
                   <w14:uncheckedState w14:val="2610" w14:font="MS Gothic"/>
                 </w14:checkbox>
               </w:sdtPr>
+              <w:sdtEndPr/>
               <w:sdtContent>
                 <w:r>
                   <w:rPr>
@@ -26337,6 +26513,7 @@
                   <w14:uncheckedState w14:val="2610" w14:font="MS Gothic"/>
                 </w14:checkbox>
               </w:sdtPr>
+              <w:sdtEndPr/>
               <w:sdtContent>
                 <w:r>
                   <w:rPr>
@@ -26375,6 +26552,7 @@
                   <w14:uncheckedState w14:val="2610" w14:font="MS Gothic"/>
                 </w14:checkbox>
               </w:sdtPr>
+              <w:sdtEndPr/>
               <w:sdtContent>
                 <w:r>
                   <w:rPr>
@@ -26417,6 +26595,7 @@
                   <w14:uncheckedState w14:val="2610" w14:font="MS Gothic"/>
                 </w14:checkbox>
               </w:sdtPr>
+              <w:sdtEndPr/>
               <w:sdtContent>
                 <w:r>
                   <w:rPr>
@@ -26471,6 +26650,7 @@
                   <w14:uncheckedState w14:val="2610" w14:font="MS Gothic"/>
                 </w14:checkbox>
               </w:sdtPr>
+              <w:sdtEndPr/>
               <w:sdtContent>
                 <w:r>
                   <w:rPr>
@@ -26631,6 +26811,7 @@
                   <w14:uncheckedState w14:val="2610" w14:font="MS Gothic"/>
                 </w14:checkbox>
               </w:sdtPr>
+              <w:sdtEndPr/>
               <w:sdtContent>
                 <w:r>
                   <w:rPr>
@@ -26672,6 +26853,7 @@
                   <w14:uncheckedState w14:val="2610" w14:font="MS Gothic"/>
                 </w14:checkbox>
               </w:sdtPr>
+              <w:sdtEndPr/>
               <w:sdtContent>
                 <w:r>
                   <w:rPr>
@@ -26734,6 +26916,7 @@
                   <w14:uncheckedState w14:val="2610" w14:font="MS Gothic"/>
                 </w14:checkbox>
               </w:sdtPr>
+              <w:sdtEndPr/>
               <w:sdtContent>
                 <w:r>
                   <w:rPr>
@@ -26768,6 +26951,7 @@
                   <w14:uncheckedState w14:val="2610" w14:font="MS Gothic"/>
                 </w14:checkbox>
               </w:sdtPr>
+              <w:sdtEndPr/>
               <w:sdtContent>
                 <w:r>
                   <w:rPr>
@@ -26807,6 +26991,7 @@
                   <w14:uncheckedState w14:val="2610" w14:font="MS Gothic"/>
                 </w14:checkbox>
               </w:sdtPr>
+              <w:sdtEndPr/>
               <w:sdtContent>
                 <w:r>
                   <w:rPr>
@@ -26841,6 +27026,7 @@
                   <w14:uncheckedState w14:val="2610" w14:font="MS Gothic"/>
                 </w14:checkbox>
               </w:sdtPr>
+              <w:sdtEndPr/>
               <w:sdtContent>
                 <w:r>
                   <w:rPr>
@@ -26880,6 +27066,7 @@
                   <w14:uncheckedState w14:val="2610" w14:font="MS Gothic"/>
                 </w14:checkbox>
               </w:sdtPr>
+              <w:sdtEndPr/>
               <w:sdtContent>
                 <w:r>
                   <w:rPr>
@@ -26922,6 +27109,7 @@
                   <w14:uncheckedState w14:val="2610" w14:font="MS Gothic"/>
                 </w14:checkbox>
               </w:sdtPr>
+              <w:sdtEndPr/>
               <w:sdtContent>
                 <w:r>
                   <w:rPr>
@@ -26977,6 +27165,7 @@
                   <w14:uncheckedState w14:val="2610" w14:font="MS Gothic"/>
                 </w14:checkbox>
               </w:sdtPr>
+              <w:sdtEndPr/>
               <w:sdtContent>
                 <w:r>
                   <w:rPr>
@@ -27141,6 +27330,7 @@
                   <w14:uncheckedState w14:val="2610" w14:font="MS Gothic"/>
                 </w14:checkbox>
               </w:sdtPr>
+              <w:sdtEndPr/>
               <w:sdtContent>
                 <w:r>
                   <w:rPr>
@@ -27182,6 +27372,7 @@
                   <w14:uncheckedState w14:val="2610" w14:font="MS Gothic"/>
                 </w14:checkbox>
               </w:sdtPr>
+              <w:sdtEndPr/>
               <w:sdtContent>
                 <w:r>
                   <w:rPr>
@@ -27242,6 +27433,7 @@
                   <w14:uncheckedState w14:val="2610" w14:font="MS Gothic"/>
                 </w14:checkbox>
               </w:sdtPr>
+              <w:sdtEndPr/>
               <w:sdtContent>
                 <w:r>
                   <w:rPr>
@@ -27276,6 +27468,7 @@
                   <w14:uncheckedState w14:val="2610" w14:font="MS Gothic"/>
                 </w14:checkbox>
               </w:sdtPr>
+              <w:sdtEndPr/>
               <w:sdtContent>
                 <w:r>
                   <w:rPr>
@@ -27314,6 +27507,7 @@
                   <w14:uncheckedState w14:val="2610" w14:font="MS Gothic"/>
                 </w14:checkbox>
               </w:sdtPr>
+              <w:sdtEndPr/>
               <w:sdtContent>
                 <w:r>
                   <w:rPr>
@@ -27348,6 +27542,7 @@
                   <w14:uncheckedState w14:val="2610" w14:font="MS Gothic"/>
                 </w14:checkbox>
               </w:sdtPr>
+              <w:sdtEndPr/>
               <w:sdtContent>
                 <w:r>
                   <w:rPr>
@@ -27386,6 +27581,7 @@
                   <w14:uncheckedState w14:val="2610" w14:font="MS Gothic"/>
                 </w14:checkbox>
               </w:sdtPr>
+              <w:sdtEndPr/>
               <w:sdtContent>
                 <w:r>
                   <w:rPr>
@@ -27428,6 +27624,7 @@
                   <w14:uncheckedState w14:val="2610" w14:font="MS Gothic"/>
                 </w14:checkbox>
               </w:sdtPr>
+              <w:sdtEndPr/>
               <w:sdtContent>
                 <w:r>
                   <w:rPr>
@@ -27482,6 +27679,7 @@
                   <w14:uncheckedState w14:val="2610" w14:font="MS Gothic"/>
                 </w14:checkbox>
               </w:sdtPr>
+              <w:sdtEndPr/>
               <w:sdtContent>
                 <w:r>
                   <w:rPr>
@@ -27642,6 +27840,7 @@
                   <w14:uncheckedState w14:val="2610" w14:font="MS Gothic"/>
                 </w14:checkbox>
               </w:sdtPr>
+              <w:sdtEndPr/>
               <w:sdtContent>
                 <w:r>
                   <w:rPr>
@@ -27683,6 +27882,7 @@
                   <w14:uncheckedState w14:val="2610" w14:font="MS Gothic"/>
                 </w14:checkbox>
               </w:sdtPr>
+              <w:sdtEndPr/>
               <w:sdtContent>
                 <w:r>
                   <w:rPr>
@@ -27745,6 +27945,7 @@
                   <w14:uncheckedState w14:val="2610" w14:font="MS Gothic"/>
                 </w14:checkbox>
               </w:sdtPr>
+              <w:sdtEndPr/>
               <w:sdtContent>
                 <w:r>
                   <w:rPr>
@@ -27779,6 +27980,7 @@
                   <w14:uncheckedState w14:val="2610" w14:font="MS Gothic"/>
                 </w14:checkbox>
               </w:sdtPr>
+              <w:sdtEndPr/>
               <w:sdtContent>
                 <w:r>
                   <w:rPr>
@@ -27818,6 +28020,7 @@
                   <w14:uncheckedState w14:val="2610" w14:font="MS Gothic"/>
                 </w14:checkbox>
               </w:sdtPr>
+              <w:sdtEndPr/>
               <w:sdtContent>
                 <w:r>
                   <w:rPr>
@@ -27852,6 +28055,7 @@
                   <w14:uncheckedState w14:val="2610" w14:font="MS Gothic"/>
                 </w14:checkbox>
               </w:sdtPr>
+              <w:sdtEndPr/>
               <w:sdtContent>
                 <w:r>
                   <w:rPr>
@@ -27891,6 +28095,7 @@
                   <w14:uncheckedState w14:val="2610" w14:font="MS Gothic"/>
                 </w14:checkbox>
               </w:sdtPr>
+              <w:sdtEndPr/>
               <w:sdtContent>
                 <w:r>
                   <w:rPr>
@@ -27933,6 +28138,7 @@
                   <w14:uncheckedState w14:val="2610" w14:font="MS Gothic"/>
                 </w14:checkbox>
               </w:sdtPr>
+              <w:sdtEndPr/>
               <w:sdtContent>
                 <w:r>
                   <w:rPr>
@@ -27988,6 +28194,7 @@
                   <w14:uncheckedState w14:val="2610" w14:font="MS Gothic"/>
                 </w14:checkbox>
               </w:sdtPr>
+              <w:sdtEndPr/>
               <w:sdtContent>
                 <w:r>
                   <w:rPr>
@@ -28152,6 +28359,7 @@
                   <w14:uncheckedState w14:val="2610" w14:font="MS Gothic"/>
                 </w14:checkbox>
               </w:sdtPr>
+              <w:sdtEndPr/>
               <w:sdtContent>
                 <w:r>
                   <w:rPr>
@@ -28193,6 +28401,7 @@
                   <w14:uncheckedState w14:val="2610" w14:font="MS Gothic"/>
                 </w14:checkbox>
               </w:sdtPr>
+              <w:sdtEndPr/>
               <w:sdtContent>
                 <w:r>
                   <w:rPr>
@@ -28253,6 +28462,7 @@
                   <w14:uncheckedState w14:val="2610" w14:font="MS Gothic"/>
                 </w14:checkbox>
               </w:sdtPr>
+              <w:sdtEndPr/>
               <w:sdtContent>
                 <w:r>
                   <w:rPr>
@@ -28287,6 +28497,7 @@
                   <w14:uncheckedState w14:val="2610" w14:font="MS Gothic"/>
                 </w14:checkbox>
               </w:sdtPr>
+              <w:sdtEndPr/>
               <w:sdtContent>
                 <w:r>
                   <w:rPr>
@@ -28325,6 +28536,7 @@
                   <w14:uncheckedState w14:val="2610" w14:font="MS Gothic"/>
                 </w14:checkbox>
               </w:sdtPr>
+              <w:sdtEndPr/>
               <w:sdtContent>
                 <w:r>
                   <w:rPr>
@@ -28359,6 +28571,7 @@
                   <w14:uncheckedState w14:val="2610" w14:font="MS Gothic"/>
                 </w14:checkbox>
               </w:sdtPr>
+              <w:sdtEndPr/>
               <w:sdtContent>
                 <w:r>
                   <w:rPr>
@@ -28397,6 +28610,7 @@
                   <w14:uncheckedState w14:val="2610" w14:font="MS Gothic"/>
                 </w14:checkbox>
               </w:sdtPr>
+              <w:sdtEndPr/>
               <w:sdtContent>
                 <w:r>
                   <w:rPr>
@@ -28439,6 +28653,7 @@
                   <w14:uncheckedState w14:val="2610" w14:font="MS Gothic"/>
                 </w14:checkbox>
               </w:sdtPr>
+              <w:sdtEndPr/>
               <w:sdtContent>
                 <w:r>
                   <w:rPr>
@@ -28493,6 +28708,7 @@
                   <w14:uncheckedState w14:val="2610" w14:font="MS Gothic"/>
                 </w14:checkbox>
               </w:sdtPr>
+              <w:sdtEndPr/>
               <w:sdtContent>
                 <w:r>
                   <w:rPr>
@@ -28653,6 +28869,7 @@
                   <w14:uncheckedState w14:val="2610" w14:font="MS Gothic"/>
                 </w14:checkbox>
               </w:sdtPr>
+              <w:sdtEndPr/>
               <w:sdtContent>
                 <w:r>
                   <w:rPr>
@@ -28694,6 +28911,7 @@
                   <w14:uncheckedState w14:val="2610" w14:font="MS Gothic"/>
                 </w14:checkbox>
               </w:sdtPr>
+              <w:sdtEndPr/>
               <w:sdtContent>
                 <w:r>
                   <w:rPr>
@@ -28756,6 +28974,7 @@
                   <w14:uncheckedState w14:val="2610" w14:font="MS Gothic"/>
                 </w14:checkbox>
               </w:sdtPr>
+              <w:sdtEndPr/>
               <w:sdtContent>
                 <w:r>
                   <w:rPr>
@@ -28790,6 +29009,7 @@
                   <w14:uncheckedState w14:val="2610" w14:font="MS Gothic"/>
                 </w14:checkbox>
               </w:sdtPr>
+              <w:sdtEndPr/>
               <w:sdtContent>
                 <w:r>
                   <w:rPr>
@@ -28829,6 +29049,7 @@
                   <w14:uncheckedState w14:val="2610" w14:font="MS Gothic"/>
                 </w14:checkbox>
               </w:sdtPr>
+              <w:sdtEndPr/>
               <w:sdtContent>
                 <w:r>
                   <w:rPr>
@@ -28863,6 +29084,7 @@
                   <w14:uncheckedState w14:val="2610" w14:font="MS Gothic"/>
                 </w14:checkbox>
               </w:sdtPr>
+              <w:sdtEndPr/>
               <w:sdtContent>
                 <w:r>
                   <w:rPr>
@@ -28902,6 +29124,7 @@
                   <w14:uncheckedState w14:val="2610" w14:font="MS Gothic"/>
                 </w14:checkbox>
               </w:sdtPr>
+              <w:sdtEndPr/>
               <w:sdtContent>
                 <w:r>
                   <w:rPr>
@@ -28944,6 +29167,7 @@
                   <w14:uncheckedState w14:val="2610" w14:font="MS Gothic"/>
                 </w14:checkbox>
               </w:sdtPr>
+              <w:sdtEndPr/>
               <w:sdtContent>
                 <w:r>
                   <w:rPr>
@@ -28999,6 +29223,7 @@
                   <w14:uncheckedState w14:val="2610" w14:font="MS Gothic"/>
                 </w14:checkbox>
               </w:sdtPr>
+              <w:sdtEndPr/>
               <w:sdtContent>
                 <w:r>
                   <w:rPr>
@@ -29163,6 +29388,7 @@
                   <w14:uncheckedState w14:val="2610" w14:font="MS Gothic"/>
                 </w14:checkbox>
               </w:sdtPr>
+              <w:sdtEndPr/>
               <w:sdtContent>
                 <w:r>
                   <w:rPr>
@@ -29204,6 +29430,7 @@
                   <w14:uncheckedState w14:val="2610" w14:font="MS Gothic"/>
                 </w14:checkbox>
               </w:sdtPr>
+              <w:sdtEndPr/>
               <w:sdtContent>
                 <w:r>
                   <w:rPr>
@@ -29264,6 +29491,7 @@
                   <w14:uncheckedState w14:val="2610" w14:font="MS Gothic"/>
                 </w14:checkbox>
               </w:sdtPr>
+              <w:sdtEndPr/>
               <w:sdtContent>
                 <w:r>
                   <w:rPr>
@@ -29298,6 +29526,7 @@
                   <w14:uncheckedState w14:val="2610" w14:font="MS Gothic"/>
                 </w14:checkbox>
               </w:sdtPr>
+              <w:sdtEndPr/>
               <w:sdtContent>
                 <w:r>
                   <w:rPr>
@@ -29336,6 +29565,7 @@
                   <w14:uncheckedState w14:val="2610" w14:font="MS Gothic"/>
                 </w14:checkbox>
               </w:sdtPr>
+              <w:sdtEndPr/>
               <w:sdtContent>
                 <w:r>
                   <w:rPr>
@@ -29370,6 +29600,7 @@
                   <w14:uncheckedState w14:val="2610" w14:font="MS Gothic"/>
                 </w14:checkbox>
               </w:sdtPr>
+              <w:sdtEndPr/>
               <w:sdtContent>
                 <w:r>
                   <w:rPr>
@@ -29408,6 +29639,7 @@
                   <w14:uncheckedState w14:val="2610" w14:font="MS Gothic"/>
                 </w14:checkbox>
               </w:sdtPr>
+              <w:sdtEndPr/>
               <w:sdtContent>
                 <w:r>
                   <w:rPr>
@@ -29450,6 +29682,7 @@
                   <w14:uncheckedState w14:val="2610" w14:font="MS Gothic"/>
                 </w14:checkbox>
               </w:sdtPr>
+              <w:sdtEndPr/>
               <w:sdtContent>
                 <w:r>
                   <w:rPr>
@@ -29504,6 +29737,7 @@
                   <w14:uncheckedState w14:val="2610" w14:font="MS Gothic"/>
                 </w14:checkbox>
               </w:sdtPr>
+              <w:sdtEndPr/>
               <w:sdtContent>
                 <w:r>
                   <w:rPr>
@@ -29664,6 +29898,7 @@
                   <w14:uncheckedState w14:val="2610" w14:font="MS Gothic"/>
                 </w14:checkbox>
               </w:sdtPr>
+              <w:sdtEndPr/>
               <w:sdtContent>
                 <w:r>
                   <w:rPr>
@@ -29705,6 +29940,7 @@
                   <w14:uncheckedState w14:val="2610" w14:font="MS Gothic"/>
                 </w14:checkbox>
               </w:sdtPr>
+              <w:sdtEndPr/>
               <w:sdtContent>
                 <w:r>
                   <w:rPr>
@@ -29767,6 +30003,7 @@
                   <w14:uncheckedState w14:val="2610" w14:font="MS Gothic"/>
                 </w14:checkbox>
               </w:sdtPr>
+              <w:sdtEndPr/>
               <w:sdtContent>
                 <w:r>
                   <w:rPr>
@@ -29801,6 +30038,7 @@
                   <w14:uncheckedState w14:val="2610" w14:font="MS Gothic"/>
                 </w14:checkbox>
               </w:sdtPr>
+              <w:sdtEndPr/>
               <w:sdtContent>
                 <w:r>
                   <w:rPr>
@@ -29840,6 +30078,7 @@
                   <w14:uncheckedState w14:val="2610" w14:font="MS Gothic"/>
                 </w14:checkbox>
               </w:sdtPr>
+              <w:sdtEndPr/>
               <w:sdtContent>
                 <w:r>
                   <w:rPr>
@@ -29874,6 +30113,7 @@
                   <w14:uncheckedState w14:val="2610" w14:font="MS Gothic"/>
                 </w14:checkbox>
               </w:sdtPr>
+              <w:sdtEndPr/>
               <w:sdtContent>
                 <w:r>
                   <w:rPr>
@@ -29913,6 +30153,7 @@
                   <w14:uncheckedState w14:val="2610" w14:font="MS Gothic"/>
                 </w14:checkbox>
               </w:sdtPr>
+              <w:sdtEndPr/>
               <w:sdtContent>
                 <w:r>
                   <w:rPr>
@@ -29955,6 +30196,7 @@
                   <w14:uncheckedState w14:val="2610" w14:font="MS Gothic"/>
                 </w14:checkbox>
               </w:sdtPr>
+              <w:sdtEndPr/>
               <w:sdtContent>
                 <w:r>
                   <w:rPr>
@@ -30010,6 +30252,7 @@
                   <w14:uncheckedState w14:val="2610" w14:font="MS Gothic"/>
                 </w14:checkbox>
               </w:sdtPr>
+              <w:sdtEndPr/>
               <w:sdtContent>
                 <w:r>
                   <w:rPr>
@@ -30174,6 +30417,7 @@
                   <w14:uncheckedState w14:val="2610" w14:font="MS Gothic"/>
                 </w14:checkbox>
               </w:sdtPr>
+              <w:sdtEndPr/>
               <w:sdtContent>
                 <w:r>
                   <w:rPr>
@@ -30383,6 +30627,7 @@
             <w14:uncheckedState w14:val="2610" w14:font="MS Gothic"/>
           </w14:checkbox>
         </w:sdtPr>
+        <w:sdtEndPr/>
         <w:sdtContent>
           <w:r>
             <w:rPr>
@@ -30424,6 +30669,7 @@
             <w14:uncheckedState w14:val="2610" w14:font="MS Gothic"/>
           </w14:checkbox>
         </w:sdtPr>
+        <w:sdtEndPr/>
         <w:sdtContent>
           <w:r>
             <w:rPr>
@@ -35157,6 +35403,7 @@
                   <w14:uncheckedState w14:val="2610" w14:font="MS Gothic"/>
                 </w14:checkbox>
               </w:sdtPr>
+              <w:sdtEndPr/>
               <w:sdtContent>
                 <w:r>
                   <w:rPr>
@@ -35204,6 +35451,7 @@
                   <w14:uncheckedState w14:val="2610" w14:font="MS Gothic"/>
                 </w14:checkbox>
               </w:sdtPr>
+              <w:sdtEndPr/>
               <w:sdtContent>
                 <w:r>
                   <w:rPr>
@@ -35266,6 +35514,7 @@
                   <w14:uncheckedState w14:val="2610" w14:font="MS Gothic"/>
                 </w14:checkbox>
               </w:sdtPr>
+              <w:sdtEndPr/>
               <w:sdtContent>
                 <w:r>
                   <w:rPr>
@@ -35313,6 +35562,7 @@
                   <w14:uncheckedState w14:val="2610" w14:font="MS Gothic"/>
                 </w14:checkbox>
               </w:sdtPr>
+              <w:sdtEndPr/>
               <w:sdtContent>
                 <w:r>
                   <w:rPr>
@@ -36277,6 +36527,7 @@
                   <w14:uncheckedState w14:val="2610" w14:font="MS Gothic"/>
                 </w14:checkbox>
               </w:sdtPr>
+              <w:sdtEndPr/>
               <w:sdtContent>
                 <w:r>
                   <w:rPr>
@@ -36324,6 +36575,7 @@
                   <w14:uncheckedState w14:val="2610" w14:font="MS Gothic"/>
                 </w14:checkbox>
               </w:sdtPr>
+              <w:sdtEndPr/>
               <w:sdtContent>
                 <w:r>
                   <w:rPr>
@@ -36371,6 +36623,7 @@
                   <w14:uncheckedState w14:val="2610" w14:font="MS Gothic"/>
                 </w14:checkbox>
               </w:sdtPr>
+              <w:sdtEndPr/>
               <w:sdtContent>
                 <w:r>
                   <w:rPr>
@@ -36423,6 +36676,7 @@
                   <w14:uncheckedState w14:val="2610" w14:font="MS Gothic"/>
                 </w14:checkbox>
               </w:sdtPr>
+              <w:sdtEndPr/>
               <w:sdtContent>
                 <w:r>
                   <w:rPr>
@@ -36470,6 +36724,7 @@
                   <w14:uncheckedState w14:val="2610" w14:font="MS Gothic"/>
                 </w14:checkbox>
               </w:sdtPr>
+              <w:sdtEndPr/>
               <w:sdtContent>
                 <w:r>
                   <w:rPr>
@@ -36522,6 +36777,7 @@
                   <w14:uncheckedState w14:val="2610" w14:font="MS Gothic"/>
                 </w14:checkbox>
               </w:sdtPr>
+              <w:sdtEndPr/>
               <w:sdtContent>
                 <w:r>
                   <w:rPr>
@@ -36569,6 +36825,7 @@
                   <w14:uncheckedState w14:val="2610" w14:font="MS Gothic"/>
                 </w14:checkbox>
               </w:sdtPr>
+              <w:sdtEndPr/>
               <w:sdtContent>
                 <w:r>
                   <w:rPr>
@@ -36616,6 +36873,7 @@
                   <w14:uncheckedState w14:val="2610" w14:font="MS Gothic"/>
                 </w14:checkbox>
               </w:sdtPr>
+              <w:sdtEndPr/>
               <w:sdtContent>
                 <w:r>
                   <w:rPr>
@@ -36668,6 +36926,7 @@
                   <w14:uncheckedState w14:val="2610" w14:font="MS Gothic"/>
                 </w14:checkbox>
               </w:sdtPr>
+              <w:sdtEndPr/>
               <w:sdtContent>
                 <w:r>
                   <w:rPr>
@@ -36715,6 +36974,7 @@
                   <w14:uncheckedState w14:val="2610" w14:font="MS Gothic"/>
                 </w14:checkbox>
               </w:sdtPr>
+              <w:sdtEndPr/>
               <w:sdtContent>
                 <w:r>
                   <w:rPr>
@@ -36767,6 +37027,7 @@
                   <w14:uncheckedState w14:val="2610" w14:font="MS Gothic"/>
                 </w14:checkbox>
               </w:sdtPr>
+              <w:sdtEndPr/>
               <w:sdtContent>
                 <w:r>
                   <w:rPr>
@@ -36814,6 +37075,7 @@
                   <w14:uncheckedState w14:val="2610" w14:font="MS Gothic"/>
                 </w14:checkbox>
               </w:sdtPr>
+              <w:sdtEndPr/>
               <w:sdtContent>
                 <w:r>
                   <w:rPr>
@@ -36861,6 +37123,7 @@
                   <w14:uncheckedState w14:val="2610" w14:font="MS Gothic"/>
                 </w14:checkbox>
               </w:sdtPr>
+              <w:sdtEndPr/>
               <w:sdtContent>
                 <w:r>
                   <w:rPr>
@@ -36913,6 +37176,7 @@
                   <w14:uncheckedState w14:val="2610" w14:font="MS Gothic"/>
                 </w14:checkbox>
               </w:sdtPr>
+              <w:sdtEndPr/>
               <w:sdtContent>
                 <w:r>
                   <w:rPr>
@@ -36960,6 +37224,7 @@
                   <w14:uncheckedState w14:val="2610" w14:font="MS Gothic"/>
                 </w14:checkbox>
               </w:sdtPr>
+              <w:sdtEndPr/>
               <w:sdtContent>
                 <w:r>
                   <w:rPr>
@@ -37012,6 +37277,7 @@
                   <w14:uncheckedState w14:val="2610" w14:font="MS Gothic"/>
                 </w14:checkbox>
               </w:sdtPr>
+              <w:sdtEndPr/>
               <w:sdtContent>
                 <w:r>
                   <w:rPr>
@@ -37059,6 +37325,7 @@
                   <w14:uncheckedState w14:val="2610" w14:font="MS Gothic"/>
                 </w14:checkbox>
               </w:sdtPr>
+              <w:sdtEndPr/>
               <w:sdtContent>
                 <w:r>
                   <w:rPr>
@@ -37111,6 +37378,7 @@
                   <w14:uncheckedState w14:val="2610" w14:font="MS Gothic"/>
                 </w14:checkbox>
               </w:sdtPr>
+              <w:sdtEndPr/>
               <w:sdtContent>
                 <w:r>
                   <w:rPr>
@@ -37158,6 +37426,7 @@
                   <w14:uncheckedState w14:val="2610" w14:font="MS Gothic"/>
                 </w14:checkbox>
               </w:sdtPr>
+              <w:sdtEndPr/>
               <w:sdtContent>
                 <w:r>
                   <w:rPr>
@@ -37205,6 +37474,7 @@
                   <w14:uncheckedState w14:val="2610" w14:font="MS Gothic"/>
                 </w14:checkbox>
               </w:sdtPr>
+              <w:sdtEndPr/>
               <w:sdtContent>
                 <w:r>
                   <w:rPr>
@@ -47605,7 +47875,7 @@
       <w:tr>
         <w:trPr>
           <w:cantSplit/>
-          <w:trHeight w:val="3524"/>
+          <w:trHeight w:val="2842"/>
         </w:trPr>
         <w:tc>
           <w:tcPr>
@@ -47630,16 +47900,17 @@
               <w:rPr>
                 <w:rFonts w:ascii="Arial" w:hAnsi="Arial" w:cs="Arial"/>
                 <w:color w:val="000000"/>
-                <w:sz w:val="26"/>
-                <w:szCs w:val="26"/>
-              </w:rPr>
-            </w:pPr>
-            <w:r>
-              <w:rPr>
-                <w:rFonts w:ascii="Arial" w:hAnsi="Arial" w:cs="Arial"/>
-                <w:color w:val="000000"/>
-                <w:sz w:val="26"/>
-                <w:szCs w:val="26"/>
+                <w:sz w:val="20"/>
+                <w:szCs w:val="20"/>
+              </w:rPr>
+            </w:pPr>
+            <w:bookmarkStart w:id="55" w:name="_GoBack"/>
+            <w:r>
+              <w:rPr>
+                <w:rFonts w:ascii="Arial" w:hAnsi="Arial" w:cs="Arial"/>
+                <w:color w:val="000000"/>
+                <w:sz w:val="20"/>
+                <w:szCs w:val="20"/>
               </w:rPr>
               <w:lastRenderedPageBreak/>
               <w:t>N° de la mesure</w:t>
@@ -47668,16 +47939,16 @@
               <w:rPr>
                 <w:rFonts w:ascii="Arial" w:hAnsi="Arial" w:cs="Arial"/>
                 <w:color w:val="000000"/>
-                <w:sz w:val="26"/>
-                <w:szCs w:val="26"/>
-              </w:rPr>
-            </w:pPr>
-            <w:r>
-              <w:rPr>
-                <w:rFonts w:ascii="Arial" w:hAnsi="Arial" w:cs="Arial"/>
-                <w:color w:val="000000"/>
-                <w:sz w:val="26"/>
-                <w:szCs w:val="26"/>
+                <w:sz w:val="20"/>
+                <w:szCs w:val="20"/>
+              </w:rPr>
+            </w:pPr>
+            <w:r>
+              <w:rPr>
+                <w:rFonts w:ascii="Arial" w:hAnsi="Arial" w:cs="Arial"/>
+                <w:color w:val="000000"/>
+                <w:sz w:val="20"/>
+                <w:szCs w:val="20"/>
               </w:rPr>
               <w:t>Local concerné</w:t>
             </w:r>
@@ -47692,8 +47963,8 @@
               <w:rPr>
                 <w:rFonts w:ascii="Arial" w:hAnsi="Arial" w:cs="Arial"/>
                 <w:color w:val="000000"/>
-                <w:sz w:val="26"/>
-                <w:szCs w:val="26"/>
+                <w:sz w:val="20"/>
+                <w:szCs w:val="20"/>
               </w:rPr>
             </w:pPr>
           </w:p>
@@ -47707,16 +47978,16 @@
               <w:rPr>
                 <w:rFonts w:ascii="Arial" w:hAnsi="Arial" w:cs="Arial"/>
                 <w:color w:val="000000"/>
-                <w:sz w:val="26"/>
-                <w:szCs w:val="26"/>
-              </w:rPr>
-            </w:pPr>
-            <w:r>
-              <w:rPr>
-                <w:rFonts w:ascii="Arial" w:hAnsi="Arial" w:cs="Arial"/>
-                <w:color w:val="000000"/>
-                <w:sz w:val="26"/>
-                <w:szCs w:val="26"/>
+                <w:sz w:val="20"/>
+                <w:szCs w:val="20"/>
+              </w:rPr>
+            </w:pPr>
+            <w:r>
+              <w:rPr>
+                <w:rFonts w:ascii="Arial" w:hAnsi="Arial" w:cs="Arial"/>
+                <w:color w:val="000000"/>
+                <w:sz w:val="20"/>
+                <w:szCs w:val="20"/>
               </w:rPr>
               <w:t xml:space="preserve">(Local / Bâtiment ou Escalier / </w:t>
             </w:r>
@@ -47725,8 +47996,8 @@
               <w:rPr>
                 <w:rFonts w:ascii="Arial" w:hAnsi="Arial" w:cs="Arial"/>
                 <w:color w:val="000000"/>
-                <w:sz w:val="26"/>
-                <w:szCs w:val="26"/>
+                <w:sz w:val="20"/>
+                <w:szCs w:val="20"/>
               </w:rPr>
               <w:t>Etage</w:t>
             </w:r>
@@ -47735,8 +48006,8 @@
               <w:rPr>
                 <w:rFonts w:ascii="Arial" w:hAnsi="Arial" w:cs="Arial"/>
                 <w:color w:val="000000"/>
-                <w:sz w:val="26"/>
-                <w:szCs w:val="26"/>
+                <w:sz w:val="20"/>
+                <w:szCs w:val="20"/>
               </w:rPr>
               <w:t>)</w:t>
             </w:r>
@@ -47765,16 +48036,16 @@
               <w:rPr>
                 <w:rFonts w:ascii="Arial" w:hAnsi="Arial" w:cs="Arial"/>
                 <w:color w:val="000000"/>
-                <w:sz w:val="26"/>
-                <w:szCs w:val="26"/>
-              </w:rPr>
-            </w:pPr>
-            <w:r>
-              <w:rPr>
-                <w:rFonts w:ascii="Arial" w:hAnsi="Arial" w:cs="Arial"/>
-                <w:color w:val="000000"/>
-                <w:sz w:val="26"/>
-                <w:szCs w:val="26"/>
+                <w:sz w:val="20"/>
+                <w:szCs w:val="20"/>
+              </w:rPr>
+            </w:pPr>
+            <w:r>
+              <w:rPr>
+                <w:rFonts w:ascii="Arial" w:hAnsi="Arial" w:cs="Arial"/>
+                <w:color w:val="000000"/>
+                <w:sz w:val="20"/>
+                <w:szCs w:val="20"/>
               </w:rPr>
               <w:t>AAE mesurée en %</w:t>
             </w:r>
@@ -47803,16 +48074,16 @@
               <w:rPr>
                 <w:rFonts w:ascii="Arial" w:hAnsi="Arial" w:cs="Arial"/>
                 <w:color w:val="000000"/>
-                <w:sz w:val="26"/>
-                <w:szCs w:val="26"/>
-              </w:rPr>
-            </w:pPr>
-            <w:r>
-              <w:rPr>
-                <w:rFonts w:ascii="Arial" w:hAnsi="Arial" w:cs="Arial"/>
-                <w:color w:val="000000"/>
-                <w:sz w:val="26"/>
-                <w:szCs w:val="26"/>
+                <w:sz w:val="20"/>
+                <w:szCs w:val="20"/>
+              </w:rPr>
+            </w:pPr>
+            <w:r>
+              <w:rPr>
+                <w:rFonts w:ascii="Arial" w:hAnsi="Arial" w:cs="Arial"/>
+                <w:color w:val="000000"/>
+                <w:sz w:val="20"/>
+                <w:szCs w:val="20"/>
               </w:rPr>
               <w:t>AAE objectif RA 1999 en %</w:t>
             </w:r>
@@ -47841,16 +48112,16 @@
               <w:rPr>
                 <w:rFonts w:ascii="Arial" w:hAnsi="Arial" w:cs="Arial"/>
                 <w:color w:val="000000"/>
-                <w:sz w:val="26"/>
-                <w:szCs w:val="26"/>
-              </w:rPr>
-            </w:pPr>
-            <w:r>
-              <w:rPr>
-                <w:rFonts w:ascii="Arial" w:hAnsi="Arial" w:cs="Arial"/>
-                <w:color w:val="000000"/>
-                <w:sz w:val="26"/>
-                <w:szCs w:val="26"/>
+                <w:sz w:val="20"/>
+                <w:szCs w:val="20"/>
+              </w:rPr>
+            </w:pPr>
+            <w:r>
+              <w:rPr>
+                <w:rFonts w:ascii="Arial" w:hAnsi="Arial" w:cs="Arial"/>
+                <w:color w:val="000000"/>
+                <w:sz w:val="20"/>
+                <w:szCs w:val="20"/>
               </w:rPr>
               <w:t xml:space="preserve">Constat / RA 1999 </w:t>
             </w:r>
@@ -47858,8 +48129,8 @@
               <w:rPr>
                 <w:rFonts w:ascii="Arial" w:hAnsi="Arial" w:cs="Arial"/>
                 <w:color w:val="000000"/>
-                <w:sz w:val="22"/>
-                <w:szCs w:val="22"/>
+                <w:sz w:val="20"/>
+                <w:szCs w:val="20"/>
                 <w:vertAlign w:val="superscript"/>
               </w:rPr>
               <w:t>6</w:t>
@@ -47888,16 +48159,16 @@
               <w:rPr>
                 <w:rFonts w:ascii="Arial" w:hAnsi="Arial" w:cs="Arial"/>
                 <w:color w:val="000000"/>
-                <w:sz w:val="26"/>
-                <w:szCs w:val="26"/>
-              </w:rPr>
-            </w:pPr>
-            <w:r>
-              <w:rPr>
-                <w:rFonts w:ascii="Arial" w:hAnsi="Arial" w:cs="Arial"/>
-                <w:color w:val="000000"/>
-                <w:sz w:val="26"/>
-                <w:szCs w:val="26"/>
+                <w:sz w:val="20"/>
+                <w:szCs w:val="20"/>
+              </w:rPr>
+            </w:pPr>
+            <w:r>
+              <w:rPr>
+                <w:rFonts w:ascii="Arial" w:hAnsi="Arial" w:cs="Arial"/>
+                <w:color w:val="000000"/>
+                <w:sz w:val="20"/>
+                <w:szCs w:val="20"/>
               </w:rPr>
               <w:t>Observations éventuelles</w:t>
             </w:r>
@@ -47929,16 +48200,16 @@
               <w:rPr>
                 <w:rFonts w:ascii="Arial" w:hAnsi="Arial" w:cs="Arial"/>
                 <w:color w:val="000000"/>
-                <w:sz w:val="26"/>
-                <w:szCs w:val="26"/>
-              </w:rPr>
-            </w:pPr>
-            <w:r>
-              <w:rPr>
-                <w:rFonts w:ascii="Arial" w:hAnsi="Arial" w:cs="Arial"/>
-                <w:color w:val="000000"/>
-                <w:sz w:val="26"/>
-                <w:szCs w:val="26"/>
+                <w:sz w:val="20"/>
+                <w:szCs w:val="20"/>
+              </w:rPr>
+            </w:pPr>
+            <w:r>
+              <w:rPr>
+                <w:rFonts w:ascii="Arial" w:hAnsi="Arial" w:cs="Arial"/>
+                <w:color w:val="000000"/>
+                <w:sz w:val="20"/>
+                <w:szCs w:val="20"/>
               </w:rPr>
               <w:t>${AAE}</w:t>
             </w:r>
@@ -47965,16 +48236,16 @@
               <w:rPr>
                 <w:rFonts w:ascii="Arial" w:hAnsi="Arial" w:cs="Arial"/>
                 <w:color w:val="000000"/>
-                <w:sz w:val="26"/>
-                <w:szCs w:val="26"/>
-              </w:rPr>
-            </w:pPr>
-            <w:r>
-              <w:rPr>
-                <w:rFonts w:ascii="Arial" w:hAnsi="Arial" w:cs="Arial"/>
-                <w:color w:val="000000"/>
-                <w:sz w:val="26"/>
-                <w:szCs w:val="26"/>
+                <w:sz w:val="20"/>
+                <w:szCs w:val="20"/>
+              </w:rPr>
+            </w:pPr>
+            <w:r>
+              <w:rPr>
+                <w:rFonts w:ascii="Arial" w:hAnsi="Arial" w:cs="Arial"/>
+                <w:color w:val="000000"/>
+                <w:sz w:val="20"/>
+                <w:szCs w:val="20"/>
               </w:rPr>
               <w:t>${AAE</w:t>
             </w:r>
@@ -47982,17 +48253,27 @@
               <w:rPr>
                 <w:rFonts w:ascii="Arial" w:hAnsi="Arial" w:cs="Arial"/>
                 <w:color w:val="000000"/>
-                <w:sz w:val="26"/>
-                <w:szCs w:val="26"/>
-              </w:rPr>
-              <w:t>-1</w:t>
-            </w:r>
-            <w:r>
-              <w:rPr>
-                <w:rFonts w:ascii="Arial" w:hAnsi="Arial" w:cs="Arial"/>
-                <w:color w:val="000000"/>
-                <w:sz w:val="26"/>
-                <w:szCs w:val="26"/>
+                <w:sz w:val="20"/>
+                <w:szCs w:val="20"/>
+              </w:rPr>
+              <w:t>-</w:t>
+            </w:r>
+            <w:proofErr w:type="gramStart"/>
+            <w:r>
+              <w:rPr>
+                <w:rFonts w:ascii="Arial" w:hAnsi="Arial" w:cs="Arial"/>
+                <w:color w:val="000000"/>
+                <w:sz w:val="20"/>
+                <w:szCs w:val="20"/>
+              </w:rPr>
+              <w:t>1</w:t>
+            </w:r>
+            <w:r>
+              <w:rPr>
+                <w:rFonts w:ascii="Arial" w:hAnsi="Arial" w:cs="Arial"/>
+                <w:color w:val="000000"/>
+                <w:sz w:val="20"/>
+                <w:szCs w:val="20"/>
               </w:rPr>
               <w:t>}</w:t>
             </w:r>
@@ -48000,17 +48281,27 @@
               <w:rPr>
                 <w:rFonts w:ascii="Arial" w:hAnsi="Arial" w:cs="Arial"/>
                 <w:color w:val="000000"/>
-                <w:sz w:val="26"/>
-                <w:szCs w:val="26"/>
-              </w:rPr>
-              <w:t>${AAE-2}</w:t>
-            </w:r>
-            <w:r>
-              <w:rPr>
-                <w:rFonts w:ascii="Arial" w:hAnsi="Arial" w:cs="Arial"/>
-                <w:color w:val="000000"/>
-                <w:sz w:val="26"/>
-                <w:szCs w:val="26"/>
+                <w:sz w:val="20"/>
+                <w:szCs w:val="20"/>
+              </w:rPr>
+              <w:t>$</w:t>
+            </w:r>
+            <w:proofErr w:type="gramEnd"/>
+            <w:r>
+              <w:rPr>
+                <w:rFonts w:ascii="Arial" w:hAnsi="Arial" w:cs="Arial"/>
+                <w:color w:val="000000"/>
+                <w:sz w:val="20"/>
+                <w:szCs w:val="20"/>
+              </w:rPr>
+              <w:t>{AAE-2}</w:t>
+            </w:r>
+            <w:r>
+              <w:rPr>
+                <w:rFonts w:ascii="Arial" w:hAnsi="Arial" w:cs="Arial"/>
+                <w:color w:val="000000"/>
+                <w:sz w:val="20"/>
+                <w:szCs w:val="20"/>
               </w:rPr>
               <w:t>${AAE-3</w:t>
             </w:r>
@@ -48018,13 +48309,11 @@
               <w:rPr>
                 <w:rFonts w:ascii="Arial" w:hAnsi="Arial" w:cs="Arial"/>
                 <w:color w:val="000000"/>
-                <w:sz w:val="26"/>
-                <w:szCs w:val="26"/>
+                <w:sz w:val="20"/>
+                <w:szCs w:val="20"/>
               </w:rPr>
               <w:t>}</w:t>
             </w:r>
-            <w:bookmarkStart w:id="55" w:name="_GoBack"/>
-            <w:bookmarkEnd w:id="55"/>
           </w:p>
         </w:tc>
         <w:tc>
@@ -48048,16 +48337,16 @@
               <w:rPr>
                 <w:rFonts w:ascii="Arial" w:hAnsi="Arial" w:cs="Arial"/>
                 <w:color w:val="000000"/>
-                <w:sz w:val="26"/>
-                <w:szCs w:val="26"/>
-              </w:rPr>
-            </w:pPr>
-            <w:r>
-              <w:rPr>
-                <w:rFonts w:ascii="Arial" w:hAnsi="Arial" w:cs="Arial"/>
-                <w:color w:val="000000"/>
-                <w:sz w:val="26"/>
-                <w:szCs w:val="26"/>
+                <w:sz w:val="20"/>
+                <w:szCs w:val="20"/>
+              </w:rPr>
+            </w:pPr>
+            <w:r>
+              <w:rPr>
+                <w:rFonts w:ascii="Arial" w:hAnsi="Arial" w:cs="Arial"/>
+                <w:color w:val="000000"/>
+                <w:sz w:val="20"/>
+                <w:szCs w:val="20"/>
               </w:rPr>
               <w:t>${AAE</w:t>
             </w:r>
@@ -48065,8 +48354,8 @@
               <w:rPr>
                 <w:rFonts w:ascii="Arial" w:hAnsi="Arial" w:cs="Arial"/>
                 <w:color w:val="000000"/>
-                <w:sz w:val="26"/>
-                <w:szCs w:val="26"/>
+                <w:sz w:val="20"/>
+                <w:szCs w:val="20"/>
               </w:rPr>
               <w:t>-</w:t>
             </w:r>
@@ -48074,8 +48363,8 @@
               <w:rPr>
                 <w:rFonts w:ascii="Arial" w:hAnsi="Arial" w:cs="Arial"/>
                 <w:color w:val="000000"/>
-                <w:sz w:val="26"/>
-                <w:szCs w:val="26"/>
+                <w:sz w:val="20"/>
+                <w:szCs w:val="20"/>
               </w:rPr>
               <w:t>4</w:t>
             </w:r>
@@ -48083,8 +48372,8 @@
               <w:rPr>
                 <w:rFonts w:ascii="Arial" w:hAnsi="Arial" w:cs="Arial"/>
                 <w:color w:val="000000"/>
-                <w:sz w:val="26"/>
-                <w:szCs w:val="26"/>
+                <w:sz w:val="20"/>
+                <w:szCs w:val="20"/>
               </w:rPr>
               <w:t>}</w:t>
             </w:r>
@@ -48111,16 +48400,16 @@
               <w:rPr>
                 <w:rFonts w:ascii="Arial" w:hAnsi="Arial" w:cs="Arial"/>
                 <w:color w:val="000000"/>
-                <w:sz w:val="26"/>
-                <w:szCs w:val="26"/>
-              </w:rPr>
-            </w:pPr>
-            <w:r>
-              <w:rPr>
-                <w:rFonts w:ascii="Arial" w:hAnsi="Arial" w:cs="Arial"/>
-                <w:color w:val="000000"/>
-                <w:sz w:val="26"/>
-                <w:szCs w:val="26"/>
+                <w:sz w:val="20"/>
+                <w:szCs w:val="20"/>
+              </w:rPr>
+            </w:pPr>
+            <w:r>
+              <w:rPr>
+                <w:rFonts w:ascii="Arial" w:hAnsi="Arial" w:cs="Arial"/>
+                <w:color w:val="000000"/>
+                <w:sz w:val="20"/>
+                <w:szCs w:val="20"/>
               </w:rPr>
               <w:t>${AAE</w:t>
             </w:r>
@@ -48128,8 +48417,8 @@
               <w:rPr>
                 <w:rFonts w:ascii="Arial" w:hAnsi="Arial" w:cs="Arial"/>
                 <w:color w:val="000000"/>
-                <w:sz w:val="26"/>
-                <w:szCs w:val="26"/>
+                <w:sz w:val="20"/>
+                <w:szCs w:val="20"/>
               </w:rPr>
               <w:t>-</w:t>
             </w:r>
@@ -48137,8 +48426,8 @@
               <w:rPr>
                 <w:rFonts w:ascii="Arial" w:hAnsi="Arial" w:cs="Arial"/>
                 <w:color w:val="000000"/>
-                <w:sz w:val="26"/>
-                <w:szCs w:val="26"/>
+                <w:sz w:val="20"/>
+                <w:szCs w:val="20"/>
               </w:rPr>
               <w:t>5</w:t>
             </w:r>
@@ -48146,8 +48435,8 @@
               <w:rPr>
                 <w:rFonts w:ascii="Arial" w:hAnsi="Arial" w:cs="Arial"/>
                 <w:color w:val="000000"/>
-                <w:sz w:val="26"/>
-                <w:szCs w:val="26"/>
+                <w:sz w:val="20"/>
+                <w:szCs w:val="20"/>
               </w:rPr>
               <w:t>}</w:t>
             </w:r>
@@ -48174,16 +48463,16 @@
               <w:rPr>
                 <w:rFonts w:ascii="Arial" w:hAnsi="Arial" w:cs="Arial"/>
                 <w:color w:val="000000"/>
-                <w:sz w:val="26"/>
-                <w:szCs w:val="26"/>
-              </w:rPr>
-            </w:pPr>
-            <w:r>
-              <w:rPr>
-                <w:rFonts w:ascii="Arial" w:hAnsi="Arial" w:cs="Arial"/>
-                <w:color w:val="000000"/>
-                <w:sz w:val="26"/>
-                <w:szCs w:val="26"/>
+                <w:sz w:val="20"/>
+                <w:szCs w:val="20"/>
+              </w:rPr>
+            </w:pPr>
+            <w:r>
+              <w:rPr>
+                <w:rFonts w:ascii="Arial" w:hAnsi="Arial" w:cs="Arial"/>
+                <w:color w:val="000000"/>
+                <w:sz w:val="20"/>
+                <w:szCs w:val="20"/>
               </w:rPr>
               <w:t>${AAE</w:t>
             </w:r>
@@ -48191,8 +48480,8 @@
               <w:rPr>
                 <w:rFonts w:ascii="Arial" w:hAnsi="Arial" w:cs="Arial"/>
                 <w:color w:val="000000"/>
-                <w:sz w:val="26"/>
-                <w:szCs w:val="26"/>
+                <w:sz w:val="20"/>
+                <w:szCs w:val="20"/>
               </w:rPr>
               <w:t>-</w:t>
             </w:r>
@@ -48200,8 +48489,8 @@
               <w:rPr>
                 <w:rFonts w:ascii="Arial" w:hAnsi="Arial" w:cs="Arial"/>
                 <w:color w:val="000000"/>
-                <w:sz w:val="26"/>
-                <w:szCs w:val="26"/>
+                <w:sz w:val="20"/>
+                <w:szCs w:val="20"/>
               </w:rPr>
               <w:t>6</w:t>
             </w:r>
@@ -48209,8 +48498,8 @@
               <w:rPr>
                 <w:rFonts w:ascii="Arial" w:hAnsi="Arial" w:cs="Arial"/>
                 <w:color w:val="000000"/>
-                <w:sz w:val="26"/>
-                <w:szCs w:val="26"/>
+                <w:sz w:val="20"/>
+                <w:szCs w:val="20"/>
               </w:rPr>
               <w:t>}</w:t>
             </w:r>
@@ -48237,16 +48526,16 @@
               <w:rPr>
                 <w:rFonts w:ascii="Arial" w:hAnsi="Arial" w:cs="Arial"/>
                 <w:color w:val="000000"/>
-                <w:sz w:val="26"/>
-                <w:szCs w:val="26"/>
-              </w:rPr>
-            </w:pPr>
-            <w:r>
-              <w:rPr>
-                <w:rFonts w:ascii="Arial" w:hAnsi="Arial" w:cs="Arial"/>
-                <w:color w:val="000000"/>
-                <w:sz w:val="26"/>
-                <w:szCs w:val="26"/>
+                <w:sz w:val="20"/>
+                <w:szCs w:val="20"/>
+              </w:rPr>
+            </w:pPr>
+            <w:r>
+              <w:rPr>
+                <w:rFonts w:ascii="Arial" w:hAnsi="Arial" w:cs="Arial"/>
+                <w:color w:val="000000"/>
+                <w:sz w:val="20"/>
+                <w:szCs w:val="20"/>
               </w:rPr>
               <w:t>${AAE-</w:t>
             </w:r>
@@ -48255,8 +48544,8 @@
               <w:rPr>
                 <w:rFonts w:ascii="Arial" w:hAnsi="Arial" w:cs="Arial"/>
                 <w:color w:val="000000"/>
-                <w:sz w:val="26"/>
-                <w:szCs w:val="26"/>
+                <w:sz w:val="20"/>
+                <w:szCs w:val="20"/>
               </w:rPr>
               <w:t>7}$</w:t>
             </w:r>
@@ -48265,14 +48554,15 @@
               <w:rPr>
                 <w:rFonts w:ascii="Arial" w:hAnsi="Arial" w:cs="Arial"/>
                 <w:color w:val="000000"/>
-                <w:sz w:val="26"/>
-                <w:szCs w:val="26"/>
+                <w:sz w:val="20"/>
+                <w:szCs w:val="20"/>
               </w:rPr>
               <w:t>{AAE-8}</w:t>
             </w:r>
           </w:p>
         </w:tc>
       </w:tr>
+      <w:bookmarkEnd w:id="55"/>
     </w:tbl>
     <w:p>
       <w:pPr>
@@ -49357,14 +49647,27 @@
           <w:r>
             <w:t xml:space="preserve"> / </w:t>
           </w:r>
-          <w:fldSimple w:instr=" NUMPAGES  \* Arabic  \* MERGEFORMAT ">
-            <w:r>
-              <w:rPr>
-                <w:noProof/>
-              </w:rPr>
-              <w:t>11</w:t>
-            </w:r>
-          </w:fldSimple>
+          <w:r>
+            <w:fldChar w:fldCharType="begin"/>
+          </w:r>
+          <w:r>
+            <w:instrText xml:space="preserve"> NUMPAGES  \* Arabic  \* MERGEFORMAT </w:instrText>
+          </w:r>
+          <w:r>
+            <w:fldChar w:fldCharType="separate"/>
+          </w:r>
+          <w:r>
+            <w:rPr>
+              <w:noProof/>
+            </w:rPr>
+            <w:t>11</w:t>
+          </w:r>
+          <w:r>
+            <w:rPr>
+              <w:noProof/>
+            </w:rPr>
+            <w:fldChar w:fldCharType="end"/>
+          </w:r>
         </w:p>
       </w:tc>
     </w:tr>
@@ -49833,7 +50136,7 @@
             </wp:anchor>
           </w:drawing>
         </mc:Choice>
-        <mc:Fallback>
+        <mc:Fallback xmlns="">
           <w:pict>
             <v:shapetype w14:anchorId="4C038676" id="_x0000_t202" coordsize="21600,21600" o:spt="202" path="m,l,21600r21600,l21600,xe">
               <v:stroke joinstyle="miter"/>
@@ -56379,7 +56682,7 @@
 </file>
 
 <file path=customXml/itemProps1.xml><?xml version="1.0" encoding="utf-8"?>
-<ds:datastoreItem xmlns:ds="http://schemas.openxmlformats.org/officeDocument/2006/customXml" ds:itemID="{FBFB8F95-899E-7747-B209-22B0A526F7CD}">
+<ds:datastoreItem xmlns:ds="http://schemas.openxmlformats.org/officeDocument/2006/customXml" ds:itemID="{CC3953C1-8D73-364A-9AC0-82FF98CDEC6B}">
   <ds:schemaRefs>
     <ds:schemaRef ds:uri="http://schemas.openxmlformats.org/officeDocument/2006/bibliography"/>
   </ds:schemaRefs>

</xml_diff>

<commit_message>
Nouveau template Attestation + debut fiche A Nouveau Template Générator extrait du git PhpOffice/PhpWord -> celui du package original bug
</commit_message>
<xml_diff>
--- a/src/AppBundle/Resources/templates/cert-ra1999.docx
+++ b/src/AppBundle/Resources/templates/cert-ra1999.docx
@@ -54,19 +54,11 @@
                 <w:rFonts w:ascii="Arial" w:hAnsi="Arial" w:cs="Arial"/>
               </w:rPr>
             </w:pPr>
-            <w:proofErr w:type="gramStart"/>
-            <w:r>
-              <w:rPr>
-                <w:rFonts w:ascii="Arial" w:hAnsi="Arial" w:cs="Arial"/>
-              </w:rPr>
-              <w:t>interlocuteur</w:t>
-            </w:r>
-            <w:proofErr w:type="gramEnd"/>
-            <w:r>
-              <w:rPr>
-                <w:rFonts w:ascii="Arial" w:hAnsi="Arial" w:cs="Arial"/>
-              </w:rPr>
-              <w:t xml:space="preserve"> client</w:t>
+            <w:r>
+              <w:rPr>
+                <w:rFonts w:ascii="Arial" w:hAnsi="Arial" w:cs="Arial"/>
+              </w:rPr>
+              <w:t>interlocuteur client</w:t>
             </w:r>
           </w:p>
           <w:p>
@@ -77,19 +69,11 @@
                 <w:rFonts w:ascii="Arial" w:hAnsi="Arial" w:cs="Arial"/>
               </w:rPr>
             </w:pPr>
-            <w:proofErr w:type="gramStart"/>
-            <w:r>
-              <w:rPr>
-                <w:rFonts w:ascii="Arial" w:hAnsi="Arial" w:cs="Arial"/>
-              </w:rPr>
-              <w:t>adresse</w:t>
-            </w:r>
-            <w:proofErr w:type="gramEnd"/>
-            <w:r>
-              <w:rPr>
-                <w:rFonts w:ascii="Arial" w:hAnsi="Arial" w:cs="Arial"/>
-              </w:rPr>
-              <w:t xml:space="preserve"> client</w:t>
+            <w:r>
+              <w:rPr>
+                <w:rFonts w:ascii="Arial" w:hAnsi="Arial" w:cs="Arial"/>
+              </w:rPr>
+              <w:t>adresse client</w:t>
             </w:r>
           </w:p>
           <w:p>
@@ -100,19 +84,11 @@
                 <w:rFonts w:ascii="Arial" w:hAnsi="Arial" w:cs="Arial"/>
               </w:rPr>
             </w:pPr>
-            <w:proofErr w:type="gramStart"/>
-            <w:r>
-              <w:rPr>
-                <w:rFonts w:ascii="Arial" w:hAnsi="Arial" w:cs="Arial"/>
-              </w:rPr>
-              <w:t>adresse</w:t>
-            </w:r>
-            <w:proofErr w:type="gramEnd"/>
-            <w:r>
-              <w:rPr>
-                <w:rFonts w:ascii="Arial" w:hAnsi="Arial" w:cs="Arial"/>
-              </w:rPr>
-              <w:t xml:space="preserve"> client</w:t>
+            <w:r>
+              <w:rPr>
+                <w:rFonts w:ascii="Arial" w:hAnsi="Arial" w:cs="Arial"/>
+              </w:rPr>
+              <w:t>adresse client</w:t>
             </w:r>
           </w:p>
           <w:p>
@@ -123,19 +99,11 @@
                 <w:rFonts w:ascii="Arial" w:hAnsi="Arial" w:cs="Arial"/>
               </w:rPr>
             </w:pPr>
-            <w:proofErr w:type="gramStart"/>
-            <w:r>
-              <w:rPr>
-                <w:rFonts w:ascii="Arial" w:hAnsi="Arial" w:cs="Arial"/>
-              </w:rPr>
-              <w:t>code</w:t>
-            </w:r>
-            <w:proofErr w:type="gramEnd"/>
-            <w:r>
-              <w:rPr>
-                <w:rFonts w:ascii="Arial" w:hAnsi="Arial" w:cs="Arial"/>
-              </w:rPr>
-              <w:t xml:space="preserve"> postal – ville</w:t>
+            <w:r>
+              <w:rPr>
+                <w:rFonts w:ascii="Arial" w:hAnsi="Arial" w:cs="Arial"/>
+              </w:rPr>
+              <w:t>code postal – ville</w:t>
             </w:r>
           </w:p>
           <w:p>
@@ -669,49 +637,7 @@
                           <w:rPr>
                             <w:rFonts w:ascii="Arial" w:hAnsi="Arial" w:cs="Arial"/>
                           </w:rPr>
-                          <w:t xml:space="preserve">XX </w:t>
-                        </w:r>
-                        <w:proofErr w:type="spellStart"/>
-                        <w:r>
-                          <w:rPr>
-                            <w:rFonts w:ascii="Arial" w:hAnsi="Arial" w:cs="Arial"/>
-                          </w:rPr>
-                          <w:t>XX</w:t>
-                        </w:r>
-                        <w:proofErr w:type="spellEnd"/>
-                        <w:r>
-                          <w:rPr>
-                            <w:rFonts w:ascii="Arial" w:hAnsi="Arial" w:cs="Arial"/>
-                          </w:rPr>
-                          <w:t xml:space="preserve"> </w:t>
-                        </w:r>
-                        <w:proofErr w:type="spellStart"/>
-                        <w:r>
-                          <w:rPr>
-                            <w:rFonts w:ascii="Arial" w:hAnsi="Arial" w:cs="Arial"/>
-                          </w:rPr>
-                          <w:t>XX</w:t>
-                        </w:r>
-                        <w:proofErr w:type="spellEnd"/>
-                        <w:r>
-                          <w:rPr>
-                            <w:rFonts w:ascii="Arial" w:hAnsi="Arial" w:cs="Arial"/>
-                          </w:rPr>
-                          <w:t xml:space="preserve"> </w:t>
-                        </w:r>
-                        <w:proofErr w:type="spellStart"/>
-                        <w:r>
-                          <w:rPr>
-                            <w:rFonts w:ascii="Arial" w:hAnsi="Arial" w:cs="Arial"/>
-                          </w:rPr>
-                          <w:t>XX</w:t>
-                        </w:r>
-                        <w:proofErr w:type="spellEnd"/>
-                        <w:r>
-                          <w:rPr>
-                            <w:rFonts w:ascii="Arial" w:hAnsi="Arial" w:cs="Arial"/>
-                          </w:rPr>
-                          <w:t> XX</w:t>
+                          <w:t>XX XX XX XX XX</w:t>
                         </w:r>
                         <w:r>
                           <w:rPr>
@@ -723,49 +649,7 @@
                           <w:rPr>
                             <w:rFonts w:ascii="Arial" w:hAnsi="Arial" w:cs="Arial"/>
                           </w:rPr>
-                          <w:t xml:space="preserve"> XX </w:t>
-                        </w:r>
-                        <w:proofErr w:type="spellStart"/>
-                        <w:r>
-                          <w:rPr>
-                            <w:rFonts w:ascii="Arial" w:hAnsi="Arial" w:cs="Arial"/>
-                          </w:rPr>
-                          <w:t>XX</w:t>
-                        </w:r>
-                        <w:proofErr w:type="spellEnd"/>
-                        <w:r>
-                          <w:rPr>
-                            <w:rFonts w:ascii="Arial" w:hAnsi="Arial" w:cs="Arial"/>
-                          </w:rPr>
-                          <w:t xml:space="preserve"> </w:t>
-                        </w:r>
-                        <w:proofErr w:type="spellStart"/>
-                        <w:r>
-                          <w:rPr>
-                            <w:rFonts w:ascii="Arial" w:hAnsi="Arial" w:cs="Arial"/>
-                          </w:rPr>
-                          <w:t>XX</w:t>
-                        </w:r>
-                        <w:proofErr w:type="spellEnd"/>
-                        <w:r>
-                          <w:rPr>
-                            <w:rFonts w:ascii="Arial" w:hAnsi="Arial" w:cs="Arial"/>
-                          </w:rPr>
-                          <w:t xml:space="preserve"> </w:t>
-                        </w:r>
-                        <w:proofErr w:type="spellStart"/>
-                        <w:r>
-                          <w:rPr>
-                            <w:rFonts w:ascii="Arial" w:hAnsi="Arial" w:cs="Arial"/>
-                          </w:rPr>
-                          <w:t>XX</w:t>
-                        </w:r>
-                        <w:proofErr w:type="spellEnd"/>
-                        <w:r>
-                          <w:rPr>
-                            <w:rFonts w:ascii="Arial" w:hAnsi="Arial" w:cs="Arial"/>
-                          </w:rPr>
-                          <w:t> XX</w:t>
+                          <w:t xml:space="preserve"> XX XX XX XX XX</w:t>
                         </w:r>
                       </w:p>
                       <w:p>
@@ -4652,25 +4536,7 @@
           <w:sz w:val="20"/>
           <w:szCs w:val="20"/>
         </w:rPr>
-        <w:t xml:space="preserve">La présente attestation est applicable aux bâtiments d’habitation neufs, soumis </w:t>
-      </w:r>
-      <w:proofErr w:type="spellStart"/>
-      <w:r>
-        <w:rPr>
-          <w:rFonts w:ascii="Arial" w:hAnsi="Arial" w:cs="Arial"/>
-          <w:sz w:val="20"/>
-          <w:szCs w:val="20"/>
-        </w:rPr>
-        <w:t>à</w:t>
-      </w:r>
-      <w:proofErr w:type="spellEnd"/>
-      <w:r>
-        <w:rPr>
-          <w:rFonts w:ascii="Arial" w:hAnsi="Arial" w:cs="Arial"/>
-          <w:sz w:val="20"/>
-          <w:szCs w:val="20"/>
-        </w:rPr>
-        <w:t xml:space="preserve"> permis de construire, situés en France métropolitaine.</w:t>
+        <w:t>La présente attestation est applicable aux bâtiments d’habitation neufs, soumis à permis de construire, situés en France métropolitaine.</w:t>
       </w:r>
     </w:p>
     <w:p>
@@ -11750,20 +11616,8 @@
           <w:szCs w:val="22"/>
           <w:lang w:val="en-GB"/>
         </w:rPr>
-        <w:t xml:space="preserve">BET </w:t>
-      </w:r>
-      <w:proofErr w:type="gramStart"/>
-      <w:r>
-        <w:rPr>
-          <w:rFonts w:ascii="Arial" w:hAnsi="Arial" w:cs="Arial"/>
-          <w:b/>
-          <w:sz w:val="22"/>
-          <w:szCs w:val="22"/>
-          <w:lang w:val="en-GB"/>
-        </w:rPr>
-        <w:t>Structure :</w:t>
-      </w:r>
-      <w:proofErr w:type="gramEnd"/>
+        <w:t>BET Structure :</w:t>
+      </w:r>
     </w:p>
     <w:p>
       <w:pPr>
@@ -12100,32 +11954,8 @@
           <w:szCs w:val="22"/>
           <w:lang w:val="en-US"/>
         </w:rPr>
-        <w:t xml:space="preserve">BET </w:t>
-      </w:r>
-      <w:proofErr w:type="spellStart"/>
-      <w:proofErr w:type="gramStart"/>
-      <w:r>
-        <w:rPr>
-          <w:rFonts w:ascii="Arial" w:hAnsi="Arial" w:cs="Arial"/>
-          <w:b/>
-          <w:sz w:val="22"/>
-          <w:szCs w:val="22"/>
-          <w:lang w:val="en-US"/>
-        </w:rPr>
-        <w:t>Fluides</w:t>
-      </w:r>
-      <w:proofErr w:type="spellEnd"/>
-      <w:r>
-        <w:rPr>
-          <w:rFonts w:ascii="Arial" w:hAnsi="Arial" w:cs="Arial"/>
-          <w:b/>
-          <w:sz w:val="22"/>
-          <w:szCs w:val="22"/>
-          <w:lang w:val="en-US"/>
-        </w:rPr>
-        <w:t> :</w:t>
-      </w:r>
-      <w:proofErr w:type="gramEnd"/>
+        <w:t>BET Fluides :</w:t>
+      </w:r>
     </w:p>
     <w:p>
       <w:pPr>
@@ -12143,7 +11973,6 @@
           <w:lang w:val="en-US"/>
         </w:rPr>
       </w:pPr>
-      <w:proofErr w:type="gramStart"/>
       <w:r>
         <w:rPr>
           <w:rFonts w:ascii="Arial" w:hAnsi="Arial" w:cs="Arial"/>
@@ -12153,7 +11982,6 @@
         </w:rPr>
         <w:t>Nom :</w:t>
       </w:r>
-      <w:proofErr w:type="gramEnd"/>
       <w:r>
         <w:rPr>
           <w:rFonts w:ascii="Arial" w:hAnsi="Arial" w:cs="Arial"/>
@@ -12293,7 +12121,6 @@
           <w:lang w:val="en-US"/>
         </w:rPr>
       </w:pPr>
-      <w:proofErr w:type="gramStart"/>
       <w:r>
         <w:rPr>
           <w:rFonts w:ascii="Arial" w:hAnsi="Arial" w:cs="Arial"/>
@@ -12303,7 +12130,6 @@
         </w:rPr>
         <w:t>Mission :</w:t>
       </w:r>
-      <w:proofErr w:type="gramEnd"/>
       <w:r>
         <w:rPr>
           <w:rFonts w:ascii="Arial" w:hAnsi="Arial" w:cs="Arial"/>
@@ -12461,32 +12287,8 @@
           <w:szCs w:val="22"/>
           <w:lang w:val="en-US"/>
         </w:rPr>
-        <w:t xml:space="preserve">BET </w:t>
-      </w:r>
-      <w:proofErr w:type="spellStart"/>
-      <w:proofErr w:type="gramStart"/>
-      <w:r>
-        <w:rPr>
-          <w:rFonts w:ascii="Arial" w:hAnsi="Arial" w:cs="Arial"/>
-          <w:b/>
-          <w:sz w:val="22"/>
-          <w:szCs w:val="22"/>
-          <w:lang w:val="en-US"/>
-        </w:rPr>
-        <w:t>Thermique</w:t>
-      </w:r>
-      <w:proofErr w:type="spellEnd"/>
-      <w:r>
-        <w:rPr>
-          <w:rFonts w:ascii="Arial" w:hAnsi="Arial" w:cs="Arial"/>
-          <w:b/>
-          <w:sz w:val="22"/>
-          <w:szCs w:val="22"/>
-          <w:lang w:val="en-US"/>
-        </w:rPr>
-        <w:t> :</w:t>
-      </w:r>
-      <w:proofErr w:type="gramEnd"/>
+        <w:t>BET Thermique :</w:t>
+      </w:r>
     </w:p>
     <w:p>
       <w:pPr>
@@ -13618,25 +13420,7 @@
           <w:sz w:val="20"/>
           <w:szCs w:val="20"/>
         </w:rPr>
-        <w:t xml:space="preserve">Le contrôleur technique </w:t>
-      </w:r>
-      <w:proofErr w:type="spellStart"/>
-      <w:r>
-        <w:rPr>
-          <w:rFonts w:ascii="Arial" w:hAnsi="Arial" w:cs="Arial"/>
-          <w:sz w:val="20"/>
-          <w:szCs w:val="20"/>
-        </w:rPr>
-        <w:t>a-t-il</w:t>
-      </w:r>
-      <w:proofErr w:type="spellEnd"/>
-      <w:r>
-        <w:rPr>
-          <w:rFonts w:ascii="Arial" w:hAnsi="Arial" w:cs="Arial"/>
-          <w:sz w:val="20"/>
-          <w:szCs w:val="20"/>
-        </w:rPr>
-        <w:t xml:space="preserve"> eu la mission PH (isolation acoustique) : OUI</w:t>
+        <w:t>Le contrôleur technique a-t-il eu la mission PH (isolation acoustique) : OUI</w:t>
       </w:r>
       <w:r>
         <w:rPr>
@@ -13789,25 +13573,7 @@
           <w:sz w:val="20"/>
           <w:szCs w:val="20"/>
         </w:rPr>
-        <w:t xml:space="preserve"> </w:t>
-      </w:r>
-      <w:proofErr w:type="gramStart"/>
-      <w:r>
-        <w:rPr>
-          <w:rFonts w:ascii="Arial" w:hAnsi="Arial" w:cs="Arial"/>
-          <w:sz w:val="20"/>
-          <w:szCs w:val="20"/>
-        </w:rPr>
-        <w:t>sans</w:t>
-      </w:r>
-      <w:proofErr w:type="gramEnd"/>
-      <w:r>
-        <w:rPr>
-          <w:rFonts w:ascii="Arial" w:hAnsi="Arial" w:cs="Arial"/>
-          <w:sz w:val="20"/>
-          <w:szCs w:val="20"/>
-        </w:rPr>
-        <w:t xml:space="preserve"> essais acoustiques après travaux</w:t>
+        <w:t xml:space="preserve"> sans essais acoustiques après travaux</w:t>
       </w:r>
     </w:p>
     <w:p>
@@ -13866,25 +13632,7 @@
           <w:sz w:val="20"/>
           <w:szCs w:val="20"/>
         </w:rPr>
-        <w:t xml:space="preserve"> </w:t>
-      </w:r>
-      <w:proofErr w:type="gramStart"/>
-      <w:r>
-        <w:rPr>
-          <w:rFonts w:ascii="Arial" w:hAnsi="Arial" w:cs="Arial"/>
-          <w:sz w:val="20"/>
-          <w:szCs w:val="20"/>
-        </w:rPr>
-        <w:t>avec</w:t>
-      </w:r>
-      <w:proofErr w:type="gramEnd"/>
-      <w:r>
-        <w:rPr>
-          <w:rFonts w:ascii="Arial" w:hAnsi="Arial" w:cs="Arial"/>
-          <w:sz w:val="20"/>
-          <w:szCs w:val="20"/>
-        </w:rPr>
-        <w:t xml:space="preserve"> essais acoustiques après travaux</w:t>
+        <w:t xml:space="preserve"> avec essais acoustiques après travaux</w:t>
       </w:r>
     </w:p>
     <w:p>
@@ -13963,25 +13711,7 @@
           <w:sz w:val="20"/>
           <w:szCs w:val="20"/>
         </w:rPr>
-        <w:t xml:space="preserve"> </w:t>
-      </w:r>
-      <w:proofErr w:type="gramStart"/>
-      <w:r>
-        <w:rPr>
-          <w:rFonts w:ascii="Arial" w:hAnsi="Arial" w:cs="Arial"/>
-          <w:sz w:val="20"/>
-          <w:szCs w:val="20"/>
-        </w:rPr>
-        <w:t>essais</w:t>
-      </w:r>
-      <w:proofErr w:type="gramEnd"/>
-      <w:r>
-        <w:rPr>
-          <w:rFonts w:ascii="Arial" w:hAnsi="Arial" w:cs="Arial"/>
-          <w:sz w:val="20"/>
-          <w:szCs w:val="20"/>
-        </w:rPr>
-        <w:t xml:space="preserve"> indépendants des exigences de l’arrêté relatif à la présente attestation</w:t>
+        <w:t xml:space="preserve"> essais indépendants des exigences de l’arrêté relatif à la présente attestation</w:t>
       </w:r>
     </w:p>
     <w:p>
@@ -14041,25 +13771,7 @@
           <w:sz w:val="20"/>
           <w:szCs w:val="20"/>
         </w:rPr>
-        <w:t xml:space="preserve"> </w:t>
-      </w:r>
-      <w:proofErr w:type="gramStart"/>
-      <w:r>
-        <w:rPr>
-          <w:rFonts w:ascii="Arial" w:hAnsi="Arial" w:cs="Arial"/>
-          <w:sz w:val="20"/>
-          <w:szCs w:val="20"/>
-        </w:rPr>
-        <w:t>essais</w:t>
-      </w:r>
-      <w:proofErr w:type="gramEnd"/>
-      <w:r>
-        <w:rPr>
-          <w:rFonts w:ascii="Arial" w:hAnsi="Arial" w:cs="Arial"/>
-          <w:sz w:val="20"/>
-          <w:szCs w:val="20"/>
-        </w:rPr>
-        <w:t xml:space="preserve"> effectués dans le cadre des exigences de l’arrêté relatif à la présente attestation</w:t>
+        <w:t xml:space="preserve"> essais effectués dans le cadre des exigences de l’arrêté relatif à la présente attestation</w:t>
       </w:r>
     </w:p>
     <w:p>
@@ -14986,21 +14698,12 @@
           <w:szCs w:val="20"/>
         </w:rPr>
       </w:pPr>
-      <w:proofErr w:type="gramStart"/>
-      <w:r>
-        <w:rPr>
-          <w:rFonts w:ascii="Arial" w:hAnsi="Arial" w:cs="Arial"/>
-          <w:szCs w:val="20"/>
-        </w:rPr>
-        <w:t>de</w:t>
-      </w:r>
-      <w:proofErr w:type="gramEnd"/>
-      <w:r>
-        <w:rPr>
-          <w:rFonts w:ascii="Arial" w:hAnsi="Arial" w:cs="Arial"/>
-          <w:szCs w:val="20"/>
-        </w:rPr>
-        <w:t xml:space="preserve"> la société :</w:t>
+      <w:r>
+        <w:rPr>
+          <w:rFonts w:ascii="Arial" w:hAnsi="Arial" w:cs="Arial"/>
+          <w:szCs w:val="20"/>
+        </w:rPr>
+        <w:t>de la société :</w:t>
       </w:r>
       <w:r>
         <w:rPr>
@@ -15146,19 +14849,11 @@
           <w:sz w:val="20"/>
         </w:rPr>
       </w:pPr>
-      <w:proofErr w:type="gramStart"/>
       <w:r>
         <w:rPr>
           <w:sz w:val="20"/>
         </w:rPr>
-        <w:t>agissant</w:t>
-      </w:r>
-      <w:proofErr w:type="gramEnd"/>
-      <w:r>
-        <w:rPr>
-          <w:sz w:val="20"/>
-        </w:rPr>
-        <w:t xml:space="preserve"> en qualité de :</w:t>
+        <w:t>agissant en qualité de :</w:t>
       </w:r>
     </w:p>
     <w:p>
@@ -15221,14 +14916,12 @@
           <w:sz w:val="20"/>
         </w:rPr>
       </w:pPr>
-      <w:proofErr w:type="gramStart"/>
       <w:r>
         <w:rPr>
           <w:sz w:val="20"/>
         </w:rPr>
         <w:t>ou</w:t>
       </w:r>
-      <w:proofErr w:type="gramEnd"/>
     </w:p>
     <w:p>
       <w:pPr>
@@ -15491,23 +15184,13 @@
           <w:szCs w:val="20"/>
         </w:rPr>
       </w:pPr>
-      <w:proofErr w:type="gramStart"/>
       <w:r>
         <w:rPr>
           <w:rFonts w:ascii="Arial" w:hAnsi="Arial" w:cs="Arial"/>
           <w:sz w:val="20"/>
           <w:szCs w:val="20"/>
         </w:rPr>
-        <w:t>missionné</w:t>
-      </w:r>
-      <w:proofErr w:type="gramEnd"/>
-      <w:r>
-        <w:rPr>
-          <w:rFonts w:ascii="Arial" w:hAnsi="Arial" w:cs="Arial"/>
-          <w:sz w:val="20"/>
-          <w:szCs w:val="20"/>
-        </w:rPr>
-        <w:t xml:space="preserve"> par le maître d’ouvrage et justifiant auprès de celui-ci de compétences en acoustique du bâtiment,</w:t>
+        <w:t>missionné par le maître d’ouvrage et justifiant auprès de celui-ci de compétences en acoustique du bâtiment,</w:t>
       </w:r>
     </w:p>
     <w:p>
@@ -15521,23 +15204,13 @@
           <w:szCs w:val="20"/>
         </w:rPr>
       </w:pPr>
-      <w:proofErr w:type="gramStart"/>
       <w:r>
         <w:rPr>
           <w:rFonts w:ascii="Arial" w:hAnsi="Arial" w:cs="Arial"/>
           <w:sz w:val="20"/>
           <w:szCs w:val="20"/>
         </w:rPr>
-        <w:t>atteste</w:t>
-      </w:r>
-      <w:proofErr w:type="gramEnd"/>
-      <w:r>
-        <w:rPr>
-          <w:rFonts w:ascii="Arial" w:hAnsi="Arial" w:cs="Arial"/>
-          <w:sz w:val="20"/>
-          <w:szCs w:val="20"/>
-        </w:rPr>
-        <w:t xml:space="preserve"> que :</w:t>
+        <w:t>atteste que :</w:t>
       </w:r>
     </w:p>
     <w:p>
@@ -15564,59 +15237,29 @@
           <w:szCs w:val="20"/>
         </w:rPr>
       </w:pPr>
-      <w:proofErr w:type="gramStart"/>
       <w:r>
         <w:rPr>
           <w:rFonts w:ascii="Arial" w:hAnsi="Arial" w:cs="Arial"/>
           <w:sz w:val="20"/>
           <w:szCs w:val="20"/>
         </w:rPr>
-        <w:t>pour</w:t>
-      </w:r>
-      <w:proofErr w:type="gramEnd"/>
+        <w:t>pour l’opération identifi</w:t>
+      </w:r>
       <w:r>
         <w:rPr>
           <w:rFonts w:ascii="Arial" w:hAnsi="Arial" w:cs="Arial"/>
           <w:sz w:val="20"/>
           <w:szCs w:val="20"/>
         </w:rPr>
-        <w:t xml:space="preserve"> l’opération </w:t>
-      </w:r>
-      <w:proofErr w:type="spellStart"/>
+        <w:t xml:space="preserve"> </w:t>
+      </w:r>
       <w:r>
         <w:rPr>
           <w:rFonts w:ascii="Arial" w:hAnsi="Arial" w:cs="Arial"/>
           <w:sz w:val="20"/>
           <w:szCs w:val="20"/>
         </w:rPr>
-        <w:t>identifi</w:t>
-      </w:r>
-      <w:proofErr w:type="spellEnd"/>
-      <w:r>
-        <w:rPr>
-          <w:rFonts w:ascii="Arial" w:hAnsi="Arial" w:cs="Arial"/>
-          <w:sz w:val="20"/>
-          <w:szCs w:val="20"/>
-        </w:rPr>
-        <w:t xml:space="preserve"> </w:t>
-      </w:r>
-      <w:proofErr w:type="spellStart"/>
-      <w:r>
-        <w:rPr>
-          <w:rFonts w:ascii="Arial" w:hAnsi="Arial" w:cs="Arial"/>
-          <w:sz w:val="20"/>
-          <w:szCs w:val="20"/>
-        </w:rPr>
-        <w:t>ée</w:t>
-      </w:r>
-      <w:proofErr w:type="spellEnd"/>
-      <w:r>
-        <w:rPr>
-          <w:rFonts w:ascii="Arial" w:hAnsi="Arial" w:cs="Arial"/>
-          <w:sz w:val="20"/>
-          <w:szCs w:val="20"/>
-        </w:rPr>
-        <w:t xml:space="preserve"> ci-dessus, la qualité acoustique a été prise en compte au niveau des études et du suivi de chantier et les mesures acoustiques</w:t>
+        <w:t>ée ci-dessus, la qualité acoustique a été prise en compte au niveau des études et du suivi de chantier et les mesures acoustiques</w:t>
       </w:r>
       <w:r>
         <w:rPr>
@@ -15660,23 +15303,13 @@
           <w:szCs w:val="20"/>
         </w:rPr>
       </w:pPr>
-      <w:proofErr w:type="gramStart"/>
       <w:r>
         <w:rPr>
           <w:rFonts w:ascii="Arial" w:hAnsi="Arial" w:cs="Arial"/>
           <w:sz w:val="20"/>
           <w:szCs w:val="20"/>
         </w:rPr>
-        <w:t>les</w:t>
-      </w:r>
-      <w:proofErr w:type="gramEnd"/>
-      <w:r>
-        <w:rPr>
-          <w:rFonts w:ascii="Arial" w:hAnsi="Arial" w:cs="Arial"/>
-          <w:sz w:val="20"/>
-          <w:szCs w:val="20"/>
-        </w:rPr>
-        <w:t xml:space="preserve"> constats</w:t>
+        <w:t>les constats</w:t>
       </w:r>
       <w:r>
         <w:rPr>
@@ -15750,25 +15383,7 @@
           <w:sz w:val="20"/>
           <w:szCs w:val="20"/>
         </w:rPr>
-        <w:t> </w:t>
-      </w:r>
-      <w:proofErr w:type="gramStart"/>
-      <w:r>
-        <w:rPr>
-          <w:rFonts w:ascii="Arial" w:hAnsi="Arial" w:cs="Arial"/>
-          <w:sz w:val="20"/>
-          <w:szCs w:val="20"/>
-        </w:rPr>
-        <w:t>n’ont</w:t>
-      </w:r>
-      <w:proofErr w:type="gramEnd"/>
-      <w:r>
-        <w:rPr>
-          <w:rFonts w:ascii="Arial" w:hAnsi="Arial" w:cs="Arial"/>
-          <w:sz w:val="20"/>
-          <w:szCs w:val="20"/>
-        </w:rPr>
-        <w:t xml:space="preserve"> pas mis en évidence d’irrégularité dans la prise en compte de la réglementation acoustique</w:t>
+        <w:t> n’ont pas mis en évidence d’irrégularité dans la prise en compte de la réglementation acoustique</w:t>
       </w:r>
       <w:r>
         <w:rPr>
@@ -15834,25 +15449,7 @@
           <w:sz w:val="20"/>
           <w:szCs w:val="20"/>
         </w:rPr>
-        <w:t> </w:t>
-      </w:r>
-      <w:proofErr w:type="gramStart"/>
-      <w:r>
-        <w:rPr>
-          <w:rFonts w:ascii="Arial" w:hAnsi="Arial" w:cs="Arial"/>
-          <w:sz w:val="20"/>
-          <w:szCs w:val="20"/>
-        </w:rPr>
-        <w:t>laissent</w:t>
-      </w:r>
-      <w:proofErr w:type="gramEnd"/>
-      <w:r>
-        <w:rPr>
-          <w:rFonts w:ascii="Arial" w:hAnsi="Arial" w:cs="Arial"/>
-          <w:sz w:val="20"/>
-          <w:szCs w:val="20"/>
-        </w:rPr>
-        <w:t xml:space="preserve"> apparaître des irrégularités dans la prise en compte de la réglementation acoustique.</w:t>
+        <w:t> laissent apparaître des irrégularités dans la prise en compte de la réglementation acoustique.</w:t>
       </w:r>
     </w:p>
     <w:p>
@@ -16216,35 +15813,16 @@
           <w:sz w:val="20"/>
           <w:szCs w:val="20"/>
         </w:rPr>
-        <w:t xml:space="preserve"> pour un nombre de mesures </w:t>
-      </w:r>
-      <w:proofErr w:type="gramStart"/>
+        <w:t xml:space="preserve"> pour un nombre de mesures obligatoires</w:t>
+      </w:r>
       <w:r>
         <w:rPr>
           <w:rFonts w:ascii="Arial" w:hAnsi="Arial" w:cs="Arial"/>
           <w:sz w:val="20"/>
           <w:szCs w:val="20"/>
-        </w:rPr>
-        <w:t>obligatoires</w:t>
-      </w:r>
-      <w:r>
-        <w:rPr>
-          <w:rFonts w:ascii="Arial" w:hAnsi="Arial" w:cs="Arial"/>
-          <w:sz w:val="20"/>
-          <w:szCs w:val="20"/>
           <w:vertAlign w:val="superscript"/>
         </w:rPr>
-        <w:t>(</w:t>
-      </w:r>
-      <w:proofErr w:type="gramEnd"/>
-      <w:r>
-        <w:rPr>
-          <w:rFonts w:ascii="Arial" w:hAnsi="Arial" w:cs="Arial"/>
-          <w:sz w:val="20"/>
-          <w:szCs w:val="20"/>
-          <w:vertAlign w:val="superscript"/>
-        </w:rPr>
-        <w:t>4)</w:t>
+        <w:t>(4)</w:t>
       </w:r>
       <w:r>
         <w:rPr>
@@ -17091,7 +16669,6 @@
           <w:szCs w:val="18"/>
         </w:rPr>
       </w:pPr>
-      <w:proofErr w:type="gramStart"/>
       <w:r>
         <w:rPr>
           <w:rFonts w:ascii="Arial" w:hAnsi="Arial" w:cs="Arial"/>
@@ -17100,18 +16677,7 @@
           <w:sz w:val="18"/>
           <w:szCs w:val="18"/>
         </w:rPr>
-        <w:t>articles</w:t>
-      </w:r>
-      <w:proofErr w:type="gramEnd"/>
-      <w:r>
-        <w:rPr>
-          <w:rFonts w:ascii="Arial" w:hAnsi="Arial" w:cs="Arial"/>
-          <w:i/>
-          <w:iCs/>
-          <w:sz w:val="18"/>
-          <w:szCs w:val="18"/>
-        </w:rPr>
-        <w:t xml:space="preserve"> L. 111-11, R. 111-1-1, R. 111-4 et R. 111-4-1 du code de la construction et de l’habitation ;</w:t>
+        <w:t>articles L. 111-11, R. 111-1-1, R. 111-4 et R. 111-4-1 du code de la construction et de l’habitation ;</w:t>
       </w:r>
     </w:p>
     <w:p>
@@ -17140,7 +16706,6 @@
           <w:szCs w:val="18"/>
         </w:rPr>
       </w:pPr>
-      <w:proofErr w:type="gramStart"/>
       <w:r>
         <w:rPr>
           <w:rFonts w:ascii="Arial" w:hAnsi="Arial" w:cs="Arial"/>
@@ -17149,18 +16714,7 @@
           <w:sz w:val="18"/>
           <w:szCs w:val="18"/>
         </w:rPr>
-        <w:t>arrêtés</w:t>
-      </w:r>
-      <w:proofErr w:type="gramEnd"/>
-      <w:r>
-        <w:rPr>
-          <w:rFonts w:ascii="Arial" w:hAnsi="Arial" w:cs="Arial"/>
-          <w:i/>
-          <w:iCs/>
-          <w:sz w:val="18"/>
-          <w:szCs w:val="18"/>
-        </w:rPr>
-        <w:t xml:space="preserve"> du 30 juin 1999 relatifs aux caractéristiques acoustiques des bâtiments d’habitation et aux modalités d’application de la réglementation ;</w:t>
+        <w:t>arrêtés du 30 juin 1999 relatifs aux caractéristiques acoustiques des bâtiments d’habitation et aux modalités d’application de la réglementation ;</w:t>
       </w:r>
     </w:p>
     <w:p>
@@ -17189,7 +16743,6 @@
           <w:szCs w:val="18"/>
         </w:rPr>
       </w:pPr>
-      <w:proofErr w:type="gramStart"/>
       <w:r>
         <w:rPr>
           <w:rFonts w:ascii="Arial" w:hAnsi="Arial" w:cs="Arial"/>
@@ -17198,18 +16751,7 @@
           <w:sz w:val="18"/>
           <w:szCs w:val="18"/>
         </w:rPr>
-        <w:t>arrêté</w:t>
-      </w:r>
-      <w:proofErr w:type="gramEnd"/>
-      <w:r>
-        <w:rPr>
-          <w:rFonts w:ascii="Arial" w:hAnsi="Arial" w:cs="Arial"/>
-          <w:i/>
-          <w:iCs/>
-          <w:sz w:val="18"/>
-          <w:szCs w:val="18"/>
-        </w:rPr>
-        <w:t xml:space="preserve"> du 30 mai 1996 (modifié par l’arrêté du 23 juillet 2013 pour les demandes de permis de construire déposées à compter du 01 janvier 2014) relatif aux modalités de classement des infrastructures de transports terrestres et à l’isolement acoustique des bâtiments d’habitation dans les secteurs affectés par le bruit.</w:t>
+        <w:t>arrêté du 30 mai 1996 (modifié par l’arrêté du 23 juillet 2013 pour les demandes de permis de construire déposées à compter du 01 janvier 2014) relatif aux modalités de classement des infrastructures de transports terrestres et à l’isolement acoustique des bâtiments d’habitation dans les secteurs affectés par le bruit.</w:t>
       </w:r>
     </w:p>
     <w:p>
@@ -20169,25 +19711,7 @@
                 <w:sz w:val="18"/>
                 <w:szCs w:val="18"/>
               </w:rPr>
-              <w:t>(</w:t>
-            </w:r>
-            <w:proofErr w:type="gramStart"/>
-            <w:r>
-              <w:rPr>
-                <w:rFonts w:ascii="Arial" w:hAnsi="Arial" w:cs="Arial"/>
-                <w:sz w:val="18"/>
-                <w:szCs w:val="18"/>
-              </w:rPr>
-              <w:t>hors</w:t>
-            </w:r>
-            <w:proofErr w:type="gramEnd"/>
-            <w:r>
-              <w:rPr>
-                <w:rFonts w:ascii="Arial" w:hAnsi="Arial" w:cs="Arial"/>
-                <w:sz w:val="18"/>
-                <w:szCs w:val="18"/>
-              </w:rPr>
-              <w:t xml:space="preserve"> VMC)</w:t>
+              <w:t>(hors VMC)</w:t>
             </w:r>
           </w:p>
         </w:tc>
@@ -21181,21 +20705,7 @@
               <w:rPr>
                 <w:rFonts w:ascii="Arial" w:hAnsi="Arial" w:cs="Arial"/>
               </w:rPr>
-              <w:t>er la réponse dans la colonne</w:t>
-            </w:r>
-            <w:proofErr w:type="gramStart"/>
-            <w:r>
-              <w:rPr>
-                <w:rFonts w:ascii="Arial" w:hAnsi="Arial" w:cs="Arial"/>
-              </w:rPr>
-              <w:t xml:space="preserve"> «Oui</w:t>
-            </w:r>
-            <w:proofErr w:type="gramEnd"/>
-            <w:r>
-              <w:rPr>
-                <w:rFonts w:ascii="Arial" w:hAnsi="Arial" w:cs="Arial"/>
-              </w:rPr>
-              <w:t>» ou la colonne «</w:t>
+              <w:t>er la réponse dans la colonne «Oui» ou la colonne «</w:t>
             </w:r>
             <w:r>
               <w:rPr>
@@ -21658,27 +21168,7 @@
                 <w:sz w:val="18"/>
                 <w:szCs w:val="18"/>
               </w:rPr>
-              <w:t>(</w:t>
-            </w:r>
-            <w:proofErr w:type="gramStart"/>
-            <w:r>
-              <w:rPr>
-                <w:rFonts w:ascii="Arial" w:hAnsi="Arial" w:cs="Arial"/>
-                <w:color w:val="auto"/>
-                <w:sz w:val="18"/>
-                <w:szCs w:val="18"/>
-              </w:rPr>
-              <w:t>hors</w:t>
-            </w:r>
-            <w:proofErr w:type="gramEnd"/>
-            <w:r>
-              <w:rPr>
-                <w:rFonts w:ascii="Arial" w:hAnsi="Arial" w:cs="Arial"/>
-                <w:color w:val="auto"/>
-                <w:sz w:val="18"/>
-                <w:szCs w:val="18"/>
-              </w:rPr>
-              <w:t xml:space="preserve"> ventilation mécanique)</w:t>
+              <w:t>(hors ventilation mécanique)</w:t>
             </w:r>
           </w:p>
         </w:tc>
@@ -21925,21 +21415,7 @@
               <w:rPr>
                 <w:rFonts w:ascii="Arial" w:hAnsi="Arial" w:cs="Arial"/>
               </w:rPr>
-              <w:t xml:space="preserve">La détermination et/ou la vérification des grandeurs acoustiques (isolement, bruit de choc, bruit d'équipement, </w:t>
-            </w:r>
-            <w:proofErr w:type="spellStart"/>
-            <w:r>
-              <w:rPr>
-                <w:rFonts w:ascii="Arial" w:hAnsi="Arial" w:cs="Arial"/>
-              </w:rPr>
-              <w:t>etc</w:t>
-            </w:r>
-            <w:proofErr w:type="spellEnd"/>
-            <w:r>
-              <w:rPr>
-                <w:rFonts w:ascii="Arial" w:hAnsi="Arial" w:cs="Arial"/>
-              </w:rPr>
-              <w:t>) a été spécifiquement prise en compte dans le cadre des règles de l'art, d'une étude, une certification ou un contrôle technique.</w:t>
+              <w:t>La détermination et/ou la vérification des grandeurs acoustiques (isolement, bruit de choc, bruit d'équipement, etc) a été spécifiquement prise en compte dans le cadre des règles de l'art, d'une étude, une certification ou un contrôle technique.</w:t>
             </w:r>
           </w:p>
         </w:tc>
@@ -22221,16 +21697,8 @@
               <w:rPr>
                 <w:rFonts w:ascii="Arial" w:hAnsi="Arial" w:cs="Arial"/>
               </w:rPr>
-              <w:t xml:space="preserve"> M. </w:t>
-            </w:r>
-            <w:proofErr w:type="spellStart"/>
-            <w:r>
-              <w:rPr>
-                <w:rFonts w:ascii="Arial" w:hAnsi="Arial" w:cs="Arial"/>
-              </w:rPr>
-              <w:t>Oe</w:t>
-            </w:r>
-            <w:proofErr w:type="spellEnd"/>
+              <w:t xml:space="preserve"> M. Oe</w:t>
+            </w:r>
           </w:p>
           <w:p>
             <w:pPr>
@@ -22268,16 +21736,8 @@
               <w:rPr>
                 <w:rFonts w:ascii="Arial" w:hAnsi="Arial" w:cs="Arial"/>
               </w:rPr>
-              <w:t xml:space="preserve"> </w:t>
-            </w:r>
-            <w:proofErr w:type="spellStart"/>
-            <w:r>
-              <w:rPr>
-                <w:rFonts w:ascii="Arial" w:hAnsi="Arial" w:cs="Arial"/>
-              </w:rPr>
-              <w:t>M.Ou</w:t>
-            </w:r>
-            <w:proofErr w:type="spellEnd"/>
+              <w:t xml:space="preserve"> M.Ou</w:t>
+            </w:r>
             <w:r>
               <w:rPr>
                 <w:rFonts w:ascii="Arial" w:hAnsi="Arial" w:cs="Arial"/>
@@ -22760,16 +22220,8 @@
               <w:rPr>
                 <w:rFonts w:ascii="Arial" w:hAnsi="Arial" w:cs="Arial"/>
               </w:rPr>
-              <w:t xml:space="preserve"> M. </w:t>
-            </w:r>
-            <w:proofErr w:type="spellStart"/>
-            <w:r>
-              <w:rPr>
-                <w:rFonts w:ascii="Arial" w:hAnsi="Arial" w:cs="Arial"/>
-              </w:rPr>
-              <w:t>Oe</w:t>
-            </w:r>
-            <w:proofErr w:type="spellEnd"/>
+              <w:t xml:space="preserve"> M. Oe</w:t>
+            </w:r>
           </w:p>
           <w:p>
             <w:pPr>
@@ -22808,16 +22260,8 @@
               <w:rPr>
                 <w:rFonts w:ascii="Arial" w:hAnsi="Arial" w:cs="Arial"/>
               </w:rPr>
-              <w:t xml:space="preserve"> </w:t>
-            </w:r>
-            <w:proofErr w:type="spellStart"/>
-            <w:r>
-              <w:rPr>
-                <w:rFonts w:ascii="Arial" w:hAnsi="Arial" w:cs="Arial"/>
-              </w:rPr>
-              <w:t>M.Ou</w:t>
-            </w:r>
-            <w:proofErr w:type="spellEnd"/>
+              <w:t xml:space="preserve"> M.Ou</w:t>
+            </w:r>
             <w:r>
               <w:rPr>
                 <w:rFonts w:ascii="Arial" w:hAnsi="Arial" w:cs="Arial"/>
@@ -23300,16 +22744,8 @@
               <w:rPr>
                 <w:rFonts w:ascii="Arial" w:hAnsi="Arial" w:cs="Arial"/>
               </w:rPr>
-              <w:t xml:space="preserve"> M. </w:t>
-            </w:r>
-            <w:proofErr w:type="spellStart"/>
-            <w:r>
-              <w:rPr>
-                <w:rFonts w:ascii="Arial" w:hAnsi="Arial" w:cs="Arial"/>
-              </w:rPr>
-              <w:t>Oe</w:t>
-            </w:r>
-            <w:proofErr w:type="spellEnd"/>
+              <w:t xml:space="preserve"> M. Oe</w:t>
+            </w:r>
           </w:p>
           <w:p>
             <w:pPr>
@@ -23347,16 +22783,8 @@
               <w:rPr>
                 <w:rFonts w:ascii="Arial" w:hAnsi="Arial" w:cs="Arial"/>
               </w:rPr>
-              <w:t xml:space="preserve"> </w:t>
-            </w:r>
-            <w:proofErr w:type="spellStart"/>
-            <w:r>
-              <w:rPr>
-                <w:rFonts w:ascii="Arial" w:hAnsi="Arial" w:cs="Arial"/>
-              </w:rPr>
-              <w:t>M.Ou</w:t>
-            </w:r>
-            <w:proofErr w:type="spellEnd"/>
+              <w:t xml:space="preserve"> M.Ou</w:t>
+            </w:r>
             <w:r>
               <w:rPr>
                 <w:rFonts w:ascii="Arial" w:hAnsi="Arial" w:cs="Arial"/>
@@ -23839,16 +23267,8 @@
               <w:rPr>
                 <w:rFonts w:ascii="Arial" w:hAnsi="Arial" w:cs="Arial"/>
               </w:rPr>
-              <w:t xml:space="preserve"> M. </w:t>
-            </w:r>
-            <w:proofErr w:type="spellStart"/>
-            <w:r>
-              <w:rPr>
-                <w:rFonts w:ascii="Arial" w:hAnsi="Arial" w:cs="Arial"/>
-              </w:rPr>
-              <w:t>Oe</w:t>
-            </w:r>
-            <w:proofErr w:type="spellEnd"/>
+              <w:t xml:space="preserve"> M. Oe</w:t>
+            </w:r>
           </w:p>
           <w:p>
             <w:pPr>
@@ -23887,16 +23307,8 @@
               <w:rPr>
                 <w:rFonts w:ascii="Arial" w:hAnsi="Arial" w:cs="Arial"/>
               </w:rPr>
-              <w:t xml:space="preserve"> </w:t>
-            </w:r>
-            <w:proofErr w:type="spellStart"/>
-            <w:r>
-              <w:rPr>
-                <w:rFonts w:ascii="Arial" w:hAnsi="Arial" w:cs="Arial"/>
-              </w:rPr>
-              <w:t>M.Ou</w:t>
-            </w:r>
-            <w:proofErr w:type="spellEnd"/>
+              <w:t xml:space="preserve"> M.Ou</w:t>
+            </w:r>
             <w:r>
               <w:rPr>
                 <w:rFonts w:ascii="Arial" w:hAnsi="Arial" w:cs="Arial"/>
@@ -24379,16 +23791,8 @@
               <w:rPr>
                 <w:rFonts w:ascii="Arial" w:hAnsi="Arial" w:cs="Arial"/>
               </w:rPr>
-              <w:t xml:space="preserve"> M. </w:t>
-            </w:r>
-            <w:proofErr w:type="spellStart"/>
-            <w:r>
-              <w:rPr>
-                <w:rFonts w:ascii="Arial" w:hAnsi="Arial" w:cs="Arial"/>
-              </w:rPr>
-              <w:t>Oe</w:t>
-            </w:r>
-            <w:proofErr w:type="spellEnd"/>
+              <w:t xml:space="preserve"> M. Oe</w:t>
+            </w:r>
           </w:p>
           <w:p>
             <w:pPr>
@@ -24426,16 +23830,8 @@
               <w:rPr>
                 <w:rFonts w:ascii="Arial" w:hAnsi="Arial" w:cs="Arial"/>
               </w:rPr>
-              <w:t xml:space="preserve"> </w:t>
-            </w:r>
-            <w:proofErr w:type="spellStart"/>
-            <w:r>
-              <w:rPr>
-                <w:rFonts w:ascii="Arial" w:hAnsi="Arial" w:cs="Arial"/>
-              </w:rPr>
-              <w:t>M.Ou</w:t>
-            </w:r>
-            <w:proofErr w:type="spellEnd"/>
+              <w:t xml:space="preserve"> M.Ou</w:t>
+            </w:r>
             <w:r>
               <w:rPr>
                 <w:rFonts w:ascii="Arial" w:hAnsi="Arial" w:cs="Arial"/>
@@ -24918,16 +24314,8 @@
               <w:rPr>
                 <w:rFonts w:ascii="Arial" w:hAnsi="Arial" w:cs="Arial"/>
               </w:rPr>
-              <w:t xml:space="preserve"> M. </w:t>
-            </w:r>
-            <w:proofErr w:type="spellStart"/>
-            <w:r>
-              <w:rPr>
-                <w:rFonts w:ascii="Arial" w:hAnsi="Arial" w:cs="Arial"/>
-              </w:rPr>
-              <w:t>Oe</w:t>
-            </w:r>
-            <w:proofErr w:type="spellEnd"/>
+              <w:t xml:space="preserve"> M. Oe</w:t>
+            </w:r>
           </w:p>
           <w:p>
             <w:pPr>
@@ -24966,16 +24354,8 @@
               <w:rPr>
                 <w:rFonts w:ascii="Arial" w:hAnsi="Arial" w:cs="Arial"/>
               </w:rPr>
-              <w:t xml:space="preserve"> </w:t>
-            </w:r>
-            <w:proofErr w:type="spellStart"/>
-            <w:r>
-              <w:rPr>
-                <w:rFonts w:ascii="Arial" w:hAnsi="Arial" w:cs="Arial"/>
-              </w:rPr>
-              <w:t>M.Ou</w:t>
-            </w:r>
-            <w:proofErr w:type="spellEnd"/>
+              <w:t xml:space="preserve"> M.Ou</w:t>
+            </w:r>
             <w:r>
               <w:rPr>
                 <w:rFonts w:ascii="Arial" w:hAnsi="Arial" w:cs="Arial"/>
@@ -25458,16 +24838,8 @@
               <w:rPr>
                 <w:rFonts w:ascii="Arial" w:hAnsi="Arial" w:cs="Arial"/>
               </w:rPr>
-              <w:t xml:space="preserve"> M. </w:t>
-            </w:r>
-            <w:proofErr w:type="spellStart"/>
-            <w:r>
-              <w:rPr>
-                <w:rFonts w:ascii="Arial" w:hAnsi="Arial" w:cs="Arial"/>
-              </w:rPr>
-              <w:t>Oe</w:t>
-            </w:r>
-            <w:proofErr w:type="spellEnd"/>
+              <w:t xml:space="preserve"> M. Oe</w:t>
+            </w:r>
           </w:p>
           <w:p>
             <w:pPr>
@@ -25505,16 +24877,8 @@
               <w:rPr>
                 <w:rFonts w:ascii="Arial" w:hAnsi="Arial" w:cs="Arial"/>
               </w:rPr>
-              <w:t xml:space="preserve"> </w:t>
-            </w:r>
-            <w:proofErr w:type="spellStart"/>
-            <w:r>
-              <w:rPr>
-                <w:rFonts w:ascii="Arial" w:hAnsi="Arial" w:cs="Arial"/>
-              </w:rPr>
-              <w:t>M.Ou</w:t>
-            </w:r>
-            <w:proofErr w:type="spellEnd"/>
+              <w:t xml:space="preserve"> M.Ou</w:t>
+            </w:r>
             <w:r>
               <w:rPr>
                 <w:rFonts w:ascii="Arial" w:hAnsi="Arial" w:cs="Arial"/>
@@ -25997,16 +25361,8 @@
               <w:rPr>
                 <w:rFonts w:ascii="Arial" w:hAnsi="Arial" w:cs="Arial"/>
               </w:rPr>
-              <w:t xml:space="preserve"> M. </w:t>
-            </w:r>
-            <w:proofErr w:type="spellStart"/>
-            <w:r>
-              <w:rPr>
-                <w:rFonts w:ascii="Arial" w:hAnsi="Arial" w:cs="Arial"/>
-              </w:rPr>
-              <w:t>Oe</w:t>
-            </w:r>
-            <w:proofErr w:type="spellEnd"/>
+              <w:t xml:space="preserve"> M. Oe</w:t>
+            </w:r>
           </w:p>
           <w:p>
             <w:pPr>
@@ -26045,16 +25401,8 @@
               <w:rPr>
                 <w:rFonts w:ascii="Arial" w:hAnsi="Arial" w:cs="Arial"/>
               </w:rPr>
-              <w:t xml:space="preserve"> </w:t>
-            </w:r>
-            <w:proofErr w:type="spellStart"/>
-            <w:r>
-              <w:rPr>
-                <w:rFonts w:ascii="Arial" w:hAnsi="Arial" w:cs="Arial"/>
-              </w:rPr>
-              <w:t>M.Ou</w:t>
-            </w:r>
-            <w:proofErr w:type="spellEnd"/>
+              <w:t xml:space="preserve"> M.Ou</w:t>
+            </w:r>
             <w:r>
               <w:rPr>
                 <w:rFonts w:ascii="Arial" w:hAnsi="Arial" w:cs="Arial"/>
@@ -26566,16 +25914,8 @@
               <w:rPr>
                 <w:rFonts w:ascii="Arial" w:hAnsi="Arial" w:cs="Arial"/>
               </w:rPr>
-              <w:t xml:space="preserve"> </w:t>
-            </w:r>
-            <w:proofErr w:type="spellStart"/>
-            <w:r>
-              <w:rPr>
-                <w:rFonts w:ascii="Arial" w:hAnsi="Arial" w:cs="Arial"/>
-              </w:rPr>
-              <w:t>M.Oe</w:t>
-            </w:r>
-            <w:proofErr w:type="spellEnd"/>
+              <w:t xml:space="preserve"> M.Oe</w:t>
+            </w:r>
             <w:r>
               <w:rPr>
                 <w:rFonts w:ascii="Arial" w:hAnsi="Arial" w:cs="Arial"/>
@@ -26609,23 +25949,7 @@
               <w:rPr>
                 <w:rFonts w:ascii="Arial" w:hAnsi="Arial" w:cs="Arial"/>
               </w:rPr>
-              <w:t xml:space="preserve"> </w:t>
-            </w:r>
-            <w:proofErr w:type="spellStart"/>
-            <w:proofErr w:type="gramStart"/>
-            <w:r>
-              <w:rPr>
-                <w:rFonts w:ascii="Arial" w:hAnsi="Arial" w:cs="Arial"/>
-              </w:rPr>
-              <w:t>M.Ou</w:t>
-            </w:r>
-            <w:proofErr w:type="spellEnd"/>
-            <w:proofErr w:type="gramEnd"/>
-            <w:r>
-              <w:rPr>
-                <w:rFonts w:ascii="Arial" w:hAnsi="Arial" w:cs="Arial"/>
-              </w:rPr>
-              <w:t xml:space="preserve"> </w:t>
+              <w:t xml:space="preserve"> M.Ou </w:t>
             </w:r>
           </w:p>
           <w:p>
@@ -27080,16 +26404,8 @@
               <w:rPr>
                 <w:rFonts w:ascii="Arial" w:hAnsi="Arial" w:cs="Arial"/>
               </w:rPr>
-              <w:t xml:space="preserve"> </w:t>
-            </w:r>
-            <w:proofErr w:type="spellStart"/>
-            <w:r>
-              <w:rPr>
-                <w:rFonts w:ascii="Arial" w:hAnsi="Arial" w:cs="Arial"/>
-              </w:rPr>
-              <w:t>M.Oe</w:t>
-            </w:r>
-            <w:proofErr w:type="spellEnd"/>
+              <w:t xml:space="preserve"> M.Oe</w:t>
+            </w:r>
             <w:r>
               <w:rPr>
                 <w:rFonts w:ascii="Arial" w:hAnsi="Arial" w:cs="Arial"/>
@@ -27123,23 +26439,7 @@
               <w:rPr>
                 <w:rFonts w:ascii="Arial" w:hAnsi="Arial" w:cs="Arial"/>
               </w:rPr>
-              <w:t xml:space="preserve"> </w:t>
-            </w:r>
-            <w:proofErr w:type="spellStart"/>
-            <w:proofErr w:type="gramStart"/>
-            <w:r>
-              <w:rPr>
-                <w:rFonts w:ascii="Arial" w:hAnsi="Arial" w:cs="Arial"/>
-              </w:rPr>
-              <w:t>M.Ou</w:t>
-            </w:r>
-            <w:proofErr w:type="spellEnd"/>
-            <w:proofErr w:type="gramEnd"/>
-            <w:r>
-              <w:rPr>
-                <w:rFonts w:ascii="Arial" w:hAnsi="Arial" w:cs="Arial"/>
-              </w:rPr>
-              <w:t xml:space="preserve"> </w:t>
+              <w:t xml:space="preserve"> M.Ou </w:t>
             </w:r>
           </w:p>
           <w:p>
@@ -27595,16 +26895,8 @@
               <w:rPr>
                 <w:rFonts w:ascii="Arial" w:hAnsi="Arial" w:cs="Arial"/>
               </w:rPr>
-              <w:t xml:space="preserve"> </w:t>
-            </w:r>
-            <w:proofErr w:type="spellStart"/>
-            <w:r>
-              <w:rPr>
-                <w:rFonts w:ascii="Arial" w:hAnsi="Arial" w:cs="Arial"/>
-              </w:rPr>
-              <w:t>M.Oe</w:t>
-            </w:r>
-            <w:proofErr w:type="spellEnd"/>
+              <w:t xml:space="preserve"> M.Oe</w:t>
+            </w:r>
             <w:r>
               <w:rPr>
                 <w:rFonts w:ascii="Arial" w:hAnsi="Arial" w:cs="Arial"/>
@@ -27638,23 +26930,7 @@
               <w:rPr>
                 <w:rFonts w:ascii="Arial" w:hAnsi="Arial" w:cs="Arial"/>
               </w:rPr>
-              <w:t xml:space="preserve"> </w:t>
-            </w:r>
-            <w:proofErr w:type="spellStart"/>
-            <w:proofErr w:type="gramStart"/>
-            <w:r>
-              <w:rPr>
-                <w:rFonts w:ascii="Arial" w:hAnsi="Arial" w:cs="Arial"/>
-              </w:rPr>
-              <w:t>M.Ou</w:t>
-            </w:r>
-            <w:proofErr w:type="spellEnd"/>
-            <w:proofErr w:type="gramEnd"/>
-            <w:r>
-              <w:rPr>
-                <w:rFonts w:ascii="Arial" w:hAnsi="Arial" w:cs="Arial"/>
-              </w:rPr>
-              <w:t xml:space="preserve"> </w:t>
+              <w:t xml:space="preserve"> M.Ou </w:t>
             </w:r>
           </w:p>
           <w:p>
@@ -28109,16 +27385,8 @@
               <w:rPr>
                 <w:rFonts w:ascii="Arial" w:hAnsi="Arial" w:cs="Arial"/>
               </w:rPr>
-              <w:t xml:space="preserve"> </w:t>
-            </w:r>
-            <w:proofErr w:type="spellStart"/>
-            <w:r>
-              <w:rPr>
-                <w:rFonts w:ascii="Arial" w:hAnsi="Arial" w:cs="Arial"/>
-              </w:rPr>
-              <w:t>M.Oe</w:t>
-            </w:r>
-            <w:proofErr w:type="spellEnd"/>
+              <w:t xml:space="preserve"> M.Oe</w:t>
+            </w:r>
             <w:r>
               <w:rPr>
                 <w:rFonts w:ascii="Arial" w:hAnsi="Arial" w:cs="Arial"/>
@@ -28152,23 +27420,7 @@
               <w:rPr>
                 <w:rFonts w:ascii="Arial" w:hAnsi="Arial" w:cs="Arial"/>
               </w:rPr>
-              <w:t xml:space="preserve"> </w:t>
-            </w:r>
-            <w:proofErr w:type="spellStart"/>
-            <w:proofErr w:type="gramStart"/>
-            <w:r>
-              <w:rPr>
-                <w:rFonts w:ascii="Arial" w:hAnsi="Arial" w:cs="Arial"/>
-              </w:rPr>
-              <w:t>M.Ou</w:t>
-            </w:r>
-            <w:proofErr w:type="spellEnd"/>
-            <w:proofErr w:type="gramEnd"/>
-            <w:r>
-              <w:rPr>
-                <w:rFonts w:ascii="Arial" w:hAnsi="Arial" w:cs="Arial"/>
-              </w:rPr>
-              <w:t xml:space="preserve"> </w:t>
+              <w:t xml:space="preserve"> M.Ou </w:t>
             </w:r>
           </w:p>
           <w:p>
@@ -28624,16 +27876,8 @@
               <w:rPr>
                 <w:rFonts w:ascii="Arial" w:hAnsi="Arial" w:cs="Arial"/>
               </w:rPr>
-              <w:t xml:space="preserve"> </w:t>
-            </w:r>
-            <w:proofErr w:type="spellStart"/>
-            <w:r>
-              <w:rPr>
-                <w:rFonts w:ascii="Arial" w:hAnsi="Arial" w:cs="Arial"/>
-              </w:rPr>
-              <w:t>M.Oe</w:t>
-            </w:r>
-            <w:proofErr w:type="spellEnd"/>
+              <w:t xml:space="preserve"> M.Oe</w:t>
+            </w:r>
             <w:r>
               <w:rPr>
                 <w:rFonts w:ascii="Arial" w:hAnsi="Arial" w:cs="Arial"/>
@@ -28667,23 +27911,7 @@
               <w:rPr>
                 <w:rFonts w:ascii="Arial" w:hAnsi="Arial" w:cs="Arial"/>
               </w:rPr>
-              <w:t xml:space="preserve"> </w:t>
-            </w:r>
-            <w:proofErr w:type="spellStart"/>
-            <w:proofErr w:type="gramStart"/>
-            <w:r>
-              <w:rPr>
-                <w:rFonts w:ascii="Arial" w:hAnsi="Arial" w:cs="Arial"/>
-              </w:rPr>
-              <w:t>M.Ou</w:t>
-            </w:r>
-            <w:proofErr w:type="spellEnd"/>
-            <w:proofErr w:type="gramEnd"/>
-            <w:r>
-              <w:rPr>
-                <w:rFonts w:ascii="Arial" w:hAnsi="Arial" w:cs="Arial"/>
-              </w:rPr>
-              <w:t xml:space="preserve"> </w:t>
+              <w:t xml:space="preserve"> M.Ou </w:t>
             </w:r>
           </w:p>
           <w:p>
@@ -29138,16 +28366,8 @@
               <w:rPr>
                 <w:rFonts w:ascii="Arial" w:hAnsi="Arial" w:cs="Arial"/>
               </w:rPr>
-              <w:t xml:space="preserve"> </w:t>
-            </w:r>
-            <w:proofErr w:type="spellStart"/>
-            <w:r>
-              <w:rPr>
-                <w:rFonts w:ascii="Arial" w:hAnsi="Arial" w:cs="Arial"/>
-              </w:rPr>
-              <w:t>M.Oe</w:t>
-            </w:r>
-            <w:proofErr w:type="spellEnd"/>
+              <w:t xml:space="preserve"> M.Oe</w:t>
+            </w:r>
             <w:r>
               <w:rPr>
                 <w:rFonts w:ascii="Arial" w:hAnsi="Arial" w:cs="Arial"/>
@@ -29181,23 +28401,7 @@
               <w:rPr>
                 <w:rFonts w:ascii="Arial" w:hAnsi="Arial" w:cs="Arial"/>
               </w:rPr>
-              <w:t xml:space="preserve"> </w:t>
-            </w:r>
-            <w:proofErr w:type="spellStart"/>
-            <w:proofErr w:type="gramStart"/>
-            <w:r>
-              <w:rPr>
-                <w:rFonts w:ascii="Arial" w:hAnsi="Arial" w:cs="Arial"/>
-              </w:rPr>
-              <w:t>M.Ou</w:t>
-            </w:r>
-            <w:proofErr w:type="spellEnd"/>
-            <w:proofErr w:type="gramEnd"/>
-            <w:r>
-              <w:rPr>
-                <w:rFonts w:ascii="Arial" w:hAnsi="Arial" w:cs="Arial"/>
-              </w:rPr>
-              <w:t xml:space="preserve"> </w:t>
+              <w:t xml:space="preserve"> M.Ou </w:t>
             </w:r>
           </w:p>
           <w:p>
@@ -29653,16 +28857,8 @@
               <w:rPr>
                 <w:rFonts w:ascii="Arial" w:hAnsi="Arial" w:cs="Arial"/>
               </w:rPr>
-              <w:t xml:space="preserve"> </w:t>
-            </w:r>
-            <w:proofErr w:type="spellStart"/>
-            <w:r>
-              <w:rPr>
-                <w:rFonts w:ascii="Arial" w:hAnsi="Arial" w:cs="Arial"/>
-              </w:rPr>
-              <w:t>M.Oe</w:t>
-            </w:r>
-            <w:proofErr w:type="spellEnd"/>
+              <w:t xml:space="preserve"> M.Oe</w:t>
+            </w:r>
             <w:r>
               <w:rPr>
                 <w:rFonts w:ascii="Arial" w:hAnsi="Arial" w:cs="Arial"/>
@@ -29696,23 +28892,7 @@
               <w:rPr>
                 <w:rFonts w:ascii="Arial" w:hAnsi="Arial" w:cs="Arial"/>
               </w:rPr>
-              <w:t xml:space="preserve"> </w:t>
-            </w:r>
-            <w:proofErr w:type="spellStart"/>
-            <w:proofErr w:type="gramStart"/>
-            <w:r>
-              <w:rPr>
-                <w:rFonts w:ascii="Arial" w:hAnsi="Arial" w:cs="Arial"/>
-              </w:rPr>
-              <w:t>M.Ou</w:t>
-            </w:r>
-            <w:proofErr w:type="spellEnd"/>
-            <w:proofErr w:type="gramEnd"/>
-            <w:r>
-              <w:rPr>
-                <w:rFonts w:ascii="Arial" w:hAnsi="Arial" w:cs="Arial"/>
-              </w:rPr>
-              <w:t xml:space="preserve"> </w:t>
+              <w:t xml:space="preserve"> M.Ou </w:t>
             </w:r>
           </w:p>
           <w:p>
@@ -30167,16 +29347,8 @@
               <w:rPr>
                 <w:rFonts w:ascii="Arial" w:hAnsi="Arial" w:cs="Arial"/>
               </w:rPr>
-              <w:t xml:space="preserve"> </w:t>
-            </w:r>
-            <w:proofErr w:type="spellStart"/>
-            <w:r>
-              <w:rPr>
-                <w:rFonts w:ascii="Arial" w:hAnsi="Arial" w:cs="Arial"/>
-              </w:rPr>
-              <w:t>M.Oe</w:t>
-            </w:r>
-            <w:proofErr w:type="spellEnd"/>
+              <w:t xml:space="preserve"> M.Oe</w:t>
+            </w:r>
             <w:r>
               <w:rPr>
                 <w:rFonts w:ascii="Arial" w:hAnsi="Arial" w:cs="Arial"/>
@@ -30210,23 +29382,7 @@
               <w:rPr>
                 <w:rFonts w:ascii="Arial" w:hAnsi="Arial" w:cs="Arial"/>
               </w:rPr>
-              <w:t xml:space="preserve"> </w:t>
-            </w:r>
-            <w:proofErr w:type="spellStart"/>
-            <w:proofErr w:type="gramStart"/>
-            <w:r>
-              <w:rPr>
-                <w:rFonts w:ascii="Arial" w:hAnsi="Arial" w:cs="Arial"/>
-              </w:rPr>
-              <w:t>M.Ou</w:t>
-            </w:r>
-            <w:proofErr w:type="spellEnd"/>
-            <w:proofErr w:type="gramEnd"/>
-            <w:r>
-              <w:rPr>
-                <w:rFonts w:ascii="Arial" w:hAnsi="Arial" w:cs="Arial"/>
-              </w:rPr>
-              <w:t xml:space="preserve"> </w:t>
+              <w:t xml:space="preserve"> M.Ou </w:t>
             </w:r>
           </w:p>
           <w:p>
@@ -30515,8 +29671,6 @@
         </w:rPr>
         <w:t xml:space="preserve"> : Architecte, </w:t>
       </w:r>
-      <w:proofErr w:type="spellStart"/>
-      <w:proofErr w:type="gramStart"/>
       <w:r>
         <w:rPr>
           <w:rFonts w:ascii="Arial" w:hAnsi="Arial" w:cs="Arial"/>
@@ -30524,29 +29678,12 @@
         </w:rPr>
         <w:t>M.Oe</w:t>
       </w:r>
-      <w:proofErr w:type="spellEnd"/>
-      <w:proofErr w:type="gramEnd"/>
-      <w:r>
-        <w:rPr>
-          <w:rFonts w:ascii="Arial" w:hAnsi="Arial" w:cs="Arial"/>
-        </w:rPr>
-        <w:t> : Maître d'</w:t>
-      </w:r>
-      <w:proofErr w:type="spellStart"/>
-      <w:r>
-        <w:rPr>
-          <w:rFonts w:ascii="Arial" w:hAnsi="Arial" w:cs="Arial"/>
-        </w:rPr>
-        <w:t>Oeuvre</w:t>
-      </w:r>
-      <w:proofErr w:type="spellEnd"/>
-      <w:r>
-        <w:rPr>
-          <w:rFonts w:ascii="Arial" w:hAnsi="Arial" w:cs="Arial"/>
-        </w:rPr>
-        <w:t xml:space="preserve">, </w:t>
-      </w:r>
-      <w:proofErr w:type="spellStart"/>
+      <w:r>
+        <w:rPr>
+          <w:rFonts w:ascii="Arial" w:hAnsi="Arial" w:cs="Arial"/>
+        </w:rPr>
+        <w:t xml:space="preserve"> : Maître d'Oeuvre, </w:t>
+      </w:r>
       <w:r>
         <w:rPr>
           <w:rFonts w:ascii="Arial" w:hAnsi="Arial" w:cs="Arial"/>
@@ -30554,7 +29691,6 @@
         </w:rPr>
         <w:t>M.Ou</w:t>
       </w:r>
-      <w:proofErr w:type="spellEnd"/>
       <w:r>
         <w:rPr>
           <w:rFonts w:ascii="Arial" w:hAnsi="Arial" w:cs="Arial"/>
@@ -31000,21 +30136,7 @@
               <w:rPr>
                 <w:rFonts w:ascii="Arial" w:hAnsi="Arial" w:cs="Arial"/>
               </w:rPr>
-              <w:t>(</w:t>
-            </w:r>
-            <w:proofErr w:type="gramStart"/>
-            <w:r>
-              <w:rPr>
-                <w:rFonts w:ascii="Arial" w:hAnsi="Arial" w:cs="Arial"/>
-              </w:rPr>
-              <w:t>hors</w:t>
-            </w:r>
-            <w:proofErr w:type="gramEnd"/>
-            <w:r>
-              <w:rPr>
-                <w:rFonts w:ascii="Arial" w:hAnsi="Arial" w:cs="Arial"/>
-              </w:rPr>
-              <w:t xml:space="preserve"> ventilation mécanique)</w:t>
+              <w:t>(hors ventilation mécanique)</w:t>
             </w:r>
           </w:p>
         </w:tc>
@@ -35420,23 +34542,7 @@
                 <w:sz w:val="16"/>
                 <w:szCs w:val="16"/>
               </w:rPr>
-              <w:t xml:space="preserve"> </w:t>
-            </w:r>
-            <w:proofErr w:type="gramStart"/>
-            <w:r>
-              <w:rPr>
-                <w:sz w:val="16"/>
-                <w:szCs w:val="16"/>
-              </w:rPr>
-              <w:t>oui</w:t>
-            </w:r>
-            <w:proofErr w:type="gramEnd"/>
-            <w:r>
-              <w:rPr>
-                <w:sz w:val="16"/>
-                <w:szCs w:val="16"/>
-              </w:rPr>
-              <w:t xml:space="preserve">         </w:t>
+              <w:t xml:space="preserve"> oui         </w:t>
             </w:r>
             <w:sdt>
               <w:sdtPr>
@@ -35531,23 +34637,7 @@
                 <w:sz w:val="16"/>
                 <w:szCs w:val="16"/>
               </w:rPr>
-              <w:t xml:space="preserve"> </w:t>
-            </w:r>
-            <w:proofErr w:type="gramStart"/>
-            <w:r>
-              <w:rPr>
-                <w:sz w:val="16"/>
-                <w:szCs w:val="16"/>
-              </w:rPr>
-              <w:t>oui</w:t>
-            </w:r>
-            <w:proofErr w:type="gramEnd"/>
-            <w:r>
-              <w:rPr>
-                <w:sz w:val="16"/>
-                <w:szCs w:val="16"/>
-              </w:rPr>
-              <w:t xml:space="preserve">         </w:t>
+              <w:t xml:space="preserve"> oui         </w:t>
             </w:r>
             <w:sdt>
               <w:sdtPr>
@@ -37790,8 +36880,6 @@
         </w:rPr>
         <w:t xml:space="preserve"> : Architecte, </w:t>
       </w:r>
-      <w:proofErr w:type="spellStart"/>
-      <w:proofErr w:type="gramStart"/>
       <w:r>
         <w:rPr>
           <w:rFonts w:ascii="Arial" w:hAnsi="Arial" w:cs="Arial"/>
@@ -37802,8 +36890,6 @@
         </w:rPr>
         <w:t>M.Oe</w:t>
       </w:r>
-      <w:proofErr w:type="spellEnd"/>
-      <w:proofErr w:type="gramEnd"/>
       <w:r>
         <w:rPr>
           <w:rFonts w:ascii="Arial" w:hAnsi="Arial" w:cs="Arial"/>
@@ -37811,40 +36897,18 @@
           <w:sz w:val="12"/>
           <w:szCs w:val="14"/>
         </w:rPr>
-        <w:t xml:space="preserve"> : Maître d'</w:t>
-      </w:r>
-      <w:proofErr w:type="spellStart"/>
-      <w:r>
-        <w:rPr>
-          <w:rFonts w:ascii="Arial" w:hAnsi="Arial" w:cs="Arial"/>
+        <w:t xml:space="preserve"> : Maître d'Oeuvre, </w:t>
+      </w:r>
+      <w:r>
+        <w:rPr>
+          <w:rFonts w:ascii="Arial" w:hAnsi="Arial" w:cs="Arial"/>
+          <w:b/>
           <w:i/>
           <w:sz w:val="12"/>
           <w:szCs w:val="14"/>
         </w:rPr>
-        <w:t>Oeuvre</w:t>
-      </w:r>
-      <w:proofErr w:type="spellEnd"/>
-      <w:r>
-        <w:rPr>
-          <w:rFonts w:ascii="Arial" w:hAnsi="Arial" w:cs="Arial"/>
-          <w:i/>
-          <w:sz w:val="12"/>
-          <w:szCs w:val="14"/>
-        </w:rPr>
-        <w:t xml:space="preserve">, </w:t>
-      </w:r>
-      <w:proofErr w:type="spellStart"/>
-      <w:r>
-        <w:rPr>
-          <w:rFonts w:ascii="Arial" w:hAnsi="Arial" w:cs="Arial"/>
-          <w:b/>
-          <w:i/>
-          <w:sz w:val="12"/>
-          <w:szCs w:val="14"/>
-        </w:rPr>
         <w:t>M.Ou</w:t>
       </w:r>
-      <w:proofErr w:type="spellEnd"/>
       <w:r>
         <w:rPr>
           <w:rFonts w:ascii="Arial" w:hAnsi="Arial" w:cs="Arial"/>
@@ -38022,6 +37086,9 @@
         <w:gridCol w:w="1641"/>
       </w:tblGrid>
       <w:tr>
+        <w:trPr>
+          <w:tblHeader/>
+        </w:trPr>
         <w:tc>
           <w:tcPr>
             <w:tcW w:w="867" w:type="dxa"/>
@@ -38176,8 +37243,6 @@
                 <w:szCs w:val="20"/>
               </w:rPr>
             </w:pPr>
-            <w:proofErr w:type="spellStart"/>
-            <w:proofErr w:type="gramStart"/>
             <w:r>
               <w:rPr>
                 <w:rFonts w:ascii="Arial" w:hAnsi="Arial" w:cs="Arial"/>
@@ -38195,20 +37260,8 @@
                 <w:szCs w:val="20"/>
                 <w:vertAlign w:val="subscript"/>
               </w:rPr>
-              <w:t>nT,A</w:t>
-            </w:r>
-            <w:proofErr w:type="gramEnd"/>
-            <w:r>
-              <w:rPr>
-                <w:rFonts w:ascii="Arial" w:hAnsi="Arial" w:cs="Arial"/>
-                <w:color w:val="000000"/>
-                <w:sz w:val="20"/>
-                <w:szCs w:val="20"/>
-                <w:vertAlign w:val="subscript"/>
-              </w:rPr>
-              <w:t>,tr</w:t>
-            </w:r>
-            <w:proofErr w:type="spellEnd"/>
+              <w:t>nT,A,tr</w:t>
+            </w:r>
             <w:r>
               <w:rPr>
                 <w:rFonts w:ascii="Arial" w:hAnsi="Arial" w:cs="Arial"/>
@@ -38248,8 +37301,6 @@
                 <w:szCs w:val="20"/>
               </w:rPr>
             </w:pPr>
-            <w:proofErr w:type="spellStart"/>
-            <w:proofErr w:type="gramStart"/>
             <w:r>
               <w:rPr>
                 <w:rFonts w:ascii="Arial" w:hAnsi="Arial" w:cs="Arial"/>
@@ -38267,20 +37318,8 @@
                 <w:szCs w:val="20"/>
                 <w:vertAlign w:val="subscript"/>
               </w:rPr>
-              <w:t>nT,A</w:t>
-            </w:r>
-            <w:proofErr w:type="gramEnd"/>
-            <w:r>
-              <w:rPr>
-                <w:rFonts w:ascii="Arial" w:hAnsi="Arial" w:cs="Arial"/>
-                <w:color w:val="000000"/>
-                <w:sz w:val="20"/>
-                <w:szCs w:val="20"/>
-                <w:vertAlign w:val="subscript"/>
-              </w:rPr>
-              <w:t>,tr</w:t>
-            </w:r>
-            <w:proofErr w:type="spellEnd"/>
+              <w:t>nT,A,tr</w:t>
+            </w:r>
             <w:r>
               <w:rPr>
                 <w:rFonts w:ascii="Arial" w:hAnsi="Arial" w:cs="Arial"/>
@@ -38454,7 +37493,6 @@
                 <w:szCs w:val="20"/>
               </w:rPr>
             </w:pPr>
-            <w:proofErr w:type="spellStart"/>
             <w:r>
               <w:rPr>
                 <w:rFonts w:ascii="Arial" w:hAnsi="Arial" w:cs="Arial"/>
@@ -38464,7 +37502,6 @@
               </w:rPr>
               <w:t>Eventuelles</w:t>
             </w:r>
-            <w:proofErr w:type="spellEnd"/>
           </w:p>
         </w:tc>
       </w:tr>
@@ -38535,7 +37572,6 @@
               <w:right w:val="single" w:sz="8" w:space="0" w:color="000000"/>
             </w:tcBorders>
             <w:shd w:val="clear" w:color="auto" w:fill="89BFFF"/>
-            <w:vAlign w:val="center"/>
           </w:tcPr>
           <w:p>
             <w:pPr>
@@ -38597,27 +37633,7 @@
                 <w:sz w:val="20"/>
                 <w:szCs w:val="20"/>
               </w:rPr>
-              <w:t>(</w:t>
-            </w:r>
-            <w:proofErr w:type="gramStart"/>
-            <w:r>
-              <w:rPr>
-                <w:rFonts w:ascii="Arial" w:hAnsi="Arial" w:cs="Arial"/>
-                <w:color w:val="000000"/>
-                <w:sz w:val="20"/>
-                <w:szCs w:val="20"/>
-              </w:rPr>
-              <w:t>mesurée</w:t>
-            </w:r>
-            <w:proofErr w:type="gramEnd"/>
-            <w:r>
-              <w:rPr>
-                <w:rFonts w:ascii="Arial" w:hAnsi="Arial" w:cs="Arial"/>
-                <w:color w:val="000000"/>
-                <w:sz w:val="20"/>
-                <w:szCs w:val="20"/>
-              </w:rPr>
-              <w:t xml:space="preserve"> à 2m)</w:t>
+              <w:t>(mesurée à 2m)</w:t>
             </w:r>
           </w:p>
         </w:tc>
@@ -38630,7 +37646,6 @@
               <w:right w:val="single" w:sz="8" w:space="0" w:color="000000"/>
             </w:tcBorders>
             <w:shd w:val="clear" w:color="auto" w:fill="89BFFF"/>
-            <w:vAlign w:val="center"/>
           </w:tcPr>
           <w:p>
             <w:pPr>
@@ -38709,45 +37724,14 @@
                 <w:szCs w:val="20"/>
               </w:rPr>
             </w:pPr>
-            <w:proofErr w:type="gramStart"/>
-            <w:r>
-              <w:rPr>
-                <w:rFonts w:ascii="Arial" w:hAnsi="Arial" w:cs="Arial"/>
-                <w:color w:val="000000"/>
-                <w:sz w:val="20"/>
-                <w:szCs w:val="20"/>
-              </w:rPr>
-              <w:t>ou</w:t>
-            </w:r>
-            <w:proofErr w:type="gramEnd"/>
-            <w:r>
-              <w:rPr>
-                <w:rFonts w:ascii="Arial" w:hAnsi="Arial" w:cs="Arial"/>
-                <w:color w:val="000000"/>
-                <w:sz w:val="20"/>
-                <w:szCs w:val="20"/>
-              </w:rPr>
-              <w:t xml:space="preserve"> Escalier / </w:t>
-            </w:r>
-            <w:proofErr w:type="spellStart"/>
-            <w:r>
-              <w:rPr>
-                <w:rFonts w:ascii="Arial" w:hAnsi="Arial" w:cs="Arial"/>
-                <w:color w:val="000000"/>
-                <w:sz w:val="20"/>
-                <w:szCs w:val="20"/>
-              </w:rPr>
-              <w:t>Etage</w:t>
-            </w:r>
-            <w:proofErr w:type="spellEnd"/>
-            <w:r>
-              <w:rPr>
-                <w:rFonts w:ascii="Arial" w:hAnsi="Arial" w:cs="Arial"/>
-                <w:color w:val="000000"/>
-                <w:sz w:val="20"/>
-                <w:szCs w:val="20"/>
-              </w:rPr>
-              <w:t>)</w:t>
+            <w:r>
+              <w:rPr>
+                <w:rFonts w:ascii="Arial" w:hAnsi="Arial" w:cs="Arial"/>
+                <w:color w:val="000000"/>
+                <w:sz w:val="20"/>
+                <w:szCs w:val="20"/>
+              </w:rPr>
+              <w:t>ou Escalier / Etage)</w:t>
             </w:r>
           </w:p>
         </w:tc>
@@ -38889,7 +37873,7 @@
       </w:tr>
       <w:tr>
         <w:trPr>
-          <w:trHeight w:val="1568"/>
+          <w:cantSplit/>
         </w:trPr>
         <w:tc>
           <w:tcPr>
@@ -39422,6 +38406,9 @@
         <w:gridCol w:w="1734"/>
       </w:tblGrid>
       <w:tr>
+        <w:trPr>
+          <w:tblHeader/>
+        </w:trPr>
         <w:tc>
           <w:tcPr>
             <w:tcW w:w="598" w:type="dxa"/>
@@ -39576,8 +38563,6 @@
                 <w:szCs w:val="20"/>
               </w:rPr>
             </w:pPr>
-            <w:proofErr w:type="spellStart"/>
-            <w:proofErr w:type="gramStart"/>
             <w:r>
               <w:rPr>
                 <w:rFonts w:ascii="Arial" w:hAnsi="Arial" w:cs="Arial"/>
@@ -39597,8 +38582,6 @@
               </w:rPr>
               <w:t>nT,A</w:t>
             </w:r>
-            <w:proofErr w:type="spellEnd"/>
-            <w:proofErr w:type="gramEnd"/>
             <w:r>
               <w:rPr>
                 <w:rFonts w:ascii="Arial" w:hAnsi="Arial" w:cs="Arial"/>
@@ -39638,8 +38621,6 @@
                 <w:szCs w:val="20"/>
               </w:rPr>
             </w:pPr>
-            <w:proofErr w:type="spellStart"/>
-            <w:proofErr w:type="gramStart"/>
             <w:r>
               <w:rPr>
                 <w:rFonts w:ascii="Arial" w:hAnsi="Arial" w:cs="Arial"/>
@@ -39659,8 +38640,6 @@
               </w:rPr>
               <w:t>nT,A</w:t>
             </w:r>
-            <w:proofErr w:type="spellEnd"/>
-            <w:proofErr w:type="gramEnd"/>
             <w:r>
               <w:rPr>
                 <w:rFonts w:ascii="Arial" w:hAnsi="Arial" w:cs="Arial"/>
@@ -39792,7 +38771,6 @@
               <w:right w:val="single" w:sz="8" w:space="0" w:color="000000"/>
             </w:tcBorders>
             <w:shd w:val="clear" w:color="auto" w:fill="89BFFF"/>
-            <w:vAlign w:val="center"/>
           </w:tcPr>
           <w:p>
             <w:pPr>
@@ -39832,7 +38810,6 @@
                 <w:szCs w:val="20"/>
               </w:rPr>
             </w:pPr>
-            <w:proofErr w:type="gramStart"/>
             <w:r>
               <w:rPr>
                 <w:rFonts w:ascii="Arial" w:hAnsi="Arial" w:cs="Arial"/>
@@ -39842,7 +38819,6 @@
               </w:rPr>
               <w:t>éventuelles</w:t>
             </w:r>
-            <w:proofErr w:type="gramEnd"/>
           </w:p>
         </w:tc>
       </w:tr>
@@ -39910,7 +38886,6 @@
               <w:right w:val="single" w:sz="8" w:space="0" w:color="000000"/>
             </w:tcBorders>
             <w:shd w:val="clear" w:color="auto" w:fill="89BFFF"/>
-            <w:vAlign w:val="center"/>
           </w:tcPr>
           <w:p>
             <w:pPr>
@@ -39989,45 +38964,14 @@
                 <w:szCs w:val="20"/>
               </w:rPr>
             </w:pPr>
-            <w:proofErr w:type="gramStart"/>
-            <w:r>
-              <w:rPr>
-                <w:rFonts w:ascii="Arial" w:hAnsi="Arial" w:cs="Arial"/>
-                <w:color w:val="000000"/>
-                <w:sz w:val="20"/>
-                <w:szCs w:val="20"/>
-              </w:rPr>
-              <w:t>ou</w:t>
-            </w:r>
-            <w:proofErr w:type="gramEnd"/>
-            <w:r>
-              <w:rPr>
-                <w:rFonts w:ascii="Arial" w:hAnsi="Arial" w:cs="Arial"/>
-                <w:color w:val="000000"/>
-                <w:sz w:val="20"/>
-                <w:szCs w:val="20"/>
-              </w:rPr>
-              <w:t xml:space="preserve"> Escalier / </w:t>
-            </w:r>
-            <w:proofErr w:type="spellStart"/>
-            <w:r>
-              <w:rPr>
-                <w:rFonts w:ascii="Arial" w:hAnsi="Arial" w:cs="Arial"/>
-                <w:color w:val="000000"/>
-                <w:sz w:val="20"/>
-                <w:szCs w:val="20"/>
-              </w:rPr>
-              <w:t>Etage</w:t>
-            </w:r>
-            <w:proofErr w:type="spellEnd"/>
-            <w:r>
-              <w:rPr>
-                <w:rFonts w:ascii="Arial" w:hAnsi="Arial" w:cs="Arial"/>
-                <w:color w:val="000000"/>
-                <w:sz w:val="20"/>
-                <w:szCs w:val="20"/>
-              </w:rPr>
-              <w:t>)</w:t>
+            <w:r>
+              <w:rPr>
+                <w:rFonts w:ascii="Arial" w:hAnsi="Arial" w:cs="Arial"/>
+                <w:color w:val="000000"/>
+                <w:sz w:val="20"/>
+                <w:szCs w:val="20"/>
+              </w:rPr>
+              <w:t>ou Escalier / Etage)</w:t>
             </w:r>
           </w:p>
         </w:tc>
@@ -40040,7 +38984,6 @@
               <w:right w:val="single" w:sz="8" w:space="0" w:color="000000"/>
             </w:tcBorders>
             <w:shd w:val="clear" w:color="auto" w:fill="89BFFF"/>
-            <w:vAlign w:val="center"/>
           </w:tcPr>
           <w:p>
             <w:pPr>
@@ -40119,45 +39062,14 @@
                 <w:szCs w:val="20"/>
               </w:rPr>
             </w:pPr>
-            <w:proofErr w:type="gramStart"/>
-            <w:r>
-              <w:rPr>
-                <w:rFonts w:ascii="Arial" w:hAnsi="Arial" w:cs="Arial"/>
-                <w:color w:val="000000"/>
-                <w:sz w:val="20"/>
-                <w:szCs w:val="20"/>
-              </w:rPr>
-              <w:t>ou</w:t>
-            </w:r>
-            <w:proofErr w:type="gramEnd"/>
-            <w:r>
-              <w:rPr>
-                <w:rFonts w:ascii="Arial" w:hAnsi="Arial" w:cs="Arial"/>
-                <w:color w:val="000000"/>
-                <w:sz w:val="20"/>
-                <w:szCs w:val="20"/>
-              </w:rPr>
-              <w:t xml:space="preserve"> Escalier / </w:t>
-            </w:r>
-            <w:proofErr w:type="spellStart"/>
-            <w:r>
-              <w:rPr>
-                <w:rFonts w:ascii="Arial" w:hAnsi="Arial" w:cs="Arial"/>
-                <w:color w:val="000000"/>
-                <w:sz w:val="20"/>
-                <w:szCs w:val="20"/>
-              </w:rPr>
-              <w:t>Etage</w:t>
-            </w:r>
-            <w:proofErr w:type="spellEnd"/>
-            <w:r>
-              <w:rPr>
-                <w:rFonts w:ascii="Arial" w:hAnsi="Arial" w:cs="Arial"/>
-                <w:color w:val="000000"/>
-                <w:sz w:val="20"/>
-                <w:szCs w:val="20"/>
-              </w:rPr>
-              <w:t>)</w:t>
+            <w:r>
+              <w:rPr>
+                <w:rFonts w:ascii="Arial" w:hAnsi="Arial" w:cs="Arial"/>
+                <w:color w:val="000000"/>
+                <w:sz w:val="20"/>
+                <w:szCs w:val="20"/>
+              </w:rPr>
+              <w:t>ou Escalier / Etage)</w:t>
             </w:r>
           </w:p>
         </w:tc>
@@ -40298,6 +39210,9 @@
         </w:tc>
       </w:tr>
       <w:tr>
+        <w:trPr>
+          <w:cantSplit/>
+        </w:trPr>
         <w:tc>
           <w:tcPr>
             <w:tcW w:w="598" w:type="dxa"/>
@@ -40761,14 +39676,9 @@
     </w:tbl>
     <w:p>
       <w:pPr>
-        <w:pStyle w:val="En-tte"/>
-        <w:tabs>
-          <w:tab w:val="left" w:pos="1701"/>
-        </w:tabs>
-        <w:spacing w:before="120"/>
-        <w:jc w:val="both"/>
-        <w:rPr>
-          <w:rFonts w:ascii="Arial" w:hAnsi="Arial" w:cs="Arial"/>
+        <w:rPr>
+          <w:rFonts w:ascii="Arial" w:hAnsi="Arial" w:cs="Arial"/>
+          <w:sz w:val="20"/>
           <w:szCs w:val="20"/>
         </w:rPr>
       </w:pPr>
@@ -40815,6 +39725,9 @@
         <w:gridCol w:w="1571"/>
       </w:tblGrid>
       <w:tr>
+        <w:trPr>
+          <w:tblHeader/>
+        </w:trPr>
         <w:tc>
           <w:tcPr>
             <w:tcW w:w="867" w:type="dxa"/>
@@ -40969,7 +39882,6 @@
                 <w:szCs w:val="20"/>
               </w:rPr>
             </w:pPr>
-            <w:proofErr w:type="gramStart"/>
             <w:r>
               <w:rPr>
                 <w:rFonts w:ascii="Arial" w:hAnsi="Arial" w:cs="Arial"/>
@@ -40979,7 +39891,6 @@
               </w:rPr>
               <w:t>L’</w:t>
             </w:r>
-            <w:proofErr w:type="spellStart"/>
             <w:r>
               <w:rPr>
                 <w:rFonts w:ascii="Arial" w:hAnsi="Arial" w:cs="Arial"/>
@@ -40990,8 +39901,6 @@
               </w:rPr>
               <w:t>nT,w</w:t>
             </w:r>
-            <w:proofErr w:type="spellEnd"/>
-            <w:proofErr w:type="gramEnd"/>
             <w:r>
               <w:rPr>
                 <w:rFonts w:ascii="Arial" w:hAnsi="Arial" w:cs="Arial"/>
@@ -41031,7 +39940,6 @@
                 <w:szCs w:val="20"/>
               </w:rPr>
             </w:pPr>
-            <w:proofErr w:type="gramStart"/>
             <w:r>
               <w:rPr>
                 <w:rFonts w:ascii="Arial" w:hAnsi="Arial" w:cs="Arial"/>
@@ -41041,7 +39949,6 @@
               </w:rPr>
               <w:t>L’</w:t>
             </w:r>
-            <w:proofErr w:type="spellStart"/>
             <w:r>
               <w:rPr>
                 <w:rFonts w:ascii="Arial" w:hAnsi="Arial" w:cs="Arial"/>
@@ -41052,8 +39959,6 @@
               </w:rPr>
               <w:t>nT,w</w:t>
             </w:r>
-            <w:proofErr w:type="spellEnd"/>
-            <w:proofErr w:type="gramEnd"/>
             <w:r>
               <w:rPr>
                 <w:rFonts w:ascii="Arial" w:hAnsi="Arial" w:cs="Arial"/>
@@ -41226,7 +40131,6 @@
                 <w:szCs w:val="20"/>
               </w:rPr>
             </w:pPr>
-            <w:proofErr w:type="gramStart"/>
             <w:r>
               <w:rPr>
                 <w:rFonts w:ascii="Arial" w:hAnsi="Arial" w:cs="Arial"/>
@@ -41237,7 +40141,6 @@
               <w:lastRenderedPageBreak/>
               <w:t>et</w:t>
             </w:r>
-            <w:proofErr w:type="gramEnd"/>
           </w:p>
           <w:p>
             <w:pPr>
@@ -41267,7 +40170,7 @@
       </w:tr>
       <w:tr>
         <w:trPr>
-          <w:trHeight w:val="2071"/>
+          <w:cantSplit/>
         </w:trPr>
         <w:tc>
           <w:tcPr>
@@ -41332,7 +40235,6 @@
               <w:right w:val="single" w:sz="8" w:space="0" w:color="000000"/>
             </w:tcBorders>
             <w:shd w:val="clear" w:color="auto" w:fill="89BFFF"/>
-            <w:vAlign w:val="center"/>
           </w:tcPr>
           <w:p>
             <w:pPr>
@@ -41411,45 +40313,14 @@
                 <w:szCs w:val="20"/>
               </w:rPr>
             </w:pPr>
-            <w:proofErr w:type="gramStart"/>
-            <w:r>
-              <w:rPr>
-                <w:rFonts w:ascii="Arial" w:hAnsi="Arial" w:cs="Arial"/>
-                <w:color w:val="000000"/>
-                <w:sz w:val="20"/>
-                <w:szCs w:val="20"/>
-              </w:rPr>
-              <w:t>ou</w:t>
-            </w:r>
-            <w:proofErr w:type="gramEnd"/>
-            <w:r>
-              <w:rPr>
-                <w:rFonts w:ascii="Arial" w:hAnsi="Arial" w:cs="Arial"/>
-                <w:color w:val="000000"/>
-                <w:sz w:val="20"/>
-                <w:szCs w:val="20"/>
-              </w:rPr>
-              <w:t xml:space="preserve"> Escalier / </w:t>
-            </w:r>
-            <w:proofErr w:type="spellStart"/>
-            <w:r>
-              <w:rPr>
-                <w:rFonts w:ascii="Arial" w:hAnsi="Arial" w:cs="Arial"/>
-                <w:color w:val="000000"/>
-                <w:sz w:val="20"/>
-                <w:szCs w:val="20"/>
-              </w:rPr>
-              <w:t>Etage</w:t>
-            </w:r>
-            <w:proofErr w:type="spellEnd"/>
-            <w:r>
-              <w:rPr>
-                <w:rFonts w:ascii="Arial" w:hAnsi="Arial" w:cs="Arial"/>
-                <w:color w:val="000000"/>
-                <w:sz w:val="20"/>
-                <w:szCs w:val="20"/>
-              </w:rPr>
-              <w:t>)</w:t>
+            <w:r>
+              <w:rPr>
+                <w:rFonts w:ascii="Arial" w:hAnsi="Arial" w:cs="Arial"/>
+                <w:color w:val="000000"/>
+                <w:sz w:val="20"/>
+                <w:szCs w:val="20"/>
+              </w:rPr>
+              <w:t>ou Escalier / Etage)</w:t>
             </w:r>
           </w:p>
         </w:tc>
@@ -41462,7 +40333,6 @@
               <w:right w:val="single" w:sz="8" w:space="0" w:color="000000"/>
             </w:tcBorders>
             <w:shd w:val="clear" w:color="auto" w:fill="89BFFF"/>
-            <w:vAlign w:val="center"/>
           </w:tcPr>
           <w:p>
             <w:pPr>
@@ -41541,45 +40411,14 @@
                 <w:szCs w:val="20"/>
               </w:rPr>
             </w:pPr>
-            <w:proofErr w:type="gramStart"/>
-            <w:r>
-              <w:rPr>
-                <w:rFonts w:ascii="Arial" w:hAnsi="Arial" w:cs="Arial"/>
-                <w:color w:val="000000"/>
-                <w:sz w:val="20"/>
-                <w:szCs w:val="20"/>
-              </w:rPr>
-              <w:t>ou</w:t>
-            </w:r>
-            <w:proofErr w:type="gramEnd"/>
-            <w:r>
-              <w:rPr>
-                <w:rFonts w:ascii="Arial" w:hAnsi="Arial" w:cs="Arial"/>
-                <w:color w:val="000000"/>
-                <w:sz w:val="20"/>
-                <w:szCs w:val="20"/>
-              </w:rPr>
-              <w:t xml:space="preserve"> Escalier / </w:t>
-            </w:r>
-            <w:proofErr w:type="spellStart"/>
-            <w:r>
-              <w:rPr>
-                <w:rFonts w:ascii="Arial" w:hAnsi="Arial" w:cs="Arial"/>
-                <w:color w:val="000000"/>
-                <w:sz w:val="20"/>
-                <w:szCs w:val="20"/>
-              </w:rPr>
-              <w:t>Etage</w:t>
-            </w:r>
-            <w:proofErr w:type="spellEnd"/>
-            <w:r>
-              <w:rPr>
-                <w:rFonts w:ascii="Arial" w:hAnsi="Arial" w:cs="Arial"/>
-                <w:color w:val="000000"/>
-                <w:sz w:val="20"/>
-                <w:szCs w:val="20"/>
-              </w:rPr>
-              <w:t>)</w:t>
+            <w:r>
+              <w:rPr>
+                <w:rFonts w:ascii="Arial" w:hAnsi="Arial" w:cs="Arial"/>
+                <w:color w:val="000000"/>
+                <w:sz w:val="20"/>
+                <w:szCs w:val="20"/>
+              </w:rPr>
+              <w:t>ou Escalier / Etage)</w:t>
             </w:r>
           </w:p>
         </w:tc>
@@ -41792,25 +40631,7 @@
                 <w:sz w:val="20"/>
                 <w:szCs w:val="20"/>
               </w:rPr>
-              <w:t>${BC</w:t>
-            </w:r>
-            <w:r>
-              <w:rPr>
-                <w:rFonts w:ascii="Arial" w:hAnsi="Arial" w:cs="Arial"/>
-                <w:color w:val="000000"/>
-                <w:sz w:val="20"/>
-                <w:szCs w:val="20"/>
-              </w:rPr>
-              <w:t>-1</w:t>
-            </w:r>
-            <w:r>
-              <w:rPr>
-                <w:rFonts w:ascii="Arial" w:hAnsi="Arial" w:cs="Arial"/>
-                <w:color w:val="000000"/>
-                <w:sz w:val="20"/>
-                <w:szCs w:val="20"/>
-              </w:rPr>
-              <w:t>}</w:t>
+              <w:t>${BC-1}</w:t>
             </w:r>
           </w:p>
         </w:tc>
@@ -41846,25 +40667,7 @@
                 <w:sz w:val="20"/>
                 <w:szCs w:val="20"/>
               </w:rPr>
-              <w:t>${BC</w:t>
-            </w:r>
-            <w:r>
-              <w:rPr>
-                <w:rFonts w:ascii="Arial" w:hAnsi="Arial" w:cs="Arial"/>
-                <w:color w:val="000000"/>
-                <w:sz w:val="20"/>
-                <w:szCs w:val="20"/>
-              </w:rPr>
-              <w:t>-2</w:t>
-            </w:r>
-            <w:r>
-              <w:rPr>
-                <w:rFonts w:ascii="Arial" w:hAnsi="Arial" w:cs="Arial"/>
-                <w:color w:val="000000"/>
-                <w:sz w:val="20"/>
-                <w:szCs w:val="20"/>
-              </w:rPr>
-              <w:t>}</w:t>
+              <w:t>${BC-2}</w:t>
             </w:r>
           </w:p>
         </w:tc>
@@ -41900,25 +40703,7 @@
                 <w:sz w:val="20"/>
                 <w:szCs w:val="20"/>
               </w:rPr>
-              <w:t>${BC</w:t>
-            </w:r>
-            <w:r>
-              <w:rPr>
-                <w:rFonts w:ascii="Arial" w:hAnsi="Arial" w:cs="Arial"/>
-                <w:color w:val="000000"/>
-                <w:sz w:val="20"/>
-                <w:szCs w:val="20"/>
-              </w:rPr>
-              <w:t>-3</w:t>
-            </w:r>
-            <w:r>
-              <w:rPr>
-                <w:rFonts w:ascii="Arial" w:hAnsi="Arial" w:cs="Arial"/>
-                <w:color w:val="000000"/>
-                <w:sz w:val="20"/>
-                <w:szCs w:val="20"/>
-              </w:rPr>
-              <w:t>}</w:t>
+              <w:t>${BC-3}</w:t>
             </w:r>
           </w:p>
         </w:tc>
@@ -41954,25 +40739,7 @@
                 <w:sz w:val="20"/>
                 <w:szCs w:val="20"/>
               </w:rPr>
-              <w:t>${BC</w:t>
-            </w:r>
-            <w:r>
-              <w:rPr>
-                <w:rFonts w:ascii="Arial" w:hAnsi="Arial" w:cs="Arial"/>
-                <w:color w:val="000000"/>
-                <w:sz w:val="20"/>
-                <w:szCs w:val="20"/>
-              </w:rPr>
-              <w:t>-4</w:t>
-            </w:r>
-            <w:r>
-              <w:rPr>
-                <w:rFonts w:ascii="Arial" w:hAnsi="Arial" w:cs="Arial"/>
-                <w:color w:val="000000"/>
-                <w:sz w:val="20"/>
-                <w:szCs w:val="20"/>
-              </w:rPr>
-              <w:t>}</w:t>
+              <w:t>${BC-4}</w:t>
             </w:r>
           </w:p>
         </w:tc>
@@ -42008,25 +40775,7 @@
                 <w:sz w:val="20"/>
                 <w:szCs w:val="20"/>
               </w:rPr>
-              <w:t>${BC</w:t>
-            </w:r>
-            <w:r>
-              <w:rPr>
-                <w:rFonts w:ascii="Arial" w:hAnsi="Arial" w:cs="Arial"/>
-                <w:color w:val="000000"/>
-                <w:sz w:val="20"/>
-                <w:szCs w:val="20"/>
-              </w:rPr>
-              <w:t>-5</w:t>
-            </w:r>
-            <w:r>
-              <w:rPr>
-                <w:rFonts w:ascii="Arial" w:hAnsi="Arial" w:cs="Arial"/>
-                <w:color w:val="000000"/>
-                <w:sz w:val="20"/>
-                <w:szCs w:val="20"/>
-              </w:rPr>
-              <w:t>}</w:t>
+              <w:t>${BC-5}</w:t>
             </w:r>
           </w:p>
         </w:tc>
@@ -42062,25 +40811,7 @@
                 <w:sz w:val="20"/>
                 <w:szCs w:val="20"/>
               </w:rPr>
-              <w:t>${BC</w:t>
-            </w:r>
-            <w:r>
-              <w:rPr>
-                <w:rFonts w:ascii="Arial" w:hAnsi="Arial" w:cs="Arial"/>
-                <w:color w:val="000000"/>
-                <w:sz w:val="20"/>
-                <w:szCs w:val="20"/>
-              </w:rPr>
-              <w:t>-6</w:t>
-            </w:r>
-            <w:r>
-              <w:rPr>
-                <w:rFonts w:ascii="Arial" w:hAnsi="Arial" w:cs="Arial"/>
-                <w:color w:val="000000"/>
-                <w:sz w:val="20"/>
-                <w:szCs w:val="20"/>
-              </w:rPr>
-              <w:t>}</w:t>
+              <w:t>${BC-6}</w:t>
             </w:r>
           </w:p>
         </w:tc>
@@ -42116,25 +40847,7 @@
                 <w:sz w:val="20"/>
                 <w:szCs w:val="20"/>
               </w:rPr>
-              <w:t>${BC</w:t>
-            </w:r>
-            <w:r>
-              <w:rPr>
-                <w:rFonts w:ascii="Arial" w:hAnsi="Arial" w:cs="Arial"/>
-                <w:color w:val="000000"/>
-                <w:sz w:val="20"/>
-                <w:szCs w:val="20"/>
-              </w:rPr>
-              <w:t>-7</w:t>
-            </w:r>
-            <w:r>
-              <w:rPr>
-                <w:rFonts w:ascii="Arial" w:hAnsi="Arial" w:cs="Arial"/>
-                <w:color w:val="000000"/>
-                <w:sz w:val="20"/>
-                <w:szCs w:val="20"/>
-              </w:rPr>
-              <w:t>}</w:t>
+              <w:t>${BC-7}</w:t>
             </w:r>
           </w:p>
         </w:tc>
@@ -42170,25 +40883,7 @@
                 <w:sz w:val="20"/>
                 <w:szCs w:val="20"/>
               </w:rPr>
-              <w:t>${BC</w:t>
-            </w:r>
-            <w:r>
-              <w:rPr>
-                <w:rFonts w:ascii="Arial" w:hAnsi="Arial" w:cs="Arial"/>
-                <w:color w:val="000000"/>
-                <w:sz w:val="20"/>
-                <w:szCs w:val="20"/>
-              </w:rPr>
-              <w:t>-8</w:t>
-            </w:r>
-            <w:r>
-              <w:rPr>
-                <w:rFonts w:ascii="Arial" w:hAnsi="Arial" w:cs="Arial"/>
-                <w:color w:val="000000"/>
-                <w:sz w:val="20"/>
-                <w:szCs w:val="20"/>
-              </w:rPr>
-              <w:t>}</w:t>
+              <w:t>${BC-8}</w:t>
             </w:r>
           </w:p>
         </w:tc>
@@ -42295,6 +40990,9 @@
         <w:gridCol w:w="1739"/>
       </w:tblGrid>
       <w:tr>
+        <w:trPr>
+          <w:tblHeader/>
+        </w:trPr>
         <w:tc>
           <w:tcPr>
             <w:tcW w:w="867" w:type="dxa"/>
@@ -42359,7 +41057,6 @@
                 <w:szCs w:val="20"/>
               </w:rPr>
             </w:pPr>
-            <w:proofErr w:type="spellStart"/>
             <w:r>
               <w:rPr>
                 <w:rFonts w:ascii="Arial" w:hAnsi="Arial" w:cs="Arial"/>
@@ -42369,7 +41066,6 @@
               </w:rPr>
               <w:t>Emission</w:t>
             </w:r>
-            <w:proofErr w:type="spellEnd"/>
           </w:p>
         </w:tc>
         <w:tc>
@@ -42436,7 +41132,6 @@
                 <w:szCs w:val="20"/>
               </w:rPr>
             </w:pPr>
-            <w:proofErr w:type="spellStart"/>
             <w:r>
               <w:rPr>
                 <w:rFonts w:ascii="Arial" w:hAnsi="Arial" w:cs="Arial"/>
@@ -42456,27 +41151,15 @@
               </w:rPr>
               <w:t>nAT</w:t>
             </w:r>
-            <w:proofErr w:type="spellEnd"/>
-            <w:r>
-              <w:rPr>
-                <w:rFonts w:ascii="Arial" w:hAnsi="Arial" w:cs="Arial"/>
-                <w:color w:val="000000"/>
-                <w:sz w:val="20"/>
-                <w:szCs w:val="20"/>
-              </w:rPr>
-              <w:t xml:space="preserve"> mesuré en </w:t>
-            </w:r>
-            <w:proofErr w:type="spellStart"/>
-            <w:r>
-              <w:rPr>
-                <w:rFonts w:ascii="Arial" w:hAnsi="Arial" w:cs="Arial"/>
-                <w:color w:val="000000"/>
-                <w:sz w:val="20"/>
-                <w:szCs w:val="20"/>
-              </w:rPr>
-              <w:t>dBA</w:t>
-            </w:r>
-            <w:proofErr w:type="spellEnd"/>
+            <w:r>
+              <w:rPr>
+                <w:rFonts w:ascii="Arial" w:hAnsi="Arial" w:cs="Arial"/>
+                <w:color w:val="000000"/>
+                <w:sz w:val="20"/>
+                <w:szCs w:val="20"/>
+              </w:rPr>
+              <w:t xml:space="preserve"> mesuré en dBA</w:t>
+            </w:r>
           </w:p>
         </w:tc>
         <w:tc>
@@ -42507,7 +41190,6 @@
                 <w:szCs w:val="20"/>
               </w:rPr>
             </w:pPr>
-            <w:proofErr w:type="spellStart"/>
             <w:r>
               <w:rPr>
                 <w:rFonts w:ascii="Arial" w:hAnsi="Arial" w:cs="Arial"/>
@@ -42527,27 +41209,15 @@
               </w:rPr>
               <w:t>nAT</w:t>
             </w:r>
-            <w:proofErr w:type="spellEnd"/>
-            <w:r>
-              <w:rPr>
-                <w:rFonts w:ascii="Arial" w:hAnsi="Arial" w:cs="Arial"/>
-                <w:color w:val="000000"/>
-                <w:sz w:val="20"/>
-                <w:szCs w:val="20"/>
-              </w:rPr>
-              <w:t xml:space="preserve"> objectif RA 1999 en </w:t>
-            </w:r>
-            <w:proofErr w:type="spellStart"/>
-            <w:r>
-              <w:rPr>
-                <w:rFonts w:ascii="Arial" w:hAnsi="Arial" w:cs="Arial"/>
-                <w:color w:val="000000"/>
-                <w:sz w:val="20"/>
-                <w:szCs w:val="20"/>
-              </w:rPr>
-              <w:t>dBA</w:t>
-            </w:r>
-            <w:proofErr w:type="spellEnd"/>
+            <w:r>
+              <w:rPr>
+                <w:rFonts w:ascii="Arial" w:hAnsi="Arial" w:cs="Arial"/>
+                <w:color w:val="000000"/>
+                <w:sz w:val="20"/>
+                <w:szCs w:val="20"/>
+              </w:rPr>
+              <w:t xml:space="preserve"> objectif RA 1999 en dBA</w:t>
+            </w:r>
           </w:p>
         </w:tc>
         <w:tc>
@@ -42712,7 +41382,6 @@
                 <w:szCs w:val="20"/>
               </w:rPr>
             </w:pPr>
-            <w:proofErr w:type="gramStart"/>
             <w:r>
               <w:rPr>
                 <w:rFonts w:ascii="Arial" w:hAnsi="Arial" w:cs="Arial"/>
@@ -42722,7 +41391,6 @@
               </w:rPr>
               <w:t>éventuelles</w:t>
             </w:r>
-            <w:proofErr w:type="gramEnd"/>
           </w:p>
         </w:tc>
       </w:tr>
@@ -42765,7 +41433,6 @@
               <w:right w:val="single" w:sz="8" w:space="0" w:color="000000"/>
             </w:tcBorders>
             <w:shd w:val="clear" w:color="auto" w:fill="89BFFF"/>
-            <w:vAlign w:val="center"/>
           </w:tcPr>
           <w:p>
             <w:pPr>
@@ -42820,7 +41487,6 @@
                 <w:szCs w:val="20"/>
               </w:rPr>
             </w:pPr>
-            <w:proofErr w:type="gramStart"/>
             <w:r>
               <w:rPr>
                 <w:rFonts w:ascii="Arial" w:hAnsi="Arial" w:cs="Arial"/>
@@ -42830,7 +41496,6 @@
               </w:rPr>
               <w:t>et</w:t>
             </w:r>
-            <w:proofErr w:type="gramEnd"/>
           </w:p>
           <w:p>
             <w:pPr>
@@ -42861,7 +41526,6 @@
                 <w:szCs w:val="20"/>
               </w:rPr>
             </w:pPr>
-            <w:proofErr w:type="gramStart"/>
             <w:r>
               <w:rPr>
                 <w:rFonts w:ascii="Arial" w:hAnsi="Arial" w:cs="Arial"/>
@@ -42871,7 +41535,6 @@
               </w:rPr>
               <w:t>position</w:t>
             </w:r>
-            <w:proofErr w:type="gramEnd"/>
           </w:p>
           <w:p>
             <w:pPr>
@@ -42909,27 +41572,7 @@
                 <w:sz w:val="20"/>
                 <w:szCs w:val="20"/>
               </w:rPr>
-              <w:t xml:space="preserve">(Pièce / Logement / Bâtiment ou Escalier / </w:t>
-            </w:r>
-            <w:proofErr w:type="spellStart"/>
-            <w:r>
-              <w:rPr>
-                <w:rFonts w:ascii="Arial" w:hAnsi="Arial" w:cs="Arial"/>
-                <w:color w:val="000000"/>
-                <w:sz w:val="20"/>
-                <w:szCs w:val="20"/>
-              </w:rPr>
-              <w:t>Etage</w:t>
-            </w:r>
-            <w:proofErr w:type="spellEnd"/>
-            <w:r>
-              <w:rPr>
-                <w:rFonts w:ascii="Arial" w:hAnsi="Arial" w:cs="Arial"/>
-                <w:color w:val="000000"/>
-                <w:sz w:val="20"/>
-                <w:szCs w:val="20"/>
-              </w:rPr>
-              <w:t>)</w:t>
+              <w:t>(Pièce / Logement / Bâtiment ou Escalier / Etage)</w:t>
             </w:r>
           </w:p>
         </w:tc>
@@ -42942,7 +41585,6 @@
               <w:right w:val="single" w:sz="8" w:space="0" w:color="000000"/>
             </w:tcBorders>
             <w:shd w:val="clear" w:color="auto" w:fill="89BFFF"/>
-            <w:vAlign w:val="center"/>
           </w:tcPr>
           <w:p>
             <w:pPr>
@@ -42982,45 +41624,14 @@
                 <w:szCs w:val="20"/>
               </w:rPr>
             </w:pPr>
-            <w:proofErr w:type="gramStart"/>
-            <w:r>
-              <w:rPr>
-                <w:rFonts w:ascii="Arial" w:hAnsi="Arial" w:cs="Arial"/>
-                <w:color w:val="000000"/>
-                <w:sz w:val="20"/>
-                <w:szCs w:val="20"/>
-              </w:rPr>
-              <w:t>ou</w:t>
-            </w:r>
-            <w:proofErr w:type="gramEnd"/>
-            <w:r>
-              <w:rPr>
-                <w:rFonts w:ascii="Arial" w:hAnsi="Arial" w:cs="Arial"/>
-                <w:color w:val="000000"/>
-                <w:sz w:val="20"/>
-                <w:szCs w:val="20"/>
-              </w:rPr>
-              <w:t xml:space="preserve"> Escalier / </w:t>
-            </w:r>
-            <w:proofErr w:type="spellStart"/>
-            <w:r>
-              <w:rPr>
-                <w:rFonts w:ascii="Arial" w:hAnsi="Arial" w:cs="Arial"/>
-                <w:color w:val="000000"/>
-                <w:sz w:val="20"/>
-                <w:szCs w:val="20"/>
-              </w:rPr>
-              <w:t>Etage</w:t>
-            </w:r>
-            <w:proofErr w:type="spellEnd"/>
-            <w:r>
-              <w:rPr>
-                <w:rFonts w:ascii="Arial" w:hAnsi="Arial" w:cs="Arial"/>
-                <w:color w:val="000000"/>
-                <w:sz w:val="20"/>
-                <w:szCs w:val="20"/>
-              </w:rPr>
-              <w:t>)</w:t>
+            <w:r>
+              <w:rPr>
+                <w:rFonts w:ascii="Arial" w:hAnsi="Arial" w:cs="Arial"/>
+                <w:color w:val="000000"/>
+                <w:sz w:val="20"/>
+                <w:szCs w:val="20"/>
+              </w:rPr>
+              <w:t>ou Escalier / Etage)</w:t>
             </w:r>
           </w:p>
         </w:tc>
@@ -43163,7 +41774,6 @@
       <w:tr>
         <w:trPr>
           <w:cantSplit/>
-          <w:trHeight w:val="1134"/>
         </w:trPr>
         <w:tc>
           <w:tcPr>
@@ -43795,6 +42405,9 @@
         <w:gridCol w:w="1739"/>
       </w:tblGrid>
       <w:tr>
+        <w:trPr>
+          <w:tblHeader/>
+        </w:trPr>
         <w:tc>
           <w:tcPr>
             <w:tcW w:w="867" w:type="dxa"/>
@@ -43860,7 +42473,6 @@
                 <w:szCs w:val="20"/>
               </w:rPr>
             </w:pPr>
-            <w:proofErr w:type="spellStart"/>
             <w:r>
               <w:rPr>
                 <w:rFonts w:ascii="Arial" w:hAnsi="Arial" w:cs="Arial"/>
@@ -43870,7 +42482,6 @@
               </w:rPr>
               <w:t>Emission</w:t>
             </w:r>
-            <w:proofErr w:type="spellEnd"/>
           </w:p>
         </w:tc>
         <w:tc>
@@ -43937,7 +42548,6 @@
                 <w:szCs w:val="20"/>
               </w:rPr>
             </w:pPr>
-            <w:proofErr w:type="spellStart"/>
             <w:r>
               <w:rPr>
                 <w:rFonts w:ascii="Arial" w:hAnsi="Arial" w:cs="Arial"/>
@@ -43957,27 +42567,15 @@
               </w:rPr>
               <w:t>nAT</w:t>
             </w:r>
-            <w:proofErr w:type="spellEnd"/>
-            <w:r>
-              <w:rPr>
-                <w:rFonts w:ascii="Arial" w:hAnsi="Arial" w:cs="Arial"/>
-                <w:color w:val="000000"/>
-                <w:sz w:val="20"/>
-                <w:szCs w:val="20"/>
-              </w:rPr>
-              <w:t xml:space="preserve"> mesuré en </w:t>
-            </w:r>
-            <w:proofErr w:type="spellStart"/>
-            <w:r>
-              <w:rPr>
-                <w:rFonts w:ascii="Arial" w:hAnsi="Arial" w:cs="Arial"/>
-                <w:color w:val="000000"/>
-                <w:sz w:val="20"/>
-                <w:szCs w:val="20"/>
-              </w:rPr>
-              <w:t>dBA</w:t>
-            </w:r>
-            <w:proofErr w:type="spellEnd"/>
+            <w:r>
+              <w:rPr>
+                <w:rFonts w:ascii="Arial" w:hAnsi="Arial" w:cs="Arial"/>
+                <w:color w:val="000000"/>
+                <w:sz w:val="20"/>
+                <w:szCs w:val="20"/>
+              </w:rPr>
+              <w:t xml:space="preserve"> mesuré en dBA</w:t>
+            </w:r>
           </w:p>
         </w:tc>
         <w:tc>
@@ -44008,7 +42606,6 @@
                 <w:szCs w:val="20"/>
               </w:rPr>
             </w:pPr>
-            <w:proofErr w:type="spellStart"/>
             <w:r>
               <w:rPr>
                 <w:rFonts w:ascii="Arial" w:hAnsi="Arial" w:cs="Arial"/>
@@ -44028,27 +42625,15 @@
               </w:rPr>
               <w:t>nAT</w:t>
             </w:r>
-            <w:proofErr w:type="spellEnd"/>
-            <w:r>
-              <w:rPr>
-                <w:rFonts w:ascii="Arial" w:hAnsi="Arial" w:cs="Arial"/>
-                <w:color w:val="000000"/>
-                <w:sz w:val="20"/>
-                <w:szCs w:val="20"/>
-              </w:rPr>
-              <w:t xml:space="preserve"> objectif RA 1999 en </w:t>
-            </w:r>
-            <w:proofErr w:type="spellStart"/>
-            <w:r>
-              <w:rPr>
-                <w:rFonts w:ascii="Arial" w:hAnsi="Arial" w:cs="Arial"/>
-                <w:color w:val="000000"/>
-                <w:sz w:val="20"/>
-                <w:szCs w:val="20"/>
-              </w:rPr>
-              <w:t>dBA</w:t>
-            </w:r>
-            <w:proofErr w:type="spellEnd"/>
+            <w:r>
+              <w:rPr>
+                <w:rFonts w:ascii="Arial" w:hAnsi="Arial" w:cs="Arial"/>
+                <w:color w:val="000000"/>
+                <w:sz w:val="20"/>
+                <w:szCs w:val="20"/>
+              </w:rPr>
+              <w:t xml:space="preserve"> objectif RA 1999 en dBA</w:t>
+            </w:r>
           </w:p>
         </w:tc>
         <w:tc>
@@ -44213,7 +42798,6 @@
                 <w:szCs w:val="20"/>
               </w:rPr>
             </w:pPr>
-            <w:proofErr w:type="gramStart"/>
             <w:r>
               <w:rPr>
                 <w:rFonts w:ascii="Arial" w:hAnsi="Arial" w:cs="Arial"/>
@@ -44223,7 +42807,6 @@
               </w:rPr>
               <w:t>éventuelles</w:t>
             </w:r>
-            <w:proofErr w:type="gramEnd"/>
           </w:p>
         </w:tc>
       </w:tr>
@@ -44266,7 +42849,6 @@
               <w:right w:val="single" w:sz="8" w:space="0" w:color="000000"/>
             </w:tcBorders>
             <w:shd w:val="clear" w:color="auto" w:fill="89BFFF"/>
-            <w:vAlign w:val="center"/>
           </w:tcPr>
           <w:p>
             <w:pPr>
@@ -44321,7 +42903,6 @@
                 <w:szCs w:val="20"/>
               </w:rPr>
             </w:pPr>
-            <w:proofErr w:type="gramStart"/>
             <w:r>
               <w:rPr>
                 <w:rFonts w:ascii="Arial" w:hAnsi="Arial" w:cs="Arial"/>
@@ -44331,7 +42912,6 @@
               </w:rPr>
               <w:t>et</w:t>
             </w:r>
-            <w:proofErr w:type="gramEnd"/>
           </w:p>
           <w:p>
             <w:pPr>
@@ -44362,7 +42942,6 @@
                 <w:szCs w:val="20"/>
               </w:rPr>
             </w:pPr>
-            <w:proofErr w:type="gramStart"/>
             <w:r>
               <w:rPr>
                 <w:rFonts w:ascii="Arial" w:hAnsi="Arial" w:cs="Arial"/>
@@ -44372,7 +42951,6 @@
               </w:rPr>
               <w:t>position</w:t>
             </w:r>
-            <w:proofErr w:type="gramEnd"/>
           </w:p>
           <w:p>
             <w:pPr>
@@ -44410,27 +42988,17 @@
                 <w:sz w:val="20"/>
                 <w:szCs w:val="20"/>
               </w:rPr>
-              <w:t xml:space="preserve">(Pièce / Logement / Bâtiment ou Escalier / </w:t>
-            </w:r>
-            <w:proofErr w:type="spellStart"/>
-            <w:r>
-              <w:rPr>
-                <w:rFonts w:ascii="Arial" w:hAnsi="Arial" w:cs="Arial"/>
-                <w:color w:val="000000"/>
-                <w:sz w:val="20"/>
-                <w:szCs w:val="20"/>
-              </w:rPr>
-              <w:t>Etage</w:t>
-            </w:r>
-            <w:proofErr w:type="spellEnd"/>
-            <w:r>
-              <w:rPr>
-                <w:rFonts w:ascii="Arial" w:hAnsi="Arial" w:cs="Arial"/>
-                <w:color w:val="000000"/>
-                <w:sz w:val="20"/>
-                <w:szCs w:val="20"/>
-              </w:rPr>
-              <w:t>)</w:t>
+              <w:t xml:space="preserve">(Pièce / Logement / </w:t>
+            </w:r>
+            <w:r>
+              <w:rPr>
+                <w:rFonts w:ascii="Arial" w:hAnsi="Arial" w:cs="Arial"/>
+                <w:color w:val="000000"/>
+                <w:sz w:val="20"/>
+                <w:szCs w:val="20"/>
+              </w:rPr>
+              <w:lastRenderedPageBreak/>
+              <w:t>Bâtiment ou Escalier / Etage)</w:t>
             </w:r>
           </w:p>
         </w:tc>
@@ -44443,7 +43011,6 @@
               <w:right w:val="single" w:sz="8" w:space="0" w:color="000000"/>
             </w:tcBorders>
             <w:shd w:val="clear" w:color="auto" w:fill="89BFFF"/>
-            <w:vAlign w:val="center"/>
           </w:tcPr>
           <w:p>
             <w:pPr>
@@ -44484,45 +43051,14 @@
                 <w:szCs w:val="20"/>
               </w:rPr>
             </w:pPr>
-            <w:proofErr w:type="gramStart"/>
-            <w:r>
-              <w:rPr>
-                <w:rFonts w:ascii="Arial" w:hAnsi="Arial" w:cs="Arial"/>
-                <w:color w:val="000000"/>
-                <w:sz w:val="20"/>
-                <w:szCs w:val="20"/>
-              </w:rPr>
-              <w:t>ou</w:t>
-            </w:r>
-            <w:proofErr w:type="gramEnd"/>
-            <w:r>
-              <w:rPr>
-                <w:rFonts w:ascii="Arial" w:hAnsi="Arial" w:cs="Arial"/>
-                <w:color w:val="000000"/>
-                <w:sz w:val="20"/>
-                <w:szCs w:val="20"/>
-              </w:rPr>
-              <w:t xml:space="preserve"> Escalier / </w:t>
-            </w:r>
-            <w:proofErr w:type="spellStart"/>
-            <w:r>
-              <w:rPr>
-                <w:rFonts w:ascii="Arial" w:hAnsi="Arial" w:cs="Arial"/>
-                <w:color w:val="000000"/>
-                <w:sz w:val="20"/>
-                <w:szCs w:val="20"/>
-              </w:rPr>
-              <w:t>Etage</w:t>
-            </w:r>
-            <w:proofErr w:type="spellEnd"/>
-            <w:r>
-              <w:rPr>
-                <w:rFonts w:ascii="Arial" w:hAnsi="Arial" w:cs="Arial"/>
-                <w:color w:val="000000"/>
-                <w:sz w:val="20"/>
-                <w:szCs w:val="20"/>
-              </w:rPr>
-              <w:t>)</w:t>
+            <w:r>
+              <w:rPr>
+                <w:rFonts w:ascii="Arial" w:hAnsi="Arial" w:cs="Arial"/>
+                <w:color w:val="000000"/>
+                <w:sz w:val="20"/>
+                <w:szCs w:val="20"/>
+              </w:rPr>
+              <w:t>ou Escalier / Etage)</w:t>
             </w:r>
           </w:p>
         </w:tc>
@@ -44665,7 +43201,6 @@
       <w:tr>
         <w:trPr>
           <w:cantSplit/>
-          <w:trHeight w:val="1134"/>
         </w:trPr>
         <w:tc>
           <w:tcPr>
@@ -45175,6 +43710,9 @@
         <w:gridCol w:w="1739"/>
       </w:tblGrid>
       <w:tr>
+        <w:trPr>
+          <w:tblHeader/>
+        </w:trPr>
         <w:tc>
           <w:tcPr>
             <w:tcW w:w="867" w:type="dxa"/>
@@ -45239,7 +43777,6 @@
                 <w:szCs w:val="20"/>
               </w:rPr>
             </w:pPr>
-            <w:proofErr w:type="spellStart"/>
             <w:r>
               <w:rPr>
                 <w:rFonts w:ascii="Arial" w:hAnsi="Arial" w:cs="Arial"/>
@@ -45249,7 +43786,6 @@
               </w:rPr>
               <w:t>Emission</w:t>
             </w:r>
-            <w:proofErr w:type="spellEnd"/>
           </w:p>
         </w:tc>
         <w:tc>
@@ -45316,7 +43852,6 @@
                 <w:szCs w:val="20"/>
               </w:rPr>
             </w:pPr>
-            <w:proofErr w:type="spellStart"/>
             <w:r>
               <w:rPr>
                 <w:rFonts w:ascii="Arial" w:hAnsi="Arial" w:cs="Arial"/>
@@ -45336,27 +43871,15 @@
               </w:rPr>
               <w:t>nAT</w:t>
             </w:r>
-            <w:proofErr w:type="spellEnd"/>
-            <w:r>
-              <w:rPr>
-                <w:rFonts w:ascii="Arial" w:hAnsi="Arial" w:cs="Arial"/>
-                <w:color w:val="000000"/>
-                <w:sz w:val="20"/>
-                <w:szCs w:val="20"/>
-              </w:rPr>
-              <w:t xml:space="preserve"> mesuré en </w:t>
-            </w:r>
-            <w:proofErr w:type="spellStart"/>
-            <w:r>
-              <w:rPr>
-                <w:rFonts w:ascii="Arial" w:hAnsi="Arial" w:cs="Arial"/>
-                <w:color w:val="000000"/>
-                <w:sz w:val="20"/>
-                <w:szCs w:val="20"/>
-              </w:rPr>
-              <w:t>dBA</w:t>
-            </w:r>
-            <w:proofErr w:type="spellEnd"/>
+            <w:r>
+              <w:rPr>
+                <w:rFonts w:ascii="Arial" w:hAnsi="Arial" w:cs="Arial"/>
+                <w:color w:val="000000"/>
+                <w:sz w:val="20"/>
+                <w:szCs w:val="20"/>
+              </w:rPr>
+              <w:t xml:space="preserve"> mesuré en dBA</w:t>
+            </w:r>
           </w:p>
         </w:tc>
         <w:tc>
@@ -45387,7 +43910,6 @@
                 <w:szCs w:val="20"/>
               </w:rPr>
             </w:pPr>
-            <w:proofErr w:type="spellStart"/>
             <w:r>
               <w:rPr>
                 <w:rFonts w:ascii="Arial" w:hAnsi="Arial" w:cs="Arial"/>
@@ -45407,27 +43929,15 @@
               </w:rPr>
               <w:t>nAT</w:t>
             </w:r>
-            <w:proofErr w:type="spellEnd"/>
-            <w:r>
-              <w:rPr>
-                <w:rFonts w:ascii="Arial" w:hAnsi="Arial" w:cs="Arial"/>
-                <w:color w:val="000000"/>
-                <w:sz w:val="20"/>
-                <w:szCs w:val="20"/>
-              </w:rPr>
-              <w:t xml:space="preserve"> objectif RA 1999 en </w:t>
-            </w:r>
-            <w:proofErr w:type="spellStart"/>
-            <w:r>
-              <w:rPr>
-                <w:rFonts w:ascii="Arial" w:hAnsi="Arial" w:cs="Arial"/>
-                <w:color w:val="000000"/>
-                <w:sz w:val="20"/>
-                <w:szCs w:val="20"/>
-              </w:rPr>
-              <w:t>dBA</w:t>
-            </w:r>
-            <w:proofErr w:type="spellEnd"/>
+            <w:r>
+              <w:rPr>
+                <w:rFonts w:ascii="Arial" w:hAnsi="Arial" w:cs="Arial"/>
+                <w:color w:val="000000"/>
+                <w:sz w:val="20"/>
+                <w:szCs w:val="20"/>
+              </w:rPr>
+              <w:t xml:space="preserve"> objectif RA 1999 en dBA</w:t>
+            </w:r>
           </w:p>
         </w:tc>
         <w:tc>
@@ -45592,7 +44102,6 @@
                 <w:szCs w:val="20"/>
               </w:rPr>
             </w:pPr>
-            <w:proofErr w:type="gramStart"/>
             <w:r>
               <w:rPr>
                 <w:rFonts w:ascii="Arial" w:hAnsi="Arial" w:cs="Arial"/>
@@ -45602,7 +44111,6 @@
               </w:rPr>
               <w:t>éventuelles</w:t>
             </w:r>
-            <w:proofErr w:type="gramEnd"/>
           </w:p>
         </w:tc>
       </w:tr>
@@ -45645,7 +44153,6 @@
               <w:right w:val="single" w:sz="8" w:space="0" w:color="000000"/>
             </w:tcBorders>
             <w:shd w:val="clear" w:color="auto" w:fill="89BFFF"/>
-            <w:vAlign w:val="center"/>
           </w:tcPr>
           <w:p>
             <w:pPr>
@@ -45700,7 +44207,6 @@
                 <w:szCs w:val="20"/>
               </w:rPr>
             </w:pPr>
-            <w:proofErr w:type="gramStart"/>
             <w:r>
               <w:rPr>
                 <w:rFonts w:ascii="Arial" w:hAnsi="Arial" w:cs="Arial"/>
@@ -45710,7 +44216,6 @@
               </w:rPr>
               <w:t>et</w:t>
             </w:r>
-            <w:proofErr w:type="gramEnd"/>
           </w:p>
           <w:p>
             <w:pPr>
@@ -45741,7 +44246,6 @@
                 <w:szCs w:val="20"/>
               </w:rPr>
             </w:pPr>
-            <w:proofErr w:type="gramStart"/>
             <w:r>
               <w:rPr>
                 <w:rFonts w:ascii="Arial" w:hAnsi="Arial" w:cs="Arial"/>
@@ -45751,7 +44255,6 @@
               </w:rPr>
               <w:t>position</w:t>
             </w:r>
-            <w:proofErr w:type="gramEnd"/>
           </w:p>
           <w:p>
             <w:pPr>
@@ -45789,27 +44292,7 @@
                 <w:sz w:val="20"/>
                 <w:szCs w:val="20"/>
               </w:rPr>
-              <w:t xml:space="preserve">(Pièce / Logement / Bâtiment ou Escalier / </w:t>
-            </w:r>
-            <w:proofErr w:type="spellStart"/>
-            <w:r>
-              <w:rPr>
-                <w:rFonts w:ascii="Arial" w:hAnsi="Arial" w:cs="Arial"/>
-                <w:color w:val="000000"/>
-                <w:sz w:val="20"/>
-                <w:szCs w:val="20"/>
-              </w:rPr>
-              <w:t>Etage</w:t>
-            </w:r>
-            <w:proofErr w:type="spellEnd"/>
-            <w:r>
-              <w:rPr>
-                <w:rFonts w:ascii="Arial" w:hAnsi="Arial" w:cs="Arial"/>
-                <w:color w:val="000000"/>
-                <w:sz w:val="20"/>
-                <w:szCs w:val="20"/>
-              </w:rPr>
-              <w:t>)</w:t>
+              <w:t>(Pièce / Logement / Bâtiment ou Escalier / Etage)</w:t>
             </w:r>
           </w:p>
         </w:tc>
@@ -45822,7 +44305,6 @@
               <w:right w:val="single" w:sz="8" w:space="0" w:color="000000"/>
             </w:tcBorders>
             <w:shd w:val="clear" w:color="auto" w:fill="89BFFF"/>
-            <w:vAlign w:val="center"/>
           </w:tcPr>
           <w:p>
             <w:pPr>
@@ -45862,45 +44344,14 @@
                 <w:szCs w:val="20"/>
               </w:rPr>
             </w:pPr>
-            <w:proofErr w:type="gramStart"/>
-            <w:r>
-              <w:rPr>
-                <w:rFonts w:ascii="Arial" w:hAnsi="Arial" w:cs="Arial"/>
-                <w:color w:val="000000"/>
-                <w:sz w:val="20"/>
-                <w:szCs w:val="20"/>
-              </w:rPr>
-              <w:t>ou</w:t>
-            </w:r>
-            <w:proofErr w:type="gramEnd"/>
-            <w:r>
-              <w:rPr>
-                <w:rFonts w:ascii="Arial" w:hAnsi="Arial" w:cs="Arial"/>
-                <w:color w:val="000000"/>
-                <w:sz w:val="20"/>
-                <w:szCs w:val="20"/>
-              </w:rPr>
-              <w:t xml:space="preserve"> Escalier / </w:t>
-            </w:r>
-            <w:proofErr w:type="spellStart"/>
-            <w:r>
-              <w:rPr>
-                <w:rFonts w:ascii="Arial" w:hAnsi="Arial" w:cs="Arial"/>
-                <w:color w:val="000000"/>
-                <w:sz w:val="20"/>
-                <w:szCs w:val="20"/>
-              </w:rPr>
-              <w:t>Etage</w:t>
-            </w:r>
-            <w:proofErr w:type="spellEnd"/>
-            <w:r>
-              <w:rPr>
-                <w:rFonts w:ascii="Arial" w:hAnsi="Arial" w:cs="Arial"/>
-                <w:color w:val="000000"/>
-                <w:sz w:val="20"/>
-                <w:szCs w:val="20"/>
-              </w:rPr>
-              <w:t>)</w:t>
+            <w:r>
+              <w:rPr>
+                <w:rFonts w:ascii="Arial" w:hAnsi="Arial" w:cs="Arial"/>
+                <w:color w:val="000000"/>
+                <w:sz w:val="20"/>
+                <w:szCs w:val="20"/>
+              </w:rPr>
+              <w:t>ou Escalier / Etage)</w:t>
             </w:r>
           </w:p>
         </w:tc>
@@ -46043,7 +44494,6 @@
       <w:tr>
         <w:trPr>
           <w:cantSplit/>
-          <w:trHeight w:val="1134"/>
         </w:trPr>
         <w:tc>
           <w:tcPr>
@@ -46526,6 +44976,9 @@
         <w:gridCol w:w="1739"/>
       </w:tblGrid>
       <w:tr>
+        <w:trPr>
+          <w:tblHeader/>
+        </w:trPr>
         <w:tc>
           <w:tcPr>
             <w:tcW w:w="601" w:type="dxa"/>
@@ -46589,7 +45042,6 @@
                 <w:szCs w:val="20"/>
               </w:rPr>
             </w:pPr>
-            <w:proofErr w:type="spellStart"/>
             <w:r>
               <w:rPr>
                 <w:rFonts w:ascii="Arial" w:hAnsi="Arial" w:cs="Arial"/>
@@ -46599,7 +45051,6 @@
               </w:rPr>
               <w:t>Emission</w:t>
             </w:r>
-            <w:proofErr w:type="spellEnd"/>
           </w:p>
         </w:tc>
         <w:tc>
@@ -46665,7 +45116,6 @@
                 <w:szCs w:val="20"/>
               </w:rPr>
             </w:pPr>
-            <w:proofErr w:type="spellStart"/>
             <w:r>
               <w:rPr>
                 <w:rFonts w:ascii="Arial" w:hAnsi="Arial" w:cs="Arial"/>
@@ -46685,27 +45135,15 @@
               </w:rPr>
               <w:t>nAT</w:t>
             </w:r>
-            <w:proofErr w:type="spellEnd"/>
-            <w:r>
-              <w:rPr>
-                <w:rFonts w:ascii="Arial" w:hAnsi="Arial" w:cs="Arial"/>
-                <w:color w:val="000000"/>
-                <w:sz w:val="20"/>
-                <w:szCs w:val="20"/>
-              </w:rPr>
-              <w:t xml:space="preserve"> mesuré en </w:t>
-            </w:r>
-            <w:proofErr w:type="spellStart"/>
-            <w:r>
-              <w:rPr>
-                <w:rFonts w:ascii="Arial" w:hAnsi="Arial" w:cs="Arial"/>
-                <w:color w:val="000000"/>
-                <w:sz w:val="20"/>
-                <w:szCs w:val="20"/>
-              </w:rPr>
-              <w:t>dBA</w:t>
-            </w:r>
-            <w:proofErr w:type="spellEnd"/>
+            <w:r>
+              <w:rPr>
+                <w:rFonts w:ascii="Arial" w:hAnsi="Arial" w:cs="Arial"/>
+                <w:color w:val="000000"/>
+                <w:sz w:val="20"/>
+                <w:szCs w:val="20"/>
+              </w:rPr>
+              <w:t xml:space="preserve"> mesuré en dBA</w:t>
+            </w:r>
           </w:p>
         </w:tc>
         <w:tc>
@@ -46736,7 +45174,6 @@
                 <w:szCs w:val="20"/>
               </w:rPr>
             </w:pPr>
-            <w:proofErr w:type="spellStart"/>
             <w:r>
               <w:rPr>
                 <w:rFonts w:ascii="Arial" w:hAnsi="Arial" w:cs="Arial"/>
@@ -46756,27 +45193,15 @@
               </w:rPr>
               <w:t>nAT</w:t>
             </w:r>
-            <w:proofErr w:type="spellEnd"/>
-            <w:r>
-              <w:rPr>
-                <w:rFonts w:ascii="Arial" w:hAnsi="Arial" w:cs="Arial"/>
-                <w:color w:val="000000"/>
-                <w:sz w:val="20"/>
-                <w:szCs w:val="20"/>
-              </w:rPr>
-              <w:t xml:space="preserve"> objectif RA 1999 en </w:t>
-            </w:r>
-            <w:proofErr w:type="spellStart"/>
-            <w:r>
-              <w:rPr>
-                <w:rFonts w:ascii="Arial" w:hAnsi="Arial" w:cs="Arial"/>
-                <w:color w:val="000000"/>
-                <w:sz w:val="20"/>
-                <w:szCs w:val="20"/>
-              </w:rPr>
-              <w:t>dBA</w:t>
-            </w:r>
-            <w:proofErr w:type="spellEnd"/>
+            <w:r>
+              <w:rPr>
+                <w:rFonts w:ascii="Arial" w:hAnsi="Arial" w:cs="Arial"/>
+                <w:color w:val="000000"/>
+                <w:sz w:val="20"/>
+                <w:szCs w:val="20"/>
+              </w:rPr>
+              <w:t xml:space="preserve"> objectif RA 1999 en dBA</w:t>
+            </w:r>
           </w:p>
         </w:tc>
         <w:tc>
@@ -46941,7 +45366,6 @@
                 <w:szCs w:val="20"/>
               </w:rPr>
             </w:pPr>
-            <w:proofErr w:type="spellStart"/>
             <w:r>
               <w:rPr>
                 <w:rFonts w:ascii="Arial" w:hAnsi="Arial" w:cs="Arial"/>
@@ -46951,11 +45375,13 @@
               </w:rPr>
               <w:t>Eventuelles</w:t>
             </w:r>
-            <w:proofErr w:type="spellEnd"/>
           </w:p>
         </w:tc>
       </w:tr>
       <w:tr>
+        <w:trPr>
+          <w:cantSplit/>
+        </w:trPr>
         <w:tc>
           <w:tcPr>
             <w:tcW w:w="601" w:type="dxa"/>
@@ -46992,7 +45418,6 @@
               <w:right w:val="single" w:sz="8" w:space="0" w:color="000000"/>
             </w:tcBorders>
             <w:shd w:val="clear" w:color="auto" w:fill="89BFFF"/>
-            <w:vAlign w:val="center"/>
           </w:tcPr>
           <w:p>
             <w:pPr>
@@ -47047,7 +45472,6 @@
                 <w:szCs w:val="20"/>
               </w:rPr>
             </w:pPr>
-            <w:proofErr w:type="gramStart"/>
             <w:r>
               <w:rPr>
                 <w:rFonts w:ascii="Arial" w:hAnsi="Arial" w:cs="Arial"/>
@@ -47057,7 +45481,6 @@
               </w:rPr>
               <w:t>et</w:t>
             </w:r>
-            <w:proofErr w:type="gramEnd"/>
           </w:p>
           <w:p>
             <w:pPr>
@@ -47088,7 +45511,6 @@
                 <w:szCs w:val="20"/>
               </w:rPr>
             </w:pPr>
-            <w:proofErr w:type="gramStart"/>
             <w:r>
               <w:rPr>
                 <w:rFonts w:ascii="Arial" w:hAnsi="Arial" w:cs="Arial"/>
@@ -47098,7 +45520,6 @@
               </w:rPr>
               <w:t>position</w:t>
             </w:r>
-            <w:proofErr w:type="gramEnd"/>
           </w:p>
           <w:p>
             <w:pPr>
@@ -47136,27 +45557,7 @@
                 <w:sz w:val="20"/>
                 <w:szCs w:val="20"/>
               </w:rPr>
-              <w:t xml:space="preserve">(Pièce / Logement / Bâtiment ou Escalier / </w:t>
-            </w:r>
-            <w:proofErr w:type="spellStart"/>
-            <w:r>
-              <w:rPr>
-                <w:rFonts w:ascii="Arial" w:hAnsi="Arial" w:cs="Arial"/>
-                <w:color w:val="000000"/>
-                <w:sz w:val="20"/>
-                <w:szCs w:val="20"/>
-              </w:rPr>
-              <w:t>Etage</w:t>
-            </w:r>
-            <w:proofErr w:type="spellEnd"/>
-            <w:r>
-              <w:rPr>
-                <w:rFonts w:ascii="Arial" w:hAnsi="Arial" w:cs="Arial"/>
-                <w:color w:val="000000"/>
-                <w:sz w:val="20"/>
-                <w:szCs w:val="20"/>
-              </w:rPr>
-              <w:t>)</w:t>
+              <w:t>(Pièce / Logement / Bâtiment ou Escalier / Etage)</w:t>
             </w:r>
           </w:p>
         </w:tc>
@@ -47169,7 +45570,6 @@
               <w:right w:val="single" w:sz="8" w:space="0" w:color="000000"/>
             </w:tcBorders>
             <w:shd w:val="clear" w:color="auto" w:fill="89BFFF"/>
-            <w:vAlign w:val="center"/>
           </w:tcPr>
           <w:p>
             <w:pPr>
@@ -47209,45 +45609,14 @@
                 <w:szCs w:val="20"/>
               </w:rPr>
             </w:pPr>
-            <w:proofErr w:type="gramStart"/>
-            <w:r>
-              <w:rPr>
-                <w:rFonts w:ascii="Arial" w:hAnsi="Arial" w:cs="Arial"/>
-                <w:color w:val="000000"/>
-                <w:sz w:val="20"/>
-                <w:szCs w:val="20"/>
-              </w:rPr>
-              <w:t>ou</w:t>
-            </w:r>
-            <w:proofErr w:type="gramEnd"/>
-            <w:r>
-              <w:rPr>
-                <w:rFonts w:ascii="Arial" w:hAnsi="Arial" w:cs="Arial"/>
-                <w:color w:val="000000"/>
-                <w:sz w:val="20"/>
-                <w:szCs w:val="20"/>
-              </w:rPr>
-              <w:t xml:space="preserve"> Escalier / </w:t>
-            </w:r>
-            <w:proofErr w:type="spellStart"/>
-            <w:r>
-              <w:rPr>
-                <w:rFonts w:ascii="Arial" w:hAnsi="Arial" w:cs="Arial"/>
-                <w:color w:val="000000"/>
-                <w:sz w:val="20"/>
-                <w:szCs w:val="20"/>
-              </w:rPr>
-              <w:t>Etage</w:t>
-            </w:r>
-            <w:proofErr w:type="spellEnd"/>
-            <w:r>
-              <w:rPr>
-                <w:rFonts w:ascii="Arial" w:hAnsi="Arial" w:cs="Arial"/>
-                <w:color w:val="000000"/>
-                <w:sz w:val="20"/>
-                <w:szCs w:val="20"/>
-              </w:rPr>
-              <w:t>)</w:t>
+            <w:r>
+              <w:rPr>
+                <w:rFonts w:ascii="Arial" w:hAnsi="Arial" w:cs="Arial"/>
+                <w:color w:val="000000"/>
+                <w:sz w:val="20"/>
+                <w:szCs w:val="20"/>
+              </w:rPr>
+              <w:t>ou Escalier / Etage)</w:t>
             </w:r>
           </w:p>
         </w:tc>
@@ -47388,6 +45757,9 @@
         </w:tc>
       </w:tr>
       <w:tr>
+        <w:trPr>
+          <w:cantSplit/>
+        </w:trPr>
         <w:tc>
           <w:tcPr>
             <w:tcW w:w="601" w:type="dxa"/>
@@ -47875,7 +46247,7 @@
       <w:tr>
         <w:trPr>
           <w:cantSplit/>
-          <w:trHeight w:val="2842"/>
+          <w:tblHeader/>
         </w:trPr>
         <w:tc>
           <w:tcPr>
@@ -47904,15 +46276,13 @@
                 <w:szCs w:val="20"/>
               </w:rPr>
             </w:pPr>
-            <w:bookmarkStart w:id="55" w:name="_GoBack"/>
-            <w:r>
-              <w:rPr>
-                <w:rFonts w:ascii="Arial" w:hAnsi="Arial" w:cs="Arial"/>
-                <w:color w:val="000000"/>
-                <w:sz w:val="20"/>
-                <w:szCs w:val="20"/>
-              </w:rPr>
-              <w:lastRenderedPageBreak/>
+            <w:r>
+              <w:rPr>
+                <w:rFonts w:ascii="Arial" w:hAnsi="Arial" w:cs="Arial"/>
+                <w:color w:val="000000"/>
+                <w:sz w:val="20"/>
+                <w:szCs w:val="20"/>
+              </w:rPr>
               <w:t>N° de la mesure</w:t>
             </w:r>
           </w:p>
@@ -47989,27 +46359,7 @@
                 <w:sz w:val="20"/>
                 <w:szCs w:val="20"/>
               </w:rPr>
-              <w:t xml:space="preserve">(Local / Bâtiment ou Escalier / </w:t>
-            </w:r>
-            <w:proofErr w:type="spellStart"/>
-            <w:r>
-              <w:rPr>
-                <w:rFonts w:ascii="Arial" w:hAnsi="Arial" w:cs="Arial"/>
-                <w:color w:val="000000"/>
-                <w:sz w:val="20"/>
-                <w:szCs w:val="20"/>
-              </w:rPr>
-              <w:t>Etage</w:t>
-            </w:r>
-            <w:proofErr w:type="spellEnd"/>
-            <w:r>
-              <w:rPr>
-                <w:rFonts w:ascii="Arial" w:hAnsi="Arial" w:cs="Arial"/>
-                <w:color w:val="000000"/>
-                <w:sz w:val="20"/>
-                <w:szCs w:val="20"/>
-              </w:rPr>
-              <w:t>)</w:t>
+              <w:t>(Local / Bâtiment ou Escalier / Etage)</w:t>
             </w:r>
           </w:p>
         </w:tc>
@@ -48204,6 +46554,7 @@
                 <w:szCs w:val="20"/>
               </w:rPr>
             </w:pPr>
+            <w:bookmarkStart w:id="55" w:name="_GoBack"/>
             <w:r>
               <w:rPr>
                 <w:rFonts w:ascii="Arial" w:hAnsi="Arial" w:cs="Arial"/>
@@ -48256,17 +46607,7 @@
                 <w:sz w:val="20"/>
                 <w:szCs w:val="20"/>
               </w:rPr>
-              <w:t>-</w:t>
-            </w:r>
-            <w:proofErr w:type="gramStart"/>
-            <w:r>
-              <w:rPr>
-                <w:rFonts w:ascii="Arial" w:hAnsi="Arial" w:cs="Arial"/>
-                <w:color w:val="000000"/>
-                <w:sz w:val="20"/>
-                <w:szCs w:val="20"/>
-              </w:rPr>
-              <w:t>1</w:t>
+              <w:t>-1</w:t>
             </w:r>
             <w:r>
               <w:rPr>
@@ -48284,17 +46625,7 @@
                 <w:sz w:val="20"/>
                 <w:szCs w:val="20"/>
               </w:rPr>
-              <w:t>$</w:t>
-            </w:r>
-            <w:proofErr w:type="gramEnd"/>
-            <w:r>
-              <w:rPr>
-                <w:rFonts w:ascii="Arial" w:hAnsi="Arial" w:cs="Arial"/>
-                <w:color w:val="000000"/>
-                <w:sz w:val="20"/>
-                <w:szCs w:val="20"/>
-              </w:rPr>
-              <w:t>{AAE-2}</w:t>
+              <w:t>${AAE-2}</w:t>
             </w:r>
             <w:r>
               <w:rPr>
@@ -48537,27 +46868,7 @@
                 <w:sz w:val="20"/>
                 <w:szCs w:val="20"/>
               </w:rPr>
-              <w:t>${AAE-</w:t>
-            </w:r>
-            <w:proofErr w:type="gramStart"/>
-            <w:r>
-              <w:rPr>
-                <w:rFonts w:ascii="Arial" w:hAnsi="Arial" w:cs="Arial"/>
-                <w:color w:val="000000"/>
-                <w:sz w:val="20"/>
-                <w:szCs w:val="20"/>
-              </w:rPr>
-              <w:t>7}$</w:t>
-            </w:r>
-            <w:proofErr w:type="gramEnd"/>
-            <w:r>
-              <w:rPr>
-                <w:rFonts w:ascii="Arial" w:hAnsi="Arial" w:cs="Arial"/>
-                <w:color w:val="000000"/>
-                <w:sz w:val="20"/>
-                <w:szCs w:val="20"/>
-              </w:rPr>
-              <w:t>{AAE-8}</w:t>
+              <w:t>${AAE-7}${AAE-8}</w:t>
             </w:r>
           </w:p>
         </w:tc>
@@ -49647,27 +47958,14 @@
           <w:r>
             <w:t xml:space="preserve"> / </w:t>
           </w:r>
-          <w:r>
-            <w:fldChar w:fldCharType="begin"/>
-          </w:r>
-          <w:r>
-            <w:instrText xml:space="preserve"> NUMPAGES  \* Arabic  \* MERGEFORMAT </w:instrText>
-          </w:r>
-          <w:r>
-            <w:fldChar w:fldCharType="separate"/>
-          </w:r>
-          <w:r>
-            <w:rPr>
-              <w:noProof/>
-            </w:rPr>
-            <w:t>11</w:t>
-          </w:r>
-          <w:r>
-            <w:rPr>
-              <w:noProof/>
-            </w:rPr>
-            <w:fldChar w:fldCharType="end"/>
-          </w:r>
+          <w:fldSimple w:instr=" NUMPAGES  \* Arabic  \* MERGEFORMAT ">
+            <w:r>
+              <w:rPr>
+                <w:noProof/>
+              </w:rPr>
+              <w:t>11</w:t>
+            </w:r>
+          </w:fldSimple>
         </w:p>
       </w:tc>
     </w:tr>
@@ -50136,7 +48434,7 @@
             </wp:anchor>
           </w:drawing>
         </mc:Choice>
-        <mc:Fallback xmlns="">
+        <mc:Fallback>
           <w:pict>
             <v:shapetype w14:anchorId="4C038676" id="_x0000_t202" coordsize="21600,21600" o:spt="202" path="m,l,21600r21600,l21600,xe">
               <v:stroke joinstyle="miter"/>
@@ -56682,7 +54980,7 @@
 </file>
 
 <file path=customXml/itemProps1.xml><?xml version="1.0" encoding="utf-8"?>
-<ds:datastoreItem xmlns:ds="http://schemas.openxmlformats.org/officeDocument/2006/customXml" ds:itemID="{CC3953C1-8D73-364A-9AC0-82FF98CDEC6B}">
+<ds:datastoreItem xmlns:ds="http://schemas.openxmlformats.org/officeDocument/2006/customXml" ds:itemID="{6C3D50BE-BA7C-B746-82F1-D1A0D39CAC46}">
   <ds:schemaRefs>
     <ds:schemaRef ds:uri="http://schemas.openxmlformats.org/officeDocument/2006/bibliography"/>
   </ds:schemaRefs>

</xml_diff>

<commit_message>
Add Fields Report et Cert Add Checkbox et CarriageReturn in phpWord Template processing Change Display to Tabs in edit operation
</commit_message>
<xml_diff>
--- a/src/AppBundle/Resources/templates/cert-ra1999.docx
+++ b/src/AppBundle/Resources/templates/cert-ra1999.docx
@@ -190,7 +190,7 @@
         <w:tblLook w:val="04A0" w:firstRow="1" w:lastRow="0" w:firstColumn="1" w:lastColumn="0" w:noHBand="0" w:noVBand="1"/>
       </w:tblPr>
       <w:tblGrid>
-        <w:gridCol w:w="10200"/>
+        <w:gridCol w:w="10202"/>
       </w:tblGrid>
       <w:tr>
         <w:trPr>
@@ -1427,7 +1427,19 @@
               <w:rPr>
                 <w:rFonts w:ascii="Arial" w:hAnsi="Arial" w:cs="Arial"/>
               </w:rPr>
-              <w:t>${OPEINFO}</w:t>
+              <w:t>${OPE</w:t>
+            </w:r>
+            <w:r>
+              <w:rPr>
+                <w:rFonts w:ascii="Arial" w:hAnsi="Arial" w:cs="Arial"/>
+              </w:rPr>
+              <w:t>NBFLAT</w:t>
+            </w:r>
+            <w:r>
+              <w:rPr>
+                <w:rFonts w:ascii="Arial" w:hAnsi="Arial" w:cs="Arial"/>
+              </w:rPr>
+              <w:t>}</w:t>
             </w:r>
           </w:p>
         </w:tc>
@@ -1507,6 +1519,18 @@
                 <w:rFonts w:ascii="Arial" w:hAnsi="Arial" w:cs="Arial"/>
               </w:rPr>
             </w:pPr>
+            <w:r>
+              <w:rPr>
+                <w:rFonts w:ascii="Arial" w:hAnsi="Arial" w:cs="Arial"/>
+              </w:rPr>
+              <w:t>${PCRDATE</w:t>
+            </w:r>
+            <w:r>
+              <w:rPr>
+                <w:rFonts w:ascii="Arial" w:hAnsi="Arial" w:cs="Arial"/>
+              </w:rPr>
+              <w:t>}</w:t>
+            </w:r>
           </w:p>
         </w:tc>
       </w:tr>
@@ -1585,6 +1609,24 @@
                 <w:rFonts w:ascii="Arial" w:hAnsi="Arial" w:cs="Arial"/>
               </w:rPr>
             </w:pPr>
+            <w:r>
+              <w:rPr>
+                <w:rFonts w:ascii="Arial" w:hAnsi="Arial" w:cs="Arial"/>
+              </w:rPr>
+              <w:t>${</w:t>
+            </w:r>
+            <w:r>
+              <w:rPr>
+                <w:rFonts w:ascii="Arial" w:hAnsi="Arial" w:cs="Arial"/>
+              </w:rPr>
+              <w:t>PCREF</w:t>
+            </w:r>
+            <w:r>
+              <w:rPr>
+                <w:rFonts w:ascii="Arial" w:hAnsi="Arial" w:cs="Arial"/>
+              </w:rPr>
+              <w:t>}</w:t>
+            </w:r>
           </w:p>
         </w:tc>
       </w:tr>
@@ -5617,103 +5659,20 @@
       <w:r>
         <w:rPr>
           <w:rFonts w:ascii="Arial" w:hAnsi="Arial" w:cs="Arial"/>
-          <w:b/>
-          <w:bCs/>
-          <w:szCs w:val="20"/>
-        </w:rPr>
-        <w:fldChar w:fldCharType="begin">
-          <w:ffData>
-            <w:name w:val="Texte8"/>
-            <w:enabled/>
-            <w:calcOnExit w:val="0"/>
-            <w:textInput/>
-          </w:ffData>
-        </w:fldChar>
-      </w:r>
-      <w:r>
-        <w:rPr>
-          <w:rFonts w:ascii="Arial" w:hAnsi="Arial" w:cs="Arial"/>
-          <w:b/>
-          <w:bCs/>
-          <w:szCs w:val="20"/>
-        </w:rPr>
-        <w:instrText xml:space="preserve"> FORMTEXT </w:instrText>
-      </w:r>
-      <w:r>
-        <w:rPr>
-          <w:rFonts w:ascii="Arial" w:hAnsi="Arial" w:cs="Arial"/>
-          <w:b/>
-          <w:bCs/>
-          <w:szCs w:val="20"/>
-        </w:rPr>
-      </w:r>
-      <w:r>
-        <w:rPr>
-          <w:rFonts w:ascii="Arial" w:hAnsi="Arial" w:cs="Arial"/>
-          <w:b/>
-          <w:bCs/>
-          <w:szCs w:val="20"/>
-        </w:rPr>
-        <w:fldChar w:fldCharType="separate"/>
-      </w:r>
-      <w:r>
-        <w:rPr>
-          <w:rFonts w:ascii="Arial" w:hAnsi="Arial" w:cs="Arial"/>
-          <w:b/>
-          <w:bCs/>
-          <w:noProof/>
-          <w:szCs w:val="20"/>
-        </w:rPr>
-        <w:t> </w:t>
-      </w:r>
-      <w:r>
-        <w:rPr>
-          <w:rFonts w:ascii="Arial" w:hAnsi="Arial" w:cs="Arial"/>
-          <w:b/>
-          <w:bCs/>
-          <w:noProof/>
-          <w:szCs w:val="20"/>
-        </w:rPr>
-        <w:t> </w:t>
-      </w:r>
-      <w:r>
-        <w:rPr>
-          <w:rFonts w:ascii="Arial" w:hAnsi="Arial" w:cs="Arial"/>
-          <w:b/>
-          <w:bCs/>
-          <w:noProof/>
-          <w:szCs w:val="20"/>
-        </w:rPr>
-        <w:t> </w:t>
-      </w:r>
-      <w:r>
-        <w:rPr>
-          <w:rFonts w:ascii="Arial" w:hAnsi="Arial" w:cs="Arial"/>
-          <w:b/>
-          <w:bCs/>
-          <w:noProof/>
-          <w:szCs w:val="20"/>
-        </w:rPr>
-        <w:t> </w:t>
-      </w:r>
-      <w:r>
-        <w:rPr>
-          <w:rFonts w:ascii="Arial" w:hAnsi="Arial" w:cs="Arial"/>
-          <w:b/>
-          <w:bCs/>
-          <w:noProof/>
-          <w:szCs w:val="20"/>
-        </w:rPr>
-        <w:t> </w:t>
-      </w:r>
-      <w:r>
-        <w:rPr>
-          <w:rFonts w:ascii="Arial" w:hAnsi="Arial" w:cs="Arial"/>
-          <w:b/>
-          <w:bCs/>
-          <w:szCs w:val="20"/>
-        </w:rPr>
-        <w:fldChar w:fldCharType="end"/>
+        </w:rPr>
+        <w:t>${</w:t>
+      </w:r>
+      <w:r>
+        <w:rPr>
+          <w:rFonts w:ascii="Arial" w:hAnsi="Arial" w:cs="Arial"/>
+        </w:rPr>
+        <w:t>OPENAME</w:t>
+      </w:r>
+      <w:r>
+        <w:rPr>
+          <w:rFonts w:ascii="Arial" w:hAnsi="Arial" w:cs="Arial"/>
+        </w:rPr>
+        <w:t>}</w:t>
       </w:r>
     </w:p>
     <w:p>
@@ -5748,103 +5707,20 @@
       <w:r>
         <w:rPr>
           <w:rFonts w:ascii="Arial" w:hAnsi="Arial" w:cs="Arial"/>
-          <w:b/>
-          <w:bCs/>
-          <w:szCs w:val="20"/>
-        </w:rPr>
-        <w:fldChar w:fldCharType="begin">
-          <w:ffData>
-            <w:name w:val="Texte8"/>
-            <w:enabled/>
-            <w:calcOnExit w:val="0"/>
-            <w:textInput/>
-          </w:ffData>
-        </w:fldChar>
-      </w:r>
-      <w:r>
-        <w:rPr>
-          <w:rFonts w:ascii="Arial" w:hAnsi="Arial" w:cs="Arial"/>
-          <w:b/>
-          <w:bCs/>
-          <w:szCs w:val="20"/>
-        </w:rPr>
-        <w:instrText xml:space="preserve"> FORMTEXT </w:instrText>
-      </w:r>
-      <w:r>
-        <w:rPr>
-          <w:rFonts w:ascii="Arial" w:hAnsi="Arial" w:cs="Arial"/>
-          <w:b/>
-          <w:bCs/>
-          <w:szCs w:val="20"/>
-        </w:rPr>
-      </w:r>
-      <w:r>
-        <w:rPr>
-          <w:rFonts w:ascii="Arial" w:hAnsi="Arial" w:cs="Arial"/>
-          <w:b/>
-          <w:bCs/>
-          <w:szCs w:val="20"/>
-        </w:rPr>
-        <w:fldChar w:fldCharType="separate"/>
-      </w:r>
-      <w:r>
-        <w:rPr>
-          <w:rFonts w:ascii="Arial" w:hAnsi="Arial" w:cs="Arial"/>
-          <w:b/>
-          <w:bCs/>
-          <w:noProof/>
-          <w:szCs w:val="20"/>
-        </w:rPr>
-        <w:t> </w:t>
-      </w:r>
-      <w:r>
-        <w:rPr>
-          <w:rFonts w:ascii="Arial" w:hAnsi="Arial" w:cs="Arial"/>
-          <w:b/>
-          <w:bCs/>
-          <w:noProof/>
-          <w:szCs w:val="20"/>
-        </w:rPr>
-        <w:t> </w:t>
-      </w:r>
-      <w:r>
-        <w:rPr>
-          <w:rFonts w:ascii="Arial" w:hAnsi="Arial" w:cs="Arial"/>
-          <w:b/>
-          <w:bCs/>
-          <w:noProof/>
-          <w:szCs w:val="20"/>
-        </w:rPr>
-        <w:t> </w:t>
-      </w:r>
-      <w:r>
-        <w:rPr>
-          <w:rFonts w:ascii="Arial" w:hAnsi="Arial" w:cs="Arial"/>
-          <w:b/>
-          <w:bCs/>
-          <w:noProof/>
-          <w:szCs w:val="20"/>
-        </w:rPr>
-        <w:t> </w:t>
-      </w:r>
-      <w:r>
-        <w:rPr>
-          <w:rFonts w:ascii="Arial" w:hAnsi="Arial" w:cs="Arial"/>
-          <w:b/>
-          <w:bCs/>
-          <w:noProof/>
-          <w:szCs w:val="20"/>
-        </w:rPr>
-        <w:t> </w:t>
-      </w:r>
-      <w:r>
-        <w:rPr>
-          <w:rFonts w:ascii="Arial" w:hAnsi="Arial" w:cs="Arial"/>
-          <w:b/>
-          <w:bCs/>
-          <w:szCs w:val="20"/>
-        </w:rPr>
-        <w:fldChar w:fldCharType="end"/>
+        </w:rPr>
+        <w:t>${OPE</w:t>
+      </w:r>
+      <w:r>
+        <w:rPr>
+          <w:rFonts w:ascii="Arial" w:hAnsi="Arial" w:cs="Arial"/>
+        </w:rPr>
+        <w:t>ADDR</w:t>
+      </w:r>
+      <w:r>
+        <w:rPr>
+          <w:rFonts w:ascii="Arial" w:hAnsi="Arial" w:cs="Arial"/>
+        </w:rPr>
+        <w:t>}</w:t>
       </w:r>
     </w:p>
     <w:p>
@@ -5872,103 +5748,44 @@
       <w:r>
         <w:rPr>
           <w:rFonts w:ascii="Arial" w:hAnsi="Arial" w:cs="Arial"/>
-          <w:b/>
-          <w:bCs/>
-          <w:szCs w:val="20"/>
-        </w:rPr>
-        <w:fldChar w:fldCharType="begin">
-          <w:ffData>
-            <w:name w:val="Texte8"/>
-            <w:enabled/>
-            <w:calcOnExit w:val="0"/>
-            <w:textInput/>
-          </w:ffData>
-        </w:fldChar>
-      </w:r>
-      <w:r>
-        <w:rPr>
-          <w:rFonts w:ascii="Arial" w:hAnsi="Arial" w:cs="Arial"/>
-          <w:b/>
-          <w:bCs/>
-          <w:szCs w:val="20"/>
-        </w:rPr>
-        <w:instrText xml:space="preserve"> FORMTEXT </w:instrText>
-      </w:r>
-      <w:r>
-        <w:rPr>
-          <w:rFonts w:ascii="Arial" w:hAnsi="Arial" w:cs="Arial"/>
-          <w:b/>
-          <w:bCs/>
-          <w:szCs w:val="20"/>
-        </w:rPr>
-      </w:r>
-      <w:r>
-        <w:rPr>
-          <w:rFonts w:ascii="Arial" w:hAnsi="Arial" w:cs="Arial"/>
-          <w:b/>
-          <w:bCs/>
-          <w:szCs w:val="20"/>
-        </w:rPr>
-        <w:fldChar w:fldCharType="separate"/>
-      </w:r>
-      <w:r>
-        <w:rPr>
-          <w:rFonts w:ascii="Arial" w:hAnsi="Arial" w:cs="Arial"/>
-          <w:b/>
-          <w:bCs/>
-          <w:noProof/>
-          <w:szCs w:val="20"/>
-        </w:rPr>
-        <w:t> </w:t>
-      </w:r>
-      <w:r>
-        <w:rPr>
-          <w:rFonts w:ascii="Arial" w:hAnsi="Arial" w:cs="Arial"/>
-          <w:b/>
-          <w:bCs/>
-          <w:noProof/>
-          <w:szCs w:val="20"/>
-        </w:rPr>
-        <w:t> </w:t>
-      </w:r>
-      <w:r>
-        <w:rPr>
-          <w:rFonts w:ascii="Arial" w:hAnsi="Arial" w:cs="Arial"/>
-          <w:b/>
-          <w:bCs/>
-          <w:noProof/>
-          <w:szCs w:val="20"/>
-        </w:rPr>
-        <w:t> </w:t>
-      </w:r>
-      <w:r>
-        <w:rPr>
-          <w:rFonts w:ascii="Arial" w:hAnsi="Arial" w:cs="Arial"/>
-          <w:b/>
-          <w:bCs/>
-          <w:noProof/>
-          <w:szCs w:val="20"/>
-        </w:rPr>
-        <w:t> </w:t>
-      </w:r>
-      <w:r>
-        <w:rPr>
-          <w:rFonts w:ascii="Arial" w:hAnsi="Arial" w:cs="Arial"/>
-          <w:b/>
-          <w:bCs/>
-          <w:noProof/>
-          <w:szCs w:val="20"/>
-        </w:rPr>
-        <w:t> </w:t>
-      </w:r>
-      <w:r>
-        <w:rPr>
-          <w:rFonts w:ascii="Arial" w:hAnsi="Arial" w:cs="Arial"/>
-          <w:b/>
-          <w:bCs/>
-          <w:szCs w:val="20"/>
-        </w:rPr>
-        <w:fldChar w:fldCharType="end"/>
+        </w:rPr>
+        <w:t>${OPE</w:t>
+      </w:r>
+      <w:r>
+        <w:rPr>
+          <w:rFonts w:ascii="Arial" w:hAnsi="Arial" w:cs="Arial"/>
+        </w:rPr>
+        <w:t>CP</w:t>
+      </w:r>
+      <w:r>
+        <w:rPr>
+          <w:rFonts w:ascii="Arial" w:hAnsi="Arial" w:cs="Arial"/>
+        </w:rPr>
+        <w:t>}</w:t>
+      </w:r>
+      <w:r>
+        <w:rPr>
+          <w:rFonts w:ascii="Arial" w:hAnsi="Arial" w:cs="Arial"/>
+        </w:rPr>
+        <w:t xml:space="preserve"> </w:t>
+      </w:r>
+      <w:r>
+        <w:rPr>
+          <w:rFonts w:ascii="Arial" w:hAnsi="Arial" w:cs="Arial"/>
+        </w:rPr>
+        <w:t>${OPE</w:t>
+      </w:r>
+      <w:r>
+        <w:rPr>
+          <w:rFonts w:ascii="Arial" w:hAnsi="Arial" w:cs="Arial"/>
+        </w:rPr>
+        <w:t>CITY</w:t>
+      </w:r>
+      <w:r>
+        <w:rPr>
+          <w:rFonts w:ascii="Arial" w:hAnsi="Arial" w:cs="Arial"/>
+        </w:rPr>
+        <w:t>}</w:t>
       </w:r>
     </w:p>
     <w:p>
@@ -6038,99 +5855,7 @@
           <w:bCs/>
           <w:szCs w:val="20"/>
         </w:rPr>
-        <w:fldChar w:fldCharType="begin">
-          <w:ffData>
-            <w:name w:val="Texte8"/>
-            <w:enabled/>
-            <w:calcOnExit w:val="0"/>
-            <w:textInput/>
-          </w:ffData>
-        </w:fldChar>
-      </w:r>
-      <w:r>
-        <w:rPr>
-          <w:rFonts w:ascii="Arial" w:hAnsi="Arial" w:cs="Arial"/>
-          <w:b/>
-          <w:bCs/>
-          <w:szCs w:val="20"/>
-        </w:rPr>
-        <w:instrText xml:space="preserve"> FORMTEXT </w:instrText>
-      </w:r>
-      <w:r>
-        <w:rPr>
-          <w:rFonts w:ascii="Arial" w:hAnsi="Arial" w:cs="Arial"/>
-          <w:b/>
-          <w:bCs/>
-          <w:szCs w:val="20"/>
-        </w:rPr>
-      </w:r>
-      <w:r>
-        <w:rPr>
-          <w:rFonts w:ascii="Arial" w:hAnsi="Arial" w:cs="Arial"/>
-          <w:b/>
-          <w:bCs/>
-          <w:szCs w:val="20"/>
-        </w:rPr>
-        <w:fldChar w:fldCharType="separate"/>
-      </w:r>
-      <w:r>
-        <w:rPr>
-          <w:rFonts w:ascii="Arial" w:hAnsi="Arial" w:cs="Arial"/>
-          <w:b/>
-          <w:bCs/>
-          <w:noProof/>
-          <w:szCs w:val="20"/>
-        </w:rPr>
-        <w:t> </w:t>
-      </w:r>
-      <w:r>
-        <w:rPr>
-          <w:rFonts w:ascii="Arial" w:hAnsi="Arial" w:cs="Arial"/>
-          <w:b/>
-          <w:bCs/>
-          <w:noProof/>
-          <w:szCs w:val="20"/>
-        </w:rPr>
-        <w:t> </w:t>
-      </w:r>
-      <w:r>
-        <w:rPr>
-          <w:rFonts w:ascii="Arial" w:hAnsi="Arial" w:cs="Arial"/>
-          <w:b/>
-          <w:bCs/>
-          <w:noProof/>
-          <w:szCs w:val="20"/>
-        </w:rPr>
-        <w:t> </w:t>
-      </w:r>
-      <w:r>
-        <w:rPr>
-          <w:rFonts w:ascii="Arial" w:hAnsi="Arial" w:cs="Arial"/>
-          <w:b/>
-          <w:bCs/>
-          <w:noProof/>
-          <w:szCs w:val="20"/>
-        </w:rPr>
-        <w:t> </w:t>
-      </w:r>
-      <w:r>
-        <w:rPr>
-          <w:rFonts w:ascii="Arial" w:hAnsi="Arial" w:cs="Arial"/>
-          <w:b/>
-          <w:bCs/>
-          <w:noProof/>
-          <w:szCs w:val="20"/>
-        </w:rPr>
-        <w:t> </w:t>
-      </w:r>
-      <w:r>
-        <w:rPr>
-          <w:rFonts w:ascii="Arial" w:hAnsi="Arial" w:cs="Arial"/>
-          <w:b/>
-          <w:bCs/>
-          <w:szCs w:val="20"/>
-        </w:rPr>
-        <w:fldChar w:fldCharType="end"/>
+        <w:t>${MO}</w:t>
       </w:r>
     </w:p>
     <w:p>
@@ -6169,99 +5894,25 @@
           <w:bCs/>
           <w:szCs w:val="20"/>
         </w:rPr>
-        <w:fldChar w:fldCharType="begin">
-          <w:ffData>
-            <w:name w:val="Texte8"/>
-            <w:enabled/>
-            <w:calcOnExit w:val="0"/>
-            <w:textInput/>
-          </w:ffData>
-        </w:fldChar>
-      </w:r>
-      <w:r>
-        <w:rPr>
-          <w:rFonts w:ascii="Arial" w:hAnsi="Arial" w:cs="Arial"/>
-          <w:b/>
-          <w:bCs/>
-          <w:szCs w:val="20"/>
-        </w:rPr>
-        <w:instrText xml:space="preserve"> FORMTEXT </w:instrText>
-      </w:r>
-      <w:r>
-        <w:rPr>
-          <w:rFonts w:ascii="Arial" w:hAnsi="Arial" w:cs="Arial"/>
-          <w:b/>
-          <w:bCs/>
-          <w:szCs w:val="20"/>
-        </w:rPr>
-      </w:r>
-      <w:r>
-        <w:rPr>
-          <w:rFonts w:ascii="Arial" w:hAnsi="Arial" w:cs="Arial"/>
-          <w:b/>
-          <w:bCs/>
-          <w:szCs w:val="20"/>
-        </w:rPr>
-        <w:fldChar w:fldCharType="separate"/>
-      </w:r>
-      <w:r>
-        <w:rPr>
-          <w:rFonts w:ascii="Arial" w:hAnsi="Arial" w:cs="Arial"/>
-          <w:b/>
-          <w:bCs/>
-          <w:noProof/>
-          <w:szCs w:val="20"/>
-        </w:rPr>
-        <w:t> </w:t>
-      </w:r>
-      <w:r>
-        <w:rPr>
-          <w:rFonts w:ascii="Arial" w:hAnsi="Arial" w:cs="Arial"/>
-          <w:b/>
-          <w:bCs/>
-          <w:noProof/>
-          <w:szCs w:val="20"/>
-        </w:rPr>
-        <w:t> </w:t>
-      </w:r>
-      <w:r>
-        <w:rPr>
-          <w:rFonts w:ascii="Arial" w:hAnsi="Arial" w:cs="Arial"/>
-          <w:b/>
-          <w:bCs/>
-          <w:noProof/>
-          <w:szCs w:val="20"/>
-        </w:rPr>
-        <w:t> </w:t>
-      </w:r>
-      <w:r>
-        <w:rPr>
-          <w:rFonts w:ascii="Arial" w:hAnsi="Arial" w:cs="Arial"/>
-          <w:b/>
-          <w:bCs/>
-          <w:noProof/>
-          <w:szCs w:val="20"/>
-        </w:rPr>
-        <w:t> </w:t>
-      </w:r>
-      <w:r>
-        <w:rPr>
-          <w:rFonts w:ascii="Arial" w:hAnsi="Arial" w:cs="Arial"/>
-          <w:b/>
-          <w:bCs/>
-          <w:noProof/>
-          <w:szCs w:val="20"/>
-        </w:rPr>
-        <w:t> </w:t>
-      </w:r>
-      <w:r>
-        <w:rPr>
-          <w:rFonts w:ascii="Arial" w:hAnsi="Arial" w:cs="Arial"/>
-          <w:b/>
-          <w:bCs/>
-          <w:szCs w:val="20"/>
-        </w:rPr>
-        <w:fldChar w:fldCharType="end"/>
+        <w:t>${</w:t>
+      </w:r>
+      <w:r>
+        <w:rPr>
+          <w:rFonts w:ascii="Arial" w:hAnsi="Arial" w:cs="Arial"/>
+          <w:b/>
+          <w:bCs/>
+          <w:szCs w:val="20"/>
+        </w:rPr>
+        <w:t>MOADDR</w:t>
+      </w:r>
+      <w:r>
+        <w:rPr>
+          <w:rFonts w:ascii="Arial" w:hAnsi="Arial" w:cs="Arial"/>
+          <w:b/>
+          <w:bCs/>
+          <w:szCs w:val="20"/>
+        </w:rPr>
+        <w:t>}</w:t>
       </w:r>
     </w:p>
     <w:p>
@@ -6293,99 +5944,25 @@
           <w:bCs/>
           <w:szCs w:val="20"/>
         </w:rPr>
-        <w:fldChar w:fldCharType="begin">
-          <w:ffData>
-            <w:name w:val="Texte8"/>
-            <w:enabled/>
-            <w:calcOnExit w:val="0"/>
-            <w:textInput/>
-          </w:ffData>
-        </w:fldChar>
-      </w:r>
-      <w:r>
-        <w:rPr>
-          <w:rFonts w:ascii="Arial" w:hAnsi="Arial" w:cs="Arial"/>
-          <w:b/>
-          <w:bCs/>
-          <w:szCs w:val="20"/>
-        </w:rPr>
-        <w:instrText xml:space="preserve"> FORMTEXT </w:instrText>
-      </w:r>
-      <w:r>
-        <w:rPr>
-          <w:rFonts w:ascii="Arial" w:hAnsi="Arial" w:cs="Arial"/>
-          <w:b/>
-          <w:bCs/>
-          <w:szCs w:val="20"/>
-        </w:rPr>
-      </w:r>
-      <w:r>
-        <w:rPr>
-          <w:rFonts w:ascii="Arial" w:hAnsi="Arial" w:cs="Arial"/>
-          <w:b/>
-          <w:bCs/>
-          <w:szCs w:val="20"/>
-        </w:rPr>
-        <w:fldChar w:fldCharType="separate"/>
-      </w:r>
-      <w:r>
-        <w:rPr>
-          <w:rFonts w:ascii="Arial" w:hAnsi="Arial" w:cs="Arial"/>
-          <w:b/>
-          <w:bCs/>
-          <w:noProof/>
-          <w:szCs w:val="20"/>
-        </w:rPr>
-        <w:t> </w:t>
-      </w:r>
-      <w:r>
-        <w:rPr>
-          <w:rFonts w:ascii="Arial" w:hAnsi="Arial" w:cs="Arial"/>
-          <w:b/>
-          <w:bCs/>
-          <w:noProof/>
-          <w:szCs w:val="20"/>
-        </w:rPr>
-        <w:t> </w:t>
-      </w:r>
-      <w:r>
-        <w:rPr>
-          <w:rFonts w:ascii="Arial" w:hAnsi="Arial" w:cs="Arial"/>
-          <w:b/>
-          <w:bCs/>
-          <w:noProof/>
-          <w:szCs w:val="20"/>
-        </w:rPr>
-        <w:t> </w:t>
-      </w:r>
-      <w:r>
-        <w:rPr>
-          <w:rFonts w:ascii="Arial" w:hAnsi="Arial" w:cs="Arial"/>
-          <w:b/>
-          <w:bCs/>
-          <w:noProof/>
-          <w:szCs w:val="20"/>
-        </w:rPr>
-        <w:t> </w:t>
-      </w:r>
-      <w:r>
-        <w:rPr>
-          <w:rFonts w:ascii="Arial" w:hAnsi="Arial" w:cs="Arial"/>
-          <w:b/>
-          <w:bCs/>
-          <w:noProof/>
-          <w:szCs w:val="20"/>
-        </w:rPr>
-        <w:t> </w:t>
-      </w:r>
-      <w:r>
-        <w:rPr>
-          <w:rFonts w:ascii="Arial" w:hAnsi="Arial" w:cs="Arial"/>
-          <w:b/>
-          <w:bCs/>
-          <w:szCs w:val="20"/>
-        </w:rPr>
-        <w:fldChar w:fldCharType="end"/>
+        <w:t>${MO</w:t>
+      </w:r>
+      <w:r>
+        <w:rPr>
+          <w:rFonts w:ascii="Arial" w:hAnsi="Arial" w:cs="Arial"/>
+          <w:b/>
+          <w:bCs/>
+          <w:szCs w:val="20"/>
+        </w:rPr>
+        <w:t>ADDRCOMP</w:t>
+      </w:r>
+      <w:r>
+        <w:rPr>
+          <w:rFonts w:ascii="Arial" w:hAnsi="Arial" w:cs="Arial"/>
+          <w:b/>
+          <w:bCs/>
+          <w:szCs w:val="20"/>
+        </w:rPr>
+        <w:t>}</w:t>
       </w:r>
     </w:p>
     <w:p>
@@ -6423,99 +6000,25 @@
           <w:bCs/>
           <w:szCs w:val="20"/>
         </w:rPr>
-        <w:fldChar w:fldCharType="begin">
-          <w:ffData>
-            <w:name w:val="Texte8"/>
-            <w:enabled/>
-            <w:calcOnExit w:val="0"/>
-            <w:textInput/>
-          </w:ffData>
-        </w:fldChar>
-      </w:r>
-      <w:r>
-        <w:rPr>
-          <w:rFonts w:ascii="Arial" w:hAnsi="Arial" w:cs="Arial"/>
-          <w:b/>
-          <w:bCs/>
-          <w:szCs w:val="20"/>
-        </w:rPr>
-        <w:instrText xml:space="preserve"> FORMTEXT </w:instrText>
-      </w:r>
-      <w:r>
-        <w:rPr>
-          <w:rFonts w:ascii="Arial" w:hAnsi="Arial" w:cs="Arial"/>
-          <w:b/>
-          <w:bCs/>
-          <w:szCs w:val="20"/>
-        </w:rPr>
-      </w:r>
-      <w:r>
-        <w:rPr>
-          <w:rFonts w:ascii="Arial" w:hAnsi="Arial" w:cs="Arial"/>
-          <w:b/>
-          <w:bCs/>
-          <w:szCs w:val="20"/>
-        </w:rPr>
-        <w:fldChar w:fldCharType="separate"/>
-      </w:r>
-      <w:r>
-        <w:rPr>
-          <w:rFonts w:ascii="Arial" w:hAnsi="Arial" w:cs="Arial"/>
-          <w:b/>
-          <w:bCs/>
-          <w:noProof/>
-          <w:szCs w:val="20"/>
-        </w:rPr>
-        <w:t> </w:t>
-      </w:r>
-      <w:r>
-        <w:rPr>
-          <w:rFonts w:ascii="Arial" w:hAnsi="Arial" w:cs="Arial"/>
-          <w:b/>
-          <w:bCs/>
-          <w:noProof/>
-          <w:szCs w:val="20"/>
-        </w:rPr>
-        <w:t> </w:t>
-      </w:r>
-      <w:r>
-        <w:rPr>
-          <w:rFonts w:ascii="Arial" w:hAnsi="Arial" w:cs="Arial"/>
-          <w:b/>
-          <w:bCs/>
-          <w:noProof/>
-          <w:szCs w:val="20"/>
-        </w:rPr>
-        <w:t> </w:t>
-      </w:r>
-      <w:r>
-        <w:rPr>
-          <w:rFonts w:ascii="Arial" w:hAnsi="Arial" w:cs="Arial"/>
-          <w:b/>
-          <w:bCs/>
-          <w:noProof/>
-          <w:szCs w:val="20"/>
-        </w:rPr>
-        <w:t> </w:t>
-      </w:r>
-      <w:r>
-        <w:rPr>
-          <w:rFonts w:ascii="Arial" w:hAnsi="Arial" w:cs="Arial"/>
-          <w:b/>
-          <w:bCs/>
-          <w:noProof/>
-          <w:szCs w:val="20"/>
-        </w:rPr>
-        <w:t> </w:t>
-      </w:r>
-      <w:r>
-        <w:rPr>
-          <w:rFonts w:ascii="Arial" w:hAnsi="Arial" w:cs="Arial"/>
-          <w:b/>
-          <w:bCs/>
-          <w:szCs w:val="20"/>
-        </w:rPr>
-        <w:fldChar w:fldCharType="end"/>
+        <w:t>${MO</w:t>
+      </w:r>
+      <w:r>
+        <w:rPr>
+          <w:rFonts w:ascii="Arial" w:hAnsi="Arial" w:cs="Arial"/>
+          <w:b/>
+          <w:bCs/>
+          <w:szCs w:val="20"/>
+        </w:rPr>
+        <w:t>TEL</w:t>
+      </w:r>
+      <w:r>
+        <w:rPr>
+          <w:rFonts w:ascii="Arial" w:hAnsi="Arial" w:cs="Arial"/>
+          <w:b/>
+          <w:bCs/>
+          <w:szCs w:val="20"/>
+        </w:rPr>
+        <w:t>}</w:t>
       </w:r>
     </w:p>
     <w:p>
@@ -7095,111 +6598,27 @@
           <w:rFonts w:ascii="Arial" w:hAnsi="Arial" w:cs="Arial"/>
           <w:b/>
           <w:bCs/>
-          <w:sz w:val="20"/>
-          <w:szCs w:val="20"/>
-        </w:rPr>
-        <w:fldChar w:fldCharType="begin">
-          <w:ffData>
-            <w:name w:val=""/>
-            <w:enabled/>
-            <w:calcOnExit w:val="0"/>
-            <w:textInput/>
-          </w:ffData>
-        </w:fldChar>
-      </w:r>
-      <w:r>
-        <w:rPr>
-          <w:rFonts w:ascii="Arial" w:hAnsi="Arial" w:cs="Arial"/>
-          <w:b/>
-          <w:bCs/>
-          <w:sz w:val="20"/>
-          <w:szCs w:val="20"/>
-        </w:rPr>
-        <w:instrText xml:space="preserve"> FORMTEXT </w:instrText>
-      </w:r>
-      <w:r>
-        <w:rPr>
-          <w:rFonts w:ascii="Arial" w:hAnsi="Arial" w:cs="Arial"/>
-          <w:b/>
-          <w:bCs/>
-          <w:sz w:val="20"/>
-          <w:szCs w:val="20"/>
-        </w:rPr>
-      </w:r>
-      <w:r>
-        <w:rPr>
-          <w:rFonts w:ascii="Arial" w:hAnsi="Arial" w:cs="Arial"/>
-          <w:b/>
-          <w:bCs/>
-          <w:sz w:val="20"/>
-          <w:szCs w:val="20"/>
-        </w:rPr>
-        <w:fldChar w:fldCharType="separate"/>
-      </w:r>
-      <w:r>
-        <w:rPr>
-          <w:rFonts w:ascii="Arial" w:hAnsi="Arial" w:cs="Arial"/>
-          <w:b/>
-          <w:bCs/>
-          <w:noProof/>
-          <w:sz w:val="20"/>
-          <w:szCs w:val="20"/>
-        </w:rPr>
-        <w:t> </w:t>
-      </w:r>
-      <w:r>
-        <w:rPr>
-          <w:rFonts w:ascii="Arial" w:hAnsi="Arial" w:cs="Arial"/>
-          <w:b/>
-          <w:bCs/>
-          <w:noProof/>
-          <w:sz w:val="20"/>
-          <w:szCs w:val="20"/>
-        </w:rPr>
-        <w:t> </w:t>
-      </w:r>
-      <w:r>
-        <w:rPr>
-          <w:rFonts w:ascii="Arial" w:hAnsi="Arial" w:cs="Arial"/>
-          <w:b/>
-          <w:bCs/>
-          <w:noProof/>
-          <w:sz w:val="20"/>
-          <w:szCs w:val="20"/>
-        </w:rPr>
-        <w:t> </w:t>
-      </w:r>
-      <w:r>
-        <w:rPr>
-          <w:rFonts w:ascii="Arial" w:hAnsi="Arial" w:cs="Arial"/>
-          <w:b/>
-          <w:bCs/>
-          <w:noProof/>
-          <w:sz w:val="20"/>
-          <w:szCs w:val="20"/>
-        </w:rPr>
-        <w:t> </w:t>
-      </w:r>
-      <w:r>
-        <w:rPr>
-          <w:rFonts w:ascii="Arial" w:hAnsi="Arial" w:cs="Arial"/>
-          <w:b/>
-          <w:bCs/>
-          <w:noProof/>
-          <w:sz w:val="20"/>
-          <w:szCs w:val="20"/>
-        </w:rPr>
-        <w:t> </w:t>
-      </w:r>
-      <w:r>
-        <w:rPr>
-          <w:rFonts w:ascii="Arial" w:hAnsi="Arial" w:cs="Arial"/>
-          <w:b/>
-          <w:bCs/>
-          <w:sz w:val="20"/>
-          <w:szCs w:val="20"/>
-        </w:rPr>
-        <w:fldChar w:fldCharType="end"/>
+          <w:szCs w:val="20"/>
+        </w:rPr>
+        <w:t>${</w:t>
+      </w:r>
+      <w:r>
+        <w:rPr>
+          <w:rFonts w:ascii="Arial" w:hAnsi="Arial" w:cs="Arial"/>
+          <w:b/>
+          <w:bCs/>
+          <w:szCs w:val="20"/>
+        </w:rPr>
+        <w:t>PCREF</w:t>
+      </w:r>
+      <w:r>
+        <w:rPr>
+          <w:rFonts w:ascii="Arial" w:hAnsi="Arial" w:cs="Arial"/>
+          <w:b/>
+          <w:bCs/>
+          <w:szCs w:val="20"/>
+        </w:rPr>
+        <w:t>}</w:t>
       </w:r>
     </w:p>
     <w:p>
@@ -7907,88 +7326,29 @@
       <w:r>
         <w:rPr>
           <w:rFonts w:ascii="Arial" w:hAnsi="Arial" w:cs="Arial"/>
-          <w:sz w:val="20"/>
-          <w:szCs w:val="20"/>
-        </w:rPr>
-        <w:fldChar w:fldCharType="begin">
-          <w:ffData>
-            <w:name w:val="Texte8"/>
-            <w:enabled/>
-            <w:calcOnExit w:val="0"/>
-            <w:textInput/>
-          </w:ffData>
-        </w:fldChar>
-      </w:r>
-      <w:r>
-        <w:rPr>
-          <w:rFonts w:ascii="Arial" w:hAnsi="Arial" w:cs="Arial"/>
-          <w:sz w:val="20"/>
-          <w:szCs w:val="20"/>
-        </w:rPr>
-        <w:instrText xml:space="preserve"> FORMTEXT </w:instrText>
-      </w:r>
-      <w:r>
-        <w:rPr>
-          <w:rFonts w:ascii="Arial" w:hAnsi="Arial" w:cs="Arial"/>
-          <w:sz w:val="20"/>
-          <w:szCs w:val="20"/>
-        </w:rPr>
-      </w:r>
-      <w:r>
-        <w:rPr>
-          <w:rFonts w:ascii="Arial" w:hAnsi="Arial" w:cs="Arial"/>
-          <w:sz w:val="20"/>
-          <w:szCs w:val="20"/>
-        </w:rPr>
-        <w:fldChar w:fldCharType="separate"/>
-      </w:r>
-      <w:r>
-        <w:rPr>
-          <w:rFonts w:ascii="Arial" w:hAnsi="Arial" w:cs="Arial"/>
-          <w:sz w:val="20"/>
-          <w:szCs w:val="20"/>
-        </w:rPr>
-        <w:t> </w:t>
-      </w:r>
-      <w:r>
-        <w:rPr>
-          <w:rFonts w:ascii="Arial" w:hAnsi="Arial" w:cs="Arial"/>
-          <w:sz w:val="20"/>
-          <w:szCs w:val="20"/>
-        </w:rPr>
-        <w:t> </w:t>
-      </w:r>
-      <w:r>
-        <w:rPr>
-          <w:rFonts w:ascii="Arial" w:hAnsi="Arial" w:cs="Arial"/>
-          <w:sz w:val="20"/>
-          <w:szCs w:val="20"/>
-        </w:rPr>
-        <w:t> </w:t>
-      </w:r>
-      <w:r>
-        <w:rPr>
-          <w:rFonts w:ascii="Arial" w:hAnsi="Arial" w:cs="Arial"/>
-          <w:sz w:val="20"/>
-          <w:szCs w:val="20"/>
-        </w:rPr>
-        <w:t> </w:t>
-      </w:r>
-      <w:r>
-        <w:rPr>
-          <w:rFonts w:ascii="Arial" w:hAnsi="Arial" w:cs="Arial"/>
-          <w:sz w:val="20"/>
-          <w:szCs w:val="20"/>
-        </w:rPr>
-        <w:t> </w:t>
-      </w:r>
-      <w:r>
-        <w:rPr>
-          <w:rFonts w:ascii="Arial" w:hAnsi="Arial" w:cs="Arial"/>
-          <w:sz w:val="20"/>
-          <w:szCs w:val="20"/>
-        </w:rPr>
-        <w:fldChar w:fldCharType="end"/>
+          <w:b/>
+          <w:bCs/>
+          <w:szCs w:val="20"/>
+        </w:rPr>
+        <w:t>${</w:t>
+      </w:r>
+      <w:r>
+        <w:rPr>
+          <w:rFonts w:ascii="Arial" w:hAnsi="Arial" w:cs="Arial"/>
+          <w:b/>
+          <w:bCs/>
+          <w:szCs w:val="20"/>
+        </w:rPr>
+        <w:t>PCNBPHASE</w:t>
+      </w:r>
+      <w:r>
+        <w:rPr>
+          <w:rFonts w:ascii="Arial" w:hAnsi="Arial" w:cs="Arial"/>
+          <w:b/>
+          <w:bCs/>
+          <w:szCs w:val="20"/>
+        </w:rPr>
+        <w:t>}</w:t>
       </w:r>
     </w:p>
     <w:p>
@@ -9181,111 +8541,29 @@
                 <w:rFonts w:ascii="Arial" w:hAnsi="Arial" w:cs="Arial"/>
                 <w:b/>
                 <w:bCs/>
-                <w:sz w:val="22"/>
-                <w:szCs w:val="22"/>
-              </w:rPr>
-              <w:fldChar w:fldCharType="begin">
-                <w:ffData>
-                  <w:name w:val="Texte8"/>
-                  <w:enabled/>
-                  <w:calcOnExit w:val="0"/>
-                  <w:textInput/>
-                </w:ffData>
-              </w:fldChar>
-            </w:r>
-            <w:r>
-              <w:rPr>
-                <w:rFonts w:ascii="Arial" w:hAnsi="Arial" w:cs="Arial"/>
-                <w:b/>
-                <w:bCs/>
-                <w:sz w:val="22"/>
-                <w:szCs w:val="22"/>
-              </w:rPr>
-              <w:instrText xml:space="preserve"> FORMTEXT </w:instrText>
-            </w:r>
-            <w:r>
-              <w:rPr>
-                <w:rFonts w:ascii="Arial" w:hAnsi="Arial" w:cs="Arial"/>
-                <w:b/>
-                <w:bCs/>
-                <w:sz w:val="22"/>
-                <w:szCs w:val="22"/>
-              </w:rPr>
-            </w:r>
-            <w:r>
-              <w:rPr>
-                <w:rFonts w:ascii="Arial" w:hAnsi="Arial" w:cs="Arial"/>
-                <w:b/>
-                <w:bCs/>
-                <w:sz w:val="22"/>
-                <w:szCs w:val="22"/>
-              </w:rPr>
-              <w:fldChar w:fldCharType="separate"/>
-            </w:r>
-            <w:r>
-              <w:rPr>
-                <w:rFonts w:ascii="Arial" w:hAnsi="Arial" w:cs="Arial"/>
-                <w:b/>
-                <w:bCs/>
-                <w:noProof/>
-                <w:sz w:val="22"/>
-                <w:szCs w:val="22"/>
-              </w:rPr>
-              <w:t> </w:t>
-            </w:r>
-            <w:r>
-              <w:rPr>
-                <w:rFonts w:ascii="Arial" w:hAnsi="Arial" w:cs="Arial"/>
-                <w:b/>
-                <w:bCs/>
-                <w:noProof/>
-                <w:sz w:val="22"/>
-                <w:szCs w:val="22"/>
-              </w:rPr>
-              <w:t> </w:t>
-            </w:r>
-            <w:r>
-              <w:rPr>
-                <w:rFonts w:ascii="Arial" w:hAnsi="Arial" w:cs="Arial"/>
-                <w:b/>
-                <w:bCs/>
-                <w:noProof/>
-                <w:sz w:val="22"/>
-                <w:szCs w:val="22"/>
-              </w:rPr>
-              <w:t> </w:t>
-            </w:r>
-            <w:r>
-              <w:rPr>
-                <w:rFonts w:ascii="Arial" w:hAnsi="Arial" w:cs="Arial"/>
-                <w:b/>
-                <w:bCs/>
-                <w:noProof/>
-                <w:sz w:val="22"/>
-                <w:szCs w:val="22"/>
-              </w:rPr>
-              <w:t> </w:t>
-            </w:r>
-            <w:r>
-              <w:rPr>
-                <w:rFonts w:ascii="Arial" w:hAnsi="Arial" w:cs="Arial"/>
-                <w:b/>
-                <w:bCs/>
-                <w:noProof/>
-                <w:sz w:val="22"/>
-                <w:szCs w:val="22"/>
-              </w:rPr>
-              <w:t> </w:t>
-            </w:r>
-            <w:r>
-              <w:rPr>
-                <w:rFonts w:ascii="Arial" w:hAnsi="Arial" w:cs="Arial"/>
-                <w:b/>
-                <w:bCs/>
-                <w:sz w:val="22"/>
-                <w:szCs w:val="22"/>
-              </w:rPr>
-              <w:fldChar w:fldCharType="end"/>
+                <w:szCs w:val="20"/>
+              </w:rPr>
+              <w:t>${</w:t>
+            </w:r>
+            <w:r>
+              <w:rPr>
+                <w:rFonts w:ascii="Arial" w:hAnsi="Arial" w:cs="Arial"/>
+                <w:b/>
+                <w:bCs/>
+                <w:szCs w:val="20"/>
+              </w:rPr>
+              <w:t>OPENBBAT</w:t>
+            </w:r>
+            <w:bookmarkStart w:id="15" w:name="_GoBack"/>
+            <w:bookmarkEnd w:id="15"/>
+            <w:r>
+              <w:rPr>
+                <w:rFonts w:ascii="Arial" w:hAnsi="Arial" w:cs="Arial"/>
+                <w:b/>
+                <w:bCs/>
+                <w:szCs w:val="20"/>
+              </w:rPr>
+              <w:t>}</w:t>
             </w:r>
           </w:p>
         </w:tc>
@@ -9797,16 +9075,16 @@
           <w:rFonts w:ascii="Arial" w:hAnsi="Arial" w:cs="Arial"/>
         </w:rPr>
       </w:pPr>
-      <w:bookmarkStart w:id="15" w:name="_Toc369182877"/>
-      <w:bookmarkStart w:id="16" w:name="_Toc503273817"/>
+      <w:bookmarkStart w:id="16" w:name="_Toc369182877"/>
+      <w:bookmarkStart w:id="17" w:name="_Toc503273817"/>
       <w:r>
         <w:rPr>
           <w:rFonts w:ascii="Arial" w:hAnsi="Arial" w:cs="Arial"/>
         </w:rPr>
         <w:t>Exposition au bruit</w:t>
       </w:r>
-      <w:bookmarkEnd w:id="15"/>
       <w:bookmarkEnd w:id="16"/>
+      <w:bookmarkEnd w:id="17"/>
     </w:p>
     <w:p>
       <w:pPr>
@@ -10425,16 +9703,16 @@
           <w:rFonts w:ascii="Arial" w:hAnsi="Arial" w:cs="Arial"/>
         </w:rPr>
       </w:pPr>
-      <w:bookmarkStart w:id="17" w:name="_Toc369182878"/>
-      <w:bookmarkStart w:id="18" w:name="_Toc503273818"/>
+      <w:bookmarkStart w:id="18" w:name="_Toc369182878"/>
+      <w:bookmarkStart w:id="19" w:name="_Toc503273818"/>
       <w:r>
         <w:rPr>
           <w:rFonts w:ascii="Arial" w:hAnsi="Arial" w:cs="Arial"/>
         </w:rPr>
         <w:t>Maître d’ouvrage délégué</w:t>
       </w:r>
-      <w:bookmarkEnd w:id="17"/>
       <w:bookmarkEnd w:id="18"/>
+      <w:bookmarkEnd w:id="19"/>
     </w:p>
     <w:p>
       <w:pPr>
@@ -10737,16 +10015,16 @@
           <w:rFonts w:ascii="Arial" w:hAnsi="Arial" w:cs="Arial"/>
         </w:rPr>
       </w:pPr>
-      <w:bookmarkStart w:id="19" w:name="_Toc369182879"/>
-      <w:bookmarkStart w:id="20" w:name="_Toc503273819"/>
+      <w:bookmarkStart w:id="20" w:name="_Toc369182879"/>
+      <w:bookmarkStart w:id="21" w:name="_Toc503273819"/>
       <w:r>
         <w:rPr>
           <w:rFonts w:ascii="Arial" w:hAnsi="Arial" w:cs="Arial"/>
         </w:rPr>
         <w:t>Maîtrise d’œuvre</w:t>
       </w:r>
-      <w:bookmarkEnd w:id="19"/>
       <w:bookmarkEnd w:id="20"/>
+      <w:bookmarkEnd w:id="21"/>
     </w:p>
     <w:p>
       <w:pPr>
@@ -11585,16 +10863,16 @@
           <w:rFonts w:ascii="Arial" w:hAnsi="Arial" w:cs="Arial"/>
         </w:rPr>
       </w:pPr>
-      <w:bookmarkStart w:id="21" w:name="_Toc369182880"/>
-      <w:bookmarkStart w:id="22" w:name="_Toc503273820"/>
+      <w:bookmarkStart w:id="22" w:name="_Toc369182880"/>
+      <w:bookmarkStart w:id="23" w:name="_Toc503273820"/>
       <w:r>
         <w:rPr>
           <w:rFonts w:ascii="Arial" w:hAnsi="Arial" w:cs="Arial"/>
         </w:rPr>
         <w:t>Bureaux d’études techniques</w:t>
       </w:r>
-      <w:bookmarkEnd w:id="21"/>
       <w:bookmarkEnd w:id="22"/>
+      <w:bookmarkEnd w:id="23"/>
     </w:p>
     <w:p>
       <w:pPr>
@@ -13245,14 +12523,14 @@
           <w:rFonts w:ascii="Arial" w:hAnsi="Arial" w:cs="Arial"/>
         </w:rPr>
       </w:pPr>
-      <w:bookmarkStart w:id="23" w:name="_Toc503273821"/>
+      <w:bookmarkStart w:id="24" w:name="_Toc503273821"/>
       <w:r>
         <w:rPr>
           <w:rFonts w:ascii="Arial" w:hAnsi="Arial" w:cs="Arial"/>
         </w:rPr>
         <w:t>Contrôle technique</w:t>
       </w:r>
-      <w:bookmarkEnd w:id="23"/>
+      <w:bookmarkEnd w:id="24"/>
     </w:p>
     <w:p>
       <w:pPr>
@@ -13790,14 +13068,14 @@
           <w:rFonts w:ascii="Arial" w:hAnsi="Arial" w:cs="Arial"/>
         </w:rPr>
       </w:pPr>
-      <w:bookmarkStart w:id="24" w:name="_Toc503273822"/>
+      <w:bookmarkStart w:id="25" w:name="_Toc503273822"/>
       <w:r>
         <w:rPr>
           <w:rFonts w:ascii="Arial" w:hAnsi="Arial" w:cs="Arial"/>
         </w:rPr>
         <w:t>Signes de qualité de l’opération</w:t>
       </w:r>
-      <w:bookmarkEnd w:id="24"/>
+      <w:bookmarkEnd w:id="25"/>
     </w:p>
     <w:p>
       <w:pPr>
@@ -14139,14 +13417,14 @@
           <w:rFonts w:ascii="Arial" w:hAnsi="Arial" w:cs="Arial"/>
         </w:rPr>
       </w:pPr>
-      <w:bookmarkStart w:id="25" w:name="_Toc503273823"/>
+      <w:bookmarkStart w:id="26" w:name="_Toc503273823"/>
       <w:r>
         <w:rPr>
           <w:rFonts w:ascii="Arial" w:hAnsi="Arial" w:cs="Arial"/>
         </w:rPr>
         <w:t>Commentaires éventuels</w:t>
       </w:r>
-      <w:bookmarkEnd w:id="25"/>
+      <w:bookmarkEnd w:id="26"/>
     </w:p>
     <w:p>
       <w:pPr>
@@ -14533,14 +13811,14 @@
           <w:rFonts w:ascii="Arial" w:hAnsi="Arial" w:cs="Arial"/>
         </w:rPr>
       </w:pPr>
-      <w:bookmarkStart w:id="26" w:name="_Toc503273824"/>
+      <w:bookmarkStart w:id="27" w:name="_Toc503273824"/>
       <w:r>
         <w:rPr>
           <w:rFonts w:ascii="Arial" w:hAnsi="Arial" w:cs="Arial"/>
         </w:rPr>
         <w:t>DECLARATION</w:t>
       </w:r>
-      <w:bookmarkEnd w:id="26"/>
+      <w:bookmarkEnd w:id="27"/>
     </w:p>
     <w:p>
       <w:pPr>
@@ -16828,14 +16106,14 @@
           <w:rFonts w:ascii="Arial" w:hAnsi="Arial" w:cs="Arial"/>
         </w:rPr>
       </w:pPr>
-      <w:bookmarkStart w:id="27" w:name="_Toc503273825"/>
+      <w:bookmarkStart w:id="28" w:name="_Toc503273825"/>
       <w:r>
         <w:rPr>
           <w:rFonts w:ascii="Arial" w:hAnsi="Arial" w:cs="Arial"/>
         </w:rPr>
         <w:t>CONSTATS</w:t>
       </w:r>
-      <w:bookmarkEnd w:id="27"/>
+      <w:bookmarkEnd w:id="28"/>
     </w:p>
     <w:p>
       <w:pPr>
@@ -16892,16 +16170,16 @@
           <w:rFonts w:ascii="Arial" w:hAnsi="Arial" w:cs="Arial"/>
         </w:rPr>
       </w:pPr>
-      <w:bookmarkStart w:id="28" w:name="_Toc369182883"/>
-      <w:bookmarkStart w:id="29" w:name="_Toc503273826"/>
+      <w:bookmarkStart w:id="29" w:name="_Toc369182883"/>
+      <w:bookmarkStart w:id="30" w:name="_Toc503273826"/>
       <w:r>
         <w:rPr>
           <w:rFonts w:ascii="Arial" w:hAnsi="Arial" w:cs="Arial"/>
         </w:rPr>
         <w:t>Tableau 1 : Récapitulatif</w:t>
       </w:r>
-      <w:bookmarkEnd w:id="28"/>
       <w:bookmarkEnd w:id="29"/>
+      <w:bookmarkEnd w:id="30"/>
     </w:p>
     <w:p>
       <w:pPr>
@@ -20830,8 +20108,8 @@
           <w:rFonts w:ascii="Arial" w:hAnsi="Arial" w:cs="Arial"/>
         </w:rPr>
       </w:pPr>
-      <w:bookmarkStart w:id="30" w:name="_Toc369182884"/>
-      <w:bookmarkStart w:id="31" w:name="_Toc503273827"/>
+      <w:bookmarkStart w:id="31" w:name="_Toc369182884"/>
+      <w:bookmarkStart w:id="32" w:name="_Toc503273827"/>
       <w:r>
         <w:rPr>
           <w:rFonts w:ascii="Arial" w:hAnsi="Arial" w:cs="Arial"/>
@@ -20839,8 +20117,8 @@
         <w:lastRenderedPageBreak/>
         <w:t>Tableau 2 : Constats phases études et chantier</w:t>
       </w:r>
-      <w:bookmarkEnd w:id="30"/>
       <w:bookmarkEnd w:id="31"/>
+      <w:bookmarkEnd w:id="32"/>
     </w:p>
     <w:p>
       <w:pPr>
@@ -29852,8 +29130,8 @@
           <w:rFonts w:ascii="Arial" w:hAnsi="Arial" w:cs="Arial"/>
         </w:rPr>
       </w:pPr>
-      <w:bookmarkStart w:id="32" w:name="_Toc369182885"/>
-      <w:bookmarkStart w:id="33" w:name="_Toc503273828"/>
+      <w:bookmarkStart w:id="33" w:name="_Toc369182885"/>
+      <w:bookmarkStart w:id="34" w:name="_Toc503273828"/>
       <w:r>
         <w:rPr>
           <w:rFonts w:ascii="Arial" w:hAnsi="Arial" w:cs="Arial"/>
@@ -29861,8 +29139,8 @@
         <w:lastRenderedPageBreak/>
         <w:t>Tableau 3 : Mesures après travaux</w:t>
       </w:r>
-      <w:bookmarkEnd w:id="32"/>
       <w:bookmarkEnd w:id="33"/>
+      <w:bookmarkEnd w:id="34"/>
     </w:p>
     <w:p>
       <w:pPr>
@@ -36978,8 +36256,8 @@
           <w:rFonts w:ascii="Arial" w:hAnsi="Arial" w:cs="Arial"/>
         </w:rPr>
       </w:pPr>
-      <w:bookmarkStart w:id="34" w:name="_Toc369182886"/>
-      <w:bookmarkStart w:id="35" w:name="_Toc503273829"/>
+      <w:bookmarkStart w:id="35" w:name="_Toc369182886"/>
+      <w:bookmarkStart w:id="36" w:name="_Toc503273829"/>
       <w:r>
         <w:rPr>
           <w:rFonts w:ascii="Arial" w:hAnsi="Arial" w:cs="Arial"/>
@@ -36987,8 +36265,8 @@
         <w:lastRenderedPageBreak/>
         <w:t>Tableau 4 : Synthèse des mesures réalisées</w:t>
       </w:r>
-      <w:bookmarkEnd w:id="34"/>
       <w:bookmarkEnd w:id="35"/>
+      <w:bookmarkEnd w:id="36"/>
     </w:p>
     <w:p>
       <w:pPr>
@@ -36997,18 +36275,18 @@
           <w:rFonts w:ascii="Arial" w:hAnsi="Arial" w:cs="Arial"/>
         </w:rPr>
       </w:pPr>
-      <w:bookmarkStart w:id="36" w:name="_Toc343093761"/>
-      <w:bookmarkStart w:id="37" w:name="_Toc369182887"/>
-      <w:bookmarkStart w:id="38" w:name="_Toc503273830"/>
+      <w:bookmarkStart w:id="37" w:name="_Toc343093761"/>
+      <w:bookmarkStart w:id="38" w:name="_Toc369182887"/>
+      <w:bookmarkStart w:id="39" w:name="_Toc503273830"/>
       <w:r>
         <w:rPr>
           <w:rFonts w:ascii="Arial" w:hAnsi="Arial" w:cs="Arial"/>
         </w:rPr>
         <w:t>Préambule</w:t>
       </w:r>
-      <w:bookmarkEnd w:id="36"/>
       <w:bookmarkEnd w:id="37"/>
       <w:bookmarkEnd w:id="38"/>
+      <w:bookmarkEnd w:id="39"/>
     </w:p>
     <w:p>
       <w:pPr>
@@ -37051,16 +36329,16 @@
           <w:rFonts w:ascii="Arial" w:hAnsi="Arial" w:cs="Arial"/>
         </w:rPr>
       </w:pPr>
-      <w:bookmarkStart w:id="39" w:name="_Toc369182888"/>
-      <w:bookmarkStart w:id="40" w:name="_Toc503273831"/>
+      <w:bookmarkStart w:id="40" w:name="_Toc369182888"/>
+      <w:bookmarkStart w:id="41" w:name="_Toc503273831"/>
       <w:r>
         <w:rPr>
           <w:rFonts w:ascii="Arial" w:hAnsi="Arial" w:cs="Arial"/>
         </w:rPr>
         <w:t>Isolement acoustique vis-à-vis des bruits de l’espace extérieur</w:t>
       </w:r>
-      <w:bookmarkEnd w:id="39"/>
       <w:bookmarkEnd w:id="40"/>
+      <w:bookmarkEnd w:id="41"/>
     </w:p>
     <w:tbl>
       <w:tblPr>
@@ -38371,16 +37649,16 @@
           <w:rFonts w:ascii="Arial" w:hAnsi="Arial" w:cs="Arial"/>
         </w:rPr>
       </w:pPr>
-      <w:bookmarkStart w:id="41" w:name="_Toc369182889"/>
-      <w:bookmarkStart w:id="42" w:name="_Toc503273832"/>
+      <w:bookmarkStart w:id="42" w:name="_Toc369182889"/>
+      <w:bookmarkStart w:id="43" w:name="_Toc503273832"/>
       <w:r>
         <w:rPr>
           <w:rFonts w:ascii="Arial" w:hAnsi="Arial" w:cs="Arial"/>
         </w:rPr>
         <w:t>Isolement acoustique au bruit aérien entre locaux</w:t>
       </w:r>
-      <w:bookmarkEnd w:id="41"/>
       <w:bookmarkEnd w:id="42"/>
+      <w:bookmarkEnd w:id="43"/>
     </w:p>
     <w:tbl>
       <w:tblPr>
@@ -39690,16 +38968,16 @@
           <w:rFonts w:ascii="Arial" w:hAnsi="Arial" w:cs="Arial"/>
         </w:rPr>
       </w:pPr>
-      <w:bookmarkStart w:id="43" w:name="_Toc369182890"/>
-      <w:bookmarkStart w:id="44" w:name="_Toc503273833"/>
+      <w:bookmarkStart w:id="44" w:name="_Toc369182890"/>
+      <w:bookmarkStart w:id="45" w:name="_Toc503273833"/>
       <w:r>
         <w:rPr>
           <w:rFonts w:ascii="Arial" w:hAnsi="Arial" w:cs="Arial"/>
         </w:rPr>
         <w:t>Niveau du bruit de chocs</w:t>
       </w:r>
-      <w:bookmarkEnd w:id="43"/>
       <w:bookmarkEnd w:id="44"/>
+      <w:bookmarkEnd w:id="45"/>
     </w:p>
     <w:tbl>
       <w:tblPr>
@@ -40924,16 +40202,16 @@
           <w:rFonts w:ascii="Arial" w:hAnsi="Arial" w:cs="Arial"/>
         </w:rPr>
       </w:pPr>
-      <w:bookmarkStart w:id="45" w:name="_Toc369182891"/>
-      <w:bookmarkStart w:id="46" w:name="_Toc503273834"/>
+      <w:bookmarkStart w:id="46" w:name="_Toc369182891"/>
+      <w:bookmarkStart w:id="47" w:name="_Toc503273834"/>
       <w:r>
         <w:rPr>
           <w:rFonts w:ascii="Arial" w:hAnsi="Arial" w:cs="Arial"/>
         </w:rPr>
         <w:t>Niveau du bruit des équipements</w:t>
       </w:r>
-      <w:bookmarkEnd w:id="45"/>
       <w:bookmarkEnd w:id="46"/>
+      <w:bookmarkEnd w:id="47"/>
     </w:p>
     <w:p>
       <w:pPr>
@@ -40946,8 +40224,8 @@
           <w:szCs w:val="20"/>
         </w:rPr>
       </w:pPr>
-      <w:bookmarkStart w:id="47" w:name="_Toc343093765"/>
-      <w:bookmarkStart w:id="48" w:name="_Toc503262013"/>
+      <w:bookmarkStart w:id="48" w:name="_Toc343093765"/>
+      <w:bookmarkStart w:id="49" w:name="_Toc503262013"/>
       <w:r>
         <w:rPr>
           <w:rFonts w:ascii="Arial" w:hAnsi="Arial" w:cs="Arial"/>
@@ -40956,8 +40234,8 @@
         </w:rPr>
         <w:t>Niveau du bruit des équipements individuels de chauffage, de climatisation et de production d’eau chaude sanitaire intérieurs au logement contrôlé</w:t>
       </w:r>
-      <w:bookmarkEnd w:id="47"/>
       <w:bookmarkEnd w:id="48"/>
+      <w:bookmarkEnd w:id="49"/>
       <w:r>
         <w:rPr>
           <w:rFonts w:ascii="Arial" w:hAnsi="Arial" w:cs="Arial"/>
@@ -42229,7 +41507,7 @@
           <w:szCs w:val="20"/>
         </w:rPr>
       </w:pPr>
-      <w:bookmarkStart w:id="49" w:name="_Toc503262014"/>
+      <w:bookmarkStart w:id="50" w:name="_Toc503262014"/>
       <w:r>
         <w:rPr>
           <w:rFonts w:ascii="Arial" w:hAnsi="Arial" w:cs="Arial"/>
@@ -42238,7 +41516,7 @@
         </w:rPr>
         <w:t>Niveau du bruit des autres équipements individuels intérieurs au logement contrôlé</w:t>
       </w:r>
-      <w:bookmarkEnd w:id="49"/>
+      <w:bookmarkEnd w:id="50"/>
     </w:p>
     <w:p>
       <w:pPr>
@@ -42370,8 +41648,8 @@
           <w:szCs w:val="20"/>
         </w:rPr>
       </w:pPr>
-      <w:bookmarkStart w:id="50" w:name="_Toc503262015"/>
-      <w:bookmarkStart w:id="51" w:name="_Toc343093767"/>
+      <w:bookmarkStart w:id="51" w:name="_Toc503262015"/>
+      <w:bookmarkStart w:id="52" w:name="_Toc343093767"/>
       <w:r>
         <w:rPr>
           <w:rFonts w:ascii="Arial" w:hAnsi="Arial" w:cs="Arial"/>
@@ -42380,7 +41658,7 @@
         </w:rPr>
         <w:t>Niveau du bruit des équipements individuels extérieurs au logement contrôlé</w:t>
       </w:r>
-      <w:bookmarkEnd w:id="50"/>
+      <w:bookmarkEnd w:id="51"/>
     </w:p>
     <w:tbl>
       <w:tblPr>
@@ -42421,7 +41699,7 @@
             <w:shd w:val="clear" w:color="auto" w:fill="89BFFF"/>
             <w:textDirection w:val="tbRl"/>
           </w:tcPr>
-          <w:bookmarkEnd w:id="51"/>
+          <w:bookmarkEnd w:id="52"/>
           <w:p>
             <w:pPr>
               <w:autoSpaceDE w:val="0"/>
@@ -43667,7 +42945,7 @@
           <w:szCs w:val="20"/>
         </w:rPr>
       </w:pPr>
-      <w:bookmarkStart w:id="52" w:name="_Toc503262016"/>
+      <w:bookmarkStart w:id="53" w:name="_Toc503262016"/>
       <w:r>
         <w:rPr>
           <w:rFonts w:ascii="Arial" w:hAnsi="Arial" w:cs="Arial"/>
@@ -43685,7 +42963,7 @@
         <w:lastRenderedPageBreak/>
         <w:t>Niveau du bruit de l’installation de ventilation mécanique contrôlée (VMC)</w:t>
       </w:r>
-      <w:bookmarkEnd w:id="52"/>
+      <w:bookmarkEnd w:id="53"/>
     </w:p>
     <w:tbl>
       <w:tblPr>
@@ -44942,7 +44220,7 @@
           <w:szCs w:val="20"/>
         </w:rPr>
       </w:pPr>
-      <w:bookmarkStart w:id="53" w:name="_Toc503262017"/>
+      <w:bookmarkStart w:id="54" w:name="_Toc503262017"/>
       <w:r>
         <w:rPr>
           <w:rFonts w:ascii="Arial" w:hAnsi="Arial" w:cs="Arial"/>
@@ -44951,7 +44229,7 @@
         </w:rPr>
         <w:t>Niveau du bruit des équipements collectifs (hors VMC)</w:t>
       </w:r>
-      <w:bookmarkEnd w:id="53"/>
+      <w:bookmarkEnd w:id="54"/>
     </w:p>
     <w:tbl>
       <w:tblPr>
@@ -46214,7 +45492,7 @@
           <w:szCs w:val="20"/>
         </w:rPr>
       </w:pPr>
-      <w:bookmarkStart w:id="54" w:name="_Toc369182892"/>
+      <w:bookmarkStart w:id="55" w:name="_Toc369182892"/>
       <w:r>
         <w:rPr>
           <w:rFonts w:ascii="Arial" w:hAnsi="Arial" w:cs="Arial"/>
@@ -46223,7 +45501,7 @@
         </w:rPr>
         <w:t>Aire d’absorption équivalente des parties communes</w:t>
       </w:r>
-      <w:bookmarkEnd w:id="54"/>
+      <w:bookmarkEnd w:id="55"/>
     </w:p>
     <w:tbl>
       <w:tblPr>
@@ -46554,7 +45832,6 @@
                 <w:szCs w:val="20"/>
               </w:rPr>
             </w:pPr>
-            <w:bookmarkStart w:id="55" w:name="_GoBack"/>
             <w:r>
               <w:rPr>
                 <w:rFonts w:ascii="Arial" w:hAnsi="Arial" w:cs="Arial"/>
@@ -46873,7 +46150,6 @@
           </w:p>
         </w:tc>
       </w:tr>
-      <w:bookmarkEnd w:id="55"/>
     </w:tbl>
     <w:p>
       <w:pPr>
@@ -47958,14 +47234,27 @@
           <w:r>
             <w:t xml:space="preserve"> / </w:t>
           </w:r>
-          <w:fldSimple w:instr=" NUMPAGES  \* Arabic  \* MERGEFORMAT ">
-            <w:r>
-              <w:rPr>
-                <w:noProof/>
-              </w:rPr>
-              <w:t>11</w:t>
-            </w:r>
-          </w:fldSimple>
+          <w:r>
+            <w:fldChar w:fldCharType="begin"/>
+          </w:r>
+          <w:r>
+            <w:instrText xml:space="preserve"> NUMPAGES  \* Arabic  \* MERGEFORMAT </w:instrText>
+          </w:r>
+          <w:r>
+            <w:fldChar w:fldCharType="separate"/>
+          </w:r>
+          <w:r>
+            <w:rPr>
+              <w:noProof/>
+            </w:rPr>
+            <w:t>11</w:t>
+          </w:r>
+          <w:r>
+            <w:rPr>
+              <w:noProof/>
+            </w:rPr>
+            <w:fldChar w:fldCharType="end"/>
+          </w:r>
         </w:p>
       </w:tc>
     </w:tr>
@@ -54980,7 +54269,7 @@
 </file>
 
 <file path=customXml/itemProps1.xml><?xml version="1.0" encoding="utf-8"?>
-<ds:datastoreItem xmlns:ds="http://schemas.openxmlformats.org/officeDocument/2006/customXml" ds:itemID="{6C3D50BE-BA7C-B746-82F1-D1A0D39CAC46}">
+<ds:datastoreItem xmlns:ds="http://schemas.openxmlformats.org/officeDocument/2006/customXml" ds:itemID="{388EFDD2-862B-C844-90C5-F8685FE217B9}">
   <ds:schemaRefs>
     <ds:schemaRef ds:uri="http://schemas.openxmlformats.org/officeDocument/2006/bibliography"/>
   </ds:schemaRefs>

</xml_diff>

<commit_message>
Add Image Generation form extracted data + import in database minr corrections on template output
</commit_message>
<xml_diff>
--- a/src/AppBundle/Resources/templates/cert-ra1999.docx
+++ b/src/AppBundle/Resources/templates/cert-ra1999.docx
@@ -230,7 +230,7 @@
         </w:trPr>
         <w:tc>
           <w:tcPr>
-            <w:tcW w:w="10202" w:type="dxa"/>
+            <w:tcW w:w="10200" w:type="dxa"/>
             <w:shd w:val="clear" w:color="auto" w:fill="00ACE8" w:themeFill="accent1"/>
           </w:tcPr>
           <w:tbl>
@@ -328,7 +328,14 @@
                     <w:rPr>
                       <w:rFonts w:ascii="Arial" w:hAnsi="Arial" w:cs="Arial"/>
                     </w:rPr>
-                    <w:t xml:space="preserve"> : lorem ipsum dolor sit amet, consectetuer adipiscing elit ean</w:t>
+                    <w:t xml:space="preserve"> : </w:t>
+                  </w:r>
+                  <w:r>
+                    <w:rPr>
+                      <w:rFonts w:ascii="Arial" w:hAnsi="Arial" w:cs="Arial"/>
+                      <w:highlight w:val="yellow"/>
+                    </w:rPr>
+                    <w:t>DESIGNATION</w:t>
                   </w:r>
                 </w:p>
                 <w:p>
@@ -343,7 +350,14 @@
                     <w:rPr>
                       <w:rFonts w:ascii="Arial" w:hAnsi="Arial" w:cs="Arial"/>
                     </w:rPr>
-                    <w:t>Nº intervention : XXXXXXXXXXXXXXXXXXXX</w:t>
+                    <w:t xml:space="preserve">Nº intervention : </w:t>
+                  </w:r>
+                  <w:r>
+                    <w:rPr>
+                      <w:rFonts w:ascii="Arial" w:hAnsi="Arial" w:cs="Arial"/>
+                      <w:highlight w:val="yellow"/>
+                    </w:rPr>
+                    <w:t>XXXXXXXXXXXXXXXXXXXX</w:t>
                   </w:r>
                 </w:p>
               </w:tc>
@@ -394,6 +408,12 @@
                     <w:rPr>
                       <w:rFonts w:ascii="Arial" w:hAnsi="Arial" w:cs="Arial"/>
                     </w:rPr>
+                    <w:t xml:space="preserve"> </w:t>
+                  </w:r>
+                  <w:r>
+                    <w:rPr>
+                      <w:rFonts w:ascii="Arial" w:hAnsi="Arial" w:cs="Arial"/>
+                    </w:rPr>
                     <w:t xml:space="preserve">Référence du rapport : </w:t>
                   </w:r>
                   <w:r>
@@ -406,7 +426,13 @@
                     <w:rPr>
                       <w:rFonts w:ascii="Arial" w:hAnsi="Arial" w:cs="Arial"/>
                     </w:rPr>
-                    <w:t>REPORTREF</w:t>
+                    <w:t>CERT</w:t>
+                  </w:r>
+                  <w:r>
+                    <w:rPr>
+                      <w:rFonts w:ascii="Arial" w:hAnsi="Arial" w:cs="Arial"/>
+                    </w:rPr>
+                    <w:t>REF</w:t>
                   </w:r>
                   <w:r>
                     <w:rPr>
@@ -451,12 +477,6 @@
                       <w:rFonts w:ascii="Arial" w:hAnsi="Arial" w:cs="Arial"/>
                     </w:rPr>
                   </w:pPr>
-                  <w:r>
-                    <w:rPr>
-                      <w:rFonts w:ascii="Arial" w:hAnsi="Arial" w:cs="Arial"/>
-                    </w:rPr>
-                    <w:t>Référence site : XXXXXXXXXXXXXXXXXXXXXXXXXXXXXXXXXXXXXXXXXXXXXXXXXXXXXXXXXXXXX</w:t>
-                  </w:r>
                 </w:p>
               </w:tc>
             </w:tr>
@@ -497,8 +517,7 @@
         </w:trPr>
         <w:tc>
           <w:tcPr>
-            <w:tcW w:w="10202" w:type="dxa"/>
-            <w:vAlign w:val="bottom"/>
+            <w:tcW w:w="10200" w:type="dxa"/>
           </w:tcPr>
           <w:p>
             <w:pPr>
@@ -513,13 +532,12 @@
       <w:tr>
         <w:tc>
           <w:tcPr>
-            <w:tcW w:w="10202" w:type="dxa"/>
-            <w:vAlign w:val="bottom"/>
+            <w:tcW w:w="10200" w:type="dxa"/>
           </w:tcPr>
           <w:tbl>
             <w:tblPr>
               <w:tblStyle w:val="Grilledutableau"/>
-              <w:tblW w:w="10203" w:type="dxa"/>
+              <w:tblW w:w="10225" w:type="dxa"/>
               <w:tblBorders>
                 <w:top w:val="none" w:sz="0" w:space="0" w:color="auto"/>
                 <w:left w:val="none" w:sz="0" w:space="0" w:color="auto"/>
@@ -537,8 +555,8 @@
             </w:tblPr>
             <w:tblGrid>
               <w:gridCol w:w="6518"/>
-              <w:gridCol w:w="145"/>
-              <w:gridCol w:w="3540"/>
+              <w:gridCol w:w="22"/>
+              <w:gridCol w:w="3685"/>
             </w:tblGrid>
             <w:tr>
               <w:tc>
@@ -845,11 +863,12 @@
               </w:tc>
               <w:tc>
                 <w:tcPr>
-                  <w:tcW w:w="145" w:type="dxa"/>
+                  <w:tcW w:w="22" w:type="dxa"/>
                 </w:tcPr>
                 <w:p>
                   <w:pPr>
                     <w:framePr w:w="10206" w:h="57" w:wrap="notBeside" w:hAnchor="margin" w:xAlign="center" w:yAlign="bottom" w:anchorLock="1"/>
+                    <w:ind w:right="-673"/>
                     <w:rPr>
                       <w:rFonts w:ascii="Arial" w:hAnsi="Arial" w:cs="Arial"/>
                     </w:rPr>
@@ -858,17 +877,18 @@
               </w:tc>
               <w:tc>
                 <w:tcPr>
-                  <w:tcW w:w="3540" w:type="dxa"/>
+                  <w:tcW w:w="3685" w:type="dxa"/>
                 </w:tcPr>
                 <w:tbl>
                   <w:tblPr>
                     <w:tblStyle w:val="Grilledutableau"/>
-                    <w:tblW w:w="10196" w:type="dxa"/>
+                    <w:tblW w:w="3398" w:type="dxa"/>
+                    <w:tblInd w:w="136" w:type="dxa"/>
                     <w:tblBorders>
-                      <w:top w:val="none" w:sz="0" w:space="0" w:color="auto"/>
-                      <w:left w:val="none" w:sz="0" w:space="0" w:color="auto"/>
-                      <w:bottom w:val="none" w:sz="0" w:space="0" w:color="auto"/>
-                      <w:right w:val="none" w:sz="0" w:space="0" w:color="auto"/>
+                      <w:top w:val="single" w:sz="4" w:space="0" w:color="0082DE" w:themeColor="accent2"/>
+                      <w:left w:val="single" w:sz="4" w:space="0" w:color="0082DE" w:themeColor="accent2"/>
+                      <w:bottom w:val="single" w:sz="4" w:space="0" w:color="0082DE" w:themeColor="accent2"/>
+                      <w:right w:val="single" w:sz="4" w:space="0" w:color="0082DE" w:themeColor="accent2"/>
                       <w:insideH w:val="none" w:sz="0" w:space="0" w:color="auto"/>
                       <w:insideV w:val="none" w:sz="0" w:space="0" w:color="auto"/>
                     </w:tblBorders>
@@ -880,21 +900,16 @@
                     <w:tblLook w:val="04A0" w:firstRow="1" w:lastRow="0" w:firstColumn="1" w:lastColumn="0" w:noHBand="0" w:noVBand="1"/>
                   </w:tblPr>
                   <w:tblGrid>
-                    <w:gridCol w:w="10196"/>
+                    <w:gridCol w:w="3398"/>
                   </w:tblGrid>
                   <w:tr>
                     <w:trPr>
-                      <w:trHeight w:hRule="exact" w:val="1208"/>
+                      <w:cantSplit/>
+                      <w:trHeight w:val="1464"/>
                     </w:trPr>
                     <w:tc>
                       <w:tcPr>
-                        <w:tcW w:w="10196" w:type="dxa"/>
-                        <w:tcBorders>
-                          <w:top w:val="single" w:sz="8" w:space="0" w:color="00ACE8" w:themeColor="accent1"/>
-                          <w:left w:val="single" w:sz="8" w:space="0" w:color="00ACE8" w:themeColor="accent1"/>
-                          <w:bottom w:val="single" w:sz="8" w:space="0" w:color="00ACE8" w:themeColor="accent1"/>
-                          <w:right w:val="single" w:sz="8" w:space="0" w:color="00ACE8" w:themeColor="accent1"/>
-                        </w:tcBorders>
+                        <w:tcW w:w="3398" w:type="dxa"/>
                         <w:vAlign w:val="center"/>
                       </w:tcPr>
                       <w:p>
@@ -910,19 +925,7 @@
                           <w:rPr>
                             <w:rFonts w:ascii="Arial" w:hAnsi="Arial" w:cs="Arial"/>
                           </w:rPr>
-                          <w:t>Votre interlocuteur</w:t>
-                        </w:r>
-                        <w:r>
-                          <w:rPr>
-                            <w:rFonts w:ascii="Arial" w:hAnsi="Arial" w:cs="Arial"/>
-                          </w:rPr>
-                          <w:t xml:space="preserve"> : </w:t>
-                        </w:r>
-                        <w:r>
-                          <w:rPr>
-                            <w:rFonts w:ascii="Arial" w:hAnsi="Arial" w:cs="Arial"/>
-                          </w:rPr>
-                          <w:t xml:space="preserve">M. </w:t>
+                          <w:t xml:space="preserve">Votre interlocuteur : M. </w:t>
                         </w:r>
                         <w:r>
                           <w:rPr>
@@ -983,28 +986,6 @@
                       </w:p>
                     </w:tc>
                   </w:tr>
-                  <w:tr>
-                    <w:trPr>
-                      <w:trHeight w:hRule="exact" w:val="57"/>
-                    </w:trPr>
-                    <w:tc>
-                      <w:tcPr>
-                        <w:tcW w:w="10196" w:type="dxa"/>
-                        <w:tcBorders>
-                          <w:top w:val="single" w:sz="8" w:space="0" w:color="00ACE8" w:themeColor="accent1"/>
-                          <w:bottom w:val="single" w:sz="8" w:space="0" w:color="000000" w:themeColor="text1"/>
-                        </w:tcBorders>
-                      </w:tcPr>
-                      <w:p>
-                        <w:pPr>
-                          <w:framePr w:w="10206" w:h="57" w:wrap="notBeside" w:hAnchor="margin" w:xAlign="center" w:yAlign="bottom" w:anchorLock="1"/>
-                          <w:rPr>
-                            <w:rFonts w:ascii="Arial" w:hAnsi="Arial" w:cs="Arial"/>
-                          </w:rPr>
-                        </w:pPr>
-                      </w:p>
-                    </w:tc>
-                  </w:tr>
                 </w:tbl>
                 <w:p>
                   <w:pPr>
@@ -1015,6 +996,8 @@
                   </w:pPr>
                 </w:p>
               </w:tc>
+              <w:bookmarkStart w:id="0" w:name="_GoBack"/>
+              <w:bookmarkEnd w:id="0"/>
             </w:tr>
           </w:tbl>
           <w:p>
@@ -1455,8 +1438,6 @@
               </w:rPr>
               <w:t>Individuel</w:t>
             </w:r>
-            <w:bookmarkStart w:id="0" w:name="_GoBack"/>
-            <w:bookmarkEnd w:id="0"/>
           </w:p>
         </w:tc>
       </w:tr>
@@ -48387,7 +48368,7 @@
           <wp:extent cx="1033200" cy="1033200"/>
           <wp:effectExtent l="0" t="0" r="0" b="0"/>
           <wp:wrapNone/>
-          <wp:docPr id="34" name="Image 34"/>
+          <wp:docPr id="44" name="Image 44"/>
           <wp:cNvGraphicFramePr>
             <a:graphicFrameLocks xmlns:a="http://schemas.openxmlformats.org/drawingml/2006/main" noChangeAspect="1"/>
           </wp:cNvGraphicFramePr>
@@ -48473,7 +48454,7 @@
           <wp:extent cx="1033200" cy="1033200"/>
           <wp:effectExtent l="0" t="0" r="0" b="0"/>
           <wp:wrapNone/>
-          <wp:docPr id="35" name="Image 35"/>
+          <wp:docPr id="45" name="Image 45"/>
           <wp:cNvGraphicFramePr>
             <a:graphicFrameLocks xmlns:a="http://schemas.openxmlformats.org/drawingml/2006/main" noChangeAspect="1"/>
           </wp:cNvGraphicFramePr>
@@ -48540,7 +48521,7 @@
           <wp:extent cx="1440000" cy="1440000"/>
           <wp:effectExtent l="0" t="0" r="8255" b="8255"/>
           <wp:wrapNone/>
-          <wp:docPr id="36" name="Image 36"/>
+          <wp:docPr id="46" name="Image 46"/>
           <wp:cNvGraphicFramePr>
             <a:graphicFrameLocks xmlns:a="http://schemas.openxmlformats.org/drawingml/2006/main" noChangeAspect="1"/>
           </wp:cNvGraphicFramePr>
@@ -48619,7 +48600,7 @@
               <wp:lineTo x="0" y="0"/>
             </wp:wrapPolygon>
           </wp:wrapThrough>
-          <wp:docPr id="2" name="Image 2"/>
+          <wp:docPr id="47" name="Image 47"/>
           <wp:cNvGraphicFramePr>
             <a:graphicFrameLocks xmlns:a="http://schemas.openxmlformats.org/drawingml/2006/main" noChangeAspect="1"/>
           </wp:cNvGraphicFramePr>
@@ -48680,7 +48661,7 @@
           <wp:extent cx="1440000" cy="1440000"/>
           <wp:effectExtent l="0" t="0" r="8255" b="8255"/>
           <wp:wrapNone/>
-          <wp:docPr id="38" name="Image 38"/>
+          <wp:docPr id="48" name="Image 48"/>
           <wp:cNvGraphicFramePr>
             <a:graphicFrameLocks xmlns:a="http://schemas.openxmlformats.org/drawingml/2006/main" noChangeAspect="1"/>
           </wp:cNvGraphicFramePr>
@@ -55375,7 +55356,7 @@
 </file>
 
 <file path=customXml/itemProps1.xml><?xml version="1.0" encoding="utf-8"?>
-<ds:datastoreItem xmlns:ds="http://schemas.openxmlformats.org/officeDocument/2006/customXml" ds:itemID="{B1CE5B7A-86B9-AC46-9C34-D5525DEAECB9}">
+<ds:datastoreItem xmlns:ds="http://schemas.openxmlformats.org/officeDocument/2006/customXml" ds:itemID="{9A73477D-A845-A745-8E7F-D75CC2D7F3E3}">
   <ds:schemaRefs>
     <ds:schemaRef ds:uri="http://schemas.openxmlformats.org/officeDocument/2006/bibliography"/>
   </ds:schemaRefs>

</xml_diff>

<commit_message>
Mise en page + Ligne 125 Hz (A/F/C)
</commit_message>
<xml_diff>
--- a/src/AppBundle/Resources/templates/cert-ra1999.docx
+++ b/src/AppBundle/Resources/templates/cert-ra1999.docx
@@ -304,36 +304,17 @@
                     <w:framePr w:w="10206" w:h="57" w:wrap="notBeside" w:xAlign="center" w:anchorLock="1"/>
                     <w:rPr>
                       <w:rFonts w:ascii="Arial" w:hAnsi="Arial" w:cs="Arial"/>
-                      <w:lang w:val="en-US"/>
                     </w:rPr>
                   </w:pPr>
                   <w:r>
                     <w:rPr>
                       <w:rFonts w:ascii="Arial" w:hAnsi="Arial" w:cs="Arial"/>
-                      <w:lang w:val="en-US"/>
                     </w:rPr>
-                    <w:t xml:space="preserve">Nº </w:t>
-                  </w:r>
-                  <w:proofErr w:type="gramStart"/>
-                  <w:r>
-                    <w:rPr>
-                      <w:rFonts w:ascii="Arial" w:hAnsi="Arial" w:cs="Arial"/>
-                      <w:lang w:val="en-US"/>
-                    </w:rPr>
-                    <w:t>d’affaire :</w:t>
-                  </w:r>
-                  <w:proofErr w:type="gramEnd"/>
-                  <w:r>
-                    <w:rPr>
-                      <w:rFonts w:ascii="Arial" w:hAnsi="Arial" w:cs="Arial"/>
-                      <w:lang w:val="en-US"/>
-                    </w:rPr>
-                    <w:t xml:space="preserve"> </w:t>
+                    <w:t xml:space="preserve">Nº d’affaire : </w:t>
                   </w:r>
                   <w:r>
                     <w:rPr>
                       <w:rFonts w:ascii="Arial" w:hAnsi="Arial" w:cs="Arial"/>
-                      <w:lang w:val="en-US"/>
                     </w:rPr>
                     <w:t>${CASEREF}</w:t>
                   </w:r>
@@ -345,34 +326,22 @@
                     <w:rPr>
                       <w:rFonts w:ascii="Arial" w:hAnsi="Arial" w:cs="Arial"/>
                       <w:b/>
-                      <w:lang w:val="en-US"/>
                     </w:rPr>
                   </w:pPr>
-                  <w:proofErr w:type="gramStart"/>
                   <w:r>
                     <w:rPr>
                       <w:rFonts w:ascii="Arial" w:hAnsi="Arial" w:cs="Arial"/>
                       <w:b/>
                       <w:sz w:val="19"/>
                       <w:szCs w:val="19"/>
-                      <w:lang w:val="en-US"/>
                     </w:rPr>
                     <w:t>Désignation</w:t>
                   </w:r>
                   <w:r>
                     <w:rPr>
                       <w:rFonts w:ascii="Arial" w:hAnsi="Arial" w:cs="Arial"/>
-                      <w:lang w:val="en-US"/>
                     </w:rPr>
-                    <w:t xml:space="preserve"> :</w:t>
-                  </w:r>
-                  <w:proofErr w:type="gramEnd"/>
-                  <w:r>
-                    <w:rPr>
-                      <w:rFonts w:ascii="Arial" w:hAnsi="Arial" w:cs="Arial"/>
-                      <w:lang w:val="en-US"/>
-                    </w:rPr>
-                    <w:t xml:space="preserve"> </w:t>
+                    <w:t xml:space="preserve"> : </w:t>
                   </w:r>
                   <w:r>
                     <w:rPr>
@@ -380,7 +349,6 @@
                       <w:b/>
                       <w:sz w:val="19"/>
                       <w:szCs w:val="19"/>
-                      <w:lang w:val="en-US"/>
                     </w:rPr>
                     <w:t>${OPENAME}</w:t>
                   </w:r>
@@ -393,6 +361,19 @@
                       <w:rFonts w:ascii="Arial" w:hAnsi="Arial" w:cs="Arial"/>
                     </w:rPr>
                   </w:pPr>
+                  <w:r>
+                    <w:rPr>
+                      <w:rFonts w:ascii="Arial" w:hAnsi="Arial" w:cs="Arial"/>
+                    </w:rPr>
+                    <w:t xml:space="preserve">Référence du rapport : </w:t>
+                  </w:r>
+                  <w:r>
+                    <w:rPr>
+                      <w:rFonts w:ascii="Arial" w:hAnsi="Arial" w:cs="Arial"/>
+                      <w:color w:val="FF0000"/>
+                    </w:rPr>
+                    <w:t>${CERTREF}</w:t>
+                  </w:r>
                 </w:p>
               </w:tc>
             </w:tr>
@@ -443,36 +424,6 @@
                       <w:rFonts w:ascii="Arial" w:hAnsi="Arial" w:cs="Arial"/>
                     </w:rPr>
                     <w:t xml:space="preserve"> </w:t>
-                  </w:r>
-                  <w:r>
-                    <w:rPr>
-                      <w:rFonts w:ascii="Arial" w:hAnsi="Arial" w:cs="Arial"/>
-                    </w:rPr>
-                    <w:t xml:space="preserve">Référence du rapport : </w:t>
-                  </w:r>
-                  <w:r>
-                    <w:rPr>
-                      <w:rFonts w:ascii="Arial" w:hAnsi="Arial" w:cs="Arial"/>
-                    </w:rPr>
-                    <w:t>${</w:t>
-                  </w:r>
-                  <w:r>
-                    <w:rPr>
-                      <w:rFonts w:ascii="Arial" w:hAnsi="Arial" w:cs="Arial"/>
-                    </w:rPr>
-                    <w:t>CERT</w:t>
-                  </w:r>
-                  <w:r>
-                    <w:rPr>
-                      <w:rFonts w:ascii="Arial" w:hAnsi="Arial" w:cs="Arial"/>
-                    </w:rPr>
-                    <w:t>REF</w:t>
-                  </w:r>
-                  <w:r>
-                    <w:rPr>
-                      <w:rFonts w:ascii="Arial" w:hAnsi="Arial" w:cs="Arial"/>
-                    </w:rPr>
-                    <w:t>}</w:t>
                   </w:r>
                 </w:p>
               </w:tc>
@@ -837,6 +788,7 @@
                         <w:r>
                           <w:rPr>
                             <w:rFonts w:ascii="Arial" w:hAnsi="Arial" w:cs="Arial"/>
+                            <w:color w:val="FF0000"/>
                           </w:rPr>
                           <w:t>${DOCAUTHORMAIL}</w:t>
                         </w:r>
@@ -1011,7 +963,14 @@
                           <w:rPr>
                             <w:rFonts w:ascii="Arial" w:hAnsi="Arial" w:cs="Arial"/>
                           </w:rPr>
-                          <w:t xml:space="preserve"> ${DOCAUTHOR}</w:t>
+                          <w:t xml:space="preserve"> </w:t>
+                        </w:r>
+                        <w:r>
+                          <w:rPr>
+                            <w:rFonts w:ascii="Arial" w:hAnsi="Arial" w:cs="Arial"/>
+                            <w:color w:val="FF0000"/>
+                          </w:rPr>
+                          <w:t>${DOCAUTHOR}</w:t>
                         </w:r>
                       </w:p>
                       <w:p>
@@ -4398,7 +4357,23 @@
                 <w:rFonts w:ascii="Arial" w:hAnsi="Arial" w:cs="Arial"/>
                 <w:noProof/>
               </w:rPr>
-              <w:t>Isolement acoustique au bruit aérien entre locaux</w:t>
+              <w:t>Isolement acoustique au bruit aérien entr</w:t>
+            </w:r>
+            <w:r>
+              <w:rPr>
+                <w:rStyle w:val="Lienhypertexte"/>
+                <w:rFonts w:ascii="Arial" w:hAnsi="Arial" w:cs="Arial"/>
+                <w:noProof/>
+              </w:rPr>
+              <w:t>e</w:t>
+            </w:r>
+            <w:r>
+              <w:rPr>
+                <w:rStyle w:val="Lienhypertexte"/>
+                <w:rFonts w:ascii="Arial" w:hAnsi="Arial" w:cs="Arial"/>
+                <w:noProof/>
+              </w:rPr>
+              <w:t xml:space="preserve"> locaux</w:t>
             </w:r>
             <w:r>
               <w:rPr>
@@ -6056,23 +6031,10 @@
         <w:rPr>
           <w:rFonts w:ascii="Arial" w:hAnsi="Arial" w:cs="Arial"/>
           <w:b/>
+          <w:bCs/>
           <w:szCs w:val="20"/>
         </w:rPr>
       </w:pPr>
-      <w:r>
-        <w:rPr>
-          <w:rFonts w:ascii="Arial" w:hAnsi="Arial" w:cs="Arial"/>
-          <w:szCs w:val="20"/>
-        </w:rPr>
-        <w:t>Téléphone :</w:t>
-      </w:r>
-      <w:r>
-        <w:rPr>
-          <w:rFonts w:ascii="Arial" w:hAnsi="Arial" w:cs="Arial"/>
-          <w:szCs w:val="20"/>
-        </w:rPr>
-        <w:tab/>
-      </w:r>
       <w:r>
         <w:rPr>
           <w:rFonts w:ascii="Arial" w:hAnsi="Arial" w:cs="Arial"/>
@@ -6080,7 +6042,17 @@
           <w:bCs/>
           <w:szCs w:val="20"/>
         </w:rPr>
-        <w:t>${MOTEL}</w:t>
+        <w:tab/>
+      </w:r>
+      <w:r>
+        <w:rPr>
+          <w:rFonts w:ascii="Arial" w:hAnsi="Arial" w:cs="Arial"/>
+          <w:b/>
+          <w:bCs/>
+          <w:color w:val="00B050"/>
+          <w:szCs w:val="20"/>
+        </w:rPr>
+        <w:t>${MOCP} ${MOCITY}</w:t>
       </w:r>
     </w:p>
     <w:p>
@@ -6102,7 +6074,7 @@
           <w:rFonts w:ascii="Arial" w:hAnsi="Arial" w:cs="Arial"/>
           <w:szCs w:val="20"/>
         </w:rPr>
-        <w:t>Fax :</w:t>
+        <w:t>Téléphone :</w:t>
       </w:r>
       <w:r>
         <w:rPr>
@@ -6118,99 +6090,7 @@
           <w:bCs/>
           <w:szCs w:val="20"/>
         </w:rPr>
-        <w:fldChar w:fldCharType="begin">
-          <w:ffData>
-            <w:name w:val="Texte8"/>
-            <w:enabled/>
-            <w:calcOnExit w:val="0"/>
-            <w:textInput/>
-          </w:ffData>
-        </w:fldChar>
-      </w:r>
-      <w:r>
-        <w:rPr>
-          <w:rFonts w:ascii="Arial" w:hAnsi="Arial" w:cs="Arial"/>
-          <w:b/>
-          <w:bCs/>
-          <w:szCs w:val="20"/>
-        </w:rPr>
-        <w:instrText xml:space="preserve"> FORMTEXT </w:instrText>
-      </w:r>
-      <w:r>
-        <w:rPr>
-          <w:rFonts w:ascii="Arial" w:hAnsi="Arial" w:cs="Arial"/>
-          <w:b/>
-          <w:bCs/>
-          <w:szCs w:val="20"/>
-        </w:rPr>
-      </w:r>
-      <w:r>
-        <w:rPr>
-          <w:rFonts w:ascii="Arial" w:hAnsi="Arial" w:cs="Arial"/>
-          <w:b/>
-          <w:bCs/>
-          <w:szCs w:val="20"/>
-        </w:rPr>
-        <w:fldChar w:fldCharType="separate"/>
-      </w:r>
-      <w:r>
-        <w:rPr>
-          <w:rFonts w:ascii="Arial" w:hAnsi="Arial" w:cs="Arial"/>
-          <w:b/>
-          <w:bCs/>
-          <w:noProof/>
-          <w:szCs w:val="20"/>
-        </w:rPr>
-        <w:t> </w:t>
-      </w:r>
-      <w:r>
-        <w:rPr>
-          <w:rFonts w:ascii="Arial" w:hAnsi="Arial" w:cs="Arial"/>
-          <w:b/>
-          <w:bCs/>
-          <w:noProof/>
-          <w:szCs w:val="20"/>
-        </w:rPr>
-        <w:t> </w:t>
-      </w:r>
-      <w:r>
-        <w:rPr>
-          <w:rFonts w:ascii="Arial" w:hAnsi="Arial" w:cs="Arial"/>
-          <w:b/>
-          <w:bCs/>
-          <w:noProof/>
-          <w:szCs w:val="20"/>
-        </w:rPr>
-        <w:t> </w:t>
-      </w:r>
-      <w:r>
-        <w:rPr>
-          <w:rFonts w:ascii="Arial" w:hAnsi="Arial" w:cs="Arial"/>
-          <w:b/>
-          <w:bCs/>
-          <w:noProof/>
-          <w:szCs w:val="20"/>
-        </w:rPr>
-        <w:t> </w:t>
-      </w:r>
-      <w:r>
-        <w:rPr>
-          <w:rFonts w:ascii="Arial" w:hAnsi="Arial" w:cs="Arial"/>
-          <w:b/>
-          <w:bCs/>
-          <w:noProof/>
-          <w:szCs w:val="20"/>
-        </w:rPr>
-        <w:t> </w:t>
-      </w:r>
-      <w:r>
-        <w:rPr>
-          <w:rFonts w:ascii="Arial" w:hAnsi="Arial" w:cs="Arial"/>
-          <w:b/>
-          <w:bCs/>
-          <w:szCs w:val="20"/>
-        </w:rPr>
-        <w:fldChar w:fldCharType="end"/>
+        <w:t>${MOTEL}</w:t>
       </w:r>
     </w:p>
     <w:p>
@@ -8278,115 +8158,72 @@
           <w:b/>
           <w:bCs/>
           <w:szCs w:val="20"/>
+          <w:lang w:val="en-US"/>
         </w:rPr>
       </w:pPr>
+      <w:proofErr w:type="spellStart"/>
       <w:r>
         <w:rPr>
           <w:rFonts w:ascii="Arial" w:hAnsi="Arial" w:cs="Arial"/>
           <w:szCs w:val="20"/>
+          <w:lang w:val="en-US"/>
+        </w:rPr>
+        <w:t>Adresse</w:t>
+      </w:r>
+      <w:proofErr w:type="spellEnd"/>
+      <w:r>
+        <w:rPr>
+          <w:rFonts w:ascii="Arial" w:hAnsi="Arial" w:cs="Arial"/>
+          <w:szCs w:val="20"/>
+          <w:lang w:val="en-US"/>
+        </w:rPr>
+        <w:t>(s</w:t>
+      </w:r>
+      <w:proofErr w:type="gramStart"/>
+      <w:r>
+        <w:rPr>
+          <w:rFonts w:ascii="Arial" w:hAnsi="Arial" w:cs="Arial"/>
+          <w:szCs w:val="20"/>
+          <w:lang w:val="en-US"/>
+        </w:rPr>
+        <w:t>) :</w:t>
+      </w:r>
+      <w:proofErr w:type="gramEnd"/>
+      <w:r>
+        <w:rPr>
+          <w:rFonts w:ascii="Arial" w:hAnsi="Arial" w:cs="Arial"/>
+          <w:szCs w:val="20"/>
+          <w:lang w:val="en-US"/>
         </w:rPr>
         <w:tab/>
       </w:r>
       <w:r>
         <w:rPr>
           <w:rFonts w:ascii="Arial" w:hAnsi="Arial" w:cs="Arial"/>
-          <w:b/>
           <w:bCs/>
           <w:szCs w:val="20"/>
-        </w:rPr>
-        <w:fldChar w:fldCharType="begin">
-          <w:ffData>
-            <w:name w:val="Texte8"/>
-            <w:enabled/>
-            <w:calcOnExit w:val="0"/>
-            <w:textInput/>
-          </w:ffData>
-        </w:fldChar>
-      </w:r>
-      <w:r>
-        <w:rPr>
-          <w:rFonts w:ascii="Arial" w:hAnsi="Arial" w:cs="Arial"/>
-          <w:b/>
+          <w:lang w:val="en-US"/>
+        </w:rPr>
+        <w:t>${</w:t>
+      </w:r>
+      <w:r>
+        <w:rPr>
+          <w:rFonts w:ascii="Arial" w:hAnsi="Arial" w:cs="Arial"/>
           <w:bCs/>
           <w:szCs w:val="20"/>
-        </w:rPr>
-        <w:instrText xml:space="preserve"> FORMTEXT </w:instrText>
-      </w:r>
-      <w:r>
-        <w:rPr>
-          <w:rFonts w:ascii="Arial" w:hAnsi="Arial" w:cs="Arial"/>
-          <w:b/>
+          <w:shd w:val="clear" w:color="auto" w:fill="F7FAFF"/>
+          <w:lang w:val="en-US"/>
+        </w:rPr>
+        <w:t>MEADDR</w:t>
+      </w:r>
+      <w:r>
+        <w:rPr>
+          <w:rFonts w:ascii="Arial" w:hAnsi="Arial" w:cs="Arial"/>
           <w:bCs/>
           <w:szCs w:val="20"/>
-        </w:rPr>
-      </w:r>
-      <w:r>
-        <w:rPr>
-          <w:rFonts w:ascii="Arial" w:hAnsi="Arial" w:cs="Arial"/>
-          <w:b/>
-          <w:bCs/>
-          <w:szCs w:val="20"/>
-        </w:rPr>
-        <w:fldChar w:fldCharType="separate"/>
-      </w:r>
-      <w:r>
-        <w:rPr>
-          <w:rFonts w:ascii="Arial" w:hAnsi="Arial" w:cs="Arial"/>
-          <w:b/>
-          <w:bCs/>
-          <w:noProof/>
-          <w:szCs w:val="20"/>
-        </w:rPr>
-        <w:t> </w:t>
-      </w:r>
-      <w:r>
-        <w:rPr>
-          <w:rFonts w:ascii="Arial" w:hAnsi="Arial" w:cs="Arial"/>
-          <w:b/>
-          <w:bCs/>
-          <w:noProof/>
-          <w:szCs w:val="20"/>
-        </w:rPr>
-        <w:t> </w:t>
-      </w:r>
-      <w:r>
-        <w:rPr>
-          <w:rFonts w:ascii="Arial" w:hAnsi="Arial" w:cs="Arial"/>
-          <w:b/>
-          <w:bCs/>
-          <w:noProof/>
-          <w:szCs w:val="20"/>
-        </w:rPr>
-        <w:t> </w:t>
-      </w:r>
-      <w:r>
-        <w:rPr>
-          <w:rFonts w:ascii="Arial" w:hAnsi="Arial" w:cs="Arial"/>
-          <w:b/>
-          <w:bCs/>
-          <w:noProof/>
-          <w:szCs w:val="20"/>
-        </w:rPr>
-        <w:t> </w:t>
-      </w:r>
-      <w:r>
-        <w:rPr>
-          <w:rFonts w:ascii="Arial" w:hAnsi="Arial" w:cs="Arial"/>
-          <w:b/>
-          <w:bCs/>
-          <w:noProof/>
-          <w:szCs w:val="20"/>
-        </w:rPr>
-        <w:t> </w:t>
-      </w:r>
-      <w:r>
-        <w:rPr>
-          <w:rFonts w:ascii="Arial" w:hAnsi="Arial" w:cs="Arial"/>
-          <w:b/>
-          <w:bCs/>
-          <w:szCs w:val="20"/>
-        </w:rPr>
-        <w:fldChar w:fldCharType="end"/>
+          <w:lang w:val="en-US"/>
+        </w:rPr>
+        <w:t>}</w:t>
       </w:r>
     </w:p>
     <w:p>
@@ -8400,29 +8237,42 @@
         <w:rPr>
           <w:rFonts w:ascii="Arial" w:hAnsi="Arial" w:cs="Arial"/>
           <w:b/>
+          <w:szCs w:val="20"/>
+          <w:lang w:val="en-US"/>
+        </w:rPr>
+      </w:pPr>
+      <w:r>
+        <w:rPr>
+          <w:rFonts w:ascii="Arial" w:hAnsi="Arial" w:cs="Arial"/>
+          <w:szCs w:val="20"/>
+          <w:lang w:val="en-US"/>
+        </w:rPr>
+        <w:t>Missions(s)</w:t>
+      </w:r>
+      <w:proofErr w:type="gramStart"/>
+      <w:r>
+        <w:rPr>
+          <w:rFonts w:ascii="Arial" w:hAnsi="Arial" w:cs="Arial"/>
+          <w:szCs w:val="20"/>
+          <w:lang w:val="en-US"/>
+        </w:rPr>
+        <w:t>* :</w:t>
+      </w:r>
+      <w:proofErr w:type="gramEnd"/>
+      <w:r>
+        <w:rPr>
+          <w:rFonts w:ascii="Arial" w:hAnsi="Arial" w:cs="Arial"/>
+          <w:szCs w:val="20"/>
+          <w:lang w:val="en-US"/>
+        </w:rPr>
+        <w:tab/>
+      </w:r>
+      <w:r>
+        <w:rPr>
+          <w:rFonts w:ascii="Arial" w:hAnsi="Arial" w:cs="Arial"/>
           <w:bCs/>
           <w:szCs w:val="20"/>
-        </w:rPr>
-      </w:pPr>
-      <w:r>
-        <w:rPr>
-          <w:rFonts w:ascii="Arial" w:hAnsi="Arial" w:cs="Arial"/>
-          <w:szCs w:val="20"/>
-        </w:rPr>
-        <w:t>Adresse(s) :</w:t>
-      </w:r>
-      <w:r>
-        <w:rPr>
-          <w:rFonts w:ascii="Arial" w:hAnsi="Arial" w:cs="Arial"/>
-          <w:szCs w:val="20"/>
-        </w:rPr>
-        <w:tab/>
-      </w:r>
-      <w:r>
-        <w:rPr>
-          <w:rFonts w:ascii="Arial" w:hAnsi="Arial" w:cs="Arial"/>
-          <w:bCs/>
-          <w:szCs w:val="20"/>
+          <w:lang w:val="en-US"/>
         </w:rPr>
         <w:t>${</w:t>
       </w:r>
@@ -8432,194 +8282,18 @@
           <w:bCs/>
           <w:szCs w:val="20"/>
           <w:shd w:val="clear" w:color="auto" w:fill="F7FAFF"/>
-        </w:rPr>
-        <w:t>MEADDR</w:t>
+          <w:lang w:val="en-US"/>
+        </w:rPr>
+        <w:t>MEMIS</w:t>
       </w:r>
       <w:r>
         <w:rPr>
           <w:rFonts w:ascii="Arial" w:hAnsi="Arial" w:cs="Arial"/>
           <w:bCs/>
           <w:szCs w:val="20"/>
+          <w:lang w:val="en-US"/>
         </w:rPr>
         <w:t>}</w:t>
-      </w:r>
-    </w:p>
-    <w:p>
-      <w:pPr>
-        <w:pStyle w:val="En-tte"/>
-        <w:tabs>
-          <w:tab w:val="left" w:pos="1701"/>
-        </w:tabs>
-        <w:spacing w:before="120"/>
-        <w:jc w:val="both"/>
-        <w:rPr>
-          <w:rFonts w:ascii="Arial" w:hAnsi="Arial" w:cs="Arial"/>
-          <w:b/>
-          <w:szCs w:val="20"/>
-        </w:rPr>
-      </w:pPr>
-      <w:r>
-        <w:rPr>
-          <w:rFonts w:ascii="Arial" w:hAnsi="Arial" w:cs="Arial"/>
-          <w:szCs w:val="20"/>
-        </w:rPr>
-        <w:t>Missions(s)* :</w:t>
-      </w:r>
-      <w:r>
-        <w:rPr>
-          <w:rFonts w:ascii="Arial" w:hAnsi="Arial" w:cs="Arial"/>
-          <w:szCs w:val="20"/>
-        </w:rPr>
-        <w:tab/>
-      </w:r>
-      <w:r>
-        <w:rPr>
-          <w:rFonts w:ascii="Arial" w:hAnsi="Arial" w:cs="Arial"/>
-          <w:bCs/>
-          <w:szCs w:val="20"/>
-        </w:rPr>
-        <w:t>${</w:t>
-      </w:r>
-      <w:r>
-        <w:rPr>
-          <w:rFonts w:ascii="Arial" w:hAnsi="Arial" w:cs="Arial"/>
-          <w:bCs/>
-          <w:szCs w:val="20"/>
-          <w:shd w:val="clear" w:color="auto" w:fill="F7FAFF"/>
-        </w:rPr>
-        <w:t>MEMIS</w:t>
-      </w:r>
-      <w:r>
-        <w:rPr>
-          <w:rFonts w:ascii="Arial" w:hAnsi="Arial" w:cs="Arial"/>
-          <w:bCs/>
-          <w:szCs w:val="20"/>
-        </w:rPr>
-        <w:t>}</w:t>
-      </w:r>
-    </w:p>
-    <w:p>
-      <w:pPr>
-        <w:pStyle w:val="En-tte"/>
-        <w:tabs>
-          <w:tab w:val="left" w:pos="1701"/>
-        </w:tabs>
-        <w:spacing w:before="120"/>
-        <w:jc w:val="both"/>
-        <w:rPr>
-          <w:rFonts w:ascii="Arial" w:hAnsi="Arial" w:cs="Arial"/>
-          <w:b/>
-          <w:bCs/>
-          <w:szCs w:val="20"/>
-        </w:rPr>
-      </w:pPr>
-      <w:r>
-        <w:rPr>
-          <w:rFonts w:ascii="Arial" w:hAnsi="Arial" w:cs="Arial"/>
-          <w:szCs w:val="20"/>
-        </w:rPr>
-        <w:tab/>
-      </w:r>
-      <w:r>
-        <w:rPr>
-          <w:rFonts w:ascii="Arial" w:hAnsi="Arial" w:cs="Arial"/>
-          <w:b/>
-          <w:bCs/>
-          <w:szCs w:val="20"/>
-        </w:rPr>
-        <w:fldChar w:fldCharType="begin">
-          <w:ffData>
-            <w:name w:val="Texte8"/>
-            <w:enabled/>
-            <w:calcOnExit w:val="0"/>
-            <w:textInput/>
-          </w:ffData>
-        </w:fldChar>
-      </w:r>
-      <w:r>
-        <w:rPr>
-          <w:rFonts w:ascii="Arial" w:hAnsi="Arial" w:cs="Arial"/>
-          <w:b/>
-          <w:bCs/>
-          <w:szCs w:val="20"/>
-        </w:rPr>
-        <w:instrText xml:space="preserve"> FORMTEXT </w:instrText>
-      </w:r>
-      <w:r>
-        <w:rPr>
-          <w:rFonts w:ascii="Arial" w:hAnsi="Arial" w:cs="Arial"/>
-          <w:b/>
-          <w:bCs/>
-          <w:szCs w:val="20"/>
-        </w:rPr>
-      </w:r>
-      <w:r>
-        <w:rPr>
-          <w:rFonts w:ascii="Arial" w:hAnsi="Arial" w:cs="Arial"/>
-          <w:b/>
-          <w:bCs/>
-          <w:szCs w:val="20"/>
-        </w:rPr>
-        <w:fldChar w:fldCharType="separate"/>
-      </w:r>
-      <w:r>
-        <w:rPr>
-          <w:rFonts w:ascii="Arial" w:hAnsi="Arial" w:cs="Arial"/>
-          <w:b/>
-          <w:bCs/>
-          <w:noProof/>
-          <w:szCs w:val="20"/>
-        </w:rPr>
-        <w:t> </w:t>
-      </w:r>
-      <w:r>
-        <w:rPr>
-          <w:rFonts w:ascii="Arial" w:hAnsi="Arial" w:cs="Arial"/>
-          <w:b/>
-          <w:bCs/>
-          <w:noProof/>
-          <w:szCs w:val="20"/>
-        </w:rPr>
-        <w:t> </w:t>
-      </w:r>
-      <w:r>
-        <w:rPr>
-          <w:rFonts w:ascii="Arial" w:hAnsi="Arial" w:cs="Arial"/>
-          <w:b/>
-          <w:bCs/>
-          <w:noProof/>
-          <w:szCs w:val="20"/>
-        </w:rPr>
-        <w:t> </w:t>
-      </w:r>
-      <w:r>
-        <w:rPr>
-          <w:rFonts w:ascii="Arial" w:hAnsi="Arial" w:cs="Arial"/>
-          <w:b/>
-          <w:bCs/>
-          <w:noProof/>
-          <w:szCs w:val="20"/>
-        </w:rPr>
-        <w:t> </w:t>
-      </w:r>
-      <w:r>
-        <w:rPr>
-          <w:rFonts w:ascii="Arial" w:hAnsi="Arial" w:cs="Arial"/>
-          <w:b/>
-          <w:bCs/>
-          <w:noProof/>
-          <w:szCs w:val="20"/>
-        </w:rPr>
-        <w:t> </w:t>
-      </w:r>
-      <w:r>
-        <w:rPr>
-          <w:rFonts w:ascii="Arial" w:hAnsi="Arial" w:cs="Arial"/>
-          <w:b/>
-          <w:bCs/>
-          <w:szCs w:val="20"/>
-        </w:rPr>
-        <w:fldChar w:fldCharType="end"/>
       </w:r>
     </w:p>
     <w:p>
@@ -8656,18 +8330,7 @@
           <w:szCs w:val="18"/>
         </w:rPr>
         <w:tab/>
-        <w:t xml:space="preserve">Exemples de mission de maîtrise d’œuvre : mission limitée (plans et permis de construire), mission complète </w:t>
-      </w:r>
-      <w:r>
-        <w:rPr>
-          <w:rFonts w:ascii="Arial" w:hAnsi="Arial" w:cs="Arial"/>
-          <w:i/>
-          <w:iCs/>
-          <w:sz w:val="18"/>
-          <w:szCs w:val="18"/>
-        </w:rPr>
-        <w:lastRenderedPageBreak/>
-        <w:t>(conception et direction de travaux), mission de conception seule, mission de direction de travaux seule</w:t>
+        <w:t>Exemples de mission de maîtrise d’œuvre : mission limitée (plans et permis de construire), mission complète (conception et direction de travaux), mission de conception seule, mission de direction de travaux seule</w:t>
       </w:r>
     </w:p>
     <w:p>
@@ -8855,16 +8518,7 @@
           <w:szCs w:val="20"/>
           <w:shd w:val="clear" w:color="auto" w:fill="F7FAFF"/>
         </w:rPr>
-        <w:t>BETS</w:t>
-      </w:r>
-      <w:r>
-        <w:rPr>
-          <w:rFonts w:ascii="Arial" w:hAnsi="Arial" w:cs="Arial"/>
-          <w:bCs/>
-          <w:szCs w:val="20"/>
-          <w:shd w:val="clear" w:color="auto" w:fill="F7FAFF"/>
-        </w:rPr>
-        <w:t>M</w:t>
+        <w:t>BETSM</w:t>
       </w:r>
       <w:r>
         <w:rPr>
@@ -8991,6 +8645,7 @@
           <w:rFonts w:ascii="Arial" w:hAnsi="Arial" w:cs="Arial"/>
           <w:bCs/>
           <w:szCs w:val="20"/>
+          <w:lang w:val="en-US"/>
         </w:rPr>
         <w:t>${</w:t>
       </w:r>
@@ -9000,32 +8655,16 @@
           <w:bCs/>
           <w:szCs w:val="20"/>
           <w:shd w:val="clear" w:color="auto" w:fill="F7FAFF"/>
-        </w:rPr>
-        <w:t>BET</w:t>
+          <w:lang w:val="en-US"/>
+        </w:rPr>
+        <w:t>BETFN</w:t>
       </w:r>
       <w:r>
         <w:rPr>
           <w:rFonts w:ascii="Arial" w:hAnsi="Arial" w:cs="Arial"/>
           <w:bCs/>
           <w:szCs w:val="20"/>
-          <w:shd w:val="clear" w:color="auto" w:fill="F7FAFF"/>
-        </w:rPr>
-        <w:t>F</w:t>
-      </w:r>
-      <w:r>
-        <w:rPr>
-          <w:rFonts w:ascii="Arial" w:hAnsi="Arial" w:cs="Arial"/>
-          <w:bCs/>
-          <w:szCs w:val="20"/>
-          <w:shd w:val="clear" w:color="auto" w:fill="F7FAFF"/>
-        </w:rPr>
-        <w:t>N</w:t>
-      </w:r>
-      <w:r>
-        <w:rPr>
-          <w:rFonts w:ascii="Arial" w:hAnsi="Arial" w:cs="Arial"/>
-          <w:bCs/>
-          <w:szCs w:val="20"/>
+          <w:lang w:val="en-US"/>
         </w:rPr>
         <w:t>}</w:t>
       </w:r>
@@ -9072,6 +8711,7 @@
           <w:rFonts w:ascii="Arial" w:hAnsi="Arial" w:cs="Arial"/>
           <w:bCs/>
           <w:szCs w:val="20"/>
+          <w:lang w:val="en-US"/>
         </w:rPr>
         <w:t>${</w:t>
       </w:r>
@@ -9081,23 +8721,16 @@
           <w:bCs/>
           <w:szCs w:val="20"/>
           <w:shd w:val="clear" w:color="auto" w:fill="F7FAFF"/>
-        </w:rPr>
-        <w:t>BET</w:t>
+          <w:lang w:val="en-US"/>
+        </w:rPr>
+        <w:t>BETFM</w:t>
       </w:r>
       <w:r>
         <w:rPr>
           <w:rFonts w:ascii="Arial" w:hAnsi="Arial" w:cs="Arial"/>
           <w:bCs/>
           <w:szCs w:val="20"/>
-          <w:shd w:val="clear" w:color="auto" w:fill="F7FAFF"/>
-        </w:rPr>
-        <w:t>FM</w:t>
-      </w:r>
-      <w:r>
-        <w:rPr>
-          <w:rFonts w:ascii="Arial" w:hAnsi="Arial" w:cs="Arial"/>
-          <w:bCs/>
-          <w:szCs w:val="20"/>
+          <w:lang w:val="en-US"/>
         </w:rPr>
         <w:t>}</w:t>
       </w:r>
@@ -9210,25 +8843,7 @@
           <w:szCs w:val="20"/>
           <w:shd w:val="clear" w:color="auto" w:fill="F7FAFF"/>
         </w:rPr>
-        <w:t>BET</w:t>
-      </w:r>
-      <w:r>
-        <w:rPr>
-          <w:rFonts w:ascii="Arial" w:hAnsi="Arial" w:cs="Arial"/>
-          <w:bCs/>
-          <w:szCs w:val="20"/>
-          <w:shd w:val="clear" w:color="auto" w:fill="F7FAFF"/>
-        </w:rPr>
-        <w:t>T</w:t>
-      </w:r>
-      <w:r>
-        <w:rPr>
-          <w:rFonts w:ascii="Arial" w:hAnsi="Arial" w:cs="Arial"/>
-          <w:bCs/>
-          <w:szCs w:val="20"/>
-          <w:shd w:val="clear" w:color="auto" w:fill="F7FAFF"/>
-        </w:rPr>
-        <w:t>N</w:t>
+        <w:t>BETTN</w:t>
       </w:r>
       <w:r>
         <w:rPr>
@@ -9286,16 +8901,7 @@
           <w:szCs w:val="20"/>
           <w:shd w:val="clear" w:color="auto" w:fill="F7FAFF"/>
         </w:rPr>
-        <w:t>BET</w:t>
-      </w:r>
-      <w:r>
-        <w:rPr>
-          <w:rFonts w:ascii="Arial" w:hAnsi="Arial" w:cs="Arial"/>
-          <w:bCs/>
-          <w:szCs w:val="20"/>
-          <w:shd w:val="clear" w:color="auto" w:fill="F7FAFF"/>
-        </w:rPr>
-        <w:t>TM</w:t>
+        <w:t>BETTM</w:t>
       </w:r>
       <w:r>
         <w:rPr>
@@ -9388,25 +8994,7 @@
           <w:szCs w:val="20"/>
           <w:shd w:val="clear" w:color="auto" w:fill="F7FAFF"/>
         </w:rPr>
-        <w:t>BET</w:t>
-      </w:r>
-      <w:r>
-        <w:rPr>
-          <w:rFonts w:ascii="Arial" w:hAnsi="Arial" w:cs="Arial"/>
-          <w:bCs/>
-          <w:szCs w:val="20"/>
-          <w:shd w:val="clear" w:color="auto" w:fill="F7FAFF"/>
-        </w:rPr>
-        <w:t>A</w:t>
-      </w:r>
-      <w:r>
-        <w:rPr>
-          <w:rFonts w:ascii="Arial" w:hAnsi="Arial" w:cs="Arial"/>
-          <w:bCs/>
-          <w:szCs w:val="20"/>
-          <w:shd w:val="clear" w:color="auto" w:fill="F7FAFF"/>
-        </w:rPr>
-        <w:t>N</w:t>
+        <w:t>BETAN</w:t>
       </w:r>
       <w:r>
         <w:rPr>
@@ -9464,16 +9052,7 @@
           <w:szCs w:val="20"/>
           <w:shd w:val="clear" w:color="auto" w:fill="F7FAFF"/>
         </w:rPr>
-        <w:t>BET</w:t>
-      </w:r>
-      <w:r>
-        <w:rPr>
-          <w:rFonts w:ascii="Arial" w:hAnsi="Arial" w:cs="Arial"/>
-          <w:bCs/>
-          <w:szCs w:val="20"/>
-          <w:shd w:val="clear" w:color="auto" w:fill="F7FAFF"/>
-        </w:rPr>
-        <w:t>AM</w:t>
+        <w:t>BETAM</w:t>
       </w:r>
       <w:r>
         <w:rPr>
@@ -9566,16 +9145,7 @@
           <w:szCs w:val="20"/>
           <w:shd w:val="clear" w:color="auto" w:fill="F7FAFF"/>
         </w:rPr>
-        <w:t>BET</w:t>
-      </w:r>
-      <w:r>
-        <w:rPr>
-          <w:rFonts w:ascii="Arial" w:hAnsi="Arial" w:cs="Arial"/>
-          <w:bCs/>
-          <w:szCs w:val="20"/>
-          <w:shd w:val="clear" w:color="auto" w:fill="F7FAFF"/>
-        </w:rPr>
-        <w:t>OAMON</w:t>
+        <w:t>BETOAMON</w:t>
       </w:r>
       <w:r>
         <w:rPr>
@@ -9633,16 +9203,7 @@
           <w:szCs w:val="20"/>
           <w:shd w:val="clear" w:color="auto" w:fill="F7FAFF"/>
         </w:rPr>
-        <w:t>BETOAMO</w:t>
-      </w:r>
-      <w:r>
-        <w:rPr>
-          <w:rFonts w:ascii="Arial" w:hAnsi="Arial" w:cs="Arial"/>
-          <w:bCs/>
-          <w:szCs w:val="20"/>
-          <w:shd w:val="clear" w:color="auto" w:fill="F7FAFF"/>
-        </w:rPr>
-        <w:t>M</w:t>
+        <w:t>BETOAMOM</w:t>
       </w:r>
       <w:r>
         <w:rPr>
@@ -10330,39 +9891,8 @@
           <w:sz w:val="22"/>
           <w:szCs w:val="22"/>
         </w:rPr>
-        <w:lastRenderedPageBreak/>
         <w:t>Préciser label(s), certification(s) ou démarche qualité :</w:t>
       </w:r>
-    </w:p>
-    <w:p>
-      <w:pPr>
-        <w:pStyle w:val="En-tte"/>
-        <w:tabs>
-          <w:tab w:val="left" w:pos="1701"/>
-        </w:tabs>
-        <w:spacing w:before="120"/>
-        <w:jc w:val="both"/>
-        <w:rPr>
-          <w:rFonts w:ascii="Arial" w:hAnsi="Arial" w:cs="Arial"/>
-          <w:sz w:val="22"/>
-          <w:szCs w:val="22"/>
-        </w:rPr>
-      </w:pPr>
-    </w:p>
-    <w:p>
-      <w:pPr>
-        <w:pStyle w:val="En-tte"/>
-        <w:tabs>
-          <w:tab w:val="left" w:pos="1701"/>
-        </w:tabs>
-        <w:spacing w:before="120"/>
-        <w:jc w:val="both"/>
-        <w:rPr>
-          <w:rFonts w:ascii="Arial" w:hAnsi="Arial" w:cs="Arial"/>
-          <w:sz w:val="22"/>
-          <w:szCs w:val="22"/>
-        </w:rPr>
-      </w:pPr>
     </w:p>
     <w:p>
       <w:pPr>
@@ -10412,140 +9942,6 @@
           <w:szCs w:val="20"/>
         </w:rPr>
         <w:t>}</w:t>
-      </w:r>
-    </w:p>
-    <w:p>
-      <w:pPr>
-        <w:widowControl w:val="0"/>
-        <w:spacing w:before="120"/>
-        <w:jc w:val="both"/>
-        <w:rPr>
-          <w:rFonts w:ascii="Arial" w:hAnsi="Arial" w:cs="Arial"/>
-          <w:b/>
-          <w:bCs/>
-          <w:sz w:val="22"/>
-          <w:szCs w:val="22"/>
-        </w:rPr>
-      </w:pPr>
-      <w:r>
-        <w:rPr>
-          <w:rFonts w:ascii="Arial" w:hAnsi="Arial" w:cs="Arial"/>
-          <w:bCs/>
-          <w:sz w:val="22"/>
-          <w:szCs w:val="22"/>
-        </w:rPr>
-        <w:t>- </w:t>
-      </w:r>
-      <w:r>
-        <w:rPr>
-          <w:rFonts w:ascii="Arial" w:hAnsi="Arial" w:cs="Arial"/>
-          <w:b/>
-          <w:bCs/>
-          <w:sz w:val="22"/>
-          <w:szCs w:val="22"/>
-        </w:rPr>
-        <w:fldChar w:fldCharType="begin">
-          <w:ffData>
-            <w:name w:val="Texte8"/>
-            <w:enabled/>
-            <w:calcOnExit w:val="0"/>
-            <w:textInput/>
-          </w:ffData>
-        </w:fldChar>
-      </w:r>
-      <w:r>
-        <w:rPr>
-          <w:rFonts w:ascii="Arial" w:hAnsi="Arial" w:cs="Arial"/>
-          <w:b/>
-          <w:bCs/>
-          <w:sz w:val="22"/>
-          <w:szCs w:val="22"/>
-        </w:rPr>
-        <w:instrText xml:space="preserve"> FORMTEXT </w:instrText>
-      </w:r>
-      <w:r>
-        <w:rPr>
-          <w:rFonts w:ascii="Arial" w:hAnsi="Arial" w:cs="Arial"/>
-          <w:b/>
-          <w:bCs/>
-          <w:sz w:val="22"/>
-          <w:szCs w:val="22"/>
-        </w:rPr>
-      </w:r>
-      <w:r>
-        <w:rPr>
-          <w:rFonts w:ascii="Arial" w:hAnsi="Arial" w:cs="Arial"/>
-          <w:b/>
-          <w:bCs/>
-          <w:sz w:val="22"/>
-          <w:szCs w:val="22"/>
-        </w:rPr>
-        <w:fldChar w:fldCharType="separate"/>
-      </w:r>
-      <w:r>
-        <w:rPr>
-          <w:rFonts w:ascii="Arial" w:hAnsi="Arial" w:cs="Arial"/>
-          <w:b/>
-          <w:bCs/>
-          <w:noProof/>
-          <w:sz w:val="22"/>
-          <w:szCs w:val="22"/>
-        </w:rPr>
-        <w:t> </w:t>
-      </w:r>
-      <w:r>
-        <w:rPr>
-          <w:rFonts w:ascii="Arial" w:hAnsi="Arial" w:cs="Arial"/>
-          <w:b/>
-          <w:bCs/>
-          <w:noProof/>
-          <w:sz w:val="22"/>
-          <w:szCs w:val="22"/>
-        </w:rPr>
-        <w:t> </w:t>
-      </w:r>
-      <w:r>
-        <w:rPr>
-          <w:rFonts w:ascii="Arial" w:hAnsi="Arial" w:cs="Arial"/>
-          <w:b/>
-          <w:bCs/>
-          <w:noProof/>
-          <w:sz w:val="22"/>
-          <w:szCs w:val="22"/>
-        </w:rPr>
-        <w:t> </w:t>
-      </w:r>
-      <w:r>
-        <w:rPr>
-          <w:rFonts w:ascii="Arial" w:hAnsi="Arial" w:cs="Arial"/>
-          <w:b/>
-          <w:bCs/>
-          <w:noProof/>
-          <w:sz w:val="22"/>
-          <w:szCs w:val="22"/>
-        </w:rPr>
-        <w:t> </w:t>
-      </w:r>
-      <w:r>
-        <w:rPr>
-          <w:rFonts w:ascii="Arial" w:hAnsi="Arial" w:cs="Arial"/>
-          <w:b/>
-          <w:bCs/>
-          <w:noProof/>
-          <w:sz w:val="22"/>
-          <w:szCs w:val="22"/>
-        </w:rPr>
-        <w:t> </w:t>
-      </w:r>
-      <w:r>
-        <w:rPr>
-          <w:rFonts w:ascii="Arial" w:hAnsi="Arial" w:cs="Arial"/>
-          <w:b/>
-          <w:bCs/>
-          <w:sz w:val="22"/>
-          <w:szCs w:val="22"/>
-        </w:rPr>
-        <w:fldChar w:fldCharType="end"/>
       </w:r>
     </w:p>
     <w:p>
@@ -11232,6 +10628,7 @@
       <w:sdt>
         <w:sdtPr>
           <w:rPr>
+            <w:color w:val="FF0000"/>
             <w:sz w:val="20"/>
           </w:rPr>
           <w:id w:val="-418480400"/>
@@ -11245,6 +10642,7 @@
           <w:r>
             <w:rPr>
               <w:rFonts w:ascii="MS Gothic" w:eastAsia="MS Gothic" w:hAnsi="MS Gothic" w:cs="MS Gothic" w:hint="eastAsia"/>
+              <w:color w:val="FF0000"/>
               <w:sz w:val="20"/>
             </w:rPr>
             <w:t>☐</w:t>
@@ -11304,7 +10702,7 @@
           </w:rPr>
           <w:id w:val="-1689752709"/>
           <w14:checkbox>
-            <w14:checked w14:val="0"/>
+            <w14:checked w14:val="1"/>
             <w14:checkedState w14:val="2612" w14:font="MS Gothic"/>
             <w14:uncheckedState w14:val="2610" w14:font="MS Gothic"/>
           </w14:checkbox>
@@ -11312,10 +10710,10 @@
         <w:sdtContent>
           <w:r>
             <w:rPr>
-              <w:rFonts w:ascii="MS Gothic" w:eastAsia="MS Gothic" w:hAnsi="MS Gothic" w:cs="MS Gothic" w:hint="eastAsia"/>
+              <w:rFonts w:ascii="MS Gothic" w:eastAsia="MS Gothic" w:hAnsi="MS Gothic" w:hint="eastAsia"/>
               <w:sz w:val="20"/>
             </w:rPr>
-            <w:t>☐</w:t>
+            <w:t>☒</w:t>
           </w:r>
         </w:sdtContent>
       </w:sdt>
@@ -11349,6 +10747,7 @@
       <w:sdt>
         <w:sdtPr>
           <w:rPr>
+            <w:color w:val="FF0000"/>
             <w:sz w:val="20"/>
           </w:rPr>
           <w:id w:val="264886146"/>
@@ -11362,6 +10761,7 @@
           <w:r>
             <w:rPr>
               <w:rFonts w:ascii="MS Gothic" w:eastAsia="MS Gothic" w:hAnsi="MS Gothic" w:cs="MS Gothic" w:hint="eastAsia"/>
+              <w:color w:val="FF0000"/>
               <w:sz w:val="20"/>
             </w:rPr>
             <w:t>☐</w:t>
@@ -11398,6 +10798,7 @@
       <w:sdt>
         <w:sdtPr>
           <w:rPr>
+            <w:color w:val="FF0000"/>
             <w:sz w:val="20"/>
           </w:rPr>
           <w:id w:val="-209420482"/>
@@ -11410,7 +10811,8 @@
         <w:sdtContent>
           <w:r>
             <w:rPr>
-              <w:rFonts w:ascii="MS Gothic" w:eastAsia="MS Gothic" w:hAnsi="MS Gothic" w:cs="MS Gothic" w:hint="eastAsia"/>
+              <w:rFonts w:ascii="MS Gothic" w:eastAsia="MS Gothic" w:hAnsi="MS Gothic" w:hint="eastAsia"/>
+              <w:color w:val="FF0000"/>
               <w:sz w:val="20"/>
             </w:rPr>
             <w:t>☐</w:t>
@@ -11447,6 +10849,7 @@
       <w:sdt>
         <w:sdtPr>
           <w:rPr>
+            <w:color w:val="FF0000"/>
             <w:sz w:val="20"/>
           </w:rPr>
           <w:id w:val="-633798659"/>
@@ -11459,7 +10862,8 @@
         <w:sdtContent>
           <w:r>
             <w:rPr>
-              <w:rFonts w:ascii="MS Gothic" w:eastAsia="MS Gothic" w:hAnsi="MS Gothic" w:cs="MS Gothic" w:hint="eastAsia"/>
+              <w:rFonts w:ascii="MS Gothic" w:eastAsia="MS Gothic" w:hAnsi="MS Gothic" w:hint="eastAsia"/>
+              <w:color w:val="FF0000"/>
               <w:sz w:val="20"/>
             </w:rPr>
             <w:t>☐</w:t>
@@ -11622,43 +11026,7 @@
           <w:sz w:val="20"/>
           <w:szCs w:val="20"/>
         </w:rPr>
-        <w:t xml:space="preserve"> l’opération </w:t>
-      </w:r>
-      <w:proofErr w:type="spellStart"/>
-      <w:r>
-        <w:rPr>
-          <w:rFonts w:ascii="Arial" w:hAnsi="Arial" w:cs="Arial"/>
-          <w:sz w:val="20"/>
-          <w:szCs w:val="20"/>
-        </w:rPr>
-        <w:t>identifi</w:t>
-      </w:r>
-      <w:proofErr w:type="spellEnd"/>
-      <w:r>
-        <w:rPr>
-          <w:rFonts w:ascii="Arial" w:hAnsi="Arial" w:cs="Arial"/>
-          <w:sz w:val="20"/>
-          <w:szCs w:val="20"/>
-        </w:rPr>
-        <w:t xml:space="preserve"> </w:t>
-      </w:r>
-      <w:proofErr w:type="spellStart"/>
-      <w:r>
-        <w:rPr>
-          <w:rFonts w:ascii="Arial" w:hAnsi="Arial" w:cs="Arial"/>
-          <w:sz w:val="20"/>
-          <w:szCs w:val="20"/>
-        </w:rPr>
-        <w:t>ée</w:t>
-      </w:r>
-      <w:proofErr w:type="spellEnd"/>
-      <w:r>
-        <w:rPr>
-          <w:rFonts w:ascii="Arial" w:hAnsi="Arial" w:cs="Arial"/>
-          <w:sz w:val="20"/>
-          <w:szCs w:val="20"/>
-        </w:rPr>
-        <w:t xml:space="preserve"> ci-dessus, la qualité acoustique a été prise en compte au niveau des études et du suivi de chantier et les mesures acoustiques</w:t>
+        <w:t xml:space="preserve"> l’opération identifiée ci-dessus, la qualité acoustique a été prise en compte au niveau des études et du suivi de chantier et les mesures acoustiques</w:t>
       </w:r>
       <w:r>
         <w:rPr>
@@ -12144,6 +11512,7 @@
           <w:rFonts w:cs="Arial"/>
           <w:b/>
           <w:bCs/>
+          <w:color w:val="FF0000"/>
           <w:szCs w:val="20"/>
         </w:rPr>
         <w:t>${COUNTMEASURE}</w:t>
@@ -12199,25 +11568,7 @@
           <w:bCs/>
           <w:szCs w:val="20"/>
         </w:rPr>
-        <w:t>${</w:t>
-      </w:r>
-      <w:r>
-        <w:rPr>
-          <w:rFonts w:cs="Arial"/>
-          <w:b/>
-          <w:bCs/>
-          <w:szCs w:val="20"/>
-        </w:rPr>
-        <w:t>OPMIN</w:t>
-      </w:r>
-      <w:r>
-        <w:rPr>
-          <w:rFonts w:cs="Arial"/>
-          <w:b/>
-          <w:bCs/>
-          <w:szCs w:val="20"/>
-        </w:rPr>
-        <w:t>MEASURE}</w:t>
+        <w:t>${OPMINMEASURE}</w:t>
       </w:r>
       <w:r>
         <w:rPr>
@@ -25986,7 +25337,16 @@
           <w:sz w:val="18"/>
           <w:szCs w:val="18"/>
         </w:rPr>
-        <w:t xml:space="preserve"> Simple flux</w:t>
+        <w:t xml:space="preserve"> </w:t>
+      </w:r>
+      <w:r>
+        <w:rPr>
+          <w:rFonts w:ascii="Arial" w:hAnsi="Arial" w:cs="Arial"/>
+          <w:color w:val="FF0000"/>
+          <w:sz w:val="18"/>
+          <w:szCs w:val="18"/>
+        </w:rPr>
+        <w:t>Simple flux</w:t>
       </w:r>
       <w:r>
         <w:rPr>
@@ -26027,7 +25387,16 @@
           <w:sz w:val="18"/>
           <w:szCs w:val="18"/>
         </w:rPr>
-        <w:t xml:space="preserve"> Double flux</w:t>
+        <w:t xml:space="preserve"> </w:t>
+      </w:r>
+      <w:r>
+        <w:rPr>
+          <w:rFonts w:ascii="Arial" w:hAnsi="Arial" w:cs="Arial"/>
+          <w:color w:val="FF0000"/>
+          <w:sz w:val="18"/>
+          <w:szCs w:val="18"/>
+        </w:rPr>
+        <w:t>Double flux</w:t>
       </w:r>
     </w:p>
     <w:p>
@@ -30726,6 +30095,7 @@
               <w:ind w:left="0"/>
               <w:jc w:val="center"/>
               <w:rPr>
+                <w:color w:val="FF0000"/>
                 <w:sz w:val="16"/>
                 <w:szCs w:val="16"/>
               </w:rPr>
@@ -30733,6 +30103,7 @@
             <w:sdt>
               <w:sdtPr>
                 <w:rPr>
+                  <w:color w:val="FF0000"/>
                   <w:sz w:val="16"/>
                   <w:szCs w:val="16"/>
                 </w:rPr>
@@ -30747,6 +30118,7 @@
                 <w:r>
                   <w:rPr>
                     <w:rFonts w:ascii="MS Gothic" w:eastAsia="MS Gothic" w:hAnsi="MS Gothic" w:cs="MS Gothic" w:hint="eastAsia"/>
+                    <w:color w:val="FF0000"/>
                     <w:sz w:val="16"/>
                     <w:szCs w:val="16"/>
                   </w:rPr>
@@ -30756,6 +30128,7 @@
             </w:sdt>
             <w:r>
               <w:rPr>
+                <w:color w:val="FF0000"/>
                 <w:sz w:val="16"/>
                 <w:szCs w:val="16"/>
               </w:rPr>
@@ -30764,6 +30137,7 @@
             <w:proofErr w:type="gramStart"/>
             <w:r>
               <w:rPr>
+                <w:color w:val="FF0000"/>
                 <w:sz w:val="16"/>
                 <w:szCs w:val="16"/>
               </w:rPr>
@@ -30772,6 +30146,7 @@
             <w:proofErr w:type="gramEnd"/>
             <w:r>
               <w:rPr>
+                <w:color w:val="FF0000"/>
                 <w:sz w:val="16"/>
                 <w:szCs w:val="16"/>
               </w:rPr>
@@ -30780,6 +30155,7 @@
             <w:sdt>
               <w:sdtPr>
                 <w:rPr>
+                  <w:color w:val="FF0000"/>
                   <w:sz w:val="16"/>
                   <w:szCs w:val="16"/>
                 </w:rPr>
@@ -30794,6 +30170,7 @@
                 <w:r>
                   <w:rPr>
                     <w:rFonts w:ascii="MS Gothic" w:eastAsia="MS Gothic" w:hAnsi="MS Gothic" w:cs="MS Gothic" w:hint="eastAsia"/>
+                    <w:color w:val="FF0000"/>
                     <w:sz w:val="16"/>
                     <w:szCs w:val="16"/>
                   </w:rPr>
@@ -30803,6 +30180,7 @@
             </w:sdt>
             <w:r>
               <w:rPr>
+                <w:color w:val="FF0000"/>
                 <w:sz w:val="16"/>
                 <w:szCs w:val="16"/>
               </w:rPr>
@@ -30816,12 +30194,14 @@
               <w:ind w:left="0"/>
               <w:jc w:val="center"/>
               <w:rPr>
+                <w:color w:val="FF0000"/>
                 <w:sz w:val="16"/>
                 <w:szCs w:val="16"/>
               </w:rPr>
             </w:pPr>
             <w:r>
               <w:rPr>
+                <w:color w:val="FF0000"/>
                 <w:sz w:val="16"/>
                 <w:szCs w:val="16"/>
               </w:rPr>
@@ -30842,6 +30222,7 @@
             <w:sdt>
               <w:sdtPr>
                 <w:rPr>
+                  <w:color w:val="FF0000"/>
                   <w:sz w:val="16"/>
                   <w:szCs w:val="16"/>
                 </w:rPr>
@@ -30856,6 +30237,7 @@
                 <w:r>
                   <w:rPr>
                     <w:rFonts w:ascii="MS Gothic" w:eastAsia="MS Gothic" w:hAnsi="MS Gothic" w:cs="MS Gothic" w:hint="eastAsia"/>
+                    <w:color w:val="FF0000"/>
                     <w:sz w:val="16"/>
                     <w:szCs w:val="16"/>
                   </w:rPr>
@@ -30865,6 +30247,7 @@
             </w:sdt>
             <w:r>
               <w:rPr>
+                <w:color w:val="FF0000"/>
                 <w:sz w:val="16"/>
                 <w:szCs w:val="16"/>
               </w:rPr>
@@ -30873,6 +30256,7 @@
             <w:proofErr w:type="gramStart"/>
             <w:r>
               <w:rPr>
+                <w:color w:val="FF0000"/>
                 <w:sz w:val="16"/>
                 <w:szCs w:val="16"/>
               </w:rPr>
@@ -30881,6 +30265,7 @@
             <w:proofErr w:type="gramEnd"/>
             <w:r>
               <w:rPr>
+                <w:color w:val="FF0000"/>
                 <w:sz w:val="16"/>
                 <w:szCs w:val="16"/>
               </w:rPr>
@@ -30889,6 +30274,7 @@
             <w:sdt>
               <w:sdtPr>
                 <w:rPr>
+                  <w:color w:val="FF0000"/>
                   <w:sz w:val="16"/>
                   <w:szCs w:val="16"/>
                 </w:rPr>
@@ -30903,6 +30289,7 @@
                 <w:r>
                   <w:rPr>
                     <w:rFonts w:ascii="MS Gothic" w:eastAsia="MS Gothic" w:hAnsi="MS Gothic" w:cs="MS Gothic" w:hint="eastAsia"/>
+                    <w:color w:val="FF0000"/>
                     <w:sz w:val="16"/>
                     <w:szCs w:val="16"/>
                   </w:rPr>
@@ -30912,6 +30299,7 @@
             </w:sdt>
             <w:r>
               <w:rPr>
+                <w:color w:val="FF0000"/>
                 <w:sz w:val="16"/>
                 <w:szCs w:val="16"/>
               </w:rPr>
@@ -31846,6 +31234,7 @@
               <w:ind w:left="0"/>
               <w:jc w:val="center"/>
               <w:rPr>
+                <w:color w:val="FF0000"/>
                 <w:sz w:val="16"/>
                 <w:szCs w:val="16"/>
               </w:rPr>
@@ -31853,6 +31242,7 @@
             <w:sdt>
               <w:sdtPr>
                 <w:rPr>
+                  <w:color w:val="FF0000"/>
                   <w:sz w:val="16"/>
                   <w:szCs w:val="16"/>
                 </w:rPr>
@@ -31866,7 +31256,8 @@
               <w:sdtContent>
                 <w:r>
                   <w:rPr>
-                    <w:rFonts w:ascii="MS Gothic" w:eastAsia="MS Gothic" w:hAnsi="MS Gothic" w:cs="MS Gothic" w:hint="eastAsia"/>
+                    <w:rFonts w:ascii="MS Gothic" w:eastAsia="MS Gothic" w:hAnsi="MS Gothic" w:hint="eastAsia"/>
+                    <w:color w:val="FF0000"/>
                     <w:sz w:val="16"/>
                     <w:szCs w:val="16"/>
                   </w:rPr>
@@ -31876,6 +31267,7 @@
             </w:sdt>
             <w:r>
               <w:rPr>
+                <w:color w:val="FF0000"/>
                 <w:sz w:val="16"/>
                 <w:szCs w:val="16"/>
               </w:rPr>
@@ -31893,6 +31285,7 @@
               <w:ind w:left="0"/>
               <w:jc w:val="center"/>
               <w:rPr>
+                <w:color w:val="FF0000"/>
                 <w:sz w:val="16"/>
                 <w:szCs w:val="16"/>
               </w:rPr>
@@ -31900,6 +31293,7 @@
             <w:sdt>
               <w:sdtPr>
                 <w:rPr>
+                  <w:color w:val="FF0000"/>
                   <w:sz w:val="16"/>
                   <w:szCs w:val="16"/>
                 </w:rPr>
@@ -31914,6 +31308,7 @@
                 <w:r>
                   <w:rPr>
                     <w:rFonts w:ascii="MS Gothic" w:eastAsia="MS Gothic" w:hAnsi="MS Gothic" w:cs="MS Gothic" w:hint="eastAsia"/>
+                    <w:color w:val="FF0000"/>
                     <w:sz w:val="16"/>
                     <w:szCs w:val="16"/>
                   </w:rPr>
@@ -31923,6 +31318,7 @@
             </w:sdt>
             <w:r>
               <w:rPr>
+                <w:color w:val="FF0000"/>
                 <w:sz w:val="16"/>
                 <w:szCs w:val="16"/>
               </w:rPr>
@@ -31940,6 +31336,7 @@
               <w:ind w:left="0"/>
               <w:jc w:val="center"/>
               <w:rPr>
+                <w:color w:val="FF0000"/>
                 <w:sz w:val="16"/>
                 <w:szCs w:val="16"/>
               </w:rPr>
@@ -31947,6 +31344,7 @@
             <w:sdt>
               <w:sdtPr>
                 <w:rPr>
+                  <w:color w:val="FF0000"/>
                   <w:sz w:val="16"/>
                   <w:szCs w:val="16"/>
                 </w:rPr>
@@ -31961,6 +31359,7 @@
                 <w:r>
                   <w:rPr>
                     <w:rFonts w:ascii="MS Gothic" w:eastAsia="MS Gothic" w:hAnsi="MS Gothic" w:cs="MS Gothic" w:hint="eastAsia"/>
+                    <w:color w:val="FF0000"/>
                     <w:sz w:val="16"/>
                     <w:szCs w:val="16"/>
                   </w:rPr>
@@ -31970,6 +31369,7 @@
             </w:sdt>
             <w:r>
               <w:rPr>
+                <w:color w:val="FF0000"/>
                 <w:sz w:val="16"/>
                 <w:szCs w:val="16"/>
               </w:rPr>
@@ -31992,6 +31392,7 @@
               <w:ind w:left="0"/>
               <w:jc w:val="center"/>
               <w:rPr>
+                <w:color w:val="FF0000"/>
                 <w:sz w:val="16"/>
                 <w:szCs w:val="16"/>
               </w:rPr>
@@ -31999,6 +31400,7 @@
             <w:sdt>
               <w:sdtPr>
                 <w:rPr>
+                  <w:color w:val="FF0000"/>
                   <w:sz w:val="16"/>
                   <w:szCs w:val="16"/>
                 </w:rPr>
@@ -32013,6 +31415,7 @@
                 <w:r>
                   <w:rPr>
                     <w:rFonts w:ascii="MS Gothic" w:eastAsia="MS Gothic" w:hAnsi="MS Gothic" w:cs="MS Gothic" w:hint="eastAsia"/>
+                    <w:color w:val="FF0000"/>
                     <w:sz w:val="16"/>
                     <w:szCs w:val="16"/>
                   </w:rPr>
@@ -32022,6 +31425,7 @@
             </w:sdt>
             <w:r>
               <w:rPr>
+                <w:color w:val="FF0000"/>
                 <w:sz w:val="16"/>
                 <w:szCs w:val="16"/>
               </w:rPr>
@@ -32039,6 +31443,7 @@
               <w:ind w:left="0"/>
               <w:jc w:val="center"/>
               <w:rPr>
+                <w:color w:val="FF0000"/>
                 <w:sz w:val="16"/>
                 <w:szCs w:val="16"/>
               </w:rPr>
@@ -32046,6 +31451,7 @@
             <w:sdt>
               <w:sdtPr>
                 <w:rPr>
+                  <w:color w:val="FF0000"/>
                   <w:sz w:val="16"/>
                   <w:szCs w:val="16"/>
                 </w:rPr>
@@ -32060,6 +31466,7 @@
                 <w:r>
                   <w:rPr>
                     <w:rFonts w:ascii="MS Gothic" w:eastAsia="MS Gothic" w:hAnsi="MS Gothic" w:cs="MS Gothic" w:hint="eastAsia"/>
+                    <w:color w:val="FF0000"/>
                     <w:sz w:val="16"/>
                     <w:szCs w:val="16"/>
                   </w:rPr>
@@ -32069,6 +31476,7 @@
             </w:sdt>
             <w:r>
               <w:rPr>
+                <w:color w:val="FF0000"/>
                 <w:sz w:val="16"/>
                 <w:szCs w:val="16"/>
               </w:rPr>
@@ -32091,6 +31499,7 @@
               <w:ind w:left="0"/>
               <w:jc w:val="center"/>
               <w:rPr>
+                <w:color w:val="FF0000"/>
                 <w:sz w:val="16"/>
                 <w:szCs w:val="16"/>
               </w:rPr>
@@ -32098,6 +31507,7 @@
             <w:sdt>
               <w:sdtPr>
                 <w:rPr>
+                  <w:color w:val="FF0000"/>
                   <w:sz w:val="16"/>
                   <w:szCs w:val="16"/>
                 </w:rPr>
@@ -32112,6 +31522,7 @@
                 <w:r>
                   <w:rPr>
                     <w:rFonts w:ascii="MS Gothic" w:eastAsia="MS Gothic" w:hAnsi="MS Gothic" w:cs="MS Gothic" w:hint="eastAsia"/>
+                    <w:color w:val="FF0000"/>
                     <w:sz w:val="16"/>
                     <w:szCs w:val="16"/>
                   </w:rPr>
@@ -32121,6 +31532,7 @@
             </w:sdt>
             <w:r>
               <w:rPr>
+                <w:color w:val="FF0000"/>
                 <w:sz w:val="16"/>
                 <w:szCs w:val="16"/>
               </w:rPr>
@@ -32138,6 +31550,7 @@
               <w:ind w:left="0"/>
               <w:jc w:val="center"/>
               <w:rPr>
+                <w:color w:val="FF0000"/>
                 <w:sz w:val="16"/>
                 <w:szCs w:val="16"/>
               </w:rPr>
@@ -32145,6 +31558,7 @@
             <w:sdt>
               <w:sdtPr>
                 <w:rPr>
+                  <w:color w:val="FF0000"/>
                   <w:sz w:val="16"/>
                   <w:szCs w:val="16"/>
                 </w:rPr>
@@ -32159,6 +31573,7 @@
                 <w:r>
                   <w:rPr>
                     <w:rFonts w:ascii="MS Gothic" w:eastAsia="MS Gothic" w:hAnsi="MS Gothic" w:cs="MS Gothic" w:hint="eastAsia"/>
+                    <w:color w:val="FF0000"/>
                     <w:sz w:val="16"/>
                     <w:szCs w:val="16"/>
                   </w:rPr>
@@ -32168,6 +31583,7 @@
             </w:sdt>
             <w:r>
               <w:rPr>
+                <w:color w:val="FF0000"/>
                 <w:sz w:val="16"/>
                 <w:szCs w:val="16"/>
               </w:rPr>
@@ -32185,6 +31601,7 @@
               <w:ind w:left="0"/>
               <w:jc w:val="center"/>
               <w:rPr>
+                <w:color w:val="FF0000"/>
                 <w:sz w:val="16"/>
                 <w:szCs w:val="16"/>
               </w:rPr>
@@ -32192,6 +31609,7 @@
             <w:sdt>
               <w:sdtPr>
                 <w:rPr>
+                  <w:color w:val="FF0000"/>
                   <w:sz w:val="16"/>
                   <w:szCs w:val="16"/>
                 </w:rPr>
@@ -32206,6 +31624,7 @@
                 <w:r>
                   <w:rPr>
                     <w:rFonts w:ascii="MS Gothic" w:eastAsia="MS Gothic" w:hAnsi="MS Gothic" w:cs="MS Gothic" w:hint="eastAsia"/>
+                    <w:color w:val="FF0000"/>
                     <w:sz w:val="16"/>
                     <w:szCs w:val="16"/>
                   </w:rPr>
@@ -32215,6 +31634,7 @@
             </w:sdt>
             <w:r>
               <w:rPr>
+                <w:color w:val="FF0000"/>
                 <w:sz w:val="16"/>
                 <w:szCs w:val="16"/>
               </w:rPr>
@@ -32237,6 +31657,7 @@
               <w:ind w:left="0"/>
               <w:jc w:val="center"/>
               <w:rPr>
+                <w:color w:val="FF0000"/>
                 <w:sz w:val="16"/>
                 <w:szCs w:val="16"/>
               </w:rPr>
@@ -32244,6 +31665,7 @@
             <w:sdt>
               <w:sdtPr>
                 <w:rPr>
+                  <w:color w:val="FF0000"/>
                   <w:sz w:val="16"/>
                   <w:szCs w:val="16"/>
                 </w:rPr>
@@ -32258,6 +31680,7 @@
                 <w:r>
                   <w:rPr>
                     <w:rFonts w:ascii="MS Gothic" w:eastAsia="MS Gothic" w:hAnsi="MS Gothic" w:cs="MS Gothic" w:hint="eastAsia"/>
+                    <w:color w:val="FF0000"/>
                     <w:sz w:val="16"/>
                     <w:szCs w:val="16"/>
                   </w:rPr>
@@ -32267,6 +31690,7 @@
             </w:sdt>
             <w:r>
               <w:rPr>
+                <w:color w:val="FF0000"/>
                 <w:sz w:val="16"/>
                 <w:szCs w:val="16"/>
               </w:rPr>
@@ -32284,6 +31708,7 @@
               <w:ind w:left="0"/>
               <w:jc w:val="center"/>
               <w:rPr>
+                <w:color w:val="FF0000"/>
                 <w:sz w:val="16"/>
                 <w:szCs w:val="16"/>
               </w:rPr>
@@ -32291,6 +31716,7 @@
             <w:sdt>
               <w:sdtPr>
                 <w:rPr>
+                  <w:color w:val="FF0000"/>
                   <w:sz w:val="16"/>
                   <w:szCs w:val="16"/>
                 </w:rPr>
@@ -32305,6 +31731,7 @@
                 <w:r>
                   <w:rPr>
                     <w:rFonts w:ascii="MS Gothic" w:eastAsia="MS Gothic" w:hAnsi="MS Gothic" w:cs="MS Gothic" w:hint="eastAsia"/>
+                    <w:color w:val="FF0000"/>
                     <w:sz w:val="16"/>
                     <w:szCs w:val="16"/>
                   </w:rPr>
@@ -32314,6 +31741,7 @@
             </w:sdt>
             <w:r>
               <w:rPr>
+                <w:color w:val="FF0000"/>
                 <w:sz w:val="16"/>
                 <w:szCs w:val="16"/>
               </w:rPr>
@@ -32336,6 +31764,7 @@
               <w:ind w:left="0"/>
               <w:jc w:val="center"/>
               <w:rPr>
+                <w:color w:val="FF0000"/>
                 <w:sz w:val="16"/>
                 <w:szCs w:val="16"/>
               </w:rPr>
@@ -32343,6 +31772,7 @@
             <w:sdt>
               <w:sdtPr>
                 <w:rPr>
+                  <w:color w:val="FF0000"/>
                   <w:sz w:val="16"/>
                   <w:szCs w:val="16"/>
                 </w:rPr>
@@ -32357,6 +31787,7 @@
                 <w:r>
                   <w:rPr>
                     <w:rFonts w:ascii="MS Gothic" w:eastAsia="MS Gothic" w:hAnsi="MS Gothic" w:cs="MS Gothic" w:hint="eastAsia"/>
+                    <w:color w:val="FF0000"/>
                     <w:sz w:val="16"/>
                     <w:szCs w:val="16"/>
                   </w:rPr>
@@ -32366,6 +31797,7 @@
             </w:sdt>
             <w:r>
               <w:rPr>
+                <w:color w:val="FF0000"/>
                 <w:sz w:val="16"/>
                 <w:szCs w:val="16"/>
               </w:rPr>
@@ -32383,6 +31815,7 @@
               <w:ind w:left="0"/>
               <w:jc w:val="center"/>
               <w:rPr>
+                <w:color w:val="FF0000"/>
                 <w:sz w:val="16"/>
                 <w:szCs w:val="16"/>
               </w:rPr>
@@ -32390,6 +31823,7 @@
             <w:sdt>
               <w:sdtPr>
                 <w:rPr>
+                  <w:color w:val="FF0000"/>
                   <w:sz w:val="16"/>
                   <w:szCs w:val="16"/>
                 </w:rPr>
@@ -32404,6 +31838,7 @@
                 <w:r>
                   <w:rPr>
                     <w:rFonts w:ascii="MS Gothic" w:eastAsia="MS Gothic" w:hAnsi="MS Gothic" w:cs="MS Gothic" w:hint="eastAsia"/>
+                    <w:color w:val="FF0000"/>
                     <w:sz w:val="16"/>
                     <w:szCs w:val="16"/>
                   </w:rPr>
@@ -32413,6 +31848,7 @@
             </w:sdt>
             <w:r>
               <w:rPr>
+                <w:color w:val="FF0000"/>
                 <w:sz w:val="16"/>
                 <w:szCs w:val="16"/>
               </w:rPr>
@@ -32430,6 +31866,7 @@
               <w:ind w:left="0"/>
               <w:jc w:val="center"/>
               <w:rPr>
+                <w:color w:val="FF0000"/>
                 <w:sz w:val="16"/>
                 <w:szCs w:val="16"/>
               </w:rPr>
@@ -32437,6 +31874,7 @@
             <w:sdt>
               <w:sdtPr>
                 <w:rPr>
+                  <w:color w:val="FF0000"/>
                   <w:sz w:val="16"/>
                   <w:szCs w:val="16"/>
                 </w:rPr>
@@ -32451,6 +31889,7 @@
                 <w:r>
                   <w:rPr>
                     <w:rFonts w:ascii="MS Gothic" w:eastAsia="MS Gothic" w:hAnsi="MS Gothic" w:cs="MS Gothic" w:hint="eastAsia"/>
+                    <w:color w:val="FF0000"/>
                     <w:sz w:val="16"/>
                     <w:szCs w:val="16"/>
                   </w:rPr>
@@ -32460,6 +31899,7 @@
             </w:sdt>
             <w:r>
               <w:rPr>
+                <w:color w:val="FF0000"/>
                 <w:sz w:val="16"/>
                 <w:szCs w:val="16"/>
               </w:rPr>
@@ -32482,6 +31922,7 @@
               <w:ind w:left="0"/>
               <w:jc w:val="center"/>
               <w:rPr>
+                <w:color w:val="FF0000"/>
                 <w:sz w:val="16"/>
                 <w:szCs w:val="16"/>
               </w:rPr>
@@ -32489,6 +31930,7 @@
             <w:sdt>
               <w:sdtPr>
                 <w:rPr>
+                  <w:color w:val="FF0000"/>
                   <w:sz w:val="16"/>
                   <w:szCs w:val="16"/>
                 </w:rPr>
@@ -32503,6 +31945,7 @@
                 <w:r>
                   <w:rPr>
                     <w:rFonts w:ascii="MS Gothic" w:eastAsia="MS Gothic" w:hAnsi="MS Gothic" w:cs="MS Gothic" w:hint="eastAsia"/>
+                    <w:color w:val="FF0000"/>
                     <w:sz w:val="16"/>
                     <w:szCs w:val="16"/>
                   </w:rPr>
@@ -32512,6 +31955,7 @@
             </w:sdt>
             <w:r>
               <w:rPr>
+                <w:color w:val="FF0000"/>
                 <w:sz w:val="16"/>
                 <w:szCs w:val="16"/>
               </w:rPr>
@@ -32529,6 +31973,7 @@
               <w:ind w:left="0"/>
               <w:jc w:val="center"/>
               <w:rPr>
+                <w:color w:val="FF0000"/>
                 <w:sz w:val="16"/>
                 <w:szCs w:val="16"/>
               </w:rPr>
@@ -32536,6 +31981,7 @@
             <w:sdt>
               <w:sdtPr>
                 <w:rPr>
+                  <w:color w:val="FF0000"/>
                   <w:sz w:val="16"/>
                   <w:szCs w:val="16"/>
                 </w:rPr>
@@ -32550,6 +31996,7 @@
                 <w:r>
                   <w:rPr>
                     <w:rFonts w:ascii="MS Gothic" w:eastAsia="MS Gothic" w:hAnsi="MS Gothic" w:cs="MS Gothic" w:hint="eastAsia"/>
+                    <w:color w:val="FF0000"/>
                     <w:sz w:val="16"/>
                     <w:szCs w:val="16"/>
                   </w:rPr>
@@ -32559,6 +32006,7 @@
             </w:sdt>
             <w:r>
               <w:rPr>
+                <w:color w:val="FF0000"/>
                 <w:sz w:val="16"/>
                 <w:szCs w:val="16"/>
               </w:rPr>
@@ -32581,6 +32029,7 @@
               <w:ind w:left="0"/>
               <w:jc w:val="center"/>
               <w:rPr>
+                <w:color w:val="FF0000"/>
                 <w:sz w:val="16"/>
                 <w:szCs w:val="16"/>
               </w:rPr>
@@ -32588,6 +32037,7 @@
             <w:sdt>
               <w:sdtPr>
                 <w:rPr>
+                  <w:color w:val="FF0000"/>
                   <w:sz w:val="16"/>
                   <w:szCs w:val="16"/>
                 </w:rPr>
@@ -32602,6 +32052,7 @@
                 <w:r>
                   <w:rPr>
                     <w:rFonts w:ascii="MS Gothic" w:eastAsia="MS Gothic" w:hAnsi="MS Gothic" w:cs="MS Gothic" w:hint="eastAsia"/>
+                    <w:color w:val="FF0000"/>
                     <w:sz w:val="16"/>
                     <w:szCs w:val="16"/>
                   </w:rPr>
@@ -32611,6 +32062,7 @@
             </w:sdt>
             <w:r>
               <w:rPr>
+                <w:color w:val="FF0000"/>
                 <w:sz w:val="16"/>
                 <w:szCs w:val="16"/>
               </w:rPr>
@@ -32628,6 +32080,7 @@
               <w:ind w:left="0"/>
               <w:jc w:val="center"/>
               <w:rPr>
+                <w:color w:val="FF0000"/>
                 <w:sz w:val="16"/>
                 <w:szCs w:val="16"/>
               </w:rPr>
@@ -32635,6 +32088,7 @@
             <w:sdt>
               <w:sdtPr>
                 <w:rPr>
+                  <w:color w:val="FF0000"/>
                   <w:sz w:val="16"/>
                   <w:szCs w:val="16"/>
                 </w:rPr>
@@ -32649,6 +32103,7 @@
                 <w:r>
                   <w:rPr>
                     <w:rFonts w:ascii="MS Gothic" w:eastAsia="MS Gothic" w:hAnsi="MS Gothic" w:cs="MS Gothic" w:hint="eastAsia"/>
+                    <w:color w:val="FF0000"/>
                     <w:sz w:val="16"/>
                     <w:szCs w:val="16"/>
                   </w:rPr>
@@ -32658,6 +32113,7 @@
             </w:sdt>
             <w:r>
               <w:rPr>
+                <w:color w:val="FF0000"/>
                 <w:sz w:val="16"/>
                 <w:szCs w:val="16"/>
               </w:rPr>
@@ -32680,6 +32136,7 @@
               <w:ind w:left="0"/>
               <w:jc w:val="center"/>
               <w:rPr>
+                <w:color w:val="FF0000"/>
                 <w:sz w:val="16"/>
                 <w:szCs w:val="16"/>
               </w:rPr>
@@ -32687,6 +32144,7 @@
             <w:sdt>
               <w:sdtPr>
                 <w:rPr>
+                  <w:color w:val="FF0000"/>
                   <w:sz w:val="16"/>
                   <w:szCs w:val="16"/>
                 </w:rPr>
@@ -32701,6 +32159,7 @@
                 <w:r>
                   <w:rPr>
                     <w:rFonts w:ascii="MS Gothic" w:eastAsia="MS Gothic" w:hAnsi="MS Gothic" w:cs="MS Gothic" w:hint="eastAsia"/>
+                    <w:color w:val="FF0000"/>
                     <w:sz w:val="16"/>
                     <w:szCs w:val="16"/>
                   </w:rPr>
@@ -32710,6 +32169,7 @@
             </w:sdt>
             <w:r>
               <w:rPr>
+                <w:color w:val="FF0000"/>
                 <w:sz w:val="16"/>
                 <w:szCs w:val="16"/>
               </w:rPr>
@@ -32727,6 +32187,7 @@
               <w:ind w:left="0"/>
               <w:jc w:val="center"/>
               <w:rPr>
+                <w:color w:val="FF0000"/>
                 <w:sz w:val="16"/>
                 <w:szCs w:val="16"/>
               </w:rPr>
@@ -32734,6 +32195,7 @@
             <w:sdt>
               <w:sdtPr>
                 <w:rPr>
+                  <w:color w:val="FF0000"/>
                   <w:sz w:val="16"/>
                   <w:szCs w:val="16"/>
                 </w:rPr>
@@ -32748,6 +32210,7 @@
                 <w:r>
                   <w:rPr>
                     <w:rFonts w:ascii="MS Gothic" w:eastAsia="MS Gothic" w:hAnsi="MS Gothic" w:cs="MS Gothic" w:hint="eastAsia"/>
+                    <w:color w:val="FF0000"/>
                     <w:sz w:val="16"/>
                     <w:szCs w:val="16"/>
                   </w:rPr>
@@ -32757,6 +32220,7 @@
             </w:sdt>
             <w:r>
               <w:rPr>
+                <w:color w:val="FF0000"/>
                 <w:sz w:val="16"/>
                 <w:szCs w:val="16"/>
               </w:rPr>
@@ -32774,6 +32238,7 @@
               <w:ind w:left="0"/>
               <w:jc w:val="center"/>
               <w:rPr>
+                <w:color w:val="FF0000"/>
                 <w:sz w:val="16"/>
                 <w:szCs w:val="16"/>
               </w:rPr>
@@ -32781,6 +32246,7 @@
             <w:sdt>
               <w:sdtPr>
                 <w:rPr>
+                  <w:color w:val="FF0000"/>
                   <w:sz w:val="16"/>
                   <w:szCs w:val="16"/>
                 </w:rPr>
@@ -32795,6 +32261,7 @@
                 <w:r>
                   <w:rPr>
                     <w:rFonts w:ascii="MS Gothic" w:eastAsia="MS Gothic" w:hAnsi="MS Gothic" w:cs="MS Gothic" w:hint="eastAsia"/>
+                    <w:color w:val="FF0000"/>
                     <w:sz w:val="16"/>
                     <w:szCs w:val="16"/>
                   </w:rPr>
@@ -32804,6 +32271,7 @@
             </w:sdt>
             <w:r>
               <w:rPr>
+                <w:color w:val="FF0000"/>
                 <w:sz w:val="16"/>
                 <w:szCs w:val="16"/>
               </w:rPr>
@@ -34735,8 +34203,8 @@
         <w:gridCol w:w="508"/>
         <w:gridCol w:w="567"/>
         <w:gridCol w:w="542"/>
-        <w:gridCol w:w="451"/>
-        <w:gridCol w:w="1734"/>
+        <w:gridCol w:w="569"/>
+        <w:gridCol w:w="1616"/>
       </w:tblGrid>
       <w:tr>
         <w:trPr>
@@ -35052,7 +34520,7 @@
         </w:tc>
         <w:tc>
           <w:tcPr>
-            <w:tcW w:w="451" w:type="dxa"/>
+            <w:tcW w:w="569" w:type="dxa"/>
             <w:vMerge w:val="restart"/>
             <w:tcBorders>
               <w:top w:val="single" w:sz="8" w:space="0" w:color="000000"/>
@@ -35103,7 +34571,7 @@
         </w:tc>
         <w:tc>
           <w:tcPr>
-            <w:tcW w:w="1734" w:type="dxa"/>
+            <w:tcW w:w="1616" w:type="dxa"/>
             <w:vMerge w:val="restart"/>
             <w:tcBorders>
               <w:top w:val="single" w:sz="8" w:space="0" w:color="000000"/>
@@ -35561,7 +35029,7 @@
         </w:tc>
         <w:tc>
           <w:tcPr>
-            <w:tcW w:w="451" w:type="dxa"/>
+            <w:tcW w:w="569" w:type="dxa"/>
             <w:vMerge/>
             <w:tcBorders>
               <w:top w:val="single" w:sz="8" w:space="0" w:color="000000"/>
@@ -35588,7 +35056,7 @@
         </w:tc>
         <w:tc>
           <w:tcPr>
-            <w:tcW w:w="1734" w:type="dxa"/>
+            <w:tcW w:w="1616" w:type="dxa"/>
             <w:vMerge/>
             <w:tcBorders>
               <w:top w:val="single" w:sz="8" w:space="0" w:color="000000"/>
@@ -35980,7 +35448,7 @@
         </w:tc>
         <w:tc>
           <w:tcPr>
-            <w:tcW w:w="451" w:type="dxa"/>
+            <w:tcW w:w="569" w:type="dxa"/>
             <w:tcBorders>
               <w:top w:val="single" w:sz="4" w:space="0" w:color="auto"/>
               <w:left w:val="single" w:sz="4" w:space="0" w:color="auto"/>
@@ -36025,7 +35493,7 @@
         </w:tc>
         <w:tc>
           <w:tcPr>
-            <w:tcW w:w="1734" w:type="dxa"/>
+            <w:tcW w:w="1616" w:type="dxa"/>
             <w:tcBorders>
               <w:top w:val="single" w:sz="4" w:space="0" w:color="auto"/>
               <w:left w:val="single" w:sz="4" w:space="0" w:color="auto"/>
@@ -37767,8 +37235,28 @@
                 <w:sz w:val="20"/>
                 <w:szCs w:val="20"/>
               </w:rPr>
-              <w:t xml:space="preserve"> en dB</w:t>
-            </w:r>
+              <w:t xml:space="preserve"> en </w:t>
+            </w:r>
+            <w:proofErr w:type="spellStart"/>
+            <w:r>
+              <w:rPr>
+                <w:rFonts w:ascii="Arial" w:hAnsi="Arial" w:cs="Arial"/>
+                <w:color w:val="000000"/>
+                <w:sz w:val="20"/>
+                <w:szCs w:val="20"/>
+              </w:rPr>
+              <w:t>dB</w:t>
+            </w:r>
+            <w:r>
+              <w:rPr>
+                <w:rFonts w:ascii="Arial" w:hAnsi="Arial" w:cs="Arial"/>
+                <w:color w:val="000000"/>
+                <w:sz w:val="20"/>
+                <w:szCs w:val="20"/>
+              </w:rPr>
+              <w:t>A</w:t>
+            </w:r>
+            <w:proofErr w:type="spellEnd"/>
           </w:p>
         </w:tc>
         <w:tc>
@@ -38741,14 +38229,9 @@
     </w:tbl>
     <w:p>
       <w:pPr>
-        <w:pStyle w:val="En-tte"/>
-        <w:tabs>
-          <w:tab w:val="left" w:pos="1701"/>
-        </w:tabs>
-        <w:spacing w:before="120"/>
-        <w:jc w:val="both"/>
-        <w:rPr>
-          <w:rFonts w:ascii="Arial" w:hAnsi="Arial" w:cs="Arial"/>
+        <w:rPr>
+          <w:rFonts w:ascii="Arial" w:hAnsi="Arial" w:cs="Arial"/>
+          <w:sz w:val="20"/>
           <w:szCs w:val="20"/>
         </w:rPr>
       </w:pPr>
@@ -38763,153 +38246,17 @@
           <w:szCs w:val="20"/>
         </w:rPr>
       </w:pPr>
-      <w:bookmarkStart w:id="49" w:name="_Toc503262014"/>
+      <w:bookmarkStart w:id="49" w:name="_Toc503262015"/>
+      <w:bookmarkStart w:id="50" w:name="_Toc343093767"/>
       <w:r>
         <w:rPr>
           <w:rFonts w:ascii="Arial" w:hAnsi="Arial" w:cs="Arial"/>
           <w:sz w:val="20"/>
           <w:szCs w:val="20"/>
         </w:rPr>
-        <w:t>Niveau du bruit des autres équipements individuels intérieurs au logement contrôlé</w:t>
+        <w:t>Niveau du bruit des équipements individuels extérieurs au logement contrôlé</w:t>
       </w:r>
       <w:bookmarkEnd w:id="49"/>
-    </w:p>
-    <w:p>
-      <w:pPr>
-        <w:widowControl w:val="0"/>
-        <w:spacing w:before="120"/>
-        <w:rPr>
-          <w:rFonts w:ascii="Arial Gras" w:hAnsi="Arial Gras" w:cs="Arial"/>
-          <w:sz w:val="22"/>
-          <w:szCs w:val="22"/>
-        </w:rPr>
-      </w:pPr>
-      <w:r>
-        <w:rPr>
-          <w:rFonts w:ascii="Arial Gras" w:hAnsi="Arial Gras" w:cs="Arial"/>
-          <w:b/>
-          <w:bCs/>
-          <w:color w:val="FF0000"/>
-          <w:sz w:val="22"/>
-          <w:szCs w:val="22"/>
-          <w:highlight w:val="lightGray"/>
-        </w:rPr>
-        <w:fldChar w:fldCharType="begin">
-          <w:ffData>
-            <w:name w:val=""/>
-            <w:enabled/>
-            <w:calcOnExit w:val="0"/>
-            <w:textInput>
-              <w:default w:val="[insérer une copie du tableau de synthèse correspondant figurant dans le rapport de mesure détaillé]"/>
-            </w:textInput>
-          </w:ffData>
-        </w:fldChar>
-      </w:r>
-      <w:r>
-        <w:rPr>
-          <w:rFonts w:ascii="Arial Gras" w:hAnsi="Arial Gras" w:cs="Arial"/>
-          <w:b/>
-          <w:bCs/>
-          <w:color w:val="FF0000"/>
-          <w:sz w:val="22"/>
-          <w:szCs w:val="22"/>
-          <w:highlight w:val="lightGray"/>
-        </w:rPr>
-        <w:instrText xml:space="preserve"> FORMTEXT </w:instrText>
-      </w:r>
-      <w:r>
-        <w:rPr>
-          <w:rFonts w:ascii="Arial Gras" w:hAnsi="Arial Gras" w:cs="Arial"/>
-          <w:b/>
-          <w:bCs/>
-          <w:color w:val="FF0000"/>
-          <w:sz w:val="22"/>
-          <w:szCs w:val="22"/>
-          <w:highlight w:val="lightGray"/>
-        </w:rPr>
-      </w:r>
-      <w:r>
-        <w:rPr>
-          <w:rFonts w:ascii="Arial Gras" w:hAnsi="Arial Gras" w:cs="Arial"/>
-          <w:b/>
-          <w:bCs/>
-          <w:color w:val="FF0000"/>
-          <w:sz w:val="22"/>
-          <w:szCs w:val="22"/>
-          <w:highlight w:val="lightGray"/>
-        </w:rPr>
-        <w:fldChar w:fldCharType="separate"/>
-      </w:r>
-      <w:r>
-        <w:rPr>
-          <w:rFonts w:ascii="Arial Gras" w:hAnsi="Arial Gras" w:cs="Arial"/>
-          <w:b/>
-          <w:bCs/>
-          <w:noProof/>
-          <w:color w:val="FF0000"/>
-          <w:sz w:val="22"/>
-          <w:szCs w:val="22"/>
-          <w:highlight w:val="lightGray"/>
-        </w:rPr>
-        <w:t>[insérer une copie du tableau de synthèse correspondant figurant dans le rapport de mesure détaillé]</w:t>
-      </w:r>
-      <w:r>
-        <w:rPr>
-          <w:rFonts w:ascii="Arial Gras" w:hAnsi="Arial Gras" w:cs="Arial"/>
-          <w:b/>
-          <w:bCs/>
-          <w:color w:val="FF0000"/>
-          <w:sz w:val="22"/>
-          <w:szCs w:val="22"/>
-          <w:highlight w:val="lightGray"/>
-        </w:rPr>
-        <w:fldChar w:fldCharType="end"/>
-      </w:r>
-    </w:p>
-    <w:p>
-      <w:pPr>
-        <w:pStyle w:val="En-tte"/>
-        <w:tabs>
-          <w:tab w:val="left" w:pos="1701"/>
-        </w:tabs>
-        <w:spacing w:before="120"/>
-        <w:jc w:val="both"/>
-        <w:rPr>
-          <w:rFonts w:ascii="Arial" w:hAnsi="Arial" w:cs="Arial"/>
-          <w:szCs w:val="20"/>
-        </w:rPr>
-      </w:pPr>
-    </w:p>
-    <w:p>
-      <w:pPr>
-        <w:rPr>
-          <w:rFonts w:ascii="Arial" w:hAnsi="Arial" w:cs="Arial"/>
-          <w:sz w:val="20"/>
-          <w:szCs w:val="20"/>
-        </w:rPr>
-      </w:pPr>
-    </w:p>
-    <w:p>
-      <w:pPr>
-        <w:ind w:left="709"/>
-        <w:jc w:val="both"/>
-        <w:rPr>
-          <w:rFonts w:ascii="Arial" w:hAnsi="Arial" w:cs="Arial"/>
-          <w:sz w:val="20"/>
-          <w:szCs w:val="20"/>
-        </w:rPr>
-      </w:pPr>
-      <w:bookmarkStart w:id="50" w:name="_Toc503262015"/>
-      <w:bookmarkStart w:id="51" w:name="_Toc343093767"/>
-      <w:r>
-        <w:rPr>
-          <w:rFonts w:ascii="Arial" w:hAnsi="Arial" w:cs="Arial"/>
-          <w:sz w:val="20"/>
-          <w:szCs w:val="20"/>
-        </w:rPr>
-        <w:t>Niveau du bruit des équipements individuels extérieurs au logement contrôlé</w:t>
-      </w:r>
-      <w:bookmarkEnd w:id="50"/>
     </w:p>
     <w:tbl>
       <w:tblPr>
@@ -38950,7 +38297,7 @@
             <w:shd w:val="clear" w:color="auto" w:fill="89BFFF"/>
             <w:textDirection w:val="tbRl"/>
           </w:tcPr>
-          <w:bookmarkEnd w:id="51"/>
+          <w:bookmarkEnd w:id="50"/>
           <w:p>
             <w:pPr>
               <w:autoSpaceDE w:val="0"/>
@@ -39249,8 +38596,28 @@
                 <w:sz w:val="20"/>
                 <w:szCs w:val="20"/>
               </w:rPr>
-              <w:t xml:space="preserve"> en dB</w:t>
-            </w:r>
+              <w:t xml:space="preserve"> en </w:t>
+            </w:r>
+            <w:proofErr w:type="spellStart"/>
+            <w:r>
+              <w:rPr>
+                <w:rFonts w:ascii="Arial" w:hAnsi="Arial" w:cs="Arial"/>
+                <w:color w:val="000000"/>
+                <w:sz w:val="20"/>
+                <w:szCs w:val="20"/>
+              </w:rPr>
+              <w:t>dB</w:t>
+            </w:r>
+            <w:r>
+              <w:rPr>
+                <w:rFonts w:ascii="Arial" w:hAnsi="Arial" w:cs="Arial"/>
+                <w:color w:val="000000"/>
+                <w:sz w:val="20"/>
+                <w:szCs w:val="20"/>
+              </w:rPr>
+              <w:t>A</w:t>
+            </w:r>
+            <w:proofErr w:type="spellEnd"/>
           </w:p>
         </w:tc>
         <w:tc>
@@ -39837,7 +39204,6 @@
                 <w:sz w:val="20"/>
                 <w:szCs w:val="20"/>
               </w:rPr>
-              <w:lastRenderedPageBreak/>
               <w:t>${BEIEL}</w:t>
             </w:r>
           </w:p>
@@ -40246,16 +39612,17 @@
           <w:szCs w:val="20"/>
         </w:rPr>
       </w:pPr>
-      <w:bookmarkStart w:id="52" w:name="_Toc503262016"/>
+      <w:bookmarkStart w:id="51" w:name="_Toc503262016"/>
       <w:r>
         <w:rPr>
           <w:rFonts w:ascii="Arial" w:hAnsi="Arial" w:cs="Arial"/>
           <w:sz w:val="20"/>
           <w:szCs w:val="20"/>
         </w:rPr>
+        <w:lastRenderedPageBreak/>
         <w:t>Niveau du bruit de l’installation de ventilation mécanique contrôlée (VMC)</w:t>
       </w:r>
-      <w:bookmarkEnd w:id="52"/>
+      <w:bookmarkEnd w:id="51"/>
     </w:p>
     <w:tbl>
       <w:tblPr>
@@ -40594,8 +39961,28 @@
                 <w:sz w:val="20"/>
                 <w:szCs w:val="20"/>
               </w:rPr>
-              <w:t xml:space="preserve"> en dB</w:t>
-            </w:r>
+              <w:t xml:space="preserve"> en </w:t>
+            </w:r>
+            <w:proofErr w:type="spellStart"/>
+            <w:r>
+              <w:rPr>
+                <w:rFonts w:ascii="Arial" w:hAnsi="Arial" w:cs="Arial"/>
+                <w:color w:val="000000"/>
+                <w:sz w:val="20"/>
+                <w:szCs w:val="20"/>
+              </w:rPr>
+              <w:t>dB</w:t>
+            </w:r>
+            <w:r>
+              <w:rPr>
+                <w:rFonts w:ascii="Arial" w:hAnsi="Arial" w:cs="Arial"/>
+                <w:color w:val="000000"/>
+                <w:sz w:val="20"/>
+                <w:szCs w:val="20"/>
+              </w:rPr>
+              <w:t>A</w:t>
+            </w:r>
+            <w:proofErr w:type="spellEnd"/>
           </w:p>
         </w:tc>
         <w:tc>
@@ -41572,7 +40959,7 @@
           <w:szCs w:val="20"/>
         </w:rPr>
       </w:pPr>
-      <w:bookmarkStart w:id="53" w:name="_Toc503262017"/>
+      <w:bookmarkStart w:id="52" w:name="_Toc503262017"/>
       <w:r>
         <w:rPr>
           <w:rFonts w:ascii="Arial" w:hAnsi="Arial" w:cs="Arial"/>
@@ -41581,7 +40968,7 @@
         </w:rPr>
         <w:t>Niveau du bruit des équipements collectifs (hors VMC)</w:t>
       </w:r>
-      <w:bookmarkEnd w:id="53"/>
+      <w:bookmarkEnd w:id="52"/>
     </w:p>
     <w:tbl>
       <w:tblPr>
@@ -41918,8 +41305,28 @@
                 <w:sz w:val="20"/>
                 <w:szCs w:val="20"/>
               </w:rPr>
-              <w:t xml:space="preserve"> en dB</w:t>
-            </w:r>
+              <w:t xml:space="preserve"> en </w:t>
+            </w:r>
+            <w:proofErr w:type="spellStart"/>
+            <w:r>
+              <w:rPr>
+                <w:rFonts w:ascii="Arial" w:hAnsi="Arial" w:cs="Arial"/>
+                <w:color w:val="000000"/>
+                <w:sz w:val="20"/>
+                <w:szCs w:val="20"/>
+              </w:rPr>
+              <w:t>dB</w:t>
+            </w:r>
+            <w:r>
+              <w:rPr>
+                <w:rFonts w:ascii="Arial" w:hAnsi="Arial" w:cs="Arial"/>
+                <w:color w:val="000000"/>
+                <w:sz w:val="20"/>
+                <w:szCs w:val="20"/>
+              </w:rPr>
+              <w:t>A</w:t>
+            </w:r>
+            <w:proofErr w:type="spellEnd"/>
           </w:p>
         </w:tc>
         <w:tc>
@@ -42904,8 +42311,6 @@
           <w:szCs w:val="20"/>
         </w:rPr>
       </w:pPr>
-      <w:bookmarkStart w:id="54" w:name="_GoBack"/>
-      <w:bookmarkEnd w:id="54"/>
     </w:p>
     <w:p>
       <w:pPr>
@@ -42917,7 +42322,7 @@
           <w:szCs w:val="20"/>
         </w:rPr>
       </w:pPr>
-      <w:bookmarkStart w:id="55" w:name="_Toc369182892"/>
+      <w:bookmarkStart w:id="53" w:name="_Toc369182892"/>
       <w:r>
         <w:rPr>
           <w:rFonts w:ascii="Arial" w:hAnsi="Arial" w:cs="Arial"/>
@@ -42926,7 +42331,7 @@
         </w:rPr>
         <w:t>Aire d’absorption équivalente des parties communes</w:t>
       </w:r>
-      <w:bookmarkEnd w:id="55"/>
+      <w:bookmarkEnd w:id="53"/>
     </w:p>
     <w:tbl>
       <w:tblPr>
@@ -43284,7 +42689,6 @@
                 <w:sz w:val="20"/>
                 <w:szCs w:val="20"/>
               </w:rPr>
-              <w:lastRenderedPageBreak/>
               <w:t>${AAE}</w:t>
             </w:r>
           </w:p>
@@ -43639,15 +43043,8 @@
     </w:tbl>
     <w:p>
       <w:pPr>
-        <w:autoSpaceDE w:val="0"/>
-        <w:autoSpaceDN w:val="0"/>
-        <w:adjustRightInd w:val="0"/>
-        <w:spacing w:line="280" w:lineRule="atLeast"/>
-        <w:rPr>
-          <w:rFonts w:ascii="Times" w:hAnsi="Times" w:cs="Times"/>
-          <w:color w:val="000000"/>
-          <w:sz w:val="24"/>
-          <w:szCs w:val="24"/>
+        <w:rPr>
+          <w:rFonts w:ascii="Arial" w:hAnsi="Arial" w:cs="Arial"/>
         </w:rPr>
       </w:pPr>
     </w:p>
@@ -43655,8 +43052,7 @@
       <w:pPr>
         <w:rPr>
           <w:rFonts w:ascii="Arial" w:hAnsi="Arial" w:cs="Arial"/>
-          <w:sz w:val="22"/>
-          <w:szCs w:val="22"/>
+          <w:b/>
         </w:rPr>
       </w:pPr>
     </w:p>
@@ -43664,83 +43060,24 @@
       <w:pPr>
         <w:rPr>
           <w:rFonts w:ascii="Arial" w:hAnsi="Arial" w:cs="Arial"/>
-          <w:sz w:val="22"/>
-          <w:szCs w:val="22"/>
+          <w:b/>
         </w:rPr>
       </w:pPr>
-    </w:p>
-    <w:p>
-      <w:pPr>
-        <w:rPr>
-          <w:rFonts w:ascii="Arial" w:hAnsi="Arial" w:cs="Arial"/>
-          <w:sz w:val="22"/>
-          <w:szCs w:val="22"/>
-        </w:rPr>
-      </w:pPr>
-    </w:p>
-    <w:p>
-      <w:pPr>
-        <w:rPr>
-          <w:rFonts w:ascii="Arial" w:hAnsi="Arial" w:cs="Arial"/>
-          <w:sz w:val="22"/>
-          <w:szCs w:val="22"/>
-        </w:rPr>
-      </w:pPr>
-    </w:p>
-    <w:p>
-      <w:pPr>
-        <w:rPr>
-          <w:rFonts w:ascii="Arial" w:hAnsi="Arial" w:cs="Arial"/>
-          <w:sz w:val="22"/>
-          <w:szCs w:val="22"/>
-        </w:rPr>
-      </w:pPr>
-    </w:p>
-    <w:p>
-      <w:pPr>
-        <w:rPr>
-          <w:rFonts w:ascii="Arial" w:hAnsi="Arial" w:cs="Arial"/>
-        </w:rPr>
-      </w:pPr>
-    </w:p>
-    <w:p>
-      <w:pPr>
-        <w:rPr>
-          <w:rFonts w:ascii="Arial" w:hAnsi="Arial" w:cs="Arial"/>
-          <w:b/>
-        </w:rPr>
-      </w:pPr>
-    </w:p>
-    <w:p>
-      <w:pPr>
-        <w:rPr>
-          <w:rFonts w:ascii="Arial" w:hAnsi="Arial" w:cs="Arial"/>
-          <w:b/>
-        </w:rPr>
-      </w:pPr>
-    </w:p>
-    <w:p>
-      <w:pPr>
-        <w:rPr>
-          <w:rFonts w:ascii="Arial" w:hAnsi="Arial" w:cs="Arial"/>
-          <w:b/>
-        </w:rPr>
-      </w:pPr>
+      <w:bookmarkStart w:id="54" w:name="_GoBack"/>
+      <w:bookmarkEnd w:id="54"/>
     </w:p>
     <w:p>
       <w:pPr>
         <w:jc w:val="right"/>
         <w:rPr>
           <w:rFonts w:ascii="Arial" w:hAnsi="Arial" w:cs="Arial"/>
-          <w:b/>
         </w:rPr>
       </w:pPr>
       <w:r>
         <w:rPr>
           <w:rFonts w:ascii="Arial" w:hAnsi="Arial" w:cs="Arial"/>
-          <w:b/>
-        </w:rPr>
-        <w:t>XXXXXXXXXXX XXXXXXXXXXXXX</w:t>
+        </w:rPr>
+        <w:t>Auteur de l’attestation</w:t>
       </w:r>
     </w:p>
     <w:p>
@@ -43753,8 +43090,9 @@
       <w:r>
         <w:rPr>
           <w:rFonts w:ascii="Arial" w:hAnsi="Arial" w:cs="Arial"/>
-        </w:rPr>
-        <w:t>L’ingénieur Chargé de l’Affaire</w:t>
+          <w:b/>
+        </w:rPr>
+        <w:t>${DOCAUTHOR}</w:t>
       </w:r>
     </w:p>
     <w:sectPr>
@@ -43833,6 +43171,12 @@
           <w:r>
             <w:t xml:space="preserve">N° de dossier : </w:t>
           </w:r>
+          <w:r>
+            <w:rPr>
+              <w:color w:val="FF0000"/>
+            </w:rPr>
+            <w:t>NUM DOSSIER</w:t>
+          </w:r>
         </w:p>
       </w:tc>
       <w:tc>
@@ -43860,7 +43204,13 @@
             </w:rPr>
           </w:pPr>
           <w:r>
-            <w:t xml:space="preserve">N° de rapport : </w:t>
+            <w:t xml:space="preserve">N° de rapport :  </w:t>
+          </w:r>
+          <w:r>
+            <w:rPr>
+              <w:color w:val="FF0000"/>
+            </w:rPr>
+            <w:t>${CERTREF}</w:t>
           </w:r>
         </w:p>
       </w:tc>
@@ -51790,7 +51140,7 @@
 </file>
 
 <file path=customXml/itemProps1.xml><?xml version="1.0" encoding="utf-8"?>
-<ds:datastoreItem xmlns:ds="http://schemas.openxmlformats.org/officeDocument/2006/customXml" ds:itemID="{57059831-E889-8F4C-B2B7-E3B93B42E7E7}">
+<ds:datastoreItem xmlns:ds="http://schemas.openxmlformats.org/officeDocument/2006/customXml" ds:itemID="{36566A04-3DED-ED42-BCE7-51DDA4F81402}">
   <ds:schemaRefs>
     <ds:schemaRef ds:uri="http://schemas.openxmlformats.org/officeDocument/2006/bibliography"/>
   </ds:schemaRefs>

</xml_diff>

<commit_message>
Merge + rebase + Cert Update
</commit_message>
<xml_diff>
--- a/src/AppBundle/Resources/templates/cert-ra1999.docx
+++ b/src/AppBundle/Resources/templates/cert-ra1999.docx
@@ -304,17 +304,20 @@
                     <w:framePr w:w="10206" w:h="57" w:wrap="notBeside" w:xAlign="center" w:anchorLock="1"/>
                     <w:rPr>
                       <w:rFonts w:ascii="Arial" w:hAnsi="Arial" w:cs="Arial"/>
+                      <w:lang w:val="en-US"/>
                     </w:rPr>
                   </w:pPr>
                   <w:r>
                     <w:rPr>
                       <w:rFonts w:ascii="Arial" w:hAnsi="Arial" w:cs="Arial"/>
+                      <w:lang w:val="en-US"/>
                     </w:rPr>
                     <w:t xml:space="preserve">Nº d’affaire : </w:t>
                   </w:r>
                   <w:r>
                     <w:rPr>
                       <w:rFonts w:ascii="Arial" w:hAnsi="Arial" w:cs="Arial"/>
+                      <w:lang w:val="en-US"/>
                     </w:rPr>
                     <w:t>${CASEREF}</w:t>
                   </w:r>
@@ -326,6 +329,7 @@
                     <w:rPr>
                       <w:rFonts w:ascii="Arial" w:hAnsi="Arial" w:cs="Arial"/>
                       <w:b/>
+                      <w:lang w:val="en-US"/>
                     </w:rPr>
                   </w:pPr>
                   <w:r>
@@ -334,12 +338,14 @@
                       <w:b/>
                       <w:sz w:val="19"/>
                       <w:szCs w:val="19"/>
+                      <w:lang w:val="en-US"/>
                     </w:rPr>
                     <w:t>Désignation</w:t>
                   </w:r>
                   <w:r>
                     <w:rPr>
                       <w:rFonts w:ascii="Arial" w:hAnsi="Arial" w:cs="Arial"/>
+                      <w:lang w:val="en-US"/>
                     </w:rPr>
                     <w:t xml:space="preserve"> : </w:t>
                   </w:r>
@@ -349,6 +355,7 @@
                       <w:b/>
                       <w:sz w:val="19"/>
                       <w:szCs w:val="19"/>
+                      <w:lang w:val="en-US"/>
                     </w:rPr>
                     <w:t>${OPENAME}</w:t>
                   </w:r>
@@ -370,7 +377,6 @@
                   <w:r>
                     <w:rPr>
                       <w:rFonts w:ascii="Arial" w:hAnsi="Arial" w:cs="Arial"/>
-                      <w:color w:val="FF0000"/>
                     </w:rPr>
                     <w:t>${CERTREF}</w:t>
                   </w:r>
@@ -672,49 +678,7 @@
                           <w:rPr>
                             <w:rFonts w:ascii="Arial" w:hAnsi="Arial" w:cs="Arial"/>
                           </w:rPr>
-                          <w:t xml:space="preserve">XX </w:t>
-                        </w:r>
-                        <w:proofErr w:type="spellStart"/>
-                        <w:r>
-                          <w:rPr>
-                            <w:rFonts w:ascii="Arial" w:hAnsi="Arial" w:cs="Arial"/>
-                          </w:rPr>
-                          <w:t>XX</w:t>
-                        </w:r>
-                        <w:proofErr w:type="spellEnd"/>
-                        <w:r>
-                          <w:rPr>
-                            <w:rFonts w:ascii="Arial" w:hAnsi="Arial" w:cs="Arial"/>
-                          </w:rPr>
-                          <w:t xml:space="preserve"> </w:t>
-                        </w:r>
-                        <w:proofErr w:type="spellStart"/>
-                        <w:r>
-                          <w:rPr>
-                            <w:rFonts w:ascii="Arial" w:hAnsi="Arial" w:cs="Arial"/>
-                          </w:rPr>
-                          <w:t>XX</w:t>
-                        </w:r>
-                        <w:proofErr w:type="spellEnd"/>
-                        <w:r>
-                          <w:rPr>
-                            <w:rFonts w:ascii="Arial" w:hAnsi="Arial" w:cs="Arial"/>
-                          </w:rPr>
-                          <w:t xml:space="preserve"> </w:t>
-                        </w:r>
-                        <w:proofErr w:type="spellStart"/>
-                        <w:r>
-                          <w:rPr>
-                            <w:rFonts w:ascii="Arial" w:hAnsi="Arial" w:cs="Arial"/>
-                          </w:rPr>
-                          <w:t>XX</w:t>
-                        </w:r>
-                        <w:proofErr w:type="spellEnd"/>
-                        <w:r>
-                          <w:rPr>
-                            <w:rFonts w:ascii="Arial" w:hAnsi="Arial" w:cs="Arial"/>
-                          </w:rPr>
-                          <w:t> XX</w:t>
+                          <w:t>XX XX XX XX XX</w:t>
                         </w:r>
                         <w:r>
                           <w:rPr>
@@ -726,49 +690,7 @@
                           <w:rPr>
                             <w:rFonts w:ascii="Arial" w:hAnsi="Arial" w:cs="Arial"/>
                           </w:rPr>
-                          <w:t xml:space="preserve"> XX </w:t>
-                        </w:r>
-                        <w:proofErr w:type="spellStart"/>
-                        <w:r>
-                          <w:rPr>
-                            <w:rFonts w:ascii="Arial" w:hAnsi="Arial" w:cs="Arial"/>
-                          </w:rPr>
-                          <w:t>XX</w:t>
-                        </w:r>
-                        <w:proofErr w:type="spellEnd"/>
-                        <w:r>
-                          <w:rPr>
-                            <w:rFonts w:ascii="Arial" w:hAnsi="Arial" w:cs="Arial"/>
-                          </w:rPr>
-                          <w:t xml:space="preserve"> </w:t>
-                        </w:r>
-                        <w:proofErr w:type="spellStart"/>
-                        <w:r>
-                          <w:rPr>
-                            <w:rFonts w:ascii="Arial" w:hAnsi="Arial" w:cs="Arial"/>
-                          </w:rPr>
-                          <w:t>XX</w:t>
-                        </w:r>
-                        <w:proofErr w:type="spellEnd"/>
-                        <w:r>
-                          <w:rPr>
-                            <w:rFonts w:ascii="Arial" w:hAnsi="Arial" w:cs="Arial"/>
-                          </w:rPr>
-                          <w:t xml:space="preserve"> </w:t>
-                        </w:r>
-                        <w:proofErr w:type="spellStart"/>
-                        <w:r>
-                          <w:rPr>
-                            <w:rFonts w:ascii="Arial" w:hAnsi="Arial" w:cs="Arial"/>
-                          </w:rPr>
-                          <w:t>XX</w:t>
-                        </w:r>
-                        <w:proofErr w:type="spellEnd"/>
-                        <w:r>
-                          <w:rPr>
-                            <w:rFonts w:ascii="Arial" w:hAnsi="Arial" w:cs="Arial"/>
-                          </w:rPr>
-                          <w:t> XX</w:t>
+                          <w:t xml:space="preserve"> XX XX XX XX XX</w:t>
                         </w:r>
                       </w:p>
                       <w:p>
@@ -949,21 +871,7 @@
                           <w:rPr>
                             <w:rFonts w:ascii="Arial" w:hAnsi="Arial" w:cs="Arial"/>
                           </w:rPr>
-                          <w:t xml:space="preserve">Auteur du </w:t>
-                        </w:r>
-                        <w:proofErr w:type="gramStart"/>
-                        <w:r>
-                          <w:rPr>
-                            <w:rFonts w:ascii="Arial" w:hAnsi="Arial" w:cs="Arial"/>
-                          </w:rPr>
-                          <w:t>rapport:</w:t>
-                        </w:r>
-                        <w:proofErr w:type="gramEnd"/>
-                        <w:r>
-                          <w:rPr>
-                            <w:rFonts w:ascii="Arial" w:hAnsi="Arial" w:cs="Arial"/>
-                          </w:rPr>
-                          <w:t xml:space="preserve"> </w:t>
+                          <w:t xml:space="preserve">Auteur du rapport: </w:t>
                         </w:r>
                         <w:r>
                           <w:rPr>
@@ -4357,23 +4265,7 @@
                 <w:rFonts w:ascii="Arial" w:hAnsi="Arial" w:cs="Arial"/>
                 <w:noProof/>
               </w:rPr>
-              <w:t>Isolement acoustique au bruit aérien entr</w:t>
-            </w:r>
-            <w:r>
-              <w:rPr>
-                <w:rStyle w:val="Lienhypertexte"/>
-                <w:rFonts w:ascii="Arial" w:hAnsi="Arial" w:cs="Arial"/>
-                <w:noProof/>
-              </w:rPr>
-              <w:t>e</w:t>
-            </w:r>
-            <w:r>
-              <w:rPr>
-                <w:rStyle w:val="Lienhypertexte"/>
-                <w:rFonts w:ascii="Arial" w:hAnsi="Arial" w:cs="Arial"/>
-                <w:noProof/>
-              </w:rPr>
-              <w:t xml:space="preserve"> locaux</w:t>
+              <w:t>Isolement acoustique au bruit aérien entre locaux</w:t>
             </w:r>
             <w:r>
               <w:rPr>
@@ -4711,25 +4603,7 @@
           <w:sz w:val="20"/>
           <w:szCs w:val="20"/>
         </w:rPr>
-        <w:t xml:space="preserve">La présente attestation est applicable aux bâtiments d’habitation neufs, soumis </w:t>
-      </w:r>
-      <w:proofErr w:type="spellStart"/>
-      <w:r>
-        <w:rPr>
-          <w:rFonts w:ascii="Arial" w:hAnsi="Arial" w:cs="Arial"/>
-          <w:sz w:val="20"/>
-          <w:szCs w:val="20"/>
-        </w:rPr>
-        <w:t>à</w:t>
-      </w:r>
-      <w:proofErr w:type="spellEnd"/>
-      <w:r>
-        <w:rPr>
-          <w:rFonts w:ascii="Arial" w:hAnsi="Arial" w:cs="Arial"/>
-          <w:sz w:val="20"/>
-          <w:szCs w:val="20"/>
-        </w:rPr>
-        <w:t xml:space="preserve"> permis de construire, situés en France métropolitaine.</w:t>
+        <w:t>La présente attestation est applicable aux bâtiments d’habitation neufs, soumis à permis de construire, situés en France métropolitaine.</w:t>
       </w:r>
     </w:p>
     <w:p>
@@ -6049,7 +5923,6 @@
           <w:rFonts w:ascii="Arial" w:hAnsi="Arial" w:cs="Arial"/>
           <w:b/>
           <w:bCs/>
-          <w:color w:val="00B050"/>
           <w:szCs w:val="20"/>
         </w:rPr>
         <w:t>${MOCP} ${MOCITY}</w:t>
@@ -8161,34 +8034,14 @@
           <w:lang w:val="en-US"/>
         </w:rPr>
       </w:pPr>
-      <w:proofErr w:type="spellStart"/>
       <w:r>
         <w:rPr>
           <w:rFonts w:ascii="Arial" w:hAnsi="Arial" w:cs="Arial"/>
           <w:szCs w:val="20"/>
           <w:lang w:val="en-US"/>
         </w:rPr>
-        <w:t>Adresse</w:t>
-      </w:r>
-      <w:proofErr w:type="spellEnd"/>
-      <w:r>
-        <w:rPr>
-          <w:rFonts w:ascii="Arial" w:hAnsi="Arial" w:cs="Arial"/>
-          <w:szCs w:val="20"/>
-          <w:lang w:val="en-US"/>
-        </w:rPr>
-        <w:t>(s</w:t>
-      </w:r>
-      <w:proofErr w:type="gramStart"/>
-      <w:r>
-        <w:rPr>
-          <w:rFonts w:ascii="Arial" w:hAnsi="Arial" w:cs="Arial"/>
-          <w:szCs w:val="20"/>
-          <w:lang w:val="en-US"/>
-        </w:rPr>
-        <w:t>) :</w:t>
-      </w:r>
-      <w:proofErr w:type="gramEnd"/>
+        <w:t>Adresse(s) :</w:t>
+      </w:r>
       <w:r>
         <w:rPr>
           <w:rFonts w:ascii="Arial" w:hAnsi="Arial" w:cs="Arial"/>
@@ -8247,18 +8100,8 @@
           <w:szCs w:val="20"/>
           <w:lang w:val="en-US"/>
         </w:rPr>
-        <w:t>Missions(s)</w:t>
-      </w:r>
-      <w:proofErr w:type="gramStart"/>
-      <w:r>
-        <w:rPr>
-          <w:rFonts w:ascii="Arial" w:hAnsi="Arial" w:cs="Arial"/>
-          <w:szCs w:val="20"/>
-          <w:lang w:val="en-US"/>
-        </w:rPr>
-        <w:t>* :</w:t>
-      </w:r>
-      <w:proofErr w:type="gramEnd"/>
+        <w:t>Missions(s)* :</w:t>
+      </w:r>
       <w:r>
         <w:rPr>
           <w:rFonts w:ascii="Arial" w:hAnsi="Arial" w:cs="Arial"/>
@@ -8399,20 +8242,8 @@
           <w:szCs w:val="22"/>
           <w:lang w:val="en-GB"/>
         </w:rPr>
-        <w:t xml:space="preserve">BET </w:t>
-      </w:r>
-      <w:proofErr w:type="gramStart"/>
-      <w:r>
-        <w:rPr>
-          <w:rFonts w:ascii="Arial" w:hAnsi="Arial" w:cs="Arial"/>
-          <w:b/>
-          <w:sz w:val="22"/>
-          <w:szCs w:val="22"/>
-          <w:lang w:val="en-GB"/>
-        </w:rPr>
-        <w:t>Structure :</w:t>
-      </w:r>
-      <w:proofErr w:type="gramEnd"/>
+        <w:t>BET Structure :</w:t>
+      </w:r>
     </w:p>
     <w:p>
       <w:pPr>
@@ -8577,32 +8408,8 @@
           <w:szCs w:val="22"/>
           <w:lang w:val="en-US"/>
         </w:rPr>
-        <w:t xml:space="preserve">BET </w:t>
-      </w:r>
-      <w:proofErr w:type="spellStart"/>
-      <w:proofErr w:type="gramStart"/>
-      <w:r>
-        <w:rPr>
-          <w:rFonts w:ascii="Arial" w:hAnsi="Arial" w:cs="Arial"/>
-          <w:b/>
-          <w:sz w:val="22"/>
-          <w:szCs w:val="22"/>
-          <w:lang w:val="en-US"/>
-        </w:rPr>
-        <w:t>Fluides</w:t>
-      </w:r>
-      <w:proofErr w:type="spellEnd"/>
-      <w:r>
-        <w:rPr>
-          <w:rFonts w:ascii="Arial" w:hAnsi="Arial" w:cs="Arial"/>
-          <w:b/>
-          <w:sz w:val="22"/>
-          <w:szCs w:val="22"/>
-          <w:lang w:val="en-US"/>
-        </w:rPr>
-        <w:t> :</w:t>
-      </w:r>
-      <w:proofErr w:type="gramEnd"/>
+        <w:t>BET Fluides :</w:t>
+      </w:r>
     </w:p>
     <w:p>
       <w:pPr>
@@ -8620,7 +8427,6 @@
           <w:lang w:val="en-US"/>
         </w:rPr>
       </w:pPr>
-      <w:proofErr w:type="gramStart"/>
       <w:r>
         <w:rPr>
           <w:rFonts w:ascii="Arial" w:hAnsi="Arial" w:cs="Arial"/>
@@ -8630,7 +8436,6 @@
         </w:rPr>
         <w:t>Nom :</w:t>
       </w:r>
-      <w:proofErr w:type="gramEnd"/>
       <w:r>
         <w:rPr>
           <w:rFonts w:ascii="Arial" w:hAnsi="Arial" w:cs="Arial"/>
@@ -8686,7 +8491,6 @@
           <w:lang w:val="en-US"/>
         </w:rPr>
       </w:pPr>
-      <w:proofErr w:type="gramStart"/>
       <w:r>
         <w:rPr>
           <w:rFonts w:ascii="Arial" w:hAnsi="Arial" w:cs="Arial"/>
@@ -8696,7 +8500,6 @@
         </w:rPr>
         <w:t>Mission :</w:t>
       </w:r>
-      <w:proofErr w:type="gramEnd"/>
       <w:r>
         <w:rPr>
           <w:rFonts w:ascii="Arial" w:hAnsi="Arial" w:cs="Arial"/>
@@ -8770,32 +8573,8 @@
           <w:szCs w:val="22"/>
           <w:lang w:val="en-US"/>
         </w:rPr>
-        <w:t xml:space="preserve">BET </w:t>
-      </w:r>
-      <w:proofErr w:type="spellStart"/>
-      <w:proofErr w:type="gramStart"/>
-      <w:r>
-        <w:rPr>
-          <w:rFonts w:ascii="Arial" w:hAnsi="Arial" w:cs="Arial"/>
-          <w:b/>
-          <w:sz w:val="22"/>
-          <w:szCs w:val="22"/>
-          <w:lang w:val="en-US"/>
-        </w:rPr>
-        <w:t>Thermique</w:t>
-      </w:r>
-      <w:proofErr w:type="spellEnd"/>
-      <w:r>
-        <w:rPr>
-          <w:rFonts w:ascii="Arial" w:hAnsi="Arial" w:cs="Arial"/>
-          <w:b/>
-          <w:sz w:val="22"/>
-          <w:szCs w:val="22"/>
-          <w:lang w:val="en-US"/>
-        </w:rPr>
-        <w:t> :</w:t>
-      </w:r>
-      <w:proofErr w:type="gramEnd"/>
+        <w:t>BET Thermique :</w:t>
+      </w:r>
     </w:p>
     <w:p>
       <w:pPr>
@@ -9411,25 +9190,7 @@
           <w:sz w:val="20"/>
           <w:szCs w:val="20"/>
         </w:rPr>
-        <w:t xml:space="preserve">Le contrôleur technique </w:t>
-      </w:r>
-      <w:proofErr w:type="spellStart"/>
-      <w:r>
-        <w:rPr>
-          <w:rFonts w:ascii="Arial" w:hAnsi="Arial" w:cs="Arial"/>
-          <w:sz w:val="20"/>
-          <w:szCs w:val="20"/>
-        </w:rPr>
-        <w:t>a-t-il</w:t>
-      </w:r>
-      <w:proofErr w:type="spellEnd"/>
-      <w:r>
-        <w:rPr>
-          <w:rFonts w:ascii="Arial" w:hAnsi="Arial" w:cs="Arial"/>
-          <w:sz w:val="20"/>
-          <w:szCs w:val="20"/>
-        </w:rPr>
-        <w:t xml:space="preserve"> eu la mission PH (isolation acoustique) : OUI</w:t>
+        <w:t>Le contrôleur technique a-t-il eu la mission PH (isolation acoustique) : OUI</w:t>
       </w:r>
       <w:r>
         <w:rPr>
@@ -9579,25 +9340,7 @@
           <w:sz w:val="20"/>
           <w:szCs w:val="20"/>
         </w:rPr>
-        <w:t xml:space="preserve"> </w:t>
-      </w:r>
-      <w:proofErr w:type="gramStart"/>
-      <w:r>
-        <w:rPr>
-          <w:rFonts w:ascii="Arial" w:hAnsi="Arial" w:cs="Arial"/>
-          <w:sz w:val="20"/>
-          <w:szCs w:val="20"/>
-        </w:rPr>
-        <w:t>sans</w:t>
-      </w:r>
-      <w:proofErr w:type="gramEnd"/>
-      <w:r>
-        <w:rPr>
-          <w:rFonts w:ascii="Arial" w:hAnsi="Arial" w:cs="Arial"/>
-          <w:sz w:val="20"/>
-          <w:szCs w:val="20"/>
-        </w:rPr>
-        <w:t xml:space="preserve"> essais acoustiques après travaux</w:t>
+        <w:t xml:space="preserve"> sans essais acoustiques après travaux</w:t>
       </w:r>
     </w:p>
     <w:p>
@@ -9655,25 +9398,7 @@
           <w:sz w:val="20"/>
           <w:szCs w:val="20"/>
         </w:rPr>
-        <w:t xml:space="preserve"> </w:t>
-      </w:r>
-      <w:proofErr w:type="gramStart"/>
-      <w:r>
-        <w:rPr>
-          <w:rFonts w:ascii="Arial" w:hAnsi="Arial" w:cs="Arial"/>
-          <w:sz w:val="20"/>
-          <w:szCs w:val="20"/>
-        </w:rPr>
-        <w:t>avec</w:t>
-      </w:r>
-      <w:proofErr w:type="gramEnd"/>
-      <w:r>
-        <w:rPr>
-          <w:rFonts w:ascii="Arial" w:hAnsi="Arial" w:cs="Arial"/>
-          <w:sz w:val="20"/>
-          <w:szCs w:val="20"/>
-        </w:rPr>
-        <w:t xml:space="preserve"> essais acoustiques après travaux</w:t>
+        <w:t xml:space="preserve"> avec essais acoustiques après travaux</w:t>
       </w:r>
     </w:p>
     <w:p>
@@ -9751,25 +9476,7 @@
           <w:sz w:val="20"/>
           <w:szCs w:val="20"/>
         </w:rPr>
-        <w:t xml:space="preserve"> </w:t>
-      </w:r>
-      <w:proofErr w:type="gramStart"/>
-      <w:r>
-        <w:rPr>
-          <w:rFonts w:ascii="Arial" w:hAnsi="Arial" w:cs="Arial"/>
-          <w:sz w:val="20"/>
-          <w:szCs w:val="20"/>
-        </w:rPr>
-        <w:t>essais</w:t>
-      </w:r>
-      <w:proofErr w:type="gramEnd"/>
-      <w:r>
-        <w:rPr>
-          <w:rFonts w:ascii="Arial" w:hAnsi="Arial" w:cs="Arial"/>
-          <w:sz w:val="20"/>
-          <w:szCs w:val="20"/>
-        </w:rPr>
-        <w:t xml:space="preserve"> indépendants des exigences de l’arrêté relatif à la présente attestation</w:t>
+        <w:t xml:space="preserve"> essais indépendants des exigences de l’arrêté relatif à la présente attestation</w:t>
       </w:r>
     </w:p>
     <w:p>
@@ -9828,25 +9535,7 @@
           <w:sz w:val="20"/>
           <w:szCs w:val="20"/>
         </w:rPr>
-        <w:t xml:space="preserve"> </w:t>
-      </w:r>
-      <w:proofErr w:type="gramStart"/>
-      <w:r>
-        <w:rPr>
-          <w:rFonts w:ascii="Arial" w:hAnsi="Arial" w:cs="Arial"/>
-          <w:sz w:val="20"/>
-          <w:szCs w:val="20"/>
-        </w:rPr>
-        <w:t>essais</w:t>
-      </w:r>
-      <w:proofErr w:type="gramEnd"/>
-      <w:r>
-        <w:rPr>
-          <w:rFonts w:ascii="Arial" w:hAnsi="Arial" w:cs="Arial"/>
-          <w:sz w:val="20"/>
-          <w:szCs w:val="20"/>
-        </w:rPr>
-        <w:t xml:space="preserve"> effectués dans le cadre des exigences de l’arrêté relatif à la présente attestation</w:t>
+        <w:t xml:space="preserve"> essais effectués dans le cadre des exigences de l’arrêté relatif à la présente attestation</w:t>
       </w:r>
     </w:p>
     <w:p>
@@ -10430,21 +10119,12 @@
           <w:szCs w:val="20"/>
         </w:rPr>
       </w:pPr>
-      <w:proofErr w:type="gramStart"/>
       <w:r>
         <w:rPr>
           <w:rFonts w:ascii="Arial" w:hAnsi="Arial" w:cs="Arial"/>
           <w:szCs w:val="20"/>
         </w:rPr>
-        <w:t>de</w:t>
-      </w:r>
-      <w:proofErr w:type="gramEnd"/>
-      <w:r>
-        <w:rPr>
-          <w:rFonts w:ascii="Arial" w:hAnsi="Arial" w:cs="Arial"/>
-          <w:szCs w:val="20"/>
-        </w:rPr>
-        <w:t xml:space="preserve"> la société :</w:t>
+        <w:t>de la société :</w:t>
       </w:r>
       <w:r>
         <w:rPr>
@@ -10590,19 +10270,11 @@
           <w:sz w:val="20"/>
         </w:rPr>
       </w:pPr>
-      <w:proofErr w:type="gramStart"/>
       <w:r>
         <w:rPr>
           <w:sz w:val="20"/>
         </w:rPr>
-        <w:t>agissant</w:t>
-      </w:r>
-      <w:proofErr w:type="gramEnd"/>
-      <w:r>
-        <w:rPr>
-          <w:sz w:val="20"/>
-        </w:rPr>
-        <w:t xml:space="preserve"> en qualité de :</w:t>
+        <w:t>agissant en qualité de :</w:t>
       </w:r>
     </w:p>
     <w:p>
@@ -10625,35 +10297,25 @@
         </w:rPr>
         <w:tab/>
       </w:r>
-      <w:sdt>
-        <w:sdtPr>
-          <w:rPr>
-            <w:color w:val="FF0000"/>
-            <w:sz w:val="20"/>
-          </w:rPr>
-          <w:id w:val="-418480400"/>
-          <w14:checkbox>
-            <w14:checked w14:val="0"/>
-            <w14:checkedState w14:val="2612" w14:font="MS Gothic"/>
-            <w14:uncheckedState w14:val="2610" w14:font="MS Gothic"/>
-          </w14:checkbox>
-        </w:sdtPr>
-        <w:sdtContent>
-          <w:r>
-            <w:rPr>
-              <w:rFonts w:ascii="MS Gothic" w:eastAsia="MS Gothic" w:hAnsi="MS Gothic" w:cs="MS Gothic" w:hint="eastAsia"/>
-              <w:color w:val="FF0000"/>
-              <w:sz w:val="20"/>
-            </w:rPr>
-            <w:t>☐</w:t>
-          </w:r>
-        </w:sdtContent>
-      </w:sdt>
+      <w:r>
+        <w:rPr>
+          <w:rFonts w:ascii="MS Gothic" w:eastAsia="MS Gothic" w:hAnsi="MS Gothic" w:hint="eastAsia"/>
+          <w:b/>
+        </w:rPr>
+        <w:sym w:font="Wingdings" w:char="F0A8"/>
+      </w:r>
+      <w:r>
+        <w:rPr>
+          <w:rFonts w:ascii="MS Gothic" w:eastAsia="MS Gothic" w:hAnsi="MS Gothic"/>
+          <w:b/>
+        </w:rPr>
+        <w:t xml:space="preserve"> </w:t>
+      </w:r>
       <w:r>
         <w:rPr>
           <w:sz w:val="20"/>
         </w:rPr>
-        <w:t xml:space="preserve"> Maître d’ouvrage de l’opération</w:t>
+        <w:t>Maître d’ouvrage de l’opération</w:t>
       </w:r>
     </w:p>
     <w:p>
@@ -10666,14 +10328,12 @@
           <w:sz w:val="20"/>
         </w:rPr>
       </w:pPr>
-      <w:proofErr w:type="gramStart"/>
       <w:r>
         <w:rPr>
           <w:sz w:val="20"/>
         </w:rPr>
         <w:t>ou</w:t>
       </w:r>
-      <w:proofErr w:type="gramEnd"/>
     </w:p>
     <w:p>
       <w:pPr>
@@ -10702,7 +10362,7 @@
           </w:rPr>
           <w:id w:val="-1689752709"/>
           <w14:checkbox>
-            <w14:checked w14:val="1"/>
+            <w14:checked w14:val="0"/>
             <w14:checkedState w14:val="2612" w14:font="MS Gothic"/>
             <w14:uncheckedState w14:val="2610" w14:font="MS Gothic"/>
           </w14:checkbox>
@@ -10713,7 +10373,7 @@
               <w:rFonts w:ascii="MS Gothic" w:eastAsia="MS Gothic" w:hAnsi="MS Gothic" w:hint="eastAsia"/>
               <w:sz w:val="20"/>
             </w:rPr>
-            <w:t>☒</w:t>
+            <w:t>☐</w:t>
           </w:r>
         </w:sdtContent>
       </w:sdt>
@@ -10744,35 +10404,25 @@
         </w:rPr>
         <w:tab/>
       </w:r>
-      <w:sdt>
-        <w:sdtPr>
-          <w:rPr>
-            <w:color w:val="FF0000"/>
-            <w:sz w:val="20"/>
-          </w:rPr>
-          <w:id w:val="264886146"/>
-          <w14:checkbox>
-            <w14:checked w14:val="0"/>
-            <w14:checkedState w14:val="2612" w14:font="MS Gothic"/>
-            <w14:uncheckedState w14:val="2610" w14:font="MS Gothic"/>
-          </w14:checkbox>
-        </w:sdtPr>
-        <w:sdtContent>
-          <w:r>
-            <w:rPr>
-              <w:rFonts w:ascii="MS Gothic" w:eastAsia="MS Gothic" w:hAnsi="MS Gothic" w:cs="MS Gothic" w:hint="eastAsia"/>
-              <w:color w:val="FF0000"/>
-              <w:sz w:val="20"/>
-            </w:rPr>
-            <w:t>☐</w:t>
-          </w:r>
-        </w:sdtContent>
-      </w:sdt>
+      <w:r>
+        <w:rPr>
+          <w:rFonts w:ascii="MS Gothic" w:eastAsia="MS Gothic" w:hAnsi="MS Gothic" w:hint="eastAsia"/>
+          <w:b/>
+        </w:rPr>
+        <w:sym w:font="Wingdings" w:char="F0A8"/>
+      </w:r>
+      <w:r>
+        <w:rPr>
+          <w:rFonts w:ascii="MS Gothic" w:eastAsia="MS Gothic" w:hAnsi="MS Gothic"/>
+          <w:b/>
+        </w:rPr>
+        <w:t xml:space="preserve"> </w:t>
+      </w:r>
       <w:r>
         <w:rPr>
           <w:sz w:val="20"/>
         </w:rPr>
-        <w:t xml:space="preserve"> Architecte</w:t>
+        <w:t>Architecte</w:t>
       </w:r>
     </w:p>
     <w:p>
@@ -10795,35 +10445,26 @@
         </w:rPr>
         <w:tab/>
       </w:r>
-      <w:sdt>
-        <w:sdtPr>
-          <w:rPr>
-            <w:color w:val="FF0000"/>
-            <w:sz w:val="20"/>
-          </w:rPr>
-          <w:id w:val="-209420482"/>
-          <w14:checkbox>
-            <w14:checked w14:val="0"/>
-            <w14:checkedState w14:val="2612" w14:font="MS Gothic"/>
-            <w14:uncheckedState w14:val="2610" w14:font="MS Gothic"/>
-          </w14:checkbox>
-        </w:sdtPr>
-        <w:sdtContent>
-          <w:r>
-            <w:rPr>
-              <w:rFonts w:ascii="MS Gothic" w:eastAsia="MS Gothic" w:hAnsi="MS Gothic" w:hint="eastAsia"/>
-              <w:color w:val="FF0000"/>
-              <w:sz w:val="20"/>
-            </w:rPr>
-            <w:t>☐</w:t>
-          </w:r>
-        </w:sdtContent>
-      </w:sdt>
-      <w:r>
-        <w:rPr>
+      <w:r>
+        <w:rPr>
+          <w:rFonts w:ascii="MS Gothic" w:eastAsia="MS Gothic" w:hAnsi="MS Gothic" w:hint="eastAsia"/>
+          <w:b/>
+        </w:rPr>
+        <w:sym w:font="Wingdings" w:char="F0A8"/>
+      </w:r>
+      <w:r>
+        <w:rPr>
+          <w:rFonts w:ascii="MS Gothic" w:eastAsia="MS Gothic" w:hAnsi="MS Gothic" w:hint="eastAsia"/>
+          <w:color w:val="FF0000"/>
           <w:sz w:val="20"/>
         </w:rPr>
-        <w:t xml:space="preserve"> Bureau d’études ou ingénieur-conseil en acoustique</w:t>
+        <w:t xml:space="preserve"> </w:t>
+      </w:r>
+      <w:r>
+        <w:rPr>
+          <w:sz w:val="20"/>
+        </w:rPr>
+        <w:t>Bureau d’études ou ingénieur-conseil en acoustique</w:t>
       </w:r>
     </w:p>
     <w:p>
@@ -10846,35 +10487,25 @@
         </w:rPr>
         <w:tab/>
       </w:r>
-      <w:sdt>
-        <w:sdtPr>
-          <w:rPr>
-            <w:color w:val="FF0000"/>
-            <w:sz w:val="20"/>
-          </w:rPr>
-          <w:id w:val="-633798659"/>
-          <w14:checkbox>
-            <w14:checked w14:val="0"/>
-            <w14:checkedState w14:val="2612" w14:font="MS Gothic"/>
-            <w14:uncheckedState w14:val="2610" w14:font="MS Gothic"/>
-          </w14:checkbox>
-        </w:sdtPr>
-        <w:sdtContent>
-          <w:r>
-            <w:rPr>
-              <w:rFonts w:ascii="MS Gothic" w:eastAsia="MS Gothic" w:hAnsi="MS Gothic" w:hint="eastAsia"/>
-              <w:color w:val="FF0000"/>
-              <w:sz w:val="20"/>
-            </w:rPr>
-            <w:t>☐</w:t>
-          </w:r>
-        </w:sdtContent>
-      </w:sdt>
+      <w:r>
+        <w:rPr>
+          <w:rFonts w:ascii="MS Gothic" w:eastAsia="MS Gothic" w:hAnsi="MS Gothic" w:hint="eastAsia"/>
+          <w:b/>
+        </w:rPr>
+        <w:sym w:font="Wingdings" w:char="F0A8"/>
+      </w:r>
+      <w:r>
+        <w:rPr>
+          <w:rFonts w:ascii="MS Gothic" w:eastAsia="MS Gothic" w:hAnsi="MS Gothic"/>
+          <w:b/>
+        </w:rPr>
+        <w:t xml:space="preserve"> </w:t>
+      </w:r>
       <w:r>
         <w:rPr>
           <w:sz w:val="20"/>
         </w:rPr>
-        <w:t xml:space="preserve"> Maître d’œuvre de l’opération</w:t>
+        <w:t>Maître d’œuvre de l’opération</w:t>
       </w:r>
     </w:p>
     <w:p>
@@ -10937,23 +10568,13 @@
           <w:szCs w:val="20"/>
         </w:rPr>
       </w:pPr>
-      <w:proofErr w:type="gramStart"/>
       <w:r>
         <w:rPr>
           <w:rFonts w:ascii="Arial" w:hAnsi="Arial" w:cs="Arial"/>
           <w:sz w:val="20"/>
           <w:szCs w:val="20"/>
         </w:rPr>
-        <w:t>missionné</w:t>
-      </w:r>
-      <w:proofErr w:type="gramEnd"/>
-      <w:r>
-        <w:rPr>
-          <w:rFonts w:ascii="Arial" w:hAnsi="Arial" w:cs="Arial"/>
-          <w:sz w:val="20"/>
-          <w:szCs w:val="20"/>
-        </w:rPr>
-        <w:t xml:space="preserve"> par le maître d’ouvrage et justifiant auprès de celui-ci de compétences en acoustique du bâtiment,</w:t>
+        <w:t>missionné par le maître d’ouvrage et justifiant auprès de celui-ci de compétences en acoustique du bâtiment,</w:t>
       </w:r>
     </w:p>
     <w:p>
@@ -10967,23 +10588,13 @@
           <w:szCs w:val="20"/>
         </w:rPr>
       </w:pPr>
-      <w:proofErr w:type="gramStart"/>
       <w:r>
         <w:rPr>
           <w:rFonts w:ascii="Arial" w:hAnsi="Arial" w:cs="Arial"/>
           <w:sz w:val="20"/>
           <w:szCs w:val="20"/>
         </w:rPr>
-        <w:t>atteste</w:t>
-      </w:r>
-      <w:proofErr w:type="gramEnd"/>
-      <w:r>
-        <w:rPr>
-          <w:rFonts w:ascii="Arial" w:hAnsi="Arial" w:cs="Arial"/>
-          <w:sz w:val="20"/>
-          <w:szCs w:val="20"/>
-        </w:rPr>
-        <w:t xml:space="preserve"> que :</w:t>
+        <w:t>atteste que :</w:t>
       </w:r>
     </w:p>
     <w:p>
@@ -11010,23 +10621,13 @@
           <w:szCs w:val="20"/>
         </w:rPr>
       </w:pPr>
-      <w:proofErr w:type="gramStart"/>
       <w:r>
         <w:rPr>
           <w:rFonts w:ascii="Arial" w:hAnsi="Arial" w:cs="Arial"/>
           <w:sz w:val="20"/>
           <w:szCs w:val="20"/>
         </w:rPr>
-        <w:t>pour</w:t>
-      </w:r>
-      <w:proofErr w:type="gramEnd"/>
-      <w:r>
-        <w:rPr>
-          <w:rFonts w:ascii="Arial" w:hAnsi="Arial" w:cs="Arial"/>
-          <w:sz w:val="20"/>
-          <w:szCs w:val="20"/>
-        </w:rPr>
-        <w:t xml:space="preserve"> l’opération identifiée ci-dessus, la qualité acoustique a été prise en compte au niveau des études et du suivi de chantier et les mesures acoustiques</w:t>
+        <w:t>pour l’opération identifiée ci-dessus, la qualité acoustique a été prise en compte au niveau des études et du suivi de chantier et les mesures acoustiques</w:t>
       </w:r>
       <w:r>
         <w:rPr>
@@ -11070,23 +10671,13 @@
           <w:szCs w:val="20"/>
         </w:rPr>
       </w:pPr>
-      <w:proofErr w:type="gramStart"/>
       <w:r>
         <w:rPr>
           <w:rFonts w:ascii="Arial" w:hAnsi="Arial" w:cs="Arial"/>
           <w:sz w:val="20"/>
           <w:szCs w:val="20"/>
         </w:rPr>
-        <w:t>les</w:t>
-      </w:r>
-      <w:proofErr w:type="gramEnd"/>
-      <w:r>
-        <w:rPr>
-          <w:rFonts w:ascii="Arial" w:hAnsi="Arial" w:cs="Arial"/>
-          <w:sz w:val="20"/>
-          <w:szCs w:val="20"/>
-        </w:rPr>
-        <w:t xml:space="preserve"> constats</w:t>
+        <w:t>les constats</w:t>
       </w:r>
       <w:r>
         <w:rPr>
@@ -11159,25 +10750,7 @@
           <w:sz w:val="20"/>
           <w:szCs w:val="20"/>
         </w:rPr>
-        <w:t> </w:t>
-      </w:r>
-      <w:proofErr w:type="gramStart"/>
-      <w:r>
-        <w:rPr>
-          <w:rFonts w:ascii="Arial" w:hAnsi="Arial" w:cs="Arial"/>
-          <w:sz w:val="20"/>
-          <w:szCs w:val="20"/>
-        </w:rPr>
-        <w:t>n’ont</w:t>
-      </w:r>
-      <w:proofErr w:type="gramEnd"/>
-      <w:r>
-        <w:rPr>
-          <w:rFonts w:ascii="Arial" w:hAnsi="Arial" w:cs="Arial"/>
-          <w:sz w:val="20"/>
-          <w:szCs w:val="20"/>
-        </w:rPr>
-        <w:t xml:space="preserve"> pas mis en évidence d’irrégularité dans la prise en compte de la réglementation acoustique</w:t>
+        <w:t> n’ont pas mis en évidence d’irrégularité dans la prise en compte de la réglementation acoustique</w:t>
       </w:r>
       <w:r>
         <w:rPr>
@@ -11242,25 +10815,7 @@
           <w:sz w:val="20"/>
           <w:szCs w:val="20"/>
         </w:rPr>
-        <w:t> </w:t>
-      </w:r>
-      <w:proofErr w:type="gramStart"/>
-      <w:r>
-        <w:rPr>
-          <w:rFonts w:ascii="Arial" w:hAnsi="Arial" w:cs="Arial"/>
-          <w:sz w:val="20"/>
-          <w:szCs w:val="20"/>
-        </w:rPr>
-        <w:t>laissent</w:t>
-      </w:r>
-      <w:proofErr w:type="gramEnd"/>
-      <w:r>
-        <w:rPr>
-          <w:rFonts w:ascii="Arial" w:hAnsi="Arial" w:cs="Arial"/>
-          <w:sz w:val="20"/>
-          <w:szCs w:val="20"/>
-        </w:rPr>
-        <w:t xml:space="preserve"> apparaître des irrégularités dans la prise en compte de la réglementation acoustique.</w:t>
+        <w:t> laissent apparaître des irrégularités dans la prise en compte de la réglementation acoustique.</w:t>
       </w:r>
     </w:p>
     <w:p>
@@ -11512,7 +11067,6 @@
           <w:rFonts w:cs="Arial"/>
           <w:b/>
           <w:bCs/>
-          <w:color w:val="FF0000"/>
           <w:szCs w:val="20"/>
         </w:rPr>
         <w:t>${COUNTMEASURE}</w:t>
@@ -11523,16 +11077,15 @@
           <w:sz w:val="20"/>
           <w:szCs w:val="20"/>
         </w:rPr>
-        <w:t xml:space="preserve"> pour un nombre de mesures </w:t>
-      </w:r>
-      <w:proofErr w:type="gramStart"/>
+        <w:t xml:space="preserve"> </w:t>
+      </w:r>
       <w:r>
         <w:rPr>
           <w:rFonts w:ascii="Arial" w:hAnsi="Arial" w:cs="Arial"/>
           <w:sz w:val="20"/>
           <w:szCs w:val="20"/>
         </w:rPr>
-        <w:t>obligatoires</w:t>
+        <w:t>pour un nombre de mesures obligatoires</w:t>
       </w:r>
       <w:r>
         <w:rPr>
@@ -11541,17 +11094,7 @@
           <w:szCs w:val="20"/>
           <w:vertAlign w:val="superscript"/>
         </w:rPr>
-        <w:t>(</w:t>
-      </w:r>
-      <w:proofErr w:type="gramEnd"/>
-      <w:r>
-        <w:rPr>
-          <w:rFonts w:ascii="Arial" w:hAnsi="Arial" w:cs="Arial"/>
-          <w:sz w:val="20"/>
-          <w:szCs w:val="20"/>
-          <w:vertAlign w:val="superscript"/>
-        </w:rPr>
-        <w:t>4)</w:t>
+        <w:t>(4)</w:t>
       </w:r>
       <w:r>
         <w:rPr>
@@ -11981,7 +11524,6 @@
           <w:szCs w:val="18"/>
         </w:rPr>
       </w:pPr>
-      <w:proofErr w:type="gramStart"/>
       <w:r>
         <w:rPr>
           <w:rFonts w:ascii="Arial" w:hAnsi="Arial" w:cs="Arial"/>
@@ -11990,18 +11532,7 @@
           <w:sz w:val="18"/>
           <w:szCs w:val="18"/>
         </w:rPr>
-        <w:t>articles</w:t>
-      </w:r>
-      <w:proofErr w:type="gramEnd"/>
-      <w:r>
-        <w:rPr>
-          <w:rFonts w:ascii="Arial" w:hAnsi="Arial" w:cs="Arial"/>
-          <w:i/>
-          <w:iCs/>
-          <w:sz w:val="18"/>
-          <w:szCs w:val="18"/>
-        </w:rPr>
-        <w:t xml:space="preserve"> L. 111-11, R. 111-1-1, R. 111-4 et R. 111-4-1 du code de la construction et de l’habitation ;</w:t>
+        <w:t>articles L. 111-11, R. 111-1-1, R. 111-4 et R. 111-4-1 du code de la construction et de l’habitation ;</w:t>
       </w:r>
     </w:p>
     <w:p>
@@ -12030,7 +11561,6 @@
           <w:szCs w:val="18"/>
         </w:rPr>
       </w:pPr>
-      <w:proofErr w:type="gramStart"/>
       <w:r>
         <w:rPr>
           <w:rFonts w:ascii="Arial" w:hAnsi="Arial" w:cs="Arial"/>
@@ -12039,18 +11569,7 @@
           <w:sz w:val="18"/>
           <w:szCs w:val="18"/>
         </w:rPr>
-        <w:t>arrêtés</w:t>
-      </w:r>
-      <w:proofErr w:type="gramEnd"/>
-      <w:r>
-        <w:rPr>
-          <w:rFonts w:ascii="Arial" w:hAnsi="Arial" w:cs="Arial"/>
-          <w:i/>
-          <w:iCs/>
-          <w:sz w:val="18"/>
-          <w:szCs w:val="18"/>
-        </w:rPr>
-        <w:t xml:space="preserve"> du 30 juin 1999 relatifs aux caractéristiques acoustiques des bâtiments d’habitation et aux modalités d’application de la réglementation ;</w:t>
+        <w:t>arrêtés du 30 juin 1999 relatifs aux caractéristiques acoustiques des bâtiments d’habitation et aux modalités d’application de la réglementation ;</w:t>
       </w:r>
     </w:p>
     <w:p>
@@ -12079,7 +11598,6 @@
           <w:szCs w:val="18"/>
         </w:rPr>
       </w:pPr>
-      <w:proofErr w:type="gramStart"/>
       <w:r>
         <w:rPr>
           <w:rFonts w:ascii="Arial" w:hAnsi="Arial" w:cs="Arial"/>
@@ -12088,18 +11606,7 @@
           <w:sz w:val="18"/>
           <w:szCs w:val="18"/>
         </w:rPr>
-        <w:t>arrêté</w:t>
-      </w:r>
-      <w:proofErr w:type="gramEnd"/>
-      <w:r>
-        <w:rPr>
-          <w:rFonts w:ascii="Arial" w:hAnsi="Arial" w:cs="Arial"/>
-          <w:i/>
-          <w:iCs/>
-          <w:sz w:val="18"/>
-          <w:szCs w:val="18"/>
-        </w:rPr>
-        <w:t xml:space="preserve"> du 30 mai 1996 (modifié par l’arrêté du 23 juillet 2013 pour les demandes de permis de construire déposées à compter du 01 janvier 2014) relatif aux modalités de classement des infrastructures de transports terrestres et à l’isolement acoustique des bâtiments d’habitation dans les secteurs affectés par le bruit.</w:t>
+        <w:t>arrêté du 30 mai 1996 (modifié par l’arrêté du 23 juillet 2013 pour les demandes de permis de construire déposées à compter du 01 janvier 2014) relatif aux modalités de classement des infrastructures de transports terrestres et à l’isolement acoustique des bâtiments d’habitation dans les secteurs affectés par le bruit.</w:t>
       </w:r>
     </w:p>
     <w:p>
@@ -15024,25 +14531,7 @@
                 <w:sz w:val="18"/>
                 <w:szCs w:val="18"/>
               </w:rPr>
-              <w:t>(</w:t>
-            </w:r>
-            <w:proofErr w:type="gramStart"/>
-            <w:r>
-              <w:rPr>
-                <w:rFonts w:ascii="Arial" w:hAnsi="Arial" w:cs="Arial"/>
-                <w:sz w:val="18"/>
-                <w:szCs w:val="18"/>
-              </w:rPr>
-              <w:t>hors</w:t>
-            </w:r>
-            <w:proofErr w:type="gramEnd"/>
-            <w:r>
-              <w:rPr>
-                <w:rFonts w:ascii="Arial" w:hAnsi="Arial" w:cs="Arial"/>
-                <w:sz w:val="18"/>
-                <w:szCs w:val="18"/>
-              </w:rPr>
-              <w:t xml:space="preserve"> VMC)</w:t>
+              <w:t>(hors VMC)</w:t>
             </w:r>
           </w:p>
         </w:tc>
@@ -16026,21 +15515,7 @@
               <w:rPr>
                 <w:rFonts w:ascii="Arial" w:hAnsi="Arial" w:cs="Arial"/>
               </w:rPr>
-              <w:t>er la réponse dans la colonne</w:t>
-            </w:r>
-            <w:proofErr w:type="gramStart"/>
-            <w:r>
-              <w:rPr>
-                <w:rFonts w:ascii="Arial" w:hAnsi="Arial" w:cs="Arial"/>
-              </w:rPr>
-              <w:t xml:space="preserve"> «Oui</w:t>
-            </w:r>
-            <w:proofErr w:type="gramEnd"/>
-            <w:r>
-              <w:rPr>
-                <w:rFonts w:ascii="Arial" w:hAnsi="Arial" w:cs="Arial"/>
-              </w:rPr>
-              <w:t>» ou la colonne «</w:t>
+              <w:t>er la réponse dans la colonne «Oui» ou la colonne «</w:t>
             </w:r>
             <w:r>
               <w:rPr>
@@ -16503,27 +15978,7 @@
                 <w:sz w:val="18"/>
                 <w:szCs w:val="18"/>
               </w:rPr>
-              <w:t>(</w:t>
-            </w:r>
-            <w:proofErr w:type="gramStart"/>
-            <w:r>
-              <w:rPr>
-                <w:rFonts w:ascii="Arial" w:hAnsi="Arial" w:cs="Arial"/>
-                <w:color w:val="auto"/>
-                <w:sz w:val="18"/>
-                <w:szCs w:val="18"/>
-              </w:rPr>
-              <w:t>hors</w:t>
-            </w:r>
-            <w:proofErr w:type="gramEnd"/>
-            <w:r>
-              <w:rPr>
-                <w:rFonts w:ascii="Arial" w:hAnsi="Arial" w:cs="Arial"/>
-                <w:color w:val="auto"/>
-                <w:sz w:val="18"/>
-                <w:szCs w:val="18"/>
-              </w:rPr>
-              <w:t xml:space="preserve"> ventilation mécanique)</w:t>
+              <w:t>(hors ventilation mécanique)</w:t>
             </w:r>
           </w:p>
         </w:tc>
@@ -16770,21 +16225,7 @@
               <w:rPr>
                 <w:rFonts w:ascii="Arial" w:hAnsi="Arial" w:cs="Arial"/>
               </w:rPr>
-              <w:t xml:space="preserve">La détermination et/ou la vérification des grandeurs acoustiques (isolement, bruit de choc, bruit d'équipement, </w:t>
-            </w:r>
-            <w:proofErr w:type="spellStart"/>
-            <w:r>
-              <w:rPr>
-                <w:rFonts w:ascii="Arial" w:hAnsi="Arial" w:cs="Arial"/>
-              </w:rPr>
-              <w:t>etc</w:t>
-            </w:r>
-            <w:proofErr w:type="spellEnd"/>
-            <w:r>
-              <w:rPr>
-                <w:rFonts w:ascii="Arial" w:hAnsi="Arial" w:cs="Arial"/>
-              </w:rPr>
-              <w:t>) a été spécifiquement prise en compte dans le cadre des règles de l'art, d'une étude, une certification ou un contrôle technique.</w:t>
+              <w:t>La détermination et/ou la vérification des grandeurs acoustiques (isolement, bruit de choc, bruit d'équipement, etc) a été spécifiquement prise en compte dans le cadre des règles de l'art, d'une étude, une certification ou un contrôle technique.</w:t>
             </w:r>
           </w:p>
         </w:tc>
@@ -17059,16 +16500,8 @@
               <w:rPr>
                 <w:rFonts w:ascii="Arial" w:hAnsi="Arial" w:cs="Arial"/>
               </w:rPr>
-              <w:t xml:space="preserve"> M. </w:t>
-            </w:r>
-            <w:proofErr w:type="spellStart"/>
-            <w:r>
-              <w:rPr>
-                <w:rFonts w:ascii="Arial" w:hAnsi="Arial" w:cs="Arial"/>
-              </w:rPr>
-              <w:t>Oe</w:t>
-            </w:r>
-            <w:proofErr w:type="spellEnd"/>
+              <w:t xml:space="preserve"> M. Oe</w:t>
+            </w:r>
           </w:p>
           <w:p>
             <w:pPr>
@@ -17105,16 +16538,8 @@
               <w:rPr>
                 <w:rFonts w:ascii="Arial" w:hAnsi="Arial" w:cs="Arial"/>
               </w:rPr>
-              <w:t xml:space="preserve"> </w:t>
-            </w:r>
-            <w:proofErr w:type="spellStart"/>
-            <w:r>
-              <w:rPr>
-                <w:rFonts w:ascii="Arial" w:hAnsi="Arial" w:cs="Arial"/>
-              </w:rPr>
-              <w:t>M.Ou</w:t>
-            </w:r>
-            <w:proofErr w:type="spellEnd"/>
+              <w:t xml:space="preserve"> M.Ou</w:t>
+            </w:r>
             <w:r>
               <w:rPr>
                 <w:rFonts w:ascii="Arial" w:hAnsi="Arial" w:cs="Arial"/>
@@ -17588,16 +17013,8 @@
               <w:rPr>
                 <w:rFonts w:ascii="Arial" w:hAnsi="Arial" w:cs="Arial"/>
               </w:rPr>
-              <w:t xml:space="preserve"> M. </w:t>
-            </w:r>
-            <w:proofErr w:type="spellStart"/>
-            <w:r>
-              <w:rPr>
-                <w:rFonts w:ascii="Arial" w:hAnsi="Arial" w:cs="Arial"/>
-              </w:rPr>
-              <w:t>Oe</w:t>
-            </w:r>
-            <w:proofErr w:type="spellEnd"/>
+              <w:t xml:space="preserve"> M. Oe</w:t>
+            </w:r>
           </w:p>
           <w:p>
             <w:pPr>
@@ -17635,16 +17052,8 @@
               <w:rPr>
                 <w:rFonts w:ascii="Arial" w:hAnsi="Arial" w:cs="Arial"/>
               </w:rPr>
-              <w:t xml:space="preserve"> </w:t>
-            </w:r>
-            <w:proofErr w:type="spellStart"/>
-            <w:r>
-              <w:rPr>
-                <w:rFonts w:ascii="Arial" w:hAnsi="Arial" w:cs="Arial"/>
-              </w:rPr>
-              <w:t>M.Ou</w:t>
-            </w:r>
-            <w:proofErr w:type="spellEnd"/>
+              <w:t xml:space="preserve"> M.Ou</w:t>
+            </w:r>
             <w:r>
               <w:rPr>
                 <w:rFonts w:ascii="Arial" w:hAnsi="Arial" w:cs="Arial"/>
@@ -18118,16 +17527,8 @@
               <w:rPr>
                 <w:rFonts w:ascii="Arial" w:hAnsi="Arial" w:cs="Arial"/>
               </w:rPr>
-              <w:t xml:space="preserve"> M. </w:t>
-            </w:r>
-            <w:proofErr w:type="spellStart"/>
-            <w:r>
-              <w:rPr>
-                <w:rFonts w:ascii="Arial" w:hAnsi="Arial" w:cs="Arial"/>
-              </w:rPr>
-              <w:t>Oe</w:t>
-            </w:r>
-            <w:proofErr w:type="spellEnd"/>
+              <w:t xml:space="preserve"> M. Oe</w:t>
+            </w:r>
           </w:p>
           <w:p>
             <w:pPr>
@@ -18164,16 +17565,8 @@
               <w:rPr>
                 <w:rFonts w:ascii="Arial" w:hAnsi="Arial" w:cs="Arial"/>
               </w:rPr>
-              <w:t xml:space="preserve"> </w:t>
-            </w:r>
-            <w:proofErr w:type="spellStart"/>
-            <w:r>
-              <w:rPr>
-                <w:rFonts w:ascii="Arial" w:hAnsi="Arial" w:cs="Arial"/>
-              </w:rPr>
-              <w:t>M.Ou</w:t>
-            </w:r>
-            <w:proofErr w:type="spellEnd"/>
+              <w:t xml:space="preserve"> M.Ou</w:t>
+            </w:r>
             <w:r>
               <w:rPr>
                 <w:rFonts w:ascii="Arial" w:hAnsi="Arial" w:cs="Arial"/>
@@ -18647,16 +18040,8 @@
               <w:rPr>
                 <w:rFonts w:ascii="Arial" w:hAnsi="Arial" w:cs="Arial"/>
               </w:rPr>
-              <w:t xml:space="preserve"> M. </w:t>
-            </w:r>
-            <w:proofErr w:type="spellStart"/>
-            <w:r>
-              <w:rPr>
-                <w:rFonts w:ascii="Arial" w:hAnsi="Arial" w:cs="Arial"/>
-              </w:rPr>
-              <w:t>Oe</w:t>
-            </w:r>
-            <w:proofErr w:type="spellEnd"/>
+              <w:t xml:space="preserve"> M. Oe</w:t>
+            </w:r>
           </w:p>
           <w:p>
             <w:pPr>
@@ -18694,16 +18079,8 @@
               <w:rPr>
                 <w:rFonts w:ascii="Arial" w:hAnsi="Arial" w:cs="Arial"/>
               </w:rPr>
-              <w:t xml:space="preserve"> </w:t>
-            </w:r>
-            <w:proofErr w:type="spellStart"/>
-            <w:r>
-              <w:rPr>
-                <w:rFonts w:ascii="Arial" w:hAnsi="Arial" w:cs="Arial"/>
-              </w:rPr>
-              <w:t>M.Ou</w:t>
-            </w:r>
-            <w:proofErr w:type="spellEnd"/>
+              <w:t xml:space="preserve"> M.Ou</w:t>
+            </w:r>
             <w:r>
               <w:rPr>
                 <w:rFonts w:ascii="Arial" w:hAnsi="Arial" w:cs="Arial"/>
@@ -19177,16 +18554,8 @@
               <w:rPr>
                 <w:rFonts w:ascii="Arial" w:hAnsi="Arial" w:cs="Arial"/>
               </w:rPr>
-              <w:t xml:space="preserve"> M. </w:t>
-            </w:r>
-            <w:proofErr w:type="spellStart"/>
-            <w:r>
-              <w:rPr>
-                <w:rFonts w:ascii="Arial" w:hAnsi="Arial" w:cs="Arial"/>
-              </w:rPr>
-              <w:t>Oe</w:t>
-            </w:r>
-            <w:proofErr w:type="spellEnd"/>
+              <w:t xml:space="preserve"> M. Oe</w:t>
+            </w:r>
           </w:p>
           <w:p>
             <w:pPr>
@@ -19223,16 +18592,8 @@
               <w:rPr>
                 <w:rFonts w:ascii="Arial" w:hAnsi="Arial" w:cs="Arial"/>
               </w:rPr>
-              <w:t xml:space="preserve"> </w:t>
-            </w:r>
-            <w:proofErr w:type="spellStart"/>
-            <w:r>
-              <w:rPr>
-                <w:rFonts w:ascii="Arial" w:hAnsi="Arial" w:cs="Arial"/>
-              </w:rPr>
-              <w:t>M.Ou</w:t>
-            </w:r>
-            <w:proofErr w:type="spellEnd"/>
+              <w:t xml:space="preserve"> M.Ou</w:t>
+            </w:r>
             <w:r>
               <w:rPr>
                 <w:rFonts w:ascii="Arial" w:hAnsi="Arial" w:cs="Arial"/>
@@ -19706,16 +19067,8 @@
               <w:rPr>
                 <w:rFonts w:ascii="Arial" w:hAnsi="Arial" w:cs="Arial"/>
               </w:rPr>
-              <w:t xml:space="preserve"> M. </w:t>
-            </w:r>
-            <w:proofErr w:type="spellStart"/>
-            <w:r>
-              <w:rPr>
-                <w:rFonts w:ascii="Arial" w:hAnsi="Arial" w:cs="Arial"/>
-              </w:rPr>
-              <w:t>Oe</w:t>
-            </w:r>
-            <w:proofErr w:type="spellEnd"/>
+              <w:t xml:space="preserve"> M. Oe</w:t>
+            </w:r>
           </w:p>
           <w:p>
             <w:pPr>
@@ -19753,16 +19106,8 @@
               <w:rPr>
                 <w:rFonts w:ascii="Arial" w:hAnsi="Arial" w:cs="Arial"/>
               </w:rPr>
-              <w:t xml:space="preserve"> </w:t>
-            </w:r>
-            <w:proofErr w:type="spellStart"/>
-            <w:r>
-              <w:rPr>
-                <w:rFonts w:ascii="Arial" w:hAnsi="Arial" w:cs="Arial"/>
-              </w:rPr>
-              <w:t>M.Ou</w:t>
-            </w:r>
-            <w:proofErr w:type="spellEnd"/>
+              <w:t xml:space="preserve"> M.Ou</w:t>
+            </w:r>
             <w:r>
               <w:rPr>
                 <w:rFonts w:ascii="Arial" w:hAnsi="Arial" w:cs="Arial"/>
@@ -20236,16 +19581,8 @@
               <w:rPr>
                 <w:rFonts w:ascii="Arial" w:hAnsi="Arial" w:cs="Arial"/>
               </w:rPr>
-              <w:t xml:space="preserve"> M. </w:t>
-            </w:r>
-            <w:proofErr w:type="spellStart"/>
-            <w:r>
-              <w:rPr>
-                <w:rFonts w:ascii="Arial" w:hAnsi="Arial" w:cs="Arial"/>
-              </w:rPr>
-              <w:t>Oe</w:t>
-            </w:r>
-            <w:proofErr w:type="spellEnd"/>
+              <w:t xml:space="preserve"> M. Oe</w:t>
+            </w:r>
           </w:p>
           <w:p>
             <w:pPr>
@@ -20282,16 +19619,8 @@
               <w:rPr>
                 <w:rFonts w:ascii="Arial" w:hAnsi="Arial" w:cs="Arial"/>
               </w:rPr>
-              <w:t xml:space="preserve"> </w:t>
-            </w:r>
-            <w:proofErr w:type="spellStart"/>
-            <w:r>
-              <w:rPr>
-                <w:rFonts w:ascii="Arial" w:hAnsi="Arial" w:cs="Arial"/>
-              </w:rPr>
-              <w:t>M.Ou</w:t>
-            </w:r>
-            <w:proofErr w:type="spellEnd"/>
+              <w:t xml:space="preserve"> M.Ou</w:t>
+            </w:r>
             <w:r>
               <w:rPr>
                 <w:rFonts w:ascii="Arial" w:hAnsi="Arial" w:cs="Arial"/>
@@ -20765,16 +20094,8 @@
               <w:rPr>
                 <w:rFonts w:ascii="Arial" w:hAnsi="Arial" w:cs="Arial"/>
               </w:rPr>
-              <w:t xml:space="preserve"> M. </w:t>
-            </w:r>
-            <w:proofErr w:type="spellStart"/>
-            <w:r>
-              <w:rPr>
-                <w:rFonts w:ascii="Arial" w:hAnsi="Arial" w:cs="Arial"/>
-              </w:rPr>
-              <w:t>Oe</w:t>
-            </w:r>
-            <w:proofErr w:type="spellEnd"/>
+              <w:t xml:space="preserve"> M. Oe</w:t>
+            </w:r>
           </w:p>
           <w:p>
             <w:pPr>
@@ -20812,16 +20133,8 @@
               <w:rPr>
                 <w:rFonts w:ascii="Arial" w:hAnsi="Arial" w:cs="Arial"/>
               </w:rPr>
-              <w:t xml:space="preserve"> </w:t>
-            </w:r>
-            <w:proofErr w:type="spellStart"/>
-            <w:r>
-              <w:rPr>
-                <w:rFonts w:ascii="Arial" w:hAnsi="Arial" w:cs="Arial"/>
-              </w:rPr>
-              <w:t>M.Ou</w:t>
-            </w:r>
-            <w:proofErr w:type="spellEnd"/>
+              <w:t xml:space="preserve"> M.Ou</w:t>
+            </w:r>
             <w:r>
               <w:rPr>
                 <w:rFonts w:ascii="Arial" w:hAnsi="Arial" w:cs="Arial"/>
@@ -21325,16 +20638,8 @@
               <w:rPr>
                 <w:rFonts w:ascii="Arial" w:hAnsi="Arial" w:cs="Arial"/>
               </w:rPr>
-              <w:t xml:space="preserve"> </w:t>
-            </w:r>
-            <w:proofErr w:type="spellStart"/>
-            <w:r>
-              <w:rPr>
-                <w:rFonts w:ascii="Arial" w:hAnsi="Arial" w:cs="Arial"/>
-              </w:rPr>
-              <w:t>M.Oe</w:t>
-            </w:r>
-            <w:proofErr w:type="spellEnd"/>
+              <w:t xml:space="preserve"> M.Oe</w:t>
+            </w:r>
             <w:r>
               <w:rPr>
                 <w:rFonts w:ascii="Arial" w:hAnsi="Arial" w:cs="Arial"/>
@@ -21367,23 +20672,7 @@
               <w:rPr>
                 <w:rFonts w:ascii="Arial" w:hAnsi="Arial" w:cs="Arial"/>
               </w:rPr>
-              <w:t xml:space="preserve"> </w:t>
-            </w:r>
-            <w:proofErr w:type="spellStart"/>
-            <w:proofErr w:type="gramStart"/>
-            <w:r>
-              <w:rPr>
-                <w:rFonts w:ascii="Arial" w:hAnsi="Arial" w:cs="Arial"/>
-              </w:rPr>
-              <w:t>M.Ou</w:t>
-            </w:r>
-            <w:proofErr w:type="spellEnd"/>
-            <w:proofErr w:type="gramEnd"/>
-            <w:r>
-              <w:rPr>
-                <w:rFonts w:ascii="Arial" w:hAnsi="Arial" w:cs="Arial"/>
-              </w:rPr>
-              <w:t xml:space="preserve"> </w:t>
+              <w:t xml:space="preserve"> M.Ou </w:t>
             </w:r>
           </w:p>
           <w:p>
@@ -21830,16 +21119,8 @@
               <w:rPr>
                 <w:rFonts w:ascii="Arial" w:hAnsi="Arial" w:cs="Arial"/>
               </w:rPr>
-              <w:t xml:space="preserve"> </w:t>
-            </w:r>
-            <w:proofErr w:type="spellStart"/>
-            <w:r>
-              <w:rPr>
-                <w:rFonts w:ascii="Arial" w:hAnsi="Arial" w:cs="Arial"/>
-              </w:rPr>
-              <w:t>M.Oe</w:t>
-            </w:r>
-            <w:proofErr w:type="spellEnd"/>
+              <w:t xml:space="preserve"> M.Oe</w:t>
+            </w:r>
             <w:r>
               <w:rPr>
                 <w:rFonts w:ascii="Arial" w:hAnsi="Arial" w:cs="Arial"/>
@@ -21872,23 +21153,7 @@
               <w:rPr>
                 <w:rFonts w:ascii="Arial" w:hAnsi="Arial" w:cs="Arial"/>
               </w:rPr>
-              <w:t xml:space="preserve"> </w:t>
-            </w:r>
-            <w:proofErr w:type="spellStart"/>
-            <w:proofErr w:type="gramStart"/>
-            <w:r>
-              <w:rPr>
-                <w:rFonts w:ascii="Arial" w:hAnsi="Arial" w:cs="Arial"/>
-              </w:rPr>
-              <w:t>M.Ou</w:t>
-            </w:r>
-            <w:proofErr w:type="spellEnd"/>
-            <w:proofErr w:type="gramEnd"/>
-            <w:r>
-              <w:rPr>
-                <w:rFonts w:ascii="Arial" w:hAnsi="Arial" w:cs="Arial"/>
-              </w:rPr>
-              <w:t xml:space="preserve"> </w:t>
+              <w:t xml:space="preserve"> M.Ou </w:t>
             </w:r>
           </w:p>
           <w:p>
@@ -22336,16 +21601,8 @@
               <w:rPr>
                 <w:rFonts w:ascii="Arial" w:hAnsi="Arial" w:cs="Arial"/>
               </w:rPr>
-              <w:t xml:space="preserve"> </w:t>
-            </w:r>
-            <w:proofErr w:type="spellStart"/>
-            <w:r>
-              <w:rPr>
-                <w:rFonts w:ascii="Arial" w:hAnsi="Arial" w:cs="Arial"/>
-              </w:rPr>
-              <w:t>M.Oe</w:t>
-            </w:r>
-            <w:proofErr w:type="spellEnd"/>
+              <w:t xml:space="preserve"> M.Oe</w:t>
+            </w:r>
             <w:r>
               <w:rPr>
                 <w:rFonts w:ascii="Arial" w:hAnsi="Arial" w:cs="Arial"/>
@@ -22378,23 +21635,7 @@
               <w:rPr>
                 <w:rFonts w:ascii="Arial" w:hAnsi="Arial" w:cs="Arial"/>
               </w:rPr>
-              <w:t xml:space="preserve"> </w:t>
-            </w:r>
-            <w:proofErr w:type="spellStart"/>
-            <w:proofErr w:type="gramStart"/>
-            <w:r>
-              <w:rPr>
-                <w:rFonts w:ascii="Arial" w:hAnsi="Arial" w:cs="Arial"/>
-              </w:rPr>
-              <w:t>M.Ou</w:t>
-            </w:r>
-            <w:proofErr w:type="spellEnd"/>
-            <w:proofErr w:type="gramEnd"/>
-            <w:r>
-              <w:rPr>
-                <w:rFonts w:ascii="Arial" w:hAnsi="Arial" w:cs="Arial"/>
-              </w:rPr>
-              <w:t xml:space="preserve"> </w:t>
+              <w:t xml:space="preserve"> M.Ou </w:t>
             </w:r>
           </w:p>
           <w:p>
@@ -22841,16 +22082,8 @@
               <w:rPr>
                 <w:rFonts w:ascii="Arial" w:hAnsi="Arial" w:cs="Arial"/>
               </w:rPr>
-              <w:t xml:space="preserve"> </w:t>
-            </w:r>
-            <w:proofErr w:type="spellStart"/>
-            <w:r>
-              <w:rPr>
-                <w:rFonts w:ascii="Arial" w:hAnsi="Arial" w:cs="Arial"/>
-              </w:rPr>
-              <w:t>M.Oe</w:t>
-            </w:r>
-            <w:proofErr w:type="spellEnd"/>
+              <w:t xml:space="preserve"> M.Oe</w:t>
+            </w:r>
             <w:r>
               <w:rPr>
                 <w:rFonts w:ascii="Arial" w:hAnsi="Arial" w:cs="Arial"/>
@@ -22883,23 +22116,7 @@
               <w:rPr>
                 <w:rFonts w:ascii="Arial" w:hAnsi="Arial" w:cs="Arial"/>
               </w:rPr>
-              <w:t xml:space="preserve"> </w:t>
-            </w:r>
-            <w:proofErr w:type="spellStart"/>
-            <w:proofErr w:type="gramStart"/>
-            <w:r>
-              <w:rPr>
-                <w:rFonts w:ascii="Arial" w:hAnsi="Arial" w:cs="Arial"/>
-              </w:rPr>
-              <w:t>M.Ou</w:t>
-            </w:r>
-            <w:proofErr w:type="spellEnd"/>
-            <w:proofErr w:type="gramEnd"/>
-            <w:r>
-              <w:rPr>
-                <w:rFonts w:ascii="Arial" w:hAnsi="Arial" w:cs="Arial"/>
-              </w:rPr>
-              <w:t xml:space="preserve"> </w:t>
+              <w:t xml:space="preserve"> M.Ou </w:t>
             </w:r>
           </w:p>
           <w:p>
@@ -23347,16 +22564,8 @@
               <w:rPr>
                 <w:rFonts w:ascii="Arial" w:hAnsi="Arial" w:cs="Arial"/>
               </w:rPr>
-              <w:t xml:space="preserve"> </w:t>
-            </w:r>
-            <w:proofErr w:type="spellStart"/>
-            <w:r>
-              <w:rPr>
-                <w:rFonts w:ascii="Arial" w:hAnsi="Arial" w:cs="Arial"/>
-              </w:rPr>
-              <w:t>M.Oe</w:t>
-            </w:r>
-            <w:proofErr w:type="spellEnd"/>
+              <w:t xml:space="preserve"> M.Oe</w:t>
+            </w:r>
             <w:r>
               <w:rPr>
                 <w:rFonts w:ascii="Arial" w:hAnsi="Arial" w:cs="Arial"/>
@@ -23389,23 +22598,7 @@
               <w:rPr>
                 <w:rFonts w:ascii="Arial" w:hAnsi="Arial" w:cs="Arial"/>
               </w:rPr>
-              <w:t xml:space="preserve"> </w:t>
-            </w:r>
-            <w:proofErr w:type="spellStart"/>
-            <w:proofErr w:type="gramStart"/>
-            <w:r>
-              <w:rPr>
-                <w:rFonts w:ascii="Arial" w:hAnsi="Arial" w:cs="Arial"/>
-              </w:rPr>
-              <w:t>M.Ou</w:t>
-            </w:r>
-            <w:proofErr w:type="spellEnd"/>
-            <w:proofErr w:type="gramEnd"/>
-            <w:r>
-              <w:rPr>
-                <w:rFonts w:ascii="Arial" w:hAnsi="Arial" w:cs="Arial"/>
-              </w:rPr>
-              <w:t xml:space="preserve"> </w:t>
+              <w:t xml:space="preserve"> M.Ou </w:t>
             </w:r>
           </w:p>
           <w:p>
@@ -23852,16 +23045,8 @@
               <w:rPr>
                 <w:rFonts w:ascii="Arial" w:hAnsi="Arial" w:cs="Arial"/>
               </w:rPr>
-              <w:t xml:space="preserve"> </w:t>
-            </w:r>
-            <w:proofErr w:type="spellStart"/>
-            <w:r>
-              <w:rPr>
-                <w:rFonts w:ascii="Arial" w:hAnsi="Arial" w:cs="Arial"/>
-              </w:rPr>
-              <w:t>M.Oe</w:t>
-            </w:r>
-            <w:proofErr w:type="spellEnd"/>
+              <w:t xml:space="preserve"> M.Oe</w:t>
+            </w:r>
             <w:r>
               <w:rPr>
                 <w:rFonts w:ascii="Arial" w:hAnsi="Arial" w:cs="Arial"/>
@@ -23894,23 +23079,7 @@
               <w:rPr>
                 <w:rFonts w:ascii="Arial" w:hAnsi="Arial" w:cs="Arial"/>
               </w:rPr>
-              <w:t xml:space="preserve"> </w:t>
-            </w:r>
-            <w:proofErr w:type="spellStart"/>
-            <w:proofErr w:type="gramStart"/>
-            <w:r>
-              <w:rPr>
-                <w:rFonts w:ascii="Arial" w:hAnsi="Arial" w:cs="Arial"/>
-              </w:rPr>
-              <w:t>M.Ou</w:t>
-            </w:r>
-            <w:proofErr w:type="spellEnd"/>
-            <w:proofErr w:type="gramEnd"/>
-            <w:r>
-              <w:rPr>
-                <w:rFonts w:ascii="Arial" w:hAnsi="Arial" w:cs="Arial"/>
-              </w:rPr>
-              <w:t xml:space="preserve"> </w:t>
+              <w:t xml:space="preserve"> M.Ou </w:t>
             </w:r>
           </w:p>
           <w:p>
@@ -24358,16 +23527,8 @@
               <w:rPr>
                 <w:rFonts w:ascii="Arial" w:hAnsi="Arial" w:cs="Arial"/>
               </w:rPr>
-              <w:t xml:space="preserve"> </w:t>
-            </w:r>
-            <w:proofErr w:type="spellStart"/>
-            <w:r>
-              <w:rPr>
-                <w:rFonts w:ascii="Arial" w:hAnsi="Arial" w:cs="Arial"/>
-              </w:rPr>
-              <w:t>M.Oe</w:t>
-            </w:r>
-            <w:proofErr w:type="spellEnd"/>
+              <w:t xml:space="preserve"> M.Oe</w:t>
+            </w:r>
             <w:r>
               <w:rPr>
                 <w:rFonts w:ascii="Arial" w:hAnsi="Arial" w:cs="Arial"/>
@@ -24400,23 +23561,7 @@
               <w:rPr>
                 <w:rFonts w:ascii="Arial" w:hAnsi="Arial" w:cs="Arial"/>
               </w:rPr>
-              <w:t xml:space="preserve"> </w:t>
-            </w:r>
-            <w:proofErr w:type="spellStart"/>
-            <w:proofErr w:type="gramStart"/>
-            <w:r>
-              <w:rPr>
-                <w:rFonts w:ascii="Arial" w:hAnsi="Arial" w:cs="Arial"/>
-              </w:rPr>
-              <w:t>M.Ou</w:t>
-            </w:r>
-            <w:proofErr w:type="spellEnd"/>
-            <w:proofErr w:type="gramEnd"/>
-            <w:r>
-              <w:rPr>
-                <w:rFonts w:ascii="Arial" w:hAnsi="Arial" w:cs="Arial"/>
-              </w:rPr>
-              <w:t xml:space="preserve"> </w:t>
+              <w:t xml:space="preserve"> M.Ou </w:t>
             </w:r>
           </w:p>
           <w:p>
@@ -24863,16 +24008,8 @@
               <w:rPr>
                 <w:rFonts w:ascii="Arial" w:hAnsi="Arial" w:cs="Arial"/>
               </w:rPr>
-              <w:t xml:space="preserve"> </w:t>
-            </w:r>
-            <w:proofErr w:type="spellStart"/>
-            <w:r>
-              <w:rPr>
-                <w:rFonts w:ascii="Arial" w:hAnsi="Arial" w:cs="Arial"/>
-              </w:rPr>
-              <w:t>M.Oe</w:t>
-            </w:r>
-            <w:proofErr w:type="spellEnd"/>
+              <w:t xml:space="preserve"> M.Oe</w:t>
+            </w:r>
             <w:r>
               <w:rPr>
                 <w:rFonts w:ascii="Arial" w:hAnsi="Arial" w:cs="Arial"/>
@@ -24905,23 +24042,7 @@
               <w:rPr>
                 <w:rFonts w:ascii="Arial" w:hAnsi="Arial" w:cs="Arial"/>
               </w:rPr>
-              <w:t xml:space="preserve"> </w:t>
-            </w:r>
-            <w:proofErr w:type="spellStart"/>
-            <w:proofErr w:type="gramStart"/>
-            <w:r>
-              <w:rPr>
-                <w:rFonts w:ascii="Arial" w:hAnsi="Arial" w:cs="Arial"/>
-              </w:rPr>
-              <w:t>M.Ou</w:t>
-            </w:r>
-            <w:proofErr w:type="spellEnd"/>
-            <w:proofErr w:type="gramEnd"/>
-            <w:r>
-              <w:rPr>
-                <w:rFonts w:ascii="Arial" w:hAnsi="Arial" w:cs="Arial"/>
-              </w:rPr>
-              <w:t xml:space="preserve"> </w:t>
+              <w:t xml:space="preserve"> M.Ou </w:t>
             </w:r>
           </w:p>
           <w:p>
@@ -25208,8 +24329,6 @@
         </w:rPr>
         <w:t xml:space="preserve"> : Architecte, </w:t>
       </w:r>
-      <w:proofErr w:type="spellStart"/>
-      <w:proofErr w:type="gramStart"/>
       <w:r>
         <w:rPr>
           <w:rFonts w:ascii="Arial" w:hAnsi="Arial" w:cs="Arial"/>
@@ -25217,29 +24336,12 @@
         </w:rPr>
         <w:t>M.Oe</w:t>
       </w:r>
-      <w:proofErr w:type="spellEnd"/>
-      <w:proofErr w:type="gramEnd"/>
-      <w:r>
-        <w:rPr>
-          <w:rFonts w:ascii="Arial" w:hAnsi="Arial" w:cs="Arial"/>
-        </w:rPr>
-        <w:t> : Maître d'</w:t>
-      </w:r>
-      <w:proofErr w:type="spellStart"/>
-      <w:r>
-        <w:rPr>
-          <w:rFonts w:ascii="Arial" w:hAnsi="Arial" w:cs="Arial"/>
-        </w:rPr>
-        <w:t>Oeuvre</w:t>
-      </w:r>
-      <w:proofErr w:type="spellEnd"/>
-      <w:r>
-        <w:rPr>
-          <w:rFonts w:ascii="Arial" w:hAnsi="Arial" w:cs="Arial"/>
-        </w:rPr>
-        <w:t xml:space="preserve">, </w:t>
-      </w:r>
-      <w:proofErr w:type="spellStart"/>
+      <w:r>
+        <w:rPr>
+          <w:rFonts w:ascii="Arial" w:hAnsi="Arial" w:cs="Arial"/>
+        </w:rPr>
+        <w:t xml:space="preserve"> : Maître d'Oeuvre, </w:t>
+      </w:r>
       <w:r>
         <w:rPr>
           <w:rFonts w:ascii="Arial" w:hAnsi="Arial" w:cs="Arial"/>
@@ -25247,7 +24349,6 @@
         </w:rPr>
         <w:t>M.Ou</w:t>
       </w:r>
-      <w:proofErr w:type="spellEnd"/>
       <w:r>
         <w:rPr>
           <w:rFonts w:ascii="Arial" w:hAnsi="Arial" w:cs="Arial"/>
@@ -25306,43 +24407,45 @@
         </w:rPr>
         <w:tab/>
       </w:r>
-      <w:sdt>
-        <w:sdtPr>
-          <w:rPr>
-            <w:rFonts w:ascii="Arial" w:hAnsi="Arial" w:cs="Arial"/>
-            <w:sz w:val="18"/>
-            <w:szCs w:val="18"/>
-          </w:rPr>
-          <w:id w:val="-1411301946"/>
-          <w14:checkbox>
-            <w14:checked w14:val="0"/>
-            <w14:checkedState w14:val="2612" w14:font="MS Gothic"/>
-            <w14:uncheckedState w14:val="2610" w14:font="MS Gothic"/>
-          </w14:checkbox>
-        </w:sdtPr>
-        <w:sdtContent>
-          <w:r>
-            <w:rPr>
-              <w:rFonts w:ascii="MS Gothic" w:eastAsia="MS Gothic" w:hAnsi="MS Gothic" w:cs="MS Gothic" w:hint="eastAsia"/>
-              <w:sz w:val="18"/>
-              <w:szCs w:val="18"/>
-            </w:rPr>
-            <w:t>☐</w:t>
-          </w:r>
-        </w:sdtContent>
-      </w:sdt>
-      <w:r>
-        <w:rPr>
-          <w:rFonts w:ascii="Arial" w:hAnsi="Arial" w:cs="Arial"/>
+      <w:r>
+        <w:rPr>
+          <w:rFonts w:ascii="MS Gothic" w:eastAsia="MS Gothic" w:hAnsi="MS Gothic" w:cs="Arial" w:hint="eastAsia"/>
           <w:sz w:val="18"/>
           <w:szCs w:val="18"/>
         </w:rPr>
+        <w:t>$</w:t>
+      </w:r>
+      <w:r>
+        <w:rPr>
+          <w:rFonts w:ascii="MS Gothic" w:eastAsia="MS Gothic" w:hAnsi="MS Gothic" w:cs="Arial" w:hint="eastAsia"/>
+          <w:b/>
+        </w:rPr>
+        <w:t>{</w:t>
+      </w:r>
+      <w:r>
+        <w:rPr>
+          <w:rFonts w:ascii="MS Gothic" w:eastAsia="MS Gothic" w:hAnsi="MS Gothic" w:cs="Arial"/>
+          <w:b/>
+        </w:rPr>
+        <w:t>ISSIMPLEFLUX</w:t>
+      </w:r>
+      <w:r>
+        <w:rPr>
+          <w:rFonts w:ascii="MS Gothic" w:eastAsia="MS Gothic" w:hAnsi="MS Gothic" w:cs="Arial" w:hint="eastAsia"/>
+          <w:b/>
+        </w:rPr>
+        <w:t>}</w:t>
+      </w:r>
+      <w:r>
+        <w:rPr>
+          <w:rFonts w:ascii="MS Gothic" w:eastAsia="MS Gothic" w:hAnsi="MS Gothic" w:cs="Arial"/>
+          <w:b/>
+        </w:rPr>
         <w:t xml:space="preserve"> </w:t>
       </w:r>
       <w:r>
         <w:rPr>
           <w:rFonts w:ascii="Arial" w:hAnsi="Arial" w:cs="Arial"/>
-          <w:color w:val="FF0000"/>
           <w:sz w:val="18"/>
           <w:szCs w:val="18"/>
         </w:rPr>
@@ -25356,49 +24459,53 @@
         </w:rPr>
         <w:tab/>
       </w:r>
-      <w:sdt>
-        <w:sdtPr>
-          <w:rPr>
-            <w:rFonts w:ascii="Arial" w:hAnsi="Arial" w:cs="Arial"/>
-            <w:sz w:val="18"/>
-            <w:szCs w:val="18"/>
-          </w:rPr>
-          <w:id w:val="-656915211"/>
-          <w14:checkbox>
-            <w14:checked w14:val="0"/>
-            <w14:checkedState w14:val="2612" w14:font="MS Gothic"/>
-            <w14:uncheckedState w14:val="2610" w14:font="MS Gothic"/>
-          </w14:checkbox>
-        </w:sdtPr>
-        <w:sdtContent>
-          <w:r>
-            <w:rPr>
-              <w:rFonts w:ascii="MS Gothic" w:eastAsia="MS Gothic" w:hAnsi="MS Gothic" w:cs="MS Gothic" w:hint="eastAsia"/>
-              <w:sz w:val="18"/>
-              <w:szCs w:val="18"/>
-            </w:rPr>
-            <w:t>☐</w:t>
-          </w:r>
-        </w:sdtContent>
-      </w:sdt>
-      <w:r>
-        <w:rPr>
-          <w:rFonts w:ascii="Arial" w:hAnsi="Arial" w:cs="Arial"/>
+      <w:r>
+        <w:rPr>
+          <w:rFonts w:ascii="MS Gothic" w:eastAsia="MS Gothic" w:hAnsi="MS Gothic" w:cs="Arial" w:hint="eastAsia"/>
           <w:sz w:val="18"/>
           <w:szCs w:val="18"/>
         </w:rPr>
+        <w:t>$</w:t>
+      </w:r>
+      <w:r>
+        <w:rPr>
+          <w:rFonts w:ascii="MS Gothic" w:eastAsia="MS Gothic" w:hAnsi="MS Gothic" w:cs="Arial" w:hint="eastAsia"/>
+          <w:b/>
+        </w:rPr>
+        <w:t>{</w:t>
+      </w:r>
+      <w:r>
+        <w:rPr>
+          <w:rFonts w:ascii="MS Gothic" w:eastAsia="MS Gothic" w:hAnsi="MS Gothic" w:cs="Arial"/>
+          <w:b/>
+        </w:rPr>
+        <w:t>ISDOUBLEFLUX</w:t>
+      </w:r>
+      <w:r>
+        <w:rPr>
+          <w:rFonts w:ascii="MS Gothic" w:eastAsia="MS Gothic" w:hAnsi="MS Gothic" w:cs="Arial" w:hint="eastAsia"/>
+          <w:b/>
+        </w:rPr>
+        <w:t>}</w:t>
+      </w:r>
+      <w:r>
+        <w:rPr>
+          <w:rFonts w:ascii="MS Gothic" w:eastAsia="MS Gothic" w:hAnsi="MS Gothic" w:cs="Arial"/>
+          <w:b/>
+        </w:rPr>
         <w:t xml:space="preserve"> </w:t>
       </w:r>
-      <w:r>
-        <w:rPr>
-          <w:rFonts w:ascii="Arial" w:hAnsi="Arial" w:cs="Arial"/>
-          <w:color w:val="FF0000"/>
+      <w:bookmarkStart w:id="32" w:name="_GoBack"/>
+      <w:r>
+        <w:rPr>
+          <w:rFonts w:ascii="Arial" w:hAnsi="Arial" w:cs="Arial"/>
           <w:sz w:val="18"/>
           <w:szCs w:val="18"/>
         </w:rPr>
         <w:t>Double flux</w:t>
       </w:r>
     </w:p>
+    <w:bookmarkEnd w:id="32"/>
     <w:p>
       <w:pPr>
         <w:pStyle w:val="Retraitcorpsdetexte"/>
@@ -25425,8 +24532,8 @@
           <w:rFonts w:ascii="Arial" w:hAnsi="Arial" w:cs="Arial"/>
         </w:rPr>
       </w:pPr>
-      <w:bookmarkStart w:id="32" w:name="_Toc369182885"/>
-      <w:bookmarkStart w:id="33" w:name="_Toc503273828"/>
+      <w:bookmarkStart w:id="33" w:name="_Toc369182885"/>
+      <w:bookmarkStart w:id="34" w:name="_Toc503273828"/>
       <w:r>
         <w:rPr>
           <w:rFonts w:ascii="Arial" w:hAnsi="Arial" w:cs="Arial"/>
@@ -25434,8 +24541,8 @@
         <w:lastRenderedPageBreak/>
         <w:t>Tableau 3 : Mesures après travaux</w:t>
       </w:r>
-      <w:bookmarkEnd w:id="32"/>
       <w:bookmarkEnd w:id="33"/>
+      <w:bookmarkEnd w:id="34"/>
     </w:p>
     <w:p>
       <w:pPr>
@@ -25709,21 +24816,7 @@
               <w:rPr>
                 <w:rFonts w:ascii="Arial" w:hAnsi="Arial" w:cs="Arial"/>
               </w:rPr>
-              <w:t>(</w:t>
-            </w:r>
-            <w:proofErr w:type="gramStart"/>
-            <w:r>
-              <w:rPr>
-                <w:rFonts w:ascii="Arial" w:hAnsi="Arial" w:cs="Arial"/>
-              </w:rPr>
-              <w:t>hors</w:t>
-            </w:r>
-            <w:proofErr w:type="gramEnd"/>
-            <w:r>
-              <w:rPr>
-                <w:rFonts w:ascii="Arial" w:hAnsi="Arial" w:cs="Arial"/>
-              </w:rPr>
-              <w:t xml:space="preserve"> ventilation mécanique)</w:t>
+              <w:t>(hors ventilation mécanique)</w:t>
             </w:r>
           </w:p>
         </w:tc>
@@ -30132,25 +29225,7 @@
                 <w:sz w:val="16"/>
                 <w:szCs w:val="16"/>
               </w:rPr>
-              <w:t xml:space="preserve"> </w:t>
-            </w:r>
-            <w:proofErr w:type="gramStart"/>
-            <w:r>
-              <w:rPr>
-                <w:color w:val="FF0000"/>
-                <w:sz w:val="16"/>
-                <w:szCs w:val="16"/>
-              </w:rPr>
-              <w:t>oui</w:t>
-            </w:r>
-            <w:proofErr w:type="gramEnd"/>
-            <w:r>
-              <w:rPr>
-                <w:color w:val="FF0000"/>
-                <w:sz w:val="16"/>
-                <w:szCs w:val="16"/>
-              </w:rPr>
-              <w:t xml:space="preserve">         </w:t>
+              <w:t xml:space="preserve"> oui         </w:t>
             </w:r>
             <w:sdt>
               <w:sdtPr>
@@ -30251,25 +29326,7 @@
                 <w:sz w:val="16"/>
                 <w:szCs w:val="16"/>
               </w:rPr>
-              <w:t xml:space="preserve"> </w:t>
-            </w:r>
-            <w:proofErr w:type="gramStart"/>
-            <w:r>
-              <w:rPr>
-                <w:color w:val="FF0000"/>
-                <w:sz w:val="16"/>
-                <w:szCs w:val="16"/>
-              </w:rPr>
-              <w:t>oui</w:t>
-            </w:r>
-            <w:proofErr w:type="gramEnd"/>
-            <w:r>
-              <w:rPr>
-                <w:color w:val="FF0000"/>
-                <w:sz w:val="16"/>
-                <w:szCs w:val="16"/>
-              </w:rPr>
-              <w:t xml:space="preserve">         </w:t>
+              <w:t xml:space="preserve"> oui         </w:t>
             </w:r>
             <w:sdt>
               <w:sdtPr>
@@ -32574,8 +31631,6 @@
         </w:rPr>
         <w:t xml:space="preserve"> : Architecte, </w:t>
       </w:r>
-      <w:proofErr w:type="spellStart"/>
-      <w:proofErr w:type="gramStart"/>
       <w:r>
         <w:rPr>
           <w:rFonts w:ascii="Arial" w:hAnsi="Arial" w:cs="Arial"/>
@@ -32586,8 +31641,6 @@
         </w:rPr>
         <w:t>M.Oe</w:t>
       </w:r>
-      <w:proofErr w:type="spellEnd"/>
-      <w:proofErr w:type="gramEnd"/>
       <w:r>
         <w:rPr>
           <w:rFonts w:ascii="Arial" w:hAnsi="Arial" w:cs="Arial"/>
@@ -32595,29 +31648,8 @@
           <w:sz w:val="12"/>
           <w:szCs w:val="14"/>
         </w:rPr>
-        <w:t xml:space="preserve"> : Maître d'</w:t>
-      </w:r>
-      <w:proofErr w:type="spellStart"/>
-      <w:r>
-        <w:rPr>
-          <w:rFonts w:ascii="Arial" w:hAnsi="Arial" w:cs="Arial"/>
-          <w:i/>
-          <w:sz w:val="12"/>
-          <w:szCs w:val="14"/>
-        </w:rPr>
-        <w:t>Oeuvre</w:t>
-      </w:r>
-      <w:proofErr w:type="spellEnd"/>
-      <w:r>
-        <w:rPr>
-          <w:rFonts w:ascii="Arial" w:hAnsi="Arial" w:cs="Arial"/>
-          <w:i/>
-          <w:sz w:val="12"/>
-          <w:szCs w:val="14"/>
-        </w:rPr>
-        <w:t xml:space="preserve">, </w:t>
-      </w:r>
-      <w:proofErr w:type="spellStart"/>
+        <w:t xml:space="preserve"> : Maître d'Oeuvre, </w:t>
+      </w:r>
       <w:r>
         <w:rPr>
           <w:rFonts w:ascii="Arial" w:hAnsi="Arial" w:cs="Arial"/>
@@ -32628,7 +31660,6 @@
         </w:rPr>
         <w:t>M.Ou</w:t>
       </w:r>
-      <w:proofErr w:type="spellEnd"/>
       <w:r>
         <w:rPr>
           <w:rFonts w:ascii="Arial" w:hAnsi="Arial" w:cs="Arial"/>
@@ -32698,8 +31729,8 @@
           <w:rFonts w:ascii="Arial" w:hAnsi="Arial" w:cs="Arial"/>
         </w:rPr>
       </w:pPr>
-      <w:bookmarkStart w:id="34" w:name="_Toc369182886"/>
-      <w:bookmarkStart w:id="35" w:name="_Toc503273829"/>
+      <w:bookmarkStart w:id="35" w:name="_Toc369182886"/>
+      <w:bookmarkStart w:id="36" w:name="_Toc503273829"/>
       <w:r>
         <w:rPr>
           <w:rFonts w:ascii="Arial" w:hAnsi="Arial" w:cs="Arial"/>
@@ -32707,8 +31738,8 @@
         <w:lastRenderedPageBreak/>
         <w:t>Tableau 4 : Synthèse des mesures réalisées</w:t>
       </w:r>
-      <w:bookmarkEnd w:id="34"/>
       <w:bookmarkEnd w:id="35"/>
+      <w:bookmarkEnd w:id="36"/>
     </w:p>
     <w:p>
       <w:pPr>
@@ -32717,18 +31748,18 @@
           <w:rFonts w:ascii="Arial" w:hAnsi="Arial" w:cs="Arial"/>
         </w:rPr>
       </w:pPr>
-      <w:bookmarkStart w:id="36" w:name="_Toc343093761"/>
-      <w:bookmarkStart w:id="37" w:name="_Toc369182887"/>
-      <w:bookmarkStart w:id="38" w:name="_Toc503273830"/>
+      <w:bookmarkStart w:id="37" w:name="_Toc343093761"/>
+      <w:bookmarkStart w:id="38" w:name="_Toc369182887"/>
+      <w:bookmarkStart w:id="39" w:name="_Toc503273830"/>
       <w:r>
         <w:rPr>
           <w:rFonts w:ascii="Arial" w:hAnsi="Arial" w:cs="Arial"/>
         </w:rPr>
         <w:t>Préambule</w:t>
       </w:r>
-      <w:bookmarkEnd w:id="36"/>
       <w:bookmarkEnd w:id="37"/>
       <w:bookmarkEnd w:id="38"/>
+      <w:bookmarkEnd w:id="39"/>
     </w:p>
     <w:p>
       <w:pPr>
@@ -32771,16 +31802,16 @@
           <w:rFonts w:ascii="Arial" w:hAnsi="Arial" w:cs="Arial"/>
         </w:rPr>
       </w:pPr>
-      <w:bookmarkStart w:id="39" w:name="_Toc369182888"/>
-      <w:bookmarkStart w:id="40" w:name="_Toc503273831"/>
+      <w:bookmarkStart w:id="40" w:name="_Toc369182888"/>
+      <w:bookmarkStart w:id="41" w:name="_Toc503273831"/>
       <w:r>
         <w:rPr>
           <w:rFonts w:ascii="Arial" w:hAnsi="Arial" w:cs="Arial"/>
         </w:rPr>
         <w:t>Isolement acoustique vis-à-vis des bruits de l’espace extérieur</w:t>
       </w:r>
-      <w:bookmarkEnd w:id="39"/>
       <w:bookmarkEnd w:id="40"/>
+      <w:bookmarkEnd w:id="41"/>
     </w:p>
     <w:tbl>
       <w:tblPr>
@@ -32963,8 +31994,6 @@
                 <w:szCs w:val="20"/>
               </w:rPr>
             </w:pPr>
-            <w:proofErr w:type="spellStart"/>
-            <w:proofErr w:type="gramStart"/>
             <w:r>
               <w:rPr>
                 <w:rFonts w:ascii="Arial" w:hAnsi="Arial" w:cs="Arial"/>
@@ -32982,20 +32011,8 @@
                 <w:szCs w:val="20"/>
                 <w:vertAlign w:val="subscript"/>
               </w:rPr>
-              <w:t>nT,A</w:t>
-            </w:r>
-            <w:proofErr w:type="gramEnd"/>
-            <w:r>
-              <w:rPr>
-                <w:rFonts w:ascii="Arial" w:hAnsi="Arial" w:cs="Arial"/>
-                <w:color w:val="000000"/>
-                <w:sz w:val="20"/>
-                <w:szCs w:val="20"/>
-                <w:vertAlign w:val="subscript"/>
-              </w:rPr>
-              <w:t>,tr</w:t>
-            </w:r>
-            <w:proofErr w:type="spellEnd"/>
+              <w:t>nT,A,tr</w:t>
+            </w:r>
             <w:r>
               <w:rPr>
                 <w:rFonts w:ascii="Arial" w:hAnsi="Arial" w:cs="Arial"/>
@@ -33035,8 +32052,6 @@
                 <w:szCs w:val="20"/>
               </w:rPr>
             </w:pPr>
-            <w:proofErr w:type="spellStart"/>
-            <w:proofErr w:type="gramStart"/>
             <w:r>
               <w:rPr>
                 <w:rFonts w:ascii="Arial" w:hAnsi="Arial" w:cs="Arial"/>
@@ -33054,20 +32069,8 @@
                 <w:szCs w:val="20"/>
                 <w:vertAlign w:val="subscript"/>
               </w:rPr>
-              <w:t>nT,A</w:t>
-            </w:r>
-            <w:proofErr w:type="gramEnd"/>
-            <w:r>
-              <w:rPr>
-                <w:rFonts w:ascii="Arial" w:hAnsi="Arial" w:cs="Arial"/>
-                <w:color w:val="000000"/>
-                <w:sz w:val="20"/>
-                <w:szCs w:val="20"/>
-                <w:vertAlign w:val="subscript"/>
-              </w:rPr>
-              <w:t>,tr</w:t>
-            </w:r>
-            <w:proofErr w:type="spellEnd"/>
+              <w:t>nT,A,tr</w:t>
+            </w:r>
             <w:r>
               <w:rPr>
                 <w:rFonts w:ascii="Arial" w:hAnsi="Arial" w:cs="Arial"/>
@@ -33241,7 +32244,6 @@
                 <w:szCs w:val="20"/>
               </w:rPr>
             </w:pPr>
-            <w:proofErr w:type="spellStart"/>
             <w:r>
               <w:rPr>
                 <w:rFonts w:ascii="Arial" w:hAnsi="Arial" w:cs="Arial"/>
@@ -33251,7 +32253,6 @@
               </w:rPr>
               <w:t>Eventuelles</w:t>
             </w:r>
-            <w:proofErr w:type="spellEnd"/>
           </w:p>
         </w:tc>
       </w:tr>
@@ -33383,27 +32384,7 @@
                 <w:sz w:val="20"/>
                 <w:szCs w:val="20"/>
               </w:rPr>
-              <w:t>(</w:t>
-            </w:r>
-            <w:proofErr w:type="gramStart"/>
-            <w:r>
-              <w:rPr>
-                <w:rFonts w:ascii="Arial" w:hAnsi="Arial" w:cs="Arial"/>
-                <w:color w:val="000000"/>
-                <w:sz w:val="20"/>
-                <w:szCs w:val="20"/>
-              </w:rPr>
-              <w:t>mesurée</w:t>
-            </w:r>
-            <w:proofErr w:type="gramEnd"/>
-            <w:r>
-              <w:rPr>
-                <w:rFonts w:ascii="Arial" w:hAnsi="Arial" w:cs="Arial"/>
-                <w:color w:val="000000"/>
-                <w:sz w:val="20"/>
-                <w:szCs w:val="20"/>
-              </w:rPr>
-              <w:t xml:space="preserve"> à 2m)</w:t>
+              <w:t>(mesurée à 2m)</w:t>
             </w:r>
           </w:p>
         </w:tc>
@@ -33494,45 +32475,14 @@
                 <w:szCs w:val="20"/>
               </w:rPr>
             </w:pPr>
-            <w:proofErr w:type="gramStart"/>
-            <w:r>
-              <w:rPr>
-                <w:rFonts w:ascii="Arial" w:hAnsi="Arial" w:cs="Arial"/>
-                <w:color w:val="000000"/>
-                <w:sz w:val="20"/>
-                <w:szCs w:val="20"/>
-              </w:rPr>
-              <w:t>ou</w:t>
-            </w:r>
-            <w:proofErr w:type="gramEnd"/>
-            <w:r>
-              <w:rPr>
-                <w:rFonts w:ascii="Arial" w:hAnsi="Arial" w:cs="Arial"/>
-                <w:color w:val="000000"/>
-                <w:sz w:val="20"/>
-                <w:szCs w:val="20"/>
-              </w:rPr>
-              <w:t xml:space="preserve"> Escalier / </w:t>
-            </w:r>
-            <w:proofErr w:type="spellStart"/>
-            <w:r>
-              <w:rPr>
-                <w:rFonts w:ascii="Arial" w:hAnsi="Arial" w:cs="Arial"/>
-                <w:color w:val="000000"/>
-                <w:sz w:val="20"/>
-                <w:szCs w:val="20"/>
-              </w:rPr>
-              <w:t>Etage</w:t>
-            </w:r>
-            <w:proofErr w:type="spellEnd"/>
-            <w:r>
-              <w:rPr>
-                <w:rFonts w:ascii="Arial" w:hAnsi="Arial" w:cs="Arial"/>
-                <w:color w:val="000000"/>
-                <w:sz w:val="20"/>
-                <w:szCs w:val="20"/>
-              </w:rPr>
-              <w:t>)</w:t>
+            <w:r>
+              <w:rPr>
+                <w:rFonts w:ascii="Arial" w:hAnsi="Arial" w:cs="Arial"/>
+                <w:color w:val="000000"/>
+                <w:sz w:val="20"/>
+                <w:szCs w:val="20"/>
+              </w:rPr>
+              <w:t>ou Escalier / Etage)</w:t>
             </w:r>
           </w:p>
         </w:tc>
@@ -34172,16 +33122,16 @@
           <w:rFonts w:ascii="Arial" w:hAnsi="Arial" w:cs="Arial"/>
         </w:rPr>
       </w:pPr>
-      <w:bookmarkStart w:id="41" w:name="_Toc369182889"/>
-      <w:bookmarkStart w:id="42" w:name="_Toc503273832"/>
+      <w:bookmarkStart w:id="42" w:name="_Toc369182889"/>
+      <w:bookmarkStart w:id="43" w:name="_Toc503273832"/>
       <w:r>
         <w:rPr>
           <w:rFonts w:ascii="Arial" w:hAnsi="Arial" w:cs="Arial"/>
         </w:rPr>
         <w:t>Isolement acoustique au bruit aérien entre locaux</w:t>
       </w:r>
-      <w:bookmarkEnd w:id="41"/>
       <w:bookmarkEnd w:id="42"/>
+      <w:bookmarkEnd w:id="43"/>
     </w:p>
     <w:tbl>
       <w:tblPr>
@@ -34364,8 +33314,6 @@
                 <w:szCs w:val="20"/>
               </w:rPr>
             </w:pPr>
-            <w:proofErr w:type="spellStart"/>
-            <w:proofErr w:type="gramStart"/>
             <w:r>
               <w:rPr>
                 <w:rFonts w:ascii="Arial" w:hAnsi="Arial" w:cs="Arial"/>
@@ -34385,8 +33333,6 @@
               </w:rPr>
               <w:t>nT,A</w:t>
             </w:r>
-            <w:proofErr w:type="spellEnd"/>
-            <w:proofErr w:type="gramEnd"/>
             <w:r>
               <w:rPr>
                 <w:rFonts w:ascii="Arial" w:hAnsi="Arial" w:cs="Arial"/>
@@ -34426,8 +33372,6 @@
                 <w:szCs w:val="20"/>
               </w:rPr>
             </w:pPr>
-            <w:proofErr w:type="spellStart"/>
-            <w:proofErr w:type="gramStart"/>
             <w:r>
               <w:rPr>
                 <w:rFonts w:ascii="Arial" w:hAnsi="Arial" w:cs="Arial"/>
@@ -34447,8 +33391,6 @@
               </w:rPr>
               <w:t>nT,A</w:t>
             </w:r>
-            <w:proofErr w:type="spellEnd"/>
-            <w:proofErr w:type="gramEnd"/>
             <w:r>
               <w:rPr>
                 <w:rFonts w:ascii="Arial" w:hAnsi="Arial" w:cs="Arial"/>
@@ -34619,7 +33561,6 @@
                 <w:szCs w:val="20"/>
               </w:rPr>
             </w:pPr>
-            <w:proofErr w:type="gramStart"/>
             <w:r>
               <w:rPr>
                 <w:rFonts w:ascii="Arial" w:hAnsi="Arial" w:cs="Arial"/>
@@ -34629,7 +33570,6 @@
               </w:rPr>
               <w:t>éventuelles</w:t>
             </w:r>
-            <w:proofErr w:type="gramEnd"/>
           </w:p>
         </w:tc>
       </w:tr>
@@ -34775,45 +33715,14 @@
                 <w:szCs w:val="20"/>
               </w:rPr>
             </w:pPr>
-            <w:proofErr w:type="gramStart"/>
-            <w:r>
-              <w:rPr>
-                <w:rFonts w:ascii="Arial" w:hAnsi="Arial" w:cs="Arial"/>
-                <w:color w:val="000000"/>
-                <w:sz w:val="20"/>
-                <w:szCs w:val="20"/>
-              </w:rPr>
-              <w:t>ou</w:t>
-            </w:r>
-            <w:proofErr w:type="gramEnd"/>
-            <w:r>
-              <w:rPr>
-                <w:rFonts w:ascii="Arial" w:hAnsi="Arial" w:cs="Arial"/>
-                <w:color w:val="000000"/>
-                <w:sz w:val="20"/>
-                <w:szCs w:val="20"/>
-              </w:rPr>
-              <w:t xml:space="preserve"> Escalier / </w:t>
-            </w:r>
-            <w:proofErr w:type="spellStart"/>
-            <w:r>
-              <w:rPr>
-                <w:rFonts w:ascii="Arial" w:hAnsi="Arial" w:cs="Arial"/>
-                <w:color w:val="000000"/>
-                <w:sz w:val="20"/>
-                <w:szCs w:val="20"/>
-              </w:rPr>
-              <w:t>Etage</w:t>
-            </w:r>
-            <w:proofErr w:type="spellEnd"/>
-            <w:r>
-              <w:rPr>
-                <w:rFonts w:ascii="Arial" w:hAnsi="Arial" w:cs="Arial"/>
-                <w:color w:val="000000"/>
-                <w:sz w:val="20"/>
-                <w:szCs w:val="20"/>
-              </w:rPr>
-              <w:t>)</w:t>
+            <w:r>
+              <w:rPr>
+                <w:rFonts w:ascii="Arial" w:hAnsi="Arial" w:cs="Arial"/>
+                <w:color w:val="000000"/>
+                <w:sz w:val="20"/>
+                <w:szCs w:val="20"/>
+              </w:rPr>
+              <w:t>ou Escalier / Etage)</w:t>
             </w:r>
           </w:p>
         </w:tc>
@@ -34904,45 +33813,14 @@
                 <w:szCs w:val="20"/>
               </w:rPr>
             </w:pPr>
-            <w:proofErr w:type="gramStart"/>
-            <w:r>
-              <w:rPr>
-                <w:rFonts w:ascii="Arial" w:hAnsi="Arial" w:cs="Arial"/>
-                <w:color w:val="000000"/>
-                <w:sz w:val="20"/>
-                <w:szCs w:val="20"/>
-              </w:rPr>
-              <w:t>ou</w:t>
-            </w:r>
-            <w:proofErr w:type="gramEnd"/>
-            <w:r>
-              <w:rPr>
-                <w:rFonts w:ascii="Arial" w:hAnsi="Arial" w:cs="Arial"/>
-                <w:color w:val="000000"/>
-                <w:sz w:val="20"/>
-                <w:szCs w:val="20"/>
-              </w:rPr>
-              <w:t xml:space="preserve"> Escalier / </w:t>
-            </w:r>
-            <w:proofErr w:type="spellStart"/>
-            <w:r>
-              <w:rPr>
-                <w:rFonts w:ascii="Arial" w:hAnsi="Arial" w:cs="Arial"/>
-                <w:color w:val="000000"/>
-                <w:sz w:val="20"/>
-                <w:szCs w:val="20"/>
-              </w:rPr>
-              <w:t>Etage</w:t>
-            </w:r>
-            <w:proofErr w:type="spellEnd"/>
-            <w:r>
-              <w:rPr>
-                <w:rFonts w:ascii="Arial" w:hAnsi="Arial" w:cs="Arial"/>
-                <w:color w:val="000000"/>
-                <w:sz w:val="20"/>
-                <w:szCs w:val="20"/>
-              </w:rPr>
-              <w:t>)</w:t>
+            <w:r>
+              <w:rPr>
+                <w:rFonts w:ascii="Arial" w:hAnsi="Arial" w:cs="Arial"/>
+                <w:color w:val="000000"/>
+                <w:sz w:val="20"/>
+                <w:szCs w:val="20"/>
+              </w:rPr>
+              <w:t>ou Escalier / Etage)</w:t>
             </w:r>
           </w:p>
         </w:tc>
@@ -35563,16 +34441,16 @@
           <w:rFonts w:ascii="Arial" w:hAnsi="Arial" w:cs="Arial"/>
         </w:rPr>
       </w:pPr>
-      <w:bookmarkStart w:id="43" w:name="_Toc369182890"/>
-      <w:bookmarkStart w:id="44" w:name="_Toc503273833"/>
+      <w:bookmarkStart w:id="44" w:name="_Toc369182890"/>
+      <w:bookmarkStart w:id="45" w:name="_Toc503273833"/>
       <w:r>
         <w:rPr>
           <w:rFonts w:ascii="Arial" w:hAnsi="Arial" w:cs="Arial"/>
         </w:rPr>
         <w:t>Niveau du bruit de chocs</w:t>
       </w:r>
-      <w:bookmarkEnd w:id="43"/>
       <w:bookmarkEnd w:id="44"/>
+      <w:bookmarkEnd w:id="45"/>
     </w:p>
     <w:tbl>
       <w:tblPr>
@@ -35755,7 +34633,6 @@
                 <w:szCs w:val="20"/>
               </w:rPr>
             </w:pPr>
-            <w:proofErr w:type="gramStart"/>
             <w:r>
               <w:rPr>
                 <w:rFonts w:ascii="Arial" w:hAnsi="Arial" w:cs="Arial"/>
@@ -35765,7 +34642,6 @@
               </w:rPr>
               <w:t>L’</w:t>
             </w:r>
-            <w:proofErr w:type="spellStart"/>
             <w:r>
               <w:rPr>
                 <w:rFonts w:ascii="Arial" w:hAnsi="Arial" w:cs="Arial"/>
@@ -35776,8 +34652,6 @@
               </w:rPr>
               <w:t>nT,w</w:t>
             </w:r>
-            <w:proofErr w:type="spellEnd"/>
-            <w:proofErr w:type="gramEnd"/>
             <w:r>
               <w:rPr>
                 <w:rFonts w:ascii="Arial" w:hAnsi="Arial" w:cs="Arial"/>
@@ -35817,7 +34691,6 @@
                 <w:szCs w:val="20"/>
               </w:rPr>
             </w:pPr>
-            <w:proofErr w:type="gramStart"/>
             <w:r>
               <w:rPr>
                 <w:rFonts w:ascii="Arial" w:hAnsi="Arial" w:cs="Arial"/>
@@ -35827,7 +34700,6 @@
               </w:rPr>
               <w:t>L’</w:t>
             </w:r>
-            <w:proofErr w:type="spellStart"/>
             <w:r>
               <w:rPr>
                 <w:rFonts w:ascii="Arial" w:hAnsi="Arial" w:cs="Arial"/>
@@ -35838,8 +34710,6 @@
               </w:rPr>
               <w:t>nT,w</w:t>
             </w:r>
-            <w:proofErr w:type="spellEnd"/>
-            <w:proofErr w:type="gramEnd"/>
             <w:r>
               <w:rPr>
                 <w:rFonts w:ascii="Arial" w:hAnsi="Arial" w:cs="Arial"/>
@@ -36012,7 +34882,6 @@
                 <w:szCs w:val="20"/>
               </w:rPr>
             </w:pPr>
-            <w:proofErr w:type="gramStart"/>
             <w:r>
               <w:rPr>
                 <w:rFonts w:ascii="Arial" w:hAnsi="Arial" w:cs="Arial"/>
@@ -36023,7 +34892,6 @@
               <w:lastRenderedPageBreak/>
               <w:t>et</w:t>
             </w:r>
-            <w:proofErr w:type="gramEnd"/>
           </w:p>
           <w:p>
             <w:pPr>
@@ -36196,45 +35064,14 @@
                 <w:szCs w:val="20"/>
               </w:rPr>
             </w:pPr>
-            <w:proofErr w:type="gramStart"/>
-            <w:r>
-              <w:rPr>
-                <w:rFonts w:ascii="Arial" w:hAnsi="Arial" w:cs="Arial"/>
-                <w:color w:val="000000"/>
-                <w:sz w:val="20"/>
-                <w:szCs w:val="20"/>
-              </w:rPr>
-              <w:t>ou</w:t>
-            </w:r>
-            <w:proofErr w:type="gramEnd"/>
-            <w:r>
-              <w:rPr>
-                <w:rFonts w:ascii="Arial" w:hAnsi="Arial" w:cs="Arial"/>
-                <w:color w:val="000000"/>
-                <w:sz w:val="20"/>
-                <w:szCs w:val="20"/>
-              </w:rPr>
-              <w:t xml:space="preserve"> Escalier / </w:t>
-            </w:r>
-            <w:proofErr w:type="spellStart"/>
-            <w:r>
-              <w:rPr>
-                <w:rFonts w:ascii="Arial" w:hAnsi="Arial" w:cs="Arial"/>
-                <w:color w:val="000000"/>
-                <w:sz w:val="20"/>
-                <w:szCs w:val="20"/>
-              </w:rPr>
-              <w:t>Etage</w:t>
-            </w:r>
-            <w:proofErr w:type="spellEnd"/>
-            <w:r>
-              <w:rPr>
-                <w:rFonts w:ascii="Arial" w:hAnsi="Arial" w:cs="Arial"/>
-                <w:color w:val="000000"/>
-                <w:sz w:val="20"/>
-                <w:szCs w:val="20"/>
-              </w:rPr>
-              <w:t>)</w:t>
+            <w:r>
+              <w:rPr>
+                <w:rFonts w:ascii="Arial" w:hAnsi="Arial" w:cs="Arial"/>
+                <w:color w:val="000000"/>
+                <w:sz w:val="20"/>
+                <w:szCs w:val="20"/>
+              </w:rPr>
+              <w:t>ou Escalier / Etage)</w:t>
             </w:r>
           </w:p>
         </w:tc>
@@ -36325,45 +35162,14 @@
                 <w:szCs w:val="20"/>
               </w:rPr>
             </w:pPr>
-            <w:proofErr w:type="gramStart"/>
-            <w:r>
-              <w:rPr>
-                <w:rFonts w:ascii="Arial" w:hAnsi="Arial" w:cs="Arial"/>
-                <w:color w:val="000000"/>
-                <w:sz w:val="20"/>
-                <w:szCs w:val="20"/>
-              </w:rPr>
-              <w:t>ou</w:t>
-            </w:r>
-            <w:proofErr w:type="gramEnd"/>
-            <w:r>
-              <w:rPr>
-                <w:rFonts w:ascii="Arial" w:hAnsi="Arial" w:cs="Arial"/>
-                <w:color w:val="000000"/>
-                <w:sz w:val="20"/>
-                <w:szCs w:val="20"/>
-              </w:rPr>
-              <w:t xml:space="preserve"> Escalier / </w:t>
-            </w:r>
-            <w:proofErr w:type="spellStart"/>
-            <w:r>
-              <w:rPr>
-                <w:rFonts w:ascii="Arial" w:hAnsi="Arial" w:cs="Arial"/>
-                <w:color w:val="000000"/>
-                <w:sz w:val="20"/>
-                <w:szCs w:val="20"/>
-              </w:rPr>
-              <w:t>Etage</w:t>
-            </w:r>
-            <w:proofErr w:type="spellEnd"/>
-            <w:r>
-              <w:rPr>
-                <w:rFonts w:ascii="Arial" w:hAnsi="Arial" w:cs="Arial"/>
-                <w:color w:val="000000"/>
-                <w:sz w:val="20"/>
-                <w:szCs w:val="20"/>
-              </w:rPr>
-              <w:t>)</w:t>
+            <w:r>
+              <w:rPr>
+                <w:rFonts w:ascii="Arial" w:hAnsi="Arial" w:cs="Arial"/>
+                <w:color w:val="000000"/>
+                <w:sz w:val="20"/>
+                <w:szCs w:val="20"/>
+              </w:rPr>
+              <w:t>ou Escalier / Etage)</w:t>
             </w:r>
           </w:p>
         </w:tc>
@@ -36855,16 +35661,16 @@
           <w:rFonts w:ascii="Arial" w:hAnsi="Arial" w:cs="Arial"/>
         </w:rPr>
       </w:pPr>
-      <w:bookmarkStart w:id="45" w:name="_Toc369182891"/>
-      <w:bookmarkStart w:id="46" w:name="_Toc503273834"/>
+      <w:bookmarkStart w:id="46" w:name="_Toc369182891"/>
+      <w:bookmarkStart w:id="47" w:name="_Toc503273834"/>
       <w:r>
         <w:rPr>
           <w:rFonts w:ascii="Arial" w:hAnsi="Arial" w:cs="Arial"/>
         </w:rPr>
         <w:t>Niveau du bruit des équipements</w:t>
       </w:r>
-      <w:bookmarkEnd w:id="45"/>
       <w:bookmarkEnd w:id="46"/>
+      <w:bookmarkEnd w:id="47"/>
     </w:p>
     <w:p>
       <w:pPr>
@@ -36877,8 +35683,8 @@
           <w:szCs w:val="20"/>
         </w:rPr>
       </w:pPr>
-      <w:bookmarkStart w:id="47" w:name="_Toc343093765"/>
-      <w:bookmarkStart w:id="48" w:name="_Toc503262013"/>
+      <w:bookmarkStart w:id="48" w:name="_Toc343093765"/>
+      <w:bookmarkStart w:id="49" w:name="_Toc503262013"/>
       <w:r>
         <w:rPr>
           <w:rFonts w:ascii="Arial" w:hAnsi="Arial" w:cs="Arial"/>
@@ -36887,8 +35693,8 @@
         </w:rPr>
         <w:t>Niveau du bruit des équipements individuels de chauffage, de climatisation et de production d’eau chaude sanitaire intérieurs au logement contrôlé</w:t>
       </w:r>
-      <w:bookmarkEnd w:id="47"/>
       <w:bookmarkEnd w:id="48"/>
+      <w:bookmarkEnd w:id="49"/>
       <w:r>
         <w:rPr>
           <w:rFonts w:ascii="Arial" w:hAnsi="Arial" w:cs="Arial"/>
@@ -36988,7 +35794,6 @@
                 <w:szCs w:val="20"/>
               </w:rPr>
             </w:pPr>
-            <w:proofErr w:type="spellStart"/>
             <w:r>
               <w:rPr>
                 <w:rFonts w:ascii="Arial" w:hAnsi="Arial" w:cs="Arial"/>
@@ -36998,7 +35803,6 @@
               </w:rPr>
               <w:t>Emission</w:t>
             </w:r>
-            <w:proofErr w:type="spellEnd"/>
           </w:p>
         </w:tc>
         <w:tc>
@@ -37065,7 +35869,6 @@
                 <w:szCs w:val="20"/>
               </w:rPr>
             </w:pPr>
-            <w:proofErr w:type="spellStart"/>
             <w:r>
               <w:rPr>
                 <w:rFonts w:ascii="Arial" w:hAnsi="Arial" w:cs="Arial"/>
@@ -37085,27 +35888,15 @@
               </w:rPr>
               <w:t>nAT</w:t>
             </w:r>
-            <w:proofErr w:type="spellEnd"/>
-            <w:r>
-              <w:rPr>
-                <w:rFonts w:ascii="Arial" w:hAnsi="Arial" w:cs="Arial"/>
-                <w:color w:val="000000"/>
-                <w:sz w:val="20"/>
-                <w:szCs w:val="20"/>
-              </w:rPr>
-              <w:t xml:space="preserve"> mesuré en </w:t>
-            </w:r>
-            <w:proofErr w:type="spellStart"/>
-            <w:r>
-              <w:rPr>
-                <w:rFonts w:ascii="Arial" w:hAnsi="Arial" w:cs="Arial"/>
-                <w:color w:val="000000"/>
-                <w:sz w:val="20"/>
-                <w:szCs w:val="20"/>
-              </w:rPr>
-              <w:t>dBA</w:t>
-            </w:r>
-            <w:proofErr w:type="spellEnd"/>
+            <w:r>
+              <w:rPr>
+                <w:rFonts w:ascii="Arial" w:hAnsi="Arial" w:cs="Arial"/>
+                <w:color w:val="000000"/>
+                <w:sz w:val="20"/>
+                <w:szCs w:val="20"/>
+              </w:rPr>
+              <w:t xml:space="preserve"> mesuré en dBA</w:t>
+            </w:r>
           </w:p>
         </w:tc>
         <w:tc>
@@ -37136,7 +35927,6 @@
                 <w:szCs w:val="20"/>
               </w:rPr>
             </w:pPr>
-            <w:proofErr w:type="spellStart"/>
             <w:r>
               <w:rPr>
                 <w:rFonts w:ascii="Arial" w:hAnsi="Arial" w:cs="Arial"/>
@@ -37156,27 +35946,15 @@
               </w:rPr>
               <w:t>nAT</w:t>
             </w:r>
-            <w:proofErr w:type="spellEnd"/>
-            <w:r>
-              <w:rPr>
-                <w:rFonts w:ascii="Arial" w:hAnsi="Arial" w:cs="Arial"/>
-                <w:color w:val="000000"/>
-                <w:sz w:val="20"/>
-                <w:szCs w:val="20"/>
-              </w:rPr>
-              <w:t xml:space="preserve"> objectif RA 1999 en </w:t>
-            </w:r>
-            <w:proofErr w:type="spellStart"/>
-            <w:r>
-              <w:rPr>
-                <w:rFonts w:ascii="Arial" w:hAnsi="Arial" w:cs="Arial"/>
-                <w:color w:val="000000"/>
-                <w:sz w:val="20"/>
-                <w:szCs w:val="20"/>
-              </w:rPr>
-              <w:t>dBA</w:t>
-            </w:r>
-            <w:proofErr w:type="spellEnd"/>
+            <w:r>
+              <w:rPr>
+                <w:rFonts w:ascii="Arial" w:hAnsi="Arial" w:cs="Arial"/>
+                <w:color w:val="000000"/>
+                <w:sz w:val="20"/>
+                <w:szCs w:val="20"/>
+              </w:rPr>
+              <w:t xml:space="preserve"> objectif RA 1999 en dBA</w:t>
+            </w:r>
           </w:p>
         </w:tc>
         <w:tc>
@@ -37235,17 +36013,7 @@
                 <w:sz w:val="20"/>
                 <w:szCs w:val="20"/>
               </w:rPr>
-              <w:t xml:space="preserve"> en </w:t>
-            </w:r>
-            <w:proofErr w:type="spellStart"/>
-            <w:r>
-              <w:rPr>
-                <w:rFonts w:ascii="Arial" w:hAnsi="Arial" w:cs="Arial"/>
-                <w:color w:val="000000"/>
-                <w:sz w:val="20"/>
-                <w:szCs w:val="20"/>
-              </w:rPr>
-              <w:t>dB</w:t>
+              <w:t xml:space="preserve"> en dB</w:t>
             </w:r>
             <w:r>
               <w:rPr>
@@ -37256,7 +36024,6 @@
               </w:rPr>
               <w:t>A</w:t>
             </w:r>
-            <w:proofErr w:type="spellEnd"/>
           </w:p>
         </w:tc>
         <w:tc>
@@ -37361,7 +36128,6 @@
                 <w:szCs w:val="20"/>
               </w:rPr>
             </w:pPr>
-            <w:proofErr w:type="gramStart"/>
             <w:r>
               <w:rPr>
                 <w:rFonts w:ascii="Arial" w:hAnsi="Arial" w:cs="Arial"/>
@@ -37371,7 +36137,6 @@
               </w:rPr>
               <w:t>éventuelles</w:t>
             </w:r>
-            <w:proofErr w:type="gramEnd"/>
           </w:p>
         </w:tc>
       </w:tr>
@@ -37468,7 +36233,6 @@
                 <w:szCs w:val="20"/>
               </w:rPr>
             </w:pPr>
-            <w:proofErr w:type="gramStart"/>
             <w:r>
               <w:rPr>
                 <w:rFonts w:ascii="Arial" w:hAnsi="Arial" w:cs="Arial"/>
@@ -37478,7 +36242,6 @@
               </w:rPr>
               <w:t>et</w:t>
             </w:r>
-            <w:proofErr w:type="gramEnd"/>
           </w:p>
           <w:p>
             <w:pPr>
@@ -37509,7 +36272,6 @@
                 <w:szCs w:val="20"/>
               </w:rPr>
             </w:pPr>
-            <w:proofErr w:type="gramStart"/>
             <w:r>
               <w:rPr>
                 <w:rFonts w:ascii="Arial" w:hAnsi="Arial" w:cs="Arial"/>
@@ -37519,7 +36281,6 @@
               </w:rPr>
               <w:t>position</w:t>
             </w:r>
-            <w:proofErr w:type="gramEnd"/>
           </w:p>
           <w:p>
             <w:pPr>
@@ -37557,27 +36318,7 @@
                 <w:sz w:val="20"/>
                 <w:szCs w:val="20"/>
               </w:rPr>
-              <w:t xml:space="preserve">(Pièce / Logement / Bâtiment ou Escalier / </w:t>
-            </w:r>
-            <w:proofErr w:type="spellStart"/>
-            <w:r>
-              <w:rPr>
-                <w:rFonts w:ascii="Arial" w:hAnsi="Arial" w:cs="Arial"/>
-                <w:color w:val="000000"/>
-                <w:sz w:val="20"/>
-                <w:szCs w:val="20"/>
-              </w:rPr>
-              <w:t>Etage</w:t>
-            </w:r>
-            <w:proofErr w:type="spellEnd"/>
-            <w:r>
-              <w:rPr>
-                <w:rFonts w:ascii="Arial" w:hAnsi="Arial" w:cs="Arial"/>
-                <w:color w:val="000000"/>
-                <w:sz w:val="20"/>
-                <w:szCs w:val="20"/>
-              </w:rPr>
-              <w:t>)</w:t>
+              <w:t>(Pièce / Logement / Bâtiment ou Escalier / Etage)</w:t>
             </w:r>
           </w:p>
         </w:tc>
@@ -37629,45 +36370,14 @@
                 <w:szCs w:val="20"/>
               </w:rPr>
             </w:pPr>
-            <w:proofErr w:type="gramStart"/>
-            <w:r>
-              <w:rPr>
-                <w:rFonts w:ascii="Arial" w:hAnsi="Arial" w:cs="Arial"/>
-                <w:color w:val="000000"/>
-                <w:sz w:val="20"/>
-                <w:szCs w:val="20"/>
-              </w:rPr>
-              <w:t>ou</w:t>
-            </w:r>
-            <w:proofErr w:type="gramEnd"/>
-            <w:r>
-              <w:rPr>
-                <w:rFonts w:ascii="Arial" w:hAnsi="Arial" w:cs="Arial"/>
-                <w:color w:val="000000"/>
-                <w:sz w:val="20"/>
-                <w:szCs w:val="20"/>
-              </w:rPr>
-              <w:t xml:space="preserve"> Escalier / </w:t>
-            </w:r>
-            <w:proofErr w:type="spellStart"/>
-            <w:r>
-              <w:rPr>
-                <w:rFonts w:ascii="Arial" w:hAnsi="Arial" w:cs="Arial"/>
-                <w:color w:val="000000"/>
-                <w:sz w:val="20"/>
-                <w:szCs w:val="20"/>
-              </w:rPr>
-              <w:t>Etage</w:t>
-            </w:r>
-            <w:proofErr w:type="spellEnd"/>
-            <w:r>
-              <w:rPr>
-                <w:rFonts w:ascii="Arial" w:hAnsi="Arial" w:cs="Arial"/>
-                <w:color w:val="000000"/>
-                <w:sz w:val="20"/>
-                <w:szCs w:val="20"/>
-              </w:rPr>
-              <w:t>)</w:t>
+            <w:r>
+              <w:rPr>
+                <w:rFonts w:ascii="Arial" w:hAnsi="Arial" w:cs="Arial"/>
+                <w:color w:val="000000"/>
+                <w:sz w:val="20"/>
+                <w:szCs w:val="20"/>
+              </w:rPr>
+              <w:t>ou Escalier / Etage)</w:t>
             </w:r>
           </w:p>
         </w:tc>
@@ -38246,8 +36956,8 @@
           <w:szCs w:val="20"/>
         </w:rPr>
       </w:pPr>
-      <w:bookmarkStart w:id="49" w:name="_Toc503262015"/>
-      <w:bookmarkStart w:id="50" w:name="_Toc343093767"/>
+      <w:bookmarkStart w:id="50" w:name="_Toc503262015"/>
+      <w:bookmarkStart w:id="51" w:name="_Toc343093767"/>
       <w:r>
         <w:rPr>
           <w:rFonts w:ascii="Arial" w:hAnsi="Arial" w:cs="Arial"/>
@@ -38256,7 +36966,7 @@
         </w:rPr>
         <w:t>Niveau du bruit des équipements individuels extérieurs au logement contrôlé</w:t>
       </w:r>
-      <w:bookmarkEnd w:id="49"/>
+      <w:bookmarkEnd w:id="50"/>
     </w:p>
     <w:tbl>
       <w:tblPr>
@@ -38297,7 +37007,7 @@
             <w:shd w:val="clear" w:color="auto" w:fill="89BFFF"/>
             <w:textDirection w:val="tbRl"/>
           </w:tcPr>
-          <w:bookmarkEnd w:id="50"/>
+          <w:bookmarkEnd w:id="51"/>
           <w:p>
             <w:pPr>
               <w:autoSpaceDE w:val="0"/>
@@ -38349,7 +37059,6 @@
                 <w:szCs w:val="20"/>
               </w:rPr>
             </w:pPr>
-            <w:proofErr w:type="spellStart"/>
             <w:r>
               <w:rPr>
                 <w:rFonts w:ascii="Arial" w:hAnsi="Arial" w:cs="Arial"/>
@@ -38359,7 +37068,6 @@
               </w:rPr>
               <w:t>Emission</w:t>
             </w:r>
-            <w:proofErr w:type="spellEnd"/>
           </w:p>
         </w:tc>
         <w:tc>
@@ -38426,7 +37134,6 @@
                 <w:szCs w:val="20"/>
               </w:rPr>
             </w:pPr>
-            <w:proofErr w:type="spellStart"/>
             <w:r>
               <w:rPr>
                 <w:rFonts w:ascii="Arial" w:hAnsi="Arial" w:cs="Arial"/>
@@ -38446,27 +37153,15 @@
               </w:rPr>
               <w:t>nAT</w:t>
             </w:r>
-            <w:proofErr w:type="spellEnd"/>
-            <w:r>
-              <w:rPr>
-                <w:rFonts w:ascii="Arial" w:hAnsi="Arial" w:cs="Arial"/>
-                <w:color w:val="000000"/>
-                <w:sz w:val="20"/>
-                <w:szCs w:val="20"/>
-              </w:rPr>
-              <w:t xml:space="preserve"> mesuré en </w:t>
-            </w:r>
-            <w:proofErr w:type="spellStart"/>
-            <w:r>
-              <w:rPr>
-                <w:rFonts w:ascii="Arial" w:hAnsi="Arial" w:cs="Arial"/>
-                <w:color w:val="000000"/>
-                <w:sz w:val="20"/>
-                <w:szCs w:val="20"/>
-              </w:rPr>
-              <w:t>dBA</w:t>
-            </w:r>
-            <w:proofErr w:type="spellEnd"/>
+            <w:r>
+              <w:rPr>
+                <w:rFonts w:ascii="Arial" w:hAnsi="Arial" w:cs="Arial"/>
+                <w:color w:val="000000"/>
+                <w:sz w:val="20"/>
+                <w:szCs w:val="20"/>
+              </w:rPr>
+              <w:t xml:space="preserve"> mesuré en dBA</w:t>
+            </w:r>
           </w:p>
         </w:tc>
         <w:tc>
@@ -38497,7 +37192,6 @@
                 <w:szCs w:val="20"/>
               </w:rPr>
             </w:pPr>
-            <w:proofErr w:type="spellStart"/>
             <w:r>
               <w:rPr>
                 <w:rFonts w:ascii="Arial" w:hAnsi="Arial" w:cs="Arial"/>
@@ -38517,27 +37211,15 @@
               </w:rPr>
               <w:t>nAT</w:t>
             </w:r>
-            <w:proofErr w:type="spellEnd"/>
-            <w:r>
-              <w:rPr>
-                <w:rFonts w:ascii="Arial" w:hAnsi="Arial" w:cs="Arial"/>
-                <w:color w:val="000000"/>
-                <w:sz w:val="20"/>
-                <w:szCs w:val="20"/>
-              </w:rPr>
-              <w:t xml:space="preserve"> objectif RA 1999 en </w:t>
-            </w:r>
-            <w:proofErr w:type="spellStart"/>
-            <w:r>
-              <w:rPr>
-                <w:rFonts w:ascii="Arial" w:hAnsi="Arial" w:cs="Arial"/>
-                <w:color w:val="000000"/>
-                <w:sz w:val="20"/>
-                <w:szCs w:val="20"/>
-              </w:rPr>
-              <w:t>dBA</w:t>
-            </w:r>
-            <w:proofErr w:type="spellEnd"/>
+            <w:r>
+              <w:rPr>
+                <w:rFonts w:ascii="Arial" w:hAnsi="Arial" w:cs="Arial"/>
+                <w:color w:val="000000"/>
+                <w:sz w:val="20"/>
+                <w:szCs w:val="20"/>
+              </w:rPr>
+              <w:t xml:space="preserve"> objectif RA 1999 en dBA</w:t>
+            </w:r>
           </w:p>
         </w:tc>
         <w:tc>
@@ -38596,17 +37278,7 @@
                 <w:sz w:val="20"/>
                 <w:szCs w:val="20"/>
               </w:rPr>
-              <w:t xml:space="preserve"> en </w:t>
-            </w:r>
-            <w:proofErr w:type="spellStart"/>
-            <w:r>
-              <w:rPr>
-                <w:rFonts w:ascii="Arial" w:hAnsi="Arial" w:cs="Arial"/>
-                <w:color w:val="000000"/>
-                <w:sz w:val="20"/>
-                <w:szCs w:val="20"/>
-              </w:rPr>
-              <w:t>dB</w:t>
+              <w:t xml:space="preserve"> en dB</w:t>
             </w:r>
             <w:r>
               <w:rPr>
@@ -38617,7 +37289,6 @@
               </w:rPr>
               <w:t>A</w:t>
             </w:r>
-            <w:proofErr w:type="spellEnd"/>
           </w:p>
         </w:tc>
         <w:tc>
@@ -38722,7 +37393,6 @@
                 <w:szCs w:val="20"/>
               </w:rPr>
             </w:pPr>
-            <w:proofErr w:type="gramStart"/>
             <w:r>
               <w:rPr>
                 <w:rFonts w:ascii="Arial" w:hAnsi="Arial" w:cs="Arial"/>
@@ -38732,7 +37402,6 @@
               </w:rPr>
               <w:t>éventuelles</w:t>
             </w:r>
-            <w:proofErr w:type="gramEnd"/>
           </w:p>
         </w:tc>
       </w:tr>
@@ -38829,7 +37498,6 @@
                 <w:szCs w:val="20"/>
               </w:rPr>
             </w:pPr>
-            <w:proofErr w:type="gramStart"/>
             <w:r>
               <w:rPr>
                 <w:rFonts w:ascii="Arial" w:hAnsi="Arial" w:cs="Arial"/>
@@ -38839,7 +37507,6 @@
               </w:rPr>
               <w:t>et</w:t>
             </w:r>
-            <w:proofErr w:type="gramEnd"/>
           </w:p>
           <w:p>
             <w:pPr>
@@ -38870,7 +37537,6 @@
                 <w:szCs w:val="20"/>
               </w:rPr>
             </w:pPr>
-            <w:proofErr w:type="gramStart"/>
             <w:r>
               <w:rPr>
                 <w:rFonts w:ascii="Arial" w:hAnsi="Arial" w:cs="Arial"/>
@@ -38880,7 +37546,6 @@
               </w:rPr>
               <w:t>position</w:t>
             </w:r>
-            <w:proofErr w:type="gramEnd"/>
           </w:p>
           <w:p>
             <w:pPr>
@@ -38918,27 +37583,7 @@
                 <w:sz w:val="20"/>
                 <w:szCs w:val="20"/>
               </w:rPr>
-              <w:t xml:space="preserve">(Pièce / Logement / Bâtiment ou Escalier / </w:t>
-            </w:r>
-            <w:proofErr w:type="spellStart"/>
-            <w:r>
-              <w:rPr>
-                <w:rFonts w:ascii="Arial" w:hAnsi="Arial" w:cs="Arial"/>
-                <w:color w:val="000000"/>
-                <w:sz w:val="20"/>
-                <w:szCs w:val="20"/>
-              </w:rPr>
-              <w:t>Etage</w:t>
-            </w:r>
-            <w:proofErr w:type="spellEnd"/>
-            <w:r>
-              <w:rPr>
-                <w:rFonts w:ascii="Arial" w:hAnsi="Arial" w:cs="Arial"/>
-                <w:color w:val="000000"/>
-                <w:sz w:val="20"/>
-                <w:szCs w:val="20"/>
-              </w:rPr>
-              <w:t>)</w:t>
+              <w:t>(Pièce / Logement / Bâtiment ou Escalier / Etage)</w:t>
             </w:r>
           </w:p>
         </w:tc>
@@ -38990,45 +37635,14 @@
                 <w:szCs w:val="20"/>
               </w:rPr>
             </w:pPr>
-            <w:proofErr w:type="gramStart"/>
-            <w:r>
-              <w:rPr>
-                <w:rFonts w:ascii="Arial" w:hAnsi="Arial" w:cs="Arial"/>
-                <w:color w:val="000000"/>
-                <w:sz w:val="20"/>
-                <w:szCs w:val="20"/>
-              </w:rPr>
-              <w:t>ou</w:t>
-            </w:r>
-            <w:proofErr w:type="gramEnd"/>
-            <w:r>
-              <w:rPr>
-                <w:rFonts w:ascii="Arial" w:hAnsi="Arial" w:cs="Arial"/>
-                <w:color w:val="000000"/>
-                <w:sz w:val="20"/>
-                <w:szCs w:val="20"/>
-              </w:rPr>
-              <w:t xml:space="preserve"> Escalier / </w:t>
-            </w:r>
-            <w:proofErr w:type="spellStart"/>
-            <w:r>
-              <w:rPr>
-                <w:rFonts w:ascii="Arial" w:hAnsi="Arial" w:cs="Arial"/>
-                <w:color w:val="000000"/>
-                <w:sz w:val="20"/>
-                <w:szCs w:val="20"/>
-              </w:rPr>
-              <w:t>Etage</w:t>
-            </w:r>
-            <w:proofErr w:type="spellEnd"/>
-            <w:r>
-              <w:rPr>
-                <w:rFonts w:ascii="Arial" w:hAnsi="Arial" w:cs="Arial"/>
-                <w:color w:val="000000"/>
-                <w:sz w:val="20"/>
-                <w:szCs w:val="20"/>
-              </w:rPr>
-              <w:t>)</w:t>
+            <w:r>
+              <w:rPr>
+                <w:rFonts w:ascii="Arial" w:hAnsi="Arial" w:cs="Arial"/>
+                <w:color w:val="000000"/>
+                <w:sz w:val="20"/>
+                <w:szCs w:val="20"/>
+              </w:rPr>
+              <w:t>ou Escalier / Etage)</w:t>
             </w:r>
           </w:p>
         </w:tc>
@@ -39612,7 +38226,7 @@
           <w:szCs w:val="20"/>
         </w:rPr>
       </w:pPr>
-      <w:bookmarkStart w:id="51" w:name="_Toc503262016"/>
+      <w:bookmarkStart w:id="52" w:name="_Toc503262016"/>
       <w:r>
         <w:rPr>
           <w:rFonts w:ascii="Arial" w:hAnsi="Arial" w:cs="Arial"/>
@@ -39622,7 +38236,7 @@
         <w:lastRenderedPageBreak/>
         <w:t>Niveau du bruit de l’installation de ventilation mécanique contrôlée (VMC)</w:t>
       </w:r>
-      <w:bookmarkEnd w:id="51"/>
+      <w:bookmarkEnd w:id="52"/>
     </w:p>
     <w:tbl>
       <w:tblPr>
@@ -39714,7 +38328,6 @@
                 <w:szCs w:val="20"/>
               </w:rPr>
             </w:pPr>
-            <w:proofErr w:type="spellStart"/>
             <w:r>
               <w:rPr>
                 <w:rFonts w:ascii="Arial" w:hAnsi="Arial" w:cs="Arial"/>
@@ -39724,7 +38337,6 @@
               </w:rPr>
               <w:t>Emission</w:t>
             </w:r>
-            <w:proofErr w:type="spellEnd"/>
           </w:p>
         </w:tc>
         <w:tc>
@@ -39791,7 +38403,6 @@
                 <w:szCs w:val="20"/>
               </w:rPr>
             </w:pPr>
-            <w:proofErr w:type="spellStart"/>
             <w:r>
               <w:rPr>
                 <w:rFonts w:ascii="Arial" w:hAnsi="Arial" w:cs="Arial"/>
@@ -39811,27 +38422,15 @@
               </w:rPr>
               <w:t>nAT</w:t>
             </w:r>
-            <w:proofErr w:type="spellEnd"/>
-            <w:r>
-              <w:rPr>
-                <w:rFonts w:ascii="Arial" w:hAnsi="Arial" w:cs="Arial"/>
-                <w:color w:val="000000"/>
-                <w:sz w:val="20"/>
-                <w:szCs w:val="20"/>
-              </w:rPr>
-              <w:t xml:space="preserve"> mesuré en </w:t>
-            </w:r>
-            <w:proofErr w:type="spellStart"/>
-            <w:r>
-              <w:rPr>
-                <w:rFonts w:ascii="Arial" w:hAnsi="Arial" w:cs="Arial"/>
-                <w:color w:val="000000"/>
-                <w:sz w:val="20"/>
-                <w:szCs w:val="20"/>
-              </w:rPr>
-              <w:t>dBA</w:t>
-            </w:r>
-            <w:proofErr w:type="spellEnd"/>
+            <w:r>
+              <w:rPr>
+                <w:rFonts w:ascii="Arial" w:hAnsi="Arial" w:cs="Arial"/>
+                <w:color w:val="000000"/>
+                <w:sz w:val="20"/>
+                <w:szCs w:val="20"/>
+              </w:rPr>
+              <w:t xml:space="preserve"> mesuré en dBA</w:t>
+            </w:r>
           </w:p>
         </w:tc>
         <w:tc>
@@ -39862,7 +38461,6 @@
                 <w:szCs w:val="20"/>
               </w:rPr>
             </w:pPr>
-            <w:proofErr w:type="spellStart"/>
             <w:r>
               <w:rPr>
                 <w:rFonts w:ascii="Arial" w:hAnsi="Arial" w:cs="Arial"/>
@@ -39882,27 +38480,15 @@
               </w:rPr>
               <w:t>nAT</w:t>
             </w:r>
-            <w:proofErr w:type="spellEnd"/>
-            <w:r>
-              <w:rPr>
-                <w:rFonts w:ascii="Arial" w:hAnsi="Arial" w:cs="Arial"/>
-                <w:color w:val="000000"/>
-                <w:sz w:val="20"/>
-                <w:szCs w:val="20"/>
-              </w:rPr>
-              <w:t xml:space="preserve"> objectif RA 1999 en </w:t>
-            </w:r>
-            <w:proofErr w:type="spellStart"/>
-            <w:r>
-              <w:rPr>
-                <w:rFonts w:ascii="Arial" w:hAnsi="Arial" w:cs="Arial"/>
-                <w:color w:val="000000"/>
-                <w:sz w:val="20"/>
-                <w:szCs w:val="20"/>
-              </w:rPr>
-              <w:t>dBA</w:t>
-            </w:r>
-            <w:proofErr w:type="spellEnd"/>
+            <w:r>
+              <w:rPr>
+                <w:rFonts w:ascii="Arial" w:hAnsi="Arial" w:cs="Arial"/>
+                <w:color w:val="000000"/>
+                <w:sz w:val="20"/>
+                <w:szCs w:val="20"/>
+              </w:rPr>
+              <w:t xml:space="preserve"> objectif RA 1999 en dBA</w:t>
+            </w:r>
           </w:p>
         </w:tc>
         <w:tc>
@@ -39961,17 +38547,7 @@
                 <w:sz w:val="20"/>
                 <w:szCs w:val="20"/>
               </w:rPr>
-              <w:t xml:space="preserve"> en </w:t>
-            </w:r>
-            <w:proofErr w:type="spellStart"/>
-            <w:r>
-              <w:rPr>
-                <w:rFonts w:ascii="Arial" w:hAnsi="Arial" w:cs="Arial"/>
-                <w:color w:val="000000"/>
-                <w:sz w:val="20"/>
-                <w:szCs w:val="20"/>
-              </w:rPr>
-              <w:t>dB</w:t>
+              <w:t xml:space="preserve"> en dB</w:t>
             </w:r>
             <w:r>
               <w:rPr>
@@ -39982,7 +38558,6 @@
               </w:rPr>
               <w:t>A</w:t>
             </w:r>
-            <w:proofErr w:type="spellEnd"/>
           </w:p>
         </w:tc>
         <w:tc>
@@ -40087,7 +38662,6 @@
                 <w:szCs w:val="20"/>
               </w:rPr>
             </w:pPr>
-            <w:proofErr w:type="gramStart"/>
             <w:r>
               <w:rPr>
                 <w:rFonts w:ascii="Arial" w:hAnsi="Arial" w:cs="Arial"/>
@@ -40097,7 +38671,6 @@
               </w:rPr>
               <w:t>éventuelles</w:t>
             </w:r>
-            <w:proofErr w:type="gramEnd"/>
           </w:p>
         </w:tc>
       </w:tr>
@@ -40194,7 +38767,6 @@
                 <w:szCs w:val="20"/>
               </w:rPr>
             </w:pPr>
-            <w:proofErr w:type="gramStart"/>
             <w:r>
               <w:rPr>
                 <w:rFonts w:ascii="Arial" w:hAnsi="Arial" w:cs="Arial"/>
@@ -40204,7 +38776,6 @@
               </w:rPr>
               <w:t>et</w:t>
             </w:r>
-            <w:proofErr w:type="gramEnd"/>
           </w:p>
           <w:p>
             <w:pPr>
@@ -40235,7 +38806,6 @@
                 <w:szCs w:val="20"/>
               </w:rPr>
             </w:pPr>
-            <w:proofErr w:type="gramStart"/>
             <w:r>
               <w:rPr>
                 <w:rFonts w:ascii="Arial" w:hAnsi="Arial" w:cs="Arial"/>
@@ -40245,7 +38815,6 @@
               </w:rPr>
               <w:t>position</w:t>
             </w:r>
-            <w:proofErr w:type="gramEnd"/>
           </w:p>
           <w:p>
             <w:pPr>
@@ -40283,27 +38852,7 @@
                 <w:sz w:val="20"/>
                 <w:szCs w:val="20"/>
               </w:rPr>
-              <w:t xml:space="preserve">(Pièce / Logement / Bâtiment ou Escalier / </w:t>
-            </w:r>
-            <w:proofErr w:type="spellStart"/>
-            <w:r>
-              <w:rPr>
-                <w:rFonts w:ascii="Arial" w:hAnsi="Arial" w:cs="Arial"/>
-                <w:color w:val="000000"/>
-                <w:sz w:val="20"/>
-                <w:szCs w:val="20"/>
-              </w:rPr>
-              <w:t>Etage</w:t>
-            </w:r>
-            <w:proofErr w:type="spellEnd"/>
-            <w:r>
-              <w:rPr>
-                <w:rFonts w:ascii="Arial" w:hAnsi="Arial" w:cs="Arial"/>
-                <w:color w:val="000000"/>
-                <w:sz w:val="20"/>
-                <w:szCs w:val="20"/>
-              </w:rPr>
-              <w:t>)</w:t>
+              <w:t>(Pièce / Logement / Bâtiment ou Escalier / Etage)</w:t>
             </w:r>
           </w:p>
         </w:tc>
@@ -40355,45 +38904,14 @@
                 <w:szCs w:val="20"/>
               </w:rPr>
             </w:pPr>
-            <w:proofErr w:type="gramStart"/>
-            <w:r>
-              <w:rPr>
-                <w:rFonts w:ascii="Arial" w:hAnsi="Arial" w:cs="Arial"/>
-                <w:color w:val="000000"/>
-                <w:sz w:val="20"/>
-                <w:szCs w:val="20"/>
-              </w:rPr>
-              <w:t>ou</w:t>
-            </w:r>
-            <w:proofErr w:type="gramEnd"/>
-            <w:r>
-              <w:rPr>
-                <w:rFonts w:ascii="Arial" w:hAnsi="Arial" w:cs="Arial"/>
-                <w:color w:val="000000"/>
-                <w:sz w:val="20"/>
-                <w:szCs w:val="20"/>
-              </w:rPr>
-              <w:t xml:space="preserve"> Escalier / </w:t>
-            </w:r>
-            <w:proofErr w:type="spellStart"/>
-            <w:r>
-              <w:rPr>
-                <w:rFonts w:ascii="Arial" w:hAnsi="Arial" w:cs="Arial"/>
-                <w:color w:val="000000"/>
-                <w:sz w:val="20"/>
-                <w:szCs w:val="20"/>
-              </w:rPr>
-              <w:t>Etage</w:t>
-            </w:r>
-            <w:proofErr w:type="spellEnd"/>
-            <w:r>
-              <w:rPr>
-                <w:rFonts w:ascii="Arial" w:hAnsi="Arial" w:cs="Arial"/>
-                <w:color w:val="000000"/>
-                <w:sz w:val="20"/>
-                <w:szCs w:val="20"/>
-              </w:rPr>
-              <w:t>)</w:t>
+            <w:r>
+              <w:rPr>
+                <w:rFonts w:ascii="Arial" w:hAnsi="Arial" w:cs="Arial"/>
+                <w:color w:val="000000"/>
+                <w:sz w:val="20"/>
+                <w:szCs w:val="20"/>
+              </w:rPr>
+              <w:t>ou Escalier / Etage)</w:t>
             </w:r>
           </w:p>
         </w:tc>
@@ -40959,7 +39477,7 @@
           <w:szCs w:val="20"/>
         </w:rPr>
       </w:pPr>
-      <w:bookmarkStart w:id="52" w:name="_Toc503262017"/>
+      <w:bookmarkStart w:id="53" w:name="_Toc503262017"/>
       <w:r>
         <w:rPr>
           <w:rFonts w:ascii="Arial" w:hAnsi="Arial" w:cs="Arial"/>
@@ -40968,7 +39486,7 @@
         </w:rPr>
         <w:t>Niveau du bruit des équipements collectifs (hors VMC)</w:t>
       </w:r>
-      <w:bookmarkEnd w:id="52"/>
+      <w:bookmarkEnd w:id="53"/>
     </w:p>
     <w:tbl>
       <w:tblPr>
@@ -41059,7 +39577,6 @@
                 <w:szCs w:val="20"/>
               </w:rPr>
             </w:pPr>
-            <w:proofErr w:type="spellStart"/>
             <w:r>
               <w:rPr>
                 <w:rFonts w:ascii="Arial" w:hAnsi="Arial" w:cs="Arial"/>
@@ -41069,7 +39586,6 @@
               </w:rPr>
               <w:t>Emission</w:t>
             </w:r>
-            <w:proofErr w:type="spellEnd"/>
           </w:p>
         </w:tc>
         <w:tc>
@@ -41135,7 +39651,6 @@
                 <w:szCs w:val="20"/>
               </w:rPr>
             </w:pPr>
-            <w:proofErr w:type="spellStart"/>
             <w:r>
               <w:rPr>
                 <w:rFonts w:ascii="Arial" w:hAnsi="Arial" w:cs="Arial"/>
@@ -41155,27 +39670,15 @@
               </w:rPr>
               <w:t>nAT</w:t>
             </w:r>
-            <w:proofErr w:type="spellEnd"/>
-            <w:r>
-              <w:rPr>
-                <w:rFonts w:ascii="Arial" w:hAnsi="Arial" w:cs="Arial"/>
-                <w:color w:val="000000"/>
-                <w:sz w:val="20"/>
-                <w:szCs w:val="20"/>
-              </w:rPr>
-              <w:t xml:space="preserve"> mesuré en </w:t>
-            </w:r>
-            <w:proofErr w:type="spellStart"/>
-            <w:r>
-              <w:rPr>
-                <w:rFonts w:ascii="Arial" w:hAnsi="Arial" w:cs="Arial"/>
-                <w:color w:val="000000"/>
-                <w:sz w:val="20"/>
-                <w:szCs w:val="20"/>
-              </w:rPr>
-              <w:t>dBA</w:t>
-            </w:r>
-            <w:proofErr w:type="spellEnd"/>
+            <w:r>
+              <w:rPr>
+                <w:rFonts w:ascii="Arial" w:hAnsi="Arial" w:cs="Arial"/>
+                <w:color w:val="000000"/>
+                <w:sz w:val="20"/>
+                <w:szCs w:val="20"/>
+              </w:rPr>
+              <w:t xml:space="preserve"> mesuré en dBA</w:t>
+            </w:r>
           </w:p>
         </w:tc>
         <w:tc>
@@ -41206,7 +39709,6 @@
                 <w:szCs w:val="20"/>
               </w:rPr>
             </w:pPr>
-            <w:proofErr w:type="spellStart"/>
             <w:r>
               <w:rPr>
                 <w:rFonts w:ascii="Arial" w:hAnsi="Arial" w:cs="Arial"/>
@@ -41226,27 +39728,15 @@
               </w:rPr>
               <w:t>nAT</w:t>
             </w:r>
-            <w:proofErr w:type="spellEnd"/>
-            <w:r>
-              <w:rPr>
-                <w:rFonts w:ascii="Arial" w:hAnsi="Arial" w:cs="Arial"/>
-                <w:color w:val="000000"/>
-                <w:sz w:val="20"/>
-                <w:szCs w:val="20"/>
-              </w:rPr>
-              <w:t xml:space="preserve"> objectif RA 1999 en </w:t>
-            </w:r>
-            <w:proofErr w:type="spellStart"/>
-            <w:r>
-              <w:rPr>
-                <w:rFonts w:ascii="Arial" w:hAnsi="Arial" w:cs="Arial"/>
-                <w:color w:val="000000"/>
-                <w:sz w:val="20"/>
-                <w:szCs w:val="20"/>
-              </w:rPr>
-              <w:t>dBA</w:t>
-            </w:r>
-            <w:proofErr w:type="spellEnd"/>
+            <w:r>
+              <w:rPr>
+                <w:rFonts w:ascii="Arial" w:hAnsi="Arial" w:cs="Arial"/>
+                <w:color w:val="000000"/>
+                <w:sz w:val="20"/>
+                <w:szCs w:val="20"/>
+              </w:rPr>
+              <w:t xml:space="preserve"> objectif RA 1999 en dBA</w:t>
+            </w:r>
           </w:p>
         </w:tc>
         <w:tc>
@@ -41305,17 +39795,7 @@
                 <w:sz w:val="20"/>
                 <w:szCs w:val="20"/>
               </w:rPr>
-              <w:t xml:space="preserve"> en </w:t>
-            </w:r>
-            <w:proofErr w:type="spellStart"/>
-            <w:r>
-              <w:rPr>
-                <w:rFonts w:ascii="Arial" w:hAnsi="Arial" w:cs="Arial"/>
-                <w:color w:val="000000"/>
-                <w:sz w:val="20"/>
-                <w:szCs w:val="20"/>
-              </w:rPr>
-              <w:t>dB</w:t>
+              <w:t xml:space="preserve"> en dB</w:t>
             </w:r>
             <w:r>
               <w:rPr>
@@ -41326,7 +39806,6 @@
               </w:rPr>
               <w:t>A</w:t>
             </w:r>
-            <w:proofErr w:type="spellEnd"/>
           </w:p>
         </w:tc>
         <w:tc>
@@ -41431,7 +39910,6 @@
                 <w:szCs w:val="20"/>
               </w:rPr>
             </w:pPr>
-            <w:proofErr w:type="spellStart"/>
             <w:r>
               <w:rPr>
                 <w:rFonts w:ascii="Arial" w:hAnsi="Arial" w:cs="Arial"/>
@@ -41441,7 +39919,6 @@
               </w:rPr>
               <w:t>Eventuelles</w:t>
             </w:r>
-            <w:proofErr w:type="spellEnd"/>
           </w:p>
         </w:tc>
       </w:tr>
@@ -41539,7 +40016,6 @@
                 <w:szCs w:val="20"/>
               </w:rPr>
             </w:pPr>
-            <w:proofErr w:type="gramStart"/>
             <w:r>
               <w:rPr>
                 <w:rFonts w:ascii="Arial" w:hAnsi="Arial" w:cs="Arial"/>
@@ -41549,7 +40025,6 @@
               </w:rPr>
               <w:t>et</w:t>
             </w:r>
-            <w:proofErr w:type="gramEnd"/>
           </w:p>
           <w:p>
             <w:pPr>
@@ -41580,7 +40055,6 @@
                 <w:szCs w:val="20"/>
               </w:rPr>
             </w:pPr>
-            <w:proofErr w:type="gramStart"/>
             <w:r>
               <w:rPr>
                 <w:rFonts w:ascii="Arial" w:hAnsi="Arial" w:cs="Arial"/>
@@ -41590,7 +40064,6 @@
               </w:rPr>
               <w:t>position</w:t>
             </w:r>
-            <w:proofErr w:type="gramEnd"/>
           </w:p>
           <w:p>
             <w:pPr>
@@ -41628,27 +40101,7 @@
                 <w:sz w:val="20"/>
                 <w:szCs w:val="20"/>
               </w:rPr>
-              <w:t xml:space="preserve">(Pièce / Logement / Bâtiment ou Escalier / </w:t>
-            </w:r>
-            <w:proofErr w:type="spellStart"/>
-            <w:r>
-              <w:rPr>
-                <w:rFonts w:ascii="Arial" w:hAnsi="Arial" w:cs="Arial"/>
-                <w:color w:val="000000"/>
-                <w:sz w:val="20"/>
-                <w:szCs w:val="20"/>
-              </w:rPr>
-              <w:t>Etage</w:t>
-            </w:r>
-            <w:proofErr w:type="spellEnd"/>
-            <w:r>
-              <w:rPr>
-                <w:rFonts w:ascii="Arial" w:hAnsi="Arial" w:cs="Arial"/>
-                <w:color w:val="000000"/>
-                <w:sz w:val="20"/>
-                <w:szCs w:val="20"/>
-              </w:rPr>
-              <w:t>)</w:t>
+              <w:t>(Pièce / Logement / Bâtiment ou Escalier / Etage)</w:t>
             </w:r>
           </w:p>
         </w:tc>
@@ -41700,45 +40153,14 @@
                 <w:szCs w:val="20"/>
               </w:rPr>
             </w:pPr>
-            <w:proofErr w:type="gramStart"/>
-            <w:r>
-              <w:rPr>
-                <w:rFonts w:ascii="Arial" w:hAnsi="Arial" w:cs="Arial"/>
-                <w:color w:val="000000"/>
-                <w:sz w:val="20"/>
-                <w:szCs w:val="20"/>
-              </w:rPr>
-              <w:t>ou</w:t>
-            </w:r>
-            <w:proofErr w:type="gramEnd"/>
-            <w:r>
-              <w:rPr>
-                <w:rFonts w:ascii="Arial" w:hAnsi="Arial" w:cs="Arial"/>
-                <w:color w:val="000000"/>
-                <w:sz w:val="20"/>
-                <w:szCs w:val="20"/>
-              </w:rPr>
-              <w:t xml:space="preserve"> Escalier / </w:t>
-            </w:r>
-            <w:proofErr w:type="spellStart"/>
-            <w:r>
-              <w:rPr>
-                <w:rFonts w:ascii="Arial" w:hAnsi="Arial" w:cs="Arial"/>
-                <w:color w:val="000000"/>
-                <w:sz w:val="20"/>
-                <w:szCs w:val="20"/>
-              </w:rPr>
-              <w:t>Etage</w:t>
-            </w:r>
-            <w:proofErr w:type="spellEnd"/>
-            <w:r>
-              <w:rPr>
-                <w:rFonts w:ascii="Arial" w:hAnsi="Arial" w:cs="Arial"/>
-                <w:color w:val="000000"/>
-                <w:sz w:val="20"/>
-                <w:szCs w:val="20"/>
-              </w:rPr>
-              <w:t>)</w:t>
+            <w:r>
+              <w:rPr>
+                <w:rFonts w:ascii="Arial" w:hAnsi="Arial" w:cs="Arial"/>
+                <w:color w:val="000000"/>
+                <w:sz w:val="20"/>
+                <w:szCs w:val="20"/>
+              </w:rPr>
+              <w:t>ou Escalier / Etage)</w:t>
             </w:r>
           </w:p>
         </w:tc>
@@ -42322,7 +40744,7 @@
           <w:szCs w:val="20"/>
         </w:rPr>
       </w:pPr>
-      <w:bookmarkStart w:id="53" w:name="_Toc369182892"/>
+      <w:bookmarkStart w:id="54" w:name="_Toc369182892"/>
       <w:r>
         <w:rPr>
           <w:rFonts w:ascii="Arial" w:hAnsi="Arial" w:cs="Arial"/>
@@ -42331,7 +40753,7 @@
         </w:rPr>
         <w:t>Aire d’absorption équivalente des parties communes</w:t>
       </w:r>
-      <w:bookmarkEnd w:id="53"/>
+      <w:bookmarkEnd w:id="54"/>
     </w:p>
     <w:tbl>
       <w:tblPr>
@@ -42467,27 +40889,7 @@
                 <w:sz w:val="20"/>
                 <w:szCs w:val="20"/>
               </w:rPr>
-              <w:t xml:space="preserve">(Local / Bâtiment ou Escalier / </w:t>
-            </w:r>
-            <w:proofErr w:type="spellStart"/>
-            <w:r>
-              <w:rPr>
-                <w:rFonts w:ascii="Arial" w:hAnsi="Arial" w:cs="Arial"/>
-                <w:color w:val="000000"/>
-                <w:sz w:val="20"/>
-                <w:szCs w:val="20"/>
-              </w:rPr>
-              <w:t>Etage</w:t>
-            </w:r>
-            <w:proofErr w:type="spellEnd"/>
-            <w:r>
-              <w:rPr>
-                <w:rFonts w:ascii="Arial" w:hAnsi="Arial" w:cs="Arial"/>
-                <w:color w:val="000000"/>
-                <w:sz w:val="20"/>
-                <w:szCs w:val="20"/>
-              </w:rPr>
-              <w:t>)</w:t>
+              <w:t>(Local / Bâtiment ou Escalier / Etage)</w:t>
             </w:r>
           </w:p>
         </w:tc>
@@ -42734,17 +41136,7 @@
                 <w:sz w:val="20"/>
                 <w:szCs w:val="20"/>
               </w:rPr>
-              <w:t>-</w:t>
-            </w:r>
-            <w:proofErr w:type="gramStart"/>
-            <w:r>
-              <w:rPr>
-                <w:rFonts w:ascii="Arial" w:hAnsi="Arial" w:cs="Arial"/>
-                <w:color w:val="000000"/>
-                <w:sz w:val="20"/>
-                <w:szCs w:val="20"/>
-              </w:rPr>
-              <w:t>1</w:t>
+              <w:t>-1</w:t>
             </w:r>
             <w:r>
               <w:rPr>
@@ -42762,17 +41154,7 @@
                 <w:sz w:val="20"/>
                 <w:szCs w:val="20"/>
               </w:rPr>
-              <w:t>$</w:t>
-            </w:r>
-            <w:proofErr w:type="gramEnd"/>
-            <w:r>
-              <w:rPr>
-                <w:rFonts w:ascii="Arial" w:hAnsi="Arial" w:cs="Arial"/>
-                <w:color w:val="000000"/>
-                <w:sz w:val="20"/>
-                <w:szCs w:val="20"/>
-              </w:rPr>
-              <w:t>{AAE-2}</w:t>
+              <w:t>${AAE-2}</w:t>
             </w:r>
             <w:r>
               <w:rPr>
@@ -43015,27 +41397,7 @@
                 <w:sz w:val="20"/>
                 <w:szCs w:val="20"/>
               </w:rPr>
-              <w:t>${AAE-</w:t>
-            </w:r>
-            <w:proofErr w:type="gramStart"/>
-            <w:r>
-              <w:rPr>
-                <w:rFonts w:ascii="Arial" w:hAnsi="Arial" w:cs="Arial"/>
-                <w:color w:val="000000"/>
-                <w:sz w:val="20"/>
-                <w:szCs w:val="20"/>
-              </w:rPr>
-              <w:t>7}$</w:t>
-            </w:r>
-            <w:proofErr w:type="gramEnd"/>
-            <w:r>
-              <w:rPr>
-                <w:rFonts w:ascii="Arial" w:hAnsi="Arial" w:cs="Arial"/>
-                <w:color w:val="000000"/>
-                <w:sz w:val="20"/>
-                <w:szCs w:val="20"/>
-              </w:rPr>
-              <w:t>{AAE-8}</w:t>
+              <w:t>${AAE-7}${AAE-8}</w:t>
             </w:r>
           </w:p>
         </w:tc>
@@ -43063,8 +41425,6 @@
           <w:b/>
         </w:rPr>
       </w:pPr>
-      <w:bookmarkStart w:id="54" w:name="_GoBack"/>
-      <w:bookmarkEnd w:id="54"/>
     </w:p>
     <w:p>
       <w:pPr>
@@ -43169,13 +41529,10 @@
             <w:ind w:right="357"/>
           </w:pPr>
           <w:r>
-            <w:t xml:space="preserve">N° de dossier : </w:t>
+            <w:t>N° de dossier </w:t>
           </w:r>
           <w:r>
-            <w:rPr>
-              <w:color w:val="FF0000"/>
-            </w:rPr>
-            <w:t>NUM DOSSIER</w:t>
+            <w:t>: ${CASEREF}</w:t>
           </w:r>
         </w:p>
       </w:tc>
@@ -43207,9 +41564,6 @@
             <w:t xml:space="preserve">N° de rapport :  </w:t>
           </w:r>
           <w:r>
-            <w:rPr>
-              <w:color w:val="FF0000"/>
-            </w:rPr>
             <w:t>${CERTREF}</w:t>
           </w:r>
         </w:p>
@@ -43536,7 +41890,10 @@
             <w:ind w:right="357"/>
           </w:pPr>
           <w:r>
-            <w:t xml:space="preserve">N° de dossier : </w:t>
+            <w:t>N° de dossier </w:t>
+          </w:r>
+          <w:r>
+            <w:t>: ${CASEREF}</w:t>
           </w:r>
         </w:p>
       </w:tc>
@@ -43565,7 +41922,10 @@
             </w:rPr>
           </w:pPr>
           <w:r>
-            <w:t xml:space="preserve">N° de rapport : </w:t>
+            <w:t xml:space="preserve">N° de rapport :  </w:t>
+          </w:r>
+          <w:r>
+            <w:t>${CERTREF}</w:t>
           </w:r>
         </w:p>
       </w:tc>
@@ -43605,7 +41965,7 @@
               <w:rStyle w:val="Numrodepage"/>
               <w:noProof/>
             </w:rPr>
-            <w:t>12</w:t>
+            <w:t>8</w:t>
           </w:r>
           <w:r>
             <w:rPr>
@@ -51140,7 +49500,7 @@
 </file>
 
 <file path=customXml/itemProps1.xml><?xml version="1.0" encoding="utf-8"?>
-<ds:datastoreItem xmlns:ds="http://schemas.openxmlformats.org/officeDocument/2006/customXml" ds:itemID="{36566A04-3DED-ED42-BCE7-51DDA4F81402}">
+<ds:datastoreItem xmlns:ds="http://schemas.openxmlformats.org/officeDocument/2006/customXml" ds:itemID="{326C58A2-5F9F-E145-8DF9-70D1079AADF7}">
   <ds:schemaRefs>
     <ds:schemaRef ds:uri="http://schemas.openxmlformats.org/officeDocument/2006/bibliography"/>
   </ds:schemaRefs>

</xml_diff>

<commit_message>
Graph + Route et Aérodromes
</commit_message>
<xml_diff>
--- a/src/AppBundle/Resources/templates/cert-ra1999.docx
+++ b/src/AppBundle/Resources/templates/cert-ra1999.docx
@@ -304,20 +304,17 @@
                     <w:framePr w:w="10206" w:h="57" w:wrap="notBeside" w:xAlign="center" w:anchorLock="1"/>
                     <w:rPr>
                       <w:rFonts w:ascii="Arial" w:hAnsi="Arial" w:cs="Arial"/>
-                      <w:lang w:val="en-US"/>
                     </w:rPr>
                   </w:pPr>
                   <w:r>
                     <w:rPr>
                       <w:rFonts w:ascii="Arial" w:hAnsi="Arial" w:cs="Arial"/>
-                      <w:lang w:val="en-US"/>
                     </w:rPr>
                     <w:t xml:space="preserve">Nº d’affaire : </w:t>
                   </w:r>
                   <w:r>
                     <w:rPr>
                       <w:rFonts w:ascii="Arial" w:hAnsi="Arial" w:cs="Arial"/>
-                      <w:lang w:val="en-US"/>
                     </w:rPr>
                     <w:t>${CASEREF}</w:t>
                   </w:r>
@@ -329,7 +326,6 @@
                     <w:rPr>
                       <w:rFonts w:ascii="Arial" w:hAnsi="Arial" w:cs="Arial"/>
                       <w:b/>
-                      <w:lang w:val="en-US"/>
                     </w:rPr>
                   </w:pPr>
                   <w:r>
@@ -338,14 +334,12 @@
                       <w:b/>
                       <w:sz w:val="19"/>
                       <w:szCs w:val="19"/>
-                      <w:lang w:val="en-US"/>
                     </w:rPr>
                     <w:t>Désignation</w:t>
                   </w:r>
                   <w:r>
                     <w:rPr>
                       <w:rFonts w:ascii="Arial" w:hAnsi="Arial" w:cs="Arial"/>
-                      <w:lang w:val="en-US"/>
                     </w:rPr>
                     <w:t xml:space="preserve"> : </w:t>
                   </w:r>
@@ -355,7 +349,6 @@
                       <w:b/>
                       <w:sz w:val="19"/>
                       <w:szCs w:val="19"/>
-                      <w:lang w:val="en-US"/>
                     </w:rPr>
                     <w:t>${OPENAME}</w:t>
                   </w:r>
@@ -678,7 +671,49 @@
                           <w:rPr>
                             <w:rFonts w:ascii="Arial" w:hAnsi="Arial" w:cs="Arial"/>
                           </w:rPr>
-                          <w:t>XX XX XX XX XX</w:t>
+                          <w:t xml:space="preserve">XX </w:t>
+                        </w:r>
+                        <w:proofErr w:type="spellStart"/>
+                        <w:r>
+                          <w:rPr>
+                            <w:rFonts w:ascii="Arial" w:hAnsi="Arial" w:cs="Arial"/>
+                          </w:rPr>
+                          <w:t>XX</w:t>
+                        </w:r>
+                        <w:proofErr w:type="spellEnd"/>
+                        <w:r>
+                          <w:rPr>
+                            <w:rFonts w:ascii="Arial" w:hAnsi="Arial" w:cs="Arial"/>
+                          </w:rPr>
+                          <w:t xml:space="preserve"> </w:t>
+                        </w:r>
+                        <w:proofErr w:type="spellStart"/>
+                        <w:r>
+                          <w:rPr>
+                            <w:rFonts w:ascii="Arial" w:hAnsi="Arial" w:cs="Arial"/>
+                          </w:rPr>
+                          <w:t>XX</w:t>
+                        </w:r>
+                        <w:proofErr w:type="spellEnd"/>
+                        <w:r>
+                          <w:rPr>
+                            <w:rFonts w:ascii="Arial" w:hAnsi="Arial" w:cs="Arial"/>
+                          </w:rPr>
+                          <w:t xml:space="preserve"> </w:t>
+                        </w:r>
+                        <w:proofErr w:type="spellStart"/>
+                        <w:r>
+                          <w:rPr>
+                            <w:rFonts w:ascii="Arial" w:hAnsi="Arial" w:cs="Arial"/>
+                          </w:rPr>
+                          <w:t>XX</w:t>
+                        </w:r>
+                        <w:proofErr w:type="spellEnd"/>
+                        <w:r>
+                          <w:rPr>
+                            <w:rFonts w:ascii="Arial" w:hAnsi="Arial" w:cs="Arial"/>
+                          </w:rPr>
+                          <w:t> XX</w:t>
                         </w:r>
                         <w:r>
                           <w:rPr>
@@ -690,7 +725,49 @@
                           <w:rPr>
                             <w:rFonts w:ascii="Arial" w:hAnsi="Arial" w:cs="Arial"/>
                           </w:rPr>
-                          <w:t xml:space="preserve"> XX XX XX XX XX</w:t>
+                          <w:t xml:space="preserve"> XX </w:t>
+                        </w:r>
+                        <w:proofErr w:type="spellStart"/>
+                        <w:r>
+                          <w:rPr>
+                            <w:rFonts w:ascii="Arial" w:hAnsi="Arial" w:cs="Arial"/>
+                          </w:rPr>
+                          <w:t>XX</w:t>
+                        </w:r>
+                        <w:proofErr w:type="spellEnd"/>
+                        <w:r>
+                          <w:rPr>
+                            <w:rFonts w:ascii="Arial" w:hAnsi="Arial" w:cs="Arial"/>
+                          </w:rPr>
+                          <w:t xml:space="preserve"> </w:t>
+                        </w:r>
+                        <w:proofErr w:type="spellStart"/>
+                        <w:r>
+                          <w:rPr>
+                            <w:rFonts w:ascii="Arial" w:hAnsi="Arial" w:cs="Arial"/>
+                          </w:rPr>
+                          <w:t>XX</w:t>
+                        </w:r>
+                        <w:proofErr w:type="spellEnd"/>
+                        <w:r>
+                          <w:rPr>
+                            <w:rFonts w:ascii="Arial" w:hAnsi="Arial" w:cs="Arial"/>
+                          </w:rPr>
+                          <w:t xml:space="preserve"> </w:t>
+                        </w:r>
+                        <w:proofErr w:type="spellStart"/>
+                        <w:r>
+                          <w:rPr>
+                            <w:rFonts w:ascii="Arial" w:hAnsi="Arial" w:cs="Arial"/>
+                          </w:rPr>
+                          <w:t>XX</w:t>
+                        </w:r>
+                        <w:proofErr w:type="spellEnd"/>
+                        <w:r>
+                          <w:rPr>
+                            <w:rFonts w:ascii="Arial" w:hAnsi="Arial" w:cs="Arial"/>
+                          </w:rPr>
+                          <w:t> XX</w:t>
                         </w:r>
                       </w:p>
                       <w:p>
@@ -871,7 +948,21 @@
                           <w:rPr>
                             <w:rFonts w:ascii="Arial" w:hAnsi="Arial" w:cs="Arial"/>
                           </w:rPr>
-                          <w:t xml:space="preserve">Auteur du rapport: </w:t>
+                          <w:t xml:space="preserve">Auteur du </w:t>
+                        </w:r>
+                        <w:proofErr w:type="gramStart"/>
+                        <w:r>
+                          <w:rPr>
+                            <w:rFonts w:ascii="Arial" w:hAnsi="Arial" w:cs="Arial"/>
+                          </w:rPr>
+                          <w:t>rapport:</w:t>
+                        </w:r>
+                        <w:proofErr w:type="gramEnd"/>
+                        <w:r>
+                          <w:rPr>
+                            <w:rFonts w:ascii="Arial" w:hAnsi="Arial" w:cs="Arial"/>
+                          </w:rPr>
+                          <w:t xml:space="preserve"> </w:t>
                         </w:r>
                         <w:r>
                           <w:rPr>
@@ -4603,7 +4694,25 @@
           <w:sz w:val="20"/>
           <w:szCs w:val="20"/>
         </w:rPr>
-        <w:t>La présente attestation est applicable aux bâtiments d’habitation neufs, soumis à permis de construire, situés en France métropolitaine.</w:t>
+        <w:t xml:space="preserve">La présente attestation est applicable aux bâtiments d’habitation neufs, soumis </w:t>
+      </w:r>
+      <w:proofErr w:type="spellStart"/>
+      <w:r>
+        <w:rPr>
+          <w:rFonts w:ascii="Arial" w:hAnsi="Arial" w:cs="Arial"/>
+          <w:sz w:val="20"/>
+          <w:szCs w:val="20"/>
+        </w:rPr>
+        <w:t>à</w:t>
+      </w:r>
+      <w:proofErr w:type="spellEnd"/>
+      <w:r>
+        <w:rPr>
+          <w:rFonts w:ascii="Arial" w:hAnsi="Arial" w:cs="Arial"/>
+          <w:sz w:val="20"/>
+          <w:szCs w:val="20"/>
+        </w:rPr>
+        <w:t xml:space="preserve"> permis de construire, situés en France métropolitaine.</w:t>
       </w:r>
     </w:p>
     <w:p>
@@ -7218,53 +7327,94 @@
     </w:p>
     <w:p>
       <w:pPr>
-        <w:widowControl w:val="0"/>
+        <w:shd w:val="clear" w:color="auto" w:fill="FFFFFF"/>
         <w:tabs>
-          <w:tab w:val="left" w:pos="426"/>
-          <w:tab w:val="left" w:pos="851"/>
+          <w:tab w:val="left" w:pos="916"/>
+          <w:tab w:val="left" w:pos="1832"/>
+          <w:tab w:val="left" w:pos="2748"/>
+          <w:tab w:val="left" w:pos="3664"/>
+          <w:tab w:val="left" w:pos="4580"/>
+          <w:tab w:val="left" w:pos="5496"/>
+          <w:tab w:val="left" w:pos="6412"/>
+          <w:tab w:val="left" w:pos="7328"/>
+          <w:tab w:val="left" w:pos="8244"/>
+          <w:tab w:val="left" w:pos="9160"/>
+          <w:tab w:val="left" w:pos="10076"/>
+          <w:tab w:val="left" w:pos="10992"/>
+          <w:tab w:val="left" w:pos="11908"/>
+          <w:tab w:val="left" w:pos="12824"/>
+          <w:tab w:val="left" w:pos="13740"/>
+          <w:tab w:val="left" w:pos="14656"/>
         </w:tabs>
-        <w:spacing w:before="120"/>
-        <w:jc w:val="both"/>
-        <w:rPr>
-          <w:rFonts w:ascii="Arial" w:hAnsi="Arial" w:cs="Arial"/>
+        <w:spacing w:line="240" w:lineRule="auto"/>
+        <w:rPr>
+          <w:rFonts w:ascii="Menlo" w:eastAsia="Times New Roman" w:hAnsi="Menlo" w:cs="Menlo"/>
+          <w:color w:val="000000"/>
           <w:sz w:val="20"/>
           <w:szCs w:val="20"/>
+          <w:lang w:eastAsia="fr-FR"/>
         </w:rPr>
       </w:pPr>
-      <w:sdt>
-        <w:sdtPr>
-          <w:rPr>
-            <w:rFonts w:ascii="Arial" w:hAnsi="Arial" w:cs="Arial"/>
-            <w:b/>
-            <w:sz w:val="20"/>
-            <w:szCs w:val="20"/>
-          </w:rPr>
-          <w:id w:val="-1714574402"/>
-          <w14:checkbox>
-            <w14:checked w14:val="0"/>
-            <w14:checkedState w14:val="2612" w14:font="MS Gothic"/>
-            <w14:uncheckedState w14:val="2610" w14:font="MS Gothic"/>
-          </w14:checkbox>
-        </w:sdtPr>
-        <w:sdtContent>
-          <w:r>
-            <w:rPr>
-              <w:rFonts w:ascii="MS Gothic" w:eastAsia="MS Gothic" w:hAnsi="MS Gothic" w:cs="MS Gothic" w:hint="eastAsia"/>
-              <w:b/>
-              <w:sz w:val="20"/>
-              <w:szCs w:val="20"/>
-            </w:rPr>
-            <w:t>☐</w:t>
-          </w:r>
-        </w:sdtContent>
-      </w:sdt>
-      <w:r>
-        <w:rPr>
-          <w:rFonts w:ascii="Arial" w:hAnsi="Arial" w:cs="Arial"/>
+      <w:r>
+        <w:rPr>
+          <w:rFonts w:ascii="Arial" w:eastAsia="Times New Roman" w:hAnsi="Arial" w:cs="Arial"/>
+          <w:bCs/>
           <w:sz w:val="20"/>
           <w:szCs w:val="20"/>
-        </w:rPr>
-        <w:tab/>
+          <w:shd w:val="clear" w:color="auto" w:fill="F7FAFF"/>
+          <w:lang w:eastAsia="fr-FR"/>
+        </w:rPr>
+        <w:t>$</w:t>
+      </w:r>
+      <w:r>
+        <w:rPr>
+          <w:rFonts w:ascii="Arial" w:eastAsia="Times New Roman" w:hAnsi="Arial" w:cs="Arial"/>
+          <w:bCs/>
+          <w:sz w:val="20"/>
+          <w:szCs w:val="20"/>
+          <w:shd w:val="clear" w:color="auto" w:fill="F7FAFF"/>
+          <w:lang w:eastAsia="fr-FR"/>
+        </w:rPr>
+        <w:t>{</w:t>
+      </w:r>
+      <w:r>
+        <w:rPr>
+          <w:rFonts w:ascii="Arial" w:eastAsia="Times New Roman" w:hAnsi="Arial" w:cs="Arial"/>
+          <w:bCs/>
+          <w:sz w:val="20"/>
+          <w:szCs w:val="20"/>
+          <w:shd w:val="clear" w:color="auto" w:fill="F7FAFF"/>
+          <w:lang w:eastAsia="fr-FR"/>
+        </w:rPr>
+        <w:t>ISROUTE</w:t>
+      </w:r>
+      <w:r>
+        <w:rPr>
+          <w:rFonts w:ascii="Arial" w:eastAsia="Times New Roman" w:hAnsi="Arial" w:cs="Arial"/>
+          <w:bCs/>
+          <w:sz w:val="20"/>
+          <w:szCs w:val="20"/>
+          <w:shd w:val="clear" w:color="auto" w:fill="F7FAFF"/>
+          <w:lang w:eastAsia="fr-FR"/>
+        </w:rPr>
+        <w:t>}</w:t>
+      </w:r>
+      <w:r>
+        <w:rPr>
+          <w:rFonts w:ascii="Menlo" w:eastAsia="Times New Roman" w:hAnsi="Menlo" w:cs="Menlo"/>
+          <w:color w:val="000000"/>
+          <w:sz w:val="20"/>
+          <w:szCs w:val="20"/>
+          <w:lang w:eastAsia="fr-FR"/>
+        </w:rPr>
+        <w:t xml:space="preserve"> </w:t>
+      </w:r>
+      <w:r>
+        <w:rPr>
+          <w:rFonts w:ascii="Arial" w:hAnsi="Arial" w:cs="Arial"/>
+          <w:sz w:val="20"/>
+          <w:szCs w:val="20"/>
+        </w:rPr>
         <w:t>D’une ou plusieurs infrastructures de transport terrestre</w:t>
       </w:r>
     </w:p>
@@ -7319,201 +7469,334 @@
         <w:tab/>
         <w:t xml:space="preserve">1 </w:t>
       </w:r>
-      <w:sdt>
-        <w:sdtPr>
-          <w:rPr>
-            <w:rFonts w:ascii="Arial" w:hAnsi="Arial" w:cs="Arial"/>
-            <w:sz w:val="20"/>
-            <w:szCs w:val="20"/>
-          </w:rPr>
-          <w:id w:val="1790321712"/>
-          <w14:checkbox>
-            <w14:checked w14:val="0"/>
-            <w14:checkedState w14:val="2612" w14:font="MS Gothic"/>
-            <w14:uncheckedState w14:val="2610" w14:font="MS Gothic"/>
-          </w14:checkbox>
-        </w:sdtPr>
-        <w:sdtContent>
-          <w:r>
-            <w:rPr>
-              <w:rFonts w:ascii="MS Gothic" w:eastAsia="MS Gothic" w:hAnsi="MS Gothic" w:cs="MS Gothic" w:hint="eastAsia"/>
-              <w:sz w:val="20"/>
-              <w:szCs w:val="20"/>
-            </w:rPr>
-            <w:t>☐</w:t>
-          </w:r>
-        </w:sdtContent>
-      </w:sdt>
-      <w:r>
-        <w:rPr>
-          <w:rFonts w:ascii="Arial" w:hAnsi="Arial" w:cs="Arial"/>
+      <w:r>
+        <w:rPr>
+          <w:rFonts w:ascii="Arial" w:eastAsia="Times New Roman" w:hAnsi="Arial" w:cs="Arial"/>
+          <w:bCs/>
           <w:sz w:val="20"/>
           <w:szCs w:val="20"/>
-        </w:rPr>
-        <w:tab/>
-        <w:t xml:space="preserve">2 </w:t>
-      </w:r>
-      <w:sdt>
-        <w:sdtPr>
-          <w:rPr>
-            <w:rFonts w:ascii="Arial" w:hAnsi="Arial" w:cs="Arial"/>
-            <w:sz w:val="20"/>
-            <w:szCs w:val="20"/>
-          </w:rPr>
-          <w:id w:val="-1379468969"/>
-          <w14:checkbox>
-            <w14:checked w14:val="0"/>
-            <w14:checkedState w14:val="2612" w14:font="MS Gothic"/>
-            <w14:uncheckedState w14:val="2610" w14:font="MS Gothic"/>
-          </w14:checkbox>
-        </w:sdtPr>
-        <w:sdtContent>
-          <w:r>
-            <w:rPr>
-              <w:rFonts w:ascii="MS Gothic" w:eastAsia="MS Gothic" w:hAnsi="MS Gothic" w:cs="MS Gothic" w:hint="eastAsia"/>
-              <w:sz w:val="20"/>
-              <w:szCs w:val="20"/>
-            </w:rPr>
-            <w:t>☐</w:t>
-          </w:r>
-        </w:sdtContent>
-      </w:sdt>
-      <w:r>
-        <w:rPr>
-          <w:rFonts w:ascii="Arial" w:hAnsi="Arial" w:cs="Arial"/>
+          <w:shd w:val="clear" w:color="auto" w:fill="F7FAFF"/>
+          <w:lang w:eastAsia="fr-FR"/>
+        </w:rPr>
+        <w:t>${ISROUTE</w:t>
+      </w:r>
+      <w:r>
+        <w:rPr>
+          <w:rFonts w:ascii="Arial" w:eastAsia="Times New Roman" w:hAnsi="Arial" w:cs="Arial"/>
+          <w:bCs/>
           <w:sz w:val="20"/>
           <w:szCs w:val="20"/>
-        </w:rPr>
-        <w:tab/>
-        <w:t xml:space="preserve">3 </w:t>
-      </w:r>
-      <w:sdt>
-        <w:sdtPr>
-          <w:rPr>
-            <w:rFonts w:ascii="Arial" w:hAnsi="Arial" w:cs="Arial"/>
-            <w:sz w:val="20"/>
-            <w:szCs w:val="20"/>
-          </w:rPr>
-          <w:id w:val="-82369729"/>
-          <w14:checkbox>
-            <w14:checked w14:val="0"/>
-            <w14:checkedState w14:val="2612" w14:font="MS Gothic"/>
-            <w14:uncheckedState w14:val="2610" w14:font="MS Gothic"/>
-          </w14:checkbox>
-        </w:sdtPr>
-        <w:sdtContent>
-          <w:r>
-            <w:rPr>
-              <w:rFonts w:ascii="MS Gothic" w:eastAsia="MS Gothic" w:hAnsi="MS Gothic" w:cs="MS Gothic" w:hint="eastAsia"/>
-              <w:sz w:val="20"/>
-              <w:szCs w:val="20"/>
-            </w:rPr>
-            <w:t>☐</w:t>
-          </w:r>
-        </w:sdtContent>
-      </w:sdt>
-      <w:r>
-        <w:rPr>
-          <w:rFonts w:ascii="Arial" w:hAnsi="Arial" w:cs="Arial"/>
+          <w:shd w:val="clear" w:color="auto" w:fill="F7FAFF"/>
+          <w:lang w:eastAsia="fr-FR"/>
+        </w:rPr>
+        <w:t>1</w:t>
+      </w:r>
+      <w:r>
+        <w:rPr>
+          <w:rFonts w:ascii="Arial" w:eastAsia="Times New Roman" w:hAnsi="Arial" w:cs="Arial"/>
+          <w:bCs/>
           <w:sz w:val="20"/>
           <w:szCs w:val="20"/>
-        </w:rPr>
-        <w:tab/>
-        <w:t xml:space="preserve">4 </w:t>
-      </w:r>
-      <w:sdt>
-        <w:sdtPr>
-          <w:rPr>
-            <w:rFonts w:ascii="Arial" w:hAnsi="Arial" w:cs="Arial"/>
-            <w:sz w:val="20"/>
-            <w:szCs w:val="20"/>
-          </w:rPr>
-          <w:id w:val="822940342"/>
-          <w14:checkbox>
-            <w14:checked w14:val="0"/>
-            <w14:checkedState w14:val="2612" w14:font="MS Gothic"/>
-            <w14:uncheckedState w14:val="2610" w14:font="MS Gothic"/>
-          </w14:checkbox>
-        </w:sdtPr>
-        <w:sdtContent>
-          <w:r>
-            <w:rPr>
-              <w:rFonts w:ascii="MS Gothic" w:eastAsia="MS Gothic" w:hAnsi="MS Gothic" w:cs="MS Gothic" w:hint="eastAsia"/>
-              <w:sz w:val="20"/>
-              <w:szCs w:val="20"/>
-            </w:rPr>
-            <w:t>☐</w:t>
-          </w:r>
-        </w:sdtContent>
-      </w:sdt>
-      <w:r>
-        <w:rPr>
-          <w:rFonts w:ascii="Arial" w:hAnsi="Arial" w:cs="Arial"/>
+          <w:shd w:val="clear" w:color="auto" w:fill="F7FAFF"/>
+          <w:lang w:eastAsia="fr-FR"/>
+        </w:rPr>
+        <w:t>}</w:t>
+      </w:r>
+      <w:r>
+        <w:rPr>
+          <w:rFonts w:ascii="Arial" w:eastAsia="Times New Roman" w:hAnsi="Arial" w:cs="Arial"/>
+          <w:bCs/>
           <w:sz w:val="20"/>
           <w:szCs w:val="20"/>
+          <w:shd w:val="clear" w:color="auto" w:fill="F7FAFF"/>
+          <w:lang w:eastAsia="fr-FR"/>
         </w:rPr>
         <w:tab/>
-        <w:t xml:space="preserve">5 </w:t>
-      </w:r>
-      <w:sdt>
-        <w:sdtPr>
-          <w:rPr>
-            <w:rFonts w:ascii="Arial" w:hAnsi="Arial" w:cs="Arial"/>
-            <w:sz w:val="20"/>
-            <w:szCs w:val="20"/>
-          </w:rPr>
-          <w:id w:val="-156773401"/>
-          <w14:checkbox>
-            <w14:checked w14:val="0"/>
-            <w14:checkedState w14:val="2612" w14:font="MS Gothic"/>
-            <w14:uncheckedState w14:val="2610" w14:font="MS Gothic"/>
-          </w14:checkbox>
-        </w:sdtPr>
-        <w:sdtContent>
-          <w:r>
-            <w:rPr>
-              <w:rFonts w:ascii="MS Gothic" w:eastAsia="MS Gothic" w:hAnsi="MS Gothic" w:cs="MS Gothic" w:hint="eastAsia"/>
-              <w:sz w:val="20"/>
-              <w:szCs w:val="20"/>
-            </w:rPr>
-            <w:t>☐</w:t>
-          </w:r>
-        </w:sdtContent>
-      </w:sdt>
+      </w:r>
       <w:r>
         <w:rPr>
           <w:rFonts w:ascii="Arial" w:hAnsi="Arial" w:cs="Arial"/>
           <w:sz w:val="20"/>
           <w:szCs w:val="20"/>
         </w:rPr>
+        <w:t xml:space="preserve">2 </w:t>
+      </w:r>
+      <w:r>
+        <w:rPr>
+          <w:rFonts w:ascii="Arial" w:eastAsia="Times New Roman" w:hAnsi="Arial" w:cs="Arial"/>
+          <w:bCs/>
+          <w:sz w:val="20"/>
+          <w:szCs w:val="20"/>
+          <w:shd w:val="clear" w:color="auto" w:fill="F7FAFF"/>
+          <w:lang w:eastAsia="fr-FR"/>
+        </w:rPr>
+        <w:t>${ISROUTE</w:t>
+      </w:r>
+      <w:r>
+        <w:rPr>
+          <w:rFonts w:ascii="Arial" w:eastAsia="Times New Roman" w:hAnsi="Arial" w:cs="Arial"/>
+          <w:bCs/>
+          <w:sz w:val="20"/>
+          <w:szCs w:val="20"/>
+          <w:shd w:val="clear" w:color="auto" w:fill="F7FAFF"/>
+          <w:lang w:eastAsia="fr-FR"/>
+        </w:rPr>
+        <w:t>2</w:t>
+      </w:r>
+      <w:r>
+        <w:rPr>
+          <w:rFonts w:ascii="Arial" w:eastAsia="Times New Roman" w:hAnsi="Arial" w:cs="Arial"/>
+          <w:bCs/>
+          <w:sz w:val="20"/>
+          <w:szCs w:val="20"/>
+          <w:shd w:val="clear" w:color="auto" w:fill="F7FAFF"/>
+          <w:lang w:eastAsia="fr-FR"/>
+        </w:rPr>
+        <w:t>}</w:t>
+      </w:r>
+      <w:r>
+        <w:rPr>
+          <w:rFonts w:ascii="Arial" w:eastAsia="Times New Roman" w:hAnsi="Arial" w:cs="Arial"/>
+          <w:bCs/>
+          <w:sz w:val="20"/>
+          <w:szCs w:val="20"/>
+          <w:shd w:val="clear" w:color="auto" w:fill="F7FAFF"/>
+          <w:lang w:eastAsia="fr-FR"/>
+        </w:rPr>
+        <w:t xml:space="preserve"> </w:t>
+      </w:r>
+      <w:r>
+        <w:rPr>
+          <w:rFonts w:ascii="Arial" w:eastAsia="Times New Roman" w:hAnsi="Arial" w:cs="Arial"/>
+          <w:bCs/>
+          <w:sz w:val="20"/>
+          <w:szCs w:val="20"/>
+          <w:shd w:val="clear" w:color="auto" w:fill="F7FAFF"/>
+          <w:lang w:eastAsia="fr-FR"/>
+        </w:rPr>
         <w:tab/>
+      </w:r>
+      <w:r>
+        <w:rPr>
+          <w:rFonts w:ascii="Arial" w:hAnsi="Arial" w:cs="Arial"/>
+          <w:sz w:val="20"/>
+          <w:szCs w:val="20"/>
+        </w:rPr>
+        <w:t xml:space="preserve">3 </w:t>
+      </w:r>
+      <w:r>
+        <w:rPr>
+          <w:rFonts w:ascii="Arial" w:eastAsia="Times New Roman" w:hAnsi="Arial" w:cs="Arial"/>
+          <w:bCs/>
+          <w:sz w:val="20"/>
+          <w:szCs w:val="20"/>
+          <w:shd w:val="clear" w:color="auto" w:fill="F7FAFF"/>
+          <w:lang w:eastAsia="fr-FR"/>
+        </w:rPr>
+        <w:t>${ISROUTE</w:t>
+      </w:r>
+      <w:r>
+        <w:rPr>
+          <w:rFonts w:ascii="Arial" w:eastAsia="Times New Roman" w:hAnsi="Arial" w:cs="Arial"/>
+          <w:bCs/>
+          <w:sz w:val="20"/>
+          <w:szCs w:val="20"/>
+          <w:shd w:val="clear" w:color="auto" w:fill="F7FAFF"/>
+          <w:lang w:eastAsia="fr-FR"/>
+        </w:rPr>
+        <w:t>3</w:t>
+      </w:r>
+      <w:r>
+        <w:rPr>
+          <w:rFonts w:ascii="Arial" w:eastAsia="Times New Roman" w:hAnsi="Arial" w:cs="Arial"/>
+          <w:bCs/>
+          <w:sz w:val="20"/>
+          <w:szCs w:val="20"/>
+          <w:shd w:val="clear" w:color="auto" w:fill="F7FAFF"/>
+          <w:lang w:eastAsia="fr-FR"/>
+        </w:rPr>
+        <w:t>}</w:t>
+      </w:r>
+      <w:r>
+        <w:rPr>
+          <w:rFonts w:ascii="Arial" w:eastAsia="Times New Roman" w:hAnsi="Arial" w:cs="Arial"/>
+          <w:bCs/>
+          <w:sz w:val="20"/>
+          <w:szCs w:val="20"/>
+          <w:shd w:val="clear" w:color="auto" w:fill="F7FAFF"/>
+          <w:lang w:eastAsia="fr-FR"/>
+        </w:rPr>
+        <w:tab/>
+      </w:r>
+      <w:r>
+        <w:rPr>
+          <w:rFonts w:ascii="Arial" w:hAnsi="Arial" w:cs="Arial"/>
+          <w:sz w:val="20"/>
+          <w:szCs w:val="20"/>
+        </w:rPr>
+        <w:t>4</w:t>
+      </w:r>
+      <w:r>
+        <w:rPr>
+          <w:rFonts w:ascii="Arial" w:hAnsi="Arial" w:cs="Arial"/>
+          <w:sz w:val="20"/>
+          <w:szCs w:val="20"/>
+        </w:rPr>
+        <w:t xml:space="preserve"> </w:t>
+      </w:r>
+      <w:r>
+        <w:rPr>
+          <w:rFonts w:ascii="Arial" w:eastAsia="Times New Roman" w:hAnsi="Arial" w:cs="Arial"/>
+          <w:bCs/>
+          <w:sz w:val="20"/>
+          <w:szCs w:val="20"/>
+          <w:shd w:val="clear" w:color="auto" w:fill="F7FAFF"/>
+          <w:lang w:eastAsia="fr-FR"/>
+        </w:rPr>
+        <w:t>${ISROUTE</w:t>
+      </w:r>
+      <w:r>
+        <w:rPr>
+          <w:rFonts w:ascii="Arial" w:eastAsia="Times New Roman" w:hAnsi="Arial" w:cs="Arial"/>
+          <w:bCs/>
+          <w:sz w:val="20"/>
+          <w:szCs w:val="20"/>
+          <w:shd w:val="clear" w:color="auto" w:fill="F7FAFF"/>
+          <w:lang w:eastAsia="fr-FR"/>
+        </w:rPr>
+        <w:t>4</w:t>
+      </w:r>
+      <w:r>
+        <w:rPr>
+          <w:rFonts w:ascii="Arial" w:eastAsia="Times New Roman" w:hAnsi="Arial" w:cs="Arial"/>
+          <w:bCs/>
+          <w:sz w:val="20"/>
+          <w:szCs w:val="20"/>
+          <w:shd w:val="clear" w:color="auto" w:fill="F7FAFF"/>
+          <w:lang w:eastAsia="fr-FR"/>
+        </w:rPr>
+        <w:t>}</w:t>
+      </w:r>
+      <w:r>
+        <w:rPr>
+          <w:rFonts w:ascii="Arial" w:eastAsia="Times New Roman" w:hAnsi="Arial" w:cs="Arial"/>
+          <w:bCs/>
+          <w:sz w:val="20"/>
+          <w:szCs w:val="20"/>
+          <w:shd w:val="clear" w:color="auto" w:fill="F7FAFF"/>
+          <w:lang w:eastAsia="fr-FR"/>
+        </w:rPr>
+        <w:tab/>
+      </w:r>
+      <w:r>
+        <w:rPr>
+          <w:rFonts w:ascii="Arial" w:eastAsia="Times New Roman" w:hAnsi="Arial" w:cs="Arial"/>
+          <w:bCs/>
+          <w:sz w:val="20"/>
+          <w:szCs w:val="20"/>
+          <w:shd w:val="clear" w:color="auto" w:fill="F7FAFF"/>
+          <w:lang w:eastAsia="fr-FR"/>
+        </w:rPr>
+        <w:tab/>
+      </w:r>
+      <w:r>
+        <w:rPr>
+          <w:rFonts w:ascii="Arial" w:hAnsi="Arial" w:cs="Arial"/>
+          <w:sz w:val="20"/>
+          <w:szCs w:val="20"/>
+        </w:rPr>
+        <w:t>5</w:t>
+      </w:r>
+      <w:r>
+        <w:rPr>
+          <w:rFonts w:ascii="MS Gothic" w:eastAsia="MS Gothic" w:hAnsi="MS Gothic" w:cs="MS Gothic" w:hint="eastAsia"/>
+          <w:sz w:val="20"/>
+          <w:szCs w:val="20"/>
+        </w:rPr>
+        <w:t xml:space="preserve"> </w:t>
+      </w:r>
+      <w:r>
+        <w:rPr>
+          <w:rFonts w:ascii="Arial" w:eastAsia="Times New Roman" w:hAnsi="Arial" w:cs="Arial"/>
+          <w:bCs/>
+          <w:sz w:val="20"/>
+          <w:szCs w:val="20"/>
+          <w:shd w:val="clear" w:color="auto" w:fill="F7FAFF"/>
+          <w:lang w:eastAsia="fr-FR"/>
+        </w:rPr>
+        <w:t>${ISROUTE</w:t>
+      </w:r>
+      <w:r>
+        <w:rPr>
+          <w:rFonts w:ascii="Arial" w:eastAsia="Times New Roman" w:hAnsi="Arial" w:cs="Arial"/>
+          <w:bCs/>
+          <w:sz w:val="20"/>
+          <w:szCs w:val="20"/>
+          <w:shd w:val="clear" w:color="auto" w:fill="F7FAFF"/>
+          <w:lang w:eastAsia="fr-FR"/>
+        </w:rPr>
+        <w:t>5</w:t>
+      </w:r>
+      <w:r>
+        <w:rPr>
+          <w:rFonts w:ascii="Arial" w:eastAsia="Times New Roman" w:hAnsi="Arial" w:cs="Arial"/>
+          <w:bCs/>
+          <w:sz w:val="20"/>
+          <w:szCs w:val="20"/>
+          <w:shd w:val="clear" w:color="auto" w:fill="F7FAFF"/>
+          <w:lang w:eastAsia="fr-FR"/>
+        </w:rPr>
+        <w:t>}</w:t>
+      </w:r>
+      <w:r>
+        <w:rPr>
+          <w:rFonts w:ascii="Arial" w:hAnsi="Arial" w:cs="Arial"/>
+          <w:sz w:val="20"/>
+          <w:szCs w:val="20"/>
+        </w:rPr>
+        <w:tab/>
+      </w:r>
+      <w:r>
+        <w:rPr>
+          <w:rFonts w:ascii="Arial" w:hAnsi="Arial" w:cs="Arial"/>
+          <w:sz w:val="20"/>
+          <w:szCs w:val="20"/>
+        </w:rPr>
         <w:t xml:space="preserve">Sans objet </w:t>
       </w:r>
-      <w:sdt>
-        <w:sdtPr>
-          <w:rPr>
-            <w:rFonts w:ascii="Arial" w:hAnsi="Arial" w:cs="Arial"/>
-            <w:sz w:val="20"/>
-            <w:szCs w:val="20"/>
-          </w:rPr>
-          <w:id w:val="67398030"/>
-          <w14:checkbox>
-            <w14:checked w14:val="0"/>
-            <w14:checkedState w14:val="2612" w14:font="MS Gothic"/>
-            <w14:uncheckedState w14:val="2610" w14:font="MS Gothic"/>
-          </w14:checkbox>
-        </w:sdtPr>
-        <w:sdtContent>
-          <w:r>
-            <w:rPr>
-              <w:rFonts w:ascii="MS Gothic" w:eastAsia="MS Gothic" w:hAnsi="MS Gothic" w:cs="MS Gothic" w:hint="eastAsia"/>
-              <w:sz w:val="20"/>
-              <w:szCs w:val="20"/>
-            </w:rPr>
-            <w:t>☐</w:t>
-          </w:r>
-        </w:sdtContent>
-      </w:sdt>
+      <w:r>
+        <w:rPr>
+          <w:rFonts w:ascii="Arial" w:eastAsia="Times New Roman" w:hAnsi="Arial" w:cs="Arial"/>
+          <w:bCs/>
+          <w:sz w:val="20"/>
+          <w:szCs w:val="20"/>
+          <w:shd w:val="clear" w:color="auto" w:fill="F7FAFF"/>
+          <w:lang w:eastAsia="fr-FR"/>
+        </w:rPr>
+        <w:t>${ISROUTE</w:t>
+      </w:r>
+      <w:r>
+        <w:rPr>
+          <w:rFonts w:ascii="Arial" w:eastAsia="Times New Roman" w:hAnsi="Arial" w:cs="Arial"/>
+          <w:bCs/>
+          <w:sz w:val="20"/>
+          <w:szCs w:val="20"/>
+          <w:shd w:val="clear" w:color="auto" w:fill="F7FAFF"/>
+          <w:lang w:eastAsia="fr-FR"/>
+        </w:rPr>
+        <w:t>NULL</w:t>
+      </w:r>
+      <w:r>
+        <w:rPr>
+          <w:rFonts w:ascii="Arial" w:eastAsia="Times New Roman" w:hAnsi="Arial" w:cs="Arial"/>
+          <w:bCs/>
+          <w:sz w:val="20"/>
+          <w:szCs w:val="20"/>
+          <w:shd w:val="clear" w:color="auto" w:fill="F7FAFF"/>
+          <w:lang w:eastAsia="fr-FR"/>
+        </w:rPr>
+        <w:t>}</w:t>
+      </w:r>
     </w:p>
     <w:p>
       <w:pPr>
@@ -7530,40 +7813,56 @@
           <w:szCs w:val="20"/>
         </w:rPr>
       </w:pPr>
-      <w:sdt>
-        <w:sdtPr>
-          <w:rPr>
-            <w:rFonts w:ascii="Arial" w:hAnsi="Arial" w:cs="Arial"/>
-            <w:b/>
-            <w:sz w:val="20"/>
-            <w:szCs w:val="20"/>
-          </w:rPr>
-          <w:id w:val="-1540352255"/>
-          <w14:checkbox>
-            <w14:checked w14:val="0"/>
-            <w14:checkedState w14:val="2612" w14:font="MS Gothic"/>
-            <w14:uncheckedState w14:val="2610" w14:font="MS Gothic"/>
-          </w14:checkbox>
-        </w:sdtPr>
-        <w:sdtContent>
-          <w:r>
-            <w:rPr>
-              <w:rFonts w:ascii="MS Gothic" w:eastAsia="MS Gothic" w:hAnsi="MS Gothic" w:cs="MS Gothic" w:hint="eastAsia"/>
-              <w:b/>
-              <w:sz w:val="20"/>
-              <w:szCs w:val="20"/>
-            </w:rPr>
-            <w:t>☐</w:t>
-          </w:r>
-        </w:sdtContent>
-      </w:sdt>
-      <w:r>
-        <w:rPr>
-          <w:rFonts w:ascii="Arial" w:hAnsi="Arial" w:cs="Arial"/>
+      <w:r>
+        <w:rPr>
+          <w:rFonts w:ascii="Arial" w:eastAsia="Times New Roman" w:hAnsi="Arial" w:cs="Arial"/>
+          <w:bCs/>
           <w:sz w:val="20"/>
           <w:szCs w:val="20"/>
-        </w:rPr>
-        <w:tab/>
+          <w:shd w:val="clear" w:color="auto" w:fill="F7FAFF"/>
+          <w:lang w:eastAsia="fr-FR"/>
+        </w:rPr>
+        <w:t>${IS</w:t>
+      </w:r>
+      <w:r>
+        <w:rPr>
+          <w:rFonts w:ascii="Arial" w:eastAsia="Times New Roman" w:hAnsi="Arial" w:cs="Arial"/>
+          <w:bCs/>
+          <w:sz w:val="20"/>
+          <w:szCs w:val="20"/>
+          <w:shd w:val="clear" w:color="auto" w:fill="F7FAFF"/>
+          <w:lang w:eastAsia="fr-FR"/>
+        </w:rPr>
+        <w:t>AIRPORT</w:t>
+      </w:r>
+      <w:r>
+        <w:rPr>
+          <w:rFonts w:ascii="Arial" w:eastAsia="Times New Roman" w:hAnsi="Arial" w:cs="Arial"/>
+          <w:bCs/>
+          <w:sz w:val="20"/>
+          <w:szCs w:val="20"/>
+          <w:shd w:val="clear" w:color="auto" w:fill="F7FAFF"/>
+          <w:lang w:eastAsia="fr-FR"/>
+        </w:rPr>
+        <w:t>}</w:t>
+      </w:r>
+      <w:r>
+        <w:rPr>
+          <w:rFonts w:ascii="Arial" w:eastAsia="Times New Roman" w:hAnsi="Arial" w:cs="Arial"/>
+          <w:bCs/>
+          <w:sz w:val="20"/>
+          <w:szCs w:val="20"/>
+          <w:shd w:val="clear" w:color="auto" w:fill="F7FAFF"/>
+          <w:lang w:eastAsia="fr-FR"/>
+        </w:rPr>
+        <w:t xml:space="preserve"> </w:t>
+      </w:r>
+      <w:r>
+        <w:rPr>
+          <w:rFonts w:ascii="Arial" w:hAnsi="Arial" w:cs="Arial"/>
+          <w:sz w:val="20"/>
+          <w:szCs w:val="20"/>
+        </w:rPr>
         <w:t>D’un aérodrome</w:t>
       </w:r>
     </w:p>
@@ -7616,169 +7915,288 @@
           <w:sz w:val="20"/>
           <w:szCs w:val="20"/>
         </w:rPr>
-        <w:t xml:space="preserve">A </w:t>
-      </w:r>
-      <w:sdt>
-        <w:sdtPr>
-          <w:rPr>
-            <w:rFonts w:ascii="Arial" w:hAnsi="Arial" w:cs="Arial"/>
-            <w:sz w:val="20"/>
-            <w:szCs w:val="20"/>
-          </w:rPr>
-          <w:id w:val="-1484379900"/>
-          <w14:checkbox>
-            <w14:checked w14:val="0"/>
-            <w14:checkedState w14:val="2612" w14:font="MS Gothic"/>
-            <w14:uncheckedState w14:val="2610" w14:font="MS Gothic"/>
-          </w14:checkbox>
-        </w:sdtPr>
-        <w:sdtContent>
-          <w:r>
-            <w:rPr>
-              <w:rFonts w:ascii="MS Gothic" w:eastAsia="MS Gothic" w:hAnsi="MS Gothic" w:cs="MS Gothic" w:hint="eastAsia"/>
-              <w:sz w:val="20"/>
-              <w:szCs w:val="20"/>
-            </w:rPr>
-            <w:t>☐</w:t>
-          </w:r>
-        </w:sdtContent>
-      </w:sdt>
-      <w:r>
-        <w:rPr>
-          <w:rFonts w:ascii="Arial" w:hAnsi="Arial" w:cs="Arial"/>
+        <w:t>A</w:t>
+      </w:r>
+      <w:r>
+        <w:rPr>
+          <w:rFonts w:ascii="MS Gothic" w:eastAsia="MS Gothic" w:hAnsi="MS Gothic" w:cs="MS Gothic" w:hint="eastAsia"/>
           <w:sz w:val="20"/>
           <w:szCs w:val="20"/>
         </w:rPr>
-        <w:tab/>
-        <w:t xml:space="preserve">B </w:t>
-      </w:r>
-      <w:sdt>
-        <w:sdtPr>
-          <w:rPr>
-            <w:rFonts w:ascii="Arial" w:hAnsi="Arial" w:cs="Arial"/>
-            <w:sz w:val="20"/>
-            <w:szCs w:val="20"/>
-          </w:rPr>
-          <w:id w:val="1281067034"/>
-          <w14:checkbox>
-            <w14:checked w14:val="0"/>
-            <w14:checkedState w14:val="2612" w14:font="MS Gothic"/>
-            <w14:uncheckedState w14:val="2610" w14:font="MS Gothic"/>
-          </w14:checkbox>
-        </w:sdtPr>
-        <w:sdtContent>
-          <w:r>
-            <w:rPr>
-              <w:rFonts w:ascii="MS Gothic" w:eastAsia="MS Gothic" w:hAnsi="MS Gothic" w:cs="MS Gothic" w:hint="eastAsia"/>
-              <w:sz w:val="20"/>
-              <w:szCs w:val="20"/>
-            </w:rPr>
-            <w:t>☐</w:t>
-          </w:r>
-        </w:sdtContent>
-      </w:sdt>
-      <w:r>
-        <w:rPr>
-          <w:rFonts w:ascii="Arial" w:hAnsi="Arial" w:cs="Arial"/>
+        <w:t xml:space="preserve"> </w:t>
+      </w:r>
+      <w:r>
+        <w:rPr>
+          <w:rFonts w:ascii="Arial" w:eastAsia="Times New Roman" w:hAnsi="Arial" w:cs="Arial"/>
+          <w:bCs/>
           <w:sz w:val="20"/>
           <w:szCs w:val="20"/>
-        </w:rPr>
-        <w:tab/>
-        <w:t xml:space="preserve">C </w:t>
-      </w:r>
-      <w:sdt>
-        <w:sdtPr>
-          <w:rPr>
-            <w:rFonts w:ascii="Arial" w:hAnsi="Arial" w:cs="Arial"/>
-            <w:sz w:val="20"/>
-            <w:szCs w:val="20"/>
-          </w:rPr>
-          <w:id w:val="-197699174"/>
-          <w14:checkbox>
-            <w14:checked w14:val="0"/>
-            <w14:checkedState w14:val="2612" w14:font="MS Gothic"/>
-            <w14:uncheckedState w14:val="2610" w14:font="MS Gothic"/>
-          </w14:checkbox>
-        </w:sdtPr>
-        <w:sdtContent>
-          <w:r>
-            <w:rPr>
-              <w:rFonts w:ascii="MS Gothic" w:eastAsia="MS Gothic" w:hAnsi="MS Gothic" w:cs="MS Gothic" w:hint="eastAsia"/>
-              <w:sz w:val="20"/>
-              <w:szCs w:val="20"/>
-            </w:rPr>
-            <w:t>☐</w:t>
-          </w:r>
-        </w:sdtContent>
-      </w:sdt>
-      <w:r>
-        <w:rPr>
-          <w:rFonts w:ascii="Arial" w:hAnsi="Arial" w:cs="Arial"/>
+          <w:shd w:val="clear" w:color="auto" w:fill="F7FAFF"/>
+          <w:lang w:eastAsia="fr-FR"/>
+        </w:rPr>
+        <w:t>${IS</w:t>
+      </w:r>
+      <w:r>
+        <w:rPr>
+          <w:rFonts w:ascii="Arial" w:eastAsia="Times New Roman" w:hAnsi="Arial" w:cs="Arial"/>
+          <w:bCs/>
           <w:sz w:val="20"/>
           <w:szCs w:val="20"/>
-        </w:rPr>
-        <w:tab/>
-        <w:t xml:space="preserve">D </w:t>
-      </w:r>
-      <w:sdt>
-        <w:sdtPr>
-          <w:rPr>
-            <w:rFonts w:ascii="Arial" w:hAnsi="Arial" w:cs="Arial"/>
-            <w:sz w:val="20"/>
-            <w:szCs w:val="20"/>
-          </w:rPr>
-          <w:id w:val="-1822033254"/>
-          <w14:checkbox>
-            <w14:checked w14:val="0"/>
-            <w14:checkedState w14:val="2612" w14:font="MS Gothic"/>
-            <w14:uncheckedState w14:val="2610" w14:font="MS Gothic"/>
-          </w14:checkbox>
-        </w:sdtPr>
-        <w:sdtContent>
-          <w:r>
-            <w:rPr>
-              <w:rFonts w:ascii="MS Gothic" w:eastAsia="MS Gothic" w:hAnsi="MS Gothic" w:cs="MS Gothic" w:hint="eastAsia"/>
-              <w:sz w:val="20"/>
-              <w:szCs w:val="20"/>
-            </w:rPr>
-            <w:t>☐</w:t>
-          </w:r>
-        </w:sdtContent>
-      </w:sdt>
-      <w:r>
-        <w:rPr>
-          <w:rFonts w:ascii="Arial" w:hAnsi="Arial" w:cs="Arial"/>
+          <w:shd w:val="clear" w:color="auto" w:fill="F7FAFF"/>
+          <w:lang w:eastAsia="fr-FR"/>
+        </w:rPr>
+        <w:t>AIRPORT</w:t>
+      </w:r>
+      <w:r>
+        <w:rPr>
+          <w:rFonts w:ascii="Arial" w:eastAsia="Times New Roman" w:hAnsi="Arial" w:cs="Arial"/>
+          <w:bCs/>
           <w:sz w:val="20"/>
           <w:szCs w:val="20"/>
+          <w:shd w:val="clear" w:color="auto" w:fill="F7FAFF"/>
+          <w:lang w:eastAsia="fr-FR"/>
+        </w:rPr>
+        <w:t>A</w:t>
+      </w:r>
+      <w:r>
+        <w:rPr>
+          <w:rFonts w:ascii="Arial" w:eastAsia="Times New Roman" w:hAnsi="Arial" w:cs="Arial"/>
+          <w:bCs/>
+          <w:sz w:val="20"/>
+          <w:szCs w:val="20"/>
+          <w:shd w:val="clear" w:color="auto" w:fill="F7FAFF"/>
+          <w:lang w:eastAsia="fr-FR"/>
+        </w:rPr>
+        <w:t>}</w:t>
+      </w:r>
+      <w:r>
+        <w:rPr>
+          <w:rFonts w:ascii="Arial" w:hAnsi="Arial" w:cs="Arial"/>
+          <w:sz w:val="20"/>
+          <w:szCs w:val="20"/>
+        </w:rPr>
+        <w:tab/>
+        <w:t>B</w:t>
+      </w:r>
+      <w:r>
+        <w:rPr>
+          <w:rFonts w:ascii="MS Gothic" w:eastAsia="MS Gothic" w:hAnsi="MS Gothic" w:cs="MS Gothic" w:hint="eastAsia"/>
+          <w:sz w:val="20"/>
+          <w:szCs w:val="20"/>
+        </w:rPr>
+        <w:t xml:space="preserve"> </w:t>
+      </w:r>
+      <w:r>
+        <w:rPr>
+          <w:rFonts w:ascii="Arial" w:eastAsia="Times New Roman" w:hAnsi="Arial" w:cs="Arial"/>
+          <w:bCs/>
+          <w:sz w:val="20"/>
+          <w:szCs w:val="20"/>
+          <w:shd w:val="clear" w:color="auto" w:fill="F7FAFF"/>
+          <w:lang w:eastAsia="fr-FR"/>
+        </w:rPr>
+        <w:t>${IS</w:t>
+      </w:r>
+      <w:r>
+        <w:rPr>
+          <w:rFonts w:ascii="Arial" w:eastAsia="Times New Roman" w:hAnsi="Arial" w:cs="Arial"/>
+          <w:bCs/>
+          <w:sz w:val="20"/>
+          <w:szCs w:val="20"/>
+          <w:shd w:val="clear" w:color="auto" w:fill="F7FAFF"/>
+          <w:lang w:eastAsia="fr-FR"/>
+        </w:rPr>
+        <w:t>AIRPORT</w:t>
+      </w:r>
+      <w:r>
+        <w:rPr>
+          <w:rFonts w:ascii="Arial" w:eastAsia="Times New Roman" w:hAnsi="Arial" w:cs="Arial"/>
+          <w:bCs/>
+          <w:sz w:val="20"/>
+          <w:szCs w:val="20"/>
+          <w:shd w:val="clear" w:color="auto" w:fill="F7FAFF"/>
+          <w:lang w:eastAsia="fr-FR"/>
+        </w:rPr>
+        <w:t>B</w:t>
+      </w:r>
+      <w:r>
+        <w:rPr>
+          <w:rFonts w:ascii="Arial" w:eastAsia="Times New Roman" w:hAnsi="Arial" w:cs="Arial"/>
+          <w:bCs/>
+          <w:sz w:val="20"/>
+          <w:szCs w:val="20"/>
+          <w:shd w:val="clear" w:color="auto" w:fill="F7FAFF"/>
+          <w:lang w:eastAsia="fr-FR"/>
+        </w:rPr>
+        <w:t>}</w:t>
+      </w:r>
+      <w:r>
+        <w:rPr>
+          <w:rFonts w:ascii="Arial" w:hAnsi="Arial" w:cs="Arial"/>
+          <w:sz w:val="20"/>
+          <w:szCs w:val="20"/>
+        </w:rPr>
+        <w:tab/>
+        <w:t>C</w:t>
+      </w:r>
+      <w:r>
+        <w:rPr>
+          <w:rFonts w:ascii="Arial" w:hAnsi="Arial" w:cs="Arial"/>
+          <w:sz w:val="20"/>
+          <w:szCs w:val="20"/>
+        </w:rPr>
+        <w:t xml:space="preserve"> </w:t>
+      </w:r>
+      <w:r>
+        <w:rPr>
+          <w:rFonts w:ascii="Arial" w:eastAsia="Times New Roman" w:hAnsi="Arial" w:cs="Arial"/>
+          <w:bCs/>
+          <w:sz w:val="20"/>
+          <w:szCs w:val="20"/>
+          <w:shd w:val="clear" w:color="auto" w:fill="F7FAFF"/>
+          <w:lang w:eastAsia="fr-FR"/>
+        </w:rPr>
+        <w:t>${IS</w:t>
+      </w:r>
+      <w:r>
+        <w:rPr>
+          <w:rFonts w:ascii="Arial" w:eastAsia="Times New Roman" w:hAnsi="Arial" w:cs="Arial"/>
+          <w:bCs/>
+          <w:sz w:val="20"/>
+          <w:szCs w:val="20"/>
+          <w:shd w:val="clear" w:color="auto" w:fill="F7FAFF"/>
+          <w:lang w:eastAsia="fr-FR"/>
+        </w:rPr>
+        <w:t>AIRPORT</w:t>
+      </w:r>
+      <w:r>
+        <w:rPr>
+          <w:rFonts w:ascii="Arial" w:eastAsia="Times New Roman" w:hAnsi="Arial" w:cs="Arial"/>
+          <w:bCs/>
+          <w:sz w:val="20"/>
+          <w:szCs w:val="20"/>
+          <w:shd w:val="clear" w:color="auto" w:fill="F7FAFF"/>
+          <w:lang w:eastAsia="fr-FR"/>
+        </w:rPr>
+        <w:t>C</w:t>
+      </w:r>
+      <w:r>
+        <w:rPr>
+          <w:rFonts w:ascii="Arial" w:eastAsia="Times New Roman" w:hAnsi="Arial" w:cs="Arial"/>
+          <w:bCs/>
+          <w:sz w:val="20"/>
+          <w:szCs w:val="20"/>
+          <w:shd w:val="clear" w:color="auto" w:fill="F7FAFF"/>
+          <w:lang w:eastAsia="fr-FR"/>
+        </w:rPr>
+        <w:t>}</w:t>
+      </w:r>
+      <w:r>
+        <w:rPr>
+          <w:rFonts w:ascii="Arial" w:hAnsi="Arial" w:cs="Arial"/>
+          <w:sz w:val="20"/>
+          <w:szCs w:val="20"/>
+        </w:rPr>
+        <w:tab/>
+        <w:t>D</w:t>
+      </w:r>
+      <w:r>
+        <w:rPr>
+          <w:rFonts w:ascii="Arial" w:eastAsia="Times New Roman" w:hAnsi="Arial" w:cs="Arial"/>
+          <w:bCs/>
+          <w:sz w:val="20"/>
+          <w:szCs w:val="20"/>
+          <w:shd w:val="clear" w:color="auto" w:fill="F7FAFF"/>
+          <w:lang w:eastAsia="fr-FR"/>
+        </w:rPr>
+        <w:t>${IS</w:t>
+      </w:r>
+      <w:r>
+        <w:rPr>
+          <w:rFonts w:ascii="Arial" w:eastAsia="Times New Roman" w:hAnsi="Arial" w:cs="Arial"/>
+          <w:bCs/>
+          <w:sz w:val="20"/>
+          <w:szCs w:val="20"/>
+          <w:shd w:val="clear" w:color="auto" w:fill="F7FAFF"/>
+          <w:lang w:eastAsia="fr-FR"/>
+        </w:rPr>
+        <w:t>AIRPORT</w:t>
+      </w:r>
+      <w:r>
+        <w:rPr>
+          <w:rFonts w:ascii="Arial" w:eastAsia="Times New Roman" w:hAnsi="Arial" w:cs="Arial"/>
+          <w:bCs/>
+          <w:sz w:val="20"/>
+          <w:szCs w:val="20"/>
+          <w:shd w:val="clear" w:color="auto" w:fill="F7FAFF"/>
+          <w:lang w:eastAsia="fr-FR"/>
+        </w:rPr>
+        <w:t>D</w:t>
+      </w:r>
+      <w:r>
+        <w:rPr>
+          <w:rFonts w:ascii="Arial" w:eastAsia="Times New Roman" w:hAnsi="Arial" w:cs="Arial"/>
+          <w:bCs/>
+          <w:sz w:val="20"/>
+          <w:szCs w:val="20"/>
+          <w:shd w:val="clear" w:color="auto" w:fill="F7FAFF"/>
+          <w:lang w:eastAsia="fr-FR"/>
+        </w:rPr>
+        <w:t>}</w:t>
+      </w:r>
+      <w:r>
+        <w:rPr>
+          <w:rFonts w:ascii="Arial" w:hAnsi="Arial" w:cs="Arial"/>
+          <w:sz w:val="20"/>
+          <w:szCs w:val="20"/>
         </w:rPr>
         <w:tab/>
         <w:t xml:space="preserve">Sans objet </w:t>
       </w:r>
-      <w:sdt>
-        <w:sdtPr>
-          <w:rPr>
-            <w:rFonts w:ascii="Arial" w:hAnsi="Arial" w:cs="Arial"/>
-            <w:sz w:val="20"/>
-            <w:szCs w:val="20"/>
-          </w:rPr>
-          <w:id w:val="-2086596676"/>
-          <w14:checkbox>
-            <w14:checked w14:val="0"/>
-            <w14:checkedState w14:val="2612" w14:font="MS Gothic"/>
-            <w14:uncheckedState w14:val="2610" w14:font="MS Gothic"/>
-          </w14:checkbox>
-        </w:sdtPr>
-        <w:sdtContent>
-          <w:r>
-            <w:rPr>
-              <w:rFonts w:ascii="MS Gothic" w:eastAsia="MS Gothic" w:hAnsi="MS Gothic" w:cs="MS Gothic" w:hint="eastAsia"/>
-              <w:sz w:val="20"/>
-              <w:szCs w:val="20"/>
-            </w:rPr>
-            <w:t>☐</w:t>
-          </w:r>
-        </w:sdtContent>
-      </w:sdt>
+      <w:r>
+        <w:rPr>
+          <w:rFonts w:ascii="Arial" w:eastAsia="Times New Roman" w:hAnsi="Arial" w:cs="Arial"/>
+          <w:bCs/>
+          <w:sz w:val="20"/>
+          <w:szCs w:val="20"/>
+          <w:shd w:val="clear" w:color="auto" w:fill="F7FAFF"/>
+          <w:lang w:eastAsia="fr-FR"/>
+        </w:rPr>
+        <w:t>${IS</w:t>
+      </w:r>
+      <w:r>
+        <w:rPr>
+          <w:rFonts w:ascii="Arial" w:eastAsia="Times New Roman" w:hAnsi="Arial" w:cs="Arial"/>
+          <w:bCs/>
+          <w:sz w:val="20"/>
+          <w:szCs w:val="20"/>
+          <w:shd w:val="clear" w:color="auto" w:fill="F7FAFF"/>
+          <w:lang w:eastAsia="fr-FR"/>
+        </w:rPr>
+        <w:t>AIRPORT</w:t>
+      </w:r>
+      <w:r>
+        <w:rPr>
+          <w:rFonts w:ascii="Arial" w:eastAsia="Times New Roman" w:hAnsi="Arial" w:cs="Arial"/>
+          <w:bCs/>
+          <w:sz w:val="20"/>
+          <w:szCs w:val="20"/>
+          <w:shd w:val="clear" w:color="auto" w:fill="F7FAFF"/>
+          <w:lang w:eastAsia="fr-FR"/>
+        </w:rPr>
+        <w:t>NULL</w:t>
+      </w:r>
+      <w:r>
+        <w:rPr>
+          <w:rFonts w:ascii="Arial" w:eastAsia="Times New Roman" w:hAnsi="Arial" w:cs="Arial"/>
+          <w:bCs/>
+          <w:sz w:val="20"/>
+          <w:szCs w:val="20"/>
+          <w:shd w:val="clear" w:color="auto" w:fill="F7FAFF"/>
+          <w:lang w:eastAsia="fr-FR"/>
+        </w:rPr>
+        <w:t>}</w:t>
+      </w:r>
     </w:p>
     <w:p>
       <w:pPr>
@@ -8034,14 +8452,34 @@
           <w:lang w:val="en-US"/>
         </w:rPr>
       </w:pPr>
+      <w:proofErr w:type="spellStart"/>
       <w:r>
         <w:rPr>
           <w:rFonts w:ascii="Arial" w:hAnsi="Arial" w:cs="Arial"/>
           <w:szCs w:val="20"/>
           <w:lang w:val="en-US"/>
         </w:rPr>
-        <w:t>Adresse(s) :</w:t>
-      </w:r>
+        <w:t>Adresse</w:t>
+      </w:r>
+      <w:proofErr w:type="spellEnd"/>
+      <w:r>
+        <w:rPr>
+          <w:rFonts w:ascii="Arial" w:hAnsi="Arial" w:cs="Arial"/>
+          <w:szCs w:val="20"/>
+          <w:lang w:val="en-US"/>
+        </w:rPr>
+        <w:t>(s</w:t>
+      </w:r>
+      <w:proofErr w:type="gramStart"/>
+      <w:r>
+        <w:rPr>
+          <w:rFonts w:ascii="Arial" w:hAnsi="Arial" w:cs="Arial"/>
+          <w:szCs w:val="20"/>
+          <w:lang w:val="en-US"/>
+        </w:rPr>
+        <w:t>) :</w:t>
+      </w:r>
+      <w:proofErr w:type="gramEnd"/>
       <w:r>
         <w:rPr>
           <w:rFonts w:ascii="Arial" w:hAnsi="Arial" w:cs="Arial"/>
@@ -8100,8 +8538,18 @@
           <w:szCs w:val="20"/>
           <w:lang w:val="en-US"/>
         </w:rPr>
-        <w:t>Missions(s)* :</w:t>
-      </w:r>
+        <w:t>Missions(s)</w:t>
+      </w:r>
+      <w:proofErr w:type="gramStart"/>
+      <w:r>
+        <w:rPr>
+          <w:rFonts w:ascii="Arial" w:hAnsi="Arial" w:cs="Arial"/>
+          <w:szCs w:val="20"/>
+          <w:lang w:val="en-US"/>
+        </w:rPr>
+        <w:t>* :</w:t>
+      </w:r>
+      <w:proofErr w:type="gramEnd"/>
       <w:r>
         <w:rPr>
           <w:rFonts w:ascii="Arial" w:hAnsi="Arial" w:cs="Arial"/>
@@ -8242,8 +8690,20 @@
           <w:szCs w:val="22"/>
           <w:lang w:val="en-GB"/>
         </w:rPr>
-        <w:t>BET Structure :</w:t>
-      </w:r>
+        <w:t xml:space="preserve">BET </w:t>
+      </w:r>
+      <w:proofErr w:type="gramStart"/>
+      <w:r>
+        <w:rPr>
+          <w:rFonts w:ascii="Arial" w:hAnsi="Arial" w:cs="Arial"/>
+          <w:b/>
+          <w:sz w:val="22"/>
+          <w:szCs w:val="22"/>
+          <w:lang w:val="en-GB"/>
+        </w:rPr>
+        <w:t>Structure :</w:t>
+      </w:r>
+      <w:proofErr w:type="gramEnd"/>
     </w:p>
     <w:p>
       <w:pPr>
@@ -8408,8 +8868,32 @@
           <w:szCs w:val="22"/>
           <w:lang w:val="en-US"/>
         </w:rPr>
-        <w:t>BET Fluides :</w:t>
-      </w:r>
+        <w:t xml:space="preserve">BET </w:t>
+      </w:r>
+      <w:proofErr w:type="spellStart"/>
+      <w:proofErr w:type="gramStart"/>
+      <w:r>
+        <w:rPr>
+          <w:rFonts w:ascii="Arial" w:hAnsi="Arial" w:cs="Arial"/>
+          <w:b/>
+          <w:sz w:val="22"/>
+          <w:szCs w:val="22"/>
+          <w:lang w:val="en-US"/>
+        </w:rPr>
+        <w:t>Fluides</w:t>
+      </w:r>
+      <w:proofErr w:type="spellEnd"/>
+      <w:r>
+        <w:rPr>
+          <w:rFonts w:ascii="Arial" w:hAnsi="Arial" w:cs="Arial"/>
+          <w:b/>
+          <w:sz w:val="22"/>
+          <w:szCs w:val="22"/>
+          <w:lang w:val="en-US"/>
+        </w:rPr>
+        <w:t> :</w:t>
+      </w:r>
+      <w:proofErr w:type="gramEnd"/>
     </w:p>
     <w:p>
       <w:pPr>
@@ -8427,6 +8911,7 @@
           <w:lang w:val="en-US"/>
         </w:rPr>
       </w:pPr>
+      <w:proofErr w:type="gramStart"/>
       <w:r>
         <w:rPr>
           <w:rFonts w:ascii="Arial" w:hAnsi="Arial" w:cs="Arial"/>
@@ -8436,6 +8921,7 @@
         </w:rPr>
         <w:t>Nom :</w:t>
       </w:r>
+      <w:proofErr w:type="gramEnd"/>
       <w:r>
         <w:rPr>
           <w:rFonts w:ascii="Arial" w:hAnsi="Arial" w:cs="Arial"/>
@@ -8491,6 +8977,7 @@
           <w:lang w:val="en-US"/>
         </w:rPr>
       </w:pPr>
+      <w:proofErr w:type="gramStart"/>
       <w:r>
         <w:rPr>
           <w:rFonts w:ascii="Arial" w:hAnsi="Arial" w:cs="Arial"/>
@@ -8500,6 +8987,7 @@
         </w:rPr>
         <w:t>Mission :</w:t>
       </w:r>
+      <w:proofErr w:type="gramEnd"/>
       <w:r>
         <w:rPr>
           <w:rFonts w:ascii="Arial" w:hAnsi="Arial" w:cs="Arial"/>
@@ -8573,8 +9061,32 @@
           <w:szCs w:val="22"/>
           <w:lang w:val="en-US"/>
         </w:rPr>
-        <w:t>BET Thermique :</w:t>
-      </w:r>
+        <w:t xml:space="preserve">BET </w:t>
+      </w:r>
+      <w:proofErr w:type="spellStart"/>
+      <w:proofErr w:type="gramStart"/>
+      <w:r>
+        <w:rPr>
+          <w:rFonts w:ascii="Arial" w:hAnsi="Arial" w:cs="Arial"/>
+          <w:b/>
+          <w:sz w:val="22"/>
+          <w:szCs w:val="22"/>
+          <w:lang w:val="en-US"/>
+        </w:rPr>
+        <w:t>Thermique</w:t>
+      </w:r>
+      <w:proofErr w:type="spellEnd"/>
+      <w:r>
+        <w:rPr>
+          <w:rFonts w:ascii="Arial" w:hAnsi="Arial" w:cs="Arial"/>
+          <w:b/>
+          <w:sz w:val="22"/>
+          <w:szCs w:val="22"/>
+          <w:lang w:val="en-US"/>
+        </w:rPr>
+        <w:t> :</w:t>
+      </w:r>
+      <w:proofErr w:type="gramEnd"/>
     </w:p>
     <w:p>
       <w:pPr>
@@ -9190,7 +9702,25 @@
           <w:sz w:val="20"/>
           <w:szCs w:val="20"/>
         </w:rPr>
-        <w:t>Le contrôleur technique a-t-il eu la mission PH (isolation acoustique) : OUI</w:t>
+        <w:t xml:space="preserve">Le contrôleur technique </w:t>
+      </w:r>
+      <w:proofErr w:type="spellStart"/>
+      <w:r>
+        <w:rPr>
+          <w:rFonts w:ascii="Arial" w:hAnsi="Arial" w:cs="Arial"/>
+          <w:sz w:val="20"/>
+          <w:szCs w:val="20"/>
+        </w:rPr>
+        <w:t>a-t-il</w:t>
+      </w:r>
+      <w:proofErr w:type="spellEnd"/>
+      <w:r>
+        <w:rPr>
+          <w:rFonts w:ascii="Arial" w:hAnsi="Arial" w:cs="Arial"/>
+          <w:sz w:val="20"/>
+          <w:szCs w:val="20"/>
+        </w:rPr>
+        <w:t xml:space="preserve"> eu la mission PH (isolation acoustique) : OUI</w:t>
       </w:r>
       <w:r>
         <w:rPr>
@@ -9340,7 +9870,25 @@
           <w:sz w:val="20"/>
           <w:szCs w:val="20"/>
         </w:rPr>
-        <w:t xml:space="preserve"> sans essais acoustiques après travaux</w:t>
+        <w:t xml:space="preserve"> </w:t>
+      </w:r>
+      <w:proofErr w:type="gramStart"/>
+      <w:r>
+        <w:rPr>
+          <w:rFonts w:ascii="Arial" w:hAnsi="Arial" w:cs="Arial"/>
+          <w:sz w:val="20"/>
+          <w:szCs w:val="20"/>
+        </w:rPr>
+        <w:t>sans</w:t>
+      </w:r>
+      <w:proofErr w:type="gramEnd"/>
+      <w:r>
+        <w:rPr>
+          <w:rFonts w:ascii="Arial" w:hAnsi="Arial" w:cs="Arial"/>
+          <w:sz w:val="20"/>
+          <w:szCs w:val="20"/>
+        </w:rPr>
+        <w:t xml:space="preserve"> essais acoustiques après travaux</w:t>
       </w:r>
     </w:p>
     <w:p>
@@ -9398,7 +9946,25 @@
           <w:sz w:val="20"/>
           <w:szCs w:val="20"/>
         </w:rPr>
-        <w:t xml:space="preserve"> avec essais acoustiques après travaux</w:t>
+        <w:t xml:space="preserve"> </w:t>
+      </w:r>
+      <w:proofErr w:type="gramStart"/>
+      <w:r>
+        <w:rPr>
+          <w:rFonts w:ascii="Arial" w:hAnsi="Arial" w:cs="Arial"/>
+          <w:sz w:val="20"/>
+          <w:szCs w:val="20"/>
+        </w:rPr>
+        <w:t>avec</w:t>
+      </w:r>
+      <w:proofErr w:type="gramEnd"/>
+      <w:r>
+        <w:rPr>
+          <w:rFonts w:ascii="Arial" w:hAnsi="Arial" w:cs="Arial"/>
+          <w:sz w:val="20"/>
+          <w:szCs w:val="20"/>
+        </w:rPr>
+        <w:t xml:space="preserve"> essais acoustiques après travaux</w:t>
       </w:r>
     </w:p>
     <w:p>
@@ -9476,7 +10042,25 @@
           <w:sz w:val="20"/>
           <w:szCs w:val="20"/>
         </w:rPr>
-        <w:t xml:space="preserve"> essais indépendants des exigences de l’arrêté relatif à la présente attestation</w:t>
+        <w:t xml:space="preserve"> </w:t>
+      </w:r>
+      <w:proofErr w:type="gramStart"/>
+      <w:r>
+        <w:rPr>
+          <w:rFonts w:ascii="Arial" w:hAnsi="Arial" w:cs="Arial"/>
+          <w:sz w:val="20"/>
+          <w:szCs w:val="20"/>
+        </w:rPr>
+        <w:t>essais</w:t>
+      </w:r>
+      <w:proofErr w:type="gramEnd"/>
+      <w:r>
+        <w:rPr>
+          <w:rFonts w:ascii="Arial" w:hAnsi="Arial" w:cs="Arial"/>
+          <w:sz w:val="20"/>
+          <w:szCs w:val="20"/>
+        </w:rPr>
+        <w:t xml:space="preserve"> indépendants des exigences de l’arrêté relatif à la présente attestation</w:t>
       </w:r>
     </w:p>
     <w:p>
@@ -9535,7 +10119,25 @@
           <w:sz w:val="20"/>
           <w:szCs w:val="20"/>
         </w:rPr>
-        <w:t xml:space="preserve"> essais effectués dans le cadre des exigences de l’arrêté relatif à la présente attestation</w:t>
+        <w:t xml:space="preserve"> </w:t>
+      </w:r>
+      <w:proofErr w:type="gramStart"/>
+      <w:r>
+        <w:rPr>
+          <w:rFonts w:ascii="Arial" w:hAnsi="Arial" w:cs="Arial"/>
+          <w:sz w:val="20"/>
+          <w:szCs w:val="20"/>
+        </w:rPr>
+        <w:t>essais</w:t>
+      </w:r>
+      <w:proofErr w:type="gramEnd"/>
+      <w:r>
+        <w:rPr>
+          <w:rFonts w:ascii="Arial" w:hAnsi="Arial" w:cs="Arial"/>
+          <w:sz w:val="20"/>
+          <w:szCs w:val="20"/>
+        </w:rPr>
+        <w:t xml:space="preserve"> effectués dans le cadre des exigences de l’arrêté relatif à la présente attestation</w:t>
       </w:r>
     </w:p>
     <w:p>
@@ -10119,12 +10721,21 @@
           <w:szCs w:val="20"/>
         </w:rPr>
       </w:pPr>
+      <w:proofErr w:type="gramStart"/>
       <w:r>
         <w:rPr>
           <w:rFonts w:ascii="Arial" w:hAnsi="Arial" w:cs="Arial"/>
           <w:szCs w:val="20"/>
         </w:rPr>
-        <w:t>de la société :</w:t>
+        <w:t>de</w:t>
+      </w:r>
+      <w:proofErr w:type="gramEnd"/>
+      <w:r>
+        <w:rPr>
+          <w:rFonts w:ascii="Arial" w:hAnsi="Arial" w:cs="Arial"/>
+          <w:szCs w:val="20"/>
+        </w:rPr>
+        <w:t xml:space="preserve"> la société :</w:t>
       </w:r>
       <w:r>
         <w:rPr>
@@ -10270,11 +10881,19 @@
           <w:sz w:val="20"/>
         </w:rPr>
       </w:pPr>
+      <w:proofErr w:type="gramStart"/>
       <w:r>
         <w:rPr>
           <w:sz w:val="20"/>
         </w:rPr>
-        <w:t>agissant en qualité de :</w:t>
+        <w:t>agissant</w:t>
+      </w:r>
+      <w:proofErr w:type="gramEnd"/>
+      <w:r>
+        <w:rPr>
+          <w:sz w:val="20"/>
+        </w:rPr>
+        <w:t xml:space="preserve"> en qualité de :</w:t>
       </w:r>
     </w:p>
     <w:p>
@@ -10328,12 +10947,14 @@
           <w:sz w:val="20"/>
         </w:rPr>
       </w:pPr>
+      <w:proofErr w:type="gramStart"/>
       <w:r>
         <w:rPr>
           <w:sz w:val="20"/>
         </w:rPr>
         <w:t>ou</w:t>
       </w:r>
+      <w:proofErr w:type="gramEnd"/>
     </w:p>
     <w:p>
       <w:pPr>
@@ -10568,13 +11189,23 @@
           <w:szCs w:val="20"/>
         </w:rPr>
       </w:pPr>
+      <w:proofErr w:type="gramStart"/>
       <w:r>
         <w:rPr>
           <w:rFonts w:ascii="Arial" w:hAnsi="Arial" w:cs="Arial"/>
           <w:sz w:val="20"/>
           <w:szCs w:val="20"/>
         </w:rPr>
-        <w:t>missionné par le maître d’ouvrage et justifiant auprès de celui-ci de compétences en acoustique du bâtiment,</w:t>
+        <w:t>missionné</w:t>
+      </w:r>
+      <w:proofErr w:type="gramEnd"/>
+      <w:r>
+        <w:rPr>
+          <w:rFonts w:ascii="Arial" w:hAnsi="Arial" w:cs="Arial"/>
+          <w:sz w:val="20"/>
+          <w:szCs w:val="20"/>
+        </w:rPr>
+        <w:t xml:space="preserve"> par le maître d’ouvrage et justifiant auprès de celui-ci de compétences en acoustique du bâtiment,</w:t>
       </w:r>
     </w:p>
     <w:p>
@@ -10588,13 +11219,23 @@
           <w:szCs w:val="20"/>
         </w:rPr>
       </w:pPr>
+      <w:proofErr w:type="gramStart"/>
       <w:r>
         <w:rPr>
           <w:rFonts w:ascii="Arial" w:hAnsi="Arial" w:cs="Arial"/>
           <w:sz w:val="20"/>
           <w:szCs w:val="20"/>
         </w:rPr>
-        <w:t>atteste que :</w:t>
+        <w:t>atteste</w:t>
+      </w:r>
+      <w:proofErr w:type="gramEnd"/>
+      <w:r>
+        <w:rPr>
+          <w:rFonts w:ascii="Arial" w:hAnsi="Arial" w:cs="Arial"/>
+          <w:sz w:val="20"/>
+          <w:szCs w:val="20"/>
+        </w:rPr>
+        <w:t xml:space="preserve"> que :</w:t>
       </w:r>
     </w:p>
     <w:p>
@@ -10621,13 +11262,23 @@
           <w:szCs w:val="20"/>
         </w:rPr>
       </w:pPr>
+      <w:proofErr w:type="gramStart"/>
       <w:r>
         <w:rPr>
           <w:rFonts w:ascii="Arial" w:hAnsi="Arial" w:cs="Arial"/>
           <w:sz w:val="20"/>
           <w:szCs w:val="20"/>
         </w:rPr>
-        <w:t>pour l’opération identifiée ci-dessus, la qualité acoustique a été prise en compte au niveau des études et du suivi de chantier et les mesures acoustiques</w:t>
+        <w:t>pour</w:t>
+      </w:r>
+      <w:proofErr w:type="gramEnd"/>
+      <w:r>
+        <w:rPr>
+          <w:rFonts w:ascii="Arial" w:hAnsi="Arial" w:cs="Arial"/>
+          <w:sz w:val="20"/>
+          <w:szCs w:val="20"/>
+        </w:rPr>
+        <w:t xml:space="preserve"> l’opération identifiée ci-dessus, la qualité acoustique a été prise en compte au niveau des études et du suivi de chantier et les mesures acoustiques</w:t>
       </w:r>
       <w:r>
         <w:rPr>
@@ -10671,13 +11322,23 @@
           <w:szCs w:val="20"/>
         </w:rPr>
       </w:pPr>
+      <w:proofErr w:type="gramStart"/>
       <w:r>
         <w:rPr>
           <w:rFonts w:ascii="Arial" w:hAnsi="Arial" w:cs="Arial"/>
           <w:sz w:val="20"/>
           <w:szCs w:val="20"/>
         </w:rPr>
-        <w:t>les constats</w:t>
+        <w:t>les</w:t>
+      </w:r>
+      <w:proofErr w:type="gramEnd"/>
+      <w:r>
+        <w:rPr>
+          <w:rFonts w:ascii="Arial" w:hAnsi="Arial" w:cs="Arial"/>
+          <w:sz w:val="20"/>
+          <w:szCs w:val="20"/>
+        </w:rPr>
+        <w:t xml:space="preserve"> constats</w:t>
       </w:r>
       <w:r>
         <w:rPr>
@@ -10750,7 +11411,25 @@
           <w:sz w:val="20"/>
           <w:szCs w:val="20"/>
         </w:rPr>
-        <w:t> n’ont pas mis en évidence d’irrégularité dans la prise en compte de la réglementation acoustique</w:t>
+        <w:t> </w:t>
+      </w:r>
+      <w:proofErr w:type="gramStart"/>
+      <w:r>
+        <w:rPr>
+          <w:rFonts w:ascii="Arial" w:hAnsi="Arial" w:cs="Arial"/>
+          <w:sz w:val="20"/>
+          <w:szCs w:val="20"/>
+        </w:rPr>
+        <w:t>n’ont</w:t>
+      </w:r>
+      <w:proofErr w:type="gramEnd"/>
+      <w:r>
+        <w:rPr>
+          <w:rFonts w:ascii="Arial" w:hAnsi="Arial" w:cs="Arial"/>
+          <w:sz w:val="20"/>
+          <w:szCs w:val="20"/>
+        </w:rPr>
+        <w:t xml:space="preserve"> pas mis en évidence d’irrégularité dans la prise en compte de la réglementation acoustique</w:t>
       </w:r>
       <w:r>
         <w:rPr>
@@ -10815,7 +11494,25 @@
           <w:sz w:val="20"/>
           <w:szCs w:val="20"/>
         </w:rPr>
-        <w:t> laissent apparaître des irrégularités dans la prise en compte de la réglementation acoustique.</w:t>
+        <w:t> </w:t>
+      </w:r>
+      <w:proofErr w:type="gramStart"/>
+      <w:r>
+        <w:rPr>
+          <w:rFonts w:ascii="Arial" w:hAnsi="Arial" w:cs="Arial"/>
+          <w:sz w:val="20"/>
+          <w:szCs w:val="20"/>
+        </w:rPr>
+        <w:t>laissent</w:t>
+      </w:r>
+      <w:proofErr w:type="gramEnd"/>
+      <w:r>
+        <w:rPr>
+          <w:rFonts w:ascii="Arial" w:hAnsi="Arial" w:cs="Arial"/>
+          <w:sz w:val="20"/>
+          <w:szCs w:val="20"/>
+        </w:rPr>
+        <w:t xml:space="preserve"> apparaître des irrégularités dans la prise en compte de la réglementation acoustique.</w:t>
       </w:r>
     </w:p>
     <w:p>
@@ -11085,7 +11782,16 @@
           <w:sz w:val="20"/>
           <w:szCs w:val="20"/>
         </w:rPr>
-        <w:t>pour un nombre de mesures obligatoires</w:t>
+        <w:t xml:space="preserve">pour un nombre de mesures </w:t>
+      </w:r>
+      <w:proofErr w:type="gramStart"/>
+      <w:r>
+        <w:rPr>
+          <w:rFonts w:ascii="Arial" w:hAnsi="Arial" w:cs="Arial"/>
+          <w:sz w:val="20"/>
+          <w:szCs w:val="20"/>
+        </w:rPr>
+        <w:t>obligatoires</w:t>
       </w:r>
       <w:r>
         <w:rPr>
@@ -11094,7 +11800,17 @@
           <w:szCs w:val="20"/>
           <w:vertAlign w:val="superscript"/>
         </w:rPr>
-        <w:t>(4)</w:t>
+        <w:t>(</w:t>
+      </w:r>
+      <w:proofErr w:type="gramEnd"/>
+      <w:r>
+        <w:rPr>
+          <w:rFonts w:ascii="Arial" w:hAnsi="Arial" w:cs="Arial"/>
+          <w:sz w:val="20"/>
+          <w:szCs w:val="20"/>
+          <w:vertAlign w:val="superscript"/>
+        </w:rPr>
+        <w:t>4)</w:t>
       </w:r>
       <w:r>
         <w:rPr>
@@ -11524,6 +12240,7 @@
           <w:szCs w:val="18"/>
         </w:rPr>
       </w:pPr>
+      <w:proofErr w:type="gramStart"/>
       <w:r>
         <w:rPr>
           <w:rFonts w:ascii="Arial" w:hAnsi="Arial" w:cs="Arial"/>
@@ -11532,7 +12249,18 @@
           <w:sz w:val="18"/>
           <w:szCs w:val="18"/>
         </w:rPr>
-        <w:t>articles L. 111-11, R. 111-1-1, R. 111-4 et R. 111-4-1 du code de la construction et de l’habitation ;</w:t>
+        <w:t>articles</w:t>
+      </w:r>
+      <w:proofErr w:type="gramEnd"/>
+      <w:r>
+        <w:rPr>
+          <w:rFonts w:ascii="Arial" w:hAnsi="Arial" w:cs="Arial"/>
+          <w:i/>
+          <w:iCs/>
+          <w:sz w:val="18"/>
+          <w:szCs w:val="18"/>
+        </w:rPr>
+        <w:t xml:space="preserve"> L. 111-11, R. 111-1-1, R. 111-4 et R. 111-4-1 du code de la construction et de l’habitation ;</w:t>
       </w:r>
     </w:p>
     <w:p>
@@ -11561,6 +12289,7 @@
           <w:szCs w:val="18"/>
         </w:rPr>
       </w:pPr>
+      <w:proofErr w:type="gramStart"/>
       <w:r>
         <w:rPr>
           <w:rFonts w:ascii="Arial" w:hAnsi="Arial" w:cs="Arial"/>
@@ -11569,7 +12298,18 @@
           <w:sz w:val="18"/>
           <w:szCs w:val="18"/>
         </w:rPr>
-        <w:t>arrêtés du 30 juin 1999 relatifs aux caractéristiques acoustiques des bâtiments d’habitation et aux modalités d’application de la réglementation ;</w:t>
+        <w:t>arrêtés</w:t>
+      </w:r>
+      <w:proofErr w:type="gramEnd"/>
+      <w:r>
+        <w:rPr>
+          <w:rFonts w:ascii="Arial" w:hAnsi="Arial" w:cs="Arial"/>
+          <w:i/>
+          <w:iCs/>
+          <w:sz w:val="18"/>
+          <w:szCs w:val="18"/>
+        </w:rPr>
+        <w:t xml:space="preserve"> du 30 juin 1999 relatifs aux caractéristiques acoustiques des bâtiments d’habitation et aux modalités d’application de la réglementation ;</w:t>
       </w:r>
     </w:p>
     <w:p>
@@ -11598,6 +12338,7 @@
           <w:szCs w:val="18"/>
         </w:rPr>
       </w:pPr>
+      <w:proofErr w:type="gramStart"/>
       <w:r>
         <w:rPr>
           <w:rFonts w:ascii="Arial" w:hAnsi="Arial" w:cs="Arial"/>
@@ -11606,7 +12347,18 @@
           <w:sz w:val="18"/>
           <w:szCs w:val="18"/>
         </w:rPr>
-        <w:t>arrêté du 30 mai 1996 (modifié par l’arrêté du 23 juillet 2013 pour les demandes de permis de construire déposées à compter du 01 janvier 2014) relatif aux modalités de classement des infrastructures de transports terrestres et à l’isolement acoustique des bâtiments d’habitation dans les secteurs affectés par le bruit.</w:t>
+        <w:t>arrêté</w:t>
+      </w:r>
+      <w:proofErr w:type="gramEnd"/>
+      <w:r>
+        <w:rPr>
+          <w:rFonts w:ascii="Arial" w:hAnsi="Arial" w:cs="Arial"/>
+          <w:i/>
+          <w:iCs/>
+          <w:sz w:val="18"/>
+          <w:szCs w:val="18"/>
+        </w:rPr>
+        <w:t xml:space="preserve"> du 30 mai 1996 (modifié par l’arrêté du 23 juillet 2013 pour les demandes de permis de construire déposées à compter du 01 janvier 2014) relatif aux modalités de classement des infrastructures de transports terrestres et à l’isolement acoustique des bâtiments d’habitation dans les secteurs affectés par le bruit.</w:t>
       </w:r>
     </w:p>
     <w:p>
@@ -14531,7 +15283,25 @@
                 <w:sz w:val="18"/>
                 <w:szCs w:val="18"/>
               </w:rPr>
-              <w:t>(hors VMC)</w:t>
+              <w:t>(</w:t>
+            </w:r>
+            <w:proofErr w:type="gramStart"/>
+            <w:r>
+              <w:rPr>
+                <w:rFonts w:ascii="Arial" w:hAnsi="Arial" w:cs="Arial"/>
+                <w:sz w:val="18"/>
+                <w:szCs w:val="18"/>
+              </w:rPr>
+              <w:t>hors</w:t>
+            </w:r>
+            <w:proofErr w:type="gramEnd"/>
+            <w:r>
+              <w:rPr>
+                <w:rFonts w:ascii="Arial" w:hAnsi="Arial" w:cs="Arial"/>
+                <w:sz w:val="18"/>
+                <w:szCs w:val="18"/>
+              </w:rPr>
+              <w:t xml:space="preserve"> VMC)</w:t>
             </w:r>
           </w:p>
         </w:tc>
@@ -15515,7 +16285,21 @@
               <w:rPr>
                 <w:rFonts w:ascii="Arial" w:hAnsi="Arial" w:cs="Arial"/>
               </w:rPr>
-              <w:t>er la réponse dans la colonne «Oui» ou la colonne «</w:t>
+              <w:t>er la réponse dans la colonne</w:t>
+            </w:r>
+            <w:proofErr w:type="gramStart"/>
+            <w:r>
+              <w:rPr>
+                <w:rFonts w:ascii="Arial" w:hAnsi="Arial" w:cs="Arial"/>
+              </w:rPr>
+              <w:t xml:space="preserve"> «Oui</w:t>
+            </w:r>
+            <w:proofErr w:type="gramEnd"/>
+            <w:r>
+              <w:rPr>
+                <w:rFonts w:ascii="Arial" w:hAnsi="Arial" w:cs="Arial"/>
+              </w:rPr>
+              <w:t>» ou la colonne «</w:t>
             </w:r>
             <w:r>
               <w:rPr>
@@ -15978,7 +16762,27 @@
                 <w:sz w:val="18"/>
                 <w:szCs w:val="18"/>
               </w:rPr>
-              <w:t>(hors ventilation mécanique)</w:t>
+              <w:t>(</w:t>
+            </w:r>
+            <w:proofErr w:type="gramStart"/>
+            <w:r>
+              <w:rPr>
+                <w:rFonts w:ascii="Arial" w:hAnsi="Arial" w:cs="Arial"/>
+                <w:color w:val="auto"/>
+                <w:sz w:val="18"/>
+                <w:szCs w:val="18"/>
+              </w:rPr>
+              <w:t>hors</w:t>
+            </w:r>
+            <w:proofErr w:type="gramEnd"/>
+            <w:r>
+              <w:rPr>
+                <w:rFonts w:ascii="Arial" w:hAnsi="Arial" w:cs="Arial"/>
+                <w:color w:val="auto"/>
+                <w:sz w:val="18"/>
+                <w:szCs w:val="18"/>
+              </w:rPr>
+              <w:t xml:space="preserve"> ventilation mécanique)</w:t>
             </w:r>
           </w:p>
         </w:tc>
@@ -16225,7 +17029,21 @@
               <w:rPr>
                 <w:rFonts w:ascii="Arial" w:hAnsi="Arial" w:cs="Arial"/>
               </w:rPr>
-              <w:t>La détermination et/ou la vérification des grandeurs acoustiques (isolement, bruit de choc, bruit d'équipement, etc) a été spécifiquement prise en compte dans le cadre des règles de l'art, d'une étude, une certification ou un contrôle technique.</w:t>
+              <w:t xml:space="preserve">La détermination et/ou la vérification des grandeurs acoustiques (isolement, bruit de choc, bruit d'équipement, </w:t>
+            </w:r>
+            <w:proofErr w:type="spellStart"/>
+            <w:r>
+              <w:rPr>
+                <w:rFonts w:ascii="Arial" w:hAnsi="Arial" w:cs="Arial"/>
+              </w:rPr>
+              <w:t>etc</w:t>
+            </w:r>
+            <w:proofErr w:type="spellEnd"/>
+            <w:r>
+              <w:rPr>
+                <w:rFonts w:ascii="Arial" w:hAnsi="Arial" w:cs="Arial"/>
+              </w:rPr>
+              <w:t>) a été spécifiquement prise en compte dans le cadre des règles de l'art, d'une étude, une certification ou un contrôle technique.</w:t>
             </w:r>
           </w:p>
         </w:tc>
@@ -16500,8 +17318,16 @@
               <w:rPr>
                 <w:rFonts w:ascii="Arial" w:hAnsi="Arial" w:cs="Arial"/>
               </w:rPr>
-              <w:t xml:space="preserve"> M. Oe</w:t>
-            </w:r>
+              <w:t xml:space="preserve"> M. </w:t>
+            </w:r>
+            <w:proofErr w:type="spellStart"/>
+            <w:r>
+              <w:rPr>
+                <w:rFonts w:ascii="Arial" w:hAnsi="Arial" w:cs="Arial"/>
+              </w:rPr>
+              <w:t>Oe</w:t>
+            </w:r>
+            <w:proofErr w:type="spellEnd"/>
           </w:p>
           <w:p>
             <w:pPr>
@@ -16538,8 +17364,16 @@
               <w:rPr>
                 <w:rFonts w:ascii="Arial" w:hAnsi="Arial" w:cs="Arial"/>
               </w:rPr>
-              <w:t xml:space="preserve"> M.Ou</w:t>
-            </w:r>
+              <w:t xml:space="preserve"> </w:t>
+            </w:r>
+            <w:proofErr w:type="spellStart"/>
+            <w:r>
+              <w:rPr>
+                <w:rFonts w:ascii="Arial" w:hAnsi="Arial" w:cs="Arial"/>
+              </w:rPr>
+              <w:t>M.Ou</w:t>
+            </w:r>
+            <w:proofErr w:type="spellEnd"/>
             <w:r>
               <w:rPr>
                 <w:rFonts w:ascii="Arial" w:hAnsi="Arial" w:cs="Arial"/>
@@ -17013,8 +17847,16 @@
               <w:rPr>
                 <w:rFonts w:ascii="Arial" w:hAnsi="Arial" w:cs="Arial"/>
               </w:rPr>
-              <w:t xml:space="preserve"> M. Oe</w:t>
-            </w:r>
+              <w:t xml:space="preserve"> M. </w:t>
+            </w:r>
+            <w:proofErr w:type="spellStart"/>
+            <w:r>
+              <w:rPr>
+                <w:rFonts w:ascii="Arial" w:hAnsi="Arial" w:cs="Arial"/>
+              </w:rPr>
+              <w:t>Oe</w:t>
+            </w:r>
+            <w:proofErr w:type="spellEnd"/>
           </w:p>
           <w:p>
             <w:pPr>
@@ -17052,8 +17894,16 @@
               <w:rPr>
                 <w:rFonts w:ascii="Arial" w:hAnsi="Arial" w:cs="Arial"/>
               </w:rPr>
-              <w:t xml:space="preserve"> M.Ou</w:t>
-            </w:r>
+              <w:t xml:space="preserve"> </w:t>
+            </w:r>
+            <w:proofErr w:type="spellStart"/>
+            <w:r>
+              <w:rPr>
+                <w:rFonts w:ascii="Arial" w:hAnsi="Arial" w:cs="Arial"/>
+              </w:rPr>
+              <w:t>M.Ou</w:t>
+            </w:r>
+            <w:proofErr w:type="spellEnd"/>
             <w:r>
               <w:rPr>
                 <w:rFonts w:ascii="Arial" w:hAnsi="Arial" w:cs="Arial"/>
@@ -17527,8 +18377,16 @@
               <w:rPr>
                 <w:rFonts w:ascii="Arial" w:hAnsi="Arial" w:cs="Arial"/>
               </w:rPr>
-              <w:t xml:space="preserve"> M. Oe</w:t>
-            </w:r>
+              <w:t xml:space="preserve"> M. </w:t>
+            </w:r>
+            <w:proofErr w:type="spellStart"/>
+            <w:r>
+              <w:rPr>
+                <w:rFonts w:ascii="Arial" w:hAnsi="Arial" w:cs="Arial"/>
+              </w:rPr>
+              <w:t>Oe</w:t>
+            </w:r>
+            <w:proofErr w:type="spellEnd"/>
           </w:p>
           <w:p>
             <w:pPr>
@@ -17565,8 +18423,16 @@
               <w:rPr>
                 <w:rFonts w:ascii="Arial" w:hAnsi="Arial" w:cs="Arial"/>
               </w:rPr>
-              <w:t xml:space="preserve"> M.Ou</w:t>
-            </w:r>
+              <w:t xml:space="preserve"> </w:t>
+            </w:r>
+            <w:proofErr w:type="spellStart"/>
+            <w:r>
+              <w:rPr>
+                <w:rFonts w:ascii="Arial" w:hAnsi="Arial" w:cs="Arial"/>
+              </w:rPr>
+              <w:t>M.Ou</w:t>
+            </w:r>
+            <w:proofErr w:type="spellEnd"/>
             <w:r>
               <w:rPr>
                 <w:rFonts w:ascii="Arial" w:hAnsi="Arial" w:cs="Arial"/>
@@ -18040,8 +18906,16 @@
               <w:rPr>
                 <w:rFonts w:ascii="Arial" w:hAnsi="Arial" w:cs="Arial"/>
               </w:rPr>
-              <w:t xml:space="preserve"> M. Oe</w:t>
-            </w:r>
+              <w:t xml:space="preserve"> M. </w:t>
+            </w:r>
+            <w:proofErr w:type="spellStart"/>
+            <w:r>
+              <w:rPr>
+                <w:rFonts w:ascii="Arial" w:hAnsi="Arial" w:cs="Arial"/>
+              </w:rPr>
+              <w:t>Oe</w:t>
+            </w:r>
+            <w:proofErr w:type="spellEnd"/>
           </w:p>
           <w:p>
             <w:pPr>
@@ -18079,8 +18953,16 @@
               <w:rPr>
                 <w:rFonts w:ascii="Arial" w:hAnsi="Arial" w:cs="Arial"/>
               </w:rPr>
-              <w:t xml:space="preserve"> M.Ou</w:t>
-            </w:r>
+              <w:t xml:space="preserve"> </w:t>
+            </w:r>
+            <w:proofErr w:type="spellStart"/>
+            <w:r>
+              <w:rPr>
+                <w:rFonts w:ascii="Arial" w:hAnsi="Arial" w:cs="Arial"/>
+              </w:rPr>
+              <w:t>M.Ou</w:t>
+            </w:r>
+            <w:proofErr w:type="spellEnd"/>
             <w:r>
               <w:rPr>
                 <w:rFonts w:ascii="Arial" w:hAnsi="Arial" w:cs="Arial"/>
@@ -18554,8 +19436,16 @@
               <w:rPr>
                 <w:rFonts w:ascii="Arial" w:hAnsi="Arial" w:cs="Arial"/>
               </w:rPr>
-              <w:t xml:space="preserve"> M. Oe</w:t>
-            </w:r>
+              <w:t xml:space="preserve"> M. </w:t>
+            </w:r>
+            <w:proofErr w:type="spellStart"/>
+            <w:r>
+              <w:rPr>
+                <w:rFonts w:ascii="Arial" w:hAnsi="Arial" w:cs="Arial"/>
+              </w:rPr>
+              <w:t>Oe</w:t>
+            </w:r>
+            <w:proofErr w:type="spellEnd"/>
           </w:p>
           <w:p>
             <w:pPr>
@@ -18592,8 +19482,16 @@
               <w:rPr>
                 <w:rFonts w:ascii="Arial" w:hAnsi="Arial" w:cs="Arial"/>
               </w:rPr>
-              <w:t xml:space="preserve"> M.Ou</w:t>
-            </w:r>
+              <w:t xml:space="preserve"> </w:t>
+            </w:r>
+            <w:proofErr w:type="spellStart"/>
+            <w:r>
+              <w:rPr>
+                <w:rFonts w:ascii="Arial" w:hAnsi="Arial" w:cs="Arial"/>
+              </w:rPr>
+              <w:t>M.Ou</w:t>
+            </w:r>
+            <w:proofErr w:type="spellEnd"/>
             <w:r>
               <w:rPr>
                 <w:rFonts w:ascii="Arial" w:hAnsi="Arial" w:cs="Arial"/>
@@ -19067,8 +19965,16 @@
               <w:rPr>
                 <w:rFonts w:ascii="Arial" w:hAnsi="Arial" w:cs="Arial"/>
               </w:rPr>
-              <w:t xml:space="preserve"> M. Oe</w:t>
-            </w:r>
+              <w:t xml:space="preserve"> M. </w:t>
+            </w:r>
+            <w:proofErr w:type="spellStart"/>
+            <w:r>
+              <w:rPr>
+                <w:rFonts w:ascii="Arial" w:hAnsi="Arial" w:cs="Arial"/>
+              </w:rPr>
+              <w:t>Oe</w:t>
+            </w:r>
+            <w:proofErr w:type="spellEnd"/>
           </w:p>
           <w:p>
             <w:pPr>
@@ -19106,8 +20012,16 @@
               <w:rPr>
                 <w:rFonts w:ascii="Arial" w:hAnsi="Arial" w:cs="Arial"/>
               </w:rPr>
-              <w:t xml:space="preserve"> M.Ou</w:t>
-            </w:r>
+              <w:t xml:space="preserve"> </w:t>
+            </w:r>
+            <w:proofErr w:type="spellStart"/>
+            <w:r>
+              <w:rPr>
+                <w:rFonts w:ascii="Arial" w:hAnsi="Arial" w:cs="Arial"/>
+              </w:rPr>
+              <w:t>M.Ou</w:t>
+            </w:r>
+            <w:proofErr w:type="spellEnd"/>
             <w:r>
               <w:rPr>
                 <w:rFonts w:ascii="Arial" w:hAnsi="Arial" w:cs="Arial"/>
@@ -19581,8 +20495,16 @@
               <w:rPr>
                 <w:rFonts w:ascii="Arial" w:hAnsi="Arial" w:cs="Arial"/>
               </w:rPr>
-              <w:t xml:space="preserve"> M. Oe</w:t>
-            </w:r>
+              <w:t xml:space="preserve"> M. </w:t>
+            </w:r>
+            <w:proofErr w:type="spellStart"/>
+            <w:r>
+              <w:rPr>
+                <w:rFonts w:ascii="Arial" w:hAnsi="Arial" w:cs="Arial"/>
+              </w:rPr>
+              <w:t>Oe</w:t>
+            </w:r>
+            <w:proofErr w:type="spellEnd"/>
           </w:p>
           <w:p>
             <w:pPr>
@@ -19619,8 +20541,16 @@
               <w:rPr>
                 <w:rFonts w:ascii="Arial" w:hAnsi="Arial" w:cs="Arial"/>
               </w:rPr>
-              <w:t xml:space="preserve"> M.Ou</w:t>
-            </w:r>
+              <w:t xml:space="preserve"> </w:t>
+            </w:r>
+            <w:proofErr w:type="spellStart"/>
+            <w:r>
+              <w:rPr>
+                <w:rFonts w:ascii="Arial" w:hAnsi="Arial" w:cs="Arial"/>
+              </w:rPr>
+              <w:t>M.Ou</w:t>
+            </w:r>
+            <w:proofErr w:type="spellEnd"/>
             <w:r>
               <w:rPr>
                 <w:rFonts w:ascii="Arial" w:hAnsi="Arial" w:cs="Arial"/>
@@ -20094,8 +21024,16 @@
               <w:rPr>
                 <w:rFonts w:ascii="Arial" w:hAnsi="Arial" w:cs="Arial"/>
               </w:rPr>
-              <w:t xml:space="preserve"> M. Oe</w:t>
-            </w:r>
+              <w:t xml:space="preserve"> M. </w:t>
+            </w:r>
+            <w:proofErr w:type="spellStart"/>
+            <w:r>
+              <w:rPr>
+                <w:rFonts w:ascii="Arial" w:hAnsi="Arial" w:cs="Arial"/>
+              </w:rPr>
+              <w:t>Oe</w:t>
+            </w:r>
+            <w:proofErr w:type="spellEnd"/>
           </w:p>
           <w:p>
             <w:pPr>
@@ -20133,8 +21071,16 @@
               <w:rPr>
                 <w:rFonts w:ascii="Arial" w:hAnsi="Arial" w:cs="Arial"/>
               </w:rPr>
-              <w:t xml:space="preserve"> M.Ou</w:t>
-            </w:r>
+              <w:t xml:space="preserve"> </w:t>
+            </w:r>
+            <w:proofErr w:type="spellStart"/>
+            <w:r>
+              <w:rPr>
+                <w:rFonts w:ascii="Arial" w:hAnsi="Arial" w:cs="Arial"/>
+              </w:rPr>
+              <w:t>M.Ou</w:t>
+            </w:r>
+            <w:proofErr w:type="spellEnd"/>
             <w:r>
               <w:rPr>
                 <w:rFonts w:ascii="Arial" w:hAnsi="Arial" w:cs="Arial"/>
@@ -20638,8 +21584,16 @@
               <w:rPr>
                 <w:rFonts w:ascii="Arial" w:hAnsi="Arial" w:cs="Arial"/>
               </w:rPr>
-              <w:t xml:space="preserve"> M.Oe</w:t>
-            </w:r>
+              <w:t xml:space="preserve"> </w:t>
+            </w:r>
+            <w:proofErr w:type="spellStart"/>
+            <w:r>
+              <w:rPr>
+                <w:rFonts w:ascii="Arial" w:hAnsi="Arial" w:cs="Arial"/>
+              </w:rPr>
+              <w:t>M.Oe</w:t>
+            </w:r>
+            <w:proofErr w:type="spellEnd"/>
             <w:r>
               <w:rPr>
                 <w:rFonts w:ascii="Arial" w:hAnsi="Arial" w:cs="Arial"/>
@@ -20672,7 +21626,23 @@
               <w:rPr>
                 <w:rFonts w:ascii="Arial" w:hAnsi="Arial" w:cs="Arial"/>
               </w:rPr>
-              <w:t xml:space="preserve"> M.Ou </w:t>
+              <w:t xml:space="preserve"> </w:t>
+            </w:r>
+            <w:proofErr w:type="spellStart"/>
+            <w:proofErr w:type="gramStart"/>
+            <w:r>
+              <w:rPr>
+                <w:rFonts w:ascii="Arial" w:hAnsi="Arial" w:cs="Arial"/>
+              </w:rPr>
+              <w:t>M.Ou</w:t>
+            </w:r>
+            <w:proofErr w:type="spellEnd"/>
+            <w:proofErr w:type="gramEnd"/>
+            <w:r>
+              <w:rPr>
+                <w:rFonts w:ascii="Arial" w:hAnsi="Arial" w:cs="Arial"/>
+              </w:rPr>
+              <w:t xml:space="preserve"> </w:t>
             </w:r>
           </w:p>
           <w:p>
@@ -21119,8 +22089,16 @@
               <w:rPr>
                 <w:rFonts w:ascii="Arial" w:hAnsi="Arial" w:cs="Arial"/>
               </w:rPr>
-              <w:t xml:space="preserve"> M.Oe</w:t>
-            </w:r>
+              <w:t xml:space="preserve"> </w:t>
+            </w:r>
+            <w:proofErr w:type="spellStart"/>
+            <w:r>
+              <w:rPr>
+                <w:rFonts w:ascii="Arial" w:hAnsi="Arial" w:cs="Arial"/>
+              </w:rPr>
+              <w:t>M.Oe</w:t>
+            </w:r>
+            <w:proofErr w:type="spellEnd"/>
             <w:r>
               <w:rPr>
                 <w:rFonts w:ascii="Arial" w:hAnsi="Arial" w:cs="Arial"/>
@@ -21153,7 +22131,23 @@
               <w:rPr>
                 <w:rFonts w:ascii="Arial" w:hAnsi="Arial" w:cs="Arial"/>
               </w:rPr>
-              <w:t xml:space="preserve"> M.Ou </w:t>
+              <w:t xml:space="preserve"> </w:t>
+            </w:r>
+            <w:proofErr w:type="spellStart"/>
+            <w:proofErr w:type="gramStart"/>
+            <w:r>
+              <w:rPr>
+                <w:rFonts w:ascii="Arial" w:hAnsi="Arial" w:cs="Arial"/>
+              </w:rPr>
+              <w:t>M.Ou</w:t>
+            </w:r>
+            <w:proofErr w:type="spellEnd"/>
+            <w:proofErr w:type="gramEnd"/>
+            <w:r>
+              <w:rPr>
+                <w:rFonts w:ascii="Arial" w:hAnsi="Arial" w:cs="Arial"/>
+              </w:rPr>
+              <w:t xml:space="preserve"> </w:t>
             </w:r>
           </w:p>
           <w:p>
@@ -21601,8 +22595,16 @@
               <w:rPr>
                 <w:rFonts w:ascii="Arial" w:hAnsi="Arial" w:cs="Arial"/>
               </w:rPr>
-              <w:t xml:space="preserve"> M.Oe</w:t>
-            </w:r>
+              <w:t xml:space="preserve"> </w:t>
+            </w:r>
+            <w:proofErr w:type="spellStart"/>
+            <w:r>
+              <w:rPr>
+                <w:rFonts w:ascii="Arial" w:hAnsi="Arial" w:cs="Arial"/>
+              </w:rPr>
+              <w:t>M.Oe</w:t>
+            </w:r>
+            <w:proofErr w:type="spellEnd"/>
             <w:r>
               <w:rPr>
                 <w:rFonts w:ascii="Arial" w:hAnsi="Arial" w:cs="Arial"/>
@@ -21635,7 +22637,23 @@
               <w:rPr>
                 <w:rFonts w:ascii="Arial" w:hAnsi="Arial" w:cs="Arial"/>
               </w:rPr>
-              <w:t xml:space="preserve"> M.Ou </w:t>
+              <w:t xml:space="preserve"> </w:t>
+            </w:r>
+            <w:proofErr w:type="spellStart"/>
+            <w:proofErr w:type="gramStart"/>
+            <w:r>
+              <w:rPr>
+                <w:rFonts w:ascii="Arial" w:hAnsi="Arial" w:cs="Arial"/>
+              </w:rPr>
+              <w:t>M.Ou</w:t>
+            </w:r>
+            <w:proofErr w:type="spellEnd"/>
+            <w:proofErr w:type="gramEnd"/>
+            <w:r>
+              <w:rPr>
+                <w:rFonts w:ascii="Arial" w:hAnsi="Arial" w:cs="Arial"/>
+              </w:rPr>
+              <w:t xml:space="preserve"> </w:t>
             </w:r>
           </w:p>
           <w:p>
@@ -22082,8 +23100,16 @@
               <w:rPr>
                 <w:rFonts w:ascii="Arial" w:hAnsi="Arial" w:cs="Arial"/>
               </w:rPr>
-              <w:t xml:space="preserve"> M.Oe</w:t>
-            </w:r>
+              <w:t xml:space="preserve"> </w:t>
+            </w:r>
+            <w:proofErr w:type="spellStart"/>
+            <w:r>
+              <w:rPr>
+                <w:rFonts w:ascii="Arial" w:hAnsi="Arial" w:cs="Arial"/>
+              </w:rPr>
+              <w:t>M.Oe</w:t>
+            </w:r>
+            <w:proofErr w:type="spellEnd"/>
             <w:r>
               <w:rPr>
                 <w:rFonts w:ascii="Arial" w:hAnsi="Arial" w:cs="Arial"/>
@@ -22116,7 +23142,23 @@
               <w:rPr>
                 <w:rFonts w:ascii="Arial" w:hAnsi="Arial" w:cs="Arial"/>
               </w:rPr>
-              <w:t xml:space="preserve"> M.Ou </w:t>
+              <w:t xml:space="preserve"> </w:t>
+            </w:r>
+            <w:proofErr w:type="spellStart"/>
+            <w:proofErr w:type="gramStart"/>
+            <w:r>
+              <w:rPr>
+                <w:rFonts w:ascii="Arial" w:hAnsi="Arial" w:cs="Arial"/>
+              </w:rPr>
+              <w:t>M.Ou</w:t>
+            </w:r>
+            <w:proofErr w:type="spellEnd"/>
+            <w:proofErr w:type="gramEnd"/>
+            <w:r>
+              <w:rPr>
+                <w:rFonts w:ascii="Arial" w:hAnsi="Arial" w:cs="Arial"/>
+              </w:rPr>
+              <w:t xml:space="preserve"> </w:t>
             </w:r>
           </w:p>
           <w:p>
@@ -22564,8 +23606,16 @@
               <w:rPr>
                 <w:rFonts w:ascii="Arial" w:hAnsi="Arial" w:cs="Arial"/>
               </w:rPr>
-              <w:t xml:space="preserve"> M.Oe</w:t>
-            </w:r>
+              <w:t xml:space="preserve"> </w:t>
+            </w:r>
+            <w:proofErr w:type="spellStart"/>
+            <w:r>
+              <w:rPr>
+                <w:rFonts w:ascii="Arial" w:hAnsi="Arial" w:cs="Arial"/>
+              </w:rPr>
+              <w:t>M.Oe</w:t>
+            </w:r>
+            <w:proofErr w:type="spellEnd"/>
             <w:r>
               <w:rPr>
                 <w:rFonts w:ascii="Arial" w:hAnsi="Arial" w:cs="Arial"/>
@@ -22598,7 +23648,23 @@
               <w:rPr>
                 <w:rFonts w:ascii="Arial" w:hAnsi="Arial" w:cs="Arial"/>
               </w:rPr>
-              <w:t xml:space="preserve"> M.Ou </w:t>
+              <w:t xml:space="preserve"> </w:t>
+            </w:r>
+            <w:proofErr w:type="spellStart"/>
+            <w:proofErr w:type="gramStart"/>
+            <w:r>
+              <w:rPr>
+                <w:rFonts w:ascii="Arial" w:hAnsi="Arial" w:cs="Arial"/>
+              </w:rPr>
+              <w:t>M.Ou</w:t>
+            </w:r>
+            <w:proofErr w:type="spellEnd"/>
+            <w:proofErr w:type="gramEnd"/>
+            <w:r>
+              <w:rPr>
+                <w:rFonts w:ascii="Arial" w:hAnsi="Arial" w:cs="Arial"/>
+              </w:rPr>
+              <w:t xml:space="preserve"> </w:t>
             </w:r>
           </w:p>
           <w:p>
@@ -23045,8 +24111,16 @@
               <w:rPr>
                 <w:rFonts w:ascii="Arial" w:hAnsi="Arial" w:cs="Arial"/>
               </w:rPr>
-              <w:t xml:space="preserve"> M.Oe</w:t>
-            </w:r>
+              <w:t xml:space="preserve"> </w:t>
+            </w:r>
+            <w:proofErr w:type="spellStart"/>
+            <w:r>
+              <w:rPr>
+                <w:rFonts w:ascii="Arial" w:hAnsi="Arial" w:cs="Arial"/>
+              </w:rPr>
+              <w:t>M.Oe</w:t>
+            </w:r>
+            <w:proofErr w:type="spellEnd"/>
             <w:r>
               <w:rPr>
                 <w:rFonts w:ascii="Arial" w:hAnsi="Arial" w:cs="Arial"/>
@@ -23079,7 +24153,23 @@
               <w:rPr>
                 <w:rFonts w:ascii="Arial" w:hAnsi="Arial" w:cs="Arial"/>
               </w:rPr>
-              <w:t xml:space="preserve"> M.Ou </w:t>
+              <w:t xml:space="preserve"> </w:t>
+            </w:r>
+            <w:proofErr w:type="spellStart"/>
+            <w:proofErr w:type="gramStart"/>
+            <w:r>
+              <w:rPr>
+                <w:rFonts w:ascii="Arial" w:hAnsi="Arial" w:cs="Arial"/>
+              </w:rPr>
+              <w:t>M.Ou</w:t>
+            </w:r>
+            <w:proofErr w:type="spellEnd"/>
+            <w:proofErr w:type="gramEnd"/>
+            <w:r>
+              <w:rPr>
+                <w:rFonts w:ascii="Arial" w:hAnsi="Arial" w:cs="Arial"/>
+              </w:rPr>
+              <w:t xml:space="preserve"> </w:t>
             </w:r>
           </w:p>
           <w:p>
@@ -23527,8 +24617,16 @@
               <w:rPr>
                 <w:rFonts w:ascii="Arial" w:hAnsi="Arial" w:cs="Arial"/>
               </w:rPr>
-              <w:t xml:space="preserve"> M.Oe</w:t>
-            </w:r>
+              <w:t xml:space="preserve"> </w:t>
+            </w:r>
+            <w:proofErr w:type="spellStart"/>
+            <w:r>
+              <w:rPr>
+                <w:rFonts w:ascii="Arial" w:hAnsi="Arial" w:cs="Arial"/>
+              </w:rPr>
+              <w:t>M.Oe</w:t>
+            </w:r>
+            <w:proofErr w:type="spellEnd"/>
             <w:r>
               <w:rPr>
                 <w:rFonts w:ascii="Arial" w:hAnsi="Arial" w:cs="Arial"/>
@@ -23561,7 +24659,23 @@
               <w:rPr>
                 <w:rFonts w:ascii="Arial" w:hAnsi="Arial" w:cs="Arial"/>
               </w:rPr>
-              <w:t xml:space="preserve"> M.Ou </w:t>
+              <w:t xml:space="preserve"> </w:t>
+            </w:r>
+            <w:proofErr w:type="spellStart"/>
+            <w:proofErr w:type="gramStart"/>
+            <w:r>
+              <w:rPr>
+                <w:rFonts w:ascii="Arial" w:hAnsi="Arial" w:cs="Arial"/>
+              </w:rPr>
+              <w:t>M.Ou</w:t>
+            </w:r>
+            <w:proofErr w:type="spellEnd"/>
+            <w:proofErr w:type="gramEnd"/>
+            <w:r>
+              <w:rPr>
+                <w:rFonts w:ascii="Arial" w:hAnsi="Arial" w:cs="Arial"/>
+              </w:rPr>
+              <w:t xml:space="preserve"> </w:t>
             </w:r>
           </w:p>
           <w:p>
@@ -24008,8 +25122,16 @@
               <w:rPr>
                 <w:rFonts w:ascii="Arial" w:hAnsi="Arial" w:cs="Arial"/>
               </w:rPr>
-              <w:t xml:space="preserve"> M.Oe</w:t>
-            </w:r>
+              <w:t xml:space="preserve"> </w:t>
+            </w:r>
+            <w:proofErr w:type="spellStart"/>
+            <w:r>
+              <w:rPr>
+                <w:rFonts w:ascii="Arial" w:hAnsi="Arial" w:cs="Arial"/>
+              </w:rPr>
+              <w:t>M.Oe</w:t>
+            </w:r>
+            <w:proofErr w:type="spellEnd"/>
             <w:r>
               <w:rPr>
                 <w:rFonts w:ascii="Arial" w:hAnsi="Arial" w:cs="Arial"/>
@@ -24042,7 +25164,23 @@
               <w:rPr>
                 <w:rFonts w:ascii="Arial" w:hAnsi="Arial" w:cs="Arial"/>
               </w:rPr>
-              <w:t xml:space="preserve"> M.Ou </w:t>
+              <w:t xml:space="preserve"> </w:t>
+            </w:r>
+            <w:proofErr w:type="spellStart"/>
+            <w:proofErr w:type="gramStart"/>
+            <w:r>
+              <w:rPr>
+                <w:rFonts w:ascii="Arial" w:hAnsi="Arial" w:cs="Arial"/>
+              </w:rPr>
+              <w:t>M.Ou</w:t>
+            </w:r>
+            <w:proofErr w:type="spellEnd"/>
+            <w:proofErr w:type="gramEnd"/>
+            <w:r>
+              <w:rPr>
+                <w:rFonts w:ascii="Arial" w:hAnsi="Arial" w:cs="Arial"/>
+              </w:rPr>
+              <w:t xml:space="preserve"> </w:t>
             </w:r>
           </w:p>
           <w:p>
@@ -24329,6 +25467,8 @@
         </w:rPr>
         <w:t xml:space="preserve"> : Architecte, </w:t>
       </w:r>
+      <w:proofErr w:type="spellStart"/>
+      <w:proofErr w:type="gramStart"/>
       <w:r>
         <w:rPr>
           <w:rFonts w:ascii="Arial" w:hAnsi="Arial" w:cs="Arial"/>
@@ -24336,12 +25476,29 @@
         </w:rPr>
         <w:t>M.Oe</w:t>
       </w:r>
-      <w:r>
-        <w:rPr>
-          <w:rFonts w:ascii="Arial" w:hAnsi="Arial" w:cs="Arial"/>
-        </w:rPr>
-        <w:t xml:space="preserve"> : Maître d'Oeuvre, </w:t>
-      </w:r>
+      <w:proofErr w:type="spellEnd"/>
+      <w:proofErr w:type="gramEnd"/>
+      <w:r>
+        <w:rPr>
+          <w:rFonts w:ascii="Arial" w:hAnsi="Arial" w:cs="Arial"/>
+        </w:rPr>
+        <w:t> : Maître d'</w:t>
+      </w:r>
+      <w:proofErr w:type="spellStart"/>
+      <w:r>
+        <w:rPr>
+          <w:rFonts w:ascii="Arial" w:hAnsi="Arial" w:cs="Arial"/>
+        </w:rPr>
+        <w:t>Oeuvre</w:t>
+      </w:r>
+      <w:proofErr w:type="spellEnd"/>
+      <w:r>
+        <w:rPr>
+          <w:rFonts w:ascii="Arial" w:hAnsi="Arial" w:cs="Arial"/>
+        </w:rPr>
+        <w:t xml:space="preserve">, </w:t>
+      </w:r>
+      <w:proofErr w:type="spellStart"/>
       <w:r>
         <w:rPr>
           <w:rFonts w:ascii="Arial" w:hAnsi="Arial" w:cs="Arial"/>
@@ -24349,6 +25506,7 @@
         </w:rPr>
         <w:t>M.Ou</w:t>
       </w:r>
+      <w:proofErr w:type="spellEnd"/>
       <w:r>
         <w:rPr>
           <w:rFonts w:ascii="Arial" w:hAnsi="Arial" w:cs="Arial"/>
@@ -24495,7 +25653,6 @@
         </w:rPr>
         <w:t xml:space="preserve"> </w:t>
       </w:r>
-      <w:bookmarkStart w:id="32" w:name="_GoBack"/>
       <w:r>
         <w:rPr>
           <w:rFonts w:ascii="Arial" w:hAnsi="Arial" w:cs="Arial"/>
@@ -24505,7 +25662,6 @@
         <w:t>Double flux</w:t>
       </w:r>
     </w:p>
-    <w:bookmarkEnd w:id="32"/>
     <w:p>
       <w:pPr>
         <w:pStyle w:val="Retraitcorpsdetexte"/>
@@ -24532,8 +25688,8 @@
           <w:rFonts w:ascii="Arial" w:hAnsi="Arial" w:cs="Arial"/>
         </w:rPr>
       </w:pPr>
-      <w:bookmarkStart w:id="33" w:name="_Toc369182885"/>
-      <w:bookmarkStart w:id="34" w:name="_Toc503273828"/>
+      <w:bookmarkStart w:id="32" w:name="_Toc369182885"/>
+      <w:bookmarkStart w:id="33" w:name="_Toc503273828"/>
       <w:r>
         <w:rPr>
           <w:rFonts w:ascii="Arial" w:hAnsi="Arial" w:cs="Arial"/>
@@ -24541,8 +25697,8 @@
         <w:lastRenderedPageBreak/>
         <w:t>Tableau 3 : Mesures après travaux</w:t>
       </w:r>
+      <w:bookmarkEnd w:id="32"/>
       <w:bookmarkEnd w:id="33"/>
-      <w:bookmarkEnd w:id="34"/>
     </w:p>
     <w:p>
       <w:pPr>
@@ -24816,7 +25972,21 @@
               <w:rPr>
                 <w:rFonts w:ascii="Arial" w:hAnsi="Arial" w:cs="Arial"/>
               </w:rPr>
-              <w:t>(hors ventilation mécanique)</w:t>
+              <w:t>(</w:t>
+            </w:r>
+            <w:proofErr w:type="gramStart"/>
+            <w:r>
+              <w:rPr>
+                <w:rFonts w:ascii="Arial" w:hAnsi="Arial" w:cs="Arial"/>
+              </w:rPr>
+              <w:t>hors</w:t>
+            </w:r>
+            <w:proofErr w:type="gramEnd"/>
+            <w:r>
+              <w:rPr>
+                <w:rFonts w:ascii="Arial" w:hAnsi="Arial" w:cs="Arial"/>
+              </w:rPr>
+              <w:t xml:space="preserve"> ventilation mécanique)</w:t>
             </w:r>
           </w:p>
         </w:tc>
@@ -29184,7 +30354,7 @@
           <w:p>
             <w:pPr>
               <w:pStyle w:val="Retraitcorpsdetexte"/>
-              <w:spacing w:before="0"/>
+              <w:spacing w:before="60"/>
               <w:ind w:left="0"/>
               <w:jc w:val="center"/>
               <w:rPr>
@@ -29193,73 +30363,115 @@
                 <w:szCs w:val="16"/>
               </w:rPr>
             </w:pPr>
-            <w:sdt>
-              <w:sdtPr>
-                <w:rPr>
-                  <w:color w:val="FF0000"/>
-                  <w:sz w:val="16"/>
-                  <w:szCs w:val="16"/>
-                </w:rPr>
-                <w:id w:val="-588840143"/>
-                <w14:checkbox>
-                  <w14:checked w14:val="0"/>
-                  <w14:checkedState w14:val="2612" w14:font="MS Gothic"/>
-                  <w14:uncheckedState w14:val="2610" w14:font="MS Gothic"/>
-                </w14:checkbox>
-              </w:sdtPr>
-              <w:sdtContent>
-                <w:r>
-                  <w:rPr>
-                    <w:rFonts w:ascii="MS Gothic" w:eastAsia="MS Gothic" w:hAnsi="MS Gothic" w:cs="MS Gothic" w:hint="eastAsia"/>
-                    <w:color w:val="FF0000"/>
-                    <w:sz w:val="16"/>
-                    <w:szCs w:val="16"/>
-                  </w:rPr>
-                  <w:t>☐</w:t>
-                </w:r>
-              </w:sdtContent>
-            </w:sdt>
+            <w:r>
+              <w:rPr>
+                <w:bCs/>
+                <w:sz w:val="16"/>
+                <w:szCs w:val="16"/>
+                <w:shd w:val="clear" w:color="auto" w:fill="F7FAFF"/>
+              </w:rPr>
+              <w:t>${IS</w:t>
+            </w:r>
+            <w:r>
+              <w:rPr>
+                <w:bCs/>
+                <w:sz w:val="16"/>
+                <w:szCs w:val="16"/>
+                <w:shd w:val="clear" w:color="auto" w:fill="F7FAFF"/>
+              </w:rPr>
+              <w:t>ROUTE</w:t>
+            </w:r>
+            <w:r>
+              <w:rPr>
+                <w:bCs/>
+                <w:sz w:val="16"/>
+                <w:szCs w:val="16"/>
+                <w:shd w:val="clear" w:color="auto" w:fill="F7FAFF"/>
+              </w:rPr>
+              <w:t>}</w:t>
+            </w:r>
+            <w:r>
+              <w:rPr>
+                <w:bCs/>
+                <w:sz w:val="16"/>
+                <w:szCs w:val="16"/>
+                <w:shd w:val="clear" w:color="auto" w:fill="F7FAFF"/>
+              </w:rPr>
+              <w:t xml:space="preserve"> </w:t>
+            </w:r>
+            <w:r>
+              <w:rPr>
+                <w:sz w:val="16"/>
+                <w:szCs w:val="16"/>
+              </w:rPr>
+              <w:t>oui</w:t>
+            </w:r>
             <w:r>
               <w:rPr>
                 <w:color w:val="FF0000"/>
                 <w:sz w:val="16"/>
                 <w:szCs w:val="16"/>
               </w:rPr>
-              <w:t xml:space="preserve"> oui         </w:t>
-            </w:r>
-            <w:sdt>
-              <w:sdtPr>
-                <w:rPr>
-                  <w:color w:val="FF0000"/>
-                  <w:sz w:val="16"/>
-                  <w:szCs w:val="16"/>
-                </w:rPr>
-                <w:id w:val="1685018394"/>
-                <w14:checkbox>
-                  <w14:checked w14:val="0"/>
-                  <w14:checkedState w14:val="2612" w14:font="MS Gothic"/>
-                  <w14:uncheckedState w14:val="2610" w14:font="MS Gothic"/>
-                </w14:checkbox>
-              </w:sdtPr>
-              <w:sdtContent>
-                <w:r>
-                  <w:rPr>
-                    <w:rFonts w:ascii="MS Gothic" w:eastAsia="MS Gothic" w:hAnsi="MS Gothic" w:cs="MS Gothic" w:hint="eastAsia"/>
-                    <w:color w:val="FF0000"/>
-                    <w:sz w:val="16"/>
-                    <w:szCs w:val="16"/>
-                  </w:rPr>
-                  <w:t>☐</w:t>
-                </w:r>
-              </w:sdtContent>
-            </w:sdt>
+              <w:t xml:space="preserve">        </w:t>
+            </w:r>
+            <w:r>
+              <w:rPr>
+                <w:bCs/>
+                <w:sz w:val="16"/>
+                <w:szCs w:val="16"/>
+                <w:shd w:val="clear" w:color="auto" w:fill="F7FAFF"/>
+              </w:rPr>
+              <w:t>${IS</w:t>
+            </w:r>
+            <w:r>
+              <w:rPr>
+                <w:bCs/>
+                <w:sz w:val="16"/>
+                <w:szCs w:val="16"/>
+                <w:shd w:val="clear" w:color="auto" w:fill="F7FAFF"/>
+              </w:rPr>
+              <w:t>ROUTE</w:t>
+            </w:r>
+            <w:r>
+              <w:rPr>
+                <w:bCs/>
+                <w:sz w:val="16"/>
+                <w:szCs w:val="16"/>
+                <w:shd w:val="clear" w:color="auto" w:fill="F7FAFF"/>
+              </w:rPr>
+              <w:t>NULL</w:t>
+            </w:r>
+            <w:r>
+              <w:rPr>
+                <w:bCs/>
+                <w:sz w:val="16"/>
+                <w:szCs w:val="16"/>
+                <w:shd w:val="clear" w:color="auto" w:fill="F7FAFF"/>
+              </w:rPr>
+              <w:t>}</w:t>
+            </w:r>
+            <w:r>
+              <w:rPr>
+                <w:bCs/>
+                <w:sz w:val="20"/>
+                <w:shd w:val="clear" w:color="auto" w:fill="F7FAFF"/>
+              </w:rPr>
+              <w:t xml:space="preserve"> </w:t>
+            </w:r>
+            <w:r>
+              <w:rPr>
+                <w:sz w:val="16"/>
+                <w:szCs w:val="16"/>
+              </w:rPr>
+              <w:t>non</w:t>
+            </w:r>
             <w:r>
               <w:rPr>
                 <w:color w:val="FF0000"/>
                 <w:sz w:val="16"/>
                 <w:szCs w:val="16"/>
               </w:rPr>
-              <w:t xml:space="preserve"> non</w:t>
+              <w:t xml:space="preserve"> </w:t>
             </w:r>
           </w:p>
           <w:p>
@@ -29269,20 +30481,20 @@
               <w:ind w:left="0"/>
               <w:jc w:val="center"/>
               <w:rPr>
-                <w:color w:val="FF0000"/>
                 <w:sz w:val="16"/>
                 <w:szCs w:val="16"/>
               </w:rPr>
             </w:pPr>
-            <w:r>
-              <w:rPr>
-                <w:color w:val="FF0000"/>
+            <w:bookmarkStart w:id="34" w:name="_GoBack"/>
+            <w:r>
+              <w:rPr>
                 <w:sz w:val="16"/>
                 <w:szCs w:val="16"/>
               </w:rPr>
               <w:t>Aérodrome :</w:t>
             </w:r>
           </w:p>
+          <w:bookmarkEnd w:id="34"/>
           <w:p>
             <w:pPr>
               <w:pStyle w:val="Retraitcorpsdetexte"/>
@@ -29294,73 +30506,80 @@
                 <w:szCs w:val="16"/>
               </w:rPr>
             </w:pPr>
-            <w:sdt>
-              <w:sdtPr>
-                <w:rPr>
-                  <w:color w:val="FF0000"/>
-                  <w:sz w:val="16"/>
-                  <w:szCs w:val="16"/>
-                </w:rPr>
-                <w:id w:val="-1964337985"/>
-                <w14:checkbox>
-                  <w14:checked w14:val="0"/>
-                  <w14:checkedState w14:val="2612" w14:font="MS Gothic"/>
-                  <w14:uncheckedState w14:val="2610" w14:font="MS Gothic"/>
-                </w14:checkbox>
-              </w:sdtPr>
-              <w:sdtContent>
-                <w:r>
-                  <w:rPr>
-                    <w:rFonts w:ascii="MS Gothic" w:eastAsia="MS Gothic" w:hAnsi="MS Gothic" w:cs="MS Gothic" w:hint="eastAsia"/>
-                    <w:color w:val="FF0000"/>
-                    <w:sz w:val="16"/>
-                    <w:szCs w:val="16"/>
-                  </w:rPr>
-                  <w:t>☐</w:t>
-                </w:r>
-              </w:sdtContent>
-            </w:sdt>
+            <w:r>
+              <w:rPr>
+                <w:bCs/>
+                <w:sz w:val="16"/>
+                <w:szCs w:val="16"/>
+                <w:shd w:val="clear" w:color="auto" w:fill="F7FAFF"/>
+              </w:rPr>
+              <w:t>${ISAIRPORT}</w:t>
+            </w:r>
+            <w:r>
+              <w:rPr>
+                <w:bCs/>
+                <w:sz w:val="16"/>
+                <w:szCs w:val="16"/>
+                <w:shd w:val="clear" w:color="auto" w:fill="F7FAFF"/>
+              </w:rPr>
+              <w:t xml:space="preserve"> </w:t>
+            </w:r>
+            <w:r>
+              <w:rPr>
+                <w:sz w:val="16"/>
+                <w:szCs w:val="16"/>
+              </w:rPr>
+              <w:t>oui</w:t>
+            </w:r>
             <w:r>
               <w:rPr>
                 <w:color w:val="FF0000"/>
                 <w:sz w:val="16"/>
                 <w:szCs w:val="16"/>
               </w:rPr>
-              <w:t xml:space="preserve"> oui         </w:t>
-            </w:r>
-            <w:sdt>
-              <w:sdtPr>
-                <w:rPr>
-                  <w:color w:val="FF0000"/>
-                  <w:sz w:val="16"/>
-                  <w:szCs w:val="16"/>
-                </w:rPr>
-                <w:id w:val="-152530037"/>
-                <w14:checkbox>
-                  <w14:checked w14:val="0"/>
-                  <w14:checkedState w14:val="2612" w14:font="MS Gothic"/>
-                  <w14:uncheckedState w14:val="2610" w14:font="MS Gothic"/>
-                </w14:checkbox>
-              </w:sdtPr>
-              <w:sdtContent>
-                <w:r>
-                  <w:rPr>
-                    <w:rFonts w:ascii="MS Gothic" w:eastAsia="MS Gothic" w:hAnsi="MS Gothic" w:cs="MS Gothic" w:hint="eastAsia"/>
-                    <w:color w:val="FF0000"/>
-                    <w:sz w:val="16"/>
-                    <w:szCs w:val="16"/>
-                  </w:rPr>
-                  <w:t>☐</w:t>
-                </w:r>
-              </w:sdtContent>
-            </w:sdt>
-            <w:r>
-              <w:rPr>
-                <w:color w:val="FF0000"/>
+              <w:t xml:space="preserve">        </w:t>
+            </w:r>
+            <w:r>
+              <w:rPr>
+                <w:bCs/>
                 <w:sz w:val="16"/>
                 <w:szCs w:val="16"/>
-              </w:rPr>
-              <w:t xml:space="preserve"> non</w:t>
+                <w:shd w:val="clear" w:color="auto" w:fill="F7FAFF"/>
+              </w:rPr>
+              <w:t>${ISAIRPORT</w:t>
+            </w:r>
+            <w:r>
+              <w:rPr>
+                <w:bCs/>
+                <w:sz w:val="16"/>
+                <w:szCs w:val="16"/>
+                <w:shd w:val="clear" w:color="auto" w:fill="F7FAFF"/>
+              </w:rPr>
+              <w:t>NULL</w:t>
+            </w:r>
+            <w:r>
+              <w:rPr>
+                <w:bCs/>
+                <w:sz w:val="16"/>
+                <w:szCs w:val="16"/>
+                <w:shd w:val="clear" w:color="auto" w:fill="F7FAFF"/>
+              </w:rPr>
+              <w:t>}</w:t>
+            </w:r>
+            <w:r>
+              <w:rPr>
+                <w:bCs/>
+                <w:sz w:val="20"/>
+                <w:shd w:val="clear" w:color="auto" w:fill="F7FAFF"/>
+              </w:rPr>
+              <w:t xml:space="preserve"> </w:t>
+            </w:r>
+            <w:r>
+              <w:rPr>
+                <w:sz w:val="16"/>
+                <w:szCs w:val="16"/>
+              </w:rPr>
+              <w:t>non</w:t>
             </w:r>
           </w:p>
         </w:tc>
@@ -31454,6 +32673,7 @@
           <w:b/>
           <w:sz w:val="14"/>
         </w:rPr>
+        <w:lastRenderedPageBreak/>
         <w:t>SO</w:t>
       </w:r>
       <w:r>
@@ -31631,6 +32851,8 @@
         </w:rPr>
         <w:t xml:space="preserve"> : Architecte, </w:t>
       </w:r>
+      <w:proofErr w:type="spellStart"/>
+      <w:proofErr w:type="gramStart"/>
       <w:r>
         <w:rPr>
           <w:rFonts w:ascii="Arial" w:hAnsi="Arial" w:cs="Arial"/>
@@ -31641,6 +32863,8 @@
         </w:rPr>
         <w:t>M.Oe</w:t>
       </w:r>
+      <w:proofErr w:type="spellEnd"/>
+      <w:proofErr w:type="gramEnd"/>
       <w:r>
         <w:rPr>
           <w:rFonts w:ascii="Arial" w:hAnsi="Arial" w:cs="Arial"/>
@@ -31648,8 +32872,29 @@
           <w:sz w:val="12"/>
           <w:szCs w:val="14"/>
         </w:rPr>
-        <w:t xml:space="preserve"> : Maître d'Oeuvre, </w:t>
-      </w:r>
+        <w:t xml:space="preserve"> : Maître d'</w:t>
+      </w:r>
+      <w:proofErr w:type="spellStart"/>
+      <w:r>
+        <w:rPr>
+          <w:rFonts w:ascii="Arial" w:hAnsi="Arial" w:cs="Arial"/>
+          <w:i/>
+          <w:sz w:val="12"/>
+          <w:szCs w:val="14"/>
+        </w:rPr>
+        <w:t>Oeuvre</w:t>
+      </w:r>
+      <w:proofErr w:type="spellEnd"/>
+      <w:r>
+        <w:rPr>
+          <w:rFonts w:ascii="Arial" w:hAnsi="Arial" w:cs="Arial"/>
+          <w:i/>
+          <w:sz w:val="12"/>
+          <w:szCs w:val="14"/>
+        </w:rPr>
+        <w:t xml:space="preserve">, </w:t>
+      </w:r>
+      <w:proofErr w:type="spellStart"/>
       <w:r>
         <w:rPr>
           <w:rFonts w:ascii="Arial" w:hAnsi="Arial" w:cs="Arial"/>
@@ -31660,6 +32905,7 @@
         </w:rPr>
         <w:t>M.Ou</w:t>
       </w:r>
+      <w:proofErr w:type="spellEnd"/>
       <w:r>
         <w:rPr>
           <w:rFonts w:ascii="Arial" w:hAnsi="Arial" w:cs="Arial"/>
@@ -31994,6 +33240,8 @@
                 <w:szCs w:val="20"/>
               </w:rPr>
             </w:pPr>
+            <w:proofErr w:type="spellStart"/>
+            <w:proofErr w:type="gramStart"/>
             <w:r>
               <w:rPr>
                 <w:rFonts w:ascii="Arial" w:hAnsi="Arial" w:cs="Arial"/>
@@ -32011,8 +33259,20 @@
                 <w:szCs w:val="20"/>
                 <w:vertAlign w:val="subscript"/>
               </w:rPr>
-              <w:t>nT,A,tr</w:t>
-            </w:r>
+              <w:t>nT,A</w:t>
+            </w:r>
+            <w:proofErr w:type="gramEnd"/>
+            <w:r>
+              <w:rPr>
+                <w:rFonts w:ascii="Arial" w:hAnsi="Arial" w:cs="Arial"/>
+                <w:color w:val="000000"/>
+                <w:sz w:val="20"/>
+                <w:szCs w:val="20"/>
+                <w:vertAlign w:val="subscript"/>
+              </w:rPr>
+              <w:t>,tr</w:t>
+            </w:r>
+            <w:proofErr w:type="spellEnd"/>
             <w:r>
               <w:rPr>
                 <w:rFonts w:ascii="Arial" w:hAnsi="Arial" w:cs="Arial"/>
@@ -32052,6 +33312,8 @@
                 <w:szCs w:val="20"/>
               </w:rPr>
             </w:pPr>
+            <w:proofErr w:type="spellStart"/>
+            <w:proofErr w:type="gramStart"/>
             <w:r>
               <w:rPr>
                 <w:rFonts w:ascii="Arial" w:hAnsi="Arial" w:cs="Arial"/>
@@ -32069,8 +33331,20 @@
                 <w:szCs w:val="20"/>
                 <w:vertAlign w:val="subscript"/>
               </w:rPr>
-              <w:t>nT,A,tr</w:t>
-            </w:r>
+              <w:t>nT,A</w:t>
+            </w:r>
+            <w:proofErr w:type="gramEnd"/>
+            <w:r>
+              <w:rPr>
+                <w:rFonts w:ascii="Arial" w:hAnsi="Arial" w:cs="Arial"/>
+                <w:color w:val="000000"/>
+                <w:sz w:val="20"/>
+                <w:szCs w:val="20"/>
+                <w:vertAlign w:val="subscript"/>
+              </w:rPr>
+              <w:t>,tr</w:t>
+            </w:r>
+            <w:proofErr w:type="spellEnd"/>
             <w:r>
               <w:rPr>
                 <w:rFonts w:ascii="Arial" w:hAnsi="Arial" w:cs="Arial"/>
@@ -32244,6 +33518,7 @@
                 <w:szCs w:val="20"/>
               </w:rPr>
             </w:pPr>
+            <w:proofErr w:type="spellStart"/>
             <w:r>
               <w:rPr>
                 <w:rFonts w:ascii="Arial" w:hAnsi="Arial" w:cs="Arial"/>
@@ -32253,6 +33528,7 @@
               </w:rPr>
               <w:t>Eventuelles</w:t>
             </w:r>
+            <w:proofErr w:type="spellEnd"/>
           </w:p>
         </w:tc>
       </w:tr>
@@ -32384,7 +33660,27 @@
                 <w:sz w:val="20"/>
                 <w:szCs w:val="20"/>
               </w:rPr>
-              <w:t>(mesurée à 2m)</w:t>
+              <w:t>(</w:t>
+            </w:r>
+            <w:proofErr w:type="gramStart"/>
+            <w:r>
+              <w:rPr>
+                <w:rFonts w:ascii="Arial" w:hAnsi="Arial" w:cs="Arial"/>
+                <w:color w:val="000000"/>
+                <w:sz w:val="20"/>
+                <w:szCs w:val="20"/>
+              </w:rPr>
+              <w:t>mesurée</w:t>
+            </w:r>
+            <w:proofErr w:type="gramEnd"/>
+            <w:r>
+              <w:rPr>
+                <w:rFonts w:ascii="Arial" w:hAnsi="Arial" w:cs="Arial"/>
+                <w:color w:val="000000"/>
+                <w:sz w:val="20"/>
+                <w:szCs w:val="20"/>
+              </w:rPr>
+              <w:t xml:space="preserve"> à 2m)</w:t>
             </w:r>
           </w:p>
         </w:tc>
@@ -32475,14 +33771,45 @@
                 <w:szCs w:val="20"/>
               </w:rPr>
             </w:pPr>
-            <w:r>
-              <w:rPr>
-                <w:rFonts w:ascii="Arial" w:hAnsi="Arial" w:cs="Arial"/>
-                <w:color w:val="000000"/>
-                <w:sz w:val="20"/>
-                <w:szCs w:val="20"/>
-              </w:rPr>
-              <w:t>ou Escalier / Etage)</w:t>
+            <w:proofErr w:type="gramStart"/>
+            <w:r>
+              <w:rPr>
+                <w:rFonts w:ascii="Arial" w:hAnsi="Arial" w:cs="Arial"/>
+                <w:color w:val="000000"/>
+                <w:sz w:val="20"/>
+                <w:szCs w:val="20"/>
+              </w:rPr>
+              <w:t>ou</w:t>
+            </w:r>
+            <w:proofErr w:type="gramEnd"/>
+            <w:r>
+              <w:rPr>
+                <w:rFonts w:ascii="Arial" w:hAnsi="Arial" w:cs="Arial"/>
+                <w:color w:val="000000"/>
+                <w:sz w:val="20"/>
+                <w:szCs w:val="20"/>
+              </w:rPr>
+              <w:t xml:space="preserve"> Escalier / </w:t>
+            </w:r>
+            <w:proofErr w:type="spellStart"/>
+            <w:r>
+              <w:rPr>
+                <w:rFonts w:ascii="Arial" w:hAnsi="Arial" w:cs="Arial"/>
+                <w:color w:val="000000"/>
+                <w:sz w:val="20"/>
+                <w:szCs w:val="20"/>
+              </w:rPr>
+              <w:t>Etage</w:t>
+            </w:r>
+            <w:proofErr w:type="spellEnd"/>
+            <w:r>
+              <w:rPr>
+                <w:rFonts w:ascii="Arial" w:hAnsi="Arial" w:cs="Arial"/>
+                <w:color w:val="000000"/>
+                <w:sz w:val="20"/>
+                <w:szCs w:val="20"/>
+              </w:rPr>
+              <w:t>)</w:t>
             </w:r>
           </w:p>
         </w:tc>
@@ -33314,6 +34641,8 @@
                 <w:szCs w:val="20"/>
               </w:rPr>
             </w:pPr>
+            <w:proofErr w:type="spellStart"/>
+            <w:proofErr w:type="gramStart"/>
             <w:r>
               <w:rPr>
                 <w:rFonts w:ascii="Arial" w:hAnsi="Arial" w:cs="Arial"/>
@@ -33333,6 +34662,8 @@
               </w:rPr>
               <w:t>nT,A</w:t>
             </w:r>
+            <w:proofErr w:type="spellEnd"/>
+            <w:proofErr w:type="gramEnd"/>
             <w:r>
               <w:rPr>
                 <w:rFonts w:ascii="Arial" w:hAnsi="Arial" w:cs="Arial"/>
@@ -33372,6 +34703,8 @@
                 <w:szCs w:val="20"/>
               </w:rPr>
             </w:pPr>
+            <w:proofErr w:type="spellStart"/>
+            <w:proofErr w:type="gramStart"/>
             <w:r>
               <w:rPr>
                 <w:rFonts w:ascii="Arial" w:hAnsi="Arial" w:cs="Arial"/>
@@ -33391,6 +34724,8 @@
               </w:rPr>
               <w:t>nT,A</w:t>
             </w:r>
+            <w:proofErr w:type="spellEnd"/>
+            <w:proofErr w:type="gramEnd"/>
             <w:r>
               <w:rPr>
                 <w:rFonts w:ascii="Arial" w:hAnsi="Arial" w:cs="Arial"/>
@@ -33561,6 +34896,7 @@
                 <w:szCs w:val="20"/>
               </w:rPr>
             </w:pPr>
+            <w:proofErr w:type="gramStart"/>
             <w:r>
               <w:rPr>
                 <w:rFonts w:ascii="Arial" w:hAnsi="Arial" w:cs="Arial"/>
@@ -33570,6 +34906,7 @@
               </w:rPr>
               <w:t>éventuelles</w:t>
             </w:r>
+            <w:proofErr w:type="gramEnd"/>
           </w:p>
         </w:tc>
       </w:tr>
@@ -33715,14 +35052,45 @@
                 <w:szCs w:val="20"/>
               </w:rPr>
             </w:pPr>
-            <w:r>
-              <w:rPr>
-                <w:rFonts w:ascii="Arial" w:hAnsi="Arial" w:cs="Arial"/>
-                <w:color w:val="000000"/>
-                <w:sz w:val="20"/>
-                <w:szCs w:val="20"/>
-              </w:rPr>
-              <w:t>ou Escalier / Etage)</w:t>
+            <w:proofErr w:type="gramStart"/>
+            <w:r>
+              <w:rPr>
+                <w:rFonts w:ascii="Arial" w:hAnsi="Arial" w:cs="Arial"/>
+                <w:color w:val="000000"/>
+                <w:sz w:val="20"/>
+                <w:szCs w:val="20"/>
+              </w:rPr>
+              <w:t>ou</w:t>
+            </w:r>
+            <w:proofErr w:type="gramEnd"/>
+            <w:r>
+              <w:rPr>
+                <w:rFonts w:ascii="Arial" w:hAnsi="Arial" w:cs="Arial"/>
+                <w:color w:val="000000"/>
+                <w:sz w:val="20"/>
+                <w:szCs w:val="20"/>
+              </w:rPr>
+              <w:t xml:space="preserve"> Escalier / </w:t>
+            </w:r>
+            <w:proofErr w:type="spellStart"/>
+            <w:r>
+              <w:rPr>
+                <w:rFonts w:ascii="Arial" w:hAnsi="Arial" w:cs="Arial"/>
+                <w:color w:val="000000"/>
+                <w:sz w:val="20"/>
+                <w:szCs w:val="20"/>
+              </w:rPr>
+              <w:t>Etage</w:t>
+            </w:r>
+            <w:proofErr w:type="spellEnd"/>
+            <w:r>
+              <w:rPr>
+                <w:rFonts w:ascii="Arial" w:hAnsi="Arial" w:cs="Arial"/>
+                <w:color w:val="000000"/>
+                <w:sz w:val="20"/>
+                <w:szCs w:val="20"/>
+              </w:rPr>
+              <w:t>)</w:t>
             </w:r>
           </w:p>
         </w:tc>
@@ -33813,14 +35181,45 @@
                 <w:szCs w:val="20"/>
               </w:rPr>
             </w:pPr>
-            <w:r>
-              <w:rPr>
-                <w:rFonts w:ascii="Arial" w:hAnsi="Arial" w:cs="Arial"/>
-                <w:color w:val="000000"/>
-                <w:sz w:val="20"/>
-                <w:szCs w:val="20"/>
-              </w:rPr>
-              <w:t>ou Escalier / Etage)</w:t>
+            <w:proofErr w:type="gramStart"/>
+            <w:r>
+              <w:rPr>
+                <w:rFonts w:ascii="Arial" w:hAnsi="Arial" w:cs="Arial"/>
+                <w:color w:val="000000"/>
+                <w:sz w:val="20"/>
+                <w:szCs w:val="20"/>
+              </w:rPr>
+              <w:t>ou</w:t>
+            </w:r>
+            <w:proofErr w:type="gramEnd"/>
+            <w:r>
+              <w:rPr>
+                <w:rFonts w:ascii="Arial" w:hAnsi="Arial" w:cs="Arial"/>
+                <w:color w:val="000000"/>
+                <w:sz w:val="20"/>
+                <w:szCs w:val="20"/>
+              </w:rPr>
+              <w:t xml:space="preserve"> Escalier / </w:t>
+            </w:r>
+            <w:proofErr w:type="spellStart"/>
+            <w:r>
+              <w:rPr>
+                <w:rFonts w:ascii="Arial" w:hAnsi="Arial" w:cs="Arial"/>
+                <w:color w:val="000000"/>
+                <w:sz w:val="20"/>
+                <w:szCs w:val="20"/>
+              </w:rPr>
+              <w:t>Etage</w:t>
+            </w:r>
+            <w:proofErr w:type="spellEnd"/>
+            <w:r>
+              <w:rPr>
+                <w:rFonts w:ascii="Arial" w:hAnsi="Arial" w:cs="Arial"/>
+                <w:color w:val="000000"/>
+                <w:sz w:val="20"/>
+                <w:szCs w:val="20"/>
+              </w:rPr>
+              <w:t>)</w:t>
             </w:r>
           </w:p>
         </w:tc>
@@ -34633,6 +36032,7 @@
                 <w:szCs w:val="20"/>
               </w:rPr>
             </w:pPr>
+            <w:proofErr w:type="gramStart"/>
             <w:r>
               <w:rPr>
                 <w:rFonts w:ascii="Arial" w:hAnsi="Arial" w:cs="Arial"/>
@@ -34642,6 +36042,7 @@
               </w:rPr>
               <w:t>L’</w:t>
             </w:r>
+            <w:proofErr w:type="spellStart"/>
             <w:r>
               <w:rPr>
                 <w:rFonts w:ascii="Arial" w:hAnsi="Arial" w:cs="Arial"/>
@@ -34652,6 +36053,8 @@
               </w:rPr>
               <w:t>nT,w</w:t>
             </w:r>
+            <w:proofErr w:type="spellEnd"/>
+            <w:proofErr w:type="gramEnd"/>
             <w:r>
               <w:rPr>
                 <w:rFonts w:ascii="Arial" w:hAnsi="Arial" w:cs="Arial"/>
@@ -34691,6 +36094,7 @@
                 <w:szCs w:val="20"/>
               </w:rPr>
             </w:pPr>
+            <w:proofErr w:type="gramStart"/>
             <w:r>
               <w:rPr>
                 <w:rFonts w:ascii="Arial" w:hAnsi="Arial" w:cs="Arial"/>
@@ -34700,6 +36104,7 @@
               </w:rPr>
               <w:t>L’</w:t>
             </w:r>
+            <w:proofErr w:type="spellStart"/>
             <w:r>
               <w:rPr>
                 <w:rFonts w:ascii="Arial" w:hAnsi="Arial" w:cs="Arial"/>
@@ -34710,6 +36115,8 @@
               </w:rPr>
               <w:t>nT,w</w:t>
             </w:r>
+            <w:proofErr w:type="spellEnd"/>
+            <w:proofErr w:type="gramEnd"/>
             <w:r>
               <w:rPr>
                 <w:rFonts w:ascii="Arial" w:hAnsi="Arial" w:cs="Arial"/>
@@ -34882,6 +36289,7 @@
                 <w:szCs w:val="20"/>
               </w:rPr>
             </w:pPr>
+            <w:proofErr w:type="gramStart"/>
             <w:r>
               <w:rPr>
                 <w:rFonts w:ascii="Arial" w:hAnsi="Arial" w:cs="Arial"/>
@@ -34892,6 +36300,7 @@
               <w:lastRenderedPageBreak/>
               <w:t>et</w:t>
             </w:r>
+            <w:proofErr w:type="gramEnd"/>
           </w:p>
           <w:p>
             <w:pPr>
@@ -35064,14 +36473,45 @@
                 <w:szCs w:val="20"/>
               </w:rPr>
             </w:pPr>
-            <w:r>
-              <w:rPr>
-                <w:rFonts w:ascii="Arial" w:hAnsi="Arial" w:cs="Arial"/>
-                <w:color w:val="000000"/>
-                <w:sz w:val="20"/>
-                <w:szCs w:val="20"/>
-              </w:rPr>
-              <w:t>ou Escalier / Etage)</w:t>
+            <w:proofErr w:type="gramStart"/>
+            <w:r>
+              <w:rPr>
+                <w:rFonts w:ascii="Arial" w:hAnsi="Arial" w:cs="Arial"/>
+                <w:color w:val="000000"/>
+                <w:sz w:val="20"/>
+                <w:szCs w:val="20"/>
+              </w:rPr>
+              <w:t>ou</w:t>
+            </w:r>
+            <w:proofErr w:type="gramEnd"/>
+            <w:r>
+              <w:rPr>
+                <w:rFonts w:ascii="Arial" w:hAnsi="Arial" w:cs="Arial"/>
+                <w:color w:val="000000"/>
+                <w:sz w:val="20"/>
+                <w:szCs w:val="20"/>
+              </w:rPr>
+              <w:t xml:space="preserve"> Escalier / </w:t>
+            </w:r>
+            <w:proofErr w:type="spellStart"/>
+            <w:r>
+              <w:rPr>
+                <w:rFonts w:ascii="Arial" w:hAnsi="Arial" w:cs="Arial"/>
+                <w:color w:val="000000"/>
+                <w:sz w:val="20"/>
+                <w:szCs w:val="20"/>
+              </w:rPr>
+              <w:t>Etage</w:t>
+            </w:r>
+            <w:proofErr w:type="spellEnd"/>
+            <w:r>
+              <w:rPr>
+                <w:rFonts w:ascii="Arial" w:hAnsi="Arial" w:cs="Arial"/>
+                <w:color w:val="000000"/>
+                <w:sz w:val="20"/>
+                <w:szCs w:val="20"/>
+              </w:rPr>
+              <w:t>)</w:t>
             </w:r>
           </w:p>
         </w:tc>
@@ -35162,14 +36602,45 @@
                 <w:szCs w:val="20"/>
               </w:rPr>
             </w:pPr>
-            <w:r>
-              <w:rPr>
-                <w:rFonts w:ascii="Arial" w:hAnsi="Arial" w:cs="Arial"/>
-                <w:color w:val="000000"/>
-                <w:sz w:val="20"/>
-                <w:szCs w:val="20"/>
-              </w:rPr>
-              <w:t>ou Escalier / Etage)</w:t>
+            <w:proofErr w:type="gramStart"/>
+            <w:r>
+              <w:rPr>
+                <w:rFonts w:ascii="Arial" w:hAnsi="Arial" w:cs="Arial"/>
+                <w:color w:val="000000"/>
+                <w:sz w:val="20"/>
+                <w:szCs w:val="20"/>
+              </w:rPr>
+              <w:t>ou</w:t>
+            </w:r>
+            <w:proofErr w:type="gramEnd"/>
+            <w:r>
+              <w:rPr>
+                <w:rFonts w:ascii="Arial" w:hAnsi="Arial" w:cs="Arial"/>
+                <w:color w:val="000000"/>
+                <w:sz w:val="20"/>
+                <w:szCs w:val="20"/>
+              </w:rPr>
+              <w:t xml:space="preserve"> Escalier / </w:t>
+            </w:r>
+            <w:proofErr w:type="spellStart"/>
+            <w:r>
+              <w:rPr>
+                <w:rFonts w:ascii="Arial" w:hAnsi="Arial" w:cs="Arial"/>
+                <w:color w:val="000000"/>
+                <w:sz w:val="20"/>
+                <w:szCs w:val="20"/>
+              </w:rPr>
+              <w:t>Etage</w:t>
+            </w:r>
+            <w:proofErr w:type="spellEnd"/>
+            <w:r>
+              <w:rPr>
+                <w:rFonts w:ascii="Arial" w:hAnsi="Arial" w:cs="Arial"/>
+                <w:color w:val="000000"/>
+                <w:sz w:val="20"/>
+                <w:szCs w:val="20"/>
+              </w:rPr>
+              <w:t>)</w:t>
             </w:r>
           </w:p>
         </w:tc>
@@ -35794,6 +37265,7 @@
                 <w:szCs w:val="20"/>
               </w:rPr>
             </w:pPr>
+            <w:proofErr w:type="spellStart"/>
             <w:r>
               <w:rPr>
                 <w:rFonts w:ascii="Arial" w:hAnsi="Arial" w:cs="Arial"/>
@@ -35803,6 +37275,7 @@
               </w:rPr>
               <w:t>Emission</w:t>
             </w:r>
+            <w:proofErr w:type="spellEnd"/>
           </w:p>
         </w:tc>
         <w:tc>
@@ -35869,6 +37342,7 @@
                 <w:szCs w:val="20"/>
               </w:rPr>
             </w:pPr>
+            <w:proofErr w:type="spellStart"/>
             <w:r>
               <w:rPr>
                 <w:rFonts w:ascii="Arial" w:hAnsi="Arial" w:cs="Arial"/>
@@ -35888,15 +37362,27 @@
               </w:rPr>
               <w:t>nAT</w:t>
             </w:r>
-            <w:r>
-              <w:rPr>
-                <w:rFonts w:ascii="Arial" w:hAnsi="Arial" w:cs="Arial"/>
-                <w:color w:val="000000"/>
-                <w:sz w:val="20"/>
-                <w:szCs w:val="20"/>
-              </w:rPr>
-              <w:t xml:space="preserve"> mesuré en dBA</w:t>
-            </w:r>
+            <w:proofErr w:type="spellEnd"/>
+            <w:r>
+              <w:rPr>
+                <w:rFonts w:ascii="Arial" w:hAnsi="Arial" w:cs="Arial"/>
+                <w:color w:val="000000"/>
+                <w:sz w:val="20"/>
+                <w:szCs w:val="20"/>
+              </w:rPr>
+              <w:t xml:space="preserve"> mesuré en </w:t>
+            </w:r>
+            <w:proofErr w:type="spellStart"/>
+            <w:r>
+              <w:rPr>
+                <w:rFonts w:ascii="Arial" w:hAnsi="Arial" w:cs="Arial"/>
+                <w:color w:val="000000"/>
+                <w:sz w:val="20"/>
+                <w:szCs w:val="20"/>
+              </w:rPr>
+              <w:t>dBA</w:t>
+            </w:r>
+            <w:proofErr w:type="spellEnd"/>
           </w:p>
         </w:tc>
         <w:tc>
@@ -35927,6 +37413,7 @@
                 <w:szCs w:val="20"/>
               </w:rPr>
             </w:pPr>
+            <w:proofErr w:type="spellStart"/>
             <w:r>
               <w:rPr>
                 <w:rFonts w:ascii="Arial" w:hAnsi="Arial" w:cs="Arial"/>
@@ -35946,15 +37433,27 @@
               </w:rPr>
               <w:t>nAT</w:t>
             </w:r>
-            <w:r>
-              <w:rPr>
-                <w:rFonts w:ascii="Arial" w:hAnsi="Arial" w:cs="Arial"/>
-                <w:color w:val="000000"/>
-                <w:sz w:val="20"/>
-                <w:szCs w:val="20"/>
-              </w:rPr>
-              <w:t xml:space="preserve"> objectif RA 1999 en dBA</w:t>
-            </w:r>
+            <w:proofErr w:type="spellEnd"/>
+            <w:r>
+              <w:rPr>
+                <w:rFonts w:ascii="Arial" w:hAnsi="Arial" w:cs="Arial"/>
+                <w:color w:val="000000"/>
+                <w:sz w:val="20"/>
+                <w:szCs w:val="20"/>
+              </w:rPr>
+              <w:t xml:space="preserve"> objectif RA 1999 en </w:t>
+            </w:r>
+            <w:proofErr w:type="spellStart"/>
+            <w:r>
+              <w:rPr>
+                <w:rFonts w:ascii="Arial" w:hAnsi="Arial" w:cs="Arial"/>
+                <w:color w:val="000000"/>
+                <w:sz w:val="20"/>
+                <w:szCs w:val="20"/>
+              </w:rPr>
+              <w:t>dBA</w:t>
+            </w:r>
+            <w:proofErr w:type="spellEnd"/>
           </w:p>
         </w:tc>
         <w:tc>
@@ -36013,7 +37512,17 @@
                 <w:sz w:val="20"/>
                 <w:szCs w:val="20"/>
               </w:rPr>
-              <w:t xml:space="preserve"> en dB</w:t>
+              <w:t xml:space="preserve"> en </w:t>
+            </w:r>
+            <w:proofErr w:type="spellStart"/>
+            <w:r>
+              <w:rPr>
+                <w:rFonts w:ascii="Arial" w:hAnsi="Arial" w:cs="Arial"/>
+                <w:color w:val="000000"/>
+                <w:sz w:val="20"/>
+                <w:szCs w:val="20"/>
+              </w:rPr>
+              <w:t>dB</w:t>
             </w:r>
             <w:r>
               <w:rPr>
@@ -36024,6 +37533,7 @@
               </w:rPr>
               <w:t>A</w:t>
             </w:r>
+            <w:proofErr w:type="spellEnd"/>
           </w:p>
         </w:tc>
         <w:tc>
@@ -36128,6 +37638,7 @@
                 <w:szCs w:val="20"/>
               </w:rPr>
             </w:pPr>
+            <w:proofErr w:type="gramStart"/>
             <w:r>
               <w:rPr>
                 <w:rFonts w:ascii="Arial" w:hAnsi="Arial" w:cs="Arial"/>
@@ -36137,6 +37648,7 @@
               </w:rPr>
               <w:t>éventuelles</w:t>
             </w:r>
+            <w:proofErr w:type="gramEnd"/>
           </w:p>
         </w:tc>
       </w:tr>
@@ -36233,6 +37745,7 @@
                 <w:szCs w:val="20"/>
               </w:rPr>
             </w:pPr>
+            <w:proofErr w:type="gramStart"/>
             <w:r>
               <w:rPr>
                 <w:rFonts w:ascii="Arial" w:hAnsi="Arial" w:cs="Arial"/>
@@ -36242,6 +37755,7 @@
               </w:rPr>
               <w:t>et</w:t>
             </w:r>
+            <w:proofErr w:type="gramEnd"/>
           </w:p>
           <w:p>
             <w:pPr>
@@ -36272,6 +37786,7 @@
                 <w:szCs w:val="20"/>
               </w:rPr>
             </w:pPr>
+            <w:proofErr w:type="gramStart"/>
             <w:r>
               <w:rPr>
                 <w:rFonts w:ascii="Arial" w:hAnsi="Arial" w:cs="Arial"/>
@@ -36281,6 +37796,7 @@
               </w:rPr>
               <w:t>position</w:t>
             </w:r>
+            <w:proofErr w:type="gramEnd"/>
           </w:p>
           <w:p>
             <w:pPr>
@@ -36318,7 +37834,27 @@
                 <w:sz w:val="20"/>
                 <w:szCs w:val="20"/>
               </w:rPr>
-              <w:t>(Pièce / Logement / Bâtiment ou Escalier / Etage)</w:t>
+              <w:t xml:space="preserve">(Pièce / Logement / Bâtiment ou Escalier / </w:t>
+            </w:r>
+            <w:proofErr w:type="spellStart"/>
+            <w:r>
+              <w:rPr>
+                <w:rFonts w:ascii="Arial" w:hAnsi="Arial" w:cs="Arial"/>
+                <w:color w:val="000000"/>
+                <w:sz w:val="20"/>
+                <w:szCs w:val="20"/>
+              </w:rPr>
+              <w:t>Etage</w:t>
+            </w:r>
+            <w:proofErr w:type="spellEnd"/>
+            <w:r>
+              <w:rPr>
+                <w:rFonts w:ascii="Arial" w:hAnsi="Arial" w:cs="Arial"/>
+                <w:color w:val="000000"/>
+                <w:sz w:val="20"/>
+                <w:szCs w:val="20"/>
+              </w:rPr>
+              <w:t>)</w:t>
             </w:r>
           </w:p>
         </w:tc>
@@ -36370,14 +37906,45 @@
                 <w:szCs w:val="20"/>
               </w:rPr>
             </w:pPr>
-            <w:r>
-              <w:rPr>
-                <w:rFonts w:ascii="Arial" w:hAnsi="Arial" w:cs="Arial"/>
-                <w:color w:val="000000"/>
-                <w:sz w:val="20"/>
-                <w:szCs w:val="20"/>
-              </w:rPr>
-              <w:t>ou Escalier / Etage)</w:t>
+            <w:proofErr w:type="gramStart"/>
+            <w:r>
+              <w:rPr>
+                <w:rFonts w:ascii="Arial" w:hAnsi="Arial" w:cs="Arial"/>
+                <w:color w:val="000000"/>
+                <w:sz w:val="20"/>
+                <w:szCs w:val="20"/>
+              </w:rPr>
+              <w:t>ou</w:t>
+            </w:r>
+            <w:proofErr w:type="gramEnd"/>
+            <w:r>
+              <w:rPr>
+                <w:rFonts w:ascii="Arial" w:hAnsi="Arial" w:cs="Arial"/>
+                <w:color w:val="000000"/>
+                <w:sz w:val="20"/>
+                <w:szCs w:val="20"/>
+              </w:rPr>
+              <w:t xml:space="preserve"> Escalier / </w:t>
+            </w:r>
+            <w:proofErr w:type="spellStart"/>
+            <w:r>
+              <w:rPr>
+                <w:rFonts w:ascii="Arial" w:hAnsi="Arial" w:cs="Arial"/>
+                <w:color w:val="000000"/>
+                <w:sz w:val="20"/>
+                <w:szCs w:val="20"/>
+              </w:rPr>
+              <w:t>Etage</w:t>
+            </w:r>
+            <w:proofErr w:type="spellEnd"/>
+            <w:r>
+              <w:rPr>
+                <w:rFonts w:ascii="Arial" w:hAnsi="Arial" w:cs="Arial"/>
+                <w:color w:val="000000"/>
+                <w:sz w:val="20"/>
+                <w:szCs w:val="20"/>
+              </w:rPr>
+              <w:t>)</w:t>
             </w:r>
           </w:p>
         </w:tc>
@@ -37059,6 +38626,7 @@
                 <w:szCs w:val="20"/>
               </w:rPr>
             </w:pPr>
+            <w:proofErr w:type="spellStart"/>
             <w:r>
               <w:rPr>
                 <w:rFonts w:ascii="Arial" w:hAnsi="Arial" w:cs="Arial"/>
@@ -37068,6 +38636,7 @@
               </w:rPr>
               <w:t>Emission</w:t>
             </w:r>
+            <w:proofErr w:type="spellEnd"/>
           </w:p>
         </w:tc>
         <w:tc>
@@ -37134,6 +38703,7 @@
                 <w:szCs w:val="20"/>
               </w:rPr>
             </w:pPr>
+            <w:proofErr w:type="spellStart"/>
             <w:r>
               <w:rPr>
                 <w:rFonts w:ascii="Arial" w:hAnsi="Arial" w:cs="Arial"/>
@@ -37153,15 +38723,27 @@
               </w:rPr>
               <w:t>nAT</w:t>
             </w:r>
-            <w:r>
-              <w:rPr>
-                <w:rFonts w:ascii="Arial" w:hAnsi="Arial" w:cs="Arial"/>
-                <w:color w:val="000000"/>
-                <w:sz w:val="20"/>
-                <w:szCs w:val="20"/>
-              </w:rPr>
-              <w:t xml:space="preserve"> mesuré en dBA</w:t>
-            </w:r>
+            <w:proofErr w:type="spellEnd"/>
+            <w:r>
+              <w:rPr>
+                <w:rFonts w:ascii="Arial" w:hAnsi="Arial" w:cs="Arial"/>
+                <w:color w:val="000000"/>
+                <w:sz w:val="20"/>
+                <w:szCs w:val="20"/>
+              </w:rPr>
+              <w:t xml:space="preserve"> mesuré en </w:t>
+            </w:r>
+            <w:proofErr w:type="spellStart"/>
+            <w:r>
+              <w:rPr>
+                <w:rFonts w:ascii="Arial" w:hAnsi="Arial" w:cs="Arial"/>
+                <w:color w:val="000000"/>
+                <w:sz w:val="20"/>
+                <w:szCs w:val="20"/>
+              </w:rPr>
+              <w:t>dBA</w:t>
+            </w:r>
+            <w:proofErr w:type="spellEnd"/>
           </w:p>
         </w:tc>
         <w:tc>
@@ -37192,6 +38774,7 @@
                 <w:szCs w:val="20"/>
               </w:rPr>
             </w:pPr>
+            <w:proofErr w:type="spellStart"/>
             <w:r>
               <w:rPr>
                 <w:rFonts w:ascii="Arial" w:hAnsi="Arial" w:cs="Arial"/>
@@ -37211,15 +38794,27 @@
               </w:rPr>
               <w:t>nAT</w:t>
             </w:r>
-            <w:r>
-              <w:rPr>
-                <w:rFonts w:ascii="Arial" w:hAnsi="Arial" w:cs="Arial"/>
-                <w:color w:val="000000"/>
-                <w:sz w:val="20"/>
-                <w:szCs w:val="20"/>
-              </w:rPr>
-              <w:t xml:space="preserve"> objectif RA 1999 en dBA</w:t>
-            </w:r>
+            <w:proofErr w:type="spellEnd"/>
+            <w:r>
+              <w:rPr>
+                <w:rFonts w:ascii="Arial" w:hAnsi="Arial" w:cs="Arial"/>
+                <w:color w:val="000000"/>
+                <w:sz w:val="20"/>
+                <w:szCs w:val="20"/>
+              </w:rPr>
+              <w:t xml:space="preserve"> objectif RA 1999 en </w:t>
+            </w:r>
+            <w:proofErr w:type="spellStart"/>
+            <w:r>
+              <w:rPr>
+                <w:rFonts w:ascii="Arial" w:hAnsi="Arial" w:cs="Arial"/>
+                <w:color w:val="000000"/>
+                <w:sz w:val="20"/>
+                <w:szCs w:val="20"/>
+              </w:rPr>
+              <w:t>dBA</w:t>
+            </w:r>
+            <w:proofErr w:type="spellEnd"/>
           </w:p>
         </w:tc>
         <w:tc>
@@ -37278,7 +38873,17 @@
                 <w:sz w:val="20"/>
                 <w:szCs w:val="20"/>
               </w:rPr>
-              <w:t xml:space="preserve"> en dB</w:t>
+              <w:t xml:space="preserve"> en </w:t>
+            </w:r>
+            <w:proofErr w:type="spellStart"/>
+            <w:r>
+              <w:rPr>
+                <w:rFonts w:ascii="Arial" w:hAnsi="Arial" w:cs="Arial"/>
+                <w:color w:val="000000"/>
+                <w:sz w:val="20"/>
+                <w:szCs w:val="20"/>
+              </w:rPr>
+              <w:t>dB</w:t>
             </w:r>
             <w:r>
               <w:rPr>
@@ -37289,6 +38894,7 @@
               </w:rPr>
               <w:t>A</w:t>
             </w:r>
+            <w:proofErr w:type="spellEnd"/>
           </w:p>
         </w:tc>
         <w:tc>
@@ -37393,6 +38999,7 @@
                 <w:szCs w:val="20"/>
               </w:rPr>
             </w:pPr>
+            <w:proofErr w:type="gramStart"/>
             <w:r>
               <w:rPr>
                 <w:rFonts w:ascii="Arial" w:hAnsi="Arial" w:cs="Arial"/>
@@ -37402,6 +39009,7 @@
               </w:rPr>
               <w:t>éventuelles</w:t>
             </w:r>
+            <w:proofErr w:type="gramEnd"/>
           </w:p>
         </w:tc>
       </w:tr>
@@ -37498,6 +39106,7 @@
                 <w:szCs w:val="20"/>
               </w:rPr>
             </w:pPr>
+            <w:proofErr w:type="gramStart"/>
             <w:r>
               <w:rPr>
                 <w:rFonts w:ascii="Arial" w:hAnsi="Arial" w:cs="Arial"/>
@@ -37507,6 +39116,7 @@
               </w:rPr>
               <w:t>et</w:t>
             </w:r>
+            <w:proofErr w:type="gramEnd"/>
           </w:p>
           <w:p>
             <w:pPr>
@@ -37537,6 +39147,7 @@
                 <w:szCs w:val="20"/>
               </w:rPr>
             </w:pPr>
+            <w:proofErr w:type="gramStart"/>
             <w:r>
               <w:rPr>
                 <w:rFonts w:ascii="Arial" w:hAnsi="Arial" w:cs="Arial"/>
@@ -37546,6 +39157,7 @@
               </w:rPr>
               <w:t>position</w:t>
             </w:r>
+            <w:proofErr w:type="gramEnd"/>
           </w:p>
           <w:p>
             <w:pPr>
@@ -37583,7 +39195,27 @@
                 <w:sz w:val="20"/>
                 <w:szCs w:val="20"/>
               </w:rPr>
-              <w:t>(Pièce / Logement / Bâtiment ou Escalier / Etage)</w:t>
+              <w:t xml:space="preserve">(Pièce / Logement / Bâtiment ou Escalier / </w:t>
+            </w:r>
+            <w:proofErr w:type="spellStart"/>
+            <w:r>
+              <w:rPr>
+                <w:rFonts w:ascii="Arial" w:hAnsi="Arial" w:cs="Arial"/>
+                <w:color w:val="000000"/>
+                <w:sz w:val="20"/>
+                <w:szCs w:val="20"/>
+              </w:rPr>
+              <w:t>Etage</w:t>
+            </w:r>
+            <w:proofErr w:type="spellEnd"/>
+            <w:r>
+              <w:rPr>
+                <w:rFonts w:ascii="Arial" w:hAnsi="Arial" w:cs="Arial"/>
+                <w:color w:val="000000"/>
+                <w:sz w:val="20"/>
+                <w:szCs w:val="20"/>
+              </w:rPr>
+              <w:t>)</w:t>
             </w:r>
           </w:p>
         </w:tc>
@@ -37635,14 +39267,45 @@
                 <w:szCs w:val="20"/>
               </w:rPr>
             </w:pPr>
-            <w:r>
-              <w:rPr>
-                <w:rFonts w:ascii="Arial" w:hAnsi="Arial" w:cs="Arial"/>
-                <w:color w:val="000000"/>
-                <w:sz w:val="20"/>
-                <w:szCs w:val="20"/>
-              </w:rPr>
-              <w:t>ou Escalier / Etage)</w:t>
+            <w:proofErr w:type="gramStart"/>
+            <w:r>
+              <w:rPr>
+                <w:rFonts w:ascii="Arial" w:hAnsi="Arial" w:cs="Arial"/>
+                <w:color w:val="000000"/>
+                <w:sz w:val="20"/>
+                <w:szCs w:val="20"/>
+              </w:rPr>
+              <w:t>ou</w:t>
+            </w:r>
+            <w:proofErr w:type="gramEnd"/>
+            <w:r>
+              <w:rPr>
+                <w:rFonts w:ascii="Arial" w:hAnsi="Arial" w:cs="Arial"/>
+                <w:color w:val="000000"/>
+                <w:sz w:val="20"/>
+                <w:szCs w:val="20"/>
+              </w:rPr>
+              <w:t xml:space="preserve"> Escalier / </w:t>
+            </w:r>
+            <w:proofErr w:type="spellStart"/>
+            <w:r>
+              <w:rPr>
+                <w:rFonts w:ascii="Arial" w:hAnsi="Arial" w:cs="Arial"/>
+                <w:color w:val="000000"/>
+                <w:sz w:val="20"/>
+                <w:szCs w:val="20"/>
+              </w:rPr>
+              <w:t>Etage</w:t>
+            </w:r>
+            <w:proofErr w:type="spellEnd"/>
+            <w:r>
+              <w:rPr>
+                <w:rFonts w:ascii="Arial" w:hAnsi="Arial" w:cs="Arial"/>
+                <w:color w:val="000000"/>
+                <w:sz w:val="20"/>
+                <w:szCs w:val="20"/>
+              </w:rPr>
+              <w:t>)</w:t>
             </w:r>
           </w:p>
         </w:tc>
@@ -38328,6 +39991,7 @@
                 <w:szCs w:val="20"/>
               </w:rPr>
             </w:pPr>
+            <w:proofErr w:type="spellStart"/>
             <w:r>
               <w:rPr>
                 <w:rFonts w:ascii="Arial" w:hAnsi="Arial" w:cs="Arial"/>
@@ -38337,6 +40001,7 @@
               </w:rPr>
               <w:t>Emission</w:t>
             </w:r>
+            <w:proofErr w:type="spellEnd"/>
           </w:p>
         </w:tc>
         <w:tc>
@@ -38403,6 +40068,7 @@
                 <w:szCs w:val="20"/>
               </w:rPr>
             </w:pPr>
+            <w:proofErr w:type="spellStart"/>
             <w:r>
               <w:rPr>
                 <w:rFonts w:ascii="Arial" w:hAnsi="Arial" w:cs="Arial"/>
@@ -38422,15 +40088,27 @@
               </w:rPr>
               <w:t>nAT</w:t>
             </w:r>
-            <w:r>
-              <w:rPr>
-                <w:rFonts w:ascii="Arial" w:hAnsi="Arial" w:cs="Arial"/>
-                <w:color w:val="000000"/>
-                <w:sz w:val="20"/>
-                <w:szCs w:val="20"/>
-              </w:rPr>
-              <w:t xml:space="preserve"> mesuré en dBA</w:t>
-            </w:r>
+            <w:proofErr w:type="spellEnd"/>
+            <w:r>
+              <w:rPr>
+                <w:rFonts w:ascii="Arial" w:hAnsi="Arial" w:cs="Arial"/>
+                <w:color w:val="000000"/>
+                <w:sz w:val="20"/>
+                <w:szCs w:val="20"/>
+              </w:rPr>
+              <w:t xml:space="preserve"> mesuré en </w:t>
+            </w:r>
+            <w:proofErr w:type="spellStart"/>
+            <w:r>
+              <w:rPr>
+                <w:rFonts w:ascii="Arial" w:hAnsi="Arial" w:cs="Arial"/>
+                <w:color w:val="000000"/>
+                <w:sz w:val="20"/>
+                <w:szCs w:val="20"/>
+              </w:rPr>
+              <w:t>dBA</w:t>
+            </w:r>
+            <w:proofErr w:type="spellEnd"/>
           </w:p>
         </w:tc>
         <w:tc>
@@ -38461,6 +40139,7 @@
                 <w:szCs w:val="20"/>
               </w:rPr>
             </w:pPr>
+            <w:proofErr w:type="spellStart"/>
             <w:r>
               <w:rPr>
                 <w:rFonts w:ascii="Arial" w:hAnsi="Arial" w:cs="Arial"/>
@@ -38480,15 +40159,27 @@
               </w:rPr>
               <w:t>nAT</w:t>
             </w:r>
-            <w:r>
-              <w:rPr>
-                <w:rFonts w:ascii="Arial" w:hAnsi="Arial" w:cs="Arial"/>
-                <w:color w:val="000000"/>
-                <w:sz w:val="20"/>
-                <w:szCs w:val="20"/>
-              </w:rPr>
-              <w:t xml:space="preserve"> objectif RA 1999 en dBA</w:t>
-            </w:r>
+            <w:proofErr w:type="spellEnd"/>
+            <w:r>
+              <w:rPr>
+                <w:rFonts w:ascii="Arial" w:hAnsi="Arial" w:cs="Arial"/>
+                <w:color w:val="000000"/>
+                <w:sz w:val="20"/>
+                <w:szCs w:val="20"/>
+              </w:rPr>
+              <w:t xml:space="preserve"> objectif RA 1999 en </w:t>
+            </w:r>
+            <w:proofErr w:type="spellStart"/>
+            <w:r>
+              <w:rPr>
+                <w:rFonts w:ascii="Arial" w:hAnsi="Arial" w:cs="Arial"/>
+                <w:color w:val="000000"/>
+                <w:sz w:val="20"/>
+                <w:szCs w:val="20"/>
+              </w:rPr>
+              <w:t>dBA</w:t>
+            </w:r>
+            <w:proofErr w:type="spellEnd"/>
           </w:p>
         </w:tc>
         <w:tc>
@@ -38547,7 +40238,17 @@
                 <w:sz w:val="20"/>
                 <w:szCs w:val="20"/>
               </w:rPr>
-              <w:t xml:space="preserve"> en dB</w:t>
+              <w:t xml:space="preserve"> en </w:t>
+            </w:r>
+            <w:proofErr w:type="spellStart"/>
+            <w:r>
+              <w:rPr>
+                <w:rFonts w:ascii="Arial" w:hAnsi="Arial" w:cs="Arial"/>
+                <w:color w:val="000000"/>
+                <w:sz w:val="20"/>
+                <w:szCs w:val="20"/>
+              </w:rPr>
+              <w:t>dB</w:t>
             </w:r>
             <w:r>
               <w:rPr>
@@ -38558,6 +40259,7 @@
               </w:rPr>
               <w:t>A</w:t>
             </w:r>
+            <w:proofErr w:type="spellEnd"/>
           </w:p>
         </w:tc>
         <w:tc>
@@ -38662,6 +40364,7 @@
                 <w:szCs w:val="20"/>
               </w:rPr>
             </w:pPr>
+            <w:proofErr w:type="gramStart"/>
             <w:r>
               <w:rPr>
                 <w:rFonts w:ascii="Arial" w:hAnsi="Arial" w:cs="Arial"/>
@@ -38671,6 +40374,7 @@
               </w:rPr>
               <w:t>éventuelles</w:t>
             </w:r>
+            <w:proofErr w:type="gramEnd"/>
           </w:p>
         </w:tc>
       </w:tr>
@@ -38767,6 +40471,7 @@
                 <w:szCs w:val="20"/>
               </w:rPr>
             </w:pPr>
+            <w:proofErr w:type="gramStart"/>
             <w:r>
               <w:rPr>
                 <w:rFonts w:ascii="Arial" w:hAnsi="Arial" w:cs="Arial"/>
@@ -38776,6 +40481,7 @@
               </w:rPr>
               <w:t>et</w:t>
             </w:r>
+            <w:proofErr w:type="gramEnd"/>
           </w:p>
           <w:p>
             <w:pPr>
@@ -38806,6 +40512,7 @@
                 <w:szCs w:val="20"/>
               </w:rPr>
             </w:pPr>
+            <w:proofErr w:type="gramStart"/>
             <w:r>
               <w:rPr>
                 <w:rFonts w:ascii="Arial" w:hAnsi="Arial" w:cs="Arial"/>
@@ -38815,6 +40522,7 @@
               </w:rPr>
               <w:t>position</w:t>
             </w:r>
+            <w:proofErr w:type="gramEnd"/>
           </w:p>
           <w:p>
             <w:pPr>
@@ -38852,7 +40560,27 @@
                 <w:sz w:val="20"/>
                 <w:szCs w:val="20"/>
               </w:rPr>
-              <w:t>(Pièce / Logement / Bâtiment ou Escalier / Etage)</w:t>
+              <w:t xml:space="preserve">(Pièce / Logement / Bâtiment ou Escalier / </w:t>
+            </w:r>
+            <w:proofErr w:type="spellStart"/>
+            <w:r>
+              <w:rPr>
+                <w:rFonts w:ascii="Arial" w:hAnsi="Arial" w:cs="Arial"/>
+                <w:color w:val="000000"/>
+                <w:sz w:val="20"/>
+                <w:szCs w:val="20"/>
+              </w:rPr>
+              <w:t>Etage</w:t>
+            </w:r>
+            <w:proofErr w:type="spellEnd"/>
+            <w:r>
+              <w:rPr>
+                <w:rFonts w:ascii="Arial" w:hAnsi="Arial" w:cs="Arial"/>
+                <w:color w:val="000000"/>
+                <w:sz w:val="20"/>
+                <w:szCs w:val="20"/>
+              </w:rPr>
+              <w:t>)</w:t>
             </w:r>
           </w:p>
         </w:tc>
@@ -38904,14 +40632,45 @@
                 <w:szCs w:val="20"/>
               </w:rPr>
             </w:pPr>
-            <w:r>
-              <w:rPr>
-                <w:rFonts w:ascii="Arial" w:hAnsi="Arial" w:cs="Arial"/>
-                <w:color w:val="000000"/>
-                <w:sz w:val="20"/>
-                <w:szCs w:val="20"/>
-              </w:rPr>
-              <w:t>ou Escalier / Etage)</w:t>
+            <w:proofErr w:type="gramStart"/>
+            <w:r>
+              <w:rPr>
+                <w:rFonts w:ascii="Arial" w:hAnsi="Arial" w:cs="Arial"/>
+                <w:color w:val="000000"/>
+                <w:sz w:val="20"/>
+                <w:szCs w:val="20"/>
+              </w:rPr>
+              <w:t>ou</w:t>
+            </w:r>
+            <w:proofErr w:type="gramEnd"/>
+            <w:r>
+              <w:rPr>
+                <w:rFonts w:ascii="Arial" w:hAnsi="Arial" w:cs="Arial"/>
+                <w:color w:val="000000"/>
+                <w:sz w:val="20"/>
+                <w:szCs w:val="20"/>
+              </w:rPr>
+              <w:t xml:space="preserve"> Escalier / </w:t>
+            </w:r>
+            <w:proofErr w:type="spellStart"/>
+            <w:r>
+              <w:rPr>
+                <w:rFonts w:ascii="Arial" w:hAnsi="Arial" w:cs="Arial"/>
+                <w:color w:val="000000"/>
+                <w:sz w:val="20"/>
+                <w:szCs w:val="20"/>
+              </w:rPr>
+              <w:t>Etage</w:t>
+            </w:r>
+            <w:proofErr w:type="spellEnd"/>
+            <w:r>
+              <w:rPr>
+                <w:rFonts w:ascii="Arial" w:hAnsi="Arial" w:cs="Arial"/>
+                <w:color w:val="000000"/>
+                <w:sz w:val="20"/>
+                <w:szCs w:val="20"/>
+              </w:rPr>
+              <w:t>)</w:t>
             </w:r>
           </w:p>
         </w:tc>
@@ -39577,6 +41336,7 @@
                 <w:szCs w:val="20"/>
               </w:rPr>
             </w:pPr>
+            <w:proofErr w:type="spellStart"/>
             <w:r>
               <w:rPr>
                 <w:rFonts w:ascii="Arial" w:hAnsi="Arial" w:cs="Arial"/>
@@ -39586,6 +41346,7 @@
               </w:rPr>
               <w:t>Emission</w:t>
             </w:r>
+            <w:proofErr w:type="spellEnd"/>
           </w:p>
         </w:tc>
         <w:tc>
@@ -39651,6 +41412,7 @@
                 <w:szCs w:val="20"/>
               </w:rPr>
             </w:pPr>
+            <w:proofErr w:type="spellStart"/>
             <w:r>
               <w:rPr>
                 <w:rFonts w:ascii="Arial" w:hAnsi="Arial" w:cs="Arial"/>
@@ -39670,15 +41432,27 @@
               </w:rPr>
               <w:t>nAT</w:t>
             </w:r>
-            <w:r>
-              <w:rPr>
-                <w:rFonts w:ascii="Arial" w:hAnsi="Arial" w:cs="Arial"/>
-                <w:color w:val="000000"/>
-                <w:sz w:val="20"/>
-                <w:szCs w:val="20"/>
-              </w:rPr>
-              <w:t xml:space="preserve"> mesuré en dBA</w:t>
-            </w:r>
+            <w:proofErr w:type="spellEnd"/>
+            <w:r>
+              <w:rPr>
+                <w:rFonts w:ascii="Arial" w:hAnsi="Arial" w:cs="Arial"/>
+                <w:color w:val="000000"/>
+                <w:sz w:val="20"/>
+                <w:szCs w:val="20"/>
+              </w:rPr>
+              <w:t xml:space="preserve"> mesuré en </w:t>
+            </w:r>
+            <w:proofErr w:type="spellStart"/>
+            <w:r>
+              <w:rPr>
+                <w:rFonts w:ascii="Arial" w:hAnsi="Arial" w:cs="Arial"/>
+                <w:color w:val="000000"/>
+                <w:sz w:val="20"/>
+                <w:szCs w:val="20"/>
+              </w:rPr>
+              <w:t>dBA</w:t>
+            </w:r>
+            <w:proofErr w:type="spellEnd"/>
           </w:p>
         </w:tc>
         <w:tc>
@@ -39709,6 +41483,7 @@
                 <w:szCs w:val="20"/>
               </w:rPr>
             </w:pPr>
+            <w:proofErr w:type="spellStart"/>
             <w:r>
               <w:rPr>
                 <w:rFonts w:ascii="Arial" w:hAnsi="Arial" w:cs="Arial"/>
@@ -39728,15 +41503,27 @@
               </w:rPr>
               <w:t>nAT</w:t>
             </w:r>
-            <w:r>
-              <w:rPr>
-                <w:rFonts w:ascii="Arial" w:hAnsi="Arial" w:cs="Arial"/>
-                <w:color w:val="000000"/>
-                <w:sz w:val="20"/>
-                <w:szCs w:val="20"/>
-              </w:rPr>
-              <w:t xml:space="preserve"> objectif RA 1999 en dBA</w:t>
-            </w:r>
+            <w:proofErr w:type="spellEnd"/>
+            <w:r>
+              <w:rPr>
+                <w:rFonts w:ascii="Arial" w:hAnsi="Arial" w:cs="Arial"/>
+                <w:color w:val="000000"/>
+                <w:sz w:val="20"/>
+                <w:szCs w:val="20"/>
+              </w:rPr>
+              <w:t xml:space="preserve"> objectif RA 1999 en </w:t>
+            </w:r>
+            <w:proofErr w:type="spellStart"/>
+            <w:r>
+              <w:rPr>
+                <w:rFonts w:ascii="Arial" w:hAnsi="Arial" w:cs="Arial"/>
+                <w:color w:val="000000"/>
+                <w:sz w:val="20"/>
+                <w:szCs w:val="20"/>
+              </w:rPr>
+              <w:t>dBA</w:t>
+            </w:r>
+            <w:proofErr w:type="spellEnd"/>
           </w:p>
         </w:tc>
         <w:tc>
@@ -39795,7 +41582,17 @@
                 <w:sz w:val="20"/>
                 <w:szCs w:val="20"/>
               </w:rPr>
-              <w:t xml:space="preserve"> en dB</w:t>
+              <w:t xml:space="preserve"> en </w:t>
+            </w:r>
+            <w:proofErr w:type="spellStart"/>
+            <w:r>
+              <w:rPr>
+                <w:rFonts w:ascii="Arial" w:hAnsi="Arial" w:cs="Arial"/>
+                <w:color w:val="000000"/>
+                <w:sz w:val="20"/>
+                <w:szCs w:val="20"/>
+              </w:rPr>
+              <w:t>dB</w:t>
             </w:r>
             <w:r>
               <w:rPr>
@@ -39806,6 +41603,7 @@
               </w:rPr>
               <w:t>A</w:t>
             </w:r>
+            <w:proofErr w:type="spellEnd"/>
           </w:p>
         </w:tc>
         <w:tc>
@@ -39910,6 +41708,7 @@
                 <w:szCs w:val="20"/>
               </w:rPr>
             </w:pPr>
+            <w:proofErr w:type="spellStart"/>
             <w:r>
               <w:rPr>
                 <w:rFonts w:ascii="Arial" w:hAnsi="Arial" w:cs="Arial"/>
@@ -39919,6 +41718,7 @@
               </w:rPr>
               <w:t>Eventuelles</w:t>
             </w:r>
+            <w:proofErr w:type="spellEnd"/>
           </w:p>
         </w:tc>
       </w:tr>
@@ -40016,6 +41816,7 @@
                 <w:szCs w:val="20"/>
               </w:rPr>
             </w:pPr>
+            <w:proofErr w:type="gramStart"/>
             <w:r>
               <w:rPr>
                 <w:rFonts w:ascii="Arial" w:hAnsi="Arial" w:cs="Arial"/>
@@ -40025,6 +41826,7 @@
               </w:rPr>
               <w:t>et</w:t>
             </w:r>
+            <w:proofErr w:type="gramEnd"/>
           </w:p>
           <w:p>
             <w:pPr>
@@ -40055,6 +41857,7 @@
                 <w:szCs w:val="20"/>
               </w:rPr>
             </w:pPr>
+            <w:proofErr w:type="gramStart"/>
             <w:r>
               <w:rPr>
                 <w:rFonts w:ascii="Arial" w:hAnsi="Arial" w:cs="Arial"/>
@@ -40064,6 +41867,7 @@
               </w:rPr>
               <w:t>position</w:t>
             </w:r>
+            <w:proofErr w:type="gramEnd"/>
           </w:p>
           <w:p>
             <w:pPr>
@@ -40101,7 +41905,27 @@
                 <w:sz w:val="20"/>
                 <w:szCs w:val="20"/>
               </w:rPr>
-              <w:t>(Pièce / Logement / Bâtiment ou Escalier / Etage)</w:t>
+              <w:t xml:space="preserve">(Pièce / Logement / Bâtiment ou Escalier / </w:t>
+            </w:r>
+            <w:proofErr w:type="spellStart"/>
+            <w:r>
+              <w:rPr>
+                <w:rFonts w:ascii="Arial" w:hAnsi="Arial" w:cs="Arial"/>
+                <w:color w:val="000000"/>
+                <w:sz w:val="20"/>
+                <w:szCs w:val="20"/>
+              </w:rPr>
+              <w:t>Etage</w:t>
+            </w:r>
+            <w:proofErr w:type="spellEnd"/>
+            <w:r>
+              <w:rPr>
+                <w:rFonts w:ascii="Arial" w:hAnsi="Arial" w:cs="Arial"/>
+                <w:color w:val="000000"/>
+                <w:sz w:val="20"/>
+                <w:szCs w:val="20"/>
+              </w:rPr>
+              <w:t>)</w:t>
             </w:r>
           </w:p>
         </w:tc>
@@ -40153,14 +41977,45 @@
                 <w:szCs w:val="20"/>
               </w:rPr>
             </w:pPr>
-            <w:r>
-              <w:rPr>
-                <w:rFonts w:ascii="Arial" w:hAnsi="Arial" w:cs="Arial"/>
-                <w:color w:val="000000"/>
-                <w:sz w:val="20"/>
-                <w:szCs w:val="20"/>
-              </w:rPr>
-              <w:t>ou Escalier / Etage)</w:t>
+            <w:proofErr w:type="gramStart"/>
+            <w:r>
+              <w:rPr>
+                <w:rFonts w:ascii="Arial" w:hAnsi="Arial" w:cs="Arial"/>
+                <w:color w:val="000000"/>
+                <w:sz w:val="20"/>
+                <w:szCs w:val="20"/>
+              </w:rPr>
+              <w:t>ou</w:t>
+            </w:r>
+            <w:proofErr w:type="gramEnd"/>
+            <w:r>
+              <w:rPr>
+                <w:rFonts w:ascii="Arial" w:hAnsi="Arial" w:cs="Arial"/>
+                <w:color w:val="000000"/>
+                <w:sz w:val="20"/>
+                <w:szCs w:val="20"/>
+              </w:rPr>
+              <w:t xml:space="preserve"> Escalier / </w:t>
+            </w:r>
+            <w:proofErr w:type="spellStart"/>
+            <w:r>
+              <w:rPr>
+                <w:rFonts w:ascii="Arial" w:hAnsi="Arial" w:cs="Arial"/>
+                <w:color w:val="000000"/>
+                <w:sz w:val="20"/>
+                <w:szCs w:val="20"/>
+              </w:rPr>
+              <w:t>Etage</w:t>
+            </w:r>
+            <w:proofErr w:type="spellEnd"/>
+            <w:r>
+              <w:rPr>
+                <w:rFonts w:ascii="Arial" w:hAnsi="Arial" w:cs="Arial"/>
+                <w:color w:val="000000"/>
+                <w:sz w:val="20"/>
+                <w:szCs w:val="20"/>
+              </w:rPr>
+              <w:t>)</w:t>
             </w:r>
           </w:p>
         </w:tc>
@@ -40889,7 +42744,27 @@
                 <w:sz w:val="20"/>
                 <w:szCs w:val="20"/>
               </w:rPr>
-              <w:t>(Local / Bâtiment ou Escalier / Etage)</w:t>
+              <w:t xml:space="preserve">(Local / Bâtiment ou Escalier / </w:t>
+            </w:r>
+            <w:proofErr w:type="spellStart"/>
+            <w:r>
+              <w:rPr>
+                <w:rFonts w:ascii="Arial" w:hAnsi="Arial" w:cs="Arial"/>
+                <w:color w:val="000000"/>
+                <w:sz w:val="20"/>
+                <w:szCs w:val="20"/>
+              </w:rPr>
+              <w:t>Etage</w:t>
+            </w:r>
+            <w:proofErr w:type="spellEnd"/>
+            <w:r>
+              <w:rPr>
+                <w:rFonts w:ascii="Arial" w:hAnsi="Arial" w:cs="Arial"/>
+                <w:color w:val="000000"/>
+                <w:sz w:val="20"/>
+                <w:szCs w:val="20"/>
+              </w:rPr>
+              <w:t>)</w:t>
             </w:r>
           </w:p>
         </w:tc>
@@ -41136,7 +43011,17 @@
                 <w:sz w:val="20"/>
                 <w:szCs w:val="20"/>
               </w:rPr>
-              <w:t>-1</w:t>
+              <w:t>-</w:t>
+            </w:r>
+            <w:proofErr w:type="gramStart"/>
+            <w:r>
+              <w:rPr>
+                <w:rFonts w:ascii="Arial" w:hAnsi="Arial" w:cs="Arial"/>
+                <w:color w:val="000000"/>
+                <w:sz w:val="20"/>
+                <w:szCs w:val="20"/>
+              </w:rPr>
+              <w:t>1</w:t>
             </w:r>
             <w:r>
               <w:rPr>
@@ -41154,7 +43039,17 @@
                 <w:sz w:val="20"/>
                 <w:szCs w:val="20"/>
               </w:rPr>
-              <w:t>${AAE-2}</w:t>
+              <w:t>$</w:t>
+            </w:r>
+            <w:proofErr w:type="gramEnd"/>
+            <w:r>
+              <w:rPr>
+                <w:rFonts w:ascii="Arial" w:hAnsi="Arial" w:cs="Arial"/>
+                <w:color w:val="000000"/>
+                <w:sz w:val="20"/>
+                <w:szCs w:val="20"/>
+              </w:rPr>
+              <w:t>{AAE-2}</w:t>
             </w:r>
             <w:r>
               <w:rPr>
@@ -41397,7 +43292,27 @@
                 <w:sz w:val="20"/>
                 <w:szCs w:val="20"/>
               </w:rPr>
-              <w:t>${AAE-7}${AAE-8}</w:t>
+              <w:t>${AAE-</w:t>
+            </w:r>
+            <w:proofErr w:type="gramStart"/>
+            <w:r>
+              <w:rPr>
+                <w:rFonts w:ascii="Arial" w:hAnsi="Arial" w:cs="Arial"/>
+                <w:color w:val="000000"/>
+                <w:sz w:val="20"/>
+                <w:szCs w:val="20"/>
+              </w:rPr>
+              <w:t>7}$</w:t>
+            </w:r>
+            <w:proofErr w:type="gramEnd"/>
+            <w:r>
+              <w:rPr>
+                <w:rFonts w:ascii="Arial" w:hAnsi="Arial" w:cs="Arial"/>
+                <w:color w:val="000000"/>
+                <w:sz w:val="20"/>
+                <w:szCs w:val="20"/>
+              </w:rPr>
+              <w:t>{AAE-8}</w:t>
             </w:r>
           </w:p>
         </w:tc>
@@ -49500,7 +51415,7 @@
 </file>
 
 <file path=customXml/itemProps1.xml><?xml version="1.0" encoding="utf-8"?>
-<ds:datastoreItem xmlns:ds="http://schemas.openxmlformats.org/officeDocument/2006/customXml" ds:itemID="{326C58A2-5F9F-E145-8DF9-70D1079AADF7}">
+<ds:datastoreItem xmlns:ds="http://schemas.openxmlformats.org/officeDocument/2006/customXml" ds:itemID="{68FE778B-7D11-644D-B773-4BB4612ECFA5}">
   <ds:schemaRefs>
     <ds:schemaRef ds:uri="http://schemas.openxmlformats.org/officeDocument/2006/bibliography"/>
   </ds:schemaRefs>

</xml_diff>

<commit_message>
Cert with All checkbox and test occurence values + Disabled Ajax Form validation for Certif and Report
</commit_message>
<xml_diff>
--- a/src/AppBundle/Resources/templates/cert-ra1999.docx
+++ b/src/AppBundle/Resources/templates/cert-ra1999.docx
@@ -304,17 +304,36 @@
                     <w:framePr w:w="10206" w:h="57" w:wrap="notBeside" w:xAlign="center" w:anchorLock="1"/>
                     <w:rPr>
                       <w:rFonts w:ascii="Arial" w:hAnsi="Arial" w:cs="Arial"/>
+                      <w:lang w:val="en-US"/>
                     </w:rPr>
                   </w:pPr>
                   <w:r>
                     <w:rPr>
                       <w:rFonts w:ascii="Arial" w:hAnsi="Arial" w:cs="Arial"/>
+                      <w:lang w:val="en-US"/>
                     </w:rPr>
-                    <w:t xml:space="preserve">Nº d’affaire : </w:t>
+                    <w:t xml:space="preserve">Nº </w:t>
+                  </w:r>
+                  <w:proofErr w:type="gramStart"/>
+                  <w:r>
+                    <w:rPr>
+                      <w:rFonts w:ascii="Arial" w:hAnsi="Arial" w:cs="Arial"/>
+                      <w:lang w:val="en-US"/>
+                    </w:rPr>
+                    <w:t>d’affaire :</w:t>
+                  </w:r>
+                  <w:proofErr w:type="gramEnd"/>
+                  <w:r>
+                    <w:rPr>
+                      <w:rFonts w:ascii="Arial" w:hAnsi="Arial" w:cs="Arial"/>
+                      <w:lang w:val="en-US"/>
+                    </w:rPr>
+                    <w:t xml:space="preserve"> </w:t>
                   </w:r>
                   <w:r>
                     <w:rPr>
                       <w:rFonts w:ascii="Arial" w:hAnsi="Arial" w:cs="Arial"/>
+                      <w:lang w:val="en-US"/>
                     </w:rPr>
                     <w:t>${CASEREF}</w:t>
                   </w:r>
@@ -326,22 +345,34 @@
                     <w:rPr>
                       <w:rFonts w:ascii="Arial" w:hAnsi="Arial" w:cs="Arial"/>
                       <w:b/>
+                      <w:lang w:val="en-US"/>
                     </w:rPr>
                   </w:pPr>
+                  <w:proofErr w:type="gramStart"/>
                   <w:r>
                     <w:rPr>
                       <w:rFonts w:ascii="Arial" w:hAnsi="Arial" w:cs="Arial"/>
                       <w:b/>
                       <w:sz w:val="19"/>
                       <w:szCs w:val="19"/>
+                      <w:lang w:val="en-US"/>
                     </w:rPr>
                     <w:t>Désignation</w:t>
                   </w:r>
                   <w:r>
                     <w:rPr>
                       <w:rFonts w:ascii="Arial" w:hAnsi="Arial" w:cs="Arial"/>
+                      <w:lang w:val="en-US"/>
                     </w:rPr>
-                    <w:t xml:space="preserve"> : </w:t>
+                    <w:t xml:space="preserve"> :</w:t>
+                  </w:r>
+                  <w:proofErr w:type="gramEnd"/>
+                  <w:r>
+                    <w:rPr>
+                      <w:rFonts w:ascii="Arial" w:hAnsi="Arial" w:cs="Arial"/>
+                      <w:lang w:val="en-US"/>
+                    </w:rPr>
+                    <w:t xml:space="preserve"> </w:t>
                   </w:r>
                   <w:r>
                     <w:rPr>
@@ -349,6 +380,7 @@
                       <w:b/>
                       <w:sz w:val="19"/>
                       <w:szCs w:val="19"/>
+                      <w:lang w:val="en-US"/>
                     </w:rPr>
                     <w:t>${OPENAME}</w:t>
                   </w:r>
@@ -7945,7 +7977,7 @@
           <w:shd w:val="clear" w:color="auto" w:fill="F7FAFF"/>
           <w:lang w:eastAsia="fr-FR"/>
         </w:rPr>
-        <w:t>AIRPORT</w:t>
+        <w:t>AIRPORTA</w:t>
       </w:r>
       <w:r>
         <w:rPr>
@@ -7956,7 +7988,24 @@
           <w:shd w:val="clear" w:color="auto" w:fill="F7FAFF"/>
           <w:lang w:eastAsia="fr-FR"/>
         </w:rPr>
-        <w:t>A</w:t>
+        <w:t>}</w:t>
+      </w:r>
+      <w:r>
+        <w:rPr>
+          <w:rFonts w:ascii="Arial" w:hAnsi="Arial" w:cs="Arial"/>
+          <w:sz w:val="20"/>
+          <w:szCs w:val="20"/>
+        </w:rPr>
+        <w:tab/>
+        <w:t>B</w:t>
+      </w:r>
+      <w:r>
+        <w:rPr>
+          <w:rFonts w:ascii="MS Gothic" w:eastAsia="MS Gothic" w:hAnsi="MS Gothic" w:cs="MS Gothic" w:hint="eastAsia"/>
+          <w:sz w:val="20"/>
+          <w:szCs w:val="20"/>
+        </w:rPr>
+        <w:t xml:space="preserve"> </w:t>
       </w:r>
       <w:r>
         <w:rPr>
@@ -7967,24 +8016,7 @@
           <w:shd w:val="clear" w:color="auto" w:fill="F7FAFF"/>
           <w:lang w:eastAsia="fr-FR"/>
         </w:rPr>
-        <w:t>}</w:t>
-      </w:r>
-      <w:r>
-        <w:rPr>
-          <w:rFonts w:ascii="Arial" w:hAnsi="Arial" w:cs="Arial"/>
-          <w:sz w:val="20"/>
-          <w:szCs w:val="20"/>
-        </w:rPr>
-        <w:tab/>
-        <w:t>B</w:t>
-      </w:r>
-      <w:r>
-        <w:rPr>
-          <w:rFonts w:ascii="MS Gothic" w:eastAsia="MS Gothic" w:hAnsi="MS Gothic" w:cs="MS Gothic" w:hint="eastAsia"/>
-          <w:sz w:val="20"/>
-          <w:szCs w:val="20"/>
-        </w:rPr>
-        <w:t xml:space="preserve"> </w:t>
+        <w:t>${IS</w:t>
       </w:r>
       <w:r>
         <w:rPr>
@@ -7995,7 +8027,7 @@
           <w:shd w:val="clear" w:color="auto" w:fill="F7FAFF"/>
           <w:lang w:eastAsia="fr-FR"/>
         </w:rPr>
-        <w:t>${IS</w:t>
+        <w:t>AIRPORTB</w:t>
       </w:r>
       <w:r>
         <w:rPr>
@@ -8006,7 +8038,24 @@
           <w:shd w:val="clear" w:color="auto" w:fill="F7FAFF"/>
           <w:lang w:eastAsia="fr-FR"/>
         </w:rPr>
-        <w:t>AIRPORT</w:t>
+        <w:t>}</w:t>
+      </w:r>
+      <w:r>
+        <w:rPr>
+          <w:rFonts w:ascii="Arial" w:hAnsi="Arial" w:cs="Arial"/>
+          <w:sz w:val="20"/>
+          <w:szCs w:val="20"/>
+        </w:rPr>
+        <w:tab/>
+        <w:t>C</w:t>
+      </w:r>
+      <w:r>
+        <w:rPr>
+          <w:rFonts w:ascii="Arial" w:hAnsi="Arial" w:cs="Arial"/>
+          <w:sz w:val="20"/>
+          <w:szCs w:val="20"/>
+        </w:rPr>
+        <w:t xml:space="preserve"> </w:t>
       </w:r>
       <w:r>
         <w:rPr>
@@ -8017,7 +8066,7 @@
           <w:shd w:val="clear" w:color="auto" w:fill="F7FAFF"/>
           <w:lang w:eastAsia="fr-FR"/>
         </w:rPr>
-        <w:t>B</w:t>
+        <w:t>${IS</w:t>
       </w:r>
       <w:r>
         <w:rPr>
@@ -8028,24 +8077,7 @@
           <w:shd w:val="clear" w:color="auto" w:fill="F7FAFF"/>
           <w:lang w:eastAsia="fr-FR"/>
         </w:rPr>
-        <w:t>}</w:t>
-      </w:r>
-      <w:r>
-        <w:rPr>
-          <w:rFonts w:ascii="Arial" w:hAnsi="Arial" w:cs="Arial"/>
-          <w:sz w:val="20"/>
-          <w:szCs w:val="20"/>
-        </w:rPr>
-        <w:tab/>
-        <w:t>C</w:t>
-      </w:r>
-      <w:r>
-        <w:rPr>
-          <w:rFonts w:ascii="Arial" w:hAnsi="Arial" w:cs="Arial"/>
-          <w:sz w:val="20"/>
-          <w:szCs w:val="20"/>
-        </w:rPr>
-        <w:t xml:space="preserve"> </w:t>
+        <w:t>AIRPORTC</w:t>
       </w:r>
       <w:r>
         <w:rPr>
@@ -8056,7 +8088,16 @@
           <w:shd w:val="clear" w:color="auto" w:fill="F7FAFF"/>
           <w:lang w:eastAsia="fr-FR"/>
         </w:rPr>
-        <w:t>${IS</w:t>
+        <w:t>}</w:t>
+      </w:r>
+      <w:r>
+        <w:rPr>
+          <w:rFonts w:ascii="Arial" w:hAnsi="Arial" w:cs="Arial"/>
+          <w:sz w:val="20"/>
+          <w:szCs w:val="20"/>
+        </w:rPr>
+        <w:tab/>
+        <w:t>D</w:t>
       </w:r>
       <w:r>
         <w:rPr>
@@ -8067,7 +8108,7 @@
           <w:shd w:val="clear" w:color="auto" w:fill="F7FAFF"/>
           <w:lang w:eastAsia="fr-FR"/>
         </w:rPr>
-        <w:t>AIRPORT</w:t>
+        <w:t>${IS</w:t>
       </w:r>
       <w:r>
         <w:rPr>
@@ -8078,7 +8119,7 @@
           <w:shd w:val="clear" w:color="auto" w:fill="F7FAFF"/>
           <w:lang w:eastAsia="fr-FR"/>
         </w:rPr>
-        <w:t>C</w:t>
+        <w:t>AIRPORTD</w:t>
       </w:r>
       <w:r>
         <w:rPr>
@@ -8098,7 +8139,7 @@
           <w:szCs w:val="20"/>
         </w:rPr>
         <w:tab/>
-        <w:t>D</w:t>
+        <w:t xml:space="preserve">Sans objet </w:t>
       </w:r>
       <w:r>
         <w:rPr>
@@ -8120,71 +8161,7 @@
           <w:shd w:val="clear" w:color="auto" w:fill="F7FAFF"/>
           <w:lang w:eastAsia="fr-FR"/>
         </w:rPr>
-        <w:t>AIRPORT</w:t>
-      </w:r>
-      <w:r>
-        <w:rPr>
-          <w:rFonts w:ascii="Arial" w:eastAsia="Times New Roman" w:hAnsi="Arial" w:cs="Arial"/>
-          <w:bCs/>
-          <w:sz w:val="20"/>
-          <w:szCs w:val="20"/>
-          <w:shd w:val="clear" w:color="auto" w:fill="F7FAFF"/>
-          <w:lang w:eastAsia="fr-FR"/>
-        </w:rPr>
-        <w:t>D</w:t>
-      </w:r>
-      <w:r>
-        <w:rPr>
-          <w:rFonts w:ascii="Arial" w:eastAsia="Times New Roman" w:hAnsi="Arial" w:cs="Arial"/>
-          <w:bCs/>
-          <w:sz w:val="20"/>
-          <w:szCs w:val="20"/>
-          <w:shd w:val="clear" w:color="auto" w:fill="F7FAFF"/>
-          <w:lang w:eastAsia="fr-FR"/>
-        </w:rPr>
-        <w:t>}</w:t>
-      </w:r>
-      <w:r>
-        <w:rPr>
-          <w:rFonts w:ascii="Arial" w:hAnsi="Arial" w:cs="Arial"/>
-          <w:sz w:val="20"/>
-          <w:szCs w:val="20"/>
-        </w:rPr>
-        <w:tab/>
-        <w:t xml:space="preserve">Sans objet </w:t>
-      </w:r>
-      <w:r>
-        <w:rPr>
-          <w:rFonts w:ascii="Arial" w:eastAsia="Times New Roman" w:hAnsi="Arial" w:cs="Arial"/>
-          <w:bCs/>
-          <w:sz w:val="20"/>
-          <w:szCs w:val="20"/>
-          <w:shd w:val="clear" w:color="auto" w:fill="F7FAFF"/>
-          <w:lang w:eastAsia="fr-FR"/>
-        </w:rPr>
-        <w:t>${IS</w:t>
-      </w:r>
-      <w:r>
-        <w:rPr>
-          <w:rFonts w:ascii="Arial" w:eastAsia="Times New Roman" w:hAnsi="Arial" w:cs="Arial"/>
-          <w:bCs/>
-          <w:sz w:val="20"/>
-          <w:szCs w:val="20"/>
-          <w:shd w:val="clear" w:color="auto" w:fill="F7FAFF"/>
-          <w:lang w:eastAsia="fr-FR"/>
-        </w:rPr>
-        <w:t>AIRPORT</w:t>
-      </w:r>
-      <w:r>
-        <w:rPr>
-          <w:rFonts w:ascii="Arial" w:eastAsia="Times New Roman" w:hAnsi="Arial" w:cs="Arial"/>
-          <w:bCs/>
-          <w:sz w:val="20"/>
-          <w:szCs w:val="20"/>
-          <w:shd w:val="clear" w:color="auto" w:fill="F7FAFF"/>
-          <w:lang w:eastAsia="fr-FR"/>
-        </w:rPr>
-        <w:t>NULL</w:t>
+        <w:t>AIRPORTNULL</w:t>
       </w:r>
       <w:r>
         <w:rPr>
@@ -30232,104 +30209,27 @@
             </w:r>
             <w:r>
               <w:rPr>
-                <w:b/>
-                <w:bCs/>
-                <w:sz w:val="16"/>
-                <w:szCs w:val="16"/>
-              </w:rPr>
-              <w:fldChar w:fldCharType="begin">
-                <w:ffData>
-                  <w:name w:val=""/>
-                  <w:enabled/>
-                  <w:calcOnExit w:val="0"/>
-                  <w:textInput/>
-                </w:ffData>
-              </w:fldChar>
-            </w:r>
-            <w:r>
-              <w:rPr>
-                <w:b/>
-                <w:bCs/>
-                <w:sz w:val="16"/>
-                <w:szCs w:val="16"/>
-              </w:rPr>
-              <w:instrText xml:space="preserve"> FORMTEXT </w:instrText>
-            </w:r>
-            <w:r>
-              <w:rPr>
-                <w:b/>
-                <w:bCs/>
-                <w:sz w:val="16"/>
-                <w:szCs w:val="16"/>
-              </w:rPr>
-            </w:r>
-            <w:r>
-              <w:rPr>
-                <w:b/>
-                <w:bCs/>
-                <w:sz w:val="16"/>
-                <w:szCs w:val="16"/>
-              </w:rPr>
-              <w:fldChar w:fldCharType="separate"/>
-            </w:r>
-            <w:r>
-              <w:rPr>
-                <w:b/>
-                <w:bCs/>
-                <w:noProof/>
-                <w:sz w:val="16"/>
-                <w:szCs w:val="16"/>
-              </w:rPr>
-              <w:t> </w:t>
-            </w:r>
-            <w:r>
-              <w:rPr>
-                <w:b/>
-                <w:bCs/>
-                <w:noProof/>
-                <w:sz w:val="16"/>
-                <w:szCs w:val="16"/>
-              </w:rPr>
-              <w:t> </w:t>
-            </w:r>
-            <w:r>
-              <w:rPr>
-                <w:b/>
-                <w:bCs/>
-                <w:noProof/>
-                <w:sz w:val="16"/>
-                <w:szCs w:val="16"/>
-              </w:rPr>
-              <w:t> </w:t>
-            </w:r>
-            <w:r>
-              <w:rPr>
-                <w:b/>
-                <w:bCs/>
-                <w:noProof/>
-                <w:sz w:val="16"/>
-                <w:szCs w:val="16"/>
-              </w:rPr>
-              <w:t> </w:t>
-            </w:r>
-            <w:r>
-              <w:rPr>
-                <w:b/>
-                <w:bCs/>
-                <w:noProof/>
-                <w:sz w:val="16"/>
-                <w:szCs w:val="16"/>
-              </w:rPr>
-              <w:t> </w:t>
-            </w:r>
-            <w:r>
-              <w:rPr>
-                <w:b/>
-                <w:bCs/>
-                <w:sz w:val="16"/>
-                <w:szCs w:val="16"/>
-              </w:rPr>
-              <w:fldChar w:fldCharType="end"/>
+                <w:color w:val="FF0000"/>
+                <w:sz w:val="16"/>
+                <w:szCs w:val="16"/>
+              </w:rPr>
+              <w:t>${BAE-N</w:t>
+            </w:r>
+            <w:r>
+              <w:rPr>
+                <w:color w:val="FF0000"/>
+                <w:sz w:val="16"/>
+                <w:szCs w:val="16"/>
+              </w:rPr>
+              <w:t>UM</w:t>
+            </w:r>
+            <w:r>
+              <w:rPr>
+                <w:color w:val="FF0000"/>
+                <w:sz w:val="16"/>
+                <w:szCs w:val="16"/>
+              </w:rPr>
+              <w:t>}</w:t>
             </w:r>
           </w:p>
           <w:p>
@@ -30485,7 +30385,6 @@
                 <w:szCs w:val="16"/>
               </w:rPr>
             </w:pPr>
-            <w:bookmarkStart w:id="34" w:name="_GoBack"/>
             <w:r>
               <w:rPr>
                 <w:sz w:val="16"/>
@@ -30494,7 +30393,6 @@
               <w:t>Aérodrome :</w:t>
             </w:r>
           </w:p>
-          <w:bookmarkEnd w:id="34"/>
           <w:p>
             <w:pPr>
               <w:pStyle w:val="Retraitcorpsdetexte"/>
@@ -30610,104 +30508,27 @@
             </w:r>
             <w:r>
               <w:rPr>
-                <w:b/>
-                <w:bCs/>
-                <w:sz w:val="16"/>
-                <w:szCs w:val="16"/>
-              </w:rPr>
-              <w:fldChar w:fldCharType="begin">
-                <w:ffData>
-                  <w:name w:val=""/>
-                  <w:enabled/>
-                  <w:calcOnExit w:val="0"/>
-                  <w:textInput/>
-                </w:ffData>
-              </w:fldChar>
-            </w:r>
-            <w:r>
-              <w:rPr>
-                <w:b/>
-                <w:bCs/>
-                <w:sz w:val="16"/>
-                <w:szCs w:val="16"/>
-              </w:rPr>
-              <w:instrText xml:space="preserve"> FORMTEXT </w:instrText>
-            </w:r>
-            <w:r>
-              <w:rPr>
-                <w:b/>
-                <w:bCs/>
-                <w:sz w:val="16"/>
-                <w:szCs w:val="16"/>
-              </w:rPr>
-            </w:r>
-            <w:r>
-              <w:rPr>
-                <w:b/>
-                <w:bCs/>
-                <w:sz w:val="16"/>
-                <w:szCs w:val="16"/>
-              </w:rPr>
-              <w:fldChar w:fldCharType="separate"/>
-            </w:r>
-            <w:r>
-              <w:rPr>
-                <w:b/>
-                <w:bCs/>
-                <w:noProof/>
-                <w:sz w:val="16"/>
-                <w:szCs w:val="16"/>
-              </w:rPr>
-              <w:t> </w:t>
-            </w:r>
-            <w:r>
-              <w:rPr>
-                <w:b/>
-                <w:bCs/>
-                <w:noProof/>
-                <w:sz w:val="16"/>
-                <w:szCs w:val="16"/>
-              </w:rPr>
-              <w:t> </w:t>
-            </w:r>
-            <w:r>
-              <w:rPr>
-                <w:b/>
-                <w:bCs/>
-                <w:noProof/>
-                <w:sz w:val="16"/>
-                <w:szCs w:val="16"/>
-              </w:rPr>
-              <w:t> </w:t>
-            </w:r>
-            <w:r>
-              <w:rPr>
-                <w:b/>
-                <w:bCs/>
-                <w:noProof/>
-                <w:sz w:val="16"/>
-                <w:szCs w:val="16"/>
-              </w:rPr>
-              <w:t> </w:t>
-            </w:r>
-            <w:r>
-              <w:rPr>
-                <w:b/>
-                <w:bCs/>
-                <w:noProof/>
-                <w:sz w:val="16"/>
-                <w:szCs w:val="16"/>
-              </w:rPr>
-              <w:t> </w:t>
-            </w:r>
-            <w:r>
-              <w:rPr>
-                <w:b/>
-                <w:bCs/>
-                <w:sz w:val="16"/>
-                <w:szCs w:val="16"/>
-              </w:rPr>
-              <w:fldChar w:fldCharType="end"/>
+                <w:color w:val="FF0000"/>
+                <w:sz w:val="16"/>
+                <w:szCs w:val="16"/>
+              </w:rPr>
+              <w:t>${BA</w:t>
+            </w:r>
+            <w:r>
+              <w:rPr>
+                <w:color w:val="FF0000"/>
+                <w:sz w:val="16"/>
+                <w:szCs w:val="16"/>
+              </w:rPr>
+              <w:t>I</w:t>
+            </w:r>
+            <w:r>
+              <w:rPr>
+                <w:color w:val="FF0000"/>
+                <w:sz w:val="16"/>
+                <w:szCs w:val="16"/>
+              </w:rPr>
+              <w:t>-NUM}</w:t>
             </w:r>
           </w:p>
         </w:tc>
@@ -30736,104 +30557,27 @@
             </w:r>
             <w:r>
               <w:rPr>
-                <w:b/>
-                <w:bCs/>
-                <w:sz w:val="16"/>
-                <w:szCs w:val="16"/>
-              </w:rPr>
-              <w:fldChar w:fldCharType="begin">
-                <w:ffData>
-                  <w:name w:val=""/>
-                  <w:enabled/>
-                  <w:calcOnExit w:val="0"/>
-                  <w:textInput/>
-                </w:ffData>
-              </w:fldChar>
-            </w:r>
-            <w:r>
-              <w:rPr>
-                <w:b/>
-                <w:bCs/>
-                <w:sz w:val="16"/>
-                <w:szCs w:val="16"/>
-              </w:rPr>
-              <w:instrText xml:space="preserve"> FORMTEXT </w:instrText>
-            </w:r>
-            <w:r>
-              <w:rPr>
-                <w:b/>
-                <w:bCs/>
-                <w:sz w:val="16"/>
-                <w:szCs w:val="16"/>
-              </w:rPr>
-            </w:r>
-            <w:r>
-              <w:rPr>
-                <w:b/>
-                <w:bCs/>
-                <w:sz w:val="16"/>
-                <w:szCs w:val="16"/>
-              </w:rPr>
-              <w:fldChar w:fldCharType="separate"/>
-            </w:r>
-            <w:r>
-              <w:rPr>
-                <w:b/>
-                <w:bCs/>
-                <w:noProof/>
-                <w:sz w:val="16"/>
-                <w:szCs w:val="16"/>
-              </w:rPr>
-              <w:t> </w:t>
-            </w:r>
-            <w:r>
-              <w:rPr>
-                <w:b/>
-                <w:bCs/>
-                <w:noProof/>
-                <w:sz w:val="16"/>
-                <w:szCs w:val="16"/>
-              </w:rPr>
-              <w:t> </w:t>
-            </w:r>
-            <w:r>
-              <w:rPr>
-                <w:b/>
-                <w:bCs/>
-                <w:noProof/>
-                <w:sz w:val="16"/>
-                <w:szCs w:val="16"/>
-              </w:rPr>
-              <w:t> </w:t>
-            </w:r>
-            <w:r>
-              <w:rPr>
-                <w:b/>
-                <w:bCs/>
-                <w:noProof/>
-                <w:sz w:val="16"/>
-                <w:szCs w:val="16"/>
-              </w:rPr>
-              <w:t> </w:t>
-            </w:r>
-            <w:r>
-              <w:rPr>
-                <w:b/>
-                <w:bCs/>
-                <w:noProof/>
-                <w:sz w:val="16"/>
-                <w:szCs w:val="16"/>
-              </w:rPr>
-              <w:t> </w:t>
-            </w:r>
-            <w:r>
-              <w:rPr>
-                <w:b/>
-                <w:bCs/>
-                <w:sz w:val="16"/>
-                <w:szCs w:val="16"/>
-              </w:rPr>
-              <w:fldChar w:fldCharType="end"/>
+                <w:color w:val="FF0000"/>
+                <w:sz w:val="16"/>
+                <w:szCs w:val="16"/>
+              </w:rPr>
+              <w:t>${</w:t>
+            </w:r>
+            <w:r>
+              <w:rPr>
+                <w:color w:val="FF0000"/>
+                <w:sz w:val="16"/>
+                <w:szCs w:val="16"/>
+              </w:rPr>
+              <w:t>A</w:t>
+            </w:r>
+            <w:r>
+              <w:rPr>
+                <w:color w:val="FF0000"/>
+                <w:sz w:val="16"/>
+                <w:szCs w:val="16"/>
+              </w:rPr>
+              <w:t>AE-NUM}</w:t>
             </w:r>
           </w:p>
         </w:tc>
@@ -30862,104 +30606,27 @@
             </w:r>
             <w:r>
               <w:rPr>
-                <w:b/>
-                <w:bCs/>
-                <w:sz w:val="16"/>
-                <w:szCs w:val="16"/>
-              </w:rPr>
-              <w:fldChar w:fldCharType="begin">
-                <w:ffData>
-                  <w:name w:val=""/>
-                  <w:enabled/>
-                  <w:calcOnExit w:val="0"/>
-                  <w:textInput/>
-                </w:ffData>
-              </w:fldChar>
-            </w:r>
-            <w:r>
-              <w:rPr>
-                <w:b/>
-                <w:bCs/>
-                <w:sz w:val="16"/>
-                <w:szCs w:val="16"/>
-              </w:rPr>
-              <w:instrText xml:space="preserve"> FORMTEXT </w:instrText>
-            </w:r>
-            <w:r>
-              <w:rPr>
-                <w:b/>
-                <w:bCs/>
-                <w:sz w:val="16"/>
-                <w:szCs w:val="16"/>
-              </w:rPr>
-            </w:r>
-            <w:r>
-              <w:rPr>
-                <w:b/>
-                <w:bCs/>
-                <w:sz w:val="16"/>
-                <w:szCs w:val="16"/>
-              </w:rPr>
-              <w:fldChar w:fldCharType="separate"/>
-            </w:r>
-            <w:r>
-              <w:rPr>
-                <w:b/>
-                <w:bCs/>
-                <w:noProof/>
-                <w:sz w:val="16"/>
-                <w:szCs w:val="16"/>
-              </w:rPr>
-              <w:t> </w:t>
-            </w:r>
-            <w:r>
-              <w:rPr>
-                <w:b/>
-                <w:bCs/>
-                <w:noProof/>
-                <w:sz w:val="16"/>
-                <w:szCs w:val="16"/>
-              </w:rPr>
-              <w:t> </w:t>
-            </w:r>
-            <w:r>
-              <w:rPr>
-                <w:b/>
-                <w:bCs/>
-                <w:noProof/>
-                <w:sz w:val="16"/>
-                <w:szCs w:val="16"/>
-              </w:rPr>
-              <w:t> </w:t>
-            </w:r>
-            <w:r>
-              <w:rPr>
-                <w:b/>
-                <w:bCs/>
-                <w:noProof/>
-                <w:sz w:val="16"/>
-                <w:szCs w:val="16"/>
-              </w:rPr>
-              <w:t> </w:t>
-            </w:r>
-            <w:r>
-              <w:rPr>
-                <w:b/>
-                <w:bCs/>
-                <w:noProof/>
-                <w:sz w:val="16"/>
-                <w:szCs w:val="16"/>
-              </w:rPr>
-              <w:t> </w:t>
-            </w:r>
-            <w:r>
-              <w:rPr>
-                <w:b/>
-                <w:bCs/>
-                <w:sz w:val="16"/>
-                <w:szCs w:val="16"/>
-              </w:rPr>
-              <w:fldChar w:fldCharType="end"/>
+                <w:color w:val="FF0000"/>
+                <w:sz w:val="16"/>
+                <w:szCs w:val="16"/>
+              </w:rPr>
+              <w:t>${B</w:t>
+            </w:r>
+            <w:r>
+              <w:rPr>
+                <w:color w:val="FF0000"/>
+                <w:sz w:val="16"/>
+                <w:szCs w:val="16"/>
+              </w:rPr>
+              <w:t>C</w:t>
+            </w:r>
+            <w:r>
+              <w:rPr>
+                <w:color w:val="FF0000"/>
+                <w:sz w:val="16"/>
+                <w:szCs w:val="16"/>
+              </w:rPr>
+              <w:t>-NUM}</w:t>
             </w:r>
           </w:p>
         </w:tc>
@@ -30988,104 +30655,27 @@
             </w:r>
             <w:r>
               <w:rPr>
-                <w:b/>
-                <w:bCs/>
-                <w:sz w:val="16"/>
-                <w:szCs w:val="16"/>
-              </w:rPr>
-              <w:fldChar w:fldCharType="begin">
-                <w:ffData>
-                  <w:name w:val=""/>
-                  <w:enabled/>
-                  <w:calcOnExit w:val="0"/>
-                  <w:textInput/>
-                </w:ffData>
-              </w:fldChar>
-            </w:r>
-            <w:r>
-              <w:rPr>
-                <w:b/>
-                <w:bCs/>
-                <w:sz w:val="16"/>
-                <w:szCs w:val="16"/>
-              </w:rPr>
-              <w:instrText xml:space="preserve"> FORMTEXT </w:instrText>
-            </w:r>
-            <w:r>
-              <w:rPr>
-                <w:b/>
-                <w:bCs/>
-                <w:sz w:val="16"/>
-                <w:szCs w:val="16"/>
-              </w:rPr>
-            </w:r>
-            <w:r>
-              <w:rPr>
-                <w:b/>
-                <w:bCs/>
-                <w:sz w:val="16"/>
-                <w:szCs w:val="16"/>
-              </w:rPr>
-              <w:fldChar w:fldCharType="separate"/>
-            </w:r>
-            <w:r>
-              <w:rPr>
-                <w:b/>
-                <w:bCs/>
-                <w:noProof/>
-                <w:sz w:val="16"/>
-                <w:szCs w:val="16"/>
-              </w:rPr>
-              <w:t> </w:t>
-            </w:r>
-            <w:r>
-              <w:rPr>
-                <w:b/>
-                <w:bCs/>
-                <w:noProof/>
-                <w:sz w:val="16"/>
-                <w:szCs w:val="16"/>
-              </w:rPr>
-              <w:t> </w:t>
-            </w:r>
-            <w:r>
-              <w:rPr>
-                <w:b/>
-                <w:bCs/>
-                <w:noProof/>
-                <w:sz w:val="16"/>
-                <w:szCs w:val="16"/>
-              </w:rPr>
-              <w:t> </w:t>
-            </w:r>
-            <w:r>
-              <w:rPr>
-                <w:b/>
-                <w:bCs/>
-                <w:noProof/>
-                <w:sz w:val="16"/>
-                <w:szCs w:val="16"/>
-              </w:rPr>
-              <w:t> </w:t>
-            </w:r>
-            <w:r>
-              <w:rPr>
-                <w:b/>
-                <w:bCs/>
-                <w:noProof/>
-                <w:sz w:val="16"/>
-                <w:szCs w:val="16"/>
-              </w:rPr>
-              <w:t> </w:t>
-            </w:r>
-            <w:r>
-              <w:rPr>
-                <w:b/>
-                <w:bCs/>
-                <w:sz w:val="16"/>
-                <w:szCs w:val="16"/>
-              </w:rPr>
-              <w:fldChar w:fldCharType="end"/>
+                <w:color w:val="FF0000"/>
+                <w:sz w:val="16"/>
+                <w:szCs w:val="16"/>
+              </w:rPr>
+              <w:t>${B</w:t>
+            </w:r>
+            <w:r>
+              <w:rPr>
+                <w:color w:val="FF0000"/>
+                <w:sz w:val="16"/>
+                <w:szCs w:val="16"/>
+              </w:rPr>
+              <w:t>EIIL</w:t>
+            </w:r>
+            <w:r>
+              <w:rPr>
+                <w:color w:val="FF0000"/>
+                <w:sz w:val="16"/>
+                <w:szCs w:val="16"/>
+              </w:rPr>
+              <w:t>-NUM}</w:t>
             </w:r>
           </w:p>
         </w:tc>
@@ -31114,104 +30704,27 @@
             </w:r>
             <w:r>
               <w:rPr>
-                <w:b/>
-                <w:bCs/>
-                <w:sz w:val="16"/>
-                <w:szCs w:val="16"/>
-              </w:rPr>
-              <w:fldChar w:fldCharType="begin">
-                <w:ffData>
-                  <w:name w:val=""/>
-                  <w:enabled/>
-                  <w:calcOnExit w:val="0"/>
-                  <w:textInput/>
-                </w:ffData>
-              </w:fldChar>
-            </w:r>
-            <w:r>
-              <w:rPr>
-                <w:b/>
-                <w:bCs/>
-                <w:sz w:val="16"/>
-                <w:szCs w:val="16"/>
-              </w:rPr>
-              <w:instrText xml:space="preserve"> FORMTEXT </w:instrText>
-            </w:r>
-            <w:r>
-              <w:rPr>
-                <w:b/>
-                <w:bCs/>
-                <w:sz w:val="16"/>
-                <w:szCs w:val="16"/>
-              </w:rPr>
-            </w:r>
-            <w:r>
-              <w:rPr>
-                <w:b/>
-                <w:bCs/>
-                <w:sz w:val="16"/>
-                <w:szCs w:val="16"/>
-              </w:rPr>
-              <w:fldChar w:fldCharType="separate"/>
-            </w:r>
-            <w:r>
-              <w:rPr>
-                <w:b/>
-                <w:bCs/>
-                <w:noProof/>
-                <w:sz w:val="16"/>
-                <w:szCs w:val="16"/>
-              </w:rPr>
-              <w:t> </w:t>
-            </w:r>
-            <w:r>
-              <w:rPr>
-                <w:b/>
-                <w:bCs/>
-                <w:noProof/>
-                <w:sz w:val="16"/>
-                <w:szCs w:val="16"/>
-              </w:rPr>
-              <w:t> </w:t>
-            </w:r>
-            <w:r>
-              <w:rPr>
-                <w:b/>
-                <w:bCs/>
-                <w:noProof/>
-                <w:sz w:val="16"/>
-                <w:szCs w:val="16"/>
-              </w:rPr>
-              <w:t> </w:t>
-            </w:r>
-            <w:r>
-              <w:rPr>
-                <w:b/>
-                <w:bCs/>
-                <w:noProof/>
-                <w:sz w:val="16"/>
-                <w:szCs w:val="16"/>
-              </w:rPr>
-              <w:t> </w:t>
-            </w:r>
-            <w:r>
-              <w:rPr>
-                <w:b/>
-                <w:bCs/>
-                <w:noProof/>
-                <w:sz w:val="16"/>
-                <w:szCs w:val="16"/>
-              </w:rPr>
-              <w:t> </w:t>
-            </w:r>
-            <w:r>
-              <w:rPr>
-                <w:b/>
-                <w:bCs/>
-                <w:sz w:val="16"/>
-                <w:szCs w:val="16"/>
-              </w:rPr>
-              <w:fldChar w:fldCharType="end"/>
+                <w:color w:val="FF0000"/>
+                <w:sz w:val="16"/>
+                <w:szCs w:val="16"/>
+              </w:rPr>
+              <w:t>${BE</w:t>
+            </w:r>
+            <w:r>
+              <w:rPr>
+                <w:color w:val="FF0000"/>
+                <w:sz w:val="16"/>
+                <w:szCs w:val="16"/>
+              </w:rPr>
+              <w:t>VMC</w:t>
+            </w:r>
+            <w:r>
+              <w:rPr>
+                <w:color w:val="FF0000"/>
+                <w:sz w:val="16"/>
+                <w:szCs w:val="16"/>
+              </w:rPr>
+              <w:t>-NUM}</w:t>
             </w:r>
           </w:p>
         </w:tc>
@@ -31240,104 +30753,27 @@
             </w:r>
             <w:r>
               <w:rPr>
-                <w:b/>
-                <w:bCs/>
-                <w:sz w:val="16"/>
-                <w:szCs w:val="16"/>
-              </w:rPr>
-              <w:fldChar w:fldCharType="begin">
-                <w:ffData>
-                  <w:name w:val=""/>
-                  <w:enabled/>
-                  <w:calcOnExit w:val="0"/>
-                  <w:textInput/>
-                </w:ffData>
-              </w:fldChar>
-            </w:r>
-            <w:r>
-              <w:rPr>
-                <w:b/>
-                <w:bCs/>
-                <w:sz w:val="16"/>
-                <w:szCs w:val="16"/>
-              </w:rPr>
-              <w:instrText xml:space="preserve"> FORMTEXT </w:instrText>
-            </w:r>
-            <w:r>
-              <w:rPr>
-                <w:b/>
-                <w:bCs/>
-                <w:sz w:val="16"/>
-                <w:szCs w:val="16"/>
-              </w:rPr>
-            </w:r>
-            <w:r>
-              <w:rPr>
-                <w:b/>
-                <w:bCs/>
-                <w:sz w:val="16"/>
-                <w:szCs w:val="16"/>
-              </w:rPr>
-              <w:fldChar w:fldCharType="separate"/>
-            </w:r>
-            <w:r>
-              <w:rPr>
-                <w:b/>
-                <w:bCs/>
-                <w:noProof/>
-                <w:sz w:val="16"/>
-                <w:szCs w:val="16"/>
-              </w:rPr>
-              <w:t> </w:t>
-            </w:r>
-            <w:r>
-              <w:rPr>
-                <w:b/>
-                <w:bCs/>
-                <w:noProof/>
-                <w:sz w:val="16"/>
-                <w:szCs w:val="16"/>
-              </w:rPr>
-              <w:t> </w:t>
-            </w:r>
-            <w:r>
-              <w:rPr>
-                <w:b/>
-                <w:bCs/>
-                <w:noProof/>
-                <w:sz w:val="16"/>
-                <w:szCs w:val="16"/>
-              </w:rPr>
-              <w:t> </w:t>
-            </w:r>
-            <w:r>
-              <w:rPr>
-                <w:b/>
-                <w:bCs/>
-                <w:noProof/>
-                <w:sz w:val="16"/>
-                <w:szCs w:val="16"/>
-              </w:rPr>
-              <w:t> </w:t>
-            </w:r>
-            <w:r>
-              <w:rPr>
-                <w:b/>
-                <w:bCs/>
-                <w:noProof/>
-                <w:sz w:val="16"/>
-                <w:szCs w:val="16"/>
-              </w:rPr>
-              <w:t> </w:t>
-            </w:r>
-            <w:r>
-              <w:rPr>
-                <w:b/>
-                <w:bCs/>
-                <w:sz w:val="16"/>
-                <w:szCs w:val="16"/>
-              </w:rPr>
-              <w:fldChar w:fldCharType="end"/>
+                <w:color w:val="FF0000"/>
+                <w:sz w:val="16"/>
+                <w:szCs w:val="16"/>
+              </w:rPr>
+              <w:t>${BEI</w:t>
+            </w:r>
+            <w:r>
+              <w:rPr>
+                <w:color w:val="FF0000"/>
+                <w:sz w:val="16"/>
+                <w:szCs w:val="16"/>
+              </w:rPr>
+              <w:t>E</w:t>
+            </w:r>
+            <w:r>
+              <w:rPr>
+                <w:color w:val="FF0000"/>
+                <w:sz w:val="16"/>
+                <w:szCs w:val="16"/>
+              </w:rPr>
+              <w:t>L-NUM}</w:t>
             </w:r>
           </w:p>
         </w:tc>
@@ -31366,104 +30802,27 @@
             </w:r>
             <w:r>
               <w:rPr>
-                <w:b/>
-                <w:bCs/>
-                <w:sz w:val="16"/>
-                <w:szCs w:val="16"/>
-              </w:rPr>
-              <w:fldChar w:fldCharType="begin">
-                <w:ffData>
-                  <w:name w:val=""/>
-                  <w:enabled/>
-                  <w:calcOnExit w:val="0"/>
-                  <w:textInput/>
-                </w:ffData>
-              </w:fldChar>
-            </w:r>
-            <w:r>
-              <w:rPr>
-                <w:b/>
-                <w:bCs/>
-                <w:sz w:val="16"/>
-                <w:szCs w:val="16"/>
-              </w:rPr>
-              <w:instrText xml:space="preserve"> FORMTEXT </w:instrText>
-            </w:r>
-            <w:r>
-              <w:rPr>
-                <w:b/>
-                <w:bCs/>
-                <w:sz w:val="16"/>
-                <w:szCs w:val="16"/>
-              </w:rPr>
-            </w:r>
-            <w:r>
-              <w:rPr>
-                <w:b/>
-                <w:bCs/>
-                <w:sz w:val="16"/>
-                <w:szCs w:val="16"/>
-              </w:rPr>
-              <w:fldChar w:fldCharType="separate"/>
-            </w:r>
-            <w:r>
-              <w:rPr>
-                <w:b/>
-                <w:bCs/>
-                <w:noProof/>
-                <w:sz w:val="16"/>
-                <w:szCs w:val="16"/>
-              </w:rPr>
-              <w:t> </w:t>
-            </w:r>
-            <w:r>
-              <w:rPr>
-                <w:b/>
-                <w:bCs/>
-                <w:noProof/>
-                <w:sz w:val="16"/>
-                <w:szCs w:val="16"/>
-              </w:rPr>
-              <w:t> </w:t>
-            </w:r>
-            <w:r>
-              <w:rPr>
-                <w:b/>
-                <w:bCs/>
-                <w:noProof/>
-                <w:sz w:val="16"/>
-                <w:szCs w:val="16"/>
-              </w:rPr>
-              <w:t> </w:t>
-            </w:r>
-            <w:r>
-              <w:rPr>
-                <w:b/>
-                <w:bCs/>
-                <w:noProof/>
-                <w:sz w:val="16"/>
-                <w:szCs w:val="16"/>
-              </w:rPr>
-              <w:t> </w:t>
-            </w:r>
-            <w:r>
-              <w:rPr>
-                <w:b/>
-                <w:bCs/>
-                <w:noProof/>
-                <w:sz w:val="16"/>
-                <w:szCs w:val="16"/>
-              </w:rPr>
-              <w:t> </w:t>
-            </w:r>
-            <w:r>
-              <w:rPr>
-                <w:b/>
-                <w:bCs/>
-                <w:sz w:val="16"/>
-                <w:szCs w:val="16"/>
-              </w:rPr>
-              <w:fldChar w:fldCharType="end"/>
+                <w:color w:val="FF0000"/>
+                <w:sz w:val="16"/>
+                <w:szCs w:val="16"/>
+              </w:rPr>
+              <w:t>${BE</w:t>
+            </w:r>
+            <w:r>
+              <w:rPr>
+                <w:color w:val="FF0000"/>
+                <w:sz w:val="16"/>
+                <w:szCs w:val="16"/>
+              </w:rPr>
+              <w:t>C</w:t>
+            </w:r>
+            <w:r>
+              <w:rPr>
+                <w:color w:val="FF0000"/>
+                <w:sz w:val="16"/>
+                <w:szCs w:val="16"/>
+              </w:rPr>
+              <w:t>-NUM}</w:t>
             </w:r>
           </w:p>
         </w:tc>
@@ -31504,154 +30863,164 @@
             <w:pPr>
               <w:pStyle w:val="Retraitcorpsdetexte"/>
               <w:tabs>
-                <w:tab w:val="left" w:pos="345"/>
+                <w:tab w:val="left" w:pos="487"/>
               </w:tabs>
               <w:spacing w:before="120"/>
-              <w:ind w:left="0"/>
-              <w:jc w:val="center"/>
+              <w:ind w:left="203"/>
               <w:rPr>
                 <w:color w:val="FF0000"/>
                 <w:sz w:val="16"/>
                 <w:szCs w:val="16"/>
               </w:rPr>
             </w:pPr>
-            <w:sdt>
-              <w:sdtPr>
-                <w:rPr>
-                  <w:color w:val="FF0000"/>
-                  <w:sz w:val="16"/>
-                  <w:szCs w:val="16"/>
-                </w:rPr>
-                <w:id w:val="-1656598252"/>
-                <w14:checkbox>
-                  <w14:checked w14:val="0"/>
-                  <w14:checkedState w14:val="2612" w14:font="MS Gothic"/>
-                  <w14:uncheckedState w14:val="2610" w14:font="MS Gothic"/>
-                </w14:checkbox>
-              </w:sdtPr>
-              <w:sdtContent>
-                <w:r>
-                  <w:rPr>
-                    <w:rFonts w:ascii="MS Gothic" w:eastAsia="MS Gothic" w:hAnsi="MS Gothic" w:hint="eastAsia"/>
-                    <w:color w:val="FF0000"/>
-                    <w:sz w:val="16"/>
-                    <w:szCs w:val="16"/>
-                  </w:rPr>
-                  <w:t>☐</w:t>
-                </w:r>
-              </w:sdtContent>
-            </w:sdt>
             <w:r>
               <w:rPr>
                 <w:color w:val="FF0000"/>
                 <w:sz w:val="16"/>
                 <w:szCs w:val="16"/>
               </w:rPr>
-              <w:tab/>
-              <w:t>C  </w:t>
-            </w:r>
+              <w:t>${BAE-C</w:t>
+            </w:r>
+            <w:proofErr w:type="gramStart"/>
+            <w:r>
+              <w:rPr>
+                <w:color w:val="FF0000"/>
+                <w:sz w:val="16"/>
+                <w:szCs w:val="16"/>
+              </w:rPr>
+              <w:t>}</w:t>
+            </w:r>
+            <w:r>
+              <w:rPr>
+                <w:color w:val="FF0000"/>
+                <w:sz w:val="16"/>
+                <w:szCs w:val="16"/>
+              </w:rPr>
+              <w:t>  </w:t>
+            </w:r>
+            <w:r>
+              <w:rPr>
+                <w:color w:val="FF0000"/>
+                <w:sz w:val="16"/>
+                <w:szCs w:val="16"/>
+              </w:rPr>
+              <w:t>C</w:t>
+            </w:r>
+            <w:proofErr w:type="gramEnd"/>
           </w:p>
           <w:p>
             <w:pPr>
               <w:pStyle w:val="Retraitcorpsdetexte"/>
               <w:tabs>
-                <w:tab w:val="left" w:pos="345"/>
+                <w:tab w:val="left" w:pos="487"/>
               </w:tabs>
               <w:spacing w:before="120"/>
-              <w:ind w:left="0"/>
-              <w:jc w:val="center"/>
+              <w:ind w:left="203"/>
               <w:rPr>
                 <w:color w:val="FF0000"/>
                 <w:sz w:val="16"/>
                 <w:szCs w:val="16"/>
               </w:rPr>
             </w:pPr>
-            <w:sdt>
-              <w:sdtPr>
-                <w:rPr>
-                  <w:color w:val="FF0000"/>
-                  <w:sz w:val="16"/>
-                  <w:szCs w:val="16"/>
-                </w:rPr>
-                <w:id w:val="-815254590"/>
-                <w14:checkbox>
-                  <w14:checked w14:val="0"/>
-                  <w14:checkedState w14:val="2612" w14:font="MS Gothic"/>
-                  <w14:uncheckedState w14:val="2610" w14:font="MS Gothic"/>
-                </w14:checkbox>
-              </w:sdtPr>
-              <w:sdtContent>
-                <w:r>
-                  <w:rPr>
-                    <w:rFonts w:ascii="MS Gothic" w:eastAsia="MS Gothic" w:hAnsi="MS Gothic" w:cs="MS Gothic" w:hint="eastAsia"/>
-                    <w:color w:val="FF0000"/>
-                    <w:sz w:val="16"/>
-                    <w:szCs w:val="16"/>
-                  </w:rPr>
-                  <w:t>☐</w:t>
-                </w:r>
-              </w:sdtContent>
-            </w:sdt>
             <w:r>
               <w:rPr>
                 <w:color w:val="FF0000"/>
                 <w:sz w:val="16"/>
                 <w:szCs w:val="16"/>
               </w:rPr>
-              <w:tab/>
+              <w:t>${BAE-</w:t>
+            </w:r>
+            <w:proofErr w:type="gramStart"/>
+            <w:r>
+              <w:rPr>
+                <w:color w:val="FF0000"/>
+                <w:sz w:val="16"/>
+                <w:szCs w:val="16"/>
+              </w:rPr>
+              <w:t>N</w:t>
+            </w:r>
+            <w:r>
+              <w:rPr>
+                <w:color w:val="FF0000"/>
+                <w:sz w:val="16"/>
+                <w:szCs w:val="16"/>
+              </w:rPr>
+              <w:t>C}</w:t>
+            </w:r>
+            <w:r>
+              <w:rPr>
+                <w:color w:val="FF0000"/>
+                <w:sz w:val="16"/>
+                <w:szCs w:val="16"/>
+              </w:rPr>
+              <w:t>  </w:t>
+            </w:r>
+            <w:r>
+              <w:rPr>
+                <w:color w:val="FF0000"/>
+                <w:sz w:val="16"/>
+                <w:szCs w:val="16"/>
+              </w:rPr>
               <w:t>NC</w:t>
             </w:r>
+            <w:proofErr w:type="gramEnd"/>
           </w:p>
           <w:p>
             <w:pPr>
               <w:pStyle w:val="Retraitcorpsdetexte"/>
               <w:tabs>
-                <w:tab w:val="left" w:pos="345"/>
+                <w:tab w:val="left" w:pos="487"/>
               </w:tabs>
               <w:spacing w:before="120"/>
-              <w:ind w:left="0"/>
-              <w:jc w:val="center"/>
+              <w:ind w:left="203"/>
               <w:rPr>
                 <w:color w:val="FF0000"/>
                 <w:sz w:val="16"/>
                 <w:szCs w:val="16"/>
               </w:rPr>
             </w:pPr>
-            <w:sdt>
-              <w:sdtPr>
-                <w:rPr>
-                  <w:color w:val="FF0000"/>
-                  <w:sz w:val="16"/>
-                  <w:szCs w:val="16"/>
-                </w:rPr>
-                <w:id w:val="-252044229"/>
-                <w14:checkbox>
-                  <w14:checked w14:val="0"/>
-                  <w14:checkedState w14:val="2612" w14:font="MS Gothic"/>
-                  <w14:uncheckedState w14:val="2610" w14:font="MS Gothic"/>
-                </w14:checkbox>
-              </w:sdtPr>
-              <w:sdtContent>
-                <w:r>
-                  <w:rPr>
-                    <w:rFonts w:ascii="MS Gothic" w:eastAsia="MS Gothic" w:hAnsi="MS Gothic" w:cs="MS Gothic" w:hint="eastAsia"/>
-                    <w:color w:val="FF0000"/>
-                    <w:sz w:val="16"/>
-                    <w:szCs w:val="16"/>
-                  </w:rPr>
-                  <w:t>☐</w:t>
-                </w:r>
-              </w:sdtContent>
-            </w:sdt>
             <w:r>
               <w:rPr>
                 <w:color w:val="FF0000"/>
                 <w:sz w:val="16"/>
                 <w:szCs w:val="16"/>
               </w:rPr>
-              <w:tab/>
+              <w:t>${BAE-</w:t>
+            </w:r>
+            <w:proofErr w:type="gramStart"/>
+            <w:r>
+              <w:rPr>
+                <w:color w:val="FF0000"/>
+                <w:sz w:val="16"/>
+                <w:szCs w:val="16"/>
+              </w:rPr>
+              <w:t>NA</w:t>
+            </w:r>
+            <w:r>
+              <w:rPr>
+                <w:color w:val="FF0000"/>
+                <w:sz w:val="16"/>
+                <w:szCs w:val="16"/>
+              </w:rPr>
+              <w:t>}</w:t>
+            </w:r>
+            <w:r>
+              <w:rPr>
+                <w:color w:val="FF0000"/>
+                <w:sz w:val="16"/>
+                <w:szCs w:val="16"/>
+              </w:rPr>
+              <w:t>  </w:t>
+            </w:r>
+            <w:r>
+              <w:rPr>
+                <w:color w:val="FF0000"/>
+                <w:sz w:val="16"/>
+                <w:szCs w:val="16"/>
+              </w:rPr>
               <w:t>SO</w:t>
             </w:r>
+            <w:proofErr w:type="gramEnd"/>
           </w:p>
         </w:tc>
         <w:tc>
@@ -31662,103 +31031,127 @@
             <w:pPr>
               <w:pStyle w:val="Retraitcorpsdetexte"/>
               <w:tabs>
-                <w:tab w:val="left" w:pos="345"/>
+                <w:tab w:val="left" w:pos="487"/>
               </w:tabs>
               <w:spacing w:before="120"/>
-              <w:ind w:left="0"/>
-              <w:jc w:val="center"/>
+              <w:ind w:left="203"/>
               <w:rPr>
                 <w:color w:val="FF0000"/>
                 <w:sz w:val="16"/>
                 <w:szCs w:val="16"/>
-              </w:rPr>
-            </w:pPr>
-            <w:sdt>
-              <w:sdtPr>
-                <w:rPr>
-                  <w:color w:val="FF0000"/>
-                  <w:sz w:val="16"/>
-                  <w:szCs w:val="16"/>
-                </w:rPr>
-                <w:id w:val="1201750932"/>
-                <w14:checkbox>
-                  <w14:checked w14:val="0"/>
-                  <w14:checkedState w14:val="2612" w14:font="MS Gothic"/>
-                  <w14:uncheckedState w14:val="2610" w14:font="MS Gothic"/>
-                </w14:checkbox>
-              </w:sdtPr>
-              <w:sdtContent>
-                <w:r>
-                  <w:rPr>
-                    <w:rFonts w:ascii="MS Gothic" w:eastAsia="MS Gothic" w:hAnsi="MS Gothic" w:cs="MS Gothic" w:hint="eastAsia"/>
-                    <w:color w:val="FF0000"/>
-                    <w:sz w:val="16"/>
-                    <w:szCs w:val="16"/>
-                  </w:rPr>
-                  <w:t>☐</w:t>
-                </w:r>
-              </w:sdtContent>
-            </w:sdt>
+                <w:lang w:val="en-US"/>
+              </w:rPr>
+            </w:pPr>
             <w:r>
               <w:rPr>
                 <w:color w:val="FF0000"/>
                 <w:sz w:val="16"/>
                 <w:szCs w:val="16"/>
-              </w:rPr>
-              <w:tab/>
-              <w:t>C  </w:t>
-            </w:r>
+                <w:lang w:val="en-US"/>
+              </w:rPr>
+              <w:t>${BA</w:t>
+            </w:r>
+            <w:r>
+              <w:rPr>
+                <w:color w:val="FF0000"/>
+                <w:sz w:val="16"/>
+                <w:szCs w:val="16"/>
+                <w:lang w:val="en-US"/>
+              </w:rPr>
+              <w:t>I</w:t>
+            </w:r>
+            <w:r>
+              <w:rPr>
+                <w:color w:val="FF0000"/>
+                <w:sz w:val="16"/>
+                <w:szCs w:val="16"/>
+                <w:lang w:val="en-US"/>
+              </w:rPr>
+              <w:t>-C</w:t>
+            </w:r>
+            <w:proofErr w:type="gramStart"/>
+            <w:r>
+              <w:rPr>
+                <w:color w:val="FF0000"/>
+                <w:sz w:val="16"/>
+                <w:szCs w:val="16"/>
+                <w:lang w:val="en-US"/>
+              </w:rPr>
+              <w:t>}</w:t>
+            </w:r>
+            <w:r>
+              <w:rPr>
+                <w:color w:val="FF0000"/>
+                <w:sz w:val="16"/>
+                <w:szCs w:val="16"/>
+                <w:lang w:val="en-US"/>
+              </w:rPr>
+              <w:t>  C</w:t>
+            </w:r>
+            <w:proofErr w:type="gramEnd"/>
           </w:p>
           <w:p>
             <w:pPr>
               <w:pStyle w:val="Retraitcorpsdetexte"/>
               <w:tabs>
-                <w:tab w:val="left" w:pos="345"/>
+                <w:tab w:val="left" w:pos="487"/>
               </w:tabs>
               <w:spacing w:before="120"/>
-              <w:ind w:left="0"/>
-              <w:jc w:val="center"/>
+              <w:ind w:left="203"/>
               <w:rPr>
                 <w:color w:val="FF0000"/>
                 <w:sz w:val="16"/>
                 <w:szCs w:val="16"/>
-              </w:rPr>
-            </w:pPr>
-            <w:sdt>
-              <w:sdtPr>
-                <w:rPr>
-                  <w:color w:val="FF0000"/>
-                  <w:sz w:val="16"/>
-                  <w:szCs w:val="16"/>
-                </w:rPr>
-                <w:id w:val="-641573169"/>
-                <w14:checkbox>
-                  <w14:checked w14:val="0"/>
-                  <w14:checkedState w14:val="2612" w14:font="MS Gothic"/>
-                  <w14:uncheckedState w14:val="2610" w14:font="MS Gothic"/>
-                </w14:checkbox>
-              </w:sdtPr>
-              <w:sdtContent>
-                <w:r>
-                  <w:rPr>
-                    <w:rFonts w:ascii="MS Gothic" w:eastAsia="MS Gothic" w:hAnsi="MS Gothic" w:cs="MS Gothic" w:hint="eastAsia"/>
-                    <w:color w:val="FF0000"/>
-                    <w:sz w:val="16"/>
-                    <w:szCs w:val="16"/>
-                  </w:rPr>
-                  <w:t>☐</w:t>
-                </w:r>
-              </w:sdtContent>
-            </w:sdt>
+                <w:lang w:val="en-US"/>
+              </w:rPr>
+            </w:pPr>
             <w:r>
               <w:rPr>
                 <w:color w:val="FF0000"/>
                 <w:sz w:val="16"/>
                 <w:szCs w:val="16"/>
-              </w:rPr>
-              <w:tab/>
+                <w:lang w:val="en-US"/>
+              </w:rPr>
+              <w:t>${BAI-</w:t>
+            </w:r>
+            <w:proofErr w:type="gramStart"/>
+            <w:r>
+              <w:rPr>
+                <w:color w:val="FF0000"/>
+                <w:sz w:val="16"/>
+                <w:szCs w:val="16"/>
+                <w:lang w:val="en-US"/>
+              </w:rPr>
+              <w:t>N</w:t>
+            </w:r>
+            <w:r>
+              <w:rPr>
+                <w:color w:val="FF0000"/>
+                <w:sz w:val="16"/>
+                <w:szCs w:val="16"/>
+                <w:lang w:val="en-US"/>
+              </w:rPr>
+              <w:t>C}</w:t>
+            </w:r>
+            <w:r>
+              <w:rPr>
+                <w:color w:val="FF0000"/>
+                <w:sz w:val="16"/>
+                <w:szCs w:val="16"/>
+                <w:lang w:val="en-US"/>
+              </w:rPr>
+              <w:t>  </w:t>
+            </w:r>
+            <w:r>
+              <w:rPr>
+                <w:color w:val="FF0000"/>
+                <w:sz w:val="16"/>
+                <w:szCs w:val="16"/>
+                <w:lang w:val="en-US"/>
+              </w:rPr>
               <w:t>NC</w:t>
             </w:r>
+            <w:proofErr w:type="gramEnd"/>
           </w:p>
         </w:tc>
         <w:tc>
@@ -31769,154 +31162,208 @@
             <w:pPr>
               <w:pStyle w:val="Retraitcorpsdetexte"/>
               <w:tabs>
-                <w:tab w:val="left" w:pos="345"/>
+                <w:tab w:val="left" w:pos="487"/>
               </w:tabs>
               <w:spacing w:before="120"/>
-              <w:ind w:left="0"/>
-              <w:jc w:val="center"/>
+              <w:ind w:left="203"/>
               <w:rPr>
                 <w:color w:val="FF0000"/>
                 <w:sz w:val="16"/>
                 <w:szCs w:val="16"/>
-              </w:rPr>
-            </w:pPr>
-            <w:sdt>
-              <w:sdtPr>
-                <w:rPr>
-                  <w:color w:val="FF0000"/>
-                  <w:sz w:val="16"/>
-                  <w:szCs w:val="16"/>
-                </w:rPr>
-                <w:id w:val="-484395283"/>
-                <w14:checkbox>
-                  <w14:checked w14:val="0"/>
-                  <w14:checkedState w14:val="2612" w14:font="MS Gothic"/>
-                  <w14:uncheckedState w14:val="2610" w14:font="MS Gothic"/>
-                </w14:checkbox>
-              </w:sdtPr>
-              <w:sdtContent>
-                <w:r>
-                  <w:rPr>
-                    <w:rFonts w:ascii="MS Gothic" w:eastAsia="MS Gothic" w:hAnsi="MS Gothic" w:cs="MS Gothic" w:hint="eastAsia"/>
-                    <w:color w:val="FF0000"/>
-                    <w:sz w:val="16"/>
-                    <w:szCs w:val="16"/>
-                  </w:rPr>
-                  <w:t>☐</w:t>
-                </w:r>
-              </w:sdtContent>
-            </w:sdt>
+                <w:lang w:val="en-US"/>
+              </w:rPr>
+            </w:pPr>
             <w:r>
               <w:rPr>
                 <w:color w:val="FF0000"/>
                 <w:sz w:val="16"/>
                 <w:szCs w:val="16"/>
-              </w:rPr>
-              <w:tab/>
-              <w:t>C  </w:t>
-            </w:r>
+                <w:lang w:val="en-US"/>
+              </w:rPr>
+              <w:t>${</w:t>
+            </w:r>
+            <w:r>
+              <w:rPr>
+                <w:color w:val="FF0000"/>
+                <w:sz w:val="16"/>
+                <w:szCs w:val="16"/>
+                <w:lang w:val="en-US"/>
+              </w:rPr>
+              <w:t>AAE</w:t>
+            </w:r>
+            <w:r>
+              <w:rPr>
+                <w:color w:val="FF0000"/>
+                <w:sz w:val="16"/>
+                <w:szCs w:val="16"/>
+                <w:lang w:val="en-US"/>
+              </w:rPr>
+              <w:t>-C</w:t>
+            </w:r>
+            <w:proofErr w:type="gramStart"/>
+            <w:r>
+              <w:rPr>
+                <w:color w:val="FF0000"/>
+                <w:sz w:val="16"/>
+                <w:szCs w:val="16"/>
+                <w:lang w:val="en-US"/>
+              </w:rPr>
+              <w:t>}</w:t>
+            </w:r>
+            <w:r>
+              <w:rPr>
+                <w:color w:val="FF0000"/>
+                <w:sz w:val="16"/>
+                <w:szCs w:val="16"/>
+                <w:lang w:val="en-US"/>
+              </w:rPr>
+              <w:t>  C</w:t>
+            </w:r>
+            <w:proofErr w:type="gramEnd"/>
           </w:p>
           <w:p>
             <w:pPr>
               <w:pStyle w:val="Retraitcorpsdetexte"/>
               <w:tabs>
-                <w:tab w:val="left" w:pos="345"/>
+                <w:tab w:val="left" w:pos="487"/>
               </w:tabs>
               <w:spacing w:before="120"/>
-              <w:ind w:left="0"/>
-              <w:jc w:val="center"/>
+              <w:ind w:left="203"/>
               <w:rPr>
                 <w:color w:val="FF0000"/>
                 <w:sz w:val="16"/>
                 <w:szCs w:val="16"/>
-              </w:rPr>
-            </w:pPr>
-            <w:sdt>
-              <w:sdtPr>
-                <w:rPr>
-                  <w:color w:val="FF0000"/>
-                  <w:sz w:val="16"/>
-                  <w:szCs w:val="16"/>
-                </w:rPr>
-                <w:id w:val="306910195"/>
-                <w14:checkbox>
-                  <w14:checked w14:val="0"/>
-                  <w14:checkedState w14:val="2612" w14:font="MS Gothic"/>
-                  <w14:uncheckedState w14:val="2610" w14:font="MS Gothic"/>
-                </w14:checkbox>
-              </w:sdtPr>
-              <w:sdtContent>
-                <w:r>
-                  <w:rPr>
-                    <w:rFonts w:ascii="MS Gothic" w:eastAsia="MS Gothic" w:hAnsi="MS Gothic" w:cs="MS Gothic" w:hint="eastAsia"/>
-                    <w:color w:val="FF0000"/>
-                    <w:sz w:val="16"/>
-                    <w:szCs w:val="16"/>
-                  </w:rPr>
-                  <w:t>☐</w:t>
-                </w:r>
-              </w:sdtContent>
-            </w:sdt>
+                <w:lang w:val="en-US"/>
+              </w:rPr>
+            </w:pPr>
             <w:r>
               <w:rPr>
                 <w:color w:val="FF0000"/>
                 <w:sz w:val="16"/>
                 <w:szCs w:val="16"/>
-              </w:rPr>
-              <w:tab/>
-              <w:t>NC</w:t>
-            </w:r>
+                <w:lang w:val="en-US"/>
+              </w:rPr>
+              <w:t>${AAE-</w:t>
+            </w:r>
+            <w:proofErr w:type="gramStart"/>
+            <w:r>
+              <w:rPr>
+                <w:color w:val="FF0000"/>
+                <w:sz w:val="16"/>
+                <w:szCs w:val="16"/>
+                <w:lang w:val="en-US"/>
+              </w:rPr>
+              <w:t>N</w:t>
+            </w:r>
+            <w:r>
+              <w:rPr>
+                <w:color w:val="FF0000"/>
+                <w:sz w:val="16"/>
+                <w:szCs w:val="16"/>
+                <w:lang w:val="en-US"/>
+              </w:rPr>
+              <w:t>C}</w:t>
+            </w:r>
+            <w:r>
+              <w:rPr>
+                <w:color w:val="FF0000"/>
+                <w:sz w:val="16"/>
+                <w:szCs w:val="16"/>
+                <w:lang w:val="en-US"/>
+              </w:rPr>
+              <w:t>  </w:t>
+            </w:r>
+            <w:r>
+              <w:rPr>
+                <w:color w:val="FF0000"/>
+                <w:sz w:val="16"/>
+                <w:szCs w:val="16"/>
+                <w:lang w:val="en-US"/>
+              </w:rPr>
+              <w:t>N</w:t>
+            </w:r>
+            <w:r>
+              <w:rPr>
+                <w:color w:val="FF0000"/>
+                <w:sz w:val="16"/>
+                <w:szCs w:val="16"/>
+                <w:lang w:val="en-US"/>
+              </w:rPr>
+              <w:t>C</w:t>
+            </w:r>
+            <w:proofErr w:type="gramEnd"/>
           </w:p>
           <w:p>
             <w:pPr>
               <w:pStyle w:val="Retraitcorpsdetexte"/>
               <w:tabs>
-                <w:tab w:val="left" w:pos="345"/>
+                <w:tab w:val="left" w:pos="487"/>
               </w:tabs>
               <w:spacing w:before="120"/>
-              <w:ind w:left="0"/>
-              <w:jc w:val="center"/>
+              <w:ind w:left="203"/>
               <w:rPr>
                 <w:color w:val="FF0000"/>
                 <w:sz w:val="16"/>
                 <w:szCs w:val="16"/>
               </w:rPr>
             </w:pPr>
-            <w:sdt>
-              <w:sdtPr>
-                <w:rPr>
-                  <w:color w:val="FF0000"/>
-                  <w:sz w:val="16"/>
-                  <w:szCs w:val="16"/>
-                </w:rPr>
-                <w:id w:val="-1890793818"/>
-                <w14:checkbox>
-                  <w14:checked w14:val="0"/>
-                  <w14:checkedState w14:val="2612" w14:font="MS Gothic"/>
-                  <w14:uncheckedState w14:val="2610" w14:font="MS Gothic"/>
-                </w14:checkbox>
-              </w:sdtPr>
-              <w:sdtContent>
-                <w:r>
-                  <w:rPr>
-                    <w:rFonts w:ascii="MS Gothic" w:eastAsia="MS Gothic" w:hAnsi="MS Gothic" w:cs="MS Gothic" w:hint="eastAsia"/>
-                    <w:color w:val="FF0000"/>
-                    <w:sz w:val="16"/>
-                    <w:szCs w:val="16"/>
-                  </w:rPr>
-                  <w:t>☐</w:t>
-                </w:r>
-              </w:sdtContent>
-            </w:sdt>
             <w:r>
               <w:rPr>
                 <w:color w:val="FF0000"/>
                 <w:sz w:val="16"/>
                 <w:szCs w:val="16"/>
               </w:rPr>
-              <w:tab/>
+              <w:t>${AAE-</w:t>
+            </w:r>
+            <w:proofErr w:type="gramStart"/>
+            <w:r>
+              <w:rPr>
+                <w:color w:val="FF0000"/>
+                <w:sz w:val="16"/>
+                <w:szCs w:val="16"/>
+              </w:rPr>
+              <w:t>NA</w:t>
+            </w:r>
+            <w:r>
+              <w:rPr>
+                <w:color w:val="FF0000"/>
+                <w:sz w:val="16"/>
+                <w:szCs w:val="16"/>
+              </w:rPr>
+              <w:t>}</w:t>
+            </w:r>
+            <w:r>
+              <w:rPr>
+                <w:color w:val="FF0000"/>
+                <w:sz w:val="16"/>
+                <w:szCs w:val="16"/>
+              </w:rPr>
+              <w:t>  </w:t>
+            </w:r>
+            <w:r>
+              <w:rPr>
+                <w:color w:val="FF0000"/>
+                <w:sz w:val="16"/>
+                <w:szCs w:val="16"/>
+              </w:rPr>
               <w:t>SO</w:t>
             </w:r>
+            <w:proofErr w:type="gramEnd"/>
+          </w:p>
+          <w:p>
+            <w:pPr>
+              <w:pStyle w:val="Retraitcorpsdetexte"/>
+              <w:tabs>
+                <w:tab w:val="left" w:pos="487"/>
+              </w:tabs>
+              <w:spacing w:before="120"/>
+              <w:ind w:left="203"/>
+              <w:rPr>
+                <w:color w:val="FF0000"/>
+                <w:sz w:val="16"/>
+                <w:szCs w:val="16"/>
+              </w:rPr>
+            </w:pPr>
           </w:p>
         </w:tc>
         <w:tc>
@@ -31927,103 +31374,123 @@
             <w:pPr>
               <w:pStyle w:val="Retraitcorpsdetexte"/>
               <w:tabs>
-                <w:tab w:val="left" w:pos="345"/>
+                <w:tab w:val="left" w:pos="487"/>
               </w:tabs>
               <w:spacing w:before="120"/>
-              <w:ind w:left="0"/>
-              <w:jc w:val="center"/>
+              <w:ind w:left="203"/>
               <w:rPr>
                 <w:color w:val="FF0000"/>
                 <w:sz w:val="16"/>
                 <w:szCs w:val="16"/>
               </w:rPr>
             </w:pPr>
-            <w:sdt>
-              <w:sdtPr>
-                <w:rPr>
-                  <w:color w:val="FF0000"/>
-                  <w:sz w:val="16"/>
-                  <w:szCs w:val="16"/>
-                </w:rPr>
-                <w:id w:val="1650941280"/>
-                <w14:checkbox>
-                  <w14:checked w14:val="0"/>
-                  <w14:checkedState w14:val="2612" w14:font="MS Gothic"/>
-                  <w14:uncheckedState w14:val="2610" w14:font="MS Gothic"/>
-                </w14:checkbox>
-              </w:sdtPr>
-              <w:sdtContent>
-                <w:r>
-                  <w:rPr>
-                    <w:rFonts w:ascii="MS Gothic" w:eastAsia="MS Gothic" w:hAnsi="MS Gothic" w:cs="MS Gothic" w:hint="eastAsia"/>
-                    <w:color w:val="FF0000"/>
-                    <w:sz w:val="16"/>
-                    <w:szCs w:val="16"/>
-                  </w:rPr>
-                  <w:t>☐</w:t>
-                </w:r>
-              </w:sdtContent>
-            </w:sdt>
             <w:r>
               <w:rPr>
                 <w:color w:val="FF0000"/>
                 <w:sz w:val="16"/>
                 <w:szCs w:val="16"/>
               </w:rPr>
-              <w:tab/>
-              <w:t>C  </w:t>
-            </w:r>
+              <w:t>${</w:t>
+            </w:r>
+            <w:r>
+              <w:rPr>
+                <w:color w:val="FF0000"/>
+                <w:sz w:val="16"/>
+                <w:szCs w:val="16"/>
+              </w:rPr>
+              <w:t>BC</w:t>
+            </w:r>
+            <w:r>
+              <w:rPr>
+                <w:color w:val="FF0000"/>
+                <w:sz w:val="16"/>
+                <w:szCs w:val="16"/>
+              </w:rPr>
+              <w:t>-C</w:t>
+            </w:r>
+            <w:proofErr w:type="gramStart"/>
+            <w:r>
+              <w:rPr>
+                <w:color w:val="FF0000"/>
+                <w:sz w:val="16"/>
+                <w:szCs w:val="16"/>
+              </w:rPr>
+              <w:t>}</w:t>
+            </w:r>
+            <w:r>
+              <w:rPr>
+                <w:color w:val="FF0000"/>
+                <w:sz w:val="16"/>
+                <w:szCs w:val="16"/>
+              </w:rPr>
+              <w:t>  C</w:t>
+            </w:r>
+            <w:proofErr w:type="gramEnd"/>
           </w:p>
           <w:p>
             <w:pPr>
               <w:pStyle w:val="Retraitcorpsdetexte"/>
               <w:tabs>
-                <w:tab w:val="left" w:pos="345"/>
+                <w:tab w:val="left" w:pos="487"/>
               </w:tabs>
               <w:spacing w:before="120"/>
-              <w:ind w:left="0"/>
-              <w:jc w:val="center"/>
+              <w:ind w:left="203"/>
               <w:rPr>
                 <w:color w:val="FF0000"/>
                 <w:sz w:val="16"/>
                 <w:szCs w:val="16"/>
               </w:rPr>
             </w:pPr>
-            <w:sdt>
-              <w:sdtPr>
-                <w:rPr>
-                  <w:color w:val="FF0000"/>
-                  <w:sz w:val="16"/>
-                  <w:szCs w:val="16"/>
-                </w:rPr>
-                <w:id w:val="-1963805942"/>
-                <w14:checkbox>
-                  <w14:checked w14:val="0"/>
-                  <w14:checkedState w14:val="2612" w14:font="MS Gothic"/>
-                  <w14:uncheckedState w14:val="2610" w14:font="MS Gothic"/>
-                </w14:checkbox>
-              </w:sdtPr>
-              <w:sdtContent>
-                <w:r>
-                  <w:rPr>
-                    <w:rFonts w:ascii="MS Gothic" w:eastAsia="MS Gothic" w:hAnsi="MS Gothic" w:cs="MS Gothic" w:hint="eastAsia"/>
-                    <w:color w:val="FF0000"/>
-                    <w:sz w:val="16"/>
-                    <w:szCs w:val="16"/>
-                  </w:rPr>
-                  <w:t>☐</w:t>
-                </w:r>
-              </w:sdtContent>
-            </w:sdt>
             <w:r>
               <w:rPr>
                 <w:color w:val="FF0000"/>
                 <w:sz w:val="16"/>
                 <w:szCs w:val="16"/>
               </w:rPr>
-              <w:tab/>
-              <w:t>NC</w:t>
-            </w:r>
+              <w:t>${BC-</w:t>
+            </w:r>
+            <w:proofErr w:type="gramStart"/>
+            <w:r>
+              <w:rPr>
+                <w:color w:val="FF0000"/>
+                <w:sz w:val="16"/>
+                <w:szCs w:val="16"/>
+              </w:rPr>
+              <w:t>N</w:t>
+            </w:r>
+            <w:r>
+              <w:rPr>
+                <w:color w:val="FF0000"/>
+                <w:sz w:val="16"/>
+                <w:szCs w:val="16"/>
+              </w:rPr>
+              <w:t>C}</w:t>
+            </w:r>
+            <w:r>
+              <w:rPr>
+                <w:color w:val="FF0000"/>
+                <w:sz w:val="16"/>
+                <w:szCs w:val="16"/>
+              </w:rPr>
+              <w:t>  </w:t>
+            </w:r>
+            <w:r>
+              <w:rPr>
+                <w:color w:val="FF0000"/>
+                <w:sz w:val="16"/>
+                <w:szCs w:val="16"/>
+              </w:rPr>
+              <w:t>N</w:t>
+            </w:r>
+            <w:r>
+              <w:rPr>
+                <w:color w:val="FF0000"/>
+                <w:sz w:val="16"/>
+                <w:szCs w:val="16"/>
+              </w:rPr>
+              <w:t>C</w:t>
+            </w:r>
+            <w:proofErr w:type="gramEnd"/>
           </w:p>
         </w:tc>
         <w:tc>
@@ -32034,154 +31501,164 @@
             <w:pPr>
               <w:pStyle w:val="Retraitcorpsdetexte"/>
               <w:tabs>
-                <w:tab w:val="left" w:pos="345"/>
+                <w:tab w:val="left" w:pos="487"/>
               </w:tabs>
               <w:spacing w:before="120"/>
-              <w:ind w:left="0"/>
-              <w:jc w:val="center"/>
+              <w:ind w:left="203"/>
               <w:rPr>
                 <w:color w:val="FF0000"/>
                 <w:sz w:val="16"/>
                 <w:szCs w:val="16"/>
               </w:rPr>
             </w:pPr>
-            <w:sdt>
-              <w:sdtPr>
-                <w:rPr>
-                  <w:color w:val="FF0000"/>
-                  <w:sz w:val="16"/>
-                  <w:szCs w:val="16"/>
-                </w:rPr>
-                <w:id w:val="1946189965"/>
-                <w14:checkbox>
-                  <w14:checked w14:val="0"/>
-                  <w14:checkedState w14:val="2612" w14:font="MS Gothic"/>
-                  <w14:uncheckedState w14:val="2610" w14:font="MS Gothic"/>
-                </w14:checkbox>
-              </w:sdtPr>
-              <w:sdtContent>
-                <w:r>
-                  <w:rPr>
-                    <w:rFonts w:ascii="MS Gothic" w:eastAsia="MS Gothic" w:hAnsi="MS Gothic" w:cs="MS Gothic" w:hint="eastAsia"/>
-                    <w:color w:val="FF0000"/>
-                    <w:sz w:val="16"/>
-                    <w:szCs w:val="16"/>
-                  </w:rPr>
-                  <w:t>☐</w:t>
-                </w:r>
-              </w:sdtContent>
-            </w:sdt>
             <w:r>
               <w:rPr>
                 <w:color w:val="FF0000"/>
                 <w:sz w:val="16"/>
                 <w:szCs w:val="16"/>
               </w:rPr>
-              <w:tab/>
-              <w:t>C  </w:t>
-            </w:r>
+              <w:t>${BEIIL-</w:t>
+            </w:r>
+            <w:r>
+              <w:rPr>
+                <w:color w:val="FF0000"/>
+                <w:sz w:val="16"/>
+                <w:szCs w:val="16"/>
+              </w:rPr>
+              <w:t>C</w:t>
+            </w:r>
+            <w:proofErr w:type="gramStart"/>
+            <w:r>
+              <w:rPr>
+                <w:color w:val="FF0000"/>
+                <w:sz w:val="16"/>
+                <w:szCs w:val="16"/>
+              </w:rPr>
+              <w:t>}</w:t>
+            </w:r>
+            <w:r>
+              <w:rPr>
+                <w:color w:val="FF0000"/>
+                <w:sz w:val="16"/>
+                <w:szCs w:val="16"/>
+              </w:rPr>
+              <w:t>  C</w:t>
+            </w:r>
+            <w:proofErr w:type="gramEnd"/>
           </w:p>
           <w:p>
             <w:pPr>
               <w:pStyle w:val="Retraitcorpsdetexte"/>
               <w:tabs>
-                <w:tab w:val="left" w:pos="345"/>
+                <w:tab w:val="left" w:pos="487"/>
               </w:tabs>
               <w:spacing w:before="120"/>
-              <w:ind w:left="0"/>
-              <w:jc w:val="center"/>
+              <w:ind w:left="203"/>
               <w:rPr>
                 <w:color w:val="FF0000"/>
                 <w:sz w:val="16"/>
                 <w:szCs w:val="16"/>
               </w:rPr>
             </w:pPr>
-            <w:sdt>
-              <w:sdtPr>
-                <w:rPr>
-                  <w:color w:val="FF0000"/>
-                  <w:sz w:val="16"/>
-                  <w:szCs w:val="16"/>
-                </w:rPr>
-                <w:id w:val="159281133"/>
-                <w14:checkbox>
-                  <w14:checked w14:val="0"/>
-                  <w14:checkedState w14:val="2612" w14:font="MS Gothic"/>
-                  <w14:uncheckedState w14:val="2610" w14:font="MS Gothic"/>
-                </w14:checkbox>
-              </w:sdtPr>
-              <w:sdtContent>
-                <w:r>
-                  <w:rPr>
-                    <w:rFonts w:ascii="MS Gothic" w:eastAsia="MS Gothic" w:hAnsi="MS Gothic" w:cs="MS Gothic" w:hint="eastAsia"/>
-                    <w:color w:val="FF0000"/>
-                    <w:sz w:val="16"/>
-                    <w:szCs w:val="16"/>
-                  </w:rPr>
-                  <w:t>☐</w:t>
-                </w:r>
-              </w:sdtContent>
-            </w:sdt>
             <w:r>
               <w:rPr>
                 <w:color w:val="FF0000"/>
                 <w:sz w:val="16"/>
                 <w:szCs w:val="16"/>
               </w:rPr>
-              <w:tab/>
+              <w:t>${BEIIL-</w:t>
+            </w:r>
+            <w:proofErr w:type="gramStart"/>
+            <w:r>
+              <w:rPr>
+                <w:color w:val="FF0000"/>
+                <w:sz w:val="16"/>
+                <w:szCs w:val="16"/>
+              </w:rPr>
+              <w:t>N</w:t>
+            </w:r>
+            <w:r>
+              <w:rPr>
+                <w:color w:val="FF0000"/>
+                <w:sz w:val="16"/>
+                <w:szCs w:val="16"/>
+              </w:rPr>
+              <w:t>C}</w:t>
+            </w:r>
+            <w:r>
+              <w:rPr>
+                <w:color w:val="FF0000"/>
+                <w:sz w:val="16"/>
+                <w:szCs w:val="16"/>
+              </w:rPr>
+              <w:t>  </w:t>
+            </w:r>
+            <w:r>
+              <w:rPr>
+                <w:color w:val="FF0000"/>
+                <w:sz w:val="16"/>
+                <w:szCs w:val="16"/>
+              </w:rPr>
               <w:t>NC</w:t>
             </w:r>
+            <w:proofErr w:type="gramEnd"/>
           </w:p>
           <w:p>
             <w:pPr>
               <w:pStyle w:val="Retraitcorpsdetexte"/>
               <w:tabs>
-                <w:tab w:val="left" w:pos="345"/>
+                <w:tab w:val="left" w:pos="487"/>
               </w:tabs>
               <w:spacing w:before="120"/>
-              <w:ind w:left="0"/>
-              <w:jc w:val="center"/>
+              <w:ind w:left="203"/>
               <w:rPr>
                 <w:color w:val="FF0000"/>
                 <w:sz w:val="16"/>
                 <w:szCs w:val="16"/>
               </w:rPr>
             </w:pPr>
-            <w:sdt>
-              <w:sdtPr>
-                <w:rPr>
-                  <w:color w:val="FF0000"/>
-                  <w:sz w:val="16"/>
-                  <w:szCs w:val="16"/>
-                </w:rPr>
-                <w:id w:val="968472870"/>
-                <w14:checkbox>
-                  <w14:checked w14:val="0"/>
-                  <w14:checkedState w14:val="2612" w14:font="MS Gothic"/>
-                  <w14:uncheckedState w14:val="2610" w14:font="MS Gothic"/>
-                </w14:checkbox>
-              </w:sdtPr>
-              <w:sdtContent>
-                <w:r>
-                  <w:rPr>
-                    <w:rFonts w:ascii="MS Gothic" w:eastAsia="MS Gothic" w:hAnsi="MS Gothic" w:cs="MS Gothic" w:hint="eastAsia"/>
-                    <w:color w:val="FF0000"/>
-                    <w:sz w:val="16"/>
-                    <w:szCs w:val="16"/>
-                  </w:rPr>
-                  <w:t>☐</w:t>
-                </w:r>
-              </w:sdtContent>
-            </w:sdt>
             <w:r>
               <w:rPr>
                 <w:color w:val="FF0000"/>
                 <w:sz w:val="16"/>
                 <w:szCs w:val="16"/>
               </w:rPr>
-              <w:tab/>
+              <w:t>${BEIIL-</w:t>
+            </w:r>
+            <w:proofErr w:type="gramStart"/>
+            <w:r>
+              <w:rPr>
+                <w:color w:val="FF0000"/>
+                <w:sz w:val="16"/>
+                <w:szCs w:val="16"/>
+              </w:rPr>
+              <w:t>NA</w:t>
+            </w:r>
+            <w:r>
+              <w:rPr>
+                <w:color w:val="FF0000"/>
+                <w:sz w:val="16"/>
+                <w:szCs w:val="16"/>
+              </w:rPr>
+              <w:t>}</w:t>
+            </w:r>
+            <w:r>
+              <w:rPr>
+                <w:color w:val="FF0000"/>
+                <w:sz w:val="16"/>
+                <w:szCs w:val="16"/>
+              </w:rPr>
+              <w:t>  </w:t>
+            </w:r>
+            <w:r>
+              <w:rPr>
+                <w:color w:val="FF0000"/>
+                <w:sz w:val="16"/>
+                <w:szCs w:val="16"/>
+              </w:rPr>
               <w:t>SO</w:t>
             </w:r>
+            <w:proofErr w:type="gramEnd"/>
           </w:p>
         </w:tc>
         <w:tc>
@@ -32192,103 +31669,131 @@
             <w:pPr>
               <w:pStyle w:val="Retraitcorpsdetexte"/>
               <w:tabs>
-                <w:tab w:val="left" w:pos="345"/>
+                <w:tab w:val="left" w:pos="487"/>
               </w:tabs>
               <w:spacing w:before="120"/>
-              <w:ind w:left="0"/>
-              <w:jc w:val="center"/>
+              <w:ind w:left="203"/>
               <w:rPr>
                 <w:color w:val="FF0000"/>
                 <w:sz w:val="16"/>
                 <w:szCs w:val="16"/>
               </w:rPr>
             </w:pPr>
-            <w:sdt>
-              <w:sdtPr>
-                <w:rPr>
-                  <w:color w:val="FF0000"/>
-                  <w:sz w:val="16"/>
-                  <w:szCs w:val="16"/>
-                </w:rPr>
-                <w:id w:val="89284296"/>
-                <w14:checkbox>
-                  <w14:checked w14:val="0"/>
-                  <w14:checkedState w14:val="2612" w14:font="MS Gothic"/>
-                  <w14:uncheckedState w14:val="2610" w14:font="MS Gothic"/>
-                </w14:checkbox>
-              </w:sdtPr>
-              <w:sdtContent>
-                <w:r>
-                  <w:rPr>
-                    <w:rFonts w:ascii="MS Gothic" w:eastAsia="MS Gothic" w:hAnsi="MS Gothic" w:cs="MS Gothic" w:hint="eastAsia"/>
-                    <w:color w:val="FF0000"/>
-                    <w:sz w:val="16"/>
-                    <w:szCs w:val="16"/>
-                  </w:rPr>
-                  <w:t>☐</w:t>
-                </w:r>
-              </w:sdtContent>
-            </w:sdt>
             <w:r>
               <w:rPr>
                 <w:color w:val="FF0000"/>
                 <w:sz w:val="16"/>
                 <w:szCs w:val="16"/>
               </w:rPr>
-              <w:tab/>
-              <w:t>C  </w:t>
-            </w:r>
+              <w:t>${BE</w:t>
+            </w:r>
+            <w:r>
+              <w:rPr>
+                <w:color w:val="FF0000"/>
+                <w:sz w:val="16"/>
+                <w:szCs w:val="16"/>
+              </w:rPr>
+              <w:t>VMC</w:t>
+            </w:r>
+            <w:r>
+              <w:rPr>
+                <w:color w:val="FF0000"/>
+                <w:sz w:val="16"/>
+                <w:szCs w:val="16"/>
+              </w:rPr>
+              <w:t>-C</w:t>
+            </w:r>
+            <w:proofErr w:type="gramStart"/>
+            <w:r>
+              <w:rPr>
+                <w:color w:val="FF0000"/>
+                <w:sz w:val="16"/>
+                <w:szCs w:val="16"/>
+              </w:rPr>
+              <w:t>}</w:t>
+            </w:r>
+            <w:r>
+              <w:rPr>
+                <w:color w:val="FF0000"/>
+                <w:sz w:val="16"/>
+                <w:szCs w:val="16"/>
+              </w:rPr>
+              <w:t>  C</w:t>
+            </w:r>
+            <w:proofErr w:type="gramEnd"/>
           </w:p>
           <w:p>
             <w:pPr>
               <w:pStyle w:val="Retraitcorpsdetexte"/>
               <w:tabs>
-                <w:tab w:val="left" w:pos="345"/>
+                <w:tab w:val="left" w:pos="487"/>
               </w:tabs>
               <w:spacing w:before="120"/>
-              <w:ind w:left="0"/>
-              <w:jc w:val="center"/>
+              <w:ind w:left="203"/>
               <w:rPr>
                 <w:color w:val="FF0000"/>
                 <w:sz w:val="16"/>
                 <w:szCs w:val="16"/>
               </w:rPr>
             </w:pPr>
-            <w:sdt>
-              <w:sdtPr>
-                <w:rPr>
-                  <w:color w:val="FF0000"/>
-                  <w:sz w:val="16"/>
-                  <w:szCs w:val="16"/>
-                </w:rPr>
-                <w:id w:val="1690331011"/>
-                <w14:checkbox>
-                  <w14:checked w14:val="0"/>
-                  <w14:checkedState w14:val="2612" w14:font="MS Gothic"/>
-                  <w14:uncheckedState w14:val="2610" w14:font="MS Gothic"/>
-                </w14:checkbox>
-              </w:sdtPr>
-              <w:sdtContent>
-                <w:r>
-                  <w:rPr>
-                    <w:rFonts w:ascii="MS Gothic" w:eastAsia="MS Gothic" w:hAnsi="MS Gothic" w:cs="MS Gothic" w:hint="eastAsia"/>
-                    <w:color w:val="FF0000"/>
-                    <w:sz w:val="16"/>
-                    <w:szCs w:val="16"/>
-                  </w:rPr>
-                  <w:t>☐</w:t>
-                </w:r>
-              </w:sdtContent>
-            </w:sdt>
             <w:r>
               <w:rPr>
                 <w:color w:val="FF0000"/>
                 <w:sz w:val="16"/>
                 <w:szCs w:val="16"/>
               </w:rPr>
-              <w:tab/>
+              <w:t>${BE</w:t>
+            </w:r>
+            <w:r>
+              <w:rPr>
+                <w:color w:val="FF0000"/>
+                <w:sz w:val="16"/>
+                <w:szCs w:val="16"/>
+              </w:rPr>
+              <w:t>VMC</w:t>
+            </w:r>
+            <w:r>
+              <w:rPr>
+                <w:color w:val="FF0000"/>
+                <w:sz w:val="16"/>
+                <w:szCs w:val="16"/>
+              </w:rPr>
+              <w:t>-</w:t>
+            </w:r>
+            <w:proofErr w:type="gramStart"/>
+            <w:r>
+              <w:rPr>
+                <w:color w:val="FF0000"/>
+                <w:sz w:val="16"/>
+                <w:szCs w:val="16"/>
+              </w:rPr>
+              <w:t>N</w:t>
+            </w:r>
+            <w:r>
+              <w:rPr>
+                <w:color w:val="FF0000"/>
+                <w:sz w:val="16"/>
+                <w:szCs w:val="16"/>
+              </w:rPr>
+              <w:t>C}</w:t>
+            </w:r>
+            <w:r>
+              <w:rPr>
+                <w:color w:val="FF0000"/>
+                <w:sz w:val="16"/>
+                <w:szCs w:val="16"/>
+              </w:rPr>
+              <w:t>  </w:t>
+            </w:r>
+            <w:r>
+              <w:rPr>
+                <w:color w:val="FF0000"/>
+                <w:sz w:val="16"/>
+                <w:szCs w:val="16"/>
+              </w:rPr>
               <w:t>NC</w:t>
             </w:r>
+            <w:proofErr w:type="gramEnd"/>
           </w:p>
         </w:tc>
         <w:tc>
@@ -32299,103 +31804,123 @@
             <w:pPr>
               <w:pStyle w:val="Retraitcorpsdetexte"/>
               <w:tabs>
-                <w:tab w:val="left" w:pos="345"/>
+                <w:tab w:val="left" w:pos="487"/>
               </w:tabs>
               <w:spacing w:before="120"/>
-              <w:ind w:left="0"/>
-              <w:jc w:val="center"/>
+              <w:ind w:left="203"/>
               <w:rPr>
                 <w:color w:val="FF0000"/>
                 <w:sz w:val="16"/>
                 <w:szCs w:val="16"/>
               </w:rPr>
             </w:pPr>
-            <w:sdt>
-              <w:sdtPr>
-                <w:rPr>
-                  <w:color w:val="FF0000"/>
-                  <w:sz w:val="16"/>
-                  <w:szCs w:val="16"/>
-                </w:rPr>
-                <w:id w:val="-2094845296"/>
-                <w14:checkbox>
-                  <w14:checked w14:val="0"/>
-                  <w14:checkedState w14:val="2612" w14:font="MS Gothic"/>
-                  <w14:uncheckedState w14:val="2610" w14:font="MS Gothic"/>
-                </w14:checkbox>
-              </w:sdtPr>
-              <w:sdtContent>
-                <w:r>
-                  <w:rPr>
-                    <w:rFonts w:ascii="MS Gothic" w:eastAsia="MS Gothic" w:hAnsi="MS Gothic" w:cs="MS Gothic" w:hint="eastAsia"/>
-                    <w:color w:val="FF0000"/>
-                    <w:sz w:val="16"/>
-                    <w:szCs w:val="16"/>
-                  </w:rPr>
-                  <w:t>☐</w:t>
-                </w:r>
-              </w:sdtContent>
-            </w:sdt>
             <w:r>
               <w:rPr>
                 <w:color w:val="FF0000"/>
                 <w:sz w:val="16"/>
                 <w:szCs w:val="16"/>
               </w:rPr>
-              <w:tab/>
-              <w:t>C  </w:t>
+              <w:t>${BEIEL-</w:t>
+            </w:r>
+            <w:r>
+              <w:rPr>
+                <w:color w:val="FF0000"/>
+                <w:sz w:val="16"/>
+                <w:szCs w:val="16"/>
+              </w:rPr>
+              <w:t>C</w:t>
+            </w:r>
+            <w:proofErr w:type="gramStart"/>
+            <w:r>
+              <w:rPr>
+                <w:color w:val="FF0000"/>
+                <w:sz w:val="16"/>
+                <w:szCs w:val="16"/>
+              </w:rPr>
+              <w:t>}</w:t>
+            </w:r>
+            <w:r>
+              <w:rPr>
+                <w:color w:val="FF0000"/>
+                <w:sz w:val="16"/>
+                <w:szCs w:val="16"/>
+              </w:rPr>
+              <w:t>  </w:t>
+            </w:r>
+            <w:r>
+              <w:rPr>
+                <w:color w:val="FF0000"/>
+                <w:sz w:val="16"/>
+                <w:szCs w:val="16"/>
+              </w:rPr>
+              <w:t>C</w:t>
+            </w:r>
+            <w:proofErr w:type="gramEnd"/>
+            <w:r>
+              <w:rPr>
+                <w:color w:val="FF0000"/>
+                <w:sz w:val="16"/>
+                <w:szCs w:val="16"/>
+              </w:rPr>
+              <w:t>  </w:t>
             </w:r>
           </w:p>
           <w:p>
             <w:pPr>
               <w:pStyle w:val="Retraitcorpsdetexte"/>
               <w:tabs>
-                <w:tab w:val="left" w:pos="345"/>
+                <w:tab w:val="left" w:pos="487"/>
               </w:tabs>
               <w:spacing w:before="120"/>
-              <w:ind w:left="0"/>
-              <w:jc w:val="center"/>
+              <w:ind w:left="203"/>
               <w:rPr>
                 <w:color w:val="FF0000"/>
                 <w:sz w:val="16"/>
                 <w:szCs w:val="16"/>
               </w:rPr>
             </w:pPr>
-            <w:sdt>
-              <w:sdtPr>
-                <w:rPr>
-                  <w:color w:val="FF0000"/>
-                  <w:sz w:val="16"/>
-                  <w:szCs w:val="16"/>
-                </w:rPr>
-                <w:id w:val="503094733"/>
-                <w14:checkbox>
-                  <w14:checked w14:val="0"/>
-                  <w14:checkedState w14:val="2612" w14:font="MS Gothic"/>
-                  <w14:uncheckedState w14:val="2610" w14:font="MS Gothic"/>
-                </w14:checkbox>
-              </w:sdtPr>
-              <w:sdtContent>
-                <w:r>
-                  <w:rPr>
-                    <w:rFonts w:ascii="MS Gothic" w:eastAsia="MS Gothic" w:hAnsi="MS Gothic" w:cs="MS Gothic" w:hint="eastAsia"/>
-                    <w:color w:val="FF0000"/>
-                    <w:sz w:val="16"/>
-                    <w:szCs w:val="16"/>
-                  </w:rPr>
-                  <w:t>☐</w:t>
-                </w:r>
-              </w:sdtContent>
-            </w:sdt>
             <w:r>
               <w:rPr>
                 <w:color w:val="FF0000"/>
                 <w:sz w:val="16"/>
                 <w:szCs w:val="16"/>
               </w:rPr>
-              <w:tab/>
+              <w:t>${BEIEL-</w:t>
+            </w:r>
+            <w:proofErr w:type="gramStart"/>
+            <w:r>
+              <w:rPr>
+                <w:color w:val="FF0000"/>
+                <w:sz w:val="16"/>
+                <w:szCs w:val="16"/>
+              </w:rPr>
+              <w:t>N</w:t>
+            </w:r>
+            <w:r>
+              <w:rPr>
+                <w:color w:val="FF0000"/>
+                <w:sz w:val="16"/>
+                <w:szCs w:val="16"/>
+              </w:rPr>
+              <w:t>C}</w:t>
+            </w:r>
+            <w:r>
+              <w:rPr>
+                <w:color w:val="FF0000"/>
+                <w:sz w:val="16"/>
+                <w:szCs w:val="16"/>
+              </w:rPr>
+              <w:t>  </w:t>
+            </w:r>
+            <w:r>
+              <w:rPr>
+                <w:color w:val="FF0000"/>
+                <w:sz w:val="16"/>
+                <w:szCs w:val="16"/>
+              </w:rPr>
               <w:t>NC</w:t>
             </w:r>
+            <w:proofErr w:type="gramEnd"/>
           </w:p>
         </w:tc>
         <w:tc>
@@ -32406,152 +31931,184 @@
             <w:pPr>
               <w:pStyle w:val="Retraitcorpsdetexte"/>
               <w:tabs>
-                <w:tab w:val="left" w:pos="345"/>
+                <w:tab w:val="left" w:pos="487"/>
               </w:tabs>
               <w:spacing w:before="120"/>
-              <w:ind w:left="0"/>
-              <w:jc w:val="center"/>
+              <w:ind w:left="203"/>
               <w:rPr>
                 <w:color w:val="FF0000"/>
                 <w:sz w:val="16"/>
                 <w:szCs w:val="16"/>
               </w:rPr>
             </w:pPr>
-            <w:sdt>
-              <w:sdtPr>
-                <w:rPr>
-                  <w:color w:val="FF0000"/>
-                  <w:sz w:val="16"/>
-                  <w:szCs w:val="16"/>
-                </w:rPr>
-                <w:id w:val="-2075957943"/>
-                <w14:checkbox>
-                  <w14:checked w14:val="0"/>
-                  <w14:checkedState w14:val="2612" w14:font="MS Gothic"/>
-                  <w14:uncheckedState w14:val="2610" w14:font="MS Gothic"/>
-                </w14:checkbox>
-              </w:sdtPr>
-              <w:sdtContent>
-                <w:r>
-                  <w:rPr>
-                    <w:rFonts w:ascii="MS Gothic" w:eastAsia="MS Gothic" w:hAnsi="MS Gothic" w:cs="MS Gothic" w:hint="eastAsia"/>
-                    <w:color w:val="FF0000"/>
-                    <w:sz w:val="16"/>
-                    <w:szCs w:val="16"/>
-                  </w:rPr>
-                  <w:t>☐</w:t>
-                </w:r>
-              </w:sdtContent>
-            </w:sdt>
             <w:r>
               <w:rPr>
                 <w:color w:val="FF0000"/>
                 <w:sz w:val="16"/>
                 <w:szCs w:val="16"/>
               </w:rPr>
-              <w:tab/>
-              <w:t>C  </w:t>
+              <w:t>${BEC-</w:t>
+            </w:r>
+            <w:r>
+              <w:rPr>
+                <w:color w:val="FF0000"/>
+                <w:sz w:val="16"/>
+                <w:szCs w:val="16"/>
+              </w:rPr>
+              <w:t>C</w:t>
+            </w:r>
+            <w:proofErr w:type="gramStart"/>
+            <w:r>
+              <w:rPr>
+                <w:color w:val="FF0000"/>
+                <w:sz w:val="16"/>
+                <w:szCs w:val="16"/>
+              </w:rPr>
+              <w:t>}</w:t>
+            </w:r>
+            <w:r>
+              <w:rPr>
+                <w:color w:val="FF0000"/>
+                <w:sz w:val="16"/>
+                <w:szCs w:val="16"/>
+              </w:rPr>
+              <w:t>  </w:t>
+            </w:r>
+            <w:r>
+              <w:rPr>
+                <w:color w:val="FF0000"/>
+                <w:sz w:val="16"/>
+                <w:szCs w:val="16"/>
+              </w:rPr>
+              <w:t>C</w:t>
+            </w:r>
+            <w:proofErr w:type="gramEnd"/>
+            <w:r>
+              <w:rPr>
+                <w:color w:val="FF0000"/>
+                <w:sz w:val="16"/>
+                <w:szCs w:val="16"/>
+              </w:rPr>
+              <w:t>  </w:t>
             </w:r>
           </w:p>
           <w:p>
             <w:pPr>
               <w:pStyle w:val="Retraitcorpsdetexte"/>
               <w:tabs>
-                <w:tab w:val="left" w:pos="345"/>
+                <w:tab w:val="left" w:pos="487"/>
               </w:tabs>
               <w:spacing w:before="120"/>
-              <w:ind w:left="0"/>
-              <w:jc w:val="center"/>
+              <w:ind w:left="203"/>
               <w:rPr>
                 <w:color w:val="FF0000"/>
                 <w:sz w:val="16"/>
                 <w:szCs w:val="16"/>
               </w:rPr>
             </w:pPr>
-            <w:sdt>
-              <w:sdtPr>
-                <w:rPr>
-                  <w:color w:val="FF0000"/>
-                  <w:sz w:val="16"/>
-                  <w:szCs w:val="16"/>
-                </w:rPr>
-                <w:id w:val="17050942"/>
-                <w14:checkbox>
-                  <w14:checked w14:val="0"/>
-                  <w14:checkedState w14:val="2612" w14:font="MS Gothic"/>
-                  <w14:uncheckedState w14:val="2610" w14:font="MS Gothic"/>
-                </w14:checkbox>
-              </w:sdtPr>
-              <w:sdtContent>
-                <w:r>
-                  <w:rPr>
-                    <w:rFonts w:ascii="MS Gothic" w:eastAsia="MS Gothic" w:hAnsi="MS Gothic" w:cs="MS Gothic" w:hint="eastAsia"/>
-                    <w:color w:val="FF0000"/>
-                    <w:sz w:val="16"/>
-                    <w:szCs w:val="16"/>
-                  </w:rPr>
-                  <w:t>☐</w:t>
-                </w:r>
-              </w:sdtContent>
-            </w:sdt>
             <w:r>
               <w:rPr>
                 <w:color w:val="FF0000"/>
                 <w:sz w:val="16"/>
                 <w:szCs w:val="16"/>
               </w:rPr>
-              <w:tab/>
+              <w:t>${BEC-</w:t>
+            </w:r>
+            <w:proofErr w:type="gramStart"/>
+            <w:r>
+              <w:rPr>
+                <w:color w:val="FF0000"/>
+                <w:sz w:val="16"/>
+                <w:szCs w:val="16"/>
+              </w:rPr>
+              <w:t>N</w:t>
+            </w:r>
+            <w:r>
+              <w:rPr>
+                <w:color w:val="FF0000"/>
+                <w:sz w:val="16"/>
+                <w:szCs w:val="16"/>
+              </w:rPr>
+              <w:t>C}</w:t>
+            </w:r>
+            <w:r>
+              <w:rPr>
+                <w:color w:val="FF0000"/>
+                <w:sz w:val="16"/>
+                <w:szCs w:val="16"/>
+              </w:rPr>
+              <w:t>  </w:t>
+            </w:r>
+            <w:r>
+              <w:rPr>
+                <w:color w:val="FF0000"/>
+                <w:sz w:val="16"/>
+                <w:szCs w:val="16"/>
+              </w:rPr>
               <w:t>NC</w:t>
             </w:r>
+            <w:proofErr w:type="gramEnd"/>
           </w:p>
           <w:p>
             <w:pPr>
               <w:pStyle w:val="Retraitcorpsdetexte"/>
               <w:tabs>
-                <w:tab w:val="left" w:pos="345"/>
+                <w:tab w:val="left" w:pos="487"/>
               </w:tabs>
               <w:spacing w:before="120"/>
-              <w:ind w:left="0"/>
-              <w:jc w:val="center"/>
+              <w:ind w:left="203"/>
               <w:rPr>
                 <w:color w:val="FF0000"/>
                 <w:sz w:val="16"/>
                 <w:szCs w:val="16"/>
-              </w:rPr>
-            </w:pPr>
-            <w:sdt>
-              <w:sdtPr>
-                <w:rPr>
-                  <w:color w:val="FF0000"/>
-                  <w:sz w:val="16"/>
-                  <w:szCs w:val="16"/>
-                </w:rPr>
-                <w:id w:val="-275484934"/>
-                <w14:checkbox>
-                  <w14:checked w14:val="0"/>
-                  <w14:checkedState w14:val="2612" w14:font="MS Gothic"/>
-                  <w14:uncheckedState w14:val="2610" w14:font="MS Gothic"/>
-                </w14:checkbox>
-              </w:sdtPr>
-              <w:sdtContent>
-                <w:r>
-                  <w:rPr>
-                    <w:rFonts w:ascii="MS Gothic" w:eastAsia="MS Gothic" w:hAnsi="MS Gothic" w:cs="MS Gothic" w:hint="eastAsia"/>
-                    <w:color w:val="FF0000"/>
-                    <w:sz w:val="16"/>
-                    <w:szCs w:val="16"/>
-                  </w:rPr>
-                  <w:t>☐</w:t>
-                </w:r>
-              </w:sdtContent>
-            </w:sdt>
+                <w:lang w:val="en-US"/>
+              </w:rPr>
+            </w:pPr>
             <w:r>
               <w:rPr>
                 <w:color w:val="FF0000"/>
                 <w:sz w:val="16"/>
                 <w:szCs w:val="16"/>
-              </w:rPr>
-              <w:tab/>
+                <w:lang w:val="en-US"/>
+              </w:rPr>
+              <w:t>${BEC-</w:t>
+            </w:r>
+            <w:r>
+              <w:rPr>
+                <w:color w:val="FF0000"/>
+                <w:sz w:val="16"/>
+                <w:szCs w:val="16"/>
+                <w:lang w:val="en-US"/>
+              </w:rPr>
+              <w:t>NA</w:t>
+            </w:r>
+            <w:r>
+              <w:rPr>
+                <w:color w:val="FF0000"/>
+                <w:sz w:val="16"/>
+                <w:szCs w:val="16"/>
+                <w:lang w:val="en-US"/>
+              </w:rPr>
+              <w:t>}</w:t>
+            </w:r>
+            <w:r>
+              <w:rPr>
+                <w:color w:val="FF0000"/>
+                <w:sz w:val="16"/>
+                <w:szCs w:val="16"/>
+                <w:lang w:val="en-US"/>
+              </w:rPr>
+              <w:t>  </w:t>
+            </w:r>
+            <w:bookmarkStart w:id="34" w:name="_GoBack"/>
+            <w:bookmarkEnd w:id="34"/>
+            <w:r>
+              <w:rPr>
+                <w:color w:val="FF0000"/>
+                <w:sz w:val="16"/>
+                <w:szCs w:val="16"/>
+                <w:lang w:val="en-US"/>
+              </w:rPr>
               <w:t>SO</w:t>
             </w:r>
           </w:p>
@@ -32571,6 +32128,7 @@
           <w:rFonts w:ascii="Arial" w:hAnsi="Arial" w:cs="Arial"/>
           <w:b/>
           <w:sz w:val="14"/>
+          <w:lang w:val="en-US"/>
         </w:rPr>
         <w:br/>
       </w:r>
@@ -32619,6 +32177,7 @@
           <w:b/>
           <w:sz w:val="14"/>
         </w:rPr>
+        <w:lastRenderedPageBreak/>
         <w:t>NC</w:t>
       </w:r>
       <w:r>
@@ -32673,7 +32232,6 @@
           <w:b/>
           <w:sz w:val="14"/>
         </w:rPr>
-        <w:lastRenderedPageBreak/>
         <w:t>SO</w:t>
       </w:r>
       <w:r>
@@ -51415,7 +50973,7 @@
 </file>
 
 <file path=customXml/itemProps1.xml><?xml version="1.0" encoding="utf-8"?>
-<ds:datastoreItem xmlns:ds="http://schemas.openxmlformats.org/officeDocument/2006/customXml" ds:itemID="{68FE778B-7D11-644D-B773-4BB4612ECFA5}">
+<ds:datastoreItem xmlns:ds="http://schemas.openxmlformats.org/officeDocument/2006/customXml" ds:itemID="{26D5B3A0-7B23-2F4A-99D6-D7D1D4B637B5}">
   <ds:schemaRefs>
     <ds:schemaRef ds:uri="http://schemas.openxmlformats.org/officeDocument/2006/bibliography"/>
   </ds:schemaRefs>

</xml_diff>

<commit_message>
Correction taille de case à cocher Correction nombre de tests effectués pour les catégories EQUIPEMENTS
</commit_message>
<xml_diff>
--- a/src/AppBundle/Resources/templates/cert-ra1999.docx
+++ b/src/AppBundle/Resources/templates/cert-ra1999.docx
@@ -304,36 +304,17 @@
                     <w:framePr w:w="10206" w:h="57" w:wrap="notBeside" w:xAlign="center" w:anchorLock="1"/>
                     <w:rPr>
                       <w:rFonts w:ascii="Arial" w:hAnsi="Arial" w:cs="Arial"/>
-                      <w:lang w:val="en-US"/>
                     </w:rPr>
                   </w:pPr>
                   <w:r>
                     <w:rPr>
                       <w:rFonts w:ascii="Arial" w:hAnsi="Arial" w:cs="Arial"/>
-                      <w:lang w:val="en-US"/>
                     </w:rPr>
-                    <w:t xml:space="preserve">Nº </w:t>
-                  </w:r>
-                  <w:proofErr w:type="gramStart"/>
-                  <w:r>
-                    <w:rPr>
-                      <w:rFonts w:ascii="Arial" w:hAnsi="Arial" w:cs="Arial"/>
-                      <w:lang w:val="en-US"/>
-                    </w:rPr>
-                    <w:t>d’affaire :</w:t>
-                  </w:r>
-                  <w:proofErr w:type="gramEnd"/>
-                  <w:r>
-                    <w:rPr>
-                      <w:rFonts w:ascii="Arial" w:hAnsi="Arial" w:cs="Arial"/>
-                      <w:lang w:val="en-US"/>
-                    </w:rPr>
-                    <w:t xml:space="preserve"> </w:t>
+                    <w:t xml:space="preserve">Nº d’affaire : </w:t>
                   </w:r>
                   <w:r>
                     <w:rPr>
                       <w:rFonts w:ascii="Arial" w:hAnsi="Arial" w:cs="Arial"/>
-                      <w:lang w:val="en-US"/>
                     </w:rPr>
                     <w:t>${CASEREF}</w:t>
                   </w:r>
@@ -345,34 +326,22 @@
                     <w:rPr>
                       <w:rFonts w:ascii="Arial" w:hAnsi="Arial" w:cs="Arial"/>
                       <w:b/>
-                      <w:lang w:val="en-US"/>
                     </w:rPr>
                   </w:pPr>
-                  <w:proofErr w:type="gramStart"/>
                   <w:r>
                     <w:rPr>
                       <w:rFonts w:ascii="Arial" w:hAnsi="Arial" w:cs="Arial"/>
                       <w:b/>
                       <w:sz w:val="19"/>
                       <w:szCs w:val="19"/>
-                      <w:lang w:val="en-US"/>
                     </w:rPr>
                     <w:t>Désignation</w:t>
                   </w:r>
                   <w:r>
                     <w:rPr>
                       <w:rFonts w:ascii="Arial" w:hAnsi="Arial" w:cs="Arial"/>
-                      <w:lang w:val="en-US"/>
                     </w:rPr>
-                    <w:t xml:space="preserve"> :</w:t>
-                  </w:r>
-                  <w:proofErr w:type="gramEnd"/>
-                  <w:r>
-                    <w:rPr>
-                      <w:rFonts w:ascii="Arial" w:hAnsi="Arial" w:cs="Arial"/>
-                      <w:lang w:val="en-US"/>
-                    </w:rPr>
-                    <w:t xml:space="preserve"> </w:t>
+                    <w:t xml:space="preserve"> : </w:t>
                   </w:r>
                   <w:r>
                     <w:rPr>
@@ -380,7 +349,6 @@
                       <w:b/>
                       <w:sz w:val="19"/>
                       <w:szCs w:val="19"/>
-                      <w:lang w:val="en-US"/>
                     </w:rPr>
                     <w:t>${OPENAME}</w:t>
                   </w:r>
@@ -703,49 +671,7 @@
                           <w:rPr>
                             <w:rFonts w:ascii="Arial" w:hAnsi="Arial" w:cs="Arial"/>
                           </w:rPr>
-                          <w:t xml:space="preserve">XX </w:t>
-                        </w:r>
-                        <w:proofErr w:type="spellStart"/>
-                        <w:r>
-                          <w:rPr>
-                            <w:rFonts w:ascii="Arial" w:hAnsi="Arial" w:cs="Arial"/>
-                          </w:rPr>
-                          <w:t>XX</w:t>
-                        </w:r>
-                        <w:proofErr w:type="spellEnd"/>
-                        <w:r>
-                          <w:rPr>
-                            <w:rFonts w:ascii="Arial" w:hAnsi="Arial" w:cs="Arial"/>
-                          </w:rPr>
-                          <w:t xml:space="preserve"> </w:t>
-                        </w:r>
-                        <w:proofErr w:type="spellStart"/>
-                        <w:r>
-                          <w:rPr>
-                            <w:rFonts w:ascii="Arial" w:hAnsi="Arial" w:cs="Arial"/>
-                          </w:rPr>
-                          <w:t>XX</w:t>
-                        </w:r>
-                        <w:proofErr w:type="spellEnd"/>
-                        <w:r>
-                          <w:rPr>
-                            <w:rFonts w:ascii="Arial" w:hAnsi="Arial" w:cs="Arial"/>
-                          </w:rPr>
-                          <w:t xml:space="preserve"> </w:t>
-                        </w:r>
-                        <w:proofErr w:type="spellStart"/>
-                        <w:r>
-                          <w:rPr>
-                            <w:rFonts w:ascii="Arial" w:hAnsi="Arial" w:cs="Arial"/>
-                          </w:rPr>
-                          <w:t>XX</w:t>
-                        </w:r>
-                        <w:proofErr w:type="spellEnd"/>
-                        <w:r>
-                          <w:rPr>
-                            <w:rFonts w:ascii="Arial" w:hAnsi="Arial" w:cs="Arial"/>
-                          </w:rPr>
-                          <w:t> XX</w:t>
+                          <w:t>XX XX XX XX XX</w:t>
                         </w:r>
                         <w:r>
                           <w:rPr>
@@ -757,49 +683,7 @@
                           <w:rPr>
                             <w:rFonts w:ascii="Arial" w:hAnsi="Arial" w:cs="Arial"/>
                           </w:rPr>
-                          <w:t xml:space="preserve"> XX </w:t>
-                        </w:r>
-                        <w:proofErr w:type="spellStart"/>
-                        <w:r>
-                          <w:rPr>
-                            <w:rFonts w:ascii="Arial" w:hAnsi="Arial" w:cs="Arial"/>
-                          </w:rPr>
-                          <w:t>XX</w:t>
-                        </w:r>
-                        <w:proofErr w:type="spellEnd"/>
-                        <w:r>
-                          <w:rPr>
-                            <w:rFonts w:ascii="Arial" w:hAnsi="Arial" w:cs="Arial"/>
-                          </w:rPr>
-                          <w:t xml:space="preserve"> </w:t>
-                        </w:r>
-                        <w:proofErr w:type="spellStart"/>
-                        <w:r>
-                          <w:rPr>
-                            <w:rFonts w:ascii="Arial" w:hAnsi="Arial" w:cs="Arial"/>
-                          </w:rPr>
-                          <w:t>XX</w:t>
-                        </w:r>
-                        <w:proofErr w:type="spellEnd"/>
-                        <w:r>
-                          <w:rPr>
-                            <w:rFonts w:ascii="Arial" w:hAnsi="Arial" w:cs="Arial"/>
-                          </w:rPr>
-                          <w:t xml:space="preserve"> </w:t>
-                        </w:r>
-                        <w:proofErr w:type="spellStart"/>
-                        <w:r>
-                          <w:rPr>
-                            <w:rFonts w:ascii="Arial" w:hAnsi="Arial" w:cs="Arial"/>
-                          </w:rPr>
-                          <w:t>XX</w:t>
-                        </w:r>
-                        <w:proofErr w:type="spellEnd"/>
-                        <w:r>
-                          <w:rPr>
-                            <w:rFonts w:ascii="Arial" w:hAnsi="Arial" w:cs="Arial"/>
-                          </w:rPr>
-                          <w:t> XX</w:t>
+                          <w:t xml:space="preserve"> XX XX XX XX XX</w:t>
                         </w:r>
                       </w:p>
                       <w:p>
@@ -979,21 +863,7 @@
                           <w:rPr>
                             <w:rFonts w:ascii="Arial" w:hAnsi="Arial" w:cs="Arial"/>
                           </w:rPr>
-                          <w:t xml:space="preserve">Auteur du </w:t>
-                        </w:r>
-                        <w:proofErr w:type="gramStart"/>
-                        <w:r>
-                          <w:rPr>
-                            <w:rFonts w:ascii="Arial" w:hAnsi="Arial" w:cs="Arial"/>
-                          </w:rPr>
-                          <w:t>rapport:</w:t>
-                        </w:r>
-                        <w:proofErr w:type="gramEnd"/>
-                        <w:r>
-                          <w:rPr>
-                            <w:rFonts w:ascii="Arial" w:hAnsi="Arial" w:cs="Arial"/>
-                          </w:rPr>
-                          <w:t xml:space="preserve"> </w:t>
+                          <w:t xml:space="preserve">Auteur du rapport: </w:t>
                         </w:r>
                         <w:r>
                           <w:rPr>
@@ -4724,25 +4594,7 @@
           <w:sz w:val="20"/>
           <w:szCs w:val="20"/>
         </w:rPr>
-        <w:t xml:space="preserve">La présente attestation est applicable aux bâtiments d’habitation neufs, soumis </w:t>
-      </w:r>
-      <w:proofErr w:type="spellStart"/>
-      <w:r>
-        <w:rPr>
-          <w:rFonts w:ascii="Arial" w:hAnsi="Arial" w:cs="Arial"/>
-          <w:sz w:val="20"/>
-          <w:szCs w:val="20"/>
-        </w:rPr>
-        <w:t>à</w:t>
-      </w:r>
-      <w:proofErr w:type="spellEnd"/>
-      <w:r>
-        <w:rPr>
-          <w:rFonts w:ascii="Arial" w:hAnsi="Arial" w:cs="Arial"/>
-          <w:sz w:val="20"/>
-          <w:szCs w:val="20"/>
-        </w:rPr>
-        <w:t xml:space="preserve"> permis de construire, situés en France métropolitaine.</w:t>
+        <w:t>La présente attestation est applicable aux bâtiments d’habitation neufs, soumis à permis de construire, situés en France métropolitaine.</w:t>
       </w:r>
     </w:p>
     <w:p>
@@ -8427,34 +8279,14 @@
           <w:lang w:val="en-US"/>
         </w:rPr>
       </w:pPr>
-      <w:proofErr w:type="spellStart"/>
       <w:r>
         <w:rPr>
           <w:rFonts w:ascii="Arial" w:hAnsi="Arial" w:cs="Arial"/>
           <w:szCs w:val="20"/>
           <w:lang w:val="en-US"/>
         </w:rPr>
-        <w:t>Adresse</w:t>
-      </w:r>
-      <w:proofErr w:type="spellEnd"/>
-      <w:r>
-        <w:rPr>
-          <w:rFonts w:ascii="Arial" w:hAnsi="Arial" w:cs="Arial"/>
-          <w:szCs w:val="20"/>
-          <w:lang w:val="en-US"/>
-        </w:rPr>
-        <w:t>(s</w:t>
-      </w:r>
-      <w:proofErr w:type="gramStart"/>
-      <w:r>
-        <w:rPr>
-          <w:rFonts w:ascii="Arial" w:hAnsi="Arial" w:cs="Arial"/>
-          <w:szCs w:val="20"/>
-          <w:lang w:val="en-US"/>
-        </w:rPr>
-        <w:t>) :</w:t>
-      </w:r>
-      <w:proofErr w:type="gramEnd"/>
+        <w:t>Adresse(s) :</w:t>
+      </w:r>
       <w:r>
         <w:rPr>
           <w:rFonts w:ascii="Arial" w:hAnsi="Arial" w:cs="Arial"/>
@@ -8513,18 +8345,8 @@
           <w:szCs w:val="20"/>
           <w:lang w:val="en-US"/>
         </w:rPr>
-        <w:t>Missions(s)</w:t>
-      </w:r>
-      <w:proofErr w:type="gramStart"/>
-      <w:r>
-        <w:rPr>
-          <w:rFonts w:ascii="Arial" w:hAnsi="Arial" w:cs="Arial"/>
-          <w:szCs w:val="20"/>
-          <w:lang w:val="en-US"/>
-        </w:rPr>
-        <w:t>* :</w:t>
-      </w:r>
-      <w:proofErr w:type="gramEnd"/>
+        <w:t>Missions(s)* :</w:t>
+      </w:r>
       <w:r>
         <w:rPr>
           <w:rFonts w:ascii="Arial" w:hAnsi="Arial" w:cs="Arial"/>
@@ -8665,20 +8487,8 @@
           <w:szCs w:val="22"/>
           <w:lang w:val="en-GB"/>
         </w:rPr>
-        <w:t xml:space="preserve">BET </w:t>
-      </w:r>
-      <w:proofErr w:type="gramStart"/>
-      <w:r>
-        <w:rPr>
-          <w:rFonts w:ascii="Arial" w:hAnsi="Arial" w:cs="Arial"/>
-          <w:b/>
-          <w:sz w:val="22"/>
-          <w:szCs w:val="22"/>
-          <w:lang w:val="en-GB"/>
-        </w:rPr>
-        <w:t>Structure :</w:t>
-      </w:r>
-      <w:proofErr w:type="gramEnd"/>
+        <w:t>BET Structure :</w:t>
+      </w:r>
     </w:p>
     <w:p>
       <w:pPr>
@@ -8843,32 +8653,8 @@
           <w:szCs w:val="22"/>
           <w:lang w:val="en-US"/>
         </w:rPr>
-        <w:t xml:space="preserve">BET </w:t>
-      </w:r>
-      <w:proofErr w:type="spellStart"/>
-      <w:proofErr w:type="gramStart"/>
-      <w:r>
-        <w:rPr>
-          <w:rFonts w:ascii="Arial" w:hAnsi="Arial" w:cs="Arial"/>
-          <w:b/>
-          <w:sz w:val="22"/>
-          <w:szCs w:val="22"/>
-          <w:lang w:val="en-US"/>
-        </w:rPr>
-        <w:t>Fluides</w:t>
-      </w:r>
-      <w:proofErr w:type="spellEnd"/>
-      <w:r>
-        <w:rPr>
-          <w:rFonts w:ascii="Arial" w:hAnsi="Arial" w:cs="Arial"/>
-          <w:b/>
-          <w:sz w:val="22"/>
-          <w:szCs w:val="22"/>
-          <w:lang w:val="en-US"/>
-        </w:rPr>
-        <w:t> :</w:t>
-      </w:r>
-      <w:proofErr w:type="gramEnd"/>
+        <w:t>BET Fluides :</w:t>
+      </w:r>
     </w:p>
     <w:p>
       <w:pPr>
@@ -8886,7 +8672,6 @@
           <w:lang w:val="en-US"/>
         </w:rPr>
       </w:pPr>
-      <w:proofErr w:type="gramStart"/>
       <w:r>
         <w:rPr>
           <w:rFonts w:ascii="Arial" w:hAnsi="Arial" w:cs="Arial"/>
@@ -8896,7 +8681,6 @@
         </w:rPr>
         <w:t>Nom :</w:t>
       </w:r>
-      <w:proofErr w:type="gramEnd"/>
       <w:r>
         <w:rPr>
           <w:rFonts w:ascii="Arial" w:hAnsi="Arial" w:cs="Arial"/>
@@ -8952,7 +8736,6 @@
           <w:lang w:val="en-US"/>
         </w:rPr>
       </w:pPr>
-      <w:proofErr w:type="gramStart"/>
       <w:r>
         <w:rPr>
           <w:rFonts w:ascii="Arial" w:hAnsi="Arial" w:cs="Arial"/>
@@ -8962,7 +8745,6 @@
         </w:rPr>
         <w:t>Mission :</w:t>
       </w:r>
-      <w:proofErr w:type="gramEnd"/>
       <w:r>
         <w:rPr>
           <w:rFonts w:ascii="Arial" w:hAnsi="Arial" w:cs="Arial"/>
@@ -9036,32 +8818,8 @@
           <w:szCs w:val="22"/>
           <w:lang w:val="en-US"/>
         </w:rPr>
-        <w:t xml:space="preserve">BET </w:t>
-      </w:r>
-      <w:proofErr w:type="spellStart"/>
-      <w:proofErr w:type="gramStart"/>
-      <w:r>
-        <w:rPr>
-          <w:rFonts w:ascii="Arial" w:hAnsi="Arial" w:cs="Arial"/>
-          <w:b/>
-          <w:sz w:val="22"/>
-          <w:szCs w:val="22"/>
-          <w:lang w:val="en-US"/>
-        </w:rPr>
-        <w:t>Thermique</w:t>
-      </w:r>
-      <w:proofErr w:type="spellEnd"/>
-      <w:r>
-        <w:rPr>
-          <w:rFonts w:ascii="Arial" w:hAnsi="Arial" w:cs="Arial"/>
-          <w:b/>
-          <w:sz w:val="22"/>
-          <w:szCs w:val="22"/>
-          <w:lang w:val="en-US"/>
-        </w:rPr>
-        <w:t> :</w:t>
-      </w:r>
-      <w:proofErr w:type="gramEnd"/>
+        <w:t>BET Thermique :</w:t>
+      </w:r>
     </w:p>
     <w:p>
       <w:pPr>
@@ -9677,25 +9435,7 @@
           <w:sz w:val="20"/>
           <w:szCs w:val="20"/>
         </w:rPr>
-        <w:t xml:space="preserve">Le contrôleur technique </w:t>
-      </w:r>
-      <w:proofErr w:type="spellStart"/>
-      <w:r>
-        <w:rPr>
-          <w:rFonts w:ascii="Arial" w:hAnsi="Arial" w:cs="Arial"/>
-          <w:sz w:val="20"/>
-          <w:szCs w:val="20"/>
-        </w:rPr>
-        <w:t>a-t-il</w:t>
-      </w:r>
-      <w:proofErr w:type="spellEnd"/>
-      <w:r>
-        <w:rPr>
-          <w:rFonts w:ascii="Arial" w:hAnsi="Arial" w:cs="Arial"/>
-          <w:sz w:val="20"/>
-          <w:szCs w:val="20"/>
-        </w:rPr>
-        <w:t xml:space="preserve"> eu la mission PH (isolation acoustique) : OUI</w:t>
+        <w:t>Le contrôleur technique a-t-il eu la mission PH (isolation acoustique) : OUI</w:t>
       </w:r>
       <w:r>
         <w:rPr>
@@ -9848,25 +9588,7 @@
           <w:sz w:val="20"/>
           <w:szCs w:val="20"/>
         </w:rPr>
-        <w:t xml:space="preserve"> </w:t>
-      </w:r>
-      <w:proofErr w:type="gramStart"/>
-      <w:r>
-        <w:rPr>
-          <w:rFonts w:ascii="Arial" w:hAnsi="Arial" w:cs="Arial"/>
-          <w:sz w:val="20"/>
-          <w:szCs w:val="20"/>
-        </w:rPr>
-        <w:t>sans</w:t>
-      </w:r>
-      <w:proofErr w:type="gramEnd"/>
-      <w:r>
-        <w:rPr>
-          <w:rFonts w:ascii="Arial" w:hAnsi="Arial" w:cs="Arial"/>
-          <w:sz w:val="20"/>
-          <w:szCs w:val="20"/>
-        </w:rPr>
-        <w:t xml:space="preserve"> essais acoustiques après travaux</w:t>
+        <w:t xml:space="preserve"> sans essais acoustiques après travaux</w:t>
       </w:r>
     </w:p>
     <w:p>
@@ -9925,25 +9647,7 @@
           <w:sz w:val="20"/>
           <w:szCs w:val="20"/>
         </w:rPr>
-        <w:t xml:space="preserve"> </w:t>
-      </w:r>
-      <w:proofErr w:type="gramStart"/>
-      <w:r>
-        <w:rPr>
-          <w:rFonts w:ascii="Arial" w:hAnsi="Arial" w:cs="Arial"/>
-          <w:sz w:val="20"/>
-          <w:szCs w:val="20"/>
-        </w:rPr>
-        <w:t>avec</w:t>
-      </w:r>
-      <w:proofErr w:type="gramEnd"/>
-      <w:r>
-        <w:rPr>
-          <w:rFonts w:ascii="Arial" w:hAnsi="Arial" w:cs="Arial"/>
-          <w:sz w:val="20"/>
-          <w:szCs w:val="20"/>
-        </w:rPr>
-        <w:t xml:space="preserve"> essais acoustiques après travaux</w:t>
+        <w:t xml:space="preserve"> avec essais acoustiques après travaux</w:t>
       </w:r>
     </w:p>
     <w:p>
@@ -10022,25 +9726,7 @@
           <w:sz w:val="20"/>
           <w:szCs w:val="20"/>
         </w:rPr>
-        <w:t xml:space="preserve"> </w:t>
-      </w:r>
-      <w:proofErr w:type="gramStart"/>
-      <w:r>
-        <w:rPr>
-          <w:rFonts w:ascii="Arial" w:hAnsi="Arial" w:cs="Arial"/>
-          <w:sz w:val="20"/>
-          <w:szCs w:val="20"/>
-        </w:rPr>
-        <w:t>essais</w:t>
-      </w:r>
-      <w:proofErr w:type="gramEnd"/>
-      <w:r>
-        <w:rPr>
-          <w:rFonts w:ascii="Arial" w:hAnsi="Arial" w:cs="Arial"/>
-          <w:sz w:val="20"/>
-          <w:szCs w:val="20"/>
-        </w:rPr>
-        <w:t xml:space="preserve"> indépendants des exigences de l’arrêté relatif à la présente attestation</w:t>
+        <w:t xml:space="preserve"> essais indépendants des exigences de l’arrêté relatif à la présente attestation</w:t>
       </w:r>
     </w:p>
     <w:p>
@@ -10100,25 +9786,7 @@
           <w:sz w:val="20"/>
           <w:szCs w:val="20"/>
         </w:rPr>
-        <w:t xml:space="preserve"> </w:t>
-      </w:r>
-      <w:proofErr w:type="gramStart"/>
-      <w:r>
-        <w:rPr>
-          <w:rFonts w:ascii="Arial" w:hAnsi="Arial" w:cs="Arial"/>
-          <w:sz w:val="20"/>
-          <w:szCs w:val="20"/>
-        </w:rPr>
-        <w:t>essais</w:t>
-      </w:r>
-      <w:proofErr w:type="gramEnd"/>
-      <w:r>
-        <w:rPr>
-          <w:rFonts w:ascii="Arial" w:hAnsi="Arial" w:cs="Arial"/>
-          <w:sz w:val="20"/>
-          <w:szCs w:val="20"/>
-        </w:rPr>
-        <w:t xml:space="preserve"> effectués dans le cadre des exigences de l’arrêté relatif à la présente attestation</w:t>
+        <w:t xml:space="preserve"> essais effectués dans le cadre des exigences de l’arrêté relatif à la présente attestation</w:t>
       </w:r>
     </w:p>
     <w:p>
@@ -10702,21 +10370,12 @@
           <w:szCs w:val="20"/>
         </w:rPr>
       </w:pPr>
-      <w:proofErr w:type="gramStart"/>
       <w:r>
         <w:rPr>
           <w:rFonts w:ascii="Arial" w:hAnsi="Arial" w:cs="Arial"/>
           <w:szCs w:val="20"/>
         </w:rPr>
-        <w:t>de</w:t>
-      </w:r>
-      <w:proofErr w:type="gramEnd"/>
-      <w:r>
-        <w:rPr>
-          <w:rFonts w:ascii="Arial" w:hAnsi="Arial" w:cs="Arial"/>
-          <w:szCs w:val="20"/>
-        </w:rPr>
-        <w:t xml:space="preserve"> la société :</w:t>
+        <w:t>de la société :</w:t>
       </w:r>
       <w:r>
         <w:rPr>
@@ -10862,19 +10521,11 @@
           <w:sz w:val="20"/>
         </w:rPr>
       </w:pPr>
-      <w:proofErr w:type="gramStart"/>
       <w:r>
         <w:rPr>
           <w:sz w:val="20"/>
         </w:rPr>
-        <w:t>agissant</w:t>
-      </w:r>
-      <w:proofErr w:type="gramEnd"/>
-      <w:r>
-        <w:rPr>
-          <w:sz w:val="20"/>
-        </w:rPr>
-        <w:t xml:space="preserve"> en qualité de :</w:t>
+        <w:t>agissant en qualité de :</w:t>
       </w:r>
     </w:p>
     <w:p>
@@ -10900,7 +10551,8 @@
       <w:r>
         <w:rPr>
           <w:rFonts w:ascii="MS Gothic" w:eastAsia="MS Gothic" w:hAnsi="MS Gothic" w:hint="eastAsia"/>
-          <w:b/>
+          <w:sz w:val="22"/>
+          <w:szCs w:val="22"/>
         </w:rPr>
         <w:sym w:font="Wingdings" w:char="F0A8"/>
       </w:r>
@@ -10928,14 +10580,12 @@
           <w:sz w:val="20"/>
         </w:rPr>
       </w:pPr>
-      <w:proofErr w:type="gramStart"/>
       <w:r>
         <w:rPr>
           <w:sz w:val="20"/>
         </w:rPr>
         <w:t>ou</w:t>
       </w:r>
-      <w:proofErr w:type="gramEnd"/>
     </w:p>
     <w:p>
       <w:pPr>
@@ -11010,7 +10660,8 @@
       <w:r>
         <w:rPr>
           <w:rFonts w:ascii="MS Gothic" w:eastAsia="MS Gothic" w:hAnsi="MS Gothic" w:hint="eastAsia"/>
-          <w:b/>
+          <w:sz w:val="22"/>
+          <w:szCs w:val="22"/>
         </w:rPr>
         <w:sym w:font="Wingdings" w:char="F0A8"/>
       </w:r>
@@ -11051,7 +10702,8 @@
       <w:r>
         <w:rPr>
           <w:rFonts w:ascii="MS Gothic" w:eastAsia="MS Gothic" w:hAnsi="MS Gothic" w:hint="eastAsia"/>
-          <w:b/>
+          <w:sz w:val="22"/>
+          <w:szCs w:val="22"/>
         </w:rPr>
         <w:sym w:font="Wingdings" w:char="F0A8"/>
       </w:r>
@@ -11093,7 +10745,8 @@
       <w:r>
         <w:rPr>
           <w:rFonts w:ascii="MS Gothic" w:eastAsia="MS Gothic" w:hAnsi="MS Gothic" w:hint="eastAsia"/>
-          <w:b/>
+          <w:sz w:val="22"/>
+          <w:szCs w:val="22"/>
         </w:rPr>
         <w:sym w:font="Wingdings" w:char="F0A8"/>
       </w:r>
@@ -11172,23 +10825,23 @@
           <w:szCs w:val="20"/>
         </w:rPr>
       </w:pPr>
-      <w:proofErr w:type="gramStart"/>
       <w:r>
         <w:rPr>
           <w:rFonts w:ascii="Arial" w:hAnsi="Arial" w:cs="Arial"/>
           <w:sz w:val="20"/>
           <w:szCs w:val="20"/>
         </w:rPr>
-        <w:t>missionné</w:t>
-      </w:r>
-      <w:proofErr w:type="gramEnd"/>
+        <w:t xml:space="preserve">missionné par le </w:t>
+      </w:r>
+      <w:bookmarkStart w:id="27" w:name="_GoBack"/>
+      <w:bookmarkEnd w:id="27"/>
       <w:r>
         <w:rPr>
           <w:rFonts w:ascii="Arial" w:hAnsi="Arial" w:cs="Arial"/>
           <w:sz w:val="20"/>
           <w:szCs w:val="20"/>
         </w:rPr>
-        <w:t xml:space="preserve"> par le maître d’ouvrage et justifiant auprès de celui-ci de compétences en acoustique du bâtiment,</w:t>
+        <w:t>maître d’ouvrage et justifiant auprès de celui-ci de compétences en acoustique du bâtiment,</w:t>
       </w:r>
     </w:p>
     <w:p>
@@ -11202,23 +10855,13 @@
           <w:szCs w:val="20"/>
         </w:rPr>
       </w:pPr>
-      <w:proofErr w:type="gramStart"/>
       <w:r>
         <w:rPr>
           <w:rFonts w:ascii="Arial" w:hAnsi="Arial" w:cs="Arial"/>
           <w:sz w:val="20"/>
           <w:szCs w:val="20"/>
         </w:rPr>
-        <w:t>atteste</w:t>
-      </w:r>
-      <w:proofErr w:type="gramEnd"/>
-      <w:r>
-        <w:rPr>
-          <w:rFonts w:ascii="Arial" w:hAnsi="Arial" w:cs="Arial"/>
-          <w:sz w:val="20"/>
-          <w:szCs w:val="20"/>
-        </w:rPr>
-        <w:t xml:space="preserve"> que :</w:t>
+        <w:t>atteste que :</w:t>
       </w:r>
     </w:p>
     <w:p>
@@ -11245,23 +10888,13 @@
           <w:szCs w:val="20"/>
         </w:rPr>
       </w:pPr>
-      <w:proofErr w:type="gramStart"/>
       <w:r>
         <w:rPr>
           <w:rFonts w:ascii="Arial" w:hAnsi="Arial" w:cs="Arial"/>
           <w:sz w:val="20"/>
           <w:szCs w:val="20"/>
         </w:rPr>
-        <w:t>pour</w:t>
-      </w:r>
-      <w:proofErr w:type="gramEnd"/>
-      <w:r>
-        <w:rPr>
-          <w:rFonts w:ascii="Arial" w:hAnsi="Arial" w:cs="Arial"/>
-          <w:sz w:val="20"/>
-          <w:szCs w:val="20"/>
-        </w:rPr>
-        <w:t xml:space="preserve"> l’opération identifiée ci-dessus, la qualité acoustique a été prise en compte au niveau des études et du suivi de chantier et les mesures acoustiques</w:t>
+        <w:t>pour l’opération identifiée ci-dessus, la qualité acoustique a été prise en compte au niveau des études et du suivi de chantier et les mesures acoustiques</w:t>
       </w:r>
       <w:r>
         <w:rPr>
@@ -11305,23 +10938,13 @@
           <w:szCs w:val="20"/>
         </w:rPr>
       </w:pPr>
-      <w:proofErr w:type="gramStart"/>
       <w:r>
         <w:rPr>
           <w:rFonts w:ascii="Arial" w:hAnsi="Arial" w:cs="Arial"/>
           <w:sz w:val="20"/>
           <w:szCs w:val="20"/>
         </w:rPr>
-        <w:t>les</w:t>
-      </w:r>
-      <w:proofErr w:type="gramEnd"/>
-      <w:r>
-        <w:rPr>
-          <w:rFonts w:ascii="Arial" w:hAnsi="Arial" w:cs="Arial"/>
-          <w:sz w:val="20"/>
-          <w:szCs w:val="20"/>
-        </w:rPr>
-        <w:t xml:space="preserve"> constats</w:t>
+        <w:t>les constats</w:t>
       </w:r>
       <w:r>
         <w:rPr>
@@ -11395,25 +11018,7 @@
           <w:sz w:val="20"/>
           <w:szCs w:val="20"/>
         </w:rPr>
-        <w:t> </w:t>
-      </w:r>
-      <w:proofErr w:type="gramStart"/>
-      <w:r>
-        <w:rPr>
-          <w:rFonts w:ascii="Arial" w:hAnsi="Arial" w:cs="Arial"/>
-          <w:sz w:val="20"/>
-          <w:szCs w:val="20"/>
-        </w:rPr>
-        <w:t>n’ont</w:t>
-      </w:r>
-      <w:proofErr w:type="gramEnd"/>
-      <w:r>
-        <w:rPr>
-          <w:rFonts w:ascii="Arial" w:hAnsi="Arial" w:cs="Arial"/>
-          <w:sz w:val="20"/>
-          <w:szCs w:val="20"/>
-        </w:rPr>
-        <w:t xml:space="preserve"> pas mis en évidence d’irrégularité dans la prise en compte de la réglementation acoustique</w:t>
+        <w:t> n’ont pas mis en évidence d’irrégularité dans la prise en compte de la réglementation acoustique</w:t>
       </w:r>
       <w:r>
         <w:rPr>
@@ -11479,25 +11084,7 @@
           <w:sz w:val="20"/>
           <w:szCs w:val="20"/>
         </w:rPr>
-        <w:t> </w:t>
-      </w:r>
-      <w:proofErr w:type="gramStart"/>
-      <w:r>
-        <w:rPr>
-          <w:rFonts w:ascii="Arial" w:hAnsi="Arial" w:cs="Arial"/>
-          <w:sz w:val="20"/>
-          <w:szCs w:val="20"/>
-        </w:rPr>
-        <w:t>laissent</w:t>
-      </w:r>
-      <w:proofErr w:type="gramEnd"/>
-      <w:r>
-        <w:rPr>
-          <w:rFonts w:ascii="Arial" w:hAnsi="Arial" w:cs="Arial"/>
-          <w:sz w:val="20"/>
-          <w:szCs w:val="20"/>
-        </w:rPr>
-        <w:t xml:space="preserve"> apparaître des irrégularités dans la prise en compte de la réglementation acoustique.</w:t>
+        <w:t> laissent apparaître des irrégularités dans la prise en compte de la réglementation acoustique.</w:t>
       </w:r>
     </w:p>
     <w:p>
@@ -11767,16 +11354,7 @@
           <w:sz w:val="20"/>
           <w:szCs w:val="20"/>
         </w:rPr>
-        <w:t xml:space="preserve">pour un nombre de mesures </w:t>
-      </w:r>
-      <w:proofErr w:type="gramStart"/>
-      <w:r>
-        <w:rPr>
-          <w:rFonts w:ascii="Arial" w:hAnsi="Arial" w:cs="Arial"/>
-          <w:sz w:val="20"/>
-          <w:szCs w:val="20"/>
-        </w:rPr>
-        <w:t>obligatoires</w:t>
+        <w:t>pour un nombre de mesures obligatoires</w:t>
       </w:r>
       <w:r>
         <w:rPr>
@@ -11785,17 +11363,7 @@
           <w:szCs w:val="20"/>
           <w:vertAlign w:val="superscript"/>
         </w:rPr>
-        <w:t>(</w:t>
-      </w:r>
-      <w:proofErr w:type="gramEnd"/>
-      <w:r>
-        <w:rPr>
-          <w:rFonts w:ascii="Arial" w:hAnsi="Arial" w:cs="Arial"/>
-          <w:sz w:val="20"/>
-          <w:szCs w:val="20"/>
-          <w:vertAlign w:val="superscript"/>
-        </w:rPr>
-        <w:t>4)</w:t>
+        <w:t>(4)</w:t>
       </w:r>
       <w:r>
         <w:rPr>
@@ -12225,7 +11793,6 @@
           <w:szCs w:val="18"/>
         </w:rPr>
       </w:pPr>
-      <w:proofErr w:type="gramStart"/>
       <w:r>
         <w:rPr>
           <w:rFonts w:ascii="Arial" w:hAnsi="Arial" w:cs="Arial"/>
@@ -12234,18 +11801,7 @@
           <w:sz w:val="18"/>
           <w:szCs w:val="18"/>
         </w:rPr>
-        <w:t>articles</w:t>
-      </w:r>
-      <w:proofErr w:type="gramEnd"/>
-      <w:r>
-        <w:rPr>
-          <w:rFonts w:ascii="Arial" w:hAnsi="Arial" w:cs="Arial"/>
-          <w:i/>
-          <w:iCs/>
-          <w:sz w:val="18"/>
-          <w:szCs w:val="18"/>
-        </w:rPr>
-        <w:t xml:space="preserve"> L. 111-11, R. 111-1-1, R. 111-4 et R. 111-4-1 du code de la construction et de l’habitation ;</w:t>
+        <w:t>articles L. 111-11, R. 111-1-1, R. 111-4 et R. 111-4-1 du code de la construction et de l’habitation ;</w:t>
       </w:r>
     </w:p>
     <w:p>
@@ -12274,7 +11830,6 @@
           <w:szCs w:val="18"/>
         </w:rPr>
       </w:pPr>
-      <w:proofErr w:type="gramStart"/>
       <w:r>
         <w:rPr>
           <w:rFonts w:ascii="Arial" w:hAnsi="Arial" w:cs="Arial"/>
@@ -12283,18 +11838,7 @@
           <w:sz w:val="18"/>
           <w:szCs w:val="18"/>
         </w:rPr>
-        <w:t>arrêtés</w:t>
-      </w:r>
-      <w:proofErr w:type="gramEnd"/>
-      <w:r>
-        <w:rPr>
-          <w:rFonts w:ascii="Arial" w:hAnsi="Arial" w:cs="Arial"/>
-          <w:i/>
-          <w:iCs/>
-          <w:sz w:val="18"/>
-          <w:szCs w:val="18"/>
-        </w:rPr>
-        <w:t xml:space="preserve"> du 30 juin 1999 relatifs aux caractéristiques acoustiques des bâtiments d’habitation et aux modalités d’application de la réglementation ;</w:t>
+        <w:t>arrêtés du 30 juin 1999 relatifs aux caractéristiques acoustiques des bâtiments d’habitation et aux modalités d’application de la réglementation ;</w:t>
       </w:r>
     </w:p>
     <w:p>
@@ -12323,7 +11867,6 @@
           <w:szCs w:val="18"/>
         </w:rPr>
       </w:pPr>
-      <w:proofErr w:type="gramStart"/>
       <w:r>
         <w:rPr>
           <w:rFonts w:ascii="Arial" w:hAnsi="Arial" w:cs="Arial"/>
@@ -12332,18 +11875,7 @@
           <w:sz w:val="18"/>
           <w:szCs w:val="18"/>
         </w:rPr>
-        <w:t>arrêté</w:t>
-      </w:r>
-      <w:proofErr w:type="gramEnd"/>
-      <w:r>
-        <w:rPr>
-          <w:rFonts w:ascii="Arial" w:hAnsi="Arial" w:cs="Arial"/>
-          <w:i/>
-          <w:iCs/>
-          <w:sz w:val="18"/>
-          <w:szCs w:val="18"/>
-        </w:rPr>
-        <w:t xml:space="preserve"> du 30 mai 1996 (modifié par l’arrêté du 23 juillet 2013 pour les demandes de permis de construire déposées à compter du 01 janvier 2014) relatif aux modalités de classement des infrastructures de transports terrestres et à l’isolement acoustique des bâtiments d’habitation dans les secteurs affectés par le bruit.</w:t>
+        <w:t>arrêté du 30 mai 1996 (modifié par l’arrêté du 23 juillet 2013 pour les demandes de permis de construire déposées à compter du 01 janvier 2014) relatif aux modalités de classement des infrastructures de transports terrestres et à l’isolement acoustique des bâtiments d’habitation dans les secteurs affectés par le bruit.</w:t>
       </w:r>
     </w:p>
     <w:p>
@@ -12420,14 +11952,14 @@
           <w:rFonts w:ascii="Arial" w:hAnsi="Arial" w:cs="Arial"/>
         </w:rPr>
       </w:pPr>
-      <w:bookmarkStart w:id="27" w:name="_Toc503273825"/>
+      <w:bookmarkStart w:id="28" w:name="_Toc503273825"/>
       <w:r>
         <w:rPr>
           <w:rFonts w:ascii="Arial" w:hAnsi="Arial" w:cs="Arial"/>
         </w:rPr>
         <w:t>CONSTATS</w:t>
       </w:r>
-      <w:bookmarkEnd w:id="27"/>
+      <w:bookmarkEnd w:id="28"/>
     </w:p>
     <w:p>
       <w:pPr>
@@ -12484,16 +12016,16 @@
           <w:rFonts w:ascii="Arial" w:hAnsi="Arial" w:cs="Arial"/>
         </w:rPr>
       </w:pPr>
-      <w:bookmarkStart w:id="28" w:name="_Toc369182883"/>
-      <w:bookmarkStart w:id="29" w:name="_Toc503273826"/>
+      <w:bookmarkStart w:id="29" w:name="_Toc369182883"/>
+      <w:bookmarkStart w:id="30" w:name="_Toc503273826"/>
       <w:r>
         <w:rPr>
           <w:rFonts w:ascii="Arial" w:hAnsi="Arial" w:cs="Arial"/>
         </w:rPr>
         <w:t>Tableau 1 : Récapitulatif</w:t>
       </w:r>
-      <w:bookmarkEnd w:id="28"/>
       <w:bookmarkEnd w:id="29"/>
+      <w:bookmarkEnd w:id="30"/>
     </w:p>
     <w:p>
       <w:pPr>
@@ -15303,25 +14835,7 @@
                 <w:sz w:val="18"/>
                 <w:szCs w:val="18"/>
               </w:rPr>
-              <w:t>(</w:t>
-            </w:r>
-            <w:proofErr w:type="gramStart"/>
-            <w:r>
-              <w:rPr>
-                <w:rFonts w:ascii="Arial" w:hAnsi="Arial" w:cs="Arial"/>
-                <w:sz w:val="18"/>
-                <w:szCs w:val="18"/>
-              </w:rPr>
-              <w:t>hors</w:t>
-            </w:r>
-            <w:proofErr w:type="gramEnd"/>
-            <w:r>
-              <w:rPr>
-                <w:rFonts w:ascii="Arial" w:hAnsi="Arial" w:cs="Arial"/>
-                <w:sz w:val="18"/>
-                <w:szCs w:val="18"/>
-              </w:rPr>
-              <w:t xml:space="preserve"> VMC)</w:t>
+              <w:t>(hors VMC)</w:t>
             </w:r>
           </w:p>
         </w:tc>
@@ -16315,21 +15829,7 @@
               <w:rPr>
                 <w:rFonts w:ascii="Arial" w:hAnsi="Arial" w:cs="Arial"/>
               </w:rPr>
-              <w:t>er la réponse dans la colonne</w:t>
-            </w:r>
-            <w:proofErr w:type="gramStart"/>
-            <w:r>
-              <w:rPr>
-                <w:rFonts w:ascii="Arial" w:hAnsi="Arial" w:cs="Arial"/>
-              </w:rPr>
-              <w:t xml:space="preserve"> «Oui</w:t>
-            </w:r>
-            <w:proofErr w:type="gramEnd"/>
-            <w:r>
-              <w:rPr>
-                <w:rFonts w:ascii="Arial" w:hAnsi="Arial" w:cs="Arial"/>
-              </w:rPr>
-              <w:t>» ou la colonne «</w:t>
+              <w:t>er la réponse dans la colonne «Oui» ou la colonne «</w:t>
             </w:r>
             <w:r>
               <w:rPr>
@@ -16454,8 +15954,8 @@
           <w:rFonts w:ascii="Arial" w:hAnsi="Arial" w:cs="Arial"/>
         </w:rPr>
       </w:pPr>
-      <w:bookmarkStart w:id="30" w:name="_Toc369182884"/>
-      <w:bookmarkStart w:id="31" w:name="_Toc503273827"/>
+      <w:bookmarkStart w:id="31" w:name="_Toc369182884"/>
+      <w:bookmarkStart w:id="32" w:name="_Toc503273827"/>
       <w:r>
         <w:rPr>
           <w:rFonts w:ascii="Arial" w:hAnsi="Arial" w:cs="Arial"/>
@@ -16463,8 +15963,8 @@
         <w:lastRenderedPageBreak/>
         <w:t>Tableau 2 : Constats phases études et chantier</w:t>
       </w:r>
-      <w:bookmarkEnd w:id="30"/>
       <w:bookmarkEnd w:id="31"/>
+      <w:bookmarkEnd w:id="32"/>
     </w:p>
     <w:p>
       <w:pPr>
@@ -16792,27 +16292,7 @@
                 <w:sz w:val="18"/>
                 <w:szCs w:val="18"/>
               </w:rPr>
-              <w:t>(</w:t>
-            </w:r>
-            <w:proofErr w:type="gramStart"/>
-            <w:r>
-              <w:rPr>
-                <w:rFonts w:ascii="Arial" w:hAnsi="Arial" w:cs="Arial"/>
-                <w:color w:val="auto"/>
-                <w:sz w:val="18"/>
-                <w:szCs w:val="18"/>
-              </w:rPr>
-              <w:t>hors</w:t>
-            </w:r>
-            <w:proofErr w:type="gramEnd"/>
-            <w:r>
-              <w:rPr>
-                <w:rFonts w:ascii="Arial" w:hAnsi="Arial" w:cs="Arial"/>
-                <w:color w:val="auto"/>
-                <w:sz w:val="18"/>
-                <w:szCs w:val="18"/>
-              </w:rPr>
-              <w:t xml:space="preserve"> ventilation mécanique)</w:t>
+              <w:t>(hors ventilation mécanique)</w:t>
             </w:r>
           </w:p>
         </w:tc>
@@ -17059,21 +16539,7 @@
               <w:rPr>
                 <w:rFonts w:ascii="Arial" w:hAnsi="Arial" w:cs="Arial"/>
               </w:rPr>
-              <w:t xml:space="preserve">La détermination et/ou la vérification des grandeurs acoustiques (isolement, bruit de choc, bruit d'équipement, </w:t>
-            </w:r>
-            <w:proofErr w:type="spellStart"/>
-            <w:r>
-              <w:rPr>
-                <w:rFonts w:ascii="Arial" w:hAnsi="Arial" w:cs="Arial"/>
-              </w:rPr>
-              <w:t>etc</w:t>
-            </w:r>
-            <w:proofErr w:type="spellEnd"/>
-            <w:r>
-              <w:rPr>
-                <w:rFonts w:ascii="Arial" w:hAnsi="Arial" w:cs="Arial"/>
-              </w:rPr>
-              <w:t>) a été spécifiquement prise en compte dans le cadre des règles de l'art, d'une étude, une certification ou un contrôle technique.</w:t>
+              <w:t>La détermination et/ou la vérification des grandeurs acoustiques (isolement, bruit de choc, bruit d'équipement, etc) a été spécifiquement prise en compte dans le cadre des règles de l'art, d'une étude, une certification ou un contrôle technique.</w:t>
             </w:r>
           </w:p>
         </w:tc>
@@ -17355,16 +16821,8 @@
               <w:rPr>
                 <w:rFonts w:ascii="Arial" w:hAnsi="Arial" w:cs="Arial"/>
               </w:rPr>
-              <w:t xml:space="preserve"> M. </w:t>
-            </w:r>
-            <w:proofErr w:type="spellStart"/>
-            <w:r>
-              <w:rPr>
-                <w:rFonts w:ascii="Arial" w:hAnsi="Arial" w:cs="Arial"/>
-              </w:rPr>
-              <w:t>Oe</w:t>
-            </w:r>
-            <w:proofErr w:type="spellEnd"/>
+              <w:t xml:space="preserve"> M. Oe</w:t>
+            </w:r>
           </w:p>
           <w:p>
             <w:pPr>
@@ -17402,16 +16860,8 @@
               <w:rPr>
                 <w:rFonts w:ascii="Arial" w:hAnsi="Arial" w:cs="Arial"/>
               </w:rPr>
-              <w:t xml:space="preserve"> </w:t>
-            </w:r>
-            <w:proofErr w:type="spellStart"/>
-            <w:r>
-              <w:rPr>
-                <w:rFonts w:ascii="Arial" w:hAnsi="Arial" w:cs="Arial"/>
-              </w:rPr>
-              <w:t>M.Ou</w:t>
-            </w:r>
-            <w:proofErr w:type="spellEnd"/>
+              <w:t xml:space="preserve"> M.Ou</w:t>
+            </w:r>
             <w:r>
               <w:rPr>
                 <w:rFonts w:ascii="Arial" w:hAnsi="Arial" w:cs="Arial"/>
@@ -17894,16 +17344,8 @@
               <w:rPr>
                 <w:rFonts w:ascii="Arial" w:hAnsi="Arial" w:cs="Arial"/>
               </w:rPr>
-              <w:t xml:space="preserve"> M. </w:t>
-            </w:r>
-            <w:proofErr w:type="spellStart"/>
-            <w:r>
-              <w:rPr>
-                <w:rFonts w:ascii="Arial" w:hAnsi="Arial" w:cs="Arial"/>
-              </w:rPr>
-              <w:t>Oe</w:t>
-            </w:r>
-            <w:proofErr w:type="spellEnd"/>
+              <w:t xml:space="preserve"> M. Oe</w:t>
+            </w:r>
           </w:p>
           <w:p>
             <w:pPr>
@@ -17942,16 +17384,8 @@
               <w:rPr>
                 <w:rFonts w:ascii="Arial" w:hAnsi="Arial" w:cs="Arial"/>
               </w:rPr>
-              <w:t xml:space="preserve"> </w:t>
-            </w:r>
-            <w:proofErr w:type="spellStart"/>
-            <w:r>
-              <w:rPr>
-                <w:rFonts w:ascii="Arial" w:hAnsi="Arial" w:cs="Arial"/>
-              </w:rPr>
-              <w:t>M.Ou</w:t>
-            </w:r>
-            <w:proofErr w:type="spellEnd"/>
+              <w:t xml:space="preserve"> M.Ou</w:t>
+            </w:r>
             <w:r>
               <w:rPr>
                 <w:rFonts w:ascii="Arial" w:hAnsi="Arial" w:cs="Arial"/>
@@ -18434,16 +17868,8 @@
               <w:rPr>
                 <w:rFonts w:ascii="Arial" w:hAnsi="Arial" w:cs="Arial"/>
               </w:rPr>
-              <w:t xml:space="preserve"> M. </w:t>
-            </w:r>
-            <w:proofErr w:type="spellStart"/>
-            <w:r>
-              <w:rPr>
-                <w:rFonts w:ascii="Arial" w:hAnsi="Arial" w:cs="Arial"/>
-              </w:rPr>
-              <w:t>Oe</w:t>
-            </w:r>
-            <w:proofErr w:type="spellEnd"/>
+              <w:t xml:space="preserve"> M. Oe</w:t>
+            </w:r>
           </w:p>
           <w:p>
             <w:pPr>
@@ -18481,16 +17907,8 @@
               <w:rPr>
                 <w:rFonts w:ascii="Arial" w:hAnsi="Arial" w:cs="Arial"/>
               </w:rPr>
-              <w:t xml:space="preserve"> </w:t>
-            </w:r>
-            <w:proofErr w:type="spellStart"/>
-            <w:r>
-              <w:rPr>
-                <w:rFonts w:ascii="Arial" w:hAnsi="Arial" w:cs="Arial"/>
-              </w:rPr>
-              <w:t>M.Ou</w:t>
-            </w:r>
-            <w:proofErr w:type="spellEnd"/>
+              <w:t xml:space="preserve"> M.Ou</w:t>
+            </w:r>
             <w:r>
               <w:rPr>
                 <w:rFonts w:ascii="Arial" w:hAnsi="Arial" w:cs="Arial"/>
@@ -18973,16 +18391,8 @@
               <w:rPr>
                 <w:rFonts w:ascii="Arial" w:hAnsi="Arial" w:cs="Arial"/>
               </w:rPr>
-              <w:t xml:space="preserve"> M. </w:t>
-            </w:r>
-            <w:proofErr w:type="spellStart"/>
-            <w:r>
-              <w:rPr>
-                <w:rFonts w:ascii="Arial" w:hAnsi="Arial" w:cs="Arial"/>
-              </w:rPr>
-              <w:t>Oe</w:t>
-            </w:r>
-            <w:proofErr w:type="spellEnd"/>
+              <w:t xml:space="preserve"> M. Oe</w:t>
+            </w:r>
           </w:p>
           <w:p>
             <w:pPr>
@@ -19021,16 +18431,8 @@
               <w:rPr>
                 <w:rFonts w:ascii="Arial" w:hAnsi="Arial" w:cs="Arial"/>
               </w:rPr>
-              <w:t xml:space="preserve"> </w:t>
-            </w:r>
-            <w:proofErr w:type="spellStart"/>
-            <w:r>
-              <w:rPr>
-                <w:rFonts w:ascii="Arial" w:hAnsi="Arial" w:cs="Arial"/>
-              </w:rPr>
-              <w:t>M.Ou</w:t>
-            </w:r>
-            <w:proofErr w:type="spellEnd"/>
+              <w:t xml:space="preserve"> M.Ou</w:t>
+            </w:r>
             <w:r>
               <w:rPr>
                 <w:rFonts w:ascii="Arial" w:hAnsi="Arial" w:cs="Arial"/>
@@ -19513,16 +18915,8 @@
               <w:rPr>
                 <w:rFonts w:ascii="Arial" w:hAnsi="Arial" w:cs="Arial"/>
               </w:rPr>
-              <w:t xml:space="preserve"> M. </w:t>
-            </w:r>
-            <w:proofErr w:type="spellStart"/>
-            <w:r>
-              <w:rPr>
-                <w:rFonts w:ascii="Arial" w:hAnsi="Arial" w:cs="Arial"/>
-              </w:rPr>
-              <w:t>Oe</w:t>
-            </w:r>
-            <w:proofErr w:type="spellEnd"/>
+              <w:t xml:space="preserve"> M. Oe</w:t>
+            </w:r>
           </w:p>
           <w:p>
             <w:pPr>
@@ -19560,16 +18954,8 @@
               <w:rPr>
                 <w:rFonts w:ascii="Arial" w:hAnsi="Arial" w:cs="Arial"/>
               </w:rPr>
-              <w:t xml:space="preserve"> </w:t>
-            </w:r>
-            <w:proofErr w:type="spellStart"/>
-            <w:r>
-              <w:rPr>
-                <w:rFonts w:ascii="Arial" w:hAnsi="Arial" w:cs="Arial"/>
-              </w:rPr>
-              <w:t>M.Ou</w:t>
-            </w:r>
-            <w:proofErr w:type="spellEnd"/>
+              <w:t xml:space="preserve"> M.Ou</w:t>
+            </w:r>
             <w:r>
               <w:rPr>
                 <w:rFonts w:ascii="Arial" w:hAnsi="Arial" w:cs="Arial"/>
@@ -20052,16 +19438,8 @@
               <w:rPr>
                 <w:rFonts w:ascii="Arial" w:hAnsi="Arial" w:cs="Arial"/>
               </w:rPr>
-              <w:t xml:space="preserve"> M. </w:t>
-            </w:r>
-            <w:proofErr w:type="spellStart"/>
-            <w:r>
-              <w:rPr>
-                <w:rFonts w:ascii="Arial" w:hAnsi="Arial" w:cs="Arial"/>
-              </w:rPr>
-              <w:t>Oe</w:t>
-            </w:r>
-            <w:proofErr w:type="spellEnd"/>
+              <w:t xml:space="preserve"> M. Oe</w:t>
+            </w:r>
           </w:p>
           <w:p>
             <w:pPr>
@@ -20100,16 +19478,8 @@
               <w:rPr>
                 <w:rFonts w:ascii="Arial" w:hAnsi="Arial" w:cs="Arial"/>
               </w:rPr>
-              <w:t xml:space="preserve"> </w:t>
-            </w:r>
-            <w:proofErr w:type="spellStart"/>
-            <w:r>
-              <w:rPr>
-                <w:rFonts w:ascii="Arial" w:hAnsi="Arial" w:cs="Arial"/>
-              </w:rPr>
-              <w:t>M.Ou</w:t>
-            </w:r>
-            <w:proofErr w:type="spellEnd"/>
+              <w:t xml:space="preserve"> M.Ou</w:t>
+            </w:r>
             <w:r>
               <w:rPr>
                 <w:rFonts w:ascii="Arial" w:hAnsi="Arial" w:cs="Arial"/>
@@ -20592,16 +19962,8 @@
               <w:rPr>
                 <w:rFonts w:ascii="Arial" w:hAnsi="Arial" w:cs="Arial"/>
               </w:rPr>
-              <w:t xml:space="preserve"> M. </w:t>
-            </w:r>
-            <w:proofErr w:type="spellStart"/>
-            <w:r>
-              <w:rPr>
-                <w:rFonts w:ascii="Arial" w:hAnsi="Arial" w:cs="Arial"/>
-              </w:rPr>
-              <w:t>Oe</w:t>
-            </w:r>
-            <w:proofErr w:type="spellEnd"/>
+              <w:t xml:space="preserve"> M. Oe</w:t>
+            </w:r>
           </w:p>
           <w:p>
             <w:pPr>
@@ -20639,16 +20001,8 @@
               <w:rPr>
                 <w:rFonts w:ascii="Arial" w:hAnsi="Arial" w:cs="Arial"/>
               </w:rPr>
-              <w:t xml:space="preserve"> </w:t>
-            </w:r>
-            <w:proofErr w:type="spellStart"/>
-            <w:r>
-              <w:rPr>
-                <w:rFonts w:ascii="Arial" w:hAnsi="Arial" w:cs="Arial"/>
-              </w:rPr>
-              <w:t>M.Ou</w:t>
-            </w:r>
-            <w:proofErr w:type="spellEnd"/>
+              <w:t xml:space="preserve"> M.Ou</w:t>
+            </w:r>
             <w:r>
               <w:rPr>
                 <w:rFonts w:ascii="Arial" w:hAnsi="Arial" w:cs="Arial"/>
@@ -21131,16 +20485,8 @@
               <w:rPr>
                 <w:rFonts w:ascii="Arial" w:hAnsi="Arial" w:cs="Arial"/>
               </w:rPr>
-              <w:t xml:space="preserve"> M. </w:t>
-            </w:r>
-            <w:proofErr w:type="spellStart"/>
-            <w:r>
-              <w:rPr>
-                <w:rFonts w:ascii="Arial" w:hAnsi="Arial" w:cs="Arial"/>
-              </w:rPr>
-              <w:t>Oe</w:t>
-            </w:r>
-            <w:proofErr w:type="spellEnd"/>
+              <w:t xml:space="preserve"> M. Oe</w:t>
+            </w:r>
           </w:p>
           <w:p>
             <w:pPr>
@@ -21179,16 +20525,8 @@
               <w:rPr>
                 <w:rFonts w:ascii="Arial" w:hAnsi="Arial" w:cs="Arial"/>
               </w:rPr>
-              <w:t xml:space="preserve"> </w:t>
-            </w:r>
-            <w:proofErr w:type="spellStart"/>
-            <w:r>
-              <w:rPr>
-                <w:rFonts w:ascii="Arial" w:hAnsi="Arial" w:cs="Arial"/>
-              </w:rPr>
-              <w:t>M.Ou</w:t>
-            </w:r>
-            <w:proofErr w:type="spellEnd"/>
+              <w:t xml:space="preserve"> M.Ou</w:t>
+            </w:r>
             <w:r>
               <w:rPr>
                 <w:rFonts w:ascii="Arial" w:hAnsi="Arial" w:cs="Arial"/>
@@ -21700,16 +21038,8 @@
               <w:rPr>
                 <w:rFonts w:ascii="Arial" w:hAnsi="Arial" w:cs="Arial"/>
               </w:rPr>
-              <w:t xml:space="preserve"> </w:t>
-            </w:r>
-            <w:proofErr w:type="spellStart"/>
-            <w:r>
-              <w:rPr>
-                <w:rFonts w:ascii="Arial" w:hAnsi="Arial" w:cs="Arial"/>
-              </w:rPr>
-              <w:t>M.Oe</w:t>
-            </w:r>
-            <w:proofErr w:type="spellEnd"/>
+              <w:t xml:space="preserve"> M.Oe</w:t>
+            </w:r>
             <w:r>
               <w:rPr>
                 <w:rFonts w:ascii="Arial" w:hAnsi="Arial" w:cs="Arial"/>
@@ -21743,23 +21073,7 @@
               <w:rPr>
                 <w:rFonts w:ascii="Arial" w:hAnsi="Arial" w:cs="Arial"/>
               </w:rPr>
-              <w:t xml:space="preserve"> </w:t>
-            </w:r>
-            <w:proofErr w:type="spellStart"/>
-            <w:proofErr w:type="gramStart"/>
-            <w:r>
-              <w:rPr>
-                <w:rFonts w:ascii="Arial" w:hAnsi="Arial" w:cs="Arial"/>
-              </w:rPr>
-              <w:t>M.Ou</w:t>
-            </w:r>
-            <w:proofErr w:type="spellEnd"/>
-            <w:proofErr w:type="gramEnd"/>
-            <w:r>
-              <w:rPr>
-                <w:rFonts w:ascii="Arial" w:hAnsi="Arial" w:cs="Arial"/>
-              </w:rPr>
-              <w:t xml:space="preserve"> </w:t>
+              <w:t xml:space="preserve"> M.Ou </w:t>
             </w:r>
           </w:p>
           <w:p>
@@ -22214,16 +21528,8 @@
               <w:rPr>
                 <w:rFonts w:ascii="Arial" w:hAnsi="Arial" w:cs="Arial"/>
               </w:rPr>
-              <w:t xml:space="preserve"> </w:t>
-            </w:r>
-            <w:proofErr w:type="spellStart"/>
-            <w:r>
-              <w:rPr>
-                <w:rFonts w:ascii="Arial" w:hAnsi="Arial" w:cs="Arial"/>
-              </w:rPr>
-              <w:t>M.Oe</w:t>
-            </w:r>
-            <w:proofErr w:type="spellEnd"/>
+              <w:t xml:space="preserve"> M.Oe</w:t>
+            </w:r>
             <w:r>
               <w:rPr>
                 <w:rFonts w:ascii="Arial" w:hAnsi="Arial" w:cs="Arial"/>
@@ -22257,23 +21563,7 @@
               <w:rPr>
                 <w:rFonts w:ascii="Arial" w:hAnsi="Arial" w:cs="Arial"/>
               </w:rPr>
-              <w:t xml:space="preserve"> </w:t>
-            </w:r>
-            <w:proofErr w:type="spellStart"/>
-            <w:proofErr w:type="gramStart"/>
-            <w:r>
-              <w:rPr>
-                <w:rFonts w:ascii="Arial" w:hAnsi="Arial" w:cs="Arial"/>
-              </w:rPr>
-              <w:t>M.Ou</w:t>
-            </w:r>
-            <w:proofErr w:type="spellEnd"/>
-            <w:proofErr w:type="gramEnd"/>
-            <w:r>
-              <w:rPr>
-                <w:rFonts w:ascii="Arial" w:hAnsi="Arial" w:cs="Arial"/>
-              </w:rPr>
-              <w:t xml:space="preserve"> </w:t>
+              <w:t xml:space="preserve"> M.Ou </w:t>
             </w:r>
           </w:p>
           <w:p>
@@ -22729,16 +22019,8 @@
               <w:rPr>
                 <w:rFonts w:ascii="Arial" w:hAnsi="Arial" w:cs="Arial"/>
               </w:rPr>
-              <w:t xml:space="preserve"> </w:t>
-            </w:r>
-            <w:proofErr w:type="spellStart"/>
-            <w:r>
-              <w:rPr>
-                <w:rFonts w:ascii="Arial" w:hAnsi="Arial" w:cs="Arial"/>
-              </w:rPr>
-              <w:t>M.Oe</w:t>
-            </w:r>
-            <w:proofErr w:type="spellEnd"/>
+              <w:t xml:space="preserve"> M.Oe</w:t>
+            </w:r>
             <w:r>
               <w:rPr>
                 <w:rFonts w:ascii="Arial" w:hAnsi="Arial" w:cs="Arial"/>
@@ -22772,23 +22054,7 @@
               <w:rPr>
                 <w:rFonts w:ascii="Arial" w:hAnsi="Arial" w:cs="Arial"/>
               </w:rPr>
-              <w:t xml:space="preserve"> </w:t>
-            </w:r>
-            <w:proofErr w:type="spellStart"/>
-            <w:proofErr w:type="gramStart"/>
-            <w:r>
-              <w:rPr>
-                <w:rFonts w:ascii="Arial" w:hAnsi="Arial" w:cs="Arial"/>
-              </w:rPr>
-              <w:t>M.Ou</w:t>
-            </w:r>
-            <w:proofErr w:type="spellEnd"/>
-            <w:proofErr w:type="gramEnd"/>
-            <w:r>
-              <w:rPr>
-                <w:rFonts w:ascii="Arial" w:hAnsi="Arial" w:cs="Arial"/>
-              </w:rPr>
-              <w:t xml:space="preserve"> </w:t>
+              <w:t xml:space="preserve"> M.Ou </w:t>
             </w:r>
           </w:p>
           <w:p>
@@ -23243,16 +22509,8 @@
               <w:rPr>
                 <w:rFonts w:ascii="Arial" w:hAnsi="Arial" w:cs="Arial"/>
               </w:rPr>
-              <w:t xml:space="preserve"> </w:t>
-            </w:r>
-            <w:proofErr w:type="spellStart"/>
-            <w:r>
-              <w:rPr>
-                <w:rFonts w:ascii="Arial" w:hAnsi="Arial" w:cs="Arial"/>
-              </w:rPr>
-              <w:t>M.Oe</w:t>
-            </w:r>
-            <w:proofErr w:type="spellEnd"/>
+              <w:t xml:space="preserve"> M.Oe</w:t>
+            </w:r>
             <w:r>
               <w:rPr>
                 <w:rFonts w:ascii="Arial" w:hAnsi="Arial" w:cs="Arial"/>
@@ -23286,23 +22544,7 @@
               <w:rPr>
                 <w:rFonts w:ascii="Arial" w:hAnsi="Arial" w:cs="Arial"/>
               </w:rPr>
-              <w:t xml:space="preserve"> </w:t>
-            </w:r>
-            <w:proofErr w:type="spellStart"/>
-            <w:proofErr w:type="gramStart"/>
-            <w:r>
-              <w:rPr>
-                <w:rFonts w:ascii="Arial" w:hAnsi="Arial" w:cs="Arial"/>
-              </w:rPr>
-              <w:t>M.Ou</w:t>
-            </w:r>
-            <w:proofErr w:type="spellEnd"/>
-            <w:proofErr w:type="gramEnd"/>
-            <w:r>
-              <w:rPr>
-                <w:rFonts w:ascii="Arial" w:hAnsi="Arial" w:cs="Arial"/>
-              </w:rPr>
-              <w:t xml:space="preserve"> </w:t>
+              <w:t xml:space="preserve"> M.Ou </w:t>
             </w:r>
           </w:p>
           <w:p>
@@ -23758,16 +23000,8 @@
               <w:rPr>
                 <w:rFonts w:ascii="Arial" w:hAnsi="Arial" w:cs="Arial"/>
               </w:rPr>
-              <w:t xml:space="preserve"> </w:t>
-            </w:r>
-            <w:proofErr w:type="spellStart"/>
-            <w:r>
-              <w:rPr>
-                <w:rFonts w:ascii="Arial" w:hAnsi="Arial" w:cs="Arial"/>
-              </w:rPr>
-              <w:t>M.Oe</w:t>
-            </w:r>
-            <w:proofErr w:type="spellEnd"/>
+              <w:t xml:space="preserve"> M.Oe</w:t>
+            </w:r>
             <w:r>
               <w:rPr>
                 <w:rFonts w:ascii="Arial" w:hAnsi="Arial" w:cs="Arial"/>
@@ -23801,23 +23035,7 @@
               <w:rPr>
                 <w:rFonts w:ascii="Arial" w:hAnsi="Arial" w:cs="Arial"/>
               </w:rPr>
-              <w:t xml:space="preserve"> </w:t>
-            </w:r>
-            <w:proofErr w:type="spellStart"/>
-            <w:proofErr w:type="gramStart"/>
-            <w:r>
-              <w:rPr>
-                <w:rFonts w:ascii="Arial" w:hAnsi="Arial" w:cs="Arial"/>
-              </w:rPr>
-              <w:t>M.Ou</w:t>
-            </w:r>
-            <w:proofErr w:type="spellEnd"/>
-            <w:proofErr w:type="gramEnd"/>
-            <w:r>
-              <w:rPr>
-                <w:rFonts w:ascii="Arial" w:hAnsi="Arial" w:cs="Arial"/>
-              </w:rPr>
-              <w:t xml:space="preserve"> </w:t>
+              <w:t xml:space="preserve"> M.Ou </w:t>
             </w:r>
           </w:p>
           <w:p>
@@ -24272,16 +23490,8 @@
               <w:rPr>
                 <w:rFonts w:ascii="Arial" w:hAnsi="Arial" w:cs="Arial"/>
               </w:rPr>
-              <w:t xml:space="preserve"> </w:t>
-            </w:r>
-            <w:proofErr w:type="spellStart"/>
-            <w:r>
-              <w:rPr>
-                <w:rFonts w:ascii="Arial" w:hAnsi="Arial" w:cs="Arial"/>
-              </w:rPr>
-              <w:t>M.Oe</w:t>
-            </w:r>
-            <w:proofErr w:type="spellEnd"/>
+              <w:t xml:space="preserve"> M.Oe</w:t>
+            </w:r>
             <w:r>
               <w:rPr>
                 <w:rFonts w:ascii="Arial" w:hAnsi="Arial" w:cs="Arial"/>
@@ -24315,23 +23525,7 @@
               <w:rPr>
                 <w:rFonts w:ascii="Arial" w:hAnsi="Arial" w:cs="Arial"/>
               </w:rPr>
-              <w:t xml:space="preserve"> </w:t>
-            </w:r>
-            <w:proofErr w:type="spellStart"/>
-            <w:proofErr w:type="gramStart"/>
-            <w:r>
-              <w:rPr>
-                <w:rFonts w:ascii="Arial" w:hAnsi="Arial" w:cs="Arial"/>
-              </w:rPr>
-              <w:t>M.Ou</w:t>
-            </w:r>
-            <w:proofErr w:type="spellEnd"/>
-            <w:proofErr w:type="gramEnd"/>
-            <w:r>
-              <w:rPr>
-                <w:rFonts w:ascii="Arial" w:hAnsi="Arial" w:cs="Arial"/>
-              </w:rPr>
-              <w:t xml:space="preserve"> </w:t>
+              <w:t xml:space="preserve"> M.Ou </w:t>
             </w:r>
           </w:p>
           <w:p>
@@ -24787,16 +23981,8 @@
               <w:rPr>
                 <w:rFonts w:ascii="Arial" w:hAnsi="Arial" w:cs="Arial"/>
               </w:rPr>
-              <w:t xml:space="preserve"> </w:t>
-            </w:r>
-            <w:proofErr w:type="spellStart"/>
-            <w:r>
-              <w:rPr>
-                <w:rFonts w:ascii="Arial" w:hAnsi="Arial" w:cs="Arial"/>
-              </w:rPr>
-              <w:t>M.Oe</w:t>
-            </w:r>
-            <w:proofErr w:type="spellEnd"/>
+              <w:t xml:space="preserve"> M.Oe</w:t>
+            </w:r>
             <w:r>
               <w:rPr>
                 <w:rFonts w:ascii="Arial" w:hAnsi="Arial" w:cs="Arial"/>
@@ -24830,23 +24016,7 @@
               <w:rPr>
                 <w:rFonts w:ascii="Arial" w:hAnsi="Arial" w:cs="Arial"/>
               </w:rPr>
-              <w:t xml:space="preserve"> </w:t>
-            </w:r>
-            <w:proofErr w:type="spellStart"/>
-            <w:proofErr w:type="gramStart"/>
-            <w:r>
-              <w:rPr>
-                <w:rFonts w:ascii="Arial" w:hAnsi="Arial" w:cs="Arial"/>
-              </w:rPr>
-              <w:t>M.Ou</w:t>
-            </w:r>
-            <w:proofErr w:type="spellEnd"/>
-            <w:proofErr w:type="gramEnd"/>
-            <w:r>
-              <w:rPr>
-                <w:rFonts w:ascii="Arial" w:hAnsi="Arial" w:cs="Arial"/>
-              </w:rPr>
-              <w:t xml:space="preserve"> </w:t>
+              <w:t xml:space="preserve"> M.Ou </w:t>
             </w:r>
           </w:p>
           <w:p>
@@ -25301,16 +24471,8 @@
               <w:rPr>
                 <w:rFonts w:ascii="Arial" w:hAnsi="Arial" w:cs="Arial"/>
               </w:rPr>
-              <w:t xml:space="preserve"> </w:t>
-            </w:r>
-            <w:proofErr w:type="spellStart"/>
-            <w:r>
-              <w:rPr>
-                <w:rFonts w:ascii="Arial" w:hAnsi="Arial" w:cs="Arial"/>
-              </w:rPr>
-              <w:t>M.Oe</w:t>
-            </w:r>
-            <w:proofErr w:type="spellEnd"/>
+              <w:t xml:space="preserve"> M.Oe</w:t>
+            </w:r>
             <w:r>
               <w:rPr>
                 <w:rFonts w:ascii="Arial" w:hAnsi="Arial" w:cs="Arial"/>
@@ -25344,23 +24506,7 @@
               <w:rPr>
                 <w:rFonts w:ascii="Arial" w:hAnsi="Arial" w:cs="Arial"/>
               </w:rPr>
-              <w:t xml:space="preserve"> </w:t>
-            </w:r>
-            <w:proofErr w:type="spellStart"/>
-            <w:proofErr w:type="gramStart"/>
-            <w:r>
-              <w:rPr>
-                <w:rFonts w:ascii="Arial" w:hAnsi="Arial" w:cs="Arial"/>
-              </w:rPr>
-              <w:t>M.Ou</w:t>
-            </w:r>
-            <w:proofErr w:type="spellEnd"/>
-            <w:proofErr w:type="gramEnd"/>
-            <w:r>
-              <w:rPr>
-                <w:rFonts w:ascii="Arial" w:hAnsi="Arial" w:cs="Arial"/>
-              </w:rPr>
-              <w:t xml:space="preserve"> </w:t>
+              <w:t xml:space="preserve"> M.Ou </w:t>
             </w:r>
           </w:p>
           <w:p>
@@ -25649,8 +24795,6 @@
         </w:rPr>
         <w:t xml:space="preserve"> : Architecte, </w:t>
       </w:r>
-      <w:proofErr w:type="spellStart"/>
-      <w:proofErr w:type="gramStart"/>
       <w:r>
         <w:rPr>
           <w:rFonts w:ascii="Arial" w:hAnsi="Arial" w:cs="Arial"/>
@@ -25658,29 +24802,12 @@
         </w:rPr>
         <w:t>M.Oe</w:t>
       </w:r>
-      <w:proofErr w:type="spellEnd"/>
-      <w:proofErr w:type="gramEnd"/>
-      <w:r>
-        <w:rPr>
-          <w:rFonts w:ascii="Arial" w:hAnsi="Arial" w:cs="Arial"/>
-        </w:rPr>
-        <w:t> : Maître d'</w:t>
-      </w:r>
-      <w:proofErr w:type="spellStart"/>
-      <w:r>
-        <w:rPr>
-          <w:rFonts w:ascii="Arial" w:hAnsi="Arial" w:cs="Arial"/>
-        </w:rPr>
-        <w:t>Oeuvre</w:t>
-      </w:r>
-      <w:proofErr w:type="spellEnd"/>
-      <w:r>
-        <w:rPr>
-          <w:rFonts w:ascii="Arial" w:hAnsi="Arial" w:cs="Arial"/>
-        </w:rPr>
-        <w:t xml:space="preserve">, </w:t>
-      </w:r>
-      <w:proofErr w:type="spellStart"/>
+      <w:r>
+        <w:rPr>
+          <w:rFonts w:ascii="Arial" w:hAnsi="Arial" w:cs="Arial"/>
+        </w:rPr>
+        <w:t xml:space="preserve"> : Maître d'Oeuvre, </w:t>
+      </w:r>
       <w:r>
         <w:rPr>
           <w:rFonts w:ascii="Arial" w:hAnsi="Arial" w:cs="Arial"/>
@@ -25688,7 +24815,6 @@
         </w:rPr>
         <w:t>M.Ou</w:t>
       </w:r>
-      <w:proofErr w:type="spellEnd"/>
       <w:r>
         <w:rPr>
           <w:rFonts w:ascii="Arial" w:hAnsi="Arial" w:cs="Arial"/>
@@ -25870,8 +24996,8 @@
           <w:rFonts w:ascii="Arial" w:hAnsi="Arial" w:cs="Arial"/>
         </w:rPr>
       </w:pPr>
-      <w:bookmarkStart w:id="32" w:name="_Toc369182885"/>
-      <w:bookmarkStart w:id="33" w:name="_Toc503273828"/>
+      <w:bookmarkStart w:id="33" w:name="_Toc369182885"/>
+      <w:bookmarkStart w:id="34" w:name="_Toc503273828"/>
       <w:r>
         <w:rPr>
           <w:rFonts w:ascii="Arial" w:hAnsi="Arial" w:cs="Arial"/>
@@ -25879,8 +25005,8 @@
         <w:lastRenderedPageBreak/>
         <w:t>Tableau 3 : Mesures après travaux</w:t>
       </w:r>
-      <w:bookmarkEnd w:id="32"/>
       <w:bookmarkEnd w:id="33"/>
+      <w:bookmarkEnd w:id="34"/>
     </w:p>
     <w:p>
       <w:pPr>
@@ -26154,21 +25280,7 @@
               <w:rPr>
                 <w:rFonts w:ascii="Arial" w:hAnsi="Arial" w:cs="Arial"/>
               </w:rPr>
-              <w:t>(</w:t>
-            </w:r>
-            <w:proofErr w:type="gramStart"/>
-            <w:r>
-              <w:rPr>
-                <w:rFonts w:ascii="Arial" w:hAnsi="Arial" w:cs="Arial"/>
-              </w:rPr>
-              <w:t>hors</w:t>
-            </w:r>
-            <w:proofErr w:type="gramEnd"/>
-            <w:r>
-              <w:rPr>
-                <w:rFonts w:ascii="Arial" w:hAnsi="Arial" w:cs="Arial"/>
-              </w:rPr>
-              <w:t xml:space="preserve"> ventilation mécanique)</w:t>
+              <w:t>(hors ventilation mécanique)</w:t>
             </w:r>
           </w:p>
         </w:tc>
@@ -30341,31 +29453,22 @@
                 <w:sz w:val="16"/>
                 <w:szCs w:val="16"/>
               </w:rPr>
-              <w:t>${BAE-C</w:t>
-            </w:r>
-            <w:proofErr w:type="gramStart"/>
+              <w:t>${BAE-C}</w:t>
+            </w:r>
             <w:r>
               <w:rPr>
                 <w:sz w:val="16"/>
                 <w:szCs w:val="16"/>
               </w:rPr>
-              <w:t>}</w:t>
+              <w:t>  </w:t>
             </w:r>
             <w:r>
               <w:rPr>
                 <w:sz w:val="16"/>
                 <w:szCs w:val="16"/>
               </w:rPr>
-              <w:t>  </w:t>
-            </w:r>
-            <w:r>
-              <w:rPr>
-                <w:sz w:val="16"/>
-                <w:szCs w:val="16"/>
-              </w:rPr>
               <w:t>C</w:t>
             </w:r>
-            <w:proofErr w:type="gramEnd"/>
           </w:p>
           <w:p>
             <w:pPr>
@@ -30385,31 +29488,22 @@
                 <w:sz w:val="16"/>
                 <w:szCs w:val="16"/>
               </w:rPr>
-              <w:t>${BAE-</w:t>
-            </w:r>
-            <w:proofErr w:type="gramStart"/>
+              <w:t>${BAE-NC}</w:t>
+            </w:r>
             <w:r>
               <w:rPr>
                 <w:sz w:val="16"/>
                 <w:szCs w:val="16"/>
               </w:rPr>
-              <w:t>NC}</w:t>
+              <w:t>  </w:t>
             </w:r>
             <w:r>
               <w:rPr>
                 <w:sz w:val="16"/>
                 <w:szCs w:val="16"/>
               </w:rPr>
-              <w:t>  </w:t>
-            </w:r>
-            <w:r>
-              <w:rPr>
-                <w:sz w:val="16"/>
-                <w:szCs w:val="16"/>
-              </w:rPr>
               <w:t>NC</w:t>
             </w:r>
-            <w:proofErr w:type="gramEnd"/>
           </w:p>
           <w:p>
             <w:pPr>
@@ -30429,31 +29523,22 @@
                 <w:sz w:val="16"/>
                 <w:szCs w:val="16"/>
               </w:rPr>
-              <w:t>${BAE-</w:t>
-            </w:r>
-            <w:proofErr w:type="gramStart"/>
+              <w:t>${BAE-NA}</w:t>
+            </w:r>
             <w:r>
               <w:rPr>
                 <w:sz w:val="16"/>
                 <w:szCs w:val="16"/>
               </w:rPr>
-              <w:t>NA}</w:t>
+              <w:t>  </w:t>
             </w:r>
             <w:r>
               <w:rPr>
                 <w:sz w:val="16"/>
                 <w:szCs w:val="16"/>
               </w:rPr>
-              <w:t>  </w:t>
-            </w:r>
-            <w:r>
-              <w:rPr>
-                <w:sz w:val="16"/>
-                <w:szCs w:val="16"/>
-              </w:rPr>
               <w:t>SO</w:t>
             </w:r>
-            <w:proofErr w:type="gramEnd"/>
           </w:p>
         </w:tc>
         <w:tc>
@@ -30478,24 +29563,15 @@
                 <w:sz w:val="16"/>
                 <w:szCs w:val="16"/>
               </w:rPr>
-              <w:t>${BAI-C</w:t>
-            </w:r>
-            <w:proofErr w:type="gramStart"/>
+              <w:t>${BAI-C}</w:t>
+            </w:r>
             <w:r>
               <w:rPr>
                 <w:sz w:val="16"/>
                 <w:szCs w:val="16"/>
               </w:rPr>
-              <w:t>}</w:t>
-            </w:r>
-            <w:r>
-              <w:rPr>
-                <w:sz w:val="16"/>
-                <w:szCs w:val="16"/>
-              </w:rPr>
               <w:t>  C</w:t>
             </w:r>
-            <w:proofErr w:type="gramEnd"/>
           </w:p>
           <w:p>
             <w:pPr>
@@ -30515,31 +29591,22 @@
                 <w:sz w:val="16"/>
                 <w:szCs w:val="16"/>
               </w:rPr>
-              <w:t>${BAI-</w:t>
-            </w:r>
-            <w:proofErr w:type="gramStart"/>
+              <w:t>${BAI-NC}</w:t>
+            </w:r>
             <w:r>
               <w:rPr>
                 <w:sz w:val="16"/>
                 <w:szCs w:val="16"/>
               </w:rPr>
-              <w:t>NC}</w:t>
+              <w:t>  </w:t>
             </w:r>
             <w:r>
               <w:rPr>
                 <w:sz w:val="16"/>
                 <w:szCs w:val="16"/>
               </w:rPr>
-              <w:t>  </w:t>
-            </w:r>
-            <w:r>
-              <w:rPr>
-                <w:sz w:val="16"/>
-                <w:szCs w:val="16"/>
-              </w:rPr>
               <w:t>NC</w:t>
             </w:r>
-            <w:proofErr w:type="gramEnd"/>
           </w:p>
         </w:tc>
         <w:tc>
@@ -30564,24 +29631,15 @@
                 <w:sz w:val="16"/>
                 <w:szCs w:val="16"/>
               </w:rPr>
-              <w:t>${AAE-C</w:t>
-            </w:r>
-            <w:proofErr w:type="gramStart"/>
+              <w:t>${AAE-C}</w:t>
+            </w:r>
             <w:r>
               <w:rPr>
                 <w:sz w:val="16"/>
                 <w:szCs w:val="16"/>
               </w:rPr>
-              <w:t>}</w:t>
-            </w:r>
-            <w:r>
-              <w:rPr>
-                <w:sz w:val="16"/>
-                <w:szCs w:val="16"/>
-              </w:rPr>
               <w:t>  C</w:t>
             </w:r>
-            <w:proofErr w:type="gramEnd"/>
           </w:p>
           <w:p>
             <w:pPr>
@@ -30601,38 +29659,29 @@
                 <w:sz w:val="16"/>
                 <w:szCs w:val="16"/>
               </w:rPr>
-              <w:t>${AAE-</w:t>
-            </w:r>
-            <w:proofErr w:type="gramStart"/>
+              <w:t>${AAE-NC}</w:t>
+            </w:r>
             <w:r>
               <w:rPr>
                 <w:sz w:val="16"/>
                 <w:szCs w:val="16"/>
               </w:rPr>
-              <w:t>NC}</w:t>
+              <w:t>  </w:t>
             </w:r>
             <w:r>
               <w:rPr>
                 <w:sz w:val="16"/>
                 <w:szCs w:val="16"/>
               </w:rPr>
-              <w:t>  </w:t>
+              <w:t>N</w:t>
             </w:r>
             <w:r>
               <w:rPr>
                 <w:sz w:val="16"/>
                 <w:szCs w:val="16"/>
               </w:rPr>
-              <w:t>N</w:t>
-            </w:r>
-            <w:r>
-              <w:rPr>
-                <w:sz w:val="16"/>
-                <w:szCs w:val="16"/>
-              </w:rPr>
               <w:t>C</w:t>
             </w:r>
-            <w:proofErr w:type="gramEnd"/>
           </w:p>
           <w:p>
             <w:pPr>
@@ -30652,31 +29701,22 @@
                 <w:sz w:val="16"/>
                 <w:szCs w:val="16"/>
               </w:rPr>
-              <w:t>${AAE-</w:t>
-            </w:r>
-            <w:proofErr w:type="gramStart"/>
+              <w:t>${AAE-NA}</w:t>
+            </w:r>
             <w:r>
               <w:rPr>
                 <w:sz w:val="16"/>
                 <w:szCs w:val="16"/>
               </w:rPr>
-              <w:t>NA}</w:t>
+              <w:t>  </w:t>
             </w:r>
             <w:r>
               <w:rPr>
                 <w:sz w:val="16"/>
                 <w:szCs w:val="16"/>
               </w:rPr>
-              <w:t>  </w:t>
-            </w:r>
-            <w:r>
-              <w:rPr>
-                <w:sz w:val="16"/>
-                <w:szCs w:val="16"/>
-              </w:rPr>
               <w:t>SO</w:t>
             </w:r>
-            <w:proofErr w:type="gramEnd"/>
           </w:p>
           <w:p>
             <w:pPr>
@@ -30715,24 +29755,15 @@
                 <w:sz w:val="16"/>
                 <w:szCs w:val="16"/>
               </w:rPr>
-              <w:t>${BC-C</w:t>
-            </w:r>
-            <w:proofErr w:type="gramStart"/>
+              <w:t>${BC-C}</w:t>
+            </w:r>
             <w:r>
               <w:rPr>
                 <w:sz w:val="16"/>
                 <w:szCs w:val="16"/>
               </w:rPr>
-              <w:t>}</w:t>
-            </w:r>
-            <w:r>
-              <w:rPr>
-                <w:sz w:val="16"/>
-                <w:szCs w:val="16"/>
-              </w:rPr>
               <w:t>  C</w:t>
             </w:r>
-            <w:proofErr w:type="gramEnd"/>
           </w:p>
           <w:p>
             <w:pPr>
@@ -30752,38 +29783,29 @@
                 <w:sz w:val="16"/>
                 <w:szCs w:val="16"/>
               </w:rPr>
-              <w:t>${BC-</w:t>
-            </w:r>
-            <w:proofErr w:type="gramStart"/>
+              <w:t>${BC-NC}</w:t>
+            </w:r>
             <w:r>
               <w:rPr>
                 <w:sz w:val="16"/>
                 <w:szCs w:val="16"/>
               </w:rPr>
-              <w:t>NC}</w:t>
+              <w:t>  </w:t>
             </w:r>
             <w:r>
               <w:rPr>
                 <w:sz w:val="16"/>
                 <w:szCs w:val="16"/>
               </w:rPr>
-              <w:t>  </w:t>
+              <w:t>N</w:t>
             </w:r>
             <w:r>
               <w:rPr>
                 <w:sz w:val="16"/>
                 <w:szCs w:val="16"/>
               </w:rPr>
-              <w:t>N</w:t>
-            </w:r>
-            <w:r>
-              <w:rPr>
-                <w:sz w:val="16"/>
-                <w:szCs w:val="16"/>
-              </w:rPr>
               <w:t>C</w:t>
             </w:r>
-            <w:proofErr w:type="gramEnd"/>
           </w:p>
         </w:tc>
         <w:tc>
@@ -30808,24 +29830,15 @@
                 <w:sz w:val="16"/>
                 <w:szCs w:val="16"/>
               </w:rPr>
-              <w:t>${BEIIL-C</w:t>
-            </w:r>
-            <w:proofErr w:type="gramStart"/>
+              <w:t>${BEIIL-C}</w:t>
+            </w:r>
             <w:r>
               <w:rPr>
                 <w:sz w:val="16"/>
                 <w:szCs w:val="16"/>
               </w:rPr>
-              <w:t>}</w:t>
-            </w:r>
-            <w:r>
-              <w:rPr>
-                <w:sz w:val="16"/>
-                <w:szCs w:val="16"/>
-              </w:rPr>
               <w:t>  C</w:t>
             </w:r>
-            <w:proofErr w:type="gramEnd"/>
           </w:p>
           <w:p>
             <w:pPr>
@@ -30845,31 +29858,22 @@
                 <w:sz w:val="16"/>
                 <w:szCs w:val="16"/>
               </w:rPr>
-              <w:t>${BEIIL-</w:t>
-            </w:r>
-            <w:proofErr w:type="gramStart"/>
+              <w:t>${BEIIL-NC}</w:t>
+            </w:r>
             <w:r>
               <w:rPr>
                 <w:sz w:val="16"/>
                 <w:szCs w:val="16"/>
               </w:rPr>
-              <w:t>NC}</w:t>
+              <w:t>  </w:t>
             </w:r>
             <w:r>
               <w:rPr>
                 <w:sz w:val="16"/>
                 <w:szCs w:val="16"/>
               </w:rPr>
-              <w:t>  </w:t>
-            </w:r>
-            <w:r>
-              <w:rPr>
-                <w:sz w:val="16"/>
-                <w:szCs w:val="16"/>
-              </w:rPr>
               <w:t>NC</w:t>
             </w:r>
-            <w:proofErr w:type="gramEnd"/>
           </w:p>
           <w:p>
             <w:pPr>
@@ -30889,31 +29893,22 @@
                 <w:sz w:val="16"/>
                 <w:szCs w:val="16"/>
               </w:rPr>
-              <w:t>${BEIIL-</w:t>
-            </w:r>
-            <w:proofErr w:type="gramStart"/>
+              <w:t>${BEIIL-NA}</w:t>
+            </w:r>
             <w:r>
               <w:rPr>
                 <w:sz w:val="16"/>
                 <w:szCs w:val="16"/>
               </w:rPr>
-              <w:t>NA}</w:t>
+              <w:t>  </w:t>
             </w:r>
             <w:r>
               <w:rPr>
                 <w:sz w:val="16"/>
                 <w:szCs w:val="16"/>
               </w:rPr>
-              <w:t>  </w:t>
-            </w:r>
-            <w:r>
-              <w:rPr>
-                <w:sz w:val="16"/>
-                <w:szCs w:val="16"/>
-              </w:rPr>
               <w:t>SO</w:t>
             </w:r>
-            <w:proofErr w:type="gramEnd"/>
           </w:p>
         </w:tc>
         <w:tc>
@@ -30938,24 +29933,15 @@
                 <w:sz w:val="16"/>
                 <w:szCs w:val="16"/>
               </w:rPr>
-              <w:t>${BEVMC-C</w:t>
-            </w:r>
-            <w:proofErr w:type="gramStart"/>
+              <w:t>${BEVMC-C}</w:t>
+            </w:r>
             <w:r>
               <w:rPr>
                 <w:sz w:val="16"/>
                 <w:szCs w:val="16"/>
               </w:rPr>
-              <w:t>}</w:t>
-            </w:r>
-            <w:r>
-              <w:rPr>
-                <w:sz w:val="16"/>
-                <w:szCs w:val="16"/>
-              </w:rPr>
               <w:t>  C</w:t>
             </w:r>
-            <w:proofErr w:type="gramEnd"/>
           </w:p>
           <w:p>
             <w:pPr>
@@ -30975,31 +29961,22 @@
                 <w:sz w:val="16"/>
                 <w:szCs w:val="16"/>
               </w:rPr>
-              <w:t>${BEVMC-</w:t>
-            </w:r>
-            <w:proofErr w:type="gramStart"/>
+              <w:t>${BEVMC-NC}</w:t>
+            </w:r>
             <w:r>
               <w:rPr>
                 <w:sz w:val="16"/>
                 <w:szCs w:val="16"/>
               </w:rPr>
-              <w:t>NC}</w:t>
+              <w:t>  </w:t>
             </w:r>
             <w:r>
               <w:rPr>
                 <w:sz w:val="16"/>
                 <w:szCs w:val="16"/>
               </w:rPr>
-              <w:t>  </w:t>
-            </w:r>
-            <w:r>
-              <w:rPr>
-                <w:sz w:val="16"/>
-                <w:szCs w:val="16"/>
-              </w:rPr>
               <w:t>NC</w:t>
             </w:r>
-            <w:proofErr w:type="gramEnd"/>
           </w:p>
         </w:tc>
         <w:tc>
@@ -31024,37 +30001,21 @@
                 <w:sz w:val="16"/>
                 <w:szCs w:val="16"/>
               </w:rPr>
-              <w:t>${BEIEL-C</w:t>
-            </w:r>
-            <w:proofErr w:type="gramStart"/>
+              <w:t>${BEIEL-C}</w:t>
+            </w:r>
             <w:r>
               <w:rPr>
                 <w:sz w:val="16"/>
                 <w:szCs w:val="16"/>
               </w:rPr>
-              <w:t>}</w:t>
+              <w:t>  </w:t>
             </w:r>
             <w:r>
               <w:rPr>
                 <w:sz w:val="16"/>
                 <w:szCs w:val="16"/>
               </w:rPr>
-              <w:t>  </w:t>
-            </w:r>
-            <w:r>
-              <w:rPr>
-                <w:sz w:val="16"/>
-                <w:szCs w:val="16"/>
-              </w:rPr>
-              <w:t>C</w:t>
-            </w:r>
-            <w:proofErr w:type="gramEnd"/>
-            <w:r>
-              <w:rPr>
-                <w:sz w:val="16"/>
-                <w:szCs w:val="16"/>
-              </w:rPr>
-              <w:t>  </w:t>
+              <w:t>C  </w:t>
             </w:r>
           </w:p>
           <w:p>
@@ -31075,31 +30036,22 @@
                 <w:sz w:val="16"/>
                 <w:szCs w:val="16"/>
               </w:rPr>
-              <w:t>${BEIEL-</w:t>
-            </w:r>
-            <w:proofErr w:type="gramStart"/>
+              <w:t>${BEIEL-NC}</w:t>
+            </w:r>
             <w:r>
               <w:rPr>
                 <w:sz w:val="16"/>
                 <w:szCs w:val="16"/>
               </w:rPr>
-              <w:t>NC}</w:t>
+              <w:t>  </w:t>
             </w:r>
             <w:r>
               <w:rPr>
                 <w:sz w:val="16"/>
                 <w:szCs w:val="16"/>
               </w:rPr>
-              <w:t>  </w:t>
-            </w:r>
-            <w:r>
-              <w:rPr>
-                <w:sz w:val="16"/>
-                <w:szCs w:val="16"/>
-              </w:rPr>
               <w:t>NC</w:t>
             </w:r>
-            <w:proofErr w:type="gramEnd"/>
           </w:p>
         </w:tc>
         <w:tc>
@@ -31124,37 +30076,21 @@
                 <w:sz w:val="16"/>
                 <w:szCs w:val="16"/>
               </w:rPr>
-              <w:t>${BEC-C</w:t>
-            </w:r>
-            <w:proofErr w:type="gramStart"/>
+              <w:t>${BEC-C}</w:t>
+            </w:r>
             <w:r>
               <w:rPr>
                 <w:sz w:val="16"/>
                 <w:szCs w:val="16"/>
               </w:rPr>
-              <w:t>}</w:t>
+              <w:t>  </w:t>
             </w:r>
             <w:r>
               <w:rPr>
                 <w:sz w:val="16"/>
                 <w:szCs w:val="16"/>
               </w:rPr>
-              <w:t>  </w:t>
-            </w:r>
-            <w:r>
-              <w:rPr>
-                <w:sz w:val="16"/>
-                <w:szCs w:val="16"/>
-              </w:rPr>
-              <w:t>C</w:t>
-            </w:r>
-            <w:proofErr w:type="gramEnd"/>
-            <w:r>
-              <w:rPr>
-                <w:sz w:val="16"/>
-                <w:szCs w:val="16"/>
-              </w:rPr>
-              <w:t>  </w:t>
+              <w:t>C  </w:t>
             </w:r>
           </w:p>
           <w:p>
@@ -31175,31 +30111,22 @@
                 <w:sz w:val="16"/>
                 <w:szCs w:val="16"/>
               </w:rPr>
-              <w:t>${BEC-</w:t>
-            </w:r>
-            <w:proofErr w:type="gramStart"/>
+              <w:t>${BEC-NC}</w:t>
+            </w:r>
             <w:r>
               <w:rPr>
                 <w:sz w:val="16"/>
                 <w:szCs w:val="16"/>
               </w:rPr>
-              <w:t>NC}</w:t>
+              <w:t>  </w:t>
             </w:r>
             <w:r>
               <w:rPr>
                 <w:sz w:val="16"/>
                 <w:szCs w:val="16"/>
               </w:rPr>
-              <w:t>  </w:t>
-            </w:r>
-            <w:r>
-              <w:rPr>
-                <w:sz w:val="16"/>
-                <w:szCs w:val="16"/>
-              </w:rPr>
               <w:t>NC</w:t>
             </w:r>
-            <w:proofErr w:type="gramEnd"/>
           </w:p>
           <w:p>
             <w:pPr>
@@ -31221,16 +30148,15 @@
                 <w:szCs w:val="16"/>
                 <w:lang w:val="en-US"/>
               </w:rPr>
-              <w:t>${BEC-</w:t>
-            </w:r>
-            <w:proofErr w:type="gramStart"/>
+              <w:t>${BEC-NA}</w:t>
+            </w:r>
             <w:r>
               <w:rPr>
                 <w:sz w:val="16"/>
                 <w:szCs w:val="16"/>
                 <w:lang w:val="en-US"/>
               </w:rPr>
-              <w:t>NA}</w:t>
+              <w:t>  </w:t>
             </w:r>
             <w:r>
               <w:rPr>
@@ -31238,17 +30164,8 @@
                 <w:szCs w:val="16"/>
                 <w:lang w:val="en-US"/>
               </w:rPr>
-              <w:t>  </w:t>
-            </w:r>
-            <w:r>
-              <w:rPr>
-                <w:sz w:val="16"/>
-                <w:szCs w:val="16"/>
-                <w:lang w:val="en-US"/>
-              </w:rPr>
               <w:t>SO</w:t>
             </w:r>
-            <w:proofErr w:type="gramEnd"/>
           </w:p>
         </w:tc>
       </w:tr>
@@ -31546,8 +30463,6 @@
         </w:rPr>
         <w:t xml:space="preserve"> : Architecte, </w:t>
       </w:r>
-      <w:proofErr w:type="spellStart"/>
-      <w:proofErr w:type="gramStart"/>
       <w:r>
         <w:rPr>
           <w:rFonts w:ascii="Arial" w:hAnsi="Arial" w:cs="Arial"/>
@@ -31558,8 +30473,6 @@
         </w:rPr>
         <w:t>M.Oe</w:t>
       </w:r>
-      <w:proofErr w:type="spellEnd"/>
-      <w:proofErr w:type="gramEnd"/>
       <w:r>
         <w:rPr>
           <w:rFonts w:ascii="Arial" w:hAnsi="Arial" w:cs="Arial"/>
@@ -31567,29 +30480,8 @@
           <w:sz w:val="12"/>
           <w:szCs w:val="14"/>
         </w:rPr>
-        <w:t xml:space="preserve"> : Maître d'</w:t>
-      </w:r>
-      <w:proofErr w:type="spellStart"/>
-      <w:r>
-        <w:rPr>
-          <w:rFonts w:ascii="Arial" w:hAnsi="Arial" w:cs="Arial"/>
-          <w:i/>
-          <w:sz w:val="12"/>
-          <w:szCs w:val="14"/>
-        </w:rPr>
-        <w:t>Oeuvre</w:t>
-      </w:r>
-      <w:proofErr w:type="spellEnd"/>
-      <w:r>
-        <w:rPr>
-          <w:rFonts w:ascii="Arial" w:hAnsi="Arial" w:cs="Arial"/>
-          <w:i/>
-          <w:sz w:val="12"/>
-          <w:szCs w:val="14"/>
-        </w:rPr>
-        <w:t xml:space="preserve">, </w:t>
-      </w:r>
-      <w:proofErr w:type="spellStart"/>
+        <w:t xml:space="preserve"> : Maître d'Oeuvre, </w:t>
+      </w:r>
       <w:r>
         <w:rPr>
           <w:rFonts w:ascii="Arial" w:hAnsi="Arial" w:cs="Arial"/>
@@ -31600,7 +30492,6 @@
         </w:rPr>
         <w:t>M.Ou</w:t>
       </w:r>
-      <w:proofErr w:type="spellEnd"/>
       <w:r>
         <w:rPr>
           <w:rFonts w:ascii="Arial" w:hAnsi="Arial" w:cs="Arial"/>
@@ -31670,8 +30561,8 @@
           <w:rFonts w:ascii="Arial" w:hAnsi="Arial" w:cs="Arial"/>
         </w:rPr>
       </w:pPr>
-      <w:bookmarkStart w:id="34" w:name="_Toc369182886"/>
-      <w:bookmarkStart w:id="35" w:name="_Toc503273829"/>
+      <w:bookmarkStart w:id="35" w:name="_Toc369182886"/>
+      <w:bookmarkStart w:id="36" w:name="_Toc503273829"/>
       <w:r>
         <w:rPr>
           <w:rFonts w:ascii="Arial" w:hAnsi="Arial" w:cs="Arial"/>
@@ -31679,8 +30570,8 @@
         <w:lastRenderedPageBreak/>
         <w:t>Tableau 4 : Synthèse des mesures réalisées</w:t>
       </w:r>
-      <w:bookmarkEnd w:id="34"/>
       <w:bookmarkEnd w:id="35"/>
+      <w:bookmarkEnd w:id="36"/>
     </w:p>
     <w:p>
       <w:pPr>
@@ -31689,18 +30580,18 @@
           <w:rFonts w:ascii="Arial" w:hAnsi="Arial" w:cs="Arial"/>
         </w:rPr>
       </w:pPr>
-      <w:bookmarkStart w:id="36" w:name="_Toc343093761"/>
-      <w:bookmarkStart w:id="37" w:name="_Toc369182887"/>
-      <w:bookmarkStart w:id="38" w:name="_Toc503273830"/>
+      <w:bookmarkStart w:id="37" w:name="_Toc343093761"/>
+      <w:bookmarkStart w:id="38" w:name="_Toc369182887"/>
+      <w:bookmarkStart w:id="39" w:name="_Toc503273830"/>
       <w:r>
         <w:rPr>
           <w:rFonts w:ascii="Arial" w:hAnsi="Arial" w:cs="Arial"/>
         </w:rPr>
         <w:t>Préambule</w:t>
       </w:r>
-      <w:bookmarkEnd w:id="36"/>
       <w:bookmarkEnd w:id="37"/>
       <w:bookmarkEnd w:id="38"/>
+      <w:bookmarkEnd w:id="39"/>
     </w:p>
     <w:p>
       <w:pPr>
@@ -31743,16 +30634,16 @@
           <w:rFonts w:ascii="Arial" w:hAnsi="Arial" w:cs="Arial"/>
         </w:rPr>
       </w:pPr>
-      <w:bookmarkStart w:id="39" w:name="_Toc369182888"/>
-      <w:bookmarkStart w:id="40" w:name="_Toc503273831"/>
+      <w:bookmarkStart w:id="40" w:name="_Toc369182888"/>
+      <w:bookmarkStart w:id="41" w:name="_Toc503273831"/>
       <w:r>
         <w:rPr>
           <w:rFonts w:ascii="Arial" w:hAnsi="Arial" w:cs="Arial"/>
         </w:rPr>
         <w:t>Isolement acoustique vis-à-vis des bruits de l’espace extérieur</w:t>
       </w:r>
-      <w:bookmarkEnd w:id="39"/>
       <w:bookmarkEnd w:id="40"/>
+      <w:bookmarkEnd w:id="41"/>
     </w:p>
     <w:tbl>
       <w:tblPr>
@@ -31925,8 +30816,6 @@
                 <w:color w:val="000000"/>
               </w:rPr>
             </w:pPr>
-            <w:proofErr w:type="spellStart"/>
-            <w:proofErr w:type="gramStart"/>
             <w:r>
               <w:rPr>
                 <w:rFonts w:ascii="Arial" w:hAnsi="Arial" w:cs="Arial"/>
@@ -31940,18 +30829,8 @@
                 <w:color w:val="000000"/>
                 <w:vertAlign w:val="subscript"/>
               </w:rPr>
-              <w:t>nT,A</w:t>
-            </w:r>
-            <w:proofErr w:type="gramEnd"/>
-            <w:r>
-              <w:rPr>
-                <w:rFonts w:ascii="Arial" w:hAnsi="Arial" w:cs="Arial"/>
-                <w:color w:val="000000"/>
-                <w:vertAlign w:val="subscript"/>
-              </w:rPr>
-              <w:t>,tr</w:t>
-            </w:r>
-            <w:proofErr w:type="spellEnd"/>
+              <w:t>nT,A,tr</w:t>
+            </w:r>
             <w:r>
               <w:rPr>
                 <w:rFonts w:ascii="Arial" w:hAnsi="Arial" w:cs="Arial"/>
@@ -31988,8 +30867,6 @@
                 <w:color w:val="000000"/>
               </w:rPr>
             </w:pPr>
-            <w:proofErr w:type="spellStart"/>
-            <w:proofErr w:type="gramStart"/>
             <w:r>
               <w:rPr>
                 <w:rFonts w:ascii="Arial" w:hAnsi="Arial" w:cs="Arial"/>
@@ -32003,18 +30880,8 @@
                 <w:color w:val="000000"/>
                 <w:vertAlign w:val="subscript"/>
               </w:rPr>
-              <w:t>nT,A</w:t>
-            </w:r>
-            <w:proofErr w:type="gramEnd"/>
-            <w:r>
-              <w:rPr>
-                <w:rFonts w:ascii="Arial" w:hAnsi="Arial" w:cs="Arial"/>
-                <w:color w:val="000000"/>
-                <w:vertAlign w:val="subscript"/>
-              </w:rPr>
-              <w:t>,tr</w:t>
-            </w:r>
-            <w:proofErr w:type="spellEnd"/>
+              <w:t>nT,A,tr</w:t>
+            </w:r>
             <w:r>
               <w:rPr>
                 <w:rFonts w:ascii="Arial" w:hAnsi="Arial" w:cs="Arial"/>
@@ -32168,7 +31035,6 @@
                 <w:color w:val="000000"/>
               </w:rPr>
             </w:pPr>
-            <w:proofErr w:type="spellStart"/>
             <w:r>
               <w:rPr>
                 <w:rFonts w:ascii="Arial" w:hAnsi="Arial" w:cs="Arial"/>
@@ -32176,7 +31042,6 @@
               </w:rPr>
               <w:t>Eventuelles</w:t>
             </w:r>
-            <w:proofErr w:type="spellEnd"/>
           </w:p>
         </w:tc>
       </w:tr>
@@ -32294,23 +31159,7 @@
                 <w:rFonts w:ascii="Arial" w:hAnsi="Arial" w:cs="Arial"/>
                 <w:color w:val="000000"/>
               </w:rPr>
-              <w:t>(</w:t>
-            </w:r>
-            <w:proofErr w:type="gramStart"/>
-            <w:r>
-              <w:rPr>
-                <w:rFonts w:ascii="Arial" w:hAnsi="Arial" w:cs="Arial"/>
-                <w:color w:val="000000"/>
-              </w:rPr>
-              <w:t>mesurée</w:t>
-            </w:r>
-            <w:proofErr w:type="gramEnd"/>
-            <w:r>
-              <w:rPr>
-                <w:rFonts w:ascii="Arial" w:hAnsi="Arial" w:cs="Arial"/>
-                <w:color w:val="000000"/>
-              </w:rPr>
-              <w:t xml:space="preserve"> à 2m)</w:t>
+              <w:t>(mesurée à 2m)</w:t>
             </w:r>
           </w:p>
         </w:tc>
@@ -32389,37 +31238,12 @@
                 <w:color w:val="000000"/>
               </w:rPr>
             </w:pPr>
-            <w:proofErr w:type="gramStart"/>
-            <w:r>
-              <w:rPr>
-                <w:rFonts w:ascii="Arial" w:hAnsi="Arial" w:cs="Arial"/>
-                <w:color w:val="000000"/>
-              </w:rPr>
-              <w:t>ou</w:t>
-            </w:r>
-            <w:proofErr w:type="gramEnd"/>
-            <w:r>
-              <w:rPr>
-                <w:rFonts w:ascii="Arial" w:hAnsi="Arial" w:cs="Arial"/>
-                <w:color w:val="000000"/>
-              </w:rPr>
-              <w:t xml:space="preserve"> Escalier / </w:t>
-            </w:r>
-            <w:proofErr w:type="spellStart"/>
-            <w:r>
-              <w:rPr>
-                <w:rFonts w:ascii="Arial" w:hAnsi="Arial" w:cs="Arial"/>
-                <w:color w:val="000000"/>
-              </w:rPr>
-              <w:t>Etage</w:t>
-            </w:r>
-            <w:proofErr w:type="spellEnd"/>
-            <w:r>
-              <w:rPr>
-                <w:rFonts w:ascii="Arial" w:hAnsi="Arial" w:cs="Arial"/>
-                <w:color w:val="000000"/>
-              </w:rPr>
-              <w:t>)</w:t>
+            <w:r>
+              <w:rPr>
+                <w:rFonts w:ascii="Arial" w:hAnsi="Arial" w:cs="Arial"/>
+                <w:color w:val="000000"/>
+              </w:rPr>
+              <w:t>ou Escalier / Etage)</w:t>
             </w:r>
           </w:p>
         </w:tc>
@@ -32870,16 +31694,16 @@
           <w:rFonts w:ascii="Arial" w:hAnsi="Arial" w:cs="Arial"/>
         </w:rPr>
       </w:pPr>
-      <w:bookmarkStart w:id="41" w:name="_Toc369182889"/>
-      <w:bookmarkStart w:id="42" w:name="_Toc503273832"/>
+      <w:bookmarkStart w:id="42" w:name="_Toc369182889"/>
+      <w:bookmarkStart w:id="43" w:name="_Toc503273832"/>
       <w:r>
         <w:rPr>
           <w:rFonts w:ascii="Arial" w:hAnsi="Arial" w:cs="Arial"/>
         </w:rPr>
         <w:t>Isolement acoustique au bruit aérien entre locaux</w:t>
       </w:r>
-      <w:bookmarkEnd w:id="41"/>
       <w:bookmarkEnd w:id="42"/>
+      <w:bookmarkEnd w:id="43"/>
     </w:p>
     <w:tbl>
       <w:tblPr>
@@ -33052,8 +31876,6 @@
                 <w:color w:val="000000"/>
               </w:rPr>
             </w:pPr>
-            <w:proofErr w:type="spellStart"/>
-            <w:proofErr w:type="gramStart"/>
             <w:r>
               <w:rPr>
                 <w:rFonts w:ascii="Arial" w:hAnsi="Arial" w:cs="Arial"/>
@@ -33069,8 +31891,6 @@
               </w:rPr>
               <w:t>nT,A</w:t>
             </w:r>
-            <w:proofErr w:type="spellEnd"/>
-            <w:proofErr w:type="gramEnd"/>
             <w:r>
               <w:rPr>
                 <w:rFonts w:ascii="Arial" w:hAnsi="Arial" w:cs="Arial"/>
@@ -33107,8 +31927,6 @@
                 <w:color w:val="000000"/>
               </w:rPr>
             </w:pPr>
-            <w:proofErr w:type="spellStart"/>
-            <w:proofErr w:type="gramStart"/>
             <w:r>
               <w:rPr>
                 <w:rFonts w:ascii="Arial" w:hAnsi="Arial" w:cs="Arial"/>
@@ -33124,8 +31942,6 @@
               </w:rPr>
               <w:t>nT,A</w:t>
             </w:r>
-            <w:proofErr w:type="spellEnd"/>
-            <w:proofErr w:type="gramEnd"/>
             <w:r>
               <w:rPr>
                 <w:rFonts w:ascii="Arial" w:hAnsi="Arial" w:cs="Arial"/>
@@ -33279,7 +32095,6 @@
                 <w:color w:val="000000"/>
               </w:rPr>
             </w:pPr>
-            <w:proofErr w:type="gramStart"/>
             <w:r>
               <w:rPr>
                 <w:rFonts w:ascii="Arial" w:hAnsi="Arial" w:cs="Arial"/>
@@ -33287,7 +32102,6 @@
               </w:rPr>
               <w:t>éventuelles</w:t>
             </w:r>
-            <w:proofErr w:type="gramEnd"/>
           </w:p>
         </w:tc>
       </w:tr>
@@ -33421,37 +32235,12 @@
                 <w:color w:val="000000"/>
               </w:rPr>
             </w:pPr>
-            <w:proofErr w:type="gramStart"/>
-            <w:r>
-              <w:rPr>
-                <w:rFonts w:ascii="Arial" w:hAnsi="Arial" w:cs="Arial"/>
-                <w:color w:val="000000"/>
-              </w:rPr>
-              <w:t>ou</w:t>
-            </w:r>
-            <w:proofErr w:type="gramEnd"/>
-            <w:r>
-              <w:rPr>
-                <w:rFonts w:ascii="Arial" w:hAnsi="Arial" w:cs="Arial"/>
-                <w:color w:val="000000"/>
-              </w:rPr>
-              <w:t xml:space="preserve"> Escalier / </w:t>
-            </w:r>
-            <w:proofErr w:type="spellStart"/>
-            <w:r>
-              <w:rPr>
-                <w:rFonts w:ascii="Arial" w:hAnsi="Arial" w:cs="Arial"/>
-                <w:color w:val="000000"/>
-              </w:rPr>
-              <w:t>Etage</w:t>
-            </w:r>
-            <w:proofErr w:type="spellEnd"/>
-            <w:r>
-              <w:rPr>
-                <w:rFonts w:ascii="Arial" w:hAnsi="Arial" w:cs="Arial"/>
-                <w:color w:val="000000"/>
-              </w:rPr>
-              <w:t>)</w:t>
+            <w:r>
+              <w:rPr>
+                <w:rFonts w:ascii="Arial" w:hAnsi="Arial" w:cs="Arial"/>
+                <w:color w:val="000000"/>
+              </w:rPr>
+              <w:t>ou Escalier / Etage)</w:t>
             </w:r>
           </w:p>
         </w:tc>
@@ -33530,37 +32319,12 @@
                 <w:color w:val="000000"/>
               </w:rPr>
             </w:pPr>
-            <w:proofErr w:type="gramStart"/>
-            <w:r>
-              <w:rPr>
-                <w:rFonts w:ascii="Arial" w:hAnsi="Arial" w:cs="Arial"/>
-                <w:color w:val="000000"/>
-              </w:rPr>
-              <w:t>ou</w:t>
-            </w:r>
-            <w:proofErr w:type="gramEnd"/>
-            <w:r>
-              <w:rPr>
-                <w:rFonts w:ascii="Arial" w:hAnsi="Arial" w:cs="Arial"/>
-                <w:color w:val="000000"/>
-              </w:rPr>
-              <w:t xml:space="preserve"> Escalier / </w:t>
-            </w:r>
-            <w:proofErr w:type="spellStart"/>
-            <w:r>
-              <w:rPr>
-                <w:rFonts w:ascii="Arial" w:hAnsi="Arial" w:cs="Arial"/>
-                <w:color w:val="000000"/>
-              </w:rPr>
-              <w:t>Etage</w:t>
-            </w:r>
-            <w:proofErr w:type="spellEnd"/>
-            <w:r>
-              <w:rPr>
-                <w:rFonts w:ascii="Arial" w:hAnsi="Arial" w:cs="Arial"/>
-                <w:color w:val="000000"/>
-              </w:rPr>
-              <w:t>)</w:t>
+            <w:r>
+              <w:rPr>
+                <w:rFonts w:ascii="Arial" w:hAnsi="Arial" w:cs="Arial"/>
+                <w:color w:val="000000"/>
+              </w:rPr>
+              <w:t>ou Escalier / Etage)</w:t>
             </w:r>
           </w:p>
         </w:tc>
@@ -34009,16 +32773,16 @@
           <w:rFonts w:ascii="Arial" w:hAnsi="Arial" w:cs="Arial"/>
         </w:rPr>
       </w:pPr>
-      <w:bookmarkStart w:id="43" w:name="_Toc369182890"/>
-      <w:bookmarkStart w:id="44" w:name="_Toc503273833"/>
+      <w:bookmarkStart w:id="44" w:name="_Toc369182890"/>
+      <w:bookmarkStart w:id="45" w:name="_Toc503273833"/>
       <w:r>
         <w:rPr>
           <w:rFonts w:ascii="Arial" w:hAnsi="Arial" w:cs="Arial"/>
         </w:rPr>
         <w:t>Niveau du bruit de chocs</w:t>
       </w:r>
-      <w:bookmarkEnd w:id="43"/>
       <w:bookmarkEnd w:id="44"/>
+      <w:bookmarkEnd w:id="45"/>
     </w:p>
     <w:tbl>
       <w:tblPr>
@@ -34187,7 +32951,6 @@
                 <w:color w:val="000000"/>
               </w:rPr>
             </w:pPr>
-            <w:proofErr w:type="gramStart"/>
             <w:r>
               <w:rPr>
                 <w:rFonts w:ascii="Arial" w:hAnsi="Arial" w:cs="Arial"/>
@@ -34195,7 +32958,6 @@
               </w:rPr>
               <w:t>L’</w:t>
             </w:r>
-            <w:proofErr w:type="spellStart"/>
             <w:r>
               <w:rPr>
                 <w:rFonts w:ascii="Arial" w:hAnsi="Arial" w:cs="Arial"/>
@@ -34204,8 +32966,6 @@
               </w:rPr>
               <w:t>nT,w</w:t>
             </w:r>
-            <w:proofErr w:type="spellEnd"/>
-            <w:proofErr w:type="gramEnd"/>
             <w:r>
               <w:rPr>
                 <w:rFonts w:ascii="Arial" w:hAnsi="Arial" w:cs="Arial"/>
@@ -34241,7 +33001,6 @@
                 <w:color w:val="000000"/>
               </w:rPr>
             </w:pPr>
-            <w:proofErr w:type="gramStart"/>
             <w:r>
               <w:rPr>
                 <w:rFonts w:ascii="Arial" w:hAnsi="Arial" w:cs="Arial"/>
@@ -34249,7 +33008,6 @@
               </w:rPr>
               <w:t>L’</w:t>
             </w:r>
-            <w:proofErr w:type="spellStart"/>
             <w:r>
               <w:rPr>
                 <w:rFonts w:ascii="Arial" w:hAnsi="Arial" w:cs="Arial"/>
@@ -34258,8 +33016,6 @@
               </w:rPr>
               <w:t>nT,w</w:t>
             </w:r>
-            <w:proofErr w:type="spellEnd"/>
-            <w:proofErr w:type="gramEnd"/>
             <w:r>
               <w:rPr>
                 <w:rFonts w:ascii="Arial" w:hAnsi="Arial" w:cs="Arial"/>
@@ -34409,7 +33165,6 @@
                 <w:color w:val="000000"/>
               </w:rPr>
             </w:pPr>
-            <w:proofErr w:type="gramStart"/>
             <w:r>
               <w:rPr>
                 <w:rFonts w:ascii="Arial" w:hAnsi="Arial" w:cs="Arial"/>
@@ -34417,7 +33172,6 @@
               </w:rPr>
               <w:t>et</w:t>
             </w:r>
-            <w:proofErr w:type="gramEnd"/>
           </w:p>
           <w:p>
             <w:pPr>
@@ -34570,37 +33324,12 @@
                 <w:color w:val="000000"/>
               </w:rPr>
             </w:pPr>
-            <w:proofErr w:type="gramStart"/>
-            <w:r>
-              <w:rPr>
-                <w:rFonts w:ascii="Arial" w:hAnsi="Arial" w:cs="Arial"/>
-                <w:color w:val="000000"/>
-              </w:rPr>
-              <w:t>ou</w:t>
-            </w:r>
-            <w:proofErr w:type="gramEnd"/>
-            <w:r>
-              <w:rPr>
-                <w:rFonts w:ascii="Arial" w:hAnsi="Arial" w:cs="Arial"/>
-                <w:color w:val="000000"/>
-              </w:rPr>
-              <w:t xml:space="preserve"> Escalier / </w:t>
-            </w:r>
-            <w:proofErr w:type="spellStart"/>
-            <w:r>
-              <w:rPr>
-                <w:rFonts w:ascii="Arial" w:hAnsi="Arial" w:cs="Arial"/>
-                <w:color w:val="000000"/>
-              </w:rPr>
-              <w:t>Etage</w:t>
-            </w:r>
-            <w:proofErr w:type="spellEnd"/>
-            <w:r>
-              <w:rPr>
-                <w:rFonts w:ascii="Arial" w:hAnsi="Arial" w:cs="Arial"/>
-                <w:color w:val="000000"/>
-              </w:rPr>
-              <w:t>)</w:t>
+            <w:r>
+              <w:rPr>
+                <w:rFonts w:ascii="Arial" w:hAnsi="Arial" w:cs="Arial"/>
+                <w:color w:val="000000"/>
+              </w:rPr>
+              <w:t>ou Escalier / Etage)</w:t>
             </w:r>
           </w:p>
         </w:tc>
@@ -34679,37 +33408,12 @@
                 <w:color w:val="000000"/>
               </w:rPr>
             </w:pPr>
-            <w:proofErr w:type="gramStart"/>
-            <w:r>
-              <w:rPr>
-                <w:rFonts w:ascii="Arial" w:hAnsi="Arial" w:cs="Arial"/>
-                <w:color w:val="000000"/>
-              </w:rPr>
-              <w:t>ou</w:t>
-            </w:r>
-            <w:proofErr w:type="gramEnd"/>
-            <w:r>
-              <w:rPr>
-                <w:rFonts w:ascii="Arial" w:hAnsi="Arial" w:cs="Arial"/>
-                <w:color w:val="000000"/>
-              </w:rPr>
-              <w:t xml:space="preserve"> Escalier / </w:t>
-            </w:r>
-            <w:proofErr w:type="spellStart"/>
-            <w:r>
-              <w:rPr>
-                <w:rFonts w:ascii="Arial" w:hAnsi="Arial" w:cs="Arial"/>
-                <w:color w:val="000000"/>
-              </w:rPr>
-              <w:t>Etage</w:t>
-            </w:r>
-            <w:proofErr w:type="spellEnd"/>
-            <w:r>
-              <w:rPr>
-                <w:rFonts w:ascii="Arial" w:hAnsi="Arial" w:cs="Arial"/>
-                <w:color w:val="000000"/>
-              </w:rPr>
-              <w:t>)</w:t>
+            <w:r>
+              <w:rPr>
+                <w:rFonts w:ascii="Arial" w:hAnsi="Arial" w:cs="Arial"/>
+                <w:color w:val="000000"/>
+              </w:rPr>
+              <w:t>ou Escalier / Etage)</w:t>
             </w:r>
           </w:p>
         </w:tc>
@@ -35163,8 +33867,8 @@
           <w:rFonts w:ascii="Arial" w:hAnsi="Arial" w:cs="Arial"/>
         </w:rPr>
       </w:pPr>
-      <w:bookmarkStart w:id="45" w:name="_Toc369182891"/>
-      <w:bookmarkStart w:id="46" w:name="_Toc503273834"/>
+      <w:bookmarkStart w:id="46" w:name="_Toc369182891"/>
+      <w:bookmarkStart w:id="47" w:name="_Toc503273834"/>
       <w:r>
         <w:rPr>
           <w:rFonts w:ascii="Arial" w:hAnsi="Arial" w:cs="Arial"/>
@@ -35172,8 +33876,8 @@
         <w:lastRenderedPageBreak/>
         <w:t>Niveau du bruit des équipements</w:t>
       </w:r>
-      <w:bookmarkEnd w:id="45"/>
       <w:bookmarkEnd w:id="46"/>
+      <w:bookmarkEnd w:id="47"/>
     </w:p>
     <w:p>
       <w:pPr>
@@ -35186,8 +33890,8 @@
           <w:szCs w:val="20"/>
         </w:rPr>
       </w:pPr>
-      <w:bookmarkStart w:id="47" w:name="_Toc343093765"/>
-      <w:bookmarkStart w:id="48" w:name="_Toc503262013"/>
+      <w:bookmarkStart w:id="48" w:name="_Toc343093765"/>
+      <w:bookmarkStart w:id="49" w:name="_Toc503262013"/>
       <w:r>
         <w:rPr>
           <w:rFonts w:ascii="Arial" w:hAnsi="Arial" w:cs="Arial"/>
@@ -35196,8 +33900,8 @@
         </w:rPr>
         <w:t>Niveau du bruit des équipements individuels de chauffage, de climatisation et de production d’eau chaude sanitaire intérieurs au logement contrôlé</w:t>
       </w:r>
-      <w:bookmarkEnd w:id="47"/>
       <w:bookmarkEnd w:id="48"/>
+      <w:bookmarkEnd w:id="49"/>
       <w:r>
         <w:rPr>
           <w:rFonts w:ascii="Arial" w:hAnsi="Arial" w:cs="Arial"/>
@@ -35292,7 +33996,6 @@
                 <w:color w:val="000000"/>
               </w:rPr>
             </w:pPr>
-            <w:proofErr w:type="spellStart"/>
             <w:r>
               <w:rPr>
                 <w:rFonts w:ascii="Arial" w:hAnsi="Arial" w:cs="Arial"/>
@@ -35300,7 +34003,6 @@
               </w:rPr>
               <w:t>Emission</w:t>
             </w:r>
-            <w:proofErr w:type="spellEnd"/>
           </w:p>
         </w:tc>
         <w:tc>
@@ -35361,7 +34063,6 @@
                 <w:color w:val="000000"/>
               </w:rPr>
             </w:pPr>
-            <w:proofErr w:type="spellStart"/>
             <w:r>
               <w:rPr>
                 <w:rFonts w:ascii="Arial" w:hAnsi="Arial" w:cs="Arial"/>
@@ -35377,23 +34078,13 @@
               </w:rPr>
               <w:t>nAT</w:t>
             </w:r>
-            <w:proofErr w:type="spellEnd"/>
-            <w:r>
-              <w:rPr>
-                <w:rFonts w:ascii="Arial" w:hAnsi="Arial" w:cs="Arial"/>
-                <w:color w:val="000000"/>
-              </w:rPr>
-              <w:t xml:space="preserve"> mesuré en </w:t>
-            </w:r>
-            <w:proofErr w:type="spellStart"/>
-            <w:r>
-              <w:rPr>
-                <w:rFonts w:ascii="Arial" w:hAnsi="Arial" w:cs="Arial"/>
-                <w:color w:val="000000"/>
-              </w:rPr>
-              <w:t>dBA</w:t>
-            </w:r>
-            <w:proofErr w:type="spellEnd"/>
+            <w:r>
+              <w:rPr>
+                <w:rFonts w:ascii="Arial" w:hAnsi="Arial" w:cs="Arial"/>
+                <w:color w:val="000000"/>
+              </w:rPr>
+              <w:t xml:space="preserve"> mesuré en dBA</w:t>
+            </w:r>
           </w:p>
         </w:tc>
         <w:tc>
@@ -35422,7 +34113,6 @@
                 <w:color w:val="000000"/>
               </w:rPr>
             </w:pPr>
-            <w:proofErr w:type="spellStart"/>
             <w:r>
               <w:rPr>
                 <w:rFonts w:ascii="Arial" w:hAnsi="Arial" w:cs="Arial"/>
@@ -35438,23 +34128,13 @@
               </w:rPr>
               <w:t>nAT</w:t>
             </w:r>
-            <w:proofErr w:type="spellEnd"/>
-            <w:r>
-              <w:rPr>
-                <w:rFonts w:ascii="Arial" w:hAnsi="Arial" w:cs="Arial"/>
-                <w:color w:val="000000"/>
-              </w:rPr>
-              <w:t xml:space="preserve"> objectif RA 1999 en </w:t>
-            </w:r>
-            <w:proofErr w:type="spellStart"/>
-            <w:r>
-              <w:rPr>
-                <w:rFonts w:ascii="Arial" w:hAnsi="Arial" w:cs="Arial"/>
-                <w:color w:val="000000"/>
-              </w:rPr>
-              <w:t>dBA</w:t>
-            </w:r>
-            <w:proofErr w:type="spellEnd"/>
+            <w:r>
+              <w:rPr>
+                <w:rFonts w:ascii="Arial" w:hAnsi="Arial" w:cs="Arial"/>
+                <w:color w:val="000000"/>
+              </w:rPr>
+              <w:t xml:space="preserve"> objectif RA 1999 en dBA</w:t>
+            </w:r>
           </w:p>
         </w:tc>
         <w:tc>
@@ -35505,15 +34185,7 @@
                 <w:rFonts w:ascii="Arial" w:hAnsi="Arial" w:cs="Arial"/>
                 <w:color w:val="000000"/>
               </w:rPr>
-              <w:t xml:space="preserve"> en </w:t>
-            </w:r>
-            <w:proofErr w:type="spellStart"/>
-            <w:r>
-              <w:rPr>
-                <w:rFonts w:ascii="Arial" w:hAnsi="Arial" w:cs="Arial"/>
-                <w:color w:val="000000"/>
-              </w:rPr>
-              <w:t>dB</w:t>
+              <w:t xml:space="preserve"> en dB</w:t>
             </w:r>
             <w:r>
               <w:rPr>
@@ -35522,7 +34194,6 @@
               </w:rPr>
               <w:t>A</w:t>
             </w:r>
-            <w:proofErr w:type="spellEnd"/>
           </w:p>
         </w:tc>
         <w:tc>
@@ -35614,7 +34285,6 @@
                 <w:color w:val="000000"/>
               </w:rPr>
             </w:pPr>
-            <w:proofErr w:type="gramStart"/>
             <w:r>
               <w:rPr>
                 <w:rFonts w:ascii="Arial" w:hAnsi="Arial" w:cs="Arial"/>
@@ -35622,7 +34292,6 @@
               </w:rPr>
               <w:t>éventuelles</w:t>
             </w:r>
-            <w:proofErr w:type="gramEnd"/>
           </w:p>
         </w:tc>
       </w:tr>
@@ -35701,7 +34370,6 @@
                 <w:color w:val="000000"/>
               </w:rPr>
             </w:pPr>
-            <w:proofErr w:type="gramStart"/>
             <w:r>
               <w:rPr>
                 <w:rFonts w:ascii="Arial" w:hAnsi="Arial" w:cs="Arial"/>
@@ -35709,7 +34377,6 @@
               </w:rPr>
               <w:t>et</w:t>
             </w:r>
-            <w:proofErr w:type="gramEnd"/>
           </w:p>
           <w:p>
             <w:pPr>
@@ -35723,7 +34390,6 @@
                 <w:color w:val="000000"/>
               </w:rPr>
             </w:pPr>
-            <w:proofErr w:type="gramStart"/>
             <w:r>
               <w:rPr>
                 <w:rFonts w:ascii="Arial" w:hAnsi="Arial" w:cs="Arial"/>
@@ -35731,7 +34397,6 @@
               </w:rPr>
               <w:t>position</w:t>
             </w:r>
-            <w:proofErr w:type="gramEnd"/>
           </w:p>
           <w:p>
             <w:pPr>
@@ -35750,23 +34415,7 @@
                 <w:rFonts w:ascii="Arial" w:hAnsi="Arial" w:cs="Arial"/>
                 <w:color w:val="000000"/>
               </w:rPr>
-              <w:t xml:space="preserve">(Pièce / Logement / Bâtiment ou Escalier / </w:t>
-            </w:r>
-            <w:proofErr w:type="spellStart"/>
-            <w:r>
-              <w:rPr>
-                <w:rFonts w:ascii="Arial" w:hAnsi="Arial" w:cs="Arial"/>
-                <w:color w:val="000000"/>
-              </w:rPr>
-              <w:t>Etage</w:t>
-            </w:r>
-            <w:proofErr w:type="spellEnd"/>
-            <w:r>
-              <w:rPr>
-                <w:rFonts w:ascii="Arial" w:hAnsi="Arial" w:cs="Arial"/>
-                <w:color w:val="000000"/>
-              </w:rPr>
-              <w:t>)</w:t>
+              <w:t>(Pièce / Logement / Bâtiment ou Escalier / Etage)</w:t>
             </w:r>
           </w:p>
         </w:tc>
@@ -35813,37 +34462,12 @@
                 <w:color w:val="000000"/>
               </w:rPr>
             </w:pPr>
-            <w:proofErr w:type="gramStart"/>
-            <w:r>
-              <w:rPr>
-                <w:rFonts w:ascii="Arial" w:hAnsi="Arial" w:cs="Arial"/>
-                <w:color w:val="000000"/>
-              </w:rPr>
-              <w:t>ou</w:t>
-            </w:r>
-            <w:proofErr w:type="gramEnd"/>
-            <w:r>
-              <w:rPr>
-                <w:rFonts w:ascii="Arial" w:hAnsi="Arial" w:cs="Arial"/>
-                <w:color w:val="000000"/>
-              </w:rPr>
-              <w:t xml:space="preserve"> Escalier / </w:t>
-            </w:r>
-            <w:proofErr w:type="spellStart"/>
-            <w:r>
-              <w:rPr>
-                <w:rFonts w:ascii="Arial" w:hAnsi="Arial" w:cs="Arial"/>
-                <w:color w:val="000000"/>
-              </w:rPr>
-              <w:t>Etage</w:t>
-            </w:r>
-            <w:proofErr w:type="spellEnd"/>
-            <w:r>
-              <w:rPr>
-                <w:rFonts w:ascii="Arial" w:hAnsi="Arial" w:cs="Arial"/>
-                <w:color w:val="000000"/>
-              </w:rPr>
-              <w:t>)</w:t>
+            <w:r>
+              <w:rPr>
+                <w:rFonts w:ascii="Arial" w:hAnsi="Arial" w:cs="Arial"/>
+                <w:color w:val="000000"/>
+              </w:rPr>
+              <w:t>ou Escalier / Etage)</w:t>
             </w:r>
           </w:p>
         </w:tc>
@@ -36262,8 +34886,8 @@
           <w:szCs w:val="20"/>
         </w:rPr>
       </w:pPr>
-      <w:bookmarkStart w:id="49" w:name="_Toc503262015"/>
-      <w:bookmarkStart w:id="50" w:name="_Toc343093767"/>
+      <w:bookmarkStart w:id="50" w:name="_Toc503262015"/>
+      <w:bookmarkStart w:id="51" w:name="_Toc343093767"/>
       <w:r>
         <w:rPr>
           <w:rFonts w:ascii="Arial" w:hAnsi="Arial" w:cs="Arial"/>
@@ -36272,7 +34896,7 @@
         </w:rPr>
         <w:t>Niveau du bruit des équipements individuels extérieurs au logement contrôlé</w:t>
       </w:r>
-      <w:bookmarkEnd w:id="49"/>
+      <w:bookmarkEnd w:id="50"/>
     </w:p>
     <w:tbl>
       <w:tblPr>
@@ -36316,7 +34940,7 @@
             <w:textDirection w:val="tbRl"/>
             <w:vAlign w:val="center"/>
           </w:tcPr>
-          <w:bookmarkEnd w:id="50"/>
+          <w:bookmarkEnd w:id="51"/>
           <w:p>
             <w:pPr>
               <w:autoSpaceDE w:val="0"/>
@@ -36362,7 +34986,6 @@
                 <w:color w:val="000000"/>
               </w:rPr>
             </w:pPr>
-            <w:proofErr w:type="spellStart"/>
             <w:r>
               <w:rPr>
                 <w:rFonts w:ascii="Arial" w:hAnsi="Arial" w:cs="Arial"/>
@@ -36370,7 +34993,6 @@
               </w:rPr>
               <w:t>Emission</w:t>
             </w:r>
-            <w:proofErr w:type="spellEnd"/>
           </w:p>
         </w:tc>
         <w:tc>
@@ -36432,7 +35054,6 @@
                 <w:color w:val="000000"/>
               </w:rPr>
             </w:pPr>
-            <w:proofErr w:type="spellStart"/>
             <w:r>
               <w:rPr>
                 <w:rFonts w:ascii="Arial" w:hAnsi="Arial" w:cs="Arial"/>
@@ -36448,23 +35069,13 @@
               </w:rPr>
               <w:t>nAT</w:t>
             </w:r>
-            <w:proofErr w:type="spellEnd"/>
-            <w:r>
-              <w:rPr>
-                <w:rFonts w:ascii="Arial" w:hAnsi="Arial" w:cs="Arial"/>
-                <w:color w:val="000000"/>
-              </w:rPr>
-              <w:t xml:space="preserve"> mesuré en </w:t>
-            </w:r>
-            <w:proofErr w:type="spellStart"/>
-            <w:r>
-              <w:rPr>
-                <w:rFonts w:ascii="Arial" w:hAnsi="Arial" w:cs="Arial"/>
-                <w:color w:val="000000"/>
-              </w:rPr>
-              <w:t>dBA</w:t>
-            </w:r>
-            <w:proofErr w:type="spellEnd"/>
+            <w:r>
+              <w:rPr>
+                <w:rFonts w:ascii="Arial" w:hAnsi="Arial" w:cs="Arial"/>
+                <w:color w:val="000000"/>
+              </w:rPr>
+              <w:t xml:space="preserve"> mesuré en dBA</w:t>
+            </w:r>
           </w:p>
         </w:tc>
         <w:tc>
@@ -36494,7 +35105,6 @@
                 <w:color w:val="000000"/>
               </w:rPr>
             </w:pPr>
-            <w:proofErr w:type="spellStart"/>
             <w:r>
               <w:rPr>
                 <w:rFonts w:ascii="Arial" w:hAnsi="Arial" w:cs="Arial"/>
@@ -36510,23 +35120,13 @@
               </w:rPr>
               <w:t>nAT</w:t>
             </w:r>
-            <w:proofErr w:type="spellEnd"/>
-            <w:r>
-              <w:rPr>
-                <w:rFonts w:ascii="Arial" w:hAnsi="Arial" w:cs="Arial"/>
-                <w:color w:val="000000"/>
-              </w:rPr>
-              <w:t xml:space="preserve"> objectif RA 1999 en </w:t>
-            </w:r>
-            <w:proofErr w:type="spellStart"/>
-            <w:r>
-              <w:rPr>
-                <w:rFonts w:ascii="Arial" w:hAnsi="Arial" w:cs="Arial"/>
-                <w:color w:val="000000"/>
-              </w:rPr>
-              <w:t>dBA</w:t>
-            </w:r>
-            <w:proofErr w:type="spellEnd"/>
+            <w:r>
+              <w:rPr>
+                <w:rFonts w:ascii="Arial" w:hAnsi="Arial" w:cs="Arial"/>
+                <w:color w:val="000000"/>
+              </w:rPr>
+              <w:t xml:space="preserve"> objectif RA 1999 en dBA</w:t>
+            </w:r>
           </w:p>
         </w:tc>
         <w:tc>
@@ -36578,15 +35178,7 @@
                 <w:rFonts w:ascii="Arial" w:hAnsi="Arial" w:cs="Arial"/>
                 <w:color w:val="000000"/>
               </w:rPr>
-              <w:t xml:space="preserve"> en </w:t>
-            </w:r>
-            <w:proofErr w:type="spellStart"/>
-            <w:r>
-              <w:rPr>
-                <w:rFonts w:ascii="Arial" w:hAnsi="Arial" w:cs="Arial"/>
-                <w:color w:val="000000"/>
-              </w:rPr>
-              <w:t>dB</w:t>
+              <w:t xml:space="preserve"> en dB</w:t>
             </w:r>
             <w:r>
               <w:rPr>
@@ -36595,7 +35187,6 @@
               </w:rPr>
               <w:t>A</w:t>
             </w:r>
-            <w:proofErr w:type="spellEnd"/>
           </w:p>
         </w:tc>
         <w:tc>
@@ -36689,7 +35280,6 @@
                 <w:color w:val="000000"/>
               </w:rPr>
             </w:pPr>
-            <w:proofErr w:type="gramStart"/>
             <w:r>
               <w:rPr>
                 <w:rFonts w:ascii="Arial" w:hAnsi="Arial" w:cs="Arial"/>
@@ -36697,7 +35287,6 @@
               </w:rPr>
               <w:t>éventuelles</w:t>
             </w:r>
-            <w:proofErr w:type="gramEnd"/>
           </w:p>
         </w:tc>
       </w:tr>
@@ -36776,7 +35365,6 @@
                 <w:color w:val="000000"/>
               </w:rPr>
             </w:pPr>
-            <w:proofErr w:type="gramStart"/>
             <w:r>
               <w:rPr>
                 <w:rFonts w:ascii="Arial" w:hAnsi="Arial" w:cs="Arial"/>
@@ -36784,7 +35372,6 @@
               </w:rPr>
               <w:t>et</w:t>
             </w:r>
-            <w:proofErr w:type="gramEnd"/>
           </w:p>
           <w:p>
             <w:pPr>
@@ -36798,7 +35385,6 @@
                 <w:color w:val="000000"/>
               </w:rPr>
             </w:pPr>
-            <w:proofErr w:type="gramStart"/>
             <w:r>
               <w:rPr>
                 <w:rFonts w:ascii="Arial" w:hAnsi="Arial" w:cs="Arial"/>
@@ -36806,7 +35392,6 @@
               </w:rPr>
               <w:t>position</w:t>
             </w:r>
-            <w:proofErr w:type="gramEnd"/>
           </w:p>
           <w:p>
             <w:pPr>
@@ -36825,23 +35410,7 @@
                 <w:rFonts w:ascii="Arial" w:hAnsi="Arial" w:cs="Arial"/>
                 <w:color w:val="000000"/>
               </w:rPr>
-              <w:t xml:space="preserve">(Pièce / Logement / Bâtiment ou Escalier / </w:t>
-            </w:r>
-            <w:proofErr w:type="spellStart"/>
-            <w:r>
-              <w:rPr>
-                <w:rFonts w:ascii="Arial" w:hAnsi="Arial" w:cs="Arial"/>
-                <w:color w:val="000000"/>
-              </w:rPr>
-              <w:t>Etage</w:t>
-            </w:r>
-            <w:proofErr w:type="spellEnd"/>
-            <w:r>
-              <w:rPr>
-                <w:rFonts w:ascii="Arial" w:hAnsi="Arial" w:cs="Arial"/>
-                <w:color w:val="000000"/>
-              </w:rPr>
-              <w:t>)</w:t>
+              <w:t>(Pièce / Logement / Bâtiment ou Escalier / Etage)</w:t>
             </w:r>
           </w:p>
         </w:tc>
@@ -36888,37 +35457,12 @@
                 <w:color w:val="000000"/>
               </w:rPr>
             </w:pPr>
-            <w:proofErr w:type="gramStart"/>
-            <w:r>
-              <w:rPr>
-                <w:rFonts w:ascii="Arial" w:hAnsi="Arial" w:cs="Arial"/>
-                <w:color w:val="000000"/>
-              </w:rPr>
-              <w:t>ou</w:t>
-            </w:r>
-            <w:proofErr w:type="gramEnd"/>
-            <w:r>
-              <w:rPr>
-                <w:rFonts w:ascii="Arial" w:hAnsi="Arial" w:cs="Arial"/>
-                <w:color w:val="000000"/>
-              </w:rPr>
-              <w:t xml:space="preserve"> Escalier / </w:t>
-            </w:r>
-            <w:proofErr w:type="spellStart"/>
-            <w:r>
-              <w:rPr>
-                <w:rFonts w:ascii="Arial" w:hAnsi="Arial" w:cs="Arial"/>
-                <w:color w:val="000000"/>
-              </w:rPr>
-              <w:t>Etage</w:t>
-            </w:r>
-            <w:proofErr w:type="spellEnd"/>
-            <w:r>
-              <w:rPr>
-                <w:rFonts w:ascii="Arial" w:hAnsi="Arial" w:cs="Arial"/>
-                <w:color w:val="000000"/>
-              </w:rPr>
-              <w:t>)</w:t>
+            <w:r>
+              <w:rPr>
+                <w:rFonts w:ascii="Arial" w:hAnsi="Arial" w:cs="Arial"/>
+                <w:color w:val="000000"/>
+              </w:rPr>
+              <w:t>ou Escalier / Etage)</w:t>
             </w:r>
           </w:p>
         </w:tc>
@@ -37343,7 +35887,7 @@
           <w:szCs w:val="20"/>
         </w:rPr>
       </w:pPr>
-      <w:bookmarkStart w:id="51" w:name="_Toc503262016"/>
+      <w:bookmarkStart w:id="52" w:name="_Toc503262016"/>
       <w:r>
         <w:rPr>
           <w:rFonts w:ascii="Arial" w:hAnsi="Arial" w:cs="Arial"/>
@@ -37352,7 +35896,7 @@
         </w:rPr>
         <w:t>Niveau du bruit de l’installation de ventilation mécanique contrôlée (VMC)</w:t>
       </w:r>
-      <w:bookmarkEnd w:id="51"/>
+      <w:bookmarkEnd w:id="52"/>
     </w:p>
     <w:tbl>
       <w:tblPr>
@@ -37441,7 +35985,6 @@
                 <w:color w:val="000000"/>
               </w:rPr>
             </w:pPr>
-            <w:proofErr w:type="spellStart"/>
             <w:r>
               <w:rPr>
                 <w:rFonts w:ascii="Arial" w:hAnsi="Arial" w:cs="Arial"/>
@@ -37449,7 +35992,6 @@
               </w:rPr>
               <w:t>Emission</w:t>
             </w:r>
-            <w:proofErr w:type="spellEnd"/>
           </w:p>
         </w:tc>
         <w:tc>
@@ -37511,7 +36053,6 @@
                 <w:color w:val="000000"/>
               </w:rPr>
             </w:pPr>
-            <w:proofErr w:type="spellStart"/>
             <w:r>
               <w:rPr>
                 <w:rFonts w:ascii="Arial" w:hAnsi="Arial" w:cs="Arial"/>
@@ -37527,23 +36068,13 @@
               </w:rPr>
               <w:t>nAT</w:t>
             </w:r>
-            <w:proofErr w:type="spellEnd"/>
-            <w:r>
-              <w:rPr>
-                <w:rFonts w:ascii="Arial" w:hAnsi="Arial" w:cs="Arial"/>
-                <w:color w:val="000000"/>
-              </w:rPr>
-              <w:t xml:space="preserve"> mesuré en </w:t>
-            </w:r>
-            <w:proofErr w:type="spellStart"/>
-            <w:r>
-              <w:rPr>
-                <w:rFonts w:ascii="Arial" w:hAnsi="Arial" w:cs="Arial"/>
-                <w:color w:val="000000"/>
-              </w:rPr>
-              <w:t>dBA</w:t>
-            </w:r>
-            <w:proofErr w:type="spellEnd"/>
+            <w:r>
+              <w:rPr>
+                <w:rFonts w:ascii="Arial" w:hAnsi="Arial" w:cs="Arial"/>
+                <w:color w:val="000000"/>
+              </w:rPr>
+              <w:t xml:space="preserve"> mesuré en dBA</w:t>
+            </w:r>
           </w:p>
         </w:tc>
         <w:tc>
@@ -37573,7 +36104,6 @@
                 <w:color w:val="000000"/>
               </w:rPr>
             </w:pPr>
-            <w:proofErr w:type="spellStart"/>
             <w:r>
               <w:rPr>
                 <w:rFonts w:ascii="Arial" w:hAnsi="Arial" w:cs="Arial"/>
@@ -37589,23 +36119,13 @@
               </w:rPr>
               <w:t>nAT</w:t>
             </w:r>
-            <w:proofErr w:type="spellEnd"/>
-            <w:r>
-              <w:rPr>
-                <w:rFonts w:ascii="Arial" w:hAnsi="Arial" w:cs="Arial"/>
-                <w:color w:val="000000"/>
-              </w:rPr>
-              <w:t xml:space="preserve"> objectif RA 1999 en </w:t>
-            </w:r>
-            <w:proofErr w:type="spellStart"/>
-            <w:r>
-              <w:rPr>
-                <w:rFonts w:ascii="Arial" w:hAnsi="Arial" w:cs="Arial"/>
-                <w:color w:val="000000"/>
-              </w:rPr>
-              <w:t>dBA</w:t>
-            </w:r>
-            <w:proofErr w:type="spellEnd"/>
+            <w:r>
+              <w:rPr>
+                <w:rFonts w:ascii="Arial" w:hAnsi="Arial" w:cs="Arial"/>
+                <w:color w:val="000000"/>
+              </w:rPr>
+              <w:t xml:space="preserve"> objectif RA 1999 en dBA</w:t>
+            </w:r>
           </w:p>
         </w:tc>
         <w:tc>
@@ -37657,15 +36177,7 @@
                 <w:rFonts w:ascii="Arial" w:hAnsi="Arial" w:cs="Arial"/>
                 <w:color w:val="000000"/>
               </w:rPr>
-              <w:t xml:space="preserve"> en </w:t>
-            </w:r>
-            <w:proofErr w:type="spellStart"/>
-            <w:r>
-              <w:rPr>
-                <w:rFonts w:ascii="Arial" w:hAnsi="Arial" w:cs="Arial"/>
-                <w:color w:val="000000"/>
-              </w:rPr>
-              <w:t>dB</w:t>
+              <w:t xml:space="preserve"> en dB</w:t>
             </w:r>
             <w:r>
               <w:rPr>
@@ -37674,7 +36186,6 @@
               </w:rPr>
               <w:t>A</w:t>
             </w:r>
-            <w:proofErr w:type="spellEnd"/>
           </w:p>
         </w:tc>
         <w:tc>
@@ -37768,7 +36279,6 @@
                 <w:color w:val="000000"/>
               </w:rPr>
             </w:pPr>
-            <w:proofErr w:type="gramStart"/>
             <w:r>
               <w:rPr>
                 <w:rFonts w:ascii="Arial" w:hAnsi="Arial" w:cs="Arial"/>
@@ -37776,7 +36286,6 @@
               </w:rPr>
               <w:t>éventuelles</w:t>
             </w:r>
-            <w:proofErr w:type="gramEnd"/>
           </w:p>
         </w:tc>
       </w:tr>
@@ -37855,7 +36364,6 @@
                 <w:color w:val="000000"/>
               </w:rPr>
             </w:pPr>
-            <w:proofErr w:type="gramStart"/>
             <w:r>
               <w:rPr>
                 <w:rFonts w:ascii="Arial" w:hAnsi="Arial" w:cs="Arial"/>
@@ -37863,7 +36371,6 @@
               </w:rPr>
               <w:t>et</w:t>
             </w:r>
-            <w:proofErr w:type="gramEnd"/>
           </w:p>
           <w:p>
             <w:pPr>
@@ -37877,7 +36384,6 @@
                 <w:color w:val="000000"/>
               </w:rPr>
             </w:pPr>
-            <w:proofErr w:type="gramStart"/>
             <w:r>
               <w:rPr>
                 <w:rFonts w:ascii="Arial" w:hAnsi="Arial" w:cs="Arial"/>
@@ -37885,7 +36391,6 @@
               </w:rPr>
               <w:t>position</w:t>
             </w:r>
-            <w:proofErr w:type="gramEnd"/>
           </w:p>
           <w:p>
             <w:pPr>
@@ -37904,23 +36409,7 @@
                 <w:rFonts w:ascii="Arial" w:hAnsi="Arial" w:cs="Arial"/>
                 <w:color w:val="000000"/>
               </w:rPr>
-              <w:t xml:space="preserve">(Pièce / Logement / Bâtiment ou Escalier / </w:t>
-            </w:r>
-            <w:proofErr w:type="spellStart"/>
-            <w:r>
-              <w:rPr>
-                <w:rFonts w:ascii="Arial" w:hAnsi="Arial" w:cs="Arial"/>
-                <w:color w:val="000000"/>
-              </w:rPr>
-              <w:t>Etage</w:t>
-            </w:r>
-            <w:proofErr w:type="spellEnd"/>
-            <w:r>
-              <w:rPr>
-                <w:rFonts w:ascii="Arial" w:hAnsi="Arial" w:cs="Arial"/>
-                <w:color w:val="000000"/>
-              </w:rPr>
-              <w:t>)</w:t>
+              <w:t>(Pièce / Logement / Bâtiment ou Escalier / Etage)</w:t>
             </w:r>
           </w:p>
         </w:tc>
@@ -37967,37 +36456,12 @@
                 <w:color w:val="000000"/>
               </w:rPr>
             </w:pPr>
-            <w:proofErr w:type="gramStart"/>
-            <w:r>
-              <w:rPr>
-                <w:rFonts w:ascii="Arial" w:hAnsi="Arial" w:cs="Arial"/>
-                <w:color w:val="000000"/>
-              </w:rPr>
-              <w:t>ou</w:t>
-            </w:r>
-            <w:proofErr w:type="gramEnd"/>
-            <w:r>
-              <w:rPr>
-                <w:rFonts w:ascii="Arial" w:hAnsi="Arial" w:cs="Arial"/>
-                <w:color w:val="000000"/>
-              </w:rPr>
-              <w:t xml:space="preserve"> Escalier / </w:t>
-            </w:r>
-            <w:proofErr w:type="spellStart"/>
-            <w:r>
-              <w:rPr>
-                <w:rFonts w:ascii="Arial" w:hAnsi="Arial" w:cs="Arial"/>
-                <w:color w:val="000000"/>
-              </w:rPr>
-              <w:t>Etage</w:t>
-            </w:r>
-            <w:proofErr w:type="spellEnd"/>
-            <w:r>
-              <w:rPr>
-                <w:rFonts w:ascii="Arial" w:hAnsi="Arial" w:cs="Arial"/>
-                <w:color w:val="000000"/>
-              </w:rPr>
-              <w:t>)</w:t>
+            <w:r>
+              <w:rPr>
+                <w:rFonts w:ascii="Arial" w:hAnsi="Arial" w:cs="Arial"/>
+                <w:color w:val="000000"/>
+              </w:rPr>
+              <w:t>ou Escalier / Etage)</w:t>
             </w:r>
           </w:p>
         </w:tc>
@@ -38410,8 +36874,6 @@
           <w:szCs w:val="20"/>
         </w:rPr>
       </w:pPr>
-      <w:bookmarkStart w:id="52" w:name="_GoBack"/>
-      <w:bookmarkEnd w:id="52"/>
     </w:p>
     <w:p>
       <w:pPr>
@@ -38521,7 +36983,6 @@
                 <w:color w:val="000000"/>
               </w:rPr>
             </w:pPr>
-            <w:proofErr w:type="spellStart"/>
             <w:r>
               <w:rPr>
                 <w:rFonts w:ascii="Arial" w:hAnsi="Arial" w:cs="Arial"/>
@@ -38529,7 +36990,6 @@
               </w:rPr>
               <w:t>Emission</w:t>
             </w:r>
-            <w:proofErr w:type="spellEnd"/>
           </w:p>
         </w:tc>
         <w:tc>
@@ -38591,7 +37051,6 @@
                 <w:color w:val="000000"/>
               </w:rPr>
             </w:pPr>
-            <w:proofErr w:type="spellStart"/>
             <w:r>
               <w:rPr>
                 <w:rFonts w:ascii="Arial" w:hAnsi="Arial" w:cs="Arial"/>
@@ -38607,23 +37066,13 @@
               </w:rPr>
               <w:t>nAT</w:t>
             </w:r>
-            <w:proofErr w:type="spellEnd"/>
-            <w:r>
-              <w:rPr>
-                <w:rFonts w:ascii="Arial" w:hAnsi="Arial" w:cs="Arial"/>
-                <w:color w:val="000000"/>
-              </w:rPr>
-              <w:t xml:space="preserve"> mesuré en </w:t>
-            </w:r>
-            <w:proofErr w:type="spellStart"/>
-            <w:r>
-              <w:rPr>
-                <w:rFonts w:ascii="Arial" w:hAnsi="Arial" w:cs="Arial"/>
-                <w:color w:val="000000"/>
-              </w:rPr>
-              <w:t>dBA</w:t>
-            </w:r>
-            <w:proofErr w:type="spellEnd"/>
+            <w:r>
+              <w:rPr>
+                <w:rFonts w:ascii="Arial" w:hAnsi="Arial" w:cs="Arial"/>
+                <w:color w:val="000000"/>
+              </w:rPr>
+              <w:t xml:space="preserve"> mesuré en dBA</w:t>
+            </w:r>
           </w:p>
         </w:tc>
         <w:tc>
@@ -38653,7 +37102,6 @@
                 <w:color w:val="000000"/>
               </w:rPr>
             </w:pPr>
-            <w:proofErr w:type="spellStart"/>
             <w:r>
               <w:rPr>
                 <w:rFonts w:ascii="Arial" w:hAnsi="Arial" w:cs="Arial"/>
@@ -38669,23 +37117,13 @@
               </w:rPr>
               <w:t>nAT</w:t>
             </w:r>
-            <w:proofErr w:type="spellEnd"/>
-            <w:r>
-              <w:rPr>
-                <w:rFonts w:ascii="Arial" w:hAnsi="Arial" w:cs="Arial"/>
-                <w:color w:val="000000"/>
-              </w:rPr>
-              <w:t xml:space="preserve"> objectif RA 1999 en </w:t>
-            </w:r>
-            <w:proofErr w:type="spellStart"/>
-            <w:r>
-              <w:rPr>
-                <w:rFonts w:ascii="Arial" w:hAnsi="Arial" w:cs="Arial"/>
-                <w:color w:val="000000"/>
-              </w:rPr>
-              <w:t>dBA</w:t>
-            </w:r>
-            <w:proofErr w:type="spellEnd"/>
+            <w:r>
+              <w:rPr>
+                <w:rFonts w:ascii="Arial" w:hAnsi="Arial" w:cs="Arial"/>
+                <w:color w:val="000000"/>
+              </w:rPr>
+              <w:t xml:space="preserve"> objectif RA 1999 en dBA</w:t>
+            </w:r>
           </w:p>
         </w:tc>
         <w:tc>
@@ -38737,15 +37175,7 @@
                 <w:rFonts w:ascii="Arial" w:hAnsi="Arial" w:cs="Arial"/>
                 <w:color w:val="000000"/>
               </w:rPr>
-              <w:t xml:space="preserve"> en </w:t>
-            </w:r>
-            <w:proofErr w:type="spellStart"/>
-            <w:r>
-              <w:rPr>
-                <w:rFonts w:ascii="Arial" w:hAnsi="Arial" w:cs="Arial"/>
-                <w:color w:val="000000"/>
-              </w:rPr>
-              <w:t>dB</w:t>
+              <w:t xml:space="preserve"> en dB</w:t>
             </w:r>
             <w:r>
               <w:rPr>
@@ -38754,7 +37184,6 @@
               </w:rPr>
               <w:t>A</w:t>
             </w:r>
-            <w:proofErr w:type="spellEnd"/>
           </w:p>
         </w:tc>
         <w:tc>
@@ -38848,7 +37277,6 @@
                 <w:color w:val="000000"/>
               </w:rPr>
             </w:pPr>
-            <w:proofErr w:type="spellStart"/>
             <w:r>
               <w:rPr>
                 <w:rFonts w:ascii="Arial" w:hAnsi="Arial" w:cs="Arial"/>
@@ -38857,7 +37285,6 @@
               <w:lastRenderedPageBreak/>
               <w:t>Eventuelles</w:t>
             </w:r>
-            <w:proofErr w:type="spellEnd"/>
           </w:p>
         </w:tc>
       </w:tr>
@@ -38933,7 +37360,6 @@
                 <w:color w:val="000000"/>
               </w:rPr>
             </w:pPr>
-            <w:proofErr w:type="gramStart"/>
             <w:r>
               <w:rPr>
                 <w:rFonts w:ascii="Arial" w:hAnsi="Arial" w:cs="Arial"/>
@@ -38941,7 +37367,6 @@
               </w:rPr>
               <w:t>et</w:t>
             </w:r>
-            <w:proofErr w:type="gramEnd"/>
           </w:p>
           <w:p>
             <w:pPr>
@@ -38955,7 +37380,6 @@
                 <w:color w:val="000000"/>
               </w:rPr>
             </w:pPr>
-            <w:proofErr w:type="gramStart"/>
             <w:r>
               <w:rPr>
                 <w:rFonts w:ascii="Arial" w:hAnsi="Arial" w:cs="Arial"/>
@@ -38963,7 +37387,6 @@
               </w:rPr>
               <w:t>position</w:t>
             </w:r>
-            <w:proofErr w:type="gramEnd"/>
           </w:p>
           <w:p>
             <w:pPr>
@@ -38982,23 +37405,7 @@
                 <w:rFonts w:ascii="Arial" w:hAnsi="Arial" w:cs="Arial"/>
                 <w:color w:val="000000"/>
               </w:rPr>
-              <w:t xml:space="preserve">(Pièce / Logement / Bâtiment ou Escalier / </w:t>
-            </w:r>
-            <w:proofErr w:type="spellStart"/>
-            <w:r>
-              <w:rPr>
-                <w:rFonts w:ascii="Arial" w:hAnsi="Arial" w:cs="Arial"/>
-                <w:color w:val="000000"/>
-              </w:rPr>
-              <w:t>Etage</w:t>
-            </w:r>
-            <w:proofErr w:type="spellEnd"/>
-            <w:r>
-              <w:rPr>
-                <w:rFonts w:ascii="Arial" w:hAnsi="Arial" w:cs="Arial"/>
-                <w:color w:val="000000"/>
-              </w:rPr>
-              <w:t>)</w:t>
+              <w:t>(Pièce / Logement / Bâtiment ou Escalier / Etage)</w:t>
             </w:r>
           </w:p>
         </w:tc>
@@ -39045,37 +37452,12 @@
                 <w:color w:val="000000"/>
               </w:rPr>
             </w:pPr>
-            <w:proofErr w:type="gramStart"/>
-            <w:r>
-              <w:rPr>
-                <w:rFonts w:ascii="Arial" w:hAnsi="Arial" w:cs="Arial"/>
-                <w:color w:val="000000"/>
-              </w:rPr>
-              <w:t>ou</w:t>
-            </w:r>
-            <w:proofErr w:type="gramEnd"/>
-            <w:r>
-              <w:rPr>
-                <w:rFonts w:ascii="Arial" w:hAnsi="Arial" w:cs="Arial"/>
-                <w:color w:val="000000"/>
-              </w:rPr>
-              <w:t xml:space="preserve"> Escalier / </w:t>
-            </w:r>
-            <w:proofErr w:type="spellStart"/>
-            <w:r>
-              <w:rPr>
-                <w:rFonts w:ascii="Arial" w:hAnsi="Arial" w:cs="Arial"/>
-                <w:color w:val="000000"/>
-              </w:rPr>
-              <w:t>Etage</w:t>
-            </w:r>
-            <w:proofErr w:type="spellEnd"/>
-            <w:r>
-              <w:rPr>
-                <w:rFonts w:ascii="Arial" w:hAnsi="Arial" w:cs="Arial"/>
-                <w:color w:val="000000"/>
-              </w:rPr>
-              <w:t>)</w:t>
+            <w:r>
+              <w:rPr>
+                <w:rFonts w:ascii="Arial" w:hAnsi="Arial" w:cs="Arial"/>
+                <w:color w:val="000000"/>
+              </w:rPr>
+              <w:t>ou Escalier / Etage)</w:t>
             </w:r>
           </w:p>
         </w:tc>
@@ -39633,23 +38015,7 @@
                 <w:rFonts w:ascii="Arial" w:hAnsi="Arial" w:cs="Arial"/>
                 <w:color w:val="000000"/>
               </w:rPr>
-              <w:t xml:space="preserve">(Local / Bâtiment ou Escalier / </w:t>
-            </w:r>
-            <w:proofErr w:type="spellStart"/>
-            <w:r>
-              <w:rPr>
-                <w:rFonts w:ascii="Arial" w:hAnsi="Arial" w:cs="Arial"/>
-                <w:color w:val="000000"/>
-              </w:rPr>
-              <w:t>Etage</w:t>
-            </w:r>
-            <w:proofErr w:type="spellEnd"/>
-            <w:r>
-              <w:rPr>
-                <w:rFonts w:ascii="Arial" w:hAnsi="Arial" w:cs="Arial"/>
-                <w:color w:val="000000"/>
-              </w:rPr>
-              <w:t>)</w:t>
+              <w:t>(Local / Bâtiment ou Escalier / Etage)</w:t>
             </w:r>
           </w:p>
         </w:tc>
@@ -41074,27 +39440,14 @@
           <w:r>
             <w:t xml:space="preserve"> / </w:t>
           </w:r>
-          <w:r>
-            <w:fldChar w:fldCharType="begin"/>
-          </w:r>
-          <w:r>
-            <w:instrText xml:space="preserve"> NUMPAGES  \* Arabic  \* MERGEFORMAT </w:instrText>
-          </w:r>
-          <w:r>
-            <w:fldChar w:fldCharType="separate"/>
-          </w:r>
-          <w:r>
-            <w:rPr>
-              <w:noProof/>
-            </w:rPr>
-            <w:t>11</w:t>
-          </w:r>
-          <w:r>
-            <w:rPr>
-              <w:noProof/>
-            </w:rPr>
-            <w:fldChar w:fldCharType="end"/>
-          </w:r>
+          <w:fldSimple w:instr=" NUMPAGES  \* Arabic  \* MERGEFORMAT ">
+            <w:r>
+              <w:rPr>
+                <w:noProof/>
+              </w:rPr>
+              <w:t>11</w:t>
+            </w:r>
+          </w:fldSimple>
         </w:p>
       </w:tc>
     </w:tr>
@@ -48157,7 +46510,7 @@
 </file>
 
 <file path=customXml/itemProps1.xml><?xml version="1.0" encoding="utf-8"?>
-<ds:datastoreItem xmlns:ds="http://schemas.openxmlformats.org/officeDocument/2006/customXml" ds:itemID="{CB71EABD-5C80-8441-8084-0367DE6115C3}">
+<ds:datastoreItem xmlns:ds="http://schemas.openxmlformats.org/officeDocument/2006/customXml" ds:itemID="{72550168-AB0A-1B48-9175-A7F3D1ADA391}">
   <ds:schemaRefs>
     <ds:schemaRef ds:uri="http://schemas.openxmlformats.org/officeDocument/2006/bibliography"/>
   </ds:schemaRefs>

</xml_diff>

<commit_message>
TR Rounding ... mode PHP correct issue with natural export from XLS
</commit_message>
<xml_diff>
--- a/src/AppBundle/Resources/templates/cert-ra1999.docx
+++ b/src/AppBundle/Resources/templates/cert-ra1999.docx
@@ -304,36 +304,17 @@
                     <w:framePr w:w="10206" w:h="57" w:wrap="notBeside" w:xAlign="center" w:anchorLock="1"/>
                     <w:rPr>
                       <w:rFonts w:ascii="Arial" w:hAnsi="Arial" w:cs="Arial"/>
-                      <w:lang w:val="en-US"/>
                     </w:rPr>
                   </w:pPr>
                   <w:r>
                     <w:rPr>
                       <w:rFonts w:ascii="Arial" w:hAnsi="Arial" w:cs="Arial"/>
-                      <w:lang w:val="en-US"/>
                     </w:rPr>
-                    <w:t xml:space="preserve">Nº </w:t>
-                  </w:r>
-                  <w:proofErr w:type="gramStart"/>
-                  <w:r>
-                    <w:rPr>
-                      <w:rFonts w:ascii="Arial" w:hAnsi="Arial" w:cs="Arial"/>
-                      <w:lang w:val="en-US"/>
-                    </w:rPr>
-                    <w:t>d’affaire :</w:t>
-                  </w:r>
-                  <w:proofErr w:type="gramEnd"/>
-                  <w:r>
-                    <w:rPr>
-                      <w:rFonts w:ascii="Arial" w:hAnsi="Arial" w:cs="Arial"/>
-                      <w:lang w:val="en-US"/>
-                    </w:rPr>
-                    <w:t xml:space="preserve"> </w:t>
+                    <w:t xml:space="preserve">Nº d’affaire : </w:t>
                   </w:r>
                   <w:r>
                     <w:rPr>
                       <w:rFonts w:ascii="Arial" w:hAnsi="Arial" w:cs="Arial"/>
-                      <w:lang w:val="en-US"/>
                     </w:rPr>
                     <w:t>${CASEREF}</w:t>
                   </w:r>
@@ -345,34 +326,22 @@
                     <w:rPr>
                       <w:rFonts w:ascii="Arial" w:hAnsi="Arial" w:cs="Arial"/>
                       <w:b/>
-                      <w:lang w:val="en-US"/>
                     </w:rPr>
                   </w:pPr>
-                  <w:proofErr w:type="gramStart"/>
                   <w:r>
                     <w:rPr>
                       <w:rFonts w:ascii="Arial" w:hAnsi="Arial" w:cs="Arial"/>
                       <w:b/>
                       <w:sz w:val="19"/>
                       <w:szCs w:val="19"/>
-                      <w:lang w:val="en-US"/>
                     </w:rPr>
                     <w:t>Désignation</w:t>
                   </w:r>
                   <w:r>
                     <w:rPr>
                       <w:rFonts w:ascii="Arial" w:hAnsi="Arial" w:cs="Arial"/>
-                      <w:lang w:val="en-US"/>
                     </w:rPr>
-                    <w:t xml:space="preserve"> :</w:t>
-                  </w:r>
-                  <w:proofErr w:type="gramEnd"/>
-                  <w:r>
-                    <w:rPr>
-                      <w:rFonts w:ascii="Arial" w:hAnsi="Arial" w:cs="Arial"/>
-                      <w:lang w:val="en-US"/>
-                    </w:rPr>
-                    <w:t xml:space="preserve"> </w:t>
+                    <w:t xml:space="preserve"> : </w:t>
                   </w:r>
                   <w:r>
                     <w:rPr>
@@ -380,7 +349,6 @@
                       <w:b/>
                       <w:sz w:val="19"/>
                       <w:szCs w:val="19"/>
-                      <w:lang w:val="en-US"/>
                     </w:rPr>
                     <w:t>${OPENAME}</w:t>
                   </w:r>
@@ -609,17 +577,37 @@
                       </w:tcPr>
                       <w:p>
                         <w:pPr>
-                          <w:pStyle w:val="Version"/>
-                          <w:framePr w:w="10206" w:h="57" w:wrap="notBeside" w:xAlign="center" w:anchorLock="1"/>
-                          <w:rPr>
-                            <w:rFonts w:ascii="Arial" w:hAnsi="Arial" w:cs="Arial"/>
-                          </w:rPr>
+                          <w:framePr w:w="10206" w:h="57" w:wrap="notBeside" w:hAnchor="margin" w:xAlign="center" w:yAlign="bottom" w:anchorLock="1"/>
                         </w:pPr>
                         <w:r>
                           <w:rPr>
                             <w:rFonts w:ascii="Arial" w:hAnsi="Arial" w:cs="Arial"/>
+                            <w:color w:val="005499" w:themeColor="accent3"/>
+                            <w:sz w:val="12"/>
+                            <w:szCs w:val="12"/>
                           </w:rPr>
-                          <w:t>V 1.51.3XXX - AAA999999</w:t>
+                          <w:t>V 1.00.200 –</w:t>
+                        </w:r>
+                        <w:bookmarkStart w:id="0" w:name="_GoBack"/>
+                        <w:r>
+                          <w:rPr>
+                            <w:rFonts w:ascii="Arial" w:hAnsi="Arial" w:cs="Arial"/>
+                            <w:color w:val="222222"/>
+                            <w:sz w:val="12"/>
+                            <w:szCs w:val="12"/>
+                            <w:shd w:val="clear" w:color="auto" w:fill="FFFFFF"/>
+                          </w:rPr>
+                          <w:t xml:space="preserve"> </w:t>
+                        </w:r>
+                        <w:bookmarkEnd w:id="0"/>
+                        <w:r>
+                          <w:rPr>
+                            <w:rFonts w:ascii="Arial" w:hAnsi="Arial" w:cs="Arial"/>
+                            <w:color w:val="005499" w:themeColor="accent3"/>
+                            <w:sz w:val="12"/>
+                            <w:szCs w:val="12"/>
+                          </w:rPr>
+                          <w:t>20180330</w:t>
                         </w:r>
                       </w:p>
                     </w:tc>
@@ -1854,8 +1842,6 @@
             <w:br/>
           </w:r>
         </w:p>
-        <w:bookmarkStart w:id="0" w:name="_GoBack"/>
-        <w:bookmarkEnd w:id="0"/>
         <w:p>
           <w:pPr>
             <w:pStyle w:val="TM2"/>
@@ -1894,109 +1880,64 @@
             </w:rPr>
             <w:fldChar w:fldCharType="separate"/>
           </w:r>
-          <w:r>
-            <w:rPr>
-              <w:rStyle w:val="Lienhypertexte"/>
-              <w:noProof/>
-            </w:rPr>
-            <w:fldChar w:fldCharType="begin"/>
-          </w:r>
-          <w:r>
-            <w:rPr>
-              <w:rStyle w:val="Lienhypertexte"/>
-              <w:noProof/>
-            </w:rPr>
-            <w:instrText xml:space="preserve"> </w:instrText>
-          </w:r>
-          <w:r>
-            <w:rPr>
-              <w:noProof/>
-            </w:rPr>
-            <w:instrText>HYPERLINK \l "_Toc510089916"</w:instrText>
-          </w:r>
-          <w:r>
-            <w:rPr>
-              <w:rStyle w:val="Lienhypertexte"/>
-              <w:noProof/>
-            </w:rPr>
-            <w:instrText xml:space="preserve"> </w:instrText>
-          </w:r>
-          <w:r>
-            <w:rPr>
-              <w:rStyle w:val="Lienhypertexte"/>
-              <w:noProof/>
-            </w:rPr>
-          </w:r>
-          <w:r>
-            <w:rPr>
-              <w:rStyle w:val="Lienhypertexte"/>
-              <w:noProof/>
-            </w:rPr>
-            <w:fldChar w:fldCharType="separate"/>
-          </w:r>
-          <w:r>
-            <w:rPr>
-              <w:rStyle w:val="Lienhypertexte"/>
-              <w:rFonts w:ascii="Arial" w:hAnsi="Arial" w:cs="Arial"/>
-              <w:noProof/>
-            </w:rPr>
-            <w:t>1. PREAMBULE</w:t>
-          </w:r>
-          <w:r>
-            <w:rPr>
-              <w:noProof/>
-              <w:webHidden/>
-            </w:rPr>
-            <w:tab/>
-          </w:r>
-          <w:r>
-            <w:rPr>
-              <w:noProof/>
-              <w:webHidden/>
-            </w:rPr>
-            <w:fldChar w:fldCharType="begin"/>
-          </w:r>
-          <w:r>
-            <w:rPr>
-              <w:noProof/>
-              <w:webHidden/>
-            </w:rPr>
-            <w:instrText xml:space="preserve"> PAGEREF _Toc510089916 \h </w:instrText>
-          </w:r>
-          <w:r>
-            <w:rPr>
-              <w:noProof/>
-              <w:webHidden/>
-            </w:rPr>
-          </w:r>
-          <w:r>
-            <w:rPr>
-              <w:noProof/>
-              <w:webHidden/>
-            </w:rPr>
-            <w:fldChar w:fldCharType="separate"/>
-          </w:r>
-          <w:r>
-            <w:rPr>
-              <w:noProof/>
-              <w:webHidden/>
-            </w:rPr>
-            <w:t>3</w:t>
-          </w:r>
-          <w:r>
-            <w:rPr>
-              <w:noProof/>
-              <w:webHidden/>
-            </w:rPr>
-            <w:fldChar w:fldCharType="end"/>
-          </w:r>
-          <w:r>
-            <w:rPr>
-              <w:rStyle w:val="Lienhypertexte"/>
-              <w:noProof/>
-            </w:rPr>
-            <w:fldChar w:fldCharType="end"/>
-          </w:r>
+          <w:hyperlink w:anchor="_Toc510089916" w:history="1">
+            <w:r>
+              <w:rPr>
+                <w:rStyle w:val="Lienhypertexte"/>
+                <w:rFonts w:ascii="Arial" w:hAnsi="Arial" w:cs="Arial"/>
+                <w:noProof/>
+              </w:rPr>
+              <w:t>1. PREAMBULE</w:t>
+            </w:r>
+            <w:r>
+              <w:rPr>
+                <w:noProof/>
+                <w:webHidden/>
+              </w:rPr>
+              <w:tab/>
+            </w:r>
+            <w:r>
+              <w:rPr>
+                <w:noProof/>
+                <w:webHidden/>
+              </w:rPr>
+              <w:fldChar w:fldCharType="begin"/>
+            </w:r>
+            <w:r>
+              <w:rPr>
+                <w:noProof/>
+                <w:webHidden/>
+              </w:rPr>
+              <w:instrText xml:space="preserve"> PAGEREF _Toc510089916 \h </w:instrText>
+            </w:r>
+            <w:r>
+              <w:rPr>
+                <w:noProof/>
+                <w:webHidden/>
+              </w:rPr>
+            </w:r>
+            <w:r>
+              <w:rPr>
+                <w:noProof/>
+                <w:webHidden/>
+              </w:rPr>
+              <w:fldChar w:fldCharType="separate"/>
+            </w:r>
+            <w:r>
+              <w:rPr>
+                <w:noProof/>
+                <w:webHidden/>
+              </w:rPr>
+              <w:t>3</w:t>
+            </w:r>
+            <w:r>
+              <w:rPr>
+                <w:noProof/>
+                <w:webHidden/>
+              </w:rPr>
+              <w:fldChar w:fldCharType="end"/>
+            </w:r>
+          </w:hyperlink>
         </w:p>
         <w:p>
           <w:pPr>
@@ -40513,27 +40454,14 @@
           <w:r>
             <w:t xml:space="preserve"> / </w:t>
           </w:r>
-          <w:r>
-            <w:fldChar w:fldCharType="begin"/>
-          </w:r>
-          <w:r>
-            <w:instrText xml:space="preserve"> NUMPAGES  \* Arabic  \* MERGEFORMAT </w:instrText>
-          </w:r>
-          <w:r>
-            <w:fldChar w:fldCharType="separate"/>
-          </w:r>
-          <w:r>
-            <w:rPr>
-              <w:noProof/>
-            </w:rPr>
-            <w:t>11</w:t>
-          </w:r>
-          <w:r>
-            <w:rPr>
-              <w:noProof/>
-            </w:rPr>
-            <w:fldChar w:fldCharType="end"/>
-          </w:r>
+          <w:fldSimple w:instr=" NUMPAGES  \* Arabic  \* MERGEFORMAT ">
+            <w:r>
+              <w:rPr>
+                <w:noProof/>
+              </w:rPr>
+              <w:t>11</w:t>
+            </w:r>
+          </w:fldSimple>
         </w:p>
       </w:tc>
     </w:tr>
@@ -47721,7 +47649,7 @@
 </file>
 
 <file path=customXml/itemProps1.xml><?xml version="1.0" encoding="utf-8"?>
-<ds:datastoreItem xmlns:ds="http://schemas.openxmlformats.org/officeDocument/2006/customXml" ds:itemID="{218BB99B-38C2-7840-B680-0D44E7EE30F8}">
+<ds:datastoreItem xmlns:ds="http://schemas.openxmlformats.org/officeDocument/2006/customXml" ds:itemID="{4ACFA652-9019-B84A-B228-424AF3522167}">
   <ds:schemaRefs>
     <ds:schemaRef ds:uri="http://schemas.openxmlformats.org/officeDocument/2006/bibliography"/>
   </ds:schemaRefs>

</xml_diff>

<commit_message>
Template Certificate - Deleted one line on 1st page as requested
</commit_message>
<xml_diff>
--- a/src/AppBundle/Resources/templates/cert-ra1999.docx
+++ b/src/AppBundle/Resources/templates/cert-ra1999.docx
@@ -313,20 +313,17 @@
                     <w:framePr w:w="10206" w:h="57" w:wrap="notBeside" w:xAlign="center" w:anchorLock="1"/>
                     <w:rPr>
                       <w:rFonts w:ascii="Arial" w:hAnsi="Arial" w:cs="Arial"/>
-                      <w:lang w:val="en-US"/>
                     </w:rPr>
                   </w:pPr>
                   <w:r>
                     <w:rPr>
                       <w:rFonts w:ascii="Arial" w:hAnsi="Arial" w:cs="Arial"/>
-                      <w:lang w:val="en-US"/>
                     </w:rPr>
                     <w:t xml:space="preserve">Nº d’affaire : </w:t>
                   </w:r>
                   <w:r>
                     <w:rPr>
                       <w:rFonts w:ascii="Arial" w:hAnsi="Arial" w:cs="Arial"/>
-                      <w:lang w:val="en-US"/>
                     </w:rPr>
                     <w:t>${CASEREF}</w:t>
                   </w:r>
@@ -338,7 +335,6 @@
                     <w:rPr>
                       <w:rFonts w:ascii="Arial" w:hAnsi="Arial" w:cs="Arial"/>
                       <w:b/>
-                      <w:lang w:val="en-US"/>
                     </w:rPr>
                   </w:pPr>
                   <w:r>
@@ -347,14 +343,12 @@
                       <w:b/>
                       <w:sz w:val="19"/>
                       <w:szCs w:val="19"/>
-                      <w:lang w:val="en-US"/>
                     </w:rPr>
                     <w:t>Désignation</w:t>
                   </w:r>
                   <w:r>
                     <w:rPr>
                       <w:rFonts w:ascii="Arial" w:hAnsi="Arial" w:cs="Arial"/>
-                      <w:lang w:val="en-US"/>
                     </w:rPr>
                     <w:t xml:space="preserve"> : </w:t>
                   </w:r>
@@ -364,7 +358,6 @@
                       <w:b/>
                       <w:sz w:val="19"/>
                       <w:szCs w:val="19"/>
-                      <w:lang w:val="en-US"/>
                     </w:rPr>
                     <w:t>${OPENAME}</w:t>
                   </w:r>
@@ -1058,19 +1051,8 @@
           <w:rFonts w:ascii="Arial" w:hAnsi="Arial" w:cs="Arial"/>
         </w:rPr>
       </w:pPr>
-      <w:r>
-        <w:rPr>
-          <w:rFonts w:ascii="Arial" w:hAnsi="Arial" w:cs="Arial"/>
-        </w:rPr>
-        <w:t>Rapport établi dans le cadre de notre mission définie dans notre Proposition Commerciale n° DEVXXXXXXXXXXXXXXXXX du XX-XX-XXXX.</w:t>
-      </w:r>
-    </w:p>
-    <w:p>
-      <w:pPr>
-        <w:rPr>
-          <w:rFonts w:ascii="Arial" w:hAnsi="Arial" w:cs="Arial"/>
-        </w:rPr>
-      </w:pPr>
+      <w:bookmarkStart w:id="0" w:name="_GoBack"/>
+      <w:bookmarkEnd w:id="0"/>
     </w:p>
     <w:tbl>
       <w:tblPr>
@@ -4156,7 +4138,7 @@
         </w:rPr>
         <w:br w:type="column"/>
       </w:r>
-      <w:bookmarkStart w:id="0" w:name="_Toc510089916"/>
+      <w:bookmarkStart w:id="1" w:name="_Toc510089916"/>
       <w:r>
         <w:rPr>
           <w:rFonts w:ascii="Arial" w:hAnsi="Arial" w:cs="Arial"/>
@@ -4164,7 +4146,7 @@
         <w:lastRenderedPageBreak/>
         <w:t>PREAMBULE</w:t>
       </w:r>
-      <w:bookmarkEnd w:id="0"/>
+      <w:bookmarkEnd w:id="1"/>
     </w:p>
     <w:p>
       <w:pPr>
@@ -4323,14 +4305,14 @@
           <w:rFonts w:ascii="Arial" w:hAnsi="Arial" w:cs="Arial"/>
         </w:rPr>
       </w:pPr>
-      <w:bookmarkStart w:id="1" w:name="_Toc510089917"/>
+      <w:bookmarkStart w:id="2" w:name="_Toc510089917"/>
       <w:r>
         <w:rPr>
           <w:rFonts w:ascii="Arial" w:hAnsi="Arial" w:cs="Arial"/>
         </w:rPr>
         <w:t>AUTEUR DE L’ATTESTATION</w:t>
       </w:r>
-      <w:bookmarkEnd w:id="1"/>
+      <w:bookmarkEnd w:id="2"/>
     </w:p>
     <w:p>
       <w:pPr>
@@ -4594,16 +4576,16 @@
           <w:rFonts w:ascii="Arial" w:hAnsi="Arial" w:cs="Arial"/>
         </w:rPr>
       </w:pPr>
-      <w:bookmarkStart w:id="2" w:name="_Toc369182871"/>
-      <w:bookmarkStart w:id="3" w:name="_Toc510089918"/>
+      <w:bookmarkStart w:id="3" w:name="_Toc369182871"/>
+      <w:bookmarkStart w:id="4" w:name="_Toc510089918"/>
       <w:r>
         <w:rPr>
           <w:rFonts w:ascii="Arial" w:hAnsi="Arial" w:cs="Arial"/>
         </w:rPr>
         <w:t>IDENTIFICATION DE L’OPERATION DE CONSTRUCTION</w:t>
       </w:r>
-      <w:bookmarkEnd w:id="2"/>
       <w:bookmarkEnd w:id="3"/>
+      <w:bookmarkEnd w:id="4"/>
     </w:p>
     <w:p>
       <w:pPr>
@@ -4625,16 +4607,16 @@
           <w:rFonts w:ascii="Arial" w:hAnsi="Arial" w:cs="Arial"/>
         </w:rPr>
       </w:pPr>
-      <w:bookmarkStart w:id="4" w:name="_Toc369182872"/>
-      <w:bookmarkStart w:id="5" w:name="_Toc510089919"/>
+      <w:bookmarkStart w:id="5" w:name="_Toc369182872"/>
+      <w:bookmarkStart w:id="6" w:name="_Toc510089919"/>
       <w:r>
         <w:rPr>
           <w:rFonts w:ascii="Arial" w:hAnsi="Arial" w:cs="Arial"/>
         </w:rPr>
         <w:t>Nom et adresse de l’opération</w:t>
       </w:r>
-      <w:bookmarkEnd w:id="4"/>
       <w:bookmarkEnd w:id="5"/>
+      <w:bookmarkEnd w:id="6"/>
     </w:p>
     <w:p>
       <w:pPr>
@@ -4757,16 +4739,16 @@
           <w:rFonts w:ascii="Arial" w:hAnsi="Arial" w:cs="Arial"/>
         </w:rPr>
       </w:pPr>
-      <w:bookmarkStart w:id="6" w:name="_Toc369182873"/>
-      <w:bookmarkStart w:id="7" w:name="_Toc510089920"/>
+      <w:bookmarkStart w:id="7" w:name="_Toc369182873"/>
+      <w:bookmarkStart w:id="8" w:name="_Toc510089920"/>
       <w:r>
         <w:rPr>
           <w:rFonts w:ascii="Arial" w:hAnsi="Arial" w:cs="Arial"/>
         </w:rPr>
         <w:t>Nom et adresse du maître d’ouvrage</w:t>
       </w:r>
-      <w:bookmarkEnd w:id="6"/>
       <w:bookmarkEnd w:id="7"/>
+      <w:bookmarkEnd w:id="8"/>
     </w:p>
     <w:p>
       <w:pPr>
@@ -4952,16 +4934,16 @@
           <w:rFonts w:ascii="Arial" w:hAnsi="Arial" w:cs="Arial"/>
         </w:rPr>
       </w:pPr>
-      <w:bookmarkStart w:id="8" w:name="_Toc369182874"/>
-      <w:bookmarkStart w:id="9" w:name="_Toc510089921"/>
+      <w:bookmarkStart w:id="9" w:name="_Toc369182874"/>
+      <w:bookmarkStart w:id="10" w:name="_Toc510089921"/>
       <w:r>
         <w:rPr>
           <w:rFonts w:ascii="Arial" w:hAnsi="Arial" w:cs="Arial"/>
         </w:rPr>
         <w:t>Permis de construire</w:t>
       </w:r>
-      <w:bookmarkEnd w:id="8"/>
       <w:bookmarkEnd w:id="9"/>
+      <w:bookmarkEnd w:id="10"/>
     </w:p>
     <w:p>
       <w:pPr>
@@ -5421,16 +5403,16 @@
           <w:rFonts w:ascii="Arial" w:hAnsi="Arial" w:cs="Arial"/>
         </w:rPr>
       </w:pPr>
-      <w:bookmarkStart w:id="10" w:name="_Toc369182875"/>
-      <w:bookmarkStart w:id="11" w:name="_Toc510089922"/>
+      <w:bookmarkStart w:id="11" w:name="_Toc369182875"/>
+      <w:bookmarkStart w:id="12" w:name="_Toc510089922"/>
       <w:r>
         <w:rPr>
           <w:rFonts w:ascii="Arial" w:hAnsi="Arial" w:cs="Arial"/>
         </w:rPr>
         <w:t>Calendrier de construction</w:t>
       </w:r>
-      <w:bookmarkEnd w:id="10"/>
       <w:bookmarkEnd w:id="11"/>
+      <w:bookmarkEnd w:id="12"/>
     </w:p>
     <w:p>
       <w:pPr>
@@ -5526,16 +5508,16 @@
           <w:rFonts w:ascii="Arial" w:hAnsi="Arial" w:cs="Arial"/>
         </w:rPr>
       </w:pPr>
-      <w:bookmarkStart w:id="12" w:name="_Toc369182876"/>
-      <w:bookmarkStart w:id="13" w:name="_Toc510089923"/>
+      <w:bookmarkStart w:id="13" w:name="_Toc369182876"/>
+      <w:bookmarkStart w:id="14" w:name="_Toc510089923"/>
       <w:r>
         <w:rPr>
           <w:rFonts w:ascii="Arial" w:hAnsi="Arial" w:cs="Arial"/>
         </w:rPr>
         <w:t>Nature de l’opération</w:t>
       </w:r>
-      <w:bookmarkEnd w:id="12"/>
       <w:bookmarkEnd w:id="13"/>
+      <w:bookmarkEnd w:id="14"/>
     </w:p>
     <w:p>
       <w:pPr>
@@ -6151,16 +6133,16 @@
           <w:rFonts w:ascii="Arial" w:hAnsi="Arial" w:cs="Arial"/>
         </w:rPr>
       </w:pPr>
-      <w:bookmarkStart w:id="14" w:name="_Toc369182877"/>
-      <w:bookmarkStart w:id="15" w:name="_Toc510089924"/>
+      <w:bookmarkStart w:id="15" w:name="_Toc369182877"/>
+      <w:bookmarkStart w:id="16" w:name="_Toc510089924"/>
       <w:r>
         <w:rPr>
           <w:rFonts w:ascii="Arial" w:hAnsi="Arial" w:cs="Arial"/>
         </w:rPr>
         <w:t>Exposition au bruit</w:t>
       </w:r>
-      <w:bookmarkEnd w:id="14"/>
       <w:bookmarkEnd w:id="15"/>
+      <w:bookmarkEnd w:id="16"/>
     </w:p>
     <w:p>
       <w:pPr>
@@ -7020,16 +7002,16 @@
           <w:rFonts w:ascii="Arial" w:hAnsi="Arial" w:cs="Arial"/>
         </w:rPr>
       </w:pPr>
-      <w:bookmarkStart w:id="16" w:name="_Toc369182878"/>
-      <w:bookmarkStart w:id="17" w:name="_Toc510089925"/>
+      <w:bookmarkStart w:id="17" w:name="_Toc369182878"/>
+      <w:bookmarkStart w:id="18" w:name="_Toc510089925"/>
       <w:r>
         <w:rPr>
           <w:rFonts w:ascii="Arial" w:hAnsi="Arial" w:cs="Arial"/>
         </w:rPr>
         <w:t>Maître d’ouvrage délégué</w:t>
       </w:r>
-      <w:bookmarkEnd w:id="16"/>
       <w:bookmarkEnd w:id="17"/>
+      <w:bookmarkEnd w:id="18"/>
     </w:p>
     <w:p>
       <w:pPr>
@@ -7172,16 +7154,16 @@
           <w:rFonts w:ascii="Arial" w:hAnsi="Arial" w:cs="Arial"/>
         </w:rPr>
       </w:pPr>
-      <w:bookmarkStart w:id="18" w:name="_Toc369182879"/>
-      <w:bookmarkStart w:id="19" w:name="_Toc510089926"/>
+      <w:bookmarkStart w:id="19" w:name="_Toc369182879"/>
+      <w:bookmarkStart w:id="20" w:name="_Toc510089926"/>
       <w:r>
         <w:rPr>
           <w:rFonts w:ascii="Arial" w:hAnsi="Arial" w:cs="Arial"/>
         </w:rPr>
         <w:t>Maîtrise d’œuvre</w:t>
       </w:r>
-      <w:bookmarkEnd w:id="18"/>
       <w:bookmarkEnd w:id="19"/>
+      <w:bookmarkEnd w:id="20"/>
     </w:p>
     <w:p>
       <w:pPr>
@@ -7431,8 +7413,8 @@
           <w:rFonts w:ascii="Arial" w:hAnsi="Arial" w:cs="Arial"/>
         </w:rPr>
       </w:pPr>
-      <w:bookmarkStart w:id="20" w:name="_Toc369182880"/>
-      <w:bookmarkStart w:id="21" w:name="_Toc510089927"/>
+      <w:bookmarkStart w:id="21" w:name="_Toc369182880"/>
+      <w:bookmarkStart w:id="22" w:name="_Toc510089927"/>
       <w:r>
         <w:rPr>
           <w:rFonts w:ascii="Arial" w:hAnsi="Arial" w:cs="Arial"/>
@@ -7440,8 +7422,8 @@
         <w:lastRenderedPageBreak/>
         <w:t>Bureaux d’études techniques</w:t>
       </w:r>
-      <w:bookmarkEnd w:id="20"/>
       <w:bookmarkEnd w:id="21"/>
+      <w:bookmarkEnd w:id="22"/>
     </w:p>
     <w:p>
       <w:pPr>
@@ -8236,14 +8218,14 @@
           <w:rFonts w:ascii="Arial" w:hAnsi="Arial" w:cs="Arial"/>
         </w:rPr>
       </w:pPr>
-      <w:bookmarkStart w:id="22" w:name="_Toc510089928"/>
+      <w:bookmarkStart w:id="23" w:name="_Toc510089928"/>
       <w:r>
         <w:rPr>
           <w:rFonts w:ascii="Arial" w:hAnsi="Arial" w:cs="Arial"/>
         </w:rPr>
         <w:t>Contrôle technique</w:t>
       </w:r>
-      <w:bookmarkEnd w:id="22"/>
+      <w:bookmarkEnd w:id="23"/>
     </w:p>
     <w:p>
       <w:pPr>
@@ -8399,6 +8381,7 @@
             <w14:uncheckedState w14:val="2610" w14:font="MS Gothic"/>
           </w14:checkbox>
         </w:sdtPr>
+        <w:sdtEndPr/>
         <w:sdtContent>
           <w:r>
             <w:rPr>
@@ -8435,6 +8418,7 @@
             <w14:uncheckedState w14:val="2610" w14:font="MS Gothic"/>
           </w14:checkbox>
         </w:sdtPr>
+        <w:sdtEndPr/>
         <w:sdtContent>
           <w:r>
             <w:rPr>
@@ -8505,6 +8489,7 @@
             <w14:uncheckedState w14:val="2610" w14:font="MS Gothic"/>
           </w14:checkbox>
         </w:sdtPr>
+        <w:sdtEndPr/>
         <w:sdtContent>
           <w:r>
             <w:rPr>
@@ -8563,6 +8548,7 @@
             <w14:uncheckedState w14:val="2610" w14:font="MS Gothic"/>
           </w14:checkbox>
         </w:sdtPr>
+        <w:sdtEndPr/>
         <w:sdtContent>
           <w:r>
             <w:rPr>
@@ -8641,6 +8627,7 @@
             <w14:uncheckedState w14:val="2610" w14:font="MS Gothic"/>
           </w14:checkbox>
         </w:sdtPr>
+        <w:sdtEndPr/>
         <w:sdtContent>
           <w:r>
             <w:rPr>
@@ -8700,6 +8687,7 @@
             <w14:uncheckedState w14:val="2610" w14:font="MS Gothic"/>
           </w14:checkbox>
         </w:sdtPr>
+        <w:sdtEndPr/>
         <w:sdtContent>
           <w:r>
             <w:rPr>
@@ -8737,14 +8725,14 @@
           <w:rFonts w:ascii="Arial" w:hAnsi="Arial" w:cs="Arial"/>
         </w:rPr>
       </w:pPr>
-      <w:bookmarkStart w:id="23" w:name="_Toc510089929"/>
+      <w:bookmarkStart w:id="24" w:name="_Toc510089929"/>
       <w:r>
         <w:rPr>
           <w:rFonts w:ascii="Arial" w:hAnsi="Arial" w:cs="Arial"/>
         </w:rPr>
         <w:t>Signes de qualité de l’opération</w:t>
       </w:r>
-      <w:bookmarkEnd w:id="23"/>
+      <w:bookmarkEnd w:id="24"/>
     </w:p>
     <w:p>
       <w:pPr>
@@ -8838,7 +8826,7 @@
           <w:rFonts w:ascii="Arial" w:hAnsi="Arial" w:cs="Arial"/>
         </w:rPr>
       </w:pPr>
-      <w:bookmarkStart w:id="24" w:name="_Toc510089930"/>
+      <w:bookmarkStart w:id="25" w:name="_Toc510089930"/>
       <w:r>
         <w:rPr>
           <w:rFonts w:ascii="Arial" w:hAnsi="Arial" w:cs="Arial"/>
@@ -8846,7 +8834,7 @@
         <w:lastRenderedPageBreak/>
         <w:t>Commentaires éventuels</w:t>
       </w:r>
-      <w:bookmarkEnd w:id="24"/>
+      <w:bookmarkEnd w:id="25"/>
     </w:p>
     <w:p>
       <w:pPr>
@@ -9233,14 +9221,14 @@
           <w:rFonts w:ascii="Arial" w:hAnsi="Arial" w:cs="Arial"/>
         </w:rPr>
       </w:pPr>
-      <w:bookmarkStart w:id="25" w:name="_Toc510089931"/>
+      <w:bookmarkStart w:id="26" w:name="_Toc510089931"/>
       <w:r>
         <w:rPr>
           <w:rFonts w:ascii="Arial" w:hAnsi="Arial" w:cs="Arial"/>
         </w:rPr>
         <w:t>DECLARATION</w:t>
       </w:r>
-      <w:bookmarkEnd w:id="25"/>
+      <w:bookmarkEnd w:id="26"/>
     </w:p>
     <w:p>
       <w:pPr>
@@ -9450,6 +9438,7 @@
             <w14:uncheckedState w14:val="2610" w14:font="MS Gothic"/>
           </w14:checkbox>
         </w:sdtPr>
+        <w:sdtEndPr/>
         <w:sdtContent>
           <w:r>
             <w:rPr>
@@ -9626,6 +9615,7 @@
             <w14:uncheckedState w14:val="2610" w14:font="MS Gothic"/>
           </w14:checkbox>
         </w:sdtPr>
+        <w:sdtEndPr/>
         <w:sdtContent>
           <w:r>
             <w:rPr>
@@ -9819,6 +9809,7 @@
             <w14:uncheckedState w14:val="2610" w14:font="MS Gothic"/>
           </w14:checkbox>
         </w:sdtPr>
+        <w:sdtEndPr/>
         <w:sdtContent>
           <w:r>
             <w:rPr>
@@ -9884,6 +9875,7 @@
             <w14:uncheckedState w14:val="2610" w14:font="MS Gothic"/>
           </w14:checkbox>
         </w:sdtPr>
+        <w:sdtEndPr/>
         <w:sdtContent>
           <w:r>
             <w:rPr>
@@ -10287,13 +10279,6 @@
           <w:szCs w:val="20"/>
         </w:rPr>
         <w:tab/>
-      </w:r>
-      <w:r>
-        <w:rPr>
-          <w:rFonts w:ascii="Arial" w:hAnsi="Arial" w:cs="Arial"/>
-          <w:sz w:val="20"/>
-          <w:szCs w:val="20"/>
-        </w:rPr>
         <w:t>${DOCAUTHOR}</w:t>
       </w:r>
     </w:p>
@@ -10845,7 +10830,7 @@
           <w:rFonts w:ascii="Arial" w:hAnsi="Arial" w:cs="Arial"/>
         </w:rPr>
       </w:pPr>
-      <w:bookmarkStart w:id="26" w:name="_Toc510089932"/>
+      <w:bookmarkStart w:id="27" w:name="_Toc510089932"/>
       <w:r>
         <w:rPr>
           <w:rFonts w:ascii="Arial" w:hAnsi="Arial" w:cs="Arial"/>
@@ -10853,7 +10838,7 @@
         <w:lastRenderedPageBreak/>
         <w:t>CONSTATS</w:t>
       </w:r>
-      <w:bookmarkEnd w:id="26"/>
+      <w:bookmarkEnd w:id="27"/>
     </w:p>
     <w:p>
       <w:pPr>
@@ -10910,16 +10895,16 @@
           <w:rFonts w:ascii="Arial" w:hAnsi="Arial" w:cs="Arial"/>
         </w:rPr>
       </w:pPr>
-      <w:bookmarkStart w:id="27" w:name="_Toc369182883"/>
-      <w:bookmarkStart w:id="28" w:name="_Toc510089933"/>
+      <w:bookmarkStart w:id="28" w:name="_Toc369182883"/>
+      <w:bookmarkStart w:id="29" w:name="_Toc510089933"/>
       <w:r>
         <w:rPr>
           <w:rFonts w:ascii="Arial" w:hAnsi="Arial" w:cs="Arial"/>
         </w:rPr>
         <w:t>Tableau 1 : Récapitulatif</w:t>
       </w:r>
-      <w:bookmarkEnd w:id="27"/>
       <w:bookmarkEnd w:id="28"/>
+      <w:bookmarkEnd w:id="29"/>
     </w:p>
     <w:p>
       <w:pPr>
@@ -11364,8 +11349,6 @@
               </w:rPr>
               <w:t>s</w:t>
             </w:r>
-            <w:bookmarkStart w:id="29" w:name="_GoBack"/>
-            <w:bookmarkEnd w:id="29"/>
           </w:p>
         </w:tc>
         <w:tc>
@@ -11546,6 +11529,7 @@
               <w14:uncheckedState w14:val="2610" w14:font="MS Gothic"/>
             </w14:checkbox>
           </w:sdtPr>
+          <w:sdtEndPr/>
           <w:sdtContent>
             <w:tc>
               <w:tcPr>
@@ -11595,6 +11579,7 @@
               <w14:uncheckedState w14:val="2610" w14:font="MS Gothic"/>
             </w14:checkbox>
           </w:sdtPr>
+          <w:sdtEndPr/>
           <w:sdtContent>
             <w:tc>
               <w:tcPr>
@@ -11645,6 +11630,7 @@
               <w14:uncheckedState w14:val="2610" w14:font="MS Gothic"/>
             </w14:checkbox>
           </w:sdtPr>
+          <w:sdtEndPr/>
           <w:sdtContent>
             <w:tc>
               <w:tcPr>
@@ -11688,6 +11674,7 @@
               <w14:uncheckedState w14:val="2610" w14:font="MS Gothic"/>
             </w14:checkbox>
           </w:sdtPr>
+          <w:sdtEndPr/>
           <w:sdtContent>
             <w:tc>
               <w:tcPr>
@@ -11830,6 +11817,7 @@
               <w14:uncheckedState w14:val="2610" w14:font="MS Gothic"/>
             </w14:checkbox>
           </w:sdtPr>
+          <w:sdtEndPr/>
           <w:sdtContent>
             <w:tc>
               <w:tcPr>
@@ -11879,6 +11867,7 @@
               <w14:uncheckedState w14:val="2610" w14:font="MS Gothic"/>
             </w14:checkbox>
           </w:sdtPr>
+          <w:sdtEndPr/>
           <w:sdtContent>
             <w:tc>
               <w:tcPr>
@@ -11929,6 +11918,7 @@
               <w14:uncheckedState w14:val="2610" w14:font="MS Gothic"/>
             </w14:checkbox>
           </w:sdtPr>
+          <w:sdtEndPr/>
           <w:sdtContent>
             <w:tc>
               <w:tcPr>
@@ -11972,6 +11962,7 @@
               <w14:uncheckedState w14:val="2610" w14:font="MS Gothic"/>
             </w14:checkbox>
           </w:sdtPr>
+          <w:sdtEndPr/>
           <w:sdtContent>
             <w:tc>
               <w:tcPr>
@@ -12114,6 +12105,7 @@
               <w14:uncheckedState w14:val="2610" w14:font="MS Gothic"/>
             </w14:checkbox>
           </w:sdtPr>
+          <w:sdtEndPr/>
           <w:sdtContent>
             <w:tc>
               <w:tcPr>
@@ -12163,6 +12155,7 @@
               <w14:uncheckedState w14:val="2610" w14:font="MS Gothic"/>
             </w14:checkbox>
           </w:sdtPr>
+          <w:sdtEndPr/>
           <w:sdtContent>
             <w:tc>
               <w:tcPr>
@@ -12213,6 +12206,7 @@
               <w14:uncheckedState w14:val="2610" w14:font="MS Gothic"/>
             </w14:checkbox>
           </w:sdtPr>
+          <w:sdtEndPr/>
           <w:sdtContent>
             <w:tc>
               <w:tcPr>
@@ -12256,6 +12250,7 @@
               <w14:uncheckedState w14:val="2610" w14:font="MS Gothic"/>
             </w14:checkbox>
           </w:sdtPr>
+          <w:sdtEndPr/>
           <w:sdtContent>
             <w:tc>
               <w:tcPr>
@@ -12299,6 +12294,7 @@
               <w14:uncheckedState w14:val="2610" w14:font="MS Gothic"/>
             </w14:checkbox>
           </w:sdtPr>
+          <w:sdtEndPr/>
           <w:sdtContent>
             <w:tc>
               <w:tcPr>
@@ -12419,6 +12415,7 @@
               <w14:uncheckedState w14:val="2610" w14:font="MS Gothic"/>
             </w14:checkbox>
           </w:sdtPr>
+          <w:sdtEndPr/>
           <w:sdtContent>
             <w:tc>
               <w:tcPr>
@@ -12468,6 +12465,7 @@
               <w14:uncheckedState w14:val="2610" w14:font="MS Gothic"/>
             </w14:checkbox>
           </w:sdtPr>
+          <w:sdtEndPr/>
           <w:sdtContent>
             <w:tc>
               <w:tcPr>
@@ -12518,6 +12516,7 @@
               <w14:uncheckedState w14:val="2610" w14:font="MS Gothic"/>
             </w14:checkbox>
           </w:sdtPr>
+          <w:sdtEndPr/>
           <w:sdtContent>
             <w:tc>
               <w:tcPr>
@@ -12561,6 +12560,7 @@
               <w14:uncheckedState w14:val="2610" w14:font="MS Gothic"/>
             </w14:checkbox>
           </w:sdtPr>
+          <w:sdtEndPr/>
           <w:sdtContent>
             <w:tc>
               <w:tcPr>
@@ -12712,6 +12712,7 @@
               <w14:uncheckedState w14:val="2610" w14:font="MS Gothic"/>
             </w14:checkbox>
           </w:sdtPr>
+          <w:sdtEndPr/>
           <w:sdtContent>
             <w:tc>
               <w:tcPr>
@@ -12761,6 +12762,7 @@
               <w14:uncheckedState w14:val="2610" w14:font="MS Gothic"/>
             </w14:checkbox>
           </w:sdtPr>
+          <w:sdtEndPr/>
           <w:sdtContent>
             <w:tc>
               <w:tcPr>
@@ -12811,6 +12813,7 @@
               <w14:uncheckedState w14:val="2610" w14:font="MS Gothic"/>
             </w14:checkbox>
           </w:sdtPr>
+          <w:sdtEndPr/>
           <w:sdtContent>
             <w:tc>
               <w:tcPr>
@@ -12854,6 +12857,7 @@
               <w14:uncheckedState w14:val="2610" w14:font="MS Gothic"/>
             </w14:checkbox>
           </w:sdtPr>
+          <w:sdtEndPr/>
           <w:sdtContent>
             <w:tc>
               <w:tcPr>
@@ -12897,6 +12901,7 @@
               <w14:uncheckedState w14:val="2610" w14:font="MS Gothic"/>
             </w14:checkbox>
           </w:sdtPr>
+          <w:sdtEndPr/>
           <w:sdtContent>
             <w:tc>
               <w:tcPr>
@@ -13026,6 +13031,7 @@
               <w14:uncheckedState w14:val="2610" w14:font="MS Gothic"/>
             </w14:checkbox>
           </w:sdtPr>
+          <w:sdtEndPr/>
           <w:sdtContent>
             <w:tc>
               <w:tcPr>
@@ -13075,6 +13081,7 @@
               <w14:uncheckedState w14:val="2610" w14:font="MS Gothic"/>
             </w14:checkbox>
           </w:sdtPr>
+          <w:sdtEndPr/>
           <w:sdtContent>
             <w:tc>
               <w:tcPr>
@@ -13125,6 +13132,7 @@
               <w14:uncheckedState w14:val="2610" w14:font="MS Gothic"/>
             </w14:checkbox>
           </w:sdtPr>
+          <w:sdtEndPr/>
           <w:sdtContent>
             <w:tc>
               <w:tcPr>
@@ -13168,6 +13176,7 @@
               <w14:uncheckedState w14:val="2610" w14:font="MS Gothic"/>
             </w14:checkbox>
           </w:sdtPr>
+          <w:sdtEndPr/>
           <w:sdtContent>
             <w:tc>
               <w:tcPr>
@@ -13211,6 +13220,7 @@
               <w14:uncheckedState w14:val="2610" w14:font="MS Gothic"/>
             </w14:checkbox>
           </w:sdtPr>
+          <w:sdtEndPr/>
           <w:sdtContent>
             <w:tc>
               <w:tcPr>
@@ -13331,6 +13341,7 @@
               <w14:uncheckedState w14:val="2610" w14:font="MS Gothic"/>
             </w14:checkbox>
           </w:sdtPr>
+          <w:sdtEndPr/>
           <w:sdtContent>
             <w:tc>
               <w:tcPr>
@@ -13380,6 +13391,7 @@
               <w14:uncheckedState w14:val="2610" w14:font="MS Gothic"/>
             </w14:checkbox>
           </w:sdtPr>
+          <w:sdtEndPr/>
           <w:sdtContent>
             <w:tc>
               <w:tcPr>
@@ -13430,6 +13442,7 @@
               <w14:uncheckedState w14:val="2610" w14:font="MS Gothic"/>
             </w14:checkbox>
           </w:sdtPr>
+          <w:sdtEndPr/>
           <w:sdtContent>
             <w:tc>
               <w:tcPr>
@@ -13473,6 +13486,7 @@
               <w14:uncheckedState w14:val="2610" w14:font="MS Gothic"/>
             </w14:checkbox>
           </w:sdtPr>
+          <w:sdtEndPr/>
           <w:sdtContent>
             <w:tc>
               <w:tcPr>
@@ -13516,6 +13530,7 @@
               <w14:uncheckedState w14:val="2610" w14:font="MS Gothic"/>
             </w14:checkbox>
           </w:sdtPr>
+          <w:sdtEndPr/>
           <w:sdtContent>
             <w:tc>
               <w:tcPr>
@@ -13656,6 +13671,7 @@
               <w14:uncheckedState w14:val="2610" w14:font="MS Gothic"/>
             </w14:checkbox>
           </w:sdtPr>
+          <w:sdtEndPr/>
           <w:sdtContent>
             <w:tc>
               <w:tcPr>
@@ -13705,6 +13721,7 @@
               <w14:uncheckedState w14:val="2610" w14:font="MS Gothic"/>
             </w14:checkbox>
           </w:sdtPr>
+          <w:sdtEndPr/>
           <w:sdtContent>
             <w:tc>
               <w:tcPr>
@@ -13755,6 +13772,7 @@
               <w14:uncheckedState w14:val="2610" w14:font="MS Gothic"/>
             </w14:checkbox>
           </w:sdtPr>
+          <w:sdtEndPr/>
           <w:sdtContent>
             <w:tc>
               <w:tcPr>
@@ -13798,6 +13816,7 @@
               <w14:uncheckedState w14:val="2610" w14:font="MS Gothic"/>
             </w14:checkbox>
           </w:sdtPr>
+          <w:sdtEndPr/>
           <w:sdtContent>
             <w:tc>
               <w:tcPr>
@@ -13841,6 +13860,7 @@
               <w14:uncheckedState w14:val="2610" w14:font="MS Gothic"/>
             </w14:checkbox>
           </w:sdtPr>
+          <w:sdtEndPr/>
           <w:sdtContent>
             <w:tc>
               <w:tcPr>
@@ -13970,6 +13990,7 @@
               <w14:uncheckedState w14:val="2610" w14:font="MS Gothic"/>
             </w14:checkbox>
           </w:sdtPr>
+          <w:sdtEndPr/>
           <w:sdtContent>
             <w:tc>
               <w:tcPr>
@@ -14019,6 +14040,7 @@
               <w14:uncheckedState w14:val="2610" w14:font="MS Gothic"/>
             </w14:checkbox>
           </w:sdtPr>
+          <w:sdtEndPr/>
           <w:sdtContent>
             <w:tc>
               <w:tcPr>
@@ -14069,6 +14091,7 @@
               <w14:uncheckedState w14:val="2610" w14:font="MS Gothic"/>
             </w14:checkbox>
           </w:sdtPr>
+          <w:sdtEndPr/>
           <w:sdtContent>
             <w:tc>
               <w:tcPr>
@@ -14112,6 +14135,7 @@
               <w14:uncheckedState w14:val="2610" w14:font="MS Gothic"/>
             </w14:checkbox>
           </w:sdtPr>
+          <w:sdtEndPr/>
           <w:sdtContent>
             <w:tc>
               <w:tcPr>
@@ -14155,6 +14179,7 @@
               <w14:uncheckedState w14:val="2610" w14:font="MS Gothic"/>
             </w14:checkbox>
           </w:sdtPr>
+          <w:sdtEndPr/>
           <w:sdtContent>
             <w:tc>
               <w:tcPr>
@@ -15361,6 +15386,7 @@
                   <w14:uncheckedState w14:val="2610" w14:font="MS Gothic"/>
                 </w14:checkbox>
               </w:sdtPr>
+              <w:sdtEndPr/>
               <w:sdtContent>
                 <w:r>
                   <w:rPr>
@@ -15420,6 +15446,7 @@
                   <w14:uncheckedState w14:val="2610" w14:font="MS Gothic"/>
                 </w14:checkbox>
               </w:sdtPr>
+              <w:sdtEndPr/>
               <w:sdtContent>
                 <w:r>
                   <w:rPr>
@@ -15453,6 +15480,7 @@
                   <w14:uncheckedState w14:val="2610" w14:font="MS Gothic"/>
                 </w14:checkbox>
               </w:sdtPr>
+              <w:sdtEndPr/>
               <w:sdtContent>
                 <w:r>
                   <w:rPr>
@@ -15491,6 +15519,7 @@
                   <w14:uncheckedState w14:val="2610" w14:font="MS Gothic"/>
                 </w14:checkbox>
               </w:sdtPr>
+              <w:sdtEndPr/>
               <w:sdtContent>
                 <w:r>
                   <w:rPr>
@@ -15524,6 +15553,7 @@
                   <w14:uncheckedState w14:val="2610" w14:font="MS Gothic"/>
                 </w14:checkbox>
               </w:sdtPr>
+              <w:sdtEndPr/>
               <w:sdtContent>
                 <w:r>
                   <w:rPr>
@@ -15562,6 +15592,7 @@
                   <w14:uncheckedState w14:val="2610" w14:font="MS Gothic"/>
                 </w14:checkbox>
               </w:sdtPr>
+              <w:sdtEndPr/>
               <w:sdtContent>
                 <w:r>
                   <w:rPr>
@@ -15595,6 +15626,7 @@
                   <w14:uncheckedState w14:val="2610" w14:font="MS Gothic"/>
                 </w14:checkbox>
               </w:sdtPr>
+              <w:sdtEndPr/>
               <w:sdtContent>
                 <w:r>
                   <w:rPr>
@@ -15633,6 +15665,7 @@
                   <w14:uncheckedState w14:val="2610" w14:font="MS Gothic"/>
                 </w14:checkbox>
               </w:sdtPr>
+              <w:sdtEndPr/>
               <w:sdtContent>
                 <w:r>
                   <w:rPr>
@@ -15666,6 +15699,7 @@
                   <w14:uncheckedState w14:val="2610" w14:font="MS Gothic"/>
                 </w14:checkbox>
               </w:sdtPr>
+              <w:sdtEndPr/>
               <w:sdtContent>
                 <w:r>
                   <w:rPr>
@@ -15829,6 +15863,7 @@
                   <w14:uncheckedState w14:val="2610" w14:font="MS Gothic"/>
                 </w14:checkbox>
               </w:sdtPr>
+              <w:sdtEndPr/>
               <w:sdtContent>
                 <w:r>
                   <w:rPr>
@@ -15870,6 +15905,7 @@
                   <w14:uncheckedState w14:val="2610" w14:font="MS Gothic"/>
                 </w14:checkbox>
               </w:sdtPr>
+              <w:sdtEndPr/>
               <w:sdtContent>
                 <w:r>
                   <w:rPr>
@@ -15931,6 +15967,7 @@
                   <w14:uncheckedState w14:val="2610" w14:font="MS Gothic"/>
                 </w14:checkbox>
               </w:sdtPr>
+              <w:sdtEndPr/>
               <w:sdtContent>
                 <w:r>
                   <w:rPr>
@@ -15964,6 +16001,7 @@
                   <w14:uncheckedState w14:val="2610" w14:font="MS Gothic"/>
                 </w14:checkbox>
               </w:sdtPr>
+              <w:sdtEndPr/>
               <w:sdtContent>
                 <w:r>
                   <w:rPr>
@@ -16003,6 +16041,7 @@
                   <w14:uncheckedState w14:val="2610" w14:font="MS Gothic"/>
                 </w14:checkbox>
               </w:sdtPr>
+              <w:sdtEndPr/>
               <w:sdtContent>
                 <w:r>
                   <w:rPr>
@@ -16036,6 +16075,7 @@
                   <w14:uncheckedState w14:val="2610" w14:font="MS Gothic"/>
                 </w14:checkbox>
               </w:sdtPr>
+              <w:sdtEndPr/>
               <w:sdtContent>
                 <w:r>
                   <w:rPr>
@@ -16075,6 +16115,7 @@
                   <w14:uncheckedState w14:val="2610" w14:font="MS Gothic"/>
                 </w14:checkbox>
               </w:sdtPr>
+              <w:sdtEndPr/>
               <w:sdtContent>
                 <w:r>
                   <w:rPr>
@@ -16108,6 +16149,7 @@
                   <w14:uncheckedState w14:val="2610" w14:font="MS Gothic"/>
                 </w14:checkbox>
               </w:sdtPr>
+              <w:sdtEndPr/>
               <w:sdtContent>
                 <w:r>
                   <w:rPr>
@@ -16147,6 +16189,7 @@
                   <w14:uncheckedState w14:val="2610" w14:font="MS Gothic"/>
                 </w14:checkbox>
               </w:sdtPr>
+              <w:sdtEndPr/>
               <w:sdtContent>
                 <w:r>
                   <w:rPr>
@@ -16180,6 +16223,7 @@
                   <w14:uncheckedState w14:val="2610" w14:font="MS Gothic"/>
                 </w14:checkbox>
               </w:sdtPr>
+              <w:sdtEndPr/>
               <w:sdtContent>
                 <w:r>
                   <w:rPr>
@@ -16347,6 +16391,7 @@
                   <w14:uncheckedState w14:val="2610" w14:font="MS Gothic"/>
                 </w14:checkbox>
               </w:sdtPr>
+              <w:sdtEndPr/>
               <w:sdtContent>
                 <w:r>
                   <w:rPr>
@@ -16388,6 +16433,7 @@
                   <w14:uncheckedState w14:val="2610" w14:font="MS Gothic"/>
                 </w14:checkbox>
               </w:sdtPr>
+              <w:sdtEndPr/>
               <w:sdtContent>
                 <w:r>
                   <w:rPr>
@@ -16447,6 +16493,7 @@
                   <w14:uncheckedState w14:val="2610" w14:font="MS Gothic"/>
                 </w14:checkbox>
               </w:sdtPr>
+              <w:sdtEndPr/>
               <w:sdtContent>
                 <w:r>
                   <w:rPr>
@@ -16480,6 +16527,7 @@
                   <w14:uncheckedState w14:val="2610" w14:font="MS Gothic"/>
                 </w14:checkbox>
               </w:sdtPr>
+              <w:sdtEndPr/>
               <w:sdtContent>
                 <w:r>
                   <w:rPr>
@@ -16518,6 +16566,7 @@
                   <w14:uncheckedState w14:val="2610" w14:font="MS Gothic"/>
                 </w14:checkbox>
               </w:sdtPr>
+              <w:sdtEndPr/>
               <w:sdtContent>
                 <w:r>
                   <w:rPr>
@@ -16551,6 +16600,7 @@
                   <w14:uncheckedState w14:val="2610" w14:font="MS Gothic"/>
                 </w14:checkbox>
               </w:sdtPr>
+              <w:sdtEndPr/>
               <w:sdtContent>
                 <w:r>
                   <w:rPr>
@@ -16589,6 +16639,7 @@
                   <w14:uncheckedState w14:val="2610" w14:font="MS Gothic"/>
                 </w14:checkbox>
               </w:sdtPr>
+              <w:sdtEndPr/>
               <w:sdtContent>
                 <w:r>
                   <w:rPr>
@@ -16622,6 +16673,7 @@
                   <w14:uncheckedState w14:val="2610" w14:font="MS Gothic"/>
                 </w14:checkbox>
               </w:sdtPr>
+              <w:sdtEndPr/>
               <w:sdtContent>
                 <w:r>
                   <w:rPr>
@@ -16660,6 +16712,7 @@
                   <w14:uncheckedState w14:val="2610" w14:font="MS Gothic"/>
                 </w14:checkbox>
               </w:sdtPr>
+              <w:sdtEndPr/>
               <w:sdtContent>
                 <w:r>
                   <w:rPr>
@@ -16693,6 +16746,7 @@
                   <w14:uncheckedState w14:val="2610" w14:font="MS Gothic"/>
                 </w14:checkbox>
               </w:sdtPr>
+              <w:sdtEndPr/>
               <w:sdtContent>
                 <w:r>
                   <w:rPr>
@@ -16856,6 +16910,7 @@
                   <w14:uncheckedState w14:val="2610" w14:font="MS Gothic"/>
                 </w14:checkbox>
               </w:sdtPr>
+              <w:sdtEndPr/>
               <w:sdtContent>
                 <w:r>
                   <w:rPr>
@@ -16897,6 +16952,7 @@
                   <w14:uncheckedState w14:val="2610" w14:font="MS Gothic"/>
                 </w14:checkbox>
               </w:sdtPr>
+              <w:sdtEndPr/>
               <w:sdtContent>
                 <w:r>
                   <w:rPr>
@@ -16958,6 +17014,7 @@
                   <w14:uncheckedState w14:val="2610" w14:font="MS Gothic"/>
                 </w14:checkbox>
               </w:sdtPr>
+              <w:sdtEndPr/>
               <w:sdtContent>
                 <w:r>
                   <w:rPr>
@@ -16991,6 +17048,7 @@
                   <w14:uncheckedState w14:val="2610" w14:font="MS Gothic"/>
                 </w14:checkbox>
               </w:sdtPr>
+              <w:sdtEndPr/>
               <w:sdtContent>
                 <w:r>
                   <w:rPr>
@@ -17030,6 +17088,7 @@
                   <w14:uncheckedState w14:val="2610" w14:font="MS Gothic"/>
                 </w14:checkbox>
               </w:sdtPr>
+              <w:sdtEndPr/>
               <w:sdtContent>
                 <w:r>
                   <w:rPr>
@@ -17063,6 +17122,7 @@
                   <w14:uncheckedState w14:val="2610" w14:font="MS Gothic"/>
                 </w14:checkbox>
               </w:sdtPr>
+              <w:sdtEndPr/>
               <w:sdtContent>
                 <w:r>
                   <w:rPr>
@@ -17102,6 +17162,7 @@
                   <w14:uncheckedState w14:val="2610" w14:font="MS Gothic"/>
                 </w14:checkbox>
               </w:sdtPr>
+              <w:sdtEndPr/>
               <w:sdtContent>
                 <w:r>
                   <w:rPr>
@@ -17135,6 +17196,7 @@
                   <w14:uncheckedState w14:val="2610" w14:font="MS Gothic"/>
                 </w14:checkbox>
               </w:sdtPr>
+              <w:sdtEndPr/>
               <w:sdtContent>
                 <w:r>
                   <w:rPr>
@@ -17174,6 +17236,7 @@
                   <w14:uncheckedState w14:val="2610" w14:font="MS Gothic"/>
                 </w14:checkbox>
               </w:sdtPr>
+              <w:sdtEndPr/>
               <w:sdtContent>
                 <w:r>
                   <w:rPr>
@@ -17207,6 +17270,7 @@
                   <w14:uncheckedState w14:val="2610" w14:font="MS Gothic"/>
                 </w14:checkbox>
               </w:sdtPr>
+              <w:sdtEndPr/>
               <w:sdtContent>
                 <w:r>
                   <w:rPr>
@@ -17374,6 +17438,7 @@
                   <w14:uncheckedState w14:val="2610" w14:font="MS Gothic"/>
                 </w14:checkbox>
               </w:sdtPr>
+              <w:sdtEndPr/>
               <w:sdtContent>
                 <w:r>
                   <w:rPr>
@@ -17415,6 +17480,7 @@
                   <w14:uncheckedState w14:val="2610" w14:font="MS Gothic"/>
                 </w14:checkbox>
               </w:sdtPr>
+              <w:sdtEndPr/>
               <w:sdtContent>
                 <w:r>
                   <w:rPr>
@@ -17474,6 +17540,7 @@
                   <w14:uncheckedState w14:val="2610" w14:font="MS Gothic"/>
                 </w14:checkbox>
               </w:sdtPr>
+              <w:sdtEndPr/>
               <w:sdtContent>
                 <w:r>
                   <w:rPr>
@@ -17507,6 +17574,7 @@
                   <w14:uncheckedState w14:val="2610" w14:font="MS Gothic"/>
                 </w14:checkbox>
               </w:sdtPr>
+              <w:sdtEndPr/>
               <w:sdtContent>
                 <w:r>
                   <w:rPr>
@@ -17545,6 +17613,7 @@
                   <w14:uncheckedState w14:val="2610" w14:font="MS Gothic"/>
                 </w14:checkbox>
               </w:sdtPr>
+              <w:sdtEndPr/>
               <w:sdtContent>
                 <w:r>
                   <w:rPr>
@@ -17578,6 +17647,7 @@
                   <w14:uncheckedState w14:val="2610" w14:font="MS Gothic"/>
                 </w14:checkbox>
               </w:sdtPr>
+              <w:sdtEndPr/>
               <w:sdtContent>
                 <w:r>
                   <w:rPr>
@@ -17616,6 +17686,7 @@
                   <w14:uncheckedState w14:val="2610" w14:font="MS Gothic"/>
                 </w14:checkbox>
               </w:sdtPr>
+              <w:sdtEndPr/>
               <w:sdtContent>
                 <w:r>
                   <w:rPr>
@@ -17649,6 +17720,7 @@
                   <w14:uncheckedState w14:val="2610" w14:font="MS Gothic"/>
                 </w14:checkbox>
               </w:sdtPr>
+              <w:sdtEndPr/>
               <w:sdtContent>
                 <w:r>
                   <w:rPr>
@@ -17687,6 +17759,7 @@
                   <w14:uncheckedState w14:val="2610" w14:font="MS Gothic"/>
                 </w14:checkbox>
               </w:sdtPr>
+              <w:sdtEndPr/>
               <w:sdtContent>
                 <w:r>
                   <w:rPr>
@@ -17720,6 +17793,7 @@
                   <w14:uncheckedState w14:val="2610" w14:font="MS Gothic"/>
                 </w14:checkbox>
               </w:sdtPr>
+              <w:sdtEndPr/>
               <w:sdtContent>
                 <w:r>
                   <w:rPr>
@@ -17883,6 +17957,7 @@
                   <w14:uncheckedState w14:val="2610" w14:font="MS Gothic"/>
                 </w14:checkbox>
               </w:sdtPr>
+              <w:sdtEndPr/>
               <w:sdtContent>
                 <w:r>
                   <w:rPr>
@@ -17924,6 +17999,7 @@
                   <w14:uncheckedState w14:val="2610" w14:font="MS Gothic"/>
                 </w14:checkbox>
               </w:sdtPr>
+              <w:sdtEndPr/>
               <w:sdtContent>
                 <w:r>
                   <w:rPr>
@@ -17985,6 +18061,7 @@
                   <w14:uncheckedState w14:val="2610" w14:font="MS Gothic"/>
                 </w14:checkbox>
               </w:sdtPr>
+              <w:sdtEndPr/>
               <w:sdtContent>
                 <w:r>
                   <w:rPr>
@@ -18018,6 +18095,7 @@
                   <w14:uncheckedState w14:val="2610" w14:font="MS Gothic"/>
                 </w14:checkbox>
               </w:sdtPr>
+              <w:sdtEndPr/>
               <w:sdtContent>
                 <w:r>
                   <w:rPr>
@@ -18057,6 +18135,7 @@
                   <w14:uncheckedState w14:val="2610" w14:font="MS Gothic"/>
                 </w14:checkbox>
               </w:sdtPr>
+              <w:sdtEndPr/>
               <w:sdtContent>
                 <w:r>
                   <w:rPr>
@@ -18090,6 +18169,7 @@
                   <w14:uncheckedState w14:val="2610" w14:font="MS Gothic"/>
                 </w14:checkbox>
               </w:sdtPr>
+              <w:sdtEndPr/>
               <w:sdtContent>
                 <w:r>
                   <w:rPr>
@@ -18129,6 +18209,7 @@
                   <w14:uncheckedState w14:val="2610" w14:font="MS Gothic"/>
                 </w14:checkbox>
               </w:sdtPr>
+              <w:sdtEndPr/>
               <w:sdtContent>
                 <w:r>
                   <w:rPr>
@@ -18162,6 +18243,7 @@
                   <w14:uncheckedState w14:val="2610" w14:font="MS Gothic"/>
                 </w14:checkbox>
               </w:sdtPr>
+              <w:sdtEndPr/>
               <w:sdtContent>
                 <w:r>
                   <w:rPr>
@@ -18201,6 +18283,7 @@
                   <w14:uncheckedState w14:val="2610" w14:font="MS Gothic"/>
                 </w14:checkbox>
               </w:sdtPr>
+              <w:sdtEndPr/>
               <w:sdtContent>
                 <w:r>
                   <w:rPr>
@@ -18234,6 +18317,7 @@
                   <w14:uncheckedState w14:val="2610" w14:font="MS Gothic"/>
                 </w14:checkbox>
               </w:sdtPr>
+              <w:sdtEndPr/>
               <w:sdtContent>
                 <w:r>
                   <w:rPr>
@@ -18401,6 +18485,7 @@
                   <w14:uncheckedState w14:val="2610" w14:font="MS Gothic"/>
                 </w14:checkbox>
               </w:sdtPr>
+              <w:sdtEndPr/>
               <w:sdtContent>
                 <w:r>
                   <w:rPr>
@@ -18442,6 +18527,7 @@
                   <w14:uncheckedState w14:val="2610" w14:font="MS Gothic"/>
                 </w14:checkbox>
               </w:sdtPr>
+              <w:sdtEndPr/>
               <w:sdtContent>
                 <w:r>
                   <w:rPr>
@@ -18501,6 +18587,7 @@
                   <w14:uncheckedState w14:val="2610" w14:font="MS Gothic"/>
                 </w14:checkbox>
               </w:sdtPr>
+              <w:sdtEndPr/>
               <w:sdtContent>
                 <w:r>
                   <w:rPr>
@@ -18534,6 +18621,7 @@
                   <w14:uncheckedState w14:val="2610" w14:font="MS Gothic"/>
                 </w14:checkbox>
               </w:sdtPr>
+              <w:sdtEndPr/>
               <w:sdtContent>
                 <w:r>
                   <w:rPr>
@@ -18572,6 +18660,7 @@
                   <w14:uncheckedState w14:val="2610" w14:font="MS Gothic"/>
                 </w14:checkbox>
               </w:sdtPr>
+              <w:sdtEndPr/>
               <w:sdtContent>
                 <w:r>
                   <w:rPr>
@@ -18605,6 +18694,7 @@
                   <w14:uncheckedState w14:val="2610" w14:font="MS Gothic"/>
                 </w14:checkbox>
               </w:sdtPr>
+              <w:sdtEndPr/>
               <w:sdtContent>
                 <w:r>
                   <w:rPr>
@@ -18643,6 +18733,7 @@
                   <w14:uncheckedState w14:val="2610" w14:font="MS Gothic"/>
                 </w14:checkbox>
               </w:sdtPr>
+              <w:sdtEndPr/>
               <w:sdtContent>
                 <w:r>
                   <w:rPr>
@@ -18676,6 +18767,7 @@
                   <w14:uncheckedState w14:val="2610" w14:font="MS Gothic"/>
                 </w14:checkbox>
               </w:sdtPr>
+              <w:sdtEndPr/>
               <w:sdtContent>
                 <w:r>
                   <w:rPr>
@@ -18714,6 +18806,7 @@
                   <w14:uncheckedState w14:val="2610" w14:font="MS Gothic"/>
                 </w14:checkbox>
               </w:sdtPr>
+              <w:sdtEndPr/>
               <w:sdtContent>
                 <w:r>
                   <w:rPr>
@@ -18747,6 +18840,7 @@
                   <w14:uncheckedState w14:val="2610" w14:font="MS Gothic"/>
                 </w14:checkbox>
               </w:sdtPr>
+              <w:sdtEndPr/>
               <w:sdtContent>
                 <w:r>
                   <w:rPr>
@@ -18910,6 +19004,7 @@
                   <w14:uncheckedState w14:val="2610" w14:font="MS Gothic"/>
                 </w14:checkbox>
               </w:sdtPr>
+              <w:sdtEndPr/>
               <w:sdtContent>
                 <w:r>
                   <w:rPr>
@@ -18951,6 +19046,7 @@
                   <w14:uncheckedState w14:val="2610" w14:font="MS Gothic"/>
                 </w14:checkbox>
               </w:sdtPr>
+              <w:sdtEndPr/>
               <w:sdtContent>
                 <w:r>
                   <w:rPr>
@@ -19012,6 +19108,7 @@
                   <w14:uncheckedState w14:val="2610" w14:font="MS Gothic"/>
                 </w14:checkbox>
               </w:sdtPr>
+              <w:sdtEndPr/>
               <w:sdtContent>
                 <w:r>
                   <w:rPr>
@@ -19045,6 +19142,7 @@
                   <w14:uncheckedState w14:val="2610" w14:font="MS Gothic"/>
                 </w14:checkbox>
               </w:sdtPr>
+              <w:sdtEndPr/>
               <w:sdtContent>
                 <w:r>
                   <w:rPr>
@@ -19084,6 +19182,7 @@
                   <w14:uncheckedState w14:val="2610" w14:font="MS Gothic"/>
                 </w14:checkbox>
               </w:sdtPr>
+              <w:sdtEndPr/>
               <w:sdtContent>
                 <w:r>
                   <w:rPr>
@@ -19117,6 +19216,7 @@
                   <w14:uncheckedState w14:val="2610" w14:font="MS Gothic"/>
                 </w14:checkbox>
               </w:sdtPr>
+              <w:sdtEndPr/>
               <w:sdtContent>
                 <w:r>
                   <w:rPr>
@@ -19156,6 +19256,7 @@
                   <w14:uncheckedState w14:val="2610" w14:font="MS Gothic"/>
                 </w14:checkbox>
               </w:sdtPr>
+              <w:sdtEndPr/>
               <w:sdtContent>
                 <w:r>
                   <w:rPr>
@@ -19189,6 +19290,7 @@
                   <w14:uncheckedState w14:val="2610" w14:font="MS Gothic"/>
                 </w14:checkbox>
               </w:sdtPr>
+              <w:sdtEndPr/>
               <w:sdtContent>
                 <w:r>
                   <w:rPr>
@@ -19228,6 +19330,7 @@
                   <w14:uncheckedState w14:val="2610" w14:font="MS Gothic"/>
                 </w14:checkbox>
               </w:sdtPr>
+              <w:sdtEndPr/>
               <w:sdtContent>
                 <w:r>
                   <w:rPr>
@@ -19261,6 +19364,7 @@
                   <w14:uncheckedState w14:val="2610" w14:font="MS Gothic"/>
                 </w14:checkbox>
               </w:sdtPr>
+              <w:sdtEndPr/>
               <w:sdtContent>
                 <w:r>
                   <w:rPr>
@@ -19428,6 +19532,7 @@
                   <w14:uncheckedState w14:val="2610" w14:font="MS Gothic"/>
                 </w14:checkbox>
               </w:sdtPr>
+              <w:sdtEndPr/>
               <w:sdtContent>
                 <w:r>
                   <w:rPr>
@@ -19529,6 +19634,7 @@
                   <w14:uncheckedState w14:val="2610" w14:font="MS Gothic"/>
                 </w14:checkbox>
               </w:sdtPr>
+              <w:sdtEndPr/>
               <w:sdtContent>
                 <w:r>
                   <w:rPr>
@@ -19589,6 +19695,7 @@
                   <w14:uncheckedState w14:val="2610" w14:font="MS Gothic"/>
                 </w14:checkbox>
               </w:sdtPr>
+              <w:sdtEndPr/>
               <w:sdtContent>
                 <w:r>
                   <w:rPr>
@@ -19623,6 +19730,7 @@
                   <w14:uncheckedState w14:val="2610" w14:font="MS Gothic"/>
                 </w14:checkbox>
               </w:sdtPr>
+              <w:sdtEndPr/>
               <w:sdtContent>
                 <w:r>
                   <w:rPr>
@@ -19661,6 +19769,7 @@
                   <w14:uncheckedState w14:val="2610" w14:font="MS Gothic"/>
                 </w14:checkbox>
               </w:sdtPr>
+              <w:sdtEndPr/>
               <w:sdtContent>
                 <w:r>
                   <w:rPr>
@@ -19695,6 +19804,7 @@
                   <w14:uncheckedState w14:val="2610" w14:font="MS Gothic"/>
                 </w14:checkbox>
               </w:sdtPr>
+              <w:sdtEndPr/>
               <w:sdtContent>
                 <w:r>
                   <w:rPr>
@@ -19733,6 +19843,7 @@
                   <w14:uncheckedState w14:val="2610" w14:font="MS Gothic"/>
                 </w14:checkbox>
               </w:sdtPr>
+              <w:sdtEndPr/>
               <w:sdtContent>
                 <w:r>
                   <w:rPr>
@@ -19767,6 +19878,7 @@
                   <w14:uncheckedState w14:val="2610" w14:font="MS Gothic"/>
                 </w14:checkbox>
               </w:sdtPr>
+              <w:sdtEndPr/>
               <w:sdtContent>
                 <w:r>
                   <w:rPr>
@@ -19805,6 +19917,7 @@
                   <w14:uncheckedState w14:val="2610" w14:font="MS Gothic"/>
                 </w14:checkbox>
               </w:sdtPr>
+              <w:sdtEndPr/>
               <w:sdtContent>
                 <w:r>
                   <w:rPr>
@@ -19965,6 +20078,7 @@
                   <w14:uncheckedState w14:val="2610" w14:font="MS Gothic"/>
                 </w14:checkbox>
               </w:sdtPr>
+              <w:sdtEndPr/>
               <w:sdtContent>
                 <w:r>
                   <w:rPr>
@@ -20006,6 +20120,7 @@
                   <w14:uncheckedState w14:val="2610" w14:font="MS Gothic"/>
                 </w14:checkbox>
               </w:sdtPr>
+              <w:sdtEndPr/>
               <w:sdtContent>
                 <w:r>
                   <w:rPr>
@@ -20068,6 +20183,7 @@
                   <w14:uncheckedState w14:val="2610" w14:font="MS Gothic"/>
                 </w14:checkbox>
               </w:sdtPr>
+              <w:sdtEndPr/>
               <w:sdtContent>
                 <w:r>
                   <w:rPr>
@@ -20102,6 +20218,7 @@
                   <w14:uncheckedState w14:val="2610" w14:font="MS Gothic"/>
                 </w14:checkbox>
               </w:sdtPr>
+              <w:sdtEndPr/>
               <w:sdtContent>
                 <w:r>
                   <w:rPr>
@@ -20141,6 +20258,7 @@
                   <w14:uncheckedState w14:val="2610" w14:font="MS Gothic"/>
                 </w14:checkbox>
               </w:sdtPr>
+              <w:sdtEndPr/>
               <w:sdtContent>
                 <w:r>
                   <w:rPr>
@@ -20175,6 +20293,7 @@
                   <w14:uncheckedState w14:val="2610" w14:font="MS Gothic"/>
                 </w14:checkbox>
               </w:sdtPr>
+              <w:sdtEndPr/>
               <w:sdtContent>
                 <w:r>
                   <w:rPr>
@@ -20214,6 +20333,7 @@
                   <w14:uncheckedState w14:val="2610" w14:font="MS Gothic"/>
                 </w14:checkbox>
               </w:sdtPr>
+              <w:sdtEndPr/>
               <w:sdtContent>
                 <w:r>
                   <w:rPr>
@@ -20248,6 +20368,7 @@
                   <w14:uncheckedState w14:val="2610" w14:font="MS Gothic"/>
                 </w14:checkbox>
               </w:sdtPr>
+              <w:sdtEndPr/>
               <w:sdtContent>
                 <w:r>
                   <w:rPr>
@@ -20287,6 +20408,7 @@
                   <w14:uncheckedState w14:val="2610" w14:font="MS Gothic"/>
                 </w14:checkbox>
               </w:sdtPr>
+              <w:sdtEndPr/>
               <w:sdtContent>
                 <w:r>
                   <w:rPr>
@@ -20451,6 +20573,7 @@
                   <w14:uncheckedState w14:val="2610" w14:font="MS Gothic"/>
                 </w14:checkbox>
               </w:sdtPr>
+              <w:sdtEndPr/>
               <w:sdtContent>
                 <w:r>
                   <w:rPr>
@@ -20492,6 +20615,7 @@
                   <w14:uncheckedState w14:val="2610" w14:font="MS Gothic"/>
                 </w14:checkbox>
               </w:sdtPr>
+              <w:sdtEndPr/>
               <w:sdtContent>
                 <w:r>
                   <w:rPr>
@@ -20552,6 +20676,7 @@
                   <w14:uncheckedState w14:val="2610" w14:font="MS Gothic"/>
                 </w14:checkbox>
               </w:sdtPr>
+              <w:sdtEndPr/>
               <w:sdtContent>
                 <w:r>
                   <w:rPr>
@@ -20586,6 +20711,7 @@
                   <w14:uncheckedState w14:val="2610" w14:font="MS Gothic"/>
                 </w14:checkbox>
               </w:sdtPr>
+              <w:sdtEndPr/>
               <w:sdtContent>
                 <w:r>
                   <w:rPr>
@@ -20624,6 +20750,7 @@
                   <w14:uncheckedState w14:val="2610" w14:font="MS Gothic"/>
                 </w14:checkbox>
               </w:sdtPr>
+              <w:sdtEndPr/>
               <w:sdtContent>
                 <w:r>
                   <w:rPr>
@@ -20658,6 +20785,7 @@
                   <w14:uncheckedState w14:val="2610" w14:font="MS Gothic"/>
                 </w14:checkbox>
               </w:sdtPr>
+              <w:sdtEndPr/>
               <w:sdtContent>
                 <w:r>
                   <w:rPr>
@@ -20696,6 +20824,7 @@
                   <w14:uncheckedState w14:val="2610" w14:font="MS Gothic"/>
                 </w14:checkbox>
               </w:sdtPr>
+              <w:sdtEndPr/>
               <w:sdtContent>
                 <w:r>
                   <w:rPr>
@@ -20730,6 +20859,7 @@
                   <w14:uncheckedState w14:val="2610" w14:font="MS Gothic"/>
                 </w14:checkbox>
               </w:sdtPr>
+              <w:sdtEndPr/>
               <w:sdtContent>
                 <w:r>
                   <w:rPr>
@@ -20768,6 +20898,7 @@
                   <w14:uncheckedState w14:val="2610" w14:font="MS Gothic"/>
                 </w14:checkbox>
               </w:sdtPr>
+              <w:sdtEndPr/>
               <w:sdtContent>
                 <w:r>
                   <w:rPr>
@@ -20928,6 +21059,7 @@
                   <w14:uncheckedState w14:val="2610" w14:font="MS Gothic"/>
                 </w14:checkbox>
               </w:sdtPr>
+              <w:sdtEndPr/>
               <w:sdtContent>
                 <w:r>
                   <w:rPr>
@@ -20969,6 +21101,7 @@
                   <w14:uncheckedState w14:val="2610" w14:font="MS Gothic"/>
                 </w14:checkbox>
               </w:sdtPr>
+              <w:sdtEndPr/>
               <w:sdtContent>
                 <w:r>
                   <w:rPr>
@@ -21031,6 +21164,7 @@
                   <w14:uncheckedState w14:val="2610" w14:font="MS Gothic"/>
                 </w14:checkbox>
               </w:sdtPr>
+              <w:sdtEndPr/>
               <w:sdtContent>
                 <w:r>
                   <w:rPr>
@@ -21065,6 +21199,7 @@
                   <w14:uncheckedState w14:val="2610" w14:font="MS Gothic"/>
                 </w14:checkbox>
               </w:sdtPr>
+              <w:sdtEndPr/>
               <w:sdtContent>
                 <w:r>
                   <w:rPr>
@@ -21104,6 +21239,7 @@
                   <w14:uncheckedState w14:val="2610" w14:font="MS Gothic"/>
                 </w14:checkbox>
               </w:sdtPr>
+              <w:sdtEndPr/>
               <w:sdtContent>
                 <w:r>
                   <w:rPr>
@@ -21138,6 +21274,7 @@
                   <w14:uncheckedState w14:val="2610" w14:font="MS Gothic"/>
                 </w14:checkbox>
               </w:sdtPr>
+              <w:sdtEndPr/>
               <w:sdtContent>
                 <w:r>
                   <w:rPr>
@@ -21177,6 +21314,7 @@
                   <w14:uncheckedState w14:val="2610" w14:font="MS Gothic"/>
                 </w14:checkbox>
               </w:sdtPr>
+              <w:sdtEndPr/>
               <w:sdtContent>
                 <w:r>
                   <w:rPr>
@@ -21211,6 +21349,7 @@
                   <w14:uncheckedState w14:val="2610" w14:font="MS Gothic"/>
                 </w14:checkbox>
               </w:sdtPr>
+              <w:sdtEndPr/>
               <w:sdtContent>
                 <w:r>
                   <w:rPr>
@@ -21250,6 +21389,7 @@
                   <w14:uncheckedState w14:val="2610" w14:font="MS Gothic"/>
                 </w14:checkbox>
               </w:sdtPr>
+              <w:sdtEndPr/>
               <w:sdtContent>
                 <w:r>
                   <w:rPr>
@@ -21414,6 +21554,7 @@
                   <w14:uncheckedState w14:val="2610" w14:font="MS Gothic"/>
                 </w14:checkbox>
               </w:sdtPr>
+              <w:sdtEndPr/>
               <w:sdtContent>
                 <w:r>
                   <w:rPr>
@@ -21455,6 +21596,7 @@
                   <w14:uncheckedState w14:val="2610" w14:font="MS Gothic"/>
                 </w14:checkbox>
               </w:sdtPr>
+              <w:sdtEndPr/>
               <w:sdtContent>
                 <w:r>
                   <w:rPr>
@@ -21515,6 +21657,7 @@
                   <w14:uncheckedState w14:val="2610" w14:font="MS Gothic"/>
                 </w14:checkbox>
               </w:sdtPr>
+              <w:sdtEndPr/>
               <w:sdtContent>
                 <w:r>
                   <w:rPr>
@@ -21549,6 +21692,7 @@
                   <w14:uncheckedState w14:val="2610" w14:font="MS Gothic"/>
                 </w14:checkbox>
               </w:sdtPr>
+              <w:sdtEndPr/>
               <w:sdtContent>
                 <w:r>
                   <w:rPr>
@@ -21587,6 +21731,7 @@
                   <w14:uncheckedState w14:val="2610" w14:font="MS Gothic"/>
                 </w14:checkbox>
               </w:sdtPr>
+              <w:sdtEndPr/>
               <w:sdtContent>
                 <w:r>
                   <w:rPr>
@@ -21621,6 +21766,7 @@
                   <w14:uncheckedState w14:val="2610" w14:font="MS Gothic"/>
                 </w14:checkbox>
               </w:sdtPr>
+              <w:sdtEndPr/>
               <w:sdtContent>
                 <w:r>
                   <w:rPr>
@@ -21659,6 +21805,7 @@
                   <w14:uncheckedState w14:val="2610" w14:font="MS Gothic"/>
                 </w14:checkbox>
               </w:sdtPr>
+              <w:sdtEndPr/>
               <w:sdtContent>
                 <w:r>
                   <w:rPr>
@@ -21693,6 +21840,7 @@
                   <w14:uncheckedState w14:val="2610" w14:font="MS Gothic"/>
                 </w14:checkbox>
               </w:sdtPr>
+              <w:sdtEndPr/>
               <w:sdtContent>
                 <w:r>
                   <w:rPr>
@@ -21731,6 +21879,7 @@
                   <w14:uncheckedState w14:val="2610" w14:font="MS Gothic"/>
                 </w14:checkbox>
               </w:sdtPr>
+              <w:sdtEndPr/>
               <w:sdtContent>
                 <w:r>
                   <w:rPr>
@@ -21891,6 +22040,7 @@
                   <w14:uncheckedState w14:val="2610" w14:font="MS Gothic"/>
                 </w14:checkbox>
               </w:sdtPr>
+              <w:sdtEndPr/>
               <w:sdtContent>
                 <w:r>
                   <w:rPr>
@@ -21932,6 +22082,7 @@
                   <w14:uncheckedState w14:val="2610" w14:font="MS Gothic"/>
                 </w14:checkbox>
               </w:sdtPr>
+              <w:sdtEndPr/>
               <w:sdtContent>
                 <w:r>
                   <w:rPr>
@@ -21994,6 +22145,7 @@
                   <w14:uncheckedState w14:val="2610" w14:font="MS Gothic"/>
                 </w14:checkbox>
               </w:sdtPr>
+              <w:sdtEndPr/>
               <w:sdtContent>
                 <w:r>
                   <w:rPr>
@@ -22028,6 +22180,7 @@
                   <w14:uncheckedState w14:val="2610" w14:font="MS Gothic"/>
                 </w14:checkbox>
               </w:sdtPr>
+              <w:sdtEndPr/>
               <w:sdtContent>
                 <w:r>
                   <w:rPr>
@@ -22067,6 +22220,7 @@
                   <w14:uncheckedState w14:val="2610" w14:font="MS Gothic"/>
                 </w14:checkbox>
               </w:sdtPr>
+              <w:sdtEndPr/>
               <w:sdtContent>
                 <w:r>
                   <w:rPr>
@@ -22101,6 +22255,7 @@
                   <w14:uncheckedState w14:val="2610" w14:font="MS Gothic"/>
                 </w14:checkbox>
               </w:sdtPr>
+              <w:sdtEndPr/>
               <w:sdtContent>
                 <w:r>
                   <w:rPr>
@@ -22140,6 +22295,7 @@
                   <w14:uncheckedState w14:val="2610" w14:font="MS Gothic"/>
                 </w14:checkbox>
               </w:sdtPr>
+              <w:sdtEndPr/>
               <w:sdtContent>
                 <w:r>
                   <w:rPr>
@@ -22174,6 +22330,7 @@
                   <w14:uncheckedState w14:val="2610" w14:font="MS Gothic"/>
                 </w14:checkbox>
               </w:sdtPr>
+              <w:sdtEndPr/>
               <w:sdtContent>
                 <w:r>
                   <w:rPr>
@@ -22213,6 +22370,7 @@
                   <w14:uncheckedState w14:val="2610" w14:font="MS Gothic"/>
                 </w14:checkbox>
               </w:sdtPr>
+              <w:sdtEndPr/>
               <w:sdtContent>
                 <w:r>
                   <w:rPr>
@@ -22377,6 +22535,7 @@
                   <w14:uncheckedState w14:val="2610" w14:font="MS Gothic"/>
                 </w14:checkbox>
               </w:sdtPr>
+              <w:sdtEndPr/>
               <w:sdtContent>
                 <w:r>
                   <w:rPr>
@@ -22418,6 +22577,7 @@
                   <w14:uncheckedState w14:val="2610" w14:font="MS Gothic"/>
                 </w14:checkbox>
               </w:sdtPr>
+              <w:sdtEndPr/>
               <w:sdtContent>
                 <w:r>
                   <w:rPr>
@@ -22478,6 +22638,7 @@
                   <w14:uncheckedState w14:val="2610" w14:font="MS Gothic"/>
                 </w14:checkbox>
               </w:sdtPr>
+              <w:sdtEndPr/>
               <w:sdtContent>
                 <w:r>
                   <w:rPr>
@@ -22512,6 +22673,7 @@
                   <w14:uncheckedState w14:val="2610" w14:font="MS Gothic"/>
                 </w14:checkbox>
               </w:sdtPr>
+              <w:sdtEndPr/>
               <w:sdtContent>
                 <w:r>
                   <w:rPr>
@@ -22550,6 +22712,7 @@
                   <w14:uncheckedState w14:val="2610" w14:font="MS Gothic"/>
                 </w14:checkbox>
               </w:sdtPr>
+              <w:sdtEndPr/>
               <w:sdtContent>
                 <w:r>
                   <w:rPr>
@@ -22584,6 +22747,7 @@
                   <w14:uncheckedState w14:val="2610" w14:font="MS Gothic"/>
                 </w14:checkbox>
               </w:sdtPr>
+              <w:sdtEndPr/>
               <w:sdtContent>
                 <w:r>
                   <w:rPr>
@@ -22622,6 +22786,7 @@
                   <w14:uncheckedState w14:val="2610" w14:font="MS Gothic"/>
                 </w14:checkbox>
               </w:sdtPr>
+              <w:sdtEndPr/>
               <w:sdtContent>
                 <w:r>
                   <w:rPr>
@@ -22656,6 +22821,7 @@
                   <w14:uncheckedState w14:val="2610" w14:font="MS Gothic"/>
                 </w14:checkbox>
               </w:sdtPr>
+              <w:sdtEndPr/>
               <w:sdtContent>
                 <w:r>
                   <w:rPr>
@@ -22694,6 +22860,7 @@
                   <w14:uncheckedState w14:val="2610" w14:font="MS Gothic"/>
                 </w14:checkbox>
               </w:sdtPr>
+              <w:sdtEndPr/>
               <w:sdtContent>
                 <w:r>
                   <w:rPr>
@@ -22854,6 +23021,7 @@
                   <w14:uncheckedState w14:val="2610" w14:font="MS Gothic"/>
                 </w14:checkbox>
               </w:sdtPr>
+              <w:sdtEndPr/>
               <w:sdtContent>
                 <w:r>
                   <w:rPr>
@@ -22895,6 +23063,7 @@
                   <w14:uncheckedState w14:val="2610" w14:font="MS Gothic"/>
                 </w14:checkbox>
               </w:sdtPr>
+              <w:sdtEndPr/>
               <w:sdtContent>
                 <w:r>
                   <w:rPr>
@@ -22957,6 +23126,7 @@
                   <w14:uncheckedState w14:val="2610" w14:font="MS Gothic"/>
                 </w14:checkbox>
               </w:sdtPr>
+              <w:sdtEndPr/>
               <w:sdtContent>
                 <w:r>
                   <w:rPr>
@@ -22991,6 +23161,7 @@
                   <w14:uncheckedState w14:val="2610" w14:font="MS Gothic"/>
                 </w14:checkbox>
               </w:sdtPr>
+              <w:sdtEndPr/>
               <w:sdtContent>
                 <w:r>
                   <w:rPr>
@@ -23030,6 +23201,7 @@
                   <w14:uncheckedState w14:val="2610" w14:font="MS Gothic"/>
                 </w14:checkbox>
               </w:sdtPr>
+              <w:sdtEndPr/>
               <w:sdtContent>
                 <w:r>
                   <w:rPr>
@@ -23064,6 +23236,7 @@
                   <w14:uncheckedState w14:val="2610" w14:font="MS Gothic"/>
                 </w14:checkbox>
               </w:sdtPr>
+              <w:sdtEndPr/>
               <w:sdtContent>
                 <w:r>
                   <w:rPr>
@@ -23103,6 +23276,7 @@
                   <w14:uncheckedState w14:val="2610" w14:font="MS Gothic"/>
                 </w14:checkbox>
               </w:sdtPr>
+              <w:sdtEndPr/>
               <w:sdtContent>
                 <w:r>
                   <w:rPr>
@@ -23137,6 +23311,7 @@
                   <w14:uncheckedState w14:val="2610" w14:font="MS Gothic"/>
                 </w14:checkbox>
               </w:sdtPr>
+              <w:sdtEndPr/>
               <w:sdtContent>
                 <w:r>
                   <w:rPr>
@@ -23176,6 +23351,7 @@
                   <w14:uncheckedState w14:val="2610" w14:font="MS Gothic"/>
                 </w14:checkbox>
               </w:sdtPr>
+              <w:sdtEndPr/>
               <w:sdtContent>
                 <w:r>
                   <w:rPr>
@@ -23340,6 +23516,7 @@
                   <w14:uncheckedState w14:val="2610" w14:font="MS Gothic"/>
                 </w14:checkbox>
               </w:sdtPr>
+              <w:sdtEndPr/>
               <w:sdtContent>
                 <w:r>
                   <w:rPr>
@@ -35517,14 +35694,27 @@
           <w:r>
             <w:t xml:space="preserve"> / </w:t>
           </w:r>
-          <w:fldSimple w:instr=" NUMPAGES  \* Arabic  \* MERGEFORMAT ">
-            <w:r>
-              <w:rPr>
-                <w:noProof/>
-              </w:rPr>
-              <w:t>11</w:t>
-            </w:r>
-          </w:fldSimple>
+          <w:r>
+            <w:fldChar w:fldCharType="begin"/>
+          </w:r>
+          <w:r>
+            <w:instrText xml:space="preserve"> NUMPAGES  \* Arabic  \* MERGEFORMAT </w:instrText>
+          </w:r>
+          <w:r>
+            <w:fldChar w:fldCharType="separate"/>
+          </w:r>
+          <w:r>
+            <w:rPr>
+              <w:noProof/>
+            </w:rPr>
+            <w:t>11</w:t>
+          </w:r>
+          <w:r>
+            <w:rPr>
+              <w:noProof/>
+            </w:rPr>
+            <w:fldChar w:fldCharType="end"/>
+          </w:r>
         </w:p>
       </w:tc>
     </w:tr>
@@ -42712,7 +42902,7 @@
 </file>
 
 <file path=customXml/itemProps1.xml><?xml version="1.0" encoding="utf-8"?>
-<ds:datastoreItem xmlns:ds="http://schemas.openxmlformats.org/officeDocument/2006/customXml" ds:itemID="{D0AAE1AB-1D2B-9641-B0FE-D50311A3E3FA}">
+<ds:datastoreItem xmlns:ds="http://schemas.openxmlformats.org/officeDocument/2006/customXml" ds:itemID="{BEDD3F6F-6581-604F-8CB6-52C35CF22BC1}">
   <ds:schemaRefs>
     <ds:schemaRef ds:uri="http://schemas.openxmlformats.org/officeDocument/2006/bibliography"/>
   </ds:schemaRefs>

</xml_diff>

<commit_message>
Correction Output AAE + Minor fix templates Cert et Report
</commit_message>
<xml_diff>
--- a/src/AppBundle/Resources/templates/cert-ra1999.docx
+++ b/src/AppBundle/Resources/templates/cert-ra1999.docx
@@ -313,36 +313,17 @@
                     <w:framePr w:w="10206" w:h="57" w:wrap="notBeside" w:xAlign="center" w:anchorLock="1"/>
                     <w:rPr>
                       <w:rFonts w:ascii="Arial" w:hAnsi="Arial" w:cs="Arial"/>
-                      <w:lang w:val="en-US"/>
                     </w:rPr>
                   </w:pPr>
                   <w:r>
                     <w:rPr>
                       <w:rFonts w:ascii="Arial" w:hAnsi="Arial" w:cs="Arial"/>
-                      <w:lang w:val="en-US"/>
                     </w:rPr>
-                    <w:t xml:space="preserve">Nº </w:t>
-                  </w:r>
-                  <w:proofErr w:type="gramStart"/>
-                  <w:r>
-                    <w:rPr>
-                      <w:rFonts w:ascii="Arial" w:hAnsi="Arial" w:cs="Arial"/>
-                      <w:lang w:val="en-US"/>
-                    </w:rPr>
-                    <w:t>d’affaire :</w:t>
-                  </w:r>
-                  <w:proofErr w:type="gramEnd"/>
-                  <w:r>
-                    <w:rPr>
-                      <w:rFonts w:ascii="Arial" w:hAnsi="Arial" w:cs="Arial"/>
-                      <w:lang w:val="en-US"/>
-                    </w:rPr>
-                    <w:t xml:space="preserve"> </w:t>
+                    <w:t xml:space="preserve">Nº d’affaire : </w:t>
                   </w:r>
                   <w:r>
                     <w:rPr>
                       <w:rFonts w:ascii="Arial" w:hAnsi="Arial" w:cs="Arial"/>
-                      <w:lang w:val="en-US"/>
                     </w:rPr>
                     <w:t>${CASEREF}</w:t>
                   </w:r>
@@ -354,34 +335,22 @@
                     <w:rPr>
                       <w:rFonts w:ascii="Arial" w:hAnsi="Arial" w:cs="Arial"/>
                       <w:b/>
-                      <w:lang w:val="en-US"/>
                     </w:rPr>
                   </w:pPr>
-                  <w:proofErr w:type="gramStart"/>
                   <w:r>
                     <w:rPr>
                       <w:rFonts w:ascii="Arial" w:hAnsi="Arial" w:cs="Arial"/>
                       <w:b/>
                       <w:sz w:val="19"/>
                       <w:szCs w:val="19"/>
-                      <w:lang w:val="en-US"/>
                     </w:rPr>
                     <w:t>Désignation</w:t>
                   </w:r>
                   <w:r>
                     <w:rPr>
                       <w:rFonts w:ascii="Arial" w:hAnsi="Arial" w:cs="Arial"/>
-                      <w:lang w:val="en-US"/>
                     </w:rPr>
-                    <w:t xml:space="preserve"> :</w:t>
-                  </w:r>
-                  <w:proofErr w:type="gramEnd"/>
-                  <w:r>
-                    <w:rPr>
-                      <w:rFonts w:ascii="Arial" w:hAnsi="Arial" w:cs="Arial"/>
-                      <w:lang w:val="en-US"/>
-                    </w:rPr>
-                    <w:t xml:space="preserve"> </w:t>
+                    <w:t xml:space="preserve"> : </w:t>
                   </w:r>
                   <w:r>
                     <w:rPr>
@@ -389,7 +358,6 @@
                       <w:b/>
                       <w:sz w:val="19"/>
                       <w:szCs w:val="19"/>
-                      <w:lang w:val="en-US"/>
                     </w:rPr>
                     <w:t>${OPENAME}</w:t>
                   </w:r>
@@ -5451,7 +5419,6 @@
           <w:szCs w:val="20"/>
         </w:rPr>
       </w:pPr>
-      <w:bookmarkStart w:id="10" w:name="_GoBack"/>
       <w:proofErr w:type="spellStart"/>
       <w:r>
         <w:rPr>
@@ -5477,113 +5444,6 @@
           <w:szCs w:val="20"/>
         </w:rPr>
         <w:t>PCCURPHASE}</w:t>
-      </w:r>
-    </w:p>
-    <w:bookmarkEnd w:id="10"/>
-    <w:p>
-      <w:pPr>
-        <w:pStyle w:val="En-tte"/>
-        <w:tabs>
-          <w:tab w:val="left" w:pos="1701"/>
-        </w:tabs>
-        <w:spacing w:before="120"/>
-        <w:jc w:val="both"/>
-        <w:rPr>
-          <w:rFonts w:ascii="Arial" w:hAnsi="Arial" w:cs="Arial"/>
-          <w:szCs w:val="20"/>
-        </w:rPr>
-      </w:pPr>
-    </w:p>
-    <w:p>
-      <w:pPr>
-        <w:pStyle w:val="titre30"/>
-        <w:rPr>
-          <w:rFonts w:ascii="Arial" w:hAnsi="Arial" w:cs="Arial"/>
-        </w:rPr>
-      </w:pPr>
-      <w:bookmarkStart w:id="11" w:name="_Toc369182875"/>
-      <w:bookmarkStart w:id="12" w:name="_Toc510089922"/>
-      <w:r>
-        <w:rPr>
-          <w:rFonts w:ascii="Arial" w:hAnsi="Arial" w:cs="Arial"/>
-        </w:rPr>
-        <w:t>Calendrier de construction</w:t>
-      </w:r>
-      <w:bookmarkEnd w:id="11"/>
-      <w:bookmarkEnd w:id="12"/>
-    </w:p>
-    <w:p>
-      <w:pPr>
-        <w:pStyle w:val="PrformatHTML"/>
-        <w:shd w:val="clear" w:color="auto" w:fill="FFFFFF"/>
-        <w:rPr>
-          <w:rFonts w:ascii="Arial" w:hAnsi="Arial" w:cs="Arial"/>
-        </w:rPr>
-      </w:pPr>
-      <w:r>
-        <w:rPr>
-          <w:rFonts w:ascii="Arial" w:hAnsi="Arial" w:cs="Arial"/>
-        </w:rPr>
-        <w:t>Ouverture du chantier : le </w:t>
-      </w:r>
-      <w:r>
-        <w:rPr>
-          <w:rFonts w:ascii="Arial" w:hAnsi="Arial" w:cs="Arial"/>
-          <w:bCs/>
-        </w:rPr>
-        <w:t>${</w:t>
-      </w:r>
-      <w:r>
-        <w:rPr>
-          <w:rFonts w:ascii="Arial" w:hAnsi="Arial" w:cs="Arial"/>
-          <w:bCs/>
-          <w:shd w:val="clear" w:color="auto" w:fill="F7FAFF"/>
-        </w:rPr>
-        <w:t>CALSTARTDATE</w:t>
-      </w:r>
-      <w:r>
-        <w:rPr>
-          <w:rFonts w:ascii="Arial" w:hAnsi="Arial" w:cs="Arial"/>
-          <w:bCs/>
-        </w:rPr>
-        <w:t>}</w:t>
-      </w:r>
-    </w:p>
-    <w:p>
-      <w:pPr>
-        <w:pStyle w:val="PrformatHTML"/>
-        <w:shd w:val="clear" w:color="auto" w:fill="FFFFFF"/>
-        <w:rPr>
-          <w:rFonts w:ascii="Arial" w:hAnsi="Arial" w:cs="Arial"/>
-        </w:rPr>
-      </w:pPr>
-      <w:r>
-        <w:rPr>
-          <w:rFonts w:ascii="Arial" w:hAnsi="Arial" w:cs="Arial"/>
-        </w:rPr>
-        <w:t>Achèvement des travaux : le </w:t>
-      </w:r>
-      <w:r>
-        <w:rPr>
-          <w:rFonts w:ascii="Arial" w:hAnsi="Arial" w:cs="Arial"/>
-          <w:bCs/>
-        </w:rPr>
-        <w:t>${</w:t>
-      </w:r>
-      <w:r>
-        <w:rPr>
-          <w:rFonts w:ascii="Arial" w:hAnsi="Arial" w:cs="Arial"/>
-          <w:bCs/>
-          <w:shd w:val="clear" w:color="auto" w:fill="F7FAFF"/>
-        </w:rPr>
-        <w:t>CALENDDATE</w:t>
-      </w:r>
-      <w:r>
-        <w:rPr>
-          <w:rFonts w:ascii="Arial" w:hAnsi="Arial" w:cs="Arial"/>
-          <w:bCs/>
-        </w:rPr>
-        <w:t>}</w:t>
       </w:r>
     </w:p>
     <w:p>
@@ -5596,6 +5456,7 @@
         <w:jc w:val="both"/>
         <w:rPr>
           <w:rFonts w:ascii="Arial" w:hAnsi="Arial" w:cs="Arial"/>
+          <w:szCs w:val="20"/>
         </w:rPr>
       </w:pPr>
     </w:p>
@@ -5606,16 +5467,121 @@
           <w:rFonts w:ascii="Arial" w:hAnsi="Arial" w:cs="Arial"/>
         </w:rPr>
       </w:pPr>
-      <w:bookmarkStart w:id="13" w:name="_Toc369182876"/>
-      <w:bookmarkStart w:id="14" w:name="_Toc510089923"/>
+      <w:bookmarkStart w:id="10" w:name="_Toc369182875"/>
+      <w:bookmarkStart w:id="11" w:name="_Toc510089922"/>
+      <w:r>
+        <w:rPr>
+          <w:rFonts w:ascii="Arial" w:hAnsi="Arial" w:cs="Arial"/>
+        </w:rPr>
+        <w:t>Calendrier de construction</w:t>
+      </w:r>
+      <w:bookmarkEnd w:id="10"/>
+      <w:bookmarkEnd w:id="11"/>
+    </w:p>
+    <w:p>
+      <w:pPr>
+        <w:pStyle w:val="PrformatHTML"/>
+        <w:shd w:val="clear" w:color="auto" w:fill="FFFFFF"/>
+        <w:rPr>
+          <w:rFonts w:ascii="Arial" w:hAnsi="Arial" w:cs="Arial"/>
+        </w:rPr>
+      </w:pPr>
+      <w:r>
+        <w:rPr>
+          <w:rFonts w:ascii="Arial" w:hAnsi="Arial" w:cs="Arial"/>
+        </w:rPr>
+        <w:t>Ouverture du chantier : le </w:t>
+      </w:r>
+      <w:r>
+        <w:rPr>
+          <w:rFonts w:ascii="Arial" w:hAnsi="Arial" w:cs="Arial"/>
+          <w:bCs/>
+        </w:rPr>
+        <w:t>${</w:t>
+      </w:r>
+      <w:r>
+        <w:rPr>
+          <w:rFonts w:ascii="Arial" w:hAnsi="Arial" w:cs="Arial"/>
+          <w:bCs/>
+          <w:shd w:val="clear" w:color="auto" w:fill="F7FAFF"/>
+        </w:rPr>
+        <w:t>CALSTARTDATE</w:t>
+      </w:r>
+      <w:r>
+        <w:rPr>
+          <w:rFonts w:ascii="Arial" w:hAnsi="Arial" w:cs="Arial"/>
+          <w:bCs/>
+        </w:rPr>
+        <w:t>}</w:t>
+      </w:r>
+    </w:p>
+    <w:p>
+      <w:pPr>
+        <w:pStyle w:val="PrformatHTML"/>
+        <w:shd w:val="clear" w:color="auto" w:fill="FFFFFF"/>
+        <w:rPr>
+          <w:rFonts w:ascii="Arial" w:hAnsi="Arial" w:cs="Arial"/>
+        </w:rPr>
+      </w:pPr>
+      <w:r>
+        <w:rPr>
+          <w:rFonts w:ascii="Arial" w:hAnsi="Arial" w:cs="Arial"/>
+        </w:rPr>
+        <w:t>Achèvement des travaux : le </w:t>
+      </w:r>
+      <w:r>
+        <w:rPr>
+          <w:rFonts w:ascii="Arial" w:hAnsi="Arial" w:cs="Arial"/>
+          <w:bCs/>
+        </w:rPr>
+        <w:t>${</w:t>
+      </w:r>
+      <w:r>
+        <w:rPr>
+          <w:rFonts w:ascii="Arial" w:hAnsi="Arial" w:cs="Arial"/>
+          <w:bCs/>
+          <w:shd w:val="clear" w:color="auto" w:fill="F7FAFF"/>
+        </w:rPr>
+        <w:t>CALENDDATE</w:t>
+      </w:r>
+      <w:r>
+        <w:rPr>
+          <w:rFonts w:ascii="Arial" w:hAnsi="Arial" w:cs="Arial"/>
+          <w:bCs/>
+        </w:rPr>
+        <w:t>}</w:t>
+      </w:r>
+    </w:p>
+    <w:p>
+      <w:pPr>
+        <w:pStyle w:val="En-tte"/>
+        <w:tabs>
+          <w:tab w:val="left" w:pos="1701"/>
+        </w:tabs>
+        <w:spacing w:before="120"/>
+        <w:jc w:val="both"/>
+        <w:rPr>
+          <w:rFonts w:ascii="Arial" w:hAnsi="Arial" w:cs="Arial"/>
+        </w:rPr>
+      </w:pPr>
+    </w:p>
+    <w:p>
+      <w:pPr>
+        <w:pStyle w:val="titre30"/>
+        <w:rPr>
+          <w:rFonts w:ascii="Arial" w:hAnsi="Arial" w:cs="Arial"/>
+        </w:rPr>
+      </w:pPr>
+      <w:bookmarkStart w:id="12" w:name="_Toc369182876"/>
+      <w:bookmarkStart w:id="13" w:name="_Toc510089923"/>
       <w:r>
         <w:rPr>
           <w:rFonts w:ascii="Arial" w:hAnsi="Arial" w:cs="Arial"/>
         </w:rPr>
         <w:t>Nature de l’opération</w:t>
       </w:r>
+      <w:bookmarkEnd w:id="12"/>
       <w:bookmarkEnd w:id="13"/>
-      <w:bookmarkEnd w:id="14"/>
     </w:p>
     <w:p>
       <w:pPr>
@@ -5858,34 +5824,29 @@
           </w:tcPr>
           <w:p>
             <w:pPr>
-              <w:widowControl w:val="0"/>
-              <w:ind w:left="57"/>
+              <w:pStyle w:val="PrformatHTML"/>
+              <w:shd w:val="clear" w:color="auto" w:fill="FFFFFF"/>
               <w:jc w:val="center"/>
               <w:rPr>
                 <w:rFonts w:ascii="Arial" w:hAnsi="Arial" w:cs="Arial"/>
-                <w:sz w:val="22"/>
-                <w:szCs w:val="22"/>
-              </w:rPr>
-            </w:pPr>
-          </w:p>
-          <w:p>
-            <w:pPr>
-              <w:widowControl w:val="0"/>
-              <w:ind w:left="57"/>
+                <w:bCs/>
+              </w:rPr>
+            </w:pPr>
+          </w:p>
+          <w:p>
+            <w:pPr>
+              <w:pStyle w:val="PrformatHTML"/>
+              <w:shd w:val="clear" w:color="auto" w:fill="FFFFFF"/>
               <w:jc w:val="center"/>
               <w:rPr>
                 <w:rFonts w:ascii="Arial" w:hAnsi="Arial" w:cs="Arial"/>
-                <w:b/>
-                <w:sz w:val="22"/>
-                <w:szCs w:val="22"/>
-              </w:rPr>
-            </w:pPr>
-            <w:r>
-              <w:rPr>
-                <w:rFonts w:ascii="Arial" w:hAnsi="Arial" w:cs="Arial"/>
-                <w:b/>
                 <w:bCs/>
-                <w:szCs w:val="20"/>
+              </w:rPr>
+            </w:pPr>
+            <w:r>
+              <w:rPr>
+                <w:rFonts w:ascii="Arial" w:hAnsi="Arial" w:cs="Arial"/>
+                <w:bCs/>
               </w:rPr>
               <w:t>${OPENBBAT}</w:t>
             </w:r>
@@ -6231,16 +6192,16 @@
           <w:rFonts w:ascii="Arial" w:hAnsi="Arial" w:cs="Arial"/>
         </w:rPr>
       </w:pPr>
-      <w:bookmarkStart w:id="15" w:name="_Toc369182877"/>
-      <w:bookmarkStart w:id="16" w:name="_Toc510089924"/>
+      <w:bookmarkStart w:id="14" w:name="_Toc369182877"/>
+      <w:bookmarkStart w:id="15" w:name="_Toc510089924"/>
       <w:r>
         <w:rPr>
           <w:rFonts w:ascii="Arial" w:hAnsi="Arial" w:cs="Arial"/>
         </w:rPr>
         <w:t>Exposition au bruit</w:t>
       </w:r>
+      <w:bookmarkEnd w:id="14"/>
       <w:bookmarkEnd w:id="15"/>
-      <w:bookmarkEnd w:id="16"/>
     </w:p>
     <w:p>
       <w:pPr>
@@ -7100,16 +7061,16 @@
           <w:rFonts w:ascii="Arial" w:hAnsi="Arial" w:cs="Arial"/>
         </w:rPr>
       </w:pPr>
-      <w:bookmarkStart w:id="17" w:name="_Toc369182878"/>
-      <w:bookmarkStart w:id="18" w:name="_Toc510089925"/>
+      <w:bookmarkStart w:id="16" w:name="_Toc369182878"/>
+      <w:bookmarkStart w:id="17" w:name="_Toc510089925"/>
       <w:r>
         <w:rPr>
           <w:rFonts w:ascii="Arial" w:hAnsi="Arial" w:cs="Arial"/>
         </w:rPr>
         <w:t>Maître d’ouvrage délégué</w:t>
       </w:r>
+      <w:bookmarkEnd w:id="16"/>
       <w:bookmarkEnd w:id="17"/>
-      <w:bookmarkEnd w:id="18"/>
     </w:p>
     <w:p>
       <w:pPr>
@@ -7252,16 +7213,16 @@
           <w:rFonts w:ascii="Arial" w:hAnsi="Arial" w:cs="Arial"/>
         </w:rPr>
       </w:pPr>
-      <w:bookmarkStart w:id="19" w:name="_Toc369182879"/>
-      <w:bookmarkStart w:id="20" w:name="_Toc510089926"/>
+      <w:bookmarkStart w:id="18" w:name="_Toc369182879"/>
+      <w:bookmarkStart w:id="19" w:name="_Toc510089926"/>
       <w:r>
         <w:rPr>
           <w:rFonts w:ascii="Arial" w:hAnsi="Arial" w:cs="Arial"/>
         </w:rPr>
         <w:t>Maîtrise d’œuvre</w:t>
       </w:r>
+      <w:bookmarkEnd w:id="18"/>
       <w:bookmarkEnd w:id="19"/>
-      <w:bookmarkEnd w:id="20"/>
     </w:p>
     <w:p>
       <w:pPr>
@@ -7541,16 +7502,16 @@
           <w:rFonts w:ascii="Arial" w:hAnsi="Arial" w:cs="Arial"/>
         </w:rPr>
       </w:pPr>
-      <w:bookmarkStart w:id="21" w:name="_Toc369182880"/>
-      <w:bookmarkStart w:id="22" w:name="_Toc510089927"/>
+      <w:bookmarkStart w:id="20" w:name="_Toc369182880"/>
+      <w:bookmarkStart w:id="21" w:name="_Toc510089927"/>
       <w:r>
         <w:rPr>
           <w:rFonts w:ascii="Arial" w:hAnsi="Arial" w:cs="Arial"/>
         </w:rPr>
         <w:t>Bureaux d’études techniques</w:t>
       </w:r>
+      <w:bookmarkEnd w:id="20"/>
       <w:bookmarkEnd w:id="21"/>
-      <w:bookmarkEnd w:id="22"/>
     </w:p>
     <w:p>
       <w:pPr>
@@ -8409,14 +8370,14 @@
           <w:rFonts w:ascii="Arial" w:hAnsi="Arial" w:cs="Arial"/>
         </w:rPr>
       </w:pPr>
-      <w:bookmarkStart w:id="23" w:name="_Toc510089928"/>
+      <w:bookmarkStart w:id="22" w:name="_Toc510089928"/>
       <w:r>
         <w:rPr>
           <w:rFonts w:ascii="Arial" w:hAnsi="Arial" w:cs="Arial"/>
         </w:rPr>
         <w:t>Contrôle technique</w:t>
       </w:r>
-      <w:bookmarkEnd w:id="23"/>
+      <w:bookmarkEnd w:id="22"/>
     </w:p>
     <w:p>
       <w:pPr>
@@ -8590,7 +8551,6 @@
             <w14:uncheckedState w14:val="2610" w14:font="MS Gothic"/>
           </w14:checkbox>
         </w:sdtPr>
-        <w:sdtEndPr/>
         <w:sdtContent>
           <w:r>
             <w:rPr>
@@ -8627,7 +8587,6 @@
             <w14:uncheckedState w14:val="2610" w14:font="MS Gothic"/>
           </w14:checkbox>
         </w:sdtPr>
-        <w:sdtEndPr/>
         <w:sdtContent>
           <w:r>
             <w:rPr>
@@ -8698,7 +8657,6 @@
             <w14:uncheckedState w14:val="2610" w14:font="MS Gothic"/>
           </w14:checkbox>
         </w:sdtPr>
-        <w:sdtEndPr/>
         <w:sdtContent>
           <w:r>
             <w:rPr>
@@ -8775,7 +8733,6 @@
             <w14:uncheckedState w14:val="2610" w14:font="MS Gothic"/>
           </w14:checkbox>
         </w:sdtPr>
-        <w:sdtEndPr/>
         <w:sdtContent>
           <w:r>
             <w:rPr>
@@ -8872,7 +8829,6 @@
             <w14:uncheckedState w14:val="2610" w14:font="MS Gothic"/>
           </w14:checkbox>
         </w:sdtPr>
-        <w:sdtEndPr/>
         <w:sdtContent>
           <w:r>
             <w:rPr>
@@ -8950,7 +8906,6 @@
             <w14:uncheckedState w14:val="2610" w14:font="MS Gothic"/>
           </w14:checkbox>
         </w:sdtPr>
-        <w:sdtEndPr/>
         <w:sdtContent>
           <w:r>
             <w:rPr>
@@ -9006,14 +8961,14 @@
           <w:rFonts w:ascii="Arial" w:hAnsi="Arial" w:cs="Arial"/>
         </w:rPr>
       </w:pPr>
-      <w:bookmarkStart w:id="24" w:name="_Toc510089929"/>
+      <w:bookmarkStart w:id="23" w:name="_Toc510089929"/>
       <w:r>
         <w:rPr>
           <w:rFonts w:ascii="Arial" w:hAnsi="Arial" w:cs="Arial"/>
         </w:rPr>
         <w:t>Signes de qualité de l’opération</w:t>
       </w:r>
-      <w:bookmarkEnd w:id="24"/>
+      <w:bookmarkEnd w:id="23"/>
     </w:p>
     <w:p>
       <w:pPr>
@@ -9107,14 +9062,14 @@
           <w:rFonts w:ascii="Arial" w:hAnsi="Arial" w:cs="Arial"/>
         </w:rPr>
       </w:pPr>
-      <w:bookmarkStart w:id="25" w:name="_Toc510089930"/>
+      <w:bookmarkStart w:id="24" w:name="_Toc510089930"/>
       <w:r>
         <w:rPr>
           <w:rFonts w:ascii="Arial" w:hAnsi="Arial" w:cs="Arial"/>
         </w:rPr>
         <w:t>Commentaires éventuels</w:t>
       </w:r>
-      <w:bookmarkEnd w:id="25"/>
+      <w:bookmarkEnd w:id="24"/>
     </w:p>
     <w:p>
       <w:pPr>
@@ -9501,14 +9456,14 @@
           <w:rFonts w:ascii="Arial" w:hAnsi="Arial" w:cs="Arial"/>
         </w:rPr>
       </w:pPr>
-      <w:bookmarkStart w:id="26" w:name="_Toc510089931"/>
+      <w:bookmarkStart w:id="25" w:name="_Toc510089931"/>
       <w:r>
         <w:rPr>
           <w:rFonts w:ascii="Arial" w:hAnsi="Arial" w:cs="Arial"/>
         </w:rPr>
         <w:t>DECLARATION</w:t>
       </w:r>
-      <w:bookmarkEnd w:id="26"/>
+      <w:bookmarkEnd w:id="25"/>
     </w:p>
     <w:p>
       <w:pPr>
@@ -9728,6 +9683,7 @@
       <w:sdt>
         <w:sdtPr>
           <w:rPr>
+            <w:b/>
             <w:sz w:val="20"/>
           </w:rPr>
           <w:id w:val="-1689752709"/>
@@ -9737,11 +9693,11 @@
             <w14:uncheckedState w14:val="2610" w14:font="MS Gothic"/>
           </w14:checkbox>
         </w:sdtPr>
-        <w:sdtEndPr/>
         <w:sdtContent>
           <w:r>
             <w:rPr>
               <w:rFonts w:ascii="MS Gothic" w:eastAsia="MS Gothic" w:hAnsi="MS Gothic" w:hint="eastAsia"/>
+              <w:b/>
               <w:sz w:val="20"/>
             </w:rPr>
             <w:t>☒</w:t>
@@ -9905,6 +9861,7 @@
       <w:sdt>
         <w:sdtPr>
           <w:rPr>
+            <w:b/>
             <w:sz w:val="20"/>
           </w:rPr>
           <w:id w:val="-124772817"/>
@@ -9914,11 +9871,11 @@
             <w14:uncheckedState w14:val="2610" w14:font="MS Gothic"/>
           </w14:checkbox>
         </w:sdtPr>
-        <w:sdtEndPr/>
         <w:sdtContent>
           <w:r>
             <w:rPr>
               <w:rFonts w:ascii="MS Gothic" w:eastAsia="MS Gothic" w:hAnsi="MS Gothic" w:cs="MS Gothic" w:hint="eastAsia"/>
+              <w:b/>
               <w:sz w:val="20"/>
             </w:rPr>
             <w:t>☐</w:t>
@@ -10148,7 +10105,6 @@
             <w14:uncheckedState w14:val="2610" w14:font="MS Gothic"/>
           </w14:checkbox>
         </w:sdtPr>
-        <w:sdtEndPr/>
         <w:sdtContent>
           <w:r>
             <w:rPr>
@@ -10232,7 +10188,6 @@
             <w14:uncheckedState w14:val="2610" w14:font="MS Gothic"/>
           </w14:checkbox>
         </w:sdtPr>
-        <w:sdtEndPr/>
         <w:sdtContent>
           <w:r>
             <w:rPr>
@@ -11254,7 +11209,7 @@
           <w:rFonts w:ascii="Arial" w:hAnsi="Arial" w:cs="Arial"/>
         </w:rPr>
       </w:pPr>
-      <w:bookmarkStart w:id="27" w:name="_Toc510089932"/>
+      <w:bookmarkStart w:id="26" w:name="_Toc510089932"/>
       <w:r>
         <w:rPr>
           <w:rFonts w:ascii="Arial" w:hAnsi="Arial" w:cs="Arial"/>
@@ -11262,7 +11217,7 @@
         <w:lastRenderedPageBreak/>
         <w:t>CONSTATS</w:t>
       </w:r>
-      <w:bookmarkEnd w:id="27"/>
+      <w:bookmarkEnd w:id="26"/>
     </w:p>
     <w:p>
       <w:pPr>
@@ -11319,16 +11274,16 @@
           <w:rFonts w:ascii="Arial" w:hAnsi="Arial" w:cs="Arial"/>
         </w:rPr>
       </w:pPr>
-      <w:bookmarkStart w:id="28" w:name="_Toc369182883"/>
-      <w:bookmarkStart w:id="29" w:name="_Toc510089933"/>
+      <w:bookmarkStart w:id="27" w:name="_Toc369182883"/>
+      <w:bookmarkStart w:id="28" w:name="_Toc510089933"/>
       <w:r>
         <w:rPr>
           <w:rFonts w:ascii="Arial" w:hAnsi="Arial" w:cs="Arial"/>
         </w:rPr>
         <w:t>Tableau 1 : Récapitulatif</w:t>
       </w:r>
+      <w:bookmarkEnd w:id="27"/>
       <w:bookmarkEnd w:id="28"/>
-      <w:bookmarkEnd w:id="29"/>
     </w:p>
     <w:p>
       <w:pPr>
@@ -11953,7 +11908,6 @@
               <w14:uncheckedState w14:val="2610" w14:font="MS Gothic"/>
             </w14:checkbox>
           </w:sdtPr>
-          <w:sdtEndPr/>
           <w:sdtContent>
             <w:tc>
               <w:tcPr>
@@ -12003,7 +11957,6 @@
               <w14:uncheckedState w14:val="2610" w14:font="MS Gothic"/>
             </w14:checkbox>
           </w:sdtPr>
-          <w:sdtEndPr/>
           <w:sdtContent>
             <w:tc>
               <w:tcPr>
@@ -12054,7 +12007,6 @@
               <w14:uncheckedState w14:val="2610" w14:font="MS Gothic"/>
             </w14:checkbox>
           </w:sdtPr>
-          <w:sdtEndPr/>
           <w:sdtContent>
             <w:tc>
               <w:tcPr>
@@ -12098,7 +12050,6 @@
               <w14:uncheckedState w14:val="2610" w14:font="MS Gothic"/>
             </w14:checkbox>
           </w:sdtPr>
-          <w:sdtEndPr/>
           <w:sdtContent>
             <w:tc>
               <w:tcPr>
@@ -12241,7 +12192,6 @@
               <w14:uncheckedState w14:val="2610" w14:font="MS Gothic"/>
             </w14:checkbox>
           </w:sdtPr>
-          <w:sdtEndPr/>
           <w:sdtContent>
             <w:tc>
               <w:tcPr>
@@ -12291,7 +12241,6 @@
               <w14:uncheckedState w14:val="2610" w14:font="MS Gothic"/>
             </w14:checkbox>
           </w:sdtPr>
-          <w:sdtEndPr/>
           <w:sdtContent>
             <w:tc>
               <w:tcPr>
@@ -12342,7 +12291,6 @@
               <w14:uncheckedState w14:val="2610" w14:font="MS Gothic"/>
             </w14:checkbox>
           </w:sdtPr>
-          <w:sdtEndPr/>
           <w:sdtContent>
             <w:tc>
               <w:tcPr>
@@ -12386,7 +12334,6 @@
               <w14:uncheckedState w14:val="2610" w14:font="MS Gothic"/>
             </w14:checkbox>
           </w:sdtPr>
-          <w:sdtEndPr/>
           <w:sdtContent>
             <w:tc>
               <w:tcPr>
@@ -12529,7 +12476,6 @@
               <w14:uncheckedState w14:val="2610" w14:font="MS Gothic"/>
             </w14:checkbox>
           </w:sdtPr>
-          <w:sdtEndPr/>
           <w:sdtContent>
             <w:tc>
               <w:tcPr>
@@ -12579,7 +12525,6 @@
               <w14:uncheckedState w14:val="2610" w14:font="MS Gothic"/>
             </w14:checkbox>
           </w:sdtPr>
-          <w:sdtEndPr/>
           <w:sdtContent>
             <w:tc>
               <w:tcPr>
@@ -12630,7 +12575,6 @@
               <w14:uncheckedState w14:val="2610" w14:font="MS Gothic"/>
             </w14:checkbox>
           </w:sdtPr>
-          <w:sdtEndPr/>
           <w:sdtContent>
             <w:tc>
               <w:tcPr>
@@ -12674,7 +12618,6 @@
               <w14:uncheckedState w14:val="2610" w14:font="MS Gothic"/>
             </w14:checkbox>
           </w:sdtPr>
-          <w:sdtEndPr/>
           <w:sdtContent>
             <w:tc>
               <w:tcPr>
@@ -12718,7 +12661,6 @@
               <w14:uncheckedState w14:val="2610" w14:font="MS Gothic"/>
             </w14:checkbox>
           </w:sdtPr>
-          <w:sdtEndPr/>
           <w:sdtContent>
             <w:tc>
               <w:tcPr>
@@ -12839,7 +12781,6 @@
               <w14:uncheckedState w14:val="2610" w14:font="MS Gothic"/>
             </w14:checkbox>
           </w:sdtPr>
-          <w:sdtEndPr/>
           <w:sdtContent>
             <w:tc>
               <w:tcPr>
@@ -12889,7 +12830,6 @@
               <w14:uncheckedState w14:val="2610" w14:font="MS Gothic"/>
             </w14:checkbox>
           </w:sdtPr>
-          <w:sdtEndPr/>
           <w:sdtContent>
             <w:tc>
               <w:tcPr>
@@ -12940,7 +12880,6 @@
               <w14:uncheckedState w14:val="2610" w14:font="MS Gothic"/>
             </w14:checkbox>
           </w:sdtPr>
-          <w:sdtEndPr/>
           <w:sdtContent>
             <w:tc>
               <w:tcPr>
@@ -12984,7 +12923,6 @@
               <w14:uncheckedState w14:val="2610" w14:font="MS Gothic"/>
             </w14:checkbox>
           </w:sdtPr>
-          <w:sdtEndPr/>
           <w:sdtContent>
             <w:tc>
               <w:tcPr>
@@ -13136,7 +13074,6 @@
               <w14:uncheckedState w14:val="2610" w14:font="MS Gothic"/>
             </w14:checkbox>
           </w:sdtPr>
-          <w:sdtEndPr/>
           <w:sdtContent>
             <w:tc>
               <w:tcPr>
@@ -13186,7 +13123,6 @@
               <w14:uncheckedState w14:val="2610" w14:font="MS Gothic"/>
             </w14:checkbox>
           </w:sdtPr>
-          <w:sdtEndPr/>
           <w:sdtContent>
             <w:tc>
               <w:tcPr>
@@ -13237,7 +13173,6 @@
               <w14:uncheckedState w14:val="2610" w14:font="MS Gothic"/>
             </w14:checkbox>
           </w:sdtPr>
-          <w:sdtEndPr/>
           <w:sdtContent>
             <w:tc>
               <w:tcPr>
@@ -13281,7 +13216,6 @@
               <w14:uncheckedState w14:val="2610" w14:font="MS Gothic"/>
             </w14:checkbox>
           </w:sdtPr>
-          <w:sdtEndPr/>
           <w:sdtContent>
             <w:tc>
               <w:tcPr>
@@ -13325,7 +13259,6 @@
               <w14:uncheckedState w14:val="2610" w14:font="MS Gothic"/>
             </w14:checkbox>
           </w:sdtPr>
-          <w:sdtEndPr/>
           <w:sdtContent>
             <w:tc>
               <w:tcPr>
@@ -13455,7 +13388,6 @@
               <w14:uncheckedState w14:val="2610" w14:font="MS Gothic"/>
             </w14:checkbox>
           </w:sdtPr>
-          <w:sdtEndPr/>
           <w:sdtContent>
             <w:tc>
               <w:tcPr>
@@ -13505,7 +13437,6 @@
               <w14:uncheckedState w14:val="2610" w14:font="MS Gothic"/>
             </w14:checkbox>
           </w:sdtPr>
-          <w:sdtEndPr/>
           <w:sdtContent>
             <w:tc>
               <w:tcPr>
@@ -13556,7 +13487,6 @@
               <w14:uncheckedState w14:val="2610" w14:font="MS Gothic"/>
             </w14:checkbox>
           </w:sdtPr>
-          <w:sdtEndPr/>
           <w:sdtContent>
             <w:tc>
               <w:tcPr>
@@ -13600,7 +13530,6 @@
               <w14:uncheckedState w14:val="2610" w14:font="MS Gothic"/>
             </w14:checkbox>
           </w:sdtPr>
-          <w:sdtEndPr/>
           <w:sdtContent>
             <w:tc>
               <w:tcPr>
@@ -13644,7 +13573,6 @@
               <w14:uncheckedState w14:val="2610" w14:font="MS Gothic"/>
             </w14:checkbox>
           </w:sdtPr>
-          <w:sdtEndPr/>
           <w:sdtContent>
             <w:tc>
               <w:tcPr>
@@ -13765,7 +13693,6 @@
               <w14:uncheckedState w14:val="2610" w14:font="MS Gothic"/>
             </w14:checkbox>
           </w:sdtPr>
-          <w:sdtEndPr/>
           <w:sdtContent>
             <w:tc>
               <w:tcPr>
@@ -13815,7 +13742,6 @@
               <w14:uncheckedState w14:val="2610" w14:font="MS Gothic"/>
             </w14:checkbox>
           </w:sdtPr>
-          <w:sdtEndPr/>
           <w:sdtContent>
             <w:tc>
               <w:tcPr>
@@ -13866,7 +13792,6 @@
               <w14:uncheckedState w14:val="2610" w14:font="MS Gothic"/>
             </w14:checkbox>
           </w:sdtPr>
-          <w:sdtEndPr/>
           <w:sdtContent>
             <w:tc>
               <w:tcPr>
@@ -13910,7 +13835,6 @@
               <w14:uncheckedState w14:val="2610" w14:font="MS Gothic"/>
             </w14:checkbox>
           </w:sdtPr>
-          <w:sdtEndPr/>
           <w:sdtContent>
             <w:tc>
               <w:tcPr>
@@ -13954,7 +13878,6 @@
               <w14:uncheckedState w14:val="2610" w14:font="MS Gothic"/>
             </w14:checkbox>
           </w:sdtPr>
-          <w:sdtEndPr/>
           <w:sdtContent>
             <w:tc>
               <w:tcPr>
@@ -14113,7 +14036,6 @@
               <w14:uncheckedState w14:val="2610" w14:font="MS Gothic"/>
             </w14:checkbox>
           </w:sdtPr>
-          <w:sdtEndPr/>
           <w:sdtContent>
             <w:tc>
               <w:tcPr>
@@ -14163,7 +14085,6 @@
               <w14:uncheckedState w14:val="2610" w14:font="MS Gothic"/>
             </w14:checkbox>
           </w:sdtPr>
-          <w:sdtEndPr/>
           <w:sdtContent>
             <w:tc>
               <w:tcPr>
@@ -14214,7 +14135,6 @@
               <w14:uncheckedState w14:val="2610" w14:font="MS Gothic"/>
             </w14:checkbox>
           </w:sdtPr>
-          <w:sdtEndPr/>
           <w:sdtContent>
             <w:tc>
               <w:tcPr>
@@ -14258,7 +14178,6 @@
               <w14:uncheckedState w14:val="2610" w14:font="MS Gothic"/>
             </w14:checkbox>
           </w:sdtPr>
-          <w:sdtEndPr/>
           <w:sdtContent>
             <w:tc>
               <w:tcPr>
@@ -14302,7 +14221,6 @@
               <w14:uncheckedState w14:val="2610" w14:font="MS Gothic"/>
             </w14:checkbox>
           </w:sdtPr>
-          <w:sdtEndPr/>
           <w:sdtContent>
             <w:tc>
               <w:tcPr>
@@ -14432,7 +14350,6 @@
               <w14:uncheckedState w14:val="2610" w14:font="MS Gothic"/>
             </w14:checkbox>
           </w:sdtPr>
-          <w:sdtEndPr/>
           <w:sdtContent>
             <w:tc>
               <w:tcPr>
@@ -14482,7 +14399,6 @@
               <w14:uncheckedState w14:val="2610" w14:font="MS Gothic"/>
             </w14:checkbox>
           </w:sdtPr>
-          <w:sdtEndPr/>
           <w:sdtContent>
             <w:tc>
               <w:tcPr>
@@ -14533,7 +14449,6 @@
               <w14:uncheckedState w14:val="2610" w14:font="MS Gothic"/>
             </w14:checkbox>
           </w:sdtPr>
-          <w:sdtEndPr/>
           <w:sdtContent>
             <w:tc>
               <w:tcPr>
@@ -14577,7 +14492,6 @@
               <w14:uncheckedState w14:val="2610" w14:font="MS Gothic"/>
             </w14:checkbox>
           </w:sdtPr>
-          <w:sdtEndPr/>
           <w:sdtContent>
             <w:tc>
               <w:tcPr>
@@ -14621,7 +14535,6 @@
               <w14:uncheckedState w14:val="2610" w14:font="MS Gothic"/>
             </w14:checkbox>
           </w:sdtPr>
-          <w:sdtEndPr/>
           <w:sdtContent>
             <w:tc>
               <w:tcPr>
@@ -15229,8 +15142,8 @@
           <w:rFonts w:ascii="Arial" w:hAnsi="Arial" w:cs="Arial"/>
         </w:rPr>
       </w:pPr>
-      <w:bookmarkStart w:id="30" w:name="_Toc369182884"/>
-      <w:bookmarkStart w:id="31" w:name="_Toc510089934"/>
+      <w:bookmarkStart w:id="29" w:name="_Toc369182884"/>
+      <w:bookmarkStart w:id="30" w:name="_Toc510089934"/>
       <w:r>
         <w:rPr>
           <w:rFonts w:ascii="Arial" w:hAnsi="Arial" w:cs="Arial"/>
@@ -15238,8 +15151,8 @@
         <w:lastRenderedPageBreak/>
         <w:t>Tableau 2 : Constats phases études et chantier</w:t>
       </w:r>
+      <w:bookmarkEnd w:id="29"/>
       <w:bookmarkEnd w:id="30"/>
-      <w:bookmarkEnd w:id="31"/>
     </w:p>
     <w:p>
       <w:pPr>
@@ -15876,7 +15789,6 @@
                   <w14:uncheckedState w14:val="2610" w14:font="MS Gothic"/>
                 </w14:checkbox>
               </w:sdtPr>
-              <w:sdtEndPr/>
               <w:sdtContent>
                 <w:r>
                   <w:rPr>
@@ -15936,7 +15848,6 @@
                   <w14:uncheckedState w14:val="2610" w14:font="MS Gothic"/>
                 </w14:checkbox>
               </w:sdtPr>
-              <w:sdtEndPr/>
               <w:sdtContent>
                 <w:r>
                   <w:rPr>
@@ -15970,7 +15881,6 @@
                   <w14:uncheckedState w14:val="2610" w14:font="MS Gothic"/>
                 </w14:checkbox>
               </w:sdtPr>
-              <w:sdtEndPr/>
               <w:sdtContent>
                 <w:r>
                   <w:rPr>
@@ -16009,7 +15919,6 @@
                   <w14:uncheckedState w14:val="2610" w14:font="MS Gothic"/>
                 </w14:checkbox>
               </w:sdtPr>
-              <w:sdtEndPr/>
               <w:sdtContent>
                 <w:r>
                   <w:rPr>
@@ -16043,7 +15952,6 @@
                   <w14:uncheckedState w14:val="2610" w14:font="MS Gothic"/>
                 </w14:checkbox>
               </w:sdtPr>
-              <w:sdtEndPr/>
               <w:sdtContent>
                 <w:r>
                   <w:rPr>
@@ -16082,7 +15990,6 @@
                   <w14:uncheckedState w14:val="2610" w14:font="MS Gothic"/>
                 </w14:checkbox>
               </w:sdtPr>
-              <w:sdtEndPr/>
               <w:sdtContent>
                 <w:r>
                   <w:rPr>
@@ -16116,7 +16023,6 @@
                   <w14:uncheckedState w14:val="2610" w14:font="MS Gothic"/>
                 </w14:checkbox>
               </w:sdtPr>
-              <w:sdtEndPr/>
               <w:sdtContent>
                 <w:r>
                   <w:rPr>
@@ -16163,7 +16069,6 @@
                   <w14:uncheckedState w14:val="2610" w14:font="MS Gothic"/>
                 </w14:checkbox>
               </w:sdtPr>
-              <w:sdtEndPr/>
               <w:sdtContent>
                 <w:r>
                   <w:rPr>
@@ -16205,7 +16110,6 @@
                   <w14:uncheckedState w14:val="2610" w14:font="MS Gothic"/>
                 </w14:checkbox>
               </w:sdtPr>
-              <w:sdtEndPr/>
               <w:sdtContent>
                 <w:r>
                   <w:rPr>
@@ -16369,7 +16273,6 @@
                   <w14:uncheckedState w14:val="2610" w14:font="MS Gothic"/>
                 </w14:checkbox>
               </w:sdtPr>
-              <w:sdtEndPr/>
               <w:sdtContent>
                 <w:r>
                   <w:rPr>
@@ -16411,7 +16314,6 @@
                   <w14:uncheckedState w14:val="2610" w14:font="MS Gothic"/>
                 </w14:checkbox>
               </w:sdtPr>
-              <w:sdtEndPr/>
               <w:sdtContent>
                 <w:r>
                   <w:rPr>
@@ -16473,7 +16375,6 @@
                   <w14:uncheckedState w14:val="2610" w14:font="MS Gothic"/>
                 </w14:checkbox>
               </w:sdtPr>
-              <w:sdtEndPr/>
               <w:sdtContent>
                 <w:r>
                   <w:rPr>
@@ -16507,7 +16408,6 @@
                   <w14:uncheckedState w14:val="2610" w14:font="MS Gothic"/>
                 </w14:checkbox>
               </w:sdtPr>
-              <w:sdtEndPr/>
               <w:sdtContent>
                 <w:r>
                   <w:rPr>
@@ -16547,7 +16447,6 @@
                   <w14:uncheckedState w14:val="2610" w14:font="MS Gothic"/>
                 </w14:checkbox>
               </w:sdtPr>
-              <w:sdtEndPr/>
               <w:sdtContent>
                 <w:r>
                   <w:rPr>
@@ -16581,7 +16480,6 @@
                   <w14:uncheckedState w14:val="2610" w14:font="MS Gothic"/>
                 </w14:checkbox>
               </w:sdtPr>
-              <w:sdtEndPr/>
               <w:sdtContent>
                 <w:r>
                   <w:rPr>
@@ -16621,7 +16519,6 @@
                   <w14:uncheckedState w14:val="2610" w14:font="MS Gothic"/>
                 </w14:checkbox>
               </w:sdtPr>
-              <w:sdtEndPr/>
               <w:sdtContent>
                 <w:r>
                   <w:rPr>
@@ -16655,7 +16552,6 @@
                   <w14:uncheckedState w14:val="2610" w14:font="MS Gothic"/>
                 </w14:checkbox>
               </w:sdtPr>
-              <w:sdtEndPr/>
               <w:sdtContent>
                 <w:r>
                   <w:rPr>
@@ -16703,7 +16599,6 @@
                   <w14:uncheckedState w14:val="2610" w14:font="MS Gothic"/>
                 </w14:checkbox>
               </w:sdtPr>
-              <w:sdtEndPr/>
               <w:sdtContent>
                 <w:r>
                   <w:rPr>
@@ -16745,7 +16640,6 @@
                   <w14:uncheckedState w14:val="2610" w14:font="MS Gothic"/>
                 </w14:checkbox>
               </w:sdtPr>
-              <w:sdtEndPr/>
               <w:sdtContent>
                 <w:r>
                   <w:rPr>
@@ -16913,7 +16807,6 @@
                   <w14:uncheckedState w14:val="2610" w14:font="MS Gothic"/>
                 </w14:checkbox>
               </w:sdtPr>
-              <w:sdtEndPr/>
               <w:sdtContent>
                 <w:r>
                   <w:rPr>
@@ -16955,7 +16848,6 @@
                   <w14:uncheckedState w14:val="2610" w14:font="MS Gothic"/>
                 </w14:checkbox>
               </w:sdtPr>
-              <w:sdtEndPr/>
               <w:sdtContent>
                 <w:r>
                   <w:rPr>
@@ -17015,7 +16907,6 @@
                   <w14:uncheckedState w14:val="2610" w14:font="MS Gothic"/>
                 </w14:checkbox>
               </w:sdtPr>
-              <w:sdtEndPr/>
               <w:sdtContent>
                 <w:r>
                   <w:rPr>
@@ -17049,7 +16940,6 @@
                   <w14:uncheckedState w14:val="2610" w14:font="MS Gothic"/>
                 </w14:checkbox>
               </w:sdtPr>
-              <w:sdtEndPr/>
               <w:sdtContent>
                 <w:r>
                   <w:rPr>
@@ -17088,7 +16978,6 @@
                   <w14:uncheckedState w14:val="2610" w14:font="MS Gothic"/>
                 </w14:checkbox>
               </w:sdtPr>
-              <w:sdtEndPr/>
               <w:sdtContent>
                 <w:r>
                   <w:rPr>
@@ -17122,7 +17011,6 @@
                   <w14:uncheckedState w14:val="2610" w14:font="MS Gothic"/>
                 </w14:checkbox>
               </w:sdtPr>
-              <w:sdtEndPr/>
               <w:sdtContent>
                 <w:r>
                   <w:rPr>
@@ -17161,7 +17049,6 @@
                   <w14:uncheckedState w14:val="2610" w14:font="MS Gothic"/>
                 </w14:checkbox>
               </w:sdtPr>
-              <w:sdtEndPr/>
               <w:sdtContent>
                 <w:r>
                   <w:rPr>
@@ -17195,7 +17082,6 @@
                   <w14:uncheckedState w14:val="2610" w14:font="MS Gothic"/>
                 </w14:checkbox>
               </w:sdtPr>
-              <w:sdtEndPr/>
               <w:sdtContent>
                 <w:r>
                   <w:rPr>
@@ -17242,7 +17128,6 @@
                   <w14:uncheckedState w14:val="2610" w14:font="MS Gothic"/>
                 </w14:checkbox>
               </w:sdtPr>
-              <w:sdtEndPr/>
               <w:sdtContent>
                 <w:r>
                   <w:rPr>
@@ -17284,7 +17169,6 @@
                   <w14:uncheckedState w14:val="2610" w14:font="MS Gothic"/>
                 </w14:checkbox>
               </w:sdtPr>
-              <w:sdtEndPr/>
               <w:sdtContent>
                 <w:r>
                   <w:rPr>
@@ -17431,9 +17315,10 @@
               <w:tabs>
                 <w:tab w:val="left" w:pos="884"/>
               </w:tabs>
-              <w:spacing w:before="120"/>
-              <w:rPr>
-                <w:rFonts w:ascii="Arial" w:hAnsi="Arial" w:cs="Arial"/>
+              <w:rPr>
+                <w:rFonts w:ascii="Arial" w:hAnsi="Arial" w:cs="Arial"/>
+                <w:b/>
+                <w:bCs/>
               </w:rPr>
             </w:pPr>
             <w:sdt>
@@ -17448,7 +17333,6 @@
                   <w14:uncheckedState w14:val="2610" w14:font="MS Gothic"/>
                 </w14:checkbox>
               </w:sdtPr>
-              <w:sdtEndPr/>
               <w:sdtContent>
                 <w:r>
                   <w:rPr>
@@ -17463,6 +17347,58 @@
                 <w:rFonts w:ascii="Arial" w:hAnsi="Arial" w:cs="Arial"/>
               </w:rPr>
               <w:t xml:space="preserve"> NON</w:t>
+            </w:r>
+            <w:r>
+              <w:rPr>
+                <w:rFonts w:ascii="Arial" w:hAnsi="Arial" w:cs="Arial"/>
+                <w:b/>
+                <w:bCs/>
+              </w:rPr>
+              <w:t xml:space="preserve"> </w:t>
+            </w:r>
+          </w:p>
+          <w:p>
+            <w:pPr>
+              <w:tabs>
+                <w:tab w:val="left" w:pos="884"/>
+              </w:tabs>
+              <w:spacing w:before="120"/>
+              <w:rPr>
+                <w:rFonts w:ascii="Arial" w:hAnsi="Arial" w:cs="Arial"/>
+              </w:rPr>
+            </w:pPr>
+            <w:sdt>
+              <w:sdtPr>
+                <w:rPr>
+                  <w:rFonts w:ascii="Arial" w:hAnsi="Arial" w:cs="Arial"/>
+                </w:rPr>
+                <w:id w:val="393022847"/>
+                <w14:checkbox>
+                  <w14:checked w14:val="0"/>
+                  <w14:checkedState w14:val="2612" w14:font="MS Gothic"/>
+                  <w14:uncheckedState w14:val="2610" w14:font="MS Gothic"/>
+                </w14:checkbox>
+              </w:sdtPr>
+              <w:sdtContent>
+                <w:r>
+                  <w:rPr>
+                    <w:rFonts w:ascii="MS Gothic" w:eastAsia="MS Gothic" w:hAnsi="MS Gothic" w:cs="MS Gothic" w:hint="eastAsia"/>
+                  </w:rPr>
+                  <w:t>☐</w:t>
+                </w:r>
+              </w:sdtContent>
+            </w:sdt>
+            <w:r>
+              <w:rPr>
+                <w:rFonts w:ascii="Arial" w:hAnsi="Arial" w:cs="Arial"/>
+              </w:rPr>
+              <w:t xml:space="preserve"> </w:t>
+            </w:r>
+            <w:r>
+              <w:rPr>
+                <w:rFonts w:ascii="Arial" w:hAnsi="Arial" w:cs="Arial"/>
+              </w:rPr>
+              <w:t>Sans objet</w:t>
             </w:r>
           </w:p>
         </w:tc>
@@ -17490,7 +17426,6 @@
                   <w14:uncheckedState w14:val="2610" w14:font="MS Gothic"/>
                 </w14:checkbox>
               </w:sdtPr>
-              <w:sdtEndPr/>
               <w:sdtContent>
                 <w:r>
                   <w:rPr>
@@ -17552,7 +17487,6 @@
                   <w14:uncheckedState w14:val="2610" w14:font="MS Gothic"/>
                 </w14:checkbox>
               </w:sdtPr>
-              <w:sdtEndPr/>
               <w:sdtContent>
                 <w:r>
                   <w:rPr>
@@ -17586,7 +17520,6 @@
                   <w14:uncheckedState w14:val="2610" w14:font="MS Gothic"/>
                 </w14:checkbox>
               </w:sdtPr>
-              <w:sdtEndPr/>
               <w:sdtContent>
                 <w:r>
                   <w:rPr>
@@ -17626,7 +17559,6 @@
                   <w14:uncheckedState w14:val="2610" w14:font="MS Gothic"/>
                 </w14:checkbox>
               </w:sdtPr>
-              <w:sdtEndPr/>
               <w:sdtContent>
                 <w:r>
                   <w:rPr>
@@ -17660,7 +17592,6 @@
                   <w14:uncheckedState w14:val="2610" w14:font="MS Gothic"/>
                 </w14:checkbox>
               </w:sdtPr>
-              <w:sdtEndPr/>
               <w:sdtContent>
                 <w:r>
                   <w:rPr>
@@ -17700,7 +17631,6 @@
                   <w14:uncheckedState w14:val="2610" w14:font="MS Gothic"/>
                 </w14:checkbox>
               </w:sdtPr>
-              <w:sdtEndPr/>
               <w:sdtContent>
                 <w:r>
                   <w:rPr>
@@ -17734,7 +17664,6 @@
                   <w14:uncheckedState w14:val="2610" w14:font="MS Gothic"/>
                 </w14:checkbox>
               </w:sdtPr>
-              <w:sdtEndPr/>
               <w:sdtContent>
                 <w:r>
                   <w:rPr>
@@ -17782,7 +17711,6 @@
                   <w14:uncheckedState w14:val="2610" w14:font="MS Gothic"/>
                 </w14:checkbox>
               </w:sdtPr>
-              <w:sdtEndPr/>
               <w:sdtContent>
                 <w:r>
                   <w:rPr>
@@ -17824,7 +17752,6 @@
                   <w14:uncheckedState w14:val="2610" w14:font="MS Gothic"/>
                 </w14:checkbox>
               </w:sdtPr>
-              <w:sdtEndPr/>
               <w:sdtContent>
                 <w:r>
                   <w:rPr>
@@ -17992,7 +17919,6 @@
                   <w14:uncheckedState w14:val="2610" w14:font="MS Gothic"/>
                 </w14:checkbox>
               </w:sdtPr>
-              <w:sdtEndPr/>
               <w:sdtContent>
                 <w:r>
                   <w:rPr>
@@ -18034,7 +17960,6 @@
                   <w14:uncheckedState w14:val="2610" w14:font="MS Gothic"/>
                 </w14:checkbox>
               </w:sdtPr>
-              <w:sdtEndPr/>
               <w:sdtContent>
                 <w:r>
                   <w:rPr>
@@ -18094,7 +18019,6 @@
                   <w14:uncheckedState w14:val="2610" w14:font="MS Gothic"/>
                 </w14:checkbox>
               </w:sdtPr>
-              <w:sdtEndPr/>
               <w:sdtContent>
                 <w:r>
                   <w:rPr>
@@ -18128,7 +18052,6 @@
                   <w14:uncheckedState w14:val="2610" w14:font="MS Gothic"/>
                 </w14:checkbox>
               </w:sdtPr>
-              <w:sdtEndPr/>
               <w:sdtContent>
                 <w:r>
                   <w:rPr>
@@ -18167,7 +18090,6 @@
                   <w14:uncheckedState w14:val="2610" w14:font="MS Gothic"/>
                 </w14:checkbox>
               </w:sdtPr>
-              <w:sdtEndPr/>
               <w:sdtContent>
                 <w:r>
                   <w:rPr>
@@ -18201,7 +18123,6 @@
                   <w14:uncheckedState w14:val="2610" w14:font="MS Gothic"/>
                 </w14:checkbox>
               </w:sdtPr>
-              <w:sdtEndPr/>
               <w:sdtContent>
                 <w:r>
                   <w:rPr>
@@ -18240,7 +18161,6 @@
                   <w14:uncheckedState w14:val="2610" w14:font="MS Gothic"/>
                 </w14:checkbox>
               </w:sdtPr>
-              <w:sdtEndPr/>
               <w:sdtContent>
                 <w:r>
                   <w:rPr>
@@ -18274,7 +18194,6 @@
                   <w14:uncheckedState w14:val="2610" w14:font="MS Gothic"/>
                 </w14:checkbox>
               </w:sdtPr>
-              <w:sdtEndPr/>
               <w:sdtContent>
                 <w:r>
                   <w:rPr>
@@ -18321,7 +18240,6 @@
                   <w14:uncheckedState w14:val="2610" w14:font="MS Gothic"/>
                 </w14:checkbox>
               </w:sdtPr>
-              <w:sdtEndPr/>
               <w:sdtContent>
                 <w:r>
                   <w:rPr>
@@ -18363,7 +18281,6 @@
                   <w14:uncheckedState w14:val="2610" w14:font="MS Gothic"/>
                 </w14:checkbox>
               </w:sdtPr>
-              <w:sdtEndPr/>
               <w:sdtContent>
                 <w:r>
                   <w:rPr>
@@ -18510,9 +18427,10 @@
               <w:tabs>
                 <w:tab w:val="left" w:pos="884"/>
               </w:tabs>
-              <w:spacing w:before="120"/>
-              <w:rPr>
-                <w:rFonts w:ascii="Arial" w:hAnsi="Arial" w:cs="Arial"/>
+              <w:rPr>
+                <w:rFonts w:ascii="Arial" w:hAnsi="Arial" w:cs="Arial"/>
+                <w:b/>
+                <w:bCs/>
               </w:rPr>
             </w:pPr>
             <w:sdt>
@@ -18527,7 +18445,6 @@
                   <w14:uncheckedState w14:val="2610" w14:font="MS Gothic"/>
                 </w14:checkbox>
               </w:sdtPr>
-              <w:sdtEndPr/>
               <w:sdtContent>
                 <w:r>
                   <w:rPr>
@@ -18542,6 +18459,58 @@
                 <w:rFonts w:ascii="Arial" w:hAnsi="Arial" w:cs="Arial"/>
               </w:rPr>
               <w:t xml:space="preserve"> NON</w:t>
+            </w:r>
+            <w:r>
+              <w:rPr>
+                <w:rFonts w:ascii="Arial" w:hAnsi="Arial" w:cs="Arial"/>
+                <w:b/>
+                <w:bCs/>
+              </w:rPr>
+              <w:t xml:space="preserve"> </w:t>
+            </w:r>
+          </w:p>
+          <w:p>
+            <w:pPr>
+              <w:tabs>
+                <w:tab w:val="left" w:pos="884"/>
+              </w:tabs>
+              <w:spacing w:before="120"/>
+              <w:rPr>
+                <w:rFonts w:ascii="Arial" w:hAnsi="Arial" w:cs="Arial"/>
+              </w:rPr>
+            </w:pPr>
+            <w:sdt>
+              <w:sdtPr>
+                <w:rPr>
+                  <w:rFonts w:ascii="Arial" w:hAnsi="Arial" w:cs="Arial"/>
+                </w:rPr>
+                <w:id w:val="60990421"/>
+                <w14:checkbox>
+                  <w14:checked w14:val="0"/>
+                  <w14:checkedState w14:val="2612" w14:font="MS Gothic"/>
+                  <w14:uncheckedState w14:val="2610" w14:font="MS Gothic"/>
+                </w14:checkbox>
+              </w:sdtPr>
+              <w:sdtContent>
+                <w:r>
+                  <w:rPr>
+                    <w:rFonts w:ascii="MS Gothic" w:eastAsia="MS Gothic" w:hAnsi="MS Gothic" w:cs="MS Gothic" w:hint="eastAsia"/>
+                  </w:rPr>
+                  <w:t>☐</w:t>
+                </w:r>
+              </w:sdtContent>
+            </w:sdt>
+            <w:r>
+              <w:rPr>
+                <w:rFonts w:ascii="Arial" w:hAnsi="Arial" w:cs="Arial"/>
+              </w:rPr>
+              <w:t xml:space="preserve"> </w:t>
+            </w:r>
+            <w:r>
+              <w:rPr>
+                <w:rFonts w:ascii="Arial" w:hAnsi="Arial" w:cs="Arial"/>
+              </w:rPr>
+              <w:t>Sans objet</w:t>
             </w:r>
           </w:p>
         </w:tc>
@@ -18569,7 +18538,6 @@
                   <w14:uncheckedState w14:val="2610" w14:font="MS Gothic"/>
                 </w14:checkbox>
               </w:sdtPr>
-              <w:sdtEndPr/>
               <w:sdtContent>
                 <w:r>
                   <w:rPr>
@@ -18631,7 +18599,6 @@
                   <w14:uncheckedState w14:val="2610" w14:font="MS Gothic"/>
                 </w14:checkbox>
               </w:sdtPr>
-              <w:sdtEndPr/>
               <w:sdtContent>
                 <w:r>
                   <w:rPr>
@@ -18665,7 +18632,6 @@
                   <w14:uncheckedState w14:val="2610" w14:font="MS Gothic"/>
                 </w14:checkbox>
               </w:sdtPr>
-              <w:sdtEndPr/>
               <w:sdtContent>
                 <w:r>
                   <w:rPr>
@@ -18705,7 +18671,6 @@
                   <w14:uncheckedState w14:val="2610" w14:font="MS Gothic"/>
                 </w14:checkbox>
               </w:sdtPr>
-              <w:sdtEndPr/>
               <w:sdtContent>
                 <w:r>
                   <w:rPr>
@@ -18739,7 +18704,6 @@
                   <w14:uncheckedState w14:val="2610" w14:font="MS Gothic"/>
                 </w14:checkbox>
               </w:sdtPr>
-              <w:sdtEndPr/>
               <w:sdtContent>
                 <w:r>
                   <w:rPr>
@@ -18779,7 +18743,6 @@
                   <w14:uncheckedState w14:val="2610" w14:font="MS Gothic"/>
                 </w14:checkbox>
               </w:sdtPr>
-              <w:sdtEndPr/>
               <w:sdtContent>
                 <w:r>
                   <w:rPr>
@@ -18813,7 +18776,6 @@
                   <w14:uncheckedState w14:val="2610" w14:font="MS Gothic"/>
                 </w14:checkbox>
               </w:sdtPr>
-              <w:sdtEndPr/>
               <w:sdtContent>
                 <w:r>
                   <w:rPr>
@@ -18861,7 +18823,6 @@
                   <w14:uncheckedState w14:val="2610" w14:font="MS Gothic"/>
                 </w14:checkbox>
               </w:sdtPr>
-              <w:sdtEndPr/>
               <w:sdtContent>
                 <w:r>
                   <w:rPr>
@@ -18903,7 +18864,6 @@
                   <w14:uncheckedState w14:val="2610" w14:font="MS Gothic"/>
                 </w14:checkbox>
               </w:sdtPr>
-              <w:sdtEndPr/>
               <w:sdtContent>
                 <w:r>
                   <w:rPr>
@@ -19071,7 +19031,6 @@
                   <w14:uncheckedState w14:val="2610" w14:font="MS Gothic"/>
                 </w14:checkbox>
               </w:sdtPr>
-              <w:sdtEndPr/>
               <w:sdtContent>
                 <w:r>
                   <w:rPr>
@@ -19113,7 +19072,6 @@
                   <w14:uncheckedState w14:val="2610" w14:font="MS Gothic"/>
                 </w14:checkbox>
               </w:sdtPr>
-              <w:sdtEndPr/>
               <w:sdtContent>
                 <w:r>
                   <w:rPr>
@@ -19173,7 +19131,6 @@
                   <w14:uncheckedState w14:val="2610" w14:font="MS Gothic"/>
                 </w14:checkbox>
               </w:sdtPr>
-              <w:sdtEndPr/>
               <w:sdtContent>
                 <w:r>
                   <w:rPr>
@@ -19207,7 +19164,6 @@
                   <w14:uncheckedState w14:val="2610" w14:font="MS Gothic"/>
                 </w14:checkbox>
               </w:sdtPr>
-              <w:sdtEndPr/>
               <w:sdtContent>
                 <w:r>
                   <w:rPr>
@@ -19246,7 +19202,6 @@
                   <w14:uncheckedState w14:val="2610" w14:font="MS Gothic"/>
                 </w14:checkbox>
               </w:sdtPr>
-              <w:sdtEndPr/>
               <w:sdtContent>
                 <w:r>
                   <w:rPr>
@@ -19280,7 +19235,6 @@
                   <w14:uncheckedState w14:val="2610" w14:font="MS Gothic"/>
                 </w14:checkbox>
               </w:sdtPr>
-              <w:sdtEndPr/>
               <w:sdtContent>
                 <w:r>
                   <w:rPr>
@@ -19319,7 +19273,6 @@
                   <w14:uncheckedState w14:val="2610" w14:font="MS Gothic"/>
                 </w14:checkbox>
               </w:sdtPr>
-              <w:sdtEndPr/>
               <w:sdtContent>
                 <w:r>
                   <w:rPr>
@@ -19353,7 +19306,6 @@
                   <w14:uncheckedState w14:val="2610" w14:font="MS Gothic"/>
                 </w14:checkbox>
               </w:sdtPr>
-              <w:sdtEndPr/>
               <w:sdtContent>
                 <w:r>
                   <w:rPr>
@@ -19400,7 +19352,6 @@
                   <w14:uncheckedState w14:val="2610" w14:font="MS Gothic"/>
                 </w14:checkbox>
               </w:sdtPr>
-              <w:sdtEndPr/>
               <w:sdtContent>
                 <w:r>
                   <w:rPr>
@@ -19442,7 +19393,6 @@
                   <w14:uncheckedState w14:val="2610" w14:font="MS Gothic"/>
                 </w14:checkbox>
               </w:sdtPr>
-              <w:sdtEndPr/>
               <w:sdtContent>
                 <w:r>
                   <w:rPr>
@@ -19606,7 +19556,6 @@
                   <w14:uncheckedState w14:val="2610" w14:font="MS Gothic"/>
                 </w14:checkbox>
               </w:sdtPr>
-              <w:sdtEndPr/>
               <w:sdtContent>
                 <w:r>
                   <w:rPr>
@@ -19648,7 +19597,6 @@
                   <w14:uncheckedState w14:val="2610" w14:font="MS Gothic"/>
                 </w14:checkbox>
               </w:sdtPr>
-              <w:sdtEndPr/>
               <w:sdtContent>
                 <w:r>
                   <w:rPr>
@@ -19710,7 +19658,6 @@
                   <w14:uncheckedState w14:val="2610" w14:font="MS Gothic"/>
                 </w14:checkbox>
               </w:sdtPr>
-              <w:sdtEndPr/>
               <w:sdtContent>
                 <w:r>
                   <w:rPr>
@@ -19744,7 +19691,6 @@
                   <w14:uncheckedState w14:val="2610" w14:font="MS Gothic"/>
                 </w14:checkbox>
               </w:sdtPr>
-              <w:sdtEndPr/>
               <w:sdtContent>
                 <w:r>
                   <w:rPr>
@@ -19784,7 +19730,6 @@
                   <w14:uncheckedState w14:val="2610" w14:font="MS Gothic"/>
                 </w14:checkbox>
               </w:sdtPr>
-              <w:sdtEndPr/>
               <w:sdtContent>
                 <w:r>
                   <w:rPr>
@@ -19818,7 +19763,6 @@
                   <w14:uncheckedState w14:val="2610" w14:font="MS Gothic"/>
                 </w14:checkbox>
               </w:sdtPr>
-              <w:sdtEndPr/>
               <w:sdtContent>
                 <w:r>
                   <w:rPr>
@@ -19858,7 +19802,6 @@
                   <w14:uncheckedState w14:val="2610" w14:font="MS Gothic"/>
                 </w14:checkbox>
               </w:sdtPr>
-              <w:sdtEndPr/>
               <w:sdtContent>
                 <w:r>
                   <w:rPr>
@@ -19892,7 +19835,6 @@
                   <w14:uncheckedState w14:val="2610" w14:font="MS Gothic"/>
                 </w14:checkbox>
               </w:sdtPr>
-              <w:sdtEndPr/>
               <w:sdtContent>
                 <w:r>
                   <w:rPr>
@@ -19940,7 +19882,6 @@
                   <w14:uncheckedState w14:val="2610" w14:font="MS Gothic"/>
                 </w14:checkbox>
               </w:sdtPr>
-              <w:sdtEndPr/>
               <w:sdtContent>
                 <w:r>
                   <w:rPr>
@@ -19982,7 +19923,6 @@
                   <w14:uncheckedState w14:val="2610" w14:font="MS Gothic"/>
                 </w14:checkbox>
               </w:sdtPr>
-              <w:sdtEndPr/>
               <w:sdtContent>
                 <w:r>
                   <w:rPr>
@@ -20132,10 +20072,11 @@
               <w:tabs>
                 <w:tab w:val="left" w:pos="884"/>
               </w:tabs>
-              <w:spacing w:before="120"/>
               <w:cnfStyle w:val="000000100000" w:firstRow="0" w:lastRow="0" w:firstColumn="0" w:lastColumn="0" w:oddVBand="0" w:evenVBand="0" w:oddHBand="1" w:evenHBand="0" w:firstRowFirstColumn="0" w:firstRowLastColumn="0" w:lastRowFirstColumn="0" w:lastRowLastColumn="0"/>
               <w:rPr>
                 <w:rFonts w:ascii="Arial" w:hAnsi="Arial" w:cs="Arial"/>
+                <w:b/>
+                <w:bCs/>
               </w:rPr>
             </w:pPr>
             <w:sdt>
@@ -20150,7 +20091,6 @@
                   <w14:uncheckedState w14:val="2610" w14:font="MS Gothic"/>
                 </w14:checkbox>
               </w:sdtPr>
-              <w:sdtEndPr/>
               <w:sdtContent>
                 <w:r>
                   <w:rPr>
@@ -20165,6 +20105,59 @@
                 <w:rFonts w:ascii="Arial" w:hAnsi="Arial" w:cs="Arial"/>
               </w:rPr>
               <w:t xml:space="preserve"> NON</w:t>
+            </w:r>
+            <w:r>
+              <w:rPr>
+                <w:rFonts w:ascii="Arial" w:hAnsi="Arial" w:cs="Arial"/>
+                <w:b/>
+                <w:bCs/>
+              </w:rPr>
+              <w:t xml:space="preserve"> </w:t>
+            </w:r>
+          </w:p>
+          <w:p>
+            <w:pPr>
+              <w:tabs>
+                <w:tab w:val="left" w:pos="884"/>
+              </w:tabs>
+              <w:spacing w:before="120"/>
+              <w:cnfStyle w:val="000000100000" w:firstRow="0" w:lastRow="0" w:firstColumn="0" w:lastColumn="0" w:oddVBand="0" w:evenVBand="0" w:oddHBand="1" w:evenHBand="0" w:firstRowFirstColumn="0" w:firstRowLastColumn="0" w:lastRowFirstColumn="0" w:lastRowLastColumn="0"/>
+              <w:rPr>
+                <w:rFonts w:ascii="Arial" w:hAnsi="Arial" w:cs="Arial"/>
+              </w:rPr>
+            </w:pPr>
+            <w:sdt>
+              <w:sdtPr>
+                <w:rPr>
+                  <w:rFonts w:ascii="Arial" w:hAnsi="Arial" w:cs="Arial"/>
+                </w:rPr>
+                <w:id w:val="-169957023"/>
+                <w14:checkbox>
+                  <w14:checked w14:val="0"/>
+                  <w14:checkedState w14:val="2612" w14:font="MS Gothic"/>
+                  <w14:uncheckedState w14:val="2610" w14:font="MS Gothic"/>
+                </w14:checkbox>
+              </w:sdtPr>
+              <w:sdtContent>
+                <w:r>
+                  <w:rPr>
+                    <w:rFonts w:ascii="MS Gothic" w:eastAsia="MS Gothic" w:hAnsi="MS Gothic" w:cs="MS Gothic" w:hint="eastAsia"/>
+                  </w:rPr>
+                  <w:t>☐</w:t>
+                </w:r>
+              </w:sdtContent>
+            </w:sdt>
+            <w:r>
+              <w:rPr>
+                <w:rFonts w:ascii="Arial" w:hAnsi="Arial" w:cs="Arial"/>
+              </w:rPr>
+              <w:t xml:space="preserve"> </w:t>
+            </w:r>
+            <w:r>
+              <w:rPr>
+                <w:rFonts w:ascii="Arial" w:hAnsi="Arial" w:cs="Arial"/>
+              </w:rPr>
+              <w:t>Sans objet</w:t>
             </w:r>
           </w:p>
         </w:tc>
@@ -20252,7 +20245,6 @@
                   <w14:uncheckedState w14:val="2610" w14:font="MS Gothic"/>
                 </w14:checkbox>
               </w:sdtPr>
-              <w:sdtEndPr/>
               <w:sdtContent>
                 <w:r>
                   <w:rPr>
@@ -20313,7 +20305,6 @@
                   <w14:uncheckedState w14:val="2610" w14:font="MS Gothic"/>
                 </w14:checkbox>
               </w:sdtPr>
-              <w:sdtEndPr/>
               <w:sdtContent>
                 <w:r>
                   <w:rPr>
@@ -20348,7 +20339,6 @@
                   <w14:uncheckedState w14:val="2610" w14:font="MS Gothic"/>
                 </w14:checkbox>
               </w:sdtPr>
-              <w:sdtEndPr/>
               <w:sdtContent>
                 <w:r>
                   <w:rPr>
@@ -20387,7 +20377,6 @@
                   <w14:uncheckedState w14:val="2610" w14:font="MS Gothic"/>
                 </w14:checkbox>
               </w:sdtPr>
-              <w:sdtEndPr/>
               <w:sdtContent>
                 <w:r>
                   <w:rPr>
@@ -20422,7 +20411,6 @@
                   <w14:uncheckedState w14:val="2610" w14:font="MS Gothic"/>
                 </w14:checkbox>
               </w:sdtPr>
-              <w:sdtEndPr/>
               <w:sdtContent>
                 <w:r>
                   <w:rPr>
@@ -20461,7 +20449,6 @@
                   <w14:uncheckedState w14:val="2610" w14:font="MS Gothic"/>
                 </w14:checkbox>
               </w:sdtPr>
-              <w:sdtEndPr/>
               <w:sdtContent>
                 <w:r>
                   <w:rPr>
@@ -20504,7 +20491,6 @@
                   <w14:uncheckedState w14:val="2610" w14:font="MS Gothic"/>
                 </w14:checkbox>
               </w:sdtPr>
-              <w:sdtEndPr/>
               <w:sdtContent>
                 <w:r>
                   <w:rPr>
@@ -20559,7 +20545,6 @@
                   <w14:uncheckedState w14:val="2610" w14:font="MS Gothic"/>
                 </w14:checkbox>
               </w:sdtPr>
-              <w:sdtEndPr/>
               <w:sdtContent>
                 <w:r>
                   <w:rPr>
@@ -20720,7 +20705,6 @@
                   <w14:uncheckedState w14:val="2610" w14:font="MS Gothic"/>
                 </w14:checkbox>
               </w:sdtPr>
-              <w:sdtEndPr/>
               <w:sdtContent>
                 <w:r>
                   <w:rPr>
@@ -20762,7 +20746,6 @@
                   <w14:uncheckedState w14:val="2610" w14:font="MS Gothic"/>
                 </w14:checkbox>
               </w:sdtPr>
-              <w:sdtEndPr/>
               <w:sdtContent>
                 <w:r>
                   <w:rPr>
@@ -20825,7 +20808,6 @@
                   <w14:uncheckedState w14:val="2610" w14:font="MS Gothic"/>
                 </w14:checkbox>
               </w:sdtPr>
-              <w:sdtEndPr/>
               <w:sdtContent>
                 <w:r>
                   <w:rPr>
@@ -20860,7 +20842,6 @@
                   <w14:uncheckedState w14:val="2610" w14:font="MS Gothic"/>
                 </w14:checkbox>
               </w:sdtPr>
-              <w:sdtEndPr/>
               <w:sdtContent>
                 <w:r>
                   <w:rPr>
@@ -20900,7 +20881,6 @@
                   <w14:uncheckedState w14:val="2610" w14:font="MS Gothic"/>
                 </w14:checkbox>
               </w:sdtPr>
-              <w:sdtEndPr/>
               <w:sdtContent>
                 <w:r>
                   <w:rPr>
@@ -20935,7 +20915,6 @@
                   <w14:uncheckedState w14:val="2610" w14:font="MS Gothic"/>
                 </w14:checkbox>
               </w:sdtPr>
-              <w:sdtEndPr/>
               <w:sdtContent>
                 <w:r>
                   <w:rPr>
@@ -20975,7 +20954,6 @@
                   <w14:uncheckedState w14:val="2610" w14:font="MS Gothic"/>
                 </w14:checkbox>
               </w:sdtPr>
-              <w:sdtEndPr/>
               <w:sdtContent>
                 <w:r>
                   <w:rPr>
@@ -21018,7 +20996,6 @@
                   <w14:uncheckedState w14:val="2610" w14:font="MS Gothic"/>
                 </w14:checkbox>
               </w:sdtPr>
-              <w:sdtEndPr/>
               <w:sdtContent>
                 <w:r>
                   <w:rPr>
@@ -21074,7 +21051,6 @@
                   <w14:uncheckedState w14:val="2610" w14:font="MS Gothic"/>
                 </w14:checkbox>
               </w:sdtPr>
-              <w:sdtEndPr/>
               <w:sdtContent>
                 <w:r>
                   <w:rPr>
@@ -21239,7 +21215,6 @@
                   <w14:uncheckedState w14:val="2610" w14:font="MS Gothic"/>
                 </w14:checkbox>
               </w:sdtPr>
-              <w:sdtEndPr/>
               <w:sdtContent>
                 <w:r>
                   <w:rPr>
@@ -21281,7 +21256,6 @@
                   <w14:uncheckedState w14:val="2610" w14:font="MS Gothic"/>
                 </w14:checkbox>
               </w:sdtPr>
-              <w:sdtEndPr/>
               <w:sdtContent>
                 <w:r>
                   <w:rPr>
@@ -21342,7 +21316,6 @@
                   <w14:uncheckedState w14:val="2610" w14:font="MS Gothic"/>
                 </w14:checkbox>
               </w:sdtPr>
-              <w:sdtEndPr/>
               <w:sdtContent>
                 <w:r>
                   <w:rPr>
@@ -21377,7 +21350,6 @@
                   <w14:uncheckedState w14:val="2610" w14:font="MS Gothic"/>
                 </w14:checkbox>
               </w:sdtPr>
-              <w:sdtEndPr/>
               <w:sdtContent>
                 <w:r>
                   <w:rPr>
@@ -21416,7 +21388,6 @@
                   <w14:uncheckedState w14:val="2610" w14:font="MS Gothic"/>
                 </w14:checkbox>
               </w:sdtPr>
-              <w:sdtEndPr/>
               <w:sdtContent>
                 <w:r>
                   <w:rPr>
@@ -21451,7 +21422,6 @@
                   <w14:uncheckedState w14:val="2610" w14:font="MS Gothic"/>
                 </w14:checkbox>
               </w:sdtPr>
-              <w:sdtEndPr/>
               <w:sdtContent>
                 <w:r>
                   <w:rPr>
@@ -21490,7 +21460,6 @@
                   <w14:uncheckedState w14:val="2610" w14:font="MS Gothic"/>
                 </w14:checkbox>
               </w:sdtPr>
-              <w:sdtEndPr/>
               <w:sdtContent>
                 <w:r>
                   <w:rPr>
@@ -21533,7 +21502,6 @@
                   <w14:uncheckedState w14:val="2610" w14:font="MS Gothic"/>
                 </w14:checkbox>
               </w:sdtPr>
-              <w:sdtEndPr/>
               <w:sdtContent>
                 <w:r>
                   <w:rPr>
@@ -21588,7 +21556,6 @@
                   <w14:uncheckedState w14:val="2610" w14:font="MS Gothic"/>
                 </w14:checkbox>
               </w:sdtPr>
-              <w:sdtEndPr/>
               <w:sdtContent>
                 <w:r>
                   <w:rPr>
@@ -21732,9 +21699,13 @@
           </w:p>
           <w:p>
             <w:pPr>
-              <w:spacing w:before="60"/>
-              <w:rPr>
-                <w:rFonts w:ascii="Arial" w:hAnsi="Arial" w:cs="Arial"/>
+              <w:tabs>
+                <w:tab w:val="left" w:pos="884"/>
+              </w:tabs>
+              <w:rPr>
+                <w:rFonts w:ascii="Arial" w:hAnsi="Arial" w:cs="Arial"/>
+                <w:b/>
+                <w:bCs/>
               </w:rPr>
             </w:pPr>
             <w:sdt>
@@ -21749,7 +21720,6 @@
                   <w14:uncheckedState w14:val="2610" w14:font="MS Gothic"/>
                 </w14:checkbox>
               </w:sdtPr>
-              <w:sdtEndPr/>
               <w:sdtContent>
                 <w:r>
                   <w:rPr>
@@ -21764,6 +21734,55 @@
                 <w:rFonts w:ascii="Arial" w:hAnsi="Arial" w:cs="Arial"/>
               </w:rPr>
               <w:t xml:space="preserve"> NON</w:t>
+            </w:r>
+            <w:r>
+              <w:rPr>
+                <w:rFonts w:ascii="Arial" w:hAnsi="Arial" w:cs="Arial"/>
+                <w:b/>
+                <w:bCs/>
+              </w:rPr>
+              <w:t xml:space="preserve"> </w:t>
+            </w:r>
+          </w:p>
+          <w:p>
+            <w:pPr>
+              <w:spacing w:before="60"/>
+              <w:rPr>
+                <w:rFonts w:ascii="Arial" w:hAnsi="Arial" w:cs="Arial"/>
+              </w:rPr>
+            </w:pPr>
+            <w:sdt>
+              <w:sdtPr>
+                <w:rPr>
+                  <w:rFonts w:ascii="Arial" w:hAnsi="Arial" w:cs="Arial"/>
+                </w:rPr>
+                <w:id w:val="1845354487"/>
+                <w14:checkbox>
+                  <w14:checked w14:val="0"/>
+                  <w14:checkedState w14:val="2612" w14:font="MS Gothic"/>
+                  <w14:uncheckedState w14:val="2610" w14:font="MS Gothic"/>
+                </w14:checkbox>
+              </w:sdtPr>
+              <w:sdtContent>
+                <w:r>
+                  <w:rPr>
+                    <w:rFonts w:ascii="MS Gothic" w:eastAsia="MS Gothic" w:hAnsi="MS Gothic" w:cs="MS Gothic" w:hint="eastAsia"/>
+                  </w:rPr>
+                  <w:t>☐</w:t>
+                </w:r>
+              </w:sdtContent>
+            </w:sdt>
+            <w:r>
+              <w:rPr>
+                <w:rFonts w:ascii="Arial" w:hAnsi="Arial" w:cs="Arial"/>
+              </w:rPr>
+              <w:t xml:space="preserve"> </w:t>
+            </w:r>
+            <w:r>
+              <w:rPr>
+                <w:rFonts w:ascii="Arial" w:hAnsi="Arial" w:cs="Arial"/>
+              </w:rPr>
+              <w:t>Sans objet</w:t>
             </w:r>
           </w:p>
         </w:tc>
@@ -21791,7 +21810,6 @@
                   <w14:uncheckedState w14:val="2610" w14:font="MS Gothic"/>
                 </w14:checkbox>
               </w:sdtPr>
-              <w:sdtEndPr/>
               <w:sdtContent>
                 <w:r>
                   <w:rPr>
@@ -21854,7 +21872,6 @@
                   <w14:uncheckedState w14:val="2610" w14:font="MS Gothic"/>
                 </w14:checkbox>
               </w:sdtPr>
-              <w:sdtEndPr/>
               <w:sdtContent>
                 <w:r>
                   <w:rPr>
@@ -21889,7 +21906,6 @@
                   <w14:uncheckedState w14:val="2610" w14:font="MS Gothic"/>
                 </w14:checkbox>
               </w:sdtPr>
-              <w:sdtEndPr/>
               <w:sdtContent>
                 <w:r>
                   <w:rPr>
@@ -21929,7 +21945,6 @@
                   <w14:uncheckedState w14:val="2610" w14:font="MS Gothic"/>
                 </w14:checkbox>
               </w:sdtPr>
-              <w:sdtEndPr/>
               <w:sdtContent>
                 <w:r>
                   <w:rPr>
@@ -21964,7 +21979,6 @@
                   <w14:uncheckedState w14:val="2610" w14:font="MS Gothic"/>
                 </w14:checkbox>
               </w:sdtPr>
-              <w:sdtEndPr/>
               <w:sdtContent>
                 <w:r>
                   <w:rPr>
@@ -22004,7 +22018,6 @@
                   <w14:uncheckedState w14:val="2610" w14:font="MS Gothic"/>
                 </w14:checkbox>
               </w:sdtPr>
-              <w:sdtEndPr/>
               <w:sdtContent>
                 <w:r>
                   <w:rPr>
@@ -22047,7 +22060,6 @@
                   <w14:uncheckedState w14:val="2610" w14:font="MS Gothic"/>
                 </w14:checkbox>
               </w:sdtPr>
-              <w:sdtEndPr/>
               <w:sdtContent>
                 <w:r>
                   <w:rPr>
@@ -22103,7 +22115,6 @@
                   <w14:uncheckedState w14:val="2610" w14:font="MS Gothic"/>
                 </w14:checkbox>
               </w:sdtPr>
-              <w:sdtEndPr/>
               <w:sdtContent>
                 <w:r>
                   <w:rPr>
@@ -22268,7 +22279,6 @@
                   <w14:uncheckedState w14:val="2610" w14:font="MS Gothic"/>
                 </w14:checkbox>
               </w:sdtPr>
-              <w:sdtEndPr/>
               <w:sdtContent>
                 <w:r>
                   <w:rPr>
@@ -22310,7 +22320,6 @@
                   <w14:uncheckedState w14:val="2610" w14:font="MS Gothic"/>
                 </w14:checkbox>
               </w:sdtPr>
-              <w:sdtEndPr/>
               <w:sdtContent>
                 <w:r>
                   <w:rPr>
@@ -22371,7 +22380,6 @@
                   <w14:uncheckedState w14:val="2610" w14:font="MS Gothic"/>
                 </w14:checkbox>
               </w:sdtPr>
-              <w:sdtEndPr/>
               <w:sdtContent>
                 <w:r>
                   <w:rPr>
@@ -22406,7 +22414,6 @@
                   <w14:uncheckedState w14:val="2610" w14:font="MS Gothic"/>
                 </w14:checkbox>
               </w:sdtPr>
-              <w:sdtEndPr/>
               <w:sdtContent>
                 <w:r>
                   <w:rPr>
@@ -22445,7 +22452,6 @@
                   <w14:uncheckedState w14:val="2610" w14:font="MS Gothic"/>
                 </w14:checkbox>
               </w:sdtPr>
-              <w:sdtEndPr/>
               <w:sdtContent>
                 <w:r>
                   <w:rPr>
@@ -22480,7 +22486,6 @@
                   <w14:uncheckedState w14:val="2610" w14:font="MS Gothic"/>
                 </w14:checkbox>
               </w:sdtPr>
-              <w:sdtEndPr/>
               <w:sdtContent>
                 <w:r>
                   <w:rPr>
@@ -22519,7 +22524,6 @@
                   <w14:uncheckedState w14:val="2610" w14:font="MS Gothic"/>
                 </w14:checkbox>
               </w:sdtPr>
-              <w:sdtEndPr/>
               <w:sdtContent>
                 <w:r>
                   <w:rPr>
@@ -22562,7 +22566,6 @@
                   <w14:uncheckedState w14:val="2610" w14:font="MS Gothic"/>
                 </w14:checkbox>
               </w:sdtPr>
-              <w:sdtEndPr/>
               <w:sdtContent>
                 <w:r>
                   <w:rPr>
@@ -22617,7 +22620,6 @@
                   <w14:uncheckedState w14:val="2610" w14:font="MS Gothic"/>
                 </w14:checkbox>
               </w:sdtPr>
-              <w:sdtEndPr/>
               <w:sdtContent>
                 <w:r>
                   <w:rPr>
@@ -22761,9 +22763,13 @@
           </w:p>
           <w:p>
             <w:pPr>
-              <w:spacing w:before="60"/>
-              <w:rPr>
-                <w:rFonts w:ascii="Arial" w:hAnsi="Arial" w:cs="Arial"/>
+              <w:tabs>
+                <w:tab w:val="left" w:pos="884"/>
+              </w:tabs>
+              <w:rPr>
+                <w:rFonts w:ascii="Arial" w:hAnsi="Arial" w:cs="Arial"/>
+                <w:b/>
+                <w:bCs/>
               </w:rPr>
             </w:pPr>
             <w:sdt>
@@ -22778,7 +22784,6 @@
                   <w14:uncheckedState w14:val="2610" w14:font="MS Gothic"/>
                 </w14:checkbox>
               </w:sdtPr>
-              <w:sdtEndPr/>
               <w:sdtContent>
                 <w:r>
                   <w:rPr>
@@ -22793,6 +22798,55 @@
                 <w:rFonts w:ascii="Arial" w:hAnsi="Arial" w:cs="Arial"/>
               </w:rPr>
               <w:t xml:space="preserve"> NON</w:t>
+            </w:r>
+            <w:r>
+              <w:rPr>
+                <w:rFonts w:ascii="Arial" w:hAnsi="Arial" w:cs="Arial"/>
+                <w:b/>
+                <w:bCs/>
+              </w:rPr>
+              <w:t xml:space="preserve"> </w:t>
+            </w:r>
+          </w:p>
+          <w:p>
+            <w:pPr>
+              <w:spacing w:before="60"/>
+              <w:rPr>
+                <w:rFonts w:ascii="Arial" w:hAnsi="Arial" w:cs="Arial"/>
+              </w:rPr>
+            </w:pPr>
+            <w:sdt>
+              <w:sdtPr>
+                <w:rPr>
+                  <w:rFonts w:ascii="Arial" w:hAnsi="Arial" w:cs="Arial"/>
+                </w:rPr>
+                <w:id w:val="1710918736"/>
+                <w14:checkbox>
+                  <w14:checked w14:val="0"/>
+                  <w14:checkedState w14:val="2612" w14:font="MS Gothic"/>
+                  <w14:uncheckedState w14:val="2610" w14:font="MS Gothic"/>
+                </w14:checkbox>
+              </w:sdtPr>
+              <w:sdtContent>
+                <w:r>
+                  <w:rPr>
+                    <w:rFonts w:ascii="MS Gothic" w:eastAsia="MS Gothic" w:hAnsi="MS Gothic" w:cs="MS Gothic" w:hint="eastAsia"/>
+                  </w:rPr>
+                  <w:t>☐</w:t>
+                </w:r>
+              </w:sdtContent>
+            </w:sdt>
+            <w:r>
+              <w:rPr>
+                <w:rFonts w:ascii="Arial" w:hAnsi="Arial" w:cs="Arial"/>
+              </w:rPr>
+              <w:t xml:space="preserve"> </w:t>
+            </w:r>
+            <w:r>
+              <w:rPr>
+                <w:rFonts w:ascii="Arial" w:hAnsi="Arial" w:cs="Arial"/>
+              </w:rPr>
+              <w:t>Sans objet</w:t>
             </w:r>
           </w:p>
         </w:tc>
@@ -22820,7 +22874,6 @@
                   <w14:uncheckedState w14:val="2610" w14:font="MS Gothic"/>
                 </w14:checkbox>
               </w:sdtPr>
-              <w:sdtEndPr/>
               <w:sdtContent>
                 <w:r>
                   <w:rPr>
@@ -22883,7 +22936,6 @@
                   <w14:uncheckedState w14:val="2610" w14:font="MS Gothic"/>
                 </w14:checkbox>
               </w:sdtPr>
-              <w:sdtEndPr/>
               <w:sdtContent>
                 <w:r>
                   <w:rPr>
@@ -22918,7 +22970,6 @@
                   <w14:uncheckedState w14:val="2610" w14:font="MS Gothic"/>
                 </w14:checkbox>
               </w:sdtPr>
-              <w:sdtEndPr/>
               <w:sdtContent>
                 <w:r>
                   <w:rPr>
@@ -22958,7 +23009,6 @@
                   <w14:uncheckedState w14:val="2610" w14:font="MS Gothic"/>
                 </w14:checkbox>
               </w:sdtPr>
-              <w:sdtEndPr/>
               <w:sdtContent>
                 <w:r>
                   <w:rPr>
@@ -22993,7 +23043,6 @@
                   <w14:uncheckedState w14:val="2610" w14:font="MS Gothic"/>
                 </w14:checkbox>
               </w:sdtPr>
-              <w:sdtEndPr/>
               <w:sdtContent>
                 <w:r>
                   <w:rPr>
@@ -23033,7 +23082,6 @@
                   <w14:uncheckedState w14:val="2610" w14:font="MS Gothic"/>
                 </w14:checkbox>
               </w:sdtPr>
-              <w:sdtEndPr/>
               <w:sdtContent>
                 <w:r>
                   <w:rPr>
@@ -23076,7 +23124,6 @@
                   <w14:uncheckedState w14:val="2610" w14:font="MS Gothic"/>
                 </w14:checkbox>
               </w:sdtPr>
-              <w:sdtEndPr/>
               <w:sdtContent>
                 <w:r>
                   <w:rPr>
@@ -23132,7 +23179,6 @@
                   <w14:uncheckedState w14:val="2610" w14:font="MS Gothic"/>
                 </w14:checkbox>
               </w:sdtPr>
-              <w:sdtEndPr/>
               <w:sdtContent>
                 <w:r>
                   <w:rPr>
@@ -23297,7 +23343,6 @@
                   <w14:uncheckedState w14:val="2610" w14:font="MS Gothic"/>
                 </w14:checkbox>
               </w:sdtPr>
-              <w:sdtEndPr/>
               <w:sdtContent>
                 <w:r>
                   <w:rPr>
@@ -23339,7 +23384,6 @@
                   <w14:uncheckedState w14:val="2610" w14:font="MS Gothic"/>
                 </w14:checkbox>
               </w:sdtPr>
-              <w:sdtEndPr/>
               <w:sdtContent>
                 <w:r>
                   <w:rPr>
@@ -23400,7 +23444,6 @@
                   <w14:uncheckedState w14:val="2610" w14:font="MS Gothic"/>
                 </w14:checkbox>
               </w:sdtPr>
-              <w:sdtEndPr/>
               <w:sdtContent>
                 <w:r>
                   <w:rPr>
@@ -23435,7 +23478,6 @@
                   <w14:uncheckedState w14:val="2610" w14:font="MS Gothic"/>
                 </w14:checkbox>
               </w:sdtPr>
-              <w:sdtEndPr/>
               <w:sdtContent>
                 <w:r>
                   <w:rPr>
@@ -23474,7 +23516,6 @@
                   <w14:uncheckedState w14:val="2610" w14:font="MS Gothic"/>
                 </w14:checkbox>
               </w:sdtPr>
-              <w:sdtEndPr/>
               <w:sdtContent>
                 <w:r>
                   <w:rPr>
@@ -23509,7 +23550,6 @@
                   <w14:uncheckedState w14:val="2610" w14:font="MS Gothic"/>
                 </w14:checkbox>
               </w:sdtPr>
-              <w:sdtEndPr/>
               <w:sdtContent>
                 <w:r>
                   <w:rPr>
@@ -23548,7 +23588,6 @@
                   <w14:uncheckedState w14:val="2610" w14:font="MS Gothic"/>
                 </w14:checkbox>
               </w:sdtPr>
-              <w:sdtEndPr/>
               <w:sdtContent>
                 <w:r>
                   <w:rPr>
@@ -23591,7 +23630,6 @@
                   <w14:uncheckedState w14:val="2610" w14:font="MS Gothic"/>
                 </w14:checkbox>
               </w:sdtPr>
-              <w:sdtEndPr/>
               <w:sdtContent>
                 <w:r>
                   <w:rPr>
@@ -23646,7 +23684,6 @@
                   <w14:uncheckedState w14:val="2610" w14:font="MS Gothic"/>
                 </w14:checkbox>
               </w:sdtPr>
-              <w:sdtEndPr/>
               <w:sdtContent>
                 <w:r>
                   <w:rPr>
@@ -23807,7 +23844,6 @@
                   <w14:uncheckedState w14:val="2610" w14:font="MS Gothic"/>
                 </w14:checkbox>
               </w:sdtPr>
-              <w:sdtEndPr/>
               <w:sdtContent>
                 <w:r>
                   <w:rPr>
@@ -23849,7 +23885,6 @@
                   <w14:uncheckedState w14:val="2610" w14:font="MS Gothic"/>
                 </w14:checkbox>
               </w:sdtPr>
-              <w:sdtEndPr/>
               <w:sdtContent>
                 <w:r>
                   <w:rPr>
@@ -23912,7 +23947,6 @@
                   <w14:uncheckedState w14:val="2610" w14:font="MS Gothic"/>
                 </w14:checkbox>
               </w:sdtPr>
-              <w:sdtEndPr/>
               <w:sdtContent>
                 <w:r>
                   <w:rPr>
@@ -23947,7 +23981,6 @@
                   <w14:uncheckedState w14:val="2610" w14:font="MS Gothic"/>
                 </w14:checkbox>
               </w:sdtPr>
-              <w:sdtEndPr/>
               <w:sdtContent>
                 <w:r>
                   <w:rPr>
@@ -23987,7 +24020,6 @@
                   <w14:uncheckedState w14:val="2610" w14:font="MS Gothic"/>
                 </w14:checkbox>
               </w:sdtPr>
-              <w:sdtEndPr/>
               <w:sdtContent>
                 <w:r>
                   <w:rPr>
@@ -24022,7 +24054,6 @@
                   <w14:uncheckedState w14:val="2610" w14:font="MS Gothic"/>
                 </w14:checkbox>
               </w:sdtPr>
-              <w:sdtEndPr/>
               <w:sdtContent>
                 <w:r>
                   <w:rPr>
@@ -24062,7 +24093,6 @@
                   <w14:uncheckedState w14:val="2610" w14:font="MS Gothic"/>
                 </w14:checkbox>
               </w:sdtPr>
-              <w:sdtEndPr/>
               <w:sdtContent>
                 <w:r>
                   <w:rPr>
@@ -24105,7 +24135,6 @@
                   <w14:uncheckedState w14:val="2610" w14:font="MS Gothic"/>
                 </w14:checkbox>
               </w:sdtPr>
-              <w:sdtEndPr/>
               <w:sdtContent>
                 <w:r>
                   <w:rPr>
@@ -24161,7 +24190,6 @@
                   <w14:uncheckedState w14:val="2610" w14:font="MS Gothic"/>
                 </w14:checkbox>
               </w:sdtPr>
-              <w:sdtEndPr/>
               <w:sdtContent>
                 <w:r>
                   <w:rPr>
@@ -24308,10 +24336,14 @@
           </w:p>
           <w:p>
             <w:pPr>
-              <w:spacing w:before="60"/>
+              <w:tabs>
+                <w:tab w:val="left" w:pos="884"/>
+              </w:tabs>
               <w:cnfStyle w:val="000000000000" w:firstRow="0" w:lastRow="0" w:firstColumn="0" w:lastColumn="0" w:oddVBand="0" w:evenVBand="0" w:oddHBand="0" w:evenHBand="0" w:firstRowFirstColumn="0" w:firstRowLastColumn="0" w:lastRowFirstColumn="0" w:lastRowLastColumn="0"/>
               <w:rPr>
                 <w:rFonts w:ascii="Arial" w:hAnsi="Arial" w:cs="Arial"/>
+                <w:b/>
+                <w:bCs/>
               </w:rPr>
             </w:pPr>
             <w:sdt>
@@ -24326,7 +24358,6 @@
                   <w14:uncheckedState w14:val="2610" w14:font="MS Gothic"/>
                 </w14:checkbox>
               </w:sdtPr>
-              <w:sdtEndPr/>
               <w:sdtContent>
                 <w:r>
                   <w:rPr>
@@ -24342,6 +24373,58 @@
               </w:rPr>
               <w:t xml:space="preserve"> NON</w:t>
             </w:r>
+            <w:r>
+              <w:rPr>
+                <w:rFonts w:ascii="Arial" w:hAnsi="Arial" w:cs="Arial"/>
+                <w:b/>
+                <w:bCs/>
+              </w:rPr>
+              <w:t xml:space="preserve"> </w:t>
+            </w:r>
+          </w:p>
+          <w:p>
+            <w:pPr>
+              <w:spacing w:before="60"/>
+              <w:cnfStyle w:val="000000000000" w:firstRow="0" w:lastRow="0" w:firstColumn="0" w:lastColumn="0" w:oddVBand="0" w:evenVBand="0" w:oddHBand="0" w:evenHBand="0" w:firstRowFirstColumn="0" w:firstRowLastColumn="0" w:lastRowFirstColumn="0" w:lastRowLastColumn="0"/>
+              <w:rPr>
+                <w:rFonts w:ascii="Arial" w:hAnsi="Arial" w:cs="Arial"/>
+              </w:rPr>
+            </w:pPr>
+            <w:sdt>
+              <w:sdtPr>
+                <w:rPr>
+                  <w:rFonts w:ascii="Arial" w:hAnsi="Arial" w:cs="Arial"/>
+                </w:rPr>
+                <w:id w:val="1345597971"/>
+                <w14:checkbox>
+                  <w14:checked w14:val="0"/>
+                  <w14:checkedState w14:val="2612" w14:font="MS Gothic"/>
+                  <w14:uncheckedState w14:val="2610" w14:font="MS Gothic"/>
+                </w14:checkbox>
+              </w:sdtPr>
+              <w:sdtContent>
+                <w:r>
+                  <w:rPr>
+                    <w:rFonts w:ascii="MS Gothic" w:eastAsia="MS Gothic" w:hAnsi="MS Gothic" w:cs="MS Gothic" w:hint="eastAsia"/>
+                  </w:rPr>
+                  <w:t>☐</w:t>
+                </w:r>
+              </w:sdtContent>
+            </w:sdt>
+            <w:r>
+              <w:rPr>
+                <w:rFonts w:ascii="Arial" w:hAnsi="Arial" w:cs="Arial"/>
+              </w:rPr>
+              <w:t xml:space="preserve"> </w:t>
+            </w:r>
+            <w:r>
+              <w:rPr>
+                <w:rFonts w:ascii="Arial" w:hAnsi="Arial" w:cs="Arial"/>
+              </w:rPr>
+              <w:t>Sans objet</w:t>
+            </w:r>
+            <w:bookmarkStart w:id="31" w:name="_GoBack"/>
+            <w:bookmarkEnd w:id="31"/>
           </w:p>
         </w:tc>
       </w:tr>
@@ -24512,6 +24595,7 @@
           <w:sz w:val="18"/>
           <w:szCs w:val="18"/>
         </w:rPr>
+        <w:lastRenderedPageBreak/>
         <w:t xml:space="preserve">En cas de ventilation mécanique, préciser : </w:t>
       </w:r>
       <w:r>
@@ -37255,14 +37339,36 @@
           <w:r>
             <w:t xml:space="preserve"> / </w:t>
           </w:r>
-          <w:fldSimple w:instr=" NUMPAGES  \* Arabic  \* MERGEFORMAT ">
-            <w:r>
-              <w:rPr>
-                <w:noProof/>
-              </w:rPr>
-              <w:t>11</w:t>
-            </w:r>
-          </w:fldSimple>
+          <w:r>
+            <w:rPr>
+              <w:noProof/>
+            </w:rPr>
+            <w:fldChar w:fldCharType="begin"/>
+          </w:r>
+          <w:r>
+            <w:rPr>
+              <w:noProof/>
+            </w:rPr>
+            <w:instrText xml:space="preserve"> NUMPAGES  \* Arabic  \* MERGEFORMAT </w:instrText>
+          </w:r>
+          <w:r>
+            <w:rPr>
+              <w:noProof/>
+            </w:rPr>
+            <w:fldChar w:fldCharType="separate"/>
+          </w:r>
+          <w:r>
+            <w:rPr>
+              <w:noProof/>
+            </w:rPr>
+            <w:t>11</w:t>
+          </w:r>
+          <w:r>
+            <w:rPr>
+              <w:noProof/>
+            </w:rPr>
+            <w:fldChar w:fldCharType="end"/>
+          </w:r>
         </w:p>
       </w:tc>
     </w:tr>
@@ -44467,7 +44573,7 @@
 </file>
 
 <file path=customXml/itemProps1.xml><?xml version="1.0" encoding="utf-8"?>
-<ds:datastoreItem xmlns:ds="http://schemas.openxmlformats.org/officeDocument/2006/customXml" ds:itemID="{C0D629E3-F3DF-004A-B923-799867EED71B}">
+<ds:datastoreItem xmlns:ds="http://schemas.openxmlformats.org/officeDocument/2006/customXml" ds:itemID="{F199FC0D-ADC4-494D-88D5-12A4B7217898}">
   <ds:schemaRefs>
     <ds:schemaRef ds:uri="http://schemas.openxmlformats.org/officeDocument/2006/bibliography"/>
   </ds:schemaRefs>

</xml_diff>

<commit_message>
Correction Footer Infos legal in word templates
</commit_message>
<xml_diff>
--- a/src/AppBundle/Resources/templates/cert-ra1999.docx
+++ b/src/AppBundle/Resources/templates/cert-ra1999.docx
@@ -313,17 +313,36 @@
                     <w:framePr w:w="10206" w:h="57" w:wrap="notBeside" w:xAlign="center" w:anchorLock="1"/>
                     <w:rPr>
                       <w:rFonts w:ascii="Arial" w:hAnsi="Arial" w:cs="Arial"/>
+                      <w:lang w:val="en-US"/>
                     </w:rPr>
                   </w:pPr>
                   <w:r>
                     <w:rPr>
                       <w:rFonts w:ascii="Arial" w:hAnsi="Arial" w:cs="Arial"/>
+                      <w:lang w:val="en-US"/>
                     </w:rPr>
-                    <w:t xml:space="preserve">Nº d’affaire : </w:t>
+                    <w:t xml:space="preserve">Nº </w:t>
+                  </w:r>
+                  <w:proofErr w:type="gramStart"/>
+                  <w:r>
+                    <w:rPr>
+                      <w:rFonts w:ascii="Arial" w:hAnsi="Arial" w:cs="Arial"/>
+                      <w:lang w:val="en-US"/>
+                    </w:rPr>
+                    <w:t>d’affaire :</w:t>
+                  </w:r>
+                  <w:proofErr w:type="gramEnd"/>
+                  <w:r>
+                    <w:rPr>
+                      <w:rFonts w:ascii="Arial" w:hAnsi="Arial" w:cs="Arial"/>
+                      <w:lang w:val="en-US"/>
+                    </w:rPr>
+                    <w:t xml:space="preserve"> </w:t>
                   </w:r>
                   <w:r>
                     <w:rPr>
                       <w:rFonts w:ascii="Arial" w:hAnsi="Arial" w:cs="Arial"/>
+                      <w:lang w:val="en-US"/>
                     </w:rPr>
                     <w:t>${CASEREF}</w:t>
                   </w:r>
@@ -335,22 +354,34 @@
                     <w:rPr>
                       <w:rFonts w:ascii="Arial" w:hAnsi="Arial" w:cs="Arial"/>
                       <w:b/>
+                      <w:lang w:val="en-US"/>
                     </w:rPr>
                   </w:pPr>
+                  <w:proofErr w:type="gramStart"/>
                   <w:r>
                     <w:rPr>
                       <w:rFonts w:ascii="Arial" w:hAnsi="Arial" w:cs="Arial"/>
                       <w:b/>
                       <w:sz w:val="19"/>
                       <w:szCs w:val="19"/>
+                      <w:lang w:val="en-US"/>
                     </w:rPr>
                     <w:t>Désignation</w:t>
                   </w:r>
                   <w:r>
                     <w:rPr>
                       <w:rFonts w:ascii="Arial" w:hAnsi="Arial" w:cs="Arial"/>
+                      <w:lang w:val="en-US"/>
                     </w:rPr>
-                    <w:t xml:space="preserve"> : </w:t>
+                    <w:t xml:space="preserve"> :</w:t>
+                  </w:r>
+                  <w:proofErr w:type="gramEnd"/>
+                  <w:r>
+                    <w:rPr>
+                      <w:rFonts w:ascii="Arial" w:hAnsi="Arial" w:cs="Arial"/>
+                      <w:lang w:val="en-US"/>
+                    </w:rPr>
+                    <w:t xml:space="preserve"> </w:t>
                   </w:r>
                   <w:r>
                     <w:rPr>
@@ -358,6 +389,7 @@
                       <w:b/>
                       <w:sz w:val="19"/>
                       <w:szCs w:val="19"/>
+                      <w:lang w:val="en-US"/>
                     </w:rPr>
                     <w:t>${OPENAME}</w:t>
                   </w:r>
@@ -735,14 +767,117 @@
                           <w:rPr>
                             <w:rFonts w:ascii="Arial" w:hAnsi="Arial" w:cs="Arial"/>
                           </w:rPr>
-                          <w:t>SOCOTEC France - S.A. au capital de 17 648 740 euros - 542 016 654 RCS Versailles - APE 7120B</w:t>
+                          <w:t xml:space="preserve">SOCOTEC </w:t>
+                        </w:r>
+                        <w:r>
+                          <w:rPr>
+                            <w:rFonts w:ascii="Arial" w:hAnsi="Arial" w:cs="Arial"/>
+                          </w:rPr>
+                          <w:t>CONSTRUCTION</w:t>
+                        </w:r>
+                        <w:r>
+                          <w:rPr>
+                            <w:rFonts w:ascii="Arial" w:hAnsi="Arial" w:cs="Arial"/>
+                          </w:rPr>
+                          <w:t xml:space="preserve"> - S.A.</w:t>
+                        </w:r>
+                        <w:r>
+                          <w:rPr>
+                            <w:rFonts w:ascii="Arial" w:hAnsi="Arial" w:cs="Arial"/>
+                          </w:rPr>
+                          <w:t>S</w:t>
+                        </w:r>
+                        <w:r>
+                          <w:rPr>
+                            <w:rFonts w:ascii="Arial" w:hAnsi="Arial" w:cs="Arial"/>
+                          </w:rPr>
+                          <w:t xml:space="preserve"> au capital de 1</w:t>
+                        </w:r>
+                        <w:r>
+                          <w:rPr>
+                            <w:rFonts w:ascii="Arial" w:hAnsi="Arial" w:cs="Arial"/>
+                          </w:rPr>
+                          <w:t>0 000 1</w:t>
+                        </w:r>
+                        <w:r>
+                          <w:rPr>
+                            <w:rFonts w:ascii="Arial" w:hAnsi="Arial" w:cs="Arial"/>
+                          </w:rPr>
+                          <w:t>0</w:t>
+                        </w:r>
+                        <w:r>
+                          <w:rPr>
+                            <w:rFonts w:ascii="Arial" w:hAnsi="Arial" w:cs="Arial"/>
+                          </w:rPr>
+                          <w:t>0</w:t>
+                        </w:r>
+                        <w:r>
+                          <w:rPr>
+                            <w:rFonts w:ascii="Arial" w:hAnsi="Arial" w:cs="Arial"/>
+                          </w:rPr>
+                          <w:t xml:space="preserve"> euros </w:t>
+                        </w:r>
+                        <w:r>
+                          <w:rPr>
+                            <w:rFonts w:ascii="Arial" w:hAnsi="Arial" w:cs="Arial"/>
+                          </w:rPr>
+                          <w:t>–</w:t>
+                        </w:r>
+                        <w:r>
+                          <w:rPr>
+                            <w:rFonts w:ascii="Arial" w:hAnsi="Arial" w:cs="Arial"/>
+                          </w:rPr>
+                          <w:t xml:space="preserve"> </w:t>
+                        </w:r>
+                        <w:r>
+                          <w:rPr>
+                            <w:rFonts w:ascii="Arial" w:hAnsi="Arial" w:cs="Arial"/>
+                          </w:rPr>
+                          <w:t>834 157 513 RCS Versailles</w:t>
                         </w:r>
                         <w:r>
                           <w:rPr>
                             <w:rFonts w:ascii="Arial" w:hAnsi="Arial" w:cs="Arial"/>
                           </w:rPr>
                           <w:br/>
-                          <w:t xml:space="preserve">N° TVA intracommunautaire : FR77 542 016 654 - Siège social : Les Quadrants - 3 avenue du Centre CS 20732 - Guyancourt 78182 St-Quentin-en-Yvelines Cedex - FRANCE - </w:t>
+                        </w:r>
+                        <w:r>
+                          <w:rPr>
+                            <w:rFonts w:ascii="Arial" w:hAnsi="Arial" w:cs="Arial"/>
+                          </w:rPr>
+                          <w:t xml:space="preserve">Siège social : Mirabeau – 5 Place des frères </w:t>
+                        </w:r>
+                        <w:proofErr w:type="spellStart"/>
+                        <w:r>
+                          <w:rPr>
+                            <w:rFonts w:ascii="Arial" w:hAnsi="Arial" w:cs="Arial"/>
+                          </w:rPr>
+                          <w:t>Mongolfier</w:t>
+                        </w:r>
+                        <w:proofErr w:type="spellEnd"/>
+                        <w:r>
+                          <w:rPr>
+                            <w:rFonts w:ascii="Arial" w:hAnsi="Arial" w:cs="Arial"/>
+                          </w:rPr>
+                          <w:t xml:space="preserve"> </w:t>
+                        </w:r>
+                        <w:r>
+                          <w:rPr>
+                            <w:rFonts w:ascii="Arial" w:hAnsi="Arial" w:cs="Arial"/>
+                          </w:rPr>
+                          <w:t xml:space="preserve">- CS 20732 - Guyancourt </w:t>
+                        </w:r>
+                        <w:r>
+                          <w:rPr>
+                            <w:rFonts w:ascii="Arial" w:hAnsi="Arial" w:cs="Arial"/>
+                          </w:rPr>
+                          <w:br/>
+                        </w:r>
+                        <w:r>
+                          <w:rPr>
+                            <w:rFonts w:ascii="Arial" w:hAnsi="Arial" w:cs="Arial"/>
+                          </w:rPr>
+                          <w:t xml:space="preserve">78182 St-Quentin-en-Yvelines Cedex - FRANCE - </w:t>
                         </w:r>
                         <w:hyperlink r:id="rId9" w:history="1">
                           <w:r>
@@ -1700,6 +1835,7 @@
           <w:docGrid w:linePitch="360"/>
         </w:sectPr>
       </w:pPr>
+      <w:bookmarkStart w:id="0" w:name="_GoBack"/>
       <w:r>
         <w:rPr>
           <w:rFonts w:ascii="Arial" w:hAnsi="Arial" w:cs="Arial"/>
@@ -1707,6 +1843,7 @@
         <w:br w:type="page"/>
       </w:r>
     </w:p>
+    <w:bookmarkEnd w:id="0" w:displacedByCustomXml="next"/>
     <w:sdt>
       <w:sdtPr>
         <w:rPr>
@@ -4147,7 +4284,7 @@
         </w:rPr>
         <w:br w:type="column"/>
       </w:r>
-      <w:bookmarkStart w:id="0" w:name="_Toc510089916"/>
+      <w:bookmarkStart w:id="1" w:name="_Toc510089916"/>
       <w:r>
         <w:rPr>
           <w:rFonts w:ascii="Arial" w:hAnsi="Arial" w:cs="Arial"/>
@@ -4155,7 +4292,7 @@
         <w:lastRenderedPageBreak/>
         <w:t>PREAMBULE</w:t>
       </w:r>
-      <w:bookmarkEnd w:id="0"/>
+      <w:bookmarkEnd w:id="1"/>
     </w:p>
     <w:p>
       <w:pPr>
@@ -4332,14 +4469,14 @@
           <w:rFonts w:ascii="Arial" w:hAnsi="Arial" w:cs="Arial"/>
         </w:rPr>
       </w:pPr>
-      <w:bookmarkStart w:id="1" w:name="_Toc510089917"/>
+      <w:bookmarkStart w:id="2" w:name="_Toc510089917"/>
       <w:r>
         <w:rPr>
           <w:rFonts w:ascii="Arial" w:hAnsi="Arial" w:cs="Arial"/>
         </w:rPr>
         <w:t>AUTEUR DE L’ATTESTATION</w:t>
       </w:r>
-      <w:bookmarkEnd w:id="1"/>
+      <w:bookmarkEnd w:id="2"/>
     </w:p>
     <w:p>
       <w:pPr>
@@ -4603,16 +4740,16 @@
           <w:rFonts w:ascii="Arial" w:hAnsi="Arial" w:cs="Arial"/>
         </w:rPr>
       </w:pPr>
-      <w:bookmarkStart w:id="2" w:name="_Toc369182871"/>
-      <w:bookmarkStart w:id="3" w:name="_Toc510089918"/>
+      <w:bookmarkStart w:id="3" w:name="_Toc369182871"/>
+      <w:bookmarkStart w:id="4" w:name="_Toc510089918"/>
       <w:r>
         <w:rPr>
           <w:rFonts w:ascii="Arial" w:hAnsi="Arial" w:cs="Arial"/>
         </w:rPr>
         <w:t>IDENTIFICATION DE L’OPERATION DE CONSTRUCTION</w:t>
       </w:r>
-      <w:bookmarkEnd w:id="2"/>
       <w:bookmarkEnd w:id="3"/>
+      <w:bookmarkEnd w:id="4"/>
     </w:p>
     <w:p>
       <w:pPr>
@@ -4634,16 +4771,16 @@
           <w:rFonts w:ascii="Arial" w:hAnsi="Arial" w:cs="Arial"/>
         </w:rPr>
       </w:pPr>
-      <w:bookmarkStart w:id="4" w:name="_Toc369182872"/>
-      <w:bookmarkStart w:id="5" w:name="_Toc510089919"/>
+      <w:bookmarkStart w:id="5" w:name="_Toc369182872"/>
+      <w:bookmarkStart w:id="6" w:name="_Toc510089919"/>
       <w:r>
         <w:rPr>
           <w:rFonts w:ascii="Arial" w:hAnsi="Arial" w:cs="Arial"/>
         </w:rPr>
         <w:t>Nom et adresse de l’opération</w:t>
       </w:r>
-      <w:bookmarkEnd w:id="4"/>
       <w:bookmarkEnd w:id="5"/>
+      <w:bookmarkEnd w:id="6"/>
     </w:p>
     <w:p>
       <w:pPr>
@@ -4766,16 +4903,16 @@
           <w:rFonts w:ascii="Arial" w:hAnsi="Arial" w:cs="Arial"/>
         </w:rPr>
       </w:pPr>
-      <w:bookmarkStart w:id="6" w:name="_Toc369182873"/>
-      <w:bookmarkStart w:id="7" w:name="_Toc510089920"/>
+      <w:bookmarkStart w:id="7" w:name="_Toc369182873"/>
+      <w:bookmarkStart w:id="8" w:name="_Toc510089920"/>
       <w:r>
         <w:rPr>
           <w:rFonts w:ascii="Arial" w:hAnsi="Arial" w:cs="Arial"/>
         </w:rPr>
         <w:t>Nom et adresse du maître d’ouvrage</w:t>
       </w:r>
-      <w:bookmarkEnd w:id="6"/>
       <w:bookmarkEnd w:id="7"/>
+      <w:bookmarkEnd w:id="8"/>
     </w:p>
     <w:p>
       <w:pPr>
@@ -4961,16 +5098,16 @@
           <w:rFonts w:ascii="Arial" w:hAnsi="Arial" w:cs="Arial"/>
         </w:rPr>
       </w:pPr>
-      <w:bookmarkStart w:id="8" w:name="_Toc369182874"/>
-      <w:bookmarkStart w:id="9" w:name="_Toc510089921"/>
+      <w:bookmarkStart w:id="9" w:name="_Toc369182874"/>
+      <w:bookmarkStart w:id="10" w:name="_Toc510089921"/>
       <w:r>
         <w:rPr>
           <w:rFonts w:ascii="Arial" w:hAnsi="Arial" w:cs="Arial"/>
         </w:rPr>
         <w:t>Permis de construire</w:t>
       </w:r>
-      <w:bookmarkEnd w:id="8"/>
       <w:bookmarkEnd w:id="9"/>
+      <w:bookmarkEnd w:id="10"/>
     </w:p>
     <w:p>
       <w:pPr>
@@ -5467,16 +5604,16 @@
           <w:rFonts w:ascii="Arial" w:hAnsi="Arial" w:cs="Arial"/>
         </w:rPr>
       </w:pPr>
-      <w:bookmarkStart w:id="10" w:name="_Toc369182875"/>
-      <w:bookmarkStart w:id="11" w:name="_Toc510089922"/>
+      <w:bookmarkStart w:id="11" w:name="_Toc369182875"/>
+      <w:bookmarkStart w:id="12" w:name="_Toc510089922"/>
       <w:r>
         <w:rPr>
           <w:rFonts w:ascii="Arial" w:hAnsi="Arial" w:cs="Arial"/>
         </w:rPr>
         <w:t>Calendrier de construction</w:t>
       </w:r>
-      <w:bookmarkEnd w:id="10"/>
       <w:bookmarkEnd w:id="11"/>
+      <w:bookmarkEnd w:id="12"/>
     </w:p>
     <w:p>
       <w:pPr>
@@ -5572,16 +5709,16 @@
           <w:rFonts w:ascii="Arial" w:hAnsi="Arial" w:cs="Arial"/>
         </w:rPr>
       </w:pPr>
-      <w:bookmarkStart w:id="12" w:name="_Toc369182876"/>
-      <w:bookmarkStart w:id="13" w:name="_Toc510089923"/>
+      <w:bookmarkStart w:id="13" w:name="_Toc369182876"/>
+      <w:bookmarkStart w:id="14" w:name="_Toc510089923"/>
       <w:r>
         <w:rPr>
           <w:rFonts w:ascii="Arial" w:hAnsi="Arial" w:cs="Arial"/>
         </w:rPr>
         <w:t>Nature de l’opération</w:t>
       </w:r>
-      <w:bookmarkEnd w:id="12"/>
       <w:bookmarkEnd w:id="13"/>
+      <w:bookmarkEnd w:id="14"/>
     </w:p>
     <w:p>
       <w:pPr>
@@ -6192,16 +6329,16 @@
           <w:rFonts w:ascii="Arial" w:hAnsi="Arial" w:cs="Arial"/>
         </w:rPr>
       </w:pPr>
-      <w:bookmarkStart w:id="14" w:name="_Toc369182877"/>
-      <w:bookmarkStart w:id="15" w:name="_Toc510089924"/>
+      <w:bookmarkStart w:id="15" w:name="_Toc369182877"/>
+      <w:bookmarkStart w:id="16" w:name="_Toc510089924"/>
       <w:r>
         <w:rPr>
           <w:rFonts w:ascii="Arial" w:hAnsi="Arial" w:cs="Arial"/>
         </w:rPr>
         <w:t>Exposition au bruit</w:t>
       </w:r>
-      <w:bookmarkEnd w:id="14"/>
       <w:bookmarkEnd w:id="15"/>
+      <w:bookmarkEnd w:id="16"/>
     </w:p>
     <w:p>
       <w:pPr>
@@ -7061,16 +7198,16 @@
           <w:rFonts w:ascii="Arial" w:hAnsi="Arial" w:cs="Arial"/>
         </w:rPr>
       </w:pPr>
-      <w:bookmarkStart w:id="16" w:name="_Toc369182878"/>
-      <w:bookmarkStart w:id="17" w:name="_Toc510089925"/>
+      <w:bookmarkStart w:id="17" w:name="_Toc369182878"/>
+      <w:bookmarkStart w:id="18" w:name="_Toc510089925"/>
       <w:r>
         <w:rPr>
           <w:rFonts w:ascii="Arial" w:hAnsi="Arial" w:cs="Arial"/>
         </w:rPr>
         <w:t>Maître d’ouvrage délégué</w:t>
       </w:r>
-      <w:bookmarkEnd w:id="16"/>
       <w:bookmarkEnd w:id="17"/>
+      <w:bookmarkEnd w:id="18"/>
     </w:p>
     <w:p>
       <w:pPr>
@@ -7213,16 +7350,16 @@
           <w:rFonts w:ascii="Arial" w:hAnsi="Arial" w:cs="Arial"/>
         </w:rPr>
       </w:pPr>
-      <w:bookmarkStart w:id="18" w:name="_Toc369182879"/>
-      <w:bookmarkStart w:id="19" w:name="_Toc510089926"/>
+      <w:bookmarkStart w:id="19" w:name="_Toc369182879"/>
+      <w:bookmarkStart w:id="20" w:name="_Toc510089926"/>
       <w:r>
         <w:rPr>
           <w:rFonts w:ascii="Arial" w:hAnsi="Arial" w:cs="Arial"/>
         </w:rPr>
         <w:t>Maîtrise d’œuvre</w:t>
       </w:r>
-      <w:bookmarkEnd w:id="18"/>
       <w:bookmarkEnd w:id="19"/>
+      <w:bookmarkEnd w:id="20"/>
     </w:p>
     <w:p>
       <w:pPr>
@@ -7502,16 +7639,16 @@
           <w:rFonts w:ascii="Arial" w:hAnsi="Arial" w:cs="Arial"/>
         </w:rPr>
       </w:pPr>
-      <w:bookmarkStart w:id="20" w:name="_Toc369182880"/>
-      <w:bookmarkStart w:id="21" w:name="_Toc510089927"/>
+      <w:bookmarkStart w:id="21" w:name="_Toc369182880"/>
+      <w:bookmarkStart w:id="22" w:name="_Toc510089927"/>
       <w:r>
         <w:rPr>
           <w:rFonts w:ascii="Arial" w:hAnsi="Arial" w:cs="Arial"/>
         </w:rPr>
         <w:t>Bureaux d’études techniques</w:t>
       </w:r>
-      <w:bookmarkEnd w:id="20"/>
       <w:bookmarkEnd w:id="21"/>
+      <w:bookmarkEnd w:id="22"/>
     </w:p>
     <w:p>
       <w:pPr>
@@ -8370,14 +8507,14 @@
           <w:rFonts w:ascii="Arial" w:hAnsi="Arial" w:cs="Arial"/>
         </w:rPr>
       </w:pPr>
-      <w:bookmarkStart w:id="22" w:name="_Toc510089928"/>
+      <w:bookmarkStart w:id="23" w:name="_Toc510089928"/>
       <w:r>
         <w:rPr>
           <w:rFonts w:ascii="Arial" w:hAnsi="Arial" w:cs="Arial"/>
         </w:rPr>
         <w:t>Contrôle technique</w:t>
       </w:r>
-      <w:bookmarkEnd w:id="22"/>
+      <w:bookmarkEnd w:id="23"/>
     </w:p>
     <w:p>
       <w:pPr>
@@ -8551,6 +8688,7 @@
             <w14:uncheckedState w14:val="2610" w14:font="MS Gothic"/>
           </w14:checkbox>
         </w:sdtPr>
+        <w:sdtEndPr/>
         <w:sdtContent>
           <w:r>
             <w:rPr>
@@ -8587,6 +8725,7 @@
             <w14:uncheckedState w14:val="2610" w14:font="MS Gothic"/>
           </w14:checkbox>
         </w:sdtPr>
+        <w:sdtEndPr/>
         <w:sdtContent>
           <w:r>
             <w:rPr>
@@ -8657,6 +8796,7 @@
             <w14:uncheckedState w14:val="2610" w14:font="MS Gothic"/>
           </w14:checkbox>
         </w:sdtPr>
+        <w:sdtEndPr/>
         <w:sdtContent>
           <w:r>
             <w:rPr>
@@ -8733,6 +8873,7 @@
             <w14:uncheckedState w14:val="2610" w14:font="MS Gothic"/>
           </w14:checkbox>
         </w:sdtPr>
+        <w:sdtEndPr/>
         <w:sdtContent>
           <w:r>
             <w:rPr>
@@ -8829,6 +8970,7 @@
             <w14:uncheckedState w14:val="2610" w14:font="MS Gothic"/>
           </w14:checkbox>
         </w:sdtPr>
+        <w:sdtEndPr/>
         <w:sdtContent>
           <w:r>
             <w:rPr>
@@ -8906,6 +9048,7 @@
             <w14:uncheckedState w14:val="2610" w14:font="MS Gothic"/>
           </w14:checkbox>
         </w:sdtPr>
+        <w:sdtEndPr/>
         <w:sdtContent>
           <w:r>
             <w:rPr>
@@ -8961,14 +9104,14 @@
           <w:rFonts w:ascii="Arial" w:hAnsi="Arial" w:cs="Arial"/>
         </w:rPr>
       </w:pPr>
-      <w:bookmarkStart w:id="23" w:name="_Toc510089929"/>
+      <w:bookmarkStart w:id="24" w:name="_Toc510089929"/>
       <w:r>
         <w:rPr>
           <w:rFonts w:ascii="Arial" w:hAnsi="Arial" w:cs="Arial"/>
         </w:rPr>
         <w:t>Signes de qualité de l’opération</w:t>
       </w:r>
-      <w:bookmarkEnd w:id="23"/>
+      <w:bookmarkEnd w:id="24"/>
     </w:p>
     <w:p>
       <w:pPr>
@@ -9062,14 +9205,14 @@
           <w:rFonts w:ascii="Arial" w:hAnsi="Arial" w:cs="Arial"/>
         </w:rPr>
       </w:pPr>
-      <w:bookmarkStart w:id="24" w:name="_Toc510089930"/>
+      <w:bookmarkStart w:id="25" w:name="_Toc510089930"/>
       <w:r>
         <w:rPr>
           <w:rFonts w:ascii="Arial" w:hAnsi="Arial" w:cs="Arial"/>
         </w:rPr>
         <w:t>Commentaires éventuels</w:t>
       </w:r>
-      <w:bookmarkEnd w:id="24"/>
+      <w:bookmarkEnd w:id="25"/>
     </w:p>
     <w:p>
       <w:pPr>
@@ -9456,14 +9599,14 @@
           <w:rFonts w:ascii="Arial" w:hAnsi="Arial" w:cs="Arial"/>
         </w:rPr>
       </w:pPr>
-      <w:bookmarkStart w:id="25" w:name="_Toc510089931"/>
+      <w:bookmarkStart w:id="26" w:name="_Toc510089931"/>
       <w:r>
         <w:rPr>
           <w:rFonts w:ascii="Arial" w:hAnsi="Arial" w:cs="Arial"/>
         </w:rPr>
         <w:t>DECLARATION</w:t>
       </w:r>
-      <w:bookmarkEnd w:id="25"/>
+      <w:bookmarkEnd w:id="26"/>
     </w:p>
     <w:p>
       <w:pPr>
@@ -9693,6 +9836,7 @@
             <w14:uncheckedState w14:val="2610" w14:font="MS Gothic"/>
           </w14:checkbox>
         </w:sdtPr>
+        <w:sdtEndPr/>
         <w:sdtContent>
           <w:r>
             <w:rPr>
@@ -9871,6 +10015,7 @@
             <w14:uncheckedState w14:val="2610" w14:font="MS Gothic"/>
           </w14:checkbox>
         </w:sdtPr>
+        <w:sdtEndPr/>
         <w:sdtContent>
           <w:r>
             <w:rPr>
@@ -10105,6 +10250,7 @@
             <w14:uncheckedState w14:val="2610" w14:font="MS Gothic"/>
           </w14:checkbox>
         </w:sdtPr>
+        <w:sdtEndPr/>
         <w:sdtContent>
           <w:r>
             <w:rPr>
@@ -10188,6 +10334,7 @@
             <w14:uncheckedState w14:val="2610" w14:font="MS Gothic"/>
           </w14:checkbox>
         </w:sdtPr>
+        <w:sdtEndPr/>
         <w:sdtContent>
           <w:r>
             <w:rPr>
@@ -11209,7 +11356,7 @@
           <w:rFonts w:ascii="Arial" w:hAnsi="Arial" w:cs="Arial"/>
         </w:rPr>
       </w:pPr>
-      <w:bookmarkStart w:id="26" w:name="_Toc510089932"/>
+      <w:bookmarkStart w:id="27" w:name="_Toc510089932"/>
       <w:r>
         <w:rPr>
           <w:rFonts w:ascii="Arial" w:hAnsi="Arial" w:cs="Arial"/>
@@ -11217,7 +11364,7 @@
         <w:lastRenderedPageBreak/>
         <w:t>CONSTATS</w:t>
       </w:r>
-      <w:bookmarkEnd w:id="26"/>
+      <w:bookmarkEnd w:id="27"/>
     </w:p>
     <w:p>
       <w:pPr>
@@ -11274,16 +11421,16 @@
           <w:rFonts w:ascii="Arial" w:hAnsi="Arial" w:cs="Arial"/>
         </w:rPr>
       </w:pPr>
-      <w:bookmarkStart w:id="27" w:name="_Toc369182883"/>
-      <w:bookmarkStart w:id="28" w:name="_Toc510089933"/>
+      <w:bookmarkStart w:id="28" w:name="_Toc369182883"/>
+      <w:bookmarkStart w:id="29" w:name="_Toc510089933"/>
       <w:r>
         <w:rPr>
           <w:rFonts w:ascii="Arial" w:hAnsi="Arial" w:cs="Arial"/>
         </w:rPr>
         <w:t>Tableau 1 : Récapitulatif</w:t>
       </w:r>
-      <w:bookmarkEnd w:id="27"/>
       <w:bookmarkEnd w:id="28"/>
+      <w:bookmarkEnd w:id="29"/>
     </w:p>
     <w:p>
       <w:pPr>
@@ -11908,6 +12055,7 @@
               <w14:uncheckedState w14:val="2610" w14:font="MS Gothic"/>
             </w14:checkbox>
           </w:sdtPr>
+          <w:sdtEndPr/>
           <w:sdtContent>
             <w:tc>
               <w:tcPr>
@@ -11957,6 +12105,7 @@
               <w14:uncheckedState w14:val="2610" w14:font="MS Gothic"/>
             </w14:checkbox>
           </w:sdtPr>
+          <w:sdtEndPr/>
           <w:sdtContent>
             <w:tc>
               <w:tcPr>
@@ -12007,6 +12156,7 @@
               <w14:uncheckedState w14:val="2610" w14:font="MS Gothic"/>
             </w14:checkbox>
           </w:sdtPr>
+          <w:sdtEndPr/>
           <w:sdtContent>
             <w:tc>
               <w:tcPr>
@@ -12050,6 +12200,7 @@
               <w14:uncheckedState w14:val="2610" w14:font="MS Gothic"/>
             </w14:checkbox>
           </w:sdtPr>
+          <w:sdtEndPr/>
           <w:sdtContent>
             <w:tc>
               <w:tcPr>
@@ -12192,6 +12343,7 @@
               <w14:uncheckedState w14:val="2610" w14:font="MS Gothic"/>
             </w14:checkbox>
           </w:sdtPr>
+          <w:sdtEndPr/>
           <w:sdtContent>
             <w:tc>
               <w:tcPr>
@@ -12241,6 +12393,7 @@
               <w14:uncheckedState w14:val="2610" w14:font="MS Gothic"/>
             </w14:checkbox>
           </w:sdtPr>
+          <w:sdtEndPr/>
           <w:sdtContent>
             <w:tc>
               <w:tcPr>
@@ -12291,6 +12444,7 @@
               <w14:uncheckedState w14:val="2610" w14:font="MS Gothic"/>
             </w14:checkbox>
           </w:sdtPr>
+          <w:sdtEndPr/>
           <w:sdtContent>
             <w:tc>
               <w:tcPr>
@@ -12334,6 +12488,7 @@
               <w14:uncheckedState w14:val="2610" w14:font="MS Gothic"/>
             </w14:checkbox>
           </w:sdtPr>
+          <w:sdtEndPr/>
           <w:sdtContent>
             <w:tc>
               <w:tcPr>
@@ -12476,6 +12631,7 @@
               <w14:uncheckedState w14:val="2610" w14:font="MS Gothic"/>
             </w14:checkbox>
           </w:sdtPr>
+          <w:sdtEndPr/>
           <w:sdtContent>
             <w:tc>
               <w:tcPr>
@@ -12525,6 +12681,7 @@
               <w14:uncheckedState w14:val="2610" w14:font="MS Gothic"/>
             </w14:checkbox>
           </w:sdtPr>
+          <w:sdtEndPr/>
           <w:sdtContent>
             <w:tc>
               <w:tcPr>
@@ -12575,6 +12732,7 @@
               <w14:uncheckedState w14:val="2610" w14:font="MS Gothic"/>
             </w14:checkbox>
           </w:sdtPr>
+          <w:sdtEndPr/>
           <w:sdtContent>
             <w:tc>
               <w:tcPr>
@@ -12618,6 +12776,7 @@
               <w14:uncheckedState w14:val="2610" w14:font="MS Gothic"/>
             </w14:checkbox>
           </w:sdtPr>
+          <w:sdtEndPr/>
           <w:sdtContent>
             <w:tc>
               <w:tcPr>
@@ -12661,6 +12820,7 @@
               <w14:uncheckedState w14:val="2610" w14:font="MS Gothic"/>
             </w14:checkbox>
           </w:sdtPr>
+          <w:sdtEndPr/>
           <w:sdtContent>
             <w:tc>
               <w:tcPr>
@@ -12781,6 +12941,7 @@
               <w14:uncheckedState w14:val="2610" w14:font="MS Gothic"/>
             </w14:checkbox>
           </w:sdtPr>
+          <w:sdtEndPr/>
           <w:sdtContent>
             <w:tc>
               <w:tcPr>
@@ -12830,6 +12991,7 @@
               <w14:uncheckedState w14:val="2610" w14:font="MS Gothic"/>
             </w14:checkbox>
           </w:sdtPr>
+          <w:sdtEndPr/>
           <w:sdtContent>
             <w:tc>
               <w:tcPr>
@@ -12880,6 +13042,7 @@
               <w14:uncheckedState w14:val="2610" w14:font="MS Gothic"/>
             </w14:checkbox>
           </w:sdtPr>
+          <w:sdtEndPr/>
           <w:sdtContent>
             <w:tc>
               <w:tcPr>
@@ -12923,6 +13086,7 @@
               <w14:uncheckedState w14:val="2610" w14:font="MS Gothic"/>
             </w14:checkbox>
           </w:sdtPr>
+          <w:sdtEndPr/>
           <w:sdtContent>
             <w:tc>
               <w:tcPr>
@@ -13074,6 +13238,7 @@
               <w14:uncheckedState w14:val="2610" w14:font="MS Gothic"/>
             </w14:checkbox>
           </w:sdtPr>
+          <w:sdtEndPr/>
           <w:sdtContent>
             <w:tc>
               <w:tcPr>
@@ -13123,6 +13288,7 @@
               <w14:uncheckedState w14:val="2610" w14:font="MS Gothic"/>
             </w14:checkbox>
           </w:sdtPr>
+          <w:sdtEndPr/>
           <w:sdtContent>
             <w:tc>
               <w:tcPr>
@@ -13173,6 +13339,7 @@
               <w14:uncheckedState w14:val="2610" w14:font="MS Gothic"/>
             </w14:checkbox>
           </w:sdtPr>
+          <w:sdtEndPr/>
           <w:sdtContent>
             <w:tc>
               <w:tcPr>
@@ -13216,6 +13383,7 @@
               <w14:uncheckedState w14:val="2610" w14:font="MS Gothic"/>
             </w14:checkbox>
           </w:sdtPr>
+          <w:sdtEndPr/>
           <w:sdtContent>
             <w:tc>
               <w:tcPr>
@@ -13259,6 +13427,7 @@
               <w14:uncheckedState w14:val="2610" w14:font="MS Gothic"/>
             </w14:checkbox>
           </w:sdtPr>
+          <w:sdtEndPr/>
           <w:sdtContent>
             <w:tc>
               <w:tcPr>
@@ -13388,6 +13557,7 @@
               <w14:uncheckedState w14:val="2610" w14:font="MS Gothic"/>
             </w14:checkbox>
           </w:sdtPr>
+          <w:sdtEndPr/>
           <w:sdtContent>
             <w:tc>
               <w:tcPr>
@@ -13437,6 +13607,7 @@
               <w14:uncheckedState w14:val="2610" w14:font="MS Gothic"/>
             </w14:checkbox>
           </w:sdtPr>
+          <w:sdtEndPr/>
           <w:sdtContent>
             <w:tc>
               <w:tcPr>
@@ -13487,6 +13658,7 @@
               <w14:uncheckedState w14:val="2610" w14:font="MS Gothic"/>
             </w14:checkbox>
           </w:sdtPr>
+          <w:sdtEndPr/>
           <w:sdtContent>
             <w:tc>
               <w:tcPr>
@@ -13530,6 +13702,7 @@
               <w14:uncheckedState w14:val="2610" w14:font="MS Gothic"/>
             </w14:checkbox>
           </w:sdtPr>
+          <w:sdtEndPr/>
           <w:sdtContent>
             <w:tc>
               <w:tcPr>
@@ -13573,6 +13746,7 @@
               <w14:uncheckedState w14:val="2610" w14:font="MS Gothic"/>
             </w14:checkbox>
           </w:sdtPr>
+          <w:sdtEndPr/>
           <w:sdtContent>
             <w:tc>
               <w:tcPr>
@@ -13693,6 +13867,7 @@
               <w14:uncheckedState w14:val="2610" w14:font="MS Gothic"/>
             </w14:checkbox>
           </w:sdtPr>
+          <w:sdtEndPr/>
           <w:sdtContent>
             <w:tc>
               <w:tcPr>
@@ -13742,6 +13917,7 @@
               <w14:uncheckedState w14:val="2610" w14:font="MS Gothic"/>
             </w14:checkbox>
           </w:sdtPr>
+          <w:sdtEndPr/>
           <w:sdtContent>
             <w:tc>
               <w:tcPr>
@@ -13792,6 +13968,7 @@
               <w14:uncheckedState w14:val="2610" w14:font="MS Gothic"/>
             </w14:checkbox>
           </w:sdtPr>
+          <w:sdtEndPr/>
           <w:sdtContent>
             <w:tc>
               <w:tcPr>
@@ -13835,6 +14012,7 @@
               <w14:uncheckedState w14:val="2610" w14:font="MS Gothic"/>
             </w14:checkbox>
           </w:sdtPr>
+          <w:sdtEndPr/>
           <w:sdtContent>
             <w:tc>
               <w:tcPr>
@@ -13878,6 +14056,7 @@
               <w14:uncheckedState w14:val="2610" w14:font="MS Gothic"/>
             </w14:checkbox>
           </w:sdtPr>
+          <w:sdtEndPr/>
           <w:sdtContent>
             <w:tc>
               <w:tcPr>
@@ -14036,6 +14215,7 @@
               <w14:uncheckedState w14:val="2610" w14:font="MS Gothic"/>
             </w14:checkbox>
           </w:sdtPr>
+          <w:sdtEndPr/>
           <w:sdtContent>
             <w:tc>
               <w:tcPr>
@@ -14085,6 +14265,7 @@
               <w14:uncheckedState w14:val="2610" w14:font="MS Gothic"/>
             </w14:checkbox>
           </w:sdtPr>
+          <w:sdtEndPr/>
           <w:sdtContent>
             <w:tc>
               <w:tcPr>
@@ -14135,6 +14316,7 @@
               <w14:uncheckedState w14:val="2610" w14:font="MS Gothic"/>
             </w14:checkbox>
           </w:sdtPr>
+          <w:sdtEndPr/>
           <w:sdtContent>
             <w:tc>
               <w:tcPr>
@@ -14178,6 +14360,7 @@
               <w14:uncheckedState w14:val="2610" w14:font="MS Gothic"/>
             </w14:checkbox>
           </w:sdtPr>
+          <w:sdtEndPr/>
           <w:sdtContent>
             <w:tc>
               <w:tcPr>
@@ -14221,6 +14404,7 @@
               <w14:uncheckedState w14:val="2610" w14:font="MS Gothic"/>
             </w14:checkbox>
           </w:sdtPr>
+          <w:sdtEndPr/>
           <w:sdtContent>
             <w:tc>
               <w:tcPr>
@@ -14350,6 +14534,7 @@
               <w14:uncheckedState w14:val="2610" w14:font="MS Gothic"/>
             </w14:checkbox>
           </w:sdtPr>
+          <w:sdtEndPr/>
           <w:sdtContent>
             <w:tc>
               <w:tcPr>
@@ -14399,6 +14584,7 @@
               <w14:uncheckedState w14:val="2610" w14:font="MS Gothic"/>
             </w14:checkbox>
           </w:sdtPr>
+          <w:sdtEndPr/>
           <w:sdtContent>
             <w:tc>
               <w:tcPr>
@@ -14449,6 +14635,7 @@
               <w14:uncheckedState w14:val="2610" w14:font="MS Gothic"/>
             </w14:checkbox>
           </w:sdtPr>
+          <w:sdtEndPr/>
           <w:sdtContent>
             <w:tc>
               <w:tcPr>
@@ -14492,6 +14679,7 @@
               <w14:uncheckedState w14:val="2610" w14:font="MS Gothic"/>
             </w14:checkbox>
           </w:sdtPr>
+          <w:sdtEndPr/>
           <w:sdtContent>
             <w:tc>
               <w:tcPr>
@@ -14535,6 +14723,7 @@
               <w14:uncheckedState w14:val="2610" w14:font="MS Gothic"/>
             </w14:checkbox>
           </w:sdtPr>
+          <w:sdtEndPr/>
           <w:sdtContent>
             <w:tc>
               <w:tcPr>
@@ -15142,8 +15331,8 @@
           <w:rFonts w:ascii="Arial" w:hAnsi="Arial" w:cs="Arial"/>
         </w:rPr>
       </w:pPr>
-      <w:bookmarkStart w:id="29" w:name="_Toc369182884"/>
-      <w:bookmarkStart w:id="30" w:name="_Toc510089934"/>
+      <w:bookmarkStart w:id="30" w:name="_Toc369182884"/>
+      <w:bookmarkStart w:id="31" w:name="_Toc510089934"/>
       <w:r>
         <w:rPr>
           <w:rFonts w:ascii="Arial" w:hAnsi="Arial" w:cs="Arial"/>
@@ -15151,8 +15340,8 @@
         <w:lastRenderedPageBreak/>
         <w:t>Tableau 2 : Constats phases études et chantier</w:t>
       </w:r>
-      <w:bookmarkEnd w:id="29"/>
       <w:bookmarkEnd w:id="30"/>
+      <w:bookmarkEnd w:id="31"/>
     </w:p>
     <w:p>
       <w:pPr>
@@ -15789,6 +15978,7 @@
                   <w14:uncheckedState w14:val="2610" w14:font="MS Gothic"/>
                 </w14:checkbox>
               </w:sdtPr>
+              <w:sdtEndPr/>
               <w:sdtContent>
                 <w:r>
                   <w:rPr>
@@ -15848,6 +16038,7 @@
                   <w14:uncheckedState w14:val="2610" w14:font="MS Gothic"/>
                 </w14:checkbox>
               </w:sdtPr>
+              <w:sdtEndPr/>
               <w:sdtContent>
                 <w:r>
                   <w:rPr>
@@ -15881,6 +16072,7 @@
                   <w14:uncheckedState w14:val="2610" w14:font="MS Gothic"/>
                 </w14:checkbox>
               </w:sdtPr>
+              <w:sdtEndPr/>
               <w:sdtContent>
                 <w:r>
                   <w:rPr>
@@ -15919,6 +16111,7 @@
                   <w14:uncheckedState w14:val="2610" w14:font="MS Gothic"/>
                 </w14:checkbox>
               </w:sdtPr>
+              <w:sdtEndPr/>
               <w:sdtContent>
                 <w:r>
                   <w:rPr>
@@ -15952,6 +16145,7 @@
                   <w14:uncheckedState w14:val="2610" w14:font="MS Gothic"/>
                 </w14:checkbox>
               </w:sdtPr>
+              <w:sdtEndPr/>
               <w:sdtContent>
                 <w:r>
                   <w:rPr>
@@ -15990,6 +16184,7 @@
                   <w14:uncheckedState w14:val="2610" w14:font="MS Gothic"/>
                 </w14:checkbox>
               </w:sdtPr>
+              <w:sdtEndPr/>
               <w:sdtContent>
                 <w:r>
                   <w:rPr>
@@ -16023,6 +16218,7 @@
                   <w14:uncheckedState w14:val="2610" w14:font="MS Gothic"/>
                 </w14:checkbox>
               </w:sdtPr>
+              <w:sdtEndPr/>
               <w:sdtContent>
                 <w:r>
                   <w:rPr>
@@ -16069,6 +16265,7 @@
                   <w14:uncheckedState w14:val="2610" w14:font="MS Gothic"/>
                 </w14:checkbox>
               </w:sdtPr>
+              <w:sdtEndPr/>
               <w:sdtContent>
                 <w:r>
                   <w:rPr>
@@ -16110,6 +16307,7 @@
                   <w14:uncheckedState w14:val="2610" w14:font="MS Gothic"/>
                 </w14:checkbox>
               </w:sdtPr>
+              <w:sdtEndPr/>
               <w:sdtContent>
                 <w:r>
                   <w:rPr>
@@ -16273,6 +16471,7 @@
                   <w14:uncheckedState w14:val="2610" w14:font="MS Gothic"/>
                 </w14:checkbox>
               </w:sdtPr>
+              <w:sdtEndPr/>
               <w:sdtContent>
                 <w:r>
                   <w:rPr>
@@ -16314,6 +16513,7 @@
                   <w14:uncheckedState w14:val="2610" w14:font="MS Gothic"/>
                 </w14:checkbox>
               </w:sdtPr>
+              <w:sdtEndPr/>
               <w:sdtContent>
                 <w:r>
                   <w:rPr>
@@ -16375,6 +16575,7 @@
                   <w14:uncheckedState w14:val="2610" w14:font="MS Gothic"/>
                 </w14:checkbox>
               </w:sdtPr>
+              <w:sdtEndPr/>
               <w:sdtContent>
                 <w:r>
                   <w:rPr>
@@ -16408,6 +16609,7 @@
                   <w14:uncheckedState w14:val="2610" w14:font="MS Gothic"/>
                 </w14:checkbox>
               </w:sdtPr>
+              <w:sdtEndPr/>
               <w:sdtContent>
                 <w:r>
                   <w:rPr>
@@ -16447,6 +16649,7 @@
                   <w14:uncheckedState w14:val="2610" w14:font="MS Gothic"/>
                 </w14:checkbox>
               </w:sdtPr>
+              <w:sdtEndPr/>
               <w:sdtContent>
                 <w:r>
                   <w:rPr>
@@ -16480,6 +16683,7 @@
                   <w14:uncheckedState w14:val="2610" w14:font="MS Gothic"/>
                 </w14:checkbox>
               </w:sdtPr>
+              <w:sdtEndPr/>
               <w:sdtContent>
                 <w:r>
                   <w:rPr>
@@ -16519,6 +16723,7 @@
                   <w14:uncheckedState w14:val="2610" w14:font="MS Gothic"/>
                 </w14:checkbox>
               </w:sdtPr>
+              <w:sdtEndPr/>
               <w:sdtContent>
                 <w:r>
                   <w:rPr>
@@ -16552,6 +16757,7 @@
                   <w14:uncheckedState w14:val="2610" w14:font="MS Gothic"/>
                 </w14:checkbox>
               </w:sdtPr>
+              <w:sdtEndPr/>
               <w:sdtContent>
                 <w:r>
                   <w:rPr>
@@ -16599,6 +16805,7 @@
                   <w14:uncheckedState w14:val="2610" w14:font="MS Gothic"/>
                 </w14:checkbox>
               </w:sdtPr>
+              <w:sdtEndPr/>
               <w:sdtContent>
                 <w:r>
                   <w:rPr>
@@ -16640,6 +16847,7 @@
                   <w14:uncheckedState w14:val="2610" w14:font="MS Gothic"/>
                 </w14:checkbox>
               </w:sdtPr>
+              <w:sdtEndPr/>
               <w:sdtContent>
                 <w:r>
                   <w:rPr>
@@ -16807,6 +17015,7 @@
                   <w14:uncheckedState w14:val="2610" w14:font="MS Gothic"/>
                 </w14:checkbox>
               </w:sdtPr>
+              <w:sdtEndPr/>
               <w:sdtContent>
                 <w:r>
                   <w:rPr>
@@ -16848,6 +17057,7 @@
                   <w14:uncheckedState w14:val="2610" w14:font="MS Gothic"/>
                 </w14:checkbox>
               </w:sdtPr>
+              <w:sdtEndPr/>
               <w:sdtContent>
                 <w:r>
                   <w:rPr>
@@ -16907,6 +17117,7 @@
                   <w14:uncheckedState w14:val="2610" w14:font="MS Gothic"/>
                 </w14:checkbox>
               </w:sdtPr>
+              <w:sdtEndPr/>
               <w:sdtContent>
                 <w:r>
                   <w:rPr>
@@ -16940,6 +17151,7 @@
                   <w14:uncheckedState w14:val="2610" w14:font="MS Gothic"/>
                 </w14:checkbox>
               </w:sdtPr>
+              <w:sdtEndPr/>
               <w:sdtContent>
                 <w:r>
                   <w:rPr>
@@ -16978,6 +17190,7 @@
                   <w14:uncheckedState w14:val="2610" w14:font="MS Gothic"/>
                 </w14:checkbox>
               </w:sdtPr>
+              <w:sdtEndPr/>
               <w:sdtContent>
                 <w:r>
                   <w:rPr>
@@ -17011,6 +17224,7 @@
                   <w14:uncheckedState w14:val="2610" w14:font="MS Gothic"/>
                 </w14:checkbox>
               </w:sdtPr>
+              <w:sdtEndPr/>
               <w:sdtContent>
                 <w:r>
                   <w:rPr>
@@ -17049,6 +17263,7 @@
                   <w14:uncheckedState w14:val="2610" w14:font="MS Gothic"/>
                 </w14:checkbox>
               </w:sdtPr>
+              <w:sdtEndPr/>
               <w:sdtContent>
                 <w:r>
                   <w:rPr>
@@ -17082,6 +17297,7 @@
                   <w14:uncheckedState w14:val="2610" w14:font="MS Gothic"/>
                 </w14:checkbox>
               </w:sdtPr>
+              <w:sdtEndPr/>
               <w:sdtContent>
                 <w:r>
                   <w:rPr>
@@ -17128,6 +17344,7 @@
                   <w14:uncheckedState w14:val="2610" w14:font="MS Gothic"/>
                 </w14:checkbox>
               </w:sdtPr>
+              <w:sdtEndPr/>
               <w:sdtContent>
                 <w:r>
                   <w:rPr>
@@ -17169,6 +17386,7 @@
                   <w14:uncheckedState w14:val="2610" w14:font="MS Gothic"/>
                 </w14:checkbox>
               </w:sdtPr>
+              <w:sdtEndPr/>
               <w:sdtContent>
                 <w:r>
                   <w:rPr>
@@ -17333,6 +17551,7 @@
                   <w14:uncheckedState w14:val="2610" w14:font="MS Gothic"/>
                 </w14:checkbox>
               </w:sdtPr>
+              <w:sdtEndPr/>
               <w:sdtContent>
                 <w:r>
                   <w:rPr>
@@ -17379,6 +17598,7 @@
                   <w14:uncheckedState w14:val="2610" w14:font="MS Gothic"/>
                 </w14:checkbox>
               </w:sdtPr>
+              <w:sdtEndPr/>
               <w:sdtContent>
                 <w:r>
                   <w:rPr>
@@ -17426,6 +17646,7 @@
                   <w14:uncheckedState w14:val="2610" w14:font="MS Gothic"/>
                 </w14:checkbox>
               </w:sdtPr>
+              <w:sdtEndPr/>
               <w:sdtContent>
                 <w:r>
                   <w:rPr>
@@ -17487,6 +17708,7 @@
                   <w14:uncheckedState w14:val="2610" w14:font="MS Gothic"/>
                 </w14:checkbox>
               </w:sdtPr>
+              <w:sdtEndPr/>
               <w:sdtContent>
                 <w:r>
                   <w:rPr>
@@ -17520,6 +17742,7 @@
                   <w14:uncheckedState w14:val="2610" w14:font="MS Gothic"/>
                 </w14:checkbox>
               </w:sdtPr>
+              <w:sdtEndPr/>
               <w:sdtContent>
                 <w:r>
                   <w:rPr>
@@ -17559,6 +17782,7 @@
                   <w14:uncheckedState w14:val="2610" w14:font="MS Gothic"/>
                 </w14:checkbox>
               </w:sdtPr>
+              <w:sdtEndPr/>
               <w:sdtContent>
                 <w:r>
                   <w:rPr>
@@ -17592,6 +17816,7 @@
                   <w14:uncheckedState w14:val="2610" w14:font="MS Gothic"/>
                 </w14:checkbox>
               </w:sdtPr>
+              <w:sdtEndPr/>
               <w:sdtContent>
                 <w:r>
                   <w:rPr>
@@ -17631,6 +17856,7 @@
                   <w14:uncheckedState w14:val="2610" w14:font="MS Gothic"/>
                 </w14:checkbox>
               </w:sdtPr>
+              <w:sdtEndPr/>
               <w:sdtContent>
                 <w:r>
                   <w:rPr>
@@ -17664,6 +17890,7 @@
                   <w14:uncheckedState w14:val="2610" w14:font="MS Gothic"/>
                 </w14:checkbox>
               </w:sdtPr>
+              <w:sdtEndPr/>
               <w:sdtContent>
                 <w:r>
                   <w:rPr>
@@ -17711,6 +17938,7 @@
                   <w14:uncheckedState w14:val="2610" w14:font="MS Gothic"/>
                 </w14:checkbox>
               </w:sdtPr>
+              <w:sdtEndPr/>
               <w:sdtContent>
                 <w:r>
                   <w:rPr>
@@ -17752,6 +17980,7 @@
                   <w14:uncheckedState w14:val="2610" w14:font="MS Gothic"/>
                 </w14:checkbox>
               </w:sdtPr>
+              <w:sdtEndPr/>
               <w:sdtContent>
                 <w:r>
                   <w:rPr>
@@ -17919,6 +18148,7 @@
                   <w14:uncheckedState w14:val="2610" w14:font="MS Gothic"/>
                 </w14:checkbox>
               </w:sdtPr>
+              <w:sdtEndPr/>
               <w:sdtContent>
                 <w:r>
                   <w:rPr>
@@ -17960,6 +18190,7 @@
                   <w14:uncheckedState w14:val="2610" w14:font="MS Gothic"/>
                 </w14:checkbox>
               </w:sdtPr>
+              <w:sdtEndPr/>
               <w:sdtContent>
                 <w:r>
                   <w:rPr>
@@ -18019,6 +18250,7 @@
                   <w14:uncheckedState w14:val="2610" w14:font="MS Gothic"/>
                 </w14:checkbox>
               </w:sdtPr>
+              <w:sdtEndPr/>
               <w:sdtContent>
                 <w:r>
                   <w:rPr>
@@ -18052,6 +18284,7 @@
                   <w14:uncheckedState w14:val="2610" w14:font="MS Gothic"/>
                 </w14:checkbox>
               </w:sdtPr>
+              <w:sdtEndPr/>
               <w:sdtContent>
                 <w:r>
                   <w:rPr>
@@ -18090,6 +18323,7 @@
                   <w14:uncheckedState w14:val="2610" w14:font="MS Gothic"/>
                 </w14:checkbox>
               </w:sdtPr>
+              <w:sdtEndPr/>
               <w:sdtContent>
                 <w:r>
                   <w:rPr>
@@ -18123,6 +18357,7 @@
                   <w14:uncheckedState w14:val="2610" w14:font="MS Gothic"/>
                 </w14:checkbox>
               </w:sdtPr>
+              <w:sdtEndPr/>
               <w:sdtContent>
                 <w:r>
                   <w:rPr>
@@ -18161,6 +18396,7 @@
                   <w14:uncheckedState w14:val="2610" w14:font="MS Gothic"/>
                 </w14:checkbox>
               </w:sdtPr>
+              <w:sdtEndPr/>
               <w:sdtContent>
                 <w:r>
                   <w:rPr>
@@ -18194,6 +18430,7 @@
                   <w14:uncheckedState w14:val="2610" w14:font="MS Gothic"/>
                 </w14:checkbox>
               </w:sdtPr>
+              <w:sdtEndPr/>
               <w:sdtContent>
                 <w:r>
                   <w:rPr>
@@ -18240,6 +18477,7 @@
                   <w14:uncheckedState w14:val="2610" w14:font="MS Gothic"/>
                 </w14:checkbox>
               </w:sdtPr>
+              <w:sdtEndPr/>
               <w:sdtContent>
                 <w:r>
                   <w:rPr>
@@ -18281,6 +18519,7 @@
                   <w14:uncheckedState w14:val="2610" w14:font="MS Gothic"/>
                 </w14:checkbox>
               </w:sdtPr>
+              <w:sdtEndPr/>
               <w:sdtContent>
                 <w:r>
                   <w:rPr>
@@ -18445,6 +18684,7 @@
                   <w14:uncheckedState w14:val="2610" w14:font="MS Gothic"/>
                 </w14:checkbox>
               </w:sdtPr>
+              <w:sdtEndPr/>
               <w:sdtContent>
                 <w:r>
                   <w:rPr>
@@ -18491,6 +18731,7 @@
                   <w14:uncheckedState w14:val="2610" w14:font="MS Gothic"/>
                 </w14:checkbox>
               </w:sdtPr>
+              <w:sdtEndPr/>
               <w:sdtContent>
                 <w:r>
                   <w:rPr>
@@ -18538,6 +18779,7 @@
                   <w14:uncheckedState w14:val="2610" w14:font="MS Gothic"/>
                 </w14:checkbox>
               </w:sdtPr>
+              <w:sdtEndPr/>
               <w:sdtContent>
                 <w:r>
                   <w:rPr>
@@ -18599,6 +18841,7 @@
                   <w14:uncheckedState w14:val="2610" w14:font="MS Gothic"/>
                 </w14:checkbox>
               </w:sdtPr>
+              <w:sdtEndPr/>
               <w:sdtContent>
                 <w:r>
                   <w:rPr>
@@ -18632,6 +18875,7 @@
                   <w14:uncheckedState w14:val="2610" w14:font="MS Gothic"/>
                 </w14:checkbox>
               </w:sdtPr>
+              <w:sdtEndPr/>
               <w:sdtContent>
                 <w:r>
                   <w:rPr>
@@ -18671,6 +18915,7 @@
                   <w14:uncheckedState w14:val="2610" w14:font="MS Gothic"/>
                 </w14:checkbox>
               </w:sdtPr>
+              <w:sdtEndPr/>
               <w:sdtContent>
                 <w:r>
                   <w:rPr>
@@ -18704,6 +18949,7 @@
                   <w14:uncheckedState w14:val="2610" w14:font="MS Gothic"/>
                 </w14:checkbox>
               </w:sdtPr>
+              <w:sdtEndPr/>
               <w:sdtContent>
                 <w:r>
                   <w:rPr>
@@ -18743,6 +18989,7 @@
                   <w14:uncheckedState w14:val="2610" w14:font="MS Gothic"/>
                 </w14:checkbox>
               </w:sdtPr>
+              <w:sdtEndPr/>
               <w:sdtContent>
                 <w:r>
                   <w:rPr>
@@ -18776,6 +19023,7 @@
                   <w14:uncheckedState w14:val="2610" w14:font="MS Gothic"/>
                 </w14:checkbox>
               </w:sdtPr>
+              <w:sdtEndPr/>
               <w:sdtContent>
                 <w:r>
                   <w:rPr>
@@ -18823,6 +19071,7 @@
                   <w14:uncheckedState w14:val="2610" w14:font="MS Gothic"/>
                 </w14:checkbox>
               </w:sdtPr>
+              <w:sdtEndPr/>
               <w:sdtContent>
                 <w:r>
                   <w:rPr>
@@ -18864,6 +19113,7 @@
                   <w14:uncheckedState w14:val="2610" w14:font="MS Gothic"/>
                 </w14:checkbox>
               </w:sdtPr>
+              <w:sdtEndPr/>
               <w:sdtContent>
                 <w:r>
                   <w:rPr>
@@ -19031,6 +19281,7 @@
                   <w14:uncheckedState w14:val="2610" w14:font="MS Gothic"/>
                 </w14:checkbox>
               </w:sdtPr>
+              <w:sdtEndPr/>
               <w:sdtContent>
                 <w:r>
                   <w:rPr>
@@ -19072,6 +19323,7 @@
                   <w14:uncheckedState w14:val="2610" w14:font="MS Gothic"/>
                 </w14:checkbox>
               </w:sdtPr>
+              <w:sdtEndPr/>
               <w:sdtContent>
                 <w:r>
                   <w:rPr>
@@ -19131,6 +19383,7 @@
                   <w14:uncheckedState w14:val="2610" w14:font="MS Gothic"/>
                 </w14:checkbox>
               </w:sdtPr>
+              <w:sdtEndPr/>
               <w:sdtContent>
                 <w:r>
                   <w:rPr>
@@ -19164,6 +19417,7 @@
                   <w14:uncheckedState w14:val="2610" w14:font="MS Gothic"/>
                 </w14:checkbox>
               </w:sdtPr>
+              <w:sdtEndPr/>
               <w:sdtContent>
                 <w:r>
                   <w:rPr>
@@ -19202,6 +19456,7 @@
                   <w14:uncheckedState w14:val="2610" w14:font="MS Gothic"/>
                 </w14:checkbox>
               </w:sdtPr>
+              <w:sdtEndPr/>
               <w:sdtContent>
                 <w:r>
                   <w:rPr>
@@ -19235,6 +19490,7 @@
                   <w14:uncheckedState w14:val="2610" w14:font="MS Gothic"/>
                 </w14:checkbox>
               </w:sdtPr>
+              <w:sdtEndPr/>
               <w:sdtContent>
                 <w:r>
                   <w:rPr>
@@ -19273,6 +19529,7 @@
                   <w14:uncheckedState w14:val="2610" w14:font="MS Gothic"/>
                 </w14:checkbox>
               </w:sdtPr>
+              <w:sdtEndPr/>
               <w:sdtContent>
                 <w:r>
                   <w:rPr>
@@ -19306,6 +19563,7 @@
                   <w14:uncheckedState w14:val="2610" w14:font="MS Gothic"/>
                 </w14:checkbox>
               </w:sdtPr>
+              <w:sdtEndPr/>
               <w:sdtContent>
                 <w:r>
                   <w:rPr>
@@ -19352,6 +19610,7 @@
                   <w14:uncheckedState w14:val="2610" w14:font="MS Gothic"/>
                 </w14:checkbox>
               </w:sdtPr>
+              <w:sdtEndPr/>
               <w:sdtContent>
                 <w:r>
                   <w:rPr>
@@ -19393,6 +19652,7 @@
                   <w14:uncheckedState w14:val="2610" w14:font="MS Gothic"/>
                 </w14:checkbox>
               </w:sdtPr>
+              <w:sdtEndPr/>
               <w:sdtContent>
                 <w:r>
                   <w:rPr>
@@ -19556,6 +19816,7 @@
                   <w14:uncheckedState w14:val="2610" w14:font="MS Gothic"/>
                 </w14:checkbox>
               </w:sdtPr>
+              <w:sdtEndPr/>
               <w:sdtContent>
                 <w:r>
                   <w:rPr>
@@ -19597,6 +19858,7 @@
                   <w14:uncheckedState w14:val="2610" w14:font="MS Gothic"/>
                 </w14:checkbox>
               </w:sdtPr>
+              <w:sdtEndPr/>
               <w:sdtContent>
                 <w:r>
                   <w:rPr>
@@ -19658,6 +19920,7 @@
                   <w14:uncheckedState w14:val="2610" w14:font="MS Gothic"/>
                 </w14:checkbox>
               </w:sdtPr>
+              <w:sdtEndPr/>
               <w:sdtContent>
                 <w:r>
                   <w:rPr>
@@ -19691,6 +19954,7 @@
                   <w14:uncheckedState w14:val="2610" w14:font="MS Gothic"/>
                 </w14:checkbox>
               </w:sdtPr>
+              <w:sdtEndPr/>
               <w:sdtContent>
                 <w:r>
                   <w:rPr>
@@ -19730,6 +19994,7 @@
                   <w14:uncheckedState w14:val="2610" w14:font="MS Gothic"/>
                 </w14:checkbox>
               </w:sdtPr>
+              <w:sdtEndPr/>
               <w:sdtContent>
                 <w:r>
                   <w:rPr>
@@ -19763,6 +20028,7 @@
                   <w14:uncheckedState w14:val="2610" w14:font="MS Gothic"/>
                 </w14:checkbox>
               </w:sdtPr>
+              <w:sdtEndPr/>
               <w:sdtContent>
                 <w:r>
                   <w:rPr>
@@ -19802,6 +20068,7 @@
                   <w14:uncheckedState w14:val="2610" w14:font="MS Gothic"/>
                 </w14:checkbox>
               </w:sdtPr>
+              <w:sdtEndPr/>
               <w:sdtContent>
                 <w:r>
                   <w:rPr>
@@ -19835,6 +20102,7 @@
                   <w14:uncheckedState w14:val="2610" w14:font="MS Gothic"/>
                 </w14:checkbox>
               </w:sdtPr>
+              <w:sdtEndPr/>
               <w:sdtContent>
                 <w:r>
                   <w:rPr>
@@ -19882,6 +20150,7 @@
                   <w14:uncheckedState w14:val="2610" w14:font="MS Gothic"/>
                 </w14:checkbox>
               </w:sdtPr>
+              <w:sdtEndPr/>
               <w:sdtContent>
                 <w:r>
                   <w:rPr>
@@ -19923,6 +20192,7 @@
                   <w14:uncheckedState w14:val="2610" w14:font="MS Gothic"/>
                 </w14:checkbox>
               </w:sdtPr>
+              <w:sdtEndPr/>
               <w:sdtContent>
                 <w:r>
                   <w:rPr>
@@ -20091,6 +20361,7 @@
                   <w14:uncheckedState w14:val="2610" w14:font="MS Gothic"/>
                 </w14:checkbox>
               </w:sdtPr>
+              <w:sdtEndPr/>
               <w:sdtContent>
                 <w:r>
                   <w:rPr>
@@ -20138,6 +20409,7 @@
                   <w14:uncheckedState w14:val="2610" w14:font="MS Gothic"/>
                 </w14:checkbox>
               </w:sdtPr>
+              <w:sdtEndPr/>
               <w:sdtContent>
                 <w:r>
                   <w:rPr>
@@ -20245,6 +20517,7 @@
                   <w14:uncheckedState w14:val="2610" w14:font="MS Gothic"/>
                 </w14:checkbox>
               </w:sdtPr>
+              <w:sdtEndPr/>
               <w:sdtContent>
                 <w:r>
                   <w:rPr>
@@ -20305,6 +20578,7 @@
                   <w14:uncheckedState w14:val="2610" w14:font="MS Gothic"/>
                 </w14:checkbox>
               </w:sdtPr>
+              <w:sdtEndPr/>
               <w:sdtContent>
                 <w:r>
                   <w:rPr>
@@ -20339,6 +20613,7 @@
                   <w14:uncheckedState w14:val="2610" w14:font="MS Gothic"/>
                 </w14:checkbox>
               </w:sdtPr>
+              <w:sdtEndPr/>
               <w:sdtContent>
                 <w:r>
                   <w:rPr>
@@ -20377,6 +20652,7 @@
                   <w14:uncheckedState w14:val="2610" w14:font="MS Gothic"/>
                 </w14:checkbox>
               </w:sdtPr>
+              <w:sdtEndPr/>
               <w:sdtContent>
                 <w:r>
                   <w:rPr>
@@ -20411,6 +20687,7 @@
                   <w14:uncheckedState w14:val="2610" w14:font="MS Gothic"/>
                 </w14:checkbox>
               </w:sdtPr>
+              <w:sdtEndPr/>
               <w:sdtContent>
                 <w:r>
                   <w:rPr>
@@ -20449,6 +20726,7 @@
                   <w14:uncheckedState w14:val="2610" w14:font="MS Gothic"/>
                 </w14:checkbox>
               </w:sdtPr>
+              <w:sdtEndPr/>
               <w:sdtContent>
                 <w:r>
                   <w:rPr>
@@ -20491,6 +20769,7 @@
                   <w14:uncheckedState w14:val="2610" w14:font="MS Gothic"/>
                 </w14:checkbox>
               </w:sdtPr>
+              <w:sdtEndPr/>
               <w:sdtContent>
                 <w:r>
                   <w:rPr>
@@ -20545,6 +20824,7 @@
                   <w14:uncheckedState w14:val="2610" w14:font="MS Gothic"/>
                 </w14:checkbox>
               </w:sdtPr>
+              <w:sdtEndPr/>
               <w:sdtContent>
                 <w:r>
                   <w:rPr>
@@ -20705,6 +20985,7 @@
                   <w14:uncheckedState w14:val="2610" w14:font="MS Gothic"/>
                 </w14:checkbox>
               </w:sdtPr>
+              <w:sdtEndPr/>
               <w:sdtContent>
                 <w:r>
                   <w:rPr>
@@ -20746,6 +21027,7 @@
                   <w14:uncheckedState w14:val="2610" w14:font="MS Gothic"/>
                 </w14:checkbox>
               </w:sdtPr>
+              <w:sdtEndPr/>
               <w:sdtContent>
                 <w:r>
                   <w:rPr>
@@ -20808,6 +21090,7 @@
                   <w14:uncheckedState w14:val="2610" w14:font="MS Gothic"/>
                 </w14:checkbox>
               </w:sdtPr>
+              <w:sdtEndPr/>
               <w:sdtContent>
                 <w:r>
                   <w:rPr>
@@ -20842,6 +21125,7 @@
                   <w14:uncheckedState w14:val="2610" w14:font="MS Gothic"/>
                 </w14:checkbox>
               </w:sdtPr>
+              <w:sdtEndPr/>
               <w:sdtContent>
                 <w:r>
                   <w:rPr>
@@ -20881,6 +21165,7 @@
                   <w14:uncheckedState w14:val="2610" w14:font="MS Gothic"/>
                 </w14:checkbox>
               </w:sdtPr>
+              <w:sdtEndPr/>
               <w:sdtContent>
                 <w:r>
                   <w:rPr>
@@ -20915,6 +21200,7 @@
                   <w14:uncheckedState w14:val="2610" w14:font="MS Gothic"/>
                 </w14:checkbox>
               </w:sdtPr>
+              <w:sdtEndPr/>
               <w:sdtContent>
                 <w:r>
                   <w:rPr>
@@ -20954,6 +21240,7 @@
                   <w14:uncheckedState w14:val="2610" w14:font="MS Gothic"/>
                 </w14:checkbox>
               </w:sdtPr>
+              <w:sdtEndPr/>
               <w:sdtContent>
                 <w:r>
                   <w:rPr>
@@ -20996,6 +21283,7 @@
                   <w14:uncheckedState w14:val="2610" w14:font="MS Gothic"/>
                 </w14:checkbox>
               </w:sdtPr>
+              <w:sdtEndPr/>
               <w:sdtContent>
                 <w:r>
                   <w:rPr>
@@ -21051,6 +21339,7 @@
                   <w14:uncheckedState w14:val="2610" w14:font="MS Gothic"/>
                 </w14:checkbox>
               </w:sdtPr>
+              <w:sdtEndPr/>
               <w:sdtContent>
                 <w:r>
                   <w:rPr>
@@ -21215,6 +21504,7 @@
                   <w14:uncheckedState w14:val="2610" w14:font="MS Gothic"/>
                 </w14:checkbox>
               </w:sdtPr>
+              <w:sdtEndPr/>
               <w:sdtContent>
                 <w:r>
                   <w:rPr>
@@ -21256,6 +21546,7 @@
                   <w14:uncheckedState w14:val="2610" w14:font="MS Gothic"/>
                 </w14:checkbox>
               </w:sdtPr>
+              <w:sdtEndPr/>
               <w:sdtContent>
                 <w:r>
                   <w:rPr>
@@ -21316,6 +21607,7 @@
                   <w14:uncheckedState w14:val="2610" w14:font="MS Gothic"/>
                 </w14:checkbox>
               </w:sdtPr>
+              <w:sdtEndPr/>
               <w:sdtContent>
                 <w:r>
                   <w:rPr>
@@ -21350,6 +21642,7 @@
                   <w14:uncheckedState w14:val="2610" w14:font="MS Gothic"/>
                 </w14:checkbox>
               </w:sdtPr>
+              <w:sdtEndPr/>
               <w:sdtContent>
                 <w:r>
                   <w:rPr>
@@ -21388,6 +21681,7 @@
                   <w14:uncheckedState w14:val="2610" w14:font="MS Gothic"/>
                 </w14:checkbox>
               </w:sdtPr>
+              <w:sdtEndPr/>
               <w:sdtContent>
                 <w:r>
                   <w:rPr>
@@ -21422,6 +21716,7 @@
                   <w14:uncheckedState w14:val="2610" w14:font="MS Gothic"/>
                 </w14:checkbox>
               </w:sdtPr>
+              <w:sdtEndPr/>
               <w:sdtContent>
                 <w:r>
                   <w:rPr>
@@ -21460,6 +21755,7 @@
                   <w14:uncheckedState w14:val="2610" w14:font="MS Gothic"/>
                 </w14:checkbox>
               </w:sdtPr>
+              <w:sdtEndPr/>
               <w:sdtContent>
                 <w:r>
                   <w:rPr>
@@ -21502,6 +21798,7 @@
                   <w14:uncheckedState w14:val="2610" w14:font="MS Gothic"/>
                 </w14:checkbox>
               </w:sdtPr>
+              <w:sdtEndPr/>
               <w:sdtContent>
                 <w:r>
                   <w:rPr>
@@ -21556,6 +21853,7 @@
                   <w14:uncheckedState w14:val="2610" w14:font="MS Gothic"/>
                 </w14:checkbox>
               </w:sdtPr>
+              <w:sdtEndPr/>
               <w:sdtContent>
                 <w:r>
                   <w:rPr>
@@ -21720,6 +22018,7 @@
                   <w14:uncheckedState w14:val="2610" w14:font="MS Gothic"/>
                 </w14:checkbox>
               </w:sdtPr>
+              <w:sdtEndPr/>
               <w:sdtContent>
                 <w:r>
                   <w:rPr>
@@ -21763,6 +22062,7 @@
                   <w14:uncheckedState w14:val="2610" w14:font="MS Gothic"/>
                 </w14:checkbox>
               </w:sdtPr>
+              <w:sdtEndPr/>
               <w:sdtContent>
                 <w:r>
                   <w:rPr>
@@ -21810,6 +22110,7 @@
                   <w14:uncheckedState w14:val="2610" w14:font="MS Gothic"/>
                 </w14:checkbox>
               </w:sdtPr>
+              <w:sdtEndPr/>
               <w:sdtContent>
                 <w:r>
                   <w:rPr>
@@ -21872,6 +22173,7 @@
                   <w14:uncheckedState w14:val="2610" w14:font="MS Gothic"/>
                 </w14:checkbox>
               </w:sdtPr>
+              <w:sdtEndPr/>
               <w:sdtContent>
                 <w:r>
                   <w:rPr>
@@ -21906,6 +22208,7 @@
                   <w14:uncheckedState w14:val="2610" w14:font="MS Gothic"/>
                 </w14:checkbox>
               </w:sdtPr>
+              <w:sdtEndPr/>
               <w:sdtContent>
                 <w:r>
                   <w:rPr>
@@ -21945,6 +22248,7 @@
                   <w14:uncheckedState w14:val="2610" w14:font="MS Gothic"/>
                 </w14:checkbox>
               </w:sdtPr>
+              <w:sdtEndPr/>
               <w:sdtContent>
                 <w:r>
                   <w:rPr>
@@ -21979,6 +22283,7 @@
                   <w14:uncheckedState w14:val="2610" w14:font="MS Gothic"/>
                 </w14:checkbox>
               </w:sdtPr>
+              <w:sdtEndPr/>
               <w:sdtContent>
                 <w:r>
                   <w:rPr>
@@ -22018,6 +22323,7 @@
                   <w14:uncheckedState w14:val="2610" w14:font="MS Gothic"/>
                 </w14:checkbox>
               </w:sdtPr>
+              <w:sdtEndPr/>
               <w:sdtContent>
                 <w:r>
                   <w:rPr>
@@ -22060,6 +22366,7 @@
                   <w14:uncheckedState w14:val="2610" w14:font="MS Gothic"/>
                 </w14:checkbox>
               </w:sdtPr>
+              <w:sdtEndPr/>
               <w:sdtContent>
                 <w:r>
                   <w:rPr>
@@ -22115,6 +22422,7 @@
                   <w14:uncheckedState w14:val="2610" w14:font="MS Gothic"/>
                 </w14:checkbox>
               </w:sdtPr>
+              <w:sdtEndPr/>
               <w:sdtContent>
                 <w:r>
                   <w:rPr>
@@ -22279,6 +22587,7 @@
                   <w14:uncheckedState w14:val="2610" w14:font="MS Gothic"/>
                 </w14:checkbox>
               </w:sdtPr>
+              <w:sdtEndPr/>
               <w:sdtContent>
                 <w:r>
                   <w:rPr>
@@ -22320,6 +22629,7 @@
                   <w14:uncheckedState w14:val="2610" w14:font="MS Gothic"/>
                 </w14:checkbox>
               </w:sdtPr>
+              <w:sdtEndPr/>
               <w:sdtContent>
                 <w:r>
                   <w:rPr>
@@ -22380,6 +22690,7 @@
                   <w14:uncheckedState w14:val="2610" w14:font="MS Gothic"/>
                 </w14:checkbox>
               </w:sdtPr>
+              <w:sdtEndPr/>
               <w:sdtContent>
                 <w:r>
                   <w:rPr>
@@ -22414,6 +22725,7 @@
                   <w14:uncheckedState w14:val="2610" w14:font="MS Gothic"/>
                 </w14:checkbox>
               </w:sdtPr>
+              <w:sdtEndPr/>
               <w:sdtContent>
                 <w:r>
                   <w:rPr>
@@ -22452,6 +22764,7 @@
                   <w14:uncheckedState w14:val="2610" w14:font="MS Gothic"/>
                 </w14:checkbox>
               </w:sdtPr>
+              <w:sdtEndPr/>
               <w:sdtContent>
                 <w:r>
                   <w:rPr>
@@ -22486,6 +22799,7 @@
                   <w14:uncheckedState w14:val="2610" w14:font="MS Gothic"/>
                 </w14:checkbox>
               </w:sdtPr>
+              <w:sdtEndPr/>
               <w:sdtContent>
                 <w:r>
                   <w:rPr>
@@ -22524,6 +22838,7 @@
                   <w14:uncheckedState w14:val="2610" w14:font="MS Gothic"/>
                 </w14:checkbox>
               </w:sdtPr>
+              <w:sdtEndPr/>
               <w:sdtContent>
                 <w:r>
                   <w:rPr>
@@ -22566,6 +22881,7 @@
                   <w14:uncheckedState w14:val="2610" w14:font="MS Gothic"/>
                 </w14:checkbox>
               </w:sdtPr>
+              <w:sdtEndPr/>
               <w:sdtContent>
                 <w:r>
                   <w:rPr>
@@ -22620,6 +22936,7 @@
                   <w14:uncheckedState w14:val="2610" w14:font="MS Gothic"/>
                 </w14:checkbox>
               </w:sdtPr>
+              <w:sdtEndPr/>
               <w:sdtContent>
                 <w:r>
                   <w:rPr>
@@ -22784,6 +23101,7 @@
                   <w14:uncheckedState w14:val="2610" w14:font="MS Gothic"/>
                 </w14:checkbox>
               </w:sdtPr>
+              <w:sdtEndPr/>
               <w:sdtContent>
                 <w:r>
                   <w:rPr>
@@ -22827,6 +23145,7 @@
                   <w14:uncheckedState w14:val="2610" w14:font="MS Gothic"/>
                 </w14:checkbox>
               </w:sdtPr>
+              <w:sdtEndPr/>
               <w:sdtContent>
                 <w:r>
                   <w:rPr>
@@ -22874,6 +23193,7 @@
                   <w14:uncheckedState w14:val="2610" w14:font="MS Gothic"/>
                 </w14:checkbox>
               </w:sdtPr>
+              <w:sdtEndPr/>
               <w:sdtContent>
                 <w:r>
                   <w:rPr>
@@ -22936,6 +23256,7 @@
                   <w14:uncheckedState w14:val="2610" w14:font="MS Gothic"/>
                 </w14:checkbox>
               </w:sdtPr>
+              <w:sdtEndPr/>
               <w:sdtContent>
                 <w:r>
                   <w:rPr>
@@ -22970,6 +23291,7 @@
                   <w14:uncheckedState w14:val="2610" w14:font="MS Gothic"/>
                 </w14:checkbox>
               </w:sdtPr>
+              <w:sdtEndPr/>
               <w:sdtContent>
                 <w:r>
                   <w:rPr>
@@ -23009,6 +23331,7 @@
                   <w14:uncheckedState w14:val="2610" w14:font="MS Gothic"/>
                 </w14:checkbox>
               </w:sdtPr>
+              <w:sdtEndPr/>
               <w:sdtContent>
                 <w:r>
                   <w:rPr>
@@ -23043,6 +23366,7 @@
                   <w14:uncheckedState w14:val="2610" w14:font="MS Gothic"/>
                 </w14:checkbox>
               </w:sdtPr>
+              <w:sdtEndPr/>
               <w:sdtContent>
                 <w:r>
                   <w:rPr>
@@ -23082,6 +23406,7 @@
                   <w14:uncheckedState w14:val="2610" w14:font="MS Gothic"/>
                 </w14:checkbox>
               </w:sdtPr>
+              <w:sdtEndPr/>
               <w:sdtContent>
                 <w:r>
                   <w:rPr>
@@ -23124,6 +23449,7 @@
                   <w14:uncheckedState w14:val="2610" w14:font="MS Gothic"/>
                 </w14:checkbox>
               </w:sdtPr>
+              <w:sdtEndPr/>
               <w:sdtContent>
                 <w:r>
                   <w:rPr>
@@ -23179,6 +23505,7 @@
                   <w14:uncheckedState w14:val="2610" w14:font="MS Gothic"/>
                 </w14:checkbox>
               </w:sdtPr>
+              <w:sdtEndPr/>
               <w:sdtContent>
                 <w:r>
                   <w:rPr>
@@ -23343,6 +23670,7 @@
                   <w14:uncheckedState w14:val="2610" w14:font="MS Gothic"/>
                 </w14:checkbox>
               </w:sdtPr>
+              <w:sdtEndPr/>
               <w:sdtContent>
                 <w:r>
                   <w:rPr>
@@ -23384,6 +23712,7 @@
                   <w14:uncheckedState w14:val="2610" w14:font="MS Gothic"/>
                 </w14:checkbox>
               </w:sdtPr>
+              <w:sdtEndPr/>
               <w:sdtContent>
                 <w:r>
                   <w:rPr>
@@ -23444,6 +23773,7 @@
                   <w14:uncheckedState w14:val="2610" w14:font="MS Gothic"/>
                 </w14:checkbox>
               </w:sdtPr>
+              <w:sdtEndPr/>
               <w:sdtContent>
                 <w:r>
                   <w:rPr>
@@ -23478,6 +23808,7 @@
                   <w14:uncheckedState w14:val="2610" w14:font="MS Gothic"/>
                 </w14:checkbox>
               </w:sdtPr>
+              <w:sdtEndPr/>
               <w:sdtContent>
                 <w:r>
                   <w:rPr>
@@ -23516,6 +23847,7 @@
                   <w14:uncheckedState w14:val="2610" w14:font="MS Gothic"/>
                 </w14:checkbox>
               </w:sdtPr>
+              <w:sdtEndPr/>
               <w:sdtContent>
                 <w:r>
                   <w:rPr>
@@ -23550,6 +23882,7 @@
                   <w14:uncheckedState w14:val="2610" w14:font="MS Gothic"/>
                 </w14:checkbox>
               </w:sdtPr>
+              <w:sdtEndPr/>
               <w:sdtContent>
                 <w:r>
                   <w:rPr>
@@ -23588,6 +23921,7 @@
                   <w14:uncheckedState w14:val="2610" w14:font="MS Gothic"/>
                 </w14:checkbox>
               </w:sdtPr>
+              <w:sdtEndPr/>
               <w:sdtContent>
                 <w:r>
                   <w:rPr>
@@ -23630,6 +23964,7 @@
                   <w14:uncheckedState w14:val="2610" w14:font="MS Gothic"/>
                 </w14:checkbox>
               </w:sdtPr>
+              <w:sdtEndPr/>
               <w:sdtContent>
                 <w:r>
                   <w:rPr>
@@ -23684,6 +24019,7 @@
                   <w14:uncheckedState w14:val="2610" w14:font="MS Gothic"/>
                 </w14:checkbox>
               </w:sdtPr>
+              <w:sdtEndPr/>
               <w:sdtContent>
                 <w:r>
                   <w:rPr>
@@ -23844,6 +24180,7 @@
                   <w14:uncheckedState w14:val="2610" w14:font="MS Gothic"/>
                 </w14:checkbox>
               </w:sdtPr>
+              <w:sdtEndPr/>
               <w:sdtContent>
                 <w:r>
                   <w:rPr>
@@ -23885,6 +24222,7 @@
                   <w14:uncheckedState w14:val="2610" w14:font="MS Gothic"/>
                 </w14:checkbox>
               </w:sdtPr>
+              <w:sdtEndPr/>
               <w:sdtContent>
                 <w:r>
                   <w:rPr>
@@ -23947,6 +24285,7 @@
                   <w14:uncheckedState w14:val="2610" w14:font="MS Gothic"/>
                 </w14:checkbox>
               </w:sdtPr>
+              <w:sdtEndPr/>
               <w:sdtContent>
                 <w:r>
                   <w:rPr>
@@ -23981,6 +24320,7 @@
                   <w14:uncheckedState w14:val="2610" w14:font="MS Gothic"/>
                 </w14:checkbox>
               </w:sdtPr>
+              <w:sdtEndPr/>
               <w:sdtContent>
                 <w:r>
                   <w:rPr>
@@ -24020,6 +24360,7 @@
                   <w14:uncheckedState w14:val="2610" w14:font="MS Gothic"/>
                 </w14:checkbox>
               </w:sdtPr>
+              <w:sdtEndPr/>
               <w:sdtContent>
                 <w:r>
                   <w:rPr>
@@ -24054,6 +24395,7 @@
                   <w14:uncheckedState w14:val="2610" w14:font="MS Gothic"/>
                 </w14:checkbox>
               </w:sdtPr>
+              <w:sdtEndPr/>
               <w:sdtContent>
                 <w:r>
                   <w:rPr>
@@ -24093,6 +24435,7 @@
                   <w14:uncheckedState w14:val="2610" w14:font="MS Gothic"/>
                 </w14:checkbox>
               </w:sdtPr>
+              <w:sdtEndPr/>
               <w:sdtContent>
                 <w:r>
                   <w:rPr>
@@ -24135,6 +24478,7 @@
                   <w14:uncheckedState w14:val="2610" w14:font="MS Gothic"/>
                 </w14:checkbox>
               </w:sdtPr>
+              <w:sdtEndPr/>
               <w:sdtContent>
                 <w:r>
                   <w:rPr>
@@ -24190,6 +24534,7 @@
                   <w14:uncheckedState w14:val="2610" w14:font="MS Gothic"/>
                 </w14:checkbox>
               </w:sdtPr>
+              <w:sdtEndPr/>
               <w:sdtContent>
                 <w:r>
                   <w:rPr>
@@ -24358,6 +24703,7 @@
                   <w14:uncheckedState w14:val="2610" w14:font="MS Gothic"/>
                 </w14:checkbox>
               </w:sdtPr>
+              <w:sdtEndPr/>
               <w:sdtContent>
                 <w:r>
                   <w:rPr>
@@ -24402,6 +24748,7 @@
                   <w14:uncheckedState w14:val="2610" w14:font="MS Gothic"/>
                 </w14:checkbox>
               </w:sdtPr>
+              <w:sdtEndPr/>
               <w:sdtContent>
                 <w:r>
                   <w:rPr>
@@ -24423,8 +24770,6 @@
               </w:rPr>
               <w:t>Sans objet</w:t>
             </w:r>
-            <w:bookmarkStart w:id="31" w:name="_GoBack"/>
-            <w:bookmarkEnd w:id="31"/>
           </w:p>
         </w:tc>
       </w:tr>
@@ -44573,7 +44918,7 @@
 </file>
 
 <file path=customXml/itemProps1.xml><?xml version="1.0" encoding="utf-8"?>
-<ds:datastoreItem xmlns:ds="http://schemas.openxmlformats.org/officeDocument/2006/customXml" ds:itemID="{F199FC0D-ADC4-494D-88D5-12A4B7217898}">
+<ds:datastoreItem xmlns:ds="http://schemas.openxmlformats.org/officeDocument/2006/customXml" ds:itemID="{586B4FF1-98A5-D84C-A200-8E65B9743B37}">
   <ds:schemaRefs>
     <ds:schemaRef ds:uri="http://schemas.openxmlformats.org/officeDocument/2006/bibliography"/>
   </ds:schemaRefs>

</xml_diff>

<commit_message>
template new version number
</commit_message>
<xml_diff>
--- a/src/AppBundle/Resources/templates/cert-ra1999.docx
+++ b/src/AppBundle/Resources/templates/cert-ra1999.docx
@@ -313,20 +313,17 @@
                     <w:framePr w:w="10206" w:h="57" w:wrap="notBeside" w:xAlign="center" w:anchorLock="1"/>
                     <w:rPr>
                       <w:rFonts w:ascii="Arial" w:hAnsi="Arial" w:cs="Arial"/>
-                      <w:lang w:val="en-US"/>
                     </w:rPr>
                   </w:pPr>
                   <w:r>
                     <w:rPr>
                       <w:rFonts w:ascii="Arial" w:hAnsi="Arial" w:cs="Arial"/>
-                      <w:lang w:val="en-US"/>
                     </w:rPr>
                     <w:t xml:space="preserve">Nº d’affaire : </w:t>
                   </w:r>
                   <w:r>
                     <w:rPr>
                       <w:rFonts w:ascii="Arial" w:hAnsi="Arial" w:cs="Arial"/>
-                      <w:lang w:val="en-US"/>
                     </w:rPr>
                     <w:t>${CASEREF}</w:t>
                   </w:r>
@@ -338,7 +335,6 @@
                     <w:rPr>
                       <w:rFonts w:ascii="Arial" w:hAnsi="Arial" w:cs="Arial"/>
                       <w:b/>
-                      <w:lang w:val="en-US"/>
                     </w:rPr>
                   </w:pPr>
                   <w:r>
@@ -347,14 +343,12 @@
                       <w:b/>
                       <w:sz w:val="19"/>
                       <w:szCs w:val="19"/>
-                      <w:lang w:val="en-US"/>
                     </w:rPr>
                     <w:t>Désignation</w:t>
                   </w:r>
                   <w:r>
                     <w:rPr>
                       <w:rFonts w:ascii="Arial" w:hAnsi="Arial" w:cs="Arial"/>
-                      <w:lang w:val="en-US"/>
                     </w:rPr>
                     <w:t xml:space="preserve"> : </w:t>
                   </w:r>
@@ -364,7 +358,6 @@
                       <w:b/>
                       <w:sz w:val="19"/>
                       <w:szCs w:val="19"/>
-                      <w:lang w:val="en-US"/>
                     </w:rPr>
                     <w:t>${OPENAME}</w:t>
                   </w:r>
@@ -602,7 +595,25 @@
                             <w:sz w:val="12"/>
                             <w:szCs w:val="12"/>
                           </w:rPr>
-                          <w:t>V 1.00.200 –</w:t>
+                          <w:t>V 1.00.</w:t>
+                        </w:r>
+                        <w:r>
+                          <w:rPr>
+                            <w:rFonts w:ascii="Arial" w:hAnsi="Arial" w:cs="Arial"/>
+                            <w:color w:val="005499" w:themeColor="accent3"/>
+                            <w:sz w:val="12"/>
+                            <w:szCs w:val="12"/>
+                          </w:rPr>
+                          <w:t>3</w:t>
+                        </w:r>
+                        <w:r>
+                          <w:rPr>
+                            <w:rFonts w:ascii="Arial" w:hAnsi="Arial" w:cs="Arial"/>
+                            <w:color w:val="005499" w:themeColor="accent3"/>
+                            <w:sz w:val="12"/>
+                            <w:szCs w:val="12"/>
+                          </w:rPr>
+                          <w:t>00 –</w:t>
                         </w:r>
                         <w:r>
                           <w:rPr>
@@ -621,8 +632,19 @@
                             <w:sz w:val="12"/>
                             <w:szCs w:val="12"/>
                           </w:rPr>
-                          <w:t>20180330</w:t>
+                          <w:t>20180</w:t>
                         </w:r>
+                        <w:r>
+                          <w:rPr>
+                            <w:rFonts w:ascii="Arial" w:hAnsi="Arial" w:cs="Arial"/>
+                            <w:color w:val="005499" w:themeColor="accent3"/>
+                            <w:sz w:val="12"/>
+                            <w:szCs w:val="12"/>
+                          </w:rPr>
+                          <w:t>606</w:t>
+                        </w:r>
+                        <w:bookmarkStart w:id="0" w:name="_GoBack"/>
+                        <w:bookmarkEnd w:id="0"/>
                       </w:p>
                     </w:tc>
                   </w:tr>
@@ -828,8 +850,6 @@
                           </w:rPr>
                           <w:t>t</w:t>
                         </w:r>
-                        <w:bookmarkStart w:id="0" w:name="_GoBack"/>
-                        <w:bookmarkEnd w:id="0"/>
                         <w:r>
                           <w:rPr>
                             <w:rFonts w:ascii="Arial" w:hAnsi="Arial" w:cs="Arial"/>
@@ -1008,7 +1028,21 @@
                           <w:rPr>
                             <w:rFonts w:ascii="Arial" w:hAnsi="Arial" w:cs="Arial"/>
                           </w:rPr>
-                          <w:t xml:space="preserve">Auteur du rapport: </w:t>
+                          <w:t xml:space="preserve">Auteur du </w:t>
+                        </w:r>
+                        <w:proofErr w:type="gramStart"/>
+                        <w:r>
+                          <w:rPr>
+                            <w:rFonts w:ascii="Arial" w:hAnsi="Arial" w:cs="Arial"/>
+                          </w:rPr>
+                          <w:t>rapport:</w:t>
+                        </w:r>
+                        <w:proofErr w:type="gramEnd"/>
+                        <w:r>
+                          <w:rPr>
+                            <w:rFonts w:ascii="Arial" w:hAnsi="Arial" w:cs="Arial"/>
+                          </w:rPr>
+                          <w:t xml:space="preserve"> </w:t>
                         </w:r>
                         <w:r>
                           <w:rPr>
@@ -7407,8 +7441,18 @@
           <w:szCs w:val="20"/>
           <w:lang w:val="en-US"/>
         </w:rPr>
-        <w:t>(s) :</w:t>
-      </w:r>
+        <w:t>(s</w:t>
+      </w:r>
+      <w:proofErr w:type="gramStart"/>
+      <w:r>
+        <w:rPr>
+          <w:rFonts w:ascii="Arial" w:hAnsi="Arial" w:cs="Arial"/>
+          <w:szCs w:val="20"/>
+          <w:lang w:val="en-US"/>
+        </w:rPr>
+        <w:t>) :</w:t>
+      </w:r>
+      <w:proofErr w:type="gramEnd"/>
       <w:r>
         <w:rPr>
           <w:rFonts w:ascii="Arial" w:hAnsi="Arial" w:cs="Arial"/>
@@ -7467,8 +7511,18 @@
           <w:szCs w:val="20"/>
           <w:lang w:val="en-US"/>
         </w:rPr>
-        <w:t>Missions(s)* :</w:t>
-      </w:r>
+        <w:t>Missions(s)</w:t>
+      </w:r>
+      <w:proofErr w:type="gramStart"/>
+      <w:r>
+        <w:rPr>
+          <w:rFonts w:ascii="Arial" w:hAnsi="Arial" w:cs="Arial"/>
+          <w:szCs w:val="20"/>
+          <w:lang w:val="en-US"/>
+        </w:rPr>
+        <w:t>* :</w:t>
+      </w:r>
+      <w:proofErr w:type="gramEnd"/>
       <w:r>
         <w:rPr>
           <w:rFonts w:ascii="Arial" w:hAnsi="Arial" w:cs="Arial"/>
@@ -7609,8 +7663,20 @@
           <w:szCs w:val="22"/>
           <w:lang w:val="en-GB"/>
         </w:rPr>
-        <w:t>BET Structure :</w:t>
-      </w:r>
+        <w:t xml:space="preserve">BET </w:t>
+      </w:r>
+      <w:proofErr w:type="gramStart"/>
+      <w:r>
+        <w:rPr>
+          <w:rFonts w:ascii="Arial" w:hAnsi="Arial" w:cs="Arial"/>
+          <w:b/>
+          <w:sz w:val="22"/>
+          <w:szCs w:val="22"/>
+          <w:lang w:val="en-GB"/>
+        </w:rPr>
+        <w:t>Structure :</w:t>
+      </w:r>
+      <w:proofErr w:type="gramEnd"/>
     </w:p>
     <w:p>
       <w:pPr>
@@ -7778,6 +7844,7 @@
         <w:t xml:space="preserve">BET </w:t>
       </w:r>
       <w:proofErr w:type="spellStart"/>
+      <w:proofErr w:type="gramStart"/>
       <w:r>
         <w:rPr>
           <w:rFonts w:ascii="Arial" w:hAnsi="Arial" w:cs="Arial"/>
@@ -7799,6 +7866,7 @@
         </w:rPr>
         <w:t> :</w:t>
       </w:r>
+      <w:proofErr w:type="gramEnd"/>
     </w:p>
     <w:p>
       <w:pPr>
@@ -7816,6 +7884,7 @@
           <w:lang w:val="en-US"/>
         </w:rPr>
       </w:pPr>
+      <w:proofErr w:type="gramStart"/>
       <w:r>
         <w:rPr>
           <w:rFonts w:ascii="Arial" w:hAnsi="Arial" w:cs="Arial"/>
@@ -7825,6 +7894,7 @@
         </w:rPr>
         <w:t>Nom :</w:t>
       </w:r>
+      <w:proofErr w:type="gramEnd"/>
       <w:r>
         <w:rPr>
           <w:rFonts w:ascii="Arial" w:hAnsi="Arial" w:cs="Arial"/>
@@ -7880,6 +7950,7 @@
           <w:lang w:val="en-US"/>
         </w:rPr>
       </w:pPr>
+      <w:proofErr w:type="gramStart"/>
       <w:r>
         <w:rPr>
           <w:rFonts w:ascii="Arial" w:hAnsi="Arial" w:cs="Arial"/>
@@ -7889,6 +7960,7 @@
         </w:rPr>
         <w:t>Mission :</w:t>
       </w:r>
+      <w:proofErr w:type="gramEnd"/>
       <w:r>
         <w:rPr>
           <w:rFonts w:ascii="Arial" w:hAnsi="Arial" w:cs="Arial"/>
@@ -7965,6 +8037,7 @@
         <w:t xml:space="preserve">BET </w:t>
       </w:r>
       <w:proofErr w:type="spellStart"/>
+      <w:proofErr w:type="gramStart"/>
       <w:r>
         <w:rPr>
           <w:rFonts w:ascii="Arial" w:hAnsi="Arial" w:cs="Arial"/>
@@ -7986,6 +8059,7 @@
         </w:rPr>
         <w:t> :</w:t>
       </w:r>
+      <w:proofErr w:type="gramEnd"/>
     </w:p>
     <w:p>
       <w:pPr>
@@ -8734,7 +8808,25 @@
           <w:sz w:val="20"/>
           <w:szCs w:val="20"/>
         </w:rPr>
-        <w:t xml:space="preserve"> sans essais acoustiques après travaux</w:t>
+        <w:t xml:space="preserve"> </w:t>
+      </w:r>
+      <w:proofErr w:type="gramStart"/>
+      <w:r>
+        <w:rPr>
+          <w:rFonts w:ascii="Arial" w:hAnsi="Arial" w:cs="Arial"/>
+          <w:sz w:val="20"/>
+          <w:szCs w:val="20"/>
+        </w:rPr>
+        <w:t>sans</w:t>
+      </w:r>
+      <w:proofErr w:type="gramEnd"/>
+      <w:r>
+        <w:rPr>
+          <w:rFonts w:ascii="Arial" w:hAnsi="Arial" w:cs="Arial"/>
+          <w:sz w:val="20"/>
+          <w:szCs w:val="20"/>
+        </w:rPr>
+        <w:t xml:space="preserve"> essais acoustiques après travaux</w:t>
       </w:r>
     </w:p>
     <w:p>
@@ -8793,7 +8885,25 @@
           <w:sz w:val="20"/>
           <w:szCs w:val="20"/>
         </w:rPr>
-        <w:t xml:space="preserve"> avec essais acoustiques après travaux</w:t>
+        <w:t xml:space="preserve"> </w:t>
+      </w:r>
+      <w:proofErr w:type="gramStart"/>
+      <w:r>
+        <w:rPr>
+          <w:rFonts w:ascii="Arial" w:hAnsi="Arial" w:cs="Arial"/>
+          <w:sz w:val="20"/>
+          <w:szCs w:val="20"/>
+        </w:rPr>
+        <w:t>avec</w:t>
+      </w:r>
+      <w:proofErr w:type="gramEnd"/>
+      <w:r>
+        <w:rPr>
+          <w:rFonts w:ascii="Arial" w:hAnsi="Arial" w:cs="Arial"/>
+          <w:sz w:val="20"/>
+          <w:szCs w:val="20"/>
+        </w:rPr>
+        <w:t xml:space="preserve"> essais acoustiques après travaux</w:t>
       </w:r>
     </w:p>
     <w:p>
@@ -8872,7 +8982,25 @@
           <w:sz w:val="20"/>
           <w:szCs w:val="20"/>
         </w:rPr>
-        <w:t xml:space="preserve"> essais indépendants des exigences de l’arrêté relatif à la présente attestation</w:t>
+        <w:t xml:space="preserve"> </w:t>
+      </w:r>
+      <w:proofErr w:type="gramStart"/>
+      <w:r>
+        <w:rPr>
+          <w:rFonts w:ascii="Arial" w:hAnsi="Arial" w:cs="Arial"/>
+          <w:sz w:val="20"/>
+          <w:szCs w:val="20"/>
+        </w:rPr>
+        <w:t>essais</w:t>
+      </w:r>
+      <w:proofErr w:type="gramEnd"/>
+      <w:r>
+        <w:rPr>
+          <w:rFonts w:ascii="Arial" w:hAnsi="Arial" w:cs="Arial"/>
+          <w:sz w:val="20"/>
+          <w:szCs w:val="20"/>
+        </w:rPr>
+        <w:t xml:space="preserve"> indépendants des exigences de l’arrêté relatif à la présente attestation</w:t>
       </w:r>
     </w:p>
     <w:p>
@@ -8932,7 +9060,25 @@
           <w:sz w:val="20"/>
           <w:szCs w:val="20"/>
         </w:rPr>
-        <w:t xml:space="preserve"> essais effectués dans le cadre des exigences de l’arrêté relatif à la présente attestation</w:t>
+        <w:t xml:space="preserve"> </w:t>
+      </w:r>
+      <w:proofErr w:type="gramStart"/>
+      <w:r>
+        <w:rPr>
+          <w:rFonts w:ascii="Arial" w:hAnsi="Arial" w:cs="Arial"/>
+          <w:sz w:val="20"/>
+          <w:szCs w:val="20"/>
+        </w:rPr>
+        <w:t>essais</w:t>
+      </w:r>
+      <w:proofErr w:type="gramEnd"/>
+      <w:r>
+        <w:rPr>
+          <w:rFonts w:ascii="Arial" w:hAnsi="Arial" w:cs="Arial"/>
+          <w:sz w:val="20"/>
+          <w:szCs w:val="20"/>
+        </w:rPr>
+        <w:t xml:space="preserve"> effectués dans le cadre des exigences de l’arrêté relatif à la présente attestation</w:t>
       </w:r>
     </w:p>
     <w:p>
@@ -9516,12 +9662,21 @@
           <w:szCs w:val="20"/>
         </w:rPr>
       </w:pPr>
+      <w:proofErr w:type="gramStart"/>
       <w:r>
         <w:rPr>
           <w:rFonts w:ascii="Arial" w:hAnsi="Arial" w:cs="Arial"/>
           <w:szCs w:val="20"/>
         </w:rPr>
-        <w:t>de la société :</w:t>
+        <w:t>de</w:t>
+      </w:r>
+      <w:proofErr w:type="gramEnd"/>
+      <w:r>
+        <w:rPr>
+          <w:rFonts w:ascii="Arial" w:hAnsi="Arial" w:cs="Arial"/>
+          <w:szCs w:val="20"/>
+        </w:rPr>
+        <w:t xml:space="preserve"> la société :</w:t>
       </w:r>
       <w:r>
         <w:rPr>
@@ -9565,11 +9720,19 @@
           <w:sz w:val="20"/>
         </w:rPr>
       </w:pPr>
+      <w:proofErr w:type="gramStart"/>
       <w:r>
         <w:rPr>
           <w:sz w:val="20"/>
         </w:rPr>
-        <w:t>agissant en qualité de :</w:t>
+        <w:t>agissant</w:t>
+      </w:r>
+      <w:proofErr w:type="gramEnd"/>
+      <w:r>
+        <w:rPr>
+          <w:sz w:val="20"/>
+        </w:rPr>
+        <w:t xml:space="preserve"> en qualité de :</w:t>
       </w:r>
     </w:p>
     <w:p>
@@ -9624,12 +9787,14 @@
           <w:sz w:val="20"/>
         </w:rPr>
       </w:pPr>
+      <w:proofErr w:type="gramStart"/>
       <w:r>
         <w:rPr>
           <w:sz w:val="20"/>
         </w:rPr>
         <w:t>ou</w:t>
       </w:r>
+      <w:proofErr w:type="gramEnd"/>
     </w:p>
     <w:p>
       <w:pPr>
@@ -9873,13 +10038,23 @@
           <w:szCs w:val="20"/>
         </w:rPr>
       </w:pPr>
+      <w:proofErr w:type="gramStart"/>
       <w:r>
         <w:rPr>
           <w:rFonts w:ascii="Arial" w:hAnsi="Arial" w:cs="Arial"/>
           <w:sz w:val="20"/>
           <w:szCs w:val="20"/>
         </w:rPr>
-        <w:t>missionné par le maître d’ouvrage et justifiant auprès de celui-ci de compétences en acoustique du bâtiment,</w:t>
+        <w:t>missionné</w:t>
+      </w:r>
+      <w:proofErr w:type="gramEnd"/>
+      <w:r>
+        <w:rPr>
+          <w:rFonts w:ascii="Arial" w:hAnsi="Arial" w:cs="Arial"/>
+          <w:sz w:val="20"/>
+          <w:szCs w:val="20"/>
+        </w:rPr>
+        <w:t xml:space="preserve"> par le maître d’ouvrage et justifiant auprès de celui-ci de compétences en acoustique du bâtiment,</w:t>
       </w:r>
     </w:p>
     <w:p>
@@ -9893,13 +10068,23 @@
           <w:szCs w:val="20"/>
         </w:rPr>
       </w:pPr>
+      <w:proofErr w:type="gramStart"/>
       <w:r>
         <w:rPr>
           <w:rFonts w:ascii="Arial" w:hAnsi="Arial" w:cs="Arial"/>
           <w:sz w:val="20"/>
           <w:szCs w:val="20"/>
         </w:rPr>
-        <w:t>atteste que :</w:t>
+        <w:t>atteste</w:t>
+      </w:r>
+      <w:proofErr w:type="gramEnd"/>
+      <w:r>
+        <w:rPr>
+          <w:rFonts w:ascii="Arial" w:hAnsi="Arial" w:cs="Arial"/>
+          <w:sz w:val="20"/>
+          <w:szCs w:val="20"/>
+        </w:rPr>
+        <w:t xml:space="preserve"> que :</w:t>
       </w:r>
     </w:p>
     <w:p>
@@ -9926,13 +10111,23 @@
           <w:szCs w:val="20"/>
         </w:rPr>
       </w:pPr>
+      <w:proofErr w:type="gramStart"/>
       <w:r>
         <w:rPr>
           <w:rFonts w:ascii="Arial" w:hAnsi="Arial" w:cs="Arial"/>
           <w:sz w:val="20"/>
           <w:szCs w:val="20"/>
         </w:rPr>
-        <w:t>pour l’opération identifiée ci-dessus, la qualité acoustique a été prise en compte au niveau des études et du suivi de chantier et les mesures acoustiques</w:t>
+        <w:t>pour</w:t>
+      </w:r>
+      <w:proofErr w:type="gramEnd"/>
+      <w:r>
+        <w:rPr>
+          <w:rFonts w:ascii="Arial" w:hAnsi="Arial" w:cs="Arial"/>
+          <w:sz w:val="20"/>
+          <w:szCs w:val="20"/>
+        </w:rPr>
+        <w:t xml:space="preserve"> l’opération identifiée ci-dessus, la qualité acoustique a été prise en compte au niveau des études et du suivi de chantier et les mesures acoustiques</w:t>
       </w:r>
       <w:r>
         <w:rPr>
@@ -9976,13 +10171,23 @@
           <w:szCs w:val="20"/>
         </w:rPr>
       </w:pPr>
+      <w:proofErr w:type="gramStart"/>
       <w:r>
         <w:rPr>
           <w:rFonts w:ascii="Arial" w:hAnsi="Arial" w:cs="Arial"/>
           <w:sz w:val="20"/>
           <w:szCs w:val="20"/>
         </w:rPr>
-        <w:t>les constats</w:t>
+        <w:t>les</w:t>
+      </w:r>
+      <w:proofErr w:type="gramEnd"/>
+      <w:r>
+        <w:rPr>
+          <w:rFonts w:ascii="Arial" w:hAnsi="Arial" w:cs="Arial"/>
+          <w:sz w:val="20"/>
+          <w:szCs w:val="20"/>
+        </w:rPr>
+        <w:t xml:space="preserve"> constats</w:t>
       </w:r>
       <w:r>
         <w:rPr>
@@ -10056,7 +10261,25 @@
           <w:sz w:val="20"/>
           <w:szCs w:val="20"/>
         </w:rPr>
-        <w:t> n’ont pas mis en évidence d’irrégularité dans la prise en compte de la réglementation acoustique</w:t>
+        <w:t> </w:t>
+      </w:r>
+      <w:proofErr w:type="gramStart"/>
+      <w:r>
+        <w:rPr>
+          <w:rFonts w:ascii="Arial" w:hAnsi="Arial" w:cs="Arial"/>
+          <w:sz w:val="20"/>
+          <w:szCs w:val="20"/>
+        </w:rPr>
+        <w:t>n’ont</w:t>
+      </w:r>
+      <w:proofErr w:type="gramEnd"/>
+      <w:r>
+        <w:rPr>
+          <w:rFonts w:ascii="Arial" w:hAnsi="Arial" w:cs="Arial"/>
+          <w:sz w:val="20"/>
+          <w:szCs w:val="20"/>
+        </w:rPr>
+        <w:t xml:space="preserve"> pas mis en évidence d’irrégularité dans la prise en compte de la réglementation acoustique</w:t>
       </w:r>
       <w:r>
         <w:rPr>
@@ -10122,7 +10345,25 @@
           <w:sz w:val="20"/>
           <w:szCs w:val="20"/>
         </w:rPr>
-        <w:t> laissent apparaître des irrégularités dans la prise en compte de la réglementation acoustique.</w:t>
+        <w:t> </w:t>
+      </w:r>
+      <w:proofErr w:type="gramStart"/>
+      <w:r>
+        <w:rPr>
+          <w:rFonts w:ascii="Arial" w:hAnsi="Arial" w:cs="Arial"/>
+          <w:sz w:val="20"/>
+          <w:szCs w:val="20"/>
+        </w:rPr>
+        <w:t>laissent</w:t>
+      </w:r>
+      <w:proofErr w:type="gramEnd"/>
+      <w:r>
+        <w:rPr>
+          <w:rFonts w:ascii="Arial" w:hAnsi="Arial" w:cs="Arial"/>
+          <w:sz w:val="20"/>
+          <w:szCs w:val="20"/>
+        </w:rPr>
+        <w:t xml:space="preserve"> apparaître des irrégularités dans la prise en compte de la réglementation acoustique.</w:t>
       </w:r>
     </w:p>
     <w:p>
@@ -10385,7 +10626,16 @@
           <w:sz w:val="20"/>
           <w:szCs w:val="20"/>
         </w:rPr>
-        <w:t xml:space="preserve"> pour un nombre de mesures obligatoires</w:t>
+        <w:t xml:space="preserve"> pour un nombre de mesures </w:t>
+      </w:r>
+      <w:proofErr w:type="gramStart"/>
+      <w:r>
+        <w:rPr>
+          <w:rFonts w:ascii="Arial" w:hAnsi="Arial" w:cs="Arial"/>
+          <w:sz w:val="20"/>
+          <w:szCs w:val="20"/>
+        </w:rPr>
+        <w:t>obligatoires</w:t>
       </w:r>
       <w:r>
         <w:rPr>
@@ -10394,7 +10644,17 @@
           <w:szCs w:val="20"/>
           <w:vertAlign w:val="superscript"/>
         </w:rPr>
-        <w:t>(4)</w:t>
+        <w:t>(</w:t>
+      </w:r>
+      <w:proofErr w:type="gramEnd"/>
+      <w:r>
+        <w:rPr>
+          <w:rFonts w:ascii="Arial" w:hAnsi="Arial" w:cs="Arial"/>
+          <w:sz w:val="20"/>
+          <w:szCs w:val="20"/>
+          <w:vertAlign w:val="superscript"/>
+        </w:rPr>
+        <w:t>4)</w:t>
       </w:r>
       <w:r>
         <w:rPr>
@@ -10892,6 +11152,7 @@
           <w:szCs w:val="18"/>
         </w:rPr>
       </w:pPr>
+      <w:proofErr w:type="gramStart"/>
       <w:r>
         <w:rPr>
           <w:rFonts w:ascii="Arial" w:hAnsi="Arial" w:cs="Arial"/>
@@ -10900,7 +11161,18 @@
           <w:sz w:val="18"/>
           <w:szCs w:val="18"/>
         </w:rPr>
-        <w:t>articles L. 111-11, R. 111-1-1, R. 111-4 et R. 111-4-1 du code de la construction et de l’habitation ;</w:t>
+        <w:t>articles</w:t>
+      </w:r>
+      <w:proofErr w:type="gramEnd"/>
+      <w:r>
+        <w:rPr>
+          <w:rFonts w:ascii="Arial" w:hAnsi="Arial" w:cs="Arial"/>
+          <w:i/>
+          <w:iCs/>
+          <w:sz w:val="18"/>
+          <w:szCs w:val="18"/>
+        </w:rPr>
+        <w:t xml:space="preserve"> L. 111-11, R. 111-1-1, R. 111-4 et R. 111-4-1 du code de la construction et de l’habitation ;</w:t>
       </w:r>
     </w:p>
     <w:p>
@@ -10929,6 +11201,7 @@
           <w:szCs w:val="18"/>
         </w:rPr>
       </w:pPr>
+      <w:proofErr w:type="gramStart"/>
       <w:r>
         <w:rPr>
           <w:rFonts w:ascii="Arial" w:hAnsi="Arial" w:cs="Arial"/>
@@ -10937,7 +11210,18 @@
           <w:sz w:val="18"/>
           <w:szCs w:val="18"/>
         </w:rPr>
-        <w:t>arrêtés du 30 juin 1999 relatifs aux caractéristiques acoustiques des bâtiments d’habitation et aux modalités d’application de la réglementation ;</w:t>
+        <w:t>arrêtés</w:t>
+      </w:r>
+      <w:proofErr w:type="gramEnd"/>
+      <w:r>
+        <w:rPr>
+          <w:rFonts w:ascii="Arial" w:hAnsi="Arial" w:cs="Arial"/>
+          <w:i/>
+          <w:iCs/>
+          <w:sz w:val="18"/>
+          <w:szCs w:val="18"/>
+        </w:rPr>
+        <w:t xml:space="preserve"> du 30 juin 1999 relatifs aux caractéristiques acoustiques des bâtiments d’habitation et aux modalités d’application de la réglementation ;</w:t>
       </w:r>
     </w:p>
     <w:p>
@@ -10966,6 +11250,7 @@
           <w:szCs w:val="18"/>
         </w:rPr>
       </w:pPr>
+      <w:proofErr w:type="gramStart"/>
       <w:r>
         <w:rPr>
           <w:rFonts w:ascii="Arial" w:hAnsi="Arial" w:cs="Arial"/>
@@ -10974,7 +11259,18 @@
           <w:sz w:val="18"/>
           <w:szCs w:val="18"/>
         </w:rPr>
-        <w:t>arrêté du 30 mai 1996 (modifié par l’arrêté du 23 juillet 2013 pour les demandes de permis de construire déposées à compter du 01 janvier 2014) relatif aux modalités de classement des infrastructures de transports terrestres et à l’isolement acoustique des bâtiments d’habitation dans les secteurs affectés par le bruit.</w:t>
+        <w:t>arrêté</w:t>
+      </w:r>
+      <w:proofErr w:type="gramEnd"/>
+      <w:r>
+        <w:rPr>
+          <w:rFonts w:ascii="Arial" w:hAnsi="Arial" w:cs="Arial"/>
+          <w:i/>
+          <w:iCs/>
+          <w:sz w:val="18"/>
+          <w:szCs w:val="18"/>
+        </w:rPr>
+        <w:t xml:space="preserve"> du 30 mai 1996 (modifié par l’arrêté du 23 juillet 2013 pour les demandes de permis de construire déposées à compter du 01 janvier 2014) relatif aux modalités de classement des infrastructures de transports terrestres et à l’isolement acoustique des bâtiments d’habitation dans les secteurs affectés par le bruit.</w:t>
       </w:r>
     </w:p>
     <w:p>
@@ -13878,7 +14174,25 @@
                 <w:sz w:val="18"/>
                 <w:szCs w:val="18"/>
               </w:rPr>
-              <w:t>(hors VMC)</w:t>
+              <w:t>(</w:t>
+            </w:r>
+            <w:proofErr w:type="gramStart"/>
+            <w:r>
+              <w:rPr>
+                <w:rFonts w:ascii="Arial" w:hAnsi="Arial" w:cs="Arial"/>
+                <w:sz w:val="18"/>
+                <w:szCs w:val="18"/>
+              </w:rPr>
+              <w:t>hors</w:t>
+            </w:r>
+            <w:proofErr w:type="gramEnd"/>
+            <w:r>
+              <w:rPr>
+                <w:rFonts w:ascii="Arial" w:hAnsi="Arial" w:cs="Arial"/>
+                <w:sz w:val="18"/>
+                <w:szCs w:val="18"/>
+              </w:rPr>
+              <w:t xml:space="preserve"> VMC)</w:t>
             </w:r>
           </w:p>
         </w:tc>
@@ -14871,7 +15185,21 @@
               <w:rPr>
                 <w:rFonts w:ascii="Arial" w:hAnsi="Arial" w:cs="Arial"/>
               </w:rPr>
-              <w:t>er la réponse dans la colonne «Oui» ou la colonne «</w:t>
+              <w:t>er la réponse dans la colonne</w:t>
+            </w:r>
+            <w:proofErr w:type="gramStart"/>
+            <w:r>
+              <w:rPr>
+                <w:rFonts w:ascii="Arial" w:hAnsi="Arial" w:cs="Arial"/>
+              </w:rPr>
+              <w:t xml:space="preserve"> «Oui</w:t>
+            </w:r>
+            <w:proofErr w:type="gramEnd"/>
+            <w:r>
+              <w:rPr>
+                <w:rFonts w:ascii="Arial" w:hAnsi="Arial" w:cs="Arial"/>
+              </w:rPr>
+              <w:t>» ou la colonne «</w:t>
             </w:r>
             <w:r>
               <w:rPr>
@@ -15334,7 +15662,27 @@
                 <w:sz w:val="18"/>
                 <w:szCs w:val="18"/>
               </w:rPr>
-              <w:t>(hors ventilation mécanique)</w:t>
+              <w:t>(</w:t>
+            </w:r>
+            <w:proofErr w:type="gramStart"/>
+            <w:r>
+              <w:rPr>
+                <w:rFonts w:ascii="Arial" w:hAnsi="Arial" w:cs="Arial"/>
+                <w:color w:val="auto"/>
+                <w:sz w:val="18"/>
+                <w:szCs w:val="18"/>
+              </w:rPr>
+              <w:t>hors</w:t>
+            </w:r>
+            <w:proofErr w:type="gramEnd"/>
+            <w:r>
+              <w:rPr>
+                <w:rFonts w:ascii="Arial" w:hAnsi="Arial" w:cs="Arial"/>
+                <w:color w:val="auto"/>
+                <w:sz w:val="18"/>
+                <w:szCs w:val="18"/>
+              </w:rPr>
+              <w:t xml:space="preserve"> ventilation mécanique)</w:t>
             </w:r>
           </w:p>
         </w:tc>
@@ -20431,6 +20779,7 @@
               <w:t xml:space="preserve"> </w:t>
             </w:r>
             <w:proofErr w:type="spellStart"/>
+            <w:proofErr w:type="gramStart"/>
             <w:r>
               <w:rPr>
                 <w:rFonts w:ascii="Arial" w:hAnsi="Arial" w:cs="Arial"/>
@@ -20438,6 +20787,7 @@
               <w:t>M.Ou</w:t>
             </w:r>
             <w:proofErr w:type="spellEnd"/>
+            <w:proofErr w:type="gramEnd"/>
             <w:r>
               <w:rPr>
                 <w:rFonts w:ascii="Arial" w:hAnsi="Arial" w:cs="Arial"/>
@@ -20943,6 +21293,7 @@
               <w:t xml:space="preserve"> </w:t>
             </w:r>
             <w:proofErr w:type="spellStart"/>
+            <w:proofErr w:type="gramStart"/>
             <w:r>
               <w:rPr>
                 <w:rFonts w:ascii="Arial" w:hAnsi="Arial" w:cs="Arial"/>
@@ -20950,6 +21301,7 @@
               <w:t>M.Ou</w:t>
             </w:r>
             <w:proofErr w:type="spellEnd"/>
+            <w:proofErr w:type="gramEnd"/>
             <w:r>
               <w:rPr>
                 <w:rFonts w:ascii="Arial" w:hAnsi="Arial" w:cs="Arial"/>
@@ -21456,6 +21808,7 @@
               <w:t xml:space="preserve"> </w:t>
             </w:r>
             <w:proofErr w:type="spellStart"/>
+            <w:proofErr w:type="gramStart"/>
             <w:r>
               <w:rPr>
                 <w:rFonts w:ascii="Arial" w:hAnsi="Arial" w:cs="Arial"/>
@@ -21463,6 +21816,7 @@
               <w:t>M.Ou</w:t>
             </w:r>
             <w:proofErr w:type="spellEnd"/>
+            <w:proofErr w:type="gramEnd"/>
             <w:r>
               <w:rPr>
                 <w:rFonts w:ascii="Arial" w:hAnsi="Arial" w:cs="Arial"/>
@@ -22022,6 +22376,7 @@
               <w:t xml:space="preserve"> </w:t>
             </w:r>
             <w:proofErr w:type="spellStart"/>
+            <w:proofErr w:type="gramStart"/>
             <w:r>
               <w:rPr>
                 <w:rFonts w:ascii="Arial" w:hAnsi="Arial" w:cs="Arial"/>
@@ -22029,6 +22384,7 @@
               <w:t>M.Ou</w:t>
             </w:r>
             <w:proofErr w:type="spellEnd"/>
+            <w:proofErr w:type="gramEnd"/>
             <w:r>
               <w:rPr>
                 <w:rFonts w:ascii="Arial" w:hAnsi="Arial" w:cs="Arial"/>
@@ -22535,6 +22891,7 @@
               <w:t xml:space="preserve"> </w:t>
             </w:r>
             <w:proofErr w:type="spellStart"/>
+            <w:proofErr w:type="gramStart"/>
             <w:r>
               <w:rPr>
                 <w:rFonts w:ascii="Arial" w:hAnsi="Arial" w:cs="Arial"/>
@@ -22542,6 +22899,7 @@
               <w:t>M.Ou</w:t>
             </w:r>
             <w:proofErr w:type="spellEnd"/>
+            <w:proofErr w:type="gramEnd"/>
             <w:r>
               <w:rPr>
                 <w:rFonts w:ascii="Arial" w:hAnsi="Arial" w:cs="Arial"/>
@@ -23101,6 +23459,7 @@
               <w:t xml:space="preserve"> </w:t>
             </w:r>
             <w:proofErr w:type="spellStart"/>
+            <w:proofErr w:type="gramStart"/>
             <w:r>
               <w:rPr>
                 <w:rFonts w:ascii="Arial" w:hAnsi="Arial" w:cs="Arial"/>
@@ -23108,6 +23467,7 @@
               <w:t>M.Ou</w:t>
             </w:r>
             <w:proofErr w:type="spellEnd"/>
+            <w:proofErr w:type="gramEnd"/>
             <w:r>
               <w:rPr>
                 <w:rFonts w:ascii="Arial" w:hAnsi="Arial" w:cs="Arial"/>
@@ -23614,6 +23974,7 @@
               <w:t xml:space="preserve"> </w:t>
             </w:r>
             <w:proofErr w:type="spellStart"/>
+            <w:proofErr w:type="gramStart"/>
             <w:r>
               <w:rPr>
                 <w:rFonts w:ascii="Arial" w:hAnsi="Arial" w:cs="Arial"/>
@@ -23621,6 +23982,7 @@
               <w:t>M.Ou</w:t>
             </w:r>
             <w:proofErr w:type="spellEnd"/>
+            <w:proofErr w:type="gramEnd"/>
             <w:r>
               <w:rPr>
                 <w:rFonts w:ascii="Arial" w:hAnsi="Arial" w:cs="Arial"/>
@@ -24126,6 +24488,7 @@
               <w:t xml:space="preserve"> </w:t>
             </w:r>
             <w:proofErr w:type="spellStart"/>
+            <w:proofErr w:type="gramStart"/>
             <w:r>
               <w:rPr>
                 <w:rFonts w:ascii="Arial" w:hAnsi="Arial" w:cs="Arial"/>
@@ -24133,6 +24496,7 @@
               <w:t>M.Ou</w:t>
             </w:r>
             <w:proofErr w:type="spellEnd"/>
+            <w:proofErr w:type="gramEnd"/>
             <w:r>
               <w:rPr>
                 <w:rFonts w:ascii="Arial" w:hAnsi="Arial" w:cs="Arial"/>
@@ -24482,6 +24846,7 @@
         <w:t xml:space="preserve"> : Architecte, </w:t>
       </w:r>
       <w:proofErr w:type="spellStart"/>
+      <w:proofErr w:type="gramStart"/>
       <w:r>
         <w:rPr>
           <w:rFonts w:ascii="Arial" w:hAnsi="Arial" w:cs="Arial"/>
@@ -24490,6 +24855,7 @@
         <w:t>M.Oe</w:t>
       </w:r>
       <w:proofErr w:type="spellEnd"/>
+      <w:proofErr w:type="gramEnd"/>
       <w:r>
         <w:rPr>
           <w:rFonts w:ascii="Arial" w:hAnsi="Arial" w:cs="Arial"/>
@@ -24978,7 +25344,21 @@
               <w:rPr>
                 <w:rFonts w:ascii="Arial" w:hAnsi="Arial" w:cs="Arial"/>
               </w:rPr>
-              <w:t>(hors ventilation mécanique)</w:t>
+              <w:t>(</w:t>
+            </w:r>
+            <w:proofErr w:type="gramStart"/>
+            <w:r>
+              <w:rPr>
+                <w:rFonts w:ascii="Arial" w:hAnsi="Arial" w:cs="Arial"/>
+              </w:rPr>
+              <w:t>hors</w:t>
+            </w:r>
+            <w:proofErr w:type="gramEnd"/>
+            <w:r>
+              <w:rPr>
+                <w:rFonts w:ascii="Arial" w:hAnsi="Arial" w:cs="Arial"/>
+              </w:rPr>
+              <w:t xml:space="preserve"> ventilation mécanique)</w:t>
             </w:r>
           </w:p>
         </w:tc>
@@ -26681,8 +27061,17 @@
                 <w:sz w:val="16"/>
                 <w:szCs w:val="16"/>
               </w:rPr>
-              <w:t>${BAE-C}  C</w:t>
-            </w:r>
+              <w:t>${BAE-C</w:t>
+            </w:r>
+            <w:proofErr w:type="gramStart"/>
+            <w:r>
+              <w:rPr>
+                <w:sz w:val="16"/>
+                <w:szCs w:val="16"/>
+              </w:rPr>
+              <w:t>}  C</w:t>
+            </w:r>
+            <w:proofErr w:type="gramEnd"/>
           </w:p>
           <w:p>
             <w:pPr>
@@ -26702,8 +27091,17 @@
                 <w:sz w:val="16"/>
                 <w:szCs w:val="16"/>
               </w:rPr>
-              <w:t>${BAE-NC}  NC</w:t>
-            </w:r>
+              <w:t>${BAE-</w:t>
+            </w:r>
+            <w:proofErr w:type="gramStart"/>
+            <w:r>
+              <w:rPr>
+                <w:sz w:val="16"/>
+                <w:szCs w:val="16"/>
+              </w:rPr>
+              <w:t>NC}  NC</w:t>
+            </w:r>
+            <w:proofErr w:type="gramEnd"/>
           </w:p>
           <w:p>
             <w:pPr>
@@ -26723,8 +27121,17 @@
                 <w:sz w:val="16"/>
                 <w:szCs w:val="16"/>
               </w:rPr>
-              <w:t>${BAE-NA}  SO</w:t>
-            </w:r>
+              <w:t>${BAE-</w:t>
+            </w:r>
+            <w:proofErr w:type="gramStart"/>
+            <w:r>
+              <w:rPr>
+                <w:sz w:val="16"/>
+                <w:szCs w:val="16"/>
+              </w:rPr>
+              <w:t>NA}  SO</w:t>
+            </w:r>
+            <w:proofErr w:type="gramEnd"/>
           </w:p>
         </w:tc>
         <w:tc>
@@ -26749,8 +27156,17 @@
                 <w:sz w:val="16"/>
                 <w:szCs w:val="16"/>
               </w:rPr>
-              <w:t>${BAI-C}  C</w:t>
-            </w:r>
+              <w:t>${BAI-C</w:t>
+            </w:r>
+            <w:proofErr w:type="gramStart"/>
+            <w:r>
+              <w:rPr>
+                <w:sz w:val="16"/>
+                <w:szCs w:val="16"/>
+              </w:rPr>
+              <w:t>}  C</w:t>
+            </w:r>
+            <w:proofErr w:type="gramEnd"/>
           </w:p>
           <w:p>
             <w:pPr>
@@ -26770,8 +27186,17 @@
                 <w:sz w:val="16"/>
                 <w:szCs w:val="16"/>
               </w:rPr>
-              <w:t>${BAI-NC}  NC</w:t>
-            </w:r>
+              <w:t>${BAI-</w:t>
+            </w:r>
+            <w:proofErr w:type="gramStart"/>
+            <w:r>
+              <w:rPr>
+                <w:sz w:val="16"/>
+                <w:szCs w:val="16"/>
+              </w:rPr>
+              <w:t>NC}  NC</w:t>
+            </w:r>
+            <w:proofErr w:type="gramEnd"/>
           </w:p>
         </w:tc>
         <w:tc>
@@ -26796,8 +27221,17 @@
                 <w:sz w:val="16"/>
                 <w:szCs w:val="16"/>
               </w:rPr>
-              <w:t>${AAE-C}  C</w:t>
-            </w:r>
+              <w:t>${AAE-C</w:t>
+            </w:r>
+            <w:proofErr w:type="gramStart"/>
+            <w:r>
+              <w:rPr>
+                <w:sz w:val="16"/>
+                <w:szCs w:val="16"/>
+              </w:rPr>
+              <w:t>}  C</w:t>
+            </w:r>
+            <w:proofErr w:type="gramEnd"/>
           </w:p>
           <w:p>
             <w:pPr>
@@ -26817,8 +27251,17 @@
                 <w:sz w:val="16"/>
                 <w:szCs w:val="16"/>
               </w:rPr>
-              <w:t>${AAE-NC}  NC</w:t>
-            </w:r>
+              <w:t>${AAE-</w:t>
+            </w:r>
+            <w:proofErr w:type="gramStart"/>
+            <w:r>
+              <w:rPr>
+                <w:sz w:val="16"/>
+                <w:szCs w:val="16"/>
+              </w:rPr>
+              <w:t>NC}  NC</w:t>
+            </w:r>
+            <w:proofErr w:type="gramEnd"/>
           </w:p>
           <w:p>
             <w:pPr>
@@ -26838,8 +27281,17 @@
                 <w:sz w:val="16"/>
                 <w:szCs w:val="16"/>
               </w:rPr>
-              <w:t>${AAE-NA}  SO</w:t>
-            </w:r>
+              <w:t>${AAE-</w:t>
+            </w:r>
+            <w:proofErr w:type="gramStart"/>
+            <w:r>
+              <w:rPr>
+                <w:sz w:val="16"/>
+                <w:szCs w:val="16"/>
+              </w:rPr>
+              <w:t>NA}  SO</w:t>
+            </w:r>
+            <w:proofErr w:type="gramEnd"/>
           </w:p>
           <w:p>
             <w:pPr>
@@ -26878,8 +27330,17 @@
                 <w:sz w:val="16"/>
                 <w:szCs w:val="16"/>
               </w:rPr>
-              <w:t>${BC-C}  C</w:t>
-            </w:r>
+              <w:t>${BC-C</w:t>
+            </w:r>
+            <w:proofErr w:type="gramStart"/>
+            <w:r>
+              <w:rPr>
+                <w:sz w:val="16"/>
+                <w:szCs w:val="16"/>
+              </w:rPr>
+              <w:t>}  C</w:t>
+            </w:r>
+            <w:proofErr w:type="gramEnd"/>
           </w:p>
           <w:p>
             <w:pPr>
@@ -26899,8 +27360,17 @@
                 <w:sz w:val="16"/>
                 <w:szCs w:val="16"/>
               </w:rPr>
-              <w:t>${BC-NC}  NC</w:t>
-            </w:r>
+              <w:t>${BC-</w:t>
+            </w:r>
+            <w:proofErr w:type="gramStart"/>
+            <w:r>
+              <w:rPr>
+                <w:sz w:val="16"/>
+                <w:szCs w:val="16"/>
+              </w:rPr>
+              <w:t>NC}  NC</w:t>
+            </w:r>
+            <w:proofErr w:type="gramEnd"/>
           </w:p>
         </w:tc>
         <w:tc>
@@ -26925,8 +27395,17 @@
                 <w:sz w:val="16"/>
                 <w:szCs w:val="16"/>
               </w:rPr>
-              <w:t>${BEIIL-C}  C</w:t>
-            </w:r>
+              <w:t>${BEIIL-C</w:t>
+            </w:r>
+            <w:proofErr w:type="gramStart"/>
+            <w:r>
+              <w:rPr>
+                <w:sz w:val="16"/>
+                <w:szCs w:val="16"/>
+              </w:rPr>
+              <w:t>}  C</w:t>
+            </w:r>
+            <w:proofErr w:type="gramEnd"/>
           </w:p>
           <w:p>
             <w:pPr>
@@ -26946,8 +27425,17 @@
                 <w:sz w:val="16"/>
                 <w:szCs w:val="16"/>
               </w:rPr>
-              <w:t>${BEIIL-NC}  NC</w:t>
-            </w:r>
+              <w:t>${BEIIL-</w:t>
+            </w:r>
+            <w:proofErr w:type="gramStart"/>
+            <w:r>
+              <w:rPr>
+                <w:sz w:val="16"/>
+                <w:szCs w:val="16"/>
+              </w:rPr>
+              <w:t>NC}  NC</w:t>
+            </w:r>
+            <w:proofErr w:type="gramEnd"/>
           </w:p>
           <w:p>
             <w:pPr>
@@ -26967,8 +27455,17 @@
                 <w:sz w:val="16"/>
                 <w:szCs w:val="16"/>
               </w:rPr>
-              <w:t>${BEIIL-NA}  SO</w:t>
-            </w:r>
+              <w:t>${BEIIL-</w:t>
+            </w:r>
+            <w:proofErr w:type="gramStart"/>
+            <w:r>
+              <w:rPr>
+                <w:sz w:val="16"/>
+                <w:szCs w:val="16"/>
+              </w:rPr>
+              <w:t>NA}  SO</w:t>
+            </w:r>
+            <w:proofErr w:type="gramEnd"/>
           </w:p>
         </w:tc>
         <w:tc>
@@ -26993,8 +27490,17 @@
                 <w:sz w:val="16"/>
                 <w:szCs w:val="16"/>
               </w:rPr>
-              <w:t>${BEVMC-C}  C</w:t>
-            </w:r>
+              <w:t>${BEVMC-C</w:t>
+            </w:r>
+            <w:proofErr w:type="gramStart"/>
+            <w:r>
+              <w:rPr>
+                <w:sz w:val="16"/>
+                <w:szCs w:val="16"/>
+              </w:rPr>
+              <w:t>}  C</w:t>
+            </w:r>
+            <w:proofErr w:type="gramEnd"/>
           </w:p>
           <w:p>
             <w:pPr>
@@ -27014,8 +27520,17 @@
                 <w:sz w:val="16"/>
                 <w:szCs w:val="16"/>
               </w:rPr>
-              <w:t>${BEVMC-NC}  NC</w:t>
-            </w:r>
+              <w:t>${BEVMC-</w:t>
+            </w:r>
+            <w:proofErr w:type="gramStart"/>
+            <w:r>
+              <w:rPr>
+                <w:sz w:val="16"/>
+                <w:szCs w:val="16"/>
+              </w:rPr>
+              <w:t>NC}  NC</w:t>
+            </w:r>
+            <w:proofErr w:type="gramEnd"/>
           </w:p>
         </w:tc>
         <w:tc>
@@ -27040,7 +27555,23 @@
                 <w:sz w:val="16"/>
                 <w:szCs w:val="16"/>
               </w:rPr>
-              <w:t>${BEIEL-C}  C  </w:t>
+              <w:t>${BEIEL-C</w:t>
+            </w:r>
+            <w:proofErr w:type="gramStart"/>
+            <w:r>
+              <w:rPr>
+                <w:sz w:val="16"/>
+                <w:szCs w:val="16"/>
+              </w:rPr>
+              <w:t>}  C</w:t>
+            </w:r>
+            <w:proofErr w:type="gramEnd"/>
+            <w:r>
+              <w:rPr>
+                <w:sz w:val="16"/>
+                <w:szCs w:val="16"/>
+              </w:rPr>
+              <w:t>  </w:t>
             </w:r>
           </w:p>
           <w:p>
@@ -27061,8 +27592,17 @@
                 <w:sz w:val="16"/>
                 <w:szCs w:val="16"/>
               </w:rPr>
-              <w:t>${BEIEL-NC}  NC</w:t>
-            </w:r>
+              <w:t>${BEIEL-</w:t>
+            </w:r>
+            <w:proofErr w:type="gramStart"/>
+            <w:r>
+              <w:rPr>
+                <w:sz w:val="16"/>
+                <w:szCs w:val="16"/>
+              </w:rPr>
+              <w:t>NC}  NC</w:t>
+            </w:r>
+            <w:proofErr w:type="gramEnd"/>
           </w:p>
         </w:tc>
         <w:tc>
@@ -27087,7 +27627,23 @@
                 <w:sz w:val="16"/>
                 <w:szCs w:val="16"/>
               </w:rPr>
-              <w:t>${BEC-C}  C  </w:t>
+              <w:t>${BEC-C</w:t>
+            </w:r>
+            <w:proofErr w:type="gramStart"/>
+            <w:r>
+              <w:rPr>
+                <w:sz w:val="16"/>
+                <w:szCs w:val="16"/>
+              </w:rPr>
+              <w:t>}  C</w:t>
+            </w:r>
+            <w:proofErr w:type="gramEnd"/>
+            <w:r>
+              <w:rPr>
+                <w:sz w:val="16"/>
+                <w:szCs w:val="16"/>
+              </w:rPr>
+              <w:t>  </w:t>
             </w:r>
           </w:p>
           <w:p>
@@ -27108,8 +27664,17 @@
                 <w:sz w:val="16"/>
                 <w:szCs w:val="16"/>
               </w:rPr>
-              <w:t>${BEC-NC}  NC</w:t>
-            </w:r>
+              <w:t>${BEC-</w:t>
+            </w:r>
+            <w:proofErr w:type="gramStart"/>
+            <w:r>
+              <w:rPr>
+                <w:sz w:val="16"/>
+                <w:szCs w:val="16"/>
+              </w:rPr>
+              <w:t>NC}  NC</w:t>
+            </w:r>
+            <w:proofErr w:type="gramEnd"/>
           </w:p>
           <w:p>
             <w:pPr>
@@ -27131,8 +27696,18 @@
                 <w:szCs w:val="16"/>
                 <w:lang w:val="en-US"/>
               </w:rPr>
-              <w:t>${BEC-NA}  SO</w:t>
-            </w:r>
+              <w:t>${BEC-</w:t>
+            </w:r>
+            <w:proofErr w:type="gramStart"/>
+            <w:r>
+              <w:rPr>
+                <w:sz w:val="16"/>
+                <w:szCs w:val="16"/>
+                <w:lang w:val="en-US"/>
+              </w:rPr>
+              <w:t>NA}  SO</w:t>
+            </w:r>
+            <w:proofErr w:type="gramEnd"/>
           </w:p>
         </w:tc>
       </w:tr>
@@ -27423,6 +27998,7 @@
         <w:t xml:space="preserve"> : Architecte, </w:t>
       </w:r>
       <w:proofErr w:type="spellStart"/>
+      <w:proofErr w:type="gramStart"/>
       <w:r>
         <w:rPr>
           <w:rFonts w:ascii="Arial" w:hAnsi="Arial" w:cs="Arial"/>
@@ -27434,6 +28010,7 @@
         <w:t>M.Oe</w:t>
       </w:r>
       <w:proofErr w:type="spellEnd"/>
+      <w:proofErr w:type="gramEnd"/>
       <w:r>
         <w:rPr>
           <w:rFonts w:ascii="Arial" w:hAnsi="Arial" w:cs="Arial"/>
@@ -27800,6 +28377,7 @@
               </w:rPr>
             </w:pPr>
             <w:proofErr w:type="spellStart"/>
+            <w:proofErr w:type="gramStart"/>
             <w:r>
               <w:rPr>
                 <w:rFonts w:ascii="Arial" w:hAnsi="Arial" w:cs="Arial"/>
@@ -27813,7 +28391,16 @@
                 <w:color w:val="000000"/>
                 <w:vertAlign w:val="subscript"/>
               </w:rPr>
-              <w:t>nT,A,tr</w:t>
+              <w:t>nT,A</w:t>
+            </w:r>
+            <w:proofErr w:type="gramEnd"/>
+            <w:r>
+              <w:rPr>
+                <w:rFonts w:ascii="Arial" w:hAnsi="Arial" w:cs="Arial"/>
+                <w:color w:val="000000"/>
+                <w:vertAlign w:val="subscript"/>
+              </w:rPr>
+              <w:t>,tr</w:t>
             </w:r>
             <w:proofErr w:type="spellEnd"/>
             <w:r>
@@ -27853,6 +28440,7 @@
               </w:rPr>
             </w:pPr>
             <w:proofErr w:type="spellStart"/>
+            <w:proofErr w:type="gramStart"/>
             <w:r>
               <w:rPr>
                 <w:rFonts w:ascii="Arial" w:hAnsi="Arial" w:cs="Arial"/>
@@ -27866,7 +28454,16 @@
                 <w:color w:val="000000"/>
                 <w:vertAlign w:val="subscript"/>
               </w:rPr>
-              <w:t>nT,A,tr</w:t>
+              <w:t>nT,A</w:t>
+            </w:r>
+            <w:proofErr w:type="gramEnd"/>
+            <w:r>
+              <w:rPr>
+                <w:rFonts w:ascii="Arial" w:hAnsi="Arial" w:cs="Arial"/>
+                <w:color w:val="000000"/>
+                <w:vertAlign w:val="subscript"/>
+              </w:rPr>
+              <w:t>,tr</w:t>
             </w:r>
             <w:proofErr w:type="spellEnd"/>
             <w:r>
@@ -28148,7 +28745,23 @@
                 <w:rFonts w:ascii="Arial" w:hAnsi="Arial" w:cs="Arial"/>
                 <w:color w:val="000000"/>
               </w:rPr>
-              <w:t>(mesurée à 2m)</w:t>
+              <w:t>(</w:t>
+            </w:r>
+            <w:proofErr w:type="gramStart"/>
+            <w:r>
+              <w:rPr>
+                <w:rFonts w:ascii="Arial" w:hAnsi="Arial" w:cs="Arial"/>
+                <w:color w:val="000000"/>
+              </w:rPr>
+              <w:t>mesurée</w:t>
+            </w:r>
+            <w:proofErr w:type="gramEnd"/>
+            <w:r>
+              <w:rPr>
+                <w:rFonts w:ascii="Arial" w:hAnsi="Arial" w:cs="Arial"/>
+                <w:color w:val="000000"/>
+              </w:rPr>
+              <w:t xml:space="preserve"> à 2m)</w:t>
             </w:r>
           </w:p>
         </w:tc>
@@ -28227,12 +28840,21 @@
                 <w:color w:val="000000"/>
               </w:rPr>
             </w:pPr>
-            <w:r>
-              <w:rPr>
-                <w:rFonts w:ascii="Arial" w:hAnsi="Arial" w:cs="Arial"/>
-                <w:color w:val="000000"/>
-              </w:rPr>
-              <w:t xml:space="preserve">ou Escalier / </w:t>
+            <w:proofErr w:type="gramStart"/>
+            <w:r>
+              <w:rPr>
+                <w:rFonts w:ascii="Arial" w:hAnsi="Arial" w:cs="Arial"/>
+                <w:color w:val="000000"/>
+              </w:rPr>
+              <w:t>ou</w:t>
+            </w:r>
+            <w:proofErr w:type="gramEnd"/>
+            <w:r>
+              <w:rPr>
+                <w:rFonts w:ascii="Arial" w:hAnsi="Arial" w:cs="Arial"/>
+                <w:color w:val="000000"/>
+              </w:rPr>
+              <w:t xml:space="preserve"> Escalier / </w:t>
             </w:r>
             <w:proofErr w:type="spellStart"/>
             <w:r>
@@ -28882,6 +29504,7 @@
               </w:rPr>
             </w:pPr>
             <w:proofErr w:type="spellStart"/>
+            <w:proofErr w:type="gramStart"/>
             <w:r>
               <w:rPr>
                 <w:rFonts w:ascii="Arial" w:hAnsi="Arial" w:cs="Arial"/>
@@ -28898,6 +29521,7 @@
               <w:t>nT,A</w:t>
             </w:r>
             <w:proofErr w:type="spellEnd"/>
+            <w:proofErr w:type="gramEnd"/>
             <w:r>
               <w:rPr>
                 <w:rFonts w:ascii="Arial" w:hAnsi="Arial" w:cs="Arial"/>
@@ -28935,6 +29559,7 @@
               </w:rPr>
             </w:pPr>
             <w:proofErr w:type="spellStart"/>
+            <w:proofErr w:type="gramStart"/>
             <w:r>
               <w:rPr>
                 <w:rFonts w:ascii="Arial" w:hAnsi="Arial" w:cs="Arial"/>
@@ -28951,6 +29576,7 @@
               <w:t>nT,A</w:t>
             </w:r>
             <w:proofErr w:type="spellEnd"/>
+            <w:proofErr w:type="gramEnd"/>
             <w:r>
               <w:rPr>
                 <w:rFonts w:ascii="Arial" w:hAnsi="Arial" w:cs="Arial"/>
@@ -29104,6 +29730,7 @@
                 <w:color w:val="000000"/>
               </w:rPr>
             </w:pPr>
+            <w:proofErr w:type="gramStart"/>
             <w:r>
               <w:rPr>
                 <w:rFonts w:ascii="Arial" w:hAnsi="Arial" w:cs="Arial"/>
@@ -29111,6 +29738,7 @@
               </w:rPr>
               <w:t>éventuelles</w:t>
             </w:r>
+            <w:proofErr w:type="gramEnd"/>
           </w:p>
         </w:tc>
       </w:tr>
@@ -29244,12 +29872,21 @@
                 <w:color w:val="000000"/>
               </w:rPr>
             </w:pPr>
-            <w:r>
-              <w:rPr>
-                <w:rFonts w:ascii="Arial" w:hAnsi="Arial" w:cs="Arial"/>
-                <w:color w:val="000000"/>
-              </w:rPr>
-              <w:t xml:space="preserve">ou Escalier / </w:t>
+            <w:proofErr w:type="gramStart"/>
+            <w:r>
+              <w:rPr>
+                <w:rFonts w:ascii="Arial" w:hAnsi="Arial" w:cs="Arial"/>
+                <w:color w:val="000000"/>
+              </w:rPr>
+              <w:t>ou</w:t>
+            </w:r>
+            <w:proofErr w:type="gramEnd"/>
+            <w:r>
+              <w:rPr>
+                <w:rFonts w:ascii="Arial" w:hAnsi="Arial" w:cs="Arial"/>
+                <w:color w:val="000000"/>
+              </w:rPr>
+              <w:t xml:space="preserve"> Escalier / </w:t>
             </w:r>
             <w:proofErr w:type="spellStart"/>
             <w:r>
@@ -29344,12 +29981,21 @@
                 <w:color w:val="000000"/>
               </w:rPr>
             </w:pPr>
-            <w:r>
-              <w:rPr>
-                <w:rFonts w:ascii="Arial" w:hAnsi="Arial" w:cs="Arial"/>
-                <w:color w:val="000000"/>
-              </w:rPr>
-              <w:t xml:space="preserve">ou Escalier / </w:t>
+            <w:proofErr w:type="gramStart"/>
+            <w:r>
+              <w:rPr>
+                <w:rFonts w:ascii="Arial" w:hAnsi="Arial" w:cs="Arial"/>
+                <w:color w:val="000000"/>
+              </w:rPr>
+              <w:t>ou</w:t>
+            </w:r>
+            <w:proofErr w:type="gramEnd"/>
+            <w:r>
+              <w:rPr>
+                <w:rFonts w:ascii="Arial" w:hAnsi="Arial" w:cs="Arial"/>
+                <w:color w:val="000000"/>
+              </w:rPr>
+              <w:t xml:space="preserve"> Escalier / </w:t>
             </w:r>
             <w:proofErr w:type="spellStart"/>
             <w:r>
@@ -29992,6 +30638,7 @@
                 <w:color w:val="000000"/>
               </w:rPr>
             </w:pPr>
+            <w:proofErr w:type="gramStart"/>
             <w:r>
               <w:rPr>
                 <w:rFonts w:ascii="Arial" w:hAnsi="Arial" w:cs="Arial"/>
@@ -30009,6 +30656,7 @@
               <w:t>nT,w</w:t>
             </w:r>
             <w:proofErr w:type="spellEnd"/>
+            <w:proofErr w:type="gramEnd"/>
             <w:r>
               <w:rPr>
                 <w:rFonts w:ascii="Arial" w:hAnsi="Arial" w:cs="Arial"/>
@@ -30044,6 +30692,7 @@
                 <w:color w:val="000000"/>
               </w:rPr>
             </w:pPr>
+            <w:proofErr w:type="gramStart"/>
             <w:r>
               <w:rPr>
                 <w:rFonts w:ascii="Arial" w:hAnsi="Arial" w:cs="Arial"/>
@@ -30061,6 +30710,7 @@
               <w:t>nT,w</w:t>
             </w:r>
             <w:proofErr w:type="spellEnd"/>
+            <w:proofErr w:type="gramEnd"/>
             <w:r>
               <w:rPr>
                 <w:rFonts w:ascii="Arial" w:hAnsi="Arial" w:cs="Arial"/>
@@ -30210,6 +30860,7 @@
                 <w:color w:val="000000"/>
               </w:rPr>
             </w:pPr>
+            <w:proofErr w:type="gramStart"/>
             <w:r>
               <w:rPr>
                 <w:rFonts w:ascii="Arial" w:hAnsi="Arial" w:cs="Arial"/>
@@ -30217,6 +30868,7 @@
               </w:rPr>
               <w:t>et</w:t>
             </w:r>
+            <w:proofErr w:type="gramEnd"/>
           </w:p>
           <w:p>
             <w:pPr>
@@ -30369,12 +31021,21 @@
                 <w:color w:val="000000"/>
               </w:rPr>
             </w:pPr>
-            <w:r>
-              <w:rPr>
-                <w:rFonts w:ascii="Arial" w:hAnsi="Arial" w:cs="Arial"/>
-                <w:color w:val="000000"/>
-              </w:rPr>
-              <w:t xml:space="preserve">ou Escalier / </w:t>
+            <w:proofErr w:type="gramStart"/>
+            <w:r>
+              <w:rPr>
+                <w:rFonts w:ascii="Arial" w:hAnsi="Arial" w:cs="Arial"/>
+                <w:color w:val="000000"/>
+              </w:rPr>
+              <w:t>ou</w:t>
+            </w:r>
+            <w:proofErr w:type="gramEnd"/>
+            <w:r>
+              <w:rPr>
+                <w:rFonts w:ascii="Arial" w:hAnsi="Arial" w:cs="Arial"/>
+                <w:color w:val="000000"/>
+              </w:rPr>
+              <w:t xml:space="preserve"> Escalier / </w:t>
             </w:r>
             <w:proofErr w:type="spellStart"/>
             <w:r>
@@ -30469,12 +31130,21 @@
                 <w:color w:val="000000"/>
               </w:rPr>
             </w:pPr>
-            <w:r>
-              <w:rPr>
-                <w:rFonts w:ascii="Arial" w:hAnsi="Arial" w:cs="Arial"/>
-                <w:color w:val="000000"/>
-              </w:rPr>
-              <w:t xml:space="preserve">ou Escalier / </w:t>
+            <w:proofErr w:type="gramStart"/>
+            <w:r>
+              <w:rPr>
+                <w:rFonts w:ascii="Arial" w:hAnsi="Arial" w:cs="Arial"/>
+                <w:color w:val="000000"/>
+              </w:rPr>
+              <w:t>ou</w:t>
+            </w:r>
+            <w:proofErr w:type="gramEnd"/>
+            <w:r>
+              <w:rPr>
+                <w:rFonts w:ascii="Arial" w:hAnsi="Arial" w:cs="Arial"/>
+                <w:color w:val="000000"/>
+              </w:rPr>
+              <w:t xml:space="preserve"> Escalier / </w:t>
             </w:r>
             <w:proofErr w:type="spellStart"/>
             <w:r>
@@ -31395,6 +32065,7 @@
                 <w:color w:val="000000"/>
               </w:rPr>
             </w:pPr>
+            <w:proofErr w:type="gramStart"/>
             <w:r>
               <w:rPr>
                 <w:rFonts w:ascii="Arial" w:hAnsi="Arial" w:cs="Arial"/>
@@ -31402,6 +32073,7 @@
               </w:rPr>
               <w:t>éventuelles</w:t>
             </w:r>
+            <w:proofErr w:type="gramEnd"/>
           </w:p>
         </w:tc>
       </w:tr>
@@ -31480,6 +32152,7 @@
                 <w:color w:val="000000"/>
               </w:rPr>
             </w:pPr>
+            <w:proofErr w:type="gramStart"/>
             <w:r>
               <w:rPr>
                 <w:rFonts w:ascii="Arial" w:hAnsi="Arial" w:cs="Arial"/>
@@ -31487,6 +32160,7 @@
               </w:rPr>
               <w:t>et</w:t>
             </w:r>
+            <w:proofErr w:type="gramEnd"/>
           </w:p>
           <w:p>
             <w:pPr>
@@ -31500,6 +32174,7 @@
                 <w:color w:val="000000"/>
               </w:rPr>
             </w:pPr>
+            <w:proofErr w:type="gramStart"/>
             <w:r>
               <w:rPr>
                 <w:rFonts w:ascii="Arial" w:hAnsi="Arial" w:cs="Arial"/>
@@ -31507,6 +32182,7 @@
               </w:rPr>
               <w:t>position</w:t>
             </w:r>
+            <w:proofErr w:type="gramEnd"/>
           </w:p>
           <w:p>
             <w:pPr>
@@ -31588,12 +32264,21 @@
                 <w:color w:val="000000"/>
               </w:rPr>
             </w:pPr>
-            <w:r>
-              <w:rPr>
-                <w:rFonts w:ascii="Arial" w:hAnsi="Arial" w:cs="Arial"/>
-                <w:color w:val="000000"/>
-              </w:rPr>
-              <w:t xml:space="preserve">ou Escalier / </w:t>
+            <w:proofErr w:type="gramStart"/>
+            <w:r>
+              <w:rPr>
+                <w:rFonts w:ascii="Arial" w:hAnsi="Arial" w:cs="Arial"/>
+                <w:color w:val="000000"/>
+              </w:rPr>
+              <w:t>ou</w:t>
+            </w:r>
+            <w:proofErr w:type="gramEnd"/>
+            <w:r>
+              <w:rPr>
+                <w:rFonts w:ascii="Arial" w:hAnsi="Arial" w:cs="Arial"/>
+                <w:color w:val="000000"/>
+              </w:rPr>
+              <w:t xml:space="preserve"> Escalier / </w:t>
             </w:r>
             <w:proofErr w:type="spellStart"/>
             <w:r>
@@ -32455,6 +33140,7 @@
                 <w:color w:val="000000"/>
               </w:rPr>
             </w:pPr>
+            <w:proofErr w:type="gramStart"/>
             <w:r>
               <w:rPr>
                 <w:rFonts w:ascii="Arial" w:hAnsi="Arial" w:cs="Arial"/>
@@ -32462,6 +33148,7 @@
               </w:rPr>
               <w:t>éventuelles</w:t>
             </w:r>
+            <w:proofErr w:type="gramEnd"/>
           </w:p>
         </w:tc>
       </w:tr>
@@ -32540,6 +33227,7 @@
                 <w:color w:val="000000"/>
               </w:rPr>
             </w:pPr>
+            <w:proofErr w:type="gramStart"/>
             <w:r>
               <w:rPr>
                 <w:rFonts w:ascii="Arial" w:hAnsi="Arial" w:cs="Arial"/>
@@ -32547,6 +33235,7 @@
               </w:rPr>
               <w:t>et</w:t>
             </w:r>
+            <w:proofErr w:type="gramEnd"/>
           </w:p>
           <w:p>
             <w:pPr>
@@ -32560,6 +33249,7 @@
                 <w:color w:val="000000"/>
               </w:rPr>
             </w:pPr>
+            <w:proofErr w:type="gramStart"/>
             <w:r>
               <w:rPr>
                 <w:rFonts w:ascii="Arial" w:hAnsi="Arial" w:cs="Arial"/>
@@ -32567,6 +33257,7 @@
               </w:rPr>
               <w:t>position</w:t>
             </w:r>
+            <w:proofErr w:type="gramEnd"/>
           </w:p>
           <w:p>
             <w:pPr>
@@ -32648,12 +33339,21 @@
                 <w:color w:val="000000"/>
               </w:rPr>
             </w:pPr>
-            <w:r>
-              <w:rPr>
-                <w:rFonts w:ascii="Arial" w:hAnsi="Arial" w:cs="Arial"/>
-                <w:color w:val="000000"/>
-              </w:rPr>
-              <w:t xml:space="preserve">ou Escalier / </w:t>
+            <w:proofErr w:type="gramStart"/>
+            <w:r>
+              <w:rPr>
+                <w:rFonts w:ascii="Arial" w:hAnsi="Arial" w:cs="Arial"/>
+                <w:color w:val="000000"/>
+              </w:rPr>
+              <w:t>ou</w:t>
+            </w:r>
+            <w:proofErr w:type="gramEnd"/>
+            <w:r>
+              <w:rPr>
+                <w:rFonts w:ascii="Arial" w:hAnsi="Arial" w:cs="Arial"/>
+                <w:color w:val="000000"/>
+              </w:rPr>
+              <w:t xml:space="preserve"> Escalier / </w:t>
             </w:r>
             <w:proofErr w:type="spellStart"/>
             <w:r>
@@ -33519,6 +34219,7 @@
                 <w:color w:val="000000"/>
               </w:rPr>
             </w:pPr>
+            <w:proofErr w:type="gramStart"/>
             <w:r>
               <w:rPr>
                 <w:rFonts w:ascii="Arial" w:hAnsi="Arial" w:cs="Arial"/>
@@ -33526,6 +34227,7 @@
               </w:rPr>
               <w:t>éventuelles</w:t>
             </w:r>
+            <w:proofErr w:type="gramEnd"/>
           </w:p>
         </w:tc>
       </w:tr>
@@ -33604,6 +34306,7 @@
                 <w:color w:val="000000"/>
               </w:rPr>
             </w:pPr>
+            <w:proofErr w:type="gramStart"/>
             <w:r>
               <w:rPr>
                 <w:rFonts w:ascii="Arial" w:hAnsi="Arial" w:cs="Arial"/>
@@ -33611,6 +34314,7 @@
               </w:rPr>
               <w:t>et</w:t>
             </w:r>
+            <w:proofErr w:type="gramEnd"/>
           </w:p>
           <w:p>
             <w:pPr>
@@ -33624,6 +34328,7 @@
                 <w:color w:val="000000"/>
               </w:rPr>
             </w:pPr>
+            <w:proofErr w:type="gramStart"/>
             <w:r>
               <w:rPr>
                 <w:rFonts w:ascii="Arial" w:hAnsi="Arial" w:cs="Arial"/>
@@ -33631,6 +34336,7 @@
               </w:rPr>
               <w:t>position</w:t>
             </w:r>
+            <w:proofErr w:type="gramEnd"/>
           </w:p>
           <w:p>
             <w:pPr>
@@ -33712,12 +34418,21 @@
                 <w:color w:val="000000"/>
               </w:rPr>
             </w:pPr>
-            <w:r>
-              <w:rPr>
-                <w:rFonts w:ascii="Arial" w:hAnsi="Arial" w:cs="Arial"/>
-                <w:color w:val="000000"/>
-              </w:rPr>
-              <w:t xml:space="preserve">ou Escalier / </w:t>
+            <w:proofErr w:type="gramStart"/>
+            <w:r>
+              <w:rPr>
+                <w:rFonts w:ascii="Arial" w:hAnsi="Arial" w:cs="Arial"/>
+                <w:color w:val="000000"/>
+              </w:rPr>
+              <w:t>ou</w:t>
+            </w:r>
+            <w:proofErr w:type="gramEnd"/>
+            <w:r>
+              <w:rPr>
+                <w:rFonts w:ascii="Arial" w:hAnsi="Arial" w:cs="Arial"/>
+                <w:color w:val="000000"/>
+              </w:rPr>
+              <w:t xml:space="preserve"> Escalier / </w:t>
             </w:r>
             <w:proofErr w:type="spellStart"/>
             <w:r>
@@ -34667,6 +35382,7 @@
                 <w:color w:val="000000"/>
               </w:rPr>
             </w:pPr>
+            <w:proofErr w:type="gramStart"/>
             <w:r>
               <w:rPr>
                 <w:rFonts w:ascii="Arial" w:hAnsi="Arial" w:cs="Arial"/>
@@ -34674,6 +35390,7 @@
               </w:rPr>
               <w:t>et</w:t>
             </w:r>
+            <w:proofErr w:type="gramEnd"/>
           </w:p>
           <w:p>
             <w:pPr>
@@ -34687,6 +35404,7 @@
                 <w:color w:val="000000"/>
               </w:rPr>
             </w:pPr>
+            <w:proofErr w:type="gramStart"/>
             <w:r>
               <w:rPr>
                 <w:rFonts w:ascii="Arial" w:hAnsi="Arial" w:cs="Arial"/>
@@ -34694,6 +35412,7 @@
               </w:rPr>
               <w:t>position</w:t>
             </w:r>
+            <w:proofErr w:type="gramEnd"/>
           </w:p>
           <w:p>
             <w:pPr>
@@ -34775,12 +35494,21 @@
                 <w:color w:val="000000"/>
               </w:rPr>
             </w:pPr>
-            <w:r>
-              <w:rPr>
-                <w:rFonts w:ascii="Arial" w:hAnsi="Arial" w:cs="Arial"/>
-                <w:color w:val="000000"/>
-              </w:rPr>
-              <w:t xml:space="preserve">ou Escalier / </w:t>
+            <w:proofErr w:type="gramStart"/>
+            <w:r>
+              <w:rPr>
+                <w:rFonts w:ascii="Arial" w:hAnsi="Arial" w:cs="Arial"/>
+                <w:color w:val="000000"/>
+              </w:rPr>
+              <w:t>ou</w:t>
+            </w:r>
+            <w:proofErr w:type="gramEnd"/>
+            <w:r>
+              <w:rPr>
+                <w:rFonts w:ascii="Arial" w:hAnsi="Arial" w:cs="Arial"/>
+                <w:color w:val="000000"/>
+              </w:rPr>
+              <w:t xml:space="preserve"> Escalier / </w:t>
             </w:r>
             <w:proofErr w:type="spellStart"/>
             <w:r>
@@ -44183,7 +44911,7 @@
 </file>
 
 <file path=customXml/itemProps1.xml><?xml version="1.0" encoding="utf-8"?>
-<ds:datastoreItem xmlns:ds="http://schemas.openxmlformats.org/officeDocument/2006/customXml" ds:itemID="{D6288B25-E1A0-BA41-9E39-2F2F135D1177}">
+<ds:datastoreItem xmlns:ds="http://schemas.openxmlformats.org/officeDocument/2006/customXml" ds:itemID="{496EE58A-DBB4-2F48-87AE-2D5A83E3633D}">
   <ds:schemaRefs>
     <ds:schemaRef ds:uri="http://schemas.openxmlformats.org/officeDocument/2006/bibliography"/>
   </ds:schemaRefs>

</xml_diff>

<commit_message>
pour test environnement avec imagick
</commit_message>
<xml_diff>
--- a/src/AppBundle/Resources/templates/cert-ra1999.docx
+++ b/src/AppBundle/Resources/templates/cert-ra1999.docx
@@ -37,11 +37,15 @@
               <w:framePr w:wrap="auto" w:vAnchor="margin" w:hAnchor="text" w:xAlign="left" w:yAlign="inline"/>
               <w:rPr>
                 <w:rFonts w:ascii="Arial" w:hAnsi="Arial" w:cs="Arial"/>
-              </w:rPr>
-            </w:pPr>
-            <w:r>
-              <w:rPr>
-                <w:rFonts w:ascii="Arial" w:hAnsi="Arial" w:cs="Arial"/>
+                <w:sz w:val="18"/>
+                <w:szCs w:val="18"/>
+              </w:rPr>
+            </w:pPr>
+            <w:r>
+              <w:rPr>
+                <w:rFonts w:ascii="Arial" w:hAnsi="Arial" w:cs="Arial"/>
+                <w:sz w:val="18"/>
+                <w:szCs w:val="18"/>
               </w:rPr>
               <w:t>${MO}</w:t>
             </w:r>
@@ -52,16 +56,16 @@
               <w:shd w:val="clear" w:color="auto" w:fill="FFFFFF"/>
               <w:rPr>
                 <w:rFonts w:ascii="Arial" w:eastAsiaTheme="minorHAnsi" w:hAnsi="Arial" w:cs="Arial"/>
-                <w:sz w:val="16"/>
-                <w:szCs w:val="16"/>
+                <w:sz w:val="18"/>
+                <w:szCs w:val="18"/>
                 <w:lang w:eastAsia="en-US"/>
               </w:rPr>
             </w:pPr>
             <w:r>
               <w:rPr>
                 <w:rFonts w:ascii="Arial" w:eastAsiaTheme="minorHAnsi" w:hAnsi="Arial" w:cs="Arial"/>
-                <w:sz w:val="16"/>
-                <w:szCs w:val="16"/>
+                <w:sz w:val="18"/>
+                <w:szCs w:val="18"/>
                 <w:lang w:eastAsia="en-US"/>
               </w:rPr>
               <w:t xml:space="preserve">A l’attention de </w:t>
@@ -69,8 +73,8 @@
             <w:r>
               <w:rPr>
                 <w:rFonts w:ascii="Arial" w:eastAsiaTheme="minorHAnsi" w:hAnsi="Arial" w:cs="Arial"/>
-                <w:sz w:val="16"/>
-                <w:szCs w:val="16"/>
+                <w:sz w:val="18"/>
+                <w:szCs w:val="18"/>
                 <w:lang w:eastAsia="en-US"/>
               </w:rPr>
               <w:t>${MODEST}</w:t>
@@ -81,15 +85,17 @@
               <w:pStyle w:val="PrformatHTML"/>
               <w:shd w:val="clear" w:color="auto" w:fill="FFFFFF"/>
               <w:rPr>
-                <w:rFonts w:ascii="Menlo" w:hAnsi="Menlo" w:cs="Menlo"/>
-                <w:color w:val="000000"/>
+                <w:rFonts w:ascii="Arial" w:hAnsi="Arial" w:cs="Arial"/>
+                <w:color w:val="000000"/>
+                <w:sz w:val="18"/>
+                <w:szCs w:val="18"/>
               </w:rPr>
             </w:pPr>
             <w:r>
               <w:rPr>
                 <w:rFonts w:ascii="Arial" w:eastAsiaTheme="minorHAnsi" w:hAnsi="Arial" w:cs="Arial"/>
-                <w:sz w:val="16"/>
-                <w:szCs w:val="16"/>
+                <w:sz w:val="18"/>
+                <w:szCs w:val="18"/>
                 <w:lang w:eastAsia="en-US"/>
               </w:rPr>
               <w:t>${MOADDR</w:t>
@@ -97,6 +103,8 @@
             <w:r>
               <w:rPr>
                 <w:rFonts w:ascii="Arial" w:hAnsi="Arial" w:cs="Arial"/>
+                <w:sz w:val="18"/>
+                <w:szCs w:val="18"/>
               </w:rPr>
               <w:t>}</w:t>
             </w:r>
@@ -107,21 +115,25 @@
               <w:shd w:val="clear" w:color="auto" w:fill="FFFFFF"/>
               <w:rPr>
                 <w:rFonts w:ascii="Arial" w:hAnsi="Arial" w:cs="Arial"/>
+                <w:sz w:val="18"/>
+                <w:szCs w:val="18"/>
               </w:rPr>
             </w:pPr>
             <w:r>
               <w:rPr>
                 <w:rFonts w:ascii="Arial" w:eastAsiaTheme="minorHAnsi" w:hAnsi="Arial" w:cs="Arial"/>
-                <w:sz w:val="16"/>
-                <w:szCs w:val="16"/>
+                <w:sz w:val="18"/>
+                <w:szCs w:val="18"/>
                 <w:lang w:eastAsia="en-US"/>
               </w:rPr>
               <w:t>${MOADDRCOMP</w:t>
             </w:r>
             <w:r>
               <w:rPr>
-                <w:rFonts w:ascii="Menlo" w:hAnsi="Menlo" w:cs="Menlo"/>
-                <w:color w:val="000000"/>
+                <w:rFonts w:ascii="Arial" w:hAnsi="Arial" w:cs="Arial"/>
+                <w:color w:val="000000"/>
+                <w:sz w:val="18"/>
+                <w:szCs w:val="18"/>
               </w:rPr>
               <w:t>}</w:t>
             </w:r>
@@ -132,25 +144,17 @@
               <w:framePr w:wrap="auto" w:vAnchor="margin" w:hAnchor="text" w:xAlign="left" w:yAlign="inline"/>
               <w:rPr>
                 <w:rFonts w:ascii="Arial" w:hAnsi="Arial" w:cs="Arial"/>
-              </w:rPr>
-            </w:pPr>
-            <w:r>
-              <w:rPr>
-                <w:rFonts w:ascii="Arial" w:hAnsi="Arial" w:cs="Arial"/>
-              </w:rPr>
-              <w:t>${MOCP}</w:t>
-            </w:r>
-            <w:r>
-              <w:rPr>
-                <w:rFonts w:ascii="Arial" w:hAnsi="Arial" w:cs="Arial"/>
-              </w:rPr>
-              <w:t xml:space="preserve"> – </w:t>
-            </w:r>
-            <w:r>
-              <w:rPr>
-                <w:rFonts w:ascii="Arial" w:hAnsi="Arial" w:cs="Arial"/>
-              </w:rPr>
-              <w:t>${MOCITY}</w:t>
+                <w:sz w:val="18"/>
+                <w:szCs w:val="18"/>
+              </w:rPr>
+            </w:pPr>
+            <w:r>
+              <w:rPr>
+                <w:rFonts w:ascii="Arial" w:hAnsi="Arial" w:cs="Arial"/>
+                <w:sz w:val="18"/>
+                <w:szCs w:val="18"/>
+              </w:rPr>
+              <w:t>${MOCP} – ${MOCITY}</w:t>
             </w:r>
           </w:p>
           <w:p>
@@ -159,19 +163,17 @@
               <w:framePr w:wrap="auto" w:vAnchor="margin" w:hAnchor="text" w:xAlign="left" w:yAlign="inline"/>
               <w:rPr>
                 <w:rFonts w:ascii="Arial" w:hAnsi="Arial" w:cs="Arial"/>
-              </w:rPr>
-            </w:pPr>
-            <w:r>
-              <w:rPr>
-                <w:rFonts w:ascii="Arial" w:hAnsi="Arial" w:cs="Arial"/>
-              </w:rPr>
-              <w:t xml:space="preserve">Tél. </w:t>
-            </w:r>
-            <w:r>
-              <w:rPr>
-                <w:rFonts w:ascii="Arial" w:hAnsi="Arial" w:cs="Arial"/>
-              </w:rPr>
-              <w:t>${MOTEL}</w:t>
+                <w:sz w:val="18"/>
+                <w:szCs w:val="18"/>
+              </w:rPr>
+            </w:pPr>
+            <w:r>
+              <w:rPr>
+                <w:rFonts w:ascii="Arial" w:hAnsi="Arial" w:cs="Arial"/>
+                <w:sz w:val="18"/>
+                <w:szCs w:val="18"/>
+              </w:rPr>
+              <w:t>Tél. ${MOTEL}</w:t>
             </w:r>
           </w:p>
           <w:p>
@@ -185,6 +187,8 @@
             <w:r>
               <w:rPr>
                 <w:rFonts w:ascii="Arial" w:hAnsi="Arial" w:cs="Arial"/>
+                <w:sz w:val="18"/>
+                <w:szCs w:val="18"/>
               </w:rPr>
               <w:t xml:space="preserve">Email : </w:t>
             </w:r>
@@ -192,6 +196,8 @@
               <w:r>
                 <w:rPr>
                   <w:rFonts w:ascii="Arial" w:hAnsi="Arial" w:cs="Arial"/>
+                  <w:sz w:val="18"/>
+                  <w:szCs w:val="18"/>
                 </w:rPr>
                 <w:t>${MOEMAIL}</w:t>
               </w:r>
@@ -313,36 +319,17 @@
                     <w:framePr w:w="10206" w:h="57" w:wrap="notBeside" w:xAlign="center" w:anchorLock="1"/>
                     <w:rPr>
                       <w:rFonts w:ascii="Arial" w:hAnsi="Arial" w:cs="Arial"/>
-                      <w:lang w:val="en-US"/>
                     </w:rPr>
                   </w:pPr>
                   <w:r>
                     <w:rPr>
                       <w:rFonts w:ascii="Arial" w:hAnsi="Arial" w:cs="Arial"/>
-                      <w:lang w:val="en-US"/>
                     </w:rPr>
-                    <w:t xml:space="preserve">Nº </w:t>
-                  </w:r>
-                  <w:proofErr w:type="gramStart"/>
-                  <w:r>
-                    <w:rPr>
-                      <w:rFonts w:ascii="Arial" w:hAnsi="Arial" w:cs="Arial"/>
-                      <w:lang w:val="en-US"/>
-                    </w:rPr>
-                    <w:t>d’affaire :</w:t>
-                  </w:r>
-                  <w:proofErr w:type="gramEnd"/>
-                  <w:r>
-                    <w:rPr>
-                      <w:rFonts w:ascii="Arial" w:hAnsi="Arial" w:cs="Arial"/>
-                      <w:lang w:val="en-US"/>
-                    </w:rPr>
-                    <w:t xml:space="preserve"> </w:t>
+                    <w:t xml:space="preserve">Nº d’affaire : </w:t>
                   </w:r>
                   <w:r>
                     <w:rPr>
                       <w:rFonts w:ascii="Arial" w:hAnsi="Arial" w:cs="Arial"/>
-                      <w:lang w:val="en-US"/>
                     </w:rPr>
                     <w:t>${CASEREF}</w:t>
                   </w:r>
@@ -354,34 +341,22 @@
                     <w:rPr>
                       <w:rFonts w:ascii="Arial" w:hAnsi="Arial" w:cs="Arial"/>
                       <w:b/>
-                      <w:lang w:val="en-US"/>
                     </w:rPr>
                   </w:pPr>
-                  <w:proofErr w:type="gramStart"/>
                   <w:r>
                     <w:rPr>
                       <w:rFonts w:ascii="Arial" w:hAnsi="Arial" w:cs="Arial"/>
                       <w:b/>
                       <w:sz w:val="19"/>
                       <w:szCs w:val="19"/>
-                      <w:lang w:val="en-US"/>
                     </w:rPr>
                     <w:t>Désignation</w:t>
                   </w:r>
                   <w:r>
                     <w:rPr>
                       <w:rFonts w:ascii="Arial" w:hAnsi="Arial" w:cs="Arial"/>
-                      <w:lang w:val="en-US"/>
                     </w:rPr>
-                    <w:t xml:space="preserve"> :</w:t>
-                  </w:r>
-                  <w:proofErr w:type="gramEnd"/>
-                  <w:r>
-                    <w:rPr>
-                      <w:rFonts w:ascii="Arial" w:hAnsi="Arial" w:cs="Arial"/>
-                      <w:lang w:val="en-US"/>
-                    </w:rPr>
-                    <w:t xml:space="preserve"> </w:t>
+                    <w:t xml:space="preserve"> : </w:t>
                   </w:r>
                   <w:r>
                     <w:rPr>
@@ -389,7 +364,6 @@
                       <w:b/>
                       <w:sz w:val="19"/>
                       <w:szCs w:val="19"/>
-                      <w:lang w:val="en-US"/>
                     </w:rPr>
                     <w:t>${OPENAME}</w:t>
                   </w:r>
@@ -1173,6 +1147,7 @@
       <w:pPr>
         <w:pStyle w:val="Titredudocument"/>
         <w:keepLines/>
+        <w:jc w:val="center"/>
         <w:rPr>
           <w:rFonts w:ascii="Arial" w:hAnsi="Arial" w:cs="Arial"/>
         </w:rPr>
@@ -1182,12 +1157,6 @@
           <w:rFonts w:ascii="Arial" w:hAnsi="Arial" w:cs="Arial"/>
         </w:rPr>
         <w:t>ATTESTATION DE LA PRISE EN COMPTE DE LA REGLEMENTATION ACOUSTIQUE</w:t>
-      </w:r>
-      <w:r>
-        <w:rPr>
-          <w:rFonts w:ascii="Arial" w:hAnsi="Arial" w:cs="Arial"/>
-        </w:rPr>
-        <w:t xml:space="preserve"> </w:t>
       </w:r>
     </w:p>
     <w:p>
@@ -4317,19 +4286,7 @@
       </w:r>
       <w:bookmarkEnd w:id="0"/>
     </w:p>
-    <w:p>
-      <w:pPr>
-        <w:pStyle w:val="En-tte"/>
-        <w:tabs>
-          <w:tab w:val="left" w:pos="1701"/>
-        </w:tabs>
-        <w:spacing w:before="120"/>
-        <w:jc w:val="both"/>
-        <w:rPr>
-          <w:rFonts w:ascii="Arial" w:hAnsi="Arial" w:cs="Arial"/>
-        </w:rPr>
-      </w:pPr>
-    </w:p>
+    <w:p/>
     <w:p>
       <w:pPr>
         <w:jc w:val="both"/>
@@ -4366,19 +4323,7 @@
         <w:t xml:space="preserve"> permis de construire, situés en France métropolitaine.</w:t>
       </w:r>
     </w:p>
-    <w:p>
-      <w:pPr>
-        <w:pStyle w:val="En-tte"/>
-        <w:tabs>
-          <w:tab w:val="left" w:pos="1701"/>
-        </w:tabs>
-        <w:spacing w:before="120"/>
-        <w:jc w:val="both"/>
-        <w:rPr>
-          <w:rFonts w:ascii="Arial" w:hAnsi="Arial" w:cs="Arial"/>
-        </w:rPr>
-      </w:pPr>
-    </w:p>
+    <w:p/>
     <w:p>
       <w:pPr>
         <w:jc w:val="both"/>
@@ -4397,19 +4342,7 @@
         <w:t>Lorsque l’opération de construction considérée est réalisée en plusieurs tranches, chaque tranche fait l’objet d’une attestation spécifique.</w:t>
       </w:r>
     </w:p>
-    <w:p>
-      <w:pPr>
-        <w:pStyle w:val="En-tte"/>
-        <w:tabs>
-          <w:tab w:val="left" w:pos="1701"/>
-        </w:tabs>
-        <w:spacing w:before="120"/>
-        <w:jc w:val="both"/>
-        <w:rPr>
-          <w:rFonts w:ascii="Arial" w:hAnsi="Arial" w:cs="Arial"/>
-        </w:rPr>
-      </w:pPr>
-    </w:p>
+    <w:p/>
     <w:p>
       <w:pPr>
         <w:jc w:val="both"/>
@@ -4428,19 +4361,7 @@
         <w:t>Cette attestation est à transmettre par le maître d’ouvrage à l’autorité administrative ayant délivré le permis de construire : elle doit être jointe à la déclaration d’achèvement des travaux.</w:t>
       </w:r>
     </w:p>
-    <w:p>
-      <w:pPr>
-        <w:pStyle w:val="En-tte"/>
-        <w:tabs>
-          <w:tab w:val="left" w:pos="1701"/>
-        </w:tabs>
-        <w:spacing w:before="120"/>
-        <w:jc w:val="both"/>
-        <w:rPr>
-          <w:rFonts w:ascii="Arial" w:hAnsi="Arial" w:cs="Arial"/>
-        </w:rPr>
-      </w:pPr>
-    </w:p>
+    <w:p/>
     <w:p>
       <w:pPr>
         <w:jc w:val="both"/>
@@ -4459,32 +4380,7 @@
         <w:t>Cette attestation s’appuie sur des constats effectués en phase d’études et de chantier ainsi que, pour les opérations d’au moins dix logements, sur des mesures acoustiques réalisées après l’achèvement des travaux.</w:t>
       </w:r>
     </w:p>
-    <w:p>
-      <w:pPr>
-        <w:pStyle w:val="En-tte"/>
-        <w:tabs>
-          <w:tab w:val="left" w:pos="1701"/>
-        </w:tabs>
-        <w:spacing w:before="120"/>
-        <w:jc w:val="both"/>
-        <w:rPr>
-          <w:rFonts w:ascii="Arial" w:hAnsi="Arial" w:cs="Arial"/>
-        </w:rPr>
-      </w:pPr>
-    </w:p>
-    <w:p>
-      <w:pPr>
-        <w:pStyle w:val="En-tte"/>
-        <w:tabs>
-          <w:tab w:val="left" w:pos="1701"/>
-        </w:tabs>
-        <w:spacing w:before="120"/>
-        <w:jc w:val="both"/>
-        <w:rPr>
-          <w:rFonts w:ascii="Arial" w:hAnsi="Arial" w:cs="Arial"/>
-        </w:rPr>
-      </w:pPr>
-    </w:p>
+    <w:p/>
     <w:p>
       <w:pPr>
         <w:pStyle w:val="Titre2"/>
@@ -4501,255 +4397,293 @@
       </w:r>
       <w:bookmarkEnd w:id="1"/>
     </w:p>
-    <w:p>
-      <w:pPr>
-        <w:pStyle w:val="En-tte"/>
-        <w:tabs>
-          <w:tab w:val="left" w:pos="1701"/>
-        </w:tabs>
-        <w:spacing w:before="120"/>
-        <w:jc w:val="both"/>
-        <w:rPr>
-          <w:rFonts w:ascii="Arial" w:hAnsi="Arial" w:cs="Arial"/>
-        </w:rPr>
-      </w:pPr>
-    </w:p>
-    <w:p>
-      <w:pPr>
-        <w:pStyle w:val="En-tte"/>
-        <w:tabs>
-          <w:tab w:val="left" w:pos="1701"/>
-        </w:tabs>
-        <w:spacing w:before="120"/>
-        <w:rPr>
-          <w:rFonts w:ascii="Arial" w:hAnsi="Arial" w:cs="Arial"/>
-          <w:b/>
-          <w:bCs/>
-          <w:szCs w:val="20"/>
-        </w:rPr>
-      </w:pPr>
-      <w:r>
-        <w:rPr>
-          <w:rFonts w:ascii="Arial" w:hAnsi="Arial" w:cs="Arial"/>
-          <w:szCs w:val="20"/>
-        </w:rPr>
-        <w:t>Société :</w:t>
-      </w:r>
-      <w:r>
-        <w:rPr>
-          <w:rFonts w:ascii="Arial" w:hAnsi="Arial" w:cs="Arial"/>
-          <w:szCs w:val="20"/>
-        </w:rPr>
-        <w:tab/>
-      </w:r>
-      <w:r>
-        <w:rPr>
-          <w:rFonts w:ascii="Arial" w:hAnsi="Arial" w:cs="Arial"/>
-          <w:b/>
-          <w:szCs w:val="20"/>
-        </w:rPr>
-        <w:t>SOCOTEC France</w:t>
-      </w:r>
-    </w:p>
-    <w:p>
-      <w:pPr>
-        <w:pStyle w:val="En-tte"/>
-        <w:tabs>
-          <w:tab w:val="left" w:pos="1701"/>
-        </w:tabs>
-        <w:spacing w:before="120"/>
-        <w:rPr>
-          <w:rFonts w:ascii="Arial" w:hAnsi="Arial" w:cs="Arial"/>
-          <w:b/>
-          <w:bCs/>
-          <w:szCs w:val="20"/>
-        </w:rPr>
-      </w:pPr>
-      <w:r>
-        <w:rPr>
-          <w:rFonts w:ascii="Arial" w:hAnsi="Arial" w:cs="Arial"/>
-          <w:szCs w:val="20"/>
-        </w:rPr>
-        <w:tab/>
-      </w:r>
-      <w:r>
-        <w:rPr>
-          <w:rFonts w:ascii="Arial" w:hAnsi="Arial" w:cs="Arial"/>
-          <w:b/>
-          <w:bCs/>
-          <w:szCs w:val="20"/>
-        </w:rPr>
-        <w:t>${AGNAME}</w:t>
-      </w:r>
-    </w:p>
-    <w:p>
-      <w:pPr>
-        <w:pStyle w:val="En-tte"/>
-        <w:tabs>
-          <w:tab w:val="left" w:pos="1701"/>
-        </w:tabs>
-        <w:spacing w:before="120"/>
-        <w:rPr>
-          <w:rFonts w:ascii="Arial" w:hAnsi="Arial" w:cs="Arial"/>
-          <w:b/>
-          <w:bCs/>
-          <w:szCs w:val="20"/>
-        </w:rPr>
-      </w:pPr>
-      <w:r>
-        <w:rPr>
-          <w:rFonts w:ascii="Arial" w:hAnsi="Arial" w:cs="Arial"/>
-          <w:szCs w:val="20"/>
-        </w:rPr>
-        <w:t>Adresse :</w:t>
-      </w:r>
-      <w:r>
-        <w:rPr>
-          <w:rFonts w:ascii="Arial" w:hAnsi="Arial" w:cs="Arial"/>
-          <w:szCs w:val="20"/>
-        </w:rPr>
-        <w:tab/>
-      </w:r>
-      <w:r>
-        <w:rPr>
-          <w:rFonts w:ascii="Arial" w:hAnsi="Arial" w:cs="Arial"/>
-          <w:b/>
-          <w:bCs/>
-          <w:szCs w:val="20"/>
-        </w:rPr>
-        <w:t>${AGADD}</w:t>
-      </w:r>
-    </w:p>
-    <w:p>
-      <w:pPr>
-        <w:pStyle w:val="En-tte"/>
-        <w:tabs>
-          <w:tab w:val="left" w:pos="1701"/>
-        </w:tabs>
-        <w:spacing w:before="120"/>
-        <w:rPr>
-          <w:rFonts w:ascii="Arial" w:hAnsi="Arial" w:cs="Arial"/>
-          <w:b/>
-          <w:szCs w:val="20"/>
-        </w:rPr>
-      </w:pPr>
-      <w:r>
-        <w:rPr>
-          <w:rFonts w:ascii="Arial" w:hAnsi="Arial" w:cs="Arial"/>
-          <w:szCs w:val="20"/>
-        </w:rPr>
-        <w:tab/>
-      </w:r>
-      <w:r>
-        <w:rPr>
-          <w:rFonts w:ascii="Arial" w:hAnsi="Arial" w:cs="Arial"/>
-          <w:b/>
-          <w:bCs/>
-          <w:szCs w:val="20"/>
-        </w:rPr>
-        <w:t>${AGCP} ${AGCITY}</w:t>
-      </w:r>
-    </w:p>
-    <w:p>
-      <w:pPr>
-        <w:pStyle w:val="En-tte"/>
-        <w:tabs>
-          <w:tab w:val="left" w:pos="1701"/>
-        </w:tabs>
-        <w:spacing w:before="120"/>
-        <w:rPr>
-          <w:rFonts w:ascii="Arial" w:hAnsi="Arial" w:cs="Arial"/>
-          <w:b/>
-          <w:szCs w:val="20"/>
-        </w:rPr>
-      </w:pPr>
-      <w:r>
-        <w:rPr>
-          <w:rFonts w:ascii="Arial" w:hAnsi="Arial" w:cs="Arial"/>
-          <w:szCs w:val="20"/>
-        </w:rPr>
-        <w:t>Téléphone :</w:t>
-      </w:r>
-      <w:r>
-        <w:rPr>
-          <w:rFonts w:ascii="Arial" w:hAnsi="Arial" w:cs="Arial"/>
-          <w:szCs w:val="20"/>
-        </w:rPr>
-        <w:tab/>
-      </w:r>
-      <w:r>
-        <w:rPr>
-          <w:rFonts w:ascii="Arial" w:hAnsi="Arial" w:cs="Arial"/>
-          <w:b/>
-          <w:bCs/>
-          <w:szCs w:val="20"/>
-        </w:rPr>
-        <w:t>${AGTEL}</w:t>
-      </w:r>
-    </w:p>
-    <w:p>
-      <w:pPr>
-        <w:pStyle w:val="En-tte"/>
-        <w:tabs>
-          <w:tab w:val="left" w:pos="1701"/>
-        </w:tabs>
-        <w:spacing w:before="120"/>
-        <w:rPr>
-          <w:rFonts w:ascii="Arial" w:hAnsi="Arial" w:cs="Arial"/>
-          <w:b/>
-          <w:bCs/>
-          <w:szCs w:val="20"/>
-        </w:rPr>
-      </w:pPr>
-      <w:r>
-        <w:rPr>
-          <w:rFonts w:ascii="Arial" w:hAnsi="Arial" w:cs="Arial"/>
-          <w:szCs w:val="20"/>
-        </w:rPr>
-        <w:t>Adresse mél :</w:t>
-      </w:r>
-      <w:r>
-        <w:rPr>
-          <w:rFonts w:ascii="Arial" w:hAnsi="Arial" w:cs="Arial"/>
-          <w:szCs w:val="20"/>
-        </w:rPr>
-        <w:tab/>
-      </w:r>
-      <w:r>
-        <w:rPr>
-          <w:rFonts w:ascii="Arial" w:hAnsi="Arial" w:cs="Arial"/>
-          <w:b/>
-          <w:bCs/>
-          <w:szCs w:val="20"/>
-        </w:rPr>
-        <w:t>${AGMAIL}</w:t>
-      </w:r>
-    </w:p>
-    <w:p>
-      <w:pPr>
-        <w:pStyle w:val="En-tte"/>
-        <w:tabs>
-          <w:tab w:val="left" w:pos="1701"/>
-        </w:tabs>
-        <w:spacing w:before="120"/>
-        <w:rPr>
-          <w:rFonts w:ascii="Arial" w:hAnsi="Arial" w:cs="Arial"/>
-        </w:rPr>
-      </w:pPr>
-    </w:p>
-    <w:p>
-      <w:pPr>
-        <w:pStyle w:val="En-tte"/>
-        <w:tabs>
-          <w:tab w:val="left" w:pos="1701"/>
-        </w:tabs>
-        <w:spacing w:before="120"/>
-        <w:jc w:val="both"/>
-        <w:rPr>
-          <w:rFonts w:ascii="Arial" w:hAnsi="Arial" w:cs="Arial"/>
-        </w:rPr>
-      </w:pPr>
-    </w:p>
+    <w:p/>
+    <w:tbl>
+      <w:tblPr>
+        <w:tblStyle w:val="Grilledutableau"/>
+        <w:tblW w:w="0" w:type="auto"/>
+        <w:tblBorders>
+          <w:top w:val="none" w:sz="0" w:space="0" w:color="auto"/>
+          <w:left w:val="none" w:sz="0" w:space="0" w:color="auto"/>
+          <w:bottom w:val="none" w:sz="0" w:space="0" w:color="auto"/>
+          <w:right w:val="none" w:sz="0" w:space="0" w:color="auto"/>
+          <w:insideH w:val="none" w:sz="0" w:space="0" w:color="auto"/>
+          <w:insideV w:val="none" w:sz="0" w:space="0" w:color="auto"/>
+        </w:tblBorders>
+        <w:tblLook w:val="04A0" w:firstRow="1" w:lastRow="0" w:firstColumn="1" w:lastColumn="0" w:noHBand="0" w:noVBand="1"/>
+      </w:tblPr>
+      <w:tblGrid>
+        <w:gridCol w:w="1809"/>
+        <w:gridCol w:w="3969"/>
+      </w:tblGrid>
+      <w:tr>
+        <w:tc>
+          <w:tcPr>
+            <w:tcW w:w="1809" w:type="dxa"/>
+          </w:tcPr>
+          <w:p>
+            <w:pPr>
+              <w:pStyle w:val="En-tte"/>
+              <w:tabs>
+                <w:tab w:val="left" w:pos="1701"/>
+              </w:tabs>
+              <w:spacing w:before="120"/>
+              <w:rPr>
+                <w:rFonts w:ascii="Arial" w:hAnsi="Arial" w:cs="Arial"/>
+                <w:szCs w:val="20"/>
+              </w:rPr>
+            </w:pPr>
+            <w:r>
+              <w:rPr>
+                <w:rFonts w:ascii="Arial" w:hAnsi="Arial" w:cs="Arial"/>
+                <w:szCs w:val="20"/>
+              </w:rPr>
+              <w:t>Société :</w:t>
+            </w:r>
+          </w:p>
+        </w:tc>
+        <w:tc>
+          <w:tcPr>
+            <w:tcW w:w="3969" w:type="dxa"/>
+          </w:tcPr>
+          <w:p>
+            <w:pPr>
+              <w:pStyle w:val="En-tte"/>
+              <w:tabs>
+                <w:tab w:val="left" w:pos="1701"/>
+              </w:tabs>
+              <w:spacing w:before="120"/>
+              <w:rPr>
+                <w:rFonts w:ascii="Arial" w:hAnsi="Arial" w:cs="Arial"/>
+                <w:b/>
+                <w:bCs/>
+                <w:szCs w:val="20"/>
+              </w:rPr>
+            </w:pPr>
+            <w:r>
+              <w:rPr>
+                <w:rFonts w:ascii="Arial" w:hAnsi="Arial" w:cs="Arial"/>
+                <w:b/>
+                <w:szCs w:val="20"/>
+              </w:rPr>
+              <w:t>SOCOTEC Construction</w:t>
+            </w:r>
+          </w:p>
+          <w:p>
+            <w:pPr>
+              <w:pStyle w:val="En-tte"/>
+              <w:tabs>
+                <w:tab w:val="left" w:pos="1701"/>
+              </w:tabs>
+              <w:spacing w:before="120"/>
+              <w:rPr>
+                <w:rFonts w:ascii="Arial" w:hAnsi="Arial" w:cs="Arial"/>
+                <w:b/>
+                <w:bCs/>
+                <w:szCs w:val="20"/>
+              </w:rPr>
+            </w:pPr>
+            <w:r>
+              <w:rPr>
+                <w:rFonts w:ascii="Arial" w:hAnsi="Arial" w:cs="Arial"/>
+                <w:b/>
+                <w:bCs/>
+                <w:szCs w:val="20"/>
+              </w:rPr>
+              <w:t>${AGNAME}</w:t>
+            </w:r>
+          </w:p>
+        </w:tc>
+      </w:tr>
+      <w:tr>
+        <w:tc>
+          <w:tcPr>
+            <w:tcW w:w="1809" w:type="dxa"/>
+          </w:tcPr>
+          <w:p>
+            <w:pPr>
+              <w:pStyle w:val="En-tte"/>
+              <w:tabs>
+                <w:tab w:val="left" w:pos="1701"/>
+              </w:tabs>
+              <w:spacing w:before="120"/>
+              <w:rPr>
+                <w:rFonts w:ascii="Arial" w:hAnsi="Arial" w:cs="Arial"/>
+                <w:szCs w:val="20"/>
+              </w:rPr>
+            </w:pPr>
+            <w:r>
+              <w:rPr>
+                <w:rFonts w:ascii="Arial" w:hAnsi="Arial" w:cs="Arial"/>
+                <w:szCs w:val="20"/>
+              </w:rPr>
+              <w:t>Adresse :</w:t>
+            </w:r>
+          </w:p>
+        </w:tc>
+        <w:tc>
+          <w:tcPr>
+            <w:tcW w:w="3969" w:type="dxa"/>
+          </w:tcPr>
+          <w:p>
+            <w:pPr>
+              <w:pStyle w:val="En-tte"/>
+              <w:tabs>
+                <w:tab w:val="left" w:pos="1701"/>
+              </w:tabs>
+              <w:spacing w:before="120"/>
+              <w:rPr>
+                <w:rFonts w:ascii="Arial" w:hAnsi="Arial" w:cs="Arial"/>
+                <w:b/>
+                <w:bCs/>
+                <w:szCs w:val="20"/>
+              </w:rPr>
+            </w:pPr>
+            <w:r>
+              <w:rPr>
+                <w:rFonts w:ascii="Arial" w:hAnsi="Arial" w:cs="Arial"/>
+                <w:b/>
+                <w:bCs/>
+                <w:szCs w:val="20"/>
+              </w:rPr>
+              <w:t>${AGADD}</w:t>
+            </w:r>
+          </w:p>
+          <w:p>
+            <w:pPr>
+              <w:pStyle w:val="En-tte"/>
+              <w:tabs>
+                <w:tab w:val="left" w:pos="1701"/>
+              </w:tabs>
+              <w:spacing w:before="120"/>
+              <w:rPr>
+                <w:rFonts w:ascii="Arial" w:hAnsi="Arial" w:cs="Arial"/>
+                <w:szCs w:val="20"/>
+              </w:rPr>
+            </w:pPr>
+            <w:r>
+              <w:rPr>
+                <w:rFonts w:ascii="Arial" w:hAnsi="Arial" w:cs="Arial"/>
+                <w:b/>
+                <w:bCs/>
+                <w:szCs w:val="20"/>
+              </w:rPr>
+              <w:t>${AGCP} ${AGCITY}</w:t>
+            </w:r>
+          </w:p>
+        </w:tc>
+      </w:tr>
+      <w:tr>
+        <w:tc>
+          <w:tcPr>
+            <w:tcW w:w="1809" w:type="dxa"/>
+          </w:tcPr>
+          <w:p>
+            <w:pPr>
+              <w:pStyle w:val="En-tte"/>
+              <w:tabs>
+                <w:tab w:val="left" w:pos="1701"/>
+              </w:tabs>
+              <w:spacing w:before="120"/>
+              <w:rPr>
+                <w:rFonts w:ascii="Arial" w:hAnsi="Arial" w:cs="Arial"/>
+                <w:szCs w:val="20"/>
+              </w:rPr>
+            </w:pPr>
+            <w:r>
+              <w:rPr>
+                <w:rFonts w:ascii="Arial" w:hAnsi="Arial" w:cs="Arial"/>
+                <w:szCs w:val="20"/>
+              </w:rPr>
+              <w:t>Téléphone :</w:t>
+            </w:r>
+          </w:p>
+        </w:tc>
+        <w:tc>
+          <w:tcPr>
+            <w:tcW w:w="3969" w:type="dxa"/>
+          </w:tcPr>
+          <w:p>
+            <w:pPr>
+              <w:pStyle w:val="En-tte"/>
+              <w:tabs>
+                <w:tab w:val="left" w:pos="1701"/>
+              </w:tabs>
+              <w:spacing w:before="120"/>
+              <w:rPr>
+                <w:rFonts w:ascii="Arial" w:hAnsi="Arial" w:cs="Arial"/>
+                <w:szCs w:val="20"/>
+              </w:rPr>
+            </w:pPr>
+            <w:r>
+              <w:rPr>
+                <w:rFonts w:ascii="Arial" w:hAnsi="Arial" w:cs="Arial"/>
+                <w:b/>
+                <w:bCs/>
+                <w:szCs w:val="20"/>
+              </w:rPr>
+              <w:t>${AGTEL}</w:t>
+            </w:r>
+          </w:p>
+        </w:tc>
+      </w:tr>
+      <w:tr>
+        <w:tc>
+          <w:tcPr>
+            <w:tcW w:w="1809" w:type="dxa"/>
+          </w:tcPr>
+          <w:p>
+            <w:pPr>
+              <w:pStyle w:val="En-tte"/>
+              <w:tabs>
+                <w:tab w:val="left" w:pos="1701"/>
+              </w:tabs>
+              <w:spacing w:before="120"/>
+              <w:rPr>
+                <w:rFonts w:ascii="Arial" w:hAnsi="Arial" w:cs="Arial"/>
+                <w:szCs w:val="20"/>
+              </w:rPr>
+            </w:pPr>
+            <w:r>
+              <w:rPr>
+                <w:rFonts w:ascii="Arial" w:hAnsi="Arial" w:cs="Arial"/>
+                <w:szCs w:val="20"/>
+              </w:rPr>
+              <w:t>Adresse mél :</w:t>
+            </w:r>
+          </w:p>
+        </w:tc>
+        <w:tc>
+          <w:tcPr>
+            <w:tcW w:w="3969" w:type="dxa"/>
+          </w:tcPr>
+          <w:p>
+            <w:pPr>
+              <w:pStyle w:val="En-tte"/>
+              <w:tabs>
+                <w:tab w:val="left" w:pos="1701"/>
+              </w:tabs>
+              <w:spacing w:before="120"/>
+              <w:rPr>
+                <w:rFonts w:ascii="Arial" w:hAnsi="Arial" w:cs="Arial"/>
+                <w:szCs w:val="20"/>
+              </w:rPr>
+            </w:pPr>
+            <w:r>
+              <w:rPr>
+                <w:rFonts w:ascii="Arial" w:hAnsi="Arial" w:cs="Arial"/>
+                <w:b/>
+                <w:bCs/>
+                <w:szCs w:val="20"/>
+              </w:rPr>
+              <w:t>${AGMAIL}</w:t>
+            </w:r>
+          </w:p>
+        </w:tc>
+      </w:tr>
+    </w:tbl>
+    <w:p/>
+    <w:p/>
     <w:p>
       <w:pPr>
         <w:pStyle w:val="Titre2"/>
@@ -4768,19 +4702,7 @@
       <w:bookmarkEnd w:id="2"/>
       <w:bookmarkEnd w:id="3"/>
     </w:p>
-    <w:p>
-      <w:pPr>
-        <w:pStyle w:val="En-tte"/>
-        <w:tabs>
-          <w:tab w:val="left" w:pos="1701"/>
-        </w:tabs>
-        <w:spacing w:before="120"/>
-        <w:jc w:val="both"/>
-        <w:rPr>
-          <w:rFonts w:ascii="Arial" w:hAnsi="Arial" w:cs="Arial"/>
-        </w:rPr>
-      </w:pPr>
-    </w:p>
+    <w:p/>
     <w:p>
       <w:pPr>
         <w:pStyle w:val="titre30"/>
@@ -4801,114 +4723,55 @@
     </w:p>
     <w:p>
       <w:pPr>
-        <w:pStyle w:val="En-tte"/>
-        <w:tabs>
-          <w:tab w:val="left" w:pos="1701"/>
-        </w:tabs>
-        <w:spacing w:before="120"/>
-        <w:rPr>
-          <w:rFonts w:ascii="Arial" w:hAnsi="Arial" w:cs="Arial"/>
+        <w:pStyle w:val="En-tte-6pt-avant"/>
+        <w:rPr>
           <w:b/>
-          <w:szCs w:val="20"/>
         </w:rPr>
       </w:pPr>
       <w:r>
-        <w:rPr>
-          <w:rFonts w:ascii="Arial" w:hAnsi="Arial" w:cs="Arial"/>
-          <w:szCs w:val="20"/>
-        </w:rPr>
         <w:t>Nom :</w:t>
       </w:r>
       <w:r>
-        <w:rPr>
-          <w:rFonts w:ascii="Arial" w:hAnsi="Arial" w:cs="Arial"/>
-          <w:szCs w:val="20"/>
-        </w:rPr>
         <w:tab/>
       </w:r>
       <w:r>
-        <w:rPr>
-          <w:rFonts w:ascii="Arial" w:hAnsi="Arial" w:cs="Arial"/>
-        </w:rPr>
         <w:t>${OPENAME}</w:t>
       </w:r>
     </w:p>
     <w:p>
       <w:pPr>
-        <w:pStyle w:val="En-tte"/>
-        <w:tabs>
-          <w:tab w:val="left" w:pos="1701"/>
-        </w:tabs>
-        <w:spacing w:before="120"/>
-        <w:rPr>
-          <w:rFonts w:ascii="Arial" w:hAnsi="Arial" w:cs="Arial"/>
+        <w:pStyle w:val="En-tte-6pt-avant"/>
+        <w:rPr>
           <w:b/>
           <w:bCs/>
-          <w:szCs w:val="20"/>
         </w:rPr>
       </w:pPr>
       <w:r>
-        <w:rPr>
-          <w:rFonts w:ascii="Arial" w:hAnsi="Arial" w:cs="Arial"/>
-          <w:szCs w:val="20"/>
-        </w:rPr>
         <w:t>Adresse :</w:t>
       </w:r>
       <w:r>
-        <w:rPr>
-          <w:rFonts w:ascii="Arial" w:hAnsi="Arial" w:cs="Arial"/>
-          <w:szCs w:val="20"/>
-        </w:rPr>
         <w:tab/>
       </w:r>
       <w:r>
-        <w:rPr>
-          <w:rFonts w:ascii="Arial" w:hAnsi="Arial" w:cs="Arial"/>
-        </w:rPr>
         <w:t>${OPEADDR}</w:t>
       </w:r>
     </w:p>
     <w:p>
       <w:pPr>
-        <w:pStyle w:val="En-tte"/>
-        <w:tabs>
-          <w:tab w:val="left" w:pos="1701"/>
-        </w:tabs>
-        <w:spacing w:before="120"/>
-        <w:rPr>
-          <w:rFonts w:ascii="Arial" w:hAnsi="Arial" w:cs="Arial"/>
+        <w:pStyle w:val="En-tte-6pt-avant"/>
+        <w:rPr>
           <w:b/>
           <w:bCs/>
-          <w:szCs w:val="20"/>
         </w:rPr>
       </w:pPr>
       <w:r>
-        <w:rPr>
-          <w:rFonts w:ascii="Arial" w:hAnsi="Arial" w:cs="Arial"/>
-          <w:szCs w:val="20"/>
-        </w:rPr>
         <w:tab/>
       </w:r>
       <w:r>
-        <w:rPr>
-          <w:rFonts w:ascii="Arial" w:hAnsi="Arial" w:cs="Arial"/>
-        </w:rPr>
         <w:t>${OPECP} ${OPECITY}</w:t>
       </w:r>
     </w:p>
-    <w:p>
-      <w:pPr>
-        <w:pStyle w:val="En-tte"/>
-        <w:tabs>
-          <w:tab w:val="left" w:pos="1701"/>
-        </w:tabs>
-        <w:spacing w:before="120"/>
-        <w:rPr>
-          <w:rFonts w:ascii="Arial" w:hAnsi="Arial" w:cs="Arial"/>
-          <w:szCs w:val="20"/>
-        </w:rPr>
-      </w:pPr>
-    </w:p>
+    <w:p/>
     <w:p>
       <w:pPr>
         <w:pStyle w:val="titre30"/>
@@ -4929,122 +4792,68 @@
     </w:p>
     <w:p>
       <w:pPr>
-        <w:pStyle w:val="En-tte"/>
-        <w:tabs>
-          <w:tab w:val="left" w:pos="1701"/>
-        </w:tabs>
-        <w:spacing w:before="120"/>
-        <w:rPr>
-          <w:rFonts w:ascii="Arial" w:hAnsi="Arial" w:cs="Arial"/>
-          <w:szCs w:val="20"/>
-        </w:rPr>
+        <w:pStyle w:val="En-tte-6pt-avant"/>
       </w:pPr>
       <w:r>
-        <w:rPr>
-          <w:rFonts w:ascii="Arial" w:hAnsi="Arial" w:cs="Arial"/>
-          <w:szCs w:val="20"/>
-        </w:rPr>
         <w:t>Nom :</w:t>
       </w:r>
       <w:r>
-        <w:rPr>
-          <w:rFonts w:ascii="Arial" w:hAnsi="Arial" w:cs="Arial"/>
-          <w:szCs w:val="20"/>
-        </w:rPr>
         <w:tab/>
       </w:r>
       <w:r>
         <w:rPr>
-          <w:rFonts w:ascii="Arial" w:hAnsi="Arial" w:cs="Arial"/>
           <w:bCs/>
-          <w:szCs w:val="20"/>
         </w:rPr>
         <w:t>${MO}</w:t>
       </w:r>
     </w:p>
     <w:p>
       <w:pPr>
-        <w:pStyle w:val="En-tte"/>
-        <w:tabs>
-          <w:tab w:val="left" w:pos="1701"/>
-        </w:tabs>
-        <w:spacing w:before="120"/>
-        <w:rPr>
-          <w:rFonts w:ascii="Arial" w:hAnsi="Arial" w:cs="Arial"/>
+        <w:pStyle w:val="En-tte-6pt-avant"/>
+        <w:rPr>
           <w:bCs/>
-          <w:szCs w:val="20"/>
         </w:rPr>
       </w:pPr>
       <w:r>
-        <w:rPr>
-          <w:rFonts w:ascii="Arial" w:hAnsi="Arial" w:cs="Arial"/>
-          <w:szCs w:val="20"/>
-        </w:rPr>
         <w:t>Adresse :</w:t>
       </w:r>
       <w:r>
-        <w:rPr>
-          <w:rFonts w:ascii="Arial" w:hAnsi="Arial" w:cs="Arial"/>
-          <w:szCs w:val="20"/>
-        </w:rPr>
         <w:tab/>
       </w:r>
       <w:r>
         <w:rPr>
-          <w:rFonts w:ascii="Arial" w:hAnsi="Arial" w:cs="Arial"/>
           <w:bCs/>
-          <w:szCs w:val="20"/>
         </w:rPr>
         <w:t>${MOADDR}</w:t>
       </w:r>
     </w:p>
     <w:p>
       <w:pPr>
-        <w:pStyle w:val="En-tte"/>
-        <w:tabs>
-          <w:tab w:val="left" w:pos="1701"/>
-        </w:tabs>
-        <w:spacing w:before="120"/>
-        <w:rPr>
-          <w:rFonts w:ascii="Arial" w:hAnsi="Arial" w:cs="Arial"/>
+        <w:pStyle w:val="En-tte-6pt-avant"/>
+        <w:rPr>
           <w:bCs/>
-          <w:szCs w:val="20"/>
         </w:rPr>
       </w:pPr>
       <w:r>
-        <w:rPr>
-          <w:rFonts w:ascii="Arial" w:hAnsi="Arial" w:cs="Arial"/>
-          <w:szCs w:val="20"/>
-        </w:rPr>
         <w:tab/>
       </w:r>
       <w:r>
         <w:rPr>
-          <w:rFonts w:ascii="Arial" w:hAnsi="Arial" w:cs="Arial"/>
           <w:bCs/>
-          <w:szCs w:val="20"/>
         </w:rPr>
         <w:t>${MOADDRCOMP}</w:t>
       </w:r>
     </w:p>
     <w:p>
       <w:pPr>
-        <w:pStyle w:val="En-tte"/>
-        <w:tabs>
-          <w:tab w:val="left" w:pos="1701"/>
-        </w:tabs>
-        <w:spacing w:before="120"/>
-        <w:rPr>
-          <w:rFonts w:ascii="Arial" w:hAnsi="Arial" w:cs="Arial"/>
+        <w:pStyle w:val="En-tte-6pt-avant"/>
+        <w:rPr>
           <w:bCs/>
-          <w:szCs w:val="20"/>
         </w:rPr>
       </w:pPr>
       <w:r>
         <w:rPr>
-          <w:rFonts w:ascii="Arial" w:hAnsi="Arial" w:cs="Arial"/>
           <w:bCs/>
-          <w:szCs w:val="20"/>
         </w:rPr>
         <w:tab/>
         <w:t>${MOCP} ${MOCITY}</w:t>
@@ -5052,52 +4861,22 @@
     </w:p>
     <w:p>
       <w:pPr>
-        <w:pStyle w:val="En-tte"/>
-        <w:tabs>
-          <w:tab w:val="left" w:pos="1701"/>
-        </w:tabs>
-        <w:spacing w:before="120"/>
-        <w:rPr>
-          <w:rFonts w:ascii="Arial" w:hAnsi="Arial" w:cs="Arial"/>
-          <w:szCs w:val="20"/>
-        </w:rPr>
+        <w:pStyle w:val="En-tte-6pt-avant"/>
       </w:pPr>
       <w:r>
-        <w:rPr>
-          <w:rFonts w:ascii="Arial" w:hAnsi="Arial" w:cs="Arial"/>
-          <w:szCs w:val="20"/>
-        </w:rPr>
         <w:t>Téléphone :</w:t>
       </w:r>
       <w:r>
-        <w:rPr>
-          <w:rFonts w:ascii="Arial" w:hAnsi="Arial" w:cs="Arial"/>
-          <w:szCs w:val="20"/>
-        </w:rPr>
         <w:tab/>
       </w:r>
       <w:r>
         <w:rPr>
-          <w:rFonts w:ascii="Arial" w:hAnsi="Arial" w:cs="Arial"/>
           <w:bCs/>
-          <w:szCs w:val="20"/>
         </w:rPr>
         <w:t>${MOTEL}</w:t>
       </w:r>
     </w:p>
-    <w:p>
-      <w:pPr>
-        <w:pStyle w:val="En-tte"/>
-        <w:tabs>
-          <w:tab w:val="left" w:pos="1701"/>
-        </w:tabs>
-        <w:spacing w:before="120"/>
-        <w:rPr>
-          <w:rFonts w:ascii="Arial" w:hAnsi="Arial" w:cs="Arial"/>
-          <w:szCs w:val="20"/>
-        </w:rPr>
-      </w:pPr>
-    </w:p>
+    <w:p/>
     <w:p>
       <w:pPr>
         <w:pStyle w:val="titre30"/>
@@ -5118,30 +4897,23 @@
     </w:p>
     <w:p>
       <w:pPr>
-        <w:pStyle w:val="PrformatHTML"/>
-        <w:shd w:val="clear" w:color="auto" w:fill="FFFFFF"/>
+        <w:pStyle w:val="En-tte-6pt-avant"/>
         <w:rPr>
           <w:rFonts w:ascii="Menlo" w:hAnsi="Menlo" w:cs="Menlo"/>
           <w:color w:val="000000"/>
         </w:rPr>
       </w:pPr>
       <w:r>
-        <w:rPr>
-          <w:rFonts w:ascii="Arial" w:hAnsi="Arial" w:cs="Arial"/>
-        </w:rPr>
-        <w:lastRenderedPageBreak/>
         <w:t xml:space="preserve">Dépôt de la demande : le </w:t>
       </w:r>
       <w:r>
         <w:rPr>
-          <w:rFonts w:ascii="Arial" w:hAnsi="Arial" w:cs="Arial"/>
           <w:bCs/>
         </w:rPr>
         <w:t>${</w:t>
       </w:r>
       <w:r>
         <w:rPr>
-          <w:rFonts w:ascii="Arial" w:hAnsi="Arial" w:cs="Arial"/>
           <w:bCs/>
           <w:shd w:val="clear" w:color="auto" w:fill="F7FAFF"/>
         </w:rPr>
@@ -5149,7 +4921,6 @@
       </w:r>
       <w:r>
         <w:rPr>
-          <w:rFonts w:ascii="Arial" w:hAnsi="Arial" w:cs="Arial"/>
           <w:bCs/>
         </w:rPr>
         <w:t>}</w:t>
@@ -5157,105 +4928,59 @@
     </w:p>
     <w:p>
       <w:pPr>
-        <w:widowControl w:val="0"/>
-        <w:spacing w:before="120"/>
-        <w:rPr>
-          <w:rFonts w:ascii="Arial" w:hAnsi="Arial" w:cs="Arial"/>
+        <w:pStyle w:val="En-tte-6pt-avant"/>
+        <w:rPr>
           <w:b/>
-          <w:sz w:val="20"/>
-          <w:szCs w:val="20"/>
         </w:rPr>
       </w:pPr>
       <w:r>
-        <w:rPr>
-          <w:rFonts w:ascii="Arial" w:hAnsi="Arial" w:cs="Arial"/>
-          <w:sz w:val="20"/>
-          <w:szCs w:val="20"/>
-        </w:rPr>
         <w:t>Numéro du permis : </w:t>
       </w:r>
       <w:r>
         <w:rPr>
-          <w:rFonts w:ascii="Arial" w:hAnsi="Arial" w:cs="Arial"/>
           <w:bCs/>
-          <w:sz w:val="20"/>
-          <w:szCs w:val="20"/>
         </w:rPr>
         <w:t>${PCREF}</w:t>
       </w:r>
     </w:p>
     <w:p>
       <w:pPr>
-        <w:widowControl w:val="0"/>
-        <w:spacing w:before="120"/>
-        <w:rPr>
-          <w:rFonts w:ascii="Arial" w:hAnsi="Arial" w:cs="Arial"/>
+        <w:pStyle w:val="En-tte-6pt-avant"/>
+        <w:rPr>
           <w:b/>
-          <w:sz w:val="20"/>
-          <w:szCs w:val="20"/>
         </w:rPr>
       </w:pPr>
       <w:r>
-        <w:rPr>
-          <w:rFonts w:ascii="Arial" w:hAnsi="Arial" w:cs="Arial"/>
-          <w:sz w:val="20"/>
-          <w:szCs w:val="20"/>
-        </w:rPr>
         <w:t>Délivrance du permis : le </w:t>
       </w:r>
       <w:r>
         <w:rPr>
-          <w:rFonts w:ascii="Arial" w:hAnsi="Arial" w:cs="Arial"/>
           <w:bCs/>
-          <w:sz w:val="20"/>
-          <w:szCs w:val="20"/>
         </w:rPr>
         <w:t>${</w:t>
       </w:r>
       <w:r>
         <w:rPr>
-          <w:rFonts w:ascii="Arial" w:hAnsi="Arial" w:cs="Arial"/>
           <w:bCs/>
-          <w:sz w:val="20"/>
-          <w:szCs w:val="20"/>
           <w:shd w:val="clear" w:color="auto" w:fill="F7FAFF"/>
         </w:rPr>
         <w:t>PCDATE</w:t>
       </w:r>
       <w:r>
         <w:rPr>
-          <w:rFonts w:ascii="Arial" w:hAnsi="Arial" w:cs="Arial"/>
           <w:bCs/>
-          <w:sz w:val="20"/>
-          <w:szCs w:val="20"/>
         </w:rPr>
         <w:t>}</w:t>
       </w:r>
     </w:p>
     <w:p>
       <w:pPr>
-        <w:widowControl w:val="0"/>
-        <w:spacing w:before="120"/>
-        <w:rPr>
-          <w:rFonts w:ascii="Arial" w:hAnsi="Arial" w:cs="Arial"/>
-          <w:sz w:val="20"/>
-          <w:szCs w:val="20"/>
-        </w:rPr>
+        <w:pStyle w:val="En-tte-6pt-avant"/>
       </w:pPr>
       <w:r>
-        <w:rPr>
-          <w:rFonts w:ascii="Arial" w:hAnsi="Arial" w:cs="Arial"/>
-          <w:sz w:val="20"/>
-          <w:szCs w:val="20"/>
-        </w:rPr>
         <w:t>Permis modificatif délivré le : </w:t>
       </w:r>
       <w:r>
-        <w:rPr>
-          <w:rFonts w:ascii="Arial" w:hAnsi="Arial" w:cs="Arial"/>
-          <w:sz w:val="20"/>
-          <w:szCs w:val="20"/>
-        </w:rPr>
         <w:fldChar w:fldCharType="begin">
           <w:ffData>
             <w:name w:val="Texte8"/>
@@ -5266,90 +4991,33 @@
         </w:fldChar>
       </w:r>
       <w:r>
-        <w:rPr>
-          <w:rFonts w:ascii="Arial" w:hAnsi="Arial" w:cs="Arial"/>
-          <w:sz w:val="20"/>
-          <w:szCs w:val="20"/>
-        </w:rPr>
         <w:instrText xml:space="preserve"> FORMTEXT </w:instrText>
       </w:r>
       <w:r>
-        <w:rPr>
-          <w:rFonts w:ascii="Arial" w:hAnsi="Arial" w:cs="Arial"/>
-          <w:sz w:val="20"/>
-          <w:szCs w:val="20"/>
-        </w:rPr>
-      </w:r>
-      <w:r>
-        <w:rPr>
-          <w:rFonts w:ascii="Arial" w:hAnsi="Arial" w:cs="Arial"/>
-          <w:sz w:val="20"/>
-          <w:szCs w:val="20"/>
-        </w:rPr>
         <w:fldChar w:fldCharType="separate"/>
       </w:r>
       <w:r>
-        <w:rPr>
-          <w:rFonts w:ascii="Arial" w:hAnsi="Arial" w:cs="Arial"/>
-          <w:sz w:val="20"/>
-          <w:szCs w:val="20"/>
-        </w:rPr>
         <w:t> </w:t>
       </w:r>
       <w:r>
-        <w:rPr>
-          <w:rFonts w:ascii="Arial" w:hAnsi="Arial" w:cs="Arial"/>
-          <w:sz w:val="20"/>
-          <w:szCs w:val="20"/>
-        </w:rPr>
         <w:t> </w:t>
       </w:r>
       <w:r>
-        <w:rPr>
-          <w:rFonts w:ascii="Arial" w:hAnsi="Arial" w:cs="Arial"/>
-          <w:sz w:val="20"/>
-          <w:szCs w:val="20"/>
-        </w:rPr>
         <w:t> </w:t>
       </w:r>
       <w:r>
-        <w:rPr>
-          <w:rFonts w:ascii="Arial" w:hAnsi="Arial" w:cs="Arial"/>
-          <w:sz w:val="20"/>
-          <w:szCs w:val="20"/>
-        </w:rPr>
         <w:t> </w:t>
       </w:r>
       <w:r>
-        <w:rPr>
-          <w:rFonts w:ascii="Arial" w:hAnsi="Arial" w:cs="Arial"/>
-          <w:sz w:val="20"/>
-          <w:szCs w:val="20"/>
-        </w:rPr>
         <w:t> </w:t>
       </w:r>
       <w:r>
-        <w:rPr>
-          <w:rFonts w:ascii="Arial" w:hAnsi="Arial" w:cs="Arial"/>
-          <w:sz w:val="20"/>
-          <w:szCs w:val="20"/>
-        </w:rPr>
         <w:fldChar w:fldCharType="end"/>
       </w:r>
       <w:r>
-        <w:rPr>
-          <w:rFonts w:ascii="Arial" w:hAnsi="Arial" w:cs="Arial"/>
-          <w:sz w:val="20"/>
-          <w:szCs w:val="20"/>
-        </w:rPr>
         <w:t xml:space="preserve"> / </w:t>
       </w:r>
       <w:r>
-        <w:rPr>
-          <w:rFonts w:ascii="Arial" w:hAnsi="Arial" w:cs="Arial"/>
-          <w:sz w:val="20"/>
-          <w:szCs w:val="20"/>
-        </w:rPr>
         <w:fldChar w:fldCharType="begin">
           <w:ffData>
             <w:name w:val="Texte8"/>
@@ -5360,90 +5028,33 @@
         </w:fldChar>
       </w:r>
       <w:r>
-        <w:rPr>
-          <w:rFonts w:ascii="Arial" w:hAnsi="Arial" w:cs="Arial"/>
-          <w:sz w:val="20"/>
-          <w:szCs w:val="20"/>
-        </w:rPr>
         <w:instrText xml:space="preserve"> FORMTEXT </w:instrText>
       </w:r>
       <w:r>
-        <w:rPr>
-          <w:rFonts w:ascii="Arial" w:hAnsi="Arial" w:cs="Arial"/>
-          <w:sz w:val="20"/>
-          <w:szCs w:val="20"/>
-        </w:rPr>
-      </w:r>
-      <w:r>
-        <w:rPr>
-          <w:rFonts w:ascii="Arial" w:hAnsi="Arial" w:cs="Arial"/>
-          <w:sz w:val="20"/>
-          <w:szCs w:val="20"/>
-        </w:rPr>
         <w:fldChar w:fldCharType="separate"/>
       </w:r>
       <w:r>
-        <w:rPr>
-          <w:rFonts w:ascii="Arial" w:hAnsi="Arial" w:cs="Arial"/>
-          <w:sz w:val="20"/>
-          <w:szCs w:val="20"/>
-        </w:rPr>
         <w:t> </w:t>
       </w:r>
       <w:r>
-        <w:rPr>
-          <w:rFonts w:ascii="Arial" w:hAnsi="Arial" w:cs="Arial"/>
-          <w:sz w:val="20"/>
-          <w:szCs w:val="20"/>
-        </w:rPr>
         <w:t> </w:t>
       </w:r>
       <w:r>
-        <w:rPr>
-          <w:rFonts w:ascii="Arial" w:hAnsi="Arial" w:cs="Arial"/>
-          <w:sz w:val="20"/>
-          <w:szCs w:val="20"/>
-        </w:rPr>
         <w:t> </w:t>
       </w:r>
       <w:r>
-        <w:rPr>
-          <w:rFonts w:ascii="Arial" w:hAnsi="Arial" w:cs="Arial"/>
-          <w:sz w:val="20"/>
-          <w:szCs w:val="20"/>
-        </w:rPr>
         <w:t> </w:t>
       </w:r>
       <w:r>
-        <w:rPr>
-          <w:rFonts w:ascii="Arial" w:hAnsi="Arial" w:cs="Arial"/>
-          <w:sz w:val="20"/>
-          <w:szCs w:val="20"/>
-        </w:rPr>
         <w:t> </w:t>
       </w:r>
       <w:r>
-        <w:rPr>
-          <w:rFonts w:ascii="Arial" w:hAnsi="Arial" w:cs="Arial"/>
-          <w:sz w:val="20"/>
-          <w:szCs w:val="20"/>
-        </w:rPr>
         <w:fldChar w:fldCharType="end"/>
       </w:r>
       <w:r>
-        <w:rPr>
-          <w:rFonts w:ascii="Arial" w:hAnsi="Arial" w:cs="Arial"/>
-          <w:sz w:val="20"/>
-          <w:szCs w:val="20"/>
-        </w:rPr>
         <w:t xml:space="preserve"> / </w:t>
       </w:r>
       <w:r>
-        <w:rPr>
-          <w:rFonts w:ascii="Arial" w:hAnsi="Arial" w:cs="Arial"/>
-          <w:sz w:val="20"/>
-          <w:szCs w:val="20"/>
-        </w:rPr>
         <w:fldChar w:fldCharType="begin">
           <w:ffData>
             <w:name w:val="Texte8"/>
@@ -5454,156 +5065,61 @@
         </w:fldChar>
       </w:r>
       <w:r>
-        <w:rPr>
-          <w:rFonts w:ascii="Arial" w:hAnsi="Arial" w:cs="Arial"/>
-          <w:sz w:val="20"/>
-          <w:szCs w:val="20"/>
-        </w:rPr>
         <w:instrText xml:space="preserve"> FORMTEXT </w:instrText>
       </w:r>
       <w:r>
-        <w:rPr>
-          <w:rFonts w:ascii="Arial" w:hAnsi="Arial" w:cs="Arial"/>
-          <w:sz w:val="20"/>
-          <w:szCs w:val="20"/>
-        </w:rPr>
-      </w:r>
-      <w:r>
-        <w:rPr>
-          <w:rFonts w:ascii="Arial" w:hAnsi="Arial" w:cs="Arial"/>
-          <w:sz w:val="20"/>
-          <w:szCs w:val="20"/>
-        </w:rPr>
         <w:fldChar w:fldCharType="separate"/>
       </w:r>
       <w:r>
-        <w:rPr>
-          <w:rFonts w:ascii="Arial" w:hAnsi="Arial" w:cs="Arial"/>
-          <w:sz w:val="20"/>
-          <w:szCs w:val="20"/>
-        </w:rPr>
         <w:t> </w:t>
       </w:r>
       <w:r>
-        <w:rPr>
-          <w:rFonts w:ascii="Arial" w:hAnsi="Arial" w:cs="Arial"/>
-          <w:sz w:val="20"/>
-          <w:szCs w:val="20"/>
-        </w:rPr>
         <w:t> </w:t>
       </w:r>
       <w:r>
-        <w:rPr>
-          <w:rFonts w:ascii="Arial" w:hAnsi="Arial" w:cs="Arial"/>
-          <w:sz w:val="20"/>
-          <w:szCs w:val="20"/>
-        </w:rPr>
         <w:t> </w:t>
       </w:r>
       <w:r>
-        <w:rPr>
-          <w:rFonts w:ascii="Arial" w:hAnsi="Arial" w:cs="Arial"/>
-          <w:sz w:val="20"/>
-          <w:szCs w:val="20"/>
-        </w:rPr>
         <w:t> </w:t>
       </w:r>
       <w:r>
-        <w:rPr>
-          <w:rFonts w:ascii="Arial" w:hAnsi="Arial" w:cs="Arial"/>
-          <w:sz w:val="20"/>
-          <w:szCs w:val="20"/>
-        </w:rPr>
         <w:t> </w:t>
       </w:r>
       <w:r>
-        <w:rPr>
-          <w:rFonts w:ascii="Arial" w:hAnsi="Arial" w:cs="Arial"/>
-          <w:sz w:val="20"/>
-          <w:szCs w:val="20"/>
-        </w:rPr>
         <w:fldChar w:fldCharType="end"/>
       </w:r>
     </w:p>
     <w:p>
       <w:pPr>
-        <w:widowControl w:val="0"/>
-        <w:spacing w:before="120"/>
-        <w:rPr>
-          <w:rFonts w:ascii="Arial" w:hAnsi="Arial" w:cs="Arial"/>
-          <w:sz w:val="20"/>
-          <w:szCs w:val="20"/>
-        </w:rPr>
+        <w:pStyle w:val="En-tte-6pt-avant"/>
       </w:pPr>
       <w:r>
-        <w:rPr>
-          <w:rFonts w:ascii="Arial" w:hAnsi="Arial" w:cs="Arial"/>
-          <w:sz w:val="20"/>
-          <w:szCs w:val="20"/>
-        </w:rPr>
         <w:t>Nombre de tranches de l’opération : </w:t>
       </w:r>
       <w:r>
         <w:rPr>
-          <w:rFonts w:ascii="Arial" w:hAnsi="Arial" w:cs="Arial"/>
           <w:bCs/>
-          <w:sz w:val="20"/>
-          <w:szCs w:val="20"/>
         </w:rPr>
         <w:t>${PCNBPHASE}</w:t>
       </w:r>
     </w:p>
     <w:p>
       <w:pPr>
-        <w:widowControl w:val="0"/>
-        <w:spacing w:before="120"/>
-        <w:rPr>
-          <w:rFonts w:ascii="Arial" w:hAnsi="Arial" w:cs="Arial"/>
-          <w:sz w:val="20"/>
-          <w:szCs w:val="20"/>
-        </w:rPr>
+        <w:pStyle w:val="En-tte-6pt-avant"/>
       </w:pPr>
       <w:proofErr w:type="spellStart"/>
       <w:r>
-        <w:rPr>
-          <w:rFonts w:ascii="Arial" w:hAnsi="Arial" w:cs="Arial"/>
-          <w:sz w:val="20"/>
-          <w:szCs w:val="20"/>
-        </w:rPr>
         <w:t>Numéro</w:t>
       </w:r>
       <w:proofErr w:type="spellEnd"/>
       <w:r>
-        <w:rPr>
-          <w:rFonts w:ascii="Arial" w:hAnsi="Arial" w:cs="Arial"/>
-          <w:sz w:val="20"/>
-          <w:szCs w:val="20"/>
-        </w:rPr>
         <w:t xml:space="preserve"> de la tranche : ${</w:t>
       </w:r>
       <w:r>
-        <w:rPr>
-          <w:rFonts w:ascii="Arial" w:hAnsi="Arial" w:cs="Arial"/>
-          <w:sz w:val="20"/>
-          <w:szCs w:val="20"/>
-        </w:rPr>
         <w:t>PCCURPHASE}</w:t>
       </w:r>
     </w:p>
-    <w:p>
-      <w:pPr>
-        <w:pStyle w:val="En-tte"/>
-        <w:tabs>
-          <w:tab w:val="left" w:pos="1701"/>
-        </w:tabs>
-        <w:spacing w:before="120"/>
-        <w:jc w:val="both"/>
-        <w:rPr>
-          <w:rFonts w:ascii="Arial" w:hAnsi="Arial" w:cs="Arial"/>
-          <w:szCs w:val="20"/>
-        </w:rPr>
-      </w:pPr>
-    </w:p>
+    <w:p/>
     <w:p>
       <w:pPr>
         <w:pStyle w:val="titre30"/>
@@ -5624,28 +5140,19 @@
     </w:p>
     <w:p>
       <w:pPr>
-        <w:pStyle w:val="PrformatHTML"/>
-        <w:shd w:val="clear" w:color="auto" w:fill="FFFFFF"/>
-        <w:rPr>
-          <w:rFonts w:ascii="Arial" w:hAnsi="Arial" w:cs="Arial"/>
-        </w:rPr>
+        <w:pStyle w:val="En-tte-6pt-avant"/>
       </w:pPr>
       <w:r>
-        <w:rPr>
-          <w:rFonts w:ascii="Arial" w:hAnsi="Arial" w:cs="Arial"/>
-        </w:rPr>
         <w:t>Ouverture du chantier : le </w:t>
       </w:r>
       <w:r>
         <w:rPr>
-          <w:rFonts w:ascii="Arial" w:hAnsi="Arial" w:cs="Arial"/>
           <w:bCs/>
         </w:rPr>
         <w:t>${</w:t>
       </w:r>
       <w:r>
         <w:rPr>
-          <w:rFonts w:ascii="Arial" w:hAnsi="Arial" w:cs="Arial"/>
           <w:bCs/>
           <w:shd w:val="clear" w:color="auto" w:fill="F7FAFF"/>
         </w:rPr>
@@ -5653,7 +5160,6 @@
       </w:r>
       <w:r>
         <w:rPr>
-          <w:rFonts w:ascii="Arial" w:hAnsi="Arial" w:cs="Arial"/>
           <w:bCs/>
         </w:rPr>
         <w:t>}</w:t>
@@ -5661,28 +5167,19 @@
     </w:p>
     <w:p>
       <w:pPr>
-        <w:pStyle w:val="PrformatHTML"/>
-        <w:shd w:val="clear" w:color="auto" w:fill="FFFFFF"/>
-        <w:rPr>
-          <w:rFonts w:ascii="Arial" w:hAnsi="Arial" w:cs="Arial"/>
-        </w:rPr>
+        <w:pStyle w:val="En-tte-6pt-avant"/>
       </w:pPr>
       <w:r>
-        <w:rPr>
-          <w:rFonts w:ascii="Arial" w:hAnsi="Arial" w:cs="Arial"/>
-        </w:rPr>
         <w:t>Achèvement des travaux : le </w:t>
       </w:r>
       <w:r>
         <w:rPr>
-          <w:rFonts w:ascii="Arial" w:hAnsi="Arial" w:cs="Arial"/>
           <w:bCs/>
         </w:rPr>
         <w:t>${</w:t>
       </w:r>
       <w:r>
         <w:rPr>
-          <w:rFonts w:ascii="Arial" w:hAnsi="Arial" w:cs="Arial"/>
           <w:bCs/>
           <w:shd w:val="clear" w:color="auto" w:fill="F7FAFF"/>
         </w:rPr>
@@ -5690,25 +5187,12 @@
       </w:r>
       <w:r>
         <w:rPr>
-          <w:rFonts w:ascii="Arial" w:hAnsi="Arial" w:cs="Arial"/>
           <w:bCs/>
         </w:rPr>
         <w:t>}</w:t>
       </w:r>
     </w:p>
-    <w:p>
-      <w:pPr>
-        <w:pStyle w:val="En-tte"/>
-        <w:tabs>
-          <w:tab w:val="left" w:pos="1701"/>
-        </w:tabs>
-        <w:spacing w:before="120"/>
-        <w:jc w:val="both"/>
-        <w:rPr>
-          <w:rFonts w:ascii="Arial" w:hAnsi="Arial" w:cs="Arial"/>
-        </w:rPr>
-      </w:pPr>
-    </w:p>
+    <w:p/>
     <w:p>
       <w:pPr>
         <w:pStyle w:val="titre30"/>
@@ -5727,19 +5211,7 @@
       <w:bookmarkEnd w:id="12"/>
       <w:bookmarkEnd w:id="13"/>
     </w:p>
-    <w:p>
-      <w:pPr>
-        <w:pStyle w:val="En-tte"/>
-        <w:tabs>
-          <w:tab w:val="left" w:pos="1701"/>
-        </w:tabs>
-        <w:spacing w:before="120"/>
-        <w:jc w:val="both"/>
-        <w:rPr>
-          <w:rFonts w:ascii="Arial" w:hAnsi="Arial" w:cs="Arial"/>
-        </w:rPr>
-      </w:pPr>
-    </w:p>
+    <w:p/>
     <w:tbl>
       <w:tblPr>
         <w:tblW w:w="0" w:type="auto"/>
@@ -6316,19 +5788,7 @@
         </w:tc>
       </w:tr>
     </w:tbl>
-    <w:p>
-      <w:pPr>
-        <w:pStyle w:val="En-tte"/>
-        <w:tabs>
-          <w:tab w:val="left" w:pos="1701"/>
-        </w:tabs>
-        <w:spacing w:before="120"/>
-        <w:jc w:val="both"/>
-        <w:rPr>
-          <w:rFonts w:ascii="Arial" w:hAnsi="Arial" w:cs="Arial"/>
-        </w:rPr>
-      </w:pPr>
-    </w:p>
+    <w:p/>
     <w:p>
       <w:pPr>
         <w:pStyle w:val="titre30"/>
@@ -6349,60 +5809,25 @@
     </w:p>
     <w:p>
       <w:pPr>
-        <w:widowControl w:val="0"/>
-        <w:spacing w:before="120"/>
-        <w:jc w:val="both"/>
-        <w:rPr>
-          <w:rFonts w:ascii="Arial" w:hAnsi="Arial" w:cs="Arial"/>
-          <w:sz w:val="20"/>
-          <w:szCs w:val="20"/>
-        </w:rPr>
+        <w:pStyle w:val="En-tte-6pt-avant"/>
       </w:pPr>
       <w:r>
-        <w:rPr>
-          <w:rFonts w:ascii="Arial" w:hAnsi="Arial" w:cs="Arial"/>
-          <w:sz w:val="20"/>
-          <w:szCs w:val="20"/>
-        </w:rPr>
         <w:t>L’opération est située dans un secteur exposé au bruit :</w:t>
       </w:r>
     </w:p>
     <w:p>
       <w:pPr>
-        <w:shd w:val="clear" w:color="auto" w:fill="FFFFFF"/>
-        <w:tabs>
-          <w:tab w:val="left" w:pos="916"/>
-          <w:tab w:val="left" w:pos="1832"/>
-          <w:tab w:val="left" w:pos="2748"/>
-          <w:tab w:val="left" w:pos="3664"/>
-          <w:tab w:val="left" w:pos="4580"/>
-          <w:tab w:val="left" w:pos="5496"/>
-          <w:tab w:val="left" w:pos="6412"/>
-          <w:tab w:val="left" w:pos="7328"/>
-          <w:tab w:val="left" w:pos="8244"/>
-          <w:tab w:val="left" w:pos="9160"/>
-          <w:tab w:val="left" w:pos="10076"/>
-          <w:tab w:val="left" w:pos="10992"/>
-          <w:tab w:val="left" w:pos="11908"/>
-          <w:tab w:val="left" w:pos="12824"/>
-          <w:tab w:val="left" w:pos="13740"/>
-          <w:tab w:val="left" w:pos="14656"/>
-        </w:tabs>
-        <w:spacing w:line="240" w:lineRule="auto"/>
+        <w:pStyle w:val="En-tte-6pt-avant"/>
         <w:rPr>
           <w:rFonts w:ascii="Menlo" w:eastAsia="Times New Roman" w:hAnsi="Menlo" w:cs="Menlo"/>
           <w:color w:val="000000"/>
-          <w:sz w:val="20"/>
-          <w:szCs w:val="20"/>
           <w:lang w:eastAsia="fr-FR"/>
         </w:rPr>
       </w:pPr>
       <w:r>
         <w:rPr>
-          <w:rFonts w:ascii="Arial" w:eastAsia="Times New Roman" w:hAnsi="Arial" w:cs="Arial"/>
+          <w:rFonts w:eastAsia="Times New Roman"/>
           <w:bCs/>
-          <w:sz w:val="20"/>
-          <w:szCs w:val="20"/>
           <w:shd w:val="clear" w:color="auto" w:fill="F7FAFF"/>
           <w:lang w:eastAsia="fr-FR"/>
         </w:rPr>
@@ -6410,10 +5835,8 @@
       </w:r>
       <w:r>
         <w:rPr>
-          <w:rFonts w:ascii="Arial" w:eastAsia="Times New Roman" w:hAnsi="Arial" w:cs="Arial"/>
+          <w:rFonts w:eastAsia="Times New Roman"/>
           <w:bCs/>
-          <w:sz w:val="20"/>
-          <w:szCs w:val="20"/>
           <w:shd w:val="clear" w:color="auto" w:fill="F7FAFF"/>
           <w:lang w:eastAsia="fr-FR"/>
         </w:rPr>
@@ -6421,10 +5844,8 @@
       </w:r>
       <w:r>
         <w:rPr>
-          <w:rFonts w:ascii="Arial" w:eastAsia="Times New Roman" w:hAnsi="Arial" w:cs="Arial"/>
+          <w:rFonts w:eastAsia="Times New Roman"/>
           <w:bCs/>
-          <w:sz w:val="20"/>
-          <w:szCs w:val="20"/>
           <w:shd w:val="clear" w:color="auto" w:fill="F7FAFF"/>
           <w:lang w:eastAsia="fr-FR"/>
         </w:rPr>
@@ -6432,10 +5853,8 @@
       </w:r>
       <w:r>
         <w:rPr>
-          <w:rFonts w:ascii="Arial" w:eastAsia="Times New Roman" w:hAnsi="Arial" w:cs="Arial"/>
+          <w:rFonts w:eastAsia="Times New Roman"/>
           <w:bCs/>
-          <w:sz w:val="20"/>
-          <w:szCs w:val="20"/>
           <w:shd w:val="clear" w:color="auto" w:fill="F7FAFF"/>
           <w:lang w:eastAsia="fr-FR"/>
         </w:rPr>
@@ -6445,18 +5864,11 @@
         <w:rPr>
           <w:rFonts w:ascii="Menlo" w:eastAsia="Times New Roman" w:hAnsi="Menlo" w:cs="Menlo"/>
           <w:color w:val="000000"/>
-          <w:sz w:val="20"/>
-          <w:szCs w:val="20"/>
           <w:lang w:eastAsia="fr-FR"/>
         </w:rPr>
         <w:t xml:space="preserve"> </w:t>
       </w:r>
       <w:r>
-        <w:rPr>
-          <w:rFonts w:ascii="Arial" w:hAnsi="Arial" w:cs="Arial"/>
-          <w:sz w:val="20"/>
-          <w:szCs w:val="20"/>
-        </w:rPr>
         <w:t>D’une ou plusieurs infrastructures de transport terrestre</w:t>
       </w:r>
     </w:p>
@@ -7185,36 +6597,84 @@
         <w:t>}</w:t>
       </w:r>
     </w:p>
+    <w:p/>
     <w:p>
       <w:pPr>
-        <w:pStyle w:val="En-tte"/>
+        <w:pStyle w:val="titre30"/>
+        <w:rPr>
+          <w:rFonts w:ascii="Arial" w:hAnsi="Arial" w:cs="Arial"/>
+        </w:rPr>
+      </w:pPr>
+      <w:bookmarkStart w:id="16" w:name="_Toc369182878"/>
+      <w:bookmarkStart w:id="17" w:name="_Toc510089925"/>
+      <w:r>
+        <w:rPr>
+          <w:rFonts w:ascii="Arial" w:hAnsi="Arial" w:cs="Arial"/>
+        </w:rPr>
+        <w:t>Maître d’ouvrage délégué</w:t>
+      </w:r>
+      <w:bookmarkEnd w:id="16"/>
+      <w:bookmarkEnd w:id="17"/>
+    </w:p>
+    <w:p/>
+    <w:p>
+      <w:pPr>
+        <w:widowControl w:val="0"/>
         <w:tabs>
           <w:tab w:val="left" w:pos="1701"/>
         </w:tabs>
-        <w:spacing w:before="120"/>
         <w:jc w:val="both"/>
         <w:rPr>
           <w:rFonts w:ascii="Arial" w:hAnsi="Arial" w:cs="Arial"/>
+          <w:b/>
+          <w:sz w:val="20"/>
+          <w:szCs w:val="20"/>
         </w:rPr>
       </w:pPr>
-    </w:p>
-    <w:p>
-      <w:pPr>
-        <w:pStyle w:val="titre30"/>
-        <w:rPr>
-          <w:rFonts w:ascii="Arial" w:hAnsi="Arial" w:cs="Arial"/>
-        </w:rPr>
-      </w:pPr>
-      <w:bookmarkStart w:id="16" w:name="_Toc369182878"/>
-      <w:bookmarkStart w:id="17" w:name="_Toc510089925"/>
-      <w:r>
-        <w:rPr>
-          <w:rFonts w:ascii="Arial" w:hAnsi="Arial" w:cs="Arial"/>
-        </w:rPr>
-        <w:t>Maître d’ouvrage délégué</w:t>
-      </w:r>
-      <w:bookmarkEnd w:id="16"/>
-      <w:bookmarkEnd w:id="17"/>
+      <w:r>
+        <w:rPr>
+          <w:rFonts w:ascii="Arial" w:hAnsi="Arial" w:cs="Arial"/>
+          <w:sz w:val="20"/>
+          <w:szCs w:val="20"/>
+        </w:rPr>
+        <w:t>Le cas échéant : </w:t>
+      </w:r>
+      <w:r>
+        <w:rPr>
+          <w:rFonts w:ascii="Arial" w:hAnsi="Arial" w:cs="Arial"/>
+          <w:sz w:val="20"/>
+          <w:szCs w:val="20"/>
+        </w:rPr>
+        <w:tab/>
+      </w:r>
+      <w:r>
+        <w:rPr>
+          <w:rFonts w:ascii="Arial" w:hAnsi="Arial" w:cs="Arial"/>
+          <w:bCs/>
+          <w:sz w:val="20"/>
+          <w:szCs w:val="20"/>
+        </w:rPr>
+        <w:t>${</w:t>
+      </w:r>
+      <w:r>
+        <w:rPr>
+          <w:rFonts w:ascii="Arial" w:hAnsi="Arial" w:cs="Arial"/>
+          <w:bCs/>
+          <w:sz w:val="20"/>
+          <w:szCs w:val="20"/>
+          <w:shd w:val="clear" w:color="auto" w:fill="F7FAFF"/>
+        </w:rPr>
+        <w:t>DELMO</w:t>
+      </w:r>
+      <w:r>
+        <w:rPr>
+          <w:rFonts w:ascii="Arial" w:hAnsi="Arial" w:cs="Arial"/>
+          <w:bCs/>
+          <w:sz w:val="20"/>
+          <w:szCs w:val="20"/>
+        </w:rPr>
+        <w:t>}</w:t>
+      </w:r>
     </w:p>
     <w:p>
       <w:pPr>
@@ -7226,78 +6686,6 @@
         <w:jc w:val="both"/>
         <w:rPr>
           <w:rFonts w:ascii="Arial" w:hAnsi="Arial" w:cs="Arial"/>
-        </w:rPr>
-      </w:pPr>
-    </w:p>
-    <w:p>
-      <w:pPr>
-        <w:widowControl w:val="0"/>
-        <w:tabs>
-          <w:tab w:val="left" w:pos="1701"/>
-        </w:tabs>
-        <w:jc w:val="both"/>
-        <w:rPr>
-          <w:rFonts w:ascii="Arial" w:hAnsi="Arial" w:cs="Arial"/>
-          <w:b/>
-          <w:sz w:val="20"/>
-          <w:szCs w:val="20"/>
-        </w:rPr>
-      </w:pPr>
-      <w:r>
-        <w:rPr>
-          <w:rFonts w:ascii="Arial" w:hAnsi="Arial" w:cs="Arial"/>
-          <w:sz w:val="20"/>
-          <w:szCs w:val="20"/>
-        </w:rPr>
-        <w:t>Le cas échéant : </w:t>
-      </w:r>
-      <w:r>
-        <w:rPr>
-          <w:rFonts w:ascii="Arial" w:hAnsi="Arial" w:cs="Arial"/>
-          <w:sz w:val="20"/>
-          <w:szCs w:val="20"/>
-        </w:rPr>
-        <w:tab/>
-      </w:r>
-      <w:r>
-        <w:rPr>
-          <w:rFonts w:ascii="Arial" w:hAnsi="Arial" w:cs="Arial"/>
-          <w:bCs/>
-          <w:sz w:val="20"/>
-          <w:szCs w:val="20"/>
-        </w:rPr>
-        <w:t>${</w:t>
-      </w:r>
-      <w:r>
-        <w:rPr>
-          <w:rFonts w:ascii="Arial" w:hAnsi="Arial" w:cs="Arial"/>
-          <w:bCs/>
-          <w:sz w:val="20"/>
-          <w:szCs w:val="20"/>
-          <w:shd w:val="clear" w:color="auto" w:fill="F7FAFF"/>
-        </w:rPr>
-        <w:t>DELMO</w:t>
-      </w:r>
-      <w:r>
-        <w:rPr>
-          <w:rFonts w:ascii="Arial" w:hAnsi="Arial" w:cs="Arial"/>
-          <w:bCs/>
-          <w:sz w:val="20"/>
-          <w:szCs w:val="20"/>
-        </w:rPr>
-        <w:t>}</w:t>
-      </w:r>
-    </w:p>
-    <w:p>
-      <w:pPr>
-        <w:pStyle w:val="En-tte"/>
-        <w:tabs>
-          <w:tab w:val="left" w:pos="1701"/>
-        </w:tabs>
-        <w:spacing w:before="120"/>
-        <w:jc w:val="both"/>
-        <w:rPr>
-          <w:rFonts w:ascii="Arial" w:hAnsi="Arial" w:cs="Arial"/>
           <w:bCs/>
           <w:szCs w:val="20"/>
         </w:rPr>
@@ -7334,22 +6722,7 @@
         <w:t>}</w:t>
       </w:r>
     </w:p>
-    <w:p>
-      <w:pPr>
-        <w:pStyle w:val="En-tte"/>
-        <w:tabs>
-          <w:tab w:val="left" w:pos="1701"/>
-        </w:tabs>
-        <w:spacing w:before="120"/>
-        <w:jc w:val="both"/>
-        <w:rPr>
-          <w:rFonts w:ascii="Arial" w:hAnsi="Arial" w:cs="Arial"/>
-          <w:bCs/>
-          <w:sz w:val="22"/>
-          <w:szCs w:val="22"/>
-        </w:rPr>
-      </w:pPr>
-    </w:p>
+    <w:p/>
     <w:p>
       <w:pPr>
         <w:pStyle w:val="titre30"/>
@@ -7370,80 +6743,50 @@
     </w:p>
     <w:p>
       <w:pPr>
-        <w:pStyle w:val="En-tte"/>
-        <w:tabs>
-          <w:tab w:val="left" w:pos="1701"/>
-        </w:tabs>
-        <w:spacing w:before="120"/>
-        <w:jc w:val="both"/>
-        <w:rPr>
-          <w:rFonts w:ascii="Arial" w:hAnsi="Arial" w:cs="Arial"/>
+        <w:pStyle w:val="En-tte-6pt-avant"/>
+        <w:rPr>
           <w:b/>
           <w:bCs/>
-          <w:szCs w:val="20"/>
         </w:rPr>
       </w:pPr>
       <w:r>
-        <w:rPr>
-          <w:rFonts w:ascii="Arial" w:hAnsi="Arial" w:cs="Arial"/>
-          <w:szCs w:val="20"/>
-        </w:rPr>
         <w:t>Nom(s) :</w:t>
       </w:r>
       <w:r>
-        <w:rPr>
-          <w:rFonts w:ascii="Arial" w:hAnsi="Arial" w:cs="Arial"/>
-          <w:szCs w:val="20"/>
-        </w:rPr>
         <w:tab/>
       </w:r>
       <w:r>
         <w:rPr>
-          <w:rFonts w:ascii="Arial" w:hAnsi="Arial" w:cs="Arial"/>
           <w:bCs/>
-          <w:szCs w:val="20"/>
         </w:rPr>
         <w:t>${</w:t>
       </w:r>
       <w:r>
         <w:rPr>
-          <w:rFonts w:ascii="Arial" w:hAnsi="Arial" w:cs="Arial"/>
           <w:bCs/>
-          <w:szCs w:val="20"/>
           <w:shd w:val="clear" w:color="auto" w:fill="F7FAFF"/>
         </w:rPr>
         <w:t>ME</w:t>
       </w:r>
       <w:r>
         <w:rPr>
-          <w:rFonts w:ascii="Arial" w:hAnsi="Arial" w:cs="Arial"/>
           <w:bCs/>
-          <w:szCs w:val="20"/>
         </w:rPr>
         <w:t>}</w:t>
       </w:r>
     </w:p>
     <w:p>
       <w:pPr>
-        <w:pStyle w:val="En-tte"/>
-        <w:tabs>
-          <w:tab w:val="left" w:pos="1701"/>
-        </w:tabs>
-        <w:spacing w:before="120"/>
-        <w:jc w:val="both"/>
-        <w:rPr>
-          <w:rFonts w:ascii="Arial" w:hAnsi="Arial" w:cs="Arial"/>
+        <w:pStyle w:val="En-tte-6pt-avant"/>
+        <w:rPr>
           <w:b/>
           <w:bCs/>
-          <w:szCs w:val="20"/>
           <w:lang w:val="en-US"/>
         </w:rPr>
       </w:pPr>
       <w:proofErr w:type="spellStart"/>
       <w:r>
         <w:rPr>
-          <w:rFonts w:ascii="Arial" w:hAnsi="Arial" w:cs="Arial"/>
-          <w:szCs w:val="20"/>
           <w:lang w:val="en-US"/>
         </w:rPr>
         <w:t>Adresse</w:t>
@@ -7451,8 +6794,6 @@
       <w:proofErr w:type="spellEnd"/>
       <w:r>
         <w:rPr>
-          <w:rFonts w:ascii="Arial" w:hAnsi="Arial" w:cs="Arial"/>
-          <w:szCs w:val="20"/>
           <w:lang w:val="en-US"/>
         </w:rPr>
         <w:t>(s</w:t>
@@ -7460,8 +6801,6 @@
       <w:proofErr w:type="gramStart"/>
       <w:r>
         <w:rPr>
-          <w:rFonts w:ascii="Arial" w:hAnsi="Arial" w:cs="Arial"/>
-          <w:szCs w:val="20"/>
           <w:lang w:val="en-US"/>
         </w:rPr>
         <w:t>) :</w:t>
@@ -7469,26 +6808,20 @@
       <w:proofErr w:type="gramEnd"/>
       <w:r>
         <w:rPr>
-          <w:rFonts w:ascii="Arial" w:hAnsi="Arial" w:cs="Arial"/>
-          <w:szCs w:val="20"/>
           <w:lang w:val="en-US"/>
         </w:rPr>
         <w:tab/>
       </w:r>
       <w:r>
         <w:rPr>
-          <w:rFonts w:ascii="Arial" w:hAnsi="Arial" w:cs="Arial"/>
           <w:bCs/>
-          <w:szCs w:val="20"/>
           <w:lang w:val="en-US"/>
         </w:rPr>
         <w:t>${</w:t>
       </w:r>
       <w:r>
         <w:rPr>
-          <w:rFonts w:ascii="Arial" w:hAnsi="Arial" w:cs="Arial"/>
           <w:bCs/>
-          <w:szCs w:val="20"/>
           <w:shd w:val="clear" w:color="auto" w:fill="F7FAFF"/>
           <w:lang w:val="en-US"/>
         </w:rPr>
@@ -7496,9 +6829,7 @@
       </w:r>
       <w:r>
         <w:rPr>
-          <w:rFonts w:ascii="Arial" w:hAnsi="Arial" w:cs="Arial"/>
           <w:bCs/>
-          <w:szCs w:val="20"/>
           <w:lang w:val="en-US"/>
         </w:rPr>
         <w:t>}</w:t>
@@ -7506,23 +6837,14 @@
     </w:p>
     <w:p>
       <w:pPr>
-        <w:pStyle w:val="En-tte"/>
-        <w:tabs>
-          <w:tab w:val="left" w:pos="1701"/>
-        </w:tabs>
-        <w:spacing w:before="120"/>
-        <w:jc w:val="both"/>
-        <w:rPr>
-          <w:rFonts w:ascii="Arial" w:hAnsi="Arial" w:cs="Arial"/>
+        <w:pStyle w:val="En-tte-6pt-avant"/>
+        <w:rPr>
           <w:b/>
-          <w:szCs w:val="20"/>
           <w:lang w:val="en-US"/>
         </w:rPr>
       </w:pPr>
       <w:r>
         <w:rPr>
-          <w:rFonts w:ascii="Arial" w:hAnsi="Arial" w:cs="Arial"/>
-          <w:szCs w:val="20"/>
           <w:lang w:val="en-US"/>
         </w:rPr>
         <w:t>Missions(s)</w:t>
@@ -7530,8 +6852,6 @@
       <w:proofErr w:type="gramStart"/>
       <w:r>
         <w:rPr>
-          <w:rFonts w:ascii="Arial" w:hAnsi="Arial" w:cs="Arial"/>
-          <w:szCs w:val="20"/>
           <w:lang w:val="en-US"/>
         </w:rPr>
         <w:t>* :</w:t>
@@ -7539,26 +6859,20 @@
       <w:proofErr w:type="gramEnd"/>
       <w:r>
         <w:rPr>
-          <w:rFonts w:ascii="Arial" w:hAnsi="Arial" w:cs="Arial"/>
-          <w:szCs w:val="20"/>
           <w:lang w:val="en-US"/>
         </w:rPr>
         <w:tab/>
       </w:r>
       <w:r>
         <w:rPr>
-          <w:rFonts w:ascii="Arial" w:hAnsi="Arial" w:cs="Arial"/>
           <w:bCs/>
-          <w:szCs w:val="20"/>
           <w:lang w:val="en-US"/>
         </w:rPr>
         <w:t>${</w:t>
       </w:r>
       <w:r>
         <w:rPr>
-          <w:rFonts w:ascii="Arial" w:hAnsi="Arial" w:cs="Arial"/>
           <w:bCs/>
-          <w:szCs w:val="20"/>
           <w:shd w:val="clear" w:color="auto" w:fill="F7FAFF"/>
           <w:lang w:val="en-US"/>
         </w:rPr>
@@ -7566,9 +6880,7 @@
       </w:r>
       <w:r>
         <w:rPr>
-          <w:rFonts w:ascii="Arial" w:hAnsi="Arial" w:cs="Arial"/>
           <w:bCs/>
-          <w:szCs w:val="20"/>
           <w:lang w:val="en-US"/>
         </w:rPr>
         <w:t>}</w:t>
@@ -7893,15 +7205,9 @@
     </w:p>
     <w:p>
       <w:pPr>
-        <w:pStyle w:val="En-tte"/>
-        <w:tabs>
-          <w:tab w:val="left" w:pos="1701"/>
-        </w:tabs>
-        <w:spacing w:before="120"/>
-        <w:jc w:val="both"/>
-        <w:rPr>
-          <w:rFonts w:ascii="Arial" w:hAnsi="Arial" w:cs="Arial"/>
-          <w:szCs w:val="20"/>
+        <w:rPr>
+          <w:sz w:val="18"/>
+          <w:szCs w:val="18"/>
         </w:rPr>
       </w:pPr>
     </w:p>
@@ -8075,29 +7381,9 @@
     </w:p>
     <w:p>
       <w:pPr>
-        <w:pStyle w:val="En-tte"/>
-        <w:tabs>
-          <w:tab w:val="left" w:pos="1701"/>
-        </w:tabs>
-        <w:spacing w:before="120"/>
-        <w:jc w:val="both"/>
-        <w:rPr>
-          <w:rFonts w:ascii="Arial" w:hAnsi="Arial" w:cs="Arial"/>
-          <w:szCs w:val="20"/>
-        </w:rPr>
-      </w:pPr>
-    </w:p>
-    <w:p>
-      <w:pPr>
-        <w:pStyle w:val="En-tte"/>
-        <w:tabs>
-          <w:tab w:val="left" w:pos="1701"/>
-        </w:tabs>
-        <w:spacing w:before="120"/>
-        <w:jc w:val="both"/>
-        <w:rPr>
-          <w:rFonts w:ascii="Arial" w:hAnsi="Arial" w:cs="Arial"/>
-          <w:szCs w:val="20"/>
+        <w:rPr>
+          <w:sz w:val="18"/>
+          <w:szCs w:val="18"/>
         </w:rPr>
       </w:pPr>
     </w:p>
@@ -8281,15 +7567,9 @@
     </w:p>
     <w:p>
       <w:pPr>
-        <w:pStyle w:val="En-tte"/>
-        <w:tabs>
-          <w:tab w:val="left" w:pos="1701"/>
-        </w:tabs>
-        <w:spacing w:before="120"/>
-        <w:jc w:val="both"/>
-        <w:rPr>
-          <w:rFonts w:ascii="Arial" w:hAnsi="Arial" w:cs="Arial"/>
-          <w:szCs w:val="20"/>
+        <w:rPr>
+          <w:sz w:val="18"/>
+          <w:szCs w:val="18"/>
           <w:lang w:val="en-US"/>
         </w:rPr>
       </w:pPr>
@@ -8458,16 +7738,9 @@
     </w:p>
     <w:p>
       <w:pPr>
-        <w:pStyle w:val="En-tte"/>
-        <w:tabs>
-          <w:tab w:val="left" w:pos="1701"/>
-        </w:tabs>
-        <w:spacing w:before="120"/>
-        <w:jc w:val="both"/>
-        <w:rPr>
-          <w:rFonts w:ascii="Arial" w:hAnsi="Arial" w:cs="Arial"/>
-          <w:sz w:val="22"/>
-          <w:szCs w:val="22"/>
+        <w:rPr>
+          <w:sz w:val="18"/>
+          <w:szCs w:val="18"/>
         </w:rPr>
       </w:pPr>
     </w:p>
@@ -8609,16 +7882,9 @@
     </w:p>
     <w:p>
       <w:pPr>
-        <w:pStyle w:val="En-tte"/>
-        <w:tabs>
-          <w:tab w:val="left" w:pos="1701"/>
-        </w:tabs>
-        <w:spacing w:before="120"/>
-        <w:jc w:val="both"/>
-        <w:rPr>
-          <w:rFonts w:ascii="Arial" w:hAnsi="Arial" w:cs="Arial"/>
-          <w:sz w:val="22"/>
-          <w:szCs w:val="22"/>
+        <w:rPr>
+          <w:sz w:val="18"/>
+          <w:szCs w:val="18"/>
         </w:rPr>
       </w:pPr>
     </w:p>
@@ -8760,16 +8026,9 @@
     </w:p>
     <w:p>
       <w:pPr>
-        <w:pStyle w:val="En-tte"/>
-        <w:tabs>
-          <w:tab w:val="left" w:pos="1701"/>
-        </w:tabs>
-        <w:spacing w:before="120"/>
-        <w:jc w:val="both"/>
-        <w:rPr>
-          <w:rFonts w:ascii="Arial" w:hAnsi="Arial" w:cs="Arial"/>
-          <w:sz w:val="22"/>
-          <w:szCs w:val="22"/>
+        <w:rPr>
+          <w:sz w:val="18"/>
+          <w:szCs w:val="18"/>
         </w:rPr>
       </w:pPr>
     </w:p>
@@ -8815,64 +8074,9 @@
         <w:rPr>
           <w:rFonts w:ascii="Arial" w:hAnsi="Arial" w:cs="Arial"/>
           <w:b/>
-          <w:bCs/>
           <w:szCs w:val="20"/>
         </w:rPr>
-        <w:fldChar w:fldCharType="begin">
-          <w:ffData>
-            <w:name w:val=""/>
-            <w:enabled/>
-            <w:calcOnExit w:val="0"/>
-            <w:textInput>
-              <w:default w:val="SOCOTEC France"/>
-            </w:textInput>
-          </w:ffData>
-        </w:fldChar>
-      </w:r>
-      <w:r>
-        <w:rPr>
-          <w:rFonts w:ascii="Arial" w:hAnsi="Arial" w:cs="Arial"/>
-          <w:b/>
-          <w:bCs/>
-          <w:szCs w:val="20"/>
-        </w:rPr>
-        <w:instrText xml:space="preserve"> FORMTEXT </w:instrText>
-      </w:r>
-      <w:r>
-        <w:rPr>
-          <w:rFonts w:ascii="Arial" w:hAnsi="Arial" w:cs="Arial"/>
-          <w:b/>
-          <w:bCs/>
-          <w:szCs w:val="20"/>
-        </w:rPr>
-      </w:r>
-      <w:r>
-        <w:rPr>
-          <w:rFonts w:ascii="Arial" w:hAnsi="Arial" w:cs="Arial"/>
-          <w:b/>
-          <w:bCs/>
-          <w:szCs w:val="20"/>
-        </w:rPr>
-        <w:fldChar w:fldCharType="separate"/>
-      </w:r>
-      <w:r>
-        <w:rPr>
-          <w:rFonts w:ascii="Arial" w:hAnsi="Arial" w:cs="Arial"/>
-          <w:b/>
-          <w:bCs/>
-          <w:noProof/>
-          <w:szCs w:val="20"/>
-        </w:rPr>
-        <w:t>SOCOTEC France</w:t>
-      </w:r>
-      <w:r>
-        <w:rPr>
-          <w:rFonts w:ascii="Arial" w:hAnsi="Arial" w:cs="Arial"/>
-          <w:b/>
-          <w:bCs/>
-          <w:szCs w:val="20"/>
-        </w:rPr>
-        <w:fldChar w:fldCharType="end"/>
+        <w:t>SOCOTEC Construction</w:t>
       </w:r>
     </w:p>
     <w:p>
@@ -8894,7 +8098,29 @@
           <w:sz w:val="20"/>
           <w:szCs w:val="20"/>
         </w:rPr>
-        <w:t>* S’il n’y a pas de contrôle technique, indiquez explicitement « Pas de contrôleur »</w:t>
+        <w:t xml:space="preserve">* S’il n’y a pas de contrôle technique, </w:t>
+      </w:r>
+      <w:proofErr w:type="gramStart"/>
+      <w:r>
+        <w:rPr>
+          <w:rFonts w:ascii="Arial" w:hAnsi="Arial" w:cs="Arial"/>
+          <w:i/>
+          <w:iCs/>
+          <w:sz w:val="20"/>
+          <w:szCs w:val="20"/>
+        </w:rPr>
+        <w:t>indiquez explicitement « Pas</w:t>
+      </w:r>
+      <w:proofErr w:type="gramEnd"/>
+      <w:r>
+        <w:rPr>
+          <w:rFonts w:ascii="Arial" w:hAnsi="Arial" w:cs="Arial"/>
+          <w:i/>
+          <w:iCs/>
+          <w:sz w:val="20"/>
+          <w:szCs w:val="20"/>
+        </w:rPr>
+        <w:t xml:space="preserve"> de contrôleur »</w:t>
       </w:r>
     </w:p>
     <w:p>
@@ -9299,7 +8525,6 @@
           <w:sz w:val="20"/>
           <w:szCs w:val="20"/>
         </w:rPr>
-        <w:lastRenderedPageBreak/>
         <w:tab/>
       </w:r>
       <w:sdt>
@@ -9359,11 +8584,17 @@
     <w:p>
       <w:pPr>
         <w:rPr>
-          <w:rFonts w:ascii="Arial" w:hAnsi="Arial" w:cs="Arial"/>
-          <w:sz w:val="22"/>
-          <w:szCs w:val="22"/>
+          <w:sz w:val="18"/>
+          <w:szCs w:val="18"/>
         </w:rPr>
       </w:pPr>
+      <w:r>
+        <w:rPr>
+          <w:sz w:val="18"/>
+          <w:szCs w:val="18"/>
+        </w:rPr>
+        <w:br w:type="page"/>
+      </w:r>
     </w:p>
     <w:p>
       <w:pPr>
@@ -9377,6 +8608,7 @@
         <w:rPr>
           <w:rFonts w:ascii="Arial" w:hAnsi="Arial" w:cs="Arial"/>
         </w:rPr>
+        <w:lastRenderedPageBreak/>
         <w:t>Signes de qualité de l’opération</w:t>
       </w:r>
       <w:bookmarkEnd w:id="23"/>
@@ -9451,21 +8683,7 @@
         <w:t>}</w:t>
       </w:r>
     </w:p>
-    <w:p>
-      <w:pPr>
-        <w:pStyle w:val="En-tte"/>
-        <w:tabs>
-          <w:tab w:val="left" w:pos="1701"/>
-        </w:tabs>
-        <w:spacing w:before="120"/>
-        <w:jc w:val="both"/>
-        <w:rPr>
-          <w:rFonts w:ascii="Arial" w:hAnsi="Arial" w:cs="Arial"/>
-          <w:sz w:val="22"/>
-          <w:szCs w:val="22"/>
-        </w:rPr>
-      </w:pPr>
-    </w:p>
+    <w:p/>
     <w:p>
       <w:pPr>
         <w:pStyle w:val="titre30"/>
@@ -9503,103 +8721,7 @@
           <w:sz w:val="22"/>
           <w:szCs w:val="22"/>
         </w:rPr>
-        <w:fldChar w:fldCharType="begin">
-          <w:ffData>
-            <w:name w:val=""/>
-            <w:enabled/>
-            <w:calcOnExit w:val="0"/>
-            <w:textInput/>
-          </w:ffData>
-        </w:fldChar>
-      </w:r>
-      <w:r>
-        <w:rPr>
-          <w:rFonts w:ascii="Arial" w:hAnsi="Arial" w:cs="Arial"/>
-          <w:bCs/>
-          <w:noProof/>
-          <w:sz w:val="22"/>
-          <w:szCs w:val="22"/>
-        </w:rPr>
-        <w:instrText xml:space="preserve"> FORMTEXT </w:instrText>
-      </w:r>
-      <w:r>
-        <w:rPr>
-          <w:rFonts w:ascii="Arial" w:hAnsi="Arial" w:cs="Arial"/>
-          <w:bCs/>
-          <w:noProof/>
-          <w:sz w:val="22"/>
-          <w:szCs w:val="22"/>
-        </w:rPr>
-      </w:r>
-      <w:r>
-        <w:rPr>
-          <w:rFonts w:ascii="Arial" w:hAnsi="Arial" w:cs="Arial"/>
-          <w:bCs/>
-          <w:noProof/>
-          <w:sz w:val="22"/>
-          <w:szCs w:val="22"/>
-        </w:rPr>
-        <w:fldChar w:fldCharType="separate"/>
-      </w:r>
-      <w:r>
-        <w:rPr>
-          <w:rFonts w:ascii="Arial" w:hAnsi="Arial" w:cs="Arial"/>
-          <w:bCs/>
-          <w:noProof/>
-          <w:sz w:val="22"/>
-          <w:szCs w:val="22"/>
-        </w:rPr>
-        <w:t> </w:t>
-      </w:r>
-      <w:r>
-        <w:rPr>
-          <w:rFonts w:ascii="Arial" w:hAnsi="Arial" w:cs="Arial"/>
-          <w:bCs/>
-          <w:noProof/>
-          <w:sz w:val="22"/>
-          <w:szCs w:val="22"/>
-        </w:rPr>
-        <w:t> </w:t>
-      </w:r>
-      <w:r>
-        <w:rPr>
-          <w:rFonts w:ascii="Arial" w:hAnsi="Arial" w:cs="Arial"/>
-          <w:bCs/>
-          <w:noProof/>
-          <w:sz w:val="22"/>
-          <w:szCs w:val="22"/>
-        </w:rPr>
-        <w:t> </w:t>
-      </w:r>
-      <w:r>
-        <w:rPr>
-          <w:rFonts w:ascii="Arial" w:hAnsi="Arial" w:cs="Arial"/>
-          <w:bCs/>
-          <w:noProof/>
-          <w:sz w:val="22"/>
-          <w:szCs w:val="22"/>
-        </w:rPr>
-        <w:t> </w:t>
-      </w:r>
-      <w:r>
-        <w:rPr>
-          <w:rFonts w:ascii="Arial" w:hAnsi="Arial" w:cs="Arial"/>
-          <w:bCs/>
-          <w:noProof/>
-          <w:sz w:val="22"/>
-          <w:szCs w:val="22"/>
-        </w:rPr>
-        <w:t> </w:t>
-      </w:r>
-      <w:r>
-        <w:rPr>
-          <w:rFonts w:ascii="Arial" w:hAnsi="Arial" w:cs="Arial"/>
-          <w:bCs/>
-          <w:noProof/>
-          <w:sz w:val="22"/>
-          <w:szCs w:val="22"/>
-        </w:rPr>
-        <w:fldChar w:fldCharType="end"/>
+        <w:t xml:space="preserve">      </w:t>
       </w:r>
     </w:p>
     <w:p>
@@ -9610,52 +8732,11 @@
         <w:rPr>
           <w:rFonts w:ascii="Arial" w:hAnsi="Arial" w:cs="Arial"/>
           <w:bCs/>
+          <w:noProof/>
           <w:sz w:val="22"/>
           <w:szCs w:val="22"/>
         </w:rPr>
       </w:pPr>
-      <w:r>
-        <w:rPr>
-          <w:rFonts w:ascii="Arial" w:hAnsi="Arial" w:cs="Arial"/>
-          <w:bCs/>
-          <w:sz w:val="22"/>
-          <w:szCs w:val="22"/>
-        </w:rPr>
-        <w:fldChar w:fldCharType="begin">
-          <w:ffData>
-            <w:name w:val=""/>
-            <w:enabled/>
-            <w:calcOnExit w:val="0"/>
-            <w:textInput/>
-          </w:ffData>
-        </w:fldChar>
-      </w:r>
-      <w:r>
-        <w:rPr>
-          <w:rFonts w:ascii="Arial" w:hAnsi="Arial" w:cs="Arial"/>
-          <w:bCs/>
-          <w:sz w:val="22"/>
-          <w:szCs w:val="22"/>
-        </w:rPr>
-        <w:instrText xml:space="preserve"> FORMTEXT </w:instrText>
-      </w:r>
-      <w:r>
-        <w:rPr>
-          <w:rFonts w:ascii="Arial" w:hAnsi="Arial" w:cs="Arial"/>
-          <w:bCs/>
-          <w:sz w:val="22"/>
-          <w:szCs w:val="22"/>
-        </w:rPr>
-      </w:r>
-      <w:r>
-        <w:rPr>
-          <w:rFonts w:ascii="Arial" w:hAnsi="Arial" w:cs="Arial"/>
-          <w:bCs/>
-          <w:sz w:val="22"/>
-          <w:szCs w:val="22"/>
-        </w:rPr>
-        <w:fldChar w:fldCharType="separate"/>
-      </w:r>
       <w:r>
         <w:rPr>
           <w:rFonts w:ascii="Arial" w:hAnsi="Arial" w:cs="Arial"/>
@@ -9664,56 +8745,7 @@
           <w:sz w:val="22"/>
           <w:szCs w:val="22"/>
         </w:rPr>
-        <w:t> </w:t>
-      </w:r>
-      <w:r>
-        <w:rPr>
-          <w:rFonts w:ascii="Arial" w:hAnsi="Arial" w:cs="Arial"/>
-          <w:bCs/>
-          <w:noProof/>
-          <w:sz w:val="22"/>
-          <w:szCs w:val="22"/>
-        </w:rPr>
-        <w:t> </w:t>
-      </w:r>
-      <w:r>
-        <w:rPr>
-          <w:rFonts w:ascii="Arial" w:hAnsi="Arial" w:cs="Arial"/>
-          <w:bCs/>
-          <w:noProof/>
-          <w:sz w:val="22"/>
-          <w:szCs w:val="22"/>
-        </w:rPr>
-        <w:t> </w:t>
-      </w:r>
-      <w:r>
-        <w:rPr>
-          <w:rFonts w:ascii="Arial" w:hAnsi="Arial" w:cs="Arial"/>
-          <w:bCs/>
-          <w:noProof/>
-          <w:sz w:val="22"/>
-          <w:szCs w:val="22"/>
-        </w:rPr>
-        <w:t> </w:t>
-      </w:r>
-      <w:r>
-        <w:rPr>
-          <w:rFonts w:ascii="Arial" w:hAnsi="Arial" w:cs="Arial"/>
-          <w:bCs/>
-          <w:noProof/>
-          <w:sz w:val="22"/>
-          <w:szCs w:val="22"/>
-        </w:rPr>
-        <w:t> </w:t>
-      </w:r>
-      <w:r>
-        <w:rPr>
-          <w:rFonts w:ascii="Arial" w:hAnsi="Arial" w:cs="Arial"/>
-          <w:bCs/>
-          <w:sz w:val="22"/>
-          <w:szCs w:val="22"/>
-        </w:rPr>
-        <w:fldChar w:fldCharType="end"/>
+        <w:t xml:space="preserve">      </w:t>
       </w:r>
     </w:p>
     <w:p>
@@ -9724,52 +8756,11 @@
         <w:rPr>
           <w:rFonts w:ascii="Arial" w:hAnsi="Arial" w:cs="Arial"/>
           <w:bCs/>
+          <w:noProof/>
           <w:sz w:val="22"/>
           <w:szCs w:val="22"/>
         </w:rPr>
       </w:pPr>
-      <w:r>
-        <w:rPr>
-          <w:rFonts w:ascii="Arial" w:hAnsi="Arial" w:cs="Arial"/>
-          <w:bCs/>
-          <w:sz w:val="22"/>
-          <w:szCs w:val="22"/>
-        </w:rPr>
-        <w:fldChar w:fldCharType="begin">
-          <w:ffData>
-            <w:name w:val=""/>
-            <w:enabled/>
-            <w:calcOnExit w:val="0"/>
-            <w:textInput/>
-          </w:ffData>
-        </w:fldChar>
-      </w:r>
-      <w:r>
-        <w:rPr>
-          <w:rFonts w:ascii="Arial" w:hAnsi="Arial" w:cs="Arial"/>
-          <w:bCs/>
-          <w:sz w:val="22"/>
-          <w:szCs w:val="22"/>
-        </w:rPr>
-        <w:instrText xml:space="preserve"> FORMTEXT </w:instrText>
-      </w:r>
-      <w:r>
-        <w:rPr>
-          <w:rFonts w:ascii="Arial" w:hAnsi="Arial" w:cs="Arial"/>
-          <w:bCs/>
-          <w:sz w:val="22"/>
-          <w:szCs w:val="22"/>
-        </w:rPr>
-      </w:r>
-      <w:r>
-        <w:rPr>
-          <w:rFonts w:ascii="Arial" w:hAnsi="Arial" w:cs="Arial"/>
-          <w:bCs/>
-          <w:sz w:val="22"/>
-          <w:szCs w:val="22"/>
-        </w:rPr>
-        <w:fldChar w:fldCharType="separate"/>
-      </w:r>
       <w:r>
         <w:rPr>
           <w:rFonts w:ascii="Arial" w:hAnsi="Arial" w:cs="Arial"/>
@@ -9778,88 +8769,11 @@
           <w:sz w:val="22"/>
           <w:szCs w:val="22"/>
         </w:rPr>
-        <w:t> </w:t>
-      </w:r>
-      <w:r>
-        <w:rPr>
-          <w:rFonts w:ascii="Arial" w:hAnsi="Arial" w:cs="Arial"/>
-          <w:bCs/>
-          <w:noProof/>
-          <w:sz w:val="22"/>
-          <w:szCs w:val="22"/>
-        </w:rPr>
-        <w:t> </w:t>
-      </w:r>
-      <w:r>
-        <w:rPr>
-          <w:rFonts w:ascii="Arial" w:hAnsi="Arial" w:cs="Arial"/>
-          <w:bCs/>
-          <w:noProof/>
-          <w:sz w:val="22"/>
-          <w:szCs w:val="22"/>
-        </w:rPr>
-        <w:t> </w:t>
-      </w:r>
-      <w:r>
-        <w:rPr>
-          <w:rFonts w:ascii="Arial" w:hAnsi="Arial" w:cs="Arial"/>
-          <w:bCs/>
-          <w:noProof/>
-          <w:sz w:val="22"/>
-          <w:szCs w:val="22"/>
-        </w:rPr>
-        <w:t> </w:t>
-      </w:r>
-      <w:r>
-        <w:rPr>
-          <w:rFonts w:ascii="Arial" w:hAnsi="Arial" w:cs="Arial"/>
-          <w:bCs/>
-          <w:noProof/>
-          <w:sz w:val="22"/>
-          <w:szCs w:val="22"/>
-        </w:rPr>
-        <w:t> </w:t>
-      </w:r>
-      <w:r>
-        <w:rPr>
-          <w:rFonts w:ascii="Arial" w:hAnsi="Arial" w:cs="Arial"/>
-          <w:bCs/>
-          <w:sz w:val="22"/>
-          <w:szCs w:val="22"/>
-        </w:rPr>
-        <w:fldChar w:fldCharType="end"/>
+        <w:t xml:space="preserve">      </w:t>
       </w:r>
     </w:p>
-    <w:p>
-      <w:pPr>
-        <w:pStyle w:val="En-tte"/>
-        <w:tabs>
-          <w:tab w:val="left" w:pos="1701"/>
-        </w:tabs>
-        <w:spacing w:before="120"/>
-        <w:jc w:val="both"/>
-        <w:rPr>
-          <w:rFonts w:ascii="Arial" w:hAnsi="Arial" w:cs="Arial"/>
-          <w:sz w:val="22"/>
-          <w:szCs w:val="22"/>
-        </w:rPr>
-      </w:pPr>
-    </w:p>
-    <w:p>
-      <w:pPr>
-        <w:pStyle w:val="En-tte"/>
-        <w:tabs>
-          <w:tab w:val="left" w:pos="1701"/>
-        </w:tabs>
-        <w:spacing w:before="120"/>
-        <w:jc w:val="both"/>
-        <w:rPr>
-          <w:rFonts w:ascii="Arial" w:hAnsi="Arial" w:cs="Arial"/>
-          <w:sz w:val="22"/>
-          <w:szCs w:val="22"/>
-        </w:rPr>
-      </w:pPr>
-    </w:p>
+    <w:p/>
+    <w:p/>
     <w:p>
       <w:pPr>
         <w:pStyle w:val="Titre2"/>
@@ -9876,19 +8790,7 @@
       </w:r>
       <w:bookmarkEnd w:id="25"/>
     </w:p>
-    <w:p>
-      <w:pPr>
-        <w:pStyle w:val="En-tte"/>
-        <w:tabs>
-          <w:tab w:val="left" w:pos="1701"/>
-        </w:tabs>
-        <w:spacing w:before="120"/>
-        <w:jc w:val="both"/>
-        <w:rPr>
-          <w:rFonts w:ascii="Arial" w:hAnsi="Arial" w:cs="Arial"/>
-        </w:rPr>
-      </w:pPr>
-    </w:p>
+    <w:p/>
     <w:p>
       <w:pPr>
         <w:pStyle w:val="En-tte"/>
@@ -15537,11 +14439,9 @@
         <w:sectPr>
           <w:headerReference w:type="default" r:id="rId13"/>
           <w:headerReference w:type="first" r:id="rId14"/>
-          <w:type w:val="continuous"/>
           <w:pgSz w:w="11907" w:h="16840" w:code="9"/>
           <w:pgMar w:top="2246" w:right="1134" w:bottom="851" w:left="1134" w:header="284" w:footer="567" w:gutter="0"/>
           <w:cols w:space="720"/>
-          <w:titlePg/>
           <w:docGrid w:linePitch="272"/>
         </w:sectPr>
       </w:pPr>
@@ -16536,8 +15436,6 @@
               </w:rPr>
               <w:t xml:space="preserve"> Autre</w:t>
             </w:r>
-            <w:bookmarkStart w:id="31" w:name="_GoBack"/>
-            <w:bookmarkEnd w:id="31"/>
           </w:p>
           <w:p>
             <w:pPr>
@@ -24971,8 +23869,8 @@
           <w:rFonts w:ascii="Arial" w:hAnsi="Arial" w:cs="Arial"/>
         </w:rPr>
       </w:pPr>
-      <w:bookmarkStart w:id="32" w:name="_Toc369182885"/>
-      <w:bookmarkStart w:id="33" w:name="_Toc510089935"/>
+      <w:bookmarkStart w:id="31" w:name="_Toc369182885"/>
+      <w:bookmarkStart w:id="32" w:name="_Toc510089935"/>
       <w:r>
         <w:rPr>
           <w:rFonts w:ascii="Arial" w:hAnsi="Arial" w:cs="Arial"/>
@@ -24980,8 +23878,8 @@
         <w:lastRenderedPageBreak/>
         <w:t>Tableau 3 : Mesures après travaux</w:t>
       </w:r>
+      <w:bookmarkEnd w:id="31"/>
       <w:bookmarkEnd w:id="32"/>
-      <w:bookmarkEnd w:id="33"/>
     </w:p>
     <w:p>
       <w:pPr>
@@ -26586,8 +25484,20 @@
               <w:ind w:left="0"/>
               <w:jc w:val="center"/>
               <w:rPr>
-                <w:b/>
-                <w:bCs/>
+                <w:sz w:val="10"/>
+                <w:szCs w:val="10"/>
+              </w:rPr>
+            </w:pPr>
+            <w:bookmarkStart w:id="33" w:name="_GoBack"/>
+          </w:p>
+          <w:bookmarkEnd w:id="33"/>
+          <w:p>
+            <w:pPr>
+              <w:pStyle w:val="Retraitcorpsdetexte"/>
+              <w:spacing w:before="0"/>
+              <w:ind w:left="0"/>
+              <w:jc w:val="center"/>
+              <w:rPr>
                 <w:sz w:val="16"/>
                 <w:szCs w:val="16"/>
               </w:rPr>
@@ -26632,10 +25542,8 @@
             </w:pPr>
             <w:r>
               <w:rPr>
-                <w:bCs/>
                 <w:sz w:val="16"/>
                 <w:szCs w:val="16"/>
-                <w:shd w:val="clear" w:color="auto" w:fill="F7FAFF"/>
               </w:rPr>
               <w:t xml:space="preserve">${ISROUTE} </w:t>
             </w:r>
@@ -26648,20 +25556,10 @@
             </w:r>
             <w:r>
               <w:rPr>
-                <w:bCs/>
                 <w:sz w:val="16"/>
                 <w:szCs w:val="16"/>
-                <w:shd w:val="clear" w:color="auto" w:fill="F7FAFF"/>
-              </w:rPr>
-              <w:t>${ISROUTENULL}</w:t>
-            </w:r>
-            <w:r>
-              <w:rPr>
-                <w:bCs/>
-                <w:sz w:val="20"/>
-                <w:shd w:val="clear" w:color="auto" w:fill="F7FAFF"/>
-              </w:rPr>
-              <w:t xml:space="preserve"> </w:t>
+              </w:rPr>
+              <w:t xml:space="preserve">${ISROUTENULL} </w:t>
             </w:r>
             <w:r>
               <w:rPr>
@@ -26693,7 +25591,7 @@
           <w:p>
             <w:pPr>
               <w:pStyle w:val="Retraitcorpsdetexte"/>
-              <w:spacing w:before="0"/>
+              <w:spacing w:before="120"/>
               <w:ind w:left="0"/>
               <w:jc w:val="center"/>
               <w:rPr>
@@ -26703,10 +25601,8 @@
             </w:pPr>
             <w:r>
               <w:rPr>
-                <w:bCs/>
                 <w:sz w:val="16"/>
                 <w:szCs w:val="16"/>
-                <w:shd w:val="clear" w:color="auto" w:fill="F7FAFF"/>
               </w:rPr>
               <w:t xml:space="preserve">${ISAIRPORT} </w:t>
             </w:r>
@@ -26719,20 +25615,10 @@
             </w:r>
             <w:r>
               <w:rPr>
-                <w:bCs/>
                 <w:sz w:val="16"/>
                 <w:szCs w:val="16"/>
-                <w:shd w:val="clear" w:color="auto" w:fill="F7FAFF"/>
-              </w:rPr>
-              <w:t>${ISAIRPORTNULL}</w:t>
-            </w:r>
-            <w:r>
-              <w:rPr>
-                <w:bCs/>
-                <w:sz w:val="20"/>
-                <w:shd w:val="clear" w:color="auto" w:fill="F7FAFF"/>
-              </w:rPr>
-              <w:t xml:space="preserve"> </w:t>
+              </w:rPr>
+              <w:t xml:space="preserve">${ISAIRPORTNULL} </w:t>
             </w:r>
             <w:r>
               <w:rPr>
@@ -26750,12 +25636,10 @@
           <w:p>
             <w:pPr>
               <w:pStyle w:val="Retraitcorpsdetexte"/>
-              <w:spacing w:before="0"/>
+              <w:spacing w:before="120"/>
               <w:ind w:left="0"/>
               <w:jc w:val="center"/>
               <w:rPr>
-                <w:b/>
-                <w:bCs/>
                 <w:sz w:val="16"/>
                 <w:szCs w:val="16"/>
               </w:rPr>
@@ -27723,6 +26607,7 @@
           <w:b/>
           <w:sz w:val="14"/>
         </w:rPr>
+        <w:lastRenderedPageBreak/>
         <w:t>SO</w:t>
       </w:r>
       <w:r>
@@ -27832,7 +26717,6 @@
           <w:sz w:val="12"/>
           <w:szCs w:val="14"/>
         </w:rPr>
-        <w:lastRenderedPageBreak/>
         <w:t>Bet a</w:t>
       </w:r>
       <w:r>
@@ -36778,13 +35662,6 @@
       </w:tabs>
       <w:spacing w:before="40" w:after="40"/>
     </w:pPr>
-    <w:r>
-      <w:rPr>
-        <w:color w:val="808080"/>
-        <w:sz w:val="12"/>
-      </w:rPr>
-      <w:t>Version du 15/06/14</w:t>
-    </w:r>
   </w:p>
 </w:ftr>
 </file>
@@ -36803,13 +35680,6 @@
         <w:sz w:val="12"/>
       </w:rPr>
     </w:pPr>
-    <w:r>
-      <w:rPr>
-        <w:color w:val="808080"/>
-        <w:sz w:val="12"/>
-      </w:rPr>
-      <w:t>Version du 15/06/14</w:t>
-    </w:r>
   </w:p>
   <w:tbl>
     <w:tblPr>
@@ -36993,13 +35863,6 @@
         <w:sz w:val="12"/>
       </w:rPr>
     </w:pPr>
-    <w:r>
-      <w:rPr>
-        <w:color w:val="808080"/>
-        <w:sz w:val="12"/>
-      </w:rPr>
-      <w:t>Version du 15/06/14</w:t>
-    </w:r>
   </w:p>
   <w:tbl>
     <w:tblPr>
@@ -37442,7 +36305,7 @@
               <w:sz w:val="14"/>
               <w:szCs w:val="14"/>
             </w:rPr>
-            <w:t>Nº d’affaire : XXXXXXXXXXXXXXXXXXXXXXXXXXXXXXXXXXXXXXX</w:t>
+            <w:t>Nº d’affaire : ${CASEREF}</w:t>
           </w:r>
           <w:r>
             <w:rPr>
@@ -37477,21 +36340,6 @@
               <w:sz w:val="14"/>
               <w:szCs w:val="14"/>
             </w:rPr>
-            <w:fldChar w:fldCharType="separate"/>
-          </w:r>
-          <w:r>
-            <w:rPr>
-              <w:noProof/>
-              <w:sz w:val="14"/>
-              <w:szCs w:val="14"/>
-            </w:rPr>
-            <w:t>Référence du rapport : XXXXXXXXXXXXXXXXXXXXXXXXXX</w:t>
-          </w:r>
-          <w:r>
-            <w:rPr>
-              <w:sz w:val="14"/>
-              <w:szCs w:val="14"/>
-            </w:rPr>
             <w:fldChar w:fldCharType="end"/>
           </w:r>
         </w:p>
@@ -37517,6 +36365,21 @@
               <w:szCs w:val="14"/>
             </w:rPr>
             <w:instrText xml:space="preserve"> STYLEREF  "Nature de la mission"  \* MERGEFORMAT </w:instrText>
+          </w:r>
+          <w:r>
+            <w:rPr>
+              <w:sz w:val="14"/>
+              <w:szCs w:val="14"/>
+            </w:rPr>
+            <w:fldChar w:fldCharType="separate"/>
+          </w:r>
+          <w:r>
+            <w:rPr>
+              <w:noProof/>
+              <w:sz w:val="14"/>
+              <w:szCs w:val="14"/>
+            </w:rPr>
+            <w:t>Nature de la mission : Ce document contient au minimum les informations figurant dans le modèle d’attestation de l’annexe I à l’arrêté du 27 novembre 2012 relatif à l’attestation de prise en compte de la réglementation acoustique applicable en France métro</w:t>
           </w:r>
           <w:r>
             <w:rPr>
@@ -38135,7 +36998,6 @@
   <w:p>
     <w:pPr>
       <w:spacing w:before="80"/>
-      <w:jc w:val="right"/>
     </w:pPr>
     <w:r>
       <w:rPr>
@@ -38205,9 +37067,25 @@
   </w:p>
   <w:p>
     <w:pPr>
+      <w:tabs>
+        <w:tab w:val="left" w:pos="703"/>
+      </w:tabs>
       <w:spacing w:before="80"/>
-      <w:jc w:val="right"/>
     </w:pPr>
+  </w:p>
+  <w:p>
+    <w:pPr>
+      <w:tabs>
+        <w:tab w:val="left" w:pos="703"/>
+      </w:tabs>
+      <w:spacing w:before="80"/>
+    </w:pPr>
+    <w:r>
+      <w:rPr>
+        <w:rFonts w:ascii="Arial" w:hAnsi="Arial" w:cs="Arial"/>
+      </w:rPr>
+      <w:t>${OPENAME} - ${OPECITY}</w:t>
+    </w:r>
   </w:p>
 </w:hdr>
 </file>
@@ -38276,6 +37154,17 @@
     <w:pPr>
       <w:pStyle w:val="En-tte"/>
     </w:pPr>
+  </w:p>
+  <w:p>
+    <w:pPr>
+      <w:pStyle w:val="En-tte"/>
+    </w:pPr>
+    <w:r>
+      <w:rPr>
+        <w:rFonts w:ascii="Arial" w:hAnsi="Arial" w:cs="Arial"/>
+      </w:rPr>
+      <w:t>${OPENAME} - ${OPECITY}</w:t>
+    </w:r>
     <w:r>
       <w:rPr>
         <w:noProof/>
@@ -38293,7 +37182,7 @@
           <wp:extent cx="1440180" cy="1440180"/>
           <wp:effectExtent l="0" t="0" r="7620" b="7620"/>
           <wp:wrapNone/>
-          <wp:docPr id="6" name="Image 8"/>
+          <wp:docPr id="3" name="Image 8"/>
           <wp:cNvGraphicFramePr>
             <a:graphicFrameLocks xmlns:a="http://schemas.openxmlformats.org/drawingml/2006/main" noChangeAspect="1"/>
           </wp:cNvGraphicFramePr>
@@ -38450,7 +37339,7 @@
           <wp:extent cx="1440180" cy="1440180"/>
           <wp:effectExtent l="0" t="0" r="7620" b="7620"/>
           <wp:wrapNone/>
-          <wp:docPr id="2" name="Image 2"/>
+          <wp:docPr id="9" name="Image 9"/>
           <wp:cNvGraphicFramePr>
             <a:graphicFrameLocks xmlns:a="http://schemas.openxmlformats.org/drawingml/2006/main" noChangeAspect="1"/>
           </wp:cNvGraphicFramePr>
@@ -38515,7 +37404,7 @@
           <wp:extent cx="1440180" cy="1440180"/>
           <wp:effectExtent l="0" t="0" r="7620" b="7620"/>
           <wp:wrapNone/>
-          <wp:docPr id="1" name="Image 1"/>
+          <wp:docPr id="10" name="Image 10"/>
           <wp:cNvGraphicFramePr>
             <a:graphicFrameLocks xmlns:a="http://schemas.openxmlformats.org/drawingml/2006/main" noChangeAspect="1"/>
           </wp:cNvGraphicFramePr>
@@ -38580,7 +37469,7 @@
           <wp:extent cx="1440180" cy="1440180"/>
           <wp:effectExtent l="0" t="0" r="7620" b="7620"/>
           <wp:wrapNone/>
-          <wp:docPr id="13" name="Image 13"/>
+          <wp:docPr id="11" name="Image 11"/>
           <wp:cNvGraphicFramePr>
             <a:graphicFrameLocks xmlns:a="http://schemas.openxmlformats.org/drawingml/2006/main" noChangeAspect="1"/>
           </wp:cNvGraphicFramePr>
@@ -42369,7 +41258,7 @@
     <w:basedOn w:val="Normal"/>
     <w:next w:val="Normal"/>
     <w:uiPriority w:val="39"/>
-    <w:rsid w:val="00840C0B"/>
+    <w:rsid w:val="002452F2"/>
     <w:pPr>
       <w:overflowPunct w:val="0"/>
       <w:autoSpaceDE w:val="0"/>
@@ -42381,7 +41270,6 @@
     </w:pPr>
     <w:rPr>
       <w:rFonts w:ascii="Times New Roman" w:eastAsia="Times New Roman" w:hAnsi="Times New Roman" w:cs="Times New Roman"/>
-      <w:sz w:val="18"/>
       <w:szCs w:val="18"/>
       <w:lang w:eastAsia="fr-FR"/>
     </w:rPr>
@@ -44582,6 +43470,21 @@
       <w:lang w:eastAsia="fr-FR"/>
     </w:rPr>
   </w:style>
+  <w:style w:type="paragraph" w:customStyle="1" w:styleId="En-tte-6pt-avant">
+    <w:name w:val="En-tête-6pt-avant"/>
+    <w:basedOn w:val="En-tte"/>
+    <w:rsid w:val="008911D8"/>
+    <w:pPr>
+      <w:tabs>
+        <w:tab w:val="left" w:pos="1701"/>
+      </w:tabs>
+      <w:spacing w:before="120"/>
+    </w:pPr>
+    <w:rPr>
+      <w:rFonts w:ascii="Arial" w:hAnsi="Arial" w:cs="Arial"/>
+      <w:szCs w:val="20"/>
+    </w:rPr>
+  </w:style>
 </w:styles>
 </file>
 
@@ -44815,7 +43718,7 @@
 </file>
 
 <file path=customXml/itemProps1.xml><?xml version="1.0" encoding="utf-8"?>
-<ds:datastoreItem xmlns:ds="http://schemas.openxmlformats.org/officeDocument/2006/customXml" ds:itemID="{A3DC20FC-6902-AE41-B470-066AFDFC095D}">
+<ds:datastoreItem xmlns:ds="http://schemas.openxmlformats.org/officeDocument/2006/customXml" ds:itemID="{EA709EE3-AEBF-5C4C-BD5A-E44FA21918FC}">
   <ds:schemaRefs>
     <ds:schemaRef ds:uri="http://schemas.openxmlformats.org/officeDocument/2006/bibliography"/>
   </ds:schemaRefs>

</xml_diff>